<commit_message>
Add intro paragraph to REQUIREMENTS doc
</commit_message>
<xml_diff>
--- a/doc/REQUIREMENTS.docx
+++ b/doc/REQUIREMENTS.docx
@@ -102,6 +102,97 @@
     </w:p>
     <w:p>
       <w:pPr>
+        <w:rPr>
+          <w:sz w:val="28"/>
+          <w:szCs w:val="28"/>
+        </w:rPr>
+      </w:pPr>
+    </w:p>
+    <w:p>
+      <w:pPr>
+        <w:rPr>
+          <w:sz w:val="24"/>
+          <w:szCs w:val="24"/>
+        </w:rPr>
+      </w:pPr>
+      <w:r>
+        <w:rPr>
+          <w:sz w:val="24"/>
+          <w:szCs w:val="24"/>
+        </w:rPr>
+        <w:t>Nico Dimaano, ned948</w:t>
+      </w:r>
+    </w:p>
+    <w:p>
+      <w:pPr>
+        <w:rPr>
+          <w:sz w:val="24"/>
+          <w:szCs w:val="24"/>
+        </w:rPr>
+      </w:pPr>
+      <w:r>
+        <w:rPr>
+          <w:sz w:val="24"/>
+          <w:szCs w:val="24"/>
+        </w:rPr>
+        <w:t>Niklaas Neijmeijer, nkn565</w:t>
+      </w:r>
+    </w:p>
+    <w:p>
+      <w:pPr>
+        <w:rPr>
+          <w:sz w:val="24"/>
+          <w:szCs w:val="24"/>
+        </w:rPr>
+      </w:pPr>
+      <w:r>
+        <w:rPr>
+          <w:sz w:val="24"/>
+          <w:szCs w:val="24"/>
+        </w:rPr>
+        <w:t>Kyle Seidenthal, kts135</w:t>
+      </w:r>
+    </w:p>
+    <w:p>
+      <w:pPr>
+        <w:rPr>
+          <w:sz w:val="24"/>
+          <w:szCs w:val="24"/>
+        </w:rPr>
+      </w:pPr>
+      <w:r>
+        <w:rPr>
+          <w:sz w:val="24"/>
+          <w:szCs w:val="24"/>
+        </w:rPr>
+        <w:t>Brendon Sterma, bws948</w:t>
+      </w:r>
+    </w:p>
+    <w:p>
+      <w:pPr>
+        <w:rPr>
+          <w:sz w:val="28"/>
+          <w:szCs w:val="28"/>
+        </w:rPr>
+      </w:pPr>
+      <w:r>
+        <w:rPr>
+          <w:sz w:val="24"/>
+          <w:szCs w:val="24"/>
+        </w:rPr>
+        <w:t>Jiawei Zang, jiz457</w:t>
+      </w:r>
+    </w:p>
+    <w:p>
+      <w:pPr>
+        <w:rPr>
+          <w:sz w:val="28"/>
+          <w:szCs w:val="28"/>
+        </w:rPr>
+      </w:pPr>
+    </w:p>
+    <w:p>
+      <w:pPr>
         <w:jc w:val="center"/>
         <w:rPr>
           <w:b/>
@@ -109,56 +200,15 @@
           <w:szCs w:val="32"/>
         </w:rPr>
       </w:pPr>
-    </w:p>
-    <w:p>
-      <w:pPr>
-        <w:jc w:val="center"/>
+      <w:r>
         <w:rPr>
           <w:b/>
           <w:sz w:val="32"/>
           <w:szCs w:val="32"/>
         </w:rPr>
-      </w:pPr>
-    </w:p>
-    <w:p>
-      <w:pPr>
-        <w:jc w:val="center"/>
-        <w:rPr>
-          <w:b/>
-          <w:sz w:val="32"/>
-          <w:szCs w:val="32"/>
-        </w:rPr>
-      </w:pPr>
-    </w:p>
-    <w:p>
-      <w:pPr>
-        <w:jc w:val="center"/>
-        <w:rPr>
-          <w:b/>
-          <w:sz w:val="32"/>
-          <w:szCs w:val="32"/>
-        </w:rPr>
-      </w:pPr>
-    </w:p>
-    <w:p>
-      <w:pPr>
-        <w:jc w:val="center"/>
-        <w:rPr>
-          <w:b/>
-          <w:sz w:val="32"/>
-          <w:szCs w:val="32"/>
-        </w:rPr>
-      </w:pPr>
-    </w:p>
-    <w:p>
-      <w:pPr>
-        <w:jc w:val="center"/>
-        <w:rPr>
-          <w:b/>
-          <w:sz w:val="32"/>
-          <w:szCs w:val="32"/>
-        </w:rPr>
-      </w:pPr>
+        <w:lastRenderedPageBreak/>
+        <w:t>INTRODUCTION</w:t>
+      </w:r>
     </w:p>
     <w:p>
       <w:pPr>
@@ -172,197 +222,21 @@
           <w:sz w:val="28"/>
           <w:szCs w:val="28"/>
         </w:rPr>
-        <w:lastRenderedPageBreak/>
-        <w:t>Group D1</w:t>
-      </w:r>
-    </w:p>
-    <w:p>
-      <w:pPr>
+        <w:tab/>
+      </w:r>
+      <w:r>
         <w:rPr>
           <w:sz w:val="28"/>
           <w:szCs w:val="28"/>
         </w:rPr>
-      </w:pPr>
+        <w:t>This document outlines the requirements for creating a system for the “Robot Arena” game.  The “Robot Arena” game is a simple game, played on a board.  There can be 2, 3 or 6 players at a time.  Each player begins with three robots, each with different statistics.  The players take turns moving their robots, starting with the robot with the highest range.  On their turn, a player may move, shoot or do nothing.  The last player with a robot on the board wins the game</w:t>
+      </w:r>
       <w:r>
         <w:rPr>
           <w:sz w:val="28"/>
           <w:szCs w:val="28"/>
         </w:rPr>
-        <w:t xml:space="preserve">Nico </w:t>
-      </w:r>
-      <w:proofErr w:type="spellStart"/>
-      <w:r>
-        <w:rPr>
-          <w:sz w:val="28"/>
-          <w:szCs w:val="28"/>
-        </w:rPr>
-        <w:t>Dimaano</w:t>
-      </w:r>
-      <w:proofErr w:type="spellEnd"/>
-      <w:r>
-        <w:rPr>
-          <w:sz w:val="28"/>
-          <w:szCs w:val="28"/>
-        </w:rPr>
-        <w:t>, ned948</w:t>
-      </w:r>
-    </w:p>
-    <w:p>
-      <w:pPr>
-        <w:rPr>
-          <w:sz w:val="28"/>
-          <w:szCs w:val="28"/>
-        </w:rPr>
-      </w:pPr>
-      <w:proofErr w:type="spellStart"/>
-      <w:r>
-        <w:rPr>
-          <w:sz w:val="28"/>
-          <w:szCs w:val="28"/>
-        </w:rPr>
-        <w:t>Niklaas</w:t>
-      </w:r>
-      <w:proofErr w:type="spellEnd"/>
-      <w:r>
-        <w:rPr>
-          <w:sz w:val="28"/>
-          <w:szCs w:val="28"/>
-        </w:rPr>
-        <w:t xml:space="preserve"> </w:t>
-      </w:r>
-      <w:proofErr w:type="spellStart"/>
-      <w:r>
-        <w:rPr>
-          <w:sz w:val="28"/>
-          <w:szCs w:val="28"/>
-        </w:rPr>
-        <w:t>Neijmeijer</w:t>
-      </w:r>
-      <w:proofErr w:type="spellEnd"/>
-      <w:r>
-        <w:rPr>
-          <w:sz w:val="28"/>
-          <w:szCs w:val="28"/>
-        </w:rPr>
-        <w:t>, nkn565</w:t>
-      </w:r>
-    </w:p>
-    <w:p>
-      <w:pPr>
-        <w:rPr>
-          <w:sz w:val="28"/>
-          <w:szCs w:val="28"/>
-        </w:rPr>
-      </w:pPr>
-      <w:r>
-        <w:rPr>
-          <w:sz w:val="28"/>
-          <w:szCs w:val="28"/>
-        </w:rPr>
-        <w:t>Kyle Seidenthal, kts135</w:t>
-      </w:r>
-    </w:p>
-    <w:p>
-      <w:pPr>
-        <w:rPr>
-          <w:sz w:val="28"/>
-          <w:szCs w:val="28"/>
-        </w:rPr>
-      </w:pPr>
-      <w:r>
-        <w:rPr>
-          <w:sz w:val="28"/>
-          <w:szCs w:val="28"/>
-        </w:rPr>
-        <w:t xml:space="preserve">Brendon </w:t>
-      </w:r>
-      <w:proofErr w:type="spellStart"/>
-      <w:r>
-        <w:rPr>
-          <w:sz w:val="28"/>
-          <w:szCs w:val="28"/>
-        </w:rPr>
-        <w:t>Sterma</w:t>
-      </w:r>
-      <w:proofErr w:type="spellEnd"/>
-      <w:r>
-        <w:rPr>
-          <w:sz w:val="28"/>
-          <w:szCs w:val="28"/>
-        </w:rPr>
-        <w:t>, bws948</w:t>
-      </w:r>
-    </w:p>
-    <w:p>
-      <w:pPr>
-        <w:rPr>
-          <w:sz w:val="28"/>
-          <w:szCs w:val="28"/>
-        </w:rPr>
-      </w:pPr>
-      <w:r>
-        <w:rPr>
-          <w:sz w:val="28"/>
-          <w:szCs w:val="28"/>
-        </w:rPr>
-        <w:t xml:space="preserve">Jiawei </w:t>
-      </w:r>
-      <w:proofErr w:type="spellStart"/>
-      <w:r>
-        <w:rPr>
-          <w:sz w:val="28"/>
-          <w:szCs w:val="28"/>
-        </w:rPr>
-        <w:t>Zang</w:t>
-      </w:r>
-      <w:proofErr w:type="spellEnd"/>
-      <w:r>
-        <w:rPr>
-          <w:sz w:val="28"/>
-          <w:szCs w:val="28"/>
-        </w:rPr>
-        <w:t>, jiz457</w:t>
-      </w:r>
-    </w:p>
-    <w:p>
-      <w:pPr>
-        <w:rPr>
-          <w:sz w:val="28"/>
-          <w:szCs w:val="28"/>
-        </w:rPr>
-      </w:pPr>
-    </w:p>
-    <w:p>
-      <w:pPr>
-        <w:jc w:val="center"/>
-        <w:rPr>
-          <w:b/>
-          <w:sz w:val="32"/>
-          <w:szCs w:val="32"/>
-        </w:rPr>
-      </w:pPr>
-      <w:r>
-        <w:rPr>
-          <w:b/>
-          <w:sz w:val="32"/>
-          <w:szCs w:val="32"/>
-        </w:rPr>
-        <w:t>INTRODUCTION</w:t>
-      </w:r>
-    </w:p>
-    <w:p>
-      <w:pPr>
-        <w:rPr>
-          <w:sz w:val="28"/>
-          <w:szCs w:val="28"/>
-        </w:rPr>
-      </w:pPr>
-      <w:r>
-        <w:rPr>
-          <w:sz w:val="28"/>
-          <w:szCs w:val="28"/>
-        </w:rPr>
-        <w:tab/>
+        <w:t>.  The system we are creating will implement this game and its rules on a computer system that allows the game to be played by multiple players at once.  This system will make the game less tedious to keep track of, and allow a different gameplay experience than playing the game on a traditional tabletop board.  The rest of this document will outline what such a system will require to be successful.</w:t>
       </w:r>
       <w:bookmarkStart w:id="0" w:name="_GoBack"/>
       <w:bookmarkEnd w:id="0"/>

</xml_diff>

<commit_message>
Edited summary paragraph of REQUIREMENTS to better meet the assignment specifications
</commit_message>
<xml_diff>
--- a/doc/REQUIREMENTS.docx
+++ b/doc/REQUIREMENTS.docx
@@ -120,22 +120,63 @@
           <w:sz w:val="24"/>
           <w:szCs w:val="24"/>
         </w:rPr>
-        <w:t>Nico Dimaano, ned948</w:t>
-      </w:r>
-    </w:p>
-    <w:p>
-      <w:pPr>
-        <w:rPr>
-          <w:sz w:val="24"/>
-          <w:szCs w:val="24"/>
-        </w:rPr>
-      </w:pPr>
-      <w:r>
-        <w:rPr>
-          <w:sz w:val="24"/>
-          <w:szCs w:val="24"/>
-        </w:rPr>
-        <w:t>Niklaas Neijmeijer, nkn565</w:t>
+        <w:t xml:space="preserve">Nico </w:t>
+      </w:r>
+      <w:proofErr w:type="spellStart"/>
+      <w:r>
+        <w:rPr>
+          <w:sz w:val="24"/>
+          <w:szCs w:val="24"/>
+        </w:rPr>
+        <w:t>Dimaano</w:t>
+      </w:r>
+      <w:proofErr w:type="spellEnd"/>
+      <w:r>
+        <w:rPr>
+          <w:sz w:val="24"/>
+          <w:szCs w:val="24"/>
+        </w:rPr>
+        <w:t>, ned948</w:t>
+      </w:r>
+    </w:p>
+    <w:p>
+      <w:pPr>
+        <w:rPr>
+          <w:sz w:val="24"/>
+          <w:szCs w:val="24"/>
+        </w:rPr>
+      </w:pPr>
+      <w:proofErr w:type="spellStart"/>
+      <w:r>
+        <w:rPr>
+          <w:sz w:val="24"/>
+          <w:szCs w:val="24"/>
+        </w:rPr>
+        <w:t>Niklaas</w:t>
+      </w:r>
+      <w:proofErr w:type="spellEnd"/>
+      <w:r>
+        <w:rPr>
+          <w:sz w:val="24"/>
+          <w:szCs w:val="24"/>
+        </w:rPr>
+        <w:t xml:space="preserve"> </w:t>
+      </w:r>
+      <w:proofErr w:type="spellStart"/>
+      <w:r>
+        <w:rPr>
+          <w:sz w:val="24"/>
+          <w:szCs w:val="24"/>
+        </w:rPr>
+        <w:t>Neijmeijer</w:t>
+      </w:r>
+      <w:proofErr w:type="spellEnd"/>
+      <w:r>
+        <w:rPr>
+          <w:sz w:val="24"/>
+          <w:szCs w:val="24"/>
+        </w:rPr>
+        <w:t>, nkn565</w:t>
       </w:r>
     </w:p>
     <w:p>
@@ -165,7 +206,23 @@
           <w:sz w:val="24"/>
           <w:szCs w:val="24"/>
         </w:rPr>
-        <w:t>Brendon Sterma, bws948</w:t>
+        <w:t xml:space="preserve">Brendon </w:t>
+      </w:r>
+      <w:proofErr w:type="spellStart"/>
+      <w:r>
+        <w:rPr>
+          <w:sz w:val="24"/>
+          <w:szCs w:val="24"/>
+        </w:rPr>
+        <w:t>Sterma</w:t>
+      </w:r>
+      <w:proofErr w:type="spellEnd"/>
+      <w:r>
+        <w:rPr>
+          <w:sz w:val="24"/>
+          <w:szCs w:val="24"/>
+        </w:rPr>
+        <w:t>, bws948</w:t>
       </w:r>
     </w:p>
     <w:p>
@@ -180,7 +237,23 @@
           <w:sz w:val="24"/>
           <w:szCs w:val="24"/>
         </w:rPr>
-        <w:t>Jiawei Zang, jiz457</w:t>
+        <w:t xml:space="preserve">Jiawei </w:t>
+      </w:r>
+      <w:proofErr w:type="spellStart"/>
+      <w:r>
+        <w:rPr>
+          <w:sz w:val="24"/>
+          <w:szCs w:val="24"/>
+        </w:rPr>
+        <w:t>Zang</w:t>
+      </w:r>
+      <w:proofErr w:type="spellEnd"/>
+      <w:r>
+        <w:rPr>
+          <w:sz w:val="24"/>
+          <w:szCs w:val="24"/>
+        </w:rPr>
+        <w:t>, jiz457</w:t>
       </w:r>
     </w:p>
     <w:p>
@@ -236,10 +309,31 @@
           <w:sz w:val="28"/>
           <w:szCs w:val="28"/>
         </w:rPr>
-        <w:t>.  The system we are creating will implement this game and its rules on a computer system that allows the game to be played by multiple players at once.  This system will make the game less tedious to keep track of, and allow a different gameplay experience than playing the game on a traditional tabletop board.  The rest of this document will outline what such a system will require to be successful.</w:t>
+        <w:t>.  The system we are creating will implement this game and its rules on a computer system that allows the game to be played by multiple players at once.  This system will make the game less tedious to keep track of, and allow a different gameplay experience than playing the game o</w:t>
+      </w:r>
+      <w:r>
+        <w:rPr>
+          <w:sz w:val="28"/>
+          <w:szCs w:val="28"/>
+        </w:rPr>
+        <w:t>n a traditional tabletop board.  The most noticeable of these differences will be the ability to hide enemy players from the view of a player.  We can use the system to hide enemy robots when they are out of range, which brings out a new strategy and difficulty to the game.  Also, the ability to play the game over a network will make ga</w:t>
       </w:r>
       <w:bookmarkStart w:id="0" w:name="_GoBack"/>
       <w:bookmarkEnd w:id="0"/>
+      <w:r>
+        <w:rPr>
+          <w:sz w:val="28"/>
+          <w:szCs w:val="28"/>
+        </w:rPr>
+        <w:t xml:space="preserve">meplay more convenient, giving each player their own machine to play on. </w:t>
+      </w:r>
+      <w:r>
+        <w:rPr>
+          <w:sz w:val="28"/>
+          <w:szCs w:val="28"/>
+        </w:rPr>
+        <w:t xml:space="preserve"> The rest of this document will outline what such a system will require to be successful.</w:t>
+      </w:r>
     </w:p>
     <w:sectPr>
       <w:pgSz w:w="12240" w:h="15840"/>

</xml_diff>

<commit_message>
Added document headers to illustrate sections and flow of REQUIREMENTS doc
</commit_message>
<xml_diff>
--- a/doc/REQUIREMENTS.docx
+++ b/doc/REQUIREMENTS.docx
@@ -316,24 +316,170 @@
           <w:sz w:val="28"/>
           <w:szCs w:val="28"/>
         </w:rPr>
-        <w:t>n a traditional tabletop board.  The most noticeable of these differences will be the ability to hide enemy players from the view of a player.  We can use the system to hide enemy robots when they are out of range, which brings out a new strategy and difficulty to the game.  Also, the ability to play the game over a network will make ga</w:t>
+        <w:t xml:space="preserve">n a traditional tabletop board.  The most noticeable of these differences will be the ability to hide enemy players from the view of a player.  We can use the system to hide enemy robots when they are out of range, which brings out a new strategy and difficulty to the game.  Also, the ability to play the game over a network will make gameplay more convenient, giving each player their own machine to play on. </w:t>
+      </w:r>
+      <w:r>
+        <w:rPr>
+          <w:sz w:val="28"/>
+          <w:szCs w:val="28"/>
+        </w:rPr>
+        <w:t xml:space="preserve"> The rest of this document will outline what such a system will require to be successful.</w:t>
+      </w:r>
+    </w:p>
+    <w:p>
+      <w:pPr>
+        <w:rPr>
+          <w:sz w:val="28"/>
+          <w:szCs w:val="28"/>
+        </w:rPr>
+      </w:pPr>
+    </w:p>
+    <w:p>
+      <w:pPr>
+        <w:rPr>
+          <w:sz w:val="28"/>
+          <w:szCs w:val="28"/>
+        </w:rPr>
+      </w:pPr>
+      <w:r>
+        <w:rPr>
+          <w:sz w:val="28"/>
+          <w:szCs w:val="28"/>
+        </w:rPr>
+        <w:t>GIT TAG GOES HERE WHEN COMPLETE --------------------------------------------------------</w:t>
+      </w:r>
+    </w:p>
+    <w:p>
+      <w:pPr>
+        <w:rPr>
+          <w:sz w:val="28"/>
+          <w:szCs w:val="28"/>
+        </w:rPr>
+      </w:pPr>
+    </w:p>
+    <w:p>
+      <w:pPr>
+        <w:rPr>
+          <w:sz w:val="28"/>
+          <w:szCs w:val="28"/>
+        </w:rPr>
+      </w:pPr>
+    </w:p>
+    <w:p>
+      <w:pPr>
+        <w:jc w:val="center"/>
+        <w:rPr>
+          <w:b/>
+          <w:sz w:val="36"/>
+          <w:szCs w:val="36"/>
+        </w:rPr>
+      </w:pPr>
+      <w:r>
+        <w:rPr>
+          <w:b/>
+          <w:sz w:val="36"/>
+          <w:szCs w:val="36"/>
+        </w:rPr>
+        <w:t>SYSTEM DIAGRAM</w:t>
+      </w:r>
+    </w:p>
+    <w:p>
+      <w:pPr>
+        <w:rPr>
+          <w:sz w:val="28"/>
+          <w:szCs w:val="28"/>
+        </w:rPr>
+      </w:pPr>
+      <w:r>
+        <w:rPr>
+          <w:sz w:val="28"/>
+          <w:szCs w:val="28"/>
+        </w:rPr>
+        <w:t>Below is a high level diagram of the system:</w:t>
+      </w:r>
+    </w:p>
+    <w:p>
+      <w:pPr>
+        <w:rPr>
+          <w:sz w:val="28"/>
+          <w:szCs w:val="28"/>
+        </w:rPr>
+      </w:pPr>
+    </w:p>
+    <w:p>
+      <w:pPr>
+        <w:rPr>
+          <w:sz w:val="28"/>
+          <w:szCs w:val="28"/>
+        </w:rPr>
+      </w:pPr>
+    </w:p>
+    <w:p>
+      <w:pPr>
+        <w:jc w:val="center"/>
+        <w:rPr>
+          <w:b/>
+          <w:sz w:val="36"/>
+          <w:szCs w:val="36"/>
+        </w:rPr>
+      </w:pPr>
+      <w:r>
+        <w:rPr>
+          <w:b/>
+          <w:sz w:val="36"/>
+          <w:szCs w:val="36"/>
+        </w:rPr>
+        <w:t>ACTIONS AND THEIR SCENARIOS</w:t>
+      </w:r>
+    </w:p>
+    <w:p>
+      <w:pPr>
+        <w:jc w:val="center"/>
+        <w:rPr>
+          <w:b/>
+          <w:sz w:val="36"/>
+          <w:szCs w:val="36"/>
+        </w:rPr>
+      </w:pPr>
+    </w:p>
+    <w:p>
+      <w:pPr>
+        <w:jc w:val="center"/>
+        <w:rPr>
+          <w:b/>
+          <w:sz w:val="36"/>
+          <w:szCs w:val="36"/>
+        </w:rPr>
+      </w:pPr>
+      <w:r>
+        <w:rPr>
+          <w:b/>
+          <w:sz w:val="36"/>
+          <w:szCs w:val="36"/>
+        </w:rPr>
+        <w:t>PLATFORM</w:t>
+      </w:r>
+    </w:p>
+    <w:p>
+      <w:pPr>
+        <w:jc w:val="center"/>
+        <w:rPr>
+          <w:b/>
+          <w:sz w:val="36"/>
+          <w:szCs w:val="36"/>
+        </w:rPr>
+      </w:pPr>
+      <w:r>
+        <w:rPr>
+          <w:b/>
+          <w:sz w:val="36"/>
+          <w:szCs w:val="36"/>
+        </w:rPr>
+        <w:lastRenderedPageBreak/>
+        <w:t>SUMMARY</w:t>
       </w:r>
       <w:bookmarkStart w:id="0" w:name="_GoBack"/>
       <w:bookmarkEnd w:id="0"/>
-      <w:r>
-        <w:rPr>
-          <w:sz w:val="28"/>
-          <w:szCs w:val="28"/>
-        </w:rPr>
-        <w:t xml:space="preserve">meplay more convenient, giving each player their own machine to play on. </w:t>
-      </w:r>
-      <w:r>
-        <w:rPr>
-          <w:sz w:val="28"/>
-          <w:szCs w:val="28"/>
-        </w:rPr>
-        <w:t xml:space="preserve"> The rest of this document will outline what such a system will require to be successful.</w:t>
-      </w:r>
     </w:p>
     <w:sectPr>
       <w:pgSz w:w="12240" w:h="15840"/>

</xml_diff>

<commit_message>
Added Scenario for user create game to REQT's doc
</commit_message>
<xml_diff>
--- a/doc/REQUIREMENTS.docx
+++ b/doc/REQUIREMENTS.docx
@@ -423,14 +423,16 @@
           <w:szCs w:val="36"/>
         </w:rPr>
       </w:pPr>
-      <w:r>
+    </w:p>
+    <w:p>
+      <w:pPr>
+        <w:jc w:val="center"/>
         <w:rPr>
           <w:b/>
           <w:sz w:val="36"/>
           <w:szCs w:val="36"/>
         </w:rPr>
-        <w:t>ACTIONS AND THEIR SCENARIOS</w:t>
-      </w:r>
+      </w:pPr>
     </w:p>
     <w:p>
       <w:pPr>
@@ -457,8 +459,395 @@
           <w:sz w:val="36"/>
           <w:szCs w:val="36"/>
         </w:rPr>
-        <w:t>PLATFORM</w:t>
-      </w:r>
+        <w:lastRenderedPageBreak/>
+        <w:t>ACTIONS AND THEIR SCENARIOS</w:t>
+      </w:r>
+    </w:p>
+    <w:p>
+      <w:pPr>
+        <w:rPr>
+          <w:sz w:val="28"/>
+          <w:szCs w:val="28"/>
+        </w:rPr>
+      </w:pPr>
+      <w:r>
+        <w:rPr>
+          <w:sz w:val="28"/>
+          <w:szCs w:val="28"/>
+        </w:rPr>
+        <w:t>Below is an overview of actions and scenarios compatible with the system.</w:t>
+      </w:r>
+    </w:p>
+    <w:p>
+      <w:pPr>
+        <w:rPr>
+          <w:b/>
+          <w:sz w:val="28"/>
+          <w:szCs w:val="28"/>
+        </w:rPr>
+      </w:pPr>
+      <w:r>
+        <w:rPr>
+          <w:b/>
+          <w:sz w:val="28"/>
+          <w:szCs w:val="28"/>
+        </w:rPr>
+        <w:t>User: Navigate Menu Scenario</w:t>
+      </w:r>
+    </w:p>
+    <w:p>
+      <w:pPr>
+        <w:rPr>
+          <w:sz w:val="28"/>
+          <w:szCs w:val="28"/>
+        </w:rPr>
+      </w:pPr>
+      <w:r>
+        <w:rPr>
+          <w:sz w:val="28"/>
+          <w:szCs w:val="28"/>
+        </w:rPr>
+        <w:t>When the user starts the program they are presented with the main menu screen.  The user may navigate the menu which presents options for the game such as choosing to join or create a match, or exit the program.</w:t>
+      </w:r>
+    </w:p>
+    <w:p>
+      <w:pPr>
+        <w:rPr>
+          <w:sz w:val="28"/>
+          <w:szCs w:val="28"/>
+        </w:rPr>
+      </w:pPr>
+      <w:r>
+        <w:rPr>
+          <w:sz w:val="28"/>
+          <w:szCs w:val="28"/>
+        </w:rPr>
+        <w:t>NEED MORE INFO</w:t>
+      </w:r>
+    </w:p>
+    <w:p>
+      <w:pPr>
+        <w:rPr>
+          <w:sz w:val="28"/>
+          <w:szCs w:val="28"/>
+        </w:rPr>
+      </w:pPr>
+      <w:r>
+        <w:rPr>
+          <w:sz w:val="28"/>
+          <w:szCs w:val="28"/>
+        </w:rPr>
+        <w:t xml:space="preserve"> </w:t>
+      </w:r>
+    </w:p>
+    <w:p>
+      <w:pPr>
+        <w:rPr>
+          <w:sz w:val="28"/>
+          <w:szCs w:val="28"/>
+        </w:rPr>
+      </w:pPr>
+    </w:p>
+    <w:p>
+      <w:pPr>
+        <w:rPr>
+          <w:sz w:val="28"/>
+          <w:szCs w:val="28"/>
+        </w:rPr>
+      </w:pPr>
+    </w:p>
+    <w:p>
+      <w:pPr>
+        <w:rPr>
+          <w:b/>
+          <w:sz w:val="28"/>
+          <w:szCs w:val="28"/>
+        </w:rPr>
+      </w:pPr>
+      <w:r>
+        <w:rPr>
+          <w:b/>
+          <w:sz w:val="28"/>
+          <w:szCs w:val="28"/>
+        </w:rPr>
+        <w:t>User: Create Game Scenario</w:t>
+      </w:r>
+    </w:p>
+    <w:p>
+      <w:pPr>
+        <w:rPr>
+          <w:sz w:val="28"/>
+          <w:szCs w:val="28"/>
+        </w:rPr>
+      </w:pPr>
+      <w:r>
+        <w:rPr>
+          <w:sz w:val="28"/>
+          <w:szCs w:val="28"/>
+        </w:rPr>
+        <w:t>When the user has chosen to create a game from the menu, they are presented with option regarding the number of human and non-human players are to be part of the match.  A new game is initiated and the user becomes a player in the system.</w:t>
+      </w:r>
+      <w:r>
+        <w:rPr>
+          <w:sz w:val="28"/>
+          <w:szCs w:val="28"/>
+        </w:rPr>
+        <w:t xml:space="preserve">  Should the player decide to cancel, they are sent back to the main menu.</w:t>
+      </w:r>
+    </w:p>
+    <w:p>
+      <w:pPr>
+        <w:ind w:left="2880" w:hanging="2160"/>
+        <w:rPr>
+          <w:sz w:val="28"/>
+          <w:szCs w:val="28"/>
+        </w:rPr>
+      </w:pPr>
+      <w:r>
+        <w:rPr>
+          <w:b/>
+          <w:sz w:val="28"/>
+          <w:szCs w:val="28"/>
+        </w:rPr>
+        <w:t>Preconditions:</w:t>
+      </w:r>
+      <w:r>
+        <w:rPr>
+          <w:b/>
+          <w:sz w:val="28"/>
+          <w:szCs w:val="28"/>
+        </w:rPr>
+        <w:tab/>
+        <w:t>-</w:t>
+      </w:r>
+      <w:r>
+        <w:rPr>
+          <w:sz w:val="28"/>
+          <w:szCs w:val="28"/>
+        </w:rPr>
+        <w:t>The player has successfully started the program and can navigate the menu screen.</w:t>
+      </w:r>
+    </w:p>
+    <w:p>
+      <w:pPr>
+        <w:ind w:left="2880" w:hanging="2160"/>
+        <w:rPr>
+          <w:sz w:val="28"/>
+          <w:szCs w:val="28"/>
+        </w:rPr>
+      </w:pPr>
+    </w:p>
+    <w:p>
+      <w:pPr>
+        <w:ind w:left="2880" w:hanging="2160"/>
+        <w:rPr>
+          <w:sz w:val="28"/>
+          <w:szCs w:val="28"/>
+        </w:rPr>
+      </w:pPr>
+      <w:r>
+        <w:rPr>
+          <w:b/>
+          <w:sz w:val="28"/>
+          <w:szCs w:val="28"/>
+        </w:rPr>
+        <w:t>Post-conditions:</w:t>
+      </w:r>
+      <w:r>
+        <w:rPr>
+          <w:b/>
+          <w:sz w:val="28"/>
+          <w:szCs w:val="28"/>
+        </w:rPr>
+        <w:tab/>
+      </w:r>
+      <w:r>
+        <w:rPr>
+          <w:sz w:val="28"/>
+          <w:szCs w:val="28"/>
+        </w:rPr>
+        <w:t>-The user is a player</w:t>
+      </w:r>
+    </w:p>
+    <w:p>
+      <w:pPr>
+        <w:ind w:left="2880" w:hanging="2160"/>
+        <w:rPr>
+          <w:sz w:val="28"/>
+          <w:szCs w:val="28"/>
+        </w:rPr>
+      </w:pPr>
+      <w:r>
+        <w:rPr>
+          <w:b/>
+          <w:sz w:val="28"/>
+          <w:szCs w:val="28"/>
+        </w:rPr>
+        <w:tab/>
+        <w:t>-</w:t>
+      </w:r>
+      <w:r>
+        <w:rPr>
+          <w:sz w:val="28"/>
+          <w:szCs w:val="28"/>
+        </w:rPr>
+        <w:t>A new instance of the game is created</w:t>
+      </w:r>
+    </w:p>
+    <w:p>
+      <w:pPr>
+        <w:ind w:left="2880" w:hanging="2160"/>
+        <w:rPr>
+          <w:sz w:val="28"/>
+          <w:szCs w:val="28"/>
+        </w:rPr>
+      </w:pPr>
+      <w:bookmarkStart w:id="0" w:name="_GoBack"/>
+      <w:bookmarkEnd w:id="0"/>
+      <w:r>
+        <w:rPr>
+          <w:b/>
+          <w:sz w:val="28"/>
+          <w:szCs w:val="28"/>
+        </w:rPr>
+        <w:t>Error-conditions:</w:t>
+      </w:r>
+      <w:r>
+        <w:rPr>
+          <w:b/>
+          <w:sz w:val="28"/>
+          <w:szCs w:val="28"/>
+        </w:rPr>
+        <w:tab/>
+      </w:r>
+      <w:r>
+        <w:rPr>
+          <w:sz w:val="28"/>
+          <w:szCs w:val="28"/>
+        </w:rPr>
+        <w:t>-If the player does not have a network connection and chooses two or more human players, the game cannot be created and is not joinable by other human players.</w:t>
+      </w:r>
+    </w:p>
+    <w:p>
+      <w:pPr>
+        <w:ind w:left="2880" w:hanging="2160"/>
+        <w:rPr>
+          <w:sz w:val="28"/>
+          <w:szCs w:val="28"/>
+        </w:rPr>
+      </w:pPr>
+      <w:r>
+        <w:rPr>
+          <w:noProof/>
+          <w:sz w:val="28"/>
+          <w:szCs w:val="28"/>
+          <w:lang w:eastAsia="en-CA"/>
+        </w:rPr>
+        <w:lastRenderedPageBreak/>
+        <w:drawing>
+          <wp:inline distT="0" distB="0" distL="0" distR="0" wp14:anchorId="1FB6E022" wp14:editId="45C129A8">
+            <wp:extent cx="5572664" cy="1552755"/>
+            <wp:effectExtent l="19050" t="0" r="9525" b="0"/>
+            <wp:docPr id="1" name="Diagram 1"/>
+            <wp:cNvGraphicFramePr/>
+            <a:graphic xmlns:a="http://schemas.openxmlformats.org/drawingml/2006/main">
+              <a:graphicData uri="http://schemas.openxmlformats.org/drawingml/2006/diagram">
+                <dgm:relIds xmlns:dgm="http://schemas.openxmlformats.org/drawingml/2006/diagram" xmlns:r="http://schemas.openxmlformats.org/officeDocument/2006/relationships" r:dm="rId4" r:lo="rId5" r:qs="rId6" r:cs="rId7"/>
+              </a:graphicData>
+            </a:graphic>
+          </wp:inline>
+        </w:drawing>
+      </w:r>
+    </w:p>
+    <w:p>
+      <w:pPr>
+        <w:ind w:left="720"/>
+        <w:rPr>
+          <w:sz w:val="28"/>
+          <w:szCs w:val="28"/>
+        </w:rPr>
+      </w:pPr>
+      <w:r>
+        <w:rPr>
+          <w:b/>
+          <w:sz w:val="28"/>
+          <w:szCs w:val="28"/>
+        </w:rPr>
+        <w:t xml:space="preserve">FIG </w:t>
+      </w:r>
+      <w:proofErr w:type="spellStart"/>
+      <w:r>
+        <w:rPr>
+          <w:b/>
+          <w:sz w:val="28"/>
+          <w:szCs w:val="28"/>
+        </w:rPr>
+        <w:t>x.x</w:t>
+      </w:r>
+      <w:proofErr w:type="spellEnd"/>
+      <w:r>
+        <w:rPr>
+          <w:b/>
+          <w:sz w:val="28"/>
+          <w:szCs w:val="28"/>
+        </w:rPr>
+        <w:t xml:space="preserve">: </w:t>
+      </w:r>
+      <w:r>
+        <w:rPr>
+          <w:sz w:val="28"/>
+          <w:szCs w:val="28"/>
+        </w:rPr>
+        <w:t xml:space="preserve"> </w:t>
+      </w:r>
+      <w:r>
+        <w:rPr>
+          <w:i/>
+          <w:sz w:val="28"/>
+          <w:szCs w:val="28"/>
+        </w:rPr>
+        <w:t>The above figure shows the sequence of events taken by a user who has chosen to create a new game.</w:t>
+      </w:r>
+      <w:r>
+        <w:rPr>
+          <w:i/>
+          <w:sz w:val="28"/>
+          <w:szCs w:val="28"/>
+        </w:rPr>
+        <w:t xml:space="preserve">  Note that at any time, should the player decide to cancel this action, they are sent back to the main meu screen.</w:t>
+      </w:r>
+    </w:p>
+    <w:p>
+      <w:pPr>
+        <w:rPr>
+          <w:sz w:val="28"/>
+          <w:szCs w:val="28"/>
+        </w:rPr>
+      </w:pPr>
+    </w:p>
+    <w:p>
+      <w:pPr>
+        <w:rPr>
+          <w:sz w:val="28"/>
+          <w:szCs w:val="28"/>
+        </w:rPr>
+      </w:pPr>
+    </w:p>
+    <w:p>
+      <w:pPr>
+        <w:rPr>
+          <w:sz w:val="28"/>
+          <w:szCs w:val="28"/>
+        </w:rPr>
+      </w:pPr>
+    </w:p>
+    <w:p>
+      <w:pPr>
+        <w:rPr>
+          <w:sz w:val="28"/>
+          <w:szCs w:val="28"/>
+        </w:rPr>
+      </w:pPr>
     </w:p>
     <w:p>
       <w:pPr>
@@ -475,11 +864,26 @@
           <w:sz w:val="36"/>
           <w:szCs w:val="36"/>
         </w:rPr>
-        <w:lastRenderedPageBreak/>
+        <w:t>PLATFORM</w:t>
+      </w:r>
+    </w:p>
+    <w:p>
+      <w:pPr>
+        <w:jc w:val="center"/>
+        <w:rPr>
+          <w:b/>
+          <w:sz w:val="36"/>
+          <w:szCs w:val="36"/>
+        </w:rPr>
+      </w:pPr>
+      <w:r>
+        <w:rPr>
+          <w:b/>
+          <w:sz w:val="36"/>
+          <w:szCs w:val="36"/>
+        </w:rPr>
         <w:t>SUMMARY</w:t>
       </w:r>
-      <w:bookmarkStart w:id="0" w:name="_GoBack"/>
-      <w:bookmarkEnd w:id="0"/>
     </w:p>
     <w:sectPr>
       <w:pgSz w:w="12240" w:h="15840"/>
@@ -917,6 +1321,2938 @@
 </w:styles>
 </file>
 
+<file path=word/diagrams/colors1.xml><?xml version="1.0" encoding="utf-8"?>
+<dgm:colorsDef xmlns:dgm="http://schemas.openxmlformats.org/drawingml/2006/diagram" xmlns:a="http://schemas.openxmlformats.org/drawingml/2006/main" uniqueId="urn:microsoft.com/office/officeart/2005/8/colors/accent1_2">
+  <dgm:title val=""/>
+  <dgm:desc val=""/>
+  <dgm:catLst>
+    <dgm:cat type="accent1" pri="11200"/>
+  </dgm:catLst>
+  <dgm:styleLbl name="node0">
+    <dgm:fillClrLst meth="repeat">
+      <a:schemeClr val="accent1"/>
+    </dgm:fillClrLst>
+    <dgm:linClrLst meth="repeat">
+      <a:schemeClr val="lt1"/>
+    </dgm:linClrLst>
+    <dgm:effectClrLst/>
+    <dgm:txLinClrLst/>
+    <dgm:txFillClrLst/>
+    <dgm:txEffectClrLst/>
+  </dgm:styleLbl>
+  <dgm:styleLbl name="alignNode1">
+    <dgm:fillClrLst meth="repeat">
+      <a:schemeClr val="accent1"/>
+    </dgm:fillClrLst>
+    <dgm:linClrLst meth="repeat">
+      <a:schemeClr val="accent1"/>
+    </dgm:linClrLst>
+    <dgm:effectClrLst/>
+    <dgm:txLinClrLst/>
+    <dgm:txFillClrLst/>
+    <dgm:txEffectClrLst/>
+  </dgm:styleLbl>
+  <dgm:styleLbl name="node1">
+    <dgm:fillClrLst meth="repeat">
+      <a:schemeClr val="accent1"/>
+    </dgm:fillClrLst>
+    <dgm:linClrLst meth="repeat">
+      <a:schemeClr val="lt1"/>
+    </dgm:linClrLst>
+    <dgm:effectClrLst/>
+    <dgm:txLinClrLst/>
+    <dgm:txFillClrLst/>
+    <dgm:txEffectClrLst/>
+  </dgm:styleLbl>
+  <dgm:styleLbl name="lnNode1">
+    <dgm:fillClrLst meth="repeat">
+      <a:schemeClr val="accent1"/>
+    </dgm:fillClrLst>
+    <dgm:linClrLst meth="repeat">
+      <a:schemeClr val="lt1"/>
+    </dgm:linClrLst>
+    <dgm:effectClrLst/>
+    <dgm:txLinClrLst/>
+    <dgm:txFillClrLst/>
+    <dgm:txEffectClrLst/>
+  </dgm:styleLbl>
+  <dgm:styleLbl name="vennNode1">
+    <dgm:fillClrLst meth="repeat">
+      <a:schemeClr val="accent1">
+        <a:alpha val="50000"/>
+      </a:schemeClr>
+    </dgm:fillClrLst>
+    <dgm:linClrLst meth="repeat">
+      <a:schemeClr val="lt1"/>
+    </dgm:linClrLst>
+    <dgm:effectClrLst/>
+    <dgm:txLinClrLst/>
+    <dgm:txFillClrLst/>
+    <dgm:txEffectClrLst/>
+  </dgm:styleLbl>
+  <dgm:styleLbl name="node2">
+    <dgm:fillClrLst meth="repeat">
+      <a:schemeClr val="accent1"/>
+    </dgm:fillClrLst>
+    <dgm:linClrLst meth="repeat">
+      <a:schemeClr val="lt1"/>
+    </dgm:linClrLst>
+    <dgm:effectClrLst/>
+    <dgm:txLinClrLst/>
+    <dgm:txFillClrLst/>
+    <dgm:txEffectClrLst/>
+  </dgm:styleLbl>
+  <dgm:styleLbl name="node3">
+    <dgm:fillClrLst meth="repeat">
+      <a:schemeClr val="accent1"/>
+    </dgm:fillClrLst>
+    <dgm:linClrLst meth="repeat">
+      <a:schemeClr val="lt1"/>
+    </dgm:linClrLst>
+    <dgm:effectClrLst/>
+    <dgm:txLinClrLst/>
+    <dgm:txFillClrLst/>
+    <dgm:txEffectClrLst/>
+  </dgm:styleLbl>
+  <dgm:styleLbl name="node4">
+    <dgm:fillClrLst meth="repeat">
+      <a:schemeClr val="accent1"/>
+    </dgm:fillClrLst>
+    <dgm:linClrLst meth="repeat">
+      <a:schemeClr val="lt1"/>
+    </dgm:linClrLst>
+    <dgm:effectClrLst/>
+    <dgm:txLinClrLst/>
+    <dgm:txFillClrLst/>
+    <dgm:txEffectClrLst/>
+  </dgm:styleLbl>
+  <dgm:styleLbl name="fgImgPlace1">
+    <dgm:fillClrLst meth="repeat">
+      <a:schemeClr val="accent1">
+        <a:tint val="50000"/>
+      </a:schemeClr>
+    </dgm:fillClrLst>
+    <dgm:linClrLst meth="repeat">
+      <a:schemeClr val="lt1"/>
+    </dgm:linClrLst>
+    <dgm:effectClrLst/>
+    <dgm:txLinClrLst/>
+    <dgm:txFillClrLst meth="repeat">
+      <a:schemeClr val="lt1"/>
+    </dgm:txFillClrLst>
+    <dgm:txEffectClrLst/>
+  </dgm:styleLbl>
+  <dgm:styleLbl name="alignImgPlace1">
+    <dgm:fillClrLst meth="repeat">
+      <a:schemeClr val="accent1">
+        <a:tint val="50000"/>
+      </a:schemeClr>
+    </dgm:fillClrLst>
+    <dgm:linClrLst meth="repeat">
+      <a:schemeClr val="lt1"/>
+    </dgm:linClrLst>
+    <dgm:effectClrLst/>
+    <dgm:txLinClrLst/>
+    <dgm:txFillClrLst meth="repeat">
+      <a:schemeClr val="lt1"/>
+    </dgm:txFillClrLst>
+    <dgm:txEffectClrLst/>
+  </dgm:styleLbl>
+  <dgm:styleLbl name="bgImgPlace1">
+    <dgm:fillClrLst meth="repeat">
+      <a:schemeClr val="accent1">
+        <a:tint val="50000"/>
+      </a:schemeClr>
+    </dgm:fillClrLst>
+    <dgm:linClrLst meth="repeat">
+      <a:schemeClr val="lt1"/>
+    </dgm:linClrLst>
+    <dgm:effectClrLst/>
+    <dgm:txLinClrLst/>
+    <dgm:txFillClrLst meth="repeat">
+      <a:schemeClr val="lt1"/>
+    </dgm:txFillClrLst>
+    <dgm:txEffectClrLst/>
+  </dgm:styleLbl>
+  <dgm:styleLbl name="sibTrans2D1">
+    <dgm:fillClrLst meth="repeat">
+      <a:schemeClr val="accent1">
+        <a:tint val="60000"/>
+      </a:schemeClr>
+    </dgm:fillClrLst>
+    <dgm:linClrLst meth="repeat">
+      <a:schemeClr val="accent1">
+        <a:tint val="60000"/>
+      </a:schemeClr>
+    </dgm:linClrLst>
+    <dgm:effectClrLst/>
+    <dgm:txLinClrLst/>
+    <dgm:txFillClrLst/>
+    <dgm:txEffectClrLst/>
+  </dgm:styleLbl>
+  <dgm:styleLbl name="fgSibTrans2D1">
+    <dgm:fillClrLst meth="repeat">
+      <a:schemeClr val="accent1">
+        <a:tint val="60000"/>
+      </a:schemeClr>
+    </dgm:fillClrLst>
+    <dgm:linClrLst meth="repeat">
+      <a:schemeClr val="accent1">
+        <a:tint val="60000"/>
+      </a:schemeClr>
+    </dgm:linClrLst>
+    <dgm:effectClrLst/>
+    <dgm:txLinClrLst/>
+    <dgm:txFillClrLst/>
+    <dgm:txEffectClrLst/>
+  </dgm:styleLbl>
+  <dgm:styleLbl name="bgSibTrans2D1">
+    <dgm:fillClrLst meth="repeat">
+      <a:schemeClr val="accent1">
+        <a:tint val="60000"/>
+      </a:schemeClr>
+    </dgm:fillClrLst>
+    <dgm:linClrLst meth="repeat">
+      <a:schemeClr val="accent1">
+        <a:tint val="60000"/>
+      </a:schemeClr>
+    </dgm:linClrLst>
+    <dgm:effectClrLst/>
+    <dgm:txLinClrLst/>
+    <dgm:txFillClrLst/>
+    <dgm:txEffectClrLst/>
+  </dgm:styleLbl>
+  <dgm:styleLbl name="sibTrans1D1">
+    <dgm:fillClrLst meth="repeat">
+      <a:schemeClr val="accent1"/>
+    </dgm:fillClrLst>
+    <dgm:linClrLst meth="repeat">
+      <a:schemeClr val="accent1"/>
+    </dgm:linClrLst>
+    <dgm:effectClrLst/>
+    <dgm:txLinClrLst/>
+    <dgm:txFillClrLst meth="repeat">
+      <a:schemeClr val="tx1"/>
+    </dgm:txFillClrLst>
+    <dgm:txEffectClrLst/>
+  </dgm:styleLbl>
+  <dgm:styleLbl name="callout">
+    <dgm:fillClrLst meth="repeat">
+      <a:schemeClr val="accent1"/>
+    </dgm:fillClrLst>
+    <dgm:linClrLst meth="repeat">
+      <a:schemeClr val="accent1">
+        <a:tint val="50000"/>
+      </a:schemeClr>
+    </dgm:linClrLst>
+    <dgm:effectClrLst/>
+    <dgm:txLinClrLst/>
+    <dgm:txFillClrLst meth="repeat">
+      <a:schemeClr val="tx1"/>
+    </dgm:txFillClrLst>
+    <dgm:txEffectClrLst/>
+  </dgm:styleLbl>
+  <dgm:styleLbl name="asst0">
+    <dgm:fillClrLst meth="repeat">
+      <a:schemeClr val="accent1"/>
+    </dgm:fillClrLst>
+    <dgm:linClrLst meth="repeat">
+      <a:schemeClr val="lt1"/>
+    </dgm:linClrLst>
+    <dgm:effectClrLst/>
+    <dgm:txLinClrLst/>
+    <dgm:txFillClrLst/>
+    <dgm:txEffectClrLst/>
+  </dgm:styleLbl>
+  <dgm:styleLbl name="asst1">
+    <dgm:fillClrLst meth="repeat">
+      <a:schemeClr val="accent1"/>
+    </dgm:fillClrLst>
+    <dgm:linClrLst meth="repeat">
+      <a:schemeClr val="lt1"/>
+    </dgm:linClrLst>
+    <dgm:effectClrLst/>
+    <dgm:txLinClrLst/>
+    <dgm:txFillClrLst/>
+    <dgm:txEffectClrLst/>
+  </dgm:styleLbl>
+  <dgm:styleLbl name="asst2">
+    <dgm:fillClrLst meth="repeat">
+      <a:schemeClr val="accent1"/>
+    </dgm:fillClrLst>
+    <dgm:linClrLst meth="repeat">
+      <a:schemeClr val="lt1"/>
+    </dgm:linClrLst>
+    <dgm:effectClrLst/>
+    <dgm:txLinClrLst/>
+    <dgm:txFillClrLst/>
+    <dgm:txEffectClrLst/>
+  </dgm:styleLbl>
+  <dgm:styleLbl name="asst3">
+    <dgm:fillClrLst meth="repeat">
+      <a:schemeClr val="accent1"/>
+    </dgm:fillClrLst>
+    <dgm:linClrLst meth="repeat">
+      <a:schemeClr val="lt1"/>
+    </dgm:linClrLst>
+    <dgm:effectClrLst/>
+    <dgm:txLinClrLst/>
+    <dgm:txFillClrLst/>
+    <dgm:txEffectClrLst/>
+  </dgm:styleLbl>
+  <dgm:styleLbl name="asst4">
+    <dgm:fillClrLst meth="repeat">
+      <a:schemeClr val="accent1"/>
+    </dgm:fillClrLst>
+    <dgm:linClrLst meth="repeat">
+      <a:schemeClr val="lt1"/>
+    </dgm:linClrLst>
+    <dgm:effectClrLst/>
+    <dgm:txLinClrLst/>
+    <dgm:txFillClrLst/>
+    <dgm:txEffectClrLst/>
+  </dgm:styleLbl>
+  <dgm:styleLbl name="parChTrans2D1">
+    <dgm:fillClrLst meth="repeat">
+      <a:schemeClr val="accent1">
+        <a:tint val="60000"/>
+      </a:schemeClr>
+    </dgm:fillClrLst>
+    <dgm:linClrLst meth="repeat">
+      <a:schemeClr val="accent1">
+        <a:tint val="60000"/>
+      </a:schemeClr>
+    </dgm:linClrLst>
+    <dgm:effectClrLst/>
+    <dgm:txLinClrLst/>
+    <dgm:txFillClrLst meth="repeat">
+      <a:schemeClr val="lt1"/>
+    </dgm:txFillClrLst>
+    <dgm:txEffectClrLst/>
+  </dgm:styleLbl>
+  <dgm:styleLbl name="parChTrans2D2">
+    <dgm:fillClrLst meth="repeat">
+      <a:schemeClr val="accent1"/>
+    </dgm:fillClrLst>
+    <dgm:linClrLst meth="repeat">
+      <a:schemeClr val="accent1"/>
+    </dgm:linClrLst>
+    <dgm:effectClrLst/>
+    <dgm:txLinClrLst/>
+    <dgm:txFillClrLst meth="repeat">
+      <a:schemeClr val="lt1"/>
+    </dgm:txFillClrLst>
+    <dgm:txEffectClrLst/>
+  </dgm:styleLbl>
+  <dgm:styleLbl name="parChTrans2D3">
+    <dgm:fillClrLst meth="repeat">
+      <a:schemeClr val="accent1"/>
+    </dgm:fillClrLst>
+    <dgm:linClrLst meth="repeat">
+      <a:schemeClr val="accent1"/>
+    </dgm:linClrLst>
+    <dgm:effectClrLst/>
+    <dgm:txLinClrLst/>
+    <dgm:txFillClrLst meth="repeat">
+      <a:schemeClr val="lt1"/>
+    </dgm:txFillClrLst>
+    <dgm:txEffectClrLst/>
+  </dgm:styleLbl>
+  <dgm:styleLbl name="parChTrans2D4">
+    <dgm:fillClrLst meth="repeat">
+      <a:schemeClr val="accent1"/>
+    </dgm:fillClrLst>
+    <dgm:linClrLst meth="repeat">
+      <a:schemeClr val="accent1"/>
+    </dgm:linClrLst>
+    <dgm:effectClrLst/>
+    <dgm:txLinClrLst/>
+    <dgm:txFillClrLst meth="repeat">
+      <a:schemeClr val="lt1"/>
+    </dgm:txFillClrLst>
+    <dgm:txEffectClrLst/>
+  </dgm:styleLbl>
+  <dgm:styleLbl name="parChTrans1D1">
+    <dgm:fillClrLst meth="repeat">
+      <a:schemeClr val="accent1"/>
+    </dgm:fillClrLst>
+    <dgm:linClrLst meth="repeat">
+      <a:schemeClr val="accent1">
+        <a:shade val="60000"/>
+      </a:schemeClr>
+    </dgm:linClrLst>
+    <dgm:effectClrLst/>
+    <dgm:txLinClrLst/>
+    <dgm:txFillClrLst meth="repeat">
+      <a:schemeClr val="tx1"/>
+    </dgm:txFillClrLst>
+    <dgm:txEffectClrLst/>
+  </dgm:styleLbl>
+  <dgm:styleLbl name="parChTrans1D2">
+    <dgm:fillClrLst meth="repeat">
+      <a:schemeClr val="accent1"/>
+    </dgm:fillClrLst>
+    <dgm:linClrLst meth="repeat">
+      <a:schemeClr val="accent1">
+        <a:shade val="60000"/>
+      </a:schemeClr>
+    </dgm:linClrLst>
+    <dgm:effectClrLst/>
+    <dgm:txLinClrLst/>
+    <dgm:txFillClrLst meth="repeat">
+      <a:schemeClr val="tx1"/>
+    </dgm:txFillClrLst>
+    <dgm:txEffectClrLst/>
+  </dgm:styleLbl>
+  <dgm:styleLbl name="parChTrans1D3">
+    <dgm:fillClrLst meth="repeat">
+      <a:schemeClr val="accent1"/>
+    </dgm:fillClrLst>
+    <dgm:linClrLst meth="repeat">
+      <a:schemeClr val="accent1">
+        <a:shade val="80000"/>
+      </a:schemeClr>
+    </dgm:linClrLst>
+    <dgm:effectClrLst/>
+    <dgm:txLinClrLst/>
+    <dgm:txFillClrLst meth="repeat">
+      <a:schemeClr val="tx1"/>
+    </dgm:txFillClrLst>
+    <dgm:txEffectClrLst/>
+  </dgm:styleLbl>
+  <dgm:styleLbl name="parChTrans1D4">
+    <dgm:fillClrLst meth="repeat">
+      <a:schemeClr val="accent1"/>
+    </dgm:fillClrLst>
+    <dgm:linClrLst meth="repeat">
+      <a:schemeClr val="accent1">
+        <a:shade val="80000"/>
+      </a:schemeClr>
+    </dgm:linClrLst>
+    <dgm:effectClrLst/>
+    <dgm:txLinClrLst/>
+    <dgm:txFillClrLst meth="repeat">
+      <a:schemeClr val="tx1"/>
+    </dgm:txFillClrLst>
+    <dgm:txEffectClrLst/>
+  </dgm:styleLbl>
+  <dgm:styleLbl name="fgAcc1">
+    <dgm:fillClrLst meth="repeat">
+      <a:schemeClr val="lt1">
+        <a:alpha val="90000"/>
+      </a:schemeClr>
+    </dgm:fillClrLst>
+    <dgm:linClrLst meth="repeat">
+      <a:schemeClr val="accent1"/>
+    </dgm:linClrLst>
+    <dgm:effectClrLst/>
+    <dgm:txLinClrLst/>
+    <dgm:txFillClrLst meth="repeat">
+      <a:schemeClr val="dk1"/>
+    </dgm:txFillClrLst>
+    <dgm:txEffectClrLst/>
+  </dgm:styleLbl>
+  <dgm:styleLbl name="conFgAcc1">
+    <dgm:fillClrLst meth="repeat">
+      <a:schemeClr val="lt1">
+        <a:alpha val="90000"/>
+      </a:schemeClr>
+    </dgm:fillClrLst>
+    <dgm:linClrLst meth="repeat">
+      <a:schemeClr val="accent1"/>
+    </dgm:linClrLst>
+    <dgm:effectClrLst/>
+    <dgm:txLinClrLst/>
+    <dgm:txFillClrLst meth="repeat">
+      <a:schemeClr val="dk1"/>
+    </dgm:txFillClrLst>
+    <dgm:txEffectClrLst/>
+  </dgm:styleLbl>
+  <dgm:styleLbl name="alignAcc1">
+    <dgm:fillClrLst meth="repeat">
+      <a:schemeClr val="lt1">
+        <a:alpha val="90000"/>
+      </a:schemeClr>
+    </dgm:fillClrLst>
+    <dgm:linClrLst meth="repeat">
+      <a:schemeClr val="accent1"/>
+    </dgm:linClrLst>
+    <dgm:effectClrLst/>
+    <dgm:txLinClrLst/>
+    <dgm:txFillClrLst meth="repeat">
+      <a:schemeClr val="dk1"/>
+    </dgm:txFillClrLst>
+    <dgm:txEffectClrLst/>
+  </dgm:styleLbl>
+  <dgm:styleLbl name="trAlignAcc1">
+    <dgm:fillClrLst meth="repeat">
+      <a:schemeClr val="lt1">
+        <a:alpha val="40000"/>
+      </a:schemeClr>
+    </dgm:fillClrLst>
+    <dgm:linClrLst meth="repeat">
+      <a:schemeClr val="accent1"/>
+    </dgm:linClrLst>
+    <dgm:effectClrLst/>
+    <dgm:txLinClrLst/>
+    <dgm:txFillClrLst meth="repeat">
+      <a:schemeClr val="dk1"/>
+    </dgm:txFillClrLst>
+    <dgm:txEffectClrLst/>
+  </dgm:styleLbl>
+  <dgm:styleLbl name="bgAcc1">
+    <dgm:fillClrLst meth="repeat">
+      <a:schemeClr val="lt1">
+        <a:alpha val="90000"/>
+      </a:schemeClr>
+    </dgm:fillClrLst>
+    <dgm:linClrLst meth="repeat">
+      <a:schemeClr val="accent1"/>
+    </dgm:linClrLst>
+    <dgm:effectClrLst/>
+    <dgm:txLinClrLst/>
+    <dgm:txFillClrLst meth="repeat">
+      <a:schemeClr val="dk1"/>
+    </dgm:txFillClrLst>
+    <dgm:txEffectClrLst/>
+  </dgm:styleLbl>
+  <dgm:styleLbl name="solidFgAcc1">
+    <dgm:fillClrLst meth="repeat">
+      <a:schemeClr val="lt1"/>
+    </dgm:fillClrLst>
+    <dgm:linClrLst meth="repeat">
+      <a:schemeClr val="accent1"/>
+    </dgm:linClrLst>
+    <dgm:effectClrLst/>
+    <dgm:txLinClrLst/>
+    <dgm:txFillClrLst meth="repeat">
+      <a:schemeClr val="dk1"/>
+    </dgm:txFillClrLst>
+    <dgm:txEffectClrLst/>
+  </dgm:styleLbl>
+  <dgm:styleLbl name="solidAlignAcc1">
+    <dgm:fillClrLst meth="repeat">
+      <a:schemeClr val="lt1"/>
+    </dgm:fillClrLst>
+    <dgm:linClrLst meth="repeat">
+      <a:schemeClr val="accent1"/>
+    </dgm:linClrLst>
+    <dgm:effectClrLst/>
+    <dgm:txLinClrLst/>
+    <dgm:txFillClrLst meth="repeat">
+      <a:schemeClr val="dk1"/>
+    </dgm:txFillClrLst>
+    <dgm:txEffectClrLst/>
+  </dgm:styleLbl>
+  <dgm:styleLbl name="solidBgAcc1">
+    <dgm:fillClrLst meth="repeat">
+      <a:schemeClr val="lt1"/>
+    </dgm:fillClrLst>
+    <dgm:linClrLst meth="repeat">
+      <a:schemeClr val="accent1"/>
+    </dgm:linClrLst>
+    <dgm:effectClrLst/>
+    <dgm:txLinClrLst/>
+    <dgm:txFillClrLst meth="repeat">
+      <a:schemeClr val="dk1"/>
+    </dgm:txFillClrLst>
+    <dgm:txEffectClrLst/>
+  </dgm:styleLbl>
+  <dgm:styleLbl name="fgAccFollowNode1">
+    <dgm:fillClrLst meth="repeat">
+      <a:schemeClr val="accent1">
+        <a:alpha val="90000"/>
+        <a:tint val="40000"/>
+      </a:schemeClr>
+    </dgm:fillClrLst>
+    <dgm:linClrLst meth="repeat">
+      <a:schemeClr val="accent1">
+        <a:alpha val="90000"/>
+        <a:tint val="40000"/>
+      </a:schemeClr>
+    </dgm:linClrLst>
+    <dgm:effectClrLst/>
+    <dgm:txLinClrLst/>
+    <dgm:txFillClrLst meth="repeat">
+      <a:schemeClr val="dk1"/>
+    </dgm:txFillClrLst>
+    <dgm:txEffectClrLst/>
+  </dgm:styleLbl>
+  <dgm:styleLbl name="alignAccFollowNode1">
+    <dgm:fillClrLst meth="repeat">
+      <a:schemeClr val="accent1">
+        <a:alpha val="90000"/>
+        <a:tint val="40000"/>
+      </a:schemeClr>
+    </dgm:fillClrLst>
+    <dgm:linClrLst meth="repeat">
+      <a:schemeClr val="accent1">
+        <a:alpha val="90000"/>
+        <a:tint val="40000"/>
+      </a:schemeClr>
+    </dgm:linClrLst>
+    <dgm:effectClrLst/>
+    <dgm:txLinClrLst/>
+    <dgm:txFillClrLst meth="repeat">
+      <a:schemeClr val="dk1"/>
+    </dgm:txFillClrLst>
+    <dgm:txEffectClrLst/>
+  </dgm:styleLbl>
+  <dgm:styleLbl name="bgAccFollowNode1">
+    <dgm:fillClrLst meth="repeat">
+      <a:schemeClr val="accent1">
+        <a:alpha val="90000"/>
+        <a:tint val="40000"/>
+      </a:schemeClr>
+    </dgm:fillClrLst>
+    <dgm:linClrLst meth="repeat">
+      <a:schemeClr val="accent1">
+        <a:alpha val="90000"/>
+        <a:tint val="40000"/>
+      </a:schemeClr>
+    </dgm:linClrLst>
+    <dgm:effectClrLst/>
+    <dgm:txLinClrLst/>
+    <dgm:txFillClrLst meth="repeat">
+      <a:schemeClr val="dk1"/>
+    </dgm:txFillClrLst>
+    <dgm:txEffectClrLst/>
+  </dgm:styleLbl>
+  <dgm:styleLbl name="fgAcc0">
+    <dgm:fillClrLst meth="repeat">
+      <a:schemeClr val="lt1">
+        <a:alpha val="90000"/>
+      </a:schemeClr>
+    </dgm:fillClrLst>
+    <dgm:linClrLst meth="repeat">
+      <a:schemeClr val="accent1"/>
+    </dgm:linClrLst>
+    <dgm:effectClrLst/>
+    <dgm:txLinClrLst/>
+    <dgm:txFillClrLst meth="repeat">
+      <a:schemeClr val="dk1"/>
+    </dgm:txFillClrLst>
+    <dgm:txEffectClrLst/>
+  </dgm:styleLbl>
+  <dgm:styleLbl name="fgAcc2">
+    <dgm:fillClrLst meth="repeat">
+      <a:schemeClr val="lt1">
+        <a:alpha val="90000"/>
+      </a:schemeClr>
+    </dgm:fillClrLst>
+    <dgm:linClrLst meth="repeat">
+      <a:schemeClr val="accent1"/>
+    </dgm:linClrLst>
+    <dgm:effectClrLst/>
+    <dgm:txLinClrLst/>
+    <dgm:txFillClrLst meth="repeat">
+      <a:schemeClr val="dk1"/>
+    </dgm:txFillClrLst>
+    <dgm:txEffectClrLst/>
+  </dgm:styleLbl>
+  <dgm:styleLbl name="fgAcc3">
+    <dgm:fillClrLst meth="repeat">
+      <a:schemeClr val="lt1">
+        <a:alpha val="90000"/>
+      </a:schemeClr>
+    </dgm:fillClrLst>
+    <dgm:linClrLst meth="repeat">
+      <a:schemeClr val="accent1"/>
+    </dgm:linClrLst>
+    <dgm:effectClrLst/>
+    <dgm:txLinClrLst/>
+    <dgm:txFillClrLst meth="repeat">
+      <a:schemeClr val="dk1"/>
+    </dgm:txFillClrLst>
+    <dgm:txEffectClrLst/>
+  </dgm:styleLbl>
+  <dgm:styleLbl name="fgAcc4">
+    <dgm:fillClrLst meth="repeat">
+      <a:schemeClr val="lt1">
+        <a:alpha val="90000"/>
+      </a:schemeClr>
+    </dgm:fillClrLst>
+    <dgm:linClrLst meth="repeat">
+      <a:schemeClr val="accent1"/>
+    </dgm:linClrLst>
+    <dgm:effectClrLst/>
+    <dgm:txLinClrLst/>
+    <dgm:txFillClrLst meth="repeat">
+      <a:schemeClr val="dk1"/>
+    </dgm:txFillClrLst>
+    <dgm:txEffectClrLst/>
+  </dgm:styleLbl>
+  <dgm:styleLbl name="bgShp">
+    <dgm:fillClrLst meth="repeat">
+      <a:schemeClr val="accent1">
+        <a:tint val="40000"/>
+      </a:schemeClr>
+    </dgm:fillClrLst>
+    <dgm:linClrLst meth="repeat">
+      <a:schemeClr val="accent1"/>
+    </dgm:linClrLst>
+    <dgm:effectClrLst/>
+    <dgm:txLinClrLst/>
+    <dgm:txFillClrLst meth="repeat">
+      <a:schemeClr val="dk1"/>
+    </dgm:txFillClrLst>
+    <dgm:txEffectClrLst/>
+  </dgm:styleLbl>
+  <dgm:styleLbl name="dkBgShp">
+    <dgm:fillClrLst meth="repeat">
+      <a:schemeClr val="accent1">
+        <a:shade val="80000"/>
+      </a:schemeClr>
+    </dgm:fillClrLst>
+    <dgm:linClrLst meth="repeat">
+      <a:schemeClr val="accent1"/>
+    </dgm:linClrLst>
+    <dgm:effectClrLst/>
+    <dgm:txLinClrLst/>
+    <dgm:txFillClrLst meth="repeat">
+      <a:schemeClr val="lt1"/>
+    </dgm:txFillClrLst>
+    <dgm:txEffectClrLst/>
+  </dgm:styleLbl>
+  <dgm:styleLbl name="trBgShp">
+    <dgm:fillClrLst meth="repeat">
+      <a:schemeClr val="accent1">
+        <a:tint val="50000"/>
+        <a:alpha val="40000"/>
+      </a:schemeClr>
+    </dgm:fillClrLst>
+    <dgm:linClrLst meth="repeat">
+      <a:schemeClr val="accent1"/>
+    </dgm:linClrLst>
+    <dgm:effectClrLst/>
+    <dgm:txLinClrLst/>
+    <dgm:txFillClrLst meth="repeat">
+      <a:schemeClr val="lt1"/>
+    </dgm:txFillClrLst>
+    <dgm:txEffectClrLst/>
+  </dgm:styleLbl>
+  <dgm:styleLbl name="fgShp">
+    <dgm:fillClrLst meth="repeat">
+      <a:schemeClr val="accent1">
+        <a:tint val="60000"/>
+      </a:schemeClr>
+    </dgm:fillClrLst>
+    <dgm:linClrLst meth="repeat">
+      <a:schemeClr val="lt1"/>
+    </dgm:linClrLst>
+    <dgm:effectClrLst/>
+    <dgm:txLinClrLst/>
+    <dgm:txFillClrLst meth="repeat">
+      <a:schemeClr val="dk1"/>
+    </dgm:txFillClrLst>
+    <dgm:txEffectClrLst/>
+  </dgm:styleLbl>
+  <dgm:styleLbl name="revTx">
+    <dgm:fillClrLst meth="repeat">
+      <a:schemeClr val="lt1">
+        <a:alpha val="0"/>
+      </a:schemeClr>
+    </dgm:fillClrLst>
+    <dgm:linClrLst meth="repeat">
+      <a:schemeClr val="dk1">
+        <a:alpha val="0"/>
+      </a:schemeClr>
+    </dgm:linClrLst>
+    <dgm:effectClrLst/>
+    <dgm:txLinClrLst/>
+    <dgm:txFillClrLst meth="repeat">
+      <a:schemeClr val="tx1"/>
+    </dgm:txFillClrLst>
+    <dgm:txEffectClrLst/>
+  </dgm:styleLbl>
+</dgm:colorsDef>
+</file>
+
+<file path=word/diagrams/data1.xml><?xml version="1.0" encoding="utf-8"?>
+<dgm:dataModel xmlns:dgm="http://schemas.openxmlformats.org/drawingml/2006/diagram" xmlns:a="http://schemas.openxmlformats.org/drawingml/2006/main">
+  <dgm:ptLst>
+    <dgm:pt modelId="{E2DEFD27-9C50-4A57-A4C4-38E3C16CEB7A}" type="doc">
+      <dgm:prSet loTypeId="urn:microsoft.com/office/officeart/2005/8/layout/process1" loCatId="process" qsTypeId="urn:microsoft.com/office/officeart/2005/8/quickstyle/simple1" qsCatId="simple" csTypeId="urn:microsoft.com/office/officeart/2005/8/colors/accent1_2" csCatId="accent1" phldr="1"/>
+      <dgm:spPr/>
+    </dgm:pt>
+    <dgm:pt modelId="{65906E98-2828-43F4-95B8-DE87BDE64C3C}">
+      <dgm:prSet phldrT="[Text]"/>
+      <dgm:spPr/>
+      <dgm:t>
+        <a:bodyPr/>
+        <a:lstStyle/>
+        <a:p>
+          <a:r>
+            <a:rPr lang="en-US"/>
+            <a:t>1. The user chooses "Create Game" from the menu"</a:t>
+          </a:r>
+        </a:p>
+      </dgm:t>
+    </dgm:pt>
+    <dgm:pt modelId="{7016D184-3AEA-4A26-BF2B-3A75AE0C088B}" type="parTrans" cxnId="{25F80989-F023-4B3E-892D-DFDE5703A65D}">
+      <dgm:prSet/>
+      <dgm:spPr/>
+      <dgm:t>
+        <a:bodyPr/>
+        <a:lstStyle/>
+        <a:p>
+          <a:endParaRPr lang="en-US"/>
+        </a:p>
+      </dgm:t>
+    </dgm:pt>
+    <dgm:pt modelId="{6AA1542C-42FF-4D35-B4CE-044CA0F370CF}" type="sibTrans" cxnId="{25F80989-F023-4B3E-892D-DFDE5703A65D}">
+      <dgm:prSet/>
+      <dgm:spPr/>
+      <dgm:t>
+        <a:bodyPr/>
+        <a:lstStyle/>
+        <a:p>
+          <a:endParaRPr lang="en-US"/>
+        </a:p>
+      </dgm:t>
+    </dgm:pt>
+    <dgm:pt modelId="{DE59EDC8-02E9-4277-ADA9-622A7913D60E}">
+      <dgm:prSet phldrT="[Text]"/>
+      <dgm:spPr/>
+      <dgm:t>
+        <a:bodyPr/>
+        <a:lstStyle/>
+        <a:p>
+          <a:r>
+            <a:rPr lang="en-US"/>
+            <a:t>4. The game board is created and all players join the game</a:t>
+          </a:r>
+        </a:p>
+      </dgm:t>
+    </dgm:pt>
+    <dgm:pt modelId="{68401EF5-520B-46AB-B3FE-8955BA5BA610}" type="parTrans" cxnId="{E54D93D1-88A1-4FAC-93F4-B21DD02E25D1}">
+      <dgm:prSet/>
+      <dgm:spPr/>
+      <dgm:t>
+        <a:bodyPr/>
+        <a:lstStyle/>
+        <a:p>
+          <a:endParaRPr lang="en-US"/>
+        </a:p>
+      </dgm:t>
+    </dgm:pt>
+    <dgm:pt modelId="{C9470296-9FF7-4DB8-A52D-838851EBB45D}" type="sibTrans" cxnId="{E54D93D1-88A1-4FAC-93F4-B21DD02E25D1}">
+      <dgm:prSet/>
+      <dgm:spPr/>
+      <dgm:t>
+        <a:bodyPr/>
+        <a:lstStyle/>
+        <a:p>
+          <a:endParaRPr lang="en-US"/>
+        </a:p>
+      </dgm:t>
+    </dgm:pt>
+    <dgm:pt modelId="{FA28FAEE-C094-4327-97D4-DF37C68B436F}">
+      <dgm:prSet phldrT="[Text]"/>
+      <dgm:spPr/>
+      <dgm:t>
+        <a:bodyPr/>
+        <a:lstStyle/>
+        <a:p>
+          <a:r>
+            <a:rPr lang="en-US"/>
+            <a:t>2. The user is presented with a menu allowing them to determine the number of human and non-human players that will participate in the game</a:t>
+          </a:r>
+        </a:p>
+      </dgm:t>
+    </dgm:pt>
+    <dgm:pt modelId="{34E0BE5E-1A7E-4E57-B247-228AC4BCC199}" type="parTrans" cxnId="{75485064-48BF-4FA2-BDC8-6352649EA8FC}">
+      <dgm:prSet/>
+      <dgm:spPr/>
+      <dgm:t>
+        <a:bodyPr/>
+        <a:lstStyle/>
+        <a:p>
+          <a:endParaRPr lang="en-US"/>
+        </a:p>
+      </dgm:t>
+    </dgm:pt>
+    <dgm:pt modelId="{509D3257-9493-42CE-A80B-DBF6E0266A48}" type="sibTrans" cxnId="{75485064-48BF-4FA2-BDC8-6352649EA8FC}">
+      <dgm:prSet/>
+      <dgm:spPr/>
+      <dgm:t>
+        <a:bodyPr/>
+        <a:lstStyle/>
+        <a:p>
+          <a:endParaRPr lang="en-US"/>
+        </a:p>
+      </dgm:t>
+    </dgm:pt>
+    <dgm:pt modelId="{2709D51A-18C1-4827-A8FB-E8945675132E}">
+      <dgm:prSet phldrT="[Text]"/>
+      <dgm:spPr/>
+      <dgm:t>
+        <a:bodyPr/>
+        <a:lstStyle/>
+        <a:p>
+          <a:r>
+            <a:rPr lang="en-US"/>
+            <a:t>3. The user chooses a combination of human and non-human players.</a:t>
+          </a:r>
+        </a:p>
+      </dgm:t>
+    </dgm:pt>
+    <dgm:pt modelId="{5DF13EBC-9C08-4D10-8F29-D9D299124428}" type="parTrans" cxnId="{E4FA35CB-E4EA-409F-88F4-123E2AA313A1}">
+      <dgm:prSet/>
+      <dgm:spPr/>
+      <dgm:t>
+        <a:bodyPr/>
+        <a:lstStyle/>
+        <a:p>
+          <a:endParaRPr lang="en-US"/>
+        </a:p>
+      </dgm:t>
+    </dgm:pt>
+    <dgm:pt modelId="{8A4589DA-3D1F-4C72-94A3-8691CAE90345}" type="sibTrans" cxnId="{E4FA35CB-E4EA-409F-88F4-123E2AA313A1}">
+      <dgm:prSet/>
+      <dgm:spPr/>
+      <dgm:t>
+        <a:bodyPr/>
+        <a:lstStyle/>
+        <a:p>
+          <a:endParaRPr lang="en-US"/>
+        </a:p>
+      </dgm:t>
+    </dgm:pt>
+    <dgm:pt modelId="{207721B7-58F3-4F72-8A07-B0B131D4FA52}">
+      <dgm:prSet phldrT="[Text]"/>
+      <dgm:spPr/>
+      <dgm:t>
+        <a:bodyPr/>
+        <a:lstStyle/>
+        <a:p>
+          <a:r>
+            <a:rPr lang="en-US"/>
+            <a:t>5. The user becomes a player</a:t>
+          </a:r>
+        </a:p>
+      </dgm:t>
+    </dgm:pt>
+    <dgm:pt modelId="{9E678051-368F-4867-BC5E-660FBCC7CFB6}" type="parTrans" cxnId="{63C7D1B6-2A7D-45EF-843E-6EF9B54A9F5B}">
+      <dgm:prSet/>
+      <dgm:spPr/>
+      <dgm:t>
+        <a:bodyPr/>
+        <a:lstStyle/>
+        <a:p>
+          <a:endParaRPr lang="en-US"/>
+        </a:p>
+      </dgm:t>
+    </dgm:pt>
+    <dgm:pt modelId="{A1E1BD8A-E27A-4C27-8F1F-C469B72C06FE}" type="sibTrans" cxnId="{63C7D1B6-2A7D-45EF-843E-6EF9B54A9F5B}">
+      <dgm:prSet/>
+      <dgm:spPr/>
+      <dgm:t>
+        <a:bodyPr/>
+        <a:lstStyle/>
+        <a:p>
+          <a:endParaRPr lang="en-US"/>
+        </a:p>
+      </dgm:t>
+    </dgm:pt>
+    <dgm:pt modelId="{CA786357-EAFF-4713-BD2D-B38B26A82D58}" type="pres">
+      <dgm:prSet presAssocID="{E2DEFD27-9C50-4A57-A4C4-38E3C16CEB7A}" presName="Name0" presStyleCnt="0">
+        <dgm:presLayoutVars>
+          <dgm:dir/>
+          <dgm:resizeHandles val="exact"/>
+        </dgm:presLayoutVars>
+      </dgm:prSet>
+      <dgm:spPr/>
+    </dgm:pt>
+    <dgm:pt modelId="{176855E4-99A9-4632-B912-BD2432A18073}" type="pres">
+      <dgm:prSet presAssocID="{65906E98-2828-43F4-95B8-DE87BDE64C3C}" presName="node" presStyleLbl="node1" presStyleIdx="0" presStyleCnt="5">
+        <dgm:presLayoutVars>
+          <dgm:bulletEnabled val="1"/>
+        </dgm:presLayoutVars>
+      </dgm:prSet>
+      <dgm:spPr/>
+    </dgm:pt>
+    <dgm:pt modelId="{0057624C-62CA-4EAD-B22B-BF9C8BCC4179}" type="pres">
+      <dgm:prSet presAssocID="{6AA1542C-42FF-4D35-B4CE-044CA0F370CF}" presName="sibTrans" presStyleLbl="sibTrans2D1" presStyleIdx="0" presStyleCnt="4"/>
+      <dgm:spPr/>
+    </dgm:pt>
+    <dgm:pt modelId="{7FA0041F-8B1A-472B-9477-3505B1075918}" type="pres">
+      <dgm:prSet presAssocID="{6AA1542C-42FF-4D35-B4CE-044CA0F370CF}" presName="connectorText" presStyleLbl="sibTrans2D1" presStyleIdx="0" presStyleCnt="4"/>
+      <dgm:spPr/>
+    </dgm:pt>
+    <dgm:pt modelId="{A7D98ACC-2694-4186-87EA-091405F2A4CF}" type="pres">
+      <dgm:prSet presAssocID="{FA28FAEE-C094-4327-97D4-DF37C68B436F}" presName="node" presStyleLbl="node1" presStyleIdx="1" presStyleCnt="5">
+        <dgm:presLayoutVars>
+          <dgm:bulletEnabled val="1"/>
+        </dgm:presLayoutVars>
+      </dgm:prSet>
+      <dgm:spPr/>
+    </dgm:pt>
+    <dgm:pt modelId="{9693260F-43B7-4F98-9587-46797E487D28}" type="pres">
+      <dgm:prSet presAssocID="{509D3257-9493-42CE-A80B-DBF6E0266A48}" presName="sibTrans" presStyleLbl="sibTrans2D1" presStyleIdx="1" presStyleCnt="4"/>
+      <dgm:spPr/>
+    </dgm:pt>
+    <dgm:pt modelId="{755ADDDB-8D41-49A5-8D79-DA67F2318072}" type="pres">
+      <dgm:prSet presAssocID="{509D3257-9493-42CE-A80B-DBF6E0266A48}" presName="connectorText" presStyleLbl="sibTrans2D1" presStyleIdx="1" presStyleCnt="4"/>
+      <dgm:spPr/>
+    </dgm:pt>
+    <dgm:pt modelId="{902B8449-0465-4B15-85DC-C3A25634FF15}" type="pres">
+      <dgm:prSet presAssocID="{2709D51A-18C1-4827-A8FB-E8945675132E}" presName="node" presStyleLbl="node1" presStyleIdx="2" presStyleCnt="5">
+        <dgm:presLayoutVars>
+          <dgm:bulletEnabled val="1"/>
+        </dgm:presLayoutVars>
+      </dgm:prSet>
+      <dgm:spPr/>
+    </dgm:pt>
+    <dgm:pt modelId="{E14246B7-B3C8-4568-8BFC-1EC6DDEB54B2}" type="pres">
+      <dgm:prSet presAssocID="{8A4589DA-3D1F-4C72-94A3-8691CAE90345}" presName="sibTrans" presStyleLbl="sibTrans2D1" presStyleIdx="2" presStyleCnt="4"/>
+      <dgm:spPr/>
+    </dgm:pt>
+    <dgm:pt modelId="{5AC4B044-C14E-4802-B6E3-8AB70EFBF36D}" type="pres">
+      <dgm:prSet presAssocID="{8A4589DA-3D1F-4C72-94A3-8691CAE90345}" presName="connectorText" presStyleLbl="sibTrans2D1" presStyleIdx="2" presStyleCnt="4"/>
+      <dgm:spPr/>
+    </dgm:pt>
+    <dgm:pt modelId="{62F2D0E2-1CC1-43D8-8134-0CF0CF773B87}" type="pres">
+      <dgm:prSet presAssocID="{DE59EDC8-02E9-4277-ADA9-622A7913D60E}" presName="node" presStyleLbl="node1" presStyleIdx="3" presStyleCnt="5">
+        <dgm:presLayoutVars>
+          <dgm:bulletEnabled val="1"/>
+        </dgm:presLayoutVars>
+      </dgm:prSet>
+      <dgm:spPr/>
+    </dgm:pt>
+    <dgm:pt modelId="{E754687F-983A-402C-9703-31C5533DBC92}" type="pres">
+      <dgm:prSet presAssocID="{C9470296-9FF7-4DB8-A52D-838851EBB45D}" presName="sibTrans" presStyleLbl="sibTrans2D1" presStyleIdx="3" presStyleCnt="4"/>
+      <dgm:spPr/>
+    </dgm:pt>
+    <dgm:pt modelId="{9E1279F2-3456-41A2-9D8A-DCDF7CDA40B5}" type="pres">
+      <dgm:prSet presAssocID="{C9470296-9FF7-4DB8-A52D-838851EBB45D}" presName="connectorText" presStyleLbl="sibTrans2D1" presStyleIdx="3" presStyleCnt="4"/>
+      <dgm:spPr/>
+    </dgm:pt>
+    <dgm:pt modelId="{376629F3-B0A4-4443-8C5A-775DAD281D60}" type="pres">
+      <dgm:prSet presAssocID="{207721B7-58F3-4F72-8A07-B0B131D4FA52}" presName="node" presStyleLbl="node1" presStyleIdx="4" presStyleCnt="5">
+        <dgm:presLayoutVars>
+          <dgm:bulletEnabled val="1"/>
+        </dgm:presLayoutVars>
+      </dgm:prSet>
+      <dgm:spPr/>
+    </dgm:pt>
+  </dgm:ptLst>
+  <dgm:cxnLst>
+    <dgm:cxn modelId="{E4FA35CB-E4EA-409F-88F4-123E2AA313A1}" srcId="{E2DEFD27-9C50-4A57-A4C4-38E3C16CEB7A}" destId="{2709D51A-18C1-4827-A8FB-E8945675132E}" srcOrd="2" destOrd="0" parTransId="{5DF13EBC-9C08-4D10-8F29-D9D299124428}" sibTransId="{8A4589DA-3D1F-4C72-94A3-8691CAE90345}"/>
+    <dgm:cxn modelId="{DA312BE5-B0E3-478A-8B58-5C3B52617A49}" type="presOf" srcId="{FA28FAEE-C094-4327-97D4-DF37C68B436F}" destId="{A7D98ACC-2694-4186-87EA-091405F2A4CF}" srcOrd="0" destOrd="0" presId="urn:microsoft.com/office/officeart/2005/8/layout/process1"/>
+    <dgm:cxn modelId="{CC1A9374-DB82-4F8B-A898-B2E4B5DF5578}" type="presOf" srcId="{8A4589DA-3D1F-4C72-94A3-8691CAE90345}" destId="{5AC4B044-C14E-4802-B6E3-8AB70EFBF36D}" srcOrd="1" destOrd="0" presId="urn:microsoft.com/office/officeart/2005/8/layout/process1"/>
+    <dgm:cxn modelId="{26F08E48-0206-4846-B321-12DD2579D6A1}" type="presOf" srcId="{6AA1542C-42FF-4D35-B4CE-044CA0F370CF}" destId="{0057624C-62CA-4EAD-B22B-BF9C8BCC4179}" srcOrd="0" destOrd="0" presId="urn:microsoft.com/office/officeart/2005/8/layout/process1"/>
+    <dgm:cxn modelId="{1231993A-0FCE-4A9B-AFF2-FD1B65AA5387}" type="presOf" srcId="{65906E98-2828-43F4-95B8-DE87BDE64C3C}" destId="{176855E4-99A9-4632-B912-BD2432A18073}" srcOrd="0" destOrd="0" presId="urn:microsoft.com/office/officeart/2005/8/layout/process1"/>
+    <dgm:cxn modelId="{0C042EC1-3508-4838-BF2F-DC07EB042550}" type="presOf" srcId="{509D3257-9493-42CE-A80B-DBF6E0266A48}" destId="{9693260F-43B7-4F98-9587-46797E487D28}" srcOrd="0" destOrd="0" presId="urn:microsoft.com/office/officeart/2005/8/layout/process1"/>
+    <dgm:cxn modelId="{75485064-48BF-4FA2-BDC8-6352649EA8FC}" srcId="{E2DEFD27-9C50-4A57-A4C4-38E3C16CEB7A}" destId="{FA28FAEE-C094-4327-97D4-DF37C68B436F}" srcOrd="1" destOrd="0" parTransId="{34E0BE5E-1A7E-4E57-B247-228AC4BCC199}" sibTransId="{509D3257-9493-42CE-A80B-DBF6E0266A48}"/>
+    <dgm:cxn modelId="{E54D93D1-88A1-4FAC-93F4-B21DD02E25D1}" srcId="{E2DEFD27-9C50-4A57-A4C4-38E3C16CEB7A}" destId="{DE59EDC8-02E9-4277-ADA9-622A7913D60E}" srcOrd="3" destOrd="0" parTransId="{68401EF5-520B-46AB-B3FE-8955BA5BA610}" sibTransId="{C9470296-9FF7-4DB8-A52D-838851EBB45D}"/>
+    <dgm:cxn modelId="{63C7D1B6-2A7D-45EF-843E-6EF9B54A9F5B}" srcId="{E2DEFD27-9C50-4A57-A4C4-38E3C16CEB7A}" destId="{207721B7-58F3-4F72-8A07-B0B131D4FA52}" srcOrd="4" destOrd="0" parTransId="{9E678051-368F-4867-BC5E-660FBCC7CFB6}" sibTransId="{A1E1BD8A-E27A-4C27-8F1F-C469B72C06FE}"/>
+    <dgm:cxn modelId="{ADC333D9-6587-4084-BEA4-B11CD46B7B24}" type="presOf" srcId="{2709D51A-18C1-4827-A8FB-E8945675132E}" destId="{902B8449-0465-4B15-85DC-C3A25634FF15}" srcOrd="0" destOrd="0" presId="urn:microsoft.com/office/officeart/2005/8/layout/process1"/>
+    <dgm:cxn modelId="{DDD60C3F-6387-41CB-951D-5CDE4294C2E2}" type="presOf" srcId="{6AA1542C-42FF-4D35-B4CE-044CA0F370CF}" destId="{7FA0041F-8B1A-472B-9477-3505B1075918}" srcOrd="1" destOrd="0" presId="urn:microsoft.com/office/officeart/2005/8/layout/process1"/>
+    <dgm:cxn modelId="{81875DC1-17F3-41B9-A884-1A061BC9BDEC}" type="presOf" srcId="{8A4589DA-3D1F-4C72-94A3-8691CAE90345}" destId="{E14246B7-B3C8-4568-8BFC-1EC6DDEB54B2}" srcOrd="0" destOrd="0" presId="urn:microsoft.com/office/officeart/2005/8/layout/process1"/>
+    <dgm:cxn modelId="{864D3AE0-A92D-4513-A4C4-5A1E337BFC6C}" type="presOf" srcId="{509D3257-9493-42CE-A80B-DBF6E0266A48}" destId="{755ADDDB-8D41-49A5-8D79-DA67F2318072}" srcOrd="1" destOrd="0" presId="urn:microsoft.com/office/officeart/2005/8/layout/process1"/>
+    <dgm:cxn modelId="{CC503016-732A-4CD5-8327-0B74DB0693D5}" type="presOf" srcId="{207721B7-58F3-4F72-8A07-B0B131D4FA52}" destId="{376629F3-B0A4-4443-8C5A-775DAD281D60}" srcOrd="0" destOrd="0" presId="urn:microsoft.com/office/officeart/2005/8/layout/process1"/>
+    <dgm:cxn modelId="{8A066F59-3D63-4398-B512-3AC3E6D539A4}" type="presOf" srcId="{C9470296-9FF7-4DB8-A52D-838851EBB45D}" destId="{9E1279F2-3456-41A2-9D8A-DCDF7CDA40B5}" srcOrd="1" destOrd="0" presId="urn:microsoft.com/office/officeart/2005/8/layout/process1"/>
+    <dgm:cxn modelId="{87E4C801-8CF6-4EC5-A295-83AA492E17E8}" type="presOf" srcId="{C9470296-9FF7-4DB8-A52D-838851EBB45D}" destId="{E754687F-983A-402C-9703-31C5533DBC92}" srcOrd="0" destOrd="0" presId="urn:microsoft.com/office/officeart/2005/8/layout/process1"/>
+    <dgm:cxn modelId="{3DD3F730-9369-40B5-AAB6-B41C55C9B2B7}" type="presOf" srcId="{DE59EDC8-02E9-4277-ADA9-622A7913D60E}" destId="{62F2D0E2-1CC1-43D8-8134-0CF0CF773B87}" srcOrd="0" destOrd="0" presId="urn:microsoft.com/office/officeart/2005/8/layout/process1"/>
+    <dgm:cxn modelId="{23E2BBB1-871E-41DC-B5D8-ACA0912E2434}" type="presOf" srcId="{E2DEFD27-9C50-4A57-A4C4-38E3C16CEB7A}" destId="{CA786357-EAFF-4713-BD2D-B38B26A82D58}" srcOrd="0" destOrd="0" presId="urn:microsoft.com/office/officeart/2005/8/layout/process1"/>
+    <dgm:cxn modelId="{25F80989-F023-4B3E-892D-DFDE5703A65D}" srcId="{E2DEFD27-9C50-4A57-A4C4-38E3C16CEB7A}" destId="{65906E98-2828-43F4-95B8-DE87BDE64C3C}" srcOrd="0" destOrd="0" parTransId="{7016D184-3AEA-4A26-BF2B-3A75AE0C088B}" sibTransId="{6AA1542C-42FF-4D35-B4CE-044CA0F370CF}"/>
+    <dgm:cxn modelId="{BD33F9CF-65A0-4597-AAC5-940F9A7E7339}" type="presParOf" srcId="{CA786357-EAFF-4713-BD2D-B38B26A82D58}" destId="{176855E4-99A9-4632-B912-BD2432A18073}" srcOrd="0" destOrd="0" presId="urn:microsoft.com/office/officeart/2005/8/layout/process1"/>
+    <dgm:cxn modelId="{B1C50DDF-2908-497A-BD10-29D7FA9268B5}" type="presParOf" srcId="{CA786357-EAFF-4713-BD2D-B38B26A82D58}" destId="{0057624C-62CA-4EAD-B22B-BF9C8BCC4179}" srcOrd="1" destOrd="0" presId="urn:microsoft.com/office/officeart/2005/8/layout/process1"/>
+    <dgm:cxn modelId="{D026CEC6-8277-4B0C-AE44-F86B4D0F0880}" type="presParOf" srcId="{0057624C-62CA-4EAD-B22B-BF9C8BCC4179}" destId="{7FA0041F-8B1A-472B-9477-3505B1075918}" srcOrd="0" destOrd="0" presId="urn:microsoft.com/office/officeart/2005/8/layout/process1"/>
+    <dgm:cxn modelId="{F820EC81-AB14-4D29-AADB-CA8C3CAFC7A9}" type="presParOf" srcId="{CA786357-EAFF-4713-BD2D-B38B26A82D58}" destId="{A7D98ACC-2694-4186-87EA-091405F2A4CF}" srcOrd="2" destOrd="0" presId="urn:microsoft.com/office/officeart/2005/8/layout/process1"/>
+    <dgm:cxn modelId="{73C559C9-A676-4470-AD2E-90BB2916CF36}" type="presParOf" srcId="{CA786357-EAFF-4713-BD2D-B38B26A82D58}" destId="{9693260F-43B7-4F98-9587-46797E487D28}" srcOrd="3" destOrd="0" presId="urn:microsoft.com/office/officeart/2005/8/layout/process1"/>
+    <dgm:cxn modelId="{BBF45A49-5136-45AC-B387-991B7E4003D0}" type="presParOf" srcId="{9693260F-43B7-4F98-9587-46797E487D28}" destId="{755ADDDB-8D41-49A5-8D79-DA67F2318072}" srcOrd="0" destOrd="0" presId="urn:microsoft.com/office/officeart/2005/8/layout/process1"/>
+    <dgm:cxn modelId="{984FEB8C-570A-488B-9233-7658AB9F8A3D}" type="presParOf" srcId="{CA786357-EAFF-4713-BD2D-B38B26A82D58}" destId="{902B8449-0465-4B15-85DC-C3A25634FF15}" srcOrd="4" destOrd="0" presId="urn:microsoft.com/office/officeart/2005/8/layout/process1"/>
+    <dgm:cxn modelId="{19F0D820-B595-4B28-94A1-E0CF32219E6D}" type="presParOf" srcId="{CA786357-EAFF-4713-BD2D-B38B26A82D58}" destId="{E14246B7-B3C8-4568-8BFC-1EC6DDEB54B2}" srcOrd="5" destOrd="0" presId="urn:microsoft.com/office/officeart/2005/8/layout/process1"/>
+    <dgm:cxn modelId="{4FD9DB6E-0567-4C4F-831D-C63F34776F40}" type="presParOf" srcId="{E14246B7-B3C8-4568-8BFC-1EC6DDEB54B2}" destId="{5AC4B044-C14E-4802-B6E3-8AB70EFBF36D}" srcOrd="0" destOrd="0" presId="urn:microsoft.com/office/officeart/2005/8/layout/process1"/>
+    <dgm:cxn modelId="{0C02A5F1-27F8-4BBC-8110-4F5358C07934}" type="presParOf" srcId="{CA786357-EAFF-4713-BD2D-B38B26A82D58}" destId="{62F2D0E2-1CC1-43D8-8134-0CF0CF773B87}" srcOrd="6" destOrd="0" presId="urn:microsoft.com/office/officeart/2005/8/layout/process1"/>
+    <dgm:cxn modelId="{FCC91462-2242-45EF-9988-8A66364BD1BD}" type="presParOf" srcId="{CA786357-EAFF-4713-BD2D-B38B26A82D58}" destId="{E754687F-983A-402C-9703-31C5533DBC92}" srcOrd="7" destOrd="0" presId="urn:microsoft.com/office/officeart/2005/8/layout/process1"/>
+    <dgm:cxn modelId="{53AF428F-04E3-4042-B0F0-6866F1C40FB0}" type="presParOf" srcId="{E754687F-983A-402C-9703-31C5533DBC92}" destId="{9E1279F2-3456-41A2-9D8A-DCDF7CDA40B5}" srcOrd="0" destOrd="0" presId="urn:microsoft.com/office/officeart/2005/8/layout/process1"/>
+    <dgm:cxn modelId="{51A0B747-A549-4B3A-9F79-BCFBDCCDD984}" type="presParOf" srcId="{CA786357-EAFF-4713-BD2D-B38B26A82D58}" destId="{376629F3-B0A4-4443-8C5A-775DAD281D60}" srcOrd="8" destOrd="0" presId="urn:microsoft.com/office/officeart/2005/8/layout/process1"/>
+  </dgm:cxnLst>
+  <dgm:bg/>
+  <dgm:whole/>
+  <dgm:extLst>
+    <a:ext uri="http://schemas.microsoft.com/office/drawing/2008/diagram">
+      <dsp:dataModelExt xmlns:dsp="http://schemas.microsoft.com/office/drawing/2008/diagram" relId="rId8" minVer="http://schemas.openxmlformats.org/drawingml/2006/diagram"/>
+    </a:ext>
+  </dgm:extLst>
+</dgm:dataModel>
+</file>
+
+<file path=word/diagrams/drawing1.xml><?xml version="1.0" encoding="utf-8"?>
+<dsp:drawing xmlns:dgm="http://schemas.openxmlformats.org/drawingml/2006/diagram" xmlns:dsp="http://schemas.microsoft.com/office/drawing/2008/diagram" xmlns:a="http://schemas.openxmlformats.org/drawingml/2006/main">
+  <dsp:spTree>
+    <dsp:nvGrpSpPr>
+      <dsp:cNvPr id="0" name=""/>
+      <dsp:cNvGrpSpPr/>
+    </dsp:nvGrpSpPr>
+    <dsp:grpSpPr/>
+    <dsp:sp modelId="{176855E4-99A9-4632-B912-BD2432A18073}">
+      <dsp:nvSpPr>
+        <dsp:cNvPr id="0" name=""/>
+        <dsp:cNvSpPr/>
+      </dsp:nvSpPr>
+      <dsp:spPr>
+        <a:xfrm>
+          <a:off x="2721" y="274220"/>
+          <a:ext cx="843518" cy="1004314"/>
+        </a:xfrm>
+        <a:prstGeom prst="roundRect">
+          <a:avLst>
+            <a:gd name="adj" fmla="val 10000"/>
+          </a:avLst>
+        </a:prstGeom>
+        <a:solidFill>
+          <a:schemeClr val="accent1">
+            <a:hueOff val="0"/>
+            <a:satOff val="0"/>
+            <a:lumOff val="0"/>
+            <a:alphaOff val="0"/>
+          </a:schemeClr>
+        </a:solidFill>
+        <a:ln w="12700" cap="flat" cmpd="sng" algn="ctr">
+          <a:solidFill>
+            <a:schemeClr val="lt1">
+              <a:hueOff val="0"/>
+              <a:satOff val="0"/>
+              <a:lumOff val="0"/>
+              <a:alphaOff val="0"/>
+            </a:schemeClr>
+          </a:solidFill>
+          <a:prstDash val="solid"/>
+          <a:miter lim="800000"/>
+        </a:ln>
+        <a:effectLst/>
+      </dsp:spPr>
+      <dsp:style>
+        <a:lnRef idx="2">
+          <a:scrgbClr r="0" g="0" b="0"/>
+        </a:lnRef>
+        <a:fillRef idx="1">
+          <a:scrgbClr r="0" g="0" b="0"/>
+        </a:fillRef>
+        <a:effectRef idx="0">
+          <a:scrgbClr r="0" g="0" b="0"/>
+        </a:effectRef>
+        <a:fontRef idx="minor">
+          <a:schemeClr val="lt1"/>
+        </a:fontRef>
+      </dsp:style>
+      <dsp:txBody>
+        <a:bodyPr spcFirstLastPara="0" vert="horz" wrap="square" lIns="26670" tIns="26670" rIns="26670" bIns="26670" numCol="1" spcCol="1270" anchor="ctr" anchorCtr="0">
+          <a:noAutofit/>
+        </a:bodyPr>
+        <a:lstStyle/>
+        <a:p>
+          <a:pPr marL="0" lvl="0" indent="0" algn="ctr" defTabSz="311150">
+            <a:lnSpc>
+              <a:spcPct val="90000"/>
+            </a:lnSpc>
+            <a:spcBef>
+              <a:spcPct val="0"/>
+            </a:spcBef>
+            <a:spcAft>
+              <a:spcPct val="35000"/>
+            </a:spcAft>
+            <a:buNone/>
+          </a:pPr>
+          <a:r>
+            <a:rPr lang="en-US" sz="700" kern="1200"/>
+            <a:t>1. The user chooses "Create Game" from the menu"</a:t>
+          </a:r>
+        </a:p>
+      </dsp:txBody>
+      <dsp:txXfrm>
+        <a:off x="27427" y="298926"/>
+        <a:ext cx="794106" cy="954902"/>
+      </dsp:txXfrm>
+    </dsp:sp>
+    <dsp:sp modelId="{0057624C-62CA-4EAD-B22B-BF9C8BCC4179}">
+      <dsp:nvSpPr>
+        <dsp:cNvPr id="0" name=""/>
+        <dsp:cNvSpPr/>
+      </dsp:nvSpPr>
+      <dsp:spPr>
+        <a:xfrm>
+          <a:off x="930591" y="671781"/>
+          <a:ext cx="178825" cy="209192"/>
+        </a:xfrm>
+        <a:prstGeom prst="rightArrow">
+          <a:avLst>
+            <a:gd name="adj1" fmla="val 60000"/>
+            <a:gd name="adj2" fmla="val 50000"/>
+          </a:avLst>
+        </a:prstGeom>
+        <a:solidFill>
+          <a:schemeClr val="accent1">
+            <a:tint val="60000"/>
+            <a:hueOff val="0"/>
+            <a:satOff val="0"/>
+            <a:lumOff val="0"/>
+            <a:alphaOff val="0"/>
+          </a:schemeClr>
+        </a:solidFill>
+        <a:ln>
+          <a:noFill/>
+        </a:ln>
+        <a:effectLst/>
+      </dsp:spPr>
+      <dsp:style>
+        <a:lnRef idx="0">
+          <a:scrgbClr r="0" g="0" b="0"/>
+        </a:lnRef>
+        <a:fillRef idx="1">
+          <a:scrgbClr r="0" g="0" b="0"/>
+        </a:fillRef>
+        <a:effectRef idx="0">
+          <a:scrgbClr r="0" g="0" b="0"/>
+        </a:effectRef>
+        <a:fontRef idx="minor">
+          <a:schemeClr val="lt1"/>
+        </a:fontRef>
+      </dsp:style>
+      <dsp:txBody>
+        <a:bodyPr spcFirstLastPara="0" vert="horz" wrap="square" lIns="0" tIns="0" rIns="0" bIns="0" numCol="1" spcCol="1270" anchor="ctr" anchorCtr="0">
+          <a:noAutofit/>
+        </a:bodyPr>
+        <a:lstStyle/>
+        <a:p>
+          <a:pPr marL="0" lvl="0" indent="0" algn="ctr" defTabSz="222250">
+            <a:lnSpc>
+              <a:spcPct val="90000"/>
+            </a:lnSpc>
+            <a:spcBef>
+              <a:spcPct val="0"/>
+            </a:spcBef>
+            <a:spcAft>
+              <a:spcPct val="35000"/>
+            </a:spcAft>
+            <a:buNone/>
+          </a:pPr>
+          <a:endParaRPr lang="en-US" sz="500" kern="1200"/>
+        </a:p>
+      </dsp:txBody>
+      <dsp:txXfrm>
+        <a:off x="930591" y="713619"/>
+        <a:ext cx="125178" cy="125516"/>
+      </dsp:txXfrm>
+    </dsp:sp>
+    <dsp:sp modelId="{A7D98ACC-2694-4186-87EA-091405F2A4CF}">
+      <dsp:nvSpPr>
+        <dsp:cNvPr id="0" name=""/>
+        <dsp:cNvSpPr/>
+      </dsp:nvSpPr>
+      <dsp:spPr>
+        <a:xfrm>
+          <a:off x="1183646" y="274220"/>
+          <a:ext cx="843518" cy="1004314"/>
+        </a:xfrm>
+        <a:prstGeom prst="roundRect">
+          <a:avLst>
+            <a:gd name="adj" fmla="val 10000"/>
+          </a:avLst>
+        </a:prstGeom>
+        <a:solidFill>
+          <a:schemeClr val="accent1">
+            <a:hueOff val="0"/>
+            <a:satOff val="0"/>
+            <a:lumOff val="0"/>
+            <a:alphaOff val="0"/>
+          </a:schemeClr>
+        </a:solidFill>
+        <a:ln w="12700" cap="flat" cmpd="sng" algn="ctr">
+          <a:solidFill>
+            <a:schemeClr val="lt1">
+              <a:hueOff val="0"/>
+              <a:satOff val="0"/>
+              <a:lumOff val="0"/>
+              <a:alphaOff val="0"/>
+            </a:schemeClr>
+          </a:solidFill>
+          <a:prstDash val="solid"/>
+          <a:miter lim="800000"/>
+        </a:ln>
+        <a:effectLst/>
+      </dsp:spPr>
+      <dsp:style>
+        <a:lnRef idx="2">
+          <a:scrgbClr r="0" g="0" b="0"/>
+        </a:lnRef>
+        <a:fillRef idx="1">
+          <a:scrgbClr r="0" g="0" b="0"/>
+        </a:fillRef>
+        <a:effectRef idx="0">
+          <a:scrgbClr r="0" g="0" b="0"/>
+        </a:effectRef>
+        <a:fontRef idx="minor">
+          <a:schemeClr val="lt1"/>
+        </a:fontRef>
+      </dsp:style>
+      <dsp:txBody>
+        <a:bodyPr spcFirstLastPara="0" vert="horz" wrap="square" lIns="26670" tIns="26670" rIns="26670" bIns="26670" numCol="1" spcCol="1270" anchor="ctr" anchorCtr="0">
+          <a:noAutofit/>
+        </a:bodyPr>
+        <a:lstStyle/>
+        <a:p>
+          <a:pPr marL="0" lvl="0" indent="0" algn="ctr" defTabSz="311150">
+            <a:lnSpc>
+              <a:spcPct val="90000"/>
+            </a:lnSpc>
+            <a:spcBef>
+              <a:spcPct val="0"/>
+            </a:spcBef>
+            <a:spcAft>
+              <a:spcPct val="35000"/>
+            </a:spcAft>
+            <a:buNone/>
+          </a:pPr>
+          <a:r>
+            <a:rPr lang="en-US" sz="700" kern="1200"/>
+            <a:t>2. The user is presented with a menu allowing them to determine the number of human and non-human players that will participate in the game</a:t>
+          </a:r>
+        </a:p>
+      </dsp:txBody>
+      <dsp:txXfrm>
+        <a:off x="1208352" y="298926"/>
+        <a:ext cx="794106" cy="954902"/>
+      </dsp:txXfrm>
+    </dsp:sp>
+    <dsp:sp modelId="{9693260F-43B7-4F98-9587-46797E487D28}">
+      <dsp:nvSpPr>
+        <dsp:cNvPr id="0" name=""/>
+        <dsp:cNvSpPr/>
+      </dsp:nvSpPr>
+      <dsp:spPr>
+        <a:xfrm>
+          <a:off x="2111517" y="671781"/>
+          <a:ext cx="178825" cy="209192"/>
+        </a:xfrm>
+        <a:prstGeom prst="rightArrow">
+          <a:avLst>
+            <a:gd name="adj1" fmla="val 60000"/>
+            <a:gd name="adj2" fmla="val 50000"/>
+          </a:avLst>
+        </a:prstGeom>
+        <a:solidFill>
+          <a:schemeClr val="accent1">
+            <a:tint val="60000"/>
+            <a:hueOff val="0"/>
+            <a:satOff val="0"/>
+            <a:lumOff val="0"/>
+            <a:alphaOff val="0"/>
+          </a:schemeClr>
+        </a:solidFill>
+        <a:ln>
+          <a:noFill/>
+        </a:ln>
+        <a:effectLst/>
+      </dsp:spPr>
+      <dsp:style>
+        <a:lnRef idx="0">
+          <a:scrgbClr r="0" g="0" b="0"/>
+        </a:lnRef>
+        <a:fillRef idx="1">
+          <a:scrgbClr r="0" g="0" b="0"/>
+        </a:fillRef>
+        <a:effectRef idx="0">
+          <a:scrgbClr r="0" g="0" b="0"/>
+        </a:effectRef>
+        <a:fontRef idx="minor">
+          <a:schemeClr val="lt1"/>
+        </a:fontRef>
+      </dsp:style>
+      <dsp:txBody>
+        <a:bodyPr spcFirstLastPara="0" vert="horz" wrap="square" lIns="0" tIns="0" rIns="0" bIns="0" numCol="1" spcCol="1270" anchor="ctr" anchorCtr="0">
+          <a:noAutofit/>
+        </a:bodyPr>
+        <a:lstStyle/>
+        <a:p>
+          <a:pPr marL="0" lvl="0" indent="0" algn="ctr" defTabSz="222250">
+            <a:lnSpc>
+              <a:spcPct val="90000"/>
+            </a:lnSpc>
+            <a:spcBef>
+              <a:spcPct val="0"/>
+            </a:spcBef>
+            <a:spcAft>
+              <a:spcPct val="35000"/>
+            </a:spcAft>
+            <a:buNone/>
+          </a:pPr>
+          <a:endParaRPr lang="en-US" sz="500" kern="1200"/>
+        </a:p>
+      </dsp:txBody>
+      <dsp:txXfrm>
+        <a:off x="2111517" y="713619"/>
+        <a:ext cx="125178" cy="125516"/>
+      </dsp:txXfrm>
+    </dsp:sp>
+    <dsp:sp modelId="{902B8449-0465-4B15-85DC-C3A25634FF15}">
+      <dsp:nvSpPr>
+        <dsp:cNvPr id="0" name=""/>
+        <dsp:cNvSpPr/>
+      </dsp:nvSpPr>
+      <dsp:spPr>
+        <a:xfrm>
+          <a:off x="2364572" y="274220"/>
+          <a:ext cx="843518" cy="1004314"/>
+        </a:xfrm>
+        <a:prstGeom prst="roundRect">
+          <a:avLst>
+            <a:gd name="adj" fmla="val 10000"/>
+          </a:avLst>
+        </a:prstGeom>
+        <a:solidFill>
+          <a:schemeClr val="accent1">
+            <a:hueOff val="0"/>
+            <a:satOff val="0"/>
+            <a:lumOff val="0"/>
+            <a:alphaOff val="0"/>
+          </a:schemeClr>
+        </a:solidFill>
+        <a:ln w="12700" cap="flat" cmpd="sng" algn="ctr">
+          <a:solidFill>
+            <a:schemeClr val="lt1">
+              <a:hueOff val="0"/>
+              <a:satOff val="0"/>
+              <a:lumOff val="0"/>
+              <a:alphaOff val="0"/>
+            </a:schemeClr>
+          </a:solidFill>
+          <a:prstDash val="solid"/>
+          <a:miter lim="800000"/>
+        </a:ln>
+        <a:effectLst/>
+      </dsp:spPr>
+      <dsp:style>
+        <a:lnRef idx="2">
+          <a:scrgbClr r="0" g="0" b="0"/>
+        </a:lnRef>
+        <a:fillRef idx="1">
+          <a:scrgbClr r="0" g="0" b="0"/>
+        </a:fillRef>
+        <a:effectRef idx="0">
+          <a:scrgbClr r="0" g="0" b="0"/>
+        </a:effectRef>
+        <a:fontRef idx="minor">
+          <a:schemeClr val="lt1"/>
+        </a:fontRef>
+      </dsp:style>
+      <dsp:txBody>
+        <a:bodyPr spcFirstLastPara="0" vert="horz" wrap="square" lIns="26670" tIns="26670" rIns="26670" bIns="26670" numCol="1" spcCol="1270" anchor="ctr" anchorCtr="0">
+          <a:noAutofit/>
+        </a:bodyPr>
+        <a:lstStyle/>
+        <a:p>
+          <a:pPr marL="0" lvl="0" indent="0" algn="ctr" defTabSz="311150">
+            <a:lnSpc>
+              <a:spcPct val="90000"/>
+            </a:lnSpc>
+            <a:spcBef>
+              <a:spcPct val="0"/>
+            </a:spcBef>
+            <a:spcAft>
+              <a:spcPct val="35000"/>
+            </a:spcAft>
+            <a:buNone/>
+          </a:pPr>
+          <a:r>
+            <a:rPr lang="en-US" sz="700" kern="1200"/>
+            <a:t>3. The user chooses a combination of human and non-human players.</a:t>
+          </a:r>
+        </a:p>
+      </dsp:txBody>
+      <dsp:txXfrm>
+        <a:off x="2389278" y="298926"/>
+        <a:ext cx="794106" cy="954902"/>
+      </dsp:txXfrm>
+    </dsp:sp>
+    <dsp:sp modelId="{E14246B7-B3C8-4568-8BFC-1EC6DDEB54B2}">
+      <dsp:nvSpPr>
+        <dsp:cNvPr id="0" name=""/>
+        <dsp:cNvSpPr/>
+      </dsp:nvSpPr>
+      <dsp:spPr>
+        <a:xfrm>
+          <a:off x="3292443" y="671781"/>
+          <a:ext cx="178825" cy="209192"/>
+        </a:xfrm>
+        <a:prstGeom prst="rightArrow">
+          <a:avLst>
+            <a:gd name="adj1" fmla="val 60000"/>
+            <a:gd name="adj2" fmla="val 50000"/>
+          </a:avLst>
+        </a:prstGeom>
+        <a:solidFill>
+          <a:schemeClr val="accent1">
+            <a:tint val="60000"/>
+            <a:hueOff val="0"/>
+            <a:satOff val="0"/>
+            <a:lumOff val="0"/>
+            <a:alphaOff val="0"/>
+          </a:schemeClr>
+        </a:solidFill>
+        <a:ln>
+          <a:noFill/>
+        </a:ln>
+        <a:effectLst/>
+      </dsp:spPr>
+      <dsp:style>
+        <a:lnRef idx="0">
+          <a:scrgbClr r="0" g="0" b="0"/>
+        </a:lnRef>
+        <a:fillRef idx="1">
+          <a:scrgbClr r="0" g="0" b="0"/>
+        </a:fillRef>
+        <a:effectRef idx="0">
+          <a:scrgbClr r="0" g="0" b="0"/>
+        </a:effectRef>
+        <a:fontRef idx="minor">
+          <a:schemeClr val="lt1"/>
+        </a:fontRef>
+      </dsp:style>
+      <dsp:txBody>
+        <a:bodyPr spcFirstLastPara="0" vert="horz" wrap="square" lIns="0" tIns="0" rIns="0" bIns="0" numCol="1" spcCol="1270" anchor="ctr" anchorCtr="0">
+          <a:noAutofit/>
+        </a:bodyPr>
+        <a:lstStyle/>
+        <a:p>
+          <a:pPr marL="0" lvl="0" indent="0" algn="ctr" defTabSz="222250">
+            <a:lnSpc>
+              <a:spcPct val="90000"/>
+            </a:lnSpc>
+            <a:spcBef>
+              <a:spcPct val="0"/>
+            </a:spcBef>
+            <a:spcAft>
+              <a:spcPct val="35000"/>
+            </a:spcAft>
+            <a:buNone/>
+          </a:pPr>
+          <a:endParaRPr lang="en-US" sz="500" kern="1200"/>
+        </a:p>
+      </dsp:txBody>
+      <dsp:txXfrm>
+        <a:off x="3292443" y="713619"/>
+        <a:ext cx="125178" cy="125516"/>
+      </dsp:txXfrm>
+    </dsp:sp>
+    <dsp:sp modelId="{62F2D0E2-1CC1-43D8-8134-0CF0CF773B87}">
+      <dsp:nvSpPr>
+        <dsp:cNvPr id="0" name=""/>
+        <dsp:cNvSpPr/>
+      </dsp:nvSpPr>
+      <dsp:spPr>
+        <a:xfrm>
+          <a:off x="3545498" y="274220"/>
+          <a:ext cx="843518" cy="1004314"/>
+        </a:xfrm>
+        <a:prstGeom prst="roundRect">
+          <a:avLst>
+            <a:gd name="adj" fmla="val 10000"/>
+          </a:avLst>
+        </a:prstGeom>
+        <a:solidFill>
+          <a:schemeClr val="accent1">
+            <a:hueOff val="0"/>
+            <a:satOff val="0"/>
+            <a:lumOff val="0"/>
+            <a:alphaOff val="0"/>
+          </a:schemeClr>
+        </a:solidFill>
+        <a:ln w="12700" cap="flat" cmpd="sng" algn="ctr">
+          <a:solidFill>
+            <a:schemeClr val="lt1">
+              <a:hueOff val="0"/>
+              <a:satOff val="0"/>
+              <a:lumOff val="0"/>
+              <a:alphaOff val="0"/>
+            </a:schemeClr>
+          </a:solidFill>
+          <a:prstDash val="solid"/>
+          <a:miter lim="800000"/>
+        </a:ln>
+        <a:effectLst/>
+      </dsp:spPr>
+      <dsp:style>
+        <a:lnRef idx="2">
+          <a:scrgbClr r="0" g="0" b="0"/>
+        </a:lnRef>
+        <a:fillRef idx="1">
+          <a:scrgbClr r="0" g="0" b="0"/>
+        </a:fillRef>
+        <a:effectRef idx="0">
+          <a:scrgbClr r="0" g="0" b="0"/>
+        </a:effectRef>
+        <a:fontRef idx="minor">
+          <a:schemeClr val="lt1"/>
+        </a:fontRef>
+      </dsp:style>
+      <dsp:txBody>
+        <a:bodyPr spcFirstLastPara="0" vert="horz" wrap="square" lIns="26670" tIns="26670" rIns="26670" bIns="26670" numCol="1" spcCol="1270" anchor="ctr" anchorCtr="0">
+          <a:noAutofit/>
+        </a:bodyPr>
+        <a:lstStyle/>
+        <a:p>
+          <a:pPr marL="0" lvl="0" indent="0" algn="ctr" defTabSz="311150">
+            <a:lnSpc>
+              <a:spcPct val="90000"/>
+            </a:lnSpc>
+            <a:spcBef>
+              <a:spcPct val="0"/>
+            </a:spcBef>
+            <a:spcAft>
+              <a:spcPct val="35000"/>
+            </a:spcAft>
+            <a:buNone/>
+          </a:pPr>
+          <a:r>
+            <a:rPr lang="en-US" sz="700" kern="1200"/>
+            <a:t>4. The game board is created and all players join the game</a:t>
+          </a:r>
+        </a:p>
+      </dsp:txBody>
+      <dsp:txXfrm>
+        <a:off x="3570204" y="298926"/>
+        <a:ext cx="794106" cy="954902"/>
+      </dsp:txXfrm>
+    </dsp:sp>
+    <dsp:sp modelId="{E754687F-983A-402C-9703-31C5533DBC92}">
+      <dsp:nvSpPr>
+        <dsp:cNvPr id="0" name=""/>
+        <dsp:cNvSpPr/>
+      </dsp:nvSpPr>
+      <dsp:spPr>
+        <a:xfrm>
+          <a:off x="4473368" y="671781"/>
+          <a:ext cx="178825" cy="209192"/>
+        </a:xfrm>
+        <a:prstGeom prst="rightArrow">
+          <a:avLst>
+            <a:gd name="adj1" fmla="val 60000"/>
+            <a:gd name="adj2" fmla="val 50000"/>
+          </a:avLst>
+        </a:prstGeom>
+        <a:solidFill>
+          <a:schemeClr val="accent1">
+            <a:tint val="60000"/>
+            <a:hueOff val="0"/>
+            <a:satOff val="0"/>
+            <a:lumOff val="0"/>
+            <a:alphaOff val="0"/>
+          </a:schemeClr>
+        </a:solidFill>
+        <a:ln>
+          <a:noFill/>
+        </a:ln>
+        <a:effectLst/>
+      </dsp:spPr>
+      <dsp:style>
+        <a:lnRef idx="0">
+          <a:scrgbClr r="0" g="0" b="0"/>
+        </a:lnRef>
+        <a:fillRef idx="1">
+          <a:scrgbClr r="0" g="0" b="0"/>
+        </a:fillRef>
+        <a:effectRef idx="0">
+          <a:scrgbClr r="0" g="0" b="0"/>
+        </a:effectRef>
+        <a:fontRef idx="minor">
+          <a:schemeClr val="lt1"/>
+        </a:fontRef>
+      </dsp:style>
+      <dsp:txBody>
+        <a:bodyPr spcFirstLastPara="0" vert="horz" wrap="square" lIns="0" tIns="0" rIns="0" bIns="0" numCol="1" spcCol="1270" anchor="ctr" anchorCtr="0">
+          <a:noAutofit/>
+        </a:bodyPr>
+        <a:lstStyle/>
+        <a:p>
+          <a:pPr marL="0" lvl="0" indent="0" algn="ctr" defTabSz="222250">
+            <a:lnSpc>
+              <a:spcPct val="90000"/>
+            </a:lnSpc>
+            <a:spcBef>
+              <a:spcPct val="0"/>
+            </a:spcBef>
+            <a:spcAft>
+              <a:spcPct val="35000"/>
+            </a:spcAft>
+            <a:buNone/>
+          </a:pPr>
+          <a:endParaRPr lang="en-US" sz="500" kern="1200"/>
+        </a:p>
+      </dsp:txBody>
+      <dsp:txXfrm>
+        <a:off x="4473368" y="713619"/>
+        <a:ext cx="125178" cy="125516"/>
+      </dsp:txXfrm>
+    </dsp:sp>
+    <dsp:sp modelId="{376629F3-B0A4-4443-8C5A-775DAD281D60}">
+      <dsp:nvSpPr>
+        <dsp:cNvPr id="0" name=""/>
+        <dsp:cNvSpPr/>
+      </dsp:nvSpPr>
+      <dsp:spPr>
+        <a:xfrm>
+          <a:off x="4726424" y="274220"/>
+          <a:ext cx="843518" cy="1004314"/>
+        </a:xfrm>
+        <a:prstGeom prst="roundRect">
+          <a:avLst>
+            <a:gd name="adj" fmla="val 10000"/>
+          </a:avLst>
+        </a:prstGeom>
+        <a:solidFill>
+          <a:schemeClr val="accent1">
+            <a:hueOff val="0"/>
+            <a:satOff val="0"/>
+            <a:lumOff val="0"/>
+            <a:alphaOff val="0"/>
+          </a:schemeClr>
+        </a:solidFill>
+        <a:ln w="12700" cap="flat" cmpd="sng" algn="ctr">
+          <a:solidFill>
+            <a:schemeClr val="lt1">
+              <a:hueOff val="0"/>
+              <a:satOff val="0"/>
+              <a:lumOff val="0"/>
+              <a:alphaOff val="0"/>
+            </a:schemeClr>
+          </a:solidFill>
+          <a:prstDash val="solid"/>
+          <a:miter lim="800000"/>
+        </a:ln>
+        <a:effectLst/>
+      </dsp:spPr>
+      <dsp:style>
+        <a:lnRef idx="2">
+          <a:scrgbClr r="0" g="0" b="0"/>
+        </a:lnRef>
+        <a:fillRef idx="1">
+          <a:scrgbClr r="0" g="0" b="0"/>
+        </a:fillRef>
+        <a:effectRef idx="0">
+          <a:scrgbClr r="0" g="0" b="0"/>
+        </a:effectRef>
+        <a:fontRef idx="minor">
+          <a:schemeClr val="lt1"/>
+        </a:fontRef>
+      </dsp:style>
+      <dsp:txBody>
+        <a:bodyPr spcFirstLastPara="0" vert="horz" wrap="square" lIns="26670" tIns="26670" rIns="26670" bIns="26670" numCol="1" spcCol="1270" anchor="ctr" anchorCtr="0">
+          <a:noAutofit/>
+        </a:bodyPr>
+        <a:lstStyle/>
+        <a:p>
+          <a:pPr marL="0" lvl="0" indent="0" algn="ctr" defTabSz="311150">
+            <a:lnSpc>
+              <a:spcPct val="90000"/>
+            </a:lnSpc>
+            <a:spcBef>
+              <a:spcPct val="0"/>
+            </a:spcBef>
+            <a:spcAft>
+              <a:spcPct val="35000"/>
+            </a:spcAft>
+            <a:buNone/>
+          </a:pPr>
+          <a:r>
+            <a:rPr lang="en-US" sz="700" kern="1200"/>
+            <a:t>5. The user becomes a player</a:t>
+          </a:r>
+        </a:p>
+      </dsp:txBody>
+      <dsp:txXfrm>
+        <a:off x="4751130" y="298926"/>
+        <a:ext cx="794106" cy="954902"/>
+      </dsp:txXfrm>
+    </dsp:sp>
+  </dsp:spTree>
+</dsp:drawing>
+</file>
+
+<file path=word/diagrams/layout1.xml><?xml version="1.0" encoding="utf-8"?>
+<dgm:layoutDef xmlns:dgm="http://schemas.openxmlformats.org/drawingml/2006/diagram" xmlns:a="http://schemas.openxmlformats.org/drawingml/2006/main" uniqueId="urn:microsoft.com/office/officeart/2005/8/layout/process1">
+  <dgm:title val=""/>
+  <dgm:desc val=""/>
+  <dgm:catLst>
+    <dgm:cat type="process" pri="1000"/>
+    <dgm:cat type="convert" pri="15000"/>
+  </dgm:catLst>
+  <dgm:sampData useDef="1">
+    <dgm:dataModel>
+      <dgm:ptLst/>
+      <dgm:bg/>
+      <dgm:whole/>
+    </dgm:dataModel>
+  </dgm:sampData>
+  <dgm:styleData>
+    <dgm:dataModel>
+      <dgm:ptLst>
+        <dgm:pt modelId="0" type="doc"/>
+        <dgm:pt modelId="1"/>
+        <dgm:pt modelId="2"/>
+      </dgm:ptLst>
+      <dgm:cxnLst>
+        <dgm:cxn modelId="3" srcId="0" destId="1" srcOrd="0" destOrd="0"/>
+        <dgm:cxn modelId="4" srcId="0" destId="2" srcOrd="1" destOrd="0"/>
+      </dgm:cxnLst>
+      <dgm:bg/>
+      <dgm:whole/>
+    </dgm:dataModel>
+  </dgm:styleData>
+  <dgm:clrData>
+    <dgm:dataModel>
+      <dgm:ptLst>
+        <dgm:pt modelId="0" type="doc"/>
+        <dgm:pt modelId="1"/>
+        <dgm:pt modelId="2"/>
+        <dgm:pt modelId="3"/>
+        <dgm:pt modelId="4"/>
+      </dgm:ptLst>
+      <dgm:cxnLst>
+        <dgm:cxn modelId="5" srcId="0" destId="1" srcOrd="0" destOrd="0"/>
+        <dgm:cxn modelId="6" srcId="0" destId="2" srcOrd="1" destOrd="0"/>
+        <dgm:cxn modelId="7" srcId="0" destId="3" srcOrd="2" destOrd="0"/>
+        <dgm:cxn modelId="8" srcId="0" destId="4" srcOrd="3" destOrd="0"/>
+      </dgm:cxnLst>
+      <dgm:bg/>
+      <dgm:whole/>
+    </dgm:dataModel>
+  </dgm:clrData>
+  <dgm:layoutNode name="Name0">
+    <dgm:varLst>
+      <dgm:dir/>
+      <dgm:resizeHandles val="exact"/>
+    </dgm:varLst>
+    <dgm:choose name="Name1">
+      <dgm:if name="Name2" func="var" arg="dir" op="equ" val="norm">
+        <dgm:alg type="lin"/>
+      </dgm:if>
+      <dgm:else name="Name3">
+        <dgm:alg type="lin">
+          <dgm:param type="linDir" val="fromR"/>
+        </dgm:alg>
+      </dgm:else>
+    </dgm:choose>
+    <dgm:shape xmlns:r="http://schemas.openxmlformats.org/officeDocument/2006/relationships" r:blip="">
+      <dgm:adjLst/>
+    </dgm:shape>
+    <dgm:presOf/>
+    <dgm:constrLst>
+      <dgm:constr type="w" for="ch" ptType="node" refType="w"/>
+      <dgm:constr type="h" for="ch" ptType="node" op="equ"/>
+      <dgm:constr type="primFontSz" for="ch" ptType="node" op="equ" val="65"/>
+      <dgm:constr type="w" for="ch" ptType="sibTrans" refType="w" refFor="ch" refPtType="node" op="equ" fact="0.4"/>
+      <dgm:constr type="h" for="ch" ptType="sibTrans" op="equ"/>
+      <dgm:constr type="primFontSz" for="des" forName="connectorText" op="equ" val="55"/>
+      <dgm:constr type="primFontSz" for="des" forName="connectorText" refType="primFontSz" refFor="ch" refPtType="node" op="lte" fact="0.8"/>
+    </dgm:constrLst>
+    <dgm:ruleLst/>
+    <dgm:forEach name="nodesForEach" axis="ch" ptType="node">
+      <dgm:layoutNode name="node">
+        <dgm:varLst>
+          <dgm:bulletEnabled val="1"/>
+        </dgm:varLst>
+        <dgm:alg type="tx"/>
+        <dgm:shape xmlns:r="http://schemas.openxmlformats.org/officeDocument/2006/relationships" type="roundRect" r:blip="">
+          <dgm:adjLst>
+            <dgm:adj idx="1" val="0.1"/>
+          </dgm:adjLst>
+        </dgm:shape>
+        <dgm:presOf axis="desOrSelf" ptType="node"/>
+        <dgm:constrLst>
+          <dgm:constr type="h" refType="w" fact="0.6"/>
+          <dgm:constr type="tMarg" refType="primFontSz" fact="0.3"/>
+          <dgm:constr type="bMarg" refType="primFontSz" fact="0.3"/>
+          <dgm:constr type="lMarg" refType="primFontSz" fact="0.3"/>
+          <dgm:constr type="rMarg" refType="primFontSz" fact="0.3"/>
+        </dgm:constrLst>
+        <dgm:ruleLst>
+          <dgm:rule type="primFontSz" val="18" fact="NaN" max="NaN"/>
+          <dgm:rule type="h" val="NaN" fact="1.5" max="NaN"/>
+          <dgm:rule type="primFontSz" val="5" fact="NaN" max="NaN"/>
+          <dgm:rule type="h" val="INF" fact="NaN" max="NaN"/>
+        </dgm:ruleLst>
+      </dgm:layoutNode>
+      <dgm:forEach name="sibTransForEach" axis="followSib" ptType="sibTrans" cnt="1">
+        <dgm:layoutNode name="sibTrans">
+          <dgm:alg type="conn">
+            <dgm:param type="begPts" val="auto"/>
+            <dgm:param type="endPts" val="auto"/>
+          </dgm:alg>
+          <dgm:shape xmlns:r="http://schemas.openxmlformats.org/officeDocument/2006/relationships" type="conn" r:blip="">
+            <dgm:adjLst/>
+          </dgm:shape>
+          <dgm:presOf axis="self"/>
+          <dgm:constrLst>
+            <dgm:constr type="h" refType="w" fact="0.62"/>
+            <dgm:constr type="connDist"/>
+            <dgm:constr type="begPad" refType="connDist" fact="0.25"/>
+            <dgm:constr type="endPad" refType="connDist" fact="0.22"/>
+          </dgm:constrLst>
+          <dgm:ruleLst/>
+          <dgm:layoutNode name="connectorText">
+            <dgm:alg type="tx">
+              <dgm:param type="autoTxRot" val="grav"/>
+            </dgm:alg>
+            <dgm:shape xmlns:r="http://schemas.openxmlformats.org/officeDocument/2006/relationships" type="conn" r:blip="" hideGeom="1">
+              <dgm:adjLst/>
+            </dgm:shape>
+            <dgm:presOf axis="self"/>
+            <dgm:constrLst>
+              <dgm:constr type="lMarg"/>
+              <dgm:constr type="rMarg"/>
+              <dgm:constr type="tMarg"/>
+              <dgm:constr type="bMarg"/>
+            </dgm:constrLst>
+            <dgm:ruleLst>
+              <dgm:rule type="primFontSz" val="5" fact="NaN" max="NaN"/>
+            </dgm:ruleLst>
+          </dgm:layoutNode>
+        </dgm:layoutNode>
+      </dgm:forEach>
+    </dgm:forEach>
+  </dgm:layoutNode>
+</dgm:layoutDef>
+</file>
+
+<file path=word/diagrams/quickStyle1.xml><?xml version="1.0" encoding="utf-8"?>
+<dgm:styleDef xmlns:dgm="http://schemas.openxmlformats.org/drawingml/2006/diagram" xmlns:a="http://schemas.openxmlformats.org/drawingml/2006/main" uniqueId="urn:microsoft.com/office/officeart/2005/8/quickstyle/simple1">
+  <dgm:title val=""/>
+  <dgm:desc val=""/>
+  <dgm:catLst>
+    <dgm:cat type="simple" pri="10100"/>
+  </dgm:catLst>
+  <dgm:scene3d>
+    <a:camera prst="orthographicFront"/>
+    <a:lightRig rig="threePt" dir="t"/>
+  </dgm:scene3d>
+  <dgm:styleLbl name="node0">
+    <dgm:scene3d>
+      <a:camera prst="orthographicFront"/>
+      <a:lightRig rig="threePt" dir="t"/>
+    </dgm:scene3d>
+    <dgm:sp3d/>
+    <dgm:txPr/>
+    <dgm:style>
+      <a:lnRef idx="2">
+        <a:scrgbClr r="0" g="0" b="0"/>
+      </a:lnRef>
+      <a:fillRef idx="1">
+        <a:scrgbClr r="0" g="0" b="0"/>
+      </a:fillRef>
+      <a:effectRef idx="0">
+        <a:scrgbClr r="0" g="0" b="0"/>
+      </a:effectRef>
+      <a:fontRef idx="minor">
+        <a:schemeClr val="lt1"/>
+      </a:fontRef>
+    </dgm:style>
+  </dgm:styleLbl>
+  <dgm:styleLbl name="lnNode1">
+    <dgm:scene3d>
+      <a:camera prst="orthographicFront"/>
+      <a:lightRig rig="threePt" dir="t"/>
+    </dgm:scene3d>
+    <dgm:sp3d/>
+    <dgm:txPr/>
+    <dgm:style>
+      <a:lnRef idx="2">
+        <a:scrgbClr r="0" g="0" b="0"/>
+      </a:lnRef>
+      <a:fillRef idx="1">
+        <a:scrgbClr r="0" g="0" b="0"/>
+      </a:fillRef>
+      <a:effectRef idx="0">
+        <a:scrgbClr r="0" g="0" b="0"/>
+      </a:effectRef>
+      <a:fontRef idx="minor">
+        <a:schemeClr val="lt1"/>
+      </a:fontRef>
+    </dgm:style>
+  </dgm:styleLbl>
+  <dgm:styleLbl name="vennNode1">
+    <dgm:scene3d>
+      <a:camera prst="orthographicFront"/>
+      <a:lightRig rig="threePt" dir="t"/>
+    </dgm:scene3d>
+    <dgm:sp3d/>
+    <dgm:txPr/>
+    <dgm:style>
+      <a:lnRef idx="2">
+        <a:scrgbClr r="0" g="0" b="0"/>
+      </a:lnRef>
+      <a:fillRef idx="1">
+        <a:scrgbClr r="0" g="0" b="0"/>
+      </a:fillRef>
+      <a:effectRef idx="0">
+        <a:scrgbClr r="0" g="0" b="0"/>
+      </a:effectRef>
+      <a:fontRef idx="minor">
+        <a:schemeClr val="tx1"/>
+      </a:fontRef>
+    </dgm:style>
+  </dgm:styleLbl>
+  <dgm:styleLbl name="alignNode1">
+    <dgm:scene3d>
+      <a:camera prst="orthographicFront"/>
+      <a:lightRig rig="threePt" dir="t"/>
+    </dgm:scene3d>
+    <dgm:sp3d/>
+    <dgm:txPr/>
+    <dgm:style>
+      <a:lnRef idx="2">
+        <a:scrgbClr r="0" g="0" b="0"/>
+      </a:lnRef>
+      <a:fillRef idx="1">
+        <a:scrgbClr r="0" g="0" b="0"/>
+      </a:fillRef>
+      <a:effectRef idx="0">
+        <a:scrgbClr r="0" g="0" b="0"/>
+      </a:effectRef>
+      <a:fontRef idx="minor">
+        <a:schemeClr val="lt1"/>
+      </a:fontRef>
+    </dgm:style>
+  </dgm:styleLbl>
+  <dgm:styleLbl name="node1">
+    <dgm:scene3d>
+      <a:camera prst="orthographicFront"/>
+      <a:lightRig rig="threePt" dir="t"/>
+    </dgm:scene3d>
+    <dgm:sp3d/>
+    <dgm:txPr/>
+    <dgm:style>
+      <a:lnRef idx="2">
+        <a:scrgbClr r="0" g="0" b="0"/>
+      </a:lnRef>
+      <a:fillRef idx="1">
+        <a:scrgbClr r="0" g="0" b="0"/>
+      </a:fillRef>
+      <a:effectRef idx="0">
+        <a:scrgbClr r="0" g="0" b="0"/>
+      </a:effectRef>
+      <a:fontRef idx="minor">
+        <a:schemeClr val="lt1"/>
+      </a:fontRef>
+    </dgm:style>
+  </dgm:styleLbl>
+  <dgm:styleLbl name="node2">
+    <dgm:scene3d>
+      <a:camera prst="orthographicFront"/>
+      <a:lightRig rig="threePt" dir="t"/>
+    </dgm:scene3d>
+    <dgm:sp3d/>
+    <dgm:txPr/>
+    <dgm:style>
+      <a:lnRef idx="2">
+        <a:scrgbClr r="0" g="0" b="0"/>
+      </a:lnRef>
+      <a:fillRef idx="1">
+        <a:scrgbClr r="0" g="0" b="0"/>
+      </a:fillRef>
+      <a:effectRef idx="0">
+        <a:scrgbClr r="0" g="0" b="0"/>
+      </a:effectRef>
+      <a:fontRef idx="minor">
+        <a:schemeClr val="lt1"/>
+      </a:fontRef>
+    </dgm:style>
+  </dgm:styleLbl>
+  <dgm:styleLbl name="node3">
+    <dgm:scene3d>
+      <a:camera prst="orthographicFront"/>
+      <a:lightRig rig="threePt" dir="t"/>
+    </dgm:scene3d>
+    <dgm:sp3d/>
+    <dgm:txPr/>
+    <dgm:style>
+      <a:lnRef idx="2">
+        <a:scrgbClr r="0" g="0" b="0"/>
+      </a:lnRef>
+      <a:fillRef idx="1">
+        <a:scrgbClr r="0" g="0" b="0"/>
+      </a:fillRef>
+      <a:effectRef idx="0">
+        <a:scrgbClr r="0" g="0" b="0"/>
+      </a:effectRef>
+      <a:fontRef idx="minor">
+        <a:schemeClr val="lt1"/>
+      </a:fontRef>
+    </dgm:style>
+  </dgm:styleLbl>
+  <dgm:styleLbl name="node4">
+    <dgm:scene3d>
+      <a:camera prst="orthographicFront"/>
+      <a:lightRig rig="threePt" dir="t"/>
+    </dgm:scene3d>
+    <dgm:sp3d/>
+    <dgm:txPr/>
+    <dgm:style>
+      <a:lnRef idx="2">
+        <a:scrgbClr r="0" g="0" b="0"/>
+      </a:lnRef>
+      <a:fillRef idx="1">
+        <a:scrgbClr r="0" g="0" b="0"/>
+      </a:fillRef>
+      <a:effectRef idx="0">
+        <a:scrgbClr r="0" g="0" b="0"/>
+      </a:effectRef>
+      <a:fontRef idx="minor">
+        <a:schemeClr val="lt1"/>
+      </a:fontRef>
+    </dgm:style>
+  </dgm:styleLbl>
+  <dgm:styleLbl name="fgImgPlace1">
+    <dgm:scene3d>
+      <a:camera prst="orthographicFront"/>
+      <a:lightRig rig="threePt" dir="t"/>
+    </dgm:scene3d>
+    <dgm:sp3d/>
+    <dgm:txPr/>
+    <dgm:style>
+      <a:lnRef idx="2">
+        <a:scrgbClr r="0" g="0" b="0"/>
+      </a:lnRef>
+      <a:fillRef idx="1">
+        <a:scrgbClr r="0" g="0" b="0"/>
+      </a:fillRef>
+      <a:effectRef idx="0">
+        <a:scrgbClr r="0" g="0" b="0"/>
+      </a:effectRef>
+      <a:fontRef idx="minor"/>
+    </dgm:style>
+  </dgm:styleLbl>
+  <dgm:styleLbl name="alignImgPlace1">
+    <dgm:scene3d>
+      <a:camera prst="orthographicFront"/>
+      <a:lightRig rig="threePt" dir="t"/>
+    </dgm:scene3d>
+    <dgm:sp3d/>
+    <dgm:txPr/>
+    <dgm:style>
+      <a:lnRef idx="2">
+        <a:scrgbClr r="0" g="0" b="0"/>
+      </a:lnRef>
+      <a:fillRef idx="1">
+        <a:scrgbClr r="0" g="0" b="0"/>
+      </a:fillRef>
+      <a:effectRef idx="0">
+        <a:scrgbClr r="0" g="0" b="0"/>
+      </a:effectRef>
+      <a:fontRef idx="minor"/>
+    </dgm:style>
+  </dgm:styleLbl>
+  <dgm:styleLbl name="bgImgPlace1">
+    <dgm:scene3d>
+      <a:camera prst="orthographicFront"/>
+      <a:lightRig rig="threePt" dir="t"/>
+    </dgm:scene3d>
+    <dgm:sp3d/>
+    <dgm:txPr/>
+    <dgm:style>
+      <a:lnRef idx="2">
+        <a:scrgbClr r="0" g="0" b="0"/>
+      </a:lnRef>
+      <a:fillRef idx="1">
+        <a:scrgbClr r="0" g="0" b="0"/>
+      </a:fillRef>
+      <a:effectRef idx="0">
+        <a:scrgbClr r="0" g="0" b="0"/>
+      </a:effectRef>
+      <a:fontRef idx="minor"/>
+    </dgm:style>
+  </dgm:styleLbl>
+  <dgm:styleLbl name="sibTrans2D1">
+    <dgm:scene3d>
+      <a:camera prst="orthographicFront"/>
+      <a:lightRig rig="threePt" dir="t"/>
+    </dgm:scene3d>
+    <dgm:sp3d/>
+    <dgm:txPr/>
+    <dgm:style>
+      <a:lnRef idx="0">
+        <a:scrgbClr r="0" g="0" b="0"/>
+      </a:lnRef>
+      <a:fillRef idx="1">
+        <a:scrgbClr r="0" g="0" b="0"/>
+      </a:fillRef>
+      <a:effectRef idx="0">
+        <a:scrgbClr r="0" g="0" b="0"/>
+      </a:effectRef>
+      <a:fontRef idx="minor">
+        <a:schemeClr val="lt1"/>
+      </a:fontRef>
+    </dgm:style>
+  </dgm:styleLbl>
+  <dgm:styleLbl name="fgSibTrans2D1">
+    <dgm:scene3d>
+      <a:camera prst="orthographicFront"/>
+      <a:lightRig rig="threePt" dir="t"/>
+    </dgm:scene3d>
+    <dgm:sp3d/>
+    <dgm:txPr/>
+    <dgm:style>
+      <a:lnRef idx="0">
+        <a:scrgbClr r="0" g="0" b="0"/>
+      </a:lnRef>
+      <a:fillRef idx="1">
+        <a:scrgbClr r="0" g="0" b="0"/>
+      </a:fillRef>
+      <a:effectRef idx="0">
+        <a:scrgbClr r="0" g="0" b="0"/>
+      </a:effectRef>
+      <a:fontRef idx="minor">
+        <a:schemeClr val="lt1"/>
+      </a:fontRef>
+    </dgm:style>
+  </dgm:styleLbl>
+  <dgm:styleLbl name="bgSibTrans2D1">
+    <dgm:scene3d>
+      <a:camera prst="orthographicFront"/>
+      <a:lightRig rig="threePt" dir="t"/>
+    </dgm:scene3d>
+    <dgm:sp3d/>
+    <dgm:txPr/>
+    <dgm:style>
+      <a:lnRef idx="0">
+        <a:scrgbClr r="0" g="0" b="0"/>
+      </a:lnRef>
+      <a:fillRef idx="1">
+        <a:scrgbClr r="0" g="0" b="0"/>
+      </a:fillRef>
+      <a:effectRef idx="0">
+        <a:scrgbClr r="0" g="0" b="0"/>
+      </a:effectRef>
+      <a:fontRef idx="minor">
+        <a:schemeClr val="lt1"/>
+      </a:fontRef>
+    </dgm:style>
+  </dgm:styleLbl>
+  <dgm:styleLbl name="sibTrans1D1">
+    <dgm:scene3d>
+      <a:camera prst="orthographicFront"/>
+      <a:lightRig rig="threePt" dir="t"/>
+    </dgm:scene3d>
+    <dgm:sp3d/>
+    <dgm:txPr/>
+    <dgm:style>
+      <a:lnRef idx="1">
+        <a:scrgbClr r="0" g="0" b="0"/>
+      </a:lnRef>
+      <a:fillRef idx="0">
+        <a:scrgbClr r="0" g="0" b="0"/>
+      </a:fillRef>
+      <a:effectRef idx="0">
+        <a:scrgbClr r="0" g="0" b="0"/>
+      </a:effectRef>
+      <a:fontRef idx="minor"/>
+    </dgm:style>
+  </dgm:styleLbl>
+  <dgm:styleLbl name="callout">
+    <dgm:scene3d>
+      <a:camera prst="orthographicFront"/>
+      <a:lightRig rig="threePt" dir="t"/>
+    </dgm:scene3d>
+    <dgm:sp3d/>
+    <dgm:txPr/>
+    <dgm:style>
+      <a:lnRef idx="2">
+        <a:scrgbClr r="0" g="0" b="0"/>
+      </a:lnRef>
+      <a:fillRef idx="1">
+        <a:scrgbClr r="0" g="0" b="0"/>
+      </a:fillRef>
+      <a:effectRef idx="0">
+        <a:scrgbClr r="0" g="0" b="0"/>
+      </a:effectRef>
+      <a:fontRef idx="minor"/>
+    </dgm:style>
+  </dgm:styleLbl>
+  <dgm:styleLbl name="asst0">
+    <dgm:scene3d>
+      <a:camera prst="orthographicFront"/>
+      <a:lightRig rig="threePt" dir="t"/>
+    </dgm:scene3d>
+    <dgm:sp3d/>
+    <dgm:txPr/>
+    <dgm:style>
+      <a:lnRef idx="2">
+        <a:scrgbClr r="0" g="0" b="0"/>
+      </a:lnRef>
+      <a:fillRef idx="1">
+        <a:scrgbClr r="0" g="0" b="0"/>
+      </a:fillRef>
+      <a:effectRef idx="0">
+        <a:scrgbClr r="0" g="0" b="0"/>
+      </a:effectRef>
+      <a:fontRef idx="minor">
+        <a:schemeClr val="lt1"/>
+      </a:fontRef>
+    </dgm:style>
+  </dgm:styleLbl>
+  <dgm:styleLbl name="asst1">
+    <dgm:scene3d>
+      <a:camera prst="orthographicFront"/>
+      <a:lightRig rig="threePt" dir="t"/>
+    </dgm:scene3d>
+    <dgm:sp3d/>
+    <dgm:txPr/>
+    <dgm:style>
+      <a:lnRef idx="2">
+        <a:scrgbClr r="0" g="0" b="0"/>
+      </a:lnRef>
+      <a:fillRef idx="1">
+        <a:scrgbClr r="0" g="0" b="0"/>
+      </a:fillRef>
+      <a:effectRef idx="0">
+        <a:scrgbClr r="0" g="0" b="0"/>
+      </a:effectRef>
+      <a:fontRef idx="minor">
+        <a:schemeClr val="lt1"/>
+      </a:fontRef>
+    </dgm:style>
+  </dgm:styleLbl>
+  <dgm:styleLbl name="asst2">
+    <dgm:scene3d>
+      <a:camera prst="orthographicFront"/>
+      <a:lightRig rig="threePt" dir="t"/>
+    </dgm:scene3d>
+    <dgm:sp3d/>
+    <dgm:txPr/>
+    <dgm:style>
+      <a:lnRef idx="2">
+        <a:scrgbClr r="0" g="0" b="0"/>
+      </a:lnRef>
+      <a:fillRef idx="1">
+        <a:scrgbClr r="0" g="0" b="0"/>
+      </a:fillRef>
+      <a:effectRef idx="0">
+        <a:scrgbClr r="0" g="0" b="0"/>
+      </a:effectRef>
+      <a:fontRef idx="minor">
+        <a:schemeClr val="lt1"/>
+      </a:fontRef>
+    </dgm:style>
+  </dgm:styleLbl>
+  <dgm:styleLbl name="asst3">
+    <dgm:scene3d>
+      <a:camera prst="orthographicFront"/>
+      <a:lightRig rig="threePt" dir="t"/>
+    </dgm:scene3d>
+    <dgm:sp3d/>
+    <dgm:txPr/>
+    <dgm:style>
+      <a:lnRef idx="2">
+        <a:scrgbClr r="0" g="0" b="0"/>
+      </a:lnRef>
+      <a:fillRef idx="1">
+        <a:scrgbClr r="0" g="0" b="0"/>
+      </a:fillRef>
+      <a:effectRef idx="0">
+        <a:scrgbClr r="0" g="0" b="0"/>
+      </a:effectRef>
+      <a:fontRef idx="minor">
+        <a:schemeClr val="lt1"/>
+      </a:fontRef>
+    </dgm:style>
+  </dgm:styleLbl>
+  <dgm:styleLbl name="asst4">
+    <dgm:scene3d>
+      <a:camera prst="orthographicFront"/>
+      <a:lightRig rig="threePt" dir="t"/>
+    </dgm:scene3d>
+    <dgm:sp3d/>
+    <dgm:txPr/>
+    <dgm:style>
+      <a:lnRef idx="2">
+        <a:scrgbClr r="0" g="0" b="0"/>
+      </a:lnRef>
+      <a:fillRef idx="1">
+        <a:scrgbClr r="0" g="0" b="0"/>
+      </a:fillRef>
+      <a:effectRef idx="0">
+        <a:scrgbClr r="0" g="0" b="0"/>
+      </a:effectRef>
+      <a:fontRef idx="minor">
+        <a:schemeClr val="lt1"/>
+      </a:fontRef>
+    </dgm:style>
+  </dgm:styleLbl>
+  <dgm:styleLbl name="parChTrans2D1">
+    <dgm:scene3d>
+      <a:camera prst="orthographicFront"/>
+      <a:lightRig rig="threePt" dir="t"/>
+    </dgm:scene3d>
+    <dgm:sp3d/>
+    <dgm:txPr/>
+    <dgm:style>
+      <a:lnRef idx="2">
+        <a:scrgbClr r="0" g="0" b="0"/>
+      </a:lnRef>
+      <a:fillRef idx="1">
+        <a:scrgbClr r="0" g="0" b="0"/>
+      </a:fillRef>
+      <a:effectRef idx="0">
+        <a:scrgbClr r="0" g="0" b="0"/>
+      </a:effectRef>
+      <a:fontRef idx="minor">
+        <a:schemeClr val="lt1"/>
+      </a:fontRef>
+    </dgm:style>
+  </dgm:styleLbl>
+  <dgm:styleLbl name="parChTrans2D2">
+    <dgm:scene3d>
+      <a:camera prst="orthographicFront"/>
+      <a:lightRig rig="threePt" dir="t"/>
+    </dgm:scene3d>
+    <dgm:sp3d/>
+    <dgm:txPr/>
+    <dgm:style>
+      <a:lnRef idx="2">
+        <a:scrgbClr r="0" g="0" b="0"/>
+      </a:lnRef>
+      <a:fillRef idx="1">
+        <a:scrgbClr r="0" g="0" b="0"/>
+      </a:fillRef>
+      <a:effectRef idx="0">
+        <a:scrgbClr r="0" g="0" b="0"/>
+      </a:effectRef>
+      <a:fontRef idx="minor">
+        <a:schemeClr val="lt1"/>
+      </a:fontRef>
+    </dgm:style>
+  </dgm:styleLbl>
+  <dgm:styleLbl name="parChTrans2D3">
+    <dgm:scene3d>
+      <a:camera prst="orthographicFront"/>
+      <a:lightRig rig="threePt" dir="t"/>
+    </dgm:scene3d>
+    <dgm:sp3d/>
+    <dgm:txPr/>
+    <dgm:style>
+      <a:lnRef idx="2">
+        <a:scrgbClr r="0" g="0" b="0"/>
+      </a:lnRef>
+      <a:fillRef idx="1">
+        <a:scrgbClr r="0" g="0" b="0"/>
+      </a:fillRef>
+      <a:effectRef idx="0">
+        <a:scrgbClr r="0" g="0" b="0"/>
+      </a:effectRef>
+      <a:fontRef idx="minor">
+        <a:schemeClr val="lt1"/>
+      </a:fontRef>
+    </dgm:style>
+  </dgm:styleLbl>
+  <dgm:styleLbl name="parChTrans2D4">
+    <dgm:scene3d>
+      <a:camera prst="orthographicFront"/>
+      <a:lightRig rig="threePt" dir="t"/>
+    </dgm:scene3d>
+    <dgm:sp3d/>
+    <dgm:txPr/>
+    <dgm:style>
+      <a:lnRef idx="2">
+        <a:scrgbClr r="0" g="0" b="0"/>
+      </a:lnRef>
+      <a:fillRef idx="1">
+        <a:scrgbClr r="0" g="0" b="0"/>
+      </a:fillRef>
+      <a:effectRef idx="0">
+        <a:scrgbClr r="0" g="0" b="0"/>
+      </a:effectRef>
+      <a:fontRef idx="minor">
+        <a:schemeClr val="lt1"/>
+      </a:fontRef>
+    </dgm:style>
+  </dgm:styleLbl>
+  <dgm:styleLbl name="parChTrans1D1">
+    <dgm:scene3d>
+      <a:camera prst="orthographicFront"/>
+      <a:lightRig rig="threePt" dir="t"/>
+    </dgm:scene3d>
+    <dgm:sp3d/>
+    <dgm:txPr/>
+    <dgm:style>
+      <a:lnRef idx="2">
+        <a:scrgbClr r="0" g="0" b="0"/>
+      </a:lnRef>
+      <a:fillRef idx="0">
+        <a:scrgbClr r="0" g="0" b="0"/>
+      </a:fillRef>
+      <a:effectRef idx="0">
+        <a:scrgbClr r="0" g="0" b="0"/>
+      </a:effectRef>
+      <a:fontRef idx="minor"/>
+    </dgm:style>
+  </dgm:styleLbl>
+  <dgm:styleLbl name="parChTrans1D2">
+    <dgm:scene3d>
+      <a:camera prst="orthographicFront"/>
+      <a:lightRig rig="threePt" dir="t"/>
+    </dgm:scene3d>
+    <dgm:sp3d/>
+    <dgm:txPr/>
+    <dgm:style>
+      <a:lnRef idx="2">
+        <a:scrgbClr r="0" g="0" b="0"/>
+      </a:lnRef>
+      <a:fillRef idx="0">
+        <a:scrgbClr r="0" g="0" b="0"/>
+      </a:fillRef>
+      <a:effectRef idx="0">
+        <a:scrgbClr r="0" g="0" b="0"/>
+      </a:effectRef>
+      <a:fontRef idx="minor"/>
+    </dgm:style>
+  </dgm:styleLbl>
+  <dgm:styleLbl name="parChTrans1D3">
+    <dgm:scene3d>
+      <a:camera prst="orthographicFront"/>
+      <a:lightRig rig="threePt" dir="t"/>
+    </dgm:scene3d>
+    <dgm:sp3d/>
+    <dgm:txPr/>
+    <dgm:style>
+      <a:lnRef idx="2">
+        <a:scrgbClr r="0" g="0" b="0"/>
+      </a:lnRef>
+      <a:fillRef idx="0">
+        <a:scrgbClr r="0" g="0" b="0"/>
+      </a:fillRef>
+      <a:effectRef idx="0">
+        <a:scrgbClr r="0" g="0" b="0"/>
+      </a:effectRef>
+      <a:fontRef idx="minor"/>
+    </dgm:style>
+  </dgm:styleLbl>
+  <dgm:styleLbl name="parChTrans1D4">
+    <dgm:scene3d>
+      <a:camera prst="orthographicFront"/>
+      <a:lightRig rig="threePt" dir="t"/>
+    </dgm:scene3d>
+    <dgm:sp3d/>
+    <dgm:txPr/>
+    <dgm:style>
+      <a:lnRef idx="2">
+        <a:scrgbClr r="0" g="0" b="0"/>
+      </a:lnRef>
+      <a:fillRef idx="0">
+        <a:scrgbClr r="0" g="0" b="0"/>
+      </a:fillRef>
+      <a:effectRef idx="0">
+        <a:scrgbClr r="0" g="0" b="0"/>
+      </a:effectRef>
+      <a:fontRef idx="minor"/>
+    </dgm:style>
+  </dgm:styleLbl>
+  <dgm:styleLbl name="fgAcc1">
+    <dgm:scene3d>
+      <a:camera prst="orthographicFront"/>
+      <a:lightRig rig="threePt" dir="t"/>
+    </dgm:scene3d>
+    <dgm:sp3d/>
+    <dgm:txPr/>
+    <dgm:style>
+      <a:lnRef idx="2">
+        <a:scrgbClr r="0" g="0" b="0"/>
+      </a:lnRef>
+      <a:fillRef idx="1">
+        <a:scrgbClr r="0" g="0" b="0"/>
+      </a:fillRef>
+      <a:effectRef idx="0">
+        <a:scrgbClr r="0" g="0" b="0"/>
+      </a:effectRef>
+      <a:fontRef idx="minor"/>
+    </dgm:style>
+  </dgm:styleLbl>
+  <dgm:styleLbl name="conFgAcc1">
+    <dgm:scene3d>
+      <a:camera prst="orthographicFront"/>
+      <a:lightRig rig="threePt" dir="t"/>
+    </dgm:scene3d>
+    <dgm:sp3d/>
+    <dgm:txPr/>
+    <dgm:style>
+      <a:lnRef idx="2">
+        <a:scrgbClr r="0" g="0" b="0"/>
+      </a:lnRef>
+      <a:fillRef idx="1">
+        <a:scrgbClr r="0" g="0" b="0"/>
+      </a:fillRef>
+      <a:effectRef idx="0">
+        <a:scrgbClr r="0" g="0" b="0"/>
+      </a:effectRef>
+      <a:fontRef idx="minor"/>
+    </dgm:style>
+  </dgm:styleLbl>
+  <dgm:styleLbl name="alignAcc1">
+    <dgm:scene3d>
+      <a:camera prst="orthographicFront"/>
+      <a:lightRig rig="threePt" dir="t"/>
+    </dgm:scene3d>
+    <dgm:sp3d/>
+    <dgm:txPr/>
+    <dgm:style>
+      <a:lnRef idx="2">
+        <a:scrgbClr r="0" g="0" b="0"/>
+      </a:lnRef>
+      <a:fillRef idx="1">
+        <a:scrgbClr r="0" g="0" b="0"/>
+      </a:fillRef>
+      <a:effectRef idx="0">
+        <a:scrgbClr r="0" g="0" b="0"/>
+      </a:effectRef>
+      <a:fontRef idx="minor"/>
+    </dgm:style>
+  </dgm:styleLbl>
+  <dgm:styleLbl name="trAlignAcc1">
+    <dgm:scene3d>
+      <a:camera prst="orthographicFront"/>
+      <a:lightRig rig="threePt" dir="t"/>
+    </dgm:scene3d>
+    <dgm:sp3d/>
+    <dgm:txPr/>
+    <dgm:style>
+      <a:lnRef idx="1">
+        <a:scrgbClr r="0" g="0" b="0"/>
+      </a:lnRef>
+      <a:fillRef idx="1">
+        <a:scrgbClr r="0" g="0" b="0"/>
+      </a:fillRef>
+      <a:effectRef idx="0">
+        <a:scrgbClr r="0" g="0" b="0"/>
+      </a:effectRef>
+      <a:fontRef idx="minor"/>
+    </dgm:style>
+  </dgm:styleLbl>
+  <dgm:styleLbl name="bgAcc1">
+    <dgm:scene3d>
+      <a:camera prst="orthographicFront"/>
+      <a:lightRig rig="threePt" dir="t"/>
+    </dgm:scene3d>
+    <dgm:sp3d/>
+    <dgm:txPr/>
+    <dgm:style>
+      <a:lnRef idx="2">
+        <a:scrgbClr r="0" g="0" b="0"/>
+      </a:lnRef>
+      <a:fillRef idx="1">
+        <a:scrgbClr r="0" g="0" b="0"/>
+      </a:fillRef>
+      <a:effectRef idx="0">
+        <a:scrgbClr r="0" g="0" b="0"/>
+      </a:effectRef>
+      <a:fontRef idx="minor"/>
+    </dgm:style>
+  </dgm:styleLbl>
+  <dgm:styleLbl name="solidFgAcc1">
+    <dgm:scene3d>
+      <a:camera prst="orthographicFront"/>
+      <a:lightRig rig="threePt" dir="t"/>
+    </dgm:scene3d>
+    <dgm:sp3d/>
+    <dgm:txPr/>
+    <dgm:style>
+      <a:lnRef idx="2">
+        <a:scrgbClr r="0" g="0" b="0"/>
+      </a:lnRef>
+      <a:fillRef idx="1">
+        <a:scrgbClr r="0" g="0" b="0"/>
+      </a:fillRef>
+      <a:effectRef idx="0">
+        <a:scrgbClr r="0" g="0" b="0"/>
+      </a:effectRef>
+      <a:fontRef idx="minor"/>
+    </dgm:style>
+  </dgm:styleLbl>
+  <dgm:styleLbl name="solidAlignAcc1">
+    <dgm:scene3d>
+      <a:camera prst="orthographicFront"/>
+      <a:lightRig rig="threePt" dir="t"/>
+    </dgm:scene3d>
+    <dgm:sp3d/>
+    <dgm:txPr/>
+    <dgm:style>
+      <a:lnRef idx="2">
+        <a:scrgbClr r="0" g="0" b="0"/>
+      </a:lnRef>
+      <a:fillRef idx="1">
+        <a:scrgbClr r="0" g="0" b="0"/>
+      </a:fillRef>
+      <a:effectRef idx="0">
+        <a:scrgbClr r="0" g="0" b="0"/>
+      </a:effectRef>
+      <a:fontRef idx="minor"/>
+    </dgm:style>
+  </dgm:styleLbl>
+  <dgm:styleLbl name="solidBgAcc1">
+    <dgm:scene3d>
+      <a:camera prst="orthographicFront"/>
+      <a:lightRig rig="threePt" dir="t"/>
+    </dgm:scene3d>
+    <dgm:sp3d/>
+    <dgm:txPr/>
+    <dgm:style>
+      <a:lnRef idx="2">
+        <a:scrgbClr r="0" g="0" b="0"/>
+      </a:lnRef>
+      <a:fillRef idx="1">
+        <a:scrgbClr r="0" g="0" b="0"/>
+      </a:fillRef>
+      <a:effectRef idx="0">
+        <a:scrgbClr r="0" g="0" b="0"/>
+      </a:effectRef>
+      <a:fontRef idx="minor"/>
+    </dgm:style>
+  </dgm:styleLbl>
+  <dgm:styleLbl name="fgAccFollowNode1">
+    <dgm:scene3d>
+      <a:camera prst="orthographicFront"/>
+      <a:lightRig rig="threePt" dir="t"/>
+    </dgm:scene3d>
+    <dgm:sp3d/>
+    <dgm:txPr/>
+    <dgm:style>
+      <a:lnRef idx="2">
+        <a:scrgbClr r="0" g="0" b="0"/>
+      </a:lnRef>
+      <a:fillRef idx="1">
+        <a:scrgbClr r="0" g="0" b="0"/>
+      </a:fillRef>
+      <a:effectRef idx="0">
+        <a:scrgbClr r="0" g="0" b="0"/>
+      </a:effectRef>
+      <a:fontRef idx="minor"/>
+    </dgm:style>
+  </dgm:styleLbl>
+  <dgm:styleLbl name="alignAccFollowNode1">
+    <dgm:scene3d>
+      <a:camera prst="orthographicFront"/>
+      <a:lightRig rig="threePt" dir="t"/>
+    </dgm:scene3d>
+    <dgm:sp3d/>
+    <dgm:txPr/>
+    <dgm:style>
+      <a:lnRef idx="2">
+        <a:scrgbClr r="0" g="0" b="0"/>
+      </a:lnRef>
+      <a:fillRef idx="1">
+        <a:scrgbClr r="0" g="0" b="0"/>
+      </a:fillRef>
+      <a:effectRef idx="0">
+        <a:scrgbClr r="0" g="0" b="0"/>
+      </a:effectRef>
+      <a:fontRef idx="minor"/>
+    </dgm:style>
+  </dgm:styleLbl>
+  <dgm:styleLbl name="bgAccFollowNode1">
+    <dgm:scene3d>
+      <a:camera prst="orthographicFront"/>
+      <a:lightRig rig="threePt" dir="t"/>
+    </dgm:scene3d>
+    <dgm:sp3d/>
+    <dgm:txPr/>
+    <dgm:style>
+      <a:lnRef idx="2">
+        <a:scrgbClr r="0" g="0" b="0"/>
+      </a:lnRef>
+      <a:fillRef idx="1">
+        <a:scrgbClr r="0" g="0" b="0"/>
+      </a:fillRef>
+      <a:effectRef idx="0">
+        <a:scrgbClr r="0" g="0" b="0"/>
+      </a:effectRef>
+      <a:fontRef idx="minor"/>
+    </dgm:style>
+  </dgm:styleLbl>
+  <dgm:styleLbl name="fgAcc0">
+    <dgm:scene3d>
+      <a:camera prst="orthographicFront"/>
+      <a:lightRig rig="threePt" dir="t"/>
+    </dgm:scene3d>
+    <dgm:sp3d/>
+    <dgm:txPr/>
+    <dgm:style>
+      <a:lnRef idx="2">
+        <a:scrgbClr r="0" g="0" b="0"/>
+      </a:lnRef>
+      <a:fillRef idx="1">
+        <a:scrgbClr r="0" g="0" b="0"/>
+      </a:fillRef>
+      <a:effectRef idx="0">
+        <a:scrgbClr r="0" g="0" b="0"/>
+      </a:effectRef>
+      <a:fontRef idx="minor"/>
+    </dgm:style>
+  </dgm:styleLbl>
+  <dgm:styleLbl name="fgAcc2">
+    <dgm:scene3d>
+      <a:camera prst="orthographicFront"/>
+      <a:lightRig rig="threePt" dir="t"/>
+    </dgm:scene3d>
+    <dgm:sp3d/>
+    <dgm:txPr/>
+    <dgm:style>
+      <a:lnRef idx="2">
+        <a:scrgbClr r="0" g="0" b="0"/>
+      </a:lnRef>
+      <a:fillRef idx="1">
+        <a:scrgbClr r="0" g="0" b="0"/>
+      </a:fillRef>
+      <a:effectRef idx="0">
+        <a:scrgbClr r="0" g="0" b="0"/>
+      </a:effectRef>
+      <a:fontRef idx="minor"/>
+    </dgm:style>
+  </dgm:styleLbl>
+  <dgm:styleLbl name="fgAcc3">
+    <dgm:scene3d>
+      <a:camera prst="orthographicFront"/>
+      <a:lightRig rig="threePt" dir="t"/>
+    </dgm:scene3d>
+    <dgm:sp3d/>
+    <dgm:txPr/>
+    <dgm:style>
+      <a:lnRef idx="2">
+        <a:scrgbClr r="0" g="0" b="0"/>
+      </a:lnRef>
+      <a:fillRef idx="1">
+        <a:scrgbClr r="0" g="0" b="0"/>
+      </a:fillRef>
+      <a:effectRef idx="0">
+        <a:scrgbClr r="0" g="0" b="0"/>
+      </a:effectRef>
+      <a:fontRef idx="minor"/>
+    </dgm:style>
+  </dgm:styleLbl>
+  <dgm:styleLbl name="fgAcc4">
+    <dgm:scene3d>
+      <a:camera prst="orthographicFront"/>
+      <a:lightRig rig="threePt" dir="t"/>
+    </dgm:scene3d>
+    <dgm:sp3d/>
+    <dgm:txPr/>
+    <dgm:style>
+      <a:lnRef idx="2">
+        <a:scrgbClr r="0" g="0" b="0"/>
+      </a:lnRef>
+      <a:fillRef idx="1">
+        <a:scrgbClr r="0" g="0" b="0"/>
+      </a:fillRef>
+      <a:effectRef idx="0">
+        <a:scrgbClr r="0" g="0" b="0"/>
+      </a:effectRef>
+      <a:fontRef idx="minor"/>
+    </dgm:style>
+  </dgm:styleLbl>
+  <dgm:styleLbl name="bgShp">
+    <dgm:scene3d>
+      <a:camera prst="orthographicFront"/>
+      <a:lightRig rig="threePt" dir="t"/>
+    </dgm:scene3d>
+    <dgm:sp3d/>
+    <dgm:txPr/>
+    <dgm:style>
+      <a:lnRef idx="0">
+        <a:scrgbClr r="0" g="0" b="0"/>
+      </a:lnRef>
+      <a:fillRef idx="1">
+        <a:scrgbClr r="0" g="0" b="0"/>
+      </a:fillRef>
+      <a:effectRef idx="0">
+        <a:scrgbClr r="0" g="0" b="0"/>
+      </a:effectRef>
+      <a:fontRef idx="minor"/>
+    </dgm:style>
+  </dgm:styleLbl>
+  <dgm:styleLbl name="dkBgShp">
+    <dgm:scene3d>
+      <a:camera prst="orthographicFront"/>
+      <a:lightRig rig="threePt" dir="t"/>
+    </dgm:scene3d>
+    <dgm:sp3d/>
+    <dgm:txPr/>
+    <dgm:style>
+      <a:lnRef idx="0">
+        <a:scrgbClr r="0" g="0" b="0"/>
+      </a:lnRef>
+      <a:fillRef idx="1">
+        <a:scrgbClr r="0" g="0" b="0"/>
+      </a:fillRef>
+      <a:effectRef idx="0">
+        <a:scrgbClr r="0" g="0" b="0"/>
+      </a:effectRef>
+      <a:fontRef idx="minor"/>
+    </dgm:style>
+  </dgm:styleLbl>
+  <dgm:styleLbl name="trBgShp">
+    <dgm:scene3d>
+      <a:camera prst="orthographicFront"/>
+      <a:lightRig rig="threePt" dir="t"/>
+    </dgm:scene3d>
+    <dgm:sp3d/>
+    <dgm:txPr/>
+    <dgm:style>
+      <a:lnRef idx="0">
+        <a:scrgbClr r="0" g="0" b="0"/>
+      </a:lnRef>
+      <a:fillRef idx="1">
+        <a:scrgbClr r="0" g="0" b="0"/>
+      </a:fillRef>
+      <a:effectRef idx="0">
+        <a:scrgbClr r="0" g="0" b="0"/>
+      </a:effectRef>
+      <a:fontRef idx="minor"/>
+    </dgm:style>
+  </dgm:styleLbl>
+  <dgm:styleLbl name="fgShp">
+    <dgm:scene3d>
+      <a:camera prst="orthographicFront"/>
+      <a:lightRig rig="threePt" dir="t"/>
+    </dgm:scene3d>
+    <dgm:sp3d/>
+    <dgm:txPr/>
+    <dgm:style>
+      <a:lnRef idx="2">
+        <a:scrgbClr r="0" g="0" b="0"/>
+      </a:lnRef>
+      <a:fillRef idx="1">
+        <a:scrgbClr r="0" g="0" b="0"/>
+      </a:fillRef>
+      <a:effectRef idx="0">
+        <a:scrgbClr r="0" g="0" b="0"/>
+      </a:effectRef>
+      <a:fontRef idx="minor"/>
+    </dgm:style>
+  </dgm:styleLbl>
+  <dgm:styleLbl name="revTx">
+    <dgm:scene3d>
+      <a:camera prst="orthographicFront"/>
+      <a:lightRig rig="threePt" dir="t"/>
+    </dgm:scene3d>
+    <dgm:sp3d/>
+    <dgm:txPr/>
+    <dgm:style>
+      <a:lnRef idx="0">
+        <a:scrgbClr r="0" g="0" b="0"/>
+      </a:lnRef>
+      <a:fillRef idx="0">
+        <a:scrgbClr r="0" g="0" b="0"/>
+      </a:fillRef>
+      <a:effectRef idx="0">
+        <a:scrgbClr r="0" g="0" b="0"/>
+      </a:effectRef>
+      <a:fontRef idx="minor"/>
+    </dgm:style>
+  </dgm:styleLbl>
+</dgm:styleDef>
+</file>
+
 <file path=word/theme/theme1.xml><?xml version="1.0" encoding="utf-8"?>
 <a:theme xmlns:a="http://schemas.openxmlformats.org/drawingml/2006/main" name="Office Theme">
   <a:themeElements>

</xml_diff>

<commit_message>
Added scenario for joining as player to REQT's doc
</commit_message>
<xml_diff>
--- a/doc/REQUIREMENTS.docx
+++ b/doc/REQUIREMENTS.docx
@@ -702,8 +702,6 @@
           <w:szCs w:val="28"/>
         </w:rPr>
       </w:pPr>
-      <w:bookmarkStart w:id="0" w:name="_GoBack"/>
-      <w:bookmarkEnd w:id="0"/>
       <w:r>
         <w:rPr>
           <w:b/>
@@ -752,7 +750,7 @@
             <wp:cNvGraphicFramePr/>
             <a:graphic xmlns:a="http://schemas.openxmlformats.org/drawingml/2006/main">
               <a:graphicData uri="http://schemas.openxmlformats.org/drawingml/2006/diagram">
-                <dgm:relIds xmlns:dgm="http://schemas.openxmlformats.org/drawingml/2006/diagram" xmlns:r="http://schemas.openxmlformats.org/officeDocument/2006/relationships" r:dm="rId4" r:lo="rId5" r:qs="rId6" r:cs="rId7"/>
+                <dgm:relIds xmlns:dgm="http://schemas.openxmlformats.org/drawingml/2006/diagram" xmlns:r="http://schemas.openxmlformats.org/officeDocument/2006/relationships" r:dm="rId5" r:lo="rId6" r:qs="rId7" r:cs="rId8"/>
               </a:graphicData>
             </a:graphic>
           </wp:inline>
@@ -828,10 +826,405 @@
     <w:p>
       <w:pPr>
         <w:rPr>
+          <w:b/>
           <w:sz w:val="28"/>
           <w:szCs w:val="28"/>
         </w:rPr>
       </w:pPr>
+      <w:r>
+        <w:rPr>
+          <w:b/>
+          <w:sz w:val="28"/>
+          <w:szCs w:val="28"/>
+        </w:rPr>
+        <w:t>User: Join as player</w:t>
+      </w:r>
+    </w:p>
+    <w:p>
+      <w:pPr>
+        <w:rPr>
+          <w:sz w:val="28"/>
+          <w:szCs w:val="28"/>
+        </w:rPr>
+      </w:pPr>
+      <w:r>
+        <w:rPr>
+          <w:sz w:val="28"/>
+          <w:szCs w:val="28"/>
+        </w:rPr>
+        <w:t>The user may also choose to join a game as a player.  In this scenario, the user choses the “</w:t>
+      </w:r>
+      <w:r>
+        <w:rPr>
+          <w:sz w:val="28"/>
+          <w:szCs w:val="28"/>
+        </w:rPr>
+        <w:t>Join Game</w:t>
+      </w:r>
+      <w:r>
+        <w:rPr>
+          <w:sz w:val="28"/>
+          <w:szCs w:val="28"/>
+        </w:rPr>
+        <w:t xml:space="preserve">” option from the menu screen.  The user is then prompted to enter a form of match identification for the match they would like to join.  If the user has a valid network connection, they are </w:t>
+      </w:r>
+      <w:r>
+        <w:rPr>
+          <w:sz w:val="28"/>
+          <w:szCs w:val="28"/>
+        </w:rPr>
+        <w:t xml:space="preserve">prompted to choose to be a player or an observer.  </w:t>
+      </w:r>
+      <w:r>
+        <w:rPr>
+          <w:sz w:val="28"/>
+          <w:szCs w:val="28"/>
+        </w:rPr>
+        <w:t>connected to the match as a player.</w:t>
+      </w:r>
+    </w:p>
+    <w:p>
+      <w:pPr>
+        <w:rPr>
+          <w:sz w:val="28"/>
+          <w:szCs w:val="28"/>
+        </w:rPr>
+      </w:pPr>
+      <w:r>
+        <w:rPr>
+          <w:sz w:val="28"/>
+          <w:szCs w:val="28"/>
+        </w:rPr>
+        <w:tab/>
+      </w:r>
+      <w:r>
+        <w:rPr>
+          <w:b/>
+          <w:sz w:val="28"/>
+          <w:szCs w:val="28"/>
+        </w:rPr>
+        <w:t xml:space="preserve">Preconditions: </w:t>
+      </w:r>
+      <w:r>
+        <w:rPr>
+          <w:b/>
+          <w:sz w:val="28"/>
+          <w:szCs w:val="28"/>
+        </w:rPr>
+        <w:tab/>
+      </w:r>
+      <w:r>
+        <w:rPr>
+          <w:sz w:val="28"/>
+          <w:szCs w:val="28"/>
+        </w:rPr>
+        <w:t>-A valid game must exist</w:t>
+      </w:r>
+    </w:p>
+    <w:p>
+      <w:pPr>
+        <w:rPr>
+          <w:sz w:val="28"/>
+          <w:szCs w:val="28"/>
+        </w:rPr>
+      </w:pPr>
+      <w:r>
+        <w:rPr>
+          <w:sz w:val="28"/>
+          <w:szCs w:val="28"/>
+        </w:rPr>
+        <w:tab/>
+      </w:r>
+      <w:r>
+        <w:rPr>
+          <w:sz w:val="28"/>
+          <w:szCs w:val="28"/>
+        </w:rPr>
+        <w:tab/>
+      </w:r>
+      <w:r>
+        <w:rPr>
+          <w:sz w:val="28"/>
+          <w:szCs w:val="28"/>
+        </w:rPr>
+        <w:tab/>
+      </w:r>
+      <w:r>
+        <w:rPr>
+          <w:sz w:val="28"/>
+          <w:szCs w:val="28"/>
+        </w:rPr>
+        <w:tab/>
+        <w:t>-There must be an empty player slot in the game</w:t>
+      </w:r>
+    </w:p>
+    <w:p>
+      <w:pPr>
+        <w:ind w:left="2880"/>
+        <w:rPr>
+          <w:sz w:val="28"/>
+          <w:szCs w:val="28"/>
+        </w:rPr>
+      </w:pPr>
+      <w:r>
+        <w:rPr>
+          <w:sz w:val="28"/>
+          <w:szCs w:val="28"/>
+        </w:rPr>
+        <w:t>- The user and game must both have valid network       connections</w:t>
+      </w:r>
+    </w:p>
+    <w:p>
+      <w:pPr>
+        <w:rPr>
+          <w:sz w:val="28"/>
+          <w:szCs w:val="28"/>
+        </w:rPr>
+      </w:pPr>
+      <w:r>
+        <w:rPr>
+          <w:sz w:val="28"/>
+          <w:szCs w:val="28"/>
+        </w:rPr>
+        <w:tab/>
+      </w:r>
+      <w:r>
+        <w:rPr>
+          <w:b/>
+          <w:sz w:val="28"/>
+          <w:szCs w:val="28"/>
+        </w:rPr>
+        <w:t>Post-conditions:</w:t>
+      </w:r>
+      <w:r>
+        <w:rPr>
+          <w:b/>
+          <w:sz w:val="28"/>
+          <w:szCs w:val="28"/>
+        </w:rPr>
+        <w:tab/>
+      </w:r>
+      <w:r>
+        <w:rPr>
+          <w:sz w:val="28"/>
+          <w:szCs w:val="28"/>
+        </w:rPr>
+        <w:t>-The user becomes a player</w:t>
+      </w:r>
+    </w:p>
+    <w:p>
+      <w:pPr>
+        <w:rPr>
+          <w:sz w:val="28"/>
+          <w:szCs w:val="28"/>
+        </w:rPr>
+      </w:pPr>
+      <w:r>
+        <w:rPr>
+          <w:sz w:val="28"/>
+          <w:szCs w:val="28"/>
+        </w:rPr>
+        <w:tab/>
+      </w:r>
+      <w:r>
+        <w:rPr>
+          <w:sz w:val="28"/>
+          <w:szCs w:val="28"/>
+        </w:rPr>
+        <w:tab/>
+      </w:r>
+      <w:r>
+        <w:rPr>
+          <w:sz w:val="28"/>
+          <w:szCs w:val="28"/>
+        </w:rPr>
+        <w:tab/>
+      </w:r>
+      <w:r>
+        <w:rPr>
+          <w:sz w:val="28"/>
+          <w:szCs w:val="28"/>
+        </w:rPr>
+        <w:tab/>
+        <w:t>-The user has joined a match</w:t>
+      </w:r>
+    </w:p>
+    <w:p>
+      <w:pPr>
+        <w:rPr>
+          <w:sz w:val="28"/>
+          <w:szCs w:val="28"/>
+        </w:rPr>
+      </w:pPr>
+      <w:r>
+        <w:rPr>
+          <w:sz w:val="28"/>
+          <w:szCs w:val="28"/>
+        </w:rPr>
+        <w:tab/>
+      </w:r>
+      <w:r>
+        <w:rPr>
+          <w:b/>
+          <w:sz w:val="28"/>
+          <w:szCs w:val="28"/>
+        </w:rPr>
+        <w:t>Error-conditions:</w:t>
+      </w:r>
+      <w:r>
+        <w:rPr>
+          <w:b/>
+          <w:sz w:val="28"/>
+          <w:szCs w:val="28"/>
+        </w:rPr>
+        <w:tab/>
+      </w:r>
+      <w:r>
+        <w:rPr>
+          <w:sz w:val="28"/>
+          <w:szCs w:val="28"/>
+        </w:rPr>
+        <w:t>-The user has no network connection</w:t>
+      </w:r>
+    </w:p>
+    <w:p>
+      <w:pPr>
+        <w:rPr>
+          <w:i/>
+          <w:sz w:val="28"/>
+          <w:szCs w:val="28"/>
+        </w:rPr>
+      </w:pPr>
+      <w:r>
+        <w:rPr>
+          <w:noProof/>
+          <w:sz w:val="28"/>
+          <w:szCs w:val="28"/>
+          <w:lang w:eastAsia="en-CA"/>
+        </w:rPr>
+        <w:lastRenderedPageBreak/>
+        <w:drawing>
+          <wp:anchor distT="0" distB="0" distL="114300" distR="114300" simplePos="0" relativeHeight="251658240" behindDoc="1" locked="0" layoutInCell="1" allowOverlap="1" wp14:anchorId="69683976" wp14:editId="5E71493E">
+            <wp:simplePos x="0" y="0"/>
+            <wp:positionH relativeFrom="column">
+              <wp:posOffset>17253</wp:posOffset>
+            </wp:positionH>
+            <wp:positionV relativeFrom="paragraph">
+              <wp:posOffset>624</wp:posOffset>
+            </wp:positionV>
+            <wp:extent cx="6702724" cy="2561602"/>
+            <wp:effectExtent l="38100" t="0" r="22225" b="0"/>
+            <wp:wrapTopAndBottom/>
+            <wp:docPr id="2" name="Diagram 2"/>
+            <wp:cNvGraphicFramePr/>
+            <a:graphic xmlns:a="http://schemas.openxmlformats.org/drawingml/2006/main">
+              <a:graphicData uri="http://schemas.openxmlformats.org/drawingml/2006/diagram">
+                <dgm:relIds xmlns:dgm="http://schemas.openxmlformats.org/drawingml/2006/diagram" xmlns:r="http://schemas.openxmlformats.org/officeDocument/2006/relationships" r:dm="rId10" r:lo="rId11" r:qs="rId12" r:cs="rId13"/>
+              </a:graphicData>
+            </a:graphic>
+            <wp14:sizeRelH relativeFrom="margin">
+              <wp14:pctWidth>0</wp14:pctWidth>
+            </wp14:sizeRelH>
+            <wp14:sizeRelV relativeFrom="margin">
+              <wp14:pctHeight>0</wp14:pctHeight>
+            </wp14:sizeRelV>
+          </wp:anchor>
+        </w:drawing>
+      </w:r>
+      <w:r>
+        <w:rPr>
+          <w:b/>
+          <w:sz w:val="28"/>
+          <w:szCs w:val="28"/>
+        </w:rPr>
+        <w:t xml:space="preserve">FIG </w:t>
+      </w:r>
+      <w:proofErr w:type="spellStart"/>
+      <w:r>
+        <w:rPr>
+          <w:b/>
+          <w:sz w:val="28"/>
+          <w:szCs w:val="28"/>
+        </w:rPr>
+        <w:t>x.x</w:t>
+      </w:r>
+      <w:proofErr w:type="spellEnd"/>
+      <w:r>
+        <w:rPr>
+          <w:b/>
+          <w:sz w:val="28"/>
+          <w:szCs w:val="28"/>
+        </w:rPr>
+        <w:t xml:space="preserve">: </w:t>
+      </w:r>
+      <w:r>
+        <w:rPr>
+          <w:i/>
+          <w:sz w:val="28"/>
+          <w:szCs w:val="28"/>
+        </w:rPr>
+        <w:t xml:space="preserve">The above figure shows the sequence of events when the user chooses to join </w:t>
+      </w:r>
+      <w:r>
+        <w:rPr>
+          <w:i/>
+          <w:sz w:val="28"/>
+          <w:szCs w:val="28"/>
+        </w:rPr>
+        <w:t>a match as a player.</w:t>
+      </w:r>
+    </w:p>
+    <w:p>
+      <w:pPr>
+        <w:rPr>
+          <w:i/>
+          <w:sz w:val="28"/>
+          <w:szCs w:val="28"/>
+        </w:rPr>
+      </w:pPr>
+    </w:p>
+    <w:p>
+      <w:pPr>
+        <w:rPr>
+          <w:b/>
+          <w:sz w:val="28"/>
+          <w:szCs w:val="28"/>
+        </w:rPr>
+      </w:pPr>
+      <w:r>
+        <w:rPr>
+          <w:b/>
+          <w:sz w:val="28"/>
+          <w:szCs w:val="28"/>
+        </w:rPr>
+        <w:tab/>
+        <w:t>Secondary scenario:  User – Join as observer</w:t>
+      </w:r>
+    </w:p>
+    <w:p>
+      <w:pPr>
+        <w:rPr>
+          <w:sz w:val="28"/>
+          <w:szCs w:val="28"/>
+        </w:rPr>
+      </w:pPr>
+      <w:r>
+        <w:rPr>
+          <w:b/>
+          <w:sz w:val="28"/>
+          <w:szCs w:val="28"/>
+        </w:rPr>
+        <w:tab/>
+      </w:r>
+      <w:r>
+        <w:rPr>
+          <w:sz w:val="28"/>
+          <w:szCs w:val="28"/>
+        </w:rPr>
+        <w:t>Should the player choose to join the game as an observer instead of as a player (as in step 5 of the diagram above) they are connected to the game as an observer.  This allows them only to watch a game in progress.</w:t>
+      </w:r>
+      <w:bookmarkStart w:id="0" w:name="_GoBack"/>
+      <w:bookmarkEnd w:id="0"/>
     </w:p>
     <w:p>
       <w:pPr>
@@ -893,6 +1286,241 @@
     </w:sectPr>
   </w:body>
 </w:document>
+</file>
+
+<file path=word/numbering.xml><?xml version="1.0" encoding="utf-8"?>
+<w:numbering xmlns:wpc="http://schemas.microsoft.com/office/word/2010/wordprocessingCanvas" xmlns:cx="http://schemas.microsoft.com/office/drawing/2014/chartex" xmlns:cx1="http://schemas.microsoft.com/office/drawing/2015/9/8/chartex" xmlns:cx2="http://schemas.microsoft.com/office/drawing/2015/10/21/chartex" xmlns:mc="http://schemas.openxmlformats.org/markup-compatibility/2006" xmlns:o="urn:schemas-microsoft-com:office:office" xmlns:r="http://schemas.openxmlformats.org/officeDocument/2006/relationships" xmlns:m="http://schemas.openxmlformats.org/officeDocument/2006/math" xmlns:v="urn:schemas-microsoft-com:vml" xmlns:wp14="http://schemas.microsoft.com/office/word/2010/wordprocessingDrawing" xmlns:wp="http://schemas.openxmlformats.org/drawingml/2006/wordprocessingDrawing" xmlns:w10="urn:schemas-microsoft-com:office:word" xmlns:w="http://schemas.openxmlformats.org/wordprocessingml/2006/main" xmlns:w14="http://schemas.microsoft.com/office/word/2010/wordml" xmlns:w15="http://schemas.microsoft.com/office/word/2012/wordml" xmlns:w16se="http://schemas.microsoft.com/office/word/2015/wordml/symex" xmlns:wpg="http://schemas.microsoft.com/office/word/2010/wordprocessingGroup" xmlns:wpi="http://schemas.microsoft.com/office/word/2010/wordprocessingInk" xmlns:wne="http://schemas.microsoft.com/office/word/2006/wordml" xmlns:wps="http://schemas.microsoft.com/office/word/2010/wordprocessingShape" mc:Ignorable="w14 w15 w16se wp14">
+  <w:abstractNum w:abstractNumId="0" w15:restartNumberingAfterBreak="0">
+    <w:nsid w:val="2AF81C51"/>
+    <w:multiLevelType w:val="hybridMultilevel"/>
+    <w:tmpl w:val="B5946114"/>
+    <w:lvl w:ilvl="0" w:tplc="7FB84782">
+      <w:numFmt w:val="bullet"/>
+      <w:lvlText w:val="-"/>
+      <w:lvlJc w:val="left"/>
+      <w:pPr>
+        <w:ind w:left="3240" w:hanging="360"/>
+      </w:pPr>
+      <w:rPr>
+        <w:rFonts w:ascii="Calibri" w:eastAsiaTheme="minorHAnsi" w:hAnsi="Calibri" w:cs="Calibri" w:hint="default"/>
+      </w:rPr>
+    </w:lvl>
+    <w:lvl w:ilvl="1" w:tplc="10090003" w:tentative="1">
+      <w:start w:val="1"/>
+      <w:numFmt w:val="bullet"/>
+      <w:lvlText w:val="o"/>
+      <w:lvlJc w:val="left"/>
+      <w:pPr>
+        <w:ind w:left="3960" w:hanging="360"/>
+      </w:pPr>
+      <w:rPr>
+        <w:rFonts w:ascii="Courier New" w:hAnsi="Courier New" w:cs="Courier New" w:hint="default"/>
+      </w:rPr>
+    </w:lvl>
+    <w:lvl w:ilvl="2" w:tplc="10090005" w:tentative="1">
+      <w:start w:val="1"/>
+      <w:numFmt w:val="bullet"/>
+      <w:lvlText w:val=""/>
+      <w:lvlJc w:val="left"/>
+      <w:pPr>
+        <w:ind w:left="4680" w:hanging="360"/>
+      </w:pPr>
+      <w:rPr>
+        <w:rFonts w:ascii="Wingdings" w:hAnsi="Wingdings" w:hint="default"/>
+      </w:rPr>
+    </w:lvl>
+    <w:lvl w:ilvl="3" w:tplc="10090001" w:tentative="1">
+      <w:start w:val="1"/>
+      <w:numFmt w:val="bullet"/>
+      <w:lvlText w:val=""/>
+      <w:lvlJc w:val="left"/>
+      <w:pPr>
+        <w:ind w:left="5400" w:hanging="360"/>
+      </w:pPr>
+      <w:rPr>
+        <w:rFonts w:ascii="Symbol" w:hAnsi="Symbol" w:hint="default"/>
+      </w:rPr>
+    </w:lvl>
+    <w:lvl w:ilvl="4" w:tplc="10090003" w:tentative="1">
+      <w:start w:val="1"/>
+      <w:numFmt w:val="bullet"/>
+      <w:lvlText w:val="o"/>
+      <w:lvlJc w:val="left"/>
+      <w:pPr>
+        <w:ind w:left="6120" w:hanging="360"/>
+      </w:pPr>
+      <w:rPr>
+        <w:rFonts w:ascii="Courier New" w:hAnsi="Courier New" w:cs="Courier New" w:hint="default"/>
+      </w:rPr>
+    </w:lvl>
+    <w:lvl w:ilvl="5" w:tplc="10090005" w:tentative="1">
+      <w:start w:val="1"/>
+      <w:numFmt w:val="bullet"/>
+      <w:lvlText w:val=""/>
+      <w:lvlJc w:val="left"/>
+      <w:pPr>
+        <w:ind w:left="6840" w:hanging="360"/>
+      </w:pPr>
+      <w:rPr>
+        <w:rFonts w:ascii="Wingdings" w:hAnsi="Wingdings" w:hint="default"/>
+      </w:rPr>
+    </w:lvl>
+    <w:lvl w:ilvl="6" w:tplc="10090001" w:tentative="1">
+      <w:start w:val="1"/>
+      <w:numFmt w:val="bullet"/>
+      <w:lvlText w:val=""/>
+      <w:lvlJc w:val="left"/>
+      <w:pPr>
+        <w:ind w:left="7560" w:hanging="360"/>
+      </w:pPr>
+      <w:rPr>
+        <w:rFonts w:ascii="Symbol" w:hAnsi="Symbol" w:hint="default"/>
+      </w:rPr>
+    </w:lvl>
+    <w:lvl w:ilvl="7" w:tplc="10090003" w:tentative="1">
+      <w:start w:val="1"/>
+      <w:numFmt w:val="bullet"/>
+      <w:lvlText w:val="o"/>
+      <w:lvlJc w:val="left"/>
+      <w:pPr>
+        <w:ind w:left="8280" w:hanging="360"/>
+      </w:pPr>
+      <w:rPr>
+        <w:rFonts w:ascii="Courier New" w:hAnsi="Courier New" w:cs="Courier New" w:hint="default"/>
+      </w:rPr>
+    </w:lvl>
+    <w:lvl w:ilvl="8" w:tplc="10090005" w:tentative="1">
+      <w:start w:val="1"/>
+      <w:numFmt w:val="bullet"/>
+      <w:lvlText w:val=""/>
+      <w:lvlJc w:val="left"/>
+      <w:pPr>
+        <w:ind w:left="9000" w:hanging="360"/>
+      </w:pPr>
+      <w:rPr>
+        <w:rFonts w:ascii="Wingdings" w:hAnsi="Wingdings" w:hint="default"/>
+      </w:rPr>
+    </w:lvl>
+  </w:abstractNum>
+  <w:abstractNum w:abstractNumId="1" w15:restartNumberingAfterBreak="0">
+    <w:nsid w:val="37E33316"/>
+    <w:multiLevelType w:val="hybridMultilevel"/>
+    <w:tmpl w:val="8874515A"/>
+    <w:lvl w:ilvl="0" w:tplc="A956ED0C">
+      <w:numFmt w:val="bullet"/>
+      <w:lvlText w:val="-"/>
+      <w:lvlJc w:val="left"/>
+      <w:pPr>
+        <w:ind w:left="3240" w:hanging="360"/>
+      </w:pPr>
+      <w:rPr>
+        <w:rFonts w:ascii="Calibri" w:eastAsiaTheme="minorHAnsi" w:hAnsi="Calibri" w:cs="Calibri" w:hint="default"/>
+      </w:rPr>
+    </w:lvl>
+    <w:lvl w:ilvl="1" w:tplc="10090003" w:tentative="1">
+      <w:start w:val="1"/>
+      <w:numFmt w:val="bullet"/>
+      <w:lvlText w:val="o"/>
+      <w:lvlJc w:val="left"/>
+      <w:pPr>
+        <w:ind w:left="3960" w:hanging="360"/>
+      </w:pPr>
+      <w:rPr>
+        <w:rFonts w:ascii="Courier New" w:hAnsi="Courier New" w:cs="Courier New" w:hint="default"/>
+      </w:rPr>
+    </w:lvl>
+    <w:lvl w:ilvl="2" w:tplc="10090005" w:tentative="1">
+      <w:start w:val="1"/>
+      <w:numFmt w:val="bullet"/>
+      <w:lvlText w:val=""/>
+      <w:lvlJc w:val="left"/>
+      <w:pPr>
+        <w:ind w:left="4680" w:hanging="360"/>
+      </w:pPr>
+      <w:rPr>
+        <w:rFonts w:ascii="Wingdings" w:hAnsi="Wingdings" w:hint="default"/>
+      </w:rPr>
+    </w:lvl>
+    <w:lvl w:ilvl="3" w:tplc="10090001" w:tentative="1">
+      <w:start w:val="1"/>
+      <w:numFmt w:val="bullet"/>
+      <w:lvlText w:val=""/>
+      <w:lvlJc w:val="left"/>
+      <w:pPr>
+        <w:ind w:left="5400" w:hanging="360"/>
+      </w:pPr>
+      <w:rPr>
+        <w:rFonts w:ascii="Symbol" w:hAnsi="Symbol" w:hint="default"/>
+      </w:rPr>
+    </w:lvl>
+    <w:lvl w:ilvl="4" w:tplc="10090003" w:tentative="1">
+      <w:start w:val="1"/>
+      <w:numFmt w:val="bullet"/>
+      <w:lvlText w:val="o"/>
+      <w:lvlJc w:val="left"/>
+      <w:pPr>
+        <w:ind w:left="6120" w:hanging="360"/>
+      </w:pPr>
+      <w:rPr>
+        <w:rFonts w:ascii="Courier New" w:hAnsi="Courier New" w:cs="Courier New" w:hint="default"/>
+      </w:rPr>
+    </w:lvl>
+    <w:lvl w:ilvl="5" w:tplc="10090005" w:tentative="1">
+      <w:start w:val="1"/>
+      <w:numFmt w:val="bullet"/>
+      <w:lvlText w:val=""/>
+      <w:lvlJc w:val="left"/>
+      <w:pPr>
+        <w:ind w:left="6840" w:hanging="360"/>
+      </w:pPr>
+      <w:rPr>
+        <w:rFonts w:ascii="Wingdings" w:hAnsi="Wingdings" w:hint="default"/>
+      </w:rPr>
+    </w:lvl>
+    <w:lvl w:ilvl="6" w:tplc="10090001" w:tentative="1">
+      <w:start w:val="1"/>
+      <w:numFmt w:val="bullet"/>
+      <w:lvlText w:val=""/>
+      <w:lvlJc w:val="left"/>
+      <w:pPr>
+        <w:ind w:left="7560" w:hanging="360"/>
+      </w:pPr>
+      <w:rPr>
+        <w:rFonts w:ascii="Symbol" w:hAnsi="Symbol" w:hint="default"/>
+      </w:rPr>
+    </w:lvl>
+    <w:lvl w:ilvl="7" w:tplc="10090003" w:tentative="1">
+      <w:start w:val="1"/>
+      <w:numFmt w:val="bullet"/>
+      <w:lvlText w:val="o"/>
+      <w:lvlJc w:val="left"/>
+      <w:pPr>
+        <w:ind w:left="8280" w:hanging="360"/>
+      </w:pPr>
+      <w:rPr>
+        <w:rFonts w:ascii="Courier New" w:hAnsi="Courier New" w:cs="Courier New" w:hint="default"/>
+      </w:rPr>
+    </w:lvl>
+    <w:lvl w:ilvl="8" w:tplc="10090005" w:tentative="1">
+      <w:start w:val="1"/>
+      <w:numFmt w:val="bullet"/>
+      <w:lvlText w:val=""/>
+      <w:lvlJc w:val="left"/>
+      <w:pPr>
+        <w:ind w:left="9000" w:hanging="360"/>
+      </w:pPr>
+      <w:rPr>
+        <w:rFonts w:ascii="Wingdings" w:hAnsi="Wingdings" w:hint="default"/>
+      </w:rPr>
+    </w:lvl>
+  </w:abstractNum>
+  <w:num w:numId="1">
+    <w:abstractNumId w:val="1"/>
+  </w:num>
+  <w:num w:numId="2">
+    <w:abstractNumId w:val="0"/>
+  </w:num>
+</w:numbering>
 </file>
 
 <file path=word/styles.xml><?xml version="1.0" encoding="utf-8"?>
@@ -1318,10 +1946,768 @@
     <w:semiHidden/>
     <w:unhideWhenUsed/>
   </w:style>
+  <w:style w:type="paragraph" w:styleId="ListParagraph">
+    <w:name w:val="List Paragraph"/>
+    <w:basedOn w:val="Normal"/>
+    <w:uiPriority w:val="34"/>
+    <w:qFormat/>
+    <w:rsid w:val="0067110D"/>
+    <w:pPr>
+      <w:ind w:left="720"/>
+      <w:contextualSpacing/>
+    </w:pPr>
+  </w:style>
 </w:styles>
 </file>
 
 <file path=word/diagrams/colors1.xml><?xml version="1.0" encoding="utf-8"?>
+<dgm:colorsDef xmlns:dgm="http://schemas.openxmlformats.org/drawingml/2006/diagram" xmlns:a="http://schemas.openxmlformats.org/drawingml/2006/main" uniqueId="urn:microsoft.com/office/officeart/2005/8/colors/accent1_2">
+  <dgm:title val=""/>
+  <dgm:desc val=""/>
+  <dgm:catLst>
+    <dgm:cat type="accent1" pri="11200"/>
+  </dgm:catLst>
+  <dgm:styleLbl name="node0">
+    <dgm:fillClrLst meth="repeat">
+      <a:schemeClr val="accent1"/>
+    </dgm:fillClrLst>
+    <dgm:linClrLst meth="repeat">
+      <a:schemeClr val="lt1"/>
+    </dgm:linClrLst>
+    <dgm:effectClrLst/>
+    <dgm:txLinClrLst/>
+    <dgm:txFillClrLst/>
+    <dgm:txEffectClrLst/>
+  </dgm:styleLbl>
+  <dgm:styleLbl name="alignNode1">
+    <dgm:fillClrLst meth="repeat">
+      <a:schemeClr val="accent1"/>
+    </dgm:fillClrLst>
+    <dgm:linClrLst meth="repeat">
+      <a:schemeClr val="accent1"/>
+    </dgm:linClrLst>
+    <dgm:effectClrLst/>
+    <dgm:txLinClrLst/>
+    <dgm:txFillClrLst/>
+    <dgm:txEffectClrLst/>
+  </dgm:styleLbl>
+  <dgm:styleLbl name="node1">
+    <dgm:fillClrLst meth="repeat">
+      <a:schemeClr val="accent1"/>
+    </dgm:fillClrLst>
+    <dgm:linClrLst meth="repeat">
+      <a:schemeClr val="lt1"/>
+    </dgm:linClrLst>
+    <dgm:effectClrLst/>
+    <dgm:txLinClrLst/>
+    <dgm:txFillClrLst/>
+    <dgm:txEffectClrLst/>
+  </dgm:styleLbl>
+  <dgm:styleLbl name="lnNode1">
+    <dgm:fillClrLst meth="repeat">
+      <a:schemeClr val="accent1"/>
+    </dgm:fillClrLst>
+    <dgm:linClrLst meth="repeat">
+      <a:schemeClr val="lt1"/>
+    </dgm:linClrLst>
+    <dgm:effectClrLst/>
+    <dgm:txLinClrLst/>
+    <dgm:txFillClrLst/>
+    <dgm:txEffectClrLst/>
+  </dgm:styleLbl>
+  <dgm:styleLbl name="vennNode1">
+    <dgm:fillClrLst meth="repeat">
+      <a:schemeClr val="accent1">
+        <a:alpha val="50000"/>
+      </a:schemeClr>
+    </dgm:fillClrLst>
+    <dgm:linClrLst meth="repeat">
+      <a:schemeClr val="lt1"/>
+    </dgm:linClrLst>
+    <dgm:effectClrLst/>
+    <dgm:txLinClrLst/>
+    <dgm:txFillClrLst/>
+    <dgm:txEffectClrLst/>
+  </dgm:styleLbl>
+  <dgm:styleLbl name="node2">
+    <dgm:fillClrLst meth="repeat">
+      <a:schemeClr val="accent1"/>
+    </dgm:fillClrLst>
+    <dgm:linClrLst meth="repeat">
+      <a:schemeClr val="lt1"/>
+    </dgm:linClrLst>
+    <dgm:effectClrLst/>
+    <dgm:txLinClrLst/>
+    <dgm:txFillClrLst/>
+    <dgm:txEffectClrLst/>
+  </dgm:styleLbl>
+  <dgm:styleLbl name="node3">
+    <dgm:fillClrLst meth="repeat">
+      <a:schemeClr val="accent1"/>
+    </dgm:fillClrLst>
+    <dgm:linClrLst meth="repeat">
+      <a:schemeClr val="lt1"/>
+    </dgm:linClrLst>
+    <dgm:effectClrLst/>
+    <dgm:txLinClrLst/>
+    <dgm:txFillClrLst/>
+    <dgm:txEffectClrLst/>
+  </dgm:styleLbl>
+  <dgm:styleLbl name="node4">
+    <dgm:fillClrLst meth="repeat">
+      <a:schemeClr val="accent1"/>
+    </dgm:fillClrLst>
+    <dgm:linClrLst meth="repeat">
+      <a:schemeClr val="lt1"/>
+    </dgm:linClrLst>
+    <dgm:effectClrLst/>
+    <dgm:txLinClrLst/>
+    <dgm:txFillClrLst/>
+    <dgm:txEffectClrLst/>
+  </dgm:styleLbl>
+  <dgm:styleLbl name="fgImgPlace1">
+    <dgm:fillClrLst meth="repeat">
+      <a:schemeClr val="accent1">
+        <a:tint val="50000"/>
+      </a:schemeClr>
+    </dgm:fillClrLst>
+    <dgm:linClrLst meth="repeat">
+      <a:schemeClr val="lt1"/>
+    </dgm:linClrLst>
+    <dgm:effectClrLst/>
+    <dgm:txLinClrLst/>
+    <dgm:txFillClrLst meth="repeat">
+      <a:schemeClr val="lt1"/>
+    </dgm:txFillClrLst>
+    <dgm:txEffectClrLst/>
+  </dgm:styleLbl>
+  <dgm:styleLbl name="alignImgPlace1">
+    <dgm:fillClrLst meth="repeat">
+      <a:schemeClr val="accent1">
+        <a:tint val="50000"/>
+      </a:schemeClr>
+    </dgm:fillClrLst>
+    <dgm:linClrLst meth="repeat">
+      <a:schemeClr val="lt1"/>
+    </dgm:linClrLst>
+    <dgm:effectClrLst/>
+    <dgm:txLinClrLst/>
+    <dgm:txFillClrLst meth="repeat">
+      <a:schemeClr val="lt1"/>
+    </dgm:txFillClrLst>
+    <dgm:txEffectClrLst/>
+  </dgm:styleLbl>
+  <dgm:styleLbl name="bgImgPlace1">
+    <dgm:fillClrLst meth="repeat">
+      <a:schemeClr val="accent1">
+        <a:tint val="50000"/>
+      </a:schemeClr>
+    </dgm:fillClrLst>
+    <dgm:linClrLst meth="repeat">
+      <a:schemeClr val="lt1"/>
+    </dgm:linClrLst>
+    <dgm:effectClrLst/>
+    <dgm:txLinClrLst/>
+    <dgm:txFillClrLst meth="repeat">
+      <a:schemeClr val="lt1"/>
+    </dgm:txFillClrLst>
+    <dgm:txEffectClrLst/>
+  </dgm:styleLbl>
+  <dgm:styleLbl name="sibTrans2D1">
+    <dgm:fillClrLst meth="repeat">
+      <a:schemeClr val="accent1">
+        <a:tint val="60000"/>
+      </a:schemeClr>
+    </dgm:fillClrLst>
+    <dgm:linClrLst meth="repeat">
+      <a:schemeClr val="accent1">
+        <a:tint val="60000"/>
+      </a:schemeClr>
+    </dgm:linClrLst>
+    <dgm:effectClrLst/>
+    <dgm:txLinClrLst/>
+    <dgm:txFillClrLst/>
+    <dgm:txEffectClrLst/>
+  </dgm:styleLbl>
+  <dgm:styleLbl name="fgSibTrans2D1">
+    <dgm:fillClrLst meth="repeat">
+      <a:schemeClr val="accent1">
+        <a:tint val="60000"/>
+      </a:schemeClr>
+    </dgm:fillClrLst>
+    <dgm:linClrLst meth="repeat">
+      <a:schemeClr val="accent1">
+        <a:tint val="60000"/>
+      </a:schemeClr>
+    </dgm:linClrLst>
+    <dgm:effectClrLst/>
+    <dgm:txLinClrLst/>
+    <dgm:txFillClrLst/>
+    <dgm:txEffectClrLst/>
+  </dgm:styleLbl>
+  <dgm:styleLbl name="bgSibTrans2D1">
+    <dgm:fillClrLst meth="repeat">
+      <a:schemeClr val="accent1">
+        <a:tint val="60000"/>
+      </a:schemeClr>
+    </dgm:fillClrLst>
+    <dgm:linClrLst meth="repeat">
+      <a:schemeClr val="accent1">
+        <a:tint val="60000"/>
+      </a:schemeClr>
+    </dgm:linClrLst>
+    <dgm:effectClrLst/>
+    <dgm:txLinClrLst/>
+    <dgm:txFillClrLst/>
+    <dgm:txEffectClrLst/>
+  </dgm:styleLbl>
+  <dgm:styleLbl name="sibTrans1D1">
+    <dgm:fillClrLst meth="repeat">
+      <a:schemeClr val="accent1"/>
+    </dgm:fillClrLst>
+    <dgm:linClrLst meth="repeat">
+      <a:schemeClr val="accent1"/>
+    </dgm:linClrLst>
+    <dgm:effectClrLst/>
+    <dgm:txLinClrLst/>
+    <dgm:txFillClrLst meth="repeat">
+      <a:schemeClr val="tx1"/>
+    </dgm:txFillClrLst>
+    <dgm:txEffectClrLst/>
+  </dgm:styleLbl>
+  <dgm:styleLbl name="callout">
+    <dgm:fillClrLst meth="repeat">
+      <a:schemeClr val="accent1"/>
+    </dgm:fillClrLst>
+    <dgm:linClrLst meth="repeat">
+      <a:schemeClr val="accent1">
+        <a:tint val="50000"/>
+      </a:schemeClr>
+    </dgm:linClrLst>
+    <dgm:effectClrLst/>
+    <dgm:txLinClrLst/>
+    <dgm:txFillClrLst meth="repeat">
+      <a:schemeClr val="tx1"/>
+    </dgm:txFillClrLst>
+    <dgm:txEffectClrLst/>
+  </dgm:styleLbl>
+  <dgm:styleLbl name="asst0">
+    <dgm:fillClrLst meth="repeat">
+      <a:schemeClr val="accent1"/>
+    </dgm:fillClrLst>
+    <dgm:linClrLst meth="repeat">
+      <a:schemeClr val="lt1"/>
+    </dgm:linClrLst>
+    <dgm:effectClrLst/>
+    <dgm:txLinClrLst/>
+    <dgm:txFillClrLst/>
+    <dgm:txEffectClrLst/>
+  </dgm:styleLbl>
+  <dgm:styleLbl name="asst1">
+    <dgm:fillClrLst meth="repeat">
+      <a:schemeClr val="accent1"/>
+    </dgm:fillClrLst>
+    <dgm:linClrLst meth="repeat">
+      <a:schemeClr val="lt1"/>
+    </dgm:linClrLst>
+    <dgm:effectClrLst/>
+    <dgm:txLinClrLst/>
+    <dgm:txFillClrLst/>
+    <dgm:txEffectClrLst/>
+  </dgm:styleLbl>
+  <dgm:styleLbl name="asst2">
+    <dgm:fillClrLst meth="repeat">
+      <a:schemeClr val="accent1"/>
+    </dgm:fillClrLst>
+    <dgm:linClrLst meth="repeat">
+      <a:schemeClr val="lt1"/>
+    </dgm:linClrLst>
+    <dgm:effectClrLst/>
+    <dgm:txLinClrLst/>
+    <dgm:txFillClrLst/>
+    <dgm:txEffectClrLst/>
+  </dgm:styleLbl>
+  <dgm:styleLbl name="asst3">
+    <dgm:fillClrLst meth="repeat">
+      <a:schemeClr val="accent1"/>
+    </dgm:fillClrLst>
+    <dgm:linClrLst meth="repeat">
+      <a:schemeClr val="lt1"/>
+    </dgm:linClrLst>
+    <dgm:effectClrLst/>
+    <dgm:txLinClrLst/>
+    <dgm:txFillClrLst/>
+    <dgm:txEffectClrLst/>
+  </dgm:styleLbl>
+  <dgm:styleLbl name="asst4">
+    <dgm:fillClrLst meth="repeat">
+      <a:schemeClr val="accent1"/>
+    </dgm:fillClrLst>
+    <dgm:linClrLst meth="repeat">
+      <a:schemeClr val="lt1"/>
+    </dgm:linClrLst>
+    <dgm:effectClrLst/>
+    <dgm:txLinClrLst/>
+    <dgm:txFillClrLst/>
+    <dgm:txEffectClrLst/>
+  </dgm:styleLbl>
+  <dgm:styleLbl name="parChTrans2D1">
+    <dgm:fillClrLst meth="repeat">
+      <a:schemeClr val="accent1">
+        <a:tint val="60000"/>
+      </a:schemeClr>
+    </dgm:fillClrLst>
+    <dgm:linClrLst meth="repeat">
+      <a:schemeClr val="accent1">
+        <a:tint val="60000"/>
+      </a:schemeClr>
+    </dgm:linClrLst>
+    <dgm:effectClrLst/>
+    <dgm:txLinClrLst/>
+    <dgm:txFillClrLst meth="repeat">
+      <a:schemeClr val="lt1"/>
+    </dgm:txFillClrLst>
+    <dgm:txEffectClrLst/>
+  </dgm:styleLbl>
+  <dgm:styleLbl name="parChTrans2D2">
+    <dgm:fillClrLst meth="repeat">
+      <a:schemeClr val="accent1"/>
+    </dgm:fillClrLst>
+    <dgm:linClrLst meth="repeat">
+      <a:schemeClr val="accent1"/>
+    </dgm:linClrLst>
+    <dgm:effectClrLst/>
+    <dgm:txLinClrLst/>
+    <dgm:txFillClrLst meth="repeat">
+      <a:schemeClr val="lt1"/>
+    </dgm:txFillClrLst>
+    <dgm:txEffectClrLst/>
+  </dgm:styleLbl>
+  <dgm:styleLbl name="parChTrans2D3">
+    <dgm:fillClrLst meth="repeat">
+      <a:schemeClr val="accent1"/>
+    </dgm:fillClrLst>
+    <dgm:linClrLst meth="repeat">
+      <a:schemeClr val="accent1"/>
+    </dgm:linClrLst>
+    <dgm:effectClrLst/>
+    <dgm:txLinClrLst/>
+    <dgm:txFillClrLst meth="repeat">
+      <a:schemeClr val="lt1"/>
+    </dgm:txFillClrLst>
+    <dgm:txEffectClrLst/>
+  </dgm:styleLbl>
+  <dgm:styleLbl name="parChTrans2D4">
+    <dgm:fillClrLst meth="repeat">
+      <a:schemeClr val="accent1"/>
+    </dgm:fillClrLst>
+    <dgm:linClrLst meth="repeat">
+      <a:schemeClr val="accent1"/>
+    </dgm:linClrLst>
+    <dgm:effectClrLst/>
+    <dgm:txLinClrLst/>
+    <dgm:txFillClrLst meth="repeat">
+      <a:schemeClr val="lt1"/>
+    </dgm:txFillClrLst>
+    <dgm:txEffectClrLst/>
+  </dgm:styleLbl>
+  <dgm:styleLbl name="parChTrans1D1">
+    <dgm:fillClrLst meth="repeat">
+      <a:schemeClr val="accent1"/>
+    </dgm:fillClrLst>
+    <dgm:linClrLst meth="repeat">
+      <a:schemeClr val="accent1">
+        <a:shade val="60000"/>
+      </a:schemeClr>
+    </dgm:linClrLst>
+    <dgm:effectClrLst/>
+    <dgm:txLinClrLst/>
+    <dgm:txFillClrLst meth="repeat">
+      <a:schemeClr val="tx1"/>
+    </dgm:txFillClrLst>
+    <dgm:txEffectClrLst/>
+  </dgm:styleLbl>
+  <dgm:styleLbl name="parChTrans1D2">
+    <dgm:fillClrLst meth="repeat">
+      <a:schemeClr val="accent1"/>
+    </dgm:fillClrLst>
+    <dgm:linClrLst meth="repeat">
+      <a:schemeClr val="accent1">
+        <a:shade val="60000"/>
+      </a:schemeClr>
+    </dgm:linClrLst>
+    <dgm:effectClrLst/>
+    <dgm:txLinClrLst/>
+    <dgm:txFillClrLst meth="repeat">
+      <a:schemeClr val="tx1"/>
+    </dgm:txFillClrLst>
+    <dgm:txEffectClrLst/>
+  </dgm:styleLbl>
+  <dgm:styleLbl name="parChTrans1D3">
+    <dgm:fillClrLst meth="repeat">
+      <a:schemeClr val="accent1"/>
+    </dgm:fillClrLst>
+    <dgm:linClrLst meth="repeat">
+      <a:schemeClr val="accent1">
+        <a:shade val="80000"/>
+      </a:schemeClr>
+    </dgm:linClrLst>
+    <dgm:effectClrLst/>
+    <dgm:txLinClrLst/>
+    <dgm:txFillClrLst meth="repeat">
+      <a:schemeClr val="tx1"/>
+    </dgm:txFillClrLst>
+    <dgm:txEffectClrLst/>
+  </dgm:styleLbl>
+  <dgm:styleLbl name="parChTrans1D4">
+    <dgm:fillClrLst meth="repeat">
+      <a:schemeClr val="accent1"/>
+    </dgm:fillClrLst>
+    <dgm:linClrLst meth="repeat">
+      <a:schemeClr val="accent1">
+        <a:shade val="80000"/>
+      </a:schemeClr>
+    </dgm:linClrLst>
+    <dgm:effectClrLst/>
+    <dgm:txLinClrLst/>
+    <dgm:txFillClrLst meth="repeat">
+      <a:schemeClr val="tx1"/>
+    </dgm:txFillClrLst>
+    <dgm:txEffectClrLst/>
+  </dgm:styleLbl>
+  <dgm:styleLbl name="fgAcc1">
+    <dgm:fillClrLst meth="repeat">
+      <a:schemeClr val="lt1">
+        <a:alpha val="90000"/>
+      </a:schemeClr>
+    </dgm:fillClrLst>
+    <dgm:linClrLst meth="repeat">
+      <a:schemeClr val="accent1"/>
+    </dgm:linClrLst>
+    <dgm:effectClrLst/>
+    <dgm:txLinClrLst/>
+    <dgm:txFillClrLst meth="repeat">
+      <a:schemeClr val="dk1"/>
+    </dgm:txFillClrLst>
+    <dgm:txEffectClrLst/>
+  </dgm:styleLbl>
+  <dgm:styleLbl name="conFgAcc1">
+    <dgm:fillClrLst meth="repeat">
+      <a:schemeClr val="lt1">
+        <a:alpha val="90000"/>
+      </a:schemeClr>
+    </dgm:fillClrLst>
+    <dgm:linClrLst meth="repeat">
+      <a:schemeClr val="accent1"/>
+    </dgm:linClrLst>
+    <dgm:effectClrLst/>
+    <dgm:txLinClrLst/>
+    <dgm:txFillClrLst meth="repeat">
+      <a:schemeClr val="dk1"/>
+    </dgm:txFillClrLst>
+    <dgm:txEffectClrLst/>
+  </dgm:styleLbl>
+  <dgm:styleLbl name="alignAcc1">
+    <dgm:fillClrLst meth="repeat">
+      <a:schemeClr val="lt1">
+        <a:alpha val="90000"/>
+      </a:schemeClr>
+    </dgm:fillClrLst>
+    <dgm:linClrLst meth="repeat">
+      <a:schemeClr val="accent1"/>
+    </dgm:linClrLst>
+    <dgm:effectClrLst/>
+    <dgm:txLinClrLst/>
+    <dgm:txFillClrLst meth="repeat">
+      <a:schemeClr val="dk1"/>
+    </dgm:txFillClrLst>
+    <dgm:txEffectClrLst/>
+  </dgm:styleLbl>
+  <dgm:styleLbl name="trAlignAcc1">
+    <dgm:fillClrLst meth="repeat">
+      <a:schemeClr val="lt1">
+        <a:alpha val="40000"/>
+      </a:schemeClr>
+    </dgm:fillClrLst>
+    <dgm:linClrLst meth="repeat">
+      <a:schemeClr val="accent1"/>
+    </dgm:linClrLst>
+    <dgm:effectClrLst/>
+    <dgm:txLinClrLst/>
+    <dgm:txFillClrLst meth="repeat">
+      <a:schemeClr val="dk1"/>
+    </dgm:txFillClrLst>
+    <dgm:txEffectClrLst/>
+  </dgm:styleLbl>
+  <dgm:styleLbl name="bgAcc1">
+    <dgm:fillClrLst meth="repeat">
+      <a:schemeClr val="lt1">
+        <a:alpha val="90000"/>
+      </a:schemeClr>
+    </dgm:fillClrLst>
+    <dgm:linClrLst meth="repeat">
+      <a:schemeClr val="accent1"/>
+    </dgm:linClrLst>
+    <dgm:effectClrLst/>
+    <dgm:txLinClrLst/>
+    <dgm:txFillClrLst meth="repeat">
+      <a:schemeClr val="dk1"/>
+    </dgm:txFillClrLst>
+    <dgm:txEffectClrLst/>
+  </dgm:styleLbl>
+  <dgm:styleLbl name="solidFgAcc1">
+    <dgm:fillClrLst meth="repeat">
+      <a:schemeClr val="lt1"/>
+    </dgm:fillClrLst>
+    <dgm:linClrLst meth="repeat">
+      <a:schemeClr val="accent1"/>
+    </dgm:linClrLst>
+    <dgm:effectClrLst/>
+    <dgm:txLinClrLst/>
+    <dgm:txFillClrLst meth="repeat">
+      <a:schemeClr val="dk1"/>
+    </dgm:txFillClrLst>
+    <dgm:txEffectClrLst/>
+  </dgm:styleLbl>
+  <dgm:styleLbl name="solidAlignAcc1">
+    <dgm:fillClrLst meth="repeat">
+      <a:schemeClr val="lt1"/>
+    </dgm:fillClrLst>
+    <dgm:linClrLst meth="repeat">
+      <a:schemeClr val="accent1"/>
+    </dgm:linClrLst>
+    <dgm:effectClrLst/>
+    <dgm:txLinClrLst/>
+    <dgm:txFillClrLst meth="repeat">
+      <a:schemeClr val="dk1"/>
+    </dgm:txFillClrLst>
+    <dgm:txEffectClrLst/>
+  </dgm:styleLbl>
+  <dgm:styleLbl name="solidBgAcc1">
+    <dgm:fillClrLst meth="repeat">
+      <a:schemeClr val="lt1"/>
+    </dgm:fillClrLst>
+    <dgm:linClrLst meth="repeat">
+      <a:schemeClr val="accent1"/>
+    </dgm:linClrLst>
+    <dgm:effectClrLst/>
+    <dgm:txLinClrLst/>
+    <dgm:txFillClrLst meth="repeat">
+      <a:schemeClr val="dk1"/>
+    </dgm:txFillClrLst>
+    <dgm:txEffectClrLst/>
+  </dgm:styleLbl>
+  <dgm:styleLbl name="fgAccFollowNode1">
+    <dgm:fillClrLst meth="repeat">
+      <a:schemeClr val="accent1">
+        <a:alpha val="90000"/>
+        <a:tint val="40000"/>
+      </a:schemeClr>
+    </dgm:fillClrLst>
+    <dgm:linClrLst meth="repeat">
+      <a:schemeClr val="accent1">
+        <a:alpha val="90000"/>
+        <a:tint val="40000"/>
+      </a:schemeClr>
+    </dgm:linClrLst>
+    <dgm:effectClrLst/>
+    <dgm:txLinClrLst/>
+    <dgm:txFillClrLst meth="repeat">
+      <a:schemeClr val="dk1"/>
+    </dgm:txFillClrLst>
+    <dgm:txEffectClrLst/>
+  </dgm:styleLbl>
+  <dgm:styleLbl name="alignAccFollowNode1">
+    <dgm:fillClrLst meth="repeat">
+      <a:schemeClr val="accent1">
+        <a:alpha val="90000"/>
+        <a:tint val="40000"/>
+      </a:schemeClr>
+    </dgm:fillClrLst>
+    <dgm:linClrLst meth="repeat">
+      <a:schemeClr val="accent1">
+        <a:alpha val="90000"/>
+        <a:tint val="40000"/>
+      </a:schemeClr>
+    </dgm:linClrLst>
+    <dgm:effectClrLst/>
+    <dgm:txLinClrLst/>
+    <dgm:txFillClrLst meth="repeat">
+      <a:schemeClr val="dk1"/>
+    </dgm:txFillClrLst>
+    <dgm:txEffectClrLst/>
+  </dgm:styleLbl>
+  <dgm:styleLbl name="bgAccFollowNode1">
+    <dgm:fillClrLst meth="repeat">
+      <a:schemeClr val="accent1">
+        <a:alpha val="90000"/>
+        <a:tint val="40000"/>
+      </a:schemeClr>
+    </dgm:fillClrLst>
+    <dgm:linClrLst meth="repeat">
+      <a:schemeClr val="accent1">
+        <a:alpha val="90000"/>
+        <a:tint val="40000"/>
+      </a:schemeClr>
+    </dgm:linClrLst>
+    <dgm:effectClrLst/>
+    <dgm:txLinClrLst/>
+    <dgm:txFillClrLst meth="repeat">
+      <a:schemeClr val="dk1"/>
+    </dgm:txFillClrLst>
+    <dgm:txEffectClrLst/>
+  </dgm:styleLbl>
+  <dgm:styleLbl name="fgAcc0">
+    <dgm:fillClrLst meth="repeat">
+      <a:schemeClr val="lt1">
+        <a:alpha val="90000"/>
+      </a:schemeClr>
+    </dgm:fillClrLst>
+    <dgm:linClrLst meth="repeat">
+      <a:schemeClr val="accent1"/>
+    </dgm:linClrLst>
+    <dgm:effectClrLst/>
+    <dgm:txLinClrLst/>
+    <dgm:txFillClrLst meth="repeat">
+      <a:schemeClr val="dk1"/>
+    </dgm:txFillClrLst>
+    <dgm:txEffectClrLst/>
+  </dgm:styleLbl>
+  <dgm:styleLbl name="fgAcc2">
+    <dgm:fillClrLst meth="repeat">
+      <a:schemeClr val="lt1">
+        <a:alpha val="90000"/>
+      </a:schemeClr>
+    </dgm:fillClrLst>
+    <dgm:linClrLst meth="repeat">
+      <a:schemeClr val="accent1"/>
+    </dgm:linClrLst>
+    <dgm:effectClrLst/>
+    <dgm:txLinClrLst/>
+    <dgm:txFillClrLst meth="repeat">
+      <a:schemeClr val="dk1"/>
+    </dgm:txFillClrLst>
+    <dgm:txEffectClrLst/>
+  </dgm:styleLbl>
+  <dgm:styleLbl name="fgAcc3">
+    <dgm:fillClrLst meth="repeat">
+      <a:schemeClr val="lt1">
+        <a:alpha val="90000"/>
+      </a:schemeClr>
+    </dgm:fillClrLst>
+    <dgm:linClrLst meth="repeat">
+      <a:schemeClr val="accent1"/>
+    </dgm:linClrLst>
+    <dgm:effectClrLst/>
+    <dgm:txLinClrLst/>
+    <dgm:txFillClrLst meth="repeat">
+      <a:schemeClr val="dk1"/>
+    </dgm:txFillClrLst>
+    <dgm:txEffectClrLst/>
+  </dgm:styleLbl>
+  <dgm:styleLbl name="fgAcc4">
+    <dgm:fillClrLst meth="repeat">
+      <a:schemeClr val="lt1">
+        <a:alpha val="90000"/>
+      </a:schemeClr>
+    </dgm:fillClrLst>
+    <dgm:linClrLst meth="repeat">
+      <a:schemeClr val="accent1"/>
+    </dgm:linClrLst>
+    <dgm:effectClrLst/>
+    <dgm:txLinClrLst/>
+    <dgm:txFillClrLst meth="repeat">
+      <a:schemeClr val="dk1"/>
+    </dgm:txFillClrLst>
+    <dgm:txEffectClrLst/>
+  </dgm:styleLbl>
+  <dgm:styleLbl name="bgShp">
+    <dgm:fillClrLst meth="repeat">
+      <a:schemeClr val="accent1">
+        <a:tint val="40000"/>
+      </a:schemeClr>
+    </dgm:fillClrLst>
+    <dgm:linClrLst meth="repeat">
+      <a:schemeClr val="accent1"/>
+    </dgm:linClrLst>
+    <dgm:effectClrLst/>
+    <dgm:txLinClrLst/>
+    <dgm:txFillClrLst meth="repeat">
+      <a:schemeClr val="dk1"/>
+    </dgm:txFillClrLst>
+    <dgm:txEffectClrLst/>
+  </dgm:styleLbl>
+  <dgm:styleLbl name="dkBgShp">
+    <dgm:fillClrLst meth="repeat">
+      <a:schemeClr val="accent1">
+        <a:shade val="80000"/>
+      </a:schemeClr>
+    </dgm:fillClrLst>
+    <dgm:linClrLst meth="repeat">
+      <a:schemeClr val="accent1"/>
+    </dgm:linClrLst>
+    <dgm:effectClrLst/>
+    <dgm:txLinClrLst/>
+    <dgm:txFillClrLst meth="repeat">
+      <a:schemeClr val="lt1"/>
+    </dgm:txFillClrLst>
+    <dgm:txEffectClrLst/>
+  </dgm:styleLbl>
+  <dgm:styleLbl name="trBgShp">
+    <dgm:fillClrLst meth="repeat">
+      <a:schemeClr val="accent1">
+        <a:tint val="50000"/>
+        <a:alpha val="40000"/>
+      </a:schemeClr>
+    </dgm:fillClrLst>
+    <dgm:linClrLst meth="repeat">
+      <a:schemeClr val="accent1"/>
+    </dgm:linClrLst>
+    <dgm:effectClrLst/>
+    <dgm:txLinClrLst/>
+    <dgm:txFillClrLst meth="repeat">
+      <a:schemeClr val="lt1"/>
+    </dgm:txFillClrLst>
+    <dgm:txEffectClrLst/>
+  </dgm:styleLbl>
+  <dgm:styleLbl name="fgShp">
+    <dgm:fillClrLst meth="repeat">
+      <a:schemeClr val="accent1">
+        <a:tint val="60000"/>
+      </a:schemeClr>
+    </dgm:fillClrLst>
+    <dgm:linClrLst meth="repeat">
+      <a:schemeClr val="lt1"/>
+    </dgm:linClrLst>
+    <dgm:effectClrLst/>
+    <dgm:txLinClrLst/>
+    <dgm:txFillClrLst meth="repeat">
+      <a:schemeClr val="dk1"/>
+    </dgm:txFillClrLst>
+    <dgm:txEffectClrLst/>
+  </dgm:styleLbl>
+  <dgm:styleLbl name="revTx">
+    <dgm:fillClrLst meth="repeat">
+      <a:schemeClr val="lt1">
+        <a:alpha val="0"/>
+      </a:schemeClr>
+    </dgm:fillClrLst>
+    <dgm:linClrLst meth="repeat">
+      <a:schemeClr val="dk1">
+        <a:alpha val="0"/>
+      </a:schemeClr>
+    </dgm:linClrLst>
+    <dgm:effectClrLst/>
+    <dgm:txLinClrLst/>
+    <dgm:txFillClrLst meth="repeat">
+      <a:schemeClr val="tx1"/>
+    </dgm:txFillClrLst>
+    <dgm:txEffectClrLst/>
+  </dgm:styleLbl>
+</dgm:colorsDef>
+</file>
+
+<file path=word/diagrams/colors2.xml><?xml version="1.0" encoding="utf-8"?>
 <dgm:colorsDef xmlns:dgm="http://schemas.openxmlformats.org/drawingml/2006/diagram" xmlns:a="http://schemas.openxmlformats.org/drawingml/2006/main" uniqueId="urn:microsoft.com/office/officeart/2005/8/colors/accent1_2">
   <dgm:title val=""/>
   <dgm:desc val=""/>
@@ -2375,7 +3761,393 @@
   <dgm:whole/>
   <dgm:extLst>
     <a:ext uri="http://schemas.microsoft.com/office/drawing/2008/diagram">
-      <dsp:dataModelExt xmlns:dsp="http://schemas.microsoft.com/office/drawing/2008/diagram" relId="rId8" minVer="http://schemas.openxmlformats.org/drawingml/2006/diagram"/>
+      <dsp:dataModelExt xmlns:dsp="http://schemas.microsoft.com/office/drawing/2008/diagram" relId="rId9" minVer="http://schemas.openxmlformats.org/drawingml/2006/diagram"/>
+    </a:ext>
+  </dgm:extLst>
+</dgm:dataModel>
+</file>
+
+<file path=word/diagrams/data2.xml><?xml version="1.0" encoding="utf-8"?>
+<dgm:dataModel xmlns:dgm="http://schemas.openxmlformats.org/drawingml/2006/diagram" xmlns:a="http://schemas.openxmlformats.org/drawingml/2006/main">
+  <dgm:ptLst>
+    <dgm:pt modelId="{5B25938D-25E8-470F-BB77-49E767AC6C9A}" type="doc">
+      <dgm:prSet loTypeId="urn:microsoft.com/office/officeart/2005/8/layout/process1" loCatId="process" qsTypeId="urn:microsoft.com/office/officeart/2005/8/quickstyle/simple1" qsCatId="simple" csTypeId="urn:microsoft.com/office/officeart/2005/8/colors/accent1_2" csCatId="accent1" phldr="1"/>
+      <dgm:spPr/>
+    </dgm:pt>
+    <dgm:pt modelId="{EAD18751-EAB0-419E-A1E0-E6EDE91BF060}">
+      <dgm:prSet phldrT="[Text]"/>
+      <dgm:spPr/>
+      <dgm:t>
+        <a:bodyPr/>
+        <a:lstStyle/>
+        <a:p>
+          <a:pPr algn="l"/>
+          <a:r>
+            <a:rPr lang="en-US"/>
+            <a:t>1. The user chooses "Join Game" from the menu</a:t>
+          </a:r>
+        </a:p>
+      </dgm:t>
+    </dgm:pt>
+    <dgm:pt modelId="{64FFCE10-FF0F-486D-B917-5E75D7CE7C13}" type="parTrans" cxnId="{62836FBD-5D61-4100-B118-664146AF6A71}">
+      <dgm:prSet/>
+      <dgm:spPr/>
+      <dgm:t>
+        <a:bodyPr/>
+        <a:lstStyle/>
+        <a:p>
+          <a:pPr algn="l"/>
+          <a:endParaRPr lang="en-US"/>
+        </a:p>
+      </dgm:t>
+    </dgm:pt>
+    <dgm:pt modelId="{27781301-3A38-46B7-A1D2-25EC6FE81F17}" type="sibTrans" cxnId="{62836FBD-5D61-4100-B118-664146AF6A71}">
+      <dgm:prSet/>
+      <dgm:spPr/>
+      <dgm:t>
+        <a:bodyPr/>
+        <a:lstStyle/>
+        <a:p>
+          <a:pPr algn="l"/>
+          <a:endParaRPr lang="en-US"/>
+        </a:p>
+      </dgm:t>
+    </dgm:pt>
+    <dgm:pt modelId="{5178114B-6E2A-423D-AEA9-802CC01D5A50}">
+      <dgm:prSet phldrT="[Text]"/>
+      <dgm:spPr/>
+      <dgm:t>
+        <a:bodyPr/>
+        <a:lstStyle/>
+        <a:p>
+          <a:pPr algn="l"/>
+          <a:r>
+            <a:rPr lang="en-US"/>
+            <a:t>2. The user is prompted to enter some form of match identification</a:t>
+          </a:r>
+        </a:p>
+      </dgm:t>
+    </dgm:pt>
+    <dgm:pt modelId="{6842E9A1-B52E-40A1-A845-8B1219D688BC}" type="parTrans" cxnId="{01A8CC83-B0C3-4377-9257-A015632727F5}">
+      <dgm:prSet/>
+      <dgm:spPr/>
+      <dgm:t>
+        <a:bodyPr/>
+        <a:lstStyle/>
+        <a:p>
+          <a:pPr algn="l"/>
+          <a:endParaRPr lang="en-US"/>
+        </a:p>
+      </dgm:t>
+    </dgm:pt>
+    <dgm:pt modelId="{DAB0999F-4B10-4165-934B-20874CBFEF6C}" type="sibTrans" cxnId="{01A8CC83-B0C3-4377-9257-A015632727F5}">
+      <dgm:prSet/>
+      <dgm:spPr/>
+      <dgm:t>
+        <a:bodyPr/>
+        <a:lstStyle/>
+        <a:p>
+          <a:pPr algn="l"/>
+          <a:endParaRPr lang="en-US"/>
+        </a:p>
+      </dgm:t>
+    </dgm:pt>
+    <dgm:pt modelId="{CAD9614F-7D78-4B90-A2BB-FFAA9C102798}">
+      <dgm:prSet phldrT="[Text]"/>
+      <dgm:spPr/>
+      <dgm:t>
+        <a:bodyPr/>
+        <a:lstStyle/>
+        <a:p>
+          <a:pPr algn="l"/>
+          <a:r>
+            <a:rPr lang="en-US"/>
+            <a:t>3. The user is connected to the selected match</a:t>
+          </a:r>
+        </a:p>
+      </dgm:t>
+    </dgm:pt>
+    <dgm:pt modelId="{058C97D4-41A0-4CC0-A007-4415E71B0FAE}" type="parTrans" cxnId="{3A7931FC-57B3-4A65-86B9-B256336E4B63}">
+      <dgm:prSet/>
+      <dgm:spPr/>
+      <dgm:t>
+        <a:bodyPr/>
+        <a:lstStyle/>
+        <a:p>
+          <a:pPr algn="l"/>
+          <a:endParaRPr lang="en-US"/>
+        </a:p>
+      </dgm:t>
+    </dgm:pt>
+    <dgm:pt modelId="{553C3C7E-3B52-461C-A6FD-A5356F4176C0}" type="sibTrans" cxnId="{3A7931FC-57B3-4A65-86B9-B256336E4B63}">
+      <dgm:prSet/>
+      <dgm:spPr/>
+      <dgm:t>
+        <a:bodyPr/>
+        <a:lstStyle/>
+        <a:p>
+          <a:pPr algn="l"/>
+          <a:endParaRPr lang="en-US"/>
+        </a:p>
+      </dgm:t>
+    </dgm:pt>
+    <dgm:pt modelId="{0751CF61-B833-4A4C-92F3-2852401A038A}">
+      <dgm:prSet phldrT="[Text]"/>
+      <dgm:spPr/>
+      <dgm:t>
+        <a:bodyPr/>
+        <a:lstStyle/>
+        <a:p>
+          <a:pPr algn="l"/>
+          <a:r>
+            <a:rPr lang="en-US"/>
+            <a:t>6. The user becomes a player</a:t>
+          </a:r>
+        </a:p>
+      </dgm:t>
+    </dgm:pt>
+    <dgm:pt modelId="{00E0B774-490E-4976-94A9-EF43720B474B}" type="parTrans" cxnId="{9167E3EC-8BC7-4817-8E4C-4618FB7FF5A2}">
+      <dgm:prSet/>
+      <dgm:spPr/>
+      <dgm:t>
+        <a:bodyPr/>
+        <a:lstStyle/>
+        <a:p>
+          <a:pPr algn="l"/>
+          <a:endParaRPr lang="en-US"/>
+        </a:p>
+      </dgm:t>
+    </dgm:pt>
+    <dgm:pt modelId="{044471FA-BBF7-4226-91C0-EAED09DDB007}" type="sibTrans" cxnId="{9167E3EC-8BC7-4817-8E4C-4618FB7FF5A2}">
+      <dgm:prSet/>
+      <dgm:spPr/>
+      <dgm:t>
+        <a:bodyPr/>
+        <a:lstStyle/>
+        <a:p>
+          <a:pPr algn="l"/>
+          <a:endParaRPr lang="en-US"/>
+        </a:p>
+      </dgm:t>
+    </dgm:pt>
+    <dgm:pt modelId="{3CE3EA26-CC0E-4AF3-831A-D8341764069A}">
+      <dgm:prSet phldrT="[Text]"/>
+      <dgm:spPr/>
+      <dgm:t>
+        <a:bodyPr/>
+        <a:lstStyle/>
+        <a:p>
+          <a:pPr algn="l"/>
+          <a:r>
+            <a:rPr lang="en-US"/>
+            <a:t>4. The user is prompted to choose either player or observer</a:t>
+          </a:r>
+        </a:p>
+      </dgm:t>
+    </dgm:pt>
+    <dgm:pt modelId="{B09B2DA0-111C-48CA-93CA-4193F68C6F53}" type="parTrans" cxnId="{5446F779-AE0D-4E8B-AEBC-3900CC18A3CE}">
+      <dgm:prSet/>
+      <dgm:spPr/>
+      <dgm:t>
+        <a:bodyPr/>
+        <a:lstStyle/>
+        <a:p>
+          <a:endParaRPr lang="en-US"/>
+        </a:p>
+      </dgm:t>
+    </dgm:pt>
+    <dgm:pt modelId="{A9E28A9C-9240-4183-B072-1D0708CA8DF0}" type="sibTrans" cxnId="{5446F779-AE0D-4E8B-AEBC-3900CC18A3CE}">
+      <dgm:prSet/>
+      <dgm:spPr/>
+      <dgm:t>
+        <a:bodyPr/>
+        <a:lstStyle/>
+        <a:p>
+          <a:endParaRPr lang="en-US"/>
+        </a:p>
+      </dgm:t>
+    </dgm:pt>
+    <dgm:pt modelId="{3F85571E-242F-4A7B-A2D4-8E8621123CE4}">
+      <dgm:prSet phldrT="[Text]"/>
+      <dgm:spPr/>
+      <dgm:t>
+        <a:bodyPr/>
+        <a:lstStyle/>
+        <a:p>
+          <a:pPr algn="l"/>
+          <a:r>
+            <a:rPr lang="en-US"/>
+            <a:t>5. The user chooses player</a:t>
+          </a:r>
+        </a:p>
+      </dgm:t>
+    </dgm:pt>
+    <dgm:pt modelId="{A13DE2C1-CEE4-4C77-BEC5-6C72884DAFA9}" type="parTrans" cxnId="{A7D53F4C-0308-47C9-845E-D1296FDD572A}">
+      <dgm:prSet/>
+      <dgm:spPr/>
+      <dgm:t>
+        <a:bodyPr/>
+        <a:lstStyle/>
+        <a:p>
+          <a:endParaRPr lang="en-US"/>
+        </a:p>
+      </dgm:t>
+    </dgm:pt>
+    <dgm:pt modelId="{B9A99C3F-9B29-4707-84E2-3020C8BA98DA}" type="sibTrans" cxnId="{A7D53F4C-0308-47C9-845E-D1296FDD572A}">
+      <dgm:prSet/>
+      <dgm:spPr/>
+      <dgm:t>
+        <a:bodyPr/>
+        <a:lstStyle/>
+        <a:p>
+          <a:endParaRPr lang="en-US"/>
+        </a:p>
+      </dgm:t>
+    </dgm:pt>
+    <dgm:pt modelId="{4E5E9FAE-CFE4-450B-854A-EEC79EFAF9A4}" type="pres">
+      <dgm:prSet presAssocID="{5B25938D-25E8-470F-BB77-49E767AC6C9A}" presName="Name0" presStyleCnt="0">
+        <dgm:presLayoutVars>
+          <dgm:dir/>
+          <dgm:resizeHandles val="exact"/>
+        </dgm:presLayoutVars>
+      </dgm:prSet>
+      <dgm:spPr/>
+    </dgm:pt>
+    <dgm:pt modelId="{BA233F6C-3FC6-44B0-845D-CC0D188F6508}" type="pres">
+      <dgm:prSet presAssocID="{EAD18751-EAB0-419E-A1E0-E6EDE91BF060}" presName="node" presStyleLbl="node1" presStyleIdx="0" presStyleCnt="6">
+        <dgm:presLayoutVars>
+          <dgm:bulletEnabled val="1"/>
+        </dgm:presLayoutVars>
+      </dgm:prSet>
+      <dgm:spPr/>
+    </dgm:pt>
+    <dgm:pt modelId="{6D7CBFDD-5D26-48CB-9C49-55CFDD26141B}" type="pres">
+      <dgm:prSet presAssocID="{27781301-3A38-46B7-A1D2-25EC6FE81F17}" presName="sibTrans" presStyleLbl="sibTrans2D1" presStyleIdx="0" presStyleCnt="5"/>
+      <dgm:spPr/>
+    </dgm:pt>
+    <dgm:pt modelId="{2E754026-DFE5-431E-A737-651EC94942D9}" type="pres">
+      <dgm:prSet presAssocID="{27781301-3A38-46B7-A1D2-25EC6FE81F17}" presName="connectorText" presStyleLbl="sibTrans2D1" presStyleIdx="0" presStyleCnt="5"/>
+      <dgm:spPr/>
+    </dgm:pt>
+    <dgm:pt modelId="{A8A65A40-E577-4B50-BDFE-1F13EF034D67}" type="pres">
+      <dgm:prSet presAssocID="{5178114B-6E2A-423D-AEA9-802CC01D5A50}" presName="node" presStyleLbl="node1" presStyleIdx="1" presStyleCnt="6">
+        <dgm:presLayoutVars>
+          <dgm:bulletEnabled val="1"/>
+        </dgm:presLayoutVars>
+      </dgm:prSet>
+      <dgm:spPr/>
+    </dgm:pt>
+    <dgm:pt modelId="{AA83599A-D36A-4980-827D-04D4C351AB4F}" type="pres">
+      <dgm:prSet presAssocID="{DAB0999F-4B10-4165-934B-20874CBFEF6C}" presName="sibTrans" presStyleLbl="sibTrans2D1" presStyleIdx="1" presStyleCnt="5"/>
+      <dgm:spPr/>
+    </dgm:pt>
+    <dgm:pt modelId="{F892DFD7-A2A6-4936-B4F3-1729E57DE099}" type="pres">
+      <dgm:prSet presAssocID="{DAB0999F-4B10-4165-934B-20874CBFEF6C}" presName="connectorText" presStyleLbl="sibTrans2D1" presStyleIdx="1" presStyleCnt="5"/>
+      <dgm:spPr/>
+    </dgm:pt>
+    <dgm:pt modelId="{D98034CA-8BBD-4AC8-98A5-F5665B7880E0}" type="pres">
+      <dgm:prSet presAssocID="{CAD9614F-7D78-4B90-A2BB-FFAA9C102798}" presName="node" presStyleLbl="node1" presStyleIdx="2" presStyleCnt="6">
+        <dgm:presLayoutVars>
+          <dgm:bulletEnabled val="1"/>
+        </dgm:presLayoutVars>
+      </dgm:prSet>
+      <dgm:spPr/>
+    </dgm:pt>
+    <dgm:pt modelId="{3C3C8B2D-4D22-4EC9-BB73-6CD8180E0721}" type="pres">
+      <dgm:prSet presAssocID="{553C3C7E-3B52-461C-A6FD-A5356F4176C0}" presName="sibTrans" presStyleLbl="sibTrans2D1" presStyleIdx="2" presStyleCnt="5"/>
+      <dgm:spPr/>
+    </dgm:pt>
+    <dgm:pt modelId="{25233EEC-41D5-410C-9DBD-44833891CB1A}" type="pres">
+      <dgm:prSet presAssocID="{553C3C7E-3B52-461C-A6FD-A5356F4176C0}" presName="connectorText" presStyleLbl="sibTrans2D1" presStyleIdx="2" presStyleCnt="5"/>
+      <dgm:spPr/>
+    </dgm:pt>
+    <dgm:pt modelId="{85413A5E-AA3A-487C-B7D5-9B1A9894063E}" type="pres">
+      <dgm:prSet presAssocID="{3CE3EA26-CC0E-4AF3-831A-D8341764069A}" presName="node" presStyleLbl="node1" presStyleIdx="3" presStyleCnt="6">
+        <dgm:presLayoutVars>
+          <dgm:bulletEnabled val="1"/>
+        </dgm:presLayoutVars>
+      </dgm:prSet>
+      <dgm:spPr/>
+    </dgm:pt>
+    <dgm:pt modelId="{9F6FD7BF-2936-4B5F-A85E-D97FA9AA7794}" type="pres">
+      <dgm:prSet presAssocID="{A9E28A9C-9240-4183-B072-1D0708CA8DF0}" presName="sibTrans" presStyleLbl="sibTrans2D1" presStyleIdx="3" presStyleCnt="5"/>
+      <dgm:spPr/>
+    </dgm:pt>
+    <dgm:pt modelId="{E0284569-99EB-487E-98D5-438FD119DAEA}" type="pres">
+      <dgm:prSet presAssocID="{A9E28A9C-9240-4183-B072-1D0708CA8DF0}" presName="connectorText" presStyleLbl="sibTrans2D1" presStyleIdx="3" presStyleCnt="5"/>
+      <dgm:spPr/>
+    </dgm:pt>
+    <dgm:pt modelId="{B88CAA45-494B-4AB6-B2E2-FD7ACA286771}" type="pres">
+      <dgm:prSet presAssocID="{3F85571E-242F-4A7B-A2D4-8E8621123CE4}" presName="node" presStyleLbl="node1" presStyleIdx="4" presStyleCnt="6">
+        <dgm:presLayoutVars>
+          <dgm:bulletEnabled val="1"/>
+        </dgm:presLayoutVars>
+      </dgm:prSet>
+      <dgm:spPr/>
+    </dgm:pt>
+    <dgm:pt modelId="{0391870B-35AC-4B8F-9375-947843302067}" type="pres">
+      <dgm:prSet presAssocID="{B9A99C3F-9B29-4707-84E2-3020C8BA98DA}" presName="sibTrans" presStyleLbl="sibTrans2D1" presStyleIdx="4" presStyleCnt="5"/>
+      <dgm:spPr/>
+    </dgm:pt>
+    <dgm:pt modelId="{D6E3CCB7-4201-4A3A-9615-07931FD1C6F0}" type="pres">
+      <dgm:prSet presAssocID="{B9A99C3F-9B29-4707-84E2-3020C8BA98DA}" presName="connectorText" presStyleLbl="sibTrans2D1" presStyleIdx="4" presStyleCnt="5"/>
+      <dgm:spPr/>
+    </dgm:pt>
+    <dgm:pt modelId="{6B18F8E4-9854-4DF9-80D7-B6FF5CC6B90B}" type="pres">
+      <dgm:prSet presAssocID="{0751CF61-B833-4A4C-92F3-2852401A038A}" presName="node" presStyleLbl="node1" presStyleIdx="5" presStyleCnt="6">
+        <dgm:presLayoutVars>
+          <dgm:bulletEnabled val="1"/>
+        </dgm:presLayoutVars>
+      </dgm:prSet>
+      <dgm:spPr/>
+    </dgm:pt>
+  </dgm:ptLst>
+  <dgm:cxnLst>
+    <dgm:cxn modelId="{37446820-A67B-4465-A652-516F36B9A86C}" type="presOf" srcId="{DAB0999F-4B10-4165-934B-20874CBFEF6C}" destId="{F892DFD7-A2A6-4936-B4F3-1729E57DE099}" srcOrd="1" destOrd="0" presId="urn:microsoft.com/office/officeart/2005/8/layout/process1"/>
+    <dgm:cxn modelId="{01A8CC83-B0C3-4377-9257-A015632727F5}" srcId="{5B25938D-25E8-470F-BB77-49E767AC6C9A}" destId="{5178114B-6E2A-423D-AEA9-802CC01D5A50}" srcOrd="1" destOrd="0" parTransId="{6842E9A1-B52E-40A1-A845-8B1219D688BC}" sibTransId="{DAB0999F-4B10-4165-934B-20874CBFEF6C}"/>
+    <dgm:cxn modelId="{4F892F5E-DBBB-483B-88BD-E44C5CFB2DBE}" type="presOf" srcId="{DAB0999F-4B10-4165-934B-20874CBFEF6C}" destId="{AA83599A-D36A-4980-827D-04D4C351AB4F}" srcOrd="0" destOrd="0" presId="urn:microsoft.com/office/officeart/2005/8/layout/process1"/>
+    <dgm:cxn modelId="{03973582-1850-4FB0-8278-43369EE360F3}" type="presOf" srcId="{27781301-3A38-46B7-A1D2-25EC6FE81F17}" destId="{2E754026-DFE5-431E-A737-651EC94942D9}" srcOrd="1" destOrd="0" presId="urn:microsoft.com/office/officeart/2005/8/layout/process1"/>
+    <dgm:cxn modelId="{3A7931FC-57B3-4A65-86B9-B256336E4B63}" srcId="{5B25938D-25E8-470F-BB77-49E767AC6C9A}" destId="{CAD9614F-7D78-4B90-A2BB-FFAA9C102798}" srcOrd="2" destOrd="0" parTransId="{058C97D4-41A0-4CC0-A007-4415E71B0FAE}" sibTransId="{553C3C7E-3B52-461C-A6FD-A5356F4176C0}"/>
+    <dgm:cxn modelId="{4E9CD658-AEEF-4F99-B466-A99CEE90B4E7}" type="presOf" srcId="{5178114B-6E2A-423D-AEA9-802CC01D5A50}" destId="{A8A65A40-E577-4B50-BDFE-1F13EF034D67}" srcOrd="0" destOrd="0" presId="urn:microsoft.com/office/officeart/2005/8/layout/process1"/>
+    <dgm:cxn modelId="{62836FBD-5D61-4100-B118-664146AF6A71}" srcId="{5B25938D-25E8-470F-BB77-49E767AC6C9A}" destId="{EAD18751-EAB0-419E-A1E0-E6EDE91BF060}" srcOrd="0" destOrd="0" parTransId="{64FFCE10-FF0F-486D-B917-5E75D7CE7C13}" sibTransId="{27781301-3A38-46B7-A1D2-25EC6FE81F17}"/>
+    <dgm:cxn modelId="{5446F779-AE0D-4E8B-AEBC-3900CC18A3CE}" srcId="{5B25938D-25E8-470F-BB77-49E767AC6C9A}" destId="{3CE3EA26-CC0E-4AF3-831A-D8341764069A}" srcOrd="3" destOrd="0" parTransId="{B09B2DA0-111C-48CA-93CA-4193F68C6F53}" sibTransId="{A9E28A9C-9240-4183-B072-1D0708CA8DF0}"/>
+    <dgm:cxn modelId="{4A1BE9E5-6701-458C-A0D3-B6E9D8FE8113}" type="presOf" srcId="{3CE3EA26-CC0E-4AF3-831A-D8341764069A}" destId="{85413A5E-AA3A-487C-B7D5-9B1A9894063E}" srcOrd="0" destOrd="0" presId="urn:microsoft.com/office/officeart/2005/8/layout/process1"/>
+    <dgm:cxn modelId="{8237D35B-2983-47AB-8C87-E97382BE74C8}" type="presOf" srcId="{553C3C7E-3B52-461C-A6FD-A5356F4176C0}" destId="{3C3C8B2D-4D22-4EC9-BB73-6CD8180E0721}" srcOrd="0" destOrd="0" presId="urn:microsoft.com/office/officeart/2005/8/layout/process1"/>
+    <dgm:cxn modelId="{CD9E81F7-E367-4E92-9536-ACA75F32D549}" type="presOf" srcId="{27781301-3A38-46B7-A1D2-25EC6FE81F17}" destId="{6D7CBFDD-5D26-48CB-9C49-55CFDD26141B}" srcOrd="0" destOrd="0" presId="urn:microsoft.com/office/officeart/2005/8/layout/process1"/>
+    <dgm:cxn modelId="{84C48A2D-1465-4747-8386-1ACF3A570D94}" type="presOf" srcId="{B9A99C3F-9B29-4707-84E2-3020C8BA98DA}" destId="{0391870B-35AC-4B8F-9375-947843302067}" srcOrd="0" destOrd="0" presId="urn:microsoft.com/office/officeart/2005/8/layout/process1"/>
+    <dgm:cxn modelId="{E2CF51A7-E52A-47BA-A260-F5026D78E0C5}" type="presOf" srcId="{B9A99C3F-9B29-4707-84E2-3020C8BA98DA}" destId="{D6E3CCB7-4201-4A3A-9615-07931FD1C6F0}" srcOrd="1" destOrd="0" presId="urn:microsoft.com/office/officeart/2005/8/layout/process1"/>
+    <dgm:cxn modelId="{C3C855D6-395F-40AC-9DCD-F54C6623C1C5}" type="presOf" srcId="{A9E28A9C-9240-4183-B072-1D0708CA8DF0}" destId="{E0284569-99EB-487E-98D5-438FD119DAEA}" srcOrd="1" destOrd="0" presId="urn:microsoft.com/office/officeart/2005/8/layout/process1"/>
+    <dgm:cxn modelId="{524E7F0C-8556-4BBA-AAF9-B884FCBFD5C7}" type="presOf" srcId="{A9E28A9C-9240-4183-B072-1D0708CA8DF0}" destId="{9F6FD7BF-2936-4B5F-A85E-D97FA9AA7794}" srcOrd="0" destOrd="0" presId="urn:microsoft.com/office/officeart/2005/8/layout/process1"/>
+    <dgm:cxn modelId="{C10702F9-EDB1-4AE1-ACBA-3986DF03BA4B}" type="presOf" srcId="{553C3C7E-3B52-461C-A6FD-A5356F4176C0}" destId="{25233EEC-41D5-410C-9DBD-44833891CB1A}" srcOrd="1" destOrd="0" presId="urn:microsoft.com/office/officeart/2005/8/layout/process1"/>
+    <dgm:cxn modelId="{9167E3EC-8BC7-4817-8E4C-4618FB7FF5A2}" srcId="{5B25938D-25E8-470F-BB77-49E767AC6C9A}" destId="{0751CF61-B833-4A4C-92F3-2852401A038A}" srcOrd="5" destOrd="0" parTransId="{00E0B774-490E-4976-94A9-EF43720B474B}" sibTransId="{044471FA-BBF7-4226-91C0-EAED09DDB007}"/>
+    <dgm:cxn modelId="{800D12D7-16DC-40EB-9DB5-CA988A0E2B70}" type="presOf" srcId="{CAD9614F-7D78-4B90-A2BB-FFAA9C102798}" destId="{D98034CA-8BBD-4AC8-98A5-F5665B7880E0}" srcOrd="0" destOrd="0" presId="urn:microsoft.com/office/officeart/2005/8/layout/process1"/>
+    <dgm:cxn modelId="{A7D53F4C-0308-47C9-845E-D1296FDD572A}" srcId="{5B25938D-25E8-470F-BB77-49E767AC6C9A}" destId="{3F85571E-242F-4A7B-A2D4-8E8621123CE4}" srcOrd="4" destOrd="0" parTransId="{A13DE2C1-CEE4-4C77-BEC5-6C72884DAFA9}" sibTransId="{B9A99C3F-9B29-4707-84E2-3020C8BA98DA}"/>
+    <dgm:cxn modelId="{BF433FD1-864C-4BC9-9FD4-2D1B296E98AD}" type="presOf" srcId="{5B25938D-25E8-470F-BB77-49E767AC6C9A}" destId="{4E5E9FAE-CFE4-450B-854A-EEC79EFAF9A4}" srcOrd="0" destOrd="0" presId="urn:microsoft.com/office/officeart/2005/8/layout/process1"/>
+    <dgm:cxn modelId="{2D09CDA3-02F1-499D-9BB7-CC2169F22355}" type="presOf" srcId="{EAD18751-EAB0-419E-A1E0-E6EDE91BF060}" destId="{BA233F6C-3FC6-44B0-845D-CC0D188F6508}" srcOrd="0" destOrd="0" presId="urn:microsoft.com/office/officeart/2005/8/layout/process1"/>
+    <dgm:cxn modelId="{702129ED-6B7A-48D3-BE72-AD8A476D5F79}" type="presOf" srcId="{3F85571E-242F-4A7B-A2D4-8E8621123CE4}" destId="{B88CAA45-494B-4AB6-B2E2-FD7ACA286771}" srcOrd="0" destOrd="0" presId="urn:microsoft.com/office/officeart/2005/8/layout/process1"/>
+    <dgm:cxn modelId="{B2B072FE-CB91-4429-AB88-01545CDC4474}" type="presOf" srcId="{0751CF61-B833-4A4C-92F3-2852401A038A}" destId="{6B18F8E4-9854-4DF9-80D7-B6FF5CC6B90B}" srcOrd="0" destOrd="0" presId="urn:microsoft.com/office/officeart/2005/8/layout/process1"/>
+    <dgm:cxn modelId="{95E18E0D-C8EE-4598-AD51-720DD9A8E306}" type="presParOf" srcId="{4E5E9FAE-CFE4-450B-854A-EEC79EFAF9A4}" destId="{BA233F6C-3FC6-44B0-845D-CC0D188F6508}" srcOrd="0" destOrd="0" presId="urn:microsoft.com/office/officeart/2005/8/layout/process1"/>
+    <dgm:cxn modelId="{89F85BB6-B453-4FC0-88F8-F43EEF19B2D3}" type="presParOf" srcId="{4E5E9FAE-CFE4-450B-854A-EEC79EFAF9A4}" destId="{6D7CBFDD-5D26-48CB-9C49-55CFDD26141B}" srcOrd="1" destOrd="0" presId="urn:microsoft.com/office/officeart/2005/8/layout/process1"/>
+    <dgm:cxn modelId="{8974F475-2A57-4294-A42C-AF8814AB7AC0}" type="presParOf" srcId="{6D7CBFDD-5D26-48CB-9C49-55CFDD26141B}" destId="{2E754026-DFE5-431E-A737-651EC94942D9}" srcOrd="0" destOrd="0" presId="urn:microsoft.com/office/officeart/2005/8/layout/process1"/>
+    <dgm:cxn modelId="{23D9ADCD-F06D-42F0-A774-A5009962B49F}" type="presParOf" srcId="{4E5E9FAE-CFE4-450B-854A-EEC79EFAF9A4}" destId="{A8A65A40-E577-4B50-BDFE-1F13EF034D67}" srcOrd="2" destOrd="0" presId="urn:microsoft.com/office/officeart/2005/8/layout/process1"/>
+    <dgm:cxn modelId="{D53EBAE2-6471-4D23-9D36-DF7877D3122A}" type="presParOf" srcId="{4E5E9FAE-CFE4-450B-854A-EEC79EFAF9A4}" destId="{AA83599A-D36A-4980-827D-04D4C351AB4F}" srcOrd="3" destOrd="0" presId="urn:microsoft.com/office/officeart/2005/8/layout/process1"/>
+    <dgm:cxn modelId="{BFCC1DFD-C776-491A-9388-DF20821162DC}" type="presParOf" srcId="{AA83599A-D36A-4980-827D-04D4C351AB4F}" destId="{F892DFD7-A2A6-4936-B4F3-1729E57DE099}" srcOrd="0" destOrd="0" presId="urn:microsoft.com/office/officeart/2005/8/layout/process1"/>
+    <dgm:cxn modelId="{42688058-A399-47EC-8588-B5D1E0D7CE0B}" type="presParOf" srcId="{4E5E9FAE-CFE4-450B-854A-EEC79EFAF9A4}" destId="{D98034CA-8BBD-4AC8-98A5-F5665B7880E0}" srcOrd="4" destOrd="0" presId="urn:microsoft.com/office/officeart/2005/8/layout/process1"/>
+    <dgm:cxn modelId="{65E35ED9-F2D4-444B-9A6F-F82C97A11ABD}" type="presParOf" srcId="{4E5E9FAE-CFE4-450B-854A-EEC79EFAF9A4}" destId="{3C3C8B2D-4D22-4EC9-BB73-6CD8180E0721}" srcOrd="5" destOrd="0" presId="urn:microsoft.com/office/officeart/2005/8/layout/process1"/>
+    <dgm:cxn modelId="{13E8299C-2636-4511-9BC6-5CA1BDE35335}" type="presParOf" srcId="{3C3C8B2D-4D22-4EC9-BB73-6CD8180E0721}" destId="{25233EEC-41D5-410C-9DBD-44833891CB1A}" srcOrd="0" destOrd="0" presId="urn:microsoft.com/office/officeart/2005/8/layout/process1"/>
+    <dgm:cxn modelId="{BB91362D-DEB9-463B-BF79-6CF5BCE732D1}" type="presParOf" srcId="{4E5E9FAE-CFE4-450B-854A-EEC79EFAF9A4}" destId="{85413A5E-AA3A-487C-B7D5-9B1A9894063E}" srcOrd="6" destOrd="0" presId="urn:microsoft.com/office/officeart/2005/8/layout/process1"/>
+    <dgm:cxn modelId="{230A136B-5EAA-4A82-B871-E476C883ADD5}" type="presParOf" srcId="{4E5E9FAE-CFE4-450B-854A-EEC79EFAF9A4}" destId="{9F6FD7BF-2936-4B5F-A85E-D97FA9AA7794}" srcOrd="7" destOrd="0" presId="urn:microsoft.com/office/officeart/2005/8/layout/process1"/>
+    <dgm:cxn modelId="{BF8C7A50-2268-4F34-9C41-1A78B3119D19}" type="presParOf" srcId="{9F6FD7BF-2936-4B5F-A85E-D97FA9AA7794}" destId="{E0284569-99EB-487E-98D5-438FD119DAEA}" srcOrd="0" destOrd="0" presId="urn:microsoft.com/office/officeart/2005/8/layout/process1"/>
+    <dgm:cxn modelId="{52C06218-26E4-4A56-9674-1AE96626F9BD}" type="presParOf" srcId="{4E5E9FAE-CFE4-450B-854A-EEC79EFAF9A4}" destId="{B88CAA45-494B-4AB6-B2E2-FD7ACA286771}" srcOrd="8" destOrd="0" presId="urn:microsoft.com/office/officeart/2005/8/layout/process1"/>
+    <dgm:cxn modelId="{45CB0D2B-010E-4120-85F6-D59A320419D5}" type="presParOf" srcId="{4E5E9FAE-CFE4-450B-854A-EEC79EFAF9A4}" destId="{0391870B-35AC-4B8F-9375-947843302067}" srcOrd="9" destOrd="0" presId="urn:microsoft.com/office/officeart/2005/8/layout/process1"/>
+    <dgm:cxn modelId="{C3B634DE-6AC6-41FE-8D1F-E94AAA310914}" type="presParOf" srcId="{0391870B-35AC-4B8F-9375-947843302067}" destId="{D6E3CCB7-4201-4A3A-9615-07931FD1C6F0}" srcOrd="0" destOrd="0" presId="urn:microsoft.com/office/officeart/2005/8/layout/process1"/>
+    <dgm:cxn modelId="{DF9B47F4-F815-4FC4-B01E-FD73EB99897D}" type="presParOf" srcId="{4E5E9FAE-CFE4-450B-854A-EEC79EFAF9A4}" destId="{6B18F8E4-9854-4DF9-80D7-B6FF5CC6B90B}" srcOrd="10" destOrd="0" presId="urn:microsoft.com/office/officeart/2005/8/layout/process1"/>
+  </dgm:cxnLst>
+  <dgm:bg/>
+  <dgm:whole/>
+  <dgm:extLst>
+    <a:ext uri="http://schemas.microsoft.com/office/drawing/2008/diagram">
+      <dsp:dataModelExt xmlns:dsp="http://schemas.microsoft.com/office/drawing/2008/diagram" relId="rId14" minVer="http://schemas.openxmlformats.org/drawingml/2006/diagram"/>
     </a:ext>
   </dgm:extLst>
 </dgm:dataModel>
@@ -3073,6 +4845,848 @@
 </dsp:drawing>
 </file>
 
+<file path=word/diagrams/drawing2.xml><?xml version="1.0" encoding="utf-8"?>
+<dsp:drawing xmlns:dgm="http://schemas.openxmlformats.org/drawingml/2006/diagram" xmlns:dsp="http://schemas.microsoft.com/office/drawing/2008/diagram" xmlns:a="http://schemas.openxmlformats.org/drawingml/2006/main">
+  <dsp:spTree>
+    <dsp:nvGrpSpPr>
+      <dsp:cNvPr id="0" name=""/>
+      <dsp:cNvGrpSpPr/>
+    </dsp:nvGrpSpPr>
+    <dsp:grpSpPr/>
+    <dsp:sp modelId="{BA233F6C-3FC6-44B0-845D-CC0D188F6508}">
+      <dsp:nvSpPr>
+        <dsp:cNvPr id="0" name=""/>
+        <dsp:cNvSpPr/>
+      </dsp:nvSpPr>
+      <dsp:spPr>
+        <a:xfrm>
+          <a:off x="0" y="793806"/>
+          <a:ext cx="837840" cy="973989"/>
+        </a:xfrm>
+        <a:prstGeom prst="roundRect">
+          <a:avLst>
+            <a:gd name="adj" fmla="val 10000"/>
+          </a:avLst>
+        </a:prstGeom>
+        <a:solidFill>
+          <a:schemeClr val="accent1">
+            <a:hueOff val="0"/>
+            <a:satOff val="0"/>
+            <a:lumOff val="0"/>
+            <a:alphaOff val="0"/>
+          </a:schemeClr>
+        </a:solidFill>
+        <a:ln w="12700" cap="flat" cmpd="sng" algn="ctr">
+          <a:solidFill>
+            <a:schemeClr val="lt1">
+              <a:hueOff val="0"/>
+              <a:satOff val="0"/>
+              <a:lumOff val="0"/>
+              <a:alphaOff val="0"/>
+            </a:schemeClr>
+          </a:solidFill>
+          <a:prstDash val="solid"/>
+          <a:miter lim="800000"/>
+        </a:ln>
+        <a:effectLst/>
+      </dsp:spPr>
+      <dsp:style>
+        <a:lnRef idx="2">
+          <a:scrgbClr r="0" g="0" b="0"/>
+        </a:lnRef>
+        <a:fillRef idx="1">
+          <a:scrgbClr r="0" g="0" b="0"/>
+        </a:fillRef>
+        <a:effectRef idx="0">
+          <a:scrgbClr r="0" g="0" b="0"/>
+        </a:effectRef>
+        <a:fontRef idx="minor">
+          <a:schemeClr val="lt1"/>
+        </a:fontRef>
+      </dsp:style>
+      <dsp:txBody>
+        <a:bodyPr spcFirstLastPara="0" vert="horz" wrap="square" lIns="38100" tIns="38100" rIns="38100" bIns="38100" numCol="1" spcCol="1270" anchor="ctr" anchorCtr="0">
+          <a:noAutofit/>
+        </a:bodyPr>
+        <a:lstStyle/>
+        <a:p>
+          <a:pPr marL="0" lvl="0" indent="0" algn="l" defTabSz="444500">
+            <a:lnSpc>
+              <a:spcPct val="90000"/>
+            </a:lnSpc>
+            <a:spcBef>
+              <a:spcPct val="0"/>
+            </a:spcBef>
+            <a:spcAft>
+              <a:spcPct val="35000"/>
+            </a:spcAft>
+            <a:buNone/>
+          </a:pPr>
+          <a:r>
+            <a:rPr lang="en-US" sz="1000" kern="1200"/>
+            <a:t>1. The user chooses "Join Game" from the menu</a:t>
+          </a:r>
+        </a:p>
+      </dsp:txBody>
+      <dsp:txXfrm>
+        <a:off x="24539" y="818345"/>
+        <a:ext cx="788762" cy="924911"/>
+      </dsp:txXfrm>
+    </dsp:sp>
+    <dsp:sp modelId="{6D7CBFDD-5D26-48CB-9C49-55CFDD26141B}">
+      <dsp:nvSpPr>
+        <dsp:cNvPr id="0" name=""/>
+        <dsp:cNvSpPr/>
+      </dsp:nvSpPr>
+      <dsp:spPr>
+        <a:xfrm>
+          <a:off x="921624" y="1176908"/>
+          <a:ext cx="177622" cy="207784"/>
+        </a:xfrm>
+        <a:prstGeom prst="rightArrow">
+          <a:avLst>
+            <a:gd name="adj1" fmla="val 60000"/>
+            <a:gd name="adj2" fmla="val 50000"/>
+          </a:avLst>
+        </a:prstGeom>
+        <a:solidFill>
+          <a:schemeClr val="accent1">
+            <a:tint val="60000"/>
+            <a:hueOff val="0"/>
+            <a:satOff val="0"/>
+            <a:lumOff val="0"/>
+            <a:alphaOff val="0"/>
+          </a:schemeClr>
+        </a:solidFill>
+        <a:ln>
+          <a:noFill/>
+        </a:ln>
+        <a:effectLst/>
+      </dsp:spPr>
+      <dsp:style>
+        <a:lnRef idx="0">
+          <a:scrgbClr r="0" g="0" b="0"/>
+        </a:lnRef>
+        <a:fillRef idx="1">
+          <a:scrgbClr r="0" g="0" b="0"/>
+        </a:fillRef>
+        <a:effectRef idx="0">
+          <a:scrgbClr r="0" g="0" b="0"/>
+        </a:effectRef>
+        <a:fontRef idx="minor">
+          <a:schemeClr val="lt1"/>
+        </a:fontRef>
+      </dsp:style>
+      <dsp:txBody>
+        <a:bodyPr spcFirstLastPara="0" vert="horz" wrap="square" lIns="0" tIns="0" rIns="0" bIns="0" numCol="1" spcCol="1270" anchor="ctr" anchorCtr="0">
+          <a:noAutofit/>
+        </a:bodyPr>
+        <a:lstStyle/>
+        <a:p>
+          <a:pPr marL="0" lvl="0" indent="0" algn="l" defTabSz="355600">
+            <a:lnSpc>
+              <a:spcPct val="90000"/>
+            </a:lnSpc>
+            <a:spcBef>
+              <a:spcPct val="0"/>
+            </a:spcBef>
+            <a:spcAft>
+              <a:spcPct val="35000"/>
+            </a:spcAft>
+            <a:buNone/>
+          </a:pPr>
+          <a:endParaRPr lang="en-US" sz="800" kern="1200"/>
+        </a:p>
+      </dsp:txBody>
+      <dsp:txXfrm>
+        <a:off x="921624" y="1218465"/>
+        <a:ext cx="124335" cy="124670"/>
+      </dsp:txXfrm>
+    </dsp:sp>
+    <dsp:sp modelId="{A8A65A40-E577-4B50-BDFE-1F13EF034D67}">
+      <dsp:nvSpPr>
+        <dsp:cNvPr id="0" name=""/>
+        <dsp:cNvSpPr/>
+      </dsp:nvSpPr>
+      <dsp:spPr>
+        <a:xfrm>
+          <a:off x="1172976" y="793806"/>
+          <a:ext cx="837840" cy="973989"/>
+        </a:xfrm>
+        <a:prstGeom prst="roundRect">
+          <a:avLst>
+            <a:gd name="adj" fmla="val 10000"/>
+          </a:avLst>
+        </a:prstGeom>
+        <a:solidFill>
+          <a:schemeClr val="accent1">
+            <a:hueOff val="0"/>
+            <a:satOff val="0"/>
+            <a:lumOff val="0"/>
+            <a:alphaOff val="0"/>
+          </a:schemeClr>
+        </a:solidFill>
+        <a:ln w="12700" cap="flat" cmpd="sng" algn="ctr">
+          <a:solidFill>
+            <a:schemeClr val="lt1">
+              <a:hueOff val="0"/>
+              <a:satOff val="0"/>
+              <a:lumOff val="0"/>
+              <a:alphaOff val="0"/>
+            </a:schemeClr>
+          </a:solidFill>
+          <a:prstDash val="solid"/>
+          <a:miter lim="800000"/>
+        </a:ln>
+        <a:effectLst/>
+      </dsp:spPr>
+      <dsp:style>
+        <a:lnRef idx="2">
+          <a:scrgbClr r="0" g="0" b="0"/>
+        </a:lnRef>
+        <a:fillRef idx="1">
+          <a:scrgbClr r="0" g="0" b="0"/>
+        </a:fillRef>
+        <a:effectRef idx="0">
+          <a:scrgbClr r="0" g="0" b="0"/>
+        </a:effectRef>
+        <a:fontRef idx="minor">
+          <a:schemeClr val="lt1"/>
+        </a:fontRef>
+      </dsp:style>
+      <dsp:txBody>
+        <a:bodyPr spcFirstLastPara="0" vert="horz" wrap="square" lIns="38100" tIns="38100" rIns="38100" bIns="38100" numCol="1" spcCol="1270" anchor="ctr" anchorCtr="0">
+          <a:noAutofit/>
+        </a:bodyPr>
+        <a:lstStyle/>
+        <a:p>
+          <a:pPr marL="0" lvl="0" indent="0" algn="l" defTabSz="444500">
+            <a:lnSpc>
+              <a:spcPct val="90000"/>
+            </a:lnSpc>
+            <a:spcBef>
+              <a:spcPct val="0"/>
+            </a:spcBef>
+            <a:spcAft>
+              <a:spcPct val="35000"/>
+            </a:spcAft>
+            <a:buNone/>
+          </a:pPr>
+          <a:r>
+            <a:rPr lang="en-US" sz="1000" kern="1200"/>
+            <a:t>2. The user is prompted to enter some form of match identification</a:t>
+          </a:r>
+        </a:p>
+      </dsp:txBody>
+      <dsp:txXfrm>
+        <a:off x="1197515" y="818345"/>
+        <a:ext cx="788762" cy="924911"/>
+      </dsp:txXfrm>
+    </dsp:sp>
+    <dsp:sp modelId="{AA83599A-D36A-4980-827D-04D4C351AB4F}">
+      <dsp:nvSpPr>
+        <dsp:cNvPr id="0" name=""/>
+        <dsp:cNvSpPr/>
+      </dsp:nvSpPr>
+      <dsp:spPr>
+        <a:xfrm>
+          <a:off x="2094601" y="1176908"/>
+          <a:ext cx="177622" cy="207784"/>
+        </a:xfrm>
+        <a:prstGeom prst="rightArrow">
+          <a:avLst>
+            <a:gd name="adj1" fmla="val 60000"/>
+            <a:gd name="adj2" fmla="val 50000"/>
+          </a:avLst>
+        </a:prstGeom>
+        <a:solidFill>
+          <a:schemeClr val="accent1">
+            <a:tint val="60000"/>
+            <a:hueOff val="0"/>
+            <a:satOff val="0"/>
+            <a:lumOff val="0"/>
+            <a:alphaOff val="0"/>
+          </a:schemeClr>
+        </a:solidFill>
+        <a:ln>
+          <a:noFill/>
+        </a:ln>
+        <a:effectLst/>
+      </dsp:spPr>
+      <dsp:style>
+        <a:lnRef idx="0">
+          <a:scrgbClr r="0" g="0" b="0"/>
+        </a:lnRef>
+        <a:fillRef idx="1">
+          <a:scrgbClr r="0" g="0" b="0"/>
+        </a:fillRef>
+        <a:effectRef idx="0">
+          <a:scrgbClr r="0" g="0" b="0"/>
+        </a:effectRef>
+        <a:fontRef idx="minor">
+          <a:schemeClr val="lt1"/>
+        </a:fontRef>
+      </dsp:style>
+      <dsp:txBody>
+        <a:bodyPr spcFirstLastPara="0" vert="horz" wrap="square" lIns="0" tIns="0" rIns="0" bIns="0" numCol="1" spcCol="1270" anchor="ctr" anchorCtr="0">
+          <a:noAutofit/>
+        </a:bodyPr>
+        <a:lstStyle/>
+        <a:p>
+          <a:pPr marL="0" lvl="0" indent="0" algn="l" defTabSz="355600">
+            <a:lnSpc>
+              <a:spcPct val="90000"/>
+            </a:lnSpc>
+            <a:spcBef>
+              <a:spcPct val="0"/>
+            </a:spcBef>
+            <a:spcAft>
+              <a:spcPct val="35000"/>
+            </a:spcAft>
+            <a:buNone/>
+          </a:pPr>
+          <a:endParaRPr lang="en-US" sz="800" kern="1200"/>
+        </a:p>
+      </dsp:txBody>
+      <dsp:txXfrm>
+        <a:off x="2094601" y="1218465"/>
+        <a:ext cx="124335" cy="124670"/>
+      </dsp:txXfrm>
+    </dsp:sp>
+    <dsp:sp modelId="{D98034CA-8BBD-4AC8-98A5-F5665B7880E0}">
+      <dsp:nvSpPr>
+        <dsp:cNvPr id="0" name=""/>
+        <dsp:cNvSpPr/>
+      </dsp:nvSpPr>
+      <dsp:spPr>
+        <a:xfrm>
+          <a:off x="2345953" y="793806"/>
+          <a:ext cx="837840" cy="973989"/>
+        </a:xfrm>
+        <a:prstGeom prst="roundRect">
+          <a:avLst>
+            <a:gd name="adj" fmla="val 10000"/>
+          </a:avLst>
+        </a:prstGeom>
+        <a:solidFill>
+          <a:schemeClr val="accent1">
+            <a:hueOff val="0"/>
+            <a:satOff val="0"/>
+            <a:lumOff val="0"/>
+            <a:alphaOff val="0"/>
+          </a:schemeClr>
+        </a:solidFill>
+        <a:ln w="12700" cap="flat" cmpd="sng" algn="ctr">
+          <a:solidFill>
+            <a:schemeClr val="lt1">
+              <a:hueOff val="0"/>
+              <a:satOff val="0"/>
+              <a:lumOff val="0"/>
+              <a:alphaOff val="0"/>
+            </a:schemeClr>
+          </a:solidFill>
+          <a:prstDash val="solid"/>
+          <a:miter lim="800000"/>
+        </a:ln>
+        <a:effectLst/>
+      </dsp:spPr>
+      <dsp:style>
+        <a:lnRef idx="2">
+          <a:scrgbClr r="0" g="0" b="0"/>
+        </a:lnRef>
+        <a:fillRef idx="1">
+          <a:scrgbClr r="0" g="0" b="0"/>
+        </a:fillRef>
+        <a:effectRef idx="0">
+          <a:scrgbClr r="0" g="0" b="0"/>
+        </a:effectRef>
+        <a:fontRef idx="minor">
+          <a:schemeClr val="lt1"/>
+        </a:fontRef>
+      </dsp:style>
+      <dsp:txBody>
+        <a:bodyPr spcFirstLastPara="0" vert="horz" wrap="square" lIns="38100" tIns="38100" rIns="38100" bIns="38100" numCol="1" spcCol="1270" anchor="ctr" anchorCtr="0">
+          <a:noAutofit/>
+        </a:bodyPr>
+        <a:lstStyle/>
+        <a:p>
+          <a:pPr marL="0" lvl="0" indent="0" algn="l" defTabSz="444500">
+            <a:lnSpc>
+              <a:spcPct val="90000"/>
+            </a:lnSpc>
+            <a:spcBef>
+              <a:spcPct val="0"/>
+            </a:spcBef>
+            <a:spcAft>
+              <a:spcPct val="35000"/>
+            </a:spcAft>
+            <a:buNone/>
+          </a:pPr>
+          <a:r>
+            <a:rPr lang="en-US" sz="1000" kern="1200"/>
+            <a:t>3. The user is connected to the selected match</a:t>
+          </a:r>
+        </a:p>
+      </dsp:txBody>
+      <dsp:txXfrm>
+        <a:off x="2370492" y="818345"/>
+        <a:ext cx="788762" cy="924911"/>
+      </dsp:txXfrm>
+    </dsp:sp>
+    <dsp:sp modelId="{3C3C8B2D-4D22-4EC9-BB73-6CD8180E0721}">
+      <dsp:nvSpPr>
+        <dsp:cNvPr id="0" name=""/>
+        <dsp:cNvSpPr/>
+      </dsp:nvSpPr>
+      <dsp:spPr>
+        <a:xfrm>
+          <a:off x="3267577" y="1176908"/>
+          <a:ext cx="177622" cy="207784"/>
+        </a:xfrm>
+        <a:prstGeom prst="rightArrow">
+          <a:avLst>
+            <a:gd name="adj1" fmla="val 60000"/>
+            <a:gd name="adj2" fmla="val 50000"/>
+          </a:avLst>
+        </a:prstGeom>
+        <a:solidFill>
+          <a:schemeClr val="accent1">
+            <a:tint val="60000"/>
+            <a:hueOff val="0"/>
+            <a:satOff val="0"/>
+            <a:lumOff val="0"/>
+            <a:alphaOff val="0"/>
+          </a:schemeClr>
+        </a:solidFill>
+        <a:ln>
+          <a:noFill/>
+        </a:ln>
+        <a:effectLst/>
+      </dsp:spPr>
+      <dsp:style>
+        <a:lnRef idx="0">
+          <a:scrgbClr r="0" g="0" b="0"/>
+        </a:lnRef>
+        <a:fillRef idx="1">
+          <a:scrgbClr r="0" g="0" b="0"/>
+        </a:fillRef>
+        <a:effectRef idx="0">
+          <a:scrgbClr r="0" g="0" b="0"/>
+        </a:effectRef>
+        <a:fontRef idx="minor">
+          <a:schemeClr val="lt1"/>
+        </a:fontRef>
+      </dsp:style>
+      <dsp:txBody>
+        <a:bodyPr spcFirstLastPara="0" vert="horz" wrap="square" lIns="0" tIns="0" rIns="0" bIns="0" numCol="1" spcCol="1270" anchor="ctr" anchorCtr="0">
+          <a:noAutofit/>
+        </a:bodyPr>
+        <a:lstStyle/>
+        <a:p>
+          <a:pPr marL="0" lvl="0" indent="0" algn="l" defTabSz="355600">
+            <a:lnSpc>
+              <a:spcPct val="90000"/>
+            </a:lnSpc>
+            <a:spcBef>
+              <a:spcPct val="0"/>
+            </a:spcBef>
+            <a:spcAft>
+              <a:spcPct val="35000"/>
+            </a:spcAft>
+            <a:buNone/>
+          </a:pPr>
+          <a:endParaRPr lang="en-US" sz="800" kern="1200"/>
+        </a:p>
+      </dsp:txBody>
+      <dsp:txXfrm>
+        <a:off x="3267577" y="1218465"/>
+        <a:ext cx="124335" cy="124670"/>
+      </dsp:txXfrm>
+    </dsp:sp>
+    <dsp:sp modelId="{85413A5E-AA3A-487C-B7D5-9B1A9894063E}">
+      <dsp:nvSpPr>
+        <dsp:cNvPr id="0" name=""/>
+        <dsp:cNvSpPr/>
+      </dsp:nvSpPr>
+      <dsp:spPr>
+        <a:xfrm>
+          <a:off x="3518930" y="793806"/>
+          <a:ext cx="837840" cy="973989"/>
+        </a:xfrm>
+        <a:prstGeom prst="roundRect">
+          <a:avLst>
+            <a:gd name="adj" fmla="val 10000"/>
+          </a:avLst>
+        </a:prstGeom>
+        <a:solidFill>
+          <a:schemeClr val="accent1">
+            <a:hueOff val="0"/>
+            <a:satOff val="0"/>
+            <a:lumOff val="0"/>
+            <a:alphaOff val="0"/>
+          </a:schemeClr>
+        </a:solidFill>
+        <a:ln w="12700" cap="flat" cmpd="sng" algn="ctr">
+          <a:solidFill>
+            <a:schemeClr val="lt1">
+              <a:hueOff val="0"/>
+              <a:satOff val="0"/>
+              <a:lumOff val="0"/>
+              <a:alphaOff val="0"/>
+            </a:schemeClr>
+          </a:solidFill>
+          <a:prstDash val="solid"/>
+          <a:miter lim="800000"/>
+        </a:ln>
+        <a:effectLst/>
+      </dsp:spPr>
+      <dsp:style>
+        <a:lnRef idx="2">
+          <a:scrgbClr r="0" g="0" b="0"/>
+        </a:lnRef>
+        <a:fillRef idx="1">
+          <a:scrgbClr r="0" g="0" b="0"/>
+        </a:fillRef>
+        <a:effectRef idx="0">
+          <a:scrgbClr r="0" g="0" b="0"/>
+        </a:effectRef>
+        <a:fontRef idx="minor">
+          <a:schemeClr val="lt1"/>
+        </a:fontRef>
+      </dsp:style>
+      <dsp:txBody>
+        <a:bodyPr spcFirstLastPara="0" vert="horz" wrap="square" lIns="38100" tIns="38100" rIns="38100" bIns="38100" numCol="1" spcCol="1270" anchor="ctr" anchorCtr="0">
+          <a:noAutofit/>
+        </a:bodyPr>
+        <a:lstStyle/>
+        <a:p>
+          <a:pPr marL="0" lvl="0" indent="0" algn="l" defTabSz="444500">
+            <a:lnSpc>
+              <a:spcPct val="90000"/>
+            </a:lnSpc>
+            <a:spcBef>
+              <a:spcPct val="0"/>
+            </a:spcBef>
+            <a:spcAft>
+              <a:spcPct val="35000"/>
+            </a:spcAft>
+            <a:buNone/>
+          </a:pPr>
+          <a:r>
+            <a:rPr lang="en-US" sz="1000" kern="1200"/>
+            <a:t>4. The user is prompted to choose either player or observer</a:t>
+          </a:r>
+        </a:p>
+      </dsp:txBody>
+      <dsp:txXfrm>
+        <a:off x="3543469" y="818345"/>
+        <a:ext cx="788762" cy="924911"/>
+      </dsp:txXfrm>
+    </dsp:sp>
+    <dsp:sp modelId="{9F6FD7BF-2936-4B5F-A85E-D97FA9AA7794}">
+      <dsp:nvSpPr>
+        <dsp:cNvPr id="0" name=""/>
+        <dsp:cNvSpPr/>
+      </dsp:nvSpPr>
+      <dsp:spPr>
+        <a:xfrm>
+          <a:off x="4440554" y="1176908"/>
+          <a:ext cx="177622" cy="207784"/>
+        </a:xfrm>
+        <a:prstGeom prst="rightArrow">
+          <a:avLst>
+            <a:gd name="adj1" fmla="val 60000"/>
+            <a:gd name="adj2" fmla="val 50000"/>
+          </a:avLst>
+        </a:prstGeom>
+        <a:solidFill>
+          <a:schemeClr val="accent1">
+            <a:tint val="60000"/>
+            <a:hueOff val="0"/>
+            <a:satOff val="0"/>
+            <a:lumOff val="0"/>
+            <a:alphaOff val="0"/>
+          </a:schemeClr>
+        </a:solidFill>
+        <a:ln>
+          <a:noFill/>
+        </a:ln>
+        <a:effectLst/>
+      </dsp:spPr>
+      <dsp:style>
+        <a:lnRef idx="0">
+          <a:scrgbClr r="0" g="0" b="0"/>
+        </a:lnRef>
+        <a:fillRef idx="1">
+          <a:scrgbClr r="0" g="0" b="0"/>
+        </a:fillRef>
+        <a:effectRef idx="0">
+          <a:scrgbClr r="0" g="0" b="0"/>
+        </a:effectRef>
+        <a:fontRef idx="minor">
+          <a:schemeClr val="lt1"/>
+        </a:fontRef>
+      </dsp:style>
+      <dsp:txBody>
+        <a:bodyPr spcFirstLastPara="0" vert="horz" wrap="square" lIns="0" tIns="0" rIns="0" bIns="0" numCol="1" spcCol="1270" anchor="ctr" anchorCtr="0">
+          <a:noAutofit/>
+        </a:bodyPr>
+        <a:lstStyle/>
+        <a:p>
+          <a:pPr marL="0" lvl="0" indent="0" algn="ctr" defTabSz="355600">
+            <a:lnSpc>
+              <a:spcPct val="90000"/>
+            </a:lnSpc>
+            <a:spcBef>
+              <a:spcPct val="0"/>
+            </a:spcBef>
+            <a:spcAft>
+              <a:spcPct val="35000"/>
+            </a:spcAft>
+            <a:buNone/>
+          </a:pPr>
+          <a:endParaRPr lang="en-US" sz="800" kern="1200"/>
+        </a:p>
+      </dsp:txBody>
+      <dsp:txXfrm>
+        <a:off x="4440554" y="1218465"/>
+        <a:ext cx="124335" cy="124670"/>
+      </dsp:txXfrm>
+    </dsp:sp>
+    <dsp:sp modelId="{B88CAA45-494B-4AB6-B2E2-FD7ACA286771}">
+      <dsp:nvSpPr>
+        <dsp:cNvPr id="0" name=""/>
+        <dsp:cNvSpPr/>
+      </dsp:nvSpPr>
+      <dsp:spPr>
+        <a:xfrm>
+          <a:off x="4691906" y="793806"/>
+          <a:ext cx="837840" cy="973989"/>
+        </a:xfrm>
+        <a:prstGeom prst="roundRect">
+          <a:avLst>
+            <a:gd name="adj" fmla="val 10000"/>
+          </a:avLst>
+        </a:prstGeom>
+        <a:solidFill>
+          <a:schemeClr val="accent1">
+            <a:hueOff val="0"/>
+            <a:satOff val="0"/>
+            <a:lumOff val="0"/>
+            <a:alphaOff val="0"/>
+          </a:schemeClr>
+        </a:solidFill>
+        <a:ln w="12700" cap="flat" cmpd="sng" algn="ctr">
+          <a:solidFill>
+            <a:schemeClr val="lt1">
+              <a:hueOff val="0"/>
+              <a:satOff val="0"/>
+              <a:lumOff val="0"/>
+              <a:alphaOff val="0"/>
+            </a:schemeClr>
+          </a:solidFill>
+          <a:prstDash val="solid"/>
+          <a:miter lim="800000"/>
+        </a:ln>
+        <a:effectLst/>
+      </dsp:spPr>
+      <dsp:style>
+        <a:lnRef idx="2">
+          <a:scrgbClr r="0" g="0" b="0"/>
+        </a:lnRef>
+        <a:fillRef idx="1">
+          <a:scrgbClr r="0" g="0" b="0"/>
+        </a:fillRef>
+        <a:effectRef idx="0">
+          <a:scrgbClr r="0" g="0" b="0"/>
+        </a:effectRef>
+        <a:fontRef idx="minor">
+          <a:schemeClr val="lt1"/>
+        </a:fontRef>
+      </dsp:style>
+      <dsp:txBody>
+        <a:bodyPr spcFirstLastPara="0" vert="horz" wrap="square" lIns="38100" tIns="38100" rIns="38100" bIns="38100" numCol="1" spcCol="1270" anchor="ctr" anchorCtr="0">
+          <a:noAutofit/>
+        </a:bodyPr>
+        <a:lstStyle/>
+        <a:p>
+          <a:pPr marL="0" lvl="0" indent="0" algn="l" defTabSz="444500">
+            <a:lnSpc>
+              <a:spcPct val="90000"/>
+            </a:lnSpc>
+            <a:spcBef>
+              <a:spcPct val="0"/>
+            </a:spcBef>
+            <a:spcAft>
+              <a:spcPct val="35000"/>
+            </a:spcAft>
+            <a:buNone/>
+          </a:pPr>
+          <a:r>
+            <a:rPr lang="en-US" sz="1000" kern="1200"/>
+            <a:t>5. The user chooses player</a:t>
+          </a:r>
+        </a:p>
+      </dsp:txBody>
+      <dsp:txXfrm>
+        <a:off x="4716445" y="818345"/>
+        <a:ext cx="788762" cy="924911"/>
+      </dsp:txXfrm>
+    </dsp:sp>
+    <dsp:sp modelId="{0391870B-35AC-4B8F-9375-947843302067}">
+      <dsp:nvSpPr>
+        <dsp:cNvPr id="0" name=""/>
+        <dsp:cNvSpPr/>
+      </dsp:nvSpPr>
+      <dsp:spPr>
+        <a:xfrm>
+          <a:off x="5613531" y="1176908"/>
+          <a:ext cx="177622" cy="207784"/>
+        </a:xfrm>
+        <a:prstGeom prst="rightArrow">
+          <a:avLst>
+            <a:gd name="adj1" fmla="val 60000"/>
+            <a:gd name="adj2" fmla="val 50000"/>
+          </a:avLst>
+        </a:prstGeom>
+        <a:solidFill>
+          <a:schemeClr val="accent1">
+            <a:tint val="60000"/>
+            <a:hueOff val="0"/>
+            <a:satOff val="0"/>
+            <a:lumOff val="0"/>
+            <a:alphaOff val="0"/>
+          </a:schemeClr>
+        </a:solidFill>
+        <a:ln>
+          <a:noFill/>
+        </a:ln>
+        <a:effectLst/>
+      </dsp:spPr>
+      <dsp:style>
+        <a:lnRef idx="0">
+          <a:scrgbClr r="0" g="0" b="0"/>
+        </a:lnRef>
+        <a:fillRef idx="1">
+          <a:scrgbClr r="0" g="0" b="0"/>
+        </a:fillRef>
+        <a:effectRef idx="0">
+          <a:scrgbClr r="0" g="0" b="0"/>
+        </a:effectRef>
+        <a:fontRef idx="minor">
+          <a:schemeClr val="lt1"/>
+        </a:fontRef>
+      </dsp:style>
+      <dsp:txBody>
+        <a:bodyPr spcFirstLastPara="0" vert="horz" wrap="square" lIns="0" tIns="0" rIns="0" bIns="0" numCol="1" spcCol="1270" anchor="ctr" anchorCtr="0">
+          <a:noAutofit/>
+        </a:bodyPr>
+        <a:lstStyle/>
+        <a:p>
+          <a:pPr marL="0" lvl="0" indent="0" algn="ctr" defTabSz="355600">
+            <a:lnSpc>
+              <a:spcPct val="90000"/>
+            </a:lnSpc>
+            <a:spcBef>
+              <a:spcPct val="0"/>
+            </a:spcBef>
+            <a:spcAft>
+              <a:spcPct val="35000"/>
+            </a:spcAft>
+            <a:buNone/>
+          </a:pPr>
+          <a:endParaRPr lang="en-US" sz="800" kern="1200"/>
+        </a:p>
+      </dsp:txBody>
+      <dsp:txXfrm>
+        <a:off x="5613531" y="1218465"/>
+        <a:ext cx="124335" cy="124670"/>
+      </dsp:txXfrm>
+    </dsp:sp>
+    <dsp:sp modelId="{6B18F8E4-9854-4DF9-80D7-B6FF5CC6B90B}">
+      <dsp:nvSpPr>
+        <dsp:cNvPr id="0" name=""/>
+        <dsp:cNvSpPr/>
+      </dsp:nvSpPr>
+      <dsp:spPr>
+        <a:xfrm>
+          <a:off x="5864883" y="793806"/>
+          <a:ext cx="837840" cy="973989"/>
+        </a:xfrm>
+        <a:prstGeom prst="roundRect">
+          <a:avLst>
+            <a:gd name="adj" fmla="val 10000"/>
+          </a:avLst>
+        </a:prstGeom>
+        <a:solidFill>
+          <a:schemeClr val="accent1">
+            <a:hueOff val="0"/>
+            <a:satOff val="0"/>
+            <a:lumOff val="0"/>
+            <a:alphaOff val="0"/>
+          </a:schemeClr>
+        </a:solidFill>
+        <a:ln w="12700" cap="flat" cmpd="sng" algn="ctr">
+          <a:solidFill>
+            <a:schemeClr val="lt1">
+              <a:hueOff val="0"/>
+              <a:satOff val="0"/>
+              <a:lumOff val="0"/>
+              <a:alphaOff val="0"/>
+            </a:schemeClr>
+          </a:solidFill>
+          <a:prstDash val="solid"/>
+          <a:miter lim="800000"/>
+        </a:ln>
+        <a:effectLst/>
+      </dsp:spPr>
+      <dsp:style>
+        <a:lnRef idx="2">
+          <a:scrgbClr r="0" g="0" b="0"/>
+        </a:lnRef>
+        <a:fillRef idx="1">
+          <a:scrgbClr r="0" g="0" b="0"/>
+        </a:fillRef>
+        <a:effectRef idx="0">
+          <a:scrgbClr r="0" g="0" b="0"/>
+        </a:effectRef>
+        <a:fontRef idx="minor">
+          <a:schemeClr val="lt1"/>
+        </a:fontRef>
+      </dsp:style>
+      <dsp:txBody>
+        <a:bodyPr spcFirstLastPara="0" vert="horz" wrap="square" lIns="38100" tIns="38100" rIns="38100" bIns="38100" numCol="1" spcCol="1270" anchor="ctr" anchorCtr="0">
+          <a:noAutofit/>
+        </a:bodyPr>
+        <a:lstStyle/>
+        <a:p>
+          <a:pPr marL="0" lvl="0" indent="0" algn="l" defTabSz="444500">
+            <a:lnSpc>
+              <a:spcPct val="90000"/>
+            </a:lnSpc>
+            <a:spcBef>
+              <a:spcPct val="0"/>
+            </a:spcBef>
+            <a:spcAft>
+              <a:spcPct val="35000"/>
+            </a:spcAft>
+            <a:buNone/>
+          </a:pPr>
+          <a:r>
+            <a:rPr lang="en-US" sz="1000" kern="1200"/>
+            <a:t>6. The user becomes a player</a:t>
+          </a:r>
+        </a:p>
+      </dsp:txBody>
+      <dsp:txXfrm>
+        <a:off x="5889422" y="818345"/>
+        <a:ext cx="788762" cy="924911"/>
+      </dsp:txXfrm>
+    </dsp:sp>
+  </dsp:spTree>
+</dsp:drawing>
+</file>
+
 <file path=word/diagrams/layout1.xml><?xml version="1.0" encoding="utf-8"?>
 <dgm:layoutDef xmlns:dgm="http://schemas.openxmlformats.org/drawingml/2006/diagram" xmlns:a="http://schemas.openxmlformats.org/drawingml/2006/main" uniqueId="urn:microsoft.com/office/officeart/2005/8/layout/process1">
   <dgm:title val=""/>
@@ -3219,7 +5833,1187 @@
 </dgm:layoutDef>
 </file>
 
+<file path=word/diagrams/layout2.xml><?xml version="1.0" encoding="utf-8"?>
+<dgm:layoutDef xmlns:dgm="http://schemas.openxmlformats.org/drawingml/2006/diagram" xmlns:a="http://schemas.openxmlformats.org/drawingml/2006/main" uniqueId="urn:microsoft.com/office/officeart/2005/8/layout/process1">
+  <dgm:title val=""/>
+  <dgm:desc val=""/>
+  <dgm:catLst>
+    <dgm:cat type="process" pri="1000"/>
+    <dgm:cat type="convert" pri="15000"/>
+  </dgm:catLst>
+  <dgm:sampData useDef="1">
+    <dgm:dataModel>
+      <dgm:ptLst/>
+      <dgm:bg/>
+      <dgm:whole/>
+    </dgm:dataModel>
+  </dgm:sampData>
+  <dgm:styleData>
+    <dgm:dataModel>
+      <dgm:ptLst>
+        <dgm:pt modelId="0" type="doc"/>
+        <dgm:pt modelId="1"/>
+        <dgm:pt modelId="2"/>
+      </dgm:ptLst>
+      <dgm:cxnLst>
+        <dgm:cxn modelId="3" srcId="0" destId="1" srcOrd="0" destOrd="0"/>
+        <dgm:cxn modelId="4" srcId="0" destId="2" srcOrd="1" destOrd="0"/>
+      </dgm:cxnLst>
+      <dgm:bg/>
+      <dgm:whole/>
+    </dgm:dataModel>
+  </dgm:styleData>
+  <dgm:clrData>
+    <dgm:dataModel>
+      <dgm:ptLst>
+        <dgm:pt modelId="0" type="doc"/>
+        <dgm:pt modelId="1"/>
+        <dgm:pt modelId="2"/>
+        <dgm:pt modelId="3"/>
+        <dgm:pt modelId="4"/>
+      </dgm:ptLst>
+      <dgm:cxnLst>
+        <dgm:cxn modelId="5" srcId="0" destId="1" srcOrd="0" destOrd="0"/>
+        <dgm:cxn modelId="6" srcId="0" destId="2" srcOrd="1" destOrd="0"/>
+        <dgm:cxn modelId="7" srcId="0" destId="3" srcOrd="2" destOrd="0"/>
+        <dgm:cxn modelId="8" srcId="0" destId="4" srcOrd="3" destOrd="0"/>
+      </dgm:cxnLst>
+      <dgm:bg/>
+      <dgm:whole/>
+    </dgm:dataModel>
+  </dgm:clrData>
+  <dgm:layoutNode name="Name0">
+    <dgm:varLst>
+      <dgm:dir/>
+      <dgm:resizeHandles val="exact"/>
+    </dgm:varLst>
+    <dgm:choose name="Name1">
+      <dgm:if name="Name2" func="var" arg="dir" op="equ" val="norm">
+        <dgm:alg type="lin"/>
+      </dgm:if>
+      <dgm:else name="Name3">
+        <dgm:alg type="lin">
+          <dgm:param type="linDir" val="fromR"/>
+        </dgm:alg>
+      </dgm:else>
+    </dgm:choose>
+    <dgm:shape xmlns:r="http://schemas.openxmlformats.org/officeDocument/2006/relationships" r:blip="">
+      <dgm:adjLst/>
+    </dgm:shape>
+    <dgm:presOf/>
+    <dgm:constrLst>
+      <dgm:constr type="w" for="ch" ptType="node" refType="w"/>
+      <dgm:constr type="h" for="ch" ptType="node" op="equ"/>
+      <dgm:constr type="primFontSz" for="ch" ptType="node" op="equ" val="65"/>
+      <dgm:constr type="w" for="ch" ptType="sibTrans" refType="w" refFor="ch" refPtType="node" op="equ" fact="0.4"/>
+      <dgm:constr type="h" for="ch" ptType="sibTrans" op="equ"/>
+      <dgm:constr type="primFontSz" for="des" forName="connectorText" op="equ" val="55"/>
+      <dgm:constr type="primFontSz" for="des" forName="connectorText" refType="primFontSz" refFor="ch" refPtType="node" op="lte" fact="0.8"/>
+    </dgm:constrLst>
+    <dgm:ruleLst/>
+    <dgm:forEach name="nodesForEach" axis="ch" ptType="node">
+      <dgm:layoutNode name="node">
+        <dgm:varLst>
+          <dgm:bulletEnabled val="1"/>
+        </dgm:varLst>
+        <dgm:alg type="tx"/>
+        <dgm:shape xmlns:r="http://schemas.openxmlformats.org/officeDocument/2006/relationships" type="roundRect" r:blip="">
+          <dgm:adjLst>
+            <dgm:adj idx="1" val="0.1"/>
+          </dgm:adjLst>
+        </dgm:shape>
+        <dgm:presOf axis="desOrSelf" ptType="node"/>
+        <dgm:constrLst>
+          <dgm:constr type="h" refType="w" fact="0.6"/>
+          <dgm:constr type="tMarg" refType="primFontSz" fact="0.3"/>
+          <dgm:constr type="bMarg" refType="primFontSz" fact="0.3"/>
+          <dgm:constr type="lMarg" refType="primFontSz" fact="0.3"/>
+          <dgm:constr type="rMarg" refType="primFontSz" fact="0.3"/>
+        </dgm:constrLst>
+        <dgm:ruleLst>
+          <dgm:rule type="primFontSz" val="18" fact="NaN" max="NaN"/>
+          <dgm:rule type="h" val="NaN" fact="1.5" max="NaN"/>
+          <dgm:rule type="primFontSz" val="5" fact="NaN" max="NaN"/>
+          <dgm:rule type="h" val="INF" fact="NaN" max="NaN"/>
+        </dgm:ruleLst>
+      </dgm:layoutNode>
+      <dgm:forEach name="sibTransForEach" axis="followSib" ptType="sibTrans" cnt="1">
+        <dgm:layoutNode name="sibTrans">
+          <dgm:alg type="conn">
+            <dgm:param type="begPts" val="auto"/>
+            <dgm:param type="endPts" val="auto"/>
+          </dgm:alg>
+          <dgm:shape xmlns:r="http://schemas.openxmlformats.org/officeDocument/2006/relationships" type="conn" r:blip="">
+            <dgm:adjLst/>
+          </dgm:shape>
+          <dgm:presOf axis="self"/>
+          <dgm:constrLst>
+            <dgm:constr type="h" refType="w" fact="0.62"/>
+            <dgm:constr type="connDist"/>
+            <dgm:constr type="begPad" refType="connDist" fact="0.25"/>
+            <dgm:constr type="endPad" refType="connDist" fact="0.22"/>
+          </dgm:constrLst>
+          <dgm:ruleLst/>
+          <dgm:layoutNode name="connectorText">
+            <dgm:alg type="tx">
+              <dgm:param type="autoTxRot" val="grav"/>
+            </dgm:alg>
+            <dgm:shape xmlns:r="http://schemas.openxmlformats.org/officeDocument/2006/relationships" type="conn" r:blip="" hideGeom="1">
+              <dgm:adjLst/>
+            </dgm:shape>
+            <dgm:presOf axis="self"/>
+            <dgm:constrLst>
+              <dgm:constr type="lMarg"/>
+              <dgm:constr type="rMarg"/>
+              <dgm:constr type="tMarg"/>
+              <dgm:constr type="bMarg"/>
+            </dgm:constrLst>
+            <dgm:ruleLst>
+              <dgm:rule type="primFontSz" val="5" fact="NaN" max="NaN"/>
+            </dgm:ruleLst>
+          </dgm:layoutNode>
+        </dgm:layoutNode>
+      </dgm:forEach>
+    </dgm:forEach>
+  </dgm:layoutNode>
+</dgm:layoutDef>
+</file>
+
 <file path=word/diagrams/quickStyle1.xml><?xml version="1.0" encoding="utf-8"?>
+<dgm:styleDef xmlns:dgm="http://schemas.openxmlformats.org/drawingml/2006/diagram" xmlns:a="http://schemas.openxmlformats.org/drawingml/2006/main" uniqueId="urn:microsoft.com/office/officeart/2005/8/quickstyle/simple1">
+  <dgm:title val=""/>
+  <dgm:desc val=""/>
+  <dgm:catLst>
+    <dgm:cat type="simple" pri="10100"/>
+  </dgm:catLst>
+  <dgm:scene3d>
+    <a:camera prst="orthographicFront"/>
+    <a:lightRig rig="threePt" dir="t"/>
+  </dgm:scene3d>
+  <dgm:styleLbl name="node0">
+    <dgm:scene3d>
+      <a:camera prst="orthographicFront"/>
+      <a:lightRig rig="threePt" dir="t"/>
+    </dgm:scene3d>
+    <dgm:sp3d/>
+    <dgm:txPr/>
+    <dgm:style>
+      <a:lnRef idx="2">
+        <a:scrgbClr r="0" g="0" b="0"/>
+      </a:lnRef>
+      <a:fillRef idx="1">
+        <a:scrgbClr r="0" g="0" b="0"/>
+      </a:fillRef>
+      <a:effectRef idx="0">
+        <a:scrgbClr r="0" g="0" b="0"/>
+      </a:effectRef>
+      <a:fontRef idx="minor">
+        <a:schemeClr val="lt1"/>
+      </a:fontRef>
+    </dgm:style>
+  </dgm:styleLbl>
+  <dgm:styleLbl name="lnNode1">
+    <dgm:scene3d>
+      <a:camera prst="orthographicFront"/>
+      <a:lightRig rig="threePt" dir="t"/>
+    </dgm:scene3d>
+    <dgm:sp3d/>
+    <dgm:txPr/>
+    <dgm:style>
+      <a:lnRef idx="2">
+        <a:scrgbClr r="0" g="0" b="0"/>
+      </a:lnRef>
+      <a:fillRef idx="1">
+        <a:scrgbClr r="0" g="0" b="0"/>
+      </a:fillRef>
+      <a:effectRef idx="0">
+        <a:scrgbClr r="0" g="0" b="0"/>
+      </a:effectRef>
+      <a:fontRef idx="minor">
+        <a:schemeClr val="lt1"/>
+      </a:fontRef>
+    </dgm:style>
+  </dgm:styleLbl>
+  <dgm:styleLbl name="vennNode1">
+    <dgm:scene3d>
+      <a:camera prst="orthographicFront"/>
+      <a:lightRig rig="threePt" dir="t"/>
+    </dgm:scene3d>
+    <dgm:sp3d/>
+    <dgm:txPr/>
+    <dgm:style>
+      <a:lnRef idx="2">
+        <a:scrgbClr r="0" g="0" b="0"/>
+      </a:lnRef>
+      <a:fillRef idx="1">
+        <a:scrgbClr r="0" g="0" b="0"/>
+      </a:fillRef>
+      <a:effectRef idx="0">
+        <a:scrgbClr r="0" g="0" b="0"/>
+      </a:effectRef>
+      <a:fontRef idx="minor">
+        <a:schemeClr val="tx1"/>
+      </a:fontRef>
+    </dgm:style>
+  </dgm:styleLbl>
+  <dgm:styleLbl name="alignNode1">
+    <dgm:scene3d>
+      <a:camera prst="orthographicFront"/>
+      <a:lightRig rig="threePt" dir="t"/>
+    </dgm:scene3d>
+    <dgm:sp3d/>
+    <dgm:txPr/>
+    <dgm:style>
+      <a:lnRef idx="2">
+        <a:scrgbClr r="0" g="0" b="0"/>
+      </a:lnRef>
+      <a:fillRef idx="1">
+        <a:scrgbClr r="0" g="0" b="0"/>
+      </a:fillRef>
+      <a:effectRef idx="0">
+        <a:scrgbClr r="0" g="0" b="0"/>
+      </a:effectRef>
+      <a:fontRef idx="minor">
+        <a:schemeClr val="lt1"/>
+      </a:fontRef>
+    </dgm:style>
+  </dgm:styleLbl>
+  <dgm:styleLbl name="node1">
+    <dgm:scene3d>
+      <a:camera prst="orthographicFront"/>
+      <a:lightRig rig="threePt" dir="t"/>
+    </dgm:scene3d>
+    <dgm:sp3d/>
+    <dgm:txPr/>
+    <dgm:style>
+      <a:lnRef idx="2">
+        <a:scrgbClr r="0" g="0" b="0"/>
+      </a:lnRef>
+      <a:fillRef idx="1">
+        <a:scrgbClr r="0" g="0" b="0"/>
+      </a:fillRef>
+      <a:effectRef idx="0">
+        <a:scrgbClr r="0" g="0" b="0"/>
+      </a:effectRef>
+      <a:fontRef idx="minor">
+        <a:schemeClr val="lt1"/>
+      </a:fontRef>
+    </dgm:style>
+  </dgm:styleLbl>
+  <dgm:styleLbl name="node2">
+    <dgm:scene3d>
+      <a:camera prst="orthographicFront"/>
+      <a:lightRig rig="threePt" dir="t"/>
+    </dgm:scene3d>
+    <dgm:sp3d/>
+    <dgm:txPr/>
+    <dgm:style>
+      <a:lnRef idx="2">
+        <a:scrgbClr r="0" g="0" b="0"/>
+      </a:lnRef>
+      <a:fillRef idx="1">
+        <a:scrgbClr r="0" g="0" b="0"/>
+      </a:fillRef>
+      <a:effectRef idx="0">
+        <a:scrgbClr r="0" g="0" b="0"/>
+      </a:effectRef>
+      <a:fontRef idx="minor">
+        <a:schemeClr val="lt1"/>
+      </a:fontRef>
+    </dgm:style>
+  </dgm:styleLbl>
+  <dgm:styleLbl name="node3">
+    <dgm:scene3d>
+      <a:camera prst="orthographicFront"/>
+      <a:lightRig rig="threePt" dir="t"/>
+    </dgm:scene3d>
+    <dgm:sp3d/>
+    <dgm:txPr/>
+    <dgm:style>
+      <a:lnRef idx="2">
+        <a:scrgbClr r="0" g="0" b="0"/>
+      </a:lnRef>
+      <a:fillRef idx="1">
+        <a:scrgbClr r="0" g="0" b="0"/>
+      </a:fillRef>
+      <a:effectRef idx="0">
+        <a:scrgbClr r="0" g="0" b="0"/>
+      </a:effectRef>
+      <a:fontRef idx="minor">
+        <a:schemeClr val="lt1"/>
+      </a:fontRef>
+    </dgm:style>
+  </dgm:styleLbl>
+  <dgm:styleLbl name="node4">
+    <dgm:scene3d>
+      <a:camera prst="orthographicFront"/>
+      <a:lightRig rig="threePt" dir="t"/>
+    </dgm:scene3d>
+    <dgm:sp3d/>
+    <dgm:txPr/>
+    <dgm:style>
+      <a:lnRef idx="2">
+        <a:scrgbClr r="0" g="0" b="0"/>
+      </a:lnRef>
+      <a:fillRef idx="1">
+        <a:scrgbClr r="0" g="0" b="0"/>
+      </a:fillRef>
+      <a:effectRef idx="0">
+        <a:scrgbClr r="0" g="0" b="0"/>
+      </a:effectRef>
+      <a:fontRef idx="minor">
+        <a:schemeClr val="lt1"/>
+      </a:fontRef>
+    </dgm:style>
+  </dgm:styleLbl>
+  <dgm:styleLbl name="fgImgPlace1">
+    <dgm:scene3d>
+      <a:camera prst="orthographicFront"/>
+      <a:lightRig rig="threePt" dir="t"/>
+    </dgm:scene3d>
+    <dgm:sp3d/>
+    <dgm:txPr/>
+    <dgm:style>
+      <a:lnRef idx="2">
+        <a:scrgbClr r="0" g="0" b="0"/>
+      </a:lnRef>
+      <a:fillRef idx="1">
+        <a:scrgbClr r="0" g="0" b="0"/>
+      </a:fillRef>
+      <a:effectRef idx="0">
+        <a:scrgbClr r="0" g="0" b="0"/>
+      </a:effectRef>
+      <a:fontRef idx="minor"/>
+    </dgm:style>
+  </dgm:styleLbl>
+  <dgm:styleLbl name="alignImgPlace1">
+    <dgm:scene3d>
+      <a:camera prst="orthographicFront"/>
+      <a:lightRig rig="threePt" dir="t"/>
+    </dgm:scene3d>
+    <dgm:sp3d/>
+    <dgm:txPr/>
+    <dgm:style>
+      <a:lnRef idx="2">
+        <a:scrgbClr r="0" g="0" b="0"/>
+      </a:lnRef>
+      <a:fillRef idx="1">
+        <a:scrgbClr r="0" g="0" b="0"/>
+      </a:fillRef>
+      <a:effectRef idx="0">
+        <a:scrgbClr r="0" g="0" b="0"/>
+      </a:effectRef>
+      <a:fontRef idx="minor"/>
+    </dgm:style>
+  </dgm:styleLbl>
+  <dgm:styleLbl name="bgImgPlace1">
+    <dgm:scene3d>
+      <a:camera prst="orthographicFront"/>
+      <a:lightRig rig="threePt" dir="t"/>
+    </dgm:scene3d>
+    <dgm:sp3d/>
+    <dgm:txPr/>
+    <dgm:style>
+      <a:lnRef idx="2">
+        <a:scrgbClr r="0" g="0" b="0"/>
+      </a:lnRef>
+      <a:fillRef idx="1">
+        <a:scrgbClr r="0" g="0" b="0"/>
+      </a:fillRef>
+      <a:effectRef idx="0">
+        <a:scrgbClr r="0" g="0" b="0"/>
+      </a:effectRef>
+      <a:fontRef idx="minor"/>
+    </dgm:style>
+  </dgm:styleLbl>
+  <dgm:styleLbl name="sibTrans2D1">
+    <dgm:scene3d>
+      <a:camera prst="orthographicFront"/>
+      <a:lightRig rig="threePt" dir="t"/>
+    </dgm:scene3d>
+    <dgm:sp3d/>
+    <dgm:txPr/>
+    <dgm:style>
+      <a:lnRef idx="0">
+        <a:scrgbClr r="0" g="0" b="0"/>
+      </a:lnRef>
+      <a:fillRef idx="1">
+        <a:scrgbClr r="0" g="0" b="0"/>
+      </a:fillRef>
+      <a:effectRef idx="0">
+        <a:scrgbClr r="0" g="0" b="0"/>
+      </a:effectRef>
+      <a:fontRef idx="minor">
+        <a:schemeClr val="lt1"/>
+      </a:fontRef>
+    </dgm:style>
+  </dgm:styleLbl>
+  <dgm:styleLbl name="fgSibTrans2D1">
+    <dgm:scene3d>
+      <a:camera prst="orthographicFront"/>
+      <a:lightRig rig="threePt" dir="t"/>
+    </dgm:scene3d>
+    <dgm:sp3d/>
+    <dgm:txPr/>
+    <dgm:style>
+      <a:lnRef idx="0">
+        <a:scrgbClr r="0" g="0" b="0"/>
+      </a:lnRef>
+      <a:fillRef idx="1">
+        <a:scrgbClr r="0" g="0" b="0"/>
+      </a:fillRef>
+      <a:effectRef idx="0">
+        <a:scrgbClr r="0" g="0" b="0"/>
+      </a:effectRef>
+      <a:fontRef idx="minor">
+        <a:schemeClr val="lt1"/>
+      </a:fontRef>
+    </dgm:style>
+  </dgm:styleLbl>
+  <dgm:styleLbl name="bgSibTrans2D1">
+    <dgm:scene3d>
+      <a:camera prst="orthographicFront"/>
+      <a:lightRig rig="threePt" dir="t"/>
+    </dgm:scene3d>
+    <dgm:sp3d/>
+    <dgm:txPr/>
+    <dgm:style>
+      <a:lnRef idx="0">
+        <a:scrgbClr r="0" g="0" b="0"/>
+      </a:lnRef>
+      <a:fillRef idx="1">
+        <a:scrgbClr r="0" g="0" b="0"/>
+      </a:fillRef>
+      <a:effectRef idx="0">
+        <a:scrgbClr r="0" g="0" b="0"/>
+      </a:effectRef>
+      <a:fontRef idx="minor">
+        <a:schemeClr val="lt1"/>
+      </a:fontRef>
+    </dgm:style>
+  </dgm:styleLbl>
+  <dgm:styleLbl name="sibTrans1D1">
+    <dgm:scene3d>
+      <a:camera prst="orthographicFront"/>
+      <a:lightRig rig="threePt" dir="t"/>
+    </dgm:scene3d>
+    <dgm:sp3d/>
+    <dgm:txPr/>
+    <dgm:style>
+      <a:lnRef idx="1">
+        <a:scrgbClr r="0" g="0" b="0"/>
+      </a:lnRef>
+      <a:fillRef idx="0">
+        <a:scrgbClr r="0" g="0" b="0"/>
+      </a:fillRef>
+      <a:effectRef idx="0">
+        <a:scrgbClr r="0" g="0" b="0"/>
+      </a:effectRef>
+      <a:fontRef idx="minor"/>
+    </dgm:style>
+  </dgm:styleLbl>
+  <dgm:styleLbl name="callout">
+    <dgm:scene3d>
+      <a:camera prst="orthographicFront"/>
+      <a:lightRig rig="threePt" dir="t"/>
+    </dgm:scene3d>
+    <dgm:sp3d/>
+    <dgm:txPr/>
+    <dgm:style>
+      <a:lnRef idx="2">
+        <a:scrgbClr r="0" g="0" b="0"/>
+      </a:lnRef>
+      <a:fillRef idx="1">
+        <a:scrgbClr r="0" g="0" b="0"/>
+      </a:fillRef>
+      <a:effectRef idx="0">
+        <a:scrgbClr r="0" g="0" b="0"/>
+      </a:effectRef>
+      <a:fontRef idx="minor"/>
+    </dgm:style>
+  </dgm:styleLbl>
+  <dgm:styleLbl name="asst0">
+    <dgm:scene3d>
+      <a:camera prst="orthographicFront"/>
+      <a:lightRig rig="threePt" dir="t"/>
+    </dgm:scene3d>
+    <dgm:sp3d/>
+    <dgm:txPr/>
+    <dgm:style>
+      <a:lnRef idx="2">
+        <a:scrgbClr r="0" g="0" b="0"/>
+      </a:lnRef>
+      <a:fillRef idx="1">
+        <a:scrgbClr r="0" g="0" b="0"/>
+      </a:fillRef>
+      <a:effectRef idx="0">
+        <a:scrgbClr r="0" g="0" b="0"/>
+      </a:effectRef>
+      <a:fontRef idx="minor">
+        <a:schemeClr val="lt1"/>
+      </a:fontRef>
+    </dgm:style>
+  </dgm:styleLbl>
+  <dgm:styleLbl name="asst1">
+    <dgm:scene3d>
+      <a:camera prst="orthographicFront"/>
+      <a:lightRig rig="threePt" dir="t"/>
+    </dgm:scene3d>
+    <dgm:sp3d/>
+    <dgm:txPr/>
+    <dgm:style>
+      <a:lnRef idx="2">
+        <a:scrgbClr r="0" g="0" b="0"/>
+      </a:lnRef>
+      <a:fillRef idx="1">
+        <a:scrgbClr r="0" g="0" b="0"/>
+      </a:fillRef>
+      <a:effectRef idx="0">
+        <a:scrgbClr r="0" g="0" b="0"/>
+      </a:effectRef>
+      <a:fontRef idx="minor">
+        <a:schemeClr val="lt1"/>
+      </a:fontRef>
+    </dgm:style>
+  </dgm:styleLbl>
+  <dgm:styleLbl name="asst2">
+    <dgm:scene3d>
+      <a:camera prst="orthographicFront"/>
+      <a:lightRig rig="threePt" dir="t"/>
+    </dgm:scene3d>
+    <dgm:sp3d/>
+    <dgm:txPr/>
+    <dgm:style>
+      <a:lnRef idx="2">
+        <a:scrgbClr r="0" g="0" b="0"/>
+      </a:lnRef>
+      <a:fillRef idx="1">
+        <a:scrgbClr r="0" g="0" b="0"/>
+      </a:fillRef>
+      <a:effectRef idx="0">
+        <a:scrgbClr r="0" g="0" b="0"/>
+      </a:effectRef>
+      <a:fontRef idx="minor">
+        <a:schemeClr val="lt1"/>
+      </a:fontRef>
+    </dgm:style>
+  </dgm:styleLbl>
+  <dgm:styleLbl name="asst3">
+    <dgm:scene3d>
+      <a:camera prst="orthographicFront"/>
+      <a:lightRig rig="threePt" dir="t"/>
+    </dgm:scene3d>
+    <dgm:sp3d/>
+    <dgm:txPr/>
+    <dgm:style>
+      <a:lnRef idx="2">
+        <a:scrgbClr r="0" g="0" b="0"/>
+      </a:lnRef>
+      <a:fillRef idx="1">
+        <a:scrgbClr r="0" g="0" b="0"/>
+      </a:fillRef>
+      <a:effectRef idx="0">
+        <a:scrgbClr r="0" g="0" b="0"/>
+      </a:effectRef>
+      <a:fontRef idx="minor">
+        <a:schemeClr val="lt1"/>
+      </a:fontRef>
+    </dgm:style>
+  </dgm:styleLbl>
+  <dgm:styleLbl name="asst4">
+    <dgm:scene3d>
+      <a:camera prst="orthographicFront"/>
+      <a:lightRig rig="threePt" dir="t"/>
+    </dgm:scene3d>
+    <dgm:sp3d/>
+    <dgm:txPr/>
+    <dgm:style>
+      <a:lnRef idx="2">
+        <a:scrgbClr r="0" g="0" b="0"/>
+      </a:lnRef>
+      <a:fillRef idx="1">
+        <a:scrgbClr r="0" g="0" b="0"/>
+      </a:fillRef>
+      <a:effectRef idx="0">
+        <a:scrgbClr r="0" g="0" b="0"/>
+      </a:effectRef>
+      <a:fontRef idx="minor">
+        <a:schemeClr val="lt1"/>
+      </a:fontRef>
+    </dgm:style>
+  </dgm:styleLbl>
+  <dgm:styleLbl name="parChTrans2D1">
+    <dgm:scene3d>
+      <a:camera prst="orthographicFront"/>
+      <a:lightRig rig="threePt" dir="t"/>
+    </dgm:scene3d>
+    <dgm:sp3d/>
+    <dgm:txPr/>
+    <dgm:style>
+      <a:lnRef idx="2">
+        <a:scrgbClr r="0" g="0" b="0"/>
+      </a:lnRef>
+      <a:fillRef idx="1">
+        <a:scrgbClr r="0" g="0" b="0"/>
+      </a:fillRef>
+      <a:effectRef idx="0">
+        <a:scrgbClr r="0" g="0" b="0"/>
+      </a:effectRef>
+      <a:fontRef idx="minor">
+        <a:schemeClr val="lt1"/>
+      </a:fontRef>
+    </dgm:style>
+  </dgm:styleLbl>
+  <dgm:styleLbl name="parChTrans2D2">
+    <dgm:scene3d>
+      <a:camera prst="orthographicFront"/>
+      <a:lightRig rig="threePt" dir="t"/>
+    </dgm:scene3d>
+    <dgm:sp3d/>
+    <dgm:txPr/>
+    <dgm:style>
+      <a:lnRef idx="2">
+        <a:scrgbClr r="0" g="0" b="0"/>
+      </a:lnRef>
+      <a:fillRef idx="1">
+        <a:scrgbClr r="0" g="0" b="0"/>
+      </a:fillRef>
+      <a:effectRef idx="0">
+        <a:scrgbClr r="0" g="0" b="0"/>
+      </a:effectRef>
+      <a:fontRef idx="minor">
+        <a:schemeClr val="lt1"/>
+      </a:fontRef>
+    </dgm:style>
+  </dgm:styleLbl>
+  <dgm:styleLbl name="parChTrans2D3">
+    <dgm:scene3d>
+      <a:camera prst="orthographicFront"/>
+      <a:lightRig rig="threePt" dir="t"/>
+    </dgm:scene3d>
+    <dgm:sp3d/>
+    <dgm:txPr/>
+    <dgm:style>
+      <a:lnRef idx="2">
+        <a:scrgbClr r="0" g="0" b="0"/>
+      </a:lnRef>
+      <a:fillRef idx="1">
+        <a:scrgbClr r="0" g="0" b="0"/>
+      </a:fillRef>
+      <a:effectRef idx="0">
+        <a:scrgbClr r="0" g="0" b="0"/>
+      </a:effectRef>
+      <a:fontRef idx="minor">
+        <a:schemeClr val="lt1"/>
+      </a:fontRef>
+    </dgm:style>
+  </dgm:styleLbl>
+  <dgm:styleLbl name="parChTrans2D4">
+    <dgm:scene3d>
+      <a:camera prst="orthographicFront"/>
+      <a:lightRig rig="threePt" dir="t"/>
+    </dgm:scene3d>
+    <dgm:sp3d/>
+    <dgm:txPr/>
+    <dgm:style>
+      <a:lnRef idx="2">
+        <a:scrgbClr r="0" g="0" b="0"/>
+      </a:lnRef>
+      <a:fillRef idx="1">
+        <a:scrgbClr r="0" g="0" b="0"/>
+      </a:fillRef>
+      <a:effectRef idx="0">
+        <a:scrgbClr r="0" g="0" b="0"/>
+      </a:effectRef>
+      <a:fontRef idx="minor">
+        <a:schemeClr val="lt1"/>
+      </a:fontRef>
+    </dgm:style>
+  </dgm:styleLbl>
+  <dgm:styleLbl name="parChTrans1D1">
+    <dgm:scene3d>
+      <a:camera prst="orthographicFront"/>
+      <a:lightRig rig="threePt" dir="t"/>
+    </dgm:scene3d>
+    <dgm:sp3d/>
+    <dgm:txPr/>
+    <dgm:style>
+      <a:lnRef idx="2">
+        <a:scrgbClr r="0" g="0" b="0"/>
+      </a:lnRef>
+      <a:fillRef idx="0">
+        <a:scrgbClr r="0" g="0" b="0"/>
+      </a:fillRef>
+      <a:effectRef idx="0">
+        <a:scrgbClr r="0" g="0" b="0"/>
+      </a:effectRef>
+      <a:fontRef idx="minor"/>
+    </dgm:style>
+  </dgm:styleLbl>
+  <dgm:styleLbl name="parChTrans1D2">
+    <dgm:scene3d>
+      <a:camera prst="orthographicFront"/>
+      <a:lightRig rig="threePt" dir="t"/>
+    </dgm:scene3d>
+    <dgm:sp3d/>
+    <dgm:txPr/>
+    <dgm:style>
+      <a:lnRef idx="2">
+        <a:scrgbClr r="0" g="0" b="0"/>
+      </a:lnRef>
+      <a:fillRef idx="0">
+        <a:scrgbClr r="0" g="0" b="0"/>
+      </a:fillRef>
+      <a:effectRef idx="0">
+        <a:scrgbClr r="0" g="0" b="0"/>
+      </a:effectRef>
+      <a:fontRef idx="minor"/>
+    </dgm:style>
+  </dgm:styleLbl>
+  <dgm:styleLbl name="parChTrans1D3">
+    <dgm:scene3d>
+      <a:camera prst="orthographicFront"/>
+      <a:lightRig rig="threePt" dir="t"/>
+    </dgm:scene3d>
+    <dgm:sp3d/>
+    <dgm:txPr/>
+    <dgm:style>
+      <a:lnRef idx="2">
+        <a:scrgbClr r="0" g="0" b="0"/>
+      </a:lnRef>
+      <a:fillRef idx="0">
+        <a:scrgbClr r="0" g="0" b="0"/>
+      </a:fillRef>
+      <a:effectRef idx="0">
+        <a:scrgbClr r="0" g="0" b="0"/>
+      </a:effectRef>
+      <a:fontRef idx="minor"/>
+    </dgm:style>
+  </dgm:styleLbl>
+  <dgm:styleLbl name="parChTrans1D4">
+    <dgm:scene3d>
+      <a:camera prst="orthographicFront"/>
+      <a:lightRig rig="threePt" dir="t"/>
+    </dgm:scene3d>
+    <dgm:sp3d/>
+    <dgm:txPr/>
+    <dgm:style>
+      <a:lnRef idx="2">
+        <a:scrgbClr r="0" g="0" b="0"/>
+      </a:lnRef>
+      <a:fillRef idx="0">
+        <a:scrgbClr r="0" g="0" b="0"/>
+      </a:fillRef>
+      <a:effectRef idx="0">
+        <a:scrgbClr r="0" g="0" b="0"/>
+      </a:effectRef>
+      <a:fontRef idx="minor"/>
+    </dgm:style>
+  </dgm:styleLbl>
+  <dgm:styleLbl name="fgAcc1">
+    <dgm:scene3d>
+      <a:camera prst="orthographicFront"/>
+      <a:lightRig rig="threePt" dir="t"/>
+    </dgm:scene3d>
+    <dgm:sp3d/>
+    <dgm:txPr/>
+    <dgm:style>
+      <a:lnRef idx="2">
+        <a:scrgbClr r="0" g="0" b="0"/>
+      </a:lnRef>
+      <a:fillRef idx="1">
+        <a:scrgbClr r="0" g="0" b="0"/>
+      </a:fillRef>
+      <a:effectRef idx="0">
+        <a:scrgbClr r="0" g="0" b="0"/>
+      </a:effectRef>
+      <a:fontRef idx="minor"/>
+    </dgm:style>
+  </dgm:styleLbl>
+  <dgm:styleLbl name="conFgAcc1">
+    <dgm:scene3d>
+      <a:camera prst="orthographicFront"/>
+      <a:lightRig rig="threePt" dir="t"/>
+    </dgm:scene3d>
+    <dgm:sp3d/>
+    <dgm:txPr/>
+    <dgm:style>
+      <a:lnRef idx="2">
+        <a:scrgbClr r="0" g="0" b="0"/>
+      </a:lnRef>
+      <a:fillRef idx="1">
+        <a:scrgbClr r="0" g="0" b="0"/>
+      </a:fillRef>
+      <a:effectRef idx="0">
+        <a:scrgbClr r="0" g="0" b="0"/>
+      </a:effectRef>
+      <a:fontRef idx="minor"/>
+    </dgm:style>
+  </dgm:styleLbl>
+  <dgm:styleLbl name="alignAcc1">
+    <dgm:scene3d>
+      <a:camera prst="orthographicFront"/>
+      <a:lightRig rig="threePt" dir="t"/>
+    </dgm:scene3d>
+    <dgm:sp3d/>
+    <dgm:txPr/>
+    <dgm:style>
+      <a:lnRef idx="2">
+        <a:scrgbClr r="0" g="0" b="0"/>
+      </a:lnRef>
+      <a:fillRef idx="1">
+        <a:scrgbClr r="0" g="0" b="0"/>
+      </a:fillRef>
+      <a:effectRef idx="0">
+        <a:scrgbClr r="0" g="0" b="0"/>
+      </a:effectRef>
+      <a:fontRef idx="minor"/>
+    </dgm:style>
+  </dgm:styleLbl>
+  <dgm:styleLbl name="trAlignAcc1">
+    <dgm:scene3d>
+      <a:camera prst="orthographicFront"/>
+      <a:lightRig rig="threePt" dir="t"/>
+    </dgm:scene3d>
+    <dgm:sp3d/>
+    <dgm:txPr/>
+    <dgm:style>
+      <a:lnRef idx="1">
+        <a:scrgbClr r="0" g="0" b="0"/>
+      </a:lnRef>
+      <a:fillRef idx="1">
+        <a:scrgbClr r="0" g="0" b="0"/>
+      </a:fillRef>
+      <a:effectRef idx="0">
+        <a:scrgbClr r="0" g="0" b="0"/>
+      </a:effectRef>
+      <a:fontRef idx="minor"/>
+    </dgm:style>
+  </dgm:styleLbl>
+  <dgm:styleLbl name="bgAcc1">
+    <dgm:scene3d>
+      <a:camera prst="orthographicFront"/>
+      <a:lightRig rig="threePt" dir="t"/>
+    </dgm:scene3d>
+    <dgm:sp3d/>
+    <dgm:txPr/>
+    <dgm:style>
+      <a:lnRef idx="2">
+        <a:scrgbClr r="0" g="0" b="0"/>
+      </a:lnRef>
+      <a:fillRef idx="1">
+        <a:scrgbClr r="0" g="0" b="0"/>
+      </a:fillRef>
+      <a:effectRef idx="0">
+        <a:scrgbClr r="0" g="0" b="0"/>
+      </a:effectRef>
+      <a:fontRef idx="minor"/>
+    </dgm:style>
+  </dgm:styleLbl>
+  <dgm:styleLbl name="solidFgAcc1">
+    <dgm:scene3d>
+      <a:camera prst="orthographicFront"/>
+      <a:lightRig rig="threePt" dir="t"/>
+    </dgm:scene3d>
+    <dgm:sp3d/>
+    <dgm:txPr/>
+    <dgm:style>
+      <a:lnRef idx="2">
+        <a:scrgbClr r="0" g="0" b="0"/>
+      </a:lnRef>
+      <a:fillRef idx="1">
+        <a:scrgbClr r="0" g="0" b="0"/>
+      </a:fillRef>
+      <a:effectRef idx="0">
+        <a:scrgbClr r="0" g="0" b="0"/>
+      </a:effectRef>
+      <a:fontRef idx="minor"/>
+    </dgm:style>
+  </dgm:styleLbl>
+  <dgm:styleLbl name="solidAlignAcc1">
+    <dgm:scene3d>
+      <a:camera prst="orthographicFront"/>
+      <a:lightRig rig="threePt" dir="t"/>
+    </dgm:scene3d>
+    <dgm:sp3d/>
+    <dgm:txPr/>
+    <dgm:style>
+      <a:lnRef idx="2">
+        <a:scrgbClr r="0" g="0" b="0"/>
+      </a:lnRef>
+      <a:fillRef idx="1">
+        <a:scrgbClr r="0" g="0" b="0"/>
+      </a:fillRef>
+      <a:effectRef idx="0">
+        <a:scrgbClr r="0" g="0" b="0"/>
+      </a:effectRef>
+      <a:fontRef idx="minor"/>
+    </dgm:style>
+  </dgm:styleLbl>
+  <dgm:styleLbl name="solidBgAcc1">
+    <dgm:scene3d>
+      <a:camera prst="orthographicFront"/>
+      <a:lightRig rig="threePt" dir="t"/>
+    </dgm:scene3d>
+    <dgm:sp3d/>
+    <dgm:txPr/>
+    <dgm:style>
+      <a:lnRef idx="2">
+        <a:scrgbClr r="0" g="0" b="0"/>
+      </a:lnRef>
+      <a:fillRef idx="1">
+        <a:scrgbClr r="0" g="0" b="0"/>
+      </a:fillRef>
+      <a:effectRef idx="0">
+        <a:scrgbClr r="0" g="0" b="0"/>
+      </a:effectRef>
+      <a:fontRef idx="minor"/>
+    </dgm:style>
+  </dgm:styleLbl>
+  <dgm:styleLbl name="fgAccFollowNode1">
+    <dgm:scene3d>
+      <a:camera prst="orthographicFront"/>
+      <a:lightRig rig="threePt" dir="t"/>
+    </dgm:scene3d>
+    <dgm:sp3d/>
+    <dgm:txPr/>
+    <dgm:style>
+      <a:lnRef idx="2">
+        <a:scrgbClr r="0" g="0" b="0"/>
+      </a:lnRef>
+      <a:fillRef idx="1">
+        <a:scrgbClr r="0" g="0" b="0"/>
+      </a:fillRef>
+      <a:effectRef idx="0">
+        <a:scrgbClr r="0" g="0" b="0"/>
+      </a:effectRef>
+      <a:fontRef idx="minor"/>
+    </dgm:style>
+  </dgm:styleLbl>
+  <dgm:styleLbl name="alignAccFollowNode1">
+    <dgm:scene3d>
+      <a:camera prst="orthographicFront"/>
+      <a:lightRig rig="threePt" dir="t"/>
+    </dgm:scene3d>
+    <dgm:sp3d/>
+    <dgm:txPr/>
+    <dgm:style>
+      <a:lnRef idx="2">
+        <a:scrgbClr r="0" g="0" b="0"/>
+      </a:lnRef>
+      <a:fillRef idx="1">
+        <a:scrgbClr r="0" g="0" b="0"/>
+      </a:fillRef>
+      <a:effectRef idx="0">
+        <a:scrgbClr r="0" g="0" b="0"/>
+      </a:effectRef>
+      <a:fontRef idx="minor"/>
+    </dgm:style>
+  </dgm:styleLbl>
+  <dgm:styleLbl name="bgAccFollowNode1">
+    <dgm:scene3d>
+      <a:camera prst="orthographicFront"/>
+      <a:lightRig rig="threePt" dir="t"/>
+    </dgm:scene3d>
+    <dgm:sp3d/>
+    <dgm:txPr/>
+    <dgm:style>
+      <a:lnRef idx="2">
+        <a:scrgbClr r="0" g="0" b="0"/>
+      </a:lnRef>
+      <a:fillRef idx="1">
+        <a:scrgbClr r="0" g="0" b="0"/>
+      </a:fillRef>
+      <a:effectRef idx="0">
+        <a:scrgbClr r="0" g="0" b="0"/>
+      </a:effectRef>
+      <a:fontRef idx="minor"/>
+    </dgm:style>
+  </dgm:styleLbl>
+  <dgm:styleLbl name="fgAcc0">
+    <dgm:scene3d>
+      <a:camera prst="orthographicFront"/>
+      <a:lightRig rig="threePt" dir="t"/>
+    </dgm:scene3d>
+    <dgm:sp3d/>
+    <dgm:txPr/>
+    <dgm:style>
+      <a:lnRef idx="2">
+        <a:scrgbClr r="0" g="0" b="0"/>
+      </a:lnRef>
+      <a:fillRef idx="1">
+        <a:scrgbClr r="0" g="0" b="0"/>
+      </a:fillRef>
+      <a:effectRef idx="0">
+        <a:scrgbClr r="0" g="0" b="0"/>
+      </a:effectRef>
+      <a:fontRef idx="minor"/>
+    </dgm:style>
+  </dgm:styleLbl>
+  <dgm:styleLbl name="fgAcc2">
+    <dgm:scene3d>
+      <a:camera prst="orthographicFront"/>
+      <a:lightRig rig="threePt" dir="t"/>
+    </dgm:scene3d>
+    <dgm:sp3d/>
+    <dgm:txPr/>
+    <dgm:style>
+      <a:lnRef idx="2">
+        <a:scrgbClr r="0" g="0" b="0"/>
+      </a:lnRef>
+      <a:fillRef idx="1">
+        <a:scrgbClr r="0" g="0" b="0"/>
+      </a:fillRef>
+      <a:effectRef idx="0">
+        <a:scrgbClr r="0" g="0" b="0"/>
+      </a:effectRef>
+      <a:fontRef idx="minor"/>
+    </dgm:style>
+  </dgm:styleLbl>
+  <dgm:styleLbl name="fgAcc3">
+    <dgm:scene3d>
+      <a:camera prst="orthographicFront"/>
+      <a:lightRig rig="threePt" dir="t"/>
+    </dgm:scene3d>
+    <dgm:sp3d/>
+    <dgm:txPr/>
+    <dgm:style>
+      <a:lnRef idx="2">
+        <a:scrgbClr r="0" g="0" b="0"/>
+      </a:lnRef>
+      <a:fillRef idx="1">
+        <a:scrgbClr r="0" g="0" b="0"/>
+      </a:fillRef>
+      <a:effectRef idx="0">
+        <a:scrgbClr r="0" g="0" b="0"/>
+      </a:effectRef>
+      <a:fontRef idx="minor"/>
+    </dgm:style>
+  </dgm:styleLbl>
+  <dgm:styleLbl name="fgAcc4">
+    <dgm:scene3d>
+      <a:camera prst="orthographicFront"/>
+      <a:lightRig rig="threePt" dir="t"/>
+    </dgm:scene3d>
+    <dgm:sp3d/>
+    <dgm:txPr/>
+    <dgm:style>
+      <a:lnRef idx="2">
+        <a:scrgbClr r="0" g="0" b="0"/>
+      </a:lnRef>
+      <a:fillRef idx="1">
+        <a:scrgbClr r="0" g="0" b="0"/>
+      </a:fillRef>
+      <a:effectRef idx="0">
+        <a:scrgbClr r="0" g="0" b="0"/>
+      </a:effectRef>
+      <a:fontRef idx="minor"/>
+    </dgm:style>
+  </dgm:styleLbl>
+  <dgm:styleLbl name="bgShp">
+    <dgm:scene3d>
+      <a:camera prst="orthographicFront"/>
+      <a:lightRig rig="threePt" dir="t"/>
+    </dgm:scene3d>
+    <dgm:sp3d/>
+    <dgm:txPr/>
+    <dgm:style>
+      <a:lnRef idx="0">
+        <a:scrgbClr r="0" g="0" b="0"/>
+      </a:lnRef>
+      <a:fillRef idx="1">
+        <a:scrgbClr r="0" g="0" b="0"/>
+      </a:fillRef>
+      <a:effectRef idx="0">
+        <a:scrgbClr r="0" g="0" b="0"/>
+      </a:effectRef>
+      <a:fontRef idx="minor"/>
+    </dgm:style>
+  </dgm:styleLbl>
+  <dgm:styleLbl name="dkBgShp">
+    <dgm:scene3d>
+      <a:camera prst="orthographicFront"/>
+      <a:lightRig rig="threePt" dir="t"/>
+    </dgm:scene3d>
+    <dgm:sp3d/>
+    <dgm:txPr/>
+    <dgm:style>
+      <a:lnRef idx="0">
+        <a:scrgbClr r="0" g="0" b="0"/>
+      </a:lnRef>
+      <a:fillRef idx="1">
+        <a:scrgbClr r="0" g="0" b="0"/>
+      </a:fillRef>
+      <a:effectRef idx="0">
+        <a:scrgbClr r="0" g="0" b="0"/>
+      </a:effectRef>
+      <a:fontRef idx="minor"/>
+    </dgm:style>
+  </dgm:styleLbl>
+  <dgm:styleLbl name="trBgShp">
+    <dgm:scene3d>
+      <a:camera prst="orthographicFront"/>
+      <a:lightRig rig="threePt" dir="t"/>
+    </dgm:scene3d>
+    <dgm:sp3d/>
+    <dgm:txPr/>
+    <dgm:style>
+      <a:lnRef idx="0">
+        <a:scrgbClr r="0" g="0" b="0"/>
+      </a:lnRef>
+      <a:fillRef idx="1">
+        <a:scrgbClr r="0" g="0" b="0"/>
+      </a:fillRef>
+      <a:effectRef idx="0">
+        <a:scrgbClr r="0" g="0" b="0"/>
+      </a:effectRef>
+      <a:fontRef idx="minor"/>
+    </dgm:style>
+  </dgm:styleLbl>
+  <dgm:styleLbl name="fgShp">
+    <dgm:scene3d>
+      <a:camera prst="orthographicFront"/>
+      <a:lightRig rig="threePt" dir="t"/>
+    </dgm:scene3d>
+    <dgm:sp3d/>
+    <dgm:txPr/>
+    <dgm:style>
+      <a:lnRef idx="2">
+        <a:scrgbClr r="0" g="0" b="0"/>
+      </a:lnRef>
+      <a:fillRef idx="1">
+        <a:scrgbClr r="0" g="0" b="0"/>
+      </a:fillRef>
+      <a:effectRef idx="0">
+        <a:scrgbClr r="0" g="0" b="0"/>
+      </a:effectRef>
+      <a:fontRef idx="minor"/>
+    </dgm:style>
+  </dgm:styleLbl>
+  <dgm:styleLbl name="revTx">
+    <dgm:scene3d>
+      <a:camera prst="orthographicFront"/>
+      <a:lightRig rig="threePt" dir="t"/>
+    </dgm:scene3d>
+    <dgm:sp3d/>
+    <dgm:txPr/>
+    <dgm:style>
+      <a:lnRef idx="0">
+        <a:scrgbClr r="0" g="0" b="0"/>
+      </a:lnRef>
+      <a:fillRef idx="0">
+        <a:scrgbClr r="0" g="0" b="0"/>
+      </a:fillRef>
+      <a:effectRef idx="0">
+        <a:scrgbClr r="0" g="0" b="0"/>
+      </a:effectRef>
+      <a:fontRef idx="minor"/>
+    </dgm:style>
+  </dgm:styleLbl>
+</dgm:styleDef>
+</file>
+
+<file path=word/diagrams/quickStyle2.xml><?xml version="1.0" encoding="utf-8"?>
 <dgm:styleDef xmlns:dgm="http://schemas.openxmlformats.org/drawingml/2006/diagram" xmlns:a="http://schemas.openxmlformats.org/drawingml/2006/main" uniqueId="urn:microsoft.com/office/officeart/2005/8/quickstyle/simple1">
   <dgm:title val=""/>
   <dgm:desc val=""/>

</xml_diff>

<commit_message>
Added player: inspect tile to REQUIREMENTS doc
</commit_message>
<xml_diff>
--- a/doc/REQUIREMENTS.docx
+++ b/doc/REQUIREMENTS.docx
@@ -1421,7 +1421,7 @@
           </mc:Choice>
           <mc:Fallback>
             <w:pict>
-              <v:shapetype w14:anchorId="006ED425" id="_x0000_t13" coordsize="21600,21600" o:spt="13" adj="16200,5400" path="m@0,l@0@1,0@1,0@2@0@2@0,21600,21600,10800xe">
+              <v:shapetype w14:anchorId="5427D2C9" id="_x0000_t13" coordsize="21600,21600" o:spt="13" adj="16200,5400" path="m@0,l@0@1,0@1,0@2@0@2@0,21600,21600,10800xe">
                 <v:stroke joinstyle="miter"/>
                 <v:formulas>
                   <v:f eqn="val #0"/>
@@ -1553,22 +1553,216 @@
       <w:pPr>
         <w:rPr>
           <w:b/>
+          <w:sz w:val="28"/>
+          <w:szCs w:val="28"/>
+        </w:rPr>
+      </w:pPr>
+      <w:r>
+        <w:rPr>
+          <w:b/>
+          <w:sz w:val="28"/>
+          <w:szCs w:val="28"/>
+        </w:rPr>
+        <w:t>Player: Inspect Tile</w:t>
+      </w:r>
+    </w:p>
+    <w:p>
+      <w:pPr>
+        <w:rPr>
           <w:sz w:val="36"/>
           <w:szCs w:val="36"/>
         </w:rPr>
       </w:pPr>
-      <w:bookmarkStart w:id="0" w:name="_GoBack"/>
-      <w:bookmarkEnd w:id="0"/>
+      <w:r>
+        <w:rPr>
+          <w:sz w:val="28"/>
+          <w:szCs w:val="28"/>
+        </w:rPr>
+        <w:tab/>
+        <w:t>On their turn</w:t>
+      </w:r>
+      <w:r>
+        <w:rPr>
+          <w:sz w:val="28"/>
+          <w:szCs w:val="28"/>
+        </w:rPr>
+        <w:t xml:space="preserve">, a player may inspect a tile. </w:t>
+      </w:r>
+      <w:r>
+        <w:rPr>
+          <w:sz w:val="28"/>
+          <w:szCs w:val="28"/>
+        </w:rPr>
+        <w:t xml:space="preserve">A tile can only be inspected if it is in range of one of the player’s robots.  </w:t>
+      </w:r>
+      <w:r>
+        <w:rPr>
+          <w:sz w:val="28"/>
+          <w:szCs w:val="28"/>
+        </w:rPr>
+        <w:t xml:space="preserve">If the tile has any tanks on it, a window with a list of all robots on the tile and their stats will be shown to the player.  If the tile is empty, the window will not be shown.  </w:t>
+      </w:r>
     </w:p>
     <w:p>
       <w:pPr>
         <w:jc w:val="center"/>
         <w:rPr>
+          <w:sz w:val="28"/>
+          <w:szCs w:val="28"/>
+        </w:rPr>
+      </w:pPr>
+    </w:p>
+    <w:p>
+      <w:pPr>
+        <w:rPr>
+          <w:sz w:val="28"/>
+          <w:szCs w:val="28"/>
+        </w:rPr>
+      </w:pPr>
+      <w:r>
+        <w:rPr>
+          <w:sz w:val="28"/>
+          <w:szCs w:val="28"/>
+        </w:rPr>
+        <w:tab/>
+      </w:r>
+      <w:r>
+        <w:rPr>
           <w:b/>
           <w:sz w:val="28"/>
           <w:szCs w:val="28"/>
         </w:rPr>
+        <w:t xml:space="preserve">Preconditions: </w:t>
+      </w:r>
+      <w:r>
+        <w:rPr>
+          <w:b/>
+          <w:sz w:val="28"/>
+          <w:szCs w:val="28"/>
+        </w:rPr>
+        <w:tab/>
+      </w:r>
+      <w:r>
+        <w:rPr>
+          <w:sz w:val="28"/>
+          <w:szCs w:val="28"/>
+        </w:rPr>
+        <w:t>-</w:t>
+      </w:r>
+      <w:r>
+        <w:rPr>
+          <w:sz w:val="28"/>
+          <w:szCs w:val="28"/>
+        </w:rPr>
+        <w:t>The tile is within range of one of the player’s robots</w:t>
+      </w:r>
+    </w:p>
+    <w:p>
+      <w:pPr>
+        <w:rPr>
+          <w:sz w:val="28"/>
+          <w:szCs w:val="28"/>
+        </w:rPr>
       </w:pPr>
+      <w:r>
+        <w:rPr>
+          <w:sz w:val="28"/>
+          <w:szCs w:val="28"/>
+        </w:rPr>
+        <w:tab/>
+      </w:r>
+    </w:p>
+    <w:p>
+      <w:pPr>
+        <w:rPr>
+          <w:sz w:val="28"/>
+          <w:szCs w:val="28"/>
+        </w:rPr>
+      </w:pPr>
+      <w:r>
+        <w:rPr>
+          <w:noProof/>
+          <w:sz w:val="28"/>
+          <w:szCs w:val="28"/>
+          <w:lang w:eastAsia="en-CA"/>
+        </w:rPr>
+        <w:drawing>
+          <wp:inline distT="0" distB="0" distL="0" distR="0">
+            <wp:extent cx="6072505" cy="1268084"/>
+            <wp:effectExtent l="0" t="0" r="4445" b="27940"/>
+            <wp:docPr id="7" name="Diagram 7"/>
+            <wp:cNvGraphicFramePr/>
+            <a:graphic xmlns:a="http://schemas.openxmlformats.org/drawingml/2006/main">
+              <a:graphicData uri="http://schemas.openxmlformats.org/drawingml/2006/diagram">
+                <dgm:relIds xmlns:dgm="http://schemas.openxmlformats.org/drawingml/2006/diagram" xmlns:r="http://schemas.openxmlformats.org/officeDocument/2006/relationships" r:dm="rId25" r:lo="rId26" r:qs="rId27" r:cs="rId28"/>
+              </a:graphicData>
+            </a:graphic>
+          </wp:inline>
+        </w:drawing>
+      </w:r>
+    </w:p>
+    <w:p>
+      <w:pPr>
+        <w:rPr>
+          <w:i/>
+          <w:sz w:val="28"/>
+          <w:szCs w:val="28"/>
+        </w:rPr>
+      </w:pPr>
+      <w:r>
+        <w:rPr>
+          <w:b/>
+          <w:sz w:val="28"/>
+          <w:szCs w:val="28"/>
+        </w:rPr>
+        <w:lastRenderedPageBreak/>
+        <w:t xml:space="preserve">FIG </w:t>
+      </w:r>
+      <w:proofErr w:type="spellStart"/>
+      <w:r>
+        <w:rPr>
+          <w:b/>
+          <w:sz w:val="28"/>
+          <w:szCs w:val="28"/>
+        </w:rPr>
+        <w:t>x.x</w:t>
+      </w:r>
+      <w:proofErr w:type="spellEnd"/>
+      <w:r>
+        <w:rPr>
+          <w:b/>
+          <w:sz w:val="28"/>
+          <w:szCs w:val="28"/>
+        </w:rPr>
+        <w:t xml:space="preserve">: </w:t>
+      </w:r>
+      <w:r>
+        <w:rPr>
+          <w:i/>
+          <w:sz w:val="28"/>
+          <w:szCs w:val="28"/>
+        </w:rPr>
+        <w:t xml:space="preserve">The above figure shows the sequence of events the player takes when inspecting a tile.  </w:t>
+      </w:r>
+    </w:p>
+    <w:p>
+      <w:pPr>
+        <w:rPr>
+          <w:i/>
+          <w:sz w:val="28"/>
+          <w:szCs w:val="28"/>
+        </w:rPr>
+      </w:pPr>
+    </w:p>
+    <w:p>
+      <w:pPr>
+        <w:rPr>
+          <w:sz w:val="28"/>
+          <w:szCs w:val="28"/>
+        </w:rPr>
+      </w:pPr>
+      <w:bookmarkStart w:id="0" w:name="_GoBack"/>
+      <w:bookmarkEnd w:id="0"/>
     </w:p>
     <w:p>
       <w:pPr>
@@ -4761,6 +4955,753 @@
 </file>
 
 <file path=word/diagrams/colors4.xml><?xml version="1.0" encoding="utf-8"?>
+<dgm:colorsDef xmlns:dgm="http://schemas.openxmlformats.org/drawingml/2006/diagram" xmlns:a="http://schemas.openxmlformats.org/drawingml/2006/main" uniqueId="urn:microsoft.com/office/officeart/2005/8/colors/accent1_2">
+  <dgm:title val=""/>
+  <dgm:desc val=""/>
+  <dgm:catLst>
+    <dgm:cat type="accent1" pri="11200"/>
+  </dgm:catLst>
+  <dgm:styleLbl name="node0">
+    <dgm:fillClrLst meth="repeat">
+      <a:schemeClr val="accent1"/>
+    </dgm:fillClrLst>
+    <dgm:linClrLst meth="repeat">
+      <a:schemeClr val="lt1"/>
+    </dgm:linClrLst>
+    <dgm:effectClrLst/>
+    <dgm:txLinClrLst/>
+    <dgm:txFillClrLst/>
+    <dgm:txEffectClrLst/>
+  </dgm:styleLbl>
+  <dgm:styleLbl name="alignNode1">
+    <dgm:fillClrLst meth="repeat">
+      <a:schemeClr val="accent1"/>
+    </dgm:fillClrLst>
+    <dgm:linClrLst meth="repeat">
+      <a:schemeClr val="accent1"/>
+    </dgm:linClrLst>
+    <dgm:effectClrLst/>
+    <dgm:txLinClrLst/>
+    <dgm:txFillClrLst/>
+    <dgm:txEffectClrLst/>
+  </dgm:styleLbl>
+  <dgm:styleLbl name="node1">
+    <dgm:fillClrLst meth="repeat">
+      <a:schemeClr val="accent1"/>
+    </dgm:fillClrLst>
+    <dgm:linClrLst meth="repeat">
+      <a:schemeClr val="lt1"/>
+    </dgm:linClrLst>
+    <dgm:effectClrLst/>
+    <dgm:txLinClrLst/>
+    <dgm:txFillClrLst/>
+    <dgm:txEffectClrLst/>
+  </dgm:styleLbl>
+  <dgm:styleLbl name="lnNode1">
+    <dgm:fillClrLst meth="repeat">
+      <a:schemeClr val="accent1"/>
+    </dgm:fillClrLst>
+    <dgm:linClrLst meth="repeat">
+      <a:schemeClr val="lt1"/>
+    </dgm:linClrLst>
+    <dgm:effectClrLst/>
+    <dgm:txLinClrLst/>
+    <dgm:txFillClrLst/>
+    <dgm:txEffectClrLst/>
+  </dgm:styleLbl>
+  <dgm:styleLbl name="vennNode1">
+    <dgm:fillClrLst meth="repeat">
+      <a:schemeClr val="accent1">
+        <a:alpha val="50000"/>
+      </a:schemeClr>
+    </dgm:fillClrLst>
+    <dgm:linClrLst meth="repeat">
+      <a:schemeClr val="lt1"/>
+    </dgm:linClrLst>
+    <dgm:effectClrLst/>
+    <dgm:txLinClrLst/>
+    <dgm:txFillClrLst/>
+    <dgm:txEffectClrLst/>
+  </dgm:styleLbl>
+  <dgm:styleLbl name="node2">
+    <dgm:fillClrLst meth="repeat">
+      <a:schemeClr val="accent1"/>
+    </dgm:fillClrLst>
+    <dgm:linClrLst meth="repeat">
+      <a:schemeClr val="lt1"/>
+    </dgm:linClrLst>
+    <dgm:effectClrLst/>
+    <dgm:txLinClrLst/>
+    <dgm:txFillClrLst/>
+    <dgm:txEffectClrLst/>
+  </dgm:styleLbl>
+  <dgm:styleLbl name="node3">
+    <dgm:fillClrLst meth="repeat">
+      <a:schemeClr val="accent1"/>
+    </dgm:fillClrLst>
+    <dgm:linClrLst meth="repeat">
+      <a:schemeClr val="lt1"/>
+    </dgm:linClrLst>
+    <dgm:effectClrLst/>
+    <dgm:txLinClrLst/>
+    <dgm:txFillClrLst/>
+    <dgm:txEffectClrLst/>
+  </dgm:styleLbl>
+  <dgm:styleLbl name="node4">
+    <dgm:fillClrLst meth="repeat">
+      <a:schemeClr val="accent1"/>
+    </dgm:fillClrLst>
+    <dgm:linClrLst meth="repeat">
+      <a:schemeClr val="lt1"/>
+    </dgm:linClrLst>
+    <dgm:effectClrLst/>
+    <dgm:txLinClrLst/>
+    <dgm:txFillClrLst/>
+    <dgm:txEffectClrLst/>
+  </dgm:styleLbl>
+  <dgm:styleLbl name="fgImgPlace1">
+    <dgm:fillClrLst meth="repeat">
+      <a:schemeClr val="accent1">
+        <a:tint val="50000"/>
+      </a:schemeClr>
+    </dgm:fillClrLst>
+    <dgm:linClrLst meth="repeat">
+      <a:schemeClr val="lt1"/>
+    </dgm:linClrLst>
+    <dgm:effectClrLst/>
+    <dgm:txLinClrLst/>
+    <dgm:txFillClrLst meth="repeat">
+      <a:schemeClr val="lt1"/>
+    </dgm:txFillClrLst>
+    <dgm:txEffectClrLst/>
+  </dgm:styleLbl>
+  <dgm:styleLbl name="alignImgPlace1">
+    <dgm:fillClrLst meth="repeat">
+      <a:schemeClr val="accent1">
+        <a:tint val="50000"/>
+      </a:schemeClr>
+    </dgm:fillClrLst>
+    <dgm:linClrLst meth="repeat">
+      <a:schemeClr val="lt1"/>
+    </dgm:linClrLst>
+    <dgm:effectClrLst/>
+    <dgm:txLinClrLst/>
+    <dgm:txFillClrLst meth="repeat">
+      <a:schemeClr val="lt1"/>
+    </dgm:txFillClrLst>
+    <dgm:txEffectClrLst/>
+  </dgm:styleLbl>
+  <dgm:styleLbl name="bgImgPlace1">
+    <dgm:fillClrLst meth="repeat">
+      <a:schemeClr val="accent1">
+        <a:tint val="50000"/>
+      </a:schemeClr>
+    </dgm:fillClrLst>
+    <dgm:linClrLst meth="repeat">
+      <a:schemeClr val="lt1"/>
+    </dgm:linClrLst>
+    <dgm:effectClrLst/>
+    <dgm:txLinClrLst/>
+    <dgm:txFillClrLst meth="repeat">
+      <a:schemeClr val="lt1"/>
+    </dgm:txFillClrLst>
+    <dgm:txEffectClrLst/>
+  </dgm:styleLbl>
+  <dgm:styleLbl name="sibTrans2D1">
+    <dgm:fillClrLst meth="repeat">
+      <a:schemeClr val="accent1">
+        <a:tint val="60000"/>
+      </a:schemeClr>
+    </dgm:fillClrLst>
+    <dgm:linClrLst meth="repeat">
+      <a:schemeClr val="accent1">
+        <a:tint val="60000"/>
+      </a:schemeClr>
+    </dgm:linClrLst>
+    <dgm:effectClrLst/>
+    <dgm:txLinClrLst/>
+    <dgm:txFillClrLst/>
+    <dgm:txEffectClrLst/>
+  </dgm:styleLbl>
+  <dgm:styleLbl name="fgSibTrans2D1">
+    <dgm:fillClrLst meth="repeat">
+      <a:schemeClr val="accent1">
+        <a:tint val="60000"/>
+      </a:schemeClr>
+    </dgm:fillClrLst>
+    <dgm:linClrLst meth="repeat">
+      <a:schemeClr val="accent1">
+        <a:tint val="60000"/>
+      </a:schemeClr>
+    </dgm:linClrLst>
+    <dgm:effectClrLst/>
+    <dgm:txLinClrLst/>
+    <dgm:txFillClrLst/>
+    <dgm:txEffectClrLst/>
+  </dgm:styleLbl>
+  <dgm:styleLbl name="bgSibTrans2D1">
+    <dgm:fillClrLst meth="repeat">
+      <a:schemeClr val="accent1">
+        <a:tint val="60000"/>
+      </a:schemeClr>
+    </dgm:fillClrLst>
+    <dgm:linClrLst meth="repeat">
+      <a:schemeClr val="accent1">
+        <a:tint val="60000"/>
+      </a:schemeClr>
+    </dgm:linClrLst>
+    <dgm:effectClrLst/>
+    <dgm:txLinClrLst/>
+    <dgm:txFillClrLst/>
+    <dgm:txEffectClrLst/>
+  </dgm:styleLbl>
+  <dgm:styleLbl name="sibTrans1D1">
+    <dgm:fillClrLst meth="repeat">
+      <a:schemeClr val="accent1"/>
+    </dgm:fillClrLst>
+    <dgm:linClrLst meth="repeat">
+      <a:schemeClr val="accent1"/>
+    </dgm:linClrLst>
+    <dgm:effectClrLst/>
+    <dgm:txLinClrLst/>
+    <dgm:txFillClrLst meth="repeat">
+      <a:schemeClr val="tx1"/>
+    </dgm:txFillClrLst>
+    <dgm:txEffectClrLst/>
+  </dgm:styleLbl>
+  <dgm:styleLbl name="callout">
+    <dgm:fillClrLst meth="repeat">
+      <a:schemeClr val="accent1"/>
+    </dgm:fillClrLst>
+    <dgm:linClrLst meth="repeat">
+      <a:schemeClr val="accent1">
+        <a:tint val="50000"/>
+      </a:schemeClr>
+    </dgm:linClrLst>
+    <dgm:effectClrLst/>
+    <dgm:txLinClrLst/>
+    <dgm:txFillClrLst meth="repeat">
+      <a:schemeClr val="tx1"/>
+    </dgm:txFillClrLst>
+    <dgm:txEffectClrLst/>
+  </dgm:styleLbl>
+  <dgm:styleLbl name="asst0">
+    <dgm:fillClrLst meth="repeat">
+      <a:schemeClr val="accent1"/>
+    </dgm:fillClrLst>
+    <dgm:linClrLst meth="repeat">
+      <a:schemeClr val="lt1"/>
+    </dgm:linClrLst>
+    <dgm:effectClrLst/>
+    <dgm:txLinClrLst/>
+    <dgm:txFillClrLst/>
+    <dgm:txEffectClrLst/>
+  </dgm:styleLbl>
+  <dgm:styleLbl name="asst1">
+    <dgm:fillClrLst meth="repeat">
+      <a:schemeClr val="accent1"/>
+    </dgm:fillClrLst>
+    <dgm:linClrLst meth="repeat">
+      <a:schemeClr val="lt1"/>
+    </dgm:linClrLst>
+    <dgm:effectClrLst/>
+    <dgm:txLinClrLst/>
+    <dgm:txFillClrLst/>
+    <dgm:txEffectClrLst/>
+  </dgm:styleLbl>
+  <dgm:styleLbl name="asst2">
+    <dgm:fillClrLst meth="repeat">
+      <a:schemeClr val="accent1"/>
+    </dgm:fillClrLst>
+    <dgm:linClrLst meth="repeat">
+      <a:schemeClr val="lt1"/>
+    </dgm:linClrLst>
+    <dgm:effectClrLst/>
+    <dgm:txLinClrLst/>
+    <dgm:txFillClrLst/>
+    <dgm:txEffectClrLst/>
+  </dgm:styleLbl>
+  <dgm:styleLbl name="asst3">
+    <dgm:fillClrLst meth="repeat">
+      <a:schemeClr val="accent1"/>
+    </dgm:fillClrLst>
+    <dgm:linClrLst meth="repeat">
+      <a:schemeClr val="lt1"/>
+    </dgm:linClrLst>
+    <dgm:effectClrLst/>
+    <dgm:txLinClrLst/>
+    <dgm:txFillClrLst/>
+    <dgm:txEffectClrLst/>
+  </dgm:styleLbl>
+  <dgm:styleLbl name="asst4">
+    <dgm:fillClrLst meth="repeat">
+      <a:schemeClr val="accent1"/>
+    </dgm:fillClrLst>
+    <dgm:linClrLst meth="repeat">
+      <a:schemeClr val="lt1"/>
+    </dgm:linClrLst>
+    <dgm:effectClrLst/>
+    <dgm:txLinClrLst/>
+    <dgm:txFillClrLst/>
+    <dgm:txEffectClrLst/>
+  </dgm:styleLbl>
+  <dgm:styleLbl name="parChTrans2D1">
+    <dgm:fillClrLst meth="repeat">
+      <a:schemeClr val="accent1">
+        <a:tint val="60000"/>
+      </a:schemeClr>
+    </dgm:fillClrLst>
+    <dgm:linClrLst meth="repeat">
+      <a:schemeClr val="accent1">
+        <a:tint val="60000"/>
+      </a:schemeClr>
+    </dgm:linClrLst>
+    <dgm:effectClrLst/>
+    <dgm:txLinClrLst/>
+    <dgm:txFillClrLst meth="repeat">
+      <a:schemeClr val="lt1"/>
+    </dgm:txFillClrLst>
+    <dgm:txEffectClrLst/>
+  </dgm:styleLbl>
+  <dgm:styleLbl name="parChTrans2D2">
+    <dgm:fillClrLst meth="repeat">
+      <a:schemeClr val="accent1"/>
+    </dgm:fillClrLst>
+    <dgm:linClrLst meth="repeat">
+      <a:schemeClr val="accent1"/>
+    </dgm:linClrLst>
+    <dgm:effectClrLst/>
+    <dgm:txLinClrLst/>
+    <dgm:txFillClrLst meth="repeat">
+      <a:schemeClr val="lt1"/>
+    </dgm:txFillClrLst>
+    <dgm:txEffectClrLst/>
+  </dgm:styleLbl>
+  <dgm:styleLbl name="parChTrans2D3">
+    <dgm:fillClrLst meth="repeat">
+      <a:schemeClr val="accent1"/>
+    </dgm:fillClrLst>
+    <dgm:linClrLst meth="repeat">
+      <a:schemeClr val="accent1"/>
+    </dgm:linClrLst>
+    <dgm:effectClrLst/>
+    <dgm:txLinClrLst/>
+    <dgm:txFillClrLst meth="repeat">
+      <a:schemeClr val="lt1"/>
+    </dgm:txFillClrLst>
+    <dgm:txEffectClrLst/>
+  </dgm:styleLbl>
+  <dgm:styleLbl name="parChTrans2D4">
+    <dgm:fillClrLst meth="repeat">
+      <a:schemeClr val="accent1"/>
+    </dgm:fillClrLst>
+    <dgm:linClrLst meth="repeat">
+      <a:schemeClr val="accent1"/>
+    </dgm:linClrLst>
+    <dgm:effectClrLst/>
+    <dgm:txLinClrLst/>
+    <dgm:txFillClrLst meth="repeat">
+      <a:schemeClr val="lt1"/>
+    </dgm:txFillClrLst>
+    <dgm:txEffectClrLst/>
+  </dgm:styleLbl>
+  <dgm:styleLbl name="parChTrans1D1">
+    <dgm:fillClrLst meth="repeat">
+      <a:schemeClr val="accent1"/>
+    </dgm:fillClrLst>
+    <dgm:linClrLst meth="repeat">
+      <a:schemeClr val="accent1">
+        <a:shade val="60000"/>
+      </a:schemeClr>
+    </dgm:linClrLst>
+    <dgm:effectClrLst/>
+    <dgm:txLinClrLst/>
+    <dgm:txFillClrLst meth="repeat">
+      <a:schemeClr val="tx1"/>
+    </dgm:txFillClrLst>
+    <dgm:txEffectClrLst/>
+  </dgm:styleLbl>
+  <dgm:styleLbl name="parChTrans1D2">
+    <dgm:fillClrLst meth="repeat">
+      <a:schemeClr val="accent1"/>
+    </dgm:fillClrLst>
+    <dgm:linClrLst meth="repeat">
+      <a:schemeClr val="accent1">
+        <a:shade val="60000"/>
+      </a:schemeClr>
+    </dgm:linClrLst>
+    <dgm:effectClrLst/>
+    <dgm:txLinClrLst/>
+    <dgm:txFillClrLst meth="repeat">
+      <a:schemeClr val="tx1"/>
+    </dgm:txFillClrLst>
+    <dgm:txEffectClrLst/>
+  </dgm:styleLbl>
+  <dgm:styleLbl name="parChTrans1D3">
+    <dgm:fillClrLst meth="repeat">
+      <a:schemeClr val="accent1"/>
+    </dgm:fillClrLst>
+    <dgm:linClrLst meth="repeat">
+      <a:schemeClr val="accent1">
+        <a:shade val="80000"/>
+      </a:schemeClr>
+    </dgm:linClrLst>
+    <dgm:effectClrLst/>
+    <dgm:txLinClrLst/>
+    <dgm:txFillClrLst meth="repeat">
+      <a:schemeClr val="tx1"/>
+    </dgm:txFillClrLst>
+    <dgm:txEffectClrLst/>
+  </dgm:styleLbl>
+  <dgm:styleLbl name="parChTrans1D4">
+    <dgm:fillClrLst meth="repeat">
+      <a:schemeClr val="accent1"/>
+    </dgm:fillClrLst>
+    <dgm:linClrLst meth="repeat">
+      <a:schemeClr val="accent1">
+        <a:shade val="80000"/>
+      </a:schemeClr>
+    </dgm:linClrLst>
+    <dgm:effectClrLst/>
+    <dgm:txLinClrLst/>
+    <dgm:txFillClrLst meth="repeat">
+      <a:schemeClr val="tx1"/>
+    </dgm:txFillClrLst>
+    <dgm:txEffectClrLst/>
+  </dgm:styleLbl>
+  <dgm:styleLbl name="fgAcc1">
+    <dgm:fillClrLst meth="repeat">
+      <a:schemeClr val="lt1">
+        <a:alpha val="90000"/>
+      </a:schemeClr>
+    </dgm:fillClrLst>
+    <dgm:linClrLst meth="repeat">
+      <a:schemeClr val="accent1"/>
+    </dgm:linClrLst>
+    <dgm:effectClrLst/>
+    <dgm:txLinClrLst/>
+    <dgm:txFillClrLst meth="repeat">
+      <a:schemeClr val="dk1"/>
+    </dgm:txFillClrLst>
+    <dgm:txEffectClrLst/>
+  </dgm:styleLbl>
+  <dgm:styleLbl name="conFgAcc1">
+    <dgm:fillClrLst meth="repeat">
+      <a:schemeClr val="lt1">
+        <a:alpha val="90000"/>
+      </a:schemeClr>
+    </dgm:fillClrLst>
+    <dgm:linClrLst meth="repeat">
+      <a:schemeClr val="accent1"/>
+    </dgm:linClrLst>
+    <dgm:effectClrLst/>
+    <dgm:txLinClrLst/>
+    <dgm:txFillClrLst meth="repeat">
+      <a:schemeClr val="dk1"/>
+    </dgm:txFillClrLst>
+    <dgm:txEffectClrLst/>
+  </dgm:styleLbl>
+  <dgm:styleLbl name="alignAcc1">
+    <dgm:fillClrLst meth="repeat">
+      <a:schemeClr val="lt1">
+        <a:alpha val="90000"/>
+      </a:schemeClr>
+    </dgm:fillClrLst>
+    <dgm:linClrLst meth="repeat">
+      <a:schemeClr val="accent1"/>
+    </dgm:linClrLst>
+    <dgm:effectClrLst/>
+    <dgm:txLinClrLst/>
+    <dgm:txFillClrLst meth="repeat">
+      <a:schemeClr val="dk1"/>
+    </dgm:txFillClrLst>
+    <dgm:txEffectClrLst/>
+  </dgm:styleLbl>
+  <dgm:styleLbl name="trAlignAcc1">
+    <dgm:fillClrLst meth="repeat">
+      <a:schemeClr val="lt1">
+        <a:alpha val="40000"/>
+      </a:schemeClr>
+    </dgm:fillClrLst>
+    <dgm:linClrLst meth="repeat">
+      <a:schemeClr val="accent1"/>
+    </dgm:linClrLst>
+    <dgm:effectClrLst/>
+    <dgm:txLinClrLst/>
+    <dgm:txFillClrLst meth="repeat">
+      <a:schemeClr val="dk1"/>
+    </dgm:txFillClrLst>
+    <dgm:txEffectClrLst/>
+  </dgm:styleLbl>
+  <dgm:styleLbl name="bgAcc1">
+    <dgm:fillClrLst meth="repeat">
+      <a:schemeClr val="lt1">
+        <a:alpha val="90000"/>
+      </a:schemeClr>
+    </dgm:fillClrLst>
+    <dgm:linClrLst meth="repeat">
+      <a:schemeClr val="accent1"/>
+    </dgm:linClrLst>
+    <dgm:effectClrLst/>
+    <dgm:txLinClrLst/>
+    <dgm:txFillClrLst meth="repeat">
+      <a:schemeClr val="dk1"/>
+    </dgm:txFillClrLst>
+    <dgm:txEffectClrLst/>
+  </dgm:styleLbl>
+  <dgm:styleLbl name="solidFgAcc1">
+    <dgm:fillClrLst meth="repeat">
+      <a:schemeClr val="lt1"/>
+    </dgm:fillClrLst>
+    <dgm:linClrLst meth="repeat">
+      <a:schemeClr val="accent1"/>
+    </dgm:linClrLst>
+    <dgm:effectClrLst/>
+    <dgm:txLinClrLst/>
+    <dgm:txFillClrLst meth="repeat">
+      <a:schemeClr val="dk1"/>
+    </dgm:txFillClrLst>
+    <dgm:txEffectClrLst/>
+  </dgm:styleLbl>
+  <dgm:styleLbl name="solidAlignAcc1">
+    <dgm:fillClrLst meth="repeat">
+      <a:schemeClr val="lt1"/>
+    </dgm:fillClrLst>
+    <dgm:linClrLst meth="repeat">
+      <a:schemeClr val="accent1"/>
+    </dgm:linClrLst>
+    <dgm:effectClrLst/>
+    <dgm:txLinClrLst/>
+    <dgm:txFillClrLst meth="repeat">
+      <a:schemeClr val="dk1"/>
+    </dgm:txFillClrLst>
+    <dgm:txEffectClrLst/>
+  </dgm:styleLbl>
+  <dgm:styleLbl name="solidBgAcc1">
+    <dgm:fillClrLst meth="repeat">
+      <a:schemeClr val="lt1"/>
+    </dgm:fillClrLst>
+    <dgm:linClrLst meth="repeat">
+      <a:schemeClr val="accent1"/>
+    </dgm:linClrLst>
+    <dgm:effectClrLst/>
+    <dgm:txLinClrLst/>
+    <dgm:txFillClrLst meth="repeat">
+      <a:schemeClr val="dk1"/>
+    </dgm:txFillClrLst>
+    <dgm:txEffectClrLst/>
+  </dgm:styleLbl>
+  <dgm:styleLbl name="fgAccFollowNode1">
+    <dgm:fillClrLst meth="repeat">
+      <a:schemeClr val="accent1">
+        <a:alpha val="90000"/>
+        <a:tint val="40000"/>
+      </a:schemeClr>
+    </dgm:fillClrLst>
+    <dgm:linClrLst meth="repeat">
+      <a:schemeClr val="accent1">
+        <a:alpha val="90000"/>
+        <a:tint val="40000"/>
+      </a:schemeClr>
+    </dgm:linClrLst>
+    <dgm:effectClrLst/>
+    <dgm:txLinClrLst/>
+    <dgm:txFillClrLst meth="repeat">
+      <a:schemeClr val="dk1"/>
+    </dgm:txFillClrLst>
+    <dgm:txEffectClrLst/>
+  </dgm:styleLbl>
+  <dgm:styleLbl name="alignAccFollowNode1">
+    <dgm:fillClrLst meth="repeat">
+      <a:schemeClr val="accent1">
+        <a:alpha val="90000"/>
+        <a:tint val="40000"/>
+      </a:schemeClr>
+    </dgm:fillClrLst>
+    <dgm:linClrLst meth="repeat">
+      <a:schemeClr val="accent1">
+        <a:alpha val="90000"/>
+        <a:tint val="40000"/>
+      </a:schemeClr>
+    </dgm:linClrLst>
+    <dgm:effectClrLst/>
+    <dgm:txLinClrLst/>
+    <dgm:txFillClrLst meth="repeat">
+      <a:schemeClr val="dk1"/>
+    </dgm:txFillClrLst>
+    <dgm:txEffectClrLst/>
+  </dgm:styleLbl>
+  <dgm:styleLbl name="bgAccFollowNode1">
+    <dgm:fillClrLst meth="repeat">
+      <a:schemeClr val="accent1">
+        <a:alpha val="90000"/>
+        <a:tint val="40000"/>
+      </a:schemeClr>
+    </dgm:fillClrLst>
+    <dgm:linClrLst meth="repeat">
+      <a:schemeClr val="accent1">
+        <a:alpha val="90000"/>
+        <a:tint val="40000"/>
+      </a:schemeClr>
+    </dgm:linClrLst>
+    <dgm:effectClrLst/>
+    <dgm:txLinClrLst/>
+    <dgm:txFillClrLst meth="repeat">
+      <a:schemeClr val="dk1"/>
+    </dgm:txFillClrLst>
+    <dgm:txEffectClrLst/>
+  </dgm:styleLbl>
+  <dgm:styleLbl name="fgAcc0">
+    <dgm:fillClrLst meth="repeat">
+      <a:schemeClr val="lt1">
+        <a:alpha val="90000"/>
+      </a:schemeClr>
+    </dgm:fillClrLst>
+    <dgm:linClrLst meth="repeat">
+      <a:schemeClr val="accent1"/>
+    </dgm:linClrLst>
+    <dgm:effectClrLst/>
+    <dgm:txLinClrLst/>
+    <dgm:txFillClrLst meth="repeat">
+      <a:schemeClr val="dk1"/>
+    </dgm:txFillClrLst>
+    <dgm:txEffectClrLst/>
+  </dgm:styleLbl>
+  <dgm:styleLbl name="fgAcc2">
+    <dgm:fillClrLst meth="repeat">
+      <a:schemeClr val="lt1">
+        <a:alpha val="90000"/>
+      </a:schemeClr>
+    </dgm:fillClrLst>
+    <dgm:linClrLst meth="repeat">
+      <a:schemeClr val="accent1"/>
+    </dgm:linClrLst>
+    <dgm:effectClrLst/>
+    <dgm:txLinClrLst/>
+    <dgm:txFillClrLst meth="repeat">
+      <a:schemeClr val="dk1"/>
+    </dgm:txFillClrLst>
+    <dgm:txEffectClrLst/>
+  </dgm:styleLbl>
+  <dgm:styleLbl name="fgAcc3">
+    <dgm:fillClrLst meth="repeat">
+      <a:schemeClr val="lt1">
+        <a:alpha val="90000"/>
+      </a:schemeClr>
+    </dgm:fillClrLst>
+    <dgm:linClrLst meth="repeat">
+      <a:schemeClr val="accent1"/>
+    </dgm:linClrLst>
+    <dgm:effectClrLst/>
+    <dgm:txLinClrLst/>
+    <dgm:txFillClrLst meth="repeat">
+      <a:schemeClr val="dk1"/>
+    </dgm:txFillClrLst>
+    <dgm:txEffectClrLst/>
+  </dgm:styleLbl>
+  <dgm:styleLbl name="fgAcc4">
+    <dgm:fillClrLst meth="repeat">
+      <a:schemeClr val="lt1">
+        <a:alpha val="90000"/>
+      </a:schemeClr>
+    </dgm:fillClrLst>
+    <dgm:linClrLst meth="repeat">
+      <a:schemeClr val="accent1"/>
+    </dgm:linClrLst>
+    <dgm:effectClrLst/>
+    <dgm:txLinClrLst/>
+    <dgm:txFillClrLst meth="repeat">
+      <a:schemeClr val="dk1"/>
+    </dgm:txFillClrLst>
+    <dgm:txEffectClrLst/>
+  </dgm:styleLbl>
+  <dgm:styleLbl name="bgShp">
+    <dgm:fillClrLst meth="repeat">
+      <a:schemeClr val="accent1">
+        <a:tint val="40000"/>
+      </a:schemeClr>
+    </dgm:fillClrLst>
+    <dgm:linClrLst meth="repeat">
+      <a:schemeClr val="accent1"/>
+    </dgm:linClrLst>
+    <dgm:effectClrLst/>
+    <dgm:txLinClrLst/>
+    <dgm:txFillClrLst meth="repeat">
+      <a:schemeClr val="dk1"/>
+    </dgm:txFillClrLst>
+    <dgm:txEffectClrLst/>
+  </dgm:styleLbl>
+  <dgm:styleLbl name="dkBgShp">
+    <dgm:fillClrLst meth="repeat">
+      <a:schemeClr val="accent1">
+        <a:shade val="80000"/>
+      </a:schemeClr>
+    </dgm:fillClrLst>
+    <dgm:linClrLst meth="repeat">
+      <a:schemeClr val="accent1"/>
+    </dgm:linClrLst>
+    <dgm:effectClrLst/>
+    <dgm:txLinClrLst/>
+    <dgm:txFillClrLst meth="repeat">
+      <a:schemeClr val="lt1"/>
+    </dgm:txFillClrLst>
+    <dgm:txEffectClrLst/>
+  </dgm:styleLbl>
+  <dgm:styleLbl name="trBgShp">
+    <dgm:fillClrLst meth="repeat">
+      <a:schemeClr val="accent1">
+        <a:tint val="50000"/>
+        <a:alpha val="40000"/>
+      </a:schemeClr>
+    </dgm:fillClrLst>
+    <dgm:linClrLst meth="repeat">
+      <a:schemeClr val="accent1"/>
+    </dgm:linClrLst>
+    <dgm:effectClrLst/>
+    <dgm:txLinClrLst/>
+    <dgm:txFillClrLst meth="repeat">
+      <a:schemeClr val="lt1"/>
+    </dgm:txFillClrLst>
+    <dgm:txEffectClrLst/>
+  </dgm:styleLbl>
+  <dgm:styleLbl name="fgShp">
+    <dgm:fillClrLst meth="repeat">
+      <a:schemeClr val="accent1">
+        <a:tint val="60000"/>
+      </a:schemeClr>
+    </dgm:fillClrLst>
+    <dgm:linClrLst meth="repeat">
+      <a:schemeClr val="lt1"/>
+    </dgm:linClrLst>
+    <dgm:effectClrLst/>
+    <dgm:txLinClrLst/>
+    <dgm:txFillClrLst meth="repeat">
+      <a:schemeClr val="dk1"/>
+    </dgm:txFillClrLst>
+    <dgm:txEffectClrLst/>
+  </dgm:styleLbl>
+  <dgm:styleLbl name="revTx">
+    <dgm:fillClrLst meth="repeat">
+      <a:schemeClr val="lt1">
+        <a:alpha val="0"/>
+      </a:schemeClr>
+    </dgm:fillClrLst>
+    <dgm:linClrLst meth="repeat">
+      <a:schemeClr val="dk1">
+        <a:alpha val="0"/>
+      </a:schemeClr>
+    </dgm:linClrLst>
+    <dgm:effectClrLst/>
+    <dgm:txLinClrLst/>
+    <dgm:txFillClrLst meth="repeat">
+      <a:schemeClr val="tx1"/>
+    </dgm:txFillClrLst>
+    <dgm:txEffectClrLst/>
+  </dgm:styleLbl>
+</dgm:colorsDef>
+</file>
+
+<file path=word/diagrams/colors5.xml><?xml version="1.0" encoding="utf-8"?>
 <dgm:colorsDef xmlns:dgm="http://schemas.openxmlformats.org/drawingml/2006/diagram" xmlns:a="http://schemas.openxmlformats.org/drawingml/2006/main" uniqueId="urn:microsoft.com/office/officeart/2005/8/colors/accent1_2">
   <dgm:title val=""/>
   <dgm:desc val=""/>
@@ -6591,6 +7532,201 @@
   <dgm:extLst>
     <a:ext uri="http://schemas.microsoft.com/office/drawing/2008/diagram">
       <dsp:dataModelExt xmlns:dsp="http://schemas.microsoft.com/office/drawing/2008/diagram" relId="rId24" minVer="http://schemas.openxmlformats.org/drawingml/2006/diagram"/>
+    </a:ext>
+  </dgm:extLst>
+</dgm:dataModel>
+</file>
+
+<file path=word/diagrams/data5.xml><?xml version="1.0" encoding="utf-8"?>
+<dgm:dataModel xmlns:dgm="http://schemas.openxmlformats.org/drawingml/2006/diagram" xmlns:a="http://schemas.openxmlformats.org/drawingml/2006/main">
+  <dgm:ptLst>
+    <dgm:pt modelId="{F20C6B98-4CFB-46A4-936F-524D2071C833}" type="doc">
+      <dgm:prSet loTypeId="urn:microsoft.com/office/officeart/2005/8/layout/process1" loCatId="process" qsTypeId="urn:microsoft.com/office/officeart/2005/8/quickstyle/simple1" qsCatId="simple" csTypeId="urn:microsoft.com/office/officeart/2005/8/colors/accent1_2" csCatId="accent1" phldr="1"/>
+      <dgm:spPr/>
+    </dgm:pt>
+    <dgm:pt modelId="{41D8CB0E-E18D-4E40-8A60-93C5387391B7}">
+      <dgm:prSet phldrT="[Text]"/>
+      <dgm:spPr/>
+      <dgm:t>
+        <a:bodyPr/>
+        <a:lstStyle/>
+        <a:p>
+          <a:r>
+            <a:rPr lang="en-US"/>
+            <a:t>1. The player clicks on the tile they wish to inspect</a:t>
+          </a:r>
+        </a:p>
+      </dgm:t>
+    </dgm:pt>
+    <dgm:pt modelId="{957AF055-73D5-42BE-BA85-974E931C22B0}" type="parTrans" cxnId="{CDED2AED-D3F1-4722-82AB-FD7C6F52EBE1}">
+      <dgm:prSet/>
+      <dgm:spPr/>
+      <dgm:t>
+        <a:bodyPr/>
+        <a:lstStyle/>
+        <a:p>
+          <a:endParaRPr lang="en-US"/>
+        </a:p>
+      </dgm:t>
+    </dgm:pt>
+    <dgm:pt modelId="{6A7657E6-BB31-4029-A293-44E2991368CD}" type="sibTrans" cxnId="{CDED2AED-D3F1-4722-82AB-FD7C6F52EBE1}">
+      <dgm:prSet/>
+      <dgm:spPr/>
+      <dgm:t>
+        <a:bodyPr/>
+        <a:lstStyle/>
+        <a:p>
+          <a:endParaRPr lang="en-US"/>
+        </a:p>
+      </dgm:t>
+    </dgm:pt>
+    <dgm:pt modelId="{24656442-39A8-44AB-955B-0471C57562F6}">
+      <dgm:prSet phldrT="[Text]"/>
+      <dgm:spPr/>
+      <dgm:t>
+        <a:bodyPr/>
+        <a:lstStyle/>
+        <a:p>
+          <a:r>
+            <a:rPr lang="en-US"/>
+            <a:t>3. Player closes the window</a:t>
+          </a:r>
+        </a:p>
+      </dgm:t>
+    </dgm:pt>
+    <dgm:pt modelId="{11DF8651-4285-4A7B-873E-E23442643919}" type="parTrans" cxnId="{3FB895D5-037F-4EE3-8F04-05CE8C96F727}">
+      <dgm:prSet/>
+      <dgm:spPr/>
+      <dgm:t>
+        <a:bodyPr/>
+        <a:lstStyle/>
+        <a:p>
+          <a:endParaRPr lang="en-US"/>
+        </a:p>
+      </dgm:t>
+    </dgm:pt>
+    <dgm:pt modelId="{90424FAC-B2AA-4C61-BC2F-6F0020C5CCD4}" type="sibTrans" cxnId="{3FB895D5-037F-4EE3-8F04-05CE8C96F727}">
+      <dgm:prSet/>
+      <dgm:spPr/>
+      <dgm:t>
+        <a:bodyPr/>
+        <a:lstStyle/>
+        <a:p>
+          <a:endParaRPr lang="en-US"/>
+        </a:p>
+      </dgm:t>
+    </dgm:pt>
+    <dgm:pt modelId="{788EA81A-C8CD-46E3-9F2B-DF78523B1A34}">
+      <dgm:prSet phldrT="[Text]"/>
+      <dgm:spPr/>
+      <dgm:t>
+        <a:bodyPr/>
+        <a:lstStyle/>
+        <a:p>
+          <a:r>
+            <a:rPr lang="en-US"/>
+            <a:t>2. A window displaying the stats of any robots on the tile is displayed.</a:t>
+          </a:r>
+        </a:p>
+      </dgm:t>
+    </dgm:pt>
+    <dgm:pt modelId="{DEA520A1-1658-4A48-B853-51B24DE16988}" type="parTrans" cxnId="{C219B333-8C4F-42E0-92A8-C46456A3B7EC}">
+      <dgm:prSet/>
+      <dgm:spPr/>
+      <dgm:t>
+        <a:bodyPr/>
+        <a:lstStyle/>
+        <a:p>
+          <a:endParaRPr lang="en-US"/>
+        </a:p>
+      </dgm:t>
+    </dgm:pt>
+    <dgm:pt modelId="{3F514DD5-A342-4ED7-9B99-8234CB1E81AE}" type="sibTrans" cxnId="{C219B333-8C4F-42E0-92A8-C46456A3B7EC}">
+      <dgm:prSet/>
+      <dgm:spPr/>
+      <dgm:t>
+        <a:bodyPr/>
+        <a:lstStyle/>
+        <a:p>
+          <a:endParaRPr lang="en-US"/>
+        </a:p>
+      </dgm:t>
+    </dgm:pt>
+    <dgm:pt modelId="{FA324B82-6112-44A2-AE9E-957BE5D6E302}" type="pres">
+      <dgm:prSet presAssocID="{F20C6B98-4CFB-46A4-936F-524D2071C833}" presName="Name0" presStyleCnt="0">
+        <dgm:presLayoutVars>
+          <dgm:dir/>
+          <dgm:resizeHandles val="exact"/>
+        </dgm:presLayoutVars>
+      </dgm:prSet>
+      <dgm:spPr/>
+    </dgm:pt>
+    <dgm:pt modelId="{53811A91-6301-45BD-973F-F41CA06680BB}" type="pres">
+      <dgm:prSet presAssocID="{41D8CB0E-E18D-4E40-8A60-93C5387391B7}" presName="node" presStyleLbl="node1" presStyleIdx="0" presStyleCnt="3">
+        <dgm:presLayoutVars>
+          <dgm:bulletEnabled val="1"/>
+        </dgm:presLayoutVars>
+      </dgm:prSet>
+      <dgm:spPr/>
+    </dgm:pt>
+    <dgm:pt modelId="{18CAB054-3044-4D98-9C5C-732B2D47F88F}" type="pres">
+      <dgm:prSet presAssocID="{6A7657E6-BB31-4029-A293-44E2991368CD}" presName="sibTrans" presStyleLbl="sibTrans2D1" presStyleIdx="0" presStyleCnt="2"/>
+      <dgm:spPr/>
+    </dgm:pt>
+    <dgm:pt modelId="{866886D2-7BD0-4894-9A9C-1A97E3D27578}" type="pres">
+      <dgm:prSet presAssocID="{6A7657E6-BB31-4029-A293-44E2991368CD}" presName="connectorText" presStyleLbl="sibTrans2D1" presStyleIdx="0" presStyleCnt="2"/>
+      <dgm:spPr/>
+    </dgm:pt>
+    <dgm:pt modelId="{9D6F7634-E75F-4952-8F3B-14A34C43A3C0}" type="pres">
+      <dgm:prSet presAssocID="{788EA81A-C8CD-46E3-9F2B-DF78523B1A34}" presName="node" presStyleLbl="node1" presStyleIdx="1" presStyleCnt="3">
+        <dgm:presLayoutVars>
+          <dgm:bulletEnabled val="1"/>
+        </dgm:presLayoutVars>
+      </dgm:prSet>
+      <dgm:spPr/>
+    </dgm:pt>
+    <dgm:pt modelId="{AB0820E6-8228-42AF-86D7-C761C4723CC5}" type="pres">
+      <dgm:prSet presAssocID="{3F514DD5-A342-4ED7-9B99-8234CB1E81AE}" presName="sibTrans" presStyleLbl="sibTrans2D1" presStyleIdx="1" presStyleCnt="2"/>
+      <dgm:spPr/>
+    </dgm:pt>
+    <dgm:pt modelId="{9BA39045-50F9-4AC4-98B5-6373103F1AF1}" type="pres">
+      <dgm:prSet presAssocID="{3F514DD5-A342-4ED7-9B99-8234CB1E81AE}" presName="connectorText" presStyleLbl="sibTrans2D1" presStyleIdx="1" presStyleCnt="2"/>
+      <dgm:spPr/>
+    </dgm:pt>
+    <dgm:pt modelId="{21709089-D6D5-430D-B865-9C7EFD32901F}" type="pres">
+      <dgm:prSet presAssocID="{24656442-39A8-44AB-955B-0471C57562F6}" presName="node" presStyleLbl="node1" presStyleIdx="2" presStyleCnt="3">
+        <dgm:presLayoutVars>
+          <dgm:bulletEnabled val="1"/>
+        </dgm:presLayoutVars>
+      </dgm:prSet>
+      <dgm:spPr/>
+    </dgm:pt>
+  </dgm:ptLst>
+  <dgm:cxnLst>
+    <dgm:cxn modelId="{F7A204AF-C0D5-49F9-8874-3638532DF8F4}" type="presOf" srcId="{24656442-39A8-44AB-955B-0471C57562F6}" destId="{21709089-D6D5-430D-B865-9C7EFD32901F}" srcOrd="0" destOrd="0" presId="urn:microsoft.com/office/officeart/2005/8/layout/process1"/>
+    <dgm:cxn modelId="{5912F335-42D4-409D-B037-2167936F267B}" type="presOf" srcId="{3F514DD5-A342-4ED7-9B99-8234CB1E81AE}" destId="{AB0820E6-8228-42AF-86D7-C761C4723CC5}" srcOrd="0" destOrd="0" presId="urn:microsoft.com/office/officeart/2005/8/layout/process1"/>
+    <dgm:cxn modelId="{C219B333-8C4F-42E0-92A8-C46456A3B7EC}" srcId="{F20C6B98-4CFB-46A4-936F-524D2071C833}" destId="{788EA81A-C8CD-46E3-9F2B-DF78523B1A34}" srcOrd="1" destOrd="0" parTransId="{DEA520A1-1658-4A48-B853-51B24DE16988}" sibTransId="{3F514DD5-A342-4ED7-9B99-8234CB1E81AE}"/>
+    <dgm:cxn modelId="{01C65FBF-1C2E-4022-91E3-DDC222F51DD4}" type="presOf" srcId="{41D8CB0E-E18D-4E40-8A60-93C5387391B7}" destId="{53811A91-6301-45BD-973F-F41CA06680BB}" srcOrd="0" destOrd="0" presId="urn:microsoft.com/office/officeart/2005/8/layout/process1"/>
+    <dgm:cxn modelId="{039E9A39-F0C8-4F38-AC18-09715A8CE28A}" type="presOf" srcId="{F20C6B98-4CFB-46A4-936F-524D2071C833}" destId="{FA324B82-6112-44A2-AE9E-957BE5D6E302}" srcOrd="0" destOrd="0" presId="urn:microsoft.com/office/officeart/2005/8/layout/process1"/>
+    <dgm:cxn modelId="{EAD0156A-3C3D-4E1A-902A-BD0C5B7A2A38}" type="presOf" srcId="{788EA81A-C8CD-46E3-9F2B-DF78523B1A34}" destId="{9D6F7634-E75F-4952-8F3B-14A34C43A3C0}" srcOrd="0" destOrd="0" presId="urn:microsoft.com/office/officeart/2005/8/layout/process1"/>
+    <dgm:cxn modelId="{3FB895D5-037F-4EE3-8F04-05CE8C96F727}" srcId="{F20C6B98-4CFB-46A4-936F-524D2071C833}" destId="{24656442-39A8-44AB-955B-0471C57562F6}" srcOrd="2" destOrd="0" parTransId="{11DF8651-4285-4A7B-873E-E23442643919}" sibTransId="{90424FAC-B2AA-4C61-BC2F-6F0020C5CCD4}"/>
+    <dgm:cxn modelId="{CDED2AED-D3F1-4722-82AB-FD7C6F52EBE1}" srcId="{F20C6B98-4CFB-46A4-936F-524D2071C833}" destId="{41D8CB0E-E18D-4E40-8A60-93C5387391B7}" srcOrd="0" destOrd="0" parTransId="{957AF055-73D5-42BE-BA85-974E931C22B0}" sibTransId="{6A7657E6-BB31-4029-A293-44E2991368CD}"/>
+    <dgm:cxn modelId="{B61FE691-1DC5-4D7F-AE6A-6D8260E81B83}" type="presOf" srcId="{6A7657E6-BB31-4029-A293-44E2991368CD}" destId="{866886D2-7BD0-4894-9A9C-1A97E3D27578}" srcOrd="1" destOrd="0" presId="urn:microsoft.com/office/officeart/2005/8/layout/process1"/>
+    <dgm:cxn modelId="{40A3011A-BBD7-4738-A91E-61420A676CE5}" type="presOf" srcId="{3F514DD5-A342-4ED7-9B99-8234CB1E81AE}" destId="{9BA39045-50F9-4AC4-98B5-6373103F1AF1}" srcOrd="1" destOrd="0" presId="urn:microsoft.com/office/officeart/2005/8/layout/process1"/>
+    <dgm:cxn modelId="{88314172-BA34-4155-983A-028F988BB939}" type="presOf" srcId="{6A7657E6-BB31-4029-A293-44E2991368CD}" destId="{18CAB054-3044-4D98-9C5C-732B2D47F88F}" srcOrd="0" destOrd="0" presId="urn:microsoft.com/office/officeart/2005/8/layout/process1"/>
+    <dgm:cxn modelId="{A4C91231-F4F1-4451-8140-0BA77D5DC64E}" type="presParOf" srcId="{FA324B82-6112-44A2-AE9E-957BE5D6E302}" destId="{53811A91-6301-45BD-973F-F41CA06680BB}" srcOrd="0" destOrd="0" presId="urn:microsoft.com/office/officeart/2005/8/layout/process1"/>
+    <dgm:cxn modelId="{BF1EC91B-17F2-4C7D-898E-D9E181548BA2}" type="presParOf" srcId="{FA324B82-6112-44A2-AE9E-957BE5D6E302}" destId="{18CAB054-3044-4D98-9C5C-732B2D47F88F}" srcOrd="1" destOrd="0" presId="urn:microsoft.com/office/officeart/2005/8/layout/process1"/>
+    <dgm:cxn modelId="{A58F265B-E6EF-4263-9BF0-4BFAA3E92B14}" type="presParOf" srcId="{18CAB054-3044-4D98-9C5C-732B2D47F88F}" destId="{866886D2-7BD0-4894-9A9C-1A97E3D27578}" srcOrd="0" destOrd="0" presId="urn:microsoft.com/office/officeart/2005/8/layout/process1"/>
+    <dgm:cxn modelId="{9853BEEC-64BC-4AB1-9EEA-80FA7E6BB4C5}" type="presParOf" srcId="{FA324B82-6112-44A2-AE9E-957BE5D6E302}" destId="{9D6F7634-E75F-4952-8F3B-14A34C43A3C0}" srcOrd="2" destOrd="0" presId="urn:microsoft.com/office/officeart/2005/8/layout/process1"/>
+    <dgm:cxn modelId="{2AF22440-9B10-4864-8CC7-C30259B3F43F}" type="presParOf" srcId="{FA324B82-6112-44A2-AE9E-957BE5D6E302}" destId="{AB0820E6-8228-42AF-86D7-C761C4723CC5}" srcOrd="3" destOrd="0" presId="urn:microsoft.com/office/officeart/2005/8/layout/process1"/>
+    <dgm:cxn modelId="{323B88FB-7DC5-4294-AEE0-3FEA184951EA}" type="presParOf" srcId="{AB0820E6-8228-42AF-86D7-C761C4723CC5}" destId="{9BA39045-50F9-4AC4-98B5-6373103F1AF1}" srcOrd="0" destOrd="0" presId="urn:microsoft.com/office/officeart/2005/8/layout/process1"/>
+    <dgm:cxn modelId="{B24EC684-4F2B-438F-81FD-70BD6705D795}" type="presParOf" srcId="{FA324B82-6112-44A2-AE9E-957BE5D6E302}" destId="{21709089-D6D5-430D-B865-9C7EFD32901F}" srcOrd="4" destOrd="0" presId="urn:microsoft.com/office/officeart/2005/8/layout/process1"/>
+  </dgm:cxnLst>
+  <dgm:bg/>
+  <dgm:whole/>
+  <dgm:extLst>
+    <a:ext uri="http://schemas.microsoft.com/office/drawing/2008/diagram">
+      <dsp:dataModelExt xmlns:dsp="http://schemas.microsoft.com/office/drawing/2008/diagram" relId="rId29" minVer="http://schemas.openxmlformats.org/drawingml/2006/diagram"/>
     </a:ext>
   </dgm:extLst>
 </dgm:dataModel>
@@ -8914,6 +10050,398 @@
 </dsp:drawing>
 </file>
 
+<file path=word/diagrams/drawing5.xml><?xml version="1.0" encoding="utf-8"?>
+<dsp:drawing xmlns:dgm="http://schemas.openxmlformats.org/drawingml/2006/diagram" xmlns:dsp="http://schemas.microsoft.com/office/drawing/2008/diagram" xmlns:a="http://schemas.openxmlformats.org/drawingml/2006/main">
+  <dsp:spTree>
+    <dsp:nvGrpSpPr>
+      <dsp:cNvPr id="0" name=""/>
+      <dsp:cNvGrpSpPr/>
+    </dsp:nvGrpSpPr>
+    <dsp:grpSpPr/>
+    <dsp:sp modelId="{53811A91-6301-45BD-973F-F41CA06680BB}">
+      <dsp:nvSpPr>
+        <dsp:cNvPr id="0" name=""/>
+        <dsp:cNvSpPr/>
+      </dsp:nvSpPr>
+      <dsp:spPr>
+        <a:xfrm>
+          <a:off x="5337" y="5457"/>
+          <a:ext cx="1595218" cy="1257169"/>
+        </a:xfrm>
+        <a:prstGeom prst="roundRect">
+          <a:avLst>
+            <a:gd name="adj" fmla="val 10000"/>
+          </a:avLst>
+        </a:prstGeom>
+        <a:solidFill>
+          <a:schemeClr val="accent1">
+            <a:hueOff val="0"/>
+            <a:satOff val="0"/>
+            <a:lumOff val="0"/>
+            <a:alphaOff val="0"/>
+          </a:schemeClr>
+        </a:solidFill>
+        <a:ln w="12700" cap="flat" cmpd="sng" algn="ctr">
+          <a:solidFill>
+            <a:schemeClr val="lt1">
+              <a:hueOff val="0"/>
+              <a:satOff val="0"/>
+              <a:lumOff val="0"/>
+              <a:alphaOff val="0"/>
+            </a:schemeClr>
+          </a:solidFill>
+          <a:prstDash val="solid"/>
+          <a:miter lim="800000"/>
+        </a:ln>
+        <a:effectLst/>
+      </dsp:spPr>
+      <dsp:style>
+        <a:lnRef idx="2">
+          <a:scrgbClr r="0" g="0" b="0"/>
+        </a:lnRef>
+        <a:fillRef idx="1">
+          <a:scrgbClr r="0" g="0" b="0"/>
+        </a:fillRef>
+        <a:effectRef idx="0">
+          <a:scrgbClr r="0" g="0" b="0"/>
+        </a:effectRef>
+        <a:fontRef idx="minor">
+          <a:schemeClr val="lt1"/>
+        </a:fontRef>
+      </dsp:style>
+      <dsp:txBody>
+        <a:bodyPr spcFirstLastPara="0" vert="horz" wrap="square" lIns="57150" tIns="57150" rIns="57150" bIns="57150" numCol="1" spcCol="1270" anchor="ctr" anchorCtr="0">
+          <a:noAutofit/>
+        </a:bodyPr>
+        <a:lstStyle/>
+        <a:p>
+          <a:pPr marL="0" lvl="0" indent="0" algn="ctr" defTabSz="666750">
+            <a:lnSpc>
+              <a:spcPct val="90000"/>
+            </a:lnSpc>
+            <a:spcBef>
+              <a:spcPct val="0"/>
+            </a:spcBef>
+            <a:spcAft>
+              <a:spcPct val="35000"/>
+            </a:spcAft>
+            <a:buNone/>
+          </a:pPr>
+          <a:r>
+            <a:rPr lang="en-US" sz="1500" kern="1200"/>
+            <a:t>1. The player clicks on the tile they wish to inspect</a:t>
+          </a:r>
+        </a:p>
+      </dsp:txBody>
+      <dsp:txXfrm>
+        <a:off x="42158" y="42278"/>
+        <a:ext cx="1521576" cy="1183527"/>
+      </dsp:txXfrm>
+    </dsp:sp>
+    <dsp:sp modelId="{18CAB054-3044-4D98-9C5C-732B2D47F88F}">
+      <dsp:nvSpPr>
+        <dsp:cNvPr id="0" name=""/>
+        <dsp:cNvSpPr/>
+      </dsp:nvSpPr>
+      <dsp:spPr>
+        <a:xfrm>
+          <a:off x="1760077" y="436234"/>
+          <a:ext cx="338186" cy="395614"/>
+        </a:xfrm>
+        <a:prstGeom prst="rightArrow">
+          <a:avLst>
+            <a:gd name="adj1" fmla="val 60000"/>
+            <a:gd name="adj2" fmla="val 50000"/>
+          </a:avLst>
+        </a:prstGeom>
+        <a:solidFill>
+          <a:schemeClr val="accent1">
+            <a:tint val="60000"/>
+            <a:hueOff val="0"/>
+            <a:satOff val="0"/>
+            <a:lumOff val="0"/>
+            <a:alphaOff val="0"/>
+          </a:schemeClr>
+        </a:solidFill>
+        <a:ln>
+          <a:noFill/>
+        </a:ln>
+        <a:effectLst/>
+      </dsp:spPr>
+      <dsp:style>
+        <a:lnRef idx="0">
+          <a:scrgbClr r="0" g="0" b="0"/>
+        </a:lnRef>
+        <a:fillRef idx="1">
+          <a:scrgbClr r="0" g="0" b="0"/>
+        </a:fillRef>
+        <a:effectRef idx="0">
+          <a:scrgbClr r="0" g="0" b="0"/>
+        </a:effectRef>
+        <a:fontRef idx="minor">
+          <a:schemeClr val="lt1"/>
+        </a:fontRef>
+      </dsp:style>
+      <dsp:txBody>
+        <a:bodyPr spcFirstLastPara="0" vert="horz" wrap="square" lIns="0" tIns="0" rIns="0" bIns="0" numCol="1" spcCol="1270" anchor="ctr" anchorCtr="0">
+          <a:noAutofit/>
+        </a:bodyPr>
+        <a:lstStyle/>
+        <a:p>
+          <a:pPr marL="0" lvl="0" indent="0" algn="ctr" defTabSz="533400">
+            <a:lnSpc>
+              <a:spcPct val="90000"/>
+            </a:lnSpc>
+            <a:spcBef>
+              <a:spcPct val="0"/>
+            </a:spcBef>
+            <a:spcAft>
+              <a:spcPct val="35000"/>
+            </a:spcAft>
+            <a:buNone/>
+          </a:pPr>
+          <a:endParaRPr lang="en-US" sz="1200" kern="1200"/>
+        </a:p>
+      </dsp:txBody>
+      <dsp:txXfrm>
+        <a:off x="1760077" y="515357"/>
+        <a:ext cx="236730" cy="237368"/>
+      </dsp:txXfrm>
+    </dsp:sp>
+    <dsp:sp modelId="{9D6F7634-E75F-4952-8F3B-14A34C43A3C0}">
+      <dsp:nvSpPr>
+        <dsp:cNvPr id="0" name=""/>
+        <dsp:cNvSpPr/>
+      </dsp:nvSpPr>
+      <dsp:spPr>
+        <a:xfrm>
+          <a:off x="2238643" y="5457"/>
+          <a:ext cx="1595218" cy="1257169"/>
+        </a:xfrm>
+        <a:prstGeom prst="roundRect">
+          <a:avLst>
+            <a:gd name="adj" fmla="val 10000"/>
+          </a:avLst>
+        </a:prstGeom>
+        <a:solidFill>
+          <a:schemeClr val="accent1">
+            <a:hueOff val="0"/>
+            <a:satOff val="0"/>
+            <a:lumOff val="0"/>
+            <a:alphaOff val="0"/>
+          </a:schemeClr>
+        </a:solidFill>
+        <a:ln w="12700" cap="flat" cmpd="sng" algn="ctr">
+          <a:solidFill>
+            <a:schemeClr val="lt1">
+              <a:hueOff val="0"/>
+              <a:satOff val="0"/>
+              <a:lumOff val="0"/>
+              <a:alphaOff val="0"/>
+            </a:schemeClr>
+          </a:solidFill>
+          <a:prstDash val="solid"/>
+          <a:miter lim="800000"/>
+        </a:ln>
+        <a:effectLst/>
+      </dsp:spPr>
+      <dsp:style>
+        <a:lnRef idx="2">
+          <a:scrgbClr r="0" g="0" b="0"/>
+        </a:lnRef>
+        <a:fillRef idx="1">
+          <a:scrgbClr r="0" g="0" b="0"/>
+        </a:fillRef>
+        <a:effectRef idx="0">
+          <a:scrgbClr r="0" g="0" b="0"/>
+        </a:effectRef>
+        <a:fontRef idx="minor">
+          <a:schemeClr val="lt1"/>
+        </a:fontRef>
+      </dsp:style>
+      <dsp:txBody>
+        <a:bodyPr spcFirstLastPara="0" vert="horz" wrap="square" lIns="57150" tIns="57150" rIns="57150" bIns="57150" numCol="1" spcCol="1270" anchor="ctr" anchorCtr="0">
+          <a:noAutofit/>
+        </a:bodyPr>
+        <a:lstStyle/>
+        <a:p>
+          <a:pPr marL="0" lvl="0" indent="0" algn="ctr" defTabSz="666750">
+            <a:lnSpc>
+              <a:spcPct val="90000"/>
+            </a:lnSpc>
+            <a:spcBef>
+              <a:spcPct val="0"/>
+            </a:spcBef>
+            <a:spcAft>
+              <a:spcPct val="35000"/>
+            </a:spcAft>
+            <a:buNone/>
+          </a:pPr>
+          <a:r>
+            <a:rPr lang="en-US" sz="1500" kern="1200"/>
+            <a:t>2. A window displaying the stats of any robots on the tile is displayed.</a:t>
+          </a:r>
+        </a:p>
+      </dsp:txBody>
+      <dsp:txXfrm>
+        <a:off x="2275464" y="42278"/>
+        <a:ext cx="1521576" cy="1183527"/>
+      </dsp:txXfrm>
+    </dsp:sp>
+    <dsp:sp modelId="{AB0820E6-8228-42AF-86D7-C761C4723CC5}">
+      <dsp:nvSpPr>
+        <dsp:cNvPr id="0" name=""/>
+        <dsp:cNvSpPr/>
+      </dsp:nvSpPr>
+      <dsp:spPr>
+        <a:xfrm>
+          <a:off x="3993383" y="436234"/>
+          <a:ext cx="338186" cy="395614"/>
+        </a:xfrm>
+        <a:prstGeom prst="rightArrow">
+          <a:avLst>
+            <a:gd name="adj1" fmla="val 60000"/>
+            <a:gd name="adj2" fmla="val 50000"/>
+          </a:avLst>
+        </a:prstGeom>
+        <a:solidFill>
+          <a:schemeClr val="accent1">
+            <a:tint val="60000"/>
+            <a:hueOff val="0"/>
+            <a:satOff val="0"/>
+            <a:lumOff val="0"/>
+            <a:alphaOff val="0"/>
+          </a:schemeClr>
+        </a:solidFill>
+        <a:ln>
+          <a:noFill/>
+        </a:ln>
+        <a:effectLst/>
+      </dsp:spPr>
+      <dsp:style>
+        <a:lnRef idx="0">
+          <a:scrgbClr r="0" g="0" b="0"/>
+        </a:lnRef>
+        <a:fillRef idx="1">
+          <a:scrgbClr r="0" g="0" b="0"/>
+        </a:fillRef>
+        <a:effectRef idx="0">
+          <a:scrgbClr r="0" g="0" b="0"/>
+        </a:effectRef>
+        <a:fontRef idx="minor">
+          <a:schemeClr val="lt1"/>
+        </a:fontRef>
+      </dsp:style>
+      <dsp:txBody>
+        <a:bodyPr spcFirstLastPara="0" vert="horz" wrap="square" lIns="0" tIns="0" rIns="0" bIns="0" numCol="1" spcCol="1270" anchor="ctr" anchorCtr="0">
+          <a:noAutofit/>
+        </a:bodyPr>
+        <a:lstStyle/>
+        <a:p>
+          <a:pPr marL="0" lvl="0" indent="0" algn="ctr" defTabSz="533400">
+            <a:lnSpc>
+              <a:spcPct val="90000"/>
+            </a:lnSpc>
+            <a:spcBef>
+              <a:spcPct val="0"/>
+            </a:spcBef>
+            <a:spcAft>
+              <a:spcPct val="35000"/>
+            </a:spcAft>
+            <a:buNone/>
+          </a:pPr>
+          <a:endParaRPr lang="en-US" sz="1200" kern="1200"/>
+        </a:p>
+      </dsp:txBody>
+      <dsp:txXfrm>
+        <a:off x="3993383" y="515357"/>
+        <a:ext cx="236730" cy="237368"/>
+      </dsp:txXfrm>
+    </dsp:sp>
+    <dsp:sp modelId="{21709089-D6D5-430D-B865-9C7EFD32901F}">
+      <dsp:nvSpPr>
+        <dsp:cNvPr id="0" name=""/>
+        <dsp:cNvSpPr/>
+      </dsp:nvSpPr>
+      <dsp:spPr>
+        <a:xfrm>
+          <a:off x="4471949" y="5457"/>
+          <a:ext cx="1595218" cy="1257169"/>
+        </a:xfrm>
+        <a:prstGeom prst="roundRect">
+          <a:avLst>
+            <a:gd name="adj" fmla="val 10000"/>
+          </a:avLst>
+        </a:prstGeom>
+        <a:solidFill>
+          <a:schemeClr val="accent1">
+            <a:hueOff val="0"/>
+            <a:satOff val="0"/>
+            <a:lumOff val="0"/>
+            <a:alphaOff val="0"/>
+          </a:schemeClr>
+        </a:solidFill>
+        <a:ln w="12700" cap="flat" cmpd="sng" algn="ctr">
+          <a:solidFill>
+            <a:schemeClr val="lt1">
+              <a:hueOff val="0"/>
+              <a:satOff val="0"/>
+              <a:lumOff val="0"/>
+              <a:alphaOff val="0"/>
+            </a:schemeClr>
+          </a:solidFill>
+          <a:prstDash val="solid"/>
+          <a:miter lim="800000"/>
+        </a:ln>
+        <a:effectLst/>
+      </dsp:spPr>
+      <dsp:style>
+        <a:lnRef idx="2">
+          <a:scrgbClr r="0" g="0" b="0"/>
+        </a:lnRef>
+        <a:fillRef idx="1">
+          <a:scrgbClr r="0" g="0" b="0"/>
+        </a:fillRef>
+        <a:effectRef idx="0">
+          <a:scrgbClr r="0" g="0" b="0"/>
+        </a:effectRef>
+        <a:fontRef idx="minor">
+          <a:schemeClr val="lt1"/>
+        </a:fontRef>
+      </dsp:style>
+      <dsp:txBody>
+        <a:bodyPr spcFirstLastPara="0" vert="horz" wrap="square" lIns="57150" tIns="57150" rIns="57150" bIns="57150" numCol="1" spcCol="1270" anchor="ctr" anchorCtr="0">
+          <a:noAutofit/>
+        </a:bodyPr>
+        <a:lstStyle/>
+        <a:p>
+          <a:pPr marL="0" lvl="0" indent="0" algn="ctr" defTabSz="666750">
+            <a:lnSpc>
+              <a:spcPct val="90000"/>
+            </a:lnSpc>
+            <a:spcBef>
+              <a:spcPct val="0"/>
+            </a:spcBef>
+            <a:spcAft>
+              <a:spcPct val="35000"/>
+            </a:spcAft>
+            <a:buNone/>
+          </a:pPr>
+          <a:r>
+            <a:rPr lang="en-US" sz="1500" kern="1200"/>
+            <a:t>3. Player closes the window</a:t>
+          </a:r>
+        </a:p>
+      </dsp:txBody>
+      <dsp:txXfrm>
+        <a:off x="4508770" y="42278"/>
+        <a:ext cx="1521576" cy="1183527"/>
+      </dsp:txXfrm>
+    </dsp:sp>
+  </dsp:spTree>
+</dsp:drawing>
+</file>
+
 <file path=word/diagrams/layout1.xml><?xml version="1.0" encoding="utf-8"?>
 <dgm:layoutDef xmlns:dgm="http://schemas.openxmlformats.org/drawingml/2006/diagram" xmlns:a="http://schemas.openxmlformats.org/drawingml/2006/main" uniqueId="urn:microsoft.com/office/officeart/2005/8/layout/process1">
   <dgm:title val=""/>
@@ -9498,6 +11026,152 @@
 </dgm:layoutDef>
 </file>
 
+<file path=word/diagrams/layout5.xml><?xml version="1.0" encoding="utf-8"?>
+<dgm:layoutDef xmlns:dgm="http://schemas.openxmlformats.org/drawingml/2006/diagram" xmlns:a="http://schemas.openxmlformats.org/drawingml/2006/main" uniqueId="urn:microsoft.com/office/officeart/2005/8/layout/process1">
+  <dgm:title val=""/>
+  <dgm:desc val=""/>
+  <dgm:catLst>
+    <dgm:cat type="process" pri="1000"/>
+    <dgm:cat type="convert" pri="15000"/>
+  </dgm:catLst>
+  <dgm:sampData useDef="1">
+    <dgm:dataModel>
+      <dgm:ptLst/>
+      <dgm:bg/>
+      <dgm:whole/>
+    </dgm:dataModel>
+  </dgm:sampData>
+  <dgm:styleData>
+    <dgm:dataModel>
+      <dgm:ptLst>
+        <dgm:pt modelId="0" type="doc"/>
+        <dgm:pt modelId="1"/>
+        <dgm:pt modelId="2"/>
+      </dgm:ptLst>
+      <dgm:cxnLst>
+        <dgm:cxn modelId="3" srcId="0" destId="1" srcOrd="0" destOrd="0"/>
+        <dgm:cxn modelId="4" srcId="0" destId="2" srcOrd="1" destOrd="0"/>
+      </dgm:cxnLst>
+      <dgm:bg/>
+      <dgm:whole/>
+    </dgm:dataModel>
+  </dgm:styleData>
+  <dgm:clrData>
+    <dgm:dataModel>
+      <dgm:ptLst>
+        <dgm:pt modelId="0" type="doc"/>
+        <dgm:pt modelId="1"/>
+        <dgm:pt modelId="2"/>
+        <dgm:pt modelId="3"/>
+        <dgm:pt modelId="4"/>
+      </dgm:ptLst>
+      <dgm:cxnLst>
+        <dgm:cxn modelId="5" srcId="0" destId="1" srcOrd="0" destOrd="0"/>
+        <dgm:cxn modelId="6" srcId="0" destId="2" srcOrd="1" destOrd="0"/>
+        <dgm:cxn modelId="7" srcId="0" destId="3" srcOrd="2" destOrd="0"/>
+        <dgm:cxn modelId="8" srcId="0" destId="4" srcOrd="3" destOrd="0"/>
+      </dgm:cxnLst>
+      <dgm:bg/>
+      <dgm:whole/>
+    </dgm:dataModel>
+  </dgm:clrData>
+  <dgm:layoutNode name="Name0">
+    <dgm:varLst>
+      <dgm:dir/>
+      <dgm:resizeHandles val="exact"/>
+    </dgm:varLst>
+    <dgm:choose name="Name1">
+      <dgm:if name="Name2" func="var" arg="dir" op="equ" val="norm">
+        <dgm:alg type="lin"/>
+      </dgm:if>
+      <dgm:else name="Name3">
+        <dgm:alg type="lin">
+          <dgm:param type="linDir" val="fromR"/>
+        </dgm:alg>
+      </dgm:else>
+    </dgm:choose>
+    <dgm:shape xmlns:r="http://schemas.openxmlformats.org/officeDocument/2006/relationships" r:blip="">
+      <dgm:adjLst/>
+    </dgm:shape>
+    <dgm:presOf/>
+    <dgm:constrLst>
+      <dgm:constr type="w" for="ch" ptType="node" refType="w"/>
+      <dgm:constr type="h" for="ch" ptType="node" op="equ"/>
+      <dgm:constr type="primFontSz" for="ch" ptType="node" op="equ" val="65"/>
+      <dgm:constr type="w" for="ch" ptType="sibTrans" refType="w" refFor="ch" refPtType="node" op="equ" fact="0.4"/>
+      <dgm:constr type="h" for="ch" ptType="sibTrans" op="equ"/>
+      <dgm:constr type="primFontSz" for="des" forName="connectorText" op="equ" val="55"/>
+      <dgm:constr type="primFontSz" for="des" forName="connectorText" refType="primFontSz" refFor="ch" refPtType="node" op="lte" fact="0.8"/>
+    </dgm:constrLst>
+    <dgm:ruleLst/>
+    <dgm:forEach name="nodesForEach" axis="ch" ptType="node">
+      <dgm:layoutNode name="node">
+        <dgm:varLst>
+          <dgm:bulletEnabled val="1"/>
+        </dgm:varLst>
+        <dgm:alg type="tx"/>
+        <dgm:shape xmlns:r="http://schemas.openxmlformats.org/officeDocument/2006/relationships" type="roundRect" r:blip="">
+          <dgm:adjLst>
+            <dgm:adj idx="1" val="0.1"/>
+          </dgm:adjLst>
+        </dgm:shape>
+        <dgm:presOf axis="desOrSelf" ptType="node"/>
+        <dgm:constrLst>
+          <dgm:constr type="h" refType="w" fact="0.6"/>
+          <dgm:constr type="tMarg" refType="primFontSz" fact="0.3"/>
+          <dgm:constr type="bMarg" refType="primFontSz" fact="0.3"/>
+          <dgm:constr type="lMarg" refType="primFontSz" fact="0.3"/>
+          <dgm:constr type="rMarg" refType="primFontSz" fact="0.3"/>
+        </dgm:constrLst>
+        <dgm:ruleLst>
+          <dgm:rule type="primFontSz" val="18" fact="NaN" max="NaN"/>
+          <dgm:rule type="h" val="NaN" fact="1.5" max="NaN"/>
+          <dgm:rule type="primFontSz" val="5" fact="NaN" max="NaN"/>
+          <dgm:rule type="h" val="INF" fact="NaN" max="NaN"/>
+        </dgm:ruleLst>
+      </dgm:layoutNode>
+      <dgm:forEach name="sibTransForEach" axis="followSib" ptType="sibTrans" cnt="1">
+        <dgm:layoutNode name="sibTrans">
+          <dgm:alg type="conn">
+            <dgm:param type="begPts" val="auto"/>
+            <dgm:param type="endPts" val="auto"/>
+          </dgm:alg>
+          <dgm:shape xmlns:r="http://schemas.openxmlformats.org/officeDocument/2006/relationships" type="conn" r:blip="">
+            <dgm:adjLst/>
+          </dgm:shape>
+          <dgm:presOf axis="self"/>
+          <dgm:constrLst>
+            <dgm:constr type="h" refType="w" fact="0.62"/>
+            <dgm:constr type="connDist"/>
+            <dgm:constr type="begPad" refType="connDist" fact="0.25"/>
+            <dgm:constr type="endPad" refType="connDist" fact="0.22"/>
+          </dgm:constrLst>
+          <dgm:ruleLst/>
+          <dgm:layoutNode name="connectorText">
+            <dgm:alg type="tx">
+              <dgm:param type="autoTxRot" val="grav"/>
+            </dgm:alg>
+            <dgm:shape xmlns:r="http://schemas.openxmlformats.org/officeDocument/2006/relationships" type="conn" r:blip="" hideGeom="1">
+              <dgm:adjLst/>
+            </dgm:shape>
+            <dgm:presOf axis="self"/>
+            <dgm:constrLst>
+              <dgm:constr type="lMarg"/>
+              <dgm:constr type="rMarg"/>
+              <dgm:constr type="tMarg"/>
+              <dgm:constr type="bMarg"/>
+            </dgm:constrLst>
+            <dgm:ruleLst>
+              <dgm:rule type="primFontSz" val="5" fact="NaN" max="NaN"/>
+            </dgm:ruleLst>
+          </dgm:layoutNode>
+        </dgm:layoutNode>
+      </dgm:forEach>
+    </dgm:forEach>
+  </dgm:layoutNode>
+</dgm:layoutDef>
+</file>
+
 <file path=word/diagrams/quickStyle1.xml><?xml version="1.0" encoding="utf-8"?>
 <dgm:styleDef xmlns:dgm="http://schemas.openxmlformats.org/drawingml/2006/diagram" xmlns:a="http://schemas.openxmlformats.org/drawingml/2006/main" uniqueId="urn:microsoft.com/office/officeart/2005/8/quickstyle/simple1">
   <dgm:title val=""/>
@@ -12601,6 +14275,1040 @@
 </file>
 
 <file path=word/diagrams/quickStyle4.xml><?xml version="1.0" encoding="utf-8"?>
+<dgm:styleDef xmlns:dgm="http://schemas.openxmlformats.org/drawingml/2006/diagram" xmlns:a="http://schemas.openxmlformats.org/drawingml/2006/main" uniqueId="urn:microsoft.com/office/officeart/2005/8/quickstyle/simple1">
+  <dgm:title val=""/>
+  <dgm:desc val=""/>
+  <dgm:catLst>
+    <dgm:cat type="simple" pri="10100"/>
+  </dgm:catLst>
+  <dgm:scene3d>
+    <a:camera prst="orthographicFront"/>
+    <a:lightRig rig="threePt" dir="t"/>
+  </dgm:scene3d>
+  <dgm:styleLbl name="node0">
+    <dgm:scene3d>
+      <a:camera prst="orthographicFront"/>
+      <a:lightRig rig="threePt" dir="t"/>
+    </dgm:scene3d>
+    <dgm:sp3d/>
+    <dgm:txPr/>
+    <dgm:style>
+      <a:lnRef idx="2">
+        <a:scrgbClr r="0" g="0" b="0"/>
+      </a:lnRef>
+      <a:fillRef idx="1">
+        <a:scrgbClr r="0" g="0" b="0"/>
+      </a:fillRef>
+      <a:effectRef idx="0">
+        <a:scrgbClr r="0" g="0" b="0"/>
+      </a:effectRef>
+      <a:fontRef idx="minor">
+        <a:schemeClr val="lt1"/>
+      </a:fontRef>
+    </dgm:style>
+  </dgm:styleLbl>
+  <dgm:styleLbl name="lnNode1">
+    <dgm:scene3d>
+      <a:camera prst="orthographicFront"/>
+      <a:lightRig rig="threePt" dir="t"/>
+    </dgm:scene3d>
+    <dgm:sp3d/>
+    <dgm:txPr/>
+    <dgm:style>
+      <a:lnRef idx="2">
+        <a:scrgbClr r="0" g="0" b="0"/>
+      </a:lnRef>
+      <a:fillRef idx="1">
+        <a:scrgbClr r="0" g="0" b="0"/>
+      </a:fillRef>
+      <a:effectRef idx="0">
+        <a:scrgbClr r="0" g="0" b="0"/>
+      </a:effectRef>
+      <a:fontRef idx="minor">
+        <a:schemeClr val="lt1"/>
+      </a:fontRef>
+    </dgm:style>
+  </dgm:styleLbl>
+  <dgm:styleLbl name="vennNode1">
+    <dgm:scene3d>
+      <a:camera prst="orthographicFront"/>
+      <a:lightRig rig="threePt" dir="t"/>
+    </dgm:scene3d>
+    <dgm:sp3d/>
+    <dgm:txPr/>
+    <dgm:style>
+      <a:lnRef idx="2">
+        <a:scrgbClr r="0" g="0" b="0"/>
+      </a:lnRef>
+      <a:fillRef idx="1">
+        <a:scrgbClr r="0" g="0" b="0"/>
+      </a:fillRef>
+      <a:effectRef idx="0">
+        <a:scrgbClr r="0" g="0" b="0"/>
+      </a:effectRef>
+      <a:fontRef idx="minor">
+        <a:schemeClr val="tx1"/>
+      </a:fontRef>
+    </dgm:style>
+  </dgm:styleLbl>
+  <dgm:styleLbl name="alignNode1">
+    <dgm:scene3d>
+      <a:camera prst="orthographicFront"/>
+      <a:lightRig rig="threePt" dir="t"/>
+    </dgm:scene3d>
+    <dgm:sp3d/>
+    <dgm:txPr/>
+    <dgm:style>
+      <a:lnRef idx="2">
+        <a:scrgbClr r="0" g="0" b="0"/>
+      </a:lnRef>
+      <a:fillRef idx="1">
+        <a:scrgbClr r="0" g="0" b="0"/>
+      </a:fillRef>
+      <a:effectRef idx="0">
+        <a:scrgbClr r="0" g="0" b="0"/>
+      </a:effectRef>
+      <a:fontRef idx="minor">
+        <a:schemeClr val="lt1"/>
+      </a:fontRef>
+    </dgm:style>
+  </dgm:styleLbl>
+  <dgm:styleLbl name="node1">
+    <dgm:scene3d>
+      <a:camera prst="orthographicFront"/>
+      <a:lightRig rig="threePt" dir="t"/>
+    </dgm:scene3d>
+    <dgm:sp3d/>
+    <dgm:txPr/>
+    <dgm:style>
+      <a:lnRef idx="2">
+        <a:scrgbClr r="0" g="0" b="0"/>
+      </a:lnRef>
+      <a:fillRef idx="1">
+        <a:scrgbClr r="0" g="0" b="0"/>
+      </a:fillRef>
+      <a:effectRef idx="0">
+        <a:scrgbClr r="0" g="0" b="0"/>
+      </a:effectRef>
+      <a:fontRef idx="minor">
+        <a:schemeClr val="lt1"/>
+      </a:fontRef>
+    </dgm:style>
+  </dgm:styleLbl>
+  <dgm:styleLbl name="node2">
+    <dgm:scene3d>
+      <a:camera prst="orthographicFront"/>
+      <a:lightRig rig="threePt" dir="t"/>
+    </dgm:scene3d>
+    <dgm:sp3d/>
+    <dgm:txPr/>
+    <dgm:style>
+      <a:lnRef idx="2">
+        <a:scrgbClr r="0" g="0" b="0"/>
+      </a:lnRef>
+      <a:fillRef idx="1">
+        <a:scrgbClr r="0" g="0" b="0"/>
+      </a:fillRef>
+      <a:effectRef idx="0">
+        <a:scrgbClr r="0" g="0" b="0"/>
+      </a:effectRef>
+      <a:fontRef idx="minor">
+        <a:schemeClr val="lt1"/>
+      </a:fontRef>
+    </dgm:style>
+  </dgm:styleLbl>
+  <dgm:styleLbl name="node3">
+    <dgm:scene3d>
+      <a:camera prst="orthographicFront"/>
+      <a:lightRig rig="threePt" dir="t"/>
+    </dgm:scene3d>
+    <dgm:sp3d/>
+    <dgm:txPr/>
+    <dgm:style>
+      <a:lnRef idx="2">
+        <a:scrgbClr r="0" g="0" b="0"/>
+      </a:lnRef>
+      <a:fillRef idx="1">
+        <a:scrgbClr r="0" g="0" b="0"/>
+      </a:fillRef>
+      <a:effectRef idx="0">
+        <a:scrgbClr r="0" g="0" b="0"/>
+      </a:effectRef>
+      <a:fontRef idx="minor">
+        <a:schemeClr val="lt1"/>
+      </a:fontRef>
+    </dgm:style>
+  </dgm:styleLbl>
+  <dgm:styleLbl name="node4">
+    <dgm:scene3d>
+      <a:camera prst="orthographicFront"/>
+      <a:lightRig rig="threePt" dir="t"/>
+    </dgm:scene3d>
+    <dgm:sp3d/>
+    <dgm:txPr/>
+    <dgm:style>
+      <a:lnRef idx="2">
+        <a:scrgbClr r="0" g="0" b="0"/>
+      </a:lnRef>
+      <a:fillRef idx="1">
+        <a:scrgbClr r="0" g="0" b="0"/>
+      </a:fillRef>
+      <a:effectRef idx="0">
+        <a:scrgbClr r="0" g="0" b="0"/>
+      </a:effectRef>
+      <a:fontRef idx="minor">
+        <a:schemeClr val="lt1"/>
+      </a:fontRef>
+    </dgm:style>
+  </dgm:styleLbl>
+  <dgm:styleLbl name="fgImgPlace1">
+    <dgm:scene3d>
+      <a:camera prst="orthographicFront"/>
+      <a:lightRig rig="threePt" dir="t"/>
+    </dgm:scene3d>
+    <dgm:sp3d/>
+    <dgm:txPr/>
+    <dgm:style>
+      <a:lnRef idx="2">
+        <a:scrgbClr r="0" g="0" b="0"/>
+      </a:lnRef>
+      <a:fillRef idx="1">
+        <a:scrgbClr r="0" g="0" b="0"/>
+      </a:fillRef>
+      <a:effectRef idx="0">
+        <a:scrgbClr r="0" g="0" b="0"/>
+      </a:effectRef>
+      <a:fontRef idx="minor"/>
+    </dgm:style>
+  </dgm:styleLbl>
+  <dgm:styleLbl name="alignImgPlace1">
+    <dgm:scene3d>
+      <a:camera prst="orthographicFront"/>
+      <a:lightRig rig="threePt" dir="t"/>
+    </dgm:scene3d>
+    <dgm:sp3d/>
+    <dgm:txPr/>
+    <dgm:style>
+      <a:lnRef idx="2">
+        <a:scrgbClr r="0" g="0" b="0"/>
+      </a:lnRef>
+      <a:fillRef idx="1">
+        <a:scrgbClr r="0" g="0" b="0"/>
+      </a:fillRef>
+      <a:effectRef idx="0">
+        <a:scrgbClr r="0" g="0" b="0"/>
+      </a:effectRef>
+      <a:fontRef idx="minor"/>
+    </dgm:style>
+  </dgm:styleLbl>
+  <dgm:styleLbl name="bgImgPlace1">
+    <dgm:scene3d>
+      <a:camera prst="orthographicFront"/>
+      <a:lightRig rig="threePt" dir="t"/>
+    </dgm:scene3d>
+    <dgm:sp3d/>
+    <dgm:txPr/>
+    <dgm:style>
+      <a:lnRef idx="2">
+        <a:scrgbClr r="0" g="0" b="0"/>
+      </a:lnRef>
+      <a:fillRef idx="1">
+        <a:scrgbClr r="0" g="0" b="0"/>
+      </a:fillRef>
+      <a:effectRef idx="0">
+        <a:scrgbClr r="0" g="0" b="0"/>
+      </a:effectRef>
+      <a:fontRef idx="minor"/>
+    </dgm:style>
+  </dgm:styleLbl>
+  <dgm:styleLbl name="sibTrans2D1">
+    <dgm:scene3d>
+      <a:camera prst="orthographicFront"/>
+      <a:lightRig rig="threePt" dir="t"/>
+    </dgm:scene3d>
+    <dgm:sp3d/>
+    <dgm:txPr/>
+    <dgm:style>
+      <a:lnRef idx="0">
+        <a:scrgbClr r="0" g="0" b="0"/>
+      </a:lnRef>
+      <a:fillRef idx="1">
+        <a:scrgbClr r="0" g="0" b="0"/>
+      </a:fillRef>
+      <a:effectRef idx="0">
+        <a:scrgbClr r="0" g="0" b="0"/>
+      </a:effectRef>
+      <a:fontRef idx="minor">
+        <a:schemeClr val="lt1"/>
+      </a:fontRef>
+    </dgm:style>
+  </dgm:styleLbl>
+  <dgm:styleLbl name="fgSibTrans2D1">
+    <dgm:scene3d>
+      <a:camera prst="orthographicFront"/>
+      <a:lightRig rig="threePt" dir="t"/>
+    </dgm:scene3d>
+    <dgm:sp3d/>
+    <dgm:txPr/>
+    <dgm:style>
+      <a:lnRef idx="0">
+        <a:scrgbClr r="0" g="0" b="0"/>
+      </a:lnRef>
+      <a:fillRef idx="1">
+        <a:scrgbClr r="0" g="0" b="0"/>
+      </a:fillRef>
+      <a:effectRef idx="0">
+        <a:scrgbClr r="0" g="0" b="0"/>
+      </a:effectRef>
+      <a:fontRef idx="minor">
+        <a:schemeClr val="lt1"/>
+      </a:fontRef>
+    </dgm:style>
+  </dgm:styleLbl>
+  <dgm:styleLbl name="bgSibTrans2D1">
+    <dgm:scene3d>
+      <a:camera prst="orthographicFront"/>
+      <a:lightRig rig="threePt" dir="t"/>
+    </dgm:scene3d>
+    <dgm:sp3d/>
+    <dgm:txPr/>
+    <dgm:style>
+      <a:lnRef idx="0">
+        <a:scrgbClr r="0" g="0" b="0"/>
+      </a:lnRef>
+      <a:fillRef idx="1">
+        <a:scrgbClr r="0" g="0" b="0"/>
+      </a:fillRef>
+      <a:effectRef idx="0">
+        <a:scrgbClr r="0" g="0" b="0"/>
+      </a:effectRef>
+      <a:fontRef idx="minor">
+        <a:schemeClr val="lt1"/>
+      </a:fontRef>
+    </dgm:style>
+  </dgm:styleLbl>
+  <dgm:styleLbl name="sibTrans1D1">
+    <dgm:scene3d>
+      <a:camera prst="orthographicFront"/>
+      <a:lightRig rig="threePt" dir="t"/>
+    </dgm:scene3d>
+    <dgm:sp3d/>
+    <dgm:txPr/>
+    <dgm:style>
+      <a:lnRef idx="1">
+        <a:scrgbClr r="0" g="0" b="0"/>
+      </a:lnRef>
+      <a:fillRef idx="0">
+        <a:scrgbClr r="0" g="0" b="0"/>
+      </a:fillRef>
+      <a:effectRef idx="0">
+        <a:scrgbClr r="0" g="0" b="0"/>
+      </a:effectRef>
+      <a:fontRef idx="minor"/>
+    </dgm:style>
+  </dgm:styleLbl>
+  <dgm:styleLbl name="callout">
+    <dgm:scene3d>
+      <a:camera prst="orthographicFront"/>
+      <a:lightRig rig="threePt" dir="t"/>
+    </dgm:scene3d>
+    <dgm:sp3d/>
+    <dgm:txPr/>
+    <dgm:style>
+      <a:lnRef idx="2">
+        <a:scrgbClr r="0" g="0" b="0"/>
+      </a:lnRef>
+      <a:fillRef idx="1">
+        <a:scrgbClr r="0" g="0" b="0"/>
+      </a:fillRef>
+      <a:effectRef idx="0">
+        <a:scrgbClr r="0" g="0" b="0"/>
+      </a:effectRef>
+      <a:fontRef idx="minor"/>
+    </dgm:style>
+  </dgm:styleLbl>
+  <dgm:styleLbl name="asst0">
+    <dgm:scene3d>
+      <a:camera prst="orthographicFront"/>
+      <a:lightRig rig="threePt" dir="t"/>
+    </dgm:scene3d>
+    <dgm:sp3d/>
+    <dgm:txPr/>
+    <dgm:style>
+      <a:lnRef idx="2">
+        <a:scrgbClr r="0" g="0" b="0"/>
+      </a:lnRef>
+      <a:fillRef idx="1">
+        <a:scrgbClr r="0" g="0" b="0"/>
+      </a:fillRef>
+      <a:effectRef idx="0">
+        <a:scrgbClr r="0" g="0" b="0"/>
+      </a:effectRef>
+      <a:fontRef idx="minor">
+        <a:schemeClr val="lt1"/>
+      </a:fontRef>
+    </dgm:style>
+  </dgm:styleLbl>
+  <dgm:styleLbl name="asst1">
+    <dgm:scene3d>
+      <a:camera prst="orthographicFront"/>
+      <a:lightRig rig="threePt" dir="t"/>
+    </dgm:scene3d>
+    <dgm:sp3d/>
+    <dgm:txPr/>
+    <dgm:style>
+      <a:lnRef idx="2">
+        <a:scrgbClr r="0" g="0" b="0"/>
+      </a:lnRef>
+      <a:fillRef idx="1">
+        <a:scrgbClr r="0" g="0" b="0"/>
+      </a:fillRef>
+      <a:effectRef idx="0">
+        <a:scrgbClr r="0" g="0" b="0"/>
+      </a:effectRef>
+      <a:fontRef idx="minor">
+        <a:schemeClr val="lt1"/>
+      </a:fontRef>
+    </dgm:style>
+  </dgm:styleLbl>
+  <dgm:styleLbl name="asst2">
+    <dgm:scene3d>
+      <a:camera prst="orthographicFront"/>
+      <a:lightRig rig="threePt" dir="t"/>
+    </dgm:scene3d>
+    <dgm:sp3d/>
+    <dgm:txPr/>
+    <dgm:style>
+      <a:lnRef idx="2">
+        <a:scrgbClr r="0" g="0" b="0"/>
+      </a:lnRef>
+      <a:fillRef idx="1">
+        <a:scrgbClr r="0" g="0" b="0"/>
+      </a:fillRef>
+      <a:effectRef idx="0">
+        <a:scrgbClr r="0" g="0" b="0"/>
+      </a:effectRef>
+      <a:fontRef idx="minor">
+        <a:schemeClr val="lt1"/>
+      </a:fontRef>
+    </dgm:style>
+  </dgm:styleLbl>
+  <dgm:styleLbl name="asst3">
+    <dgm:scene3d>
+      <a:camera prst="orthographicFront"/>
+      <a:lightRig rig="threePt" dir="t"/>
+    </dgm:scene3d>
+    <dgm:sp3d/>
+    <dgm:txPr/>
+    <dgm:style>
+      <a:lnRef idx="2">
+        <a:scrgbClr r="0" g="0" b="0"/>
+      </a:lnRef>
+      <a:fillRef idx="1">
+        <a:scrgbClr r="0" g="0" b="0"/>
+      </a:fillRef>
+      <a:effectRef idx="0">
+        <a:scrgbClr r="0" g="0" b="0"/>
+      </a:effectRef>
+      <a:fontRef idx="minor">
+        <a:schemeClr val="lt1"/>
+      </a:fontRef>
+    </dgm:style>
+  </dgm:styleLbl>
+  <dgm:styleLbl name="asst4">
+    <dgm:scene3d>
+      <a:camera prst="orthographicFront"/>
+      <a:lightRig rig="threePt" dir="t"/>
+    </dgm:scene3d>
+    <dgm:sp3d/>
+    <dgm:txPr/>
+    <dgm:style>
+      <a:lnRef idx="2">
+        <a:scrgbClr r="0" g="0" b="0"/>
+      </a:lnRef>
+      <a:fillRef idx="1">
+        <a:scrgbClr r="0" g="0" b="0"/>
+      </a:fillRef>
+      <a:effectRef idx="0">
+        <a:scrgbClr r="0" g="0" b="0"/>
+      </a:effectRef>
+      <a:fontRef idx="minor">
+        <a:schemeClr val="lt1"/>
+      </a:fontRef>
+    </dgm:style>
+  </dgm:styleLbl>
+  <dgm:styleLbl name="parChTrans2D1">
+    <dgm:scene3d>
+      <a:camera prst="orthographicFront"/>
+      <a:lightRig rig="threePt" dir="t"/>
+    </dgm:scene3d>
+    <dgm:sp3d/>
+    <dgm:txPr/>
+    <dgm:style>
+      <a:lnRef idx="2">
+        <a:scrgbClr r="0" g="0" b="0"/>
+      </a:lnRef>
+      <a:fillRef idx="1">
+        <a:scrgbClr r="0" g="0" b="0"/>
+      </a:fillRef>
+      <a:effectRef idx="0">
+        <a:scrgbClr r="0" g="0" b="0"/>
+      </a:effectRef>
+      <a:fontRef idx="minor">
+        <a:schemeClr val="lt1"/>
+      </a:fontRef>
+    </dgm:style>
+  </dgm:styleLbl>
+  <dgm:styleLbl name="parChTrans2D2">
+    <dgm:scene3d>
+      <a:camera prst="orthographicFront"/>
+      <a:lightRig rig="threePt" dir="t"/>
+    </dgm:scene3d>
+    <dgm:sp3d/>
+    <dgm:txPr/>
+    <dgm:style>
+      <a:lnRef idx="2">
+        <a:scrgbClr r="0" g="0" b="0"/>
+      </a:lnRef>
+      <a:fillRef idx="1">
+        <a:scrgbClr r="0" g="0" b="0"/>
+      </a:fillRef>
+      <a:effectRef idx="0">
+        <a:scrgbClr r="0" g="0" b="0"/>
+      </a:effectRef>
+      <a:fontRef idx="minor">
+        <a:schemeClr val="lt1"/>
+      </a:fontRef>
+    </dgm:style>
+  </dgm:styleLbl>
+  <dgm:styleLbl name="parChTrans2D3">
+    <dgm:scene3d>
+      <a:camera prst="orthographicFront"/>
+      <a:lightRig rig="threePt" dir="t"/>
+    </dgm:scene3d>
+    <dgm:sp3d/>
+    <dgm:txPr/>
+    <dgm:style>
+      <a:lnRef idx="2">
+        <a:scrgbClr r="0" g="0" b="0"/>
+      </a:lnRef>
+      <a:fillRef idx="1">
+        <a:scrgbClr r="0" g="0" b="0"/>
+      </a:fillRef>
+      <a:effectRef idx="0">
+        <a:scrgbClr r="0" g="0" b="0"/>
+      </a:effectRef>
+      <a:fontRef idx="minor">
+        <a:schemeClr val="lt1"/>
+      </a:fontRef>
+    </dgm:style>
+  </dgm:styleLbl>
+  <dgm:styleLbl name="parChTrans2D4">
+    <dgm:scene3d>
+      <a:camera prst="orthographicFront"/>
+      <a:lightRig rig="threePt" dir="t"/>
+    </dgm:scene3d>
+    <dgm:sp3d/>
+    <dgm:txPr/>
+    <dgm:style>
+      <a:lnRef idx="2">
+        <a:scrgbClr r="0" g="0" b="0"/>
+      </a:lnRef>
+      <a:fillRef idx="1">
+        <a:scrgbClr r="0" g="0" b="0"/>
+      </a:fillRef>
+      <a:effectRef idx="0">
+        <a:scrgbClr r="0" g="0" b="0"/>
+      </a:effectRef>
+      <a:fontRef idx="minor">
+        <a:schemeClr val="lt1"/>
+      </a:fontRef>
+    </dgm:style>
+  </dgm:styleLbl>
+  <dgm:styleLbl name="parChTrans1D1">
+    <dgm:scene3d>
+      <a:camera prst="orthographicFront"/>
+      <a:lightRig rig="threePt" dir="t"/>
+    </dgm:scene3d>
+    <dgm:sp3d/>
+    <dgm:txPr/>
+    <dgm:style>
+      <a:lnRef idx="2">
+        <a:scrgbClr r="0" g="0" b="0"/>
+      </a:lnRef>
+      <a:fillRef idx="0">
+        <a:scrgbClr r="0" g="0" b="0"/>
+      </a:fillRef>
+      <a:effectRef idx="0">
+        <a:scrgbClr r="0" g="0" b="0"/>
+      </a:effectRef>
+      <a:fontRef idx="minor"/>
+    </dgm:style>
+  </dgm:styleLbl>
+  <dgm:styleLbl name="parChTrans1D2">
+    <dgm:scene3d>
+      <a:camera prst="orthographicFront"/>
+      <a:lightRig rig="threePt" dir="t"/>
+    </dgm:scene3d>
+    <dgm:sp3d/>
+    <dgm:txPr/>
+    <dgm:style>
+      <a:lnRef idx="2">
+        <a:scrgbClr r="0" g="0" b="0"/>
+      </a:lnRef>
+      <a:fillRef idx="0">
+        <a:scrgbClr r="0" g="0" b="0"/>
+      </a:fillRef>
+      <a:effectRef idx="0">
+        <a:scrgbClr r="0" g="0" b="0"/>
+      </a:effectRef>
+      <a:fontRef idx="minor"/>
+    </dgm:style>
+  </dgm:styleLbl>
+  <dgm:styleLbl name="parChTrans1D3">
+    <dgm:scene3d>
+      <a:camera prst="orthographicFront"/>
+      <a:lightRig rig="threePt" dir="t"/>
+    </dgm:scene3d>
+    <dgm:sp3d/>
+    <dgm:txPr/>
+    <dgm:style>
+      <a:lnRef idx="2">
+        <a:scrgbClr r="0" g="0" b="0"/>
+      </a:lnRef>
+      <a:fillRef idx="0">
+        <a:scrgbClr r="0" g="0" b="0"/>
+      </a:fillRef>
+      <a:effectRef idx="0">
+        <a:scrgbClr r="0" g="0" b="0"/>
+      </a:effectRef>
+      <a:fontRef idx="minor"/>
+    </dgm:style>
+  </dgm:styleLbl>
+  <dgm:styleLbl name="parChTrans1D4">
+    <dgm:scene3d>
+      <a:camera prst="orthographicFront"/>
+      <a:lightRig rig="threePt" dir="t"/>
+    </dgm:scene3d>
+    <dgm:sp3d/>
+    <dgm:txPr/>
+    <dgm:style>
+      <a:lnRef idx="2">
+        <a:scrgbClr r="0" g="0" b="0"/>
+      </a:lnRef>
+      <a:fillRef idx="0">
+        <a:scrgbClr r="0" g="0" b="0"/>
+      </a:fillRef>
+      <a:effectRef idx="0">
+        <a:scrgbClr r="0" g="0" b="0"/>
+      </a:effectRef>
+      <a:fontRef idx="minor"/>
+    </dgm:style>
+  </dgm:styleLbl>
+  <dgm:styleLbl name="fgAcc1">
+    <dgm:scene3d>
+      <a:camera prst="orthographicFront"/>
+      <a:lightRig rig="threePt" dir="t"/>
+    </dgm:scene3d>
+    <dgm:sp3d/>
+    <dgm:txPr/>
+    <dgm:style>
+      <a:lnRef idx="2">
+        <a:scrgbClr r="0" g="0" b="0"/>
+      </a:lnRef>
+      <a:fillRef idx="1">
+        <a:scrgbClr r="0" g="0" b="0"/>
+      </a:fillRef>
+      <a:effectRef idx="0">
+        <a:scrgbClr r="0" g="0" b="0"/>
+      </a:effectRef>
+      <a:fontRef idx="minor"/>
+    </dgm:style>
+  </dgm:styleLbl>
+  <dgm:styleLbl name="conFgAcc1">
+    <dgm:scene3d>
+      <a:camera prst="orthographicFront"/>
+      <a:lightRig rig="threePt" dir="t"/>
+    </dgm:scene3d>
+    <dgm:sp3d/>
+    <dgm:txPr/>
+    <dgm:style>
+      <a:lnRef idx="2">
+        <a:scrgbClr r="0" g="0" b="0"/>
+      </a:lnRef>
+      <a:fillRef idx="1">
+        <a:scrgbClr r="0" g="0" b="0"/>
+      </a:fillRef>
+      <a:effectRef idx="0">
+        <a:scrgbClr r="0" g="0" b="0"/>
+      </a:effectRef>
+      <a:fontRef idx="minor"/>
+    </dgm:style>
+  </dgm:styleLbl>
+  <dgm:styleLbl name="alignAcc1">
+    <dgm:scene3d>
+      <a:camera prst="orthographicFront"/>
+      <a:lightRig rig="threePt" dir="t"/>
+    </dgm:scene3d>
+    <dgm:sp3d/>
+    <dgm:txPr/>
+    <dgm:style>
+      <a:lnRef idx="2">
+        <a:scrgbClr r="0" g="0" b="0"/>
+      </a:lnRef>
+      <a:fillRef idx="1">
+        <a:scrgbClr r="0" g="0" b="0"/>
+      </a:fillRef>
+      <a:effectRef idx="0">
+        <a:scrgbClr r="0" g="0" b="0"/>
+      </a:effectRef>
+      <a:fontRef idx="minor"/>
+    </dgm:style>
+  </dgm:styleLbl>
+  <dgm:styleLbl name="trAlignAcc1">
+    <dgm:scene3d>
+      <a:camera prst="orthographicFront"/>
+      <a:lightRig rig="threePt" dir="t"/>
+    </dgm:scene3d>
+    <dgm:sp3d/>
+    <dgm:txPr/>
+    <dgm:style>
+      <a:lnRef idx="1">
+        <a:scrgbClr r="0" g="0" b="0"/>
+      </a:lnRef>
+      <a:fillRef idx="1">
+        <a:scrgbClr r="0" g="0" b="0"/>
+      </a:fillRef>
+      <a:effectRef idx="0">
+        <a:scrgbClr r="0" g="0" b="0"/>
+      </a:effectRef>
+      <a:fontRef idx="minor"/>
+    </dgm:style>
+  </dgm:styleLbl>
+  <dgm:styleLbl name="bgAcc1">
+    <dgm:scene3d>
+      <a:camera prst="orthographicFront"/>
+      <a:lightRig rig="threePt" dir="t"/>
+    </dgm:scene3d>
+    <dgm:sp3d/>
+    <dgm:txPr/>
+    <dgm:style>
+      <a:lnRef idx="2">
+        <a:scrgbClr r="0" g="0" b="0"/>
+      </a:lnRef>
+      <a:fillRef idx="1">
+        <a:scrgbClr r="0" g="0" b="0"/>
+      </a:fillRef>
+      <a:effectRef idx="0">
+        <a:scrgbClr r="0" g="0" b="0"/>
+      </a:effectRef>
+      <a:fontRef idx="minor"/>
+    </dgm:style>
+  </dgm:styleLbl>
+  <dgm:styleLbl name="solidFgAcc1">
+    <dgm:scene3d>
+      <a:camera prst="orthographicFront"/>
+      <a:lightRig rig="threePt" dir="t"/>
+    </dgm:scene3d>
+    <dgm:sp3d/>
+    <dgm:txPr/>
+    <dgm:style>
+      <a:lnRef idx="2">
+        <a:scrgbClr r="0" g="0" b="0"/>
+      </a:lnRef>
+      <a:fillRef idx="1">
+        <a:scrgbClr r="0" g="0" b="0"/>
+      </a:fillRef>
+      <a:effectRef idx="0">
+        <a:scrgbClr r="0" g="0" b="0"/>
+      </a:effectRef>
+      <a:fontRef idx="minor"/>
+    </dgm:style>
+  </dgm:styleLbl>
+  <dgm:styleLbl name="solidAlignAcc1">
+    <dgm:scene3d>
+      <a:camera prst="orthographicFront"/>
+      <a:lightRig rig="threePt" dir="t"/>
+    </dgm:scene3d>
+    <dgm:sp3d/>
+    <dgm:txPr/>
+    <dgm:style>
+      <a:lnRef idx="2">
+        <a:scrgbClr r="0" g="0" b="0"/>
+      </a:lnRef>
+      <a:fillRef idx="1">
+        <a:scrgbClr r="0" g="0" b="0"/>
+      </a:fillRef>
+      <a:effectRef idx="0">
+        <a:scrgbClr r="0" g="0" b="0"/>
+      </a:effectRef>
+      <a:fontRef idx="minor"/>
+    </dgm:style>
+  </dgm:styleLbl>
+  <dgm:styleLbl name="solidBgAcc1">
+    <dgm:scene3d>
+      <a:camera prst="orthographicFront"/>
+      <a:lightRig rig="threePt" dir="t"/>
+    </dgm:scene3d>
+    <dgm:sp3d/>
+    <dgm:txPr/>
+    <dgm:style>
+      <a:lnRef idx="2">
+        <a:scrgbClr r="0" g="0" b="0"/>
+      </a:lnRef>
+      <a:fillRef idx="1">
+        <a:scrgbClr r="0" g="0" b="0"/>
+      </a:fillRef>
+      <a:effectRef idx="0">
+        <a:scrgbClr r="0" g="0" b="0"/>
+      </a:effectRef>
+      <a:fontRef idx="minor"/>
+    </dgm:style>
+  </dgm:styleLbl>
+  <dgm:styleLbl name="fgAccFollowNode1">
+    <dgm:scene3d>
+      <a:camera prst="orthographicFront"/>
+      <a:lightRig rig="threePt" dir="t"/>
+    </dgm:scene3d>
+    <dgm:sp3d/>
+    <dgm:txPr/>
+    <dgm:style>
+      <a:lnRef idx="2">
+        <a:scrgbClr r="0" g="0" b="0"/>
+      </a:lnRef>
+      <a:fillRef idx="1">
+        <a:scrgbClr r="0" g="0" b="0"/>
+      </a:fillRef>
+      <a:effectRef idx="0">
+        <a:scrgbClr r="0" g="0" b="0"/>
+      </a:effectRef>
+      <a:fontRef idx="minor"/>
+    </dgm:style>
+  </dgm:styleLbl>
+  <dgm:styleLbl name="alignAccFollowNode1">
+    <dgm:scene3d>
+      <a:camera prst="orthographicFront"/>
+      <a:lightRig rig="threePt" dir="t"/>
+    </dgm:scene3d>
+    <dgm:sp3d/>
+    <dgm:txPr/>
+    <dgm:style>
+      <a:lnRef idx="2">
+        <a:scrgbClr r="0" g="0" b="0"/>
+      </a:lnRef>
+      <a:fillRef idx="1">
+        <a:scrgbClr r="0" g="0" b="0"/>
+      </a:fillRef>
+      <a:effectRef idx="0">
+        <a:scrgbClr r="0" g="0" b="0"/>
+      </a:effectRef>
+      <a:fontRef idx="minor"/>
+    </dgm:style>
+  </dgm:styleLbl>
+  <dgm:styleLbl name="bgAccFollowNode1">
+    <dgm:scene3d>
+      <a:camera prst="orthographicFront"/>
+      <a:lightRig rig="threePt" dir="t"/>
+    </dgm:scene3d>
+    <dgm:sp3d/>
+    <dgm:txPr/>
+    <dgm:style>
+      <a:lnRef idx="2">
+        <a:scrgbClr r="0" g="0" b="0"/>
+      </a:lnRef>
+      <a:fillRef idx="1">
+        <a:scrgbClr r="0" g="0" b="0"/>
+      </a:fillRef>
+      <a:effectRef idx="0">
+        <a:scrgbClr r="0" g="0" b="0"/>
+      </a:effectRef>
+      <a:fontRef idx="minor"/>
+    </dgm:style>
+  </dgm:styleLbl>
+  <dgm:styleLbl name="fgAcc0">
+    <dgm:scene3d>
+      <a:camera prst="orthographicFront"/>
+      <a:lightRig rig="threePt" dir="t"/>
+    </dgm:scene3d>
+    <dgm:sp3d/>
+    <dgm:txPr/>
+    <dgm:style>
+      <a:lnRef idx="2">
+        <a:scrgbClr r="0" g="0" b="0"/>
+      </a:lnRef>
+      <a:fillRef idx="1">
+        <a:scrgbClr r="0" g="0" b="0"/>
+      </a:fillRef>
+      <a:effectRef idx="0">
+        <a:scrgbClr r="0" g="0" b="0"/>
+      </a:effectRef>
+      <a:fontRef idx="minor"/>
+    </dgm:style>
+  </dgm:styleLbl>
+  <dgm:styleLbl name="fgAcc2">
+    <dgm:scene3d>
+      <a:camera prst="orthographicFront"/>
+      <a:lightRig rig="threePt" dir="t"/>
+    </dgm:scene3d>
+    <dgm:sp3d/>
+    <dgm:txPr/>
+    <dgm:style>
+      <a:lnRef idx="2">
+        <a:scrgbClr r="0" g="0" b="0"/>
+      </a:lnRef>
+      <a:fillRef idx="1">
+        <a:scrgbClr r="0" g="0" b="0"/>
+      </a:fillRef>
+      <a:effectRef idx="0">
+        <a:scrgbClr r="0" g="0" b="0"/>
+      </a:effectRef>
+      <a:fontRef idx="minor"/>
+    </dgm:style>
+  </dgm:styleLbl>
+  <dgm:styleLbl name="fgAcc3">
+    <dgm:scene3d>
+      <a:camera prst="orthographicFront"/>
+      <a:lightRig rig="threePt" dir="t"/>
+    </dgm:scene3d>
+    <dgm:sp3d/>
+    <dgm:txPr/>
+    <dgm:style>
+      <a:lnRef idx="2">
+        <a:scrgbClr r="0" g="0" b="0"/>
+      </a:lnRef>
+      <a:fillRef idx="1">
+        <a:scrgbClr r="0" g="0" b="0"/>
+      </a:fillRef>
+      <a:effectRef idx="0">
+        <a:scrgbClr r="0" g="0" b="0"/>
+      </a:effectRef>
+      <a:fontRef idx="minor"/>
+    </dgm:style>
+  </dgm:styleLbl>
+  <dgm:styleLbl name="fgAcc4">
+    <dgm:scene3d>
+      <a:camera prst="orthographicFront"/>
+      <a:lightRig rig="threePt" dir="t"/>
+    </dgm:scene3d>
+    <dgm:sp3d/>
+    <dgm:txPr/>
+    <dgm:style>
+      <a:lnRef idx="2">
+        <a:scrgbClr r="0" g="0" b="0"/>
+      </a:lnRef>
+      <a:fillRef idx="1">
+        <a:scrgbClr r="0" g="0" b="0"/>
+      </a:fillRef>
+      <a:effectRef idx="0">
+        <a:scrgbClr r="0" g="0" b="0"/>
+      </a:effectRef>
+      <a:fontRef idx="minor"/>
+    </dgm:style>
+  </dgm:styleLbl>
+  <dgm:styleLbl name="bgShp">
+    <dgm:scene3d>
+      <a:camera prst="orthographicFront"/>
+      <a:lightRig rig="threePt" dir="t"/>
+    </dgm:scene3d>
+    <dgm:sp3d/>
+    <dgm:txPr/>
+    <dgm:style>
+      <a:lnRef idx="0">
+        <a:scrgbClr r="0" g="0" b="0"/>
+      </a:lnRef>
+      <a:fillRef idx="1">
+        <a:scrgbClr r="0" g="0" b="0"/>
+      </a:fillRef>
+      <a:effectRef idx="0">
+        <a:scrgbClr r="0" g="0" b="0"/>
+      </a:effectRef>
+      <a:fontRef idx="minor"/>
+    </dgm:style>
+  </dgm:styleLbl>
+  <dgm:styleLbl name="dkBgShp">
+    <dgm:scene3d>
+      <a:camera prst="orthographicFront"/>
+      <a:lightRig rig="threePt" dir="t"/>
+    </dgm:scene3d>
+    <dgm:sp3d/>
+    <dgm:txPr/>
+    <dgm:style>
+      <a:lnRef idx="0">
+        <a:scrgbClr r="0" g="0" b="0"/>
+      </a:lnRef>
+      <a:fillRef idx="1">
+        <a:scrgbClr r="0" g="0" b="0"/>
+      </a:fillRef>
+      <a:effectRef idx="0">
+        <a:scrgbClr r="0" g="0" b="0"/>
+      </a:effectRef>
+      <a:fontRef idx="minor"/>
+    </dgm:style>
+  </dgm:styleLbl>
+  <dgm:styleLbl name="trBgShp">
+    <dgm:scene3d>
+      <a:camera prst="orthographicFront"/>
+      <a:lightRig rig="threePt" dir="t"/>
+    </dgm:scene3d>
+    <dgm:sp3d/>
+    <dgm:txPr/>
+    <dgm:style>
+      <a:lnRef idx="0">
+        <a:scrgbClr r="0" g="0" b="0"/>
+      </a:lnRef>
+      <a:fillRef idx="1">
+        <a:scrgbClr r="0" g="0" b="0"/>
+      </a:fillRef>
+      <a:effectRef idx="0">
+        <a:scrgbClr r="0" g="0" b="0"/>
+      </a:effectRef>
+      <a:fontRef idx="minor"/>
+    </dgm:style>
+  </dgm:styleLbl>
+  <dgm:styleLbl name="fgShp">
+    <dgm:scene3d>
+      <a:camera prst="orthographicFront"/>
+      <a:lightRig rig="threePt" dir="t"/>
+    </dgm:scene3d>
+    <dgm:sp3d/>
+    <dgm:txPr/>
+    <dgm:style>
+      <a:lnRef idx="2">
+        <a:scrgbClr r="0" g="0" b="0"/>
+      </a:lnRef>
+      <a:fillRef idx="1">
+        <a:scrgbClr r="0" g="0" b="0"/>
+      </a:fillRef>
+      <a:effectRef idx="0">
+        <a:scrgbClr r="0" g="0" b="0"/>
+      </a:effectRef>
+      <a:fontRef idx="minor"/>
+    </dgm:style>
+  </dgm:styleLbl>
+  <dgm:styleLbl name="revTx">
+    <dgm:scene3d>
+      <a:camera prst="orthographicFront"/>
+      <a:lightRig rig="threePt" dir="t"/>
+    </dgm:scene3d>
+    <dgm:sp3d/>
+    <dgm:txPr/>
+    <dgm:style>
+      <a:lnRef idx="0">
+        <a:scrgbClr r="0" g="0" b="0"/>
+      </a:lnRef>
+      <a:fillRef idx="0">
+        <a:scrgbClr r="0" g="0" b="0"/>
+      </a:fillRef>
+      <a:effectRef idx="0">
+        <a:scrgbClr r="0" g="0" b="0"/>
+      </a:effectRef>
+      <a:fontRef idx="minor"/>
+    </dgm:style>
+  </dgm:styleLbl>
+</dgm:styleDef>
+</file>
+
+<file path=word/diagrams/quickStyle5.xml><?xml version="1.0" encoding="utf-8"?>
 <dgm:styleDef xmlns:dgm="http://schemas.openxmlformats.org/drawingml/2006/diagram" xmlns:a="http://schemas.openxmlformats.org/drawingml/2006/main" uniqueId="urn:microsoft.com/office/officeart/2005/8/quickstyle/simple1">
   <dgm:title val=""/>
   <dgm:desc val=""/>

</xml_diff>

<commit_message>
Added player: move to REQUIREMENTS doc
</commit_message>
<xml_diff>
--- a/doc/REQUIREMENTS.docx
+++ b/doc/REQUIREMENTS.docx
@@ -575,6 +575,7 @@
     </w:p>
     <w:p>
       <w:pPr>
+        <w:ind w:firstLine="720"/>
         <w:rPr>
           <w:sz w:val="28"/>
           <w:szCs w:val="28"/>
@@ -842,6 +843,7 @@
     </w:p>
     <w:p>
       <w:pPr>
+        <w:ind w:firstLine="720"/>
         <w:rPr>
           <w:sz w:val="28"/>
           <w:szCs w:val="28"/>
@@ -1421,7 +1423,7 @@
           </mc:Choice>
           <mc:Fallback>
             <w:pict>
-              <v:shapetype w14:anchorId="5427D2C9" id="_x0000_t13" coordsize="21600,21600" o:spt="13" adj="16200,5400" path="m@0,l@0@1,0@1,0@2@0@2@0,21600,21600,10800xe">
+              <v:shapetype w14:anchorId="7A8D0627" id="_x0000_t13" coordsize="21600,21600" o:spt="13" adj="16200,5400" path="m@0,l@0@1,0@1,0@2@0@2@0,21600,21600,10800xe">
                 <v:stroke joinstyle="miter"/>
                 <v:formulas>
                   <v:f eqn="val #0"/>
@@ -1743,6 +1745,370 @@
           <w:szCs w:val="28"/>
         </w:rPr>
         <w:t xml:space="preserve">The above figure shows the sequence of events the player takes when inspecting a tile.  </w:t>
+      </w:r>
+    </w:p>
+    <w:p>
+      <w:pPr>
+        <w:rPr>
+          <w:i/>
+          <w:sz w:val="28"/>
+          <w:szCs w:val="28"/>
+        </w:rPr>
+      </w:pPr>
+    </w:p>
+    <w:p>
+      <w:pPr>
+        <w:rPr>
+          <w:b/>
+          <w:sz w:val="28"/>
+          <w:szCs w:val="28"/>
+        </w:rPr>
+      </w:pPr>
+      <w:r>
+        <w:rPr>
+          <w:b/>
+          <w:sz w:val="28"/>
+          <w:szCs w:val="28"/>
+        </w:rPr>
+        <w:t>Player: Move</w:t>
+      </w:r>
+    </w:p>
+    <w:p>
+      <w:pPr>
+        <w:rPr>
+          <w:sz w:val="28"/>
+          <w:szCs w:val="28"/>
+        </w:rPr>
+      </w:pPr>
+      <w:r>
+        <w:rPr>
+          <w:sz w:val="28"/>
+          <w:szCs w:val="28"/>
+        </w:rPr>
+        <w:tab/>
+        <w:t xml:space="preserve">Along with inspecting a tile, on their turn a player may move one of their robots to a tile within range of the robot.  They do so by selecting </w:t>
+      </w:r>
+      <w:r>
+        <w:rPr>
+          <w:sz w:val="28"/>
+          <w:szCs w:val="28"/>
+        </w:rPr>
+        <w:t xml:space="preserve">the move option and selecting </w:t>
+      </w:r>
+      <w:r>
+        <w:rPr>
+          <w:sz w:val="28"/>
+          <w:szCs w:val="28"/>
+        </w:rPr>
+        <w:t>a tile in range and confirming their choice via a confirm button.  The robot will then move to the selected tile, and the line of sight for the player will be updated.  Note that a player can repeat this action as long as the robot has not moved a number of tiles equal to its movement range.</w:t>
+      </w:r>
+    </w:p>
+    <w:p>
+      <w:pPr>
+        <w:rPr>
+          <w:sz w:val="28"/>
+          <w:szCs w:val="28"/>
+        </w:rPr>
+      </w:pPr>
+    </w:p>
+    <w:p>
+      <w:pPr>
+        <w:rPr>
+          <w:sz w:val="28"/>
+          <w:szCs w:val="28"/>
+        </w:rPr>
+      </w:pPr>
+      <w:r>
+        <w:rPr>
+          <w:sz w:val="28"/>
+          <w:szCs w:val="28"/>
+        </w:rPr>
+        <w:tab/>
+      </w:r>
+      <w:r>
+        <w:rPr>
+          <w:b/>
+          <w:sz w:val="28"/>
+          <w:szCs w:val="28"/>
+        </w:rPr>
+        <w:t xml:space="preserve">Preconditions: </w:t>
+      </w:r>
+      <w:r>
+        <w:rPr>
+          <w:b/>
+          <w:sz w:val="28"/>
+          <w:szCs w:val="28"/>
+        </w:rPr>
+        <w:tab/>
+      </w:r>
+      <w:r>
+        <w:rPr>
+          <w:sz w:val="28"/>
+          <w:szCs w:val="28"/>
+        </w:rPr>
+        <w:t>-It is the player’s turn</w:t>
+      </w:r>
+    </w:p>
+    <w:p>
+      <w:pPr>
+        <w:ind w:left="2880"/>
+        <w:rPr>
+          <w:sz w:val="28"/>
+          <w:szCs w:val="28"/>
+        </w:rPr>
+      </w:pPr>
+      <w:r>
+        <w:rPr>
+          <w:sz w:val="28"/>
+          <w:szCs w:val="28"/>
+        </w:rPr>
+        <w:t xml:space="preserve">-The robot the player is moving has not moved </w:t>
+      </w:r>
+      <w:r>
+        <w:rPr>
+          <w:sz w:val="28"/>
+          <w:szCs w:val="28"/>
+        </w:rPr>
+        <w:t>its movement range</w:t>
+      </w:r>
+      <w:r>
+        <w:rPr>
+          <w:sz w:val="28"/>
+          <w:szCs w:val="28"/>
+        </w:rPr>
+        <w:t xml:space="preserve">  </w:t>
+      </w:r>
+    </w:p>
+    <w:p>
+      <w:pPr>
+        <w:rPr>
+          <w:sz w:val="28"/>
+          <w:szCs w:val="28"/>
+        </w:rPr>
+      </w:pPr>
+      <w:r>
+        <w:rPr>
+          <w:sz w:val="28"/>
+          <w:szCs w:val="28"/>
+        </w:rPr>
+        <w:tab/>
+      </w:r>
+      <w:r>
+        <w:rPr>
+          <w:b/>
+          <w:sz w:val="28"/>
+          <w:szCs w:val="28"/>
+        </w:rPr>
+        <w:t xml:space="preserve">Post-conditions: </w:t>
+      </w:r>
+      <w:r>
+        <w:rPr>
+          <w:sz w:val="28"/>
+          <w:szCs w:val="28"/>
+        </w:rPr>
+        <w:tab/>
+        <w:t>-The robot has been moved to the tile selected</w:t>
+      </w:r>
+    </w:p>
+    <w:p>
+      <w:pPr>
+        <w:rPr>
+          <w:sz w:val="28"/>
+          <w:szCs w:val="28"/>
+        </w:rPr>
+      </w:pPr>
+      <w:r>
+        <w:rPr>
+          <w:sz w:val="28"/>
+          <w:szCs w:val="28"/>
+        </w:rPr>
+        <w:tab/>
+      </w:r>
+      <w:r>
+        <w:rPr>
+          <w:sz w:val="28"/>
+          <w:szCs w:val="28"/>
+        </w:rPr>
+        <w:tab/>
+      </w:r>
+      <w:r>
+        <w:rPr>
+          <w:sz w:val="28"/>
+          <w:szCs w:val="28"/>
+        </w:rPr>
+        <w:tab/>
+      </w:r>
+      <w:r>
+        <w:rPr>
+          <w:sz w:val="28"/>
+          <w:szCs w:val="28"/>
+        </w:rPr>
+        <w:tab/>
+        <w:t>-The number of tiles traveled this turn is updated</w:t>
+      </w:r>
+    </w:p>
+    <w:p>
+      <w:pPr>
+        <w:rPr>
+          <w:sz w:val="28"/>
+          <w:szCs w:val="28"/>
+        </w:rPr>
+      </w:pPr>
+      <w:r>
+        <w:rPr>
+          <w:sz w:val="28"/>
+          <w:szCs w:val="28"/>
+        </w:rPr>
+        <w:tab/>
+      </w:r>
+      <w:r>
+        <w:rPr>
+          <w:sz w:val="28"/>
+          <w:szCs w:val="28"/>
+        </w:rPr>
+        <w:tab/>
+      </w:r>
+      <w:r>
+        <w:rPr>
+          <w:sz w:val="28"/>
+          <w:szCs w:val="28"/>
+        </w:rPr>
+        <w:tab/>
+      </w:r>
+      <w:r>
+        <w:rPr>
+          <w:sz w:val="28"/>
+          <w:szCs w:val="28"/>
+        </w:rPr>
+        <w:tab/>
+        <w:t>to match the number of tiles the robot has moved</w:t>
+      </w:r>
+    </w:p>
+    <w:p>
+      <w:pPr>
+        <w:rPr>
+          <w:sz w:val="28"/>
+          <w:szCs w:val="28"/>
+        </w:rPr>
+      </w:pPr>
+      <w:r>
+        <w:rPr>
+          <w:sz w:val="28"/>
+          <w:szCs w:val="28"/>
+        </w:rPr>
+        <w:tab/>
+      </w:r>
+      <w:r>
+        <w:rPr>
+          <w:b/>
+          <w:sz w:val="28"/>
+          <w:szCs w:val="28"/>
+        </w:rPr>
+        <w:t>Error-conditions:</w:t>
+      </w:r>
+      <w:r>
+        <w:rPr>
+          <w:b/>
+          <w:sz w:val="28"/>
+          <w:szCs w:val="28"/>
+        </w:rPr>
+        <w:tab/>
+      </w:r>
+      <w:r>
+        <w:rPr>
+          <w:sz w:val="28"/>
+          <w:szCs w:val="28"/>
+        </w:rPr>
+        <w:t>-The player chooses a tile out of range of the robot</w:t>
+      </w:r>
+    </w:p>
+    <w:p>
+      <w:pPr>
+        <w:ind w:left="2880"/>
+        <w:rPr>
+          <w:sz w:val="28"/>
+          <w:szCs w:val="28"/>
+        </w:rPr>
+      </w:pPr>
+      <w:r>
+        <w:rPr>
+          <w:sz w:val="28"/>
+          <w:szCs w:val="28"/>
+        </w:rPr>
+        <w:t>-The player has moved the movement amount for the robot</w:t>
+      </w:r>
+    </w:p>
+    <w:p>
+      <w:pPr>
+        <w:rPr>
+          <w:sz w:val="28"/>
+          <w:szCs w:val="28"/>
+        </w:rPr>
+      </w:pPr>
+      <w:r>
+        <w:rPr>
+          <w:noProof/>
+          <w:sz w:val="28"/>
+          <w:szCs w:val="28"/>
+          <w:lang w:eastAsia="en-CA"/>
+        </w:rPr>
+        <w:lastRenderedPageBreak/>
+        <w:drawing>
+          <wp:inline distT="0" distB="0" distL="0" distR="0">
+            <wp:extent cx="5486400" cy="3200400"/>
+            <wp:effectExtent l="0" t="0" r="57150" b="0"/>
+            <wp:docPr id="8" name="Diagram 8"/>
+            <wp:cNvGraphicFramePr/>
+            <a:graphic xmlns:a="http://schemas.openxmlformats.org/drawingml/2006/main">
+              <a:graphicData uri="http://schemas.openxmlformats.org/drawingml/2006/diagram">
+                <dgm:relIds xmlns:dgm="http://schemas.openxmlformats.org/drawingml/2006/diagram" xmlns:r="http://schemas.openxmlformats.org/officeDocument/2006/relationships" r:dm="rId30" r:lo="rId31" r:qs="rId32" r:cs="rId33"/>
+              </a:graphicData>
+            </a:graphic>
+          </wp:inline>
+        </w:drawing>
+      </w:r>
+    </w:p>
+    <w:p>
+      <w:pPr>
+        <w:rPr>
+          <w:i/>
+          <w:sz w:val="28"/>
+          <w:szCs w:val="28"/>
+        </w:rPr>
+      </w:pPr>
+      <w:r>
+        <w:rPr>
+          <w:b/>
+          <w:sz w:val="28"/>
+          <w:szCs w:val="28"/>
+        </w:rPr>
+        <w:t xml:space="preserve">FIG </w:t>
+      </w:r>
+      <w:proofErr w:type="spellStart"/>
+      <w:r>
+        <w:rPr>
+          <w:b/>
+          <w:sz w:val="28"/>
+          <w:szCs w:val="28"/>
+        </w:rPr>
+        <w:t>x.x</w:t>
+      </w:r>
+      <w:proofErr w:type="spellEnd"/>
+      <w:r>
+        <w:rPr>
+          <w:b/>
+          <w:sz w:val="28"/>
+          <w:szCs w:val="28"/>
+        </w:rPr>
+        <w:t xml:space="preserve">: </w:t>
+      </w:r>
+      <w:r>
+        <w:rPr>
+          <w:i/>
+          <w:sz w:val="28"/>
+          <w:szCs w:val="28"/>
+        </w:rPr>
+        <w:t>The above figure shows the sequence of events for a player who has chosen to move a robot.  This action results in a robot being moved to the selected tile, and the player’s field of view being updated.  Note that if the robot has moved its movement range, the robot can no longer be moved.</w:t>
       </w:r>
     </w:p>
     <w:p>
@@ -1925,6 +2291,342 @@
     </w:lvl>
   </w:abstractNum>
   <w:abstractNum w:abstractNumId="1" w15:restartNumberingAfterBreak="0">
+    <w:nsid w:val="18CA3715"/>
+    <w:multiLevelType w:val="hybridMultilevel"/>
+    <w:tmpl w:val="0C32230E"/>
+    <w:lvl w:ilvl="0" w:tplc="AA5E49EA">
+      <w:numFmt w:val="bullet"/>
+      <w:lvlText w:val="-"/>
+      <w:lvlJc w:val="left"/>
+      <w:pPr>
+        <w:ind w:left="3240" w:hanging="360"/>
+      </w:pPr>
+      <w:rPr>
+        <w:rFonts w:ascii="Calibri" w:eastAsiaTheme="minorHAnsi" w:hAnsi="Calibri" w:cs="Calibri" w:hint="default"/>
+      </w:rPr>
+    </w:lvl>
+    <w:lvl w:ilvl="1" w:tplc="10090003" w:tentative="1">
+      <w:start w:val="1"/>
+      <w:numFmt w:val="bullet"/>
+      <w:lvlText w:val="o"/>
+      <w:lvlJc w:val="left"/>
+      <w:pPr>
+        <w:ind w:left="3960" w:hanging="360"/>
+      </w:pPr>
+      <w:rPr>
+        <w:rFonts w:ascii="Courier New" w:hAnsi="Courier New" w:cs="Courier New" w:hint="default"/>
+      </w:rPr>
+    </w:lvl>
+    <w:lvl w:ilvl="2" w:tplc="10090005" w:tentative="1">
+      <w:start w:val="1"/>
+      <w:numFmt w:val="bullet"/>
+      <w:lvlText w:val=""/>
+      <w:lvlJc w:val="left"/>
+      <w:pPr>
+        <w:ind w:left="4680" w:hanging="360"/>
+      </w:pPr>
+      <w:rPr>
+        <w:rFonts w:ascii="Wingdings" w:hAnsi="Wingdings" w:hint="default"/>
+      </w:rPr>
+    </w:lvl>
+    <w:lvl w:ilvl="3" w:tplc="10090001" w:tentative="1">
+      <w:start w:val="1"/>
+      <w:numFmt w:val="bullet"/>
+      <w:lvlText w:val=""/>
+      <w:lvlJc w:val="left"/>
+      <w:pPr>
+        <w:ind w:left="5400" w:hanging="360"/>
+      </w:pPr>
+      <w:rPr>
+        <w:rFonts w:ascii="Symbol" w:hAnsi="Symbol" w:hint="default"/>
+      </w:rPr>
+    </w:lvl>
+    <w:lvl w:ilvl="4" w:tplc="10090003" w:tentative="1">
+      <w:start w:val="1"/>
+      <w:numFmt w:val="bullet"/>
+      <w:lvlText w:val="o"/>
+      <w:lvlJc w:val="left"/>
+      <w:pPr>
+        <w:ind w:left="6120" w:hanging="360"/>
+      </w:pPr>
+      <w:rPr>
+        <w:rFonts w:ascii="Courier New" w:hAnsi="Courier New" w:cs="Courier New" w:hint="default"/>
+      </w:rPr>
+    </w:lvl>
+    <w:lvl w:ilvl="5" w:tplc="10090005" w:tentative="1">
+      <w:start w:val="1"/>
+      <w:numFmt w:val="bullet"/>
+      <w:lvlText w:val=""/>
+      <w:lvlJc w:val="left"/>
+      <w:pPr>
+        <w:ind w:left="6840" w:hanging="360"/>
+      </w:pPr>
+      <w:rPr>
+        <w:rFonts w:ascii="Wingdings" w:hAnsi="Wingdings" w:hint="default"/>
+      </w:rPr>
+    </w:lvl>
+    <w:lvl w:ilvl="6" w:tplc="10090001" w:tentative="1">
+      <w:start w:val="1"/>
+      <w:numFmt w:val="bullet"/>
+      <w:lvlText w:val=""/>
+      <w:lvlJc w:val="left"/>
+      <w:pPr>
+        <w:ind w:left="7560" w:hanging="360"/>
+      </w:pPr>
+      <w:rPr>
+        <w:rFonts w:ascii="Symbol" w:hAnsi="Symbol" w:hint="default"/>
+      </w:rPr>
+    </w:lvl>
+    <w:lvl w:ilvl="7" w:tplc="10090003" w:tentative="1">
+      <w:start w:val="1"/>
+      <w:numFmt w:val="bullet"/>
+      <w:lvlText w:val="o"/>
+      <w:lvlJc w:val="left"/>
+      <w:pPr>
+        <w:ind w:left="8280" w:hanging="360"/>
+      </w:pPr>
+      <w:rPr>
+        <w:rFonts w:ascii="Courier New" w:hAnsi="Courier New" w:cs="Courier New" w:hint="default"/>
+      </w:rPr>
+    </w:lvl>
+    <w:lvl w:ilvl="8" w:tplc="10090005" w:tentative="1">
+      <w:start w:val="1"/>
+      <w:numFmt w:val="bullet"/>
+      <w:lvlText w:val=""/>
+      <w:lvlJc w:val="left"/>
+      <w:pPr>
+        <w:ind w:left="9000" w:hanging="360"/>
+      </w:pPr>
+      <w:rPr>
+        <w:rFonts w:ascii="Wingdings" w:hAnsi="Wingdings" w:hint="default"/>
+      </w:rPr>
+    </w:lvl>
+  </w:abstractNum>
+  <w:abstractNum w:abstractNumId="2" w15:restartNumberingAfterBreak="0">
+    <w:nsid w:val="1AFA1EB2"/>
+    <w:multiLevelType w:val="hybridMultilevel"/>
+    <w:tmpl w:val="738A11AA"/>
+    <w:lvl w:ilvl="0" w:tplc="E93AEB10">
+      <w:numFmt w:val="bullet"/>
+      <w:lvlText w:val="-"/>
+      <w:lvlJc w:val="left"/>
+      <w:pPr>
+        <w:ind w:left="3240" w:hanging="360"/>
+      </w:pPr>
+      <w:rPr>
+        <w:rFonts w:ascii="Calibri" w:eastAsiaTheme="minorHAnsi" w:hAnsi="Calibri" w:cs="Calibri" w:hint="default"/>
+      </w:rPr>
+    </w:lvl>
+    <w:lvl w:ilvl="1" w:tplc="10090003" w:tentative="1">
+      <w:start w:val="1"/>
+      <w:numFmt w:val="bullet"/>
+      <w:lvlText w:val="o"/>
+      <w:lvlJc w:val="left"/>
+      <w:pPr>
+        <w:ind w:left="3960" w:hanging="360"/>
+      </w:pPr>
+      <w:rPr>
+        <w:rFonts w:ascii="Courier New" w:hAnsi="Courier New" w:cs="Courier New" w:hint="default"/>
+      </w:rPr>
+    </w:lvl>
+    <w:lvl w:ilvl="2" w:tplc="10090005" w:tentative="1">
+      <w:start w:val="1"/>
+      <w:numFmt w:val="bullet"/>
+      <w:lvlText w:val=""/>
+      <w:lvlJc w:val="left"/>
+      <w:pPr>
+        <w:ind w:left="4680" w:hanging="360"/>
+      </w:pPr>
+      <w:rPr>
+        <w:rFonts w:ascii="Wingdings" w:hAnsi="Wingdings" w:hint="default"/>
+      </w:rPr>
+    </w:lvl>
+    <w:lvl w:ilvl="3" w:tplc="10090001" w:tentative="1">
+      <w:start w:val="1"/>
+      <w:numFmt w:val="bullet"/>
+      <w:lvlText w:val=""/>
+      <w:lvlJc w:val="left"/>
+      <w:pPr>
+        <w:ind w:left="5400" w:hanging="360"/>
+      </w:pPr>
+      <w:rPr>
+        <w:rFonts w:ascii="Symbol" w:hAnsi="Symbol" w:hint="default"/>
+      </w:rPr>
+    </w:lvl>
+    <w:lvl w:ilvl="4" w:tplc="10090003" w:tentative="1">
+      <w:start w:val="1"/>
+      <w:numFmt w:val="bullet"/>
+      <w:lvlText w:val="o"/>
+      <w:lvlJc w:val="left"/>
+      <w:pPr>
+        <w:ind w:left="6120" w:hanging="360"/>
+      </w:pPr>
+      <w:rPr>
+        <w:rFonts w:ascii="Courier New" w:hAnsi="Courier New" w:cs="Courier New" w:hint="default"/>
+      </w:rPr>
+    </w:lvl>
+    <w:lvl w:ilvl="5" w:tplc="10090005" w:tentative="1">
+      <w:start w:val="1"/>
+      <w:numFmt w:val="bullet"/>
+      <w:lvlText w:val=""/>
+      <w:lvlJc w:val="left"/>
+      <w:pPr>
+        <w:ind w:left="6840" w:hanging="360"/>
+      </w:pPr>
+      <w:rPr>
+        <w:rFonts w:ascii="Wingdings" w:hAnsi="Wingdings" w:hint="default"/>
+      </w:rPr>
+    </w:lvl>
+    <w:lvl w:ilvl="6" w:tplc="10090001" w:tentative="1">
+      <w:start w:val="1"/>
+      <w:numFmt w:val="bullet"/>
+      <w:lvlText w:val=""/>
+      <w:lvlJc w:val="left"/>
+      <w:pPr>
+        <w:ind w:left="7560" w:hanging="360"/>
+      </w:pPr>
+      <w:rPr>
+        <w:rFonts w:ascii="Symbol" w:hAnsi="Symbol" w:hint="default"/>
+      </w:rPr>
+    </w:lvl>
+    <w:lvl w:ilvl="7" w:tplc="10090003" w:tentative="1">
+      <w:start w:val="1"/>
+      <w:numFmt w:val="bullet"/>
+      <w:lvlText w:val="o"/>
+      <w:lvlJc w:val="left"/>
+      <w:pPr>
+        <w:ind w:left="8280" w:hanging="360"/>
+      </w:pPr>
+      <w:rPr>
+        <w:rFonts w:ascii="Courier New" w:hAnsi="Courier New" w:cs="Courier New" w:hint="default"/>
+      </w:rPr>
+    </w:lvl>
+    <w:lvl w:ilvl="8" w:tplc="10090005" w:tentative="1">
+      <w:start w:val="1"/>
+      <w:numFmt w:val="bullet"/>
+      <w:lvlText w:val=""/>
+      <w:lvlJc w:val="left"/>
+      <w:pPr>
+        <w:ind w:left="9000" w:hanging="360"/>
+      </w:pPr>
+      <w:rPr>
+        <w:rFonts w:ascii="Wingdings" w:hAnsi="Wingdings" w:hint="default"/>
+      </w:rPr>
+    </w:lvl>
+  </w:abstractNum>
+  <w:abstractNum w:abstractNumId="3" w15:restartNumberingAfterBreak="0">
+    <w:nsid w:val="1F105C81"/>
+    <w:multiLevelType w:val="hybridMultilevel"/>
+    <w:tmpl w:val="6D68D0BE"/>
+    <w:lvl w:ilvl="0" w:tplc="EADC9250">
+      <w:numFmt w:val="bullet"/>
+      <w:lvlText w:val="-"/>
+      <w:lvlJc w:val="left"/>
+      <w:pPr>
+        <w:ind w:left="3240" w:hanging="360"/>
+      </w:pPr>
+      <w:rPr>
+        <w:rFonts w:ascii="Calibri" w:eastAsiaTheme="minorHAnsi" w:hAnsi="Calibri" w:cs="Calibri" w:hint="default"/>
+      </w:rPr>
+    </w:lvl>
+    <w:lvl w:ilvl="1" w:tplc="10090003" w:tentative="1">
+      <w:start w:val="1"/>
+      <w:numFmt w:val="bullet"/>
+      <w:lvlText w:val="o"/>
+      <w:lvlJc w:val="left"/>
+      <w:pPr>
+        <w:ind w:left="3960" w:hanging="360"/>
+      </w:pPr>
+      <w:rPr>
+        <w:rFonts w:ascii="Courier New" w:hAnsi="Courier New" w:cs="Courier New" w:hint="default"/>
+      </w:rPr>
+    </w:lvl>
+    <w:lvl w:ilvl="2" w:tplc="10090005" w:tentative="1">
+      <w:start w:val="1"/>
+      <w:numFmt w:val="bullet"/>
+      <w:lvlText w:val=""/>
+      <w:lvlJc w:val="left"/>
+      <w:pPr>
+        <w:ind w:left="4680" w:hanging="360"/>
+      </w:pPr>
+      <w:rPr>
+        <w:rFonts w:ascii="Wingdings" w:hAnsi="Wingdings" w:hint="default"/>
+      </w:rPr>
+    </w:lvl>
+    <w:lvl w:ilvl="3" w:tplc="10090001" w:tentative="1">
+      <w:start w:val="1"/>
+      <w:numFmt w:val="bullet"/>
+      <w:lvlText w:val=""/>
+      <w:lvlJc w:val="left"/>
+      <w:pPr>
+        <w:ind w:left="5400" w:hanging="360"/>
+      </w:pPr>
+      <w:rPr>
+        <w:rFonts w:ascii="Symbol" w:hAnsi="Symbol" w:hint="default"/>
+      </w:rPr>
+    </w:lvl>
+    <w:lvl w:ilvl="4" w:tplc="10090003" w:tentative="1">
+      <w:start w:val="1"/>
+      <w:numFmt w:val="bullet"/>
+      <w:lvlText w:val="o"/>
+      <w:lvlJc w:val="left"/>
+      <w:pPr>
+        <w:ind w:left="6120" w:hanging="360"/>
+      </w:pPr>
+      <w:rPr>
+        <w:rFonts w:ascii="Courier New" w:hAnsi="Courier New" w:cs="Courier New" w:hint="default"/>
+      </w:rPr>
+    </w:lvl>
+    <w:lvl w:ilvl="5" w:tplc="10090005" w:tentative="1">
+      <w:start w:val="1"/>
+      <w:numFmt w:val="bullet"/>
+      <w:lvlText w:val=""/>
+      <w:lvlJc w:val="left"/>
+      <w:pPr>
+        <w:ind w:left="6840" w:hanging="360"/>
+      </w:pPr>
+      <w:rPr>
+        <w:rFonts w:ascii="Wingdings" w:hAnsi="Wingdings" w:hint="default"/>
+      </w:rPr>
+    </w:lvl>
+    <w:lvl w:ilvl="6" w:tplc="10090001" w:tentative="1">
+      <w:start w:val="1"/>
+      <w:numFmt w:val="bullet"/>
+      <w:lvlText w:val=""/>
+      <w:lvlJc w:val="left"/>
+      <w:pPr>
+        <w:ind w:left="7560" w:hanging="360"/>
+      </w:pPr>
+      <w:rPr>
+        <w:rFonts w:ascii="Symbol" w:hAnsi="Symbol" w:hint="default"/>
+      </w:rPr>
+    </w:lvl>
+    <w:lvl w:ilvl="7" w:tplc="10090003" w:tentative="1">
+      <w:start w:val="1"/>
+      <w:numFmt w:val="bullet"/>
+      <w:lvlText w:val="o"/>
+      <w:lvlJc w:val="left"/>
+      <w:pPr>
+        <w:ind w:left="8280" w:hanging="360"/>
+      </w:pPr>
+      <w:rPr>
+        <w:rFonts w:ascii="Courier New" w:hAnsi="Courier New" w:cs="Courier New" w:hint="default"/>
+      </w:rPr>
+    </w:lvl>
+    <w:lvl w:ilvl="8" w:tplc="10090005" w:tentative="1">
+      <w:start w:val="1"/>
+      <w:numFmt w:val="bullet"/>
+      <w:lvlText w:val=""/>
+      <w:lvlJc w:val="left"/>
+      <w:pPr>
+        <w:ind w:left="9000" w:hanging="360"/>
+      </w:pPr>
+      <w:rPr>
+        <w:rFonts w:ascii="Wingdings" w:hAnsi="Wingdings" w:hint="default"/>
+      </w:rPr>
+    </w:lvl>
+  </w:abstractNum>
+  <w:abstractNum w:abstractNumId="4" w15:restartNumberingAfterBreak="0">
     <w:nsid w:val="2AF81C51"/>
     <w:multiLevelType w:val="hybridMultilevel"/>
     <w:tmpl w:val="B5946114"/>
@@ -2036,7 +2738,7 @@
       </w:rPr>
     </w:lvl>
   </w:abstractNum>
-  <w:abstractNum w:abstractNumId="2" w15:restartNumberingAfterBreak="0">
+  <w:abstractNum w:abstractNumId="5" w15:restartNumberingAfterBreak="0">
     <w:nsid w:val="37E33316"/>
     <w:multiLevelType w:val="hybridMultilevel"/>
     <w:tmpl w:val="8874515A"/>
@@ -2148,7 +2850,7 @@
       </w:rPr>
     </w:lvl>
   </w:abstractNum>
-  <w:abstractNum w:abstractNumId="3" w15:restartNumberingAfterBreak="0">
+  <w:abstractNum w:abstractNumId="6" w15:restartNumberingAfterBreak="0">
     <w:nsid w:val="748C6126"/>
     <w:multiLevelType w:val="hybridMultilevel"/>
     <w:tmpl w:val="9B464F52"/>
@@ -2262,16 +2964,25 @@
     </w:lvl>
   </w:abstractNum>
   <w:num w:numId="1">
-    <w:abstractNumId w:val="2"/>
+    <w:abstractNumId w:val="5"/>
   </w:num>
   <w:num w:numId="2">
-    <w:abstractNumId w:val="1"/>
+    <w:abstractNumId w:val="4"/>
   </w:num>
   <w:num w:numId="3">
-    <w:abstractNumId w:val="3"/>
+    <w:abstractNumId w:val="6"/>
   </w:num>
   <w:num w:numId="4">
     <w:abstractNumId w:val="0"/>
+  </w:num>
+  <w:num w:numId="5">
+    <w:abstractNumId w:val="2"/>
+  </w:num>
+  <w:num w:numId="6">
+    <w:abstractNumId w:val="3"/>
+  </w:num>
+  <w:num w:numId="7">
+    <w:abstractNumId w:val="1"/>
   </w:num>
 </w:numbering>
 </file>
@@ -5702,6 +6413,753 @@
 </file>
 
 <file path=word/diagrams/colors5.xml><?xml version="1.0" encoding="utf-8"?>
+<dgm:colorsDef xmlns:dgm="http://schemas.openxmlformats.org/drawingml/2006/diagram" xmlns:a="http://schemas.openxmlformats.org/drawingml/2006/main" uniqueId="urn:microsoft.com/office/officeart/2005/8/colors/accent1_2">
+  <dgm:title val=""/>
+  <dgm:desc val=""/>
+  <dgm:catLst>
+    <dgm:cat type="accent1" pri="11200"/>
+  </dgm:catLst>
+  <dgm:styleLbl name="node0">
+    <dgm:fillClrLst meth="repeat">
+      <a:schemeClr val="accent1"/>
+    </dgm:fillClrLst>
+    <dgm:linClrLst meth="repeat">
+      <a:schemeClr val="lt1"/>
+    </dgm:linClrLst>
+    <dgm:effectClrLst/>
+    <dgm:txLinClrLst/>
+    <dgm:txFillClrLst/>
+    <dgm:txEffectClrLst/>
+  </dgm:styleLbl>
+  <dgm:styleLbl name="alignNode1">
+    <dgm:fillClrLst meth="repeat">
+      <a:schemeClr val="accent1"/>
+    </dgm:fillClrLst>
+    <dgm:linClrLst meth="repeat">
+      <a:schemeClr val="accent1"/>
+    </dgm:linClrLst>
+    <dgm:effectClrLst/>
+    <dgm:txLinClrLst/>
+    <dgm:txFillClrLst/>
+    <dgm:txEffectClrLst/>
+  </dgm:styleLbl>
+  <dgm:styleLbl name="node1">
+    <dgm:fillClrLst meth="repeat">
+      <a:schemeClr val="accent1"/>
+    </dgm:fillClrLst>
+    <dgm:linClrLst meth="repeat">
+      <a:schemeClr val="lt1"/>
+    </dgm:linClrLst>
+    <dgm:effectClrLst/>
+    <dgm:txLinClrLst/>
+    <dgm:txFillClrLst/>
+    <dgm:txEffectClrLst/>
+  </dgm:styleLbl>
+  <dgm:styleLbl name="lnNode1">
+    <dgm:fillClrLst meth="repeat">
+      <a:schemeClr val="accent1"/>
+    </dgm:fillClrLst>
+    <dgm:linClrLst meth="repeat">
+      <a:schemeClr val="lt1"/>
+    </dgm:linClrLst>
+    <dgm:effectClrLst/>
+    <dgm:txLinClrLst/>
+    <dgm:txFillClrLst/>
+    <dgm:txEffectClrLst/>
+  </dgm:styleLbl>
+  <dgm:styleLbl name="vennNode1">
+    <dgm:fillClrLst meth="repeat">
+      <a:schemeClr val="accent1">
+        <a:alpha val="50000"/>
+      </a:schemeClr>
+    </dgm:fillClrLst>
+    <dgm:linClrLst meth="repeat">
+      <a:schemeClr val="lt1"/>
+    </dgm:linClrLst>
+    <dgm:effectClrLst/>
+    <dgm:txLinClrLst/>
+    <dgm:txFillClrLst/>
+    <dgm:txEffectClrLst/>
+  </dgm:styleLbl>
+  <dgm:styleLbl name="node2">
+    <dgm:fillClrLst meth="repeat">
+      <a:schemeClr val="accent1"/>
+    </dgm:fillClrLst>
+    <dgm:linClrLst meth="repeat">
+      <a:schemeClr val="lt1"/>
+    </dgm:linClrLst>
+    <dgm:effectClrLst/>
+    <dgm:txLinClrLst/>
+    <dgm:txFillClrLst/>
+    <dgm:txEffectClrLst/>
+  </dgm:styleLbl>
+  <dgm:styleLbl name="node3">
+    <dgm:fillClrLst meth="repeat">
+      <a:schemeClr val="accent1"/>
+    </dgm:fillClrLst>
+    <dgm:linClrLst meth="repeat">
+      <a:schemeClr val="lt1"/>
+    </dgm:linClrLst>
+    <dgm:effectClrLst/>
+    <dgm:txLinClrLst/>
+    <dgm:txFillClrLst/>
+    <dgm:txEffectClrLst/>
+  </dgm:styleLbl>
+  <dgm:styleLbl name="node4">
+    <dgm:fillClrLst meth="repeat">
+      <a:schemeClr val="accent1"/>
+    </dgm:fillClrLst>
+    <dgm:linClrLst meth="repeat">
+      <a:schemeClr val="lt1"/>
+    </dgm:linClrLst>
+    <dgm:effectClrLst/>
+    <dgm:txLinClrLst/>
+    <dgm:txFillClrLst/>
+    <dgm:txEffectClrLst/>
+  </dgm:styleLbl>
+  <dgm:styleLbl name="fgImgPlace1">
+    <dgm:fillClrLst meth="repeat">
+      <a:schemeClr val="accent1">
+        <a:tint val="50000"/>
+      </a:schemeClr>
+    </dgm:fillClrLst>
+    <dgm:linClrLst meth="repeat">
+      <a:schemeClr val="lt1"/>
+    </dgm:linClrLst>
+    <dgm:effectClrLst/>
+    <dgm:txLinClrLst/>
+    <dgm:txFillClrLst meth="repeat">
+      <a:schemeClr val="lt1"/>
+    </dgm:txFillClrLst>
+    <dgm:txEffectClrLst/>
+  </dgm:styleLbl>
+  <dgm:styleLbl name="alignImgPlace1">
+    <dgm:fillClrLst meth="repeat">
+      <a:schemeClr val="accent1">
+        <a:tint val="50000"/>
+      </a:schemeClr>
+    </dgm:fillClrLst>
+    <dgm:linClrLst meth="repeat">
+      <a:schemeClr val="lt1"/>
+    </dgm:linClrLst>
+    <dgm:effectClrLst/>
+    <dgm:txLinClrLst/>
+    <dgm:txFillClrLst meth="repeat">
+      <a:schemeClr val="lt1"/>
+    </dgm:txFillClrLst>
+    <dgm:txEffectClrLst/>
+  </dgm:styleLbl>
+  <dgm:styleLbl name="bgImgPlace1">
+    <dgm:fillClrLst meth="repeat">
+      <a:schemeClr val="accent1">
+        <a:tint val="50000"/>
+      </a:schemeClr>
+    </dgm:fillClrLst>
+    <dgm:linClrLst meth="repeat">
+      <a:schemeClr val="lt1"/>
+    </dgm:linClrLst>
+    <dgm:effectClrLst/>
+    <dgm:txLinClrLst/>
+    <dgm:txFillClrLst meth="repeat">
+      <a:schemeClr val="lt1"/>
+    </dgm:txFillClrLst>
+    <dgm:txEffectClrLst/>
+  </dgm:styleLbl>
+  <dgm:styleLbl name="sibTrans2D1">
+    <dgm:fillClrLst meth="repeat">
+      <a:schemeClr val="accent1">
+        <a:tint val="60000"/>
+      </a:schemeClr>
+    </dgm:fillClrLst>
+    <dgm:linClrLst meth="repeat">
+      <a:schemeClr val="accent1">
+        <a:tint val="60000"/>
+      </a:schemeClr>
+    </dgm:linClrLst>
+    <dgm:effectClrLst/>
+    <dgm:txLinClrLst/>
+    <dgm:txFillClrLst/>
+    <dgm:txEffectClrLst/>
+  </dgm:styleLbl>
+  <dgm:styleLbl name="fgSibTrans2D1">
+    <dgm:fillClrLst meth="repeat">
+      <a:schemeClr val="accent1">
+        <a:tint val="60000"/>
+      </a:schemeClr>
+    </dgm:fillClrLst>
+    <dgm:linClrLst meth="repeat">
+      <a:schemeClr val="accent1">
+        <a:tint val="60000"/>
+      </a:schemeClr>
+    </dgm:linClrLst>
+    <dgm:effectClrLst/>
+    <dgm:txLinClrLst/>
+    <dgm:txFillClrLst/>
+    <dgm:txEffectClrLst/>
+  </dgm:styleLbl>
+  <dgm:styleLbl name="bgSibTrans2D1">
+    <dgm:fillClrLst meth="repeat">
+      <a:schemeClr val="accent1">
+        <a:tint val="60000"/>
+      </a:schemeClr>
+    </dgm:fillClrLst>
+    <dgm:linClrLst meth="repeat">
+      <a:schemeClr val="accent1">
+        <a:tint val="60000"/>
+      </a:schemeClr>
+    </dgm:linClrLst>
+    <dgm:effectClrLst/>
+    <dgm:txLinClrLst/>
+    <dgm:txFillClrLst/>
+    <dgm:txEffectClrLst/>
+  </dgm:styleLbl>
+  <dgm:styleLbl name="sibTrans1D1">
+    <dgm:fillClrLst meth="repeat">
+      <a:schemeClr val="accent1"/>
+    </dgm:fillClrLst>
+    <dgm:linClrLst meth="repeat">
+      <a:schemeClr val="accent1"/>
+    </dgm:linClrLst>
+    <dgm:effectClrLst/>
+    <dgm:txLinClrLst/>
+    <dgm:txFillClrLst meth="repeat">
+      <a:schemeClr val="tx1"/>
+    </dgm:txFillClrLst>
+    <dgm:txEffectClrLst/>
+  </dgm:styleLbl>
+  <dgm:styleLbl name="callout">
+    <dgm:fillClrLst meth="repeat">
+      <a:schemeClr val="accent1"/>
+    </dgm:fillClrLst>
+    <dgm:linClrLst meth="repeat">
+      <a:schemeClr val="accent1">
+        <a:tint val="50000"/>
+      </a:schemeClr>
+    </dgm:linClrLst>
+    <dgm:effectClrLst/>
+    <dgm:txLinClrLst/>
+    <dgm:txFillClrLst meth="repeat">
+      <a:schemeClr val="tx1"/>
+    </dgm:txFillClrLst>
+    <dgm:txEffectClrLst/>
+  </dgm:styleLbl>
+  <dgm:styleLbl name="asst0">
+    <dgm:fillClrLst meth="repeat">
+      <a:schemeClr val="accent1"/>
+    </dgm:fillClrLst>
+    <dgm:linClrLst meth="repeat">
+      <a:schemeClr val="lt1"/>
+    </dgm:linClrLst>
+    <dgm:effectClrLst/>
+    <dgm:txLinClrLst/>
+    <dgm:txFillClrLst/>
+    <dgm:txEffectClrLst/>
+  </dgm:styleLbl>
+  <dgm:styleLbl name="asst1">
+    <dgm:fillClrLst meth="repeat">
+      <a:schemeClr val="accent1"/>
+    </dgm:fillClrLst>
+    <dgm:linClrLst meth="repeat">
+      <a:schemeClr val="lt1"/>
+    </dgm:linClrLst>
+    <dgm:effectClrLst/>
+    <dgm:txLinClrLst/>
+    <dgm:txFillClrLst/>
+    <dgm:txEffectClrLst/>
+  </dgm:styleLbl>
+  <dgm:styleLbl name="asst2">
+    <dgm:fillClrLst meth="repeat">
+      <a:schemeClr val="accent1"/>
+    </dgm:fillClrLst>
+    <dgm:linClrLst meth="repeat">
+      <a:schemeClr val="lt1"/>
+    </dgm:linClrLst>
+    <dgm:effectClrLst/>
+    <dgm:txLinClrLst/>
+    <dgm:txFillClrLst/>
+    <dgm:txEffectClrLst/>
+  </dgm:styleLbl>
+  <dgm:styleLbl name="asst3">
+    <dgm:fillClrLst meth="repeat">
+      <a:schemeClr val="accent1"/>
+    </dgm:fillClrLst>
+    <dgm:linClrLst meth="repeat">
+      <a:schemeClr val="lt1"/>
+    </dgm:linClrLst>
+    <dgm:effectClrLst/>
+    <dgm:txLinClrLst/>
+    <dgm:txFillClrLst/>
+    <dgm:txEffectClrLst/>
+  </dgm:styleLbl>
+  <dgm:styleLbl name="asst4">
+    <dgm:fillClrLst meth="repeat">
+      <a:schemeClr val="accent1"/>
+    </dgm:fillClrLst>
+    <dgm:linClrLst meth="repeat">
+      <a:schemeClr val="lt1"/>
+    </dgm:linClrLst>
+    <dgm:effectClrLst/>
+    <dgm:txLinClrLst/>
+    <dgm:txFillClrLst/>
+    <dgm:txEffectClrLst/>
+  </dgm:styleLbl>
+  <dgm:styleLbl name="parChTrans2D1">
+    <dgm:fillClrLst meth="repeat">
+      <a:schemeClr val="accent1">
+        <a:tint val="60000"/>
+      </a:schemeClr>
+    </dgm:fillClrLst>
+    <dgm:linClrLst meth="repeat">
+      <a:schemeClr val="accent1">
+        <a:tint val="60000"/>
+      </a:schemeClr>
+    </dgm:linClrLst>
+    <dgm:effectClrLst/>
+    <dgm:txLinClrLst/>
+    <dgm:txFillClrLst meth="repeat">
+      <a:schemeClr val="lt1"/>
+    </dgm:txFillClrLst>
+    <dgm:txEffectClrLst/>
+  </dgm:styleLbl>
+  <dgm:styleLbl name="parChTrans2D2">
+    <dgm:fillClrLst meth="repeat">
+      <a:schemeClr val="accent1"/>
+    </dgm:fillClrLst>
+    <dgm:linClrLst meth="repeat">
+      <a:schemeClr val="accent1"/>
+    </dgm:linClrLst>
+    <dgm:effectClrLst/>
+    <dgm:txLinClrLst/>
+    <dgm:txFillClrLst meth="repeat">
+      <a:schemeClr val="lt1"/>
+    </dgm:txFillClrLst>
+    <dgm:txEffectClrLst/>
+  </dgm:styleLbl>
+  <dgm:styleLbl name="parChTrans2D3">
+    <dgm:fillClrLst meth="repeat">
+      <a:schemeClr val="accent1"/>
+    </dgm:fillClrLst>
+    <dgm:linClrLst meth="repeat">
+      <a:schemeClr val="accent1"/>
+    </dgm:linClrLst>
+    <dgm:effectClrLst/>
+    <dgm:txLinClrLst/>
+    <dgm:txFillClrLst meth="repeat">
+      <a:schemeClr val="lt1"/>
+    </dgm:txFillClrLst>
+    <dgm:txEffectClrLst/>
+  </dgm:styleLbl>
+  <dgm:styleLbl name="parChTrans2D4">
+    <dgm:fillClrLst meth="repeat">
+      <a:schemeClr val="accent1"/>
+    </dgm:fillClrLst>
+    <dgm:linClrLst meth="repeat">
+      <a:schemeClr val="accent1"/>
+    </dgm:linClrLst>
+    <dgm:effectClrLst/>
+    <dgm:txLinClrLst/>
+    <dgm:txFillClrLst meth="repeat">
+      <a:schemeClr val="lt1"/>
+    </dgm:txFillClrLst>
+    <dgm:txEffectClrLst/>
+  </dgm:styleLbl>
+  <dgm:styleLbl name="parChTrans1D1">
+    <dgm:fillClrLst meth="repeat">
+      <a:schemeClr val="accent1"/>
+    </dgm:fillClrLst>
+    <dgm:linClrLst meth="repeat">
+      <a:schemeClr val="accent1">
+        <a:shade val="60000"/>
+      </a:schemeClr>
+    </dgm:linClrLst>
+    <dgm:effectClrLst/>
+    <dgm:txLinClrLst/>
+    <dgm:txFillClrLst meth="repeat">
+      <a:schemeClr val="tx1"/>
+    </dgm:txFillClrLst>
+    <dgm:txEffectClrLst/>
+  </dgm:styleLbl>
+  <dgm:styleLbl name="parChTrans1D2">
+    <dgm:fillClrLst meth="repeat">
+      <a:schemeClr val="accent1"/>
+    </dgm:fillClrLst>
+    <dgm:linClrLst meth="repeat">
+      <a:schemeClr val="accent1">
+        <a:shade val="60000"/>
+      </a:schemeClr>
+    </dgm:linClrLst>
+    <dgm:effectClrLst/>
+    <dgm:txLinClrLst/>
+    <dgm:txFillClrLst meth="repeat">
+      <a:schemeClr val="tx1"/>
+    </dgm:txFillClrLst>
+    <dgm:txEffectClrLst/>
+  </dgm:styleLbl>
+  <dgm:styleLbl name="parChTrans1D3">
+    <dgm:fillClrLst meth="repeat">
+      <a:schemeClr val="accent1"/>
+    </dgm:fillClrLst>
+    <dgm:linClrLst meth="repeat">
+      <a:schemeClr val="accent1">
+        <a:shade val="80000"/>
+      </a:schemeClr>
+    </dgm:linClrLst>
+    <dgm:effectClrLst/>
+    <dgm:txLinClrLst/>
+    <dgm:txFillClrLst meth="repeat">
+      <a:schemeClr val="tx1"/>
+    </dgm:txFillClrLst>
+    <dgm:txEffectClrLst/>
+  </dgm:styleLbl>
+  <dgm:styleLbl name="parChTrans1D4">
+    <dgm:fillClrLst meth="repeat">
+      <a:schemeClr val="accent1"/>
+    </dgm:fillClrLst>
+    <dgm:linClrLst meth="repeat">
+      <a:schemeClr val="accent1">
+        <a:shade val="80000"/>
+      </a:schemeClr>
+    </dgm:linClrLst>
+    <dgm:effectClrLst/>
+    <dgm:txLinClrLst/>
+    <dgm:txFillClrLst meth="repeat">
+      <a:schemeClr val="tx1"/>
+    </dgm:txFillClrLst>
+    <dgm:txEffectClrLst/>
+  </dgm:styleLbl>
+  <dgm:styleLbl name="fgAcc1">
+    <dgm:fillClrLst meth="repeat">
+      <a:schemeClr val="lt1">
+        <a:alpha val="90000"/>
+      </a:schemeClr>
+    </dgm:fillClrLst>
+    <dgm:linClrLst meth="repeat">
+      <a:schemeClr val="accent1"/>
+    </dgm:linClrLst>
+    <dgm:effectClrLst/>
+    <dgm:txLinClrLst/>
+    <dgm:txFillClrLst meth="repeat">
+      <a:schemeClr val="dk1"/>
+    </dgm:txFillClrLst>
+    <dgm:txEffectClrLst/>
+  </dgm:styleLbl>
+  <dgm:styleLbl name="conFgAcc1">
+    <dgm:fillClrLst meth="repeat">
+      <a:schemeClr val="lt1">
+        <a:alpha val="90000"/>
+      </a:schemeClr>
+    </dgm:fillClrLst>
+    <dgm:linClrLst meth="repeat">
+      <a:schemeClr val="accent1"/>
+    </dgm:linClrLst>
+    <dgm:effectClrLst/>
+    <dgm:txLinClrLst/>
+    <dgm:txFillClrLst meth="repeat">
+      <a:schemeClr val="dk1"/>
+    </dgm:txFillClrLst>
+    <dgm:txEffectClrLst/>
+  </dgm:styleLbl>
+  <dgm:styleLbl name="alignAcc1">
+    <dgm:fillClrLst meth="repeat">
+      <a:schemeClr val="lt1">
+        <a:alpha val="90000"/>
+      </a:schemeClr>
+    </dgm:fillClrLst>
+    <dgm:linClrLst meth="repeat">
+      <a:schemeClr val="accent1"/>
+    </dgm:linClrLst>
+    <dgm:effectClrLst/>
+    <dgm:txLinClrLst/>
+    <dgm:txFillClrLst meth="repeat">
+      <a:schemeClr val="dk1"/>
+    </dgm:txFillClrLst>
+    <dgm:txEffectClrLst/>
+  </dgm:styleLbl>
+  <dgm:styleLbl name="trAlignAcc1">
+    <dgm:fillClrLst meth="repeat">
+      <a:schemeClr val="lt1">
+        <a:alpha val="40000"/>
+      </a:schemeClr>
+    </dgm:fillClrLst>
+    <dgm:linClrLst meth="repeat">
+      <a:schemeClr val="accent1"/>
+    </dgm:linClrLst>
+    <dgm:effectClrLst/>
+    <dgm:txLinClrLst/>
+    <dgm:txFillClrLst meth="repeat">
+      <a:schemeClr val="dk1"/>
+    </dgm:txFillClrLst>
+    <dgm:txEffectClrLst/>
+  </dgm:styleLbl>
+  <dgm:styleLbl name="bgAcc1">
+    <dgm:fillClrLst meth="repeat">
+      <a:schemeClr val="lt1">
+        <a:alpha val="90000"/>
+      </a:schemeClr>
+    </dgm:fillClrLst>
+    <dgm:linClrLst meth="repeat">
+      <a:schemeClr val="accent1"/>
+    </dgm:linClrLst>
+    <dgm:effectClrLst/>
+    <dgm:txLinClrLst/>
+    <dgm:txFillClrLst meth="repeat">
+      <a:schemeClr val="dk1"/>
+    </dgm:txFillClrLst>
+    <dgm:txEffectClrLst/>
+  </dgm:styleLbl>
+  <dgm:styleLbl name="solidFgAcc1">
+    <dgm:fillClrLst meth="repeat">
+      <a:schemeClr val="lt1"/>
+    </dgm:fillClrLst>
+    <dgm:linClrLst meth="repeat">
+      <a:schemeClr val="accent1"/>
+    </dgm:linClrLst>
+    <dgm:effectClrLst/>
+    <dgm:txLinClrLst/>
+    <dgm:txFillClrLst meth="repeat">
+      <a:schemeClr val="dk1"/>
+    </dgm:txFillClrLst>
+    <dgm:txEffectClrLst/>
+  </dgm:styleLbl>
+  <dgm:styleLbl name="solidAlignAcc1">
+    <dgm:fillClrLst meth="repeat">
+      <a:schemeClr val="lt1"/>
+    </dgm:fillClrLst>
+    <dgm:linClrLst meth="repeat">
+      <a:schemeClr val="accent1"/>
+    </dgm:linClrLst>
+    <dgm:effectClrLst/>
+    <dgm:txLinClrLst/>
+    <dgm:txFillClrLst meth="repeat">
+      <a:schemeClr val="dk1"/>
+    </dgm:txFillClrLst>
+    <dgm:txEffectClrLst/>
+  </dgm:styleLbl>
+  <dgm:styleLbl name="solidBgAcc1">
+    <dgm:fillClrLst meth="repeat">
+      <a:schemeClr val="lt1"/>
+    </dgm:fillClrLst>
+    <dgm:linClrLst meth="repeat">
+      <a:schemeClr val="accent1"/>
+    </dgm:linClrLst>
+    <dgm:effectClrLst/>
+    <dgm:txLinClrLst/>
+    <dgm:txFillClrLst meth="repeat">
+      <a:schemeClr val="dk1"/>
+    </dgm:txFillClrLst>
+    <dgm:txEffectClrLst/>
+  </dgm:styleLbl>
+  <dgm:styleLbl name="fgAccFollowNode1">
+    <dgm:fillClrLst meth="repeat">
+      <a:schemeClr val="accent1">
+        <a:alpha val="90000"/>
+        <a:tint val="40000"/>
+      </a:schemeClr>
+    </dgm:fillClrLst>
+    <dgm:linClrLst meth="repeat">
+      <a:schemeClr val="accent1">
+        <a:alpha val="90000"/>
+        <a:tint val="40000"/>
+      </a:schemeClr>
+    </dgm:linClrLst>
+    <dgm:effectClrLst/>
+    <dgm:txLinClrLst/>
+    <dgm:txFillClrLst meth="repeat">
+      <a:schemeClr val="dk1"/>
+    </dgm:txFillClrLst>
+    <dgm:txEffectClrLst/>
+  </dgm:styleLbl>
+  <dgm:styleLbl name="alignAccFollowNode1">
+    <dgm:fillClrLst meth="repeat">
+      <a:schemeClr val="accent1">
+        <a:alpha val="90000"/>
+        <a:tint val="40000"/>
+      </a:schemeClr>
+    </dgm:fillClrLst>
+    <dgm:linClrLst meth="repeat">
+      <a:schemeClr val="accent1">
+        <a:alpha val="90000"/>
+        <a:tint val="40000"/>
+      </a:schemeClr>
+    </dgm:linClrLst>
+    <dgm:effectClrLst/>
+    <dgm:txLinClrLst/>
+    <dgm:txFillClrLst meth="repeat">
+      <a:schemeClr val="dk1"/>
+    </dgm:txFillClrLst>
+    <dgm:txEffectClrLst/>
+  </dgm:styleLbl>
+  <dgm:styleLbl name="bgAccFollowNode1">
+    <dgm:fillClrLst meth="repeat">
+      <a:schemeClr val="accent1">
+        <a:alpha val="90000"/>
+        <a:tint val="40000"/>
+      </a:schemeClr>
+    </dgm:fillClrLst>
+    <dgm:linClrLst meth="repeat">
+      <a:schemeClr val="accent1">
+        <a:alpha val="90000"/>
+        <a:tint val="40000"/>
+      </a:schemeClr>
+    </dgm:linClrLst>
+    <dgm:effectClrLst/>
+    <dgm:txLinClrLst/>
+    <dgm:txFillClrLst meth="repeat">
+      <a:schemeClr val="dk1"/>
+    </dgm:txFillClrLst>
+    <dgm:txEffectClrLst/>
+  </dgm:styleLbl>
+  <dgm:styleLbl name="fgAcc0">
+    <dgm:fillClrLst meth="repeat">
+      <a:schemeClr val="lt1">
+        <a:alpha val="90000"/>
+      </a:schemeClr>
+    </dgm:fillClrLst>
+    <dgm:linClrLst meth="repeat">
+      <a:schemeClr val="accent1"/>
+    </dgm:linClrLst>
+    <dgm:effectClrLst/>
+    <dgm:txLinClrLst/>
+    <dgm:txFillClrLst meth="repeat">
+      <a:schemeClr val="dk1"/>
+    </dgm:txFillClrLst>
+    <dgm:txEffectClrLst/>
+  </dgm:styleLbl>
+  <dgm:styleLbl name="fgAcc2">
+    <dgm:fillClrLst meth="repeat">
+      <a:schemeClr val="lt1">
+        <a:alpha val="90000"/>
+      </a:schemeClr>
+    </dgm:fillClrLst>
+    <dgm:linClrLst meth="repeat">
+      <a:schemeClr val="accent1"/>
+    </dgm:linClrLst>
+    <dgm:effectClrLst/>
+    <dgm:txLinClrLst/>
+    <dgm:txFillClrLst meth="repeat">
+      <a:schemeClr val="dk1"/>
+    </dgm:txFillClrLst>
+    <dgm:txEffectClrLst/>
+  </dgm:styleLbl>
+  <dgm:styleLbl name="fgAcc3">
+    <dgm:fillClrLst meth="repeat">
+      <a:schemeClr val="lt1">
+        <a:alpha val="90000"/>
+      </a:schemeClr>
+    </dgm:fillClrLst>
+    <dgm:linClrLst meth="repeat">
+      <a:schemeClr val="accent1"/>
+    </dgm:linClrLst>
+    <dgm:effectClrLst/>
+    <dgm:txLinClrLst/>
+    <dgm:txFillClrLst meth="repeat">
+      <a:schemeClr val="dk1"/>
+    </dgm:txFillClrLst>
+    <dgm:txEffectClrLst/>
+  </dgm:styleLbl>
+  <dgm:styleLbl name="fgAcc4">
+    <dgm:fillClrLst meth="repeat">
+      <a:schemeClr val="lt1">
+        <a:alpha val="90000"/>
+      </a:schemeClr>
+    </dgm:fillClrLst>
+    <dgm:linClrLst meth="repeat">
+      <a:schemeClr val="accent1"/>
+    </dgm:linClrLst>
+    <dgm:effectClrLst/>
+    <dgm:txLinClrLst/>
+    <dgm:txFillClrLst meth="repeat">
+      <a:schemeClr val="dk1"/>
+    </dgm:txFillClrLst>
+    <dgm:txEffectClrLst/>
+  </dgm:styleLbl>
+  <dgm:styleLbl name="bgShp">
+    <dgm:fillClrLst meth="repeat">
+      <a:schemeClr val="accent1">
+        <a:tint val="40000"/>
+      </a:schemeClr>
+    </dgm:fillClrLst>
+    <dgm:linClrLst meth="repeat">
+      <a:schemeClr val="accent1"/>
+    </dgm:linClrLst>
+    <dgm:effectClrLst/>
+    <dgm:txLinClrLst/>
+    <dgm:txFillClrLst meth="repeat">
+      <a:schemeClr val="dk1"/>
+    </dgm:txFillClrLst>
+    <dgm:txEffectClrLst/>
+  </dgm:styleLbl>
+  <dgm:styleLbl name="dkBgShp">
+    <dgm:fillClrLst meth="repeat">
+      <a:schemeClr val="accent1">
+        <a:shade val="80000"/>
+      </a:schemeClr>
+    </dgm:fillClrLst>
+    <dgm:linClrLst meth="repeat">
+      <a:schemeClr val="accent1"/>
+    </dgm:linClrLst>
+    <dgm:effectClrLst/>
+    <dgm:txLinClrLst/>
+    <dgm:txFillClrLst meth="repeat">
+      <a:schemeClr val="lt1"/>
+    </dgm:txFillClrLst>
+    <dgm:txEffectClrLst/>
+  </dgm:styleLbl>
+  <dgm:styleLbl name="trBgShp">
+    <dgm:fillClrLst meth="repeat">
+      <a:schemeClr val="accent1">
+        <a:tint val="50000"/>
+        <a:alpha val="40000"/>
+      </a:schemeClr>
+    </dgm:fillClrLst>
+    <dgm:linClrLst meth="repeat">
+      <a:schemeClr val="accent1"/>
+    </dgm:linClrLst>
+    <dgm:effectClrLst/>
+    <dgm:txLinClrLst/>
+    <dgm:txFillClrLst meth="repeat">
+      <a:schemeClr val="lt1"/>
+    </dgm:txFillClrLst>
+    <dgm:txEffectClrLst/>
+  </dgm:styleLbl>
+  <dgm:styleLbl name="fgShp">
+    <dgm:fillClrLst meth="repeat">
+      <a:schemeClr val="accent1">
+        <a:tint val="60000"/>
+      </a:schemeClr>
+    </dgm:fillClrLst>
+    <dgm:linClrLst meth="repeat">
+      <a:schemeClr val="lt1"/>
+    </dgm:linClrLst>
+    <dgm:effectClrLst/>
+    <dgm:txLinClrLst/>
+    <dgm:txFillClrLst meth="repeat">
+      <a:schemeClr val="dk1"/>
+    </dgm:txFillClrLst>
+    <dgm:txEffectClrLst/>
+  </dgm:styleLbl>
+  <dgm:styleLbl name="revTx">
+    <dgm:fillClrLst meth="repeat">
+      <a:schemeClr val="lt1">
+        <a:alpha val="0"/>
+      </a:schemeClr>
+    </dgm:fillClrLst>
+    <dgm:linClrLst meth="repeat">
+      <a:schemeClr val="dk1">
+        <a:alpha val="0"/>
+      </a:schemeClr>
+    </dgm:linClrLst>
+    <dgm:effectClrLst/>
+    <dgm:txLinClrLst/>
+    <dgm:txFillClrLst meth="repeat">
+      <a:schemeClr val="tx1"/>
+    </dgm:txFillClrLst>
+    <dgm:txEffectClrLst/>
+  </dgm:styleLbl>
+</dgm:colorsDef>
+</file>
+
+<file path=word/diagrams/colors6.xml><?xml version="1.0" encoding="utf-8"?>
 <dgm:colorsDef xmlns:dgm="http://schemas.openxmlformats.org/drawingml/2006/diagram" xmlns:a="http://schemas.openxmlformats.org/drawingml/2006/main" uniqueId="urn:microsoft.com/office/officeart/2005/8/colors/accent1_2">
   <dgm:title val=""/>
   <dgm:desc val=""/>
@@ -7727,6 +9185,319 @@
   <dgm:extLst>
     <a:ext uri="http://schemas.microsoft.com/office/drawing/2008/diagram">
       <dsp:dataModelExt xmlns:dsp="http://schemas.microsoft.com/office/drawing/2008/diagram" relId="rId29" minVer="http://schemas.openxmlformats.org/drawingml/2006/diagram"/>
+    </a:ext>
+  </dgm:extLst>
+</dgm:dataModel>
+</file>
+
+<file path=word/diagrams/data6.xml><?xml version="1.0" encoding="utf-8"?>
+<dgm:dataModel xmlns:dgm="http://schemas.openxmlformats.org/drawingml/2006/diagram" xmlns:a="http://schemas.openxmlformats.org/drawingml/2006/main">
+  <dgm:ptLst>
+    <dgm:pt modelId="{2428B298-9629-477F-A280-D766E9097A3B}" type="doc">
+      <dgm:prSet loTypeId="urn:microsoft.com/office/officeart/2005/8/layout/process1" loCatId="process" qsTypeId="urn:microsoft.com/office/officeart/2005/8/quickstyle/simple1" qsCatId="simple" csTypeId="urn:microsoft.com/office/officeart/2005/8/colors/accent1_2" csCatId="accent1" phldr="1"/>
+      <dgm:spPr/>
+    </dgm:pt>
+    <dgm:pt modelId="{010F8DB9-5BE8-442D-9E51-1FCFFE490F79}">
+      <dgm:prSet phldrT="[Text]"/>
+      <dgm:spPr/>
+      <dgm:t>
+        <a:bodyPr/>
+        <a:lstStyle/>
+        <a:p>
+          <a:r>
+            <a:rPr lang="en-US"/>
+            <a:t>1. Player selects move option</a:t>
+          </a:r>
+        </a:p>
+      </dgm:t>
+    </dgm:pt>
+    <dgm:pt modelId="{C3D1FC34-E33E-48C9-967F-73049749C290}" type="parTrans" cxnId="{94A4AC3E-24C4-4931-AED7-FB15298E9A72}">
+      <dgm:prSet/>
+      <dgm:spPr/>
+      <dgm:t>
+        <a:bodyPr/>
+        <a:lstStyle/>
+        <a:p>
+          <a:endParaRPr lang="en-US"/>
+        </a:p>
+      </dgm:t>
+    </dgm:pt>
+    <dgm:pt modelId="{E29AA03D-ABC8-4A6A-BA7D-C37094CC311E}" type="sibTrans" cxnId="{94A4AC3E-24C4-4931-AED7-FB15298E9A72}">
+      <dgm:prSet/>
+      <dgm:spPr/>
+      <dgm:t>
+        <a:bodyPr/>
+        <a:lstStyle/>
+        <a:p>
+          <a:endParaRPr lang="en-US"/>
+        </a:p>
+      </dgm:t>
+    </dgm:pt>
+    <dgm:pt modelId="{E43B8F7D-80E6-4F28-8E5F-17A27EA73FF9}">
+      <dgm:prSet phldrT="[Text]"/>
+      <dgm:spPr/>
+      <dgm:t>
+        <a:bodyPr/>
+        <a:lstStyle/>
+        <a:p>
+          <a:r>
+            <a:rPr lang="en-US"/>
+            <a:t>2. Player selects the tile they wish to move to</a:t>
+          </a:r>
+        </a:p>
+      </dgm:t>
+    </dgm:pt>
+    <dgm:pt modelId="{218115DD-8F4E-4E6A-86E6-C45D5AF1DFBF}" type="parTrans" cxnId="{2570F576-9E24-4C03-BF46-29A76B404F1C}">
+      <dgm:prSet/>
+      <dgm:spPr/>
+      <dgm:t>
+        <a:bodyPr/>
+        <a:lstStyle/>
+        <a:p>
+          <a:endParaRPr lang="en-US"/>
+        </a:p>
+      </dgm:t>
+    </dgm:pt>
+    <dgm:pt modelId="{F77DFD47-C8D6-4056-A5EB-2181CBCC98B0}" type="sibTrans" cxnId="{2570F576-9E24-4C03-BF46-29A76B404F1C}">
+      <dgm:prSet/>
+      <dgm:spPr/>
+      <dgm:t>
+        <a:bodyPr/>
+        <a:lstStyle/>
+        <a:p>
+          <a:endParaRPr lang="en-US"/>
+        </a:p>
+      </dgm:t>
+    </dgm:pt>
+    <dgm:pt modelId="{E6C46AE6-3890-4E6F-A8EF-5EBBB01E32D8}">
+      <dgm:prSet phldrT="[Text]"/>
+      <dgm:spPr/>
+      <dgm:t>
+        <a:bodyPr/>
+        <a:lstStyle/>
+        <a:p>
+          <a:r>
+            <a:rPr lang="en-US"/>
+            <a:t>3. The robot moves to that square</a:t>
+          </a:r>
+        </a:p>
+      </dgm:t>
+    </dgm:pt>
+    <dgm:pt modelId="{3CA817B2-4BB3-4BB3-919F-6B3FD442770E}" type="parTrans" cxnId="{41F12B25-188D-4DC5-B160-A6EE9FABACC0}">
+      <dgm:prSet/>
+      <dgm:spPr/>
+      <dgm:t>
+        <a:bodyPr/>
+        <a:lstStyle/>
+        <a:p>
+          <a:endParaRPr lang="en-US"/>
+        </a:p>
+      </dgm:t>
+    </dgm:pt>
+    <dgm:pt modelId="{C425CF42-30D9-4B34-A41A-2B4A4785F5F3}" type="sibTrans" cxnId="{41F12B25-188D-4DC5-B160-A6EE9FABACC0}">
+      <dgm:prSet/>
+      <dgm:spPr/>
+      <dgm:t>
+        <a:bodyPr/>
+        <a:lstStyle/>
+        <a:p>
+          <a:endParaRPr lang="en-US"/>
+        </a:p>
+      </dgm:t>
+    </dgm:pt>
+    <dgm:pt modelId="{2E3BD290-7B78-4808-BA41-AF64B17FA202}">
+      <dgm:prSet phldrT="[Text]"/>
+      <dgm:spPr/>
+      <dgm:t>
+        <a:bodyPr/>
+        <a:lstStyle/>
+        <a:p>
+          <a:r>
+            <a:rPr lang="en-US"/>
+            <a:t>4. The players field of view is updated</a:t>
+          </a:r>
+        </a:p>
+      </dgm:t>
+    </dgm:pt>
+    <dgm:pt modelId="{324EE9BF-5E0C-4D8E-804E-9DBC2A42E4BB}" type="parTrans" cxnId="{03409915-3593-4A0F-8AC4-06CC6100CDAF}">
+      <dgm:prSet/>
+      <dgm:spPr/>
+      <dgm:t>
+        <a:bodyPr/>
+        <a:lstStyle/>
+        <a:p>
+          <a:endParaRPr lang="en-US"/>
+        </a:p>
+      </dgm:t>
+    </dgm:pt>
+    <dgm:pt modelId="{AE005376-722E-43E2-80D9-83AE502681BA}" type="sibTrans" cxnId="{03409915-3593-4A0F-8AC4-06CC6100CDAF}">
+      <dgm:prSet/>
+      <dgm:spPr/>
+      <dgm:t>
+        <a:bodyPr/>
+        <a:lstStyle/>
+        <a:p>
+          <a:endParaRPr lang="en-US"/>
+        </a:p>
+      </dgm:t>
+    </dgm:pt>
+    <dgm:pt modelId="{4C73F3D0-A48B-469C-86A2-ED8FC777D02C}">
+      <dgm:prSet phldrT="[Text]"/>
+      <dgm:spPr/>
+      <dgm:t>
+        <a:bodyPr/>
+        <a:lstStyle/>
+        <a:p>
+          <a:r>
+            <a:rPr lang="en-US"/>
+            <a:t>5. The robots available moves for the turn are updated</a:t>
+          </a:r>
+        </a:p>
+      </dgm:t>
+    </dgm:pt>
+    <dgm:pt modelId="{1C7EE8B2-F284-4C54-8382-92C5FCF001A4}" type="parTrans" cxnId="{A2C56902-0F17-4DBD-A125-EECF23433D5B}">
+      <dgm:prSet/>
+      <dgm:spPr/>
+      <dgm:t>
+        <a:bodyPr/>
+        <a:lstStyle/>
+        <a:p>
+          <a:endParaRPr lang="en-US"/>
+        </a:p>
+      </dgm:t>
+    </dgm:pt>
+    <dgm:pt modelId="{48569E23-F7C3-48A4-B1B9-69D585C99930}" type="sibTrans" cxnId="{A2C56902-0F17-4DBD-A125-EECF23433D5B}">
+      <dgm:prSet/>
+      <dgm:spPr/>
+      <dgm:t>
+        <a:bodyPr/>
+        <a:lstStyle/>
+        <a:p>
+          <a:endParaRPr lang="en-US"/>
+        </a:p>
+      </dgm:t>
+    </dgm:pt>
+    <dgm:pt modelId="{F6AB39A9-B426-44A2-B8FF-51229CF816C6}" type="pres">
+      <dgm:prSet presAssocID="{2428B298-9629-477F-A280-D766E9097A3B}" presName="Name0" presStyleCnt="0">
+        <dgm:presLayoutVars>
+          <dgm:dir/>
+          <dgm:resizeHandles val="exact"/>
+        </dgm:presLayoutVars>
+      </dgm:prSet>
+      <dgm:spPr/>
+    </dgm:pt>
+    <dgm:pt modelId="{5347769E-652D-4939-AEAC-5BFCF40D1694}" type="pres">
+      <dgm:prSet presAssocID="{010F8DB9-5BE8-442D-9E51-1FCFFE490F79}" presName="node" presStyleLbl="node1" presStyleIdx="0" presStyleCnt="5">
+        <dgm:presLayoutVars>
+          <dgm:bulletEnabled val="1"/>
+        </dgm:presLayoutVars>
+      </dgm:prSet>
+      <dgm:spPr/>
+    </dgm:pt>
+    <dgm:pt modelId="{A26C16F4-16DE-43A5-940E-0731CBB7A972}" type="pres">
+      <dgm:prSet presAssocID="{E29AA03D-ABC8-4A6A-BA7D-C37094CC311E}" presName="sibTrans" presStyleLbl="sibTrans2D1" presStyleIdx="0" presStyleCnt="4"/>
+      <dgm:spPr/>
+    </dgm:pt>
+    <dgm:pt modelId="{CE11517E-7B61-446D-8ED4-CA757BF1244B}" type="pres">
+      <dgm:prSet presAssocID="{E29AA03D-ABC8-4A6A-BA7D-C37094CC311E}" presName="connectorText" presStyleLbl="sibTrans2D1" presStyleIdx="0" presStyleCnt="4"/>
+      <dgm:spPr/>
+    </dgm:pt>
+    <dgm:pt modelId="{59F38B5B-5303-4667-84E0-95AB33DFF984}" type="pres">
+      <dgm:prSet presAssocID="{E43B8F7D-80E6-4F28-8E5F-17A27EA73FF9}" presName="node" presStyleLbl="node1" presStyleIdx="1" presStyleCnt="5">
+        <dgm:presLayoutVars>
+          <dgm:bulletEnabled val="1"/>
+        </dgm:presLayoutVars>
+      </dgm:prSet>
+      <dgm:spPr/>
+    </dgm:pt>
+    <dgm:pt modelId="{23C4C56D-949D-4241-9C39-D21D65D08993}" type="pres">
+      <dgm:prSet presAssocID="{F77DFD47-C8D6-4056-A5EB-2181CBCC98B0}" presName="sibTrans" presStyleLbl="sibTrans2D1" presStyleIdx="1" presStyleCnt="4"/>
+      <dgm:spPr/>
+    </dgm:pt>
+    <dgm:pt modelId="{EE7B07CF-76E8-4EA3-924F-8BE55D2E1393}" type="pres">
+      <dgm:prSet presAssocID="{F77DFD47-C8D6-4056-A5EB-2181CBCC98B0}" presName="connectorText" presStyleLbl="sibTrans2D1" presStyleIdx="1" presStyleCnt="4"/>
+      <dgm:spPr/>
+    </dgm:pt>
+    <dgm:pt modelId="{8A5453F8-DFD8-4C9D-AF3D-392F6774F188}" type="pres">
+      <dgm:prSet presAssocID="{E6C46AE6-3890-4E6F-A8EF-5EBBB01E32D8}" presName="node" presStyleLbl="node1" presStyleIdx="2" presStyleCnt="5">
+        <dgm:presLayoutVars>
+          <dgm:bulletEnabled val="1"/>
+        </dgm:presLayoutVars>
+      </dgm:prSet>
+      <dgm:spPr/>
+    </dgm:pt>
+    <dgm:pt modelId="{515F1E8E-4B85-4F0C-9F0F-21BAE97F24FF}" type="pres">
+      <dgm:prSet presAssocID="{C425CF42-30D9-4B34-A41A-2B4A4785F5F3}" presName="sibTrans" presStyleLbl="sibTrans2D1" presStyleIdx="2" presStyleCnt="4"/>
+      <dgm:spPr/>
+    </dgm:pt>
+    <dgm:pt modelId="{06DB807B-8F90-43FC-80E5-A889EBEE8CDB}" type="pres">
+      <dgm:prSet presAssocID="{C425CF42-30D9-4B34-A41A-2B4A4785F5F3}" presName="connectorText" presStyleLbl="sibTrans2D1" presStyleIdx="2" presStyleCnt="4"/>
+      <dgm:spPr/>
+    </dgm:pt>
+    <dgm:pt modelId="{F7D3194C-6ED0-4DC2-AAB5-52C13A18FEA8}" type="pres">
+      <dgm:prSet presAssocID="{2E3BD290-7B78-4808-BA41-AF64B17FA202}" presName="node" presStyleLbl="node1" presStyleIdx="3" presStyleCnt="5">
+        <dgm:presLayoutVars>
+          <dgm:bulletEnabled val="1"/>
+        </dgm:presLayoutVars>
+      </dgm:prSet>
+      <dgm:spPr/>
+    </dgm:pt>
+    <dgm:pt modelId="{BA5494CA-8603-48ED-AA78-527F7AB288EB}" type="pres">
+      <dgm:prSet presAssocID="{AE005376-722E-43E2-80D9-83AE502681BA}" presName="sibTrans" presStyleLbl="sibTrans2D1" presStyleIdx="3" presStyleCnt="4"/>
+      <dgm:spPr/>
+    </dgm:pt>
+    <dgm:pt modelId="{E47E0530-4183-49A4-9C8D-065AB2F4BD97}" type="pres">
+      <dgm:prSet presAssocID="{AE005376-722E-43E2-80D9-83AE502681BA}" presName="connectorText" presStyleLbl="sibTrans2D1" presStyleIdx="3" presStyleCnt="4"/>
+      <dgm:spPr/>
+    </dgm:pt>
+    <dgm:pt modelId="{E73FADDE-748B-4FF3-9991-04E7FB2E986F}" type="pres">
+      <dgm:prSet presAssocID="{4C73F3D0-A48B-469C-86A2-ED8FC777D02C}" presName="node" presStyleLbl="node1" presStyleIdx="4" presStyleCnt="5">
+        <dgm:presLayoutVars>
+          <dgm:bulletEnabled val="1"/>
+        </dgm:presLayoutVars>
+      </dgm:prSet>
+      <dgm:spPr/>
+    </dgm:pt>
+  </dgm:ptLst>
+  <dgm:cxnLst>
+    <dgm:cxn modelId="{60E26B4E-3099-48BA-91E7-4E210C86F478}" type="presOf" srcId="{E6C46AE6-3890-4E6F-A8EF-5EBBB01E32D8}" destId="{8A5453F8-DFD8-4C9D-AF3D-392F6774F188}" srcOrd="0" destOrd="0" presId="urn:microsoft.com/office/officeart/2005/8/layout/process1"/>
+    <dgm:cxn modelId="{39027657-A420-4E59-A8BC-65FFA91FB138}" type="presOf" srcId="{E29AA03D-ABC8-4A6A-BA7D-C37094CC311E}" destId="{CE11517E-7B61-446D-8ED4-CA757BF1244B}" srcOrd="1" destOrd="0" presId="urn:microsoft.com/office/officeart/2005/8/layout/process1"/>
+    <dgm:cxn modelId="{94A4AC3E-24C4-4931-AED7-FB15298E9A72}" srcId="{2428B298-9629-477F-A280-D766E9097A3B}" destId="{010F8DB9-5BE8-442D-9E51-1FCFFE490F79}" srcOrd="0" destOrd="0" parTransId="{C3D1FC34-E33E-48C9-967F-73049749C290}" sibTransId="{E29AA03D-ABC8-4A6A-BA7D-C37094CC311E}"/>
+    <dgm:cxn modelId="{9B5BDCF8-A071-4613-81DF-DA4C241B0D46}" type="presOf" srcId="{E29AA03D-ABC8-4A6A-BA7D-C37094CC311E}" destId="{A26C16F4-16DE-43A5-940E-0731CBB7A972}" srcOrd="0" destOrd="0" presId="urn:microsoft.com/office/officeart/2005/8/layout/process1"/>
+    <dgm:cxn modelId="{9593593B-2402-4FE4-9411-F19AAEABC0ED}" type="presOf" srcId="{AE005376-722E-43E2-80D9-83AE502681BA}" destId="{BA5494CA-8603-48ED-AA78-527F7AB288EB}" srcOrd="0" destOrd="0" presId="urn:microsoft.com/office/officeart/2005/8/layout/process1"/>
+    <dgm:cxn modelId="{41F12B25-188D-4DC5-B160-A6EE9FABACC0}" srcId="{2428B298-9629-477F-A280-D766E9097A3B}" destId="{E6C46AE6-3890-4E6F-A8EF-5EBBB01E32D8}" srcOrd="2" destOrd="0" parTransId="{3CA817B2-4BB3-4BB3-919F-6B3FD442770E}" sibTransId="{C425CF42-30D9-4B34-A41A-2B4A4785F5F3}"/>
+    <dgm:cxn modelId="{47D0DEE8-9798-4438-90D3-BAF024180FFB}" type="presOf" srcId="{F77DFD47-C8D6-4056-A5EB-2181CBCC98B0}" destId="{EE7B07CF-76E8-4EA3-924F-8BE55D2E1393}" srcOrd="1" destOrd="0" presId="urn:microsoft.com/office/officeart/2005/8/layout/process1"/>
+    <dgm:cxn modelId="{046D694A-D158-43A4-BA2B-7896DC7EA0DD}" type="presOf" srcId="{E43B8F7D-80E6-4F28-8E5F-17A27EA73FF9}" destId="{59F38B5B-5303-4667-84E0-95AB33DFF984}" srcOrd="0" destOrd="0" presId="urn:microsoft.com/office/officeart/2005/8/layout/process1"/>
+    <dgm:cxn modelId="{03FC1B72-71DA-436A-B44E-FCA20615E939}" type="presOf" srcId="{F77DFD47-C8D6-4056-A5EB-2181CBCC98B0}" destId="{23C4C56D-949D-4241-9C39-D21D65D08993}" srcOrd="0" destOrd="0" presId="urn:microsoft.com/office/officeart/2005/8/layout/process1"/>
+    <dgm:cxn modelId="{24FD1F27-AE77-4D06-92EC-322DE909811D}" type="presOf" srcId="{AE005376-722E-43E2-80D9-83AE502681BA}" destId="{E47E0530-4183-49A4-9C8D-065AB2F4BD97}" srcOrd="1" destOrd="0" presId="urn:microsoft.com/office/officeart/2005/8/layout/process1"/>
+    <dgm:cxn modelId="{3D5C1D95-04A8-4ECE-9FB9-8C6917F0072A}" type="presOf" srcId="{2428B298-9629-477F-A280-D766E9097A3B}" destId="{F6AB39A9-B426-44A2-B8FF-51229CF816C6}" srcOrd="0" destOrd="0" presId="urn:microsoft.com/office/officeart/2005/8/layout/process1"/>
+    <dgm:cxn modelId="{A2C56902-0F17-4DBD-A125-EECF23433D5B}" srcId="{2428B298-9629-477F-A280-D766E9097A3B}" destId="{4C73F3D0-A48B-469C-86A2-ED8FC777D02C}" srcOrd="4" destOrd="0" parTransId="{1C7EE8B2-F284-4C54-8382-92C5FCF001A4}" sibTransId="{48569E23-F7C3-48A4-B1B9-69D585C99930}"/>
+    <dgm:cxn modelId="{4C944E66-0B56-42C7-BDED-BA81E7D5001E}" type="presOf" srcId="{2E3BD290-7B78-4808-BA41-AF64B17FA202}" destId="{F7D3194C-6ED0-4DC2-AAB5-52C13A18FEA8}" srcOrd="0" destOrd="0" presId="urn:microsoft.com/office/officeart/2005/8/layout/process1"/>
+    <dgm:cxn modelId="{0761D06B-30B5-4455-9BB8-22181056572A}" type="presOf" srcId="{4C73F3D0-A48B-469C-86A2-ED8FC777D02C}" destId="{E73FADDE-748B-4FF3-9991-04E7FB2E986F}" srcOrd="0" destOrd="0" presId="urn:microsoft.com/office/officeart/2005/8/layout/process1"/>
+    <dgm:cxn modelId="{6E915977-D12F-4543-9DC9-397030E8205D}" type="presOf" srcId="{010F8DB9-5BE8-442D-9E51-1FCFFE490F79}" destId="{5347769E-652D-4939-AEAC-5BFCF40D1694}" srcOrd="0" destOrd="0" presId="urn:microsoft.com/office/officeart/2005/8/layout/process1"/>
+    <dgm:cxn modelId="{C59E8D89-EF55-49D4-BCD0-59F67631564B}" type="presOf" srcId="{C425CF42-30D9-4B34-A41A-2B4A4785F5F3}" destId="{06DB807B-8F90-43FC-80E5-A889EBEE8CDB}" srcOrd="1" destOrd="0" presId="urn:microsoft.com/office/officeart/2005/8/layout/process1"/>
+    <dgm:cxn modelId="{1067AB02-CBA4-4673-8986-F6C8B0030E95}" type="presOf" srcId="{C425CF42-30D9-4B34-A41A-2B4A4785F5F3}" destId="{515F1E8E-4B85-4F0C-9F0F-21BAE97F24FF}" srcOrd="0" destOrd="0" presId="urn:microsoft.com/office/officeart/2005/8/layout/process1"/>
+    <dgm:cxn modelId="{03409915-3593-4A0F-8AC4-06CC6100CDAF}" srcId="{2428B298-9629-477F-A280-D766E9097A3B}" destId="{2E3BD290-7B78-4808-BA41-AF64B17FA202}" srcOrd="3" destOrd="0" parTransId="{324EE9BF-5E0C-4D8E-804E-9DBC2A42E4BB}" sibTransId="{AE005376-722E-43E2-80D9-83AE502681BA}"/>
+    <dgm:cxn modelId="{2570F576-9E24-4C03-BF46-29A76B404F1C}" srcId="{2428B298-9629-477F-A280-D766E9097A3B}" destId="{E43B8F7D-80E6-4F28-8E5F-17A27EA73FF9}" srcOrd="1" destOrd="0" parTransId="{218115DD-8F4E-4E6A-86E6-C45D5AF1DFBF}" sibTransId="{F77DFD47-C8D6-4056-A5EB-2181CBCC98B0}"/>
+    <dgm:cxn modelId="{2566BD2D-3E4A-42E7-9950-6B88CAC33F7D}" type="presParOf" srcId="{F6AB39A9-B426-44A2-B8FF-51229CF816C6}" destId="{5347769E-652D-4939-AEAC-5BFCF40D1694}" srcOrd="0" destOrd="0" presId="urn:microsoft.com/office/officeart/2005/8/layout/process1"/>
+    <dgm:cxn modelId="{5DA76782-544F-4649-A87F-E0DDEA3A6F3B}" type="presParOf" srcId="{F6AB39A9-B426-44A2-B8FF-51229CF816C6}" destId="{A26C16F4-16DE-43A5-940E-0731CBB7A972}" srcOrd="1" destOrd="0" presId="urn:microsoft.com/office/officeart/2005/8/layout/process1"/>
+    <dgm:cxn modelId="{1CA1C4E7-EA3B-45CC-85A5-DF9F942FE039}" type="presParOf" srcId="{A26C16F4-16DE-43A5-940E-0731CBB7A972}" destId="{CE11517E-7B61-446D-8ED4-CA757BF1244B}" srcOrd="0" destOrd="0" presId="urn:microsoft.com/office/officeart/2005/8/layout/process1"/>
+    <dgm:cxn modelId="{FA41E765-087A-49D4-AD04-7D8F00D564BE}" type="presParOf" srcId="{F6AB39A9-B426-44A2-B8FF-51229CF816C6}" destId="{59F38B5B-5303-4667-84E0-95AB33DFF984}" srcOrd="2" destOrd="0" presId="urn:microsoft.com/office/officeart/2005/8/layout/process1"/>
+    <dgm:cxn modelId="{314138D1-F935-482B-9A74-A8A8DD50BDDD}" type="presParOf" srcId="{F6AB39A9-B426-44A2-B8FF-51229CF816C6}" destId="{23C4C56D-949D-4241-9C39-D21D65D08993}" srcOrd="3" destOrd="0" presId="urn:microsoft.com/office/officeart/2005/8/layout/process1"/>
+    <dgm:cxn modelId="{DEFAAB3C-4DBD-4082-98A1-DCBD182F8222}" type="presParOf" srcId="{23C4C56D-949D-4241-9C39-D21D65D08993}" destId="{EE7B07CF-76E8-4EA3-924F-8BE55D2E1393}" srcOrd="0" destOrd="0" presId="urn:microsoft.com/office/officeart/2005/8/layout/process1"/>
+    <dgm:cxn modelId="{EA968666-9A37-4EF0-833A-83EFA324DD85}" type="presParOf" srcId="{F6AB39A9-B426-44A2-B8FF-51229CF816C6}" destId="{8A5453F8-DFD8-4C9D-AF3D-392F6774F188}" srcOrd="4" destOrd="0" presId="urn:microsoft.com/office/officeart/2005/8/layout/process1"/>
+    <dgm:cxn modelId="{F4BAC6FA-7A2D-42F1-B3F7-B326D2BDFFBA}" type="presParOf" srcId="{F6AB39A9-B426-44A2-B8FF-51229CF816C6}" destId="{515F1E8E-4B85-4F0C-9F0F-21BAE97F24FF}" srcOrd="5" destOrd="0" presId="urn:microsoft.com/office/officeart/2005/8/layout/process1"/>
+    <dgm:cxn modelId="{99216935-99B1-40F2-AB20-B27D1B78B923}" type="presParOf" srcId="{515F1E8E-4B85-4F0C-9F0F-21BAE97F24FF}" destId="{06DB807B-8F90-43FC-80E5-A889EBEE8CDB}" srcOrd="0" destOrd="0" presId="urn:microsoft.com/office/officeart/2005/8/layout/process1"/>
+    <dgm:cxn modelId="{74B710AE-EB1D-4172-BD46-CE2CFA58065A}" type="presParOf" srcId="{F6AB39A9-B426-44A2-B8FF-51229CF816C6}" destId="{F7D3194C-6ED0-4DC2-AAB5-52C13A18FEA8}" srcOrd="6" destOrd="0" presId="urn:microsoft.com/office/officeart/2005/8/layout/process1"/>
+    <dgm:cxn modelId="{7A5A59DB-6FC8-4EC4-8DA2-5F87CF30C15D}" type="presParOf" srcId="{F6AB39A9-B426-44A2-B8FF-51229CF816C6}" destId="{BA5494CA-8603-48ED-AA78-527F7AB288EB}" srcOrd="7" destOrd="0" presId="urn:microsoft.com/office/officeart/2005/8/layout/process1"/>
+    <dgm:cxn modelId="{1B44E554-176B-4F9E-93AC-60D4891DF980}" type="presParOf" srcId="{BA5494CA-8603-48ED-AA78-527F7AB288EB}" destId="{E47E0530-4183-49A4-9C8D-065AB2F4BD97}" srcOrd="0" destOrd="0" presId="urn:microsoft.com/office/officeart/2005/8/layout/process1"/>
+    <dgm:cxn modelId="{C93DEA9A-C955-4C91-8164-0E0825E80BD4}" type="presParOf" srcId="{F6AB39A9-B426-44A2-B8FF-51229CF816C6}" destId="{E73FADDE-748B-4FF3-9991-04E7FB2E986F}" srcOrd="8" destOrd="0" presId="urn:microsoft.com/office/officeart/2005/8/layout/process1"/>
+  </dgm:cxnLst>
+  <dgm:bg/>
+  <dgm:whole/>
+  <dgm:extLst>
+    <a:ext uri="http://schemas.microsoft.com/office/drawing/2008/diagram">
+      <dsp:dataModelExt xmlns:dsp="http://schemas.microsoft.com/office/drawing/2008/diagram" relId="rId34" minVer="http://schemas.openxmlformats.org/drawingml/2006/diagram"/>
     </a:ext>
   </dgm:extLst>
 </dgm:dataModel>
@@ -10442,6 +12213,698 @@
 </dsp:drawing>
 </file>
 
+<file path=word/diagrams/drawing6.xml><?xml version="1.0" encoding="utf-8"?>
+<dsp:drawing xmlns:dgm="http://schemas.openxmlformats.org/drawingml/2006/diagram" xmlns:dsp="http://schemas.microsoft.com/office/drawing/2008/diagram" xmlns:a="http://schemas.openxmlformats.org/drawingml/2006/main">
+  <dsp:spTree>
+    <dsp:nvGrpSpPr>
+      <dsp:cNvPr id="0" name=""/>
+      <dsp:cNvGrpSpPr/>
+    </dsp:nvGrpSpPr>
+    <dsp:grpSpPr/>
+    <dsp:sp modelId="{5347769E-652D-4939-AEAC-5BFCF40D1694}">
+      <dsp:nvSpPr>
+        <dsp:cNvPr id="0" name=""/>
+        <dsp:cNvSpPr/>
+      </dsp:nvSpPr>
+      <dsp:spPr>
+        <a:xfrm>
+          <a:off x="2678" y="1072195"/>
+          <a:ext cx="830460" cy="1056009"/>
+        </a:xfrm>
+        <a:prstGeom prst="roundRect">
+          <a:avLst>
+            <a:gd name="adj" fmla="val 10000"/>
+          </a:avLst>
+        </a:prstGeom>
+        <a:solidFill>
+          <a:schemeClr val="accent1">
+            <a:hueOff val="0"/>
+            <a:satOff val="0"/>
+            <a:lumOff val="0"/>
+            <a:alphaOff val="0"/>
+          </a:schemeClr>
+        </a:solidFill>
+        <a:ln w="12700" cap="flat" cmpd="sng" algn="ctr">
+          <a:solidFill>
+            <a:schemeClr val="lt1">
+              <a:hueOff val="0"/>
+              <a:satOff val="0"/>
+              <a:lumOff val="0"/>
+              <a:alphaOff val="0"/>
+            </a:schemeClr>
+          </a:solidFill>
+          <a:prstDash val="solid"/>
+          <a:miter lim="800000"/>
+        </a:ln>
+        <a:effectLst/>
+      </dsp:spPr>
+      <dsp:style>
+        <a:lnRef idx="2">
+          <a:scrgbClr r="0" g="0" b="0"/>
+        </a:lnRef>
+        <a:fillRef idx="1">
+          <a:scrgbClr r="0" g="0" b="0"/>
+        </a:fillRef>
+        <a:effectRef idx="0">
+          <a:scrgbClr r="0" g="0" b="0"/>
+        </a:effectRef>
+        <a:fontRef idx="minor">
+          <a:schemeClr val="lt1"/>
+        </a:fontRef>
+      </dsp:style>
+      <dsp:txBody>
+        <a:bodyPr spcFirstLastPara="0" vert="horz" wrap="square" lIns="41910" tIns="41910" rIns="41910" bIns="41910" numCol="1" spcCol="1270" anchor="ctr" anchorCtr="0">
+          <a:noAutofit/>
+        </a:bodyPr>
+        <a:lstStyle/>
+        <a:p>
+          <a:pPr marL="0" lvl="0" indent="0" algn="ctr" defTabSz="488950">
+            <a:lnSpc>
+              <a:spcPct val="90000"/>
+            </a:lnSpc>
+            <a:spcBef>
+              <a:spcPct val="0"/>
+            </a:spcBef>
+            <a:spcAft>
+              <a:spcPct val="35000"/>
+            </a:spcAft>
+            <a:buNone/>
+          </a:pPr>
+          <a:r>
+            <a:rPr lang="en-US" sz="1100" kern="1200"/>
+            <a:t>1. Player selects move option</a:t>
+          </a:r>
+        </a:p>
+      </dsp:txBody>
+      <dsp:txXfrm>
+        <a:off x="27001" y="1096518"/>
+        <a:ext cx="781814" cy="1007363"/>
+      </dsp:txXfrm>
+    </dsp:sp>
+    <dsp:sp modelId="{A26C16F4-16DE-43A5-940E-0731CBB7A972}">
+      <dsp:nvSpPr>
+        <dsp:cNvPr id="0" name=""/>
+        <dsp:cNvSpPr/>
+      </dsp:nvSpPr>
+      <dsp:spPr>
+        <a:xfrm>
+          <a:off x="916185" y="1497222"/>
+          <a:ext cx="176057" cy="205954"/>
+        </a:xfrm>
+        <a:prstGeom prst="rightArrow">
+          <a:avLst>
+            <a:gd name="adj1" fmla="val 60000"/>
+            <a:gd name="adj2" fmla="val 50000"/>
+          </a:avLst>
+        </a:prstGeom>
+        <a:solidFill>
+          <a:schemeClr val="accent1">
+            <a:tint val="60000"/>
+            <a:hueOff val="0"/>
+            <a:satOff val="0"/>
+            <a:lumOff val="0"/>
+            <a:alphaOff val="0"/>
+          </a:schemeClr>
+        </a:solidFill>
+        <a:ln>
+          <a:noFill/>
+        </a:ln>
+        <a:effectLst/>
+      </dsp:spPr>
+      <dsp:style>
+        <a:lnRef idx="0">
+          <a:scrgbClr r="0" g="0" b="0"/>
+        </a:lnRef>
+        <a:fillRef idx="1">
+          <a:scrgbClr r="0" g="0" b="0"/>
+        </a:fillRef>
+        <a:effectRef idx="0">
+          <a:scrgbClr r="0" g="0" b="0"/>
+        </a:effectRef>
+        <a:fontRef idx="minor">
+          <a:schemeClr val="lt1"/>
+        </a:fontRef>
+      </dsp:style>
+      <dsp:txBody>
+        <a:bodyPr spcFirstLastPara="0" vert="horz" wrap="square" lIns="0" tIns="0" rIns="0" bIns="0" numCol="1" spcCol="1270" anchor="ctr" anchorCtr="0">
+          <a:noAutofit/>
+        </a:bodyPr>
+        <a:lstStyle/>
+        <a:p>
+          <a:pPr marL="0" lvl="0" indent="0" algn="ctr" defTabSz="355600">
+            <a:lnSpc>
+              <a:spcPct val="90000"/>
+            </a:lnSpc>
+            <a:spcBef>
+              <a:spcPct val="0"/>
+            </a:spcBef>
+            <a:spcAft>
+              <a:spcPct val="35000"/>
+            </a:spcAft>
+            <a:buNone/>
+          </a:pPr>
+          <a:endParaRPr lang="en-US" sz="800" kern="1200"/>
+        </a:p>
+      </dsp:txBody>
+      <dsp:txXfrm>
+        <a:off x="916185" y="1538413"/>
+        <a:ext cx="123240" cy="123572"/>
+      </dsp:txXfrm>
+    </dsp:sp>
+    <dsp:sp modelId="{59F38B5B-5303-4667-84E0-95AB33DFF984}">
+      <dsp:nvSpPr>
+        <dsp:cNvPr id="0" name=""/>
+        <dsp:cNvSpPr/>
+      </dsp:nvSpPr>
+      <dsp:spPr>
+        <a:xfrm>
+          <a:off x="1165324" y="1072195"/>
+          <a:ext cx="830460" cy="1056009"/>
+        </a:xfrm>
+        <a:prstGeom prst="roundRect">
+          <a:avLst>
+            <a:gd name="adj" fmla="val 10000"/>
+          </a:avLst>
+        </a:prstGeom>
+        <a:solidFill>
+          <a:schemeClr val="accent1">
+            <a:hueOff val="0"/>
+            <a:satOff val="0"/>
+            <a:lumOff val="0"/>
+            <a:alphaOff val="0"/>
+          </a:schemeClr>
+        </a:solidFill>
+        <a:ln w="12700" cap="flat" cmpd="sng" algn="ctr">
+          <a:solidFill>
+            <a:schemeClr val="lt1">
+              <a:hueOff val="0"/>
+              <a:satOff val="0"/>
+              <a:lumOff val="0"/>
+              <a:alphaOff val="0"/>
+            </a:schemeClr>
+          </a:solidFill>
+          <a:prstDash val="solid"/>
+          <a:miter lim="800000"/>
+        </a:ln>
+        <a:effectLst/>
+      </dsp:spPr>
+      <dsp:style>
+        <a:lnRef idx="2">
+          <a:scrgbClr r="0" g="0" b="0"/>
+        </a:lnRef>
+        <a:fillRef idx="1">
+          <a:scrgbClr r="0" g="0" b="0"/>
+        </a:fillRef>
+        <a:effectRef idx="0">
+          <a:scrgbClr r="0" g="0" b="0"/>
+        </a:effectRef>
+        <a:fontRef idx="minor">
+          <a:schemeClr val="lt1"/>
+        </a:fontRef>
+      </dsp:style>
+      <dsp:txBody>
+        <a:bodyPr spcFirstLastPara="0" vert="horz" wrap="square" lIns="41910" tIns="41910" rIns="41910" bIns="41910" numCol="1" spcCol="1270" anchor="ctr" anchorCtr="0">
+          <a:noAutofit/>
+        </a:bodyPr>
+        <a:lstStyle/>
+        <a:p>
+          <a:pPr marL="0" lvl="0" indent="0" algn="ctr" defTabSz="488950">
+            <a:lnSpc>
+              <a:spcPct val="90000"/>
+            </a:lnSpc>
+            <a:spcBef>
+              <a:spcPct val="0"/>
+            </a:spcBef>
+            <a:spcAft>
+              <a:spcPct val="35000"/>
+            </a:spcAft>
+            <a:buNone/>
+          </a:pPr>
+          <a:r>
+            <a:rPr lang="en-US" sz="1100" kern="1200"/>
+            <a:t>2. Player selects the tile they wish to move to</a:t>
+          </a:r>
+        </a:p>
+      </dsp:txBody>
+      <dsp:txXfrm>
+        <a:off x="1189647" y="1096518"/>
+        <a:ext cx="781814" cy="1007363"/>
+      </dsp:txXfrm>
+    </dsp:sp>
+    <dsp:sp modelId="{23C4C56D-949D-4241-9C39-D21D65D08993}">
+      <dsp:nvSpPr>
+        <dsp:cNvPr id="0" name=""/>
+        <dsp:cNvSpPr/>
+      </dsp:nvSpPr>
+      <dsp:spPr>
+        <a:xfrm>
+          <a:off x="2078831" y="1497222"/>
+          <a:ext cx="176057" cy="205954"/>
+        </a:xfrm>
+        <a:prstGeom prst="rightArrow">
+          <a:avLst>
+            <a:gd name="adj1" fmla="val 60000"/>
+            <a:gd name="adj2" fmla="val 50000"/>
+          </a:avLst>
+        </a:prstGeom>
+        <a:solidFill>
+          <a:schemeClr val="accent1">
+            <a:tint val="60000"/>
+            <a:hueOff val="0"/>
+            <a:satOff val="0"/>
+            <a:lumOff val="0"/>
+            <a:alphaOff val="0"/>
+          </a:schemeClr>
+        </a:solidFill>
+        <a:ln>
+          <a:noFill/>
+        </a:ln>
+        <a:effectLst/>
+      </dsp:spPr>
+      <dsp:style>
+        <a:lnRef idx="0">
+          <a:scrgbClr r="0" g="0" b="0"/>
+        </a:lnRef>
+        <a:fillRef idx="1">
+          <a:scrgbClr r="0" g="0" b="0"/>
+        </a:fillRef>
+        <a:effectRef idx="0">
+          <a:scrgbClr r="0" g="0" b="0"/>
+        </a:effectRef>
+        <a:fontRef idx="minor">
+          <a:schemeClr val="lt1"/>
+        </a:fontRef>
+      </dsp:style>
+      <dsp:txBody>
+        <a:bodyPr spcFirstLastPara="0" vert="horz" wrap="square" lIns="0" tIns="0" rIns="0" bIns="0" numCol="1" spcCol="1270" anchor="ctr" anchorCtr="0">
+          <a:noAutofit/>
+        </a:bodyPr>
+        <a:lstStyle/>
+        <a:p>
+          <a:pPr marL="0" lvl="0" indent="0" algn="ctr" defTabSz="355600">
+            <a:lnSpc>
+              <a:spcPct val="90000"/>
+            </a:lnSpc>
+            <a:spcBef>
+              <a:spcPct val="0"/>
+            </a:spcBef>
+            <a:spcAft>
+              <a:spcPct val="35000"/>
+            </a:spcAft>
+            <a:buNone/>
+          </a:pPr>
+          <a:endParaRPr lang="en-US" sz="800" kern="1200"/>
+        </a:p>
+      </dsp:txBody>
+      <dsp:txXfrm>
+        <a:off x="2078831" y="1538413"/>
+        <a:ext cx="123240" cy="123572"/>
+      </dsp:txXfrm>
+    </dsp:sp>
+    <dsp:sp modelId="{8A5453F8-DFD8-4C9D-AF3D-392F6774F188}">
+      <dsp:nvSpPr>
+        <dsp:cNvPr id="0" name=""/>
+        <dsp:cNvSpPr/>
+      </dsp:nvSpPr>
+      <dsp:spPr>
+        <a:xfrm>
+          <a:off x="2327969" y="1072195"/>
+          <a:ext cx="830460" cy="1056009"/>
+        </a:xfrm>
+        <a:prstGeom prst="roundRect">
+          <a:avLst>
+            <a:gd name="adj" fmla="val 10000"/>
+          </a:avLst>
+        </a:prstGeom>
+        <a:solidFill>
+          <a:schemeClr val="accent1">
+            <a:hueOff val="0"/>
+            <a:satOff val="0"/>
+            <a:lumOff val="0"/>
+            <a:alphaOff val="0"/>
+          </a:schemeClr>
+        </a:solidFill>
+        <a:ln w="12700" cap="flat" cmpd="sng" algn="ctr">
+          <a:solidFill>
+            <a:schemeClr val="lt1">
+              <a:hueOff val="0"/>
+              <a:satOff val="0"/>
+              <a:lumOff val="0"/>
+              <a:alphaOff val="0"/>
+            </a:schemeClr>
+          </a:solidFill>
+          <a:prstDash val="solid"/>
+          <a:miter lim="800000"/>
+        </a:ln>
+        <a:effectLst/>
+      </dsp:spPr>
+      <dsp:style>
+        <a:lnRef idx="2">
+          <a:scrgbClr r="0" g="0" b="0"/>
+        </a:lnRef>
+        <a:fillRef idx="1">
+          <a:scrgbClr r="0" g="0" b="0"/>
+        </a:fillRef>
+        <a:effectRef idx="0">
+          <a:scrgbClr r="0" g="0" b="0"/>
+        </a:effectRef>
+        <a:fontRef idx="minor">
+          <a:schemeClr val="lt1"/>
+        </a:fontRef>
+      </dsp:style>
+      <dsp:txBody>
+        <a:bodyPr spcFirstLastPara="0" vert="horz" wrap="square" lIns="41910" tIns="41910" rIns="41910" bIns="41910" numCol="1" spcCol="1270" anchor="ctr" anchorCtr="0">
+          <a:noAutofit/>
+        </a:bodyPr>
+        <a:lstStyle/>
+        <a:p>
+          <a:pPr marL="0" lvl="0" indent="0" algn="ctr" defTabSz="488950">
+            <a:lnSpc>
+              <a:spcPct val="90000"/>
+            </a:lnSpc>
+            <a:spcBef>
+              <a:spcPct val="0"/>
+            </a:spcBef>
+            <a:spcAft>
+              <a:spcPct val="35000"/>
+            </a:spcAft>
+            <a:buNone/>
+          </a:pPr>
+          <a:r>
+            <a:rPr lang="en-US" sz="1100" kern="1200"/>
+            <a:t>3. The robot moves to that square</a:t>
+          </a:r>
+        </a:p>
+      </dsp:txBody>
+      <dsp:txXfrm>
+        <a:off x="2352292" y="1096518"/>
+        <a:ext cx="781814" cy="1007363"/>
+      </dsp:txXfrm>
+    </dsp:sp>
+    <dsp:sp modelId="{515F1E8E-4B85-4F0C-9F0F-21BAE97F24FF}">
+      <dsp:nvSpPr>
+        <dsp:cNvPr id="0" name=""/>
+        <dsp:cNvSpPr/>
+      </dsp:nvSpPr>
+      <dsp:spPr>
+        <a:xfrm>
+          <a:off x="3241476" y="1497222"/>
+          <a:ext cx="176057" cy="205954"/>
+        </a:xfrm>
+        <a:prstGeom prst="rightArrow">
+          <a:avLst>
+            <a:gd name="adj1" fmla="val 60000"/>
+            <a:gd name="adj2" fmla="val 50000"/>
+          </a:avLst>
+        </a:prstGeom>
+        <a:solidFill>
+          <a:schemeClr val="accent1">
+            <a:tint val="60000"/>
+            <a:hueOff val="0"/>
+            <a:satOff val="0"/>
+            <a:lumOff val="0"/>
+            <a:alphaOff val="0"/>
+          </a:schemeClr>
+        </a:solidFill>
+        <a:ln>
+          <a:noFill/>
+        </a:ln>
+        <a:effectLst/>
+      </dsp:spPr>
+      <dsp:style>
+        <a:lnRef idx="0">
+          <a:scrgbClr r="0" g="0" b="0"/>
+        </a:lnRef>
+        <a:fillRef idx="1">
+          <a:scrgbClr r="0" g="0" b="0"/>
+        </a:fillRef>
+        <a:effectRef idx="0">
+          <a:scrgbClr r="0" g="0" b="0"/>
+        </a:effectRef>
+        <a:fontRef idx="minor">
+          <a:schemeClr val="lt1"/>
+        </a:fontRef>
+      </dsp:style>
+      <dsp:txBody>
+        <a:bodyPr spcFirstLastPara="0" vert="horz" wrap="square" lIns="0" tIns="0" rIns="0" bIns="0" numCol="1" spcCol="1270" anchor="ctr" anchorCtr="0">
+          <a:noAutofit/>
+        </a:bodyPr>
+        <a:lstStyle/>
+        <a:p>
+          <a:pPr marL="0" lvl="0" indent="0" algn="ctr" defTabSz="355600">
+            <a:lnSpc>
+              <a:spcPct val="90000"/>
+            </a:lnSpc>
+            <a:spcBef>
+              <a:spcPct val="0"/>
+            </a:spcBef>
+            <a:spcAft>
+              <a:spcPct val="35000"/>
+            </a:spcAft>
+            <a:buNone/>
+          </a:pPr>
+          <a:endParaRPr lang="en-US" sz="800" kern="1200"/>
+        </a:p>
+      </dsp:txBody>
+      <dsp:txXfrm>
+        <a:off x="3241476" y="1538413"/>
+        <a:ext cx="123240" cy="123572"/>
+      </dsp:txXfrm>
+    </dsp:sp>
+    <dsp:sp modelId="{F7D3194C-6ED0-4DC2-AAB5-52C13A18FEA8}">
+      <dsp:nvSpPr>
+        <dsp:cNvPr id="0" name=""/>
+        <dsp:cNvSpPr/>
+      </dsp:nvSpPr>
+      <dsp:spPr>
+        <a:xfrm>
+          <a:off x="3490614" y="1072195"/>
+          <a:ext cx="830460" cy="1056009"/>
+        </a:xfrm>
+        <a:prstGeom prst="roundRect">
+          <a:avLst>
+            <a:gd name="adj" fmla="val 10000"/>
+          </a:avLst>
+        </a:prstGeom>
+        <a:solidFill>
+          <a:schemeClr val="accent1">
+            <a:hueOff val="0"/>
+            <a:satOff val="0"/>
+            <a:lumOff val="0"/>
+            <a:alphaOff val="0"/>
+          </a:schemeClr>
+        </a:solidFill>
+        <a:ln w="12700" cap="flat" cmpd="sng" algn="ctr">
+          <a:solidFill>
+            <a:schemeClr val="lt1">
+              <a:hueOff val="0"/>
+              <a:satOff val="0"/>
+              <a:lumOff val="0"/>
+              <a:alphaOff val="0"/>
+            </a:schemeClr>
+          </a:solidFill>
+          <a:prstDash val="solid"/>
+          <a:miter lim="800000"/>
+        </a:ln>
+        <a:effectLst/>
+      </dsp:spPr>
+      <dsp:style>
+        <a:lnRef idx="2">
+          <a:scrgbClr r="0" g="0" b="0"/>
+        </a:lnRef>
+        <a:fillRef idx="1">
+          <a:scrgbClr r="0" g="0" b="0"/>
+        </a:fillRef>
+        <a:effectRef idx="0">
+          <a:scrgbClr r="0" g="0" b="0"/>
+        </a:effectRef>
+        <a:fontRef idx="minor">
+          <a:schemeClr val="lt1"/>
+        </a:fontRef>
+      </dsp:style>
+      <dsp:txBody>
+        <a:bodyPr spcFirstLastPara="0" vert="horz" wrap="square" lIns="41910" tIns="41910" rIns="41910" bIns="41910" numCol="1" spcCol="1270" anchor="ctr" anchorCtr="0">
+          <a:noAutofit/>
+        </a:bodyPr>
+        <a:lstStyle/>
+        <a:p>
+          <a:pPr marL="0" lvl="0" indent="0" algn="ctr" defTabSz="488950">
+            <a:lnSpc>
+              <a:spcPct val="90000"/>
+            </a:lnSpc>
+            <a:spcBef>
+              <a:spcPct val="0"/>
+            </a:spcBef>
+            <a:spcAft>
+              <a:spcPct val="35000"/>
+            </a:spcAft>
+            <a:buNone/>
+          </a:pPr>
+          <a:r>
+            <a:rPr lang="en-US" sz="1100" kern="1200"/>
+            <a:t>4. The players field of view is updated</a:t>
+          </a:r>
+        </a:p>
+      </dsp:txBody>
+      <dsp:txXfrm>
+        <a:off x="3514937" y="1096518"/>
+        <a:ext cx="781814" cy="1007363"/>
+      </dsp:txXfrm>
+    </dsp:sp>
+    <dsp:sp modelId="{BA5494CA-8603-48ED-AA78-527F7AB288EB}">
+      <dsp:nvSpPr>
+        <dsp:cNvPr id="0" name=""/>
+        <dsp:cNvSpPr/>
+      </dsp:nvSpPr>
+      <dsp:spPr>
+        <a:xfrm>
+          <a:off x="4404121" y="1497222"/>
+          <a:ext cx="176057" cy="205954"/>
+        </a:xfrm>
+        <a:prstGeom prst="rightArrow">
+          <a:avLst>
+            <a:gd name="adj1" fmla="val 60000"/>
+            <a:gd name="adj2" fmla="val 50000"/>
+          </a:avLst>
+        </a:prstGeom>
+        <a:solidFill>
+          <a:schemeClr val="accent1">
+            <a:tint val="60000"/>
+            <a:hueOff val="0"/>
+            <a:satOff val="0"/>
+            <a:lumOff val="0"/>
+            <a:alphaOff val="0"/>
+          </a:schemeClr>
+        </a:solidFill>
+        <a:ln>
+          <a:noFill/>
+        </a:ln>
+        <a:effectLst/>
+      </dsp:spPr>
+      <dsp:style>
+        <a:lnRef idx="0">
+          <a:scrgbClr r="0" g="0" b="0"/>
+        </a:lnRef>
+        <a:fillRef idx="1">
+          <a:scrgbClr r="0" g="0" b="0"/>
+        </a:fillRef>
+        <a:effectRef idx="0">
+          <a:scrgbClr r="0" g="0" b="0"/>
+        </a:effectRef>
+        <a:fontRef idx="minor">
+          <a:schemeClr val="lt1"/>
+        </a:fontRef>
+      </dsp:style>
+      <dsp:txBody>
+        <a:bodyPr spcFirstLastPara="0" vert="horz" wrap="square" lIns="0" tIns="0" rIns="0" bIns="0" numCol="1" spcCol="1270" anchor="ctr" anchorCtr="0">
+          <a:noAutofit/>
+        </a:bodyPr>
+        <a:lstStyle/>
+        <a:p>
+          <a:pPr marL="0" lvl="0" indent="0" algn="ctr" defTabSz="355600">
+            <a:lnSpc>
+              <a:spcPct val="90000"/>
+            </a:lnSpc>
+            <a:spcBef>
+              <a:spcPct val="0"/>
+            </a:spcBef>
+            <a:spcAft>
+              <a:spcPct val="35000"/>
+            </a:spcAft>
+            <a:buNone/>
+          </a:pPr>
+          <a:endParaRPr lang="en-US" sz="800" kern="1200"/>
+        </a:p>
+      </dsp:txBody>
+      <dsp:txXfrm>
+        <a:off x="4404121" y="1538413"/>
+        <a:ext cx="123240" cy="123572"/>
+      </dsp:txXfrm>
+    </dsp:sp>
+    <dsp:sp modelId="{E73FADDE-748B-4FF3-9991-04E7FB2E986F}">
+      <dsp:nvSpPr>
+        <dsp:cNvPr id="0" name=""/>
+        <dsp:cNvSpPr/>
+      </dsp:nvSpPr>
+      <dsp:spPr>
+        <a:xfrm>
+          <a:off x="4653260" y="1072195"/>
+          <a:ext cx="830460" cy="1056009"/>
+        </a:xfrm>
+        <a:prstGeom prst="roundRect">
+          <a:avLst>
+            <a:gd name="adj" fmla="val 10000"/>
+          </a:avLst>
+        </a:prstGeom>
+        <a:solidFill>
+          <a:schemeClr val="accent1">
+            <a:hueOff val="0"/>
+            <a:satOff val="0"/>
+            <a:lumOff val="0"/>
+            <a:alphaOff val="0"/>
+          </a:schemeClr>
+        </a:solidFill>
+        <a:ln w="12700" cap="flat" cmpd="sng" algn="ctr">
+          <a:solidFill>
+            <a:schemeClr val="lt1">
+              <a:hueOff val="0"/>
+              <a:satOff val="0"/>
+              <a:lumOff val="0"/>
+              <a:alphaOff val="0"/>
+            </a:schemeClr>
+          </a:solidFill>
+          <a:prstDash val="solid"/>
+          <a:miter lim="800000"/>
+        </a:ln>
+        <a:effectLst/>
+      </dsp:spPr>
+      <dsp:style>
+        <a:lnRef idx="2">
+          <a:scrgbClr r="0" g="0" b="0"/>
+        </a:lnRef>
+        <a:fillRef idx="1">
+          <a:scrgbClr r="0" g="0" b="0"/>
+        </a:fillRef>
+        <a:effectRef idx="0">
+          <a:scrgbClr r="0" g="0" b="0"/>
+        </a:effectRef>
+        <a:fontRef idx="minor">
+          <a:schemeClr val="lt1"/>
+        </a:fontRef>
+      </dsp:style>
+      <dsp:txBody>
+        <a:bodyPr spcFirstLastPara="0" vert="horz" wrap="square" lIns="41910" tIns="41910" rIns="41910" bIns="41910" numCol="1" spcCol="1270" anchor="ctr" anchorCtr="0">
+          <a:noAutofit/>
+        </a:bodyPr>
+        <a:lstStyle/>
+        <a:p>
+          <a:pPr marL="0" lvl="0" indent="0" algn="ctr" defTabSz="488950">
+            <a:lnSpc>
+              <a:spcPct val="90000"/>
+            </a:lnSpc>
+            <a:spcBef>
+              <a:spcPct val="0"/>
+            </a:spcBef>
+            <a:spcAft>
+              <a:spcPct val="35000"/>
+            </a:spcAft>
+            <a:buNone/>
+          </a:pPr>
+          <a:r>
+            <a:rPr lang="en-US" sz="1100" kern="1200"/>
+            <a:t>5. The robots available moves for the turn are updated</a:t>
+          </a:r>
+        </a:p>
+      </dsp:txBody>
+      <dsp:txXfrm>
+        <a:off x="4677583" y="1096518"/>
+        <a:ext cx="781814" cy="1007363"/>
+      </dsp:txXfrm>
+    </dsp:sp>
+  </dsp:spTree>
+</dsp:drawing>
+</file>
+
 <file path=word/diagrams/layout1.xml><?xml version="1.0" encoding="utf-8"?>
 <dgm:layoutDef xmlns:dgm="http://schemas.openxmlformats.org/drawingml/2006/diagram" xmlns:a="http://schemas.openxmlformats.org/drawingml/2006/main" uniqueId="urn:microsoft.com/office/officeart/2005/8/layout/process1">
   <dgm:title val=""/>
@@ -11172,6 +13635,152 @@
 </dgm:layoutDef>
 </file>
 
+<file path=word/diagrams/layout6.xml><?xml version="1.0" encoding="utf-8"?>
+<dgm:layoutDef xmlns:dgm="http://schemas.openxmlformats.org/drawingml/2006/diagram" xmlns:a="http://schemas.openxmlformats.org/drawingml/2006/main" uniqueId="urn:microsoft.com/office/officeart/2005/8/layout/process1">
+  <dgm:title val=""/>
+  <dgm:desc val=""/>
+  <dgm:catLst>
+    <dgm:cat type="process" pri="1000"/>
+    <dgm:cat type="convert" pri="15000"/>
+  </dgm:catLst>
+  <dgm:sampData useDef="1">
+    <dgm:dataModel>
+      <dgm:ptLst/>
+      <dgm:bg/>
+      <dgm:whole/>
+    </dgm:dataModel>
+  </dgm:sampData>
+  <dgm:styleData>
+    <dgm:dataModel>
+      <dgm:ptLst>
+        <dgm:pt modelId="0" type="doc"/>
+        <dgm:pt modelId="1"/>
+        <dgm:pt modelId="2"/>
+      </dgm:ptLst>
+      <dgm:cxnLst>
+        <dgm:cxn modelId="3" srcId="0" destId="1" srcOrd="0" destOrd="0"/>
+        <dgm:cxn modelId="4" srcId="0" destId="2" srcOrd="1" destOrd="0"/>
+      </dgm:cxnLst>
+      <dgm:bg/>
+      <dgm:whole/>
+    </dgm:dataModel>
+  </dgm:styleData>
+  <dgm:clrData>
+    <dgm:dataModel>
+      <dgm:ptLst>
+        <dgm:pt modelId="0" type="doc"/>
+        <dgm:pt modelId="1"/>
+        <dgm:pt modelId="2"/>
+        <dgm:pt modelId="3"/>
+        <dgm:pt modelId="4"/>
+      </dgm:ptLst>
+      <dgm:cxnLst>
+        <dgm:cxn modelId="5" srcId="0" destId="1" srcOrd="0" destOrd="0"/>
+        <dgm:cxn modelId="6" srcId="0" destId="2" srcOrd="1" destOrd="0"/>
+        <dgm:cxn modelId="7" srcId="0" destId="3" srcOrd="2" destOrd="0"/>
+        <dgm:cxn modelId="8" srcId="0" destId="4" srcOrd="3" destOrd="0"/>
+      </dgm:cxnLst>
+      <dgm:bg/>
+      <dgm:whole/>
+    </dgm:dataModel>
+  </dgm:clrData>
+  <dgm:layoutNode name="Name0">
+    <dgm:varLst>
+      <dgm:dir/>
+      <dgm:resizeHandles val="exact"/>
+    </dgm:varLst>
+    <dgm:choose name="Name1">
+      <dgm:if name="Name2" func="var" arg="dir" op="equ" val="norm">
+        <dgm:alg type="lin"/>
+      </dgm:if>
+      <dgm:else name="Name3">
+        <dgm:alg type="lin">
+          <dgm:param type="linDir" val="fromR"/>
+        </dgm:alg>
+      </dgm:else>
+    </dgm:choose>
+    <dgm:shape xmlns:r="http://schemas.openxmlformats.org/officeDocument/2006/relationships" r:blip="">
+      <dgm:adjLst/>
+    </dgm:shape>
+    <dgm:presOf/>
+    <dgm:constrLst>
+      <dgm:constr type="w" for="ch" ptType="node" refType="w"/>
+      <dgm:constr type="h" for="ch" ptType="node" op="equ"/>
+      <dgm:constr type="primFontSz" for="ch" ptType="node" op="equ" val="65"/>
+      <dgm:constr type="w" for="ch" ptType="sibTrans" refType="w" refFor="ch" refPtType="node" op="equ" fact="0.4"/>
+      <dgm:constr type="h" for="ch" ptType="sibTrans" op="equ"/>
+      <dgm:constr type="primFontSz" for="des" forName="connectorText" op="equ" val="55"/>
+      <dgm:constr type="primFontSz" for="des" forName="connectorText" refType="primFontSz" refFor="ch" refPtType="node" op="lte" fact="0.8"/>
+    </dgm:constrLst>
+    <dgm:ruleLst/>
+    <dgm:forEach name="nodesForEach" axis="ch" ptType="node">
+      <dgm:layoutNode name="node">
+        <dgm:varLst>
+          <dgm:bulletEnabled val="1"/>
+        </dgm:varLst>
+        <dgm:alg type="tx"/>
+        <dgm:shape xmlns:r="http://schemas.openxmlformats.org/officeDocument/2006/relationships" type="roundRect" r:blip="">
+          <dgm:adjLst>
+            <dgm:adj idx="1" val="0.1"/>
+          </dgm:adjLst>
+        </dgm:shape>
+        <dgm:presOf axis="desOrSelf" ptType="node"/>
+        <dgm:constrLst>
+          <dgm:constr type="h" refType="w" fact="0.6"/>
+          <dgm:constr type="tMarg" refType="primFontSz" fact="0.3"/>
+          <dgm:constr type="bMarg" refType="primFontSz" fact="0.3"/>
+          <dgm:constr type="lMarg" refType="primFontSz" fact="0.3"/>
+          <dgm:constr type="rMarg" refType="primFontSz" fact="0.3"/>
+        </dgm:constrLst>
+        <dgm:ruleLst>
+          <dgm:rule type="primFontSz" val="18" fact="NaN" max="NaN"/>
+          <dgm:rule type="h" val="NaN" fact="1.5" max="NaN"/>
+          <dgm:rule type="primFontSz" val="5" fact="NaN" max="NaN"/>
+          <dgm:rule type="h" val="INF" fact="NaN" max="NaN"/>
+        </dgm:ruleLst>
+      </dgm:layoutNode>
+      <dgm:forEach name="sibTransForEach" axis="followSib" ptType="sibTrans" cnt="1">
+        <dgm:layoutNode name="sibTrans">
+          <dgm:alg type="conn">
+            <dgm:param type="begPts" val="auto"/>
+            <dgm:param type="endPts" val="auto"/>
+          </dgm:alg>
+          <dgm:shape xmlns:r="http://schemas.openxmlformats.org/officeDocument/2006/relationships" type="conn" r:blip="">
+            <dgm:adjLst/>
+          </dgm:shape>
+          <dgm:presOf axis="self"/>
+          <dgm:constrLst>
+            <dgm:constr type="h" refType="w" fact="0.62"/>
+            <dgm:constr type="connDist"/>
+            <dgm:constr type="begPad" refType="connDist" fact="0.25"/>
+            <dgm:constr type="endPad" refType="connDist" fact="0.22"/>
+          </dgm:constrLst>
+          <dgm:ruleLst/>
+          <dgm:layoutNode name="connectorText">
+            <dgm:alg type="tx">
+              <dgm:param type="autoTxRot" val="grav"/>
+            </dgm:alg>
+            <dgm:shape xmlns:r="http://schemas.openxmlformats.org/officeDocument/2006/relationships" type="conn" r:blip="" hideGeom="1">
+              <dgm:adjLst/>
+            </dgm:shape>
+            <dgm:presOf axis="self"/>
+            <dgm:constrLst>
+              <dgm:constr type="lMarg"/>
+              <dgm:constr type="rMarg"/>
+              <dgm:constr type="tMarg"/>
+              <dgm:constr type="bMarg"/>
+            </dgm:constrLst>
+            <dgm:ruleLst>
+              <dgm:rule type="primFontSz" val="5" fact="NaN" max="NaN"/>
+            </dgm:ruleLst>
+          </dgm:layoutNode>
+        </dgm:layoutNode>
+      </dgm:forEach>
+    </dgm:forEach>
+  </dgm:layoutNode>
+</dgm:layoutDef>
+</file>
+
 <file path=word/diagrams/quickStyle1.xml><?xml version="1.0" encoding="utf-8"?>
 <dgm:styleDef xmlns:dgm="http://schemas.openxmlformats.org/drawingml/2006/diagram" xmlns:a="http://schemas.openxmlformats.org/drawingml/2006/main" uniqueId="urn:microsoft.com/office/officeart/2005/8/quickstyle/simple1">
   <dgm:title val=""/>
@@ -15309,6 +17918,1040 @@
 </file>
 
 <file path=word/diagrams/quickStyle5.xml><?xml version="1.0" encoding="utf-8"?>
+<dgm:styleDef xmlns:dgm="http://schemas.openxmlformats.org/drawingml/2006/diagram" xmlns:a="http://schemas.openxmlformats.org/drawingml/2006/main" uniqueId="urn:microsoft.com/office/officeart/2005/8/quickstyle/simple1">
+  <dgm:title val=""/>
+  <dgm:desc val=""/>
+  <dgm:catLst>
+    <dgm:cat type="simple" pri="10100"/>
+  </dgm:catLst>
+  <dgm:scene3d>
+    <a:camera prst="orthographicFront"/>
+    <a:lightRig rig="threePt" dir="t"/>
+  </dgm:scene3d>
+  <dgm:styleLbl name="node0">
+    <dgm:scene3d>
+      <a:camera prst="orthographicFront"/>
+      <a:lightRig rig="threePt" dir="t"/>
+    </dgm:scene3d>
+    <dgm:sp3d/>
+    <dgm:txPr/>
+    <dgm:style>
+      <a:lnRef idx="2">
+        <a:scrgbClr r="0" g="0" b="0"/>
+      </a:lnRef>
+      <a:fillRef idx="1">
+        <a:scrgbClr r="0" g="0" b="0"/>
+      </a:fillRef>
+      <a:effectRef idx="0">
+        <a:scrgbClr r="0" g="0" b="0"/>
+      </a:effectRef>
+      <a:fontRef idx="minor">
+        <a:schemeClr val="lt1"/>
+      </a:fontRef>
+    </dgm:style>
+  </dgm:styleLbl>
+  <dgm:styleLbl name="lnNode1">
+    <dgm:scene3d>
+      <a:camera prst="orthographicFront"/>
+      <a:lightRig rig="threePt" dir="t"/>
+    </dgm:scene3d>
+    <dgm:sp3d/>
+    <dgm:txPr/>
+    <dgm:style>
+      <a:lnRef idx="2">
+        <a:scrgbClr r="0" g="0" b="0"/>
+      </a:lnRef>
+      <a:fillRef idx="1">
+        <a:scrgbClr r="0" g="0" b="0"/>
+      </a:fillRef>
+      <a:effectRef idx="0">
+        <a:scrgbClr r="0" g="0" b="0"/>
+      </a:effectRef>
+      <a:fontRef idx="minor">
+        <a:schemeClr val="lt1"/>
+      </a:fontRef>
+    </dgm:style>
+  </dgm:styleLbl>
+  <dgm:styleLbl name="vennNode1">
+    <dgm:scene3d>
+      <a:camera prst="orthographicFront"/>
+      <a:lightRig rig="threePt" dir="t"/>
+    </dgm:scene3d>
+    <dgm:sp3d/>
+    <dgm:txPr/>
+    <dgm:style>
+      <a:lnRef idx="2">
+        <a:scrgbClr r="0" g="0" b="0"/>
+      </a:lnRef>
+      <a:fillRef idx="1">
+        <a:scrgbClr r="0" g="0" b="0"/>
+      </a:fillRef>
+      <a:effectRef idx="0">
+        <a:scrgbClr r="0" g="0" b="0"/>
+      </a:effectRef>
+      <a:fontRef idx="minor">
+        <a:schemeClr val="tx1"/>
+      </a:fontRef>
+    </dgm:style>
+  </dgm:styleLbl>
+  <dgm:styleLbl name="alignNode1">
+    <dgm:scene3d>
+      <a:camera prst="orthographicFront"/>
+      <a:lightRig rig="threePt" dir="t"/>
+    </dgm:scene3d>
+    <dgm:sp3d/>
+    <dgm:txPr/>
+    <dgm:style>
+      <a:lnRef idx="2">
+        <a:scrgbClr r="0" g="0" b="0"/>
+      </a:lnRef>
+      <a:fillRef idx="1">
+        <a:scrgbClr r="0" g="0" b="0"/>
+      </a:fillRef>
+      <a:effectRef idx="0">
+        <a:scrgbClr r="0" g="0" b="0"/>
+      </a:effectRef>
+      <a:fontRef idx="minor">
+        <a:schemeClr val="lt1"/>
+      </a:fontRef>
+    </dgm:style>
+  </dgm:styleLbl>
+  <dgm:styleLbl name="node1">
+    <dgm:scene3d>
+      <a:camera prst="orthographicFront"/>
+      <a:lightRig rig="threePt" dir="t"/>
+    </dgm:scene3d>
+    <dgm:sp3d/>
+    <dgm:txPr/>
+    <dgm:style>
+      <a:lnRef idx="2">
+        <a:scrgbClr r="0" g="0" b="0"/>
+      </a:lnRef>
+      <a:fillRef idx="1">
+        <a:scrgbClr r="0" g="0" b="0"/>
+      </a:fillRef>
+      <a:effectRef idx="0">
+        <a:scrgbClr r="0" g="0" b="0"/>
+      </a:effectRef>
+      <a:fontRef idx="minor">
+        <a:schemeClr val="lt1"/>
+      </a:fontRef>
+    </dgm:style>
+  </dgm:styleLbl>
+  <dgm:styleLbl name="node2">
+    <dgm:scene3d>
+      <a:camera prst="orthographicFront"/>
+      <a:lightRig rig="threePt" dir="t"/>
+    </dgm:scene3d>
+    <dgm:sp3d/>
+    <dgm:txPr/>
+    <dgm:style>
+      <a:lnRef idx="2">
+        <a:scrgbClr r="0" g="0" b="0"/>
+      </a:lnRef>
+      <a:fillRef idx="1">
+        <a:scrgbClr r="0" g="0" b="0"/>
+      </a:fillRef>
+      <a:effectRef idx="0">
+        <a:scrgbClr r="0" g="0" b="0"/>
+      </a:effectRef>
+      <a:fontRef idx="minor">
+        <a:schemeClr val="lt1"/>
+      </a:fontRef>
+    </dgm:style>
+  </dgm:styleLbl>
+  <dgm:styleLbl name="node3">
+    <dgm:scene3d>
+      <a:camera prst="orthographicFront"/>
+      <a:lightRig rig="threePt" dir="t"/>
+    </dgm:scene3d>
+    <dgm:sp3d/>
+    <dgm:txPr/>
+    <dgm:style>
+      <a:lnRef idx="2">
+        <a:scrgbClr r="0" g="0" b="0"/>
+      </a:lnRef>
+      <a:fillRef idx="1">
+        <a:scrgbClr r="0" g="0" b="0"/>
+      </a:fillRef>
+      <a:effectRef idx="0">
+        <a:scrgbClr r="0" g="0" b="0"/>
+      </a:effectRef>
+      <a:fontRef idx="minor">
+        <a:schemeClr val="lt1"/>
+      </a:fontRef>
+    </dgm:style>
+  </dgm:styleLbl>
+  <dgm:styleLbl name="node4">
+    <dgm:scene3d>
+      <a:camera prst="orthographicFront"/>
+      <a:lightRig rig="threePt" dir="t"/>
+    </dgm:scene3d>
+    <dgm:sp3d/>
+    <dgm:txPr/>
+    <dgm:style>
+      <a:lnRef idx="2">
+        <a:scrgbClr r="0" g="0" b="0"/>
+      </a:lnRef>
+      <a:fillRef idx="1">
+        <a:scrgbClr r="0" g="0" b="0"/>
+      </a:fillRef>
+      <a:effectRef idx="0">
+        <a:scrgbClr r="0" g="0" b="0"/>
+      </a:effectRef>
+      <a:fontRef idx="minor">
+        <a:schemeClr val="lt1"/>
+      </a:fontRef>
+    </dgm:style>
+  </dgm:styleLbl>
+  <dgm:styleLbl name="fgImgPlace1">
+    <dgm:scene3d>
+      <a:camera prst="orthographicFront"/>
+      <a:lightRig rig="threePt" dir="t"/>
+    </dgm:scene3d>
+    <dgm:sp3d/>
+    <dgm:txPr/>
+    <dgm:style>
+      <a:lnRef idx="2">
+        <a:scrgbClr r="0" g="0" b="0"/>
+      </a:lnRef>
+      <a:fillRef idx="1">
+        <a:scrgbClr r="0" g="0" b="0"/>
+      </a:fillRef>
+      <a:effectRef idx="0">
+        <a:scrgbClr r="0" g="0" b="0"/>
+      </a:effectRef>
+      <a:fontRef idx="minor"/>
+    </dgm:style>
+  </dgm:styleLbl>
+  <dgm:styleLbl name="alignImgPlace1">
+    <dgm:scene3d>
+      <a:camera prst="orthographicFront"/>
+      <a:lightRig rig="threePt" dir="t"/>
+    </dgm:scene3d>
+    <dgm:sp3d/>
+    <dgm:txPr/>
+    <dgm:style>
+      <a:lnRef idx="2">
+        <a:scrgbClr r="0" g="0" b="0"/>
+      </a:lnRef>
+      <a:fillRef idx="1">
+        <a:scrgbClr r="0" g="0" b="0"/>
+      </a:fillRef>
+      <a:effectRef idx="0">
+        <a:scrgbClr r="0" g="0" b="0"/>
+      </a:effectRef>
+      <a:fontRef idx="minor"/>
+    </dgm:style>
+  </dgm:styleLbl>
+  <dgm:styleLbl name="bgImgPlace1">
+    <dgm:scene3d>
+      <a:camera prst="orthographicFront"/>
+      <a:lightRig rig="threePt" dir="t"/>
+    </dgm:scene3d>
+    <dgm:sp3d/>
+    <dgm:txPr/>
+    <dgm:style>
+      <a:lnRef idx="2">
+        <a:scrgbClr r="0" g="0" b="0"/>
+      </a:lnRef>
+      <a:fillRef idx="1">
+        <a:scrgbClr r="0" g="0" b="0"/>
+      </a:fillRef>
+      <a:effectRef idx="0">
+        <a:scrgbClr r="0" g="0" b="0"/>
+      </a:effectRef>
+      <a:fontRef idx="minor"/>
+    </dgm:style>
+  </dgm:styleLbl>
+  <dgm:styleLbl name="sibTrans2D1">
+    <dgm:scene3d>
+      <a:camera prst="orthographicFront"/>
+      <a:lightRig rig="threePt" dir="t"/>
+    </dgm:scene3d>
+    <dgm:sp3d/>
+    <dgm:txPr/>
+    <dgm:style>
+      <a:lnRef idx="0">
+        <a:scrgbClr r="0" g="0" b="0"/>
+      </a:lnRef>
+      <a:fillRef idx="1">
+        <a:scrgbClr r="0" g="0" b="0"/>
+      </a:fillRef>
+      <a:effectRef idx="0">
+        <a:scrgbClr r="0" g="0" b="0"/>
+      </a:effectRef>
+      <a:fontRef idx="minor">
+        <a:schemeClr val="lt1"/>
+      </a:fontRef>
+    </dgm:style>
+  </dgm:styleLbl>
+  <dgm:styleLbl name="fgSibTrans2D1">
+    <dgm:scene3d>
+      <a:camera prst="orthographicFront"/>
+      <a:lightRig rig="threePt" dir="t"/>
+    </dgm:scene3d>
+    <dgm:sp3d/>
+    <dgm:txPr/>
+    <dgm:style>
+      <a:lnRef idx="0">
+        <a:scrgbClr r="0" g="0" b="0"/>
+      </a:lnRef>
+      <a:fillRef idx="1">
+        <a:scrgbClr r="0" g="0" b="0"/>
+      </a:fillRef>
+      <a:effectRef idx="0">
+        <a:scrgbClr r="0" g="0" b="0"/>
+      </a:effectRef>
+      <a:fontRef idx="minor">
+        <a:schemeClr val="lt1"/>
+      </a:fontRef>
+    </dgm:style>
+  </dgm:styleLbl>
+  <dgm:styleLbl name="bgSibTrans2D1">
+    <dgm:scene3d>
+      <a:camera prst="orthographicFront"/>
+      <a:lightRig rig="threePt" dir="t"/>
+    </dgm:scene3d>
+    <dgm:sp3d/>
+    <dgm:txPr/>
+    <dgm:style>
+      <a:lnRef idx="0">
+        <a:scrgbClr r="0" g="0" b="0"/>
+      </a:lnRef>
+      <a:fillRef idx="1">
+        <a:scrgbClr r="0" g="0" b="0"/>
+      </a:fillRef>
+      <a:effectRef idx="0">
+        <a:scrgbClr r="0" g="0" b="0"/>
+      </a:effectRef>
+      <a:fontRef idx="minor">
+        <a:schemeClr val="lt1"/>
+      </a:fontRef>
+    </dgm:style>
+  </dgm:styleLbl>
+  <dgm:styleLbl name="sibTrans1D1">
+    <dgm:scene3d>
+      <a:camera prst="orthographicFront"/>
+      <a:lightRig rig="threePt" dir="t"/>
+    </dgm:scene3d>
+    <dgm:sp3d/>
+    <dgm:txPr/>
+    <dgm:style>
+      <a:lnRef idx="1">
+        <a:scrgbClr r="0" g="0" b="0"/>
+      </a:lnRef>
+      <a:fillRef idx="0">
+        <a:scrgbClr r="0" g="0" b="0"/>
+      </a:fillRef>
+      <a:effectRef idx="0">
+        <a:scrgbClr r="0" g="0" b="0"/>
+      </a:effectRef>
+      <a:fontRef idx="minor"/>
+    </dgm:style>
+  </dgm:styleLbl>
+  <dgm:styleLbl name="callout">
+    <dgm:scene3d>
+      <a:camera prst="orthographicFront"/>
+      <a:lightRig rig="threePt" dir="t"/>
+    </dgm:scene3d>
+    <dgm:sp3d/>
+    <dgm:txPr/>
+    <dgm:style>
+      <a:lnRef idx="2">
+        <a:scrgbClr r="0" g="0" b="0"/>
+      </a:lnRef>
+      <a:fillRef idx="1">
+        <a:scrgbClr r="0" g="0" b="0"/>
+      </a:fillRef>
+      <a:effectRef idx="0">
+        <a:scrgbClr r="0" g="0" b="0"/>
+      </a:effectRef>
+      <a:fontRef idx="minor"/>
+    </dgm:style>
+  </dgm:styleLbl>
+  <dgm:styleLbl name="asst0">
+    <dgm:scene3d>
+      <a:camera prst="orthographicFront"/>
+      <a:lightRig rig="threePt" dir="t"/>
+    </dgm:scene3d>
+    <dgm:sp3d/>
+    <dgm:txPr/>
+    <dgm:style>
+      <a:lnRef idx="2">
+        <a:scrgbClr r="0" g="0" b="0"/>
+      </a:lnRef>
+      <a:fillRef idx="1">
+        <a:scrgbClr r="0" g="0" b="0"/>
+      </a:fillRef>
+      <a:effectRef idx="0">
+        <a:scrgbClr r="0" g="0" b="0"/>
+      </a:effectRef>
+      <a:fontRef idx="minor">
+        <a:schemeClr val="lt1"/>
+      </a:fontRef>
+    </dgm:style>
+  </dgm:styleLbl>
+  <dgm:styleLbl name="asst1">
+    <dgm:scene3d>
+      <a:camera prst="orthographicFront"/>
+      <a:lightRig rig="threePt" dir="t"/>
+    </dgm:scene3d>
+    <dgm:sp3d/>
+    <dgm:txPr/>
+    <dgm:style>
+      <a:lnRef idx="2">
+        <a:scrgbClr r="0" g="0" b="0"/>
+      </a:lnRef>
+      <a:fillRef idx="1">
+        <a:scrgbClr r="0" g="0" b="0"/>
+      </a:fillRef>
+      <a:effectRef idx="0">
+        <a:scrgbClr r="0" g="0" b="0"/>
+      </a:effectRef>
+      <a:fontRef idx="minor">
+        <a:schemeClr val="lt1"/>
+      </a:fontRef>
+    </dgm:style>
+  </dgm:styleLbl>
+  <dgm:styleLbl name="asst2">
+    <dgm:scene3d>
+      <a:camera prst="orthographicFront"/>
+      <a:lightRig rig="threePt" dir="t"/>
+    </dgm:scene3d>
+    <dgm:sp3d/>
+    <dgm:txPr/>
+    <dgm:style>
+      <a:lnRef idx="2">
+        <a:scrgbClr r="0" g="0" b="0"/>
+      </a:lnRef>
+      <a:fillRef idx="1">
+        <a:scrgbClr r="0" g="0" b="0"/>
+      </a:fillRef>
+      <a:effectRef idx="0">
+        <a:scrgbClr r="0" g="0" b="0"/>
+      </a:effectRef>
+      <a:fontRef idx="minor">
+        <a:schemeClr val="lt1"/>
+      </a:fontRef>
+    </dgm:style>
+  </dgm:styleLbl>
+  <dgm:styleLbl name="asst3">
+    <dgm:scene3d>
+      <a:camera prst="orthographicFront"/>
+      <a:lightRig rig="threePt" dir="t"/>
+    </dgm:scene3d>
+    <dgm:sp3d/>
+    <dgm:txPr/>
+    <dgm:style>
+      <a:lnRef idx="2">
+        <a:scrgbClr r="0" g="0" b="0"/>
+      </a:lnRef>
+      <a:fillRef idx="1">
+        <a:scrgbClr r="0" g="0" b="0"/>
+      </a:fillRef>
+      <a:effectRef idx="0">
+        <a:scrgbClr r="0" g="0" b="0"/>
+      </a:effectRef>
+      <a:fontRef idx="minor">
+        <a:schemeClr val="lt1"/>
+      </a:fontRef>
+    </dgm:style>
+  </dgm:styleLbl>
+  <dgm:styleLbl name="asst4">
+    <dgm:scene3d>
+      <a:camera prst="orthographicFront"/>
+      <a:lightRig rig="threePt" dir="t"/>
+    </dgm:scene3d>
+    <dgm:sp3d/>
+    <dgm:txPr/>
+    <dgm:style>
+      <a:lnRef idx="2">
+        <a:scrgbClr r="0" g="0" b="0"/>
+      </a:lnRef>
+      <a:fillRef idx="1">
+        <a:scrgbClr r="0" g="0" b="0"/>
+      </a:fillRef>
+      <a:effectRef idx="0">
+        <a:scrgbClr r="0" g="0" b="0"/>
+      </a:effectRef>
+      <a:fontRef idx="minor">
+        <a:schemeClr val="lt1"/>
+      </a:fontRef>
+    </dgm:style>
+  </dgm:styleLbl>
+  <dgm:styleLbl name="parChTrans2D1">
+    <dgm:scene3d>
+      <a:camera prst="orthographicFront"/>
+      <a:lightRig rig="threePt" dir="t"/>
+    </dgm:scene3d>
+    <dgm:sp3d/>
+    <dgm:txPr/>
+    <dgm:style>
+      <a:lnRef idx="2">
+        <a:scrgbClr r="0" g="0" b="0"/>
+      </a:lnRef>
+      <a:fillRef idx="1">
+        <a:scrgbClr r="0" g="0" b="0"/>
+      </a:fillRef>
+      <a:effectRef idx="0">
+        <a:scrgbClr r="0" g="0" b="0"/>
+      </a:effectRef>
+      <a:fontRef idx="minor">
+        <a:schemeClr val="lt1"/>
+      </a:fontRef>
+    </dgm:style>
+  </dgm:styleLbl>
+  <dgm:styleLbl name="parChTrans2D2">
+    <dgm:scene3d>
+      <a:camera prst="orthographicFront"/>
+      <a:lightRig rig="threePt" dir="t"/>
+    </dgm:scene3d>
+    <dgm:sp3d/>
+    <dgm:txPr/>
+    <dgm:style>
+      <a:lnRef idx="2">
+        <a:scrgbClr r="0" g="0" b="0"/>
+      </a:lnRef>
+      <a:fillRef idx="1">
+        <a:scrgbClr r="0" g="0" b="0"/>
+      </a:fillRef>
+      <a:effectRef idx="0">
+        <a:scrgbClr r="0" g="0" b="0"/>
+      </a:effectRef>
+      <a:fontRef idx="minor">
+        <a:schemeClr val="lt1"/>
+      </a:fontRef>
+    </dgm:style>
+  </dgm:styleLbl>
+  <dgm:styleLbl name="parChTrans2D3">
+    <dgm:scene3d>
+      <a:camera prst="orthographicFront"/>
+      <a:lightRig rig="threePt" dir="t"/>
+    </dgm:scene3d>
+    <dgm:sp3d/>
+    <dgm:txPr/>
+    <dgm:style>
+      <a:lnRef idx="2">
+        <a:scrgbClr r="0" g="0" b="0"/>
+      </a:lnRef>
+      <a:fillRef idx="1">
+        <a:scrgbClr r="0" g="0" b="0"/>
+      </a:fillRef>
+      <a:effectRef idx="0">
+        <a:scrgbClr r="0" g="0" b="0"/>
+      </a:effectRef>
+      <a:fontRef idx="minor">
+        <a:schemeClr val="lt1"/>
+      </a:fontRef>
+    </dgm:style>
+  </dgm:styleLbl>
+  <dgm:styleLbl name="parChTrans2D4">
+    <dgm:scene3d>
+      <a:camera prst="orthographicFront"/>
+      <a:lightRig rig="threePt" dir="t"/>
+    </dgm:scene3d>
+    <dgm:sp3d/>
+    <dgm:txPr/>
+    <dgm:style>
+      <a:lnRef idx="2">
+        <a:scrgbClr r="0" g="0" b="0"/>
+      </a:lnRef>
+      <a:fillRef idx="1">
+        <a:scrgbClr r="0" g="0" b="0"/>
+      </a:fillRef>
+      <a:effectRef idx="0">
+        <a:scrgbClr r="0" g="0" b="0"/>
+      </a:effectRef>
+      <a:fontRef idx="minor">
+        <a:schemeClr val="lt1"/>
+      </a:fontRef>
+    </dgm:style>
+  </dgm:styleLbl>
+  <dgm:styleLbl name="parChTrans1D1">
+    <dgm:scene3d>
+      <a:camera prst="orthographicFront"/>
+      <a:lightRig rig="threePt" dir="t"/>
+    </dgm:scene3d>
+    <dgm:sp3d/>
+    <dgm:txPr/>
+    <dgm:style>
+      <a:lnRef idx="2">
+        <a:scrgbClr r="0" g="0" b="0"/>
+      </a:lnRef>
+      <a:fillRef idx="0">
+        <a:scrgbClr r="0" g="0" b="0"/>
+      </a:fillRef>
+      <a:effectRef idx="0">
+        <a:scrgbClr r="0" g="0" b="0"/>
+      </a:effectRef>
+      <a:fontRef idx="minor"/>
+    </dgm:style>
+  </dgm:styleLbl>
+  <dgm:styleLbl name="parChTrans1D2">
+    <dgm:scene3d>
+      <a:camera prst="orthographicFront"/>
+      <a:lightRig rig="threePt" dir="t"/>
+    </dgm:scene3d>
+    <dgm:sp3d/>
+    <dgm:txPr/>
+    <dgm:style>
+      <a:lnRef idx="2">
+        <a:scrgbClr r="0" g="0" b="0"/>
+      </a:lnRef>
+      <a:fillRef idx="0">
+        <a:scrgbClr r="0" g="0" b="0"/>
+      </a:fillRef>
+      <a:effectRef idx="0">
+        <a:scrgbClr r="0" g="0" b="0"/>
+      </a:effectRef>
+      <a:fontRef idx="minor"/>
+    </dgm:style>
+  </dgm:styleLbl>
+  <dgm:styleLbl name="parChTrans1D3">
+    <dgm:scene3d>
+      <a:camera prst="orthographicFront"/>
+      <a:lightRig rig="threePt" dir="t"/>
+    </dgm:scene3d>
+    <dgm:sp3d/>
+    <dgm:txPr/>
+    <dgm:style>
+      <a:lnRef idx="2">
+        <a:scrgbClr r="0" g="0" b="0"/>
+      </a:lnRef>
+      <a:fillRef idx="0">
+        <a:scrgbClr r="0" g="0" b="0"/>
+      </a:fillRef>
+      <a:effectRef idx="0">
+        <a:scrgbClr r="0" g="0" b="0"/>
+      </a:effectRef>
+      <a:fontRef idx="minor"/>
+    </dgm:style>
+  </dgm:styleLbl>
+  <dgm:styleLbl name="parChTrans1D4">
+    <dgm:scene3d>
+      <a:camera prst="orthographicFront"/>
+      <a:lightRig rig="threePt" dir="t"/>
+    </dgm:scene3d>
+    <dgm:sp3d/>
+    <dgm:txPr/>
+    <dgm:style>
+      <a:lnRef idx="2">
+        <a:scrgbClr r="0" g="0" b="0"/>
+      </a:lnRef>
+      <a:fillRef idx="0">
+        <a:scrgbClr r="0" g="0" b="0"/>
+      </a:fillRef>
+      <a:effectRef idx="0">
+        <a:scrgbClr r="0" g="0" b="0"/>
+      </a:effectRef>
+      <a:fontRef idx="minor"/>
+    </dgm:style>
+  </dgm:styleLbl>
+  <dgm:styleLbl name="fgAcc1">
+    <dgm:scene3d>
+      <a:camera prst="orthographicFront"/>
+      <a:lightRig rig="threePt" dir="t"/>
+    </dgm:scene3d>
+    <dgm:sp3d/>
+    <dgm:txPr/>
+    <dgm:style>
+      <a:lnRef idx="2">
+        <a:scrgbClr r="0" g="0" b="0"/>
+      </a:lnRef>
+      <a:fillRef idx="1">
+        <a:scrgbClr r="0" g="0" b="0"/>
+      </a:fillRef>
+      <a:effectRef idx="0">
+        <a:scrgbClr r="0" g="0" b="0"/>
+      </a:effectRef>
+      <a:fontRef idx="minor"/>
+    </dgm:style>
+  </dgm:styleLbl>
+  <dgm:styleLbl name="conFgAcc1">
+    <dgm:scene3d>
+      <a:camera prst="orthographicFront"/>
+      <a:lightRig rig="threePt" dir="t"/>
+    </dgm:scene3d>
+    <dgm:sp3d/>
+    <dgm:txPr/>
+    <dgm:style>
+      <a:lnRef idx="2">
+        <a:scrgbClr r="0" g="0" b="0"/>
+      </a:lnRef>
+      <a:fillRef idx="1">
+        <a:scrgbClr r="0" g="0" b="0"/>
+      </a:fillRef>
+      <a:effectRef idx="0">
+        <a:scrgbClr r="0" g="0" b="0"/>
+      </a:effectRef>
+      <a:fontRef idx="minor"/>
+    </dgm:style>
+  </dgm:styleLbl>
+  <dgm:styleLbl name="alignAcc1">
+    <dgm:scene3d>
+      <a:camera prst="orthographicFront"/>
+      <a:lightRig rig="threePt" dir="t"/>
+    </dgm:scene3d>
+    <dgm:sp3d/>
+    <dgm:txPr/>
+    <dgm:style>
+      <a:lnRef idx="2">
+        <a:scrgbClr r="0" g="0" b="0"/>
+      </a:lnRef>
+      <a:fillRef idx="1">
+        <a:scrgbClr r="0" g="0" b="0"/>
+      </a:fillRef>
+      <a:effectRef idx="0">
+        <a:scrgbClr r="0" g="0" b="0"/>
+      </a:effectRef>
+      <a:fontRef idx="minor"/>
+    </dgm:style>
+  </dgm:styleLbl>
+  <dgm:styleLbl name="trAlignAcc1">
+    <dgm:scene3d>
+      <a:camera prst="orthographicFront"/>
+      <a:lightRig rig="threePt" dir="t"/>
+    </dgm:scene3d>
+    <dgm:sp3d/>
+    <dgm:txPr/>
+    <dgm:style>
+      <a:lnRef idx="1">
+        <a:scrgbClr r="0" g="0" b="0"/>
+      </a:lnRef>
+      <a:fillRef idx="1">
+        <a:scrgbClr r="0" g="0" b="0"/>
+      </a:fillRef>
+      <a:effectRef idx="0">
+        <a:scrgbClr r="0" g="0" b="0"/>
+      </a:effectRef>
+      <a:fontRef idx="minor"/>
+    </dgm:style>
+  </dgm:styleLbl>
+  <dgm:styleLbl name="bgAcc1">
+    <dgm:scene3d>
+      <a:camera prst="orthographicFront"/>
+      <a:lightRig rig="threePt" dir="t"/>
+    </dgm:scene3d>
+    <dgm:sp3d/>
+    <dgm:txPr/>
+    <dgm:style>
+      <a:lnRef idx="2">
+        <a:scrgbClr r="0" g="0" b="0"/>
+      </a:lnRef>
+      <a:fillRef idx="1">
+        <a:scrgbClr r="0" g="0" b="0"/>
+      </a:fillRef>
+      <a:effectRef idx="0">
+        <a:scrgbClr r="0" g="0" b="0"/>
+      </a:effectRef>
+      <a:fontRef idx="minor"/>
+    </dgm:style>
+  </dgm:styleLbl>
+  <dgm:styleLbl name="solidFgAcc1">
+    <dgm:scene3d>
+      <a:camera prst="orthographicFront"/>
+      <a:lightRig rig="threePt" dir="t"/>
+    </dgm:scene3d>
+    <dgm:sp3d/>
+    <dgm:txPr/>
+    <dgm:style>
+      <a:lnRef idx="2">
+        <a:scrgbClr r="0" g="0" b="0"/>
+      </a:lnRef>
+      <a:fillRef idx="1">
+        <a:scrgbClr r="0" g="0" b="0"/>
+      </a:fillRef>
+      <a:effectRef idx="0">
+        <a:scrgbClr r="0" g="0" b="0"/>
+      </a:effectRef>
+      <a:fontRef idx="minor"/>
+    </dgm:style>
+  </dgm:styleLbl>
+  <dgm:styleLbl name="solidAlignAcc1">
+    <dgm:scene3d>
+      <a:camera prst="orthographicFront"/>
+      <a:lightRig rig="threePt" dir="t"/>
+    </dgm:scene3d>
+    <dgm:sp3d/>
+    <dgm:txPr/>
+    <dgm:style>
+      <a:lnRef idx="2">
+        <a:scrgbClr r="0" g="0" b="0"/>
+      </a:lnRef>
+      <a:fillRef idx="1">
+        <a:scrgbClr r="0" g="0" b="0"/>
+      </a:fillRef>
+      <a:effectRef idx="0">
+        <a:scrgbClr r="0" g="0" b="0"/>
+      </a:effectRef>
+      <a:fontRef idx="minor"/>
+    </dgm:style>
+  </dgm:styleLbl>
+  <dgm:styleLbl name="solidBgAcc1">
+    <dgm:scene3d>
+      <a:camera prst="orthographicFront"/>
+      <a:lightRig rig="threePt" dir="t"/>
+    </dgm:scene3d>
+    <dgm:sp3d/>
+    <dgm:txPr/>
+    <dgm:style>
+      <a:lnRef idx="2">
+        <a:scrgbClr r="0" g="0" b="0"/>
+      </a:lnRef>
+      <a:fillRef idx="1">
+        <a:scrgbClr r="0" g="0" b="0"/>
+      </a:fillRef>
+      <a:effectRef idx="0">
+        <a:scrgbClr r="0" g="0" b="0"/>
+      </a:effectRef>
+      <a:fontRef idx="minor"/>
+    </dgm:style>
+  </dgm:styleLbl>
+  <dgm:styleLbl name="fgAccFollowNode1">
+    <dgm:scene3d>
+      <a:camera prst="orthographicFront"/>
+      <a:lightRig rig="threePt" dir="t"/>
+    </dgm:scene3d>
+    <dgm:sp3d/>
+    <dgm:txPr/>
+    <dgm:style>
+      <a:lnRef idx="2">
+        <a:scrgbClr r="0" g="0" b="0"/>
+      </a:lnRef>
+      <a:fillRef idx="1">
+        <a:scrgbClr r="0" g="0" b="0"/>
+      </a:fillRef>
+      <a:effectRef idx="0">
+        <a:scrgbClr r="0" g="0" b="0"/>
+      </a:effectRef>
+      <a:fontRef idx="minor"/>
+    </dgm:style>
+  </dgm:styleLbl>
+  <dgm:styleLbl name="alignAccFollowNode1">
+    <dgm:scene3d>
+      <a:camera prst="orthographicFront"/>
+      <a:lightRig rig="threePt" dir="t"/>
+    </dgm:scene3d>
+    <dgm:sp3d/>
+    <dgm:txPr/>
+    <dgm:style>
+      <a:lnRef idx="2">
+        <a:scrgbClr r="0" g="0" b="0"/>
+      </a:lnRef>
+      <a:fillRef idx="1">
+        <a:scrgbClr r="0" g="0" b="0"/>
+      </a:fillRef>
+      <a:effectRef idx="0">
+        <a:scrgbClr r="0" g="0" b="0"/>
+      </a:effectRef>
+      <a:fontRef idx="minor"/>
+    </dgm:style>
+  </dgm:styleLbl>
+  <dgm:styleLbl name="bgAccFollowNode1">
+    <dgm:scene3d>
+      <a:camera prst="orthographicFront"/>
+      <a:lightRig rig="threePt" dir="t"/>
+    </dgm:scene3d>
+    <dgm:sp3d/>
+    <dgm:txPr/>
+    <dgm:style>
+      <a:lnRef idx="2">
+        <a:scrgbClr r="0" g="0" b="0"/>
+      </a:lnRef>
+      <a:fillRef idx="1">
+        <a:scrgbClr r="0" g="0" b="0"/>
+      </a:fillRef>
+      <a:effectRef idx="0">
+        <a:scrgbClr r="0" g="0" b="0"/>
+      </a:effectRef>
+      <a:fontRef idx="minor"/>
+    </dgm:style>
+  </dgm:styleLbl>
+  <dgm:styleLbl name="fgAcc0">
+    <dgm:scene3d>
+      <a:camera prst="orthographicFront"/>
+      <a:lightRig rig="threePt" dir="t"/>
+    </dgm:scene3d>
+    <dgm:sp3d/>
+    <dgm:txPr/>
+    <dgm:style>
+      <a:lnRef idx="2">
+        <a:scrgbClr r="0" g="0" b="0"/>
+      </a:lnRef>
+      <a:fillRef idx="1">
+        <a:scrgbClr r="0" g="0" b="0"/>
+      </a:fillRef>
+      <a:effectRef idx="0">
+        <a:scrgbClr r="0" g="0" b="0"/>
+      </a:effectRef>
+      <a:fontRef idx="minor"/>
+    </dgm:style>
+  </dgm:styleLbl>
+  <dgm:styleLbl name="fgAcc2">
+    <dgm:scene3d>
+      <a:camera prst="orthographicFront"/>
+      <a:lightRig rig="threePt" dir="t"/>
+    </dgm:scene3d>
+    <dgm:sp3d/>
+    <dgm:txPr/>
+    <dgm:style>
+      <a:lnRef idx="2">
+        <a:scrgbClr r="0" g="0" b="0"/>
+      </a:lnRef>
+      <a:fillRef idx="1">
+        <a:scrgbClr r="0" g="0" b="0"/>
+      </a:fillRef>
+      <a:effectRef idx="0">
+        <a:scrgbClr r="0" g="0" b="0"/>
+      </a:effectRef>
+      <a:fontRef idx="minor"/>
+    </dgm:style>
+  </dgm:styleLbl>
+  <dgm:styleLbl name="fgAcc3">
+    <dgm:scene3d>
+      <a:camera prst="orthographicFront"/>
+      <a:lightRig rig="threePt" dir="t"/>
+    </dgm:scene3d>
+    <dgm:sp3d/>
+    <dgm:txPr/>
+    <dgm:style>
+      <a:lnRef idx="2">
+        <a:scrgbClr r="0" g="0" b="0"/>
+      </a:lnRef>
+      <a:fillRef idx="1">
+        <a:scrgbClr r="0" g="0" b="0"/>
+      </a:fillRef>
+      <a:effectRef idx="0">
+        <a:scrgbClr r="0" g="0" b="0"/>
+      </a:effectRef>
+      <a:fontRef idx="minor"/>
+    </dgm:style>
+  </dgm:styleLbl>
+  <dgm:styleLbl name="fgAcc4">
+    <dgm:scene3d>
+      <a:camera prst="orthographicFront"/>
+      <a:lightRig rig="threePt" dir="t"/>
+    </dgm:scene3d>
+    <dgm:sp3d/>
+    <dgm:txPr/>
+    <dgm:style>
+      <a:lnRef idx="2">
+        <a:scrgbClr r="0" g="0" b="0"/>
+      </a:lnRef>
+      <a:fillRef idx="1">
+        <a:scrgbClr r="0" g="0" b="0"/>
+      </a:fillRef>
+      <a:effectRef idx="0">
+        <a:scrgbClr r="0" g="0" b="0"/>
+      </a:effectRef>
+      <a:fontRef idx="minor"/>
+    </dgm:style>
+  </dgm:styleLbl>
+  <dgm:styleLbl name="bgShp">
+    <dgm:scene3d>
+      <a:camera prst="orthographicFront"/>
+      <a:lightRig rig="threePt" dir="t"/>
+    </dgm:scene3d>
+    <dgm:sp3d/>
+    <dgm:txPr/>
+    <dgm:style>
+      <a:lnRef idx="0">
+        <a:scrgbClr r="0" g="0" b="0"/>
+      </a:lnRef>
+      <a:fillRef idx="1">
+        <a:scrgbClr r="0" g="0" b="0"/>
+      </a:fillRef>
+      <a:effectRef idx="0">
+        <a:scrgbClr r="0" g="0" b="0"/>
+      </a:effectRef>
+      <a:fontRef idx="minor"/>
+    </dgm:style>
+  </dgm:styleLbl>
+  <dgm:styleLbl name="dkBgShp">
+    <dgm:scene3d>
+      <a:camera prst="orthographicFront"/>
+      <a:lightRig rig="threePt" dir="t"/>
+    </dgm:scene3d>
+    <dgm:sp3d/>
+    <dgm:txPr/>
+    <dgm:style>
+      <a:lnRef idx="0">
+        <a:scrgbClr r="0" g="0" b="0"/>
+      </a:lnRef>
+      <a:fillRef idx="1">
+        <a:scrgbClr r="0" g="0" b="0"/>
+      </a:fillRef>
+      <a:effectRef idx="0">
+        <a:scrgbClr r="0" g="0" b="0"/>
+      </a:effectRef>
+      <a:fontRef idx="minor"/>
+    </dgm:style>
+  </dgm:styleLbl>
+  <dgm:styleLbl name="trBgShp">
+    <dgm:scene3d>
+      <a:camera prst="orthographicFront"/>
+      <a:lightRig rig="threePt" dir="t"/>
+    </dgm:scene3d>
+    <dgm:sp3d/>
+    <dgm:txPr/>
+    <dgm:style>
+      <a:lnRef idx="0">
+        <a:scrgbClr r="0" g="0" b="0"/>
+      </a:lnRef>
+      <a:fillRef idx="1">
+        <a:scrgbClr r="0" g="0" b="0"/>
+      </a:fillRef>
+      <a:effectRef idx="0">
+        <a:scrgbClr r="0" g="0" b="0"/>
+      </a:effectRef>
+      <a:fontRef idx="minor"/>
+    </dgm:style>
+  </dgm:styleLbl>
+  <dgm:styleLbl name="fgShp">
+    <dgm:scene3d>
+      <a:camera prst="orthographicFront"/>
+      <a:lightRig rig="threePt" dir="t"/>
+    </dgm:scene3d>
+    <dgm:sp3d/>
+    <dgm:txPr/>
+    <dgm:style>
+      <a:lnRef idx="2">
+        <a:scrgbClr r="0" g="0" b="0"/>
+      </a:lnRef>
+      <a:fillRef idx="1">
+        <a:scrgbClr r="0" g="0" b="0"/>
+      </a:fillRef>
+      <a:effectRef idx="0">
+        <a:scrgbClr r="0" g="0" b="0"/>
+      </a:effectRef>
+      <a:fontRef idx="minor"/>
+    </dgm:style>
+  </dgm:styleLbl>
+  <dgm:styleLbl name="revTx">
+    <dgm:scene3d>
+      <a:camera prst="orthographicFront"/>
+      <a:lightRig rig="threePt" dir="t"/>
+    </dgm:scene3d>
+    <dgm:sp3d/>
+    <dgm:txPr/>
+    <dgm:style>
+      <a:lnRef idx="0">
+        <a:scrgbClr r="0" g="0" b="0"/>
+      </a:lnRef>
+      <a:fillRef idx="0">
+        <a:scrgbClr r="0" g="0" b="0"/>
+      </a:fillRef>
+      <a:effectRef idx="0">
+        <a:scrgbClr r="0" g="0" b="0"/>
+      </a:effectRef>
+      <a:fontRef idx="minor"/>
+    </dgm:style>
+  </dgm:styleLbl>
+</dgm:styleDef>
+</file>
+
+<file path=word/diagrams/quickStyle6.xml><?xml version="1.0" encoding="utf-8"?>
 <dgm:styleDef xmlns:dgm="http://schemas.openxmlformats.org/drawingml/2006/diagram" xmlns:a="http://schemas.openxmlformats.org/drawingml/2006/main" uniqueId="urn:microsoft.com/office/officeart/2005/8/quickstyle/simple1">
   <dgm:title val=""/>
   <dgm:desc val=""/>

</xml_diff>

<commit_message>
Added player: attack to REQUIREMENTS doc
</commit_message>
<xml_diff>
--- a/doc/REQUIREMENTS.docx
+++ b/doc/REQUIREMENTS.docx
@@ -1423,7 +1423,7 @@
           </mc:Choice>
           <mc:Fallback>
             <w:pict>
-              <v:shapetype w14:anchorId="7A8D0627" id="_x0000_t13" coordsize="21600,21600" o:spt="13" adj="16200,5400" path="m@0,l@0@1,0@1,0@2@0@2@0,21600,21600,10800xe">
+              <v:shapetype w14:anchorId="6A86D19C" id="_x0000_t13" coordsize="21600,21600" o:spt="13" adj="16200,5400" path="m@0,l@0@1,0@1,0@2@0@2@0,21600,21600,10800xe">
                 <v:stroke joinstyle="miter"/>
                 <v:formulas>
                   <v:f eqn="val #0"/>
@@ -2123,12 +2123,269 @@
     <w:p>
       <w:pPr>
         <w:rPr>
+          <w:b/>
+          <w:sz w:val="28"/>
+          <w:szCs w:val="28"/>
+        </w:rPr>
+      </w:pPr>
+      <w:r>
+        <w:rPr>
+          <w:b/>
+          <w:sz w:val="28"/>
+          <w:szCs w:val="28"/>
+        </w:rPr>
+        <w:t>Player: Attack</w:t>
+      </w:r>
+    </w:p>
+    <w:p>
+      <w:pPr>
+        <w:rPr>
+          <w:sz w:val="28"/>
+          <w:szCs w:val="28"/>
+        </w:rPr>
+      </w:pPr>
+      <w:r>
+        <w:rPr>
+          <w:sz w:val="28"/>
+          <w:szCs w:val="28"/>
+        </w:rPr>
+        <w:tab/>
+        <w:t xml:space="preserve">Along with moving, a player can attack on their turn.  </w:t>
+      </w:r>
+      <w:r>
+        <w:rPr>
+          <w:sz w:val="28"/>
+          <w:szCs w:val="28"/>
+        </w:rPr>
+        <w:t>The player can attack a tile if it is in the shooting range of one of their robots.  The selected tile then takes the amount of damage the player’s robot can give, and subtracts it from the health of all robots on the tile.  Note that a player can move and shoot in the same turn, and can move after shooting, provided the robot’s movement range has not been exceeded. Also, a player can damage their own robot.</w:t>
+      </w:r>
+    </w:p>
+    <w:p>
+      <w:pPr>
+        <w:rPr>
+          <w:sz w:val="28"/>
+          <w:szCs w:val="28"/>
+        </w:rPr>
+      </w:pPr>
+    </w:p>
+    <w:p>
+      <w:pPr>
+        <w:rPr>
+          <w:sz w:val="28"/>
+          <w:szCs w:val="28"/>
+        </w:rPr>
+      </w:pPr>
+      <w:r>
+        <w:rPr>
+          <w:sz w:val="28"/>
+          <w:szCs w:val="28"/>
+        </w:rPr>
+        <w:tab/>
+      </w:r>
+      <w:r>
+        <w:rPr>
+          <w:b/>
+          <w:sz w:val="28"/>
+          <w:szCs w:val="28"/>
+        </w:rPr>
+        <w:t xml:space="preserve">Preconditions: </w:t>
+      </w:r>
+      <w:r>
+        <w:rPr>
+          <w:b/>
+          <w:sz w:val="28"/>
+          <w:szCs w:val="28"/>
+        </w:rPr>
+        <w:tab/>
+      </w:r>
+      <w:r>
+        <w:rPr>
+          <w:sz w:val="28"/>
+          <w:szCs w:val="28"/>
+        </w:rPr>
+        <w:t>-It is the player’s turn</w:t>
+      </w:r>
+    </w:p>
+    <w:p>
+      <w:pPr>
+        <w:ind w:left="2880"/>
+        <w:rPr>
+          <w:sz w:val="28"/>
+          <w:szCs w:val="28"/>
+        </w:rPr>
+      </w:pPr>
+      <w:r>
+        <w:rPr>
+          <w:sz w:val="28"/>
+          <w:szCs w:val="28"/>
+        </w:rPr>
+        <w:t>-The enemy robot is within shooting range of the player’s robot</w:t>
+      </w:r>
+    </w:p>
+    <w:p>
+      <w:pPr>
+        <w:ind w:left="2880" w:hanging="2160"/>
+        <w:rPr>
+          <w:sz w:val="28"/>
+          <w:szCs w:val="28"/>
+        </w:rPr>
+      </w:pPr>
+      <w:r>
+        <w:rPr>
+          <w:b/>
+          <w:sz w:val="28"/>
+          <w:szCs w:val="28"/>
+        </w:rPr>
+        <w:t xml:space="preserve">Post-conditions: </w:t>
+      </w:r>
+      <w:r>
+        <w:rPr>
+          <w:b/>
+          <w:sz w:val="28"/>
+          <w:szCs w:val="28"/>
+        </w:rPr>
+        <w:tab/>
+      </w:r>
+      <w:r>
+        <w:rPr>
+          <w:sz w:val="28"/>
+          <w:szCs w:val="28"/>
+        </w:rPr>
+        <w:t>-The enemy robot takes the amount of damage the player’s robot can give</w:t>
+      </w:r>
+    </w:p>
+    <w:p>
+      <w:pPr>
+        <w:ind w:left="2880" w:hanging="2160"/>
+        <w:rPr>
+          <w:b/>
+          <w:sz w:val="28"/>
+          <w:szCs w:val="28"/>
+        </w:rPr>
+      </w:pPr>
+      <w:r>
+        <w:rPr>
+          <w:b/>
+          <w:noProof/>
+          <w:sz w:val="28"/>
+          <w:szCs w:val="28"/>
+          <w:lang w:eastAsia="en-CA"/>
+        </w:rPr>
+        <w:lastRenderedPageBreak/>
+        <w:drawing>
+          <wp:inline distT="0" distB="0" distL="0" distR="0">
+            <wp:extent cx="5486400" cy="3200400"/>
+            <wp:effectExtent l="0" t="0" r="38100" b="0"/>
+            <wp:docPr id="9" name="Diagram 9"/>
+            <wp:cNvGraphicFramePr/>
+            <a:graphic xmlns:a="http://schemas.openxmlformats.org/drawingml/2006/main">
+              <a:graphicData uri="http://schemas.openxmlformats.org/drawingml/2006/diagram">
+                <dgm:relIds xmlns:dgm="http://schemas.openxmlformats.org/drawingml/2006/diagram" xmlns:r="http://schemas.openxmlformats.org/officeDocument/2006/relationships" r:dm="rId35" r:lo="rId36" r:qs="rId37" r:cs="rId38"/>
+              </a:graphicData>
+            </a:graphic>
+          </wp:inline>
+        </w:drawing>
+      </w:r>
+    </w:p>
+    <w:p>
+      <w:pPr>
+        <w:ind w:left="2880" w:hanging="2160"/>
+        <w:rPr>
+          <w:i/>
+          <w:sz w:val="28"/>
+          <w:szCs w:val="28"/>
+        </w:rPr>
+      </w:pPr>
+      <w:r>
+        <w:rPr>
+          <w:b/>
+          <w:sz w:val="28"/>
+          <w:szCs w:val="28"/>
+        </w:rPr>
+        <w:t xml:space="preserve">FIG </w:t>
+      </w:r>
+      <w:proofErr w:type="spellStart"/>
+      <w:r>
+        <w:rPr>
+          <w:b/>
+          <w:sz w:val="28"/>
+          <w:szCs w:val="28"/>
+        </w:rPr>
+        <w:t>x.x</w:t>
+      </w:r>
+      <w:proofErr w:type="spellEnd"/>
+      <w:r>
+        <w:rPr>
+          <w:b/>
+          <w:sz w:val="28"/>
+          <w:szCs w:val="28"/>
+        </w:rPr>
+        <w:t xml:space="preserve">: </w:t>
+      </w:r>
+      <w:r>
+        <w:rPr>
+          <w:i/>
+          <w:sz w:val="28"/>
+          <w:szCs w:val="28"/>
+        </w:rPr>
+        <w:t>The above figure shows the sequence of events taken by a player</w:t>
+      </w:r>
+    </w:p>
+    <w:p>
+      <w:pPr>
+        <w:ind w:left="2880" w:hanging="2160"/>
+        <w:rPr>
+          <w:i/>
+          <w:sz w:val="28"/>
+          <w:szCs w:val="28"/>
+        </w:rPr>
+      </w:pPr>
+      <w:r>
+        <w:rPr>
+          <w:i/>
+          <w:sz w:val="28"/>
+          <w:szCs w:val="28"/>
+        </w:rPr>
+        <w:t xml:space="preserve">who has chosen to attack.  </w:t>
+      </w:r>
+      <w:r>
+        <w:rPr>
+          <w:i/>
+          <w:sz w:val="28"/>
+          <w:szCs w:val="28"/>
+        </w:rPr>
+        <w:t>Note that a player can damage their own robot.</w:t>
+      </w:r>
+    </w:p>
+    <w:p>
+      <w:pPr>
+        <w:ind w:left="2880" w:hanging="2160"/>
+        <w:rPr>
+          <w:i/>
+          <w:sz w:val="28"/>
+          <w:szCs w:val="28"/>
+        </w:rPr>
+      </w:pPr>
+    </w:p>
+    <w:p>
+      <w:pPr>
+        <w:ind w:left="2880" w:hanging="2160"/>
+        <w:rPr>
+          <w:b/>
           <w:sz w:val="28"/>
           <w:szCs w:val="28"/>
         </w:rPr>
       </w:pPr>
       <w:bookmarkStart w:id="0" w:name="_GoBack"/>
       <w:bookmarkEnd w:id="0"/>
+      <w:r>
+        <w:rPr>
+          <w:b/>
+          <w:sz w:val="28"/>
+          <w:szCs w:val="28"/>
+        </w:rPr>
+        <w:tab/>
+      </w:r>
     </w:p>
     <w:p>
       <w:pPr>
@@ -7160,6 +7417,753 @@
 </file>
 
 <file path=word/diagrams/colors6.xml><?xml version="1.0" encoding="utf-8"?>
+<dgm:colorsDef xmlns:dgm="http://schemas.openxmlformats.org/drawingml/2006/diagram" xmlns:a="http://schemas.openxmlformats.org/drawingml/2006/main" uniqueId="urn:microsoft.com/office/officeart/2005/8/colors/accent1_2">
+  <dgm:title val=""/>
+  <dgm:desc val=""/>
+  <dgm:catLst>
+    <dgm:cat type="accent1" pri="11200"/>
+  </dgm:catLst>
+  <dgm:styleLbl name="node0">
+    <dgm:fillClrLst meth="repeat">
+      <a:schemeClr val="accent1"/>
+    </dgm:fillClrLst>
+    <dgm:linClrLst meth="repeat">
+      <a:schemeClr val="lt1"/>
+    </dgm:linClrLst>
+    <dgm:effectClrLst/>
+    <dgm:txLinClrLst/>
+    <dgm:txFillClrLst/>
+    <dgm:txEffectClrLst/>
+  </dgm:styleLbl>
+  <dgm:styleLbl name="alignNode1">
+    <dgm:fillClrLst meth="repeat">
+      <a:schemeClr val="accent1"/>
+    </dgm:fillClrLst>
+    <dgm:linClrLst meth="repeat">
+      <a:schemeClr val="accent1"/>
+    </dgm:linClrLst>
+    <dgm:effectClrLst/>
+    <dgm:txLinClrLst/>
+    <dgm:txFillClrLst/>
+    <dgm:txEffectClrLst/>
+  </dgm:styleLbl>
+  <dgm:styleLbl name="node1">
+    <dgm:fillClrLst meth="repeat">
+      <a:schemeClr val="accent1"/>
+    </dgm:fillClrLst>
+    <dgm:linClrLst meth="repeat">
+      <a:schemeClr val="lt1"/>
+    </dgm:linClrLst>
+    <dgm:effectClrLst/>
+    <dgm:txLinClrLst/>
+    <dgm:txFillClrLst/>
+    <dgm:txEffectClrLst/>
+  </dgm:styleLbl>
+  <dgm:styleLbl name="lnNode1">
+    <dgm:fillClrLst meth="repeat">
+      <a:schemeClr val="accent1"/>
+    </dgm:fillClrLst>
+    <dgm:linClrLst meth="repeat">
+      <a:schemeClr val="lt1"/>
+    </dgm:linClrLst>
+    <dgm:effectClrLst/>
+    <dgm:txLinClrLst/>
+    <dgm:txFillClrLst/>
+    <dgm:txEffectClrLst/>
+  </dgm:styleLbl>
+  <dgm:styleLbl name="vennNode1">
+    <dgm:fillClrLst meth="repeat">
+      <a:schemeClr val="accent1">
+        <a:alpha val="50000"/>
+      </a:schemeClr>
+    </dgm:fillClrLst>
+    <dgm:linClrLst meth="repeat">
+      <a:schemeClr val="lt1"/>
+    </dgm:linClrLst>
+    <dgm:effectClrLst/>
+    <dgm:txLinClrLst/>
+    <dgm:txFillClrLst/>
+    <dgm:txEffectClrLst/>
+  </dgm:styleLbl>
+  <dgm:styleLbl name="node2">
+    <dgm:fillClrLst meth="repeat">
+      <a:schemeClr val="accent1"/>
+    </dgm:fillClrLst>
+    <dgm:linClrLst meth="repeat">
+      <a:schemeClr val="lt1"/>
+    </dgm:linClrLst>
+    <dgm:effectClrLst/>
+    <dgm:txLinClrLst/>
+    <dgm:txFillClrLst/>
+    <dgm:txEffectClrLst/>
+  </dgm:styleLbl>
+  <dgm:styleLbl name="node3">
+    <dgm:fillClrLst meth="repeat">
+      <a:schemeClr val="accent1"/>
+    </dgm:fillClrLst>
+    <dgm:linClrLst meth="repeat">
+      <a:schemeClr val="lt1"/>
+    </dgm:linClrLst>
+    <dgm:effectClrLst/>
+    <dgm:txLinClrLst/>
+    <dgm:txFillClrLst/>
+    <dgm:txEffectClrLst/>
+  </dgm:styleLbl>
+  <dgm:styleLbl name="node4">
+    <dgm:fillClrLst meth="repeat">
+      <a:schemeClr val="accent1"/>
+    </dgm:fillClrLst>
+    <dgm:linClrLst meth="repeat">
+      <a:schemeClr val="lt1"/>
+    </dgm:linClrLst>
+    <dgm:effectClrLst/>
+    <dgm:txLinClrLst/>
+    <dgm:txFillClrLst/>
+    <dgm:txEffectClrLst/>
+  </dgm:styleLbl>
+  <dgm:styleLbl name="fgImgPlace1">
+    <dgm:fillClrLst meth="repeat">
+      <a:schemeClr val="accent1">
+        <a:tint val="50000"/>
+      </a:schemeClr>
+    </dgm:fillClrLst>
+    <dgm:linClrLst meth="repeat">
+      <a:schemeClr val="lt1"/>
+    </dgm:linClrLst>
+    <dgm:effectClrLst/>
+    <dgm:txLinClrLst/>
+    <dgm:txFillClrLst meth="repeat">
+      <a:schemeClr val="lt1"/>
+    </dgm:txFillClrLst>
+    <dgm:txEffectClrLst/>
+  </dgm:styleLbl>
+  <dgm:styleLbl name="alignImgPlace1">
+    <dgm:fillClrLst meth="repeat">
+      <a:schemeClr val="accent1">
+        <a:tint val="50000"/>
+      </a:schemeClr>
+    </dgm:fillClrLst>
+    <dgm:linClrLst meth="repeat">
+      <a:schemeClr val="lt1"/>
+    </dgm:linClrLst>
+    <dgm:effectClrLst/>
+    <dgm:txLinClrLst/>
+    <dgm:txFillClrLst meth="repeat">
+      <a:schemeClr val="lt1"/>
+    </dgm:txFillClrLst>
+    <dgm:txEffectClrLst/>
+  </dgm:styleLbl>
+  <dgm:styleLbl name="bgImgPlace1">
+    <dgm:fillClrLst meth="repeat">
+      <a:schemeClr val="accent1">
+        <a:tint val="50000"/>
+      </a:schemeClr>
+    </dgm:fillClrLst>
+    <dgm:linClrLst meth="repeat">
+      <a:schemeClr val="lt1"/>
+    </dgm:linClrLst>
+    <dgm:effectClrLst/>
+    <dgm:txLinClrLst/>
+    <dgm:txFillClrLst meth="repeat">
+      <a:schemeClr val="lt1"/>
+    </dgm:txFillClrLst>
+    <dgm:txEffectClrLst/>
+  </dgm:styleLbl>
+  <dgm:styleLbl name="sibTrans2D1">
+    <dgm:fillClrLst meth="repeat">
+      <a:schemeClr val="accent1">
+        <a:tint val="60000"/>
+      </a:schemeClr>
+    </dgm:fillClrLst>
+    <dgm:linClrLst meth="repeat">
+      <a:schemeClr val="accent1">
+        <a:tint val="60000"/>
+      </a:schemeClr>
+    </dgm:linClrLst>
+    <dgm:effectClrLst/>
+    <dgm:txLinClrLst/>
+    <dgm:txFillClrLst/>
+    <dgm:txEffectClrLst/>
+  </dgm:styleLbl>
+  <dgm:styleLbl name="fgSibTrans2D1">
+    <dgm:fillClrLst meth="repeat">
+      <a:schemeClr val="accent1">
+        <a:tint val="60000"/>
+      </a:schemeClr>
+    </dgm:fillClrLst>
+    <dgm:linClrLst meth="repeat">
+      <a:schemeClr val="accent1">
+        <a:tint val="60000"/>
+      </a:schemeClr>
+    </dgm:linClrLst>
+    <dgm:effectClrLst/>
+    <dgm:txLinClrLst/>
+    <dgm:txFillClrLst/>
+    <dgm:txEffectClrLst/>
+  </dgm:styleLbl>
+  <dgm:styleLbl name="bgSibTrans2D1">
+    <dgm:fillClrLst meth="repeat">
+      <a:schemeClr val="accent1">
+        <a:tint val="60000"/>
+      </a:schemeClr>
+    </dgm:fillClrLst>
+    <dgm:linClrLst meth="repeat">
+      <a:schemeClr val="accent1">
+        <a:tint val="60000"/>
+      </a:schemeClr>
+    </dgm:linClrLst>
+    <dgm:effectClrLst/>
+    <dgm:txLinClrLst/>
+    <dgm:txFillClrLst/>
+    <dgm:txEffectClrLst/>
+  </dgm:styleLbl>
+  <dgm:styleLbl name="sibTrans1D1">
+    <dgm:fillClrLst meth="repeat">
+      <a:schemeClr val="accent1"/>
+    </dgm:fillClrLst>
+    <dgm:linClrLst meth="repeat">
+      <a:schemeClr val="accent1"/>
+    </dgm:linClrLst>
+    <dgm:effectClrLst/>
+    <dgm:txLinClrLst/>
+    <dgm:txFillClrLst meth="repeat">
+      <a:schemeClr val="tx1"/>
+    </dgm:txFillClrLst>
+    <dgm:txEffectClrLst/>
+  </dgm:styleLbl>
+  <dgm:styleLbl name="callout">
+    <dgm:fillClrLst meth="repeat">
+      <a:schemeClr val="accent1"/>
+    </dgm:fillClrLst>
+    <dgm:linClrLst meth="repeat">
+      <a:schemeClr val="accent1">
+        <a:tint val="50000"/>
+      </a:schemeClr>
+    </dgm:linClrLst>
+    <dgm:effectClrLst/>
+    <dgm:txLinClrLst/>
+    <dgm:txFillClrLst meth="repeat">
+      <a:schemeClr val="tx1"/>
+    </dgm:txFillClrLst>
+    <dgm:txEffectClrLst/>
+  </dgm:styleLbl>
+  <dgm:styleLbl name="asst0">
+    <dgm:fillClrLst meth="repeat">
+      <a:schemeClr val="accent1"/>
+    </dgm:fillClrLst>
+    <dgm:linClrLst meth="repeat">
+      <a:schemeClr val="lt1"/>
+    </dgm:linClrLst>
+    <dgm:effectClrLst/>
+    <dgm:txLinClrLst/>
+    <dgm:txFillClrLst/>
+    <dgm:txEffectClrLst/>
+  </dgm:styleLbl>
+  <dgm:styleLbl name="asst1">
+    <dgm:fillClrLst meth="repeat">
+      <a:schemeClr val="accent1"/>
+    </dgm:fillClrLst>
+    <dgm:linClrLst meth="repeat">
+      <a:schemeClr val="lt1"/>
+    </dgm:linClrLst>
+    <dgm:effectClrLst/>
+    <dgm:txLinClrLst/>
+    <dgm:txFillClrLst/>
+    <dgm:txEffectClrLst/>
+  </dgm:styleLbl>
+  <dgm:styleLbl name="asst2">
+    <dgm:fillClrLst meth="repeat">
+      <a:schemeClr val="accent1"/>
+    </dgm:fillClrLst>
+    <dgm:linClrLst meth="repeat">
+      <a:schemeClr val="lt1"/>
+    </dgm:linClrLst>
+    <dgm:effectClrLst/>
+    <dgm:txLinClrLst/>
+    <dgm:txFillClrLst/>
+    <dgm:txEffectClrLst/>
+  </dgm:styleLbl>
+  <dgm:styleLbl name="asst3">
+    <dgm:fillClrLst meth="repeat">
+      <a:schemeClr val="accent1"/>
+    </dgm:fillClrLst>
+    <dgm:linClrLst meth="repeat">
+      <a:schemeClr val="lt1"/>
+    </dgm:linClrLst>
+    <dgm:effectClrLst/>
+    <dgm:txLinClrLst/>
+    <dgm:txFillClrLst/>
+    <dgm:txEffectClrLst/>
+  </dgm:styleLbl>
+  <dgm:styleLbl name="asst4">
+    <dgm:fillClrLst meth="repeat">
+      <a:schemeClr val="accent1"/>
+    </dgm:fillClrLst>
+    <dgm:linClrLst meth="repeat">
+      <a:schemeClr val="lt1"/>
+    </dgm:linClrLst>
+    <dgm:effectClrLst/>
+    <dgm:txLinClrLst/>
+    <dgm:txFillClrLst/>
+    <dgm:txEffectClrLst/>
+  </dgm:styleLbl>
+  <dgm:styleLbl name="parChTrans2D1">
+    <dgm:fillClrLst meth="repeat">
+      <a:schemeClr val="accent1">
+        <a:tint val="60000"/>
+      </a:schemeClr>
+    </dgm:fillClrLst>
+    <dgm:linClrLst meth="repeat">
+      <a:schemeClr val="accent1">
+        <a:tint val="60000"/>
+      </a:schemeClr>
+    </dgm:linClrLst>
+    <dgm:effectClrLst/>
+    <dgm:txLinClrLst/>
+    <dgm:txFillClrLst meth="repeat">
+      <a:schemeClr val="lt1"/>
+    </dgm:txFillClrLst>
+    <dgm:txEffectClrLst/>
+  </dgm:styleLbl>
+  <dgm:styleLbl name="parChTrans2D2">
+    <dgm:fillClrLst meth="repeat">
+      <a:schemeClr val="accent1"/>
+    </dgm:fillClrLst>
+    <dgm:linClrLst meth="repeat">
+      <a:schemeClr val="accent1"/>
+    </dgm:linClrLst>
+    <dgm:effectClrLst/>
+    <dgm:txLinClrLst/>
+    <dgm:txFillClrLst meth="repeat">
+      <a:schemeClr val="lt1"/>
+    </dgm:txFillClrLst>
+    <dgm:txEffectClrLst/>
+  </dgm:styleLbl>
+  <dgm:styleLbl name="parChTrans2D3">
+    <dgm:fillClrLst meth="repeat">
+      <a:schemeClr val="accent1"/>
+    </dgm:fillClrLst>
+    <dgm:linClrLst meth="repeat">
+      <a:schemeClr val="accent1"/>
+    </dgm:linClrLst>
+    <dgm:effectClrLst/>
+    <dgm:txLinClrLst/>
+    <dgm:txFillClrLst meth="repeat">
+      <a:schemeClr val="lt1"/>
+    </dgm:txFillClrLst>
+    <dgm:txEffectClrLst/>
+  </dgm:styleLbl>
+  <dgm:styleLbl name="parChTrans2D4">
+    <dgm:fillClrLst meth="repeat">
+      <a:schemeClr val="accent1"/>
+    </dgm:fillClrLst>
+    <dgm:linClrLst meth="repeat">
+      <a:schemeClr val="accent1"/>
+    </dgm:linClrLst>
+    <dgm:effectClrLst/>
+    <dgm:txLinClrLst/>
+    <dgm:txFillClrLst meth="repeat">
+      <a:schemeClr val="lt1"/>
+    </dgm:txFillClrLst>
+    <dgm:txEffectClrLst/>
+  </dgm:styleLbl>
+  <dgm:styleLbl name="parChTrans1D1">
+    <dgm:fillClrLst meth="repeat">
+      <a:schemeClr val="accent1"/>
+    </dgm:fillClrLst>
+    <dgm:linClrLst meth="repeat">
+      <a:schemeClr val="accent1">
+        <a:shade val="60000"/>
+      </a:schemeClr>
+    </dgm:linClrLst>
+    <dgm:effectClrLst/>
+    <dgm:txLinClrLst/>
+    <dgm:txFillClrLst meth="repeat">
+      <a:schemeClr val="tx1"/>
+    </dgm:txFillClrLst>
+    <dgm:txEffectClrLst/>
+  </dgm:styleLbl>
+  <dgm:styleLbl name="parChTrans1D2">
+    <dgm:fillClrLst meth="repeat">
+      <a:schemeClr val="accent1"/>
+    </dgm:fillClrLst>
+    <dgm:linClrLst meth="repeat">
+      <a:schemeClr val="accent1">
+        <a:shade val="60000"/>
+      </a:schemeClr>
+    </dgm:linClrLst>
+    <dgm:effectClrLst/>
+    <dgm:txLinClrLst/>
+    <dgm:txFillClrLst meth="repeat">
+      <a:schemeClr val="tx1"/>
+    </dgm:txFillClrLst>
+    <dgm:txEffectClrLst/>
+  </dgm:styleLbl>
+  <dgm:styleLbl name="parChTrans1D3">
+    <dgm:fillClrLst meth="repeat">
+      <a:schemeClr val="accent1"/>
+    </dgm:fillClrLst>
+    <dgm:linClrLst meth="repeat">
+      <a:schemeClr val="accent1">
+        <a:shade val="80000"/>
+      </a:schemeClr>
+    </dgm:linClrLst>
+    <dgm:effectClrLst/>
+    <dgm:txLinClrLst/>
+    <dgm:txFillClrLst meth="repeat">
+      <a:schemeClr val="tx1"/>
+    </dgm:txFillClrLst>
+    <dgm:txEffectClrLst/>
+  </dgm:styleLbl>
+  <dgm:styleLbl name="parChTrans1D4">
+    <dgm:fillClrLst meth="repeat">
+      <a:schemeClr val="accent1"/>
+    </dgm:fillClrLst>
+    <dgm:linClrLst meth="repeat">
+      <a:schemeClr val="accent1">
+        <a:shade val="80000"/>
+      </a:schemeClr>
+    </dgm:linClrLst>
+    <dgm:effectClrLst/>
+    <dgm:txLinClrLst/>
+    <dgm:txFillClrLst meth="repeat">
+      <a:schemeClr val="tx1"/>
+    </dgm:txFillClrLst>
+    <dgm:txEffectClrLst/>
+  </dgm:styleLbl>
+  <dgm:styleLbl name="fgAcc1">
+    <dgm:fillClrLst meth="repeat">
+      <a:schemeClr val="lt1">
+        <a:alpha val="90000"/>
+      </a:schemeClr>
+    </dgm:fillClrLst>
+    <dgm:linClrLst meth="repeat">
+      <a:schemeClr val="accent1"/>
+    </dgm:linClrLst>
+    <dgm:effectClrLst/>
+    <dgm:txLinClrLst/>
+    <dgm:txFillClrLst meth="repeat">
+      <a:schemeClr val="dk1"/>
+    </dgm:txFillClrLst>
+    <dgm:txEffectClrLst/>
+  </dgm:styleLbl>
+  <dgm:styleLbl name="conFgAcc1">
+    <dgm:fillClrLst meth="repeat">
+      <a:schemeClr val="lt1">
+        <a:alpha val="90000"/>
+      </a:schemeClr>
+    </dgm:fillClrLst>
+    <dgm:linClrLst meth="repeat">
+      <a:schemeClr val="accent1"/>
+    </dgm:linClrLst>
+    <dgm:effectClrLst/>
+    <dgm:txLinClrLst/>
+    <dgm:txFillClrLst meth="repeat">
+      <a:schemeClr val="dk1"/>
+    </dgm:txFillClrLst>
+    <dgm:txEffectClrLst/>
+  </dgm:styleLbl>
+  <dgm:styleLbl name="alignAcc1">
+    <dgm:fillClrLst meth="repeat">
+      <a:schemeClr val="lt1">
+        <a:alpha val="90000"/>
+      </a:schemeClr>
+    </dgm:fillClrLst>
+    <dgm:linClrLst meth="repeat">
+      <a:schemeClr val="accent1"/>
+    </dgm:linClrLst>
+    <dgm:effectClrLst/>
+    <dgm:txLinClrLst/>
+    <dgm:txFillClrLst meth="repeat">
+      <a:schemeClr val="dk1"/>
+    </dgm:txFillClrLst>
+    <dgm:txEffectClrLst/>
+  </dgm:styleLbl>
+  <dgm:styleLbl name="trAlignAcc1">
+    <dgm:fillClrLst meth="repeat">
+      <a:schemeClr val="lt1">
+        <a:alpha val="40000"/>
+      </a:schemeClr>
+    </dgm:fillClrLst>
+    <dgm:linClrLst meth="repeat">
+      <a:schemeClr val="accent1"/>
+    </dgm:linClrLst>
+    <dgm:effectClrLst/>
+    <dgm:txLinClrLst/>
+    <dgm:txFillClrLst meth="repeat">
+      <a:schemeClr val="dk1"/>
+    </dgm:txFillClrLst>
+    <dgm:txEffectClrLst/>
+  </dgm:styleLbl>
+  <dgm:styleLbl name="bgAcc1">
+    <dgm:fillClrLst meth="repeat">
+      <a:schemeClr val="lt1">
+        <a:alpha val="90000"/>
+      </a:schemeClr>
+    </dgm:fillClrLst>
+    <dgm:linClrLst meth="repeat">
+      <a:schemeClr val="accent1"/>
+    </dgm:linClrLst>
+    <dgm:effectClrLst/>
+    <dgm:txLinClrLst/>
+    <dgm:txFillClrLst meth="repeat">
+      <a:schemeClr val="dk1"/>
+    </dgm:txFillClrLst>
+    <dgm:txEffectClrLst/>
+  </dgm:styleLbl>
+  <dgm:styleLbl name="solidFgAcc1">
+    <dgm:fillClrLst meth="repeat">
+      <a:schemeClr val="lt1"/>
+    </dgm:fillClrLst>
+    <dgm:linClrLst meth="repeat">
+      <a:schemeClr val="accent1"/>
+    </dgm:linClrLst>
+    <dgm:effectClrLst/>
+    <dgm:txLinClrLst/>
+    <dgm:txFillClrLst meth="repeat">
+      <a:schemeClr val="dk1"/>
+    </dgm:txFillClrLst>
+    <dgm:txEffectClrLst/>
+  </dgm:styleLbl>
+  <dgm:styleLbl name="solidAlignAcc1">
+    <dgm:fillClrLst meth="repeat">
+      <a:schemeClr val="lt1"/>
+    </dgm:fillClrLst>
+    <dgm:linClrLst meth="repeat">
+      <a:schemeClr val="accent1"/>
+    </dgm:linClrLst>
+    <dgm:effectClrLst/>
+    <dgm:txLinClrLst/>
+    <dgm:txFillClrLst meth="repeat">
+      <a:schemeClr val="dk1"/>
+    </dgm:txFillClrLst>
+    <dgm:txEffectClrLst/>
+  </dgm:styleLbl>
+  <dgm:styleLbl name="solidBgAcc1">
+    <dgm:fillClrLst meth="repeat">
+      <a:schemeClr val="lt1"/>
+    </dgm:fillClrLst>
+    <dgm:linClrLst meth="repeat">
+      <a:schemeClr val="accent1"/>
+    </dgm:linClrLst>
+    <dgm:effectClrLst/>
+    <dgm:txLinClrLst/>
+    <dgm:txFillClrLst meth="repeat">
+      <a:schemeClr val="dk1"/>
+    </dgm:txFillClrLst>
+    <dgm:txEffectClrLst/>
+  </dgm:styleLbl>
+  <dgm:styleLbl name="fgAccFollowNode1">
+    <dgm:fillClrLst meth="repeat">
+      <a:schemeClr val="accent1">
+        <a:alpha val="90000"/>
+        <a:tint val="40000"/>
+      </a:schemeClr>
+    </dgm:fillClrLst>
+    <dgm:linClrLst meth="repeat">
+      <a:schemeClr val="accent1">
+        <a:alpha val="90000"/>
+        <a:tint val="40000"/>
+      </a:schemeClr>
+    </dgm:linClrLst>
+    <dgm:effectClrLst/>
+    <dgm:txLinClrLst/>
+    <dgm:txFillClrLst meth="repeat">
+      <a:schemeClr val="dk1"/>
+    </dgm:txFillClrLst>
+    <dgm:txEffectClrLst/>
+  </dgm:styleLbl>
+  <dgm:styleLbl name="alignAccFollowNode1">
+    <dgm:fillClrLst meth="repeat">
+      <a:schemeClr val="accent1">
+        <a:alpha val="90000"/>
+        <a:tint val="40000"/>
+      </a:schemeClr>
+    </dgm:fillClrLst>
+    <dgm:linClrLst meth="repeat">
+      <a:schemeClr val="accent1">
+        <a:alpha val="90000"/>
+        <a:tint val="40000"/>
+      </a:schemeClr>
+    </dgm:linClrLst>
+    <dgm:effectClrLst/>
+    <dgm:txLinClrLst/>
+    <dgm:txFillClrLst meth="repeat">
+      <a:schemeClr val="dk1"/>
+    </dgm:txFillClrLst>
+    <dgm:txEffectClrLst/>
+  </dgm:styleLbl>
+  <dgm:styleLbl name="bgAccFollowNode1">
+    <dgm:fillClrLst meth="repeat">
+      <a:schemeClr val="accent1">
+        <a:alpha val="90000"/>
+        <a:tint val="40000"/>
+      </a:schemeClr>
+    </dgm:fillClrLst>
+    <dgm:linClrLst meth="repeat">
+      <a:schemeClr val="accent1">
+        <a:alpha val="90000"/>
+        <a:tint val="40000"/>
+      </a:schemeClr>
+    </dgm:linClrLst>
+    <dgm:effectClrLst/>
+    <dgm:txLinClrLst/>
+    <dgm:txFillClrLst meth="repeat">
+      <a:schemeClr val="dk1"/>
+    </dgm:txFillClrLst>
+    <dgm:txEffectClrLst/>
+  </dgm:styleLbl>
+  <dgm:styleLbl name="fgAcc0">
+    <dgm:fillClrLst meth="repeat">
+      <a:schemeClr val="lt1">
+        <a:alpha val="90000"/>
+      </a:schemeClr>
+    </dgm:fillClrLst>
+    <dgm:linClrLst meth="repeat">
+      <a:schemeClr val="accent1"/>
+    </dgm:linClrLst>
+    <dgm:effectClrLst/>
+    <dgm:txLinClrLst/>
+    <dgm:txFillClrLst meth="repeat">
+      <a:schemeClr val="dk1"/>
+    </dgm:txFillClrLst>
+    <dgm:txEffectClrLst/>
+  </dgm:styleLbl>
+  <dgm:styleLbl name="fgAcc2">
+    <dgm:fillClrLst meth="repeat">
+      <a:schemeClr val="lt1">
+        <a:alpha val="90000"/>
+      </a:schemeClr>
+    </dgm:fillClrLst>
+    <dgm:linClrLst meth="repeat">
+      <a:schemeClr val="accent1"/>
+    </dgm:linClrLst>
+    <dgm:effectClrLst/>
+    <dgm:txLinClrLst/>
+    <dgm:txFillClrLst meth="repeat">
+      <a:schemeClr val="dk1"/>
+    </dgm:txFillClrLst>
+    <dgm:txEffectClrLst/>
+  </dgm:styleLbl>
+  <dgm:styleLbl name="fgAcc3">
+    <dgm:fillClrLst meth="repeat">
+      <a:schemeClr val="lt1">
+        <a:alpha val="90000"/>
+      </a:schemeClr>
+    </dgm:fillClrLst>
+    <dgm:linClrLst meth="repeat">
+      <a:schemeClr val="accent1"/>
+    </dgm:linClrLst>
+    <dgm:effectClrLst/>
+    <dgm:txLinClrLst/>
+    <dgm:txFillClrLst meth="repeat">
+      <a:schemeClr val="dk1"/>
+    </dgm:txFillClrLst>
+    <dgm:txEffectClrLst/>
+  </dgm:styleLbl>
+  <dgm:styleLbl name="fgAcc4">
+    <dgm:fillClrLst meth="repeat">
+      <a:schemeClr val="lt1">
+        <a:alpha val="90000"/>
+      </a:schemeClr>
+    </dgm:fillClrLst>
+    <dgm:linClrLst meth="repeat">
+      <a:schemeClr val="accent1"/>
+    </dgm:linClrLst>
+    <dgm:effectClrLst/>
+    <dgm:txLinClrLst/>
+    <dgm:txFillClrLst meth="repeat">
+      <a:schemeClr val="dk1"/>
+    </dgm:txFillClrLst>
+    <dgm:txEffectClrLst/>
+  </dgm:styleLbl>
+  <dgm:styleLbl name="bgShp">
+    <dgm:fillClrLst meth="repeat">
+      <a:schemeClr val="accent1">
+        <a:tint val="40000"/>
+      </a:schemeClr>
+    </dgm:fillClrLst>
+    <dgm:linClrLst meth="repeat">
+      <a:schemeClr val="accent1"/>
+    </dgm:linClrLst>
+    <dgm:effectClrLst/>
+    <dgm:txLinClrLst/>
+    <dgm:txFillClrLst meth="repeat">
+      <a:schemeClr val="dk1"/>
+    </dgm:txFillClrLst>
+    <dgm:txEffectClrLst/>
+  </dgm:styleLbl>
+  <dgm:styleLbl name="dkBgShp">
+    <dgm:fillClrLst meth="repeat">
+      <a:schemeClr val="accent1">
+        <a:shade val="80000"/>
+      </a:schemeClr>
+    </dgm:fillClrLst>
+    <dgm:linClrLst meth="repeat">
+      <a:schemeClr val="accent1"/>
+    </dgm:linClrLst>
+    <dgm:effectClrLst/>
+    <dgm:txLinClrLst/>
+    <dgm:txFillClrLst meth="repeat">
+      <a:schemeClr val="lt1"/>
+    </dgm:txFillClrLst>
+    <dgm:txEffectClrLst/>
+  </dgm:styleLbl>
+  <dgm:styleLbl name="trBgShp">
+    <dgm:fillClrLst meth="repeat">
+      <a:schemeClr val="accent1">
+        <a:tint val="50000"/>
+        <a:alpha val="40000"/>
+      </a:schemeClr>
+    </dgm:fillClrLst>
+    <dgm:linClrLst meth="repeat">
+      <a:schemeClr val="accent1"/>
+    </dgm:linClrLst>
+    <dgm:effectClrLst/>
+    <dgm:txLinClrLst/>
+    <dgm:txFillClrLst meth="repeat">
+      <a:schemeClr val="lt1"/>
+    </dgm:txFillClrLst>
+    <dgm:txEffectClrLst/>
+  </dgm:styleLbl>
+  <dgm:styleLbl name="fgShp">
+    <dgm:fillClrLst meth="repeat">
+      <a:schemeClr val="accent1">
+        <a:tint val="60000"/>
+      </a:schemeClr>
+    </dgm:fillClrLst>
+    <dgm:linClrLst meth="repeat">
+      <a:schemeClr val="lt1"/>
+    </dgm:linClrLst>
+    <dgm:effectClrLst/>
+    <dgm:txLinClrLst/>
+    <dgm:txFillClrLst meth="repeat">
+      <a:schemeClr val="dk1"/>
+    </dgm:txFillClrLst>
+    <dgm:txEffectClrLst/>
+  </dgm:styleLbl>
+  <dgm:styleLbl name="revTx">
+    <dgm:fillClrLst meth="repeat">
+      <a:schemeClr val="lt1">
+        <a:alpha val="0"/>
+      </a:schemeClr>
+    </dgm:fillClrLst>
+    <dgm:linClrLst meth="repeat">
+      <a:schemeClr val="dk1">
+        <a:alpha val="0"/>
+      </a:schemeClr>
+    </dgm:linClrLst>
+    <dgm:effectClrLst/>
+    <dgm:txLinClrLst/>
+    <dgm:txFillClrLst meth="repeat">
+      <a:schemeClr val="tx1"/>
+    </dgm:txFillClrLst>
+    <dgm:txEffectClrLst/>
+  </dgm:styleLbl>
+</dgm:colorsDef>
+</file>
+
+<file path=word/diagrams/colors7.xml><?xml version="1.0" encoding="utf-8"?>
 <dgm:colorsDef xmlns:dgm="http://schemas.openxmlformats.org/drawingml/2006/diagram" xmlns:a="http://schemas.openxmlformats.org/drawingml/2006/main" uniqueId="urn:microsoft.com/office/officeart/2005/8/colors/accent1_2">
   <dgm:title val=""/>
   <dgm:desc val=""/>
@@ -9498,6 +10502,253 @@
   <dgm:extLst>
     <a:ext uri="http://schemas.microsoft.com/office/drawing/2008/diagram">
       <dsp:dataModelExt xmlns:dsp="http://schemas.microsoft.com/office/drawing/2008/diagram" relId="rId34" minVer="http://schemas.openxmlformats.org/drawingml/2006/diagram"/>
+    </a:ext>
+  </dgm:extLst>
+</dgm:dataModel>
+</file>
+
+<file path=word/diagrams/data7.xml><?xml version="1.0" encoding="utf-8"?>
+<dgm:dataModel xmlns:dgm="http://schemas.openxmlformats.org/drawingml/2006/diagram" xmlns:a="http://schemas.openxmlformats.org/drawingml/2006/main">
+  <dgm:ptLst>
+    <dgm:pt modelId="{D0FBAD3D-BA3B-4608-9BF1-8FF02764EB85}" type="doc">
+      <dgm:prSet loTypeId="urn:microsoft.com/office/officeart/2005/8/layout/process1" loCatId="process" qsTypeId="urn:microsoft.com/office/officeart/2005/8/quickstyle/simple1" qsCatId="simple" csTypeId="urn:microsoft.com/office/officeart/2005/8/colors/accent1_2" csCatId="accent1" phldr="1"/>
+      <dgm:spPr/>
+    </dgm:pt>
+    <dgm:pt modelId="{1113025B-3793-47F5-9262-4223DE73BEC5}">
+      <dgm:prSet phldrT="[Text]"/>
+      <dgm:spPr/>
+      <dgm:t>
+        <a:bodyPr/>
+        <a:lstStyle/>
+        <a:p>
+          <a:r>
+            <a:rPr lang="en-US"/>
+            <a:t>1. Player selects the attack option</a:t>
+          </a:r>
+        </a:p>
+      </dgm:t>
+    </dgm:pt>
+    <dgm:pt modelId="{DBAC8690-AFBF-49BE-961D-2EF7133A16C2}" type="parTrans" cxnId="{B947269F-F84A-4CE9-87FD-20BE121DBEE9}">
+      <dgm:prSet/>
+      <dgm:spPr/>
+      <dgm:t>
+        <a:bodyPr/>
+        <a:lstStyle/>
+        <a:p>
+          <a:endParaRPr lang="en-US"/>
+        </a:p>
+      </dgm:t>
+    </dgm:pt>
+    <dgm:pt modelId="{ABEF1B68-0F41-42A0-B59E-132DE6E7CE9B}" type="sibTrans" cxnId="{B947269F-F84A-4CE9-87FD-20BE121DBEE9}">
+      <dgm:prSet/>
+      <dgm:spPr/>
+      <dgm:t>
+        <a:bodyPr/>
+        <a:lstStyle/>
+        <a:p>
+          <a:endParaRPr lang="en-US"/>
+        </a:p>
+      </dgm:t>
+    </dgm:pt>
+    <dgm:pt modelId="{201EC412-2EED-424B-AF69-8BAE2C1EF9D2}">
+      <dgm:prSet phldrT="[Text]"/>
+      <dgm:spPr/>
+      <dgm:t>
+        <a:bodyPr/>
+        <a:lstStyle/>
+        <a:p>
+          <a:r>
+            <a:rPr lang="en-US"/>
+            <a:t>2. Player selects the desired tile</a:t>
+          </a:r>
+        </a:p>
+      </dgm:t>
+    </dgm:pt>
+    <dgm:pt modelId="{25BB807A-D46D-4922-8E5B-CBE71911C1DF}" type="parTrans" cxnId="{7E3D39FD-693D-41CA-AD73-38A136A6F8C3}">
+      <dgm:prSet/>
+      <dgm:spPr/>
+      <dgm:t>
+        <a:bodyPr/>
+        <a:lstStyle/>
+        <a:p>
+          <a:endParaRPr lang="en-US"/>
+        </a:p>
+      </dgm:t>
+    </dgm:pt>
+    <dgm:pt modelId="{FDCCD262-AFAC-4953-A962-C5D0796C2A31}" type="sibTrans" cxnId="{7E3D39FD-693D-41CA-AD73-38A136A6F8C3}">
+      <dgm:prSet/>
+      <dgm:spPr/>
+      <dgm:t>
+        <a:bodyPr/>
+        <a:lstStyle/>
+        <a:p>
+          <a:endParaRPr lang="en-US"/>
+        </a:p>
+      </dgm:t>
+    </dgm:pt>
+    <dgm:pt modelId="{39DBC34E-DA8D-4C8F-9F09-6B53ED0D534B}">
+      <dgm:prSet phldrT="[Text]"/>
+      <dgm:spPr/>
+      <dgm:t>
+        <a:bodyPr/>
+        <a:lstStyle/>
+        <a:p>
+          <a:r>
+            <a:rPr lang="en-US"/>
+            <a:t>3. All robots on the selected tile take damage</a:t>
+          </a:r>
+        </a:p>
+      </dgm:t>
+    </dgm:pt>
+    <dgm:pt modelId="{5E6311F5-DDF4-405C-93E0-CAC0FBE57B30}" type="parTrans" cxnId="{8360AEF2-A7F5-4991-A0A0-4E80BF0F8C97}">
+      <dgm:prSet/>
+      <dgm:spPr/>
+      <dgm:t>
+        <a:bodyPr/>
+        <a:lstStyle/>
+        <a:p>
+          <a:endParaRPr lang="en-US"/>
+        </a:p>
+      </dgm:t>
+    </dgm:pt>
+    <dgm:pt modelId="{B0E777A6-1ACB-40D9-9251-DD3D82BEBE6F}" type="sibTrans" cxnId="{8360AEF2-A7F5-4991-A0A0-4E80BF0F8C97}">
+      <dgm:prSet/>
+      <dgm:spPr/>
+      <dgm:t>
+        <a:bodyPr/>
+        <a:lstStyle/>
+        <a:p>
+          <a:endParaRPr lang="en-US"/>
+        </a:p>
+      </dgm:t>
+    </dgm:pt>
+    <dgm:pt modelId="{7D6EF8F5-E248-47DC-A320-CC3A7C1AA76B}">
+      <dgm:prSet phldrT="[Text]"/>
+      <dgm:spPr/>
+      <dgm:t>
+        <a:bodyPr/>
+        <a:lstStyle/>
+        <a:p>
+          <a:r>
+            <a:rPr lang="en-US"/>
+            <a:t>4. Any robots that have had their health reduced to zero are removed from play</a:t>
+          </a:r>
+        </a:p>
+      </dgm:t>
+    </dgm:pt>
+    <dgm:pt modelId="{2C715CAB-323C-4695-9FE5-62F3591493C8}" type="parTrans" cxnId="{4C273012-BACB-4E97-8D05-09331C06D13B}">
+      <dgm:prSet/>
+      <dgm:spPr/>
+    </dgm:pt>
+    <dgm:pt modelId="{64FE0894-A3BC-460B-98E0-A2387679C420}" type="sibTrans" cxnId="{4C273012-BACB-4E97-8D05-09331C06D13B}">
+      <dgm:prSet/>
+      <dgm:spPr/>
+      <dgm:t>
+        <a:bodyPr/>
+        <a:lstStyle/>
+        <a:p>
+          <a:endParaRPr lang="en-US"/>
+        </a:p>
+      </dgm:t>
+    </dgm:pt>
+    <dgm:pt modelId="{BE41F335-FF46-4E0B-9664-3A3BC5D8D18B}" type="pres">
+      <dgm:prSet presAssocID="{D0FBAD3D-BA3B-4608-9BF1-8FF02764EB85}" presName="Name0" presStyleCnt="0">
+        <dgm:presLayoutVars>
+          <dgm:dir/>
+          <dgm:resizeHandles val="exact"/>
+        </dgm:presLayoutVars>
+      </dgm:prSet>
+      <dgm:spPr/>
+    </dgm:pt>
+    <dgm:pt modelId="{3E05F48C-C9E2-4306-9003-C0D0A938659D}" type="pres">
+      <dgm:prSet presAssocID="{1113025B-3793-47F5-9262-4223DE73BEC5}" presName="node" presStyleLbl="node1" presStyleIdx="0" presStyleCnt="4">
+        <dgm:presLayoutVars>
+          <dgm:bulletEnabled val="1"/>
+        </dgm:presLayoutVars>
+      </dgm:prSet>
+      <dgm:spPr/>
+    </dgm:pt>
+    <dgm:pt modelId="{24DAE265-0776-46AB-AB7B-5CA343BBE034}" type="pres">
+      <dgm:prSet presAssocID="{ABEF1B68-0F41-42A0-B59E-132DE6E7CE9B}" presName="sibTrans" presStyleLbl="sibTrans2D1" presStyleIdx="0" presStyleCnt="3"/>
+      <dgm:spPr/>
+    </dgm:pt>
+    <dgm:pt modelId="{4EAD5952-AFA0-4478-8A36-1FB381337387}" type="pres">
+      <dgm:prSet presAssocID="{ABEF1B68-0F41-42A0-B59E-132DE6E7CE9B}" presName="connectorText" presStyleLbl="sibTrans2D1" presStyleIdx="0" presStyleCnt="3"/>
+      <dgm:spPr/>
+    </dgm:pt>
+    <dgm:pt modelId="{DB55DC84-6684-4C4C-B16D-636BEFC46C7A}" type="pres">
+      <dgm:prSet presAssocID="{201EC412-2EED-424B-AF69-8BAE2C1EF9D2}" presName="node" presStyleLbl="node1" presStyleIdx="1" presStyleCnt="4">
+        <dgm:presLayoutVars>
+          <dgm:bulletEnabled val="1"/>
+        </dgm:presLayoutVars>
+      </dgm:prSet>
+      <dgm:spPr/>
+    </dgm:pt>
+    <dgm:pt modelId="{0E6B04EE-AFF8-4258-A3A2-0338D24F460D}" type="pres">
+      <dgm:prSet presAssocID="{FDCCD262-AFAC-4953-A962-C5D0796C2A31}" presName="sibTrans" presStyleLbl="sibTrans2D1" presStyleIdx="1" presStyleCnt="3"/>
+      <dgm:spPr/>
+    </dgm:pt>
+    <dgm:pt modelId="{44040FEE-974B-4972-9169-C84C38139DB5}" type="pres">
+      <dgm:prSet presAssocID="{FDCCD262-AFAC-4953-A962-C5D0796C2A31}" presName="connectorText" presStyleLbl="sibTrans2D1" presStyleIdx="1" presStyleCnt="3"/>
+      <dgm:spPr/>
+    </dgm:pt>
+    <dgm:pt modelId="{E764A008-DCD5-4F11-AEC8-D5321A515391}" type="pres">
+      <dgm:prSet presAssocID="{39DBC34E-DA8D-4C8F-9F09-6B53ED0D534B}" presName="node" presStyleLbl="node1" presStyleIdx="2" presStyleCnt="4">
+        <dgm:presLayoutVars>
+          <dgm:bulletEnabled val="1"/>
+        </dgm:presLayoutVars>
+      </dgm:prSet>
+      <dgm:spPr/>
+    </dgm:pt>
+    <dgm:pt modelId="{646C9E51-092E-4AE3-B8F6-E050CF3BBB9C}" type="pres">
+      <dgm:prSet presAssocID="{B0E777A6-1ACB-40D9-9251-DD3D82BEBE6F}" presName="sibTrans" presStyleLbl="sibTrans2D1" presStyleIdx="2" presStyleCnt="3"/>
+      <dgm:spPr/>
+    </dgm:pt>
+    <dgm:pt modelId="{DEA6493B-2D85-41A8-B02A-B7AA296DB27B}" type="pres">
+      <dgm:prSet presAssocID="{B0E777A6-1ACB-40D9-9251-DD3D82BEBE6F}" presName="connectorText" presStyleLbl="sibTrans2D1" presStyleIdx="2" presStyleCnt="3"/>
+      <dgm:spPr/>
+    </dgm:pt>
+    <dgm:pt modelId="{FE33A93B-485B-4058-9D16-C782AF387340}" type="pres">
+      <dgm:prSet presAssocID="{7D6EF8F5-E248-47DC-A320-CC3A7C1AA76B}" presName="node" presStyleLbl="node1" presStyleIdx="3" presStyleCnt="4">
+        <dgm:presLayoutVars>
+          <dgm:bulletEnabled val="1"/>
+        </dgm:presLayoutVars>
+      </dgm:prSet>
+      <dgm:spPr/>
+    </dgm:pt>
+  </dgm:ptLst>
+  <dgm:cxnLst>
+    <dgm:cxn modelId="{55655189-E292-45E9-893B-82BF1811A472}" type="presOf" srcId="{201EC412-2EED-424B-AF69-8BAE2C1EF9D2}" destId="{DB55DC84-6684-4C4C-B16D-636BEFC46C7A}" srcOrd="0" destOrd="0" presId="urn:microsoft.com/office/officeart/2005/8/layout/process1"/>
+    <dgm:cxn modelId="{CC7CCA7A-B7CF-44CB-9203-DD36A5554B59}" type="presOf" srcId="{FDCCD262-AFAC-4953-A962-C5D0796C2A31}" destId="{0E6B04EE-AFF8-4258-A3A2-0338D24F460D}" srcOrd="0" destOrd="0" presId="urn:microsoft.com/office/officeart/2005/8/layout/process1"/>
+    <dgm:cxn modelId="{229380C8-3E0B-425E-98A6-DEE615BB9C4F}" type="presOf" srcId="{D0FBAD3D-BA3B-4608-9BF1-8FF02764EB85}" destId="{BE41F335-FF46-4E0B-9664-3A3BC5D8D18B}" srcOrd="0" destOrd="0" presId="urn:microsoft.com/office/officeart/2005/8/layout/process1"/>
+    <dgm:cxn modelId="{8360AEF2-A7F5-4991-A0A0-4E80BF0F8C97}" srcId="{D0FBAD3D-BA3B-4608-9BF1-8FF02764EB85}" destId="{39DBC34E-DA8D-4C8F-9F09-6B53ED0D534B}" srcOrd="2" destOrd="0" parTransId="{5E6311F5-DDF4-405C-93E0-CAC0FBE57B30}" sibTransId="{B0E777A6-1ACB-40D9-9251-DD3D82BEBE6F}"/>
+    <dgm:cxn modelId="{B947269F-F84A-4CE9-87FD-20BE121DBEE9}" srcId="{D0FBAD3D-BA3B-4608-9BF1-8FF02764EB85}" destId="{1113025B-3793-47F5-9262-4223DE73BEC5}" srcOrd="0" destOrd="0" parTransId="{DBAC8690-AFBF-49BE-961D-2EF7133A16C2}" sibTransId="{ABEF1B68-0F41-42A0-B59E-132DE6E7CE9B}"/>
+    <dgm:cxn modelId="{383D855C-25C5-4DA3-B4BE-297599E7ED4C}" type="presOf" srcId="{39DBC34E-DA8D-4C8F-9F09-6B53ED0D534B}" destId="{E764A008-DCD5-4F11-AEC8-D5321A515391}" srcOrd="0" destOrd="0" presId="urn:microsoft.com/office/officeart/2005/8/layout/process1"/>
+    <dgm:cxn modelId="{C8636FE8-A8B8-4011-A6BC-3E619ECE0D00}" type="presOf" srcId="{FDCCD262-AFAC-4953-A962-C5D0796C2A31}" destId="{44040FEE-974B-4972-9169-C84C38139DB5}" srcOrd="1" destOrd="0" presId="urn:microsoft.com/office/officeart/2005/8/layout/process1"/>
+    <dgm:cxn modelId="{ED665FE2-6C6E-49AA-BDF0-D597920FAEB2}" type="presOf" srcId="{B0E777A6-1ACB-40D9-9251-DD3D82BEBE6F}" destId="{646C9E51-092E-4AE3-B8F6-E050CF3BBB9C}" srcOrd="0" destOrd="0" presId="urn:microsoft.com/office/officeart/2005/8/layout/process1"/>
+    <dgm:cxn modelId="{1D68CD44-3737-46E0-B83B-C01E0F0ACC65}" type="presOf" srcId="{7D6EF8F5-E248-47DC-A320-CC3A7C1AA76B}" destId="{FE33A93B-485B-4058-9D16-C782AF387340}" srcOrd="0" destOrd="0" presId="urn:microsoft.com/office/officeart/2005/8/layout/process1"/>
+    <dgm:cxn modelId="{CA27BFDF-69E5-4453-A026-33CE31D82CA2}" type="presOf" srcId="{1113025B-3793-47F5-9262-4223DE73BEC5}" destId="{3E05F48C-C9E2-4306-9003-C0D0A938659D}" srcOrd="0" destOrd="0" presId="urn:microsoft.com/office/officeart/2005/8/layout/process1"/>
+    <dgm:cxn modelId="{C2F8A129-FC86-4DBE-B79A-83755A46FC65}" type="presOf" srcId="{ABEF1B68-0F41-42A0-B59E-132DE6E7CE9B}" destId="{4EAD5952-AFA0-4478-8A36-1FB381337387}" srcOrd="1" destOrd="0" presId="urn:microsoft.com/office/officeart/2005/8/layout/process1"/>
+    <dgm:cxn modelId="{7E3D39FD-693D-41CA-AD73-38A136A6F8C3}" srcId="{D0FBAD3D-BA3B-4608-9BF1-8FF02764EB85}" destId="{201EC412-2EED-424B-AF69-8BAE2C1EF9D2}" srcOrd="1" destOrd="0" parTransId="{25BB807A-D46D-4922-8E5B-CBE71911C1DF}" sibTransId="{FDCCD262-AFAC-4953-A962-C5D0796C2A31}"/>
+    <dgm:cxn modelId="{60C29231-F7F6-44F7-A73D-AB70D83AC540}" type="presOf" srcId="{ABEF1B68-0F41-42A0-B59E-132DE6E7CE9B}" destId="{24DAE265-0776-46AB-AB7B-5CA343BBE034}" srcOrd="0" destOrd="0" presId="urn:microsoft.com/office/officeart/2005/8/layout/process1"/>
+    <dgm:cxn modelId="{4C273012-BACB-4E97-8D05-09331C06D13B}" srcId="{D0FBAD3D-BA3B-4608-9BF1-8FF02764EB85}" destId="{7D6EF8F5-E248-47DC-A320-CC3A7C1AA76B}" srcOrd="3" destOrd="0" parTransId="{2C715CAB-323C-4695-9FE5-62F3591493C8}" sibTransId="{64FE0894-A3BC-460B-98E0-A2387679C420}"/>
+    <dgm:cxn modelId="{94E87AEB-744E-4578-A9DD-5B1D35ADD701}" type="presOf" srcId="{B0E777A6-1ACB-40D9-9251-DD3D82BEBE6F}" destId="{DEA6493B-2D85-41A8-B02A-B7AA296DB27B}" srcOrd="1" destOrd="0" presId="urn:microsoft.com/office/officeart/2005/8/layout/process1"/>
+    <dgm:cxn modelId="{EDA45573-F6C8-4463-9983-9D903EB4FE8A}" type="presParOf" srcId="{BE41F335-FF46-4E0B-9664-3A3BC5D8D18B}" destId="{3E05F48C-C9E2-4306-9003-C0D0A938659D}" srcOrd="0" destOrd="0" presId="urn:microsoft.com/office/officeart/2005/8/layout/process1"/>
+    <dgm:cxn modelId="{261740C8-FD6C-44A4-80DF-01D3364B768F}" type="presParOf" srcId="{BE41F335-FF46-4E0B-9664-3A3BC5D8D18B}" destId="{24DAE265-0776-46AB-AB7B-5CA343BBE034}" srcOrd="1" destOrd="0" presId="urn:microsoft.com/office/officeart/2005/8/layout/process1"/>
+    <dgm:cxn modelId="{8CB7F313-6094-43A9-BA13-28BFAFA3DFAC}" type="presParOf" srcId="{24DAE265-0776-46AB-AB7B-5CA343BBE034}" destId="{4EAD5952-AFA0-4478-8A36-1FB381337387}" srcOrd="0" destOrd="0" presId="urn:microsoft.com/office/officeart/2005/8/layout/process1"/>
+    <dgm:cxn modelId="{71CB7BA5-AE74-4727-8EC3-94A6D4245430}" type="presParOf" srcId="{BE41F335-FF46-4E0B-9664-3A3BC5D8D18B}" destId="{DB55DC84-6684-4C4C-B16D-636BEFC46C7A}" srcOrd="2" destOrd="0" presId="urn:microsoft.com/office/officeart/2005/8/layout/process1"/>
+    <dgm:cxn modelId="{FC2C31CA-FBBB-4A69-9A4E-7CE7445A6E1E}" type="presParOf" srcId="{BE41F335-FF46-4E0B-9664-3A3BC5D8D18B}" destId="{0E6B04EE-AFF8-4258-A3A2-0338D24F460D}" srcOrd="3" destOrd="0" presId="urn:microsoft.com/office/officeart/2005/8/layout/process1"/>
+    <dgm:cxn modelId="{970E4134-889E-4DBA-BC3E-DE2452368323}" type="presParOf" srcId="{0E6B04EE-AFF8-4258-A3A2-0338D24F460D}" destId="{44040FEE-974B-4972-9169-C84C38139DB5}" srcOrd="0" destOrd="0" presId="urn:microsoft.com/office/officeart/2005/8/layout/process1"/>
+    <dgm:cxn modelId="{9220DB39-9409-4F3D-8452-95AE9735F4EB}" type="presParOf" srcId="{BE41F335-FF46-4E0B-9664-3A3BC5D8D18B}" destId="{E764A008-DCD5-4F11-AEC8-D5321A515391}" srcOrd="4" destOrd="0" presId="urn:microsoft.com/office/officeart/2005/8/layout/process1"/>
+    <dgm:cxn modelId="{AB6D76C5-9658-4F36-8846-9EE43B01579D}" type="presParOf" srcId="{BE41F335-FF46-4E0B-9664-3A3BC5D8D18B}" destId="{646C9E51-092E-4AE3-B8F6-E050CF3BBB9C}" srcOrd="5" destOrd="0" presId="urn:microsoft.com/office/officeart/2005/8/layout/process1"/>
+    <dgm:cxn modelId="{9205D434-F26B-4F0C-AAA0-AB5EA4AEBFC7}" type="presParOf" srcId="{646C9E51-092E-4AE3-B8F6-E050CF3BBB9C}" destId="{DEA6493B-2D85-41A8-B02A-B7AA296DB27B}" srcOrd="0" destOrd="0" presId="urn:microsoft.com/office/officeart/2005/8/layout/process1"/>
+    <dgm:cxn modelId="{FA3AC259-FAD6-4BFE-8CAD-1CC06C23B412}" type="presParOf" srcId="{BE41F335-FF46-4E0B-9664-3A3BC5D8D18B}" destId="{FE33A93B-485B-4058-9D16-C782AF387340}" srcOrd="6" destOrd="0" presId="urn:microsoft.com/office/officeart/2005/8/layout/process1"/>
+  </dgm:cxnLst>
+  <dgm:bg/>
+  <dgm:whole/>
+  <dgm:extLst>
+    <a:ext uri="http://schemas.microsoft.com/office/drawing/2008/diagram">
+      <dsp:dataModelExt xmlns:dsp="http://schemas.microsoft.com/office/drawing/2008/diagram" relId="rId39" minVer="http://schemas.openxmlformats.org/drawingml/2006/diagram"/>
     </a:ext>
   </dgm:extLst>
 </dgm:dataModel>
@@ -12905,6 +14156,548 @@
 </dsp:drawing>
 </file>
 
+<file path=word/diagrams/drawing7.xml><?xml version="1.0" encoding="utf-8"?>
+<dsp:drawing xmlns:dgm="http://schemas.openxmlformats.org/drawingml/2006/diagram" xmlns:dsp="http://schemas.microsoft.com/office/drawing/2008/diagram" xmlns:a="http://schemas.openxmlformats.org/drawingml/2006/main">
+  <dsp:spTree>
+    <dsp:nvGrpSpPr>
+      <dsp:cNvPr id="0" name=""/>
+      <dsp:cNvGrpSpPr/>
+    </dsp:nvGrpSpPr>
+    <dsp:grpSpPr/>
+    <dsp:sp modelId="{3E05F48C-C9E2-4306-9003-C0D0A938659D}">
+      <dsp:nvSpPr>
+        <dsp:cNvPr id="0" name=""/>
+        <dsp:cNvSpPr/>
+      </dsp:nvSpPr>
+      <dsp:spPr>
+        <a:xfrm>
+          <a:off x="2411" y="930032"/>
+          <a:ext cx="1054149" cy="1340334"/>
+        </a:xfrm>
+        <a:prstGeom prst="roundRect">
+          <a:avLst>
+            <a:gd name="adj" fmla="val 10000"/>
+          </a:avLst>
+        </a:prstGeom>
+        <a:solidFill>
+          <a:schemeClr val="accent1">
+            <a:hueOff val="0"/>
+            <a:satOff val="0"/>
+            <a:lumOff val="0"/>
+            <a:alphaOff val="0"/>
+          </a:schemeClr>
+        </a:solidFill>
+        <a:ln w="12700" cap="flat" cmpd="sng" algn="ctr">
+          <a:solidFill>
+            <a:schemeClr val="lt1">
+              <a:hueOff val="0"/>
+              <a:satOff val="0"/>
+              <a:lumOff val="0"/>
+              <a:alphaOff val="0"/>
+            </a:schemeClr>
+          </a:solidFill>
+          <a:prstDash val="solid"/>
+          <a:miter lim="800000"/>
+        </a:ln>
+        <a:effectLst/>
+      </dsp:spPr>
+      <dsp:style>
+        <a:lnRef idx="2">
+          <a:scrgbClr r="0" g="0" b="0"/>
+        </a:lnRef>
+        <a:fillRef idx="1">
+          <a:scrgbClr r="0" g="0" b="0"/>
+        </a:fillRef>
+        <a:effectRef idx="0">
+          <a:scrgbClr r="0" g="0" b="0"/>
+        </a:effectRef>
+        <a:fontRef idx="minor">
+          <a:schemeClr val="lt1"/>
+        </a:fontRef>
+      </dsp:style>
+      <dsp:txBody>
+        <a:bodyPr spcFirstLastPara="0" vert="horz" wrap="square" lIns="45720" tIns="45720" rIns="45720" bIns="45720" numCol="1" spcCol="1270" anchor="ctr" anchorCtr="0">
+          <a:noAutofit/>
+        </a:bodyPr>
+        <a:lstStyle/>
+        <a:p>
+          <a:pPr marL="0" lvl="0" indent="0" algn="ctr" defTabSz="533400">
+            <a:lnSpc>
+              <a:spcPct val="90000"/>
+            </a:lnSpc>
+            <a:spcBef>
+              <a:spcPct val="0"/>
+            </a:spcBef>
+            <a:spcAft>
+              <a:spcPct val="35000"/>
+            </a:spcAft>
+            <a:buNone/>
+          </a:pPr>
+          <a:r>
+            <a:rPr lang="en-US" sz="1200" kern="1200"/>
+            <a:t>1. Player selects the attack option</a:t>
+          </a:r>
+        </a:p>
+      </dsp:txBody>
+      <dsp:txXfrm>
+        <a:off x="33286" y="960907"/>
+        <a:ext cx="992399" cy="1278584"/>
+      </dsp:txXfrm>
+    </dsp:sp>
+    <dsp:sp modelId="{24DAE265-0776-46AB-AB7B-5CA343BBE034}">
+      <dsp:nvSpPr>
+        <dsp:cNvPr id="0" name=""/>
+        <dsp:cNvSpPr/>
+      </dsp:nvSpPr>
+      <dsp:spPr>
+        <a:xfrm>
+          <a:off x="1161975" y="1469485"/>
+          <a:ext cx="223479" cy="261429"/>
+        </a:xfrm>
+        <a:prstGeom prst="rightArrow">
+          <a:avLst>
+            <a:gd name="adj1" fmla="val 60000"/>
+            <a:gd name="adj2" fmla="val 50000"/>
+          </a:avLst>
+        </a:prstGeom>
+        <a:solidFill>
+          <a:schemeClr val="accent1">
+            <a:tint val="60000"/>
+            <a:hueOff val="0"/>
+            <a:satOff val="0"/>
+            <a:lumOff val="0"/>
+            <a:alphaOff val="0"/>
+          </a:schemeClr>
+        </a:solidFill>
+        <a:ln>
+          <a:noFill/>
+        </a:ln>
+        <a:effectLst/>
+      </dsp:spPr>
+      <dsp:style>
+        <a:lnRef idx="0">
+          <a:scrgbClr r="0" g="0" b="0"/>
+        </a:lnRef>
+        <a:fillRef idx="1">
+          <a:scrgbClr r="0" g="0" b="0"/>
+        </a:fillRef>
+        <a:effectRef idx="0">
+          <a:scrgbClr r="0" g="0" b="0"/>
+        </a:effectRef>
+        <a:fontRef idx="minor">
+          <a:schemeClr val="lt1"/>
+        </a:fontRef>
+      </dsp:style>
+      <dsp:txBody>
+        <a:bodyPr spcFirstLastPara="0" vert="horz" wrap="square" lIns="0" tIns="0" rIns="0" bIns="0" numCol="1" spcCol="1270" anchor="ctr" anchorCtr="0">
+          <a:noAutofit/>
+        </a:bodyPr>
+        <a:lstStyle/>
+        <a:p>
+          <a:pPr marL="0" lvl="0" indent="0" algn="ctr" defTabSz="444500">
+            <a:lnSpc>
+              <a:spcPct val="90000"/>
+            </a:lnSpc>
+            <a:spcBef>
+              <a:spcPct val="0"/>
+            </a:spcBef>
+            <a:spcAft>
+              <a:spcPct val="35000"/>
+            </a:spcAft>
+            <a:buNone/>
+          </a:pPr>
+          <a:endParaRPr lang="en-US" sz="1000" kern="1200"/>
+        </a:p>
+      </dsp:txBody>
+      <dsp:txXfrm>
+        <a:off x="1161975" y="1521771"/>
+        <a:ext cx="156435" cy="156857"/>
+      </dsp:txXfrm>
+    </dsp:sp>
+    <dsp:sp modelId="{DB55DC84-6684-4C4C-B16D-636BEFC46C7A}">
+      <dsp:nvSpPr>
+        <dsp:cNvPr id="0" name=""/>
+        <dsp:cNvSpPr/>
+      </dsp:nvSpPr>
+      <dsp:spPr>
+        <a:xfrm>
+          <a:off x="1478220" y="930032"/>
+          <a:ext cx="1054149" cy="1340334"/>
+        </a:xfrm>
+        <a:prstGeom prst="roundRect">
+          <a:avLst>
+            <a:gd name="adj" fmla="val 10000"/>
+          </a:avLst>
+        </a:prstGeom>
+        <a:solidFill>
+          <a:schemeClr val="accent1">
+            <a:hueOff val="0"/>
+            <a:satOff val="0"/>
+            <a:lumOff val="0"/>
+            <a:alphaOff val="0"/>
+          </a:schemeClr>
+        </a:solidFill>
+        <a:ln w="12700" cap="flat" cmpd="sng" algn="ctr">
+          <a:solidFill>
+            <a:schemeClr val="lt1">
+              <a:hueOff val="0"/>
+              <a:satOff val="0"/>
+              <a:lumOff val="0"/>
+              <a:alphaOff val="0"/>
+            </a:schemeClr>
+          </a:solidFill>
+          <a:prstDash val="solid"/>
+          <a:miter lim="800000"/>
+        </a:ln>
+        <a:effectLst/>
+      </dsp:spPr>
+      <dsp:style>
+        <a:lnRef idx="2">
+          <a:scrgbClr r="0" g="0" b="0"/>
+        </a:lnRef>
+        <a:fillRef idx="1">
+          <a:scrgbClr r="0" g="0" b="0"/>
+        </a:fillRef>
+        <a:effectRef idx="0">
+          <a:scrgbClr r="0" g="0" b="0"/>
+        </a:effectRef>
+        <a:fontRef idx="minor">
+          <a:schemeClr val="lt1"/>
+        </a:fontRef>
+      </dsp:style>
+      <dsp:txBody>
+        <a:bodyPr spcFirstLastPara="0" vert="horz" wrap="square" lIns="45720" tIns="45720" rIns="45720" bIns="45720" numCol="1" spcCol="1270" anchor="ctr" anchorCtr="0">
+          <a:noAutofit/>
+        </a:bodyPr>
+        <a:lstStyle/>
+        <a:p>
+          <a:pPr marL="0" lvl="0" indent="0" algn="ctr" defTabSz="533400">
+            <a:lnSpc>
+              <a:spcPct val="90000"/>
+            </a:lnSpc>
+            <a:spcBef>
+              <a:spcPct val="0"/>
+            </a:spcBef>
+            <a:spcAft>
+              <a:spcPct val="35000"/>
+            </a:spcAft>
+            <a:buNone/>
+          </a:pPr>
+          <a:r>
+            <a:rPr lang="en-US" sz="1200" kern="1200"/>
+            <a:t>2. Player selects the desired tile</a:t>
+          </a:r>
+        </a:p>
+      </dsp:txBody>
+      <dsp:txXfrm>
+        <a:off x="1509095" y="960907"/>
+        <a:ext cx="992399" cy="1278584"/>
+      </dsp:txXfrm>
+    </dsp:sp>
+    <dsp:sp modelId="{0E6B04EE-AFF8-4258-A3A2-0338D24F460D}">
+      <dsp:nvSpPr>
+        <dsp:cNvPr id="0" name=""/>
+        <dsp:cNvSpPr/>
+      </dsp:nvSpPr>
+      <dsp:spPr>
+        <a:xfrm>
+          <a:off x="2637785" y="1469485"/>
+          <a:ext cx="223479" cy="261429"/>
+        </a:xfrm>
+        <a:prstGeom prst="rightArrow">
+          <a:avLst>
+            <a:gd name="adj1" fmla="val 60000"/>
+            <a:gd name="adj2" fmla="val 50000"/>
+          </a:avLst>
+        </a:prstGeom>
+        <a:solidFill>
+          <a:schemeClr val="accent1">
+            <a:tint val="60000"/>
+            <a:hueOff val="0"/>
+            <a:satOff val="0"/>
+            <a:lumOff val="0"/>
+            <a:alphaOff val="0"/>
+          </a:schemeClr>
+        </a:solidFill>
+        <a:ln>
+          <a:noFill/>
+        </a:ln>
+        <a:effectLst/>
+      </dsp:spPr>
+      <dsp:style>
+        <a:lnRef idx="0">
+          <a:scrgbClr r="0" g="0" b="0"/>
+        </a:lnRef>
+        <a:fillRef idx="1">
+          <a:scrgbClr r="0" g="0" b="0"/>
+        </a:fillRef>
+        <a:effectRef idx="0">
+          <a:scrgbClr r="0" g="0" b="0"/>
+        </a:effectRef>
+        <a:fontRef idx="minor">
+          <a:schemeClr val="lt1"/>
+        </a:fontRef>
+      </dsp:style>
+      <dsp:txBody>
+        <a:bodyPr spcFirstLastPara="0" vert="horz" wrap="square" lIns="0" tIns="0" rIns="0" bIns="0" numCol="1" spcCol="1270" anchor="ctr" anchorCtr="0">
+          <a:noAutofit/>
+        </a:bodyPr>
+        <a:lstStyle/>
+        <a:p>
+          <a:pPr marL="0" lvl="0" indent="0" algn="ctr" defTabSz="444500">
+            <a:lnSpc>
+              <a:spcPct val="90000"/>
+            </a:lnSpc>
+            <a:spcBef>
+              <a:spcPct val="0"/>
+            </a:spcBef>
+            <a:spcAft>
+              <a:spcPct val="35000"/>
+            </a:spcAft>
+            <a:buNone/>
+          </a:pPr>
+          <a:endParaRPr lang="en-US" sz="1000" kern="1200"/>
+        </a:p>
+      </dsp:txBody>
+      <dsp:txXfrm>
+        <a:off x="2637785" y="1521771"/>
+        <a:ext cx="156435" cy="156857"/>
+      </dsp:txXfrm>
+    </dsp:sp>
+    <dsp:sp modelId="{E764A008-DCD5-4F11-AEC8-D5321A515391}">
+      <dsp:nvSpPr>
+        <dsp:cNvPr id="0" name=""/>
+        <dsp:cNvSpPr/>
+      </dsp:nvSpPr>
+      <dsp:spPr>
+        <a:xfrm>
+          <a:off x="2954029" y="930032"/>
+          <a:ext cx="1054149" cy="1340334"/>
+        </a:xfrm>
+        <a:prstGeom prst="roundRect">
+          <a:avLst>
+            <a:gd name="adj" fmla="val 10000"/>
+          </a:avLst>
+        </a:prstGeom>
+        <a:solidFill>
+          <a:schemeClr val="accent1">
+            <a:hueOff val="0"/>
+            <a:satOff val="0"/>
+            <a:lumOff val="0"/>
+            <a:alphaOff val="0"/>
+          </a:schemeClr>
+        </a:solidFill>
+        <a:ln w="12700" cap="flat" cmpd="sng" algn="ctr">
+          <a:solidFill>
+            <a:schemeClr val="lt1">
+              <a:hueOff val="0"/>
+              <a:satOff val="0"/>
+              <a:lumOff val="0"/>
+              <a:alphaOff val="0"/>
+            </a:schemeClr>
+          </a:solidFill>
+          <a:prstDash val="solid"/>
+          <a:miter lim="800000"/>
+        </a:ln>
+        <a:effectLst/>
+      </dsp:spPr>
+      <dsp:style>
+        <a:lnRef idx="2">
+          <a:scrgbClr r="0" g="0" b="0"/>
+        </a:lnRef>
+        <a:fillRef idx="1">
+          <a:scrgbClr r="0" g="0" b="0"/>
+        </a:fillRef>
+        <a:effectRef idx="0">
+          <a:scrgbClr r="0" g="0" b="0"/>
+        </a:effectRef>
+        <a:fontRef idx="minor">
+          <a:schemeClr val="lt1"/>
+        </a:fontRef>
+      </dsp:style>
+      <dsp:txBody>
+        <a:bodyPr spcFirstLastPara="0" vert="horz" wrap="square" lIns="45720" tIns="45720" rIns="45720" bIns="45720" numCol="1" spcCol="1270" anchor="ctr" anchorCtr="0">
+          <a:noAutofit/>
+        </a:bodyPr>
+        <a:lstStyle/>
+        <a:p>
+          <a:pPr marL="0" lvl="0" indent="0" algn="ctr" defTabSz="533400">
+            <a:lnSpc>
+              <a:spcPct val="90000"/>
+            </a:lnSpc>
+            <a:spcBef>
+              <a:spcPct val="0"/>
+            </a:spcBef>
+            <a:spcAft>
+              <a:spcPct val="35000"/>
+            </a:spcAft>
+            <a:buNone/>
+          </a:pPr>
+          <a:r>
+            <a:rPr lang="en-US" sz="1200" kern="1200"/>
+            <a:t>3. All robots on the selected tile take damage</a:t>
+          </a:r>
+        </a:p>
+      </dsp:txBody>
+      <dsp:txXfrm>
+        <a:off x="2984904" y="960907"/>
+        <a:ext cx="992399" cy="1278584"/>
+      </dsp:txXfrm>
+    </dsp:sp>
+    <dsp:sp modelId="{646C9E51-092E-4AE3-B8F6-E050CF3BBB9C}">
+      <dsp:nvSpPr>
+        <dsp:cNvPr id="0" name=""/>
+        <dsp:cNvSpPr/>
+      </dsp:nvSpPr>
+      <dsp:spPr>
+        <a:xfrm>
+          <a:off x="4113594" y="1469485"/>
+          <a:ext cx="223479" cy="261429"/>
+        </a:xfrm>
+        <a:prstGeom prst="rightArrow">
+          <a:avLst>
+            <a:gd name="adj1" fmla="val 60000"/>
+            <a:gd name="adj2" fmla="val 50000"/>
+          </a:avLst>
+        </a:prstGeom>
+        <a:solidFill>
+          <a:schemeClr val="accent1">
+            <a:tint val="60000"/>
+            <a:hueOff val="0"/>
+            <a:satOff val="0"/>
+            <a:lumOff val="0"/>
+            <a:alphaOff val="0"/>
+          </a:schemeClr>
+        </a:solidFill>
+        <a:ln>
+          <a:noFill/>
+        </a:ln>
+        <a:effectLst/>
+      </dsp:spPr>
+      <dsp:style>
+        <a:lnRef idx="0">
+          <a:scrgbClr r="0" g="0" b="0"/>
+        </a:lnRef>
+        <a:fillRef idx="1">
+          <a:scrgbClr r="0" g="0" b="0"/>
+        </a:fillRef>
+        <a:effectRef idx="0">
+          <a:scrgbClr r="0" g="0" b="0"/>
+        </a:effectRef>
+        <a:fontRef idx="minor">
+          <a:schemeClr val="lt1"/>
+        </a:fontRef>
+      </dsp:style>
+      <dsp:txBody>
+        <a:bodyPr spcFirstLastPara="0" vert="horz" wrap="square" lIns="0" tIns="0" rIns="0" bIns="0" numCol="1" spcCol="1270" anchor="ctr" anchorCtr="0">
+          <a:noAutofit/>
+        </a:bodyPr>
+        <a:lstStyle/>
+        <a:p>
+          <a:pPr marL="0" lvl="0" indent="0" algn="ctr" defTabSz="444500">
+            <a:lnSpc>
+              <a:spcPct val="90000"/>
+            </a:lnSpc>
+            <a:spcBef>
+              <a:spcPct val="0"/>
+            </a:spcBef>
+            <a:spcAft>
+              <a:spcPct val="35000"/>
+            </a:spcAft>
+            <a:buNone/>
+          </a:pPr>
+          <a:endParaRPr lang="en-US" sz="1000" kern="1200"/>
+        </a:p>
+      </dsp:txBody>
+      <dsp:txXfrm>
+        <a:off x="4113594" y="1521771"/>
+        <a:ext cx="156435" cy="156857"/>
+      </dsp:txXfrm>
+    </dsp:sp>
+    <dsp:sp modelId="{FE33A93B-485B-4058-9D16-C782AF387340}">
+      <dsp:nvSpPr>
+        <dsp:cNvPr id="0" name=""/>
+        <dsp:cNvSpPr/>
+      </dsp:nvSpPr>
+      <dsp:spPr>
+        <a:xfrm>
+          <a:off x="4429839" y="930032"/>
+          <a:ext cx="1054149" cy="1340334"/>
+        </a:xfrm>
+        <a:prstGeom prst="roundRect">
+          <a:avLst>
+            <a:gd name="adj" fmla="val 10000"/>
+          </a:avLst>
+        </a:prstGeom>
+        <a:solidFill>
+          <a:schemeClr val="accent1">
+            <a:hueOff val="0"/>
+            <a:satOff val="0"/>
+            <a:lumOff val="0"/>
+            <a:alphaOff val="0"/>
+          </a:schemeClr>
+        </a:solidFill>
+        <a:ln w="12700" cap="flat" cmpd="sng" algn="ctr">
+          <a:solidFill>
+            <a:schemeClr val="lt1">
+              <a:hueOff val="0"/>
+              <a:satOff val="0"/>
+              <a:lumOff val="0"/>
+              <a:alphaOff val="0"/>
+            </a:schemeClr>
+          </a:solidFill>
+          <a:prstDash val="solid"/>
+          <a:miter lim="800000"/>
+        </a:ln>
+        <a:effectLst/>
+      </dsp:spPr>
+      <dsp:style>
+        <a:lnRef idx="2">
+          <a:scrgbClr r="0" g="0" b="0"/>
+        </a:lnRef>
+        <a:fillRef idx="1">
+          <a:scrgbClr r="0" g="0" b="0"/>
+        </a:fillRef>
+        <a:effectRef idx="0">
+          <a:scrgbClr r="0" g="0" b="0"/>
+        </a:effectRef>
+        <a:fontRef idx="minor">
+          <a:schemeClr val="lt1"/>
+        </a:fontRef>
+      </dsp:style>
+      <dsp:txBody>
+        <a:bodyPr spcFirstLastPara="0" vert="horz" wrap="square" lIns="45720" tIns="45720" rIns="45720" bIns="45720" numCol="1" spcCol="1270" anchor="ctr" anchorCtr="0">
+          <a:noAutofit/>
+        </a:bodyPr>
+        <a:lstStyle/>
+        <a:p>
+          <a:pPr marL="0" lvl="0" indent="0" algn="ctr" defTabSz="533400">
+            <a:lnSpc>
+              <a:spcPct val="90000"/>
+            </a:lnSpc>
+            <a:spcBef>
+              <a:spcPct val="0"/>
+            </a:spcBef>
+            <a:spcAft>
+              <a:spcPct val="35000"/>
+            </a:spcAft>
+            <a:buNone/>
+          </a:pPr>
+          <a:r>
+            <a:rPr lang="en-US" sz="1200" kern="1200"/>
+            <a:t>4. Any robots that have had their health reduced to zero are removed from play</a:t>
+          </a:r>
+        </a:p>
+      </dsp:txBody>
+      <dsp:txXfrm>
+        <a:off x="4460714" y="960907"/>
+        <a:ext cx="992399" cy="1278584"/>
+      </dsp:txXfrm>
+    </dsp:sp>
+  </dsp:spTree>
+</dsp:drawing>
+</file>
+
 <file path=word/diagrams/layout1.xml><?xml version="1.0" encoding="utf-8"?>
 <dgm:layoutDef xmlns:dgm="http://schemas.openxmlformats.org/drawingml/2006/diagram" xmlns:a="http://schemas.openxmlformats.org/drawingml/2006/main" uniqueId="urn:microsoft.com/office/officeart/2005/8/layout/process1">
   <dgm:title val=""/>
@@ -13781,6 +15574,152 @@
 </dgm:layoutDef>
 </file>
 
+<file path=word/diagrams/layout7.xml><?xml version="1.0" encoding="utf-8"?>
+<dgm:layoutDef xmlns:dgm="http://schemas.openxmlformats.org/drawingml/2006/diagram" xmlns:a="http://schemas.openxmlformats.org/drawingml/2006/main" uniqueId="urn:microsoft.com/office/officeart/2005/8/layout/process1">
+  <dgm:title val=""/>
+  <dgm:desc val=""/>
+  <dgm:catLst>
+    <dgm:cat type="process" pri="1000"/>
+    <dgm:cat type="convert" pri="15000"/>
+  </dgm:catLst>
+  <dgm:sampData useDef="1">
+    <dgm:dataModel>
+      <dgm:ptLst/>
+      <dgm:bg/>
+      <dgm:whole/>
+    </dgm:dataModel>
+  </dgm:sampData>
+  <dgm:styleData>
+    <dgm:dataModel>
+      <dgm:ptLst>
+        <dgm:pt modelId="0" type="doc"/>
+        <dgm:pt modelId="1"/>
+        <dgm:pt modelId="2"/>
+      </dgm:ptLst>
+      <dgm:cxnLst>
+        <dgm:cxn modelId="3" srcId="0" destId="1" srcOrd="0" destOrd="0"/>
+        <dgm:cxn modelId="4" srcId="0" destId="2" srcOrd="1" destOrd="0"/>
+      </dgm:cxnLst>
+      <dgm:bg/>
+      <dgm:whole/>
+    </dgm:dataModel>
+  </dgm:styleData>
+  <dgm:clrData>
+    <dgm:dataModel>
+      <dgm:ptLst>
+        <dgm:pt modelId="0" type="doc"/>
+        <dgm:pt modelId="1"/>
+        <dgm:pt modelId="2"/>
+        <dgm:pt modelId="3"/>
+        <dgm:pt modelId="4"/>
+      </dgm:ptLst>
+      <dgm:cxnLst>
+        <dgm:cxn modelId="5" srcId="0" destId="1" srcOrd="0" destOrd="0"/>
+        <dgm:cxn modelId="6" srcId="0" destId="2" srcOrd="1" destOrd="0"/>
+        <dgm:cxn modelId="7" srcId="0" destId="3" srcOrd="2" destOrd="0"/>
+        <dgm:cxn modelId="8" srcId="0" destId="4" srcOrd="3" destOrd="0"/>
+      </dgm:cxnLst>
+      <dgm:bg/>
+      <dgm:whole/>
+    </dgm:dataModel>
+  </dgm:clrData>
+  <dgm:layoutNode name="Name0">
+    <dgm:varLst>
+      <dgm:dir/>
+      <dgm:resizeHandles val="exact"/>
+    </dgm:varLst>
+    <dgm:choose name="Name1">
+      <dgm:if name="Name2" func="var" arg="dir" op="equ" val="norm">
+        <dgm:alg type="lin"/>
+      </dgm:if>
+      <dgm:else name="Name3">
+        <dgm:alg type="lin">
+          <dgm:param type="linDir" val="fromR"/>
+        </dgm:alg>
+      </dgm:else>
+    </dgm:choose>
+    <dgm:shape xmlns:r="http://schemas.openxmlformats.org/officeDocument/2006/relationships" r:blip="">
+      <dgm:adjLst/>
+    </dgm:shape>
+    <dgm:presOf/>
+    <dgm:constrLst>
+      <dgm:constr type="w" for="ch" ptType="node" refType="w"/>
+      <dgm:constr type="h" for="ch" ptType="node" op="equ"/>
+      <dgm:constr type="primFontSz" for="ch" ptType="node" op="equ" val="65"/>
+      <dgm:constr type="w" for="ch" ptType="sibTrans" refType="w" refFor="ch" refPtType="node" op="equ" fact="0.4"/>
+      <dgm:constr type="h" for="ch" ptType="sibTrans" op="equ"/>
+      <dgm:constr type="primFontSz" for="des" forName="connectorText" op="equ" val="55"/>
+      <dgm:constr type="primFontSz" for="des" forName="connectorText" refType="primFontSz" refFor="ch" refPtType="node" op="lte" fact="0.8"/>
+    </dgm:constrLst>
+    <dgm:ruleLst/>
+    <dgm:forEach name="nodesForEach" axis="ch" ptType="node">
+      <dgm:layoutNode name="node">
+        <dgm:varLst>
+          <dgm:bulletEnabled val="1"/>
+        </dgm:varLst>
+        <dgm:alg type="tx"/>
+        <dgm:shape xmlns:r="http://schemas.openxmlformats.org/officeDocument/2006/relationships" type="roundRect" r:blip="">
+          <dgm:adjLst>
+            <dgm:adj idx="1" val="0.1"/>
+          </dgm:adjLst>
+        </dgm:shape>
+        <dgm:presOf axis="desOrSelf" ptType="node"/>
+        <dgm:constrLst>
+          <dgm:constr type="h" refType="w" fact="0.6"/>
+          <dgm:constr type="tMarg" refType="primFontSz" fact="0.3"/>
+          <dgm:constr type="bMarg" refType="primFontSz" fact="0.3"/>
+          <dgm:constr type="lMarg" refType="primFontSz" fact="0.3"/>
+          <dgm:constr type="rMarg" refType="primFontSz" fact="0.3"/>
+        </dgm:constrLst>
+        <dgm:ruleLst>
+          <dgm:rule type="primFontSz" val="18" fact="NaN" max="NaN"/>
+          <dgm:rule type="h" val="NaN" fact="1.5" max="NaN"/>
+          <dgm:rule type="primFontSz" val="5" fact="NaN" max="NaN"/>
+          <dgm:rule type="h" val="INF" fact="NaN" max="NaN"/>
+        </dgm:ruleLst>
+      </dgm:layoutNode>
+      <dgm:forEach name="sibTransForEach" axis="followSib" ptType="sibTrans" cnt="1">
+        <dgm:layoutNode name="sibTrans">
+          <dgm:alg type="conn">
+            <dgm:param type="begPts" val="auto"/>
+            <dgm:param type="endPts" val="auto"/>
+          </dgm:alg>
+          <dgm:shape xmlns:r="http://schemas.openxmlformats.org/officeDocument/2006/relationships" type="conn" r:blip="">
+            <dgm:adjLst/>
+          </dgm:shape>
+          <dgm:presOf axis="self"/>
+          <dgm:constrLst>
+            <dgm:constr type="h" refType="w" fact="0.62"/>
+            <dgm:constr type="connDist"/>
+            <dgm:constr type="begPad" refType="connDist" fact="0.25"/>
+            <dgm:constr type="endPad" refType="connDist" fact="0.22"/>
+          </dgm:constrLst>
+          <dgm:ruleLst/>
+          <dgm:layoutNode name="connectorText">
+            <dgm:alg type="tx">
+              <dgm:param type="autoTxRot" val="grav"/>
+            </dgm:alg>
+            <dgm:shape xmlns:r="http://schemas.openxmlformats.org/officeDocument/2006/relationships" type="conn" r:blip="" hideGeom="1">
+              <dgm:adjLst/>
+            </dgm:shape>
+            <dgm:presOf axis="self"/>
+            <dgm:constrLst>
+              <dgm:constr type="lMarg"/>
+              <dgm:constr type="rMarg"/>
+              <dgm:constr type="tMarg"/>
+              <dgm:constr type="bMarg"/>
+            </dgm:constrLst>
+            <dgm:ruleLst>
+              <dgm:rule type="primFontSz" val="5" fact="NaN" max="NaN"/>
+            </dgm:ruleLst>
+          </dgm:layoutNode>
+        </dgm:layoutNode>
+      </dgm:forEach>
+    </dgm:forEach>
+  </dgm:layoutNode>
+</dgm:layoutDef>
+</file>
+
 <file path=word/diagrams/quickStyle1.xml><?xml version="1.0" encoding="utf-8"?>
 <dgm:styleDef xmlns:dgm="http://schemas.openxmlformats.org/drawingml/2006/diagram" xmlns:a="http://schemas.openxmlformats.org/drawingml/2006/main" uniqueId="urn:microsoft.com/office/officeart/2005/8/quickstyle/simple1">
   <dgm:title val=""/>
@@ -18952,6 +20891,1040 @@
 </file>
 
 <file path=word/diagrams/quickStyle6.xml><?xml version="1.0" encoding="utf-8"?>
+<dgm:styleDef xmlns:dgm="http://schemas.openxmlformats.org/drawingml/2006/diagram" xmlns:a="http://schemas.openxmlformats.org/drawingml/2006/main" uniqueId="urn:microsoft.com/office/officeart/2005/8/quickstyle/simple1">
+  <dgm:title val=""/>
+  <dgm:desc val=""/>
+  <dgm:catLst>
+    <dgm:cat type="simple" pri="10100"/>
+  </dgm:catLst>
+  <dgm:scene3d>
+    <a:camera prst="orthographicFront"/>
+    <a:lightRig rig="threePt" dir="t"/>
+  </dgm:scene3d>
+  <dgm:styleLbl name="node0">
+    <dgm:scene3d>
+      <a:camera prst="orthographicFront"/>
+      <a:lightRig rig="threePt" dir="t"/>
+    </dgm:scene3d>
+    <dgm:sp3d/>
+    <dgm:txPr/>
+    <dgm:style>
+      <a:lnRef idx="2">
+        <a:scrgbClr r="0" g="0" b="0"/>
+      </a:lnRef>
+      <a:fillRef idx="1">
+        <a:scrgbClr r="0" g="0" b="0"/>
+      </a:fillRef>
+      <a:effectRef idx="0">
+        <a:scrgbClr r="0" g="0" b="0"/>
+      </a:effectRef>
+      <a:fontRef idx="minor">
+        <a:schemeClr val="lt1"/>
+      </a:fontRef>
+    </dgm:style>
+  </dgm:styleLbl>
+  <dgm:styleLbl name="lnNode1">
+    <dgm:scene3d>
+      <a:camera prst="orthographicFront"/>
+      <a:lightRig rig="threePt" dir="t"/>
+    </dgm:scene3d>
+    <dgm:sp3d/>
+    <dgm:txPr/>
+    <dgm:style>
+      <a:lnRef idx="2">
+        <a:scrgbClr r="0" g="0" b="0"/>
+      </a:lnRef>
+      <a:fillRef idx="1">
+        <a:scrgbClr r="0" g="0" b="0"/>
+      </a:fillRef>
+      <a:effectRef idx="0">
+        <a:scrgbClr r="0" g="0" b="0"/>
+      </a:effectRef>
+      <a:fontRef idx="minor">
+        <a:schemeClr val="lt1"/>
+      </a:fontRef>
+    </dgm:style>
+  </dgm:styleLbl>
+  <dgm:styleLbl name="vennNode1">
+    <dgm:scene3d>
+      <a:camera prst="orthographicFront"/>
+      <a:lightRig rig="threePt" dir="t"/>
+    </dgm:scene3d>
+    <dgm:sp3d/>
+    <dgm:txPr/>
+    <dgm:style>
+      <a:lnRef idx="2">
+        <a:scrgbClr r="0" g="0" b="0"/>
+      </a:lnRef>
+      <a:fillRef idx="1">
+        <a:scrgbClr r="0" g="0" b="0"/>
+      </a:fillRef>
+      <a:effectRef idx="0">
+        <a:scrgbClr r="0" g="0" b="0"/>
+      </a:effectRef>
+      <a:fontRef idx="minor">
+        <a:schemeClr val="tx1"/>
+      </a:fontRef>
+    </dgm:style>
+  </dgm:styleLbl>
+  <dgm:styleLbl name="alignNode1">
+    <dgm:scene3d>
+      <a:camera prst="orthographicFront"/>
+      <a:lightRig rig="threePt" dir="t"/>
+    </dgm:scene3d>
+    <dgm:sp3d/>
+    <dgm:txPr/>
+    <dgm:style>
+      <a:lnRef idx="2">
+        <a:scrgbClr r="0" g="0" b="0"/>
+      </a:lnRef>
+      <a:fillRef idx="1">
+        <a:scrgbClr r="0" g="0" b="0"/>
+      </a:fillRef>
+      <a:effectRef idx="0">
+        <a:scrgbClr r="0" g="0" b="0"/>
+      </a:effectRef>
+      <a:fontRef idx="minor">
+        <a:schemeClr val="lt1"/>
+      </a:fontRef>
+    </dgm:style>
+  </dgm:styleLbl>
+  <dgm:styleLbl name="node1">
+    <dgm:scene3d>
+      <a:camera prst="orthographicFront"/>
+      <a:lightRig rig="threePt" dir="t"/>
+    </dgm:scene3d>
+    <dgm:sp3d/>
+    <dgm:txPr/>
+    <dgm:style>
+      <a:lnRef idx="2">
+        <a:scrgbClr r="0" g="0" b="0"/>
+      </a:lnRef>
+      <a:fillRef idx="1">
+        <a:scrgbClr r="0" g="0" b="0"/>
+      </a:fillRef>
+      <a:effectRef idx="0">
+        <a:scrgbClr r="0" g="0" b="0"/>
+      </a:effectRef>
+      <a:fontRef idx="minor">
+        <a:schemeClr val="lt1"/>
+      </a:fontRef>
+    </dgm:style>
+  </dgm:styleLbl>
+  <dgm:styleLbl name="node2">
+    <dgm:scene3d>
+      <a:camera prst="orthographicFront"/>
+      <a:lightRig rig="threePt" dir="t"/>
+    </dgm:scene3d>
+    <dgm:sp3d/>
+    <dgm:txPr/>
+    <dgm:style>
+      <a:lnRef idx="2">
+        <a:scrgbClr r="0" g="0" b="0"/>
+      </a:lnRef>
+      <a:fillRef idx="1">
+        <a:scrgbClr r="0" g="0" b="0"/>
+      </a:fillRef>
+      <a:effectRef idx="0">
+        <a:scrgbClr r="0" g="0" b="0"/>
+      </a:effectRef>
+      <a:fontRef idx="minor">
+        <a:schemeClr val="lt1"/>
+      </a:fontRef>
+    </dgm:style>
+  </dgm:styleLbl>
+  <dgm:styleLbl name="node3">
+    <dgm:scene3d>
+      <a:camera prst="orthographicFront"/>
+      <a:lightRig rig="threePt" dir="t"/>
+    </dgm:scene3d>
+    <dgm:sp3d/>
+    <dgm:txPr/>
+    <dgm:style>
+      <a:lnRef idx="2">
+        <a:scrgbClr r="0" g="0" b="0"/>
+      </a:lnRef>
+      <a:fillRef idx="1">
+        <a:scrgbClr r="0" g="0" b="0"/>
+      </a:fillRef>
+      <a:effectRef idx="0">
+        <a:scrgbClr r="0" g="0" b="0"/>
+      </a:effectRef>
+      <a:fontRef idx="minor">
+        <a:schemeClr val="lt1"/>
+      </a:fontRef>
+    </dgm:style>
+  </dgm:styleLbl>
+  <dgm:styleLbl name="node4">
+    <dgm:scene3d>
+      <a:camera prst="orthographicFront"/>
+      <a:lightRig rig="threePt" dir="t"/>
+    </dgm:scene3d>
+    <dgm:sp3d/>
+    <dgm:txPr/>
+    <dgm:style>
+      <a:lnRef idx="2">
+        <a:scrgbClr r="0" g="0" b="0"/>
+      </a:lnRef>
+      <a:fillRef idx="1">
+        <a:scrgbClr r="0" g="0" b="0"/>
+      </a:fillRef>
+      <a:effectRef idx="0">
+        <a:scrgbClr r="0" g="0" b="0"/>
+      </a:effectRef>
+      <a:fontRef idx="minor">
+        <a:schemeClr val="lt1"/>
+      </a:fontRef>
+    </dgm:style>
+  </dgm:styleLbl>
+  <dgm:styleLbl name="fgImgPlace1">
+    <dgm:scene3d>
+      <a:camera prst="orthographicFront"/>
+      <a:lightRig rig="threePt" dir="t"/>
+    </dgm:scene3d>
+    <dgm:sp3d/>
+    <dgm:txPr/>
+    <dgm:style>
+      <a:lnRef idx="2">
+        <a:scrgbClr r="0" g="0" b="0"/>
+      </a:lnRef>
+      <a:fillRef idx="1">
+        <a:scrgbClr r="0" g="0" b="0"/>
+      </a:fillRef>
+      <a:effectRef idx="0">
+        <a:scrgbClr r="0" g="0" b="0"/>
+      </a:effectRef>
+      <a:fontRef idx="minor"/>
+    </dgm:style>
+  </dgm:styleLbl>
+  <dgm:styleLbl name="alignImgPlace1">
+    <dgm:scene3d>
+      <a:camera prst="orthographicFront"/>
+      <a:lightRig rig="threePt" dir="t"/>
+    </dgm:scene3d>
+    <dgm:sp3d/>
+    <dgm:txPr/>
+    <dgm:style>
+      <a:lnRef idx="2">
+        <a:scrgbClr r="0" g="0" b="0"/>
+      </a:lnRef>
+      <a:fillRef idx="1">
+        <a:scrgbClr r="0" g="0" b="0"/>
+      </a:fillRef>
+      <a:effectRef idx="0">
+        <a:scrgbClr r="0" g="0" b="0"/>
+      </a:effectRef>
+      <a:fontRef idx="minor"/>
+    </dgm:style>
+  </dgm:styleLbl>
+  <dgm:styleLbl name="bgImgPlace1">
+    <dgm:scene3d>
+      <a:camera prst="orthographicFront"/>
+      <a:lightRig rig="threePt" dir="t"/>
+    </dgm:scene3d>
+    <dgm:sp3d/>
+    <dgm:txPr/>
+    <dgm:style>
+      <a:lnRef idx="2">
+        <a:scrgbClr r="0" g="0" b="0"/>
+      </a:lnRef>
+      <a:fillRef idx="1">
+        <a:scrgbClr r="0" g="0" b="0"/>
+      </a:fillRef>
+      <a:effectRef idx="0">
+        <a:scrgbClr r="0" g="0" b="0"/>
+      </a:effectRef>
+      <a:fontRef idx="minor"/>
+    </dgm:style>
+  </dgm:styleLbl>
+  <dgm:styleLbl name="sibTrans2D1">
+    <dgm:scene3d>
+      <a:camera prst="orthographicFront"/>
+      <a:lightRig rig="threePt" dir="t"/>
+    </dgm:scene3d>
+    <dgm:sp3d/>
+    <dgm:txPr/>
+    <dgm:style>
+      <a:lnRef idx="0">
+        <a:scrgbClr r="0" g="0" b="0"/>
+      </a:lnRef>
+      <a:fillRef idx="1">
+        <a:scrgbClr r="0" g="0" b="0"/>
+      </a:fillRef>
+      <a:effectRef idx="0">
+        <a:scrgbClr r="0" g="0" b="0"/>
+      </a:effectRef>
+      <a:fontRef idx="minor">
+        <a:schemeClr val="lt1"/>
+      </a:fontRef>
+    </dgm:style>
+  </dgm:styleLbl>
+  <dgm:styleLbl name="fgSibTrans2D1">
+    <dgm:scene3d>
+      <a:camera prst="orthographicFront"/>
+      <a:lightRig rig="threePt" dir="t"/>
+    </dgm:scene3d>
+    <dgm:sp3d/>
+    <dgm:txPr/>
+    <dgm:style>
+      <a:lnRef idx="0">
+        <a:scrgbClr r="0" g="0" b="0"/>
+      </a:lnRef>
+      <a:fillRef idx="1">
+        <a:scrgbClr r="0" g="0" b="0"/>
+      </a:fillRef>
+      <a:effectRef idx="0">
+        <a:scrgbClr r="0" g="0" b="0"/>
+      </a:effectRef>
+      <a:fontRef idx="minor">
+        <a:schemeClr val="lt1"/>
+      </a:fontRef>
+    </dgm:style>
+  </dgm:styleLbl>
+  <dgm:styleLbl name="bgSibTrans2D1">
+    <dgm:scene3d>
+      <a:camera prst="orthographicFront"/>
+      <a:lightRig rig="threePt" dir="t"/>
+    </dgm:scene3d>
+    <dgm:sp3d/>
+    <dgm:txPr/>
+    <dgm:style>
+      <a:lnRef idx="0">
+        <a:scrgbClr r="0" g="0" b="0"/>
+      </a:lnRef>
+      <a:fillRef idx="1">
+        <a:scrgbClr r="0" g="0" b="0"/>
+      </a:fillRef>
+      <a:effectRef idx="0">
+        <a:scrgbClr r="0" g="0" b="0"/>
+      </a:effectRef>
+      <a:fontRef idx="minor">
+        <a:schemeClr val="lt1"/>
+      </a:fontRef>
+    </dgm:style>
+  </dgm:styleLbl>
+  <dgm:styleLbl name="sibTrans1D1">
+    <dgm:scene3d>
+      <a:camera prst="orthographicFront"/>
+      <a:lightRig rig="threePt" dir="t"/>
+    </dgm:scene3d>
+    <dgm:sp3d/>
+    <dgm:txPr/>
+    <dgm:style>
+      <a:lnRef idx="1">
+        <a:scrgbClr r="0" g="0" b="0"/>
+      </a:lnRef>
+      <a:fillRef idx="0">
+        <a:scrgbClr r="0" g="0" b="0"/>
+      </a:fillRef>
+      <a:effectRef idx="0">
+        <a:scrgbClr r="0" g="0" b="0"/>
+      </a:effectRef>
+      <a:fontRef idx="minor"/>
+    </dgm:style>
+  </dgm:styleLbl>
+  <dgm:styleLbl name="callout">
+    <dgm:scene3d>
+      <a:camera prst="orthographicFront"/>
+      <a:lightRig rig="threePt" dir="t"/>
+    </dgm:scene3d>
+    <dgm:sp3d/>
+    <dgm:txPr/>
+    <dgm:style>
+      <a:lnRef idx="2">
+        <a:scrgbClr r="0" g="0" b="0"/>
+      </a:lnRef>
+      <a:fillRef idx="1">
+        <a:scrgbClr r="0" g="0" b="0"/>
+      </a:fillRef>
+      <a:effectRef idx="0">
+        <a:scrgbClr r="0" g="0" b="0"/>
+      </a:effectRef>
+      <a:fontRef idx="minor"/>
+    </dgm:style>
+  </dgm:styleLbl>
+  <dgm:styleLbl name="asst0">
+    <dgm:scene3d>
+      <a:camera prst="orthographicFront"/>
+      <a:lightRig rig="threePt" dir="t"/>
+    </dgm:scene3d>
+    <dgm:sp3d/>
+    <dgm:txPr/>
+    <dgm:style>
+      <a:lnRef idx="2">
+        <a:scrgbClr r="0" g="0" b="0"/>
+      </a:lnRef>
+      <a:fillRef idx="1">
+        <a:scrgbClr r="0" g="0" b="0"/>
+      </a:fillRef>
+      <a:effectRef idx="0">
+        <a:scrgbClr r="0" g="0" b="0"/>
+      </a:effectRef>
+      <a:fontRef idx="minor">
+        <a:schemeClr val="lt1"/>
+      </a:fontRef>
+    </dgm:style>
+  </dgm:styleLbl>
+  <dgm:styleLbl name="asst1">
+    <dgm:scene3d>
+      <a:camera prst="orthographicFront"/>
+      <a:lightRig rig="threePt" dir="t"/>
+    </dgm:scene3d>
+    <dgm:sp3d/>
+    <dgm:txPr/>
+    <dgm:style>
+      <a:lnRef idx="2">
+        <a:scrgbClr r="0" g="0" b="0"/>
+      </a:lnRef>
+      <a:fillRef idx="1">
+        <a:scrgbClr r="0" g="0" b="0"/>
+      </a:fillRef>
+      <a:effectRef idx="0">
+        <a:scrgbClr r="0" g="0" b="0"/>
+      </a:effectRef>
+      <a:fontRef idx="minor">
+        <a:schemeClr val="lt1"/>
+      </a:fontRef>
+    </dgm:style>
+  </dgm:styleLbl>
+  <dgm:styleLbl name="asst2">
+    <dgm:scene3d>
+      <a:camera prst="orthographicFront"/>
+      <a:lightRig rig="threePt" dir="t"/>
+    </dgm:scene3d>
+    <dgm:sp3d/>
+    <dgm:txPr/>
+    <dgm:style>
+      <a:lnRef idx="2">
+        <a:scrgbClr r="0" g="0" b="0"/>
+      </a:lnRef>
+      <a:fillRef idx="1">
+        <a:scrgbClr r="0" g="0" b="0"/>
+      </a:fillRef>
+      <a:effectRef idx="0">
+        <a:scrgbClr r="0" g="0" b="0"/>
+      </a:effectRef>
+      <a:fontRef idx="minor">
+        <a:schemeClr val="lt1"/>
+      </a:fontRef>
+    </dgm:style>
+  </dgm:styleLbl>
+  <dgm:styleLbl name="asst3">
+    <dgm:scene3d>
+      <a:camera prst="orthographicFront"/>
+      <a:lightRig rig="threePt" dir="t"/>
+    </dgm:scene3d>
+    <dgm:sp3d/>
+    <dgm:txPr/>
+    <dgm:style>
+      <a:lnRef idx="2">
+        <a:scrgbClr r="0" g="0" b="0"/>
+      </a:lnRef>
+      <a:fillRef idx="1">
+        <a:scrgbClr r="0" g="0" b="0"/>
+      </a:fillRef>
+      <a:effectRef idx="0">
+        <a:scrgbClr r="0" g="0" b="0"/>
+      </a:effectRef>
+      <a:fontRef idx="minor">
+        <a:schemeClr val="lt1"/>
+      </a:fontRef>
+    </dgm:style>
+  </dgm:styleLbl>
+  <dgm:styleLbl name="asst4">
+    <dgm:scene3d>
+      <a:camera prst="orthographicFront"/>
+      <a:lightRig rig="threePt" dir="t"/>
+    </dgm:scene3d>
+    <dgm:sp3d/>
+    <dgm:txPr/>
+    <dgm:style>
+      <a:lnRef idx="2">
+        <a:scrgbClr r="0" g="0" b="0"/>
+      </a:lnRef>
+      <a:fillRef idx="1">
+        <a:scrgbClr r="0" g="0" b="0"/>
+      </a:fillRef>
+      <a:effectRef idx="0">
+        <a:scrgbClr r="0" g="0" b="0"/>
+      </a:effectRef>
+      <a:fontRef idx="minor">
+        <a:schemeClr val="lt1"/>
+      </a:fontRef>
+    </dgm:style>
+  </dgm:styleLbl>
+  <dgm:styleLbl name="parChTrans2D1">
+    <dgm:scene3d>
+      <a:camera prst="orthographicFront"/>
+      <a:lightRig rig="threePt" dir="t"/>
+    </dgm:scene3d>
+    <dgm:sp3d/>
+    <dgm:txPr/>
+    <dgm:style>
+      <a:lnRef idx="2">
+        <a:scrgbClr r="0" g="0" b="0"/>
+      </a:lnRef>
+      <a:fillRef idx="1">
+        <a:scrgbClr r="0" g="0" b="0"/>
+      </a:fillRef>
+      <a:effectRef idx="0">
+        <a:scrgbClr r="0" g="0" b="0"/>
+      </a:effectRef>
+      <a:fontRef idx="minor">
+        <a:schemeClr val="lt1"/>
+      </a:fontRef>
+    </dgm:style>
+  </dgm:styleLbl>
+  <dgm:styleLbl name="parChTrans2D2">
+    <dgm:scene3d>
+      <a:camera prst="orthographicFront"/>
+      <a:lightRig rig="threePt" dir="t"/>
+    </dgm:scene3d>
+    <dgm:sp3d/>
+    <dgm:txPr/>
+    <dgm:style>
+      <a:lnRef idx="2">
+        <a:scrgbClr r="0" g="0" b="0"/>
+      </a:lnRef>
+      <a:fillRef idx="1">
+        <a:scrgbClr r="0" g="0" b="0"/>
+      </a:fillRef>
+      <a:effectRef idx="0">
+        <a:scrgbClr r="0" g="0" b="0"/>
+      </a:effectRef>
+      <a:fontRef idx="minor">
+        <a:schemeClr val="lt1"/>
+      </a:fontRef>
+    </dgm:style>
+  </dgm:styleLbl>
+  <dgm:styleLbl name="parChTrans2D3">
+    <dgm:scene3d>
+      <a:camera prst="orthographicFront"/>
+      <a:lightRig rig="threePt" dir="t"/>
+    </dgm:scene3d>
+    <dgm:sp3d/>
+    <dgm:txPr/>
+    <dgm:style>
+      <a:lnRef idx="2">
+        <a:scrgbClr r="0" g="0" b="0"/>
+      </a:lnRef>
+      <a:fillRef idx="1">
+        <a:scrgbClr r="0" g="0" b="0"/>
+      </a:fillRef>
+      <a:effectRef idx="0">
+        <a:scrgbClr r="0" g="0" b="0"/>
+      </a:effectRef>
+      <a:fontRef idx="minor">
+        <a:schemeClr val="lt1"/>
+      </a:fontRef>
+    </dgm:style>
+  </dgm:styleLbl>
+  <dgm:styleLbl name="parChTrans2D4">
+    <dgm:scene3d>
+      <a:camera prst="orthographicFront"/>
+      <a:lightRig rig="threePt" dir="t"/>
+    </dgm:scene3d>
+    <dgm:sp3d/>
+    <dgm:txPr/>
+    <dgm:style>
+      <a:lnRef idx="2">
+        <a:scrgbClr r="0" g="0" b="0"/>
+      </a:lnRef>
+      <a:fillRef idx="1">
+        <a:scrgbClr r="0" g="0" b="0"/>
+      </a:fillRef>
+      <a:effectRef idx="0">
+        <a:scrgbClr r="0" g="0" b="0"/>
+      </a:effectRef>
+      <a:fontRef idx="minor">
+        <a:schemeClr val="lt1"/>
+      </a:fontRef>
+    </dgm:style>
+  </dgm:styleLbl>
+  <dgm:styleLbl name="parChTrans1D1">
+    <dgm:scene3d>
+      <a:camera prst="orthographicFront"/>
+      <a:lightRig rig="threePt" dir="t"/>
+    </dgm:scene3d>
+    <dgm:sp3d/>
+    <dgm:txPr/>
+    <dgm:style>
+      <a:lnRef idx="2">
+        <a:scrgbClr r="0" g="0" b="0"/>
+      </a:lnRef>
+      <a:fillRef idx="0">
+        <a:scrgbClr r="0" g="0" b="0"/>
+      </a:fillRef>
+      <a:effectRef idx="0">
+        <a:scrgbClr r="0" g="0" b="0"/>
+      </a:effectRef>
+      <a:fontRef idx="minor"/>
+    </dgm:style>
+  </dgm:styleLbl>
+  <dgm:styleLbl name="parChTrans1D2">
+    <dgm:scene3d>
+      <a:camera prst="orthographicFront"/>
+      <a:lightRig rig="threePt" dir="t"/>
+    </dgm:scene3d>
+    <dgm:sp3d/>
+    <dgm:txPr/>
+    <dgm:style>
+      <a:lnRef idx="2">
+        <a:scrgbClr r="0" g="0" b="0"/>
+      </a:lnRef>
+      <a:fillRef idx="0">
+        <a:scrgbClr r="0" g="0" b="0"/>
+      </a:fillRef>
+      <a:effectRef idx="0">
+        <a:scrgbClr r="0" g="0" b="0"/>
+      </a:effectRef>
+      <a:fontRef idx="minor"/>
+    </dgm:style>
+  </dgm:styleLbl>
+  <dgm:styleLbl name="parChTrans1D3">
+    <dgm:scene3d>
+      <a:camera prst="orthographicFront"/>
+      <a:lightRig rig="threePt" dir="t"/>
+    </dgm:scene3d>
+    <dgm:sp3d/>
+    <dgm:txPr/>
+    <dgm:style>
+      <a:lnRef idx="2">
+        <a:scrgbClr r="0" g="0" b="0"/>
+      </a:lnRef>
+      <a:fillRef idx="0">
+        <a:scrgbClr r="0" g="0" b="0"/>
+      </a:fillRef>
+      <a:effectRef idx="0">
+        <a:scrgbClr r="0" g="0" b="0"/>
+      </a:effectRef>
+      <a:fontRef idx="minor"/>
+    </dgm:style>
+  </dgm:styleLbl>
+  <dgm:styleLbl name="parChTrans1D4">
+    <dgm:scene3d>
+      <a:camera prst="orthographicFront"/>
+      <a:lightRig rig="threePt" dir="t"/>
+    </dgm:scene3d>
+    <dgm:sp3d/>
+    <dgm:txPr/>
+    <dgm:style>
+      <a:lnRef idx="2">
+        <a:scrgbClr r="0" g="0" b="0"/>
+      </a:lnRef>
+      <a:fillRef idx="0">
+        <a:scrgbClr r="0" g="0" b="0"/>
+      </a:fillRef>
+      <a:effectRef idx="0">
+        <a:scrgbClr r="0" g="0" b="0"/>
+      </a:effectRef>
+      <a:fontRef idx="minor"/>
+    </dgm:style>
+  </dgm:styleLbl>
+  <dgm:styleLbl name="fgAcc1">
+    <dgm:scene3d>
+      <a:camera prst="orthographicFront"/>
+      <a:lightRig rig="threePt" dir="t"/>
+    </dgm:scene3d>
+    <dgm:sp3d/>
+    <dgm:txPr/>
+    <dgm:style>
+      <a:lnRef idx="2">
+        <a:scrgbClr r="0" g="0" b="0"/>
+      </a:lnRef>
+      <a:fillRef idx="1">
+        <a:scrgbClr r="0" g="0" b="0"/>
+      </a:fillRef>
+      <a:effectRef idx="0">
+        <a:scrgbClr r="0" g="0" b="0"/>
+      </a:effectRef>
+      <a:fontRef idx="minor"/>
+    </dgm:style>
+  </dgm:styleLbl>
+  <dgm:styleLbl name="conFgAcc1">
+    <dgm:scene3d>
+      <a:camera prst="orthographicFront"/>
+      <a:lightRig rig="threePt" dir="t"/>
+    </dgm:scene3d>
+    <dgm:sp3d/>
+    <dgm:txPr/>
+    <dgm:style>
+      <a:lnRef idx="2">
+        <a:scrgbClr r="0" g="0" b="0"/>
+      </a:lnRef>
+      <a:fillRef idx="1">
+        <a:scrgbClr r="0" g="0" b="0"/>
+      </a:fillRef>
+      <a:effectRef idx="0">
+        <a:scrgbClr r="0" g="0" b="0"/>
+      </a:effectRef>
+      <a:fontRef idx="minor"/>
+    </dgm:style>
+  </dgm:styleLbl>
+  <dgm:styleLbl name="alignAcc1">
+    <dgm:scene3d>
+      <a:camera prst="orthographicFront"/>
+      <a:lightRig rig="threePt" dir="t"/>
+    </dgm:scene3d>
+    <dgm:sp3d/>
+    <dgm:txPr/>
+    <dgm:style>
+      <a:lnRef idx="2">
+        <a:scrgbClr r="0" g="0" b="0"/>
+      </a:lnRef>
+      <a:fillRef idx="1">
+        <a:scrgbClr r="0" g="0" b="0"/>
+      </a:fillRef>
+      <a:effectRef idx="0">
+        <a:scrgbClr r="0" g="0" b="0"/>
+      </a:effectRef>
+      <a:fontRef idx="minor"/>
+    </dgm:style>
+  </dgm:styleLbl>
+  <dgm:styleLbl name="trAlignAcc1">
+    <dgm:scene3d>
+      <a:camera prst="orthographicFront"/>
+      <a:lightRig rig="threePt" dir="t"/>
+    </dgm:scene3d>
+    <dgm:sp3d/>
+    <dgm:txPr/>
+    <dgm:style>
+      <a:lnRef idx="1">
+        <a:scrgbClr r="0" g="0" b="0"/>
+      </a:lnRef>
+      <a:fillRef idx="1">
+        <a:scrgbClr r="0" g="0" b="0"/>
+      </a:fillRef>
+      <a:effectRef idx="0">
+        <a:scrgbClr r="0" g="0" b="0"/>
+      </a:effectRef>
+      <a:fontRef idx="minor"/>
+    </dgm:style>
+  </dgm:styleLbl>
+  <dgm:styleLbl name="bgAcc1">
+    <dgm:scene3d>
+      <a:camera prst="orthographicFront"/>
+      <a:lightRig rig="threePt" dir="t"/>
+    </dgm:scene3d>
+    <dgm:sp3d/>
+    <dgm:txPr/>
+    <dgm:style>
+      <a:lnRef idx="2">
+        <a:scrgbClr r="0" g="0" b="0"/>
+      </a:lnRef>
+      <a:fillRef idx="1">
+        <a:scrgbClr r="0" g="0" b="0"/>
+      </a:fillRef>
+      <a:effectRef idx="0">
+        <a:scrgbClr r="0" g="0" b="0"/>
+      </a:effectRef>
+      <a:fontRef idx="minor"/>
+    </dgm:style>
+  </dgm:styleLbl>
+  <dgm:styleLbl name="solidFgAcc1">
+    <dgm:scene3d>
+      <a:camera prst="orthographicFront"/>
+      <a:lightRig rig="threePt" dir="t"/>
+    </dgm:scene3d>
+    <dgm:sp3d/>
+    <dgm:txPr/>
+    <dgm:style>
+      <a:lnRef idx="2">
+        <a:scrgbClr r="0" g="0" b="0"/>
+      </a:lnRef>
+      <a:fillRef idx="1">
+        <a:scrgbClr r="0" g="0" b="0"/>
+      </a:fillRef>
+      <a:effectRef idx="0">
+        <a:scrgbClr r="0" g="0" b="0"/>
+      </a:effectRef>
+      <a:fontRef idx="minor"/>
+    </dgm:style>
+  </dgm:styleLbl>
+  <dgm:styleLbl name="solidAlignAcc1">
+    <dgm:scene3d>
+      <a:camera prst="orthographicFront"/>
+      <a:lightRig rig="threePt" dir="t"/>
+    </dgm:scene3d>
+    <dgm:sp3d/>
+    <dgm:txPr/>
+    <dgm:style>
+      <a:lnRef idx="2">
+        <a:scrgbClr r="0" g="0" b="0"/>
+      </a:lnRef>
+      <a:fillRef idx="1">
+        <a:scrgbClr r="0" g="0" b="0"/>
+      </a:fillRef>
+      <a:effectRef idx="0">
+        <a:scrgbClr r="0" g="0" b="0"/>
+      </a:effectRef>
+      <a:fontRef idx="minor"/>
+    </dgm:style>
+  </dgm:styleLbl>
+  <dgm:styleLbl name="solidBgAcc1">
+    <dgm:scene3d>
+      <a:camera prst="orthographicFront"/>
+      <a:lightRig rig="threePt" dir="t"/>
+    </dgm:scene3d>
+    <dgm:sp3d/>
+    <dgm:txPr/>
+    <dgm:style>
+      <a:lnRef idx="2">
+        <a:scrgbClr r="0" g="0" b="0"/>
+      </a:lnRef>
+      <a:fillRef idx="1">
+        <a:scrgbClr r="0" g="0" b="0"/>
+      </a:fillRef>
+      <a:effectRef idx="0">
+        <a:scrgbClr r="0" g="0" b="0"/>
+      </a:effectRef>
+      <a:fontRef idx="minor"/>
+    </dgm:style>
+  </dgm:styleLbl>
+  <dgm:styleLbl name="fgAccFollowNode1">
+    <dgm:scene3d>
+      <a:camera prst="orthographicFront"/>
+      <a:lightRig rig="threePt" dir="t"/>
+    </dgm:scene3d>
+    <dgm:sp3d/>
+    <dgm:txPr/>
+    <dgm:style>
+      <a:lnRef idx="2">
+        <a:scrgbClr r="0" g="0" b="0"/>
+      </a:lnRef>
+      <a:fillRef idx="1">
+        <a:scrgbClr r="0" g="0" b="0"/>
+      </a:fillRef>
+      <a:effectRef idx="0">
+        <a:scrgbClr r="0" g="0" b="0"/>
+      </a:effectRef>
+      <a:fontRef idx="minor"/>
+    </dgm:style>
+  </dgm:styleLbl>
+  <dgm:styleLbl name="alignAccFollowNode1">
+    <dgm:scene3d>
+      <a:camera prst="orthographicFront"/>
+      <a:lightRig rig="threePt" dir="t"/>
+    </dgm:scene3d>
+    <dgm:sp3d/>
+    <dgm:txPr/>
+    <dgm:style>
+      <a:lnRef idx="2">
+        <a:scrgbClr r="0" g="0" b="0"/>
+      </a:lnRef>
+      <a:fillRef idx="1">
+        <a:scrgbClr r="0" g="0" b="0"/>
+      </a:fillRef>
+      <a:effectRef idx="0">
+        <a:scrgbClr r="0" g="0" b="0"/>
+      </a:effectRef>
+      <a:fontRef idx="minor"/>
+    </dgm:style>
+  </dgm:styleLbl>
+  <dgm:styleLbl name="bgAccFollowNode1">
+    <dgm:scene3d>
+      <a:camera prst="orthographicFront"/>
+      <a:lightRig rig="threePt" dir="t"/>
+    </dgm:scene3d>
+    <dgm:sp3d/>
+    <dgm:txPr/>
+    <dgm:style>
+      <a:lnRef idx="2">
+        <a:scrgbClr r="0" g="0" b="0"/>
+      </a:lnRef>
+      <a:fillRef idx="1">
+        <a:scrgbClr r="0" g="0" b="0"/>
+      </a:fillRef>
+      <a:effectRef idx="0">
+        <a:scrgbClr r="0" g="0" b="0"/>
+      </a:effectRef>
+      <a:fontRef idx="minor"/>
+    </dgm:style>
+  </dgm:styleLbl>
+  <dgm:styleLbl name="fgAcc0">
+    <dgm:scene3d>
+      <a:camera prst="orthographicFront"/>
+      <a:lightRig rig="threePt" dir="t"/>
+    </dgm:scene3d>
+    <dgm:sp3d/>
+    <dgm:txPr/>
+    <dgm:style>
+      <a:lnRef idx="2">
+        <a:scrgbClr r="0" g="0" b="0"/>
+      </a:lnRef>
+      <a:fillRef idx="1">
+        <a:scrgbClr r="0" g="0" b="0"/>
+      </a:fillRef>
+      <a:effectRef idx="0">
+        <a:scrgbClr r="0" g="0" b="0"/>
+      </a:effectRef>
+      <a:fontRef idx="minor"/>
+    </dgm:style>
+  </dgm:styleLbl>
+  <dgm:styleLbl name="fgAcc2">
+    <dgm:scene3d>
+      <a:camera prst="orthographicFront"/>
+      <a:lightRig rig="threePt" dir="t"/>
+    </dgm:scene3d>
+    <dgm:sp3d/>
+    <dgm:txPr/>
+    <dgm:style>
+      <a:lnRef idx="2">
+        <a:scrgbClr r="0" g="0" b="0"/>
+      </a:lnRef>
+      <a:fillRef idx="1">
+        <a:scrgbClr r="0" g="0" b="0"/>
+      </a:fillRef>
+      <a:effectRef idx="0">
+        <a:scrgbClr r="0" g="0" b="0"/>
+      </a:effectRef>
+      <a:fontRef idx="minor"/>
+    </dgm:style>
+  </dgm:styleLbl>
+  <dgm:styleLbl name="fgAcc3">
+    <dgm:scene3d>
+      <a:camera prst="orthographicFront"/>
+      <a:lightRig rig="threePt" dir="t"/>
+    </dgm:scene3d>
+    <dgm:sp3d/>
+    <dgm:txPr/>
+    <dgm:style>
+      <a:lnRef idx="2">
+        <a:scrgbClr r="0" g="0" b="0"/>
+      </a:lnRef>
+      <a:fillRef idx="1">
+        <a:scrgbClr r="0" g="0" b="0"/>
+      </a:fillRef>
+      <a:effectRef idx="0">
+        <a:scrgbClr r="0" g="0" b="0"/>
+      </a:effectRef>
+      <a:fontRef idx="minor"/>
+    </dgm:style>
+  </dgm:styleLbl>
+  <dgm:styleLbl name="fgAcc4">
+    <dgm:scene3d>
+      <a:camera prst="orthographicFront"/>
+      <a:lightRig rig="threePt" dir="t"/>
+    </dgm:scene3d>
+    <dgm:sp3d/>
+    <dgm:txPr/>
+    <dgm:style>
+      <a:lnRef idx="2">
+        <a:scrgbClr r="0" g="0" b="0"/>
+      </a:lnRef>
+      <a:fillRef idx="1">
+        <a:scrgbClr r="0" g="0" b="0"/>
+      </a:fillRef>
+      <a:effectRef idx="0">
+        <a:scrgbClr r="0" g="0" b="0"/>
+      </a:effectRef>
+      <a:fontRef idx="minor"/>
+    </dgm:style>
+  </dgm:styleLbl>
+  <dgm:styleLbl name="bgShp">
+    <dgm:scene3d>
+      <a:camera prst="orthographicFront"/>
+      <a:lightRig rig="threePt" dir="t"/>
+    </dgm:scene3d>
+    <dgm:sp3d/>
+    <dgm:txPr/>
+    <dgm:style>
+      <a:lnRef idx="0">
+        <a:scrgbClr r="0" g="0" b="0"/>
+      </a:lnRef>
+      <a:fillRef idx="1">
+        <a:scrgbClr r="0" g="0" b="0"/>
+      </a:fillRef>
+      <a:effectRef idx="0">
+        <a:scrgbClr r="0" g="0" b="0"/>
+      </a:effectRef>
+      <a:fontRef idx="minor"/>
+    </dgm:style>
+  </dgm:styleLbl>
+  <dgm:styleLbl name="dkBgShp">
+    <dgm:scene3d>
+      <a:camera prst="orthographicFront"/>
+      <a:lightRig rig="threePt" dir="t"/>
+    </dgm:scene3d>
+    <dgm:sp3d/>
+    <dgm:txPr/>
+    <dgm:style>
+      <a:lnRef idx="0">
+        <a:scrgbClr r="0" g="0" b="0"/>
+      </a:lnRef>
+      <a:fillRef idx="1">
+        <a:scrgbClr r="0" g="0" b="0"/>
+      </a:fillRef>
+      <a:effectRef idx="0">
+        <a:scrgbClr r="0" g="0" b="0"/>
+      </a:effectRef>
+      <a:fontRef idx="minor"/>
+    </dgm:style>
+  </dgm:styleLbl>
+  <dgm:styleLbl name="trBgShp">
+    <dgm:scene3d>
+      <a:camera prst="orthographicFront"/>
+      <a:lightRig rig="threePt" dir="t"/>
+    </dgm:scene3d>
+    <dgm:sp3d/>
+    <dgm:txPr/>
+    <dgm:style>
+      <a:lnRef idx="0">
+        <a:scrgbClr r="0" g="0" b="0"/>
+      </a:lnRef>
+      <a:fillRef idx="1">
+        <a:scrgbClr r="0" g="0" b="0"/>
+      </a:fillRef>
+      <a:effectRef idx="0">
+        <a:scrgbClr r="0" g="0" b="0"/>
+      </a:effectRef>
+      <a:fontRef idx="minor"/>
+    </dgm:style>
+  </dgm:styleLbl>
+  <dgm:styleLbl name="fgShp">
+    <dgm:scene3d>
+      <a:camera prst="orthographicFront"/>
+      <a:lightRig rig="threePt" dir="t"/>
+    </dgm:scene3d>
+    <dgm:sp3d/>
+    <dgm:txPr/>
+    <dgm:style>
+      <a:lnRef idx="2">
+        <a:scrgbClr r="0" g="0" b="0"/>
+      </a:lnRef>
+      <a:fillRef idx="1">
+        <a:scrgbClr r="0" g="0" b="0"/>
+      </a:fillRef>
+      <a:effectRef idx="0">
+        <a:scrgbClr r="0" g="0" b="0"/>
+      </a:effectRef>
+      <a:fontRef idx="minor"/>
+    </dgm:style>
+  </dgm:styleLbl>
+  <dgm:styleLbl name="revTx">
+    <dgm:scene3d>
+      <a:camera prst="orthographicFront"/>
+      <a:lightRig rig="threePt" dir="t"/>
+    </dgm:scene3d>
+    <dgm:sp3d/>
+    <dgm:txPr/>
+    <dgm:style>
+      <a:lnRef idx="0">
+        <a:scrgbClr r="0" g="0" b="0"/>
+      </a:lnRef>
+      <a:fillRef idx="0">
+        <a:scrgbClr r="0" g="0" b="0"/>
+      </a:fillRef>
+      <a:effectRef idx="0">
+        <a:scrgbClr r="0" g="0" b="0"/>
+      </a:effectRef>
+      <a:fontRef idx="minor"/>
+    </dgm:style>
+  </dgm:styleLbl>
+</dgm:styleDef>
+</file>
+
+<file path=word/diagrams/quickStyle7.xml><?xml version="1.0" encoding="utf-8"?>
 <dgm:styleDef xmlns:dgm="http://schemas.openxmlformats.org/drawingml/2006/diagram" xmlns:a="http://schemas.openxmlformats.org/drawingml/2006/main" uniqueId="urn:microsoft.com/office/officeart/2005/8/quickstyle/simple1">
   <dgm:title val=""/>
   <dgm:desc val=""/>

</xml_diff>

<commit_message>
Added player: End turn to REQUIREMENTS doc
</commit_message>
<xml_diff>
--- a/doc/REQUIREMENTS.docx
+++ b/doc/REQUIREMENTS.docx
@@ -1423,7 +1423,7 @@
           </mc:Choice>
           <mc:Fallback>
             <w:pict>
-              <v:shapetype w14:anchorId="6A86D19C" id="_x0000_t13" coordsize="21600,21600" o:spt="13" adj="16200,5400" path="m@0,l@0@1,0@1,0@2@0@2@0,21600,21600,10800xe">
+              <v:shapetype w14:anchorId="0ED9DF09" id="_x0000_t13" coordsize="21600,21600" o:spt="13" adj="16200,5400" path="m@0,l@0@1,0@1,0@2@0@2@0,21600,21600,10800xe">
                 <v:stroke joinstyle="miter"/>
                 <v:formulas>
                   <v:f eqn="val #0"/>
@@ -2052,11 +2052,10 @@
           <w:szCs w:val="28"/>
           <w:lang w:eastAsia="en-CA"/>
         </w:rPr>
-        <w:lastRenderedPageBreak/>
         <w:drawing>
           <wp:inline distT="0" distB="0" distL="0" distR="0">
-            <wp:extent cx="5486400" cy="3200400"/>
-            <wp:effectExtent l="0" t="0" r="57150" b="0"/>
+            <wp:extent cx="6305550" cy="1846053"/>
+            <wp:effectExtent l="0" t="0" r="19050" b="0"/>
             <wp:docPr id="8" name="Diagram 8"/>
             <wp:cNvGraphicFramePr/>
             <a:graphic xmlns:a="http://schemas.openxmlformats.org/drawingml/2006/main">
@@ -2082,6 +2081,7 @@
           <w:sz w:val="28"/>
           <w:szCs w:val="28"/>
         </w:rPr>
+        <w:lastRenderedPageBreak/>
         <w:t xml:space="preserve">FIG </w:t>
       </w:r>
       <w:proofErr w:type="spellStart"/>
@@ -2271,7 +2271,6 @@
           <w:szCs w:val="28"/>
           <w:lang w:eastAsia="en-CA"/>
         </w:rPr>
-        <w:lastRenderedPageBreak/>
         <w:drawing>
           <wp:inline distT="0" distB="0" distL="0" distR="0">
             <wp:extent cx="5486400" cy="3200400"/>
@@ -2302,6 +2301,7 @@
           <w:sz w:val="28"/>
           <w:szCs w:val="28"/>
         </w:rPr>
+        <w:lastRenderedPageBreak/>
         <w:t xml:space="preserve">FIG </w:t>
       </w:r>
       <w:proofErr w:type="spellStart"/>
@@ -2369,23 +2369,231 @@
     </w:p>
     <w:p>
       <w:pPr>
-        <w:ind w:left="2880" w:hanging="2160"/>
         <w:rPr>
           <w:b/>
           <w:sz w:val="28"/>
           <w:szCs w:val="28"/>
         </w:rPr>
       </w:pPr>
-      <w:bookmarkStart w:id="0" w:name="_GoBack"/>
-      <w:bookmarkEnd w:id="0"/>
       <w:r>
         <w:rPr>
           <w:b/>
           <w:sz w:val="28"/>
           <w:szCs w:val="28"/>
         </w:rPr>
+        <w:t>Player: End Turn</w:t>
+      </w:r>
+    </w:p>
+    <w:p>
+      <w:pPr>
+        <w:ind w:firstLine="720"/>
+        <w:rPr>
+          <w:sz w:val="28"/>
+          <w:szCs w:val="28"/>
+        </w:rPr>
+      </w:pPr>
+      <w:r>
+        <w:rPr>
+          <w:sz w:val="28"/>
+          <w:szCs w:val="28"/>
+        </w:rPr>
+        <w:t xml:space="preserve">Finally, a player can end their turn.  This can be done at any time during a player’s turn.  The player chooses the “End Turn” button and will be prompted with a confirmation prompt.  When the player confirms, their turn is over, and the next player takes their turn.  </w:t>
+      </w:r>
+    </w:p>
+    <w:p>
+      <w:pPr>
+        <w:ind w:firstLine="720"/>
+        <w:rPr>
+          <w:sz w:val="28"/>
+          <w:szCs w:val="28"/>
+        </w:rPr>
+      </w:pPr>
+      <w:r>
+        <w:rPr>
+          <w:b/>
+          <w:sz w:val="28"/>
+          <w:szCs w:val="28"/>
+        </w:rPr>
+        <w:t>Preconditions:</w:t>
+      </w:r>
+      <w:r>
+        <w:rPr>
+          <w:b/>
+          <w:sz w:val="28"/>
+          <w:szCs w:val="28"/>
+        </w:rPr>
         <w:tab/>
       </w:r>
+      <w:r>
+        <w:rPr>
+          <w:sz w:val="28"/>
+          <w:szCs w:val="28"/>
+        </w:rPr>
+        <w:t>-It is the player’s turn</w:t>
+      </w:r>
+    </w:p>
+    <w:p>
+      <w:pPr>
+        <w:ind w:left="2880" w:hanging="2160"/>
+        <w:rPr>
+          <w:sz w:val="28"/>
+          <w:szCs w:val="28"/>
+        </w:rPr>
+      </w:pPr>
+      <w:r>
+        <w:rPr>
+          <w:b/>
+          <w:sz w:val="28"/>
+          <w:szCs w:val="28"/>
+        </w:rPr>
+        <w:t xml:space="preserve">Post-conditions: </w:t>
+      </w:r>
+      <w:r>
+        <w:rPr>
+          <w:b/>
+          <w:sz w:val="28"/>
+          <w:szCs w:val="28"/>
+        </w:rPr>
+        <w:tab/>
+      </w:r>
+      <w:r>
+        <w:rPr>
+          <w:sz w:val="28"/>
+          <w:szCs w:val="28"/>
+        </w:rPr>
+        <w:t>-The player’s turn is over, and the next player takes their turn</w:t>
+      </w:r>
+    </w:p>
+    <w:p>
+      <w:pPr>
+        <w:ind w:left="2880" w:hanging="2160"/>
+        <w:rPr>
+          <w:sz w:val="28"/>
+          <w:szCs w:val="28"/>
+        </w:rPr>
+      </w:pPr>
+    </w:p>
+    <w:p>
+      <w:pPr>
+        <w:ind w:left="2880" w:hanging="2160"/>
+        <w:rPr>
+          <w:sz w:val="28"/>
+          <w:szCs w:val="28"/>
+        </w:rPr>
+      </w:pPr>
+      <w:r>
+        <w:rPr>
+          <w:noProof/>
+          <w:sz w:val="28"/>
+          <w:szCs w:val="28"/>
+          <w:lang w:eastAsia="en-CA"/>
+        </w:rPr>
+        <w:drawing>
+          <wp:inline distT="0" distB="0" distL="0" distR="0">
+            <wp:extent cx="5727700" cy="2924355"/>
+            <wp:effectExtent l="0" t="0" r="25400" b="0"/>
+            <wp:docPr id="10" name="Diagram 10"/>
+            <wp:cNvGraphicFramePr/>
+            <a:graphic xmlns:a="http://schemas.openxmlformats.org/drawingml/2006/main">
+              <a:graphicData uri="http://schemas.openxmlformats.org/drawingml/2006/diagram">
+                <dgm:relIds xmlns:dgm="http://schemas.openxmlformats.org/drawingml/2006/diagram" xmlns:r="http://schemas.openxmlformats.org/officeDocument/2006/relationships" r:dm="rId40" r:lo="rId41" r:qs="rId42" r:cs="rId43"/>
+              </a:graphicData>
+            </a:graphic>
+          </wp:inline>
+        </w:drawing>
+      </w:r>
+      <w:r>
+        <w:rPr>
+          <w:sz w:val="28"/>
+          <w:szCs w:val="28"/>
+        </w:rPr>
+        <w:t xml:space="preserve"> </w:t>
+      </w:r>
+    </w:p>
+    <w:p>
+      <w:pPr>
+        <w:ind w:left="720"/>
+        <w:rPr>
+          <w:i/>
+          <w:sz w:val="28"/>
+          <w:szCs w:val="28"/>
+        </w:rPr>
+      </w:pPr>
+      <w:r>
+        <w:rPr>
+          <w:b/>
+          <w:sz w:val="28"/>
+          <w:szCs w:val="28"/>
+        </w:rPr>
+        <w:t xml:space="preserve">FIG </w:t>
+      </w:r>
+      <w:proofErr w:type="spellStart"/>
+      <w:r>
+        <w:rPr>
+          <w:b/>
+          <w:sz w:val="28"/>
+          <w:szCs w:val="28"/>
+        </w:rPr>
+        <w:t>x.x</w:t>
+      </w:r>
+      <w:proofErr w:type="spellEnd"/>
+      <w:r>
+        <w:rPr>
+          <w:b/>
+          <w:sz w:val="28"/>
+          <w:szCs w:val="28"/>
+        </w:rPr>
+        <w:t xml:space="preserve">: </w:t>
+      </w:r>
+      <w:r>
+        <w:rPr>
+          <w:i/>
+          <w:sz w:val="28"/>
+          <w:szCs w:val="28"/>
+        </w:rPr>
+        <w:t>The above figure shows the sequence of events taken by a player choosing to end their turn.  This can be done at any time during the player’s turn.  The next player gets their turn after this action.</w:t>
+      </w:r>
+    </w:p>
+    <w:p>
+      <w:pPr>
+        <w:ind w:left="720"/>
+        <w:rPr>
+          <w:i/>
+          <w:sz w:val="28"/>
+          <w:szCs w:val="28"/>
+        </w:rPr>
+      </w:pPr>
+    </w:p>
+    <w:p>
+      <w:pPr>
+        <w:ind w:left="720"/>
+        <w:rPr>
+          <w:i/>
+          <w:sz w:val="28"/>
+          <w:szCs w:val="28"/>
+        </w:rPr>
+      </w:pPr>
+    </w:p>
+    <w:p>
+      <w:pPr>
+        <w:ind w:left="720"/>
+        <w:rPr>
+          <w:sz w:val="28"/>
+          <w:szCs w:val="28"/>
+        </w:rPr>
+      </w:pPr>
+      <w:bookmarkStart w:id="0" w:name="_GoBack"/>
+      <w:bookmarkEnd w:id="0"/>
+    </w:p>
+    <w:p>
+      <w:pPr>
+        <w:ind w:left="2880" w:hanging="2160"/>
+        <w:rPr>
+          <w:b/>
+          <w:sz w:val="28"/>
+          <w:szCs w:val="28"/>
+        </w:rPr>
+      </w:pPr>
     </w:p>
     <w:p>
       <w:pPr>
@@ -8164,6 +8372,753 @@
 </file>
 
 <file path=word/diagrams/colors7.xml><?xml version="1.0" encoding="utf-8"?>
+<dgm:colorsDef xmlns:dgm="http://schemas.openxmlformats.org/drawingml/2006/diagram" xmlns:a="http://schemas.openxmlformats.org/drawingml/2006/main" uniqueId="urn:microsoft.com/office/officeart/2005/8/colors/accent1_2">
+  <dgm:title val=""/>
+  <dgm:desc val=""/>
+  <dgm:catLst>
+    <dgm:cat type="accent1" pri="11200"/>
+  </dgm:catLst>
+  <dgm:styleLbl name="node0">
+    <dgm:fillClrLst meth="repeat">
+      <a:schemeClr val="accent1"/>
+    </dgm:fillClrLst>
+    <dgm:linClrLst meth="repeat">
+      <a:schemeClr val="lt1"/>
+    </dgm:linClrLst>
+    <dgm:effectClrLst/>
+    <dgm:txLinClrLst/>
+    <dgm:txFillClrLst/>
+    <dgm:txEffectClrLst/>
+  </dgm:styleLbl>
+  <dgm:styleLbl name="alignNode1">
+    <dgm:fillClrLst meth="repeat">
+      <a:schemeClr val="accent1"/>
+    </dgm:fillClrLst>
+    <dgm:linClrLst meth="repeat">
+      <a:schemeClr val="accent1"/>
+    </dgm:linClrLst>
+    <dgm:effectClrLst/>
+    <dgm:txLinClrLst/>
+    <dgm:txFillClrLst/>
+    <dgm:txEffectClrLst/>
+  </dgm:styleLbl>
+  <dgm:styleLbl name="node1">
+    <dgm:fillClrLst meth="repeat">
+      <a:schemeClr val="accent1"/>
+    </dgm:fillClrLst>
+    <dgm:linClrLst meth="repeat">
+      <a:schemeClr val="lt1"/>
+    </dgm:linClrLst>
+    <dgm:effectClrLst/>
+    <dgm:txLinClrLst/>
+    <dgm:txFillClrLst/>
+    <dgm:txEffectClrLst/>
+  </dgm:styleLbl>
+  <dgm:styleLbl name="lnNode1">
+    <dgm:fillClrLst meth="repeat">
+      <a:schemeClr val="accent1"/>
+    </dgm:fillClrLst>
+    <dgm:linClrLst meth="repeat">
+      <a:schemeClr val="lt1"/>
+    </dgm:linClrLst>
+    <dgm:effectClrLst/>
+    <dgm:txLinClrLst/>
+    <dgm:txFillClrLst/>
+    <dgm:txEffectClrLst/>
+  </dgm:styleLbl>
+  <dgm:styleLbl name="vennNode1">
+    <dgm:fillClrLst meth="repeat">
+      <a:schemeClr val="accent1">
+        <a:alpha val="50000"/>
+      </a:schemeClr>
+    </dgm:fillClrLst>
+    <dgm:linClrLst meth="repeat">
+      <a:schemeClr val="lt1"/>
+    </dgm:linClrLst>
+    <dgm:effectClrLst/>
+    <dgm:txLinClrLst/>
+    <dgm:txFillClrLst/>
+    <dgm:txEffectClrLst/>
+  </dgm:styleLbl>
+  <dgm:styleLbl name="node2">
+    <dgm:fillClrLst meth="repeat">
+      <a:schemeClr val="accent1"/>
+    </dgm:fillClrLst>
+    <dgm:linClrLst meth="repeat">
+      <a:schemeClr val="lt1"/>
+    </dgm:linClrLst>
+    <dgm:effectClrLst/>
+    <dgm:txLinClrLst/>
+    <dgm:txFillClrLst/>
+    <dgm:txEffectClrLst/>
+  </dgm:styleLbl>
+  <dgm:styleLbl name="node3">
+    <dgm:fillClrLst meth="repeat">
+      <a:schemeClr val="accent1"/>
+    </dgm:fillClrLst>
+    <dgm:linClrLst meth="repeat">
+      <a:schemeClr val="lt1"/>
+    </dgm:linClrLst>
+    <dgm:effectClrLst/>
+    <dgm:txLinClrLst/>
+    <dgm:txFillClrLst/>
+    <dgm:txEffectClrLst/>
+  </dgm:styleLbl>
+  <dgm:styleLbl name="node4">
+    <dgm:fillClrLst meth="repeat">
+      <a:schemeClr val="accent1"/>
+    </dgm:fillClrLst>
+    <dgm:linClrLst meth="repeat">
+      <a:schemeClr val="lt1"/>
+    </dgm:linClrLst>
+    <dgm:effectClrLst/>
+    <dgm:txLinClrLst/>
+    <dgm:txFillClrLst/>
+    <dgm:txEffectClrLst/>
+  </dgm:styleLbl>
+  <dgm:styleLbl name="fgImgPlace1">
+    <dgm:fillClrLst meth="repeat">
+      <a:schemeClr val="accent1">
+        <a:tint val="50000"/>
+      </a:schemeClr>
+    </dgm:fillClrLst>
+    <dgm:linClrLst meth="repeat">
+      <a:schemeClr val="lt1"/>
+    </dgm:linClrLst>
+    <dgm:effectClrLst/>
+    <dgm:txLinClrLst/>
+    <dgm:txFillClrLst meth="repeat">
+      <a:schemeClr val="lt1"/>
+    </dgm:txFillClrLst>
+    <dgm:txEffectClrLst/>
+  </dgm:styleLbl>
+  <dgm:styleLbl name="alignImgPlace1">
+    <dgm:fillClrLst meth="repeat">
+      <a:schemeClr val="accent1">
+        <a:tint val="50000"/>
+      </a:schemeClr>
+    </dgm:fillClrLst>
+    <dgm:linClrLst meth="repeat">
+      <a:schemeClr val="lt1"/>
+    </dgm:linClrLst>
+    <dgm:effectClrLst/>
+    <dgm:txLinClrLst/>
+    <dgm:txFillClrLst meth="repeat">
+      <a:schemeClr val="lt1"/>
+    </dgm:txFillClrLst>
+    <dgm:txEffectClrLst/>
+  </dgm:styleLbl>
+  <dgm:styleLbl name="bgImgPlace1">
+    <dgm:fillClrLst meth="repeat">
+      <a:schemeClr val="accent1">
+        <a:tint val="50000"/>
+      </a:schemeClr>
+    </dgm:fillClrLst>
+    <dgm:linClrLst meth="repeat">
+      <a:schemeClr val="lt1"/>
+    </dgm:linClrLst>
+    <dgm:effectClrLst/>
+    <dgm:txLinClrLst/>
+    <dgm:txFillClrLst meth="repeat">
+      <a:schemeClr val="lt1"/>
+    </dgm:txFillClrLst>
+    <dgm:txEffectClrLst/>
+  </dgm:styleLbl>
+  <dgm:styleLbl name="sibTrans2D1">
+    <dgm:fillClrLst meth="repeat">
+      <a:schemeClr val="accent1">
+        <a:tint val="60000"/>
+      </a:schemeClr>
+    </dgm:fillClrLst>
+    <dgm:linClrLst meth="repeat">
+      <a:schemeClr val="accent1">
+        <a:tint val="60000"/>
+      </a:schemeClr>
+    </dgm:linClrLst>
+    <dgm:effectClrLst/>
+    <dgm:txLinClrLst/>
+    <dgm:txFillClrLst/>
+    <dgm:txEffectClrLst/>
+  </dgm:styleLbl>
+  <dgm:styleLbl name="fgSibTrans2D1">
+    <dgm:fillClrLst meth="repeat">
+      <a:schemeClr val="accent1">
+        <a:tint val="60000"/>
+      </a:schemeClr>
+    </dgm:fillClrLst>
+    <dgm:linClrLst meth="repeat">
+      <a:schemeClr val="accent1">
+        <a:tint val="60000"/>
+      </a:schemeClr>
+    </dgm:linClrLst>
+    <dgm:effectClrLst/>
+    <dgm:txLinClrLst/>
+    <dgm:txFillClrLst/>
+    <dgm:txEffectClrLst/>
+  </dgm:styleLbl>
+  <dgm:styleLbl name="bgSibTrans2D1">
+    <dgm:fillClrLst meth="repeat">
+      <a:schemeClr val="accent1">
+        <a:tint val="60000"/>
+      </a:schemeClr>
+    </dgm:fillClrLst>
+    <dgm:linClrLst meth="repeat">
+      <a:schemeClr val="accent1">
+        <a:tint val="60000"/>
+      </a:schemeClr>
+    </dgm:linClrLst>
+    <dgm:effectClrLst/>
+    <dgm:txLinClrLst/>
+    <dgm:txFillClrLst/>
+    <dgm:txEffectClrLst/>
+  </dgm:styleLbl>
+  <dgm:styleLbl name="sibTrans1D1">
+    <dgm:fillClrLst meth="repeat">
+      <a:schemeClr val="accent1"/>
+    </dgm:fillClrLst>
+    <dgm:linClrLst meth="repeat">
+      <a:schemeClr val="accent1"/>
+    </dgm:linClrLst>
+    <dgm:effectClrLst/>
+    <dgm:txLinClrLst/>
+    <dgm:txFillClrLst meth="repeat">
+      <a:schemeClr val="tx1"/>
+    </dgm:txFillClrLst>
+    <dgm:txEffectClrLst/>
+  </dgm:styleLbl>
+  <dgm:styleLbl name="callout">
+    <dgm:fillClrLst meth="repeat">
+      <a:schemeClr val="accent1"/>
+    </dgm:fillClrLst>
+    <dgm:linClrLst meth="repeat">
+      <a:schemeClr val="accent1">
+        <a:tint val="50000"/>
+      </a:schemeClr>
+    </dgm:linClrLst>
+    <dgm:effectClrLst/>
+    <dgm:txLinClrLst/>
+    <dgm:txFillClrLst meth="repeat">
+      <a:schemeClr val="tx1"/>
+    </dgm:txFillClrLst>
+    <dgm:txEffectClrLst/>
+  </dgm:styleLbl>
+  <dgm:styleLbl name="asst0">
+    <dgm:fillClrLst meth="repeat">
+      <a:schemeClr val="accent1"/>
+    </dgm:fillClrLst>
+    <dgm:linClrLst meth="repeat">
+      <a:schemeClr val="lt1"/>
+    </dgm:linClrLst>
+    <dgm:effectClrLst/>
+    <dgm:txLinClrLst/>
+    <dgm:txFillClrLst/>
+    <dgm:txEffectClrLst/>
+  </dgm:styleLbl>
+  <dgm:styleLbl name="asst1">
+    <dgm:fillClrLst meth="repeat">
+      <a:schemeClr val="accent1"/>
+    </dgm:fillClrLst>
+    <dgm:linClrLst meth="repeat">
+      <a:schemeClr val="lt1"/>
+    </dgm:linClrLst>
+    <dgm:effectClrLst/>
+    <dgm:txLinClrLst/>
+    <dgm:txFillClrLst/>
+    <dgm:txEffectClrLst/>
+  </dgm:styleLbl>
+  <dgm:styleLbl name="asst2">
+    <dgm:fillClrLst meth="repeat">
+      <a:schemeClr val="accent1"/>
+    </dgm:fillClrLst>
+    <dgm:linClrLst meth="repeat">
+      <a:schemeClr val="lt1"/>
+    </dgm:linClrLst>
+    <dgm:effectClrLst/>
+    <dgm:txLinClrLst/>
+    <dgm:txFillClrLst/>
+    <dgm:txEffectClrLst/>
+  </dgm:styleLbl>
+  <dgm:styleLbl name="asst3">
+    <dgm:fillClrLst meth="repeat">
+      <a:schemeClr val="accent1"/>
+    </dgm:fillClrLst>
+    <dgm:linClrLst meth="repeat">
+      <a:schemeClr val="lt1"/>
+    </dgm:linClrLst>
+    <dgm:effectClrLst/>
+    <dgm:txLinClrLst/>
+    <dgm:txFillClrLst/>
+    <dgm:txEffectClrLst/>
+  </dgm:styleLbl>
+  <dgm:styleLbl name="asst4">
+    <dgm:fillClrLst meth="repeat">
+      <a:schemeClr val="accent1"/>
+    </dgm:fillClrLst>
+    <dgm:linClrLst meth="repeat">
+      <a:schemeClr val="lt1"/>
+    </dgm:linClrLst>
+    <dgm:effectClrLst/>
+    <dgm:txLinClrLst/>
+    <dgm:txFillClrLst/>
+    <dgm:txEffectClrLst/>
+  </dgm:styleLbl>
+  <dgm:styleLbl name="parChTrans2D1">
+    <dgm:fillClrLst meth="repeat">
+      <a:schemeClr val="accent1">
+        <a:tint val="60000"/>
+      </a:schemeClr>
+    </dgm:fillClrLst>
+    <dgm:linClrLst meth="repeat">
+      <a:schemeClr val="accent1">
+        <a:tint val="60000"/>
+      </a:schemeClr>
+    </dgm:linClrLst>
+    <dgm:effectClrLst/>
+    <dgm:txLinClrLst/>
+    <dgm:txFillClrLst meth="repeat">
+      <a:schemeClr val="lt1"/>
+    </dgm:txFillClrLst>
+    <dgm:txEffectClrLst/>
+  </dgm:styleLbl>
+  <dgm:styleLbl name="parChTrans2D2">
+    <dgm:fillClrLst meth="repeat">
+      <a:schemeClr val="accent1"/>
+    </dgm:fillClrLst>
+    <dgm:linClrLst meth="repeat">
+      <a:schemeClr val="accent1"/>
+    </dgm:linClrLst>
+    <dgm:effectClrLst/>
+    <dgm:txLinClrLst/>
+    <dgm:txFillClrLst meth="repeat">
+      <a:schemeClr val="lt1"/>
+    </dgm:txFillClrLst>
+    <dgm:txEffectClrLst/>
+  </dgm:styleLbl>
+  <dgm:styleLbl name="parChTrans2D3">
+    <dgm:fillClrLst meth="repeat">
+      <a:schemeClr val="accent1"/>
+    </dgm:fillClrLst>
+    <dgm:linClrLst meth="repeat">
+      <a:schemeClr val="accent1"/>
+    </dgm:linClrLst>
+    <dgm:effectClrLst/>
+    <dgm:txLinClrLst/>
+    <dgm:txFillClrLst meth="repeat">
+      <a:schemeClr val="lt1"/>
+    </dgm:txFillClrLst>
+    <dgm:txEffectClrLst/>
+  </dgm:styleLbl>
+  <dgm:styleLbl name="parChTrans2D4">
+    <dgm:fillClrLst meth="repeat">
+      <a:schemeClr val="accent1"/>
+    </dgm:fillClrLst>
+    <dgm:linClrLst meth="repeat">
+      <a:schemeClr val="accent1"/>
+    </dgm:linClrLst>
+    <dgm:effectClrLst/>
+    <dgm:txLinClrLst/>
+    <dgm:txFillClrLst meth="repeat">
+      <a:schemeClr val="lt1"/>
+    </dgm:txFillClrLst>
+    <dgm:txEffectClrLst/>
+  </dgm:styleLbl>
+  <dgm:styleLbl name="parChTrans1D1">
+    <dgm:fillClrLst meth="repeat">
+      <a:schemeClr val="accent1"/>
+    </dgm:fillClrLst>
+    <dgm:linClrLst meth="repeat">
+      <a:schemeClr val="accent1">
+        <a:shade val="60000"/>
+      </a:schemeClr>
+    </dgm:linClrLst>
+    <dgm:effectClrLst/>
+    <dgm:txLinClrLst/>
+    <dgm:txFillClrLst meth="repeat">
+      <a:schemeClr val="tx1"/>
+    </dgm:txFillClrLst>
+    <dgm:txEffectClrLst/>
+  </dgm:styleLbl>
+  <dgm:styleLbl name="parChTrans1D2">
+    <dgm:fillClrLst meth="repeat">
+      <a:schemeClr val="accent1"/>
+    </dgm:fillClrLst>
+    <dgm:linClrLst meth="repeat">
+      <a:schemeClr val="accent1">
+        <a:shade val="60000"/>
+      </a:schemeClr>
+    </dgm:linClrLst>
+    <dgm:effectClrLst/>
+    <dgm:txLinClrLst/>
+    <dgm:txFillClrLst meth="repeat">
+      <a:schemeClr val="tx1"/>
+    </dgm:txFillClrLst>
+    <dgm:txEffectClrLst/>
+  </dgm:styleLbl>
+  <dgm:styleLbl name="parChTrans1D3">
+    <dgm:fillClrLst meth="repeat">
+      <a:schemeClr val="accent1"/>
+    </dgm:fillClrLst>
+    <dgm:linClrLst meth="repeat">
+      <a:schemeClr val="accent1">
+        <a:shade val="80000"/>
+      </a:schemeClr>
+    </dgm:linClrLst>
+    <dgm:effectClrLst/>
+    <dgm:txLinClrLst/>
+    <dgm:txFillClrLst meth="repeat">
+      <a:schemeClr val="tx1"/>
+    </dgm:txFillClrLst>
+    <dgm:txEffectClrLst/>
+  </dgm:styleLbl>
+  <dgm:styleLbl name="parChTrans1D4">
+    <dgm:fillClrLst meth="repeat">
+      <a:schemeClr val="accent1"/>
+    </dgm:fillClrLst>
+    <dgm:linClrLst meth="repeat">
+      <a:schemeClr val="accent1">
+        <a:shade val="80000"/>
+      </a:schemeClr>
+    </dgm:linClrLst>
+    <dgm:effectClrLst/>
+    <dgm:txLinClrLst/>
+    <dgm:txFillClrLst meth="repeat">
+      <a:schemeClr val="tx1"/>
+    </dgm:txFillClrLst>
+    <dgm:txEffectClrLst/>
+  </dgm:styleLbl>
+  <dgm:styleLbl name="fgAcc1">
+    <dgm:fillClrLst meth="repeat">
+      <a:schemeClr val="lt1">
+        <a:alpha val="90000"/>
+      </a:schemeClr>
+    </dgm:fillClrLst>
+    <dgm:linClrLst meth="repeat">
+      <a:schemeClr val="accent1"/>
+    </dgm:linClrLst>
+    <dgm:effectClrLst/>
+    <dgm:txLinClrLst/>
+    <dgm:txFillClrLst meth="repeat">
+      <a:schemeClr val="dk1"/>
+    </dgm:txFillClrLst>
+    <dgm:txEffectClrLst/>
+  </dgm:styleLbl>
+  <dgm:styleLbl name="conFgAcc1">
+    <dgm:fillClrLst meth="repeat">
+      <a:schemeClr val="lt1">
+        <a:alpha val="90000"/>
+      </a:schemeClr>
+    </dgm:fillClrLst>
+    <dgm:linClrLst meth="repeat">
+      <a:schemeClr val="accent1"/>
+    </dgm:linClrLst>
+    <dgm:effectClrLst/>
+    <dgm:txLinClrLst/>
+    <dgm:txFillClrLst meth="repeat">
+      <a:schemeClr val="dk1"/>
+    </dgm:txFillClrLst>
+    <dgm:txEffectClrLst/>
+  </dgm:styleLbl>
+  <dgm:styleLbl name="alignAcc1">
+    <dgm:fillClrLst meth="repeat">
+      <a:schemeClr val="lt1">
+        <a:alpha val="90000"/>
+      </a:schemeClr>
+    </dgm:fillClrLst>
+    <dgm:linClrLst meth="repeat">
+      <a:schemeClr val="accent1"/>
+    </dgm:linClrLst>
+    <dgm:effectClrLst/>
+    <dgm:txLinClrLst/>
+    <dgm:txFillClrLst meth="repeat">
+      <a:schemeClr val="dk1"/>
+    </dgm:txFillClrLst>
+    <dgm:txEffectClrLst/>
+  </dgm:styleLbl>
+  <dgm:styleLbl name="trAlignAcc1">
+    <dgm:fillClrLst meth="repeat">
+      <a:schemeClr val="lt1">
+        <a:alpha val="40000"/>
+      </a:schemeClr>
+    </dgm:fillClrLst>
+    <dgm:linClrLst meth="repeat">
+      <a:schemeClr val="accent1"/>
+    </dgm:linClrLst>
+    <dgm:effectClrLst/>
+    <dgm:txLinClrLst/>
+    <dgm:txFillClrLst meth="repeat">
+      <a:schemeClr val="dk1"/>
+    </dgm:txFillClrLst>
+    <dgm:txEffectClrLst/>
+  </dgm:styleLbl>
+  <dgm:styleLbl name="bgAcc1">
+    <dgm:fillClrLst meth="repeat">
+      <a:schemeClr val="lt1">
+        <a:alpha val="90000"/>
+      </a:schemeClr>
+    </dgm:fillClrLst>
+    <dgm:linClrLst meth="repeat">
+      <a:schemeClr val="accent1"/>
+    </dgm:linClrLst>
+    <dgm:effectClrLst/>
+    <dgm:txLinClrLst/>
+    <dgm:txFillClrLst meth="repeat">
+      <a:schemeClr val="dk1"/>
+    </dgm:txFillClrLst>
+    <dgm:txEffectClrLst/>
+  </dgm:styleLbl>
+  <dgm:styleLbl name="solidFgAcc1">
+    <dgm:fillClrLst meth="repeat">
+      <a:schemeClr val="lt1"/>
+    </dgm:fillClrLst>
+    <dgm:linClrLst meth="repeat">
+      <a:schemeClr val="accent1"/>
+    </dgm:linClrLst>
+    <dgm:effectClrLst/>
+    <dgm:txLinClrLst/>
+    <dgm:txFillClrLst meth="repeat">
+      <a:schemeClr val="dk1"/>
+    </dgm:txFillClrLst>
+    <dgm:txEffectClrLst/>
+  </dgm:styleLbl>
+  <dgm:styleLbl name="solidAlignAcc1">
+    <dgm:fillClrLst meth="repeat">
+      <a:schemeClr val="lt1"/>
+    </dgm:fillClrLst>
+    <dgm:linClrLst meth="repeat">
+      <a:schemeClr val="accent1"/>
+    </dgm:linClrLst>
+    <dgm:effectClrLst/>
+    <dgm:txLinClrLst/>
+    <dgm:txFillClrLst meth="repeat">
+      <a:schemeClr val="dk1"/>
+    </dgm:txFillClrLst>
+    <dgm:txEffectClrLst/>
+  </dgm:styleLbl>
+  <dgm:styleLbl name="solidBgAcc1">
+    <dgm:fillClrLst meth="repeat">
+      <a:schemeClr val="lt1"/>
+    </dgm:fillClrLst>
+    <dgm:linClrLst meth="repeat">
+      <a:schemeClr val="accent1"/>
+    </dgm:linClrLst>
+    <dgm:effectClrLst/>
+    <dgm:txLinClrLst/>
+    <dgm:txFillClrLst meth="repeat">
+      <a:schemeClr val="dk1"/>
+    </dgm:txFillClrLst>
+    <dgm:txEffectClrLst/>
+  </dgm:styleLbl>
+  <dgm:styleLbl name="fgAccFollowNode1">
+    <dgm:fillClrLst meth="repeat">
+      <a:schemeClr val="accent1">
+        <a:alpha val="90000"/>
+        <a:tint val="40000"/>
+      </a:schemeClr>
+    </dgm:fillClrLst>
+    <dgm:linClrLst meth="repeat">
+      <a:schemeClr val="accent1">
+        <a:alpha val="90000"/>
+        <a:tint val="40000"/>
+      </a:schemeClr>
+    </dgm:linClrLst>
+    <dgm:effectClrLst/>
+    <dgm:txLinClrLst/>
+    <dgm:txFillClrLst meth="repeat">
+      <a:schemeClr val="dk1"/>
+    </dgm:txFillClrLst>
+    <dgm:txEffectClrLst/>
+  </dgm:styleLbl>
+  <dgm:styleLbl name="alignAccFollowNode1">
+    <dgm:fillClrLst meth="repeat">
+      <a:schemeClr val="accent1">
+        <a:alpha val="90000"/>
+        <a:tint val="40000"/>
+      </a:schemeClr>
+    </dgm:fillClrLst>
+    <dgm:linClrLst meth="repeat">
+      <a:schemeClr val="accent1">
+        <a:alpha val="90000"/>
+        <a:tint val="40000"/>
+      </a:schemeClr>
+    </dgm:linClrLst>
+    <dgm:effectClrLst/>
+    <dgm:txLinClrLst/>
+    <dgm:txFillClrLst meth="repeat">
+      <a:schemeClr val="dk1"/>
+    </dgm:txFillClrLst>
+    <dgm:txEffectClrLst/>
+  </dgm:styleLbl>
+  <dgm:styleLbl name="bgAccFollowNode1">
+    <dgm:fillClrLst meth="repeat">
+      <a:schemeClr val="accent1">
+        <a:alpha val="90000"/>
+        <a:tint val="40000"/>
+      </a:schemeClr>
+    </dgm:fillClrLst>
+    <dgm:linClrLst meth="repeat">
+      <a:schemeClr val="accent1">
+        <a:alpha val="90000"/>
+        <a:tint val="40000"/>
+      </a:schemeClr>
+    </dgm:linClrLst>
+    <dgm:effectClrLst/>
+    <dgm:txLinClrLst/>
+    <dgm:txFillClrLst meth="repeat">
+      <a:schemeClr val="dk1"/>
+    </dgm:txFillClrLst>
+    <dgm:txEffectClrLst/>
+  </dgm:styleLbl>
+  <dgm:styleLbl name="fgAcc0">
+    <dgm:fillClrLst meth="repeat">
+      <a:schemeClr val="lt1">
+        <a:alpha val="90000"/>
+      </a:schemeClr>
+    </dgm:fillClrLst>
+    <dgm:linClrLst meth="repeat">
+      <a:schemeClr val="accent1"/>
+    </dgm:linClrLst>
+    <dgm:effectClrLst/>
+    <dgm:txLinClrLst/>
+    <dgm:txFillClrLst meth="repeat">
+      <a:schemeClr val="dk1"/>
+    </dgm:txFillClrLst>
+    <dgm:txEffectClrLst/>
+  </dgm:styleLbl>
+  <dgm:styleLbl name="fgAcc2">
+    <dgm:fillClrLst meth="repeat">
+      <a:schemeClr val="lt1">
+        <a:alpha val="90000"/>
+      </a:schemeClr>
+    </dgm:fillClrLst>
+    <dgm:linClrLst meth="repeat">
+      <a:schemeClr val="accent1"/>
+    </dgm:linClrLst>
+    <dgm:effectClrLst/>
+    <dgm:txLinClrLst/>
+    <dgm:txFillClrLst meth="repeat">
+      <a:schemeClr val="dk1"/>
+    </dgm:txFillClrLst>
+    <dgm:txEffectClrLst/>
+  </dgm:styleLbl>
+  <dgm:styleLbl name="fgAcc3">
+    <dgm:fillClrLst meth="repeat">
+      <a:schemeClr val="lt1">
+        <a:alpha val="90000"/>
+      </a:schemeClr>
+    </dgm:fillClrLst>
+    <dgm:linClrLst meth="repeat">
+      <a:schemeClr val="accent1"/>
+    </dgm:linClrLst>
+    <dgm:effectClrLst/>
+    <dgm:txLinClrLst/>
+    <dgm:txFillClrLst meth="repeat">
+      <a:schemeClr val="dk1"/>
+    </dgm:txFillClrLst>
+    <dgm:txEffectClrLst/>
+  </dgm:styleLbl>
+  <dgm:styleLbl name="fgAcc4">
+    <dgm:fillClrLst meth="repeat">
+      <a:schemeClr val="lt1">
+        <a:alpha val="90000"/>
+      </a:schemeClr>
+    </dgm:fillClrLst>
+    <dgm:linClrLst meth="repeat">
+      <a:schemeClr val="accent1"/>
+    </dgm:linClrLst>
+    <dgm:effectClrLst/>
+    <dgm:txLinClrLst/>
+    <dgm:txFillClrLst meth="repeat">
+      <a:schemeClr val="dk1"/>
+    </dgm:txFillClrLst>
+    <dgm:txEffectClrLst/>
+  </dgm:styleLbl>
+  <dgm:styleLbl name="bgShp">
+    <dgm:fillClrLst meth="repeat">
+      <a:schemeClr val="accent1">
+        <a:tint val="40000"/>
+      </a:schemeClr>
+    </dgm:fillClrLst>
+    <dgm:linClrLst meth="repeat">
+      <a:schemeClr val="accent1"/>
+    </dgm:linClrLst>
+    <dgm:effectClrLst/>
+    <dgm:txLinClrLst/>
+    <dgm:txFillClrLst meth="repeat">
+      <a:schemeClr val="dk1"/>
+    </dgm:txFillClrLst>
+    <dgm:txEffectClrLst/>
+  </dgm:styleLbl>
+  <dgm:styleLbl name="dkBgShp">
+    <dgm:fillClrLst meth="repeat">
+      <a:schemeClr val="accent1">
+        <a:shade val="80000"/>
+      </a:schemeClr>
+    </dgm:fillClrLst>
+    <dgm:linClrLst meth="repeat">
+      <a:schemeClr val="accent1"/>
+    </dgm:linClrLst>
+    <dgm:effectClrLst/>
+    <dgm:txLinClrLst/>
+    <dgm:txFillClrLst meth="repeat">
+      <a:schemeClr val="lt1"/>
+    </dgm:txFillClrLst>
+    <dgm:txEffectClrLst/>
+  </dgm:styleLbl>
+  <dgm:styleLbl name="trBgShp">
+    <dgm:fillClrLst meth="repeat">
+      <a:schemeClr val="accent1">
+        <a:tint val="50000"/>
+        <a:alpha val="40000"/>
+      </a:schemeClr>
+    </dgm:fillClrLst>
+    <dgm:linClrLst meth="repeat">
+      <a:schemeClr val="accent1"/>
+    </dgm:linClrLst>
+    <dgm:effectClrLst/>
+    <dgm:txLinClrLst/>
+    <dgm:txFillClrLst meth="repeat">
+      <a:schemeClr val="lt1"/>
+    </dgm:txFillClrLst>
+    <dgm:txEffectClrLst/>
+  </dgm:styleLbl>
+  <dgm:styleLbl name="fgShp">
+    <dgm:fillClrLst meth="repeat">
+      <a:schemeClr val="accent1">
+        <a:tint val="60000"/>
+      </a:schemeClr>
+    </dgm:fillClrLst>
+    <dgm:linClrLst meth="repeat">
+      <a:schemeClr val="lt1"/>
+    </dgm:linClrLst>
+    <dgm:effectClrLst/>
+    <dgm:txLinClrLst/>
+    <dgm:txFillClrLst meth="repeat">
+      <a:schemeClr val="dk1"/>
+    </dgm:txFillClrLst>
+    <dgm:txEffectClrLst/>
+  </dgm:styleLbl>
+  <dgm:styleLbl name="revTx">
+    <dgm:fillClrLst meth="repeat">
+      <a:schemeClr val="lt1">
+        <a:alpha val="0"/>
+      </a:schemeClr>
+    </dgm:fillClrLst>
+    <dgm:linClrLst meth="repeat">
+      <a:schemeClr val="dk1">
+        <a:alpha val="0"/>
+      </a:schemeClr>
+    </dgm:linClrLst>
+    <dgm:effectClrLst/>
+    <dgm:txLinClrLst/>
+    <dgm:txFillClrLst meth="repeat">
+      <a:schemeClr val="tx1"/>
+    </dgm:txFillClrLst>
+    <dgm:txEffectClrLst/>
+  </dgm:styleLbl>
+</dgm:colorsDef>
+</file>
+
+<file path=word/diagrams/colors8.xml><?xml version="1.0" encoding="utf-8"?>
 <dgm:colorsDef xmlns:dgm="http://schemas.openxmlformats.org/drawingml/2006/diagram" xmlns:a="http://schemas.openxmlformats.org/drawingml/2006/main" uniqueId="urn:microsoft.com/office/officeart/2005/8/colors/accent1_2">
   <dgm:title val=""/>
   <dgm:desc val=""/>
@@ -10749,6 +11704,260 @@
   <dgm:extLst>
     <a:ext uri="http://schemas.microsoft.com/office/drawing/2008/diagram">
       <dsp:dataModelExt xmlns:dsp="http://schemas.microsoft.com/office/drawing/2008/diagram" relId="rId39" minVer="http://schemas.openxmlformats.org/drawingml/2006/diagram"/>
+    </a:ext>
+  </dgm:extLst>
+</dgm:dataModel>
+</file>
+
+<file path=word/diagrams/data8.xml><?xml version="1.0" encoding="utf-8"?>
+<dgm:dataModel xmlns:dgm="http://schemas.openxmlformats.org/drawingml/2006/diagram" xmlns:a="http://schemas.openxmlformats.org/drawingml/2006/main">
+  <dgm:ptLst>
+    <dgm:pt modelId="{EBAAF8DC-1D17-4AF5-9041-2CC10478FFF8}" type="doc">
+      <dgm:prSet loTypeId="urn:microsoft.com/office/officeart/2005/8/layout/process1" loCatId="process" qsTypeId="urn:microsoft.com/office/officeart/2005/8/quickstyle/simple1" qsCatId="simple" csTypeId="urn:microsoft.com/office/officeart/2005/8/colors/accent1_2" csCatId="accent1" phldr="1"/>
+      <dgm:spPr/>
+    </dgm:pt>
+    <dgm:pt modelId="{C1974911-E692-403D-856F-D2BD3C38A70A}">
+      <dgm:prSet phldrT="[Text]"/>
+      <dgm:spPr/>
+      <dgm:t>
+        <a:bodyPr/>
+        <a:lstStyle/>
+        <a:p>
+          <a:r>
+            <a:rPr lang="en-US"/>
+            <a:t>1. Player selects the "End Turn" button</a:t>
+          </a:r>
+        </a:p>
+      </dgm:t>
+    </dgm:pt>
+    <dgm:pt modelId="{B100588C-5C46-4C3E-83D3-5065B6BDF5DD}" type="parTrans" cxnId="{61F44A4D-5FBC-445E-9B2F-AE01C5E73CFF}">
+      <dgm:prSet/>
+      <dgm:spPr/>
+      <dgm:t>
+        <a:bodyPr/>
+        <a:lstStyle/>
+        <a:p>
+          <a:endParaRPr lang="en-US"/>
+        </a:p>
+      </dgm:t>
+    </dgm:pt>
+    <dgm:pt modelId="{3EC829C4-1DFF-4D4F-8A3D-ED6F6B047D5F}" type="sibTrans" cxnId="{61F44A4D-5FBC-445E-9B2F-AE01C5E73CFF}">
+      <dgm:prSet/>
+      <dgm:spPr/>
+      <dgm:t>
+        <a:bodyPr/>
+        <a:lstStyle/>
+        <a:p>
+          <a:endParaRPr lang="en-US"/>
+        </a:p>
+      </dgm:t>
+    </dgm:pt>
+    <dgm:pt modelId="{6D5211AE-FEB9-476F-A9E4-D3EC84C8995E}">
+      <dgm:prSet phldrT="[Text]"/>
+      <dgm:spPr/>
+      <dgm:t>
+        <a:bodyPr/>
+        <a:lstStyle/>
+        <a:p>
+          <a:r>
+            <a:rPr lang="en-US"/>
+            <a:t>2. A confirmation prompt is displayed</a:t>
+          </a:r>
+        </a:p>
+      </dgm:t>
+    </dgm:pt>
+    <dgm:pt modelId="{B8D29662-0C62-46CA-B014-529453F2D512}" type="parTrans" cxnId="{D9C8CF39-8FDA-4188-92A3-B6C15F3532CF}">
+      <dgm:prSet/>
+      <dgm:spPr/>
+      <dgm:t>
+        <a:bodyPr/>
+        <a:lstStyle/>
+        <a:p>
+          <a:endParaRPr lang="en-US"/>
+        </a:p>
+      </dgm:t>
+    </dgm:pt>
+    <dgm:pt modelId="{DF8A2F15-F8FC-4687-B4FD-0B113E86C608}" type="sibTrans" cxnId="{D9C8CF39-8FDA-4188-92A3-B6C15F3532CF}">
+      <dgm:prSet/>
+      <dgm:spPr/>
+      <dgm:t>
+        <a:bodyPr/>
+        <a:lstStyle/>
+        <a:p>
+          <a:endParaRPr lang="en-US"/>
+        </a:p>
+      </dgm:t>
+    </dgm:pt>
+    <dgm:pt modelId="{6FD6F38B-C2B9-4957-8093-831AA193ED8D}">
+      <dgm:prSet phldrT="[Text]"/>
+      <dgm:spPr/>
+      <dgm:t>
+        <a:bodyPr/>
+        <a:lstStyle/>
+        <a:p>
+          <a:r>
+            <a:rPr lang="en-US"/>
+            <a:t>3. Player confirms</a:t>
+          </a:r>
+        </a:p>
+      </dgm:t>
+    </dgm:pt>
+    <dgm:pt modelId="{D84DF2AA-44B6-4798-8039-D3C595DA1AFD}" type="parTrans" cxnId="{920F92F0-B010-40F7-825C-D9B875E1376C}">
+      <dgm:prSet/>
+      <dgm:spPr/>
+      <dgm:t>
+        <a:bodyPr/>
+        <a:lstStyle/>
+        <a:p>
+          <a:endParaRPr lang="en-US"/>
+        </a:p>
+      </dgm:t>
+    </dgm:pt>
+    <dgm:pt modelId="{08538475-C620-4431-A7A4-3F4885578942}" type="sibTrans" cxnId="{920F92F0-B010-40F7-825C-D9B875E1376C}">
+      <dgm:prSet/>
+      <dgm:spPr/>
+      <dgm:t>
+        <a:bodyPr/>
+        <a:lstStyle/>
+        <a:p>
+          <a:endParaRPr lang="en-US"/>
+        </a:p>
+      </dgm:t>
+    </dgm:pt>
+    <dgm:pt modelId="{66F85998-170F-4958-A941-7DDF4BEFE5CF}">
+      <dgm:prSet phldrT="[Text]"/>
+      <dgm:spPr/>
+      <dgm:t>
+        <a:bodyPr/>
+        <a:lstStyle/>
+        <a:p>
+          <a:r>
+            <a:rPr lang="en-US"/>
+            <a:t>4. The player's turn is over, and the next player takes their turn</a:t>
+          </a:r>
+        </a:p>
+      </dgm:t>
+    </dgm:pt>
+    <dgm:pt modelId="{54185C71-D886-4331-9334-61EFC5BDE1E4}" type="parTrans" cxnId="{63F7D12B-FBDD-4374-B149-6202B91FFDAC}">
+      <dgm:prSet/>
+      <dgm:spPr/>
+      <dgm:t>
+        <a:bodyPr/>
+        <a:lstStyle/>
+        <a:p>
+          <a:endParaRPr lang="en-US"/>
+        </a:p>
+      </dgm:t>
+    </dgm:pt>
+    <dgm:pt modelId="{58A70F9A-128B-4764-85B0-C4E7E30710AC}" type="sibTrans" cxnId="{63F7D12B-FBDD-4374-B149-6202B91FFDAC}">
+      <dgm:prSet/>
+      <dgm:spPr/>
+      <dgm:t>
+        <a:bodyPr/>
+        <a:lstStyle/>
+        <a:p>
+          <a:endParaRPr lang="en-US"/>
+        </a:p>
+      </dgm:t>
+    </dgm:pt>
+    <dgm:pt modelId="{50C5E98A-8A6C-4B1A-A21D-8E3681A4071C}" type="pres">
+      <dgm:prSet presAssocID="{EBAAF8DC-1D17-4AF5-9041-2CC10478FFF8}" presName="Name0" presStyleCnt="0">
+        <dgm:presLayoutVars>
+          <dgm:dir/>
+          <dgm:resizeHandles val="exact"/>
+        </dgm:presLayoutVars>
+      </dgm:prSet>
+      <dgm:spPr/>
+    </dgm:pt>
+    <dgm:pt modelId="{0802946C-AB2D-48A3-9069-362F045A7C65}" type="pres">
+      <dgm:prSet presAssocID="{C1974911-E692-403D-856F-D2BD3C38A70A}" presName="node" presStyleLbl="node1" presStyleIdx="0" presStyleCnt="4">
+        <dgm:presLayoutVars>
+          <dgm:bulletEnabled val="1"/>
+        </dgm:presLayoutVars>
+      </dgm:prSet>
+      <dgm:spPr/>
+    </dgm:pt>
+    <dgm:pt modelId="{3C9BF5D6-9942-4AFB-ADB3-68A2FEAB6E22}" type="pres">
+      <dgm:prSet presAssocID="{3EC829C4-1DFF-4D4F-8A3D-ED6F6B047D5F}" presName="sibTrans" presStyleLbl="sibTrans2D1" presStyleIdx="0" presStyleCnt="3"/>
+      <dgm:spPr/>
+    </dgm:pt>
+    <dgm:pt modelId="{D8693643-9B25-49C8-95B9-8A4AEFD401D1}" type="pres">
+      <dgm:prSet presAssocID="{3EC829C4-1DFF-4D4F-8A3D-ED6F6B047D5F}" presName="connectorText" presStyleLbl="sibTrans2D1" presStyleIdx="0" presStyleCnt="3"/>
+      <dgm:spPr/>
+    </dgm:pt>
+    <dgm:pt modelId="{DB09C736-7881-4720-A6E4-B5CC3A1E865A}" type="pres">
+      <dgm:prSet presAssocID="{6D5211AE-FEB9-476F-A9E4-D3EC84C8995E}" presName="node" presStyleLbl="node1" presStyleIdx="1" presStyleCnt="4">
+        <dgm:presLayoutVars>
+          <dgm:bulletEnabled val="1"/>
+        </dgm:presLayoutVars>
+      </dgm:prSet>
+      <dgm:spPr/>
+    </dgm:pt>
+    <dgm:pt modelId="{7A7D1DE8-7AAC-4EA4-8B20-FAC26CEA2E4D}" type="pres">
+      <dgm:prSet presAssocID="{DF8A2F15-F8FC-4687-B4FD-0B113E86C608}" presName="sibTrans" presStyleLbl="sibTrans2D1" presStyleIdx="1" presStyleCnt="3"/>
+      <dgm:spPr/>
+    </dgm:pt>
+    <dgm:pt modelId="{C4306A8C-3BB4-454F-9A93-752531AAAFFB}" type="pres">
+      <dgm:prSet presAssocID="{DF8A2F15-F8FC-4687-B4FD-0B113E86C608}" presName="connectorText" presStyleLbl="sibTrans2D1" presStyleIdx="1" presStyleCnt="3"/>
+      <dgm:spPr/>
+    </dgm:pt>
+    <dgm:pt modelId="{96BE8571-2FA2-4B9D-8241-2A2B87CED24F}" type="pres">
+      <dgm:prSet presAssocID="{6FD6F38B-C2B9-4957-8093-831AA193ED8D}" presName="node" presStyleLbl="node1" presStyleIdx="2" presStyleCnt="4">
+        <dgm:presLayoutVars>
+          <dgm:bulletEnabled val="1"/>
+        </dgm:presLayoutVars>
+      </dgm:prSet>
+      <dgm:spPr/>
+    </dgm:pt>
+    <dgm:pt modelId="{3AD371E0-F5AC-472D-9996-128AFB767231}" type="pres">
+      <dgm:prSet presAssocID="{08538475-C620-4431-A7A4-3F4885578942}" presName="sibTrans" presStyleLbl="sibTrans2D1" presStyleIdx="2" presStyleCnt="3"/>
+      <dgm:spPr/>
+    </dgm:pt>
+    <dgm:pt modelId="{1B47318B-4BBB-4AC0-8673-6CB4DC50372F}" type="pres">
+      <dgm:prSet presAssocID="{08538475-C620-4431-A7A4-3F4885578942}" presName="connectorText" presStyleLbl="sibTrans2D1" presStyleIdx="2" presStyleCnt="3"/>
+      <dgm:spPr/>
+    </dgm:pt>
+    <dgm:pt modelId="{67BD1ECC-B9DD-4599-A48B-D69249EDCC2B}" type="pres">
+      <dgm:prSet presAssocID="{66F85998-170F-4958-A941-7DDF4BEFE5CF}" presName="node" presStyleLbl="node1" presStyleIdx="3" presStyleCnt="4">
+        <dgm:presLayoutVars>
+          <dgm:bulletEnabled val="1"/>
+        </dgm:presLayoutVars>
+      </dgm:prSet>
+      <dgm:spPr/>
+    </dgm:pt>
+  </dgm:ptLst>
+  <dgm:cxnLst>
+    <dgm:cxn modelId="{61F44A4D-5FBC-445E-9B2F-AE01C5E73CFF}" srcId="{EBAAF8DC-1D17-4AF5-9041-2CC10478FFF8}" destId="{C1974911-E692-403D-856F-D2BD3C38A70A}" srcOrd="0" destOrd="0" parTransId="{B100588C-5C46-4C3E-83D3-5065B6BDF5DD}" sibTransId="{3EC829C4-1DFF-4D4F-8A3D-ED6F6B047D5F}"/>
+    <dgm:cxn modelId="{920F92F0-B010-40F7-825C-D9B875E1376C}" srcId="{EBAAF8DC-1D17-4AF5-9041-2CC10478FFF8}" destId="{6FD6F38B-C2B9-4957-8093-831AA193ED8D}" srcOrd="2" destOrd="0" parTransId="{D84DF2AA-44B6-4798-8039-D3C595DA1AFD}" sibTransId="{08538475-C620-4431-A7A4-3F4885578942}"/>
+    <dgm:cxn modelId="{E1F2E559-100F-4ABD-ADB4-ED54C14D2A84}" type="presOf" srcId="{C1974911-E692-403D-856F-D2BD3C38A70A}" destId="{0802946C-AB2D-48A3-9069-362F045A7C65}" srcOrd="0" destOrd="0" presId="urn:microsoft.com/office/officeart/2005/8/layout/process1"/>
+    <dgm:cxn modelId="{CBBD3931-CBEE-47BC-B6A9-501AF89DB91A}" type="presOf" srcId="{EBAAF8DC-1D17-4AF5-9041-2CC10478FFF8}" destId="{50C5E98A-8A6C-4B1A-A21D-8E3681A4071C}" srcOrd="0" destOrd="0" presId="urn:microsoft.com/office/officeart/2005/8/layout/process1"/>
+    <dgm:cxn modelId="{061FD8F3-DAE5-4359-9ECA-730FEED4FCCF}" type="presOf" srcId="{08538475-C620-4431-A7A4-3F4885578942}" destId="{1B47318B-4BBB-4AC0-8673-6CB4DC50372F}" srcOrd="1" destOrd="0" presId="urn:microsoft.com/office/officeart/2005/8/layout/process1"/>
+    <dgm:cxn modelId="{C785CDF7-B020-4097-9952-58E332DA5A41}" type="presOf" srcId="{08538475-C620-4431-A7A4-3F4885578942}" destId="{3AD371E0-F5AC-472D-9996-128AFB767231}" srcOrd="0" destOrd="0" presId="urn:microsoft.com/office/officeart/2005/8/layout/process1"/>
+    <dgm:cxn modelId="{86040DF6-4FCD-44E7-BEBF-6F6815AE9829}" type="presOf" srcId="{3EC829C4-1DFF-4D4F-8A3D-ED6F6B047D5F}" destId="{3C9BF5D6-9942-4AFB-ADB3-68A2FEAB6E22}" srcOrd="0" destOrd="0" presId="urn:microsoft.com/office/officeart/2005/8/layout/process1"/>
+    <dgm:cxn modelId="{4E67C4A1-5C6F-4FC2-84FF-BDB008FAF8BC}" type="presOf" srcId="{66F85998-170F-4958-A941-7DDF4BEFE5CF}" destId="{67BD1ECC-B9DD-4599-A48B-D69249EDCC2B}" srcOrd="0" destOrd="0" presId="urn:microsoft.com/office/officeart/2005/8/layout/process1"/>
+    <dgm:cxn modelId="{6B1A82E3-1B82-424D-B3B5-6B3F774E81C4}" type="presOf" srcId="{6FD6F38B-C2B9-4957-8093-831AA193ED8D}" destId="{96BE8571-2FA2-4B9D-8241-2A2B87CED24F}" srcOrd="0" destOrd="0" presId="urn:microsoft.com/office/officeart/2005/8/layout/process1"/>
+    <dgm:cxn modelId="{24D16E5E-EA32-4402-BEB4-B1ECBD5FB1BF}" type="presOf" srcId="{6D5211AE-FEB9-476F-A9E4-D3EC84C8995E}" destId="{DB09C736-7881-4720-A6E4-B5CC3A1E865A}" srcOrd="0" destOrd="0" presId="urn:microsoft.com/office/officeart/2005/8/layout/process1"/>
+    <dgm:cxn modelId="{F5CE522D-A7CB-48C8-89FE-0DB1AFE9234B}" type="presOf" srcId="{DF8A2F15-F8FC-4687-B4FD-0B113E86C608}" destId="{C4306A8C-3BB4-454F-9A93-752531AAAFFB}" srcOrd="1" destOrd="0" presId="urn:microsoft.com/office/officeart/2005/8/layout/process1"/>
+    <dgm:cxn modelId="{E2AD2311-6FB4-4BBB-A748-C262E3E63ED0}" type="presOf" srcId="{DF8A2F15-F8FC-4687-B4FD-0B113E86C608}" destId="{7A7D1DE8-7AAC-4EA4-8B20-FAC26CEA2E4D}" srcOrd="0" destOrd="0" presId="urn:microsoft.com/office/officeart/2005/8/layout/process1"/>
+    <dgm:cxn modelId="{63F7D12B-FBDD-4374-B149-6202B91FFDAC}" srcId="{EBAAF8DC-1D17-4AF5-9041-2CC10478FFF8}" destId="{66F85998-170F-4958-A941-7DDF4BEFE5CF}" srcOrd="3" destOrd="0" parTransId="{54185C71-D886-4331-9334-61EFC5BDE1E4}" sibTransId="{58A70F9A-128B-4764-85B0-C4E7E30710AC}"/>
+    <dgm:cxn modelId="{0542ADCB-AA9E-4469-B441-4D366FDE9593}" type="presOf" srcId="{3EC829C4-1DFF-4D4F-8A3D-ED6F6B047D5F}" destId="{D8693643-9B25-49C8-95B9-8A4AEFD401D1}" srcOrd="1" destOrd="0" presId="urn:microsoft.com/office/officeart/2005/8/layout/process1"/>
+    <dgm:cxn modelId="{D9C8CF39-8FDA-4188-92A3-B6C15F3532CF}" srcId="{EBAAF8DC-1D17-4AF5-9041-2CC10478FFF8}" destId="{6D5211AE-FEB9-476F-A9E4-D3EC84C8995E}" srcOrd="1" destOrd="0" parTransId="{B8D29662-0C62-46CA-B014-529453F2D512}" sibTransId="{DF8A2F15-F8FC-4687-B4FD-0B113E86C608}"/>
+    <dgm:cxn modelId="{76D9F37F-37EA-4E48-AAC0-B6094EE58E82}" type="presParOf" srcId="{50C5E98A-8A6C-4B1A-A21D-8E3681A4071C}" destId="{0802946C-AB2D-48A3-9069-362F045A7C65}" srcOrd="0" destOrd="0" presId="urn:microsoft.com/office/officeart/2005/8/layout/process1"/>
+    <dgm:cxn modelId="{3B488DE1-58B0-4469-A488-DC2D132BD12D}" type="presParOf" srcId="{50C5E98A-8A6C-4B1A-A21D-8E3681A4071C}" destId="{3C9BF5D6-9942-4AFB-ADB3-68A2FEAB6E22}" srcOrd="1" destOrd="0" presId="urn:microsoft.com/office/officeart/2005/8/layout/process1"/>
+    <dgm:cxn modelId="{209D6F13-9E32-4B35-9C52-95EC6B427D96}" type="presParOf" srcId="{3C9BF5D6-9942-4AFB-ADB3-68A2FEAB6E22}" destId="{D8693643-9B25-49C8-95B9-8A4AEFD401D1}" srcOrd="0" destOrd="0" presId="urn:microsoft.com/office/officeart/2005/8/layout/process1"/>
+    <dgm:cxn modelId="{21BA47D8-62EB-411E-9278-E6873D2627BB}" type="presParOf" srcId="{50C5E98A-8A6C-4B1A-A21D-8E3681A4071C}" destId="{DB09C736-7881-4720-A6E4-B5CC3A1E865A}" srcOrd="2" destOrd="0" presId="urn:microsoft.com/office/officeart/2005/8/layout/process1"/>
+    <dgm:cxn modelId="{DF880660-59DF-4AC2-8471-C6007B1E14EB}" type="presParOf" srcId="{50C5E98A-8A6C-4B1A-A21D-8E3681A4071C}" destId="{7A7D1DE8-7AAC-4EA4-8B20-FAC26CEA2E4D}" srcOrd="3" destOrd="0" presId="urn:microsoft.com/office/officeart/2005/8/layout/process1"/>
+    <dgm:cxn modelId="{25D27E92-35DE-493F-88BE-8932AFD6EE42}" type="presParOf" srcId="{7A7D1DE8-7AAC-4EA4-8B20-FAC26CEA2E4D}" destId="{C4306A8C-3BB4-454F-9A93-752531AAAFFB}" srcOrd="0" destOrd="0" presId="urn:microsoft.com/office/officeart/2005/8/layout/process1"/>
+    <dgm:cxn modelId="{02542A3B-791B-4AE9-A978-EBB31F02053F}" type="presParOf" srcId="{50C5E98A-8A6C-4B1A-A21D-8E3681A4071C}" destId="{96BE8571-2FA2-4B9D-8241-2A2B87CED24F}" srcOrd="4" destOrd="0" presId="urn:microsoft.com/office/officeart/2005/8/layout/process1"/>
+    <dgm:cxn modelId="{CD7A9B26-150C-4CF2-BF7F-D37CE9F6D79C}" type="presParOf" srcId="{50C5E98A-8A6C-4B1A-A21D-8E3681A4071C}" destId="{3AD371E0-F5AC-472D-9996-128AFB767231}" srcOrd="5" destOrd="0" presId="urn:microsoft.com/office/officeart/2005/8/layout/process1"/>
+    <dgm:cxn modelId="{DB8C77F7-32CA-411B-A877-2489C6D2110E}" type="presParOf" srcId="{3AD371E0-F5AC-472D-9996-128AFB767231}" destId="{1B47318B-4BBB-4AC0-8673-6CB4DC50372F}" srcOrd="0" destOrd="0" presId="urn:microsoft.com/office/officeart/2005/8/layout/process1"/>
+    <dgm:cxn modelId="{B0293EAF-4C7D-4874-9207-41F9AFF5029B}" type="presParOf" srcId="{50C5E98A-8A6C-4B1A-A21D-8E3681A4071C}" destId="{67BD1ECC-B9DD-4599-A48B-D69249EDCC2B}" srcOrd="6" destOrd="0" presId="urn:microsoft.com/office/officeart/2005/8/layout/process1"/>
+  </dgm:cxnLst>
+  <dgm:bg/>
+  <dgm:whole/>
+  <dgm:extLst>
+    <a:ext uri="http://schemas.microsoft.com/office/drawing/2008/diagram">
+      <dsp:dataModelExt xmlns:dsp="http://schemas.microsoft.com/office/drawing/2008/diagram" relId="rId44" minVer="http://schemas.openxmlformats.org/drawingml/2006/diagram"/>
     </a:ext>
   </dgm:extLst>
 </dgm:dataModel>
@@ -13479,8 +14688,8 @@
       </dsp:nvSpPr>
       <dsp:spPr>
         <a:xfrm>
-          <a:off x="2678" y="1072195"/>
-          <a:ext cx="830460" cy="1056009"/>
+          <a:off x="3078" y="207186"/>
+          <a:ext cx="954453" cy="1431680"/>
         </a:xfrm>
         <a:prstGeom prst="roundRect">
           <a:avLst>
@@ -13524,12 +14733,12 @@
         </a:fontRef>
       </dsp:style>
       <dsp:txBody>
-        <a:bodyPr spcFirstLastPara="0" vert="horz" wrap="square" lIns="41910" tIns="41910" rIns="41910" bIns="41910" numCol="1" spcCol="1270" anchor="ctr" anchorCtr="0">
+        <a:bodyPr spcFirstLastPara="0" vert="horz" wrap="square" lIns="49530" tIns="49530" rIns="49530" bIns="49530" numCol="1" spcCol="1270" anchor="ctr" anchorCtr="0">
           <a:noAutofit/>
         </a:bodyPr>
         <a:lstStyle/>
         <a:p>
-          <a:pPr marL="0" lvl="0" indent="0" algn="ctr" defTabSz="488950">
+          <a:pPr marL="0" lvl="0" indent="0" algn="ctr" defTabSz="577850">
             <a:lnSpc>
               <a:spcPct val="90000"/>
             </a:lnSpc>
@@ -13542,14 +14751,14 @@
             <a:buNone/>
           </a:pPr>
           <a:r>
-            <a:rPr lang="en-US" sz="1100" kern="1200"/>
+            <a:rPr lang="en-US" sz="1300" kern="1200"/>
             <a:t>1. Player selects move option</a:t>
           </a:r>
         </a:p>
       </dsp:txBody>
       <dsp:txXfrm>
-        <a:off x="27001" y="1096518"/>
-        <a:ext cx="781814" cy="1007363"/>
+        <a:off x="31033" y="235141"/>
+        <a:ext cx="898543" cy="1375770"/>
       </dsp:txXfrm>
     </dsp:sp>
     <dsp:sp modelId="{A26C16F4-16DE-43A5-940E-0731CBB7A972}">
@@ -13559,8 +14768,8 @@
       </dsp:nvSpPr>
       <dsp:spPr>
         <a:xfrm>
-          <a:off x="916185" y="1497222"/>
-          <a:ext cx="176057" cy="205954"/>
+          <a:off x="1052977" y="804674"/>
+          <a:ext cx="202344" cy="236704"/>
         </a:xfrm>
         <a:prstGeom prst="rightArrow">
           <a:avLst>
@@ -13602,7 +14811,7 @@
         </a:bodyPr>
         <a:lstStyle/>
         <a:p>
-          <a:pPr marL="0" lvl="0" indent="0" algn="ctr" defTabSz="355600">
+          <a:pPr marL="0" lvl="0" indent="0" algn="ctr" defTabSz="444500">
             <a:lnSpc>
               <a:spcPct val="90000"/>
             </a:lnSpc>
@@ -13614,12 +14823,12 @@
             </a:spcAft>
             <a:buNone/>
           </a:pPr>
-          <a:endParaRPr lang="en-US" sz="800" kern="1200"/>
+          <a:endParaRPr lang="en-US" sz="1000" kern="1200"/>
         </a:p>
       </dsp:txBody>
       <dsp:txXfrm>
-        <a:off x="916185" y="1538413"/>
-        <a:ext cx="123240" cy="123572"/>
+        <a:off x="1052977" y="852015"/>
+        <a:ext cx="141641" cy="142022"/>
       </dsp:txXfrm>
     </dsp:sp>
     <dsp:sp modelId="{59F38B5B-5303-4667-84E0-95AB33DFF984}">
@@ -13629,8 +14838,8 @@
       </dsp:nvSpPr>
       <dsp:spPr>
         <a:xfrm>
-          <a:off x="1165324" y="1072195"/>
-          <a:ext cx="830460" cy="1056009"/>
+          <a:off x="1339313" y="207186"/>
+          <a:ext cx="954453" cy="1431680"/>
         </a:xfrm>
         <a:prstGeom prst="roundRect">
           <a:avLst>
@@ -13674,12 +14883,12 @@
         </a:fontRef>
       </dsp:style>
       <dsp:txBody>
-        <a:bodyPr spcFirstLastPara="0" vert="horz" wrap="square" lIns="41910" tIns="41910" rIns="41910" bIns="41910" numCol="1" spcCol="1270" anchor="ctr" anchorCtr="0">
+        <a:bodyPr spcFirstLastPara="0" vert="horz" wrap="square" lIns="49530" tIns="49530" rIns="49530" bIns="49530" numCol="1" spcCol="1270" anchor="ctr" anchorCtr="0">
           <a:noAutofit/>
         </a:bodyPr>
         <a:lstStyle/>
         <a:p>
-          <a:pPr marL="0" lvl="0" indent="0" algn="ctr" defTabSz="488950">
+          <a:pPr marL="0" lvl="0" indent="0" algn="ctr" defTabSz="577850">
             <a:lnSpc>
               <a:spcPct val="90000"/>
             </a:lnSpc>
@@ -13692,14 +14901,14 @@
             <a:buNone/>
           </a:pPr>
           <a:r>
-            <a:rPr lang="en-US" sz="1100" kern="1200"/>
+            <a:rPr lang="en-US" sz="1300" kern="1200"/>
             <a:t>2. Player selects the tile they wish to move to</a:t>
           </a:r>
         </a:p>
       </dsp:txBody>
       <dsp:txXfrm>
-        <a:off x="1189647" y="1096518"/>
-        <a:ext cx="781814" cy="1007363"/>
+        <a:off x="1367268" y="235141"/>
+        <a:ext cx="898543" cy="1375770"/>
       </dsp:txXfrm>
     </dsp:sp>
     <dsp:sp modelId="{23C4C56D-949D-4241-9C39-D21D65D08993}">
@@ -13709,8 +14918,8 @@
       </dsp:nvSpPr>
       <dsp:spPr>
         <a:xfrm>
-          <a:off x="2078831" y="1497222"/>
-          <a:ext cx="176057" cy="205954"/>
+          <a:off x="2389212" y="804674"/>
+          <a:ext cx="202344" cy="236704"/>
         </a:xfrm>
         <a:prstGeom prst="rightArrow">
           <a:avLst>
@@ -13752,7 +14961,7 @@
         </a:bodyPr>
         <a:lstStyle/>
         <a:p>
-          <a:pPr marL="0" lvl="0" indent="0" algn="ctr" defTabSz="355600">
+          <a:pPr marL="0" lvl="0" indent="0" algn="ctr" defTabSz="444500">
             <a:lnSpc>
               <a:spcPct val="90000"/>
             </a:lnSpc>
@@ -13764,12 +14973,12 @@
             </a:spcAft>
             <a:buNone/>
           </a:pPr>
-          <a:endParaRPr lang="en-US" sz="800" kern="1200"/>
+          <a:endParaRPr lang="en-US" sz="1000" kern="1200"/>
         </a:p>
       </dsp:txBody>
       <dsp:txXfrm>
-        <a:off x="2078831" y="1538413"/>
-        <a:ext cx="123240" cy="123572"/>
+        <a:off x="2389212" y="852015"/>
+        <a:ext cx="141641" cy="142022"/>
       </dsp:txXfrm>
     </dsp:sp>
     <dsp:sp modelId="{8A5453F8-DFD8-4C9D-AF3D-392F6774F188}">
@@ -13779,8 +14988,8 @@
       </dsp:nvSpPr>
       <dsp:spPr>
         <a:xfrm>
-          <a:off x="2327969" y="1072195"/>
-          <a:ext cx="830460" cy="1056009"/>
+          <a:off x="2675548" y="207186"/>
+          <a:ext cx="954453" cy="1431680"/>
         </a:xfrm>
         <a:prstGeom prst="roundRect">
           <a:avLst>
@@ -13824,12 +15033,12 @@
         </a:fontRef>
       </dsp:style>
       <dsp:txBody>
-        <a:bodyPr spcFirstLastPara="0" vert="horz" wrap="square" lIns="41910" tIns="41910" rIns="41910" bIns="41910" numCol="1" spcCol="1270" anchor="ctr" anchorCtr="0">
+        <a:bodyPr spcFirstLastPara="0" vert="horz" wrap="square" lIns="49530" tIns="49530" rIns="49530" bIns="49530" numCol="1" spcCol="1270" anchor="ctr" anchorCtr="0">
           <a:noAutofit/>
         </a:bodyPr>
         <a:lstStyle/>
         <a:p>
-          <a:pPr marL="0" lvl="0" indent="0" algn="ctr" defTabSz="488950">
+          <a:pPr marL="0" lvl="0" indent="0" algn="ctr" defTabSz="577850">
             <a:lnSpc>
               <a:spcPct val="90000"/>
             </a:lnSpc>
@@ -13842,14 +15051,14 @@
             <a:buNone/>
           </a:pPr>
           <a:r>
-            <a:rPr lang="en-US" sz="1100" kern="1200"/>
+            <a:rPr lang="en-US" sz="1300" kern="1200"/>
             <a:t>3. The robot moves to that square</a:t>
           </a:r>
         </a:p>
       </dsp:txBody>
       <dsp:txXfrm>
-        <a:off x="2352292" y="1096518"/>
-        <a:ext cx="781814" cy="1007363"/>
+        <a:off x="2703503" y="235141"/>
+        <a:ext cx="898543" cy="1375770"/>
       </dsp:txXfrm>
     </dsp:sp>
     <dsp:sp modelId="{515F1E8E-4B85-4F0C-9F0F-21BAE97F24FF}">
@@ -13859,8 +15068,8 @@
       </dsp:nvSpPr>
       <dsp:spPr>
         <a:xfrm>
-          <a:off x="3241476" y="1497222"/>
-          <a:ext cx="176057" cy="205954"/>
+          <a:off x="3725447" y="804674"/>
+          <a:ext cx="202344" cy="236704"/>
         </a:xfrm>
         <a:prstGeom prst="rightArrow">
           <a:avLst>
@@ -13902,7 +15111,7 @@
         </a:bodyPr>
         <a:lstStyle/>
         <a:p>
-          <a:pPr marL="0" lvl="0" indent="0" algn="ctr" defTabSz="355600">
+          <a:pPr marL="0" lvl="0" indent="0" algn="ctr" defTabSz="444500">
             <a:lnSpc>
               <a:spcPct val="90000"/>
             </a:lnSpc>
@@ -13914,12 +15123,12 @@
             </a:spcAft>
             <a:buNone/>
           </a:pPr>
-          <a:endParaRPr lang="en-US" sz="800" kern="1200"/>
+          <a:endParaRPr lang="en-US" sz="1000" kern="1200"/>
         </a:p>
       </dsp:txBody>
       <dsp:txXfrm>
-        <a:off x="3241476" y="1538413"/>
-        <a:ext cx="123240" cy="123572"/>
+        <a:off x="3725447" y="852015"/>
+        <a:ext cx="141641" cy="142022"/>
       </dsp:txXfrm>
     </dsp:sp>
     <dsp:sp modelId="{F7D3194C-6ED0-4DC2-AAB5-52C13A18FEA8}">
@@ -13929,8 +15138,8 @@
       </dsp:nvSpPr>
       <dsp:spPr>
         <a:xfrm>
-          <a:off x="3490614" y="1072195"/>
-          <a:ext cx="830460" cy="1056009"/>
+          <a:off x="4011783" y="207186"/>
+          <a:ext cx="954453" cy="1431680"/>
         </a:xfrm>
         <a:prstGeom prst="roundRect">
           <a:avLst>
@@ -13974,12 +15183,12 @@
         </a:fontRef>
       </dsp:style>
       <dsp:txBody>
-        <a:bodyPr spcFirstLastPara="0" vert="horz" wrap="square" lIns="41910" tIns="41910" rIns="41910" bIns="41910" numCol="1" spcCol="1270" anchor="ctr" anchorCtr="0">
+        <a:bodyPr spcFirstLastPara="0" vert="horz" wrap="square" lIns="49530" tIns="49530" rIns="49530" bIns="49530" numCol="1" spcCol="1270" anchor="ctr" anchorCtr="0">
           <a:noAutofit/>
         </a:bodyPr>
         <a:lstStyle/>
         <a:p>
-          <a:pPr marL="0" lvl="0" indent="0" algn="ctr" defTabSz="488950">
+          <a:pPr marL="0" lvl="0" indent="0" algn="ctr" defTabSz="577850">
             <a:lnSpc>
               <a:spcPct val="90000"/>
             </a:lnSpc>
@@ -13992,14 +15201,14 @@
             <a:buNone/>
           </a:pPr>
           <a:r>
-            <a:rPr lang="en-US" sz="1100" kern="1200"/>
+            <a:rPr lang="en-US" sz="1300" kern="1200"/>
             <a:t>4. The players field of view is updated</a:t>
           </a:r>
         </a:p>
       </dsp:txBody>
       <dsp:txXfrm>
-        <a:off x="3514937" y="1096518"/>
-        <a:ext cx="781814" cy="1007363"/>
+        <a:off x="4039738" y="235141"/>
+        <a:ext cx="898543" cy="1375770"/>
       </dsp:txXfrm>
     </dsp:sp>
     <dsp:sp modelId="{BA5494CA-8603-48ED-AA78-527F7AB288EB}">
@@ -14009,8 +15218,8 @@
       </dsp:nvSpPr>
       <dsp:spPr>
         <a:xfrm>
-          <a:off x="4404121" y="1497222"/>
-          <a:ext cx="176057" cy="205954"/>
+          <a:off x="5061681" y="804674"/>
+          <a:ext cx="202344" cy="236704"/>
         </a:xfrm>
         <a:prstGeom prst="rightArrow">
           <a:avLst>
@@ -14052,7 +15261,7 @@
         </a:bodyPr>
         <a:lstStyle/>
         <a:p>
-          <a:pPr marL="0" lvl="0" indent="0" algn="ctr" defTabSz="355600">
+          <a:pPr marL="0" lvl="0" indent="0" algn="ctr" defTabSz="444500">
             <a:lnSpc>
               <a:spcPct val="90000"/>
             </a:lnSpc>
@@ -14064,12 +15273,12 @@
             </a:spcAft>
             <a:buNone/>
           </a:pPr>
-          <a:endParaRPr lang="en-US" sz="800" kern="1200"/>
+          <a:endParaRPr lang="en-US" sz="1000" kern="1200"/>
         </a:p>
       </dsp:txBody>
       <dsp:txXfrm>
-        <a:off x="4404121" y="1538413"/>
-        <a:ext cx="123240" cy="123572"/>
+        <a:off x="5061681" y="852015"/>
+        <a:ext cx="141641" cy="142022"/>
       </dsp:txXfrm>
     </dsp:sp>
     <dsp:sp modelId="{E73FADDE-748B-4FF3-9991-04E7FB2E986F}">
@@ -14079,8 +15288,8 @@
       </dsp:nvSpPr>
       <dsp:spPr>
         <a:xfrm>
-          <a:off x="4653260" y="1072195"/>
-          <a:ext cx="830460" cy="1056009"/>
+          <a:off x="5348017" y="207186"/>
+          <a:ext cx="954453" cy="1431680"/>
         </a:xfrm>
         <a:prstGeom prst="roundRect">
           <a:avLst>
@@ -14124,12 +15333,12 @@
         </a:fontRef>
       </dsp:style>
       <dsp:txBody>
-        <a:bodyPr spcFirstLastPara="0" vert="horz" wrap="square" lIns="41910" tIns="41910" rIns="41910" bIns="41910" numCol="1" spcCol="1270" anchor="ctr" anchorCtr="0">
+        <a:bodyPr spcFirstLastPara="0" vert="horz" wrap="square" lIns="49530" tIns="49530" rIns="49530" bIns="49530" numCol="1" spcCol="1270" anchor="ctr" anchorCtr="0">
           <a:noAutofit/>
         </a:bodyPr>
         <a:lstStyle/>
         <a:p>
-          <a:pPr marL="0" lvl="0" indent="0" algn="ctr" defTabSz="488950">
+          <a:pPr marL="0" lvl="0" indent="0" algn="ctr" defTabSz="577850">
             <a:lnSpc>
               <a:spcPct val="90000"/>
             </a:lnSpc>
@@ -14142,14 +15351,14 @@
             <a:buNone/>
           </a:pPr>
           <a:r>
-            <a:rPr lang="en-US" sz="1100" kern="1200"/>
+            <a:rPr lang="en-US" sz="1300" kern="1200"/>
             <a:t>5. The robots available moves for the turn are updated</a:t>
           </a:r>
         </a:p>
       </dsp:txBody>
       <dsp:txXfrm>
-        <a:off x="4677583" y="1096518"/>
-        <a:ext cx="781814" cy="1007363"/>
+        <a:off x="5375972" y="235141"/>
+        <a:ext cx="898543" cy="1375770"/>
       </dsp:txXfrm>
     </dsp:sp>
   </dsp:spTree>
@@ -14692,6 +15901,548 @@
       <dsp:txXfrm>
         <a:off x="4460714" y="960907"/>
         <a:ext cx="992399" cy="1278584"/>
+      </dsp:txXfrm>
+    </dsp:sp>
+  </dsp:spTree>
+</dsp:drawing>
+</file>
+
+<file path=word/diagrams/drawing8.xml><?xml version="1.0" encoding="utf-8"?>
+<dsp:drawing xmlns:dgm="http://schemas.openxmlformats.org/drawingml/2006/diagram" xmlns:dsp="http://schemas.microsoft.com/office/drawing/2008/diagram" xmlns:a="http://schemas.openxmlformats.org/drawingml/2006/main">
+  <dsp:spTree>
+    <dsp:nvGrpSpPr>
+      <dsp:cNvPr id="0" name=""/>
+      <dsp:cNvGrpSpPr/>
+    </dsp:nvGrpSpPr>
+    <dsp:grpSpPr/>
+    <dsp:sp modelId="{0802946C-AB2D-48A3-9069-362F045A7C65}">
+      <dsp:nvSpPr>
+        <dsp:cNvPr id="0" name=""/>
+        <dsp:cNvSpPr/>
+      </dsp:nvSpPr>
+      <dsp:spPr>
+        <a:xfrm>
+          <a:off x="2517" y="830242"/>
+          <a:ext cx="1100512" cy="1263870"/>
+        </a:xfrm>
+        <a:prstGeom prst="roundRect">
+          <a:avLst>
+            <a:gd name="adj" fmla="val 10000"/>
+          </a:avLst>
+        </a:prstGeom>
+        <a:solidFill>
+          <a:schemeClr val="accent1">
+            <a:hueOff val="0"/>
+            <a:satOff val="0"/>
+            <a:lumOff val="0"/>
+            <a:alphaOff val="0"/>
+          </a:schemeClr>
+        </a:solidFill>
+        <a:ln w="12700" cap="flat" cmpd="sng" algn="ctr">
+          <a:solidFill>
+            <a:schemeClr val="lt1">
+              <a:hueOff val="0"/>
+              <a:satOff val="0"/>
+              <a:lumOff val="0"/>
+              <a:alphaOff val="0"/>
+            </a:schemeClr>
+          </a:solidFill>
+          <a:prstDash val="solid"/>
+          <a:miter lim="800000"/>
+        </a:ln>
+        <a:effectLst/>
+      </dsp:spPr>
+      <dsp:style>
+        <a:lnRef idx="2">
+          <a:scrgbClr r="0" g="0" b="0"/>
+        </a:lnRef>
+        <a:fillRef idx="1">
+          <a:scrgbClr r="0" g="0" b="0"/>
+        </a:fillRef>
+        <a:effectRef idx="0">
+          <a:scrgbClr r="0" g="0" b="0"/>
+        </a:effectRef>
+        <a:fontRef idx="minor">
+          <a:schemeClr val="lt1"/>
+        </a:fontRef>
+      </dsp:style>
+      <dsp:txBody>
+        <a:bodyPr spcFirstLastPara="0" vert="horz" wrap="square" lIns="49530" tIns="49530" rIns="49530" bIns="49530" numCol="1" spcCol="1270" anchor="ctr" anchorCtr="0">
+          <a:noAutofit/>
+        </a:bodyPr>
+        <a:lstStyle/>
+        <a:p>
+          <a:pPr marL="0" lvl="0" indent="0" algn="ctr" defTabSz="577850">
+            <a:lnSpc>
+              <a:spcPct val="90000"/>
+            </a:lnSpc>
+            <a:spcBef>
+              <a:spcPct val="0"/>
+            </a:spcBef>
+            <a:spcAft>
+              <a:spcPct val="35000"/>
+            </a:spcAft>
+            <a:buNone/>
+          </a:pPr>
+          <a:r>
+            <a:rPr lang="en-US" sz="1300" kern="1200"/>
+            <a:t>1. Player selects the "End Turn" button</a:t>
+          </a:r>
+        </a:p>
+      </dsp:txBody>
+      <dsp:txXfrm>
+        <a:off x="34750" y="862475"/>
+        <a:ext cx="1036046" cy="1199404"/>
+      </dsp:txXfrm>
+    </dsp:sp>
+    <dsp:sp modelId="{3C9BF5D6-9942-4AFB-ADB3-68A2FEAB6E22}">
+      <dsp:nvSpPr>
+        <dsp:cNvPr id="0" name=""/>
+        <dsp:cNvSpPr/>
+      </dsp:nvSpPr>
+      <dsp:spPr>
+        <a:xfrm>
+          <a:off x="1213080" y="1325713"/>
+          <a:ext cx="233308" cy="272927"/>
+        </a:xfrm>
+        <a:prstGeom prst="rightArrow">
+          <a:avLst>
+            <a:gd name="adj1" fmla="val 60000"/>
+            <a:gd name="adj2" fmla="val 50000"/>
+          </a:avLst>
+        </a:prstGeom>
+        <a:solidFill>
+          <a:schemeClr val="accent1">
+            <a:tint val="60000"/>
+            <a:hueOff val="0"/>
+            <a:satOff val="0"/>
+            <a:lumOff val="0"/>
+            <a:alphaOff val="0"/>
+          </a:schemeClr>
+        </a:solidFill>
+        <a:ln>
+          <a:noFill/>
+        </a:ln>
+        <a:effectLst/>
+      </dsp:spPr>
+      <dsp:style>
+        <a:lnRef idx="0">
+          <a:scrgbClr r="0" g="0" b="0"/>
+        </a:lnRef>
+        <a:fillRef idx="1">
+          <a:scrgbClr r="0" g="0" b="0"/>
+        </a:fillRef>
+        <a:effectRef idx="0">
+          <a:scrgbClr r="0" g="0" b="0"/>
+        </a:effectRef>
+        <a:fontRef idx="minor">
+          <a:schemeClr val="lt1"/>
+        </a:fontRef>
+      </dsp:style>
+      <dsp:txBody>
+        <a:bodyPr spcFirstLastPara="0" vert="horz" wrap="square" lIns="0" tIns="0" rIns="0" bIns="0" numCol="1" spcCol="1270" anchor="ctr" anchorCtr="0">
+          <a:noAutofit/>
+        </a:bodyPr>
+        <a:lstStyle/>
+        <a:p>
+          <a:pPr marL="0" lvl="0" indent="0" algn="ctr" defTabSz="488950">
+            <a:lnSpc>
+              <a:spcPct val="90000"/>
+            </a:lnSpc>
+            <a:spcBef>
+              <a:spcPct val="0"/>
+            </a:spcBef>
+            <a:spcAft>
+              <a:spcPct val="35000"/>
+            </a:spcAft>
+            <a:buNone/>
+          </a:pPr>
+          <a:endParaRPr lang="en-US" sz="1100" kern="1200"/>
+        </a:p>
+      </dsp:txBody>
+      <dsp:txXfrm>
+        <a:off x="1213080" y="1380298"/>
+        <a:ext cx="163316" cy="163757"/>
+      </dsp:txXfrm>
+    </dsp:sp>
+    <dsp:sp modelId="{DB09C736-7881-4720-A6E4-B5CC3A1E865A}">
+      <dsp:nvSpPr>
+        <dsp:cNvPr id="0" name=""/>
+        <dsp:cNvSpPr/>
+      </dsp:nvSpPr>
+      <dsp:spPr>
+        <a:xfrm>
+          <a:off x="1543234" y="830242"/>
+          <a:ext cx="1100512" cy="1263870"/>
+        </a:xfrm>
+        <a:prstGeom prst="roundRect">
+          <a:avLst>
+            <a:gd name="adj" fmla="val 10000"/>
+          </a:avLst>
+        </a:prstGeom>
+        <a:solidFill>
+          <a:schemeClr val="accent1">
+            <a:hueOff val="0"/>
+            <a:satOff val="0"/>
+            <a:lumOff val="0"/>
+            <a:alphaOff val="0"/>
+          </a:schemeClr>
+        </a:solidFill>
+        <a:ln w="12700" cap="flat" cmpd="sng" algn="ctr">
+          <a:solidFill>
+            <a:schemeClr val="lt1">
+              <a:hueOff val="0"/>
+              <a:satOff val="0"/>
+              <a:lumOff val="0"/>
+              <a:alphaOff val="0"/>
+            </a:schemeClr>
+          </a:solidFill>
+          <a:prstDash val="solid"/>
+          <a:miter lim="800000"/>
+        </a:ln>
+        <a:effectLst/>
+      </dsp:spPr>
+      <dsp:style>
+        <a:lnRef idx="2">
+          <a:scrgbClr r="0" g="0" b="0"/>
+        </a:lnRef>
+        <a:fillRef idx="1">
+          <a:scrgbClr r="0" g="0" b="0"/>
+        </a:fillRef>
+        <a:effectRef idx="0">
+          <a:scrgbClr r="0" g="0" b="0"/>
+        </a:effectRef>
+        <a:fontRef idx="minor">
+          <a:schemeClr val="lt1"/>
+        </a:fontRef>
+      </dsp:style>
+      <dsp:txBody>
+        <a:bodyPr spcFirstLastPara="0" vert="horz" wrap="square" lIns="49530" tIns="49530" rIns="49530" bIns="49530" numCol="1" spcCol="1270" anchor="ctr" anchorCtr="0">
+          <a:noAutofit/>
+        </a:bodyPr>
+        <a:lstStyle/>
+        <a:p>
+          <a:pPr marL="0" lvl="0" indent="0" algn="ctr" defTabSz="577850">
+            <a:lnSpc>
+              <a:spcPct val="90000"/>
+            </a:lnSpc>
+            <a:spcBef>
+              <a:spcPct val="0"/>
+            </a:spcBef>
+            <a:spcAft>
+              <a:spcPct val="35000"/>
+            </a:spcAft>
+            <a:buNone/>
+          </a:pPr>
+          <a:r>
+            <a:rPr lang="en-US" sz="1300" kern="1200"/>
+            <a:t>2. A confirmation prompt is displayed</a:t>
+          </a:r>
+        </a:p>
+      </dsp:txBody>
+      <dsp:txXfrm>
+        <a:off x="1575467" y="862475"/>
+        <a:ext cx="1036046" cy="1199404"/>
+      </dsp:txXfrm>
+    </dsp:sp>
+    <dsp:sp modelId="{7A7D1DE8-7AAC-4EA4-8B20-FAC26CEA2E4D}">
+      <dsp:nvSpPr>
+        <dsp:cNvPr id="0" name=""/>
+        <dsp:cNvSpPr/>
+      </dsp:nvSpPr>
+      <dsp:spPr>
+        <a:xfrm>
+          <a:off x="2753798" y="1325713"/>
+          <a:ext cx="233308" cy="272927"/>
+        </a:xfrm>
+        <a:prstGeom prst="rightArrow">
+          <a:avLst>
+            <a:gd name="adj1" fmla="val 60000"/>
+            <a:gd name="adj2" fmla="val 50000"/>
+          </a:avLst>
+        </a:prstGeom>
+        <a:solidFill>
+          <a:schemeClr val="accent1">
+            <a:tint val="60000"/>
+            <a:hueOff val="0"/>
+            <a:satOff val="0"/>
+            <a:lumOff val="0"/>
+            <a:alphaOff val="0"/>
+          </a:schemeClr>
+        </a:solidFill>
+        <a:ln>
+          <a:noFill/>
+        </a:ln>
+        <a:effectLst/>
+      </dsp:spPr>
+      <dsp:style>
+        <a:lnRef idx="0">
+          <a:scrgbClr r="0" g="0" b="0"/>
+        </a:lnRef>
+        <a:fillRef idx="1">
+          <a:scrgbClr r="0" g="0" b="0"/>
+        </a:fillRef>
+        <a:effectRef idx="0">
+          <a:scrgbClr r="0" g="0" b="0"/>
+        </a:effectRef>
+        <a:fontRef idx="minor">
+          <a:schemeClr val="lt1"/>
+        </a:fontRef>
+      </dsp:style>
+      <dsp:txBody>
+        <a:bodyPr spcFirstLastPara="0" vert="horz" wrap="square" lIns="0" tIns="0" rIns="0" bIns="0" numCol="1" spcCol="1270" anchor="ctr" anchorCtr="0">
+          <a:noAutofit/>
+        </a:bodyPr>
+        <a:lstStyle/>
+        <a:p>
+          <a:pPr marL="0" lvl="0" indent="0" algn="ctr" defTabSz="488950">
+            <a:lnSpc>
+              <a:spcPct val="90000"/>
+            </a:lnSpc>
+            <a:spcBef>
+              <a:spcPct val="0"/>
+            </a:spcBef>
+            <a:spcAft>
+              <a:spcPct val="35000"/>
+            </a:spcAft>
+            <a:buNone/>
+          </a:pPr>
+          <a:endParaRPr lang="en-US" sz="1100" kern="1200"/>
+        </a:p>
+      </dsp:txBody>
+      <dsp:txXfrm>
+        <a:off x="2753798" y="1380298"/>
+        <a:ext cx="163316" cy="163757"/>
+      </dsp:txXfrm>
+    </dsp:sp>
+    <dsp:sp modelId="{96BE8571-2FA2-4B9D-8241-2A2B87CED24F}">
+      <dsp:nvSpPr>
+        <dsp:cNvPr id="0" name=""/>
+        <dsp:cNvSpPr/>
+      </dsp:nvSpPr>
+      <dsp:spPr>
+        <a:xfrm>
+          <a:off x="3083952" y="830242"/>
+          <a:ext cx="1100512" cy="1263870"/>
+        </a:xfrm>
+        <a:prstGeom prst="roundRect">
+          <a:avLst>
+            <a:gd name="adj" fmla="val 10000"/>
+          </a:avLst>
+        </a:prstGeom>
+        <a:solidFill>
+          <a:schemeClr val="accent1">
+            <a:hueOff val="0"/>
+            <a:satOff val="0"/>
+            <a:lumOff val="0"/>
+            <a:alphaOff val="0"/>
+          </a:schemeClr>
+        </a:solidFill>
+        <a:ln w="12700" cap="flat" cmpd="sng" algn="ctr">
+          <a:solidFill>
+            <a:schemeClr val="lt1">
+              <a:hueOff val="0"/>
+              <a:satOff val="0"/>
+              <a:lumOff val="0"/>
+              <a:alphaOff val="0"/>
+            </a:schemeClr>
+          </a:solidFill>
+          <a:prstDash val="solid"/>
+          <a:miter lim="800000"/>
+        </a:ln>
+        <a:effectLst/>
+      </dsp:spPr>
+      <dsp:style>
+        <a:lnRef idx="2">
+          <a:scrgbClr r="0" g="0" b="0"/>
+        </a:lnRef>
+        <a:fillRef idx="1">
+          <a:scrgbClr r="0" g="0" b="0"/>
+        </a:fillRef>
+        <a:effectRef idx="0">
+          <a:scrgbClr r="0" g="0" b="0"/>
+        </a:effectRef>
+        <a:fontRef idx="minor">
+          <a:schemeClr val="lt1"/>
+        </a:fontRef>
+      </dsp:style>
+      <dsp:txBody>
+        <a:bodyPr spcFirstLastPara="0" vert="horz" wrap="square" lIns="49530" tIns="49530" rIns="49530" bIns="49530" numCol="1" spcCol="1270" anchor="ctr" anchorCtr="0">
+          <a:noAutofit/>
+        </a:bodyPr>
+        <a:lstStyle/>
+        <a:p>
+          <a:pPr marL="0" lvl="0" indent="0" algn="ctr" defTabSz="577850">
+            <a:lnSpc>
+              <a:spcPct val="90000"/>
+            </a:lnSpc>
+            <a:spcBef>
+              <a:spcPct val="0"/>
+            </a:spcBef>
+            <a:spcAft>
+              <a:spcPct val="35000"/>
+            </a:spcAft>
+            <a:buNone/>
+          </a:pPr>
+          <a:r>
+            <a:rPr lang="en-US" sz="1300" kern="1200"/>
+            <a:t>3. Player confirms</a:t>
+          </a:r>
+        </a:p>
+      </dsp:txBody>
+      <dsp:txXfrm>
+        <a:off x="3116185" y="862475"/>
+        <a:ext cx="1036046" cy="1199404"/>
+      </dsp:txXfrm>
+    </dsp:sp>
+    <dsp:sp modelId="{3AD371E0-F5AC-472D-9996-128AFB767231}">
+      <dsp:nvSpPr>
+        <dsp:cNvPr id="0" name=""/>
+        <dsp:cNvSpPr/>
+      </dsp:nvSpPr>
+      <dsp:spPr>
+        <a:xfrm>
+          <a:off x="4294516" y="1325713"/>
+          <a:ext cx="233308" cy="272927"/>
+        </a:xfrm>
+        <a:prstGeom prst="rightArrow">
+          <a:avLst>
+            <a:gd name="adj1" fmla="val 60000"/>
+            <a:gd name="adj2" fmla="val 50000"/>
+          </a:avLst>
+        </a:prstGeom>
+        <a:solidFill>
+          <a:schemeClr val="accent1">
+            <a:tint val="60000"/>
+            <a:hueOff val="0"/>
+            <a:satOff val="0"/>
+            <a:lumOff val="0"/>
+            <a:alphaOff val="0"/>
+          </a:schemeClr>
+        </a:solidFill>
+        <a:ln>
+          <a:noFill/>
+        </a:ln>
+        <a:effectLst/>
+      </dsp:spPr>
+      <dsp:style>
+        <a:lnRef idx="0">
+          <a:scrgbClr r="0" g="0" b="0"/>
+        </a:lnRef>
+        <a:fillRef idx="1">
+          <a:scrgbClr r="0" g="0" b="0"/>
+        </a:fillRef>
+        <a:effectRef idx="0">
+          <a:scrgbClr r="0" g="0" b="0"/>
+        </a:effectRef>
+        <a:fontRef idx="minor">
+          <a:schemeClr val="lt1"/>
+        </a:fontRef>
+      </dsp:style>
+      <dsp:txBody>
+        <a:bodyPr spcFirstLastPara="0" vert="horz" wrap="square" lIns="0" tIns="0" rIns="0" bIns="0" numCol="1" spcCol="1270" anchor="ctr" anchorCtr="0">
+          <a:noAutofit/>
+        </a:bodyPr>
+        <a:lstStyle/>
+        <a:p>
+          <a:pPr marL="0" lvl="0" indent="0" algn="ctr" defTabSz="488950">
+            <a:lnSpc>
+              <a:spcPct val="90000"/>
+            </a:lnSpc>
+            <a:spcBef>
+              <a:spcPct val="0"/>
+            </a:spcBef>
+            <a:spcAft>
+              <a:spcPct val="35000"/>
+            </a:spcAft>
+            <a:buNone/>
+          </a:pPr>
+          <a:endParaRPr lang="en-US" sz="1100" kern="1200"/>
+        </a:p>
+      </dsp:txBody>
+      <dsp:txXfrm>
+        <a:off x="4294516" y="1380298"/>
+        <a:ext cx="163316" cy="163757"/>
+      </dsp:txXfrm>
+    </dsp:sp>
+    <dsp:sp modelId="{67BD1ECC-B9DD-4599-A48B-D69249EDCC2B}">
+      <dsp:nvSpPr>
+        <dsp:cNvPr id="0" name=""/>
+        <dsp:cNvSpPr/>
+      </dsp:nvSpPr>
+      <dsp:spPr>
+        <a:xfrm>
+          <a:off x="4624670" y="830242"/>
+          <a:ext cx="1100512" cy="1263870"/>
+        </a:xfrm>
+        <a:prstGeom prst="roundRect">
+          <a:avLst>
+            <a:gd name="adj" fmla="val 10000"/>
+          </a:avLst>
+        </a:prstGeom>
+        <a:solidFill>
+          <a:schemeClr val="accent1">
+            <a:hueOff val="0"/>
+            <a:satOff val="0"/>
+            <a:lumOff val="0"/>
+            <a:alphaOff val="0"/>
+          </a:schemeClr>
+        </a:solidFill>
+        <a:ln w="12700" cap="flat" cmpd="sng" algn="ctr">
+          <a:solidFill>
+            <a:schemeClr val="lt1">
+              <a:hueOff val="0"/>
+              <a:satOff val="0"/>
+              <a:lumOff val="0"/>
+              <a:alphaOff val="0"/>
+            </a:schemeClr>
+          </a:solidFill>
+          <a:prstDash val="solid"/>
+          <a:miter lim="800000"/>
+        </a:ln>
+        <a:effectLst/>
+      </dsp:spPr>
+      <dsp:style>
+        <a:lnRef idx="2">
+          <a:scrgbClr r="0" g="0" b="0"/>
+        </a:lnRef>
+        <a:fillRef idx="1">
+          <a:scrgbClr r="0" g="0" b="0"/>
+        </a:fillRef>
+        <a:effectRef idx="0">
+          <a:scrgbClr r="0" g="0" b="0"/>
+        </a:effectRef>
+        <a:fontRef idx="minor">
+          <a:schemeClr val="lt1"/>
+        </a:fontRef>
+      </dsp:style>
+      <dsp:txBody>
+        <a:bodyPr spcFirstLastPara="0" vert="horz" wrap="square" lIns="49530" tIns="49530" rIns="49530" bIns="49530" numCol="1" spcCol="1270" anchor="ctr" anchorCtr="0">
+          <a:noAutofit/>
+        </a:bodyPr>
+        <a:lstStyle/>
+        <a:p>
+          <a:pPr marL="0" lvl="0" indent="0" algn="ctr" defTabSz="577850">
+            <a:lnSpc>
+              <a:spcPct val="90000"/>
+            </a:lnSpc>
+            <a:spcBef>
+              <a:spcPct val="0"/>
+            </a:spcBef>
+            <a:spcAft>
+              <a:spcPct val="35000"/>
+            </a:spcAft>
+            <a:buNone/>
+          </a:pPr>
+          <a:r>
+            <a:rPr lang="en-US" sz="1300" kern="1200"/>
+            <a:t>4. The player's turn is over, and the next player takes their turn</a:t>
+          </a:r>
+        </a:p>
+      </dsp:txBody>
+      <dsp:txXfrm>
+        <a:off x="4656903" y="862475"/>
+        <a:ext cx="1036046" cy="1199404"/>
       </dsp:txXfrm>
     </dsp:sp>
   </dsp:spTree>
@@ -15720,6 +17471,152 @@
 </dgm:layoutDef>
 </file>
 
+<file path=word/diagrams/layout8.xml><?xml version="1.0" encoding="utf-8"?>
+<dgm:layoutDef xmlns:dgm="http://schemas.openxmlformats.org/drawingml/2006/diagram" xmlns:a="http://schemas.openxmlformats.org/drawingml/2006/main" uniqueId="urn:microsoft.com/office/officeart/2005/8/layout/process1">
+  <dgm:title val=""/>
+  <dgm:desc val=""/>
+  <dgm:catLst>
+    <dgm:cat type="process" pri="1000"/>
+    <dgm:cat type="convert" pri="15000"/>
+  </dgm:catLst>
+  <dgm:sampData useDef="1">
+    <dgm:dataModel>
+      <dgm:ptLst/>
+      <dgm:bg/>
+      <dgm:whole/>
+    </dgm:dataModel>
+  </dgm:sampData>
+  <dgm:styleData>
+    <dgm:dataModel>
+      <dgm:ptLst>
+        <dgm:pt modelId="0" type="doc"/>
+        <dgm:pt modelId="1"/>
+        <dgm:pt modelId="2"/>
+      </dgm:ptLst>
+      <dgm:cxnLst>
+        <dgm:cxn modelId="3" srcId="0" destId="1" srcOrd="0" destOrd="0"/>
+        <dgm:cxn modelId="4" srcId="0" destId="2" srcOrd="1" destOrd="0"/>
+      </dgm:cxnLst>
+      <dgm:bg/>
+      <dgm:whole/>
+    </dgm:dataModel>
+  </dgm:styleData>
+  <dgm:clrData>
+    <dgm:dataModel>
+      <dgm:ptLst>
+        <dgm:pt modelId="0" type="doc"/>
+        <dgm:pt modelId="1"/>
+        <dgm:pt modelId="2"/>
+        <dgm:pt modelId="3"/>
+        <dgm:pt modelId="4"/>
+      </dgm:ptLst>
+      <dgm:cxnLst>
+        <dgm:cxn modelId="5" srcId="0" destId="1" srcOrd="0" destOrd="0"/>
+        <dgm:cxn modelId="6" srcId="0" destId="2" srcOrd="1" destOrd="0"/>
+        <dgm:cxn modelId="7" srcId="0" destId="3" srcOrd="2" destOrd="0"/>
+        <dgm:cxn modelId="8" srcId="0" destId="4" srcOrd="3" destOrd="0"/>
+      </dgm:cxnLst>
+      <dgm:bg/>
+      <dgm:whole/>
+    </dgm:dataModel>
+  </dgm:clrData>
+  <dgm:layoutNode name="Name0">
+    <dgm:varLst>
+      <dgm:dir/>
+      <dgm:resizeHandles val="exact"/>
+    </dgm:varLst>
+    <dgm:choose name="Name1">
+      <dgm:if name="Name2" func="var" arg="dir" op="equ" val="norm">
+        <dgm:alg type="lin"/>
+      </dgm:if>
+      <dgm:else name="Name3">
+        <dgm:alg type="lin">
+          <dgm:param type="linDir" val="fromR"/>
+        </dgm:alg>
+      </dgm:else>
+    </dgm:choose>
+    <dgm:shape xmlns:r="http://schemas.openxmlformats.org/officeDocument/2006/relationships" r:blip="">
+      <dgm:adjLst/>
+    </dgm:shape>
+    <dgm:presOf/>
+    <dgm:constrLst>
+      <dgm:constr type="w" for="ch" ptType="node" refType="w"/>
+      <dgm:constr type="h" for="ch" ptType="node" op="equ"/>
+      <dgm:constr type="primFontSz" for="ch" ptType="node" op="equ" val="65"/>
+      <dgm:constr type="w" for="ch" ptType="sibTrans" refType="w" refFor="ch" refPtType="node" op="equ" fact="0.4"/>
+      <dgm:constr type="h" for="ch" ptType="sibTrans" op="equ"/>
+      <dgm:constr type="primFontSz" for="des" forName="connectorText" op="equ" val="55"/>
+      <dgm:constr type="primFontSz" for="des" forName="connectorText" refType="primFontSz" refFor="ch" refPtType="node" op="lte" fact="0.8"/>
+    </dgm:constrLst>
+    <dgm:ruleLst/>
+    <dgm:forEach name="nodesForEach" axis="ch" ptType="node">
+      <dgm:layoutNode name="node">
+        <dgm:varLst>
+          <dgm:bulletEnabled val="1"/>
+        </dgm:varLst>
+        <dgm:alg type="tx"/>
+        <dgm:shape xmlns:r="http://schemas.openxmlformats.org/officeDocument/2006/relationships" type="roundRect" r:blip="">
+          <dgm:adjLst>
+            <dgm:adj idx="1" val="0.1"/>
+          </dgm:adjLst>
+        </dgm:shape>
+        <dgm:presOf axis="desOrSelf" ptType="node"/>
+        <dgm:constrLst>
+          <dgm:constr type="h" refType="w" fact="0.6"/>
+          <dgm:constr type="tMarg" refType="primFontSz" fact="0.3"/>
+          <dgm:constr type="bMarg" refType="primFontSz" fact="0.3"/>
+          <dgm:constr type="lMarg" refType="primFontSz" fact="0.3"/>
+          <dgm:constr type="rMarg" refType="primFontSz" fact="0.3"/>
+        </dgm:constrLst>
+        <dgm:ruleLst>
+          <dgm:rule type="primFontSz" val="18" fact="NaN" max="NaN"/>
+          <dgm:rule type="h" val="NaN" fact="1.5" max="NaN"/>
+          <dgm:rule type="primFontSz" val="5" fact="NaN" max="NaN"/>
+          <dgm:rule type="h" val="INF" fact="NaN" max="NaN"/>
+        </dgm:ruleLst>
+      </dgm:layoutNode>
+      <dgm:forEach name="sibTransForEach" axis="followSib" ptType="sibTrans" cnt="1">
+        <dgm:layoutNode name="sibTrans">
+          <dgm:alg type="conn">
+            <dgm:param type="begPts" val="auto"/>
+            <dgm:param type="endPts" val="auto"/>
+          </dgm:alg>
+          <dgm:shape xmlns:r="http://schemas.openxmlformats.org/officeDocument/2006/relationships" type="conn" r:blip="">
+            <dgm:adjLst/>
+          </dgm:shape>
+          <dgm:presOf axis="self"/>
+          <dgm:constrLst>
+            <dgm:constr type="h" refType="w" fact="0.62"/>
+            <dgm:constr type="connDist"/>
+            <dgm:constr type="begPad" refType="connDist" fact="0.25"/>
+            <dgm:constr type="endPad" refType="connDist" fact="0.22"/>
+          </dgm:constrLst>
+          <dgm:ruleLst/>
+          <dgm:layoutNode name="connectorText">
+            <dgm:alg type="tx">
+              <dgm:param type="autoTxRot" val="grav"/>
+            </dgm:alg>
+            <dgm:shape xmlns:r="http://schemas.openxmlformats.org/officeDocument/2006/relationships" type="conn" r:blip="" hideGeom="1">
+              <dgm:adjLst/>
+            </dgm:shape>
+            <dgm:presOf axis="self"/>
+            <dgm:constrLst>
+              <dgm:constr type="lMarg"/>
+              <dgm:constr type="rMarg"/>
+              <dgm:constr type="tMarg"/>
+              <dgm:constr type="bMarg"/>
+            </dgm:constrLst>
+            <dgm:ruleLst>
+              <dgm:rule type="primFontSz" val="5" fact="NaN" max="NaN"/>
+            </dgm:ruleLst>
+          </dgm:layoutNode>
+        </dgm:layoutNode>
+      </dgm:forEach>
+    </dgm:forEach>
+  </dgm:layoutNode>
+</dgm:layoutDef>
+</file>
+
 <file path=word/diagrams/quickStyle1.xml><?xml version="1.0" encoding="utf-8"?>
 <dgm:styleDef xmlns:dgm="http://schemas.openxmlformats.org/drawingml/2006/diagram" xmlns:a="http://schemas.openxmlformats.org/drawingml/2006/main" uniqueId="urn:microsoft.com/office/officeart/2005/8/quickstyle/simple1">
   <dgm:title val=""/>
@@ -21925,6 +23822,1040 @@
 </file>
 
 <file path=word/diagrams/quickStyle7.xml><?xml version="1.0" encoding="utf-8"?>
+<dgm:styleDef xmlns:dgm="http://schemas.openxmlformats.org/drawingml/2006/diagram" xmlns:a="http://schemas.openxmlformats.org/drawingml/2006/main" uniqueId="urn:microsoft.com/office/officeart/2005/8/quickstyle/simple1">
+  <dgm:title val=""/>
+  <dgm:desc val=""/>
+  <dgm:catLst>
+    <dgm:cat type="simple" pri="10100"/>
+  </dgm:catLst>
+  <dgm:scene3d>
+    <a:camera prst="orthographicFront"/>
+    <a:lightRig rig="threePt" dir="t"/>
+  </dgm:scene3d>
+  <dgm:styleLbl name="node0">
+    <dgm:scene3d>
+      <a:camera prst="orthographicFront"/>
+      <a:lightRig rig="threePt" dir="t"/>
+    </dgm:scene3d>
+    <dgm:sp3d/>
+    <dgm:txPr/>
+    <dgm:style>
+      <a:lnRef idx="2">
+        <a:scrgbClr r="0" g="0" b="0"/>
+      </a:lnRef>
+      <a:fillRef idx="1">
+        <a:scrgbClr r="0" g="0" b="0"/>
+      </a:fillRef>
+      <a:effectRef idx="0">
+        <a:scrgbClr r="0" g="0" b="0"/>
+      </a:effectRef>
+      <a:fontRef idx="minor">
+        <a:schemeClr val="lt1"/>
+      </a:fontRef>
+    </dgm:style>
+  </dgm:styleLbl>
+  <dgm:styleLbl name="lnNode1">
+    <dgm:scene3d>
+      <a:camera prst="orthographicFront"/>
+      <a:lightRig rig="threePt" dir="t"/>
+    </dgm:scene3d>
+    <dgm:sp3d/>
+    <dgm:txPr/>
+    <dgm:style>
+      <a:lnRef idx="2">
+        <a:scrgbClr r="0" g="0" b="0"/>
+      </a:lnRef>
+      <a:fillRef idx="1">
+        <a:scrgbClr r="0" g="0" b="0"/>
+      </a:fillRef>
+      <a:effectRef idx="0">
+        <a:scrgbClr r="0" g="0" b="0"/>
+      </a:effectRef>
+      <a:fontRef idx="minor">
+        <a:schemeClr val="lt1"/>
+      </a:fontRef>
+    </dgm:style>
+  </dgm:styleLbl>
+  <dgm:styleLbl name="vennNode1">
+    <dgm:scene3d>
+      <a:camera prst="orthographicFront"/>
+      <a:lightRig rig="threePt" dir="t"/>
+    </dgm:scene3d>
+    <dgm:sp3d/>
+    <dgm:txPr/>
+    <dgm:style>
+      <a:lnRef idx="2">
+        <a:scrgbClr r="0" g="0" b="0"/>
+      </a:lnRef>
+      <a:fillRef idx="1">
+        <a:scrgbClr r="0" g="0" b="0"/>
+      </a:fillRef>
+      <a:effectRef idx="0">
+        <a:scrgbClr r="0" g="0" b="0"/>
+      </a:effectRef>
+      <a:fontRef idx="minor">
+        <a:schemeClr val="tx1"/>
+      </a:fontRef>
+    </dgm:style>
+  </dgm:styleLbl>
+  <dgm:styleLbl name="alignNode1">
+    <dgm:scene3d>
+      <a:camera prst="orthographicFront"/>
+      <a:lightRig rig="threePt" dir="t"/>
+    </dgm:scene3d>
+    <dgm:sp3d/>
+    <dgm:txPr/>
+    <dgm:style>
+      <a:lnRef idx="2">
+        <a:scrgbClr r="0" g="0" b="0"/>
+      </a:lnRef>
+      <a:fillRef idx="1">
+        <a:scrgbClr r="0" g="0" b="0"/>
+      </a:fillRef>
+      <a:effectRef idx="0">
+        <a:scrgbClr r="0" g="0" b="0"/>
+      </a:effectRef>
+      <a:fontRef idx="minor">
+        <a:schemeClr val="lt1"/>
+      </a:fontRef>
+    </dgm:style>
+  </dgm:styleLbl>
+  <dgm:styleLbl name="node1">
+    <dgm:scene3d>
+      <a:camera prst="orthographicFront"/>
+      <a:lightRig rig="threePt" dir="t"/>
+    </dgm:scene3d>
+    <dgm:sp3d/>
+    <dgm:txPr/>
+    <dgm:style>
+      <a:lnRef idx="2">
+        <a:scrgbClr r="0" g="0" b="0"/>
+      </a:lnRef>
+      <a:fillRef idx="1">
+        <a:scrgbClr r="0" g="0" b="0"/>
+      </a:fillRef>
+      <a:effectRef idx="0">
+        <a:scrgbClr r="0" g="0" b="0"/>
+      </a:effectRef>
+      <a:fontRef idx="minor">
+        <a:schemeClr val="lt1"/>
+      </a:fontRef>
+    </dgm:style>
+  </dgm:styleLbl>
+  <dgm:styleLbl name="node2">
+    <dgm:scene3d>
+      <a:camera prst="orthographicFront"/>
+      <a:lightRig rig="threePt" dir="t"/>
+    </dgm:scene3d>
+    <dgm:sp3d/>
+    <dgm:txPr/>
+    <dgm:style>
+      <a:lnRef idx="2">
+        <a:scrgbClr r="0" g="0" b="0"/>
+      </a:lnRef>
+      <a:fillRef idx="1">
+        <a:scrgbClr r="0" g="0" b="0"/>
+      </a:fillRef>
+      <a:effectRef idx="0">
+        <a:scrgbClr r="0" g="0" b="0"/>
+      </a:effectRef>
+      <a:fontRef idx="minor">
+        <a:schemeClr val="lt1"/>
+      </a:fontRef>
+    </dgm:style>
+  </dgm:styleLbl>
+  <dgm:styleLbl name="node3">
+    <dgm:scene3d>
+      <a:camera prst="orthographicFront"/>
+      <a:lightRig rig="threePt" dir="t"/>
+    </dgm:scene3d>
+    <dgm:sp3d/>
+    <dgm:txPr/>
+    <dgm:style>
+      <a:lnRef idx="2">
+        <a:scrgbClr r="0" g="0" b="0"/>
+      </a:lnRef>
+      <a:fillRef idx="1">
+        <a:scrgbClr r="0" g="0" b="0"/>
+      </a:fillRef>
+      <a:effectRef idx="0">
+        <a:scrgbClr r="0" g="0" b="0"/>
+      </a:effectRef>
+      <a:fontRef idx="minor">
+        <a:schemeClr val="lt1"/>
+      </a:fontRef>
+    </dgm:style>
+  </dgm:styleLbl>
+  <dgm:styleLbl name="node4">
+    <dgm:scene3d>
+      <a:camera prst="orthographicFront"/>
+      <a:lightRig rig="threePt" dir="t"/>
+    </dgm:scene3d>
+    <dgm:sp3d/>
+    <dgm:txPr/>
+    <dgm:style>
+      <a:lnRef idx="2">
+        <a:scrgbClr r="0" g="0" b="0"/>
+      </a:lnRef>
+      <a:fillRef idx="1">
+        <a:scrgbClr r="0" g="0" b="0"/>
+      </a:fillRef>
+      <a:effectRef idx="0">
+        <a:scrgbClr r="0" g="0" b="0"/>
+      </a:effectRef>
+      <a:fontRef idx="minor">
+        <a:schemeClr val="lt1"/>
+      </a:fontRef>
+    </dgm:style>
+  </dgm:styleLbl>
+  <dgm:styleLbl name="fgImgPlace1">
+    <dgm:scene3d>
+      <a:camera prst="orthographicFront"/>
+      <a:lightRig rig="threePt" dir="t"/>
+    </dgm:scene3d>
+    <dgm:sp3d/>
+    <dgm:txPr/>
+    <dgm:style>
+      <a:lnRef idx="2">
+        <a:scrgbClr r="0" g="0" b="0"/>
+      </a:lnRef>
+      <a:fillRef idx="1">
+        <a:scrgbClr r="0" g="0" b="0"/>
+      </a:fillRef>
+      <a:effectRef idx="0">
+        <a:scrgbClr r="0" g="0" b="0"/>
+      </a:effectRef>
+      <a:fontRef idx="minor"/>
+    </dgm:style>
+  </dgm:styleLbl>
+  <dgm:styleLbl name="alignImgPlace1">
+    <dgm:scene3d>
+      <a:camera prst="orthographicFront"/>
+      <a:lightRig rig="threePt" dir="t"/>
+    </dgm:scene3d>
+    <dgm:sp3d/>
+    <dgm:txPr/>
+    <dgm:style>
+      <a:lnRef idx="2">
+        <a:scrgbClr r="0" g="0" b="0"/>
+      </a:lnRef>
+      <a:fillRef idx="1">
+        <a:scrgbClr r="0" g="0" b="0"/>
+      </a:fillRef>
+      <a:effectRef idx="0">
+        <a:scrgbClr r="0" g="0" b="0"/>
+      </a:effectRef>
+      <a:fontRef idx="minor"/>
+    </dgm:style>
+  </dgm:styleLbl>
+  <dgm:styleLbl name="bgImgPlace1">
+    <dgm:scene3d>
+      <a:camera prst="orthographicFront"/>
+      <a:lightRig rig="threePt" dir="t"/>
+    </dgm:scene3d>
+    <dgm:sp3d/>
+    <dgm:txPr/>
+    <dgm:style>
+      <a:lnRef idx="2">
+        <a:scrgbClr r="0" g="0" b="0"/>
+      </a:lnRef>
+      <a:fillRef idx="1">
+        <a:scrgbClr r="0" g="0" b="0"/>
+      </a:fillRef>
+      <a:effectRef idx="0">
+        <a:scrgbClr r="0" g="0" b="0"/>
+      </a:effectRef>
+      <a:fontRef idx="minor"/>
+    </dgm:style>
+  </dgm:styleLbl>
+  <dgm:styleLbl name="sibTrans2D1">
+    <dgm:scene3d>
+      <a:camera prst="orthographicFront"/>
+      <a:lightRig rig="threePt" dir="t"/>
+    </dgm:scene3d>
+    <dgm:sp3d/>
+    <dgm:txPr/>
+    <dgm:style>
+      <a:lnRef idx="0">
+        <a:scrgbClr r="0" g="0" b="0"/>
+      </a:lnRef>
+      <a:fillRef idx="1">
+        <a:scrgbClr r="0" g="0" b="0"/>
+      </a:fillRef>
+      <a:effectRef idx="0">
+        <a:scrgbClr r="0" g="0" b="0"/>
+      </a:effectRef>
+      <a:fontRef idx="minor">
+        <a:schemeClr val="lt1"/>
+      </a:fontRef>
+    </dgm:style>
+  </dgm:styleLbl>
+  <dgm:styleLbl name="fgSibTrans2D1">
+    <dgm:scene3d>
+      <a:camera prst="orthographicFront"/>
+      <a:lightRig rig="threePt" dir="t"/>
+    </dgm:scene3d>
+    <dgm:sp3d/>
+    <dgm:txPr/>
+    <dgm:style>
+      <a:lnRef idx="0">
+        <a:scrgbClr r="0" g="0" b="0"/>
+      </a:lnRef>
+      <a:fillRef idx="1">
+        <a:scrgbClr r="0" g="0" b="0"/>
+      </a:fillRef>
+      <a:effectRef idx="0">
+        <a:scrgbClr r="0" g="0" b="0"/>
+      </a:effectRef>
+      <a:fontRef idx="minor">
+        <a:schemeClr val="lt1"/>
+      </a:fontRef>
+    </dgm:style>
+  </dgm:styleLbl>
+  <dgm:styleLbl name="bgSibTrans2D1">
+    <dgm:scene3d>
+      <a:camera prst="orthographicFront"/>
+      <a:lightRig rig="threePt" dir="t"/>
+    </dgm:scene3d>
+    <dgm:sp3d/>
+    <dgm:txPr/>
+    <dgm:style>
+      <a:lnRef idx="0">
+        <a:scrgbClr r="0" g="0" b="0"/>
+      </a:lnRef>
+      <a:fillRef idx="1">
+        <a:scrgbClr r="0" g="0" b="0"/>
+      </a:fillRef>
+      <a:effectRef idx="0">
+        <a:scrgbClr r="0" g="0" b="0"/>
+      </a:effectRef>
+      <a:fontRef idx="minor">
+        <a:schemeClr val="lt1"/>
+      </a:fontRef>
+    </dgm:style>
+  </dgm:styleLbl>
+  <dgm:styleLbl name="sibTrans1D1">
+    <dgm:scene3d>
+      <a:camera prst="orthographicFront"/>
+      <a:lightRig rig="threePt" dir="t"/>
+    </dgm:scene3d>
+    <dgm:sp3d/>
+    <dgm:txPr/>
+    <dgm:style>
+      <a:lnRef idx="1">
+        <a:scrgbClr r="0" g="0" b="0"/>
+      </a:lnRef>
+      <a:fillRef idx="0">
+        <a:scrgbClr r="0" g="0" b="0"/>
+      </a:fillRef>
+      <a:effectRef idx="0">
+        <a:scrgbClr r="0" g="0" b="0"/>
+      </a:effectRef>
+      <a:fontRef idx="minor"/>
+    </dgm:style>
+  </dgm:styleLbl>
+  <dgm:styleLbl name="callout">
+    <dgm:scene3d>
+      <a:camera prst="orthographicFront"/>
+      <a:lightRig rig="threePt" dir="t"/>
+    </dgm:scene3d>
+    <dgm:sp3d/>
+    <dgm:txPr/>
+    <dgm:style>
+      <a:lnRef idx="2">
+        <a:scrgbClr r="0" g="0" b="0"/>
+      </a:lnRef>
+      <a:fillRef idx="1">
+        <a:scrgbClr r="0" g="0" b="0"/>
+      </a:fillRef>
+      <a:effectRef idx="0">
+        <a:scrgbClr r="0" g="0" b="0"/>
+      </a:effectRef>
+      <a:fontRef idx="minor"/>
+    </dgm:style>
+  </dgm:styleLbl>
+  <dgm:styleLbl name="asst0">
+    <dgm:scene3d>
+      <a:camera prst="orthographicFront"/>
+      <a:lightRig rig="threePt" dir="t"/>
+    </dgm:scene3d>
+    <dgm:sp3d/>
+    <dgm:txPr/>
+    <dgm:style>
+      <a:lnRef idx="2">
+        <a:scrgbClr r="0" g="0" b="0"/>
+      </a:lnRef>
+      <a:fillRef idx="1">
+        <a:scrgbClr r="0" g="0" b="0"/>
+      </a:fillRef>
+      <a:effectRef idx="0">
+        <a:scrgbClr r="0" g="0" b="0"/>
+      </a:effectRef>
+      <a:fontRef idx="minor">
+        <a:schemeClr val="lt1"/>
+      </a:fontRef>
+    </dgm:style>
+  </dgm:styleLbl>
+  <dgm:styleLbl name="asst1">
+    <dgm:scene3d>
+      <a:camera prst="orthographicFront"/>
+      <a:lightRig rig="threePt" dir="t"/>
+    </dgm:scene3d>
+    <dgm:sp3d/>
+    <dgm:txPr/>
+    <dgm:style>
+      <a:lnRef idx="2">
+        <a:scrgbClr r="0" g="0" b="0"/>
+      </a:lnRef>
+      <a:fillRef idx="1">
+        <a:scrgbClr r="0" g="0" b="0"/>
+      </a:fillRef>
+      <a:effectRef idx="0">
+        <a:scrgbClr r="0" g="0" b="0"/>
+      </a:effectRef>
+      <a:fontRef idx="minor">
+        <a:schemeClr val="lt1"/>
+      </a:fontRef>
+    </dgm:style>
+  </dgm:styleLbl>
+  <dgm:styleLbl name="asst2">
+    <dgm:scene3d>
+      <a:camera prst="orthographicFront"/>
+      <a:lightRig rig="threePt" dir="t"/>
+    </dgm:scene3d>
+    <dgm:sp3d/>
+    <dgm:txPr/>
+    <dgm:style>
+      <a:lnRef idx="2">
+        <a:scrgbClr r="0" g="0" b="0"/>
+      </a:lnRef>
+      <a:fillRef idx="1">
+        <a:scrgbClr r="0" g="0" b="0"/>
+      </a:fillRef>
+      <a:effectRef idx="0">
+        <a:scrgbClr r="0" g="0" b="0"/>
+      </a:effectRef>
+      <a:fontRef idx="minor">
+        <a:schemeClr val="lt1"/>
+      </a:fontRef>
+    </dgm:style>
+  </dgm:styleLbl>
+  <dgm:styleLbl name="asst3">
+    <dgm:scene3d>
+      <a:camera prst="orthographicFront"/>
+      <a:lightRig rig="threePt" dir="t"/>
+    </dgm:scene3d>
+    <dgm:sp3d/>
+    <dgm:txPr/>
+    <dgm:style>
+      <a:lnRef idx="2">
+        <a:scrgbClr r="0" g="0" b="0"/>
+      </a:lnRef>
+      <a:fillRef idx="1">
+        <a:scrgbClr r="0" g="0" b="0"/>
+      </a:fillRef>
+      <a:effectRef idx="0">
+        <a:scrgbClr r="0" g="0" b="0"/>
+      </a:effectRef>
+      <a:fontRef idx="minor">
+        <a:schemeClr val="lt1"/>
+      </a:fontRef>
+    </dgm:style>
+  </dgm:styleLbl>
+  <dgm:styleLbl name="asst4">
+    <dgm:scene3d>
+      <a:camera prst="orthographicFront"/>
+      <a:lightRig rig="threePt" dir="t"/>
+    </dgm:scene3d>
+    <dgm:sp3d/>
+    <dgm:txPr/>
+    <dgm:style>
+      <a:lnRef idx="2">
+        <a:scrgbClr r="0" g="0" b="0"/>
+      </a:lnRef>
+      <a:fillRef idx="1">
+        <a:scrgbClr r="0" g="0" b="0"/>
+      </a:fillRef>
+      <a:effectRef idx="0">
+        <a:scrgbClr r="0" g="0" b="0"/>
+      </a:effectRef>
+      <a:fontRef idx="minor">
+        <a:schemeClr val="lt1"/>
+      </a:fontRef>
+    </dgm:style>
+  </dgm:styleLbl>
+  <dgm:styleLbl name="parChTrans2D1">
+    <dgm:scene3d>
+      <a:camera prst="orthographicFront"/>
+      <a:lightRig rig="threePt" dir="t"/>
+    </dgm:scene3d>
+    <dgm:sp3d/>
+    <dgm:txPr/>
+    <dgm:style>
+      <a:lnRef idx="2">
+        <a:scrgbClr r="0" g="0" b="0"/>
+      </a:lnRef>
+      <a:fillRef idx="1">
+        <a:scrgbClr r="0" g="0" b="0"/>
+      </a:fillRef>
+      <a:effectRef idx="0">
+        <a:scrgbClr r="0" g="0" b="0"/>
+      </a:effectRef>
+      <a:fontRef idx="minor">
+        <a:schemeClr val="lt1"/>
+      </a:fontRef>
+    </dgm:style>
+  </dgm:styleLbl>
+  <dgm:styleLbl name="parChTrans2D2">
+    <dgm:scene3d>
+      <a:camera prst="orthographicFront"/>
+      <a:lightRig rig="threePt" dir="t"/>
+    </dgm:scene3d>
+    <dgm:sp3d/>
+    <dgm:txPr/>
+    <dgm:style>
+      <a:lnRef idx="2">
+        <a:scrgbClr r="0" g="0" b="0"/>
+      </a:lnRef>
+      <a:fillRef idx="1">
+        <a:scrgbClr r="0" g="0" b="0"/>
+      </a:fillRef>
+      <a:effectRef idx="0">
+        <a:scrgbClr r="0" g="0" b="0"/>
+      </a:effectRef>
+      <a:fontRef idx="minor">
+        <a:schemeClr val="lt1"/>
+      </a:fontRef>
+    </dgm:style>
+  </dgm:styleLbl>
+  <dgm:styleLbl name="parChTrans2D3">
+    <dgm:scene3d>
+      <a:camera prst="orthographicFront"/>
+      <a:lightRig rig="threePt" dir="t"/>
+    </dgm:scene3d>
+    <dgm:sp3d/>
+    <dgm:txPr/>
+    <dgm:style>
+      <a:lnRef idx="2">
+        <a:scrgbClr r="0" g="0" b="0"/>
+      </a:lnRef>
+      <a:fillRef idx="1">
+        <a:scrgbClr r="0" g="0" b="0"/>
+      </a:fillRef>
+      <a:effectRef idx="0">
+        <a:scrgbClr r="0" g="0" b="0"/>
+      </a:effectRef>
+      <a:fontRef idx="minor">
+        <a:schemeClr val="lt1"/>
+      </a:fontRef>
+    </dgm:style>
+  </dgm:styleLbl>
+  <dgm:styleLbl name="parChTrans2D4">
+    <dgm:scene3d>
+      <a:camera prst="orthographicFront"/>
+      <a:lightRig rig="threePt" dir="t"/>
+    </dgm:scene3d>
+    <dgm:sp3d/>
+    <dgm:txPr/>
+    <dgm:style>
+      <a:lnRef idx="2">
+        <a:scrgbClr r="0" g="0" b="0"/>
+      </a:lnRef>
+      <a:fillRef idx="1">
+        <a:scrgbClr r="0" g="0" b="0"/>
+      </a:fillRef>
+      <a:effectRef idx="0">
+        <a:scrgbClr r="0" g="0" b="0"/>
+      </a:effectRef>
+      <a:fontRef idx="minor">
+        <a:schemeClr val="lt1"/>
+      </a:fontRef>
+    </dgm:style>
+  </dgm:styleLbl>
+  <dgm:styleLbl name="parChTrans1D1">
+    <dgm:scene3d>
+      <a:camera prst="orthographicFront"/>
+      <a:lightRig rig="threePt" dir="t"/>
+    </dgm:scene3d>
+    <dgm:sp3d/>
+    <dgm:txPr/>
+    <dgm:style>
+      <a:lnRef idx="2">
+        <a:scrgbClr r="0" g="0" b="0"/>
+      </a:lnRef>
+      <a:fillRef idx="0">
+        <a:scrgbClr r="0" g="0" b="0"/>
+      </a:fillRef>
+      <a:effectRef idx="0">
+        <a:scrgbClr r="0" g="0" b="0"/>
+      </a:effectRef>
+      <a:fontRef idx="minor"/>
+    </dgm:style>
+  </dgm:styleLbl>
+  <dgm:styleLbl name="parChTrans1D2">
+    <dgm:scene3d>
+      <a:camera prst="orthographicFront"/>
+      <a:lightRig rig="threePt" dir="t"/>
+    </dgm:scene3d>
+    <dgm:sp3d/>
+    <dgm:txPr/>
+    <dgm:style>
+      <a:lnRef idx="2">
+        <a:scrgbClr r="0" g="0" b="0"/>
+      </a:lnRef>
+      <a:fillRef idx="0">
+        <a:scrgbClr r="0" g="0" b="0"/>
+      </a:fillRef>
+      <a:effectRef idx="0">
+        <a:scrgbClr r="0" g="0" b="0"/>
+      </a:effectRef>
+      <a:fontRef idx="minor"/>
+    </dgm:style>
+  </dgm:styleLbl>
+  <dgm:styleLbl name="parChTrans1D3">
+    <dgm:scene3d>
+      <a:camera prst="orthographicFront"/>
+      <a:lightRig rig="threePt" dir="t"/>
+    </dgm:scene3d>
+    <dgm:sp3d/>
+    <dgm:txPr/>
+    <dgm:style>
+      <a:lnRef idx="2">
+        <a:scrgbClr r="0" g="0" b="0"/>
+      </a:lnRef>
+      <a:fillRef idx="0">
+        <a:scrgbClr r="0" g="0" b="0"/>
+      </a:fillRef>
+      <a:effectRef idx="0">
+        <a:scrgbClr r="0" g="0" b="0"/>
+      </a:effectRef>
+      <a:fontRef idx="minor"/>
+    </dgm:style>
+  </dgm:styleLbl>
+  <dgm:styleLbl name="parChTrans1D4">
+    <dgm:scene3d>
+      <a:camera prst="orthographicFront"/>
+      <a:lightRig rig="threePt" dir="t"/>
+    </dgm:scene3d>
+    <dgm:sp3d/>
+    <dgm:txPr/>
+    <dgm:style>
+      <a:lnRef idx="2">
+        <a:scrgbClr r="0" g="0" b="0"/>
+      </a:lnRef>
+      <a:fillRef idx="0">
+        <a:scrgbClr r="0" g="0" b="0"/>
+      </a:fillRef>
+      <a:effectRef idx="0">
+        <a:scrgbClr r="0" g="0" b="0"/>
+      </a:effectRef>
+      <a:fontRef idx="minor"/>
+    </dgm:style>
+  </dgm:styleLbl>
+  <dgm:styleLbl name="fgAcc1">
+    <dgm:scene3d>
+      <a:camera prst="orthographicFront"/>
+      <a:lightRig rig="threePt" dir="t"/>
+    </dgm:scene3d>
+    <dgm:sp3d/>
+    <dgm:txPr/>
+    <dgm:style>
+      <a:lnRef idx="2">
+        <a:scrgbClr r="0" g="0" b="0"/>
+      </a:lnRef>
+      <a:fillRef idx="1">
+        <a:scrgbClr r="0" g="0" b="0"/>
+      </a:fillRef>
+      <a:effectRef idx="0">
+        <a:scrgbClr r="0" g="0" b="0"/>
+      </a:effectRef>
+      <a:fontRef idx="minor"/>
+    </dgm:style>
+  </dgm:styleLbl>
+  <dgm:styleLbl name="conFgAcc1">
+    <dgm:scene3d>
+      <a:camera prst="orthographicFront"/>
+      <a:lightRig rig="threePt" dir="t"/>
+    </dgm:scene3d>
+    <dgm:sp3d/>
+    <dgm:txPr/>
+    <dgm:style>
+      <a:lnRef idx="2">
+        <a:scrgbClr r="0" g="0" b="0"/>
+      </a:lnRef>
+      <a:fillRef idx="1">
+        <a:scrgbClr r="0" g="0" b="0"/>
+      </a:fillRef>
+      <a:effectRef idx="0">
+        <a:scrgbClr r="0" g="0" b="0"/>
+      </a:effectRef>
+      <a:fontRef idx="minor"/>
+    </dgm:style>
+  </dgm:styleLbl>
+  <dgm:styleLbl name="alignAcc1">
+    <dgm:scene3d>
+      <a:camera prst="orthographicFront"/>
+      <a:lightRig rig="threePt" dir="t"/>
+    </dgm:scene3d>
+    <dgm:sp3d/>
+    <dgm:txPr/>
+    <dgm:style>
+      <a:lnRef idx="2">
+        <a:scrgbClr r="0" g="0" b="0"/>
+      </a:lnRef>
+      <a:fillRef idx="1">
+        <a:scrgbClr r="0" g="0" b="0"/>
+      </a:fillRef>
+      <a:effectRef idx="0">
+        <a:scrgbClr r="0" g="0" b="0"/>
+      </a:effectRef>
+      <a:fontRef idx="minor"/>
+    </dgm:style>
+  </dgm:styleLbl>
+  <dgm:styleLbl name="trAlignAcc1">
+    <dgm:scene3d>
+      <a:camera prst="orthographicFront"/>
+      <a:lightRig rig="threePt" dir="t"/>
+    </dgm:scene3d>
+    <dgm:sp3d/>
+    <dgm:txPr/>
+    <dgm:style>
+      <a:lnRef idx="1">
+        <a:scrgbClr r="0" g="0" b="0"/>
+      </a:lnRef>
+      <a:fillRef idx="1">
+        <a:scrgbClr r="0" g="0" b="0"/>
+      </a:fillRef>
+      <a:effectRef idx="0">
+        <a:scrgbClr r="0" g="0" b="0"/>
+      </a:effectRef>
+      <a:fontRef idx="minor"/>
+    </dgm:style>
+  </dgm:styleLbl>
+  <dgm:styleLbl name="bgAcc1">
+    <dgm:scene3d>
+      <a:camera prst="orthographicFront"/>
+      <a:lightRig rig="threePt" dir="t"/>
+    </dgm:scene3d>
+    <dgm:sp3d/>
+    <dgm:txPr/>
+    <dgm:style>
+      <a:lnRef idx="2">
+        <a:scrgbClr r="0" g="0" b="0"/>
+      </a:lnRef>
+      <a:fillRef idx="1">
+        <a:scrgbClr r="0" g="0" b="0"/>
+      </a:fillRef>
+      <a:effectRef idx="0">
+        <a:scrgbClr r="0" g="0" b="0"/>
+      </a:effectRef>
+      <a:fontRef idx="minor"/>
+    </dgm:style>
+  </dgm:styleLbl>
+  <dgm:styleLbl name="solidFgAcc1">
+    <dgm:scene3d>
+      <a:camera prst="orthographicFront"/>
+      <a:lightRig rig="threePt" dir="t"/>
+    </dgm:scene3d>
+    <dgm:sp3d/>
+    <dgm:txPr/>
+    <dgm:style>
+      <a:lnRef idx="2">
+        <a:scrgbClr r="0" g="0" b="0"/>
+      </a:lnRef>
+      <a:fillRef idx="1">
+        <a:scrgbClr r="0" g="0" b="0"/>
+      </a:fillRef>
+      <a:effectRef idx="0">
+        <a:scrgbClr r="0" g="0" b="0"/>
+      </a:effectRef>
+      <a:fontRef idx="minor"/>
+    </dgm:style>
+  </dgm:styleLbl>
+  <dgm:styleLbl name="solidAlignAcc1">
+    <dgm:scene3d>
+      <a:camera prst="orthographicFront"/>
+      <a:lightRig rig="threePt" dir="t"/>
+    </dgm:scene3d>
+    <dgm:sp3d/>
+    <dgm:txPr/>
+    <dgm:style>
+      <a:lnRef idx="2">
+        <a:scrgbClr r="0" g="0" b="0"/>
+      </a:lnRef>
+      <a:fillRef idx="1">
+        <a:scrgbClr r="0" g="0" b="0"/>
+      </a:fillRef>
+      <a:effectRef idx="0">
+        <a:scrgbClr r="0" g="0" b="0"/>
+      </a:effectRef>
+      <a:fontRef idx="minor"/>
+    </dgm:style>
+  </dgm:styleLbl>
+  <dgm:styleLbl name="solidBgAcc1">
+    <dgm:scene3d>
+      <a:camera prst="orthographicFront"/>
+      <a:lightRig rig="threePt" dir="t"/>
+    </dgm:scene3d>
+    <dgm:sp3d/>
+    <dgm:txPr/>
+    <dgm:style>
+      <a:lnRef idx="2">
+        <a:scrgbClr r="0" g="0" b="0"/>
+      </a:lnRef>
+      <a:fillRef idx="1">
+        <a:scrgbClr r="0" g="0" b="0"/>
+      </a:fillRef>
+      <a:effectRef idx="0">
+        <a:scrgbClr r="0" g="0" b="0"/>
+      </a:effectRef>
+      <a:fontRef idx="minor"/>
+    </dgm:style>
+  </dgm:styleLbl>
+  <dgm:styleLbl name="fgAccFollowNode1">
+    <dgm:scene3d>
+      <a:camera prst="orthographicFront"/>
+      <a:lightRig rig="threePt" dir="t"/>
+    </dgm:scene3d>
+    <dgm:sp3d/>
+    <dgm:txPr/>
+    <dgm:style>
+      <a:lnRef idx="2">
+        <a:scrgbClr r="0" g="0" b="0"/>
+      </a:lnRef>
+      <a:fillRef idx="1">
+        <a:scrgbClr r="0" g="0" b="0"/>
+      </a:fillRef>
+      <a:effectRef idx="0">
+        <a:scrgbClr r="0" g="0" b="0"/>
+      </a:effectRef>
+      <a:fontRef idx="minor"/>
+    </dgm:style>
+  </dgm:styleLbl>
+  <dgm:styleLbl name="alignAccFollowNode1">
+    <dgm:scene3d>
+      <a:camera prst="orthographicFront"/>
+      <a:lightRig rig="threePt" dir="t"/>
+    </dgm:scene3d>
+    <dgm:sp3d/>
+    <dgm:txPr/>
+    <dgm:style>
+      <a:lnRef idx="2">
+        <a:scrgbClr r="0" g="0" b="0"/>
+      </a:lnRef>
+      <a:fillRef idx="1">
+        <a:scrgbClr r="0" g="0" b="0"/>
+      </a:fillRef>
+      <a:effectRef idx="0">
+        <a:scrgbClr r="0" g="0" b="0"/>
+      </a:effectRef>
+      <a:fontRef idx="minor"/>
+    </dgm:style>
+  </dgm:styleLbl>
+  <dgm:styleLbl name="bgAccFollowNode1">
+    <dgm:scene3d>
+      <a:camera prst="orthographicFront"/>
+      <a:lightRig rig="threePt" dir="t"/>
+    </dgm:scene3d>
+    <dgm:sp3d/>
+    <dgm:txPr/>
+    <dgm:style>
+      <a:lnRef idx="2">
+        <a:scrgbClr r="0" g="0" b="0"/>
+      </a:lnRef>
+      <a:fillRef idx="1">
+        <a:scrgbClr r="0" g="0" b="0"/>
+      </a:fillRef>
+      <a:effectRef idx="0">
+        <a:scrgbClr r="0" g="0" b="0"/>
+      </a:effectRef>
+      <a:fontRef idx="minor"/>
+    </dgm:style>
+  </dgm:styleLbl>
+  <dgm:styleLbl name="fgAcc0">
+    <dgm:scene3d>
+      <a:camera prst="orthographicFront"/>
+      <a:lightRig rig="threePt" dir="t"/>
+    </dgm:scene3d>
+    <dgm:sp3d/>
+    <dgm:txPr/>
+    <dgm:style>
+      <a:lnRef idx="2">
+        <a:scrgbClr r="0" g="0" b="0"/>
+      </a:lnRef>
+      <a:fillRef idx="1">
+        <a:scrgbClr r="0" g="0" b="0"/>
+      </a:fillRef>
+      <a:effectRef idx="0">
+        <a:scrgbClr r="0" g="0" b="0"/>
+      </a:effectRef>
+      <a:fontRef idx="minor"/>
+    </dgm:style>
+  </dgm:styleLbl>
+  <dgm:styleLbl name="fgAcc2">
+    <dgm:scene3d>
+      <a:camera prst="orthographicFront"/>
+      <a:lightRig rig="threePt" dir="t"/>
+    </dgm:scene3d>
+    <dgm:sp3d/>
+    <dgm:txPr/>
+    <dgm:style>
+      <a:lnRef idx="2">
+        <a:scrgbClr r="0" g="0" b="0"/>
+      </a:lnRef>
+      <a:fillRef idx="1">
+        <a:scrgbClr r="0" g="0" b="0"/>
+      </a:fillRef>
+      <a:effectRef idx="0">
+        <a:scrgbClr r="0" g="0" b="0"/>
+      </a:effectRef>
+      <a:fontRef idx="minor"/>
+    </dgm:style>
+  </dgm:styleLbl>
+  <dgm:styleLbl name="fgAcc3">
+    <dgm:scene3d>
+      <a:camera prst="orthographicFront"/>
+      <a:lightRig rig="threePt" dir="t"/>
+    </dgm:scene3d>
+    <dgm:sp3d/>
+    <dgm:txPr/>
+    <dgm:style>
+      <a:lnRef idx="2">
+        <a:scrgbClr r="0" g="0" b="0"/>
+      </a:lnRef>
+      <a:fillRef idx="1">
+        <a:scrgbClr r="0" g="0" b="0"/>
+      </a:fillRef>
+      <a:effectRef idx="0">
+        <a:scrgbClr r="0" g="0" b="0"/>
+      </a:effectRef>
+      <a:fontRef idx="minor"/>
+    </dgm:style>
+  </dgm:styleLbl>
+  <dgm:styleLbl name="fgAcc4">
+    <dgm:scene3d>
+      <a:camera prst="orthographicFront"/>
+      <a:lightRig rig="threePt" dir="t"/>
+    </dgm:scene3d>
+    <dgm:sp3d/>
+    <dgm:txPr/>
+    <dgm:style>
+      <a:lnRef idx="2">
+        <a:scrgbClr r="0" g="0" b="0"/>
+      </a:lnRef>
+      <a:fillRef idx="1">
+        <a:scrgbClr r="0" g="0" b="0"/>
+      </a:fillRef>
+      <a:effectRef idx="0">
+        <a:scrgbClr r="0" g="0" b="0"/>
+      </a:effectRef>
+      <a:fontRef idx="minor"/>
+    </dgm:style>
+  </dgm:styleLbl>
+  <dgm:styleLbl name="bgShp">
+    <dgm:scene3d>
+      <a:camera prst="orthographicFront"/>
+      <a:lightRig rig="threePt" dir="t"/>
+    </dgm:scene3d>
+    <dgm:sp3d/>
+    <dgm:txPr/>
+    <dgm:style>
+      <a:lnRef idx="0">
+        <a:scrgbClr r="0" g="0" b="0"/>
+      </a:lnRef>
+      <a:fillRef idx="1">
+        <a:scrgbClr r="0" g="0" b="0"/>
+      </a:fillRef>
+      <a:effectRef idx="0">
+        <a:scrgbClr r="0" g="0" b="0"/>
+      </a:effectRef>
+      <a:fontRef idx="minor"/>
+    </dgm:style>
+  </dgm:styleLbl>
+  <dgm:styleLbl name="dkBgShp">
+    <dgm:scene3d>
+      <a:camera prst="orthographicFront"/>
+      <a:lightRig rig="threePt" dir="t"/>
+    </dgm:scene3d>
+    <dgm:sp3d/>
+    <dgm:txPr/>
+    <dgm:style>
+      <a:lnRef idx="0">
+        <a:scrgbClr r="0" g="0" b="0"/>
+      </a:lnRef>
+      <a:fillRef idx="1">
+        <a:scrgbClr r="0" g="0" b="0"/>
+      </a:fillRef>
+      <a:effectRef idx="0">
+        <a:scrgbClr r="0" g="0" b="0"/>
+      </a:effectRef>
+      <a:fontRef idx="minor"/>
+    </dgm:style>
+  </dgm:styleLbl>
+  <dgm:styleLbl name="trBgShp">
+    <dgm:scene3d>
+      <a:camera prst="orthographicFront"/>
+      <a:lightRig rig="threePt" dir="t"/>
+    </dgm:scene3d>
+    <dgm:sp3d/>
+    <dgm:txPr/>
+    <dgm:style>
+      <a:lnRef idx="0">
+        <a:scrgbClr r="0" g="0" b="0"/>
+      </a:lnRef>
+      <a:fillRef idx="1">
+        <a:scrgbClr r="0" g="0" b="0"/>
+      </a:fillRef>
+      <a:effectRef idx="0">
+        <a:scrgbClr r="0" g="0" b="0"/>
+      </a:effectRef>
+      <a:fontRef idx="minor"/>
+    </dgm:style>
+  </dgm:styleLbl>
+  <dgm:styleLbl name="fgShp">
+    <dgm:scene3d>
+      <a:camera prst="orthographicFront"/>
+      <a:lightRig rig="threePt" dir="t"/>
+    </dgm:scene3d>
+    <dgm:sp3d/>
+    <dgm:txPr/>
+    <dgm:style>
+      <a:lnRef idx="2">
+        <a:scrgbClr r="0" g="0" b="0"/>
+      </a:lnRef>
+      <a:fillRef idx="1">
+        <a:scrgbClr r="0" g="0" b="0"/>
+      </a:fillRef>
+      <a:effectRef idx="0">
+        <a:scrgbClr r="0" g="0" b="0"/>
+      </a:effectRef>
+      <a:fontRef idx="minor"/>
+    </dgm:style>
+  </dgm:styleLbl>
+  <dgm:styleLbl name="revTx">
+    <dgm:scene3d>
+      <a:camera prst="orthographicFront"/>
+      <a:lightRig rig="threePt" dir="t"/>
+    </dgm:scene3d>
+    <dgm:sp3d/>
+    <dgm:txPr/>
+    <dgm:style>
+      <a:lnRef idx="0">
+        <a:scrgbClr r="0" g="0" b="0"/>
+      </a:lnRef>
+      <a:fillRef idx="0">
+        <a:scrgbClr r="0" g="0" b="0"/>
+      </a:fillRef>
+      <a:effectRef idx="0">
+        <a:scrgbClr r="0" g="0" b="0"/>
+      </a:effectRef>
+      <a:fontRef idx="minor"/>
+    </dgm:style>
+  </dgm:styleLbl>
+</dgm:styleDef>
+</file>
+
+<file path=word/diagrams/quickStyle8.xml><?xml version="1.0" encoding="utf-8"?>
 <dgm:styleDef xmlns:dgm="http://schemas.openxmlformats.org/drawingml/2006/diagram" xmlns:a="http://schemas.openxmlformats.org/drawingml/2006/main" uniqueId="urn:microsoft.com/office/officeart/2005/8/quickstyle/simple1">
   <dgm:title val=""/>
   <dgm:desc val=""/>

</xml_diff>

<commit_message>
Add some robot librarian requirements
</commit_message>
<xml_diff>
--- a/doc/REQUIREMENTS.docx
+++ b/doc/REQUIREMENTS.docx
@@ -120,23 +120,7 @@
           <w:sz w:val="24"/>
           <w:szCs w:val="24"/>
         </w:rPr>
-        <w:t xml:space="preserve">Nico </w:t>
-      </w:r>
-      <w:proofErr w:type="spellStart"/>
-      <w:r>
-        <w:rPr>
-          <w:sz w:val="24"/>
-          <w:szCs w:val="24"/>
-        </w:rPr>
-        <w:t>Dimaano</w:t>
-      </w:r>
-      <w:proofErr w:type="spellEnd"/>
-      <w:r>
-        <w:rPr>
-          <w:sz w:val="24"/>
-          <w:szCs w:val="24"/>
-        </w:rPr>
-        <w:t>, ned948</w:t>
+        <w:t>Nico Dimaano, ned948</w:t>
       </w:r>
     </w:p>
     <w:p>
@@ -146,37 +130,12 @@
           <w:szCs w:val="24"/>
         </w:rPr>
       </w:pPr>
-      <w:proofErr w:type="spellStart"/>
       <w:r>
         <w:rPr>
           <w:sz w:val="24"/>
           <w:szCs w:val="24"/>
         </w:rPr>
-        <w:t>Niklaas</w:t>
-      </w:r>
-      <w:proofErr w:type="spellEnd"/>
-      <w:r>
-        <w:rPr>
-          <w:sz w:val="24"/>
-          <w:szCs w:val="24"/>
-        </w:rPr>
-        <w:t xml:space="preserve"> </w:t>
-      </w:r>
-      <w:proofErr w:type="spellStart"/>
-      <w:r>
-        <w:rPr>
-          <w:sz w:val="24"/>
-          <w:szCs w:val="24"/>
-        </w:rPr>
-        <w:t>Neijmeijer</w:t>
-      </w:r>
-      <w:proofErr w:type="spellEnd"/>
-      <w:r>
-        <w:rPr>
-          <w:sz w:val="24"/>
-          <w:szCs w:val="24"/>
-        </w:rPr>
-        <w:t>, nkn565</w:t>
+        <w:t>Niklaas Neijmeijer, nkn565</w:t>
       </w:r>
     </w:p>
     <w:p>
@@ -206,23 +165,7 @@
           <w:sz w:val="24"/>
           <w:szCs w:val="24"/>
         </w:rPr>
-        <w:t xml:space="preserve">Brendon </w:t>
-      </w:r>
-      <w:proofErr w:type="spellStart"/>
-      <w:r>
-        <w:rPr>
-          <w:sz w:val="24"/>
-          <w:szCs w:val="24"/>
-        </w:rPr>
-        <w:t>Sterma</w:t>
-      </w:r>
-      <w:proofErr w:type="spellEnd"/>
-      <w:r>
-        <w:rPr>
-          <w:sz w:val="24"/>
-          <w:szCs w:val="24"/>
-        </w:rPr>
-        <w:t>, bws948</w:t>
+        <w:t>Brendon Sterma, bws948</w:t>
       </w:r>
     </w:p>
     <w:p>
@@ -237,23 +180,7 @@
           <w:sz w:val="24"/>
           <w:szCs w:val="24"/>
         </w:rPr>
-        <w:t xml:space="preserve">Jiawei </w:t>
-      </w:r>
-      <w:proofErr w:type="spellStart"/>
-      <w:r>
-        <w:rPr>
-          <w:sz w:val="24"/>
-          <w:szCs w:val="24"/>
-        </w:rPr>
-        <w:t>Zang</w:t>
-      </w:r>
-      <w:proofErr w:type="spellEnd"/>
-      <w:r>
-        <w:rPr>
-          <w:sz w:val="24"/>
-          <w:szCs w:val="24"/>
-        </w:rPr>
-        <w:t>, jiz457</w:t>
+        <w:t>Jiawei Zang, jiz457</w:t>
       </w:r>
     </w:p>
     <w:p>
@@ -481,6 +408,30 @@
     <w:p>
       <w:pPr>
         <w:rPr>
+          <w:sz w:val="28"/>
+          <w:szCs w:val="28"/>
+        </w:rPr>
+      </w:pPr>
+    </w:p>
+    <w:p>
+      <w:pPr>
+        <w:rPr>
+          <w:sz w:val="28"/>
+          <w:szCs w:val="28"/>
+        </w:rPr>
+      </w:pPr>
+      <w:r>
+        <w:rPr>
+          <w:sz w:val="28"/>
+          <w:szCs w:val="28"/>
+        </w:rPr>
+        <w:tab/>
+        <w:t>One of the actors in this system is the user.  This represents a person who has started the program and is interacting with the system.  The user can take the actions: Navigate Menu, Create Game, and Join Game.</w:t>
+      </w:r>
+    </w:p>
+    <w:p>
+      <w:pPr>
+        <w:rPr>
           <w:b/>
           <w:sz w:val="28"/>
           <w:szCs w:val="28"/>
@@ -709,6 +660,7 @@
           <w:sz w:val="28"/>
           <w:szCs w:val="28"/>
         </w:rPr>
+        <w:lastRenderedPageBreak/>
         <w:t>Error-conditions:</w:t>
       </w:r>
       <w:r>
@@ -742,7 +694,6 @@
           <w:szCs w:val="28"/>
           <w:lang w:eastAsia="en-CA"/>
         </w:rPr>
-        <w:lastRenderedPageBreak/>
         <w:drawing>
           <wp:inline distT="0" distB="0" distL="0" distR="0" wp14:anchorId="1FB6E022" wp14:editId="45C129A8">
             <wp:extent cx="5572664" cy="1552755"/>
@@ -772,25 +723,7 @@
           <w:sz w:val="28"/>
           <w:szCs w:val="28"/>
         </w:rPr>
-        <w:t xml:space="preserve">FIG </w:t>
-      </w:r>
-      <w:proofErr w:type="spellStart"/>
-      <w:r>
-        <w:rPr>
-          <w:b/>
-          <w:sz w:val="28"/>
-          <w:szCs w:val="28"/>
-        </w:rPr>
-        <w:t>x.x</w:t>
-      </w:r>
-      <w:proofErr w:type="spellEnd"/>
-      <w:r>
-        <w:rPr>
-          <w:b/>
-          <w:sz w:val="28"/>
-          <w:szCs w:val="28"/>
-        </w:rPr>
-        <w:t xml:space="preserve">: </w:t>
+        <w:t xml:space="preserve">FIG x.x: </w:t>
       </w:r>
       <w:r>
         <w:rPr>
@@ -838,7 +771,15 @@
           <w:sz w:val="28"/>
           <w:szCs w:val="28"/>
         </w:rPr>
-        <w:t>User: Join as player</w:t>
+        <w:t xml:space="preserve">User: Join </w:t>
+      </w:r>
+      <w:r>
+        <w:rPr>
+          <w:b/>
+          <w:sz w:val="28"/>
+          <w:szCs w:val="28"/>
+        </w:rPr>
+        <w:t>Game</w:t>
       </w:r>
     </w:p>
     <w:p>
@@ -1139,25 +1080,7 @@
           <w:sz w:val="28"/>
           <w:szCs w:val="28"/>
         </w:rPr>
-        <w:t xml:space="preserve">FIG </w:t>
-      </w:r>
-      <w:proofErr w:type="spellStart"/>
-      <w:r>
-        <w:rPr>
-          <w:b/>
-          <w:sz w:val="28"/>
-          <w:szCs w:val="28"/>
-        </w:rPr>
-        <w:t>x.x</w:t>
-      </w:r>
-      <w:proofErr w:type="spellEnd"/>
-      <w:r>
-        <w:rPr>
-          <w:b/>
-          <w:sz w:val="28"/>
-          <w:szCs w:val="28"/>
-        </w:rPr>
-        <w:t xml:space="preserve">: </w:t>
+        <w:t xml:space="preserve">FIG x.x: </w:t>
       </w:r>
       <w:r>
         <w:rPr>
@@ -1238,6 +1161,21 @@
     <w:p>
       <w:pPr>
         <w:rPr>
+          <w:sz w:val="28"/>
+          <w:szCs w:val="28"/>
+        </w:rPr>
+      </w:pPr>
+      <w:r>
+        <w:rPr>
+          <w:sz w:val="28"/>
+          <w:szCs w:val="28"/>
+        </w:rPr>
+        <w:t>When a user has successfully joined a match, they become a player.  The player is part of a match and as such can take turns.  On their turn, they can take the actions: Forfeit, Inspect Tile, Move, Attack, and End Turn.</w:t>
+      </w:r>
+    </w:p>
+    <w:p>
+      <w:pPr>
+        <w:rPr>
           <w:b/>
           <w:sz w:val="28"/>
           <w:szCs w:val="28"/>
@@ -1315,6 +1253,7 @@
           <w:sz w:val="28"/>
           <w:szCs w:val="28"/>
         </w:rPr>
+        <w:lastRenderedPageBreak/>
         <w:t xml:space="preserve">Post-Conditions: </w:t>
       </w:r>
       <w:r>
@@ -1363,7 +1302,6 @@
           <w:szCs w:val="28"/>
           <w:lang w:eastAsia="en-CA"/>
         </w:rPr>
-        <w:lastRenderedPageBreak/>
         <mc:AlternateContent>
           <mc:Choice Requires="wps">
             <w:drawing>
@@ -1423,7 +1361,7 @@
           </mc:Choice>
           <mc:Fallback>
             <w:pict>
-              <v:shapetype w14:anchorId="0ED9DF09" id="_x0000_t13" coordsize="21600,21600" o:spt="13" adj="16200,5400" path="m@0,l@0@1,0@1,0@2@0@2@0,21600,21600,10800xe">
+              <v:shapetype w14:anchorId="028CBA3D" id="_x0000_t13" coordsize="21600,21600" o:spt="13" adj="16200,5400" path="m@0,l@0@1,0@1,0@2@0@2@0,21600,21600,10800xe">
                 <v:stroke joinstyle="miter"/>
                 <v:formulas>
                   <v:f eqn="val #0"/>
@@ -1513,25 +1451,7 @@
           <w:szCs w:val="28"/>
         </w:rPr>
         <w:tab/>
-        <w:t xml:space="preserve">FIG </w:t>
-      </w:r>
-      <w:proofErr w:type="spellStart"/>
-      <w:r>
-        <w:rPr>
-          <w:b/>
-          <w:sz w:val="28"/>
-          <w:szCs w:val="28"/>
-        </w:rPr>
-        <w:t>x.x</w:t>
-      </w:r>
-      <w:proofErr w:type="spellEnd"/>
-      <w:r>
-        <w:rPr>
-          <w:b/>
-          <w:sz w:val="28"/>
-          <w:szCs w:val="28"/>
-        </w:rPr>
-        <w:t xml:space="preserve">: </w:t>
+        <w:t xml:space="preserve">FIG x.x: </w:t>
       </w:r>
       <w:r>
         <w:rPr>
@@ -1688,6 +1608,7 @@
           <w:szCs w:val="28"/>
           <w:lang w:eastAsia="en-CA"/>
         </w:rPr>
+        <w:lastRenderedPageBreak/>
         <w:drawing>
           <wp:inline distT="0" distB="0" distL="0" distR="0">
             <wp:extent cx="6072505" cy="1268084"/>
@@ -1717,26 +1638,7 @@
           <w:sz w:val="28"/>
           <w:szCs w:val="28"/>
         </w:rPr>
-        <w:lastRenderedPageBreak/>
-        <w:t xml:space="preserve">FIG </w:t>
-      </w:r>
-      <w:proofErr w:type="spellStart"/>
-      <w:r>
-        <w:rPr>
-          <w:b/>
-          <w:sz w:val="28"/>
-          <w:szCs w:val="28"/>
-        </w:rPr>
-        <w:t>x.x</w:t>
-      </w:r>
-      <w:proofErr w:type="spellEnd"/>
-      <w:r>
-        <w:rPr>
-          <w:b/>
-          <w:sz w:val="28"/>
-          <w:szCs w:val="28"/>
-        </w:rPr>
-        <w:t xml:space="preserve">: </w:t>
+        <w:t xml:space="preserve">FIG x.x: </w:t>
       </w:r>
       <w:r>
         <w:rPr>
@@ -2052,6 +1954,7 @@
           <w:szCs w:val="28"/>
           <w:lang w:eastAsia="en-CA"/>
         </w:rPr>
+        <w:lastRenderedPageBreak/>
         <w:drawing>
           <wp:inline distT="0" distB="0" distL="0" distR="0">
             <wp:extent cx="6305550" cy="1846053"/>
@@ -2081,26 +1984,7 @@
           <w:sz w:val="28"/>
           <w:szCs w:val="28"/>
         </w:rPr>
-        <w:lastRenderedPageBreak/>
-        <w:t xml:space="preserve">FIG </w:t>
-      </w:r>
-      <w:proofErr w:type="spellStart"/>
-      <w:r>
-        <w:rPr>
-          <w:b/>
-          <w:sz w:val="28"/>
-          <w:szCs w:val="28"/>
-        </w:rPr>
-        <w:t>x.x</w:t>
-      </w:r>
-      <w:proofErr w:type="spellEnd"/>
-      <w:r>
-        <w:rPr>
-          <w:b/>
-          <w:sz w:val="28"/>
-          <w:szCs w:val="28"/>
-        </w:rPr>
-        <w:t xml:space="preserve">: </w:t>
+        <w:t xml:space="preserve">FIG x.x: </w:t>
       </w:r>
       <w:r>
         <w:rPr>
@@ -2271,6 +2155,7 @@
           <w:szCs w:val="28"/>
           <w:lang w:eastAsia="en-CA"/>
         </w:rPr>
+        <w:lastRenderedPageBreak/>
         <w:drawing>
           <wp:inline distT="0" distB="0" distL="0" distR="0">
             <wp:extent cx="5486400" cy="3200400"/>
@@ -2301,26 +2186,7 @@
           <w:sz w:val="28"/>
           <w:szCs w:val="28"/>
         </w:rPr>
-        <w:lastRenderedPageBreak/>
-        <w:t xml:space="preserve">FIG </w:t>
-      </w:r>
-      <w:proofErr w:type="spellStart"/>
-      <w:r>
-        <w:rPr>
-          <w:b/>
-          <w:sz w:val="28"/>
-          <w:szCs w:val="28"/>
-        </w:rPr>
-        <w:t>x.x</w:t>
-      </w:r>
-      <w:proofErr w:type="spellEnd"/>
-      <w:r>
-        <w:rPr>
-          <w:b/>
-          <w:sz w:val="28"/>
-          <w:szCs w:val="28"/>
-        </w:rPr>
-        <w:t xml:space="preserve">: </w:t>
+        <w:t xml:space="preserve">FIG x.x: </w:t>
       </w:r>
       <w:r>
         <w:rPr>
@@ -2488,6 +2354,7 @@
           <w:szCs w:val="28"/>
           <w:lang w:eastAsia="en-CA"/>
         </w:rPr>
+        <w:lastRenderedPageBreak/>
         <w:drawing>
           <wp:inline distT="0" distB="0" distL="0" distR="0">
             <wp:extent cx="5727700" cy="2924355"/>
@@ -2525,25 +2392,7 @@
           <w:sz w:val="28"/>
           <w:szCs w:val="28"/>
         </w:rPr>
-        <w:t xml:space="preserve">FIG </w:t>
-      </w:r>
-      <w:proofErr w:type="spellStart"/>
-      <w:r>
-        <w:rPr>
-          <w:b/>
-          <w:sz w:val="28"/>
-          <w:szCs w:val="28"/>
-        </w:rPr>
-        <w:t>x.x</w:t>
-      </w:r>
-      <w:proofErr w:type="spellEnd"/>
-      <w:r>
-        <w:rPr>
-          <w:b/>
-          <w:sz w:val="28"/>
-          <w:szCs w:val="28"/>
-        </w:rPr>
-        <w:t xml:space="preserve">: </w:t>
+        <w:t xml:space="preserve">FIG x.x: </w:t>
       </w:r>
       <w:r>
         <w:rPr>
@@ -2556,9 +2405,8 @@
     </w:p>
     <w:p>
       <w:pPr>
-        <w:ind w:left="720"/>
-        <w:rPr>
-          <w:i/>
+        <w:ind w:firstLine="720"/>
+        <w:rPr>
           <w:sz w:val="28"/>
           <w:szCs w:val="28"/>
         </w:rPr>
@@ -2566,9 +2414,23 @@
     </w:p>
     <w:p>
       <w:pPr>
-        <w:ind w:left="720"/>
-        <w:rPr>
-          <w:i/>
+        <w:ind w:firstLine="720"/>
+        <w:rPr>
+          <w:sz w:val="28"/>
+          <w:szCs w:val="28"/>
+        </w:rPr>
+      </w:pPr>
+      <w:r>
+        <w:rPr>
+          <w:sz w:val="28"/>
+          <w:szCs w:val="28"/>
+        </w:rPr>
+        <w:t>The Robot librarian is another actor in the system.  It is used to manage robot programs.  The Robot Librarian can: Enumerate, Download robot programs, and Update Match Statistics after a match.</w:t>
+      </w:r>
+    </w:p>
+    <w:p>
+      <w:pPr>
+        <w:rPr>
           <w:sz w:val="28"/>
           <w:szCs w:val="28"/>
         </w:rPr>
@@ -2576,14 +2438,340 @@
     </w:p>
     <w:p>
       <w:pPr>
-        <w:ind w:left="720"/>
-        <w:rPr>
+        <w:rPr>
+          <w:b/>
+          <w:sz w:val="28"/>
+          <w:szCs w:val="28"/>
+        </w:rPr>
+      </w:pPr>
+      <w:r>
+        <w:rPr>
+          <w:b/>
+          <w:sz w:val="28"/>
+          <w:szCs w:val="28"/>
+        </w:rPr>
+        <w:t>Robot Librarian: Enumerate</w:t>
+      </w:r>
+    </w:p>
+    <w:p>
+      <w:pPr>
+        <w:rPr>
+          <w:sz w:val="28"/>
+          <w:szCs w:val="28"/>
+        </w:rPr>
+      </w:pPr>
+      <w:r>
+        <w:rPr>
+          <w:b/>
+          <w:sz w:val="28"/>
+          <w:szCs w:val="28"/>
+        </w:rPr>
+        <w:tab/>
+      </w:r>
+      <w:r>
+        <w:rPr>
+          <w:sz w:val="28"/>
+          <w:szCs w:val="28"/>
+        </w:rPr>
+        <w:t>The Robot Librarian can query for robot programs by different fields such as: Team, Name, Wins, Matches Played, Win/Loss Ratio</w:t>
+      </w:r>
+      <w:r>
+        <w:rPr>
+          <w:sz w:val="28"/>
+          <w:szCs w:val="28"/>
+        </w:rPr>
+        <w:t>.  The Robot Librarian can also display statistics.</w:t>
+      </w:r>
+    </w:p>
+    <w:p>
+      <w:pPr>
+        <w:rPr>
+          <w:sz w:val="28"/>
+          <w:szCs w:val="28"/>
+        </w:rPr>
+      </w:pPr>
+    </w:p>
+    <w:p>
+      <w:pPr>
+        <w:rPr>
+          <w:sz w:val="28"/>
+          <w:szCs w:val="28"/>
+        </w:rPr>
+      </w:pPr>
+      <w:r>
+        <w:rPr>
+          <w:sz w:val="28"/>
+          <w:szCs w:val="28"/>
+        </w:rPr>
+        <w:tab/>
+      </w:r>
+      <w:r>
+        <w:rPr>
+          <w:b/>
+          <w:sz w:val="28"/>
+          <w:szCs w:val="28"/>
+        </w:rPr>
+        <w:t>Post-conditions:</w:t>
+      </w:r>
+      <w:r>
+        <w:rPr>
+          <w:b/>
+          <w:sz w:val="28"/>
+          <w:szCs w:val="28"/>
+        </w:rPr>
+        <w:tab/>
+      </w:r>
+      <w:r>
+        <w:rPr>
+          <w:sz w:val="28"/>
+          <w:szCs w:val="28"/>
+        </w:rPr>
+        <w:t>-The query returns the list of robots in a sorted order</w:t>
+      </w:r>
+    </w:p>
+    <w:p>
+      <w:pPr>
+        <w:rPr>
+          <w:sz w:val="28"/>
+          <w:szCs w:val="28"/>
+        </w:rPr>
+      </w:pPr>
+      <w:r>
+        <w:rPr>
+          <w:sz w:val="28"/>
+          <w:szCs w:val="28"/>
+        </w:rPr>
+        <w:tab/>
+      </w:r>
+      <w:r>
+        <w:rPr>
+          <w:b/>
+          <w:sz w:val="28"/>
+          <w:szCs w:val="28"/>
+        </w:rPr>
+        <w:t xml:space="preserve">Error conditions: </w:t>
+      </w:r>
+      <w:r>
+        <w:rPr>
+          <w:b/>
+          <w:sz w:val="28"/>
+          <w:szCs w:val="28"/>
+        </w:rPr>
+        <w:tab/>
+      </w:r>
+      <w:r>
+        <w:rPr>
+          <w:sz w:val="28"/>
+          <w:szCs w:val="28"/>
+        </w:rPr>
+        <w:t>-The robot programs cannot be accessed</w:t>
+      </w:r>
+    </w:p>
+    <w:p>
+      <w:pPr>
+        <w:rPr>
+          <w:b/>
+          <w:sz w:val="28"/>
+          <w:szCs w:val="28"/>
+        </w:rPr>
+      </w:pPr>
+      <w:r>
+        <w:rPr>
+          <w:b/>
+          <w:sz w:val="28"/>
+          <w:szCs w:val="28"/>
+        </w:rPr>
+        <w:t xml:space="preserve"> </w:t>
+      </w:r>
+    </w:p>
+    <w:p>
+      <w:pPr>
+        <w:rPr>
+          <w:b/>
+          <w:sz w:val="28"/>
+          <w:szCs w:val="28"/>
+        </w:rPr>
+      </w:pPr>
+    </w:p>
+    <w:p>
+      <w:pPr>
+        <w:rPr>
+          <w:b/>
+          <w:sz w:val="28"/>
+          <w:szCs w:val="28"/>
+        </w:rPr>
+      </w:pPr>
+      <w:r>
+        <w:rPr>
+          <w:b/>
+          <w:sz w:val="28"/>
+          <w:szCs w:val="28"/>
+        </w:rPr>
+        <w:lastRenderedPageBreak/>
+        <w:t>Robot Librarian: Download</w:t>
+      </w:r>
+    </w:p>
+    <w:p>
+      <w:pPr>
+        <w:rPr>
+          <w:sz w:val="28"/>
+          <w:szCs w:val="28"/>
+        </w:rPr>
+      </w:pPr>
+      <w:r>
+        <w:rPr>
+          <w:b/>
+          <w:sz w:val="28"/>
+          <w:szCs w:val="28"/>
+        </w:rPr>
+        <w:tab/>
+      </w:r>
+      <w:r>
+        <w:rPr>
+          <w:sz w:val="28"/>
+          <w:szCs w:val="28"/>
+        </w:rPr>
+        <w:t xml:space="preserve">The Robot Librarian can download robot programs so they can be run with the system.  </w:t>
+      </w:r>
+    </w:p>
+    <w:p>
+      <w:pPr>
+        <w:rPr>
+          <w:sz w:val="28"/>
+          <w:szCs w:val="28"/>
+        </w:rPr>
+      </w:pPr>
+      <w:r>
+        <w:rPr>
+          <w:b/>
+          <w:sz w:val="28"/>
+          <w:szCs w:val="28"/>
+        </w:rPr>
+        <w:t xml:space="preserve">Preconditions: </w:t>
+      </w:r>
+      <w:r>
+        <w:rPr>
+          <w:sz w:val="28"/>
+          <w:szCs w:val="28"/>
+        </w:rPr>
+        <w:tab/>
+        <w:t>-A robot program is selected</w:t>
+      </w:r>
+    </w:p>
+    <w:p>
+      <w:pPr>
+        <w:rPr>
+          <w:sz w:val="28"/>
+          <w:szCs w:val="28"/>
+        </w:rPr>
+      </w:pPr>
+      <w:r>
+        <w:rPr>
+          <w:b/>
+          <w:sz w:val="28"/>
+          <w:szCs w:val="28"/>
+        </w:rPr>
+        <w:t>Post-conditions:</w:t>
+      </w:r>
+      <w:r>
+        <w:rPr>
+          <w:b/>
+          <w:sz w:val="28"/>
+          <w:szCs w:val="28"/>
+        </w:rPr>
+        <w:tab/>
+      </w:r>
+      <w:r>
+        <w:rPr>
+          <w:sz w:val="28"/>
+          <w:szCs w:val="28"/>
+        </w:rPr>
+        <w:t>-A robot program is downloaded into the system</w:t>
+      </w:r>
+    </w:p>
+    <w:p>
+      <w:pPr>
+        <w:rPr>
+          <w:sz w:val="28"/>
+          <w:szCs w:val="28"/>
+        </w:rPr>
+      </w:pPr>
+      <w:r>
+        <w:rPr>
+          <w:b/>
+          <w:sz w:val="28"/>
+          <w:szCs w:val="28"/>
+        </w:rPr>
+        <w:t xml:space="preserve">Error conditions: </w:t>
+      </w:r>
+      <w:r>
+        <w:rPr>
+          <w:b/>
+          <w:sz w:val="28"/>
+          <w:szCs w:val="28"/>
+        </w:rPr>
+        <w:tab/>
+      </w:r>
+      <w:r>
+        <w:rPr>
+          <w:sz w:val="28"/>
+          <w:szCs w:val="28"/>
+        </w:rPr>
+        <w:t>-The robot programs are unavailable</w:t>
+      </w:r>
+    </w:p>
+    <w:p>
+      <w:pPr>
+        <w:rPr>
+          <w:sz w:val="28"/>
+          <w:szCs w:val="28"/>
+        </w:rPr>
+      </w:pPr>
+    </w:p>
+    <w:p>
+      <w:pPr>
+        <w:rPr>
+          <w:sz w:val="28"/>
+          <w:szCs w:val="28"/>
+        </w:rPr>
+      </w:pPr>
+    </w:p>
+    <w:p>
+      <w:pPr>
+        <w:rPr>
+          <w:b/>
+          <w:sz w:val="28"/>
+          <w:szCs w:val="28"/>
+        </w:rPr>
+      </w:pPr>
+      <w:r>
+        <w:rPr>
+          <w:b/>
+          <w:sz w:val="28"/>
+          <w:szCs w:val="28"/>
+        </w:rPr>
+        <w:t>Robot Librarian: Update Stats</w:t>
+      </w:r>
+    </w:p>
+    <w:p>
+      <w:pPr>
+        <w:rPr>
+          <w:b/>
           <w:sz w:val="28"/>
           <w:szCs w:val="28"/>
         </w:rPr>
       </w:pPr>
       <w:bookmarkStart w:id="0" w:name="_GoBack"/>
       <w:bookmarkEnd w:id="0"/>
+    </w:p>
+    <w:p>
+      <w:pPr>
+        <w:ind w:left="720"/>
+        <w:rPr>
+          <w:sz w:val="28"/>
+          <w:szCs w:val="28"/>
+        </w:rPr>
+      </w:pPr>
     </w:p>
     <w:p>
       <w:pPr>

</xml_diff>

<commit_message>
Added outline for Server and Observer actors
</commit_message>
<xml_diff>
--- a/doc/REQUIREMENTS.docx
+++ b/doc/REQUIREMENTS.docx
@@ -1361,7 +1361,7 @@
           </mc:Choice>
           <mc:Fallback>
             <w:pict>
-              <v:shapetype w14:anchorId="028CBA3D" id="_x0000_t13" coordsize="21600,21600" o:spt="13" adj="16200,5400" path="m@0,l@0@1,0@1,0@2@0@2@0,21600,21600,10800xe">
+              <v:shapetype w14:anchorId="3EB31238" id="_x0000_t13" coordsize="21600,21600" o:spt="13" adj="16200,5400" path="m@0,l@0@1,0@1,0@2@0@2@0,21600,21600,10800xe">
                 <v:stroke joinstyle="miter"/>
                 <v:formulas>
                   <v:f eqn="val #0"/>
@@ -2761,17 +2761,174 @@
           <w:szCs w:val="28"/>
         </w:rPr>
       </w:pPr>
-      <w:bookmarkStart w:id="0" w:name="_GoBack"/>
-      <w:bookmarkEnd w:id="0"/>
     </w:p>
     <w:p>
       <w:pPr>
-        <w:ind w:left="720"/>
-        <w:rPr>
+        <w:rPr>
+          <w:b/>
           <w:sz w:val="28"/>
           <w:szCs w:val="28"/>
         </w:rPr>
       </w:pPr>
+    </w:p>
+    <w:p>
+      <w:pPr>
+        <w:rPr>
+          <w:sz w:val="28"/>
+          <w:szCs w:val="28"/>
+        </w:rPr>
+      </w:pPr>
+      <w:r>
+        <w:rPr>
+          <w:b/>
+          <w:sz w:val="28"/>
+          <w:szCs w:val="28"/>
+        </w:rPr>
+        <w:tab/>
+      </w:r>
+      <w:r>
+        <w:rPr>
+          <w:sz w:val="28"/>
+          <w:szCs w:val="28"/>
+        </w:rPr>
+        <w:t>The server is the actor that handles communications between multiple machines for network gameplay.  It can: Save the Game State and Receive and Respond to Requests for updates.</w:t>
+      </w:r>
+    </w:p>
+    <w:p>
+      <w:pPr>
+        <w:rPr>
+          <w:b/>
+          <w:sz w:val="28"/>
+          <w:szCs w:val="28"/>
+        </w:rPr>
+      </w:pPr>
+      <w:r>
+        <w:rPr>
+          <w:b/>
+          <w:sz w:val="28"/>
+          <w:szCs w:val="28"/>
+        </w:rPr>
+        <w:t>Server: Save Game State</w:t>
+      </w:r>
+    </w:p>
+    <w:p>
+      <w:pPr>
+        <w:rPr>
+          <w:b/>
+          <w:sz w:val="28"/>
+          <w:szCs w:val="28"/>
+        </w:rPr>
+      </w:pPr>
+    </w:p>
+    <w:p>
+      <w:pPr>
+        <w:rPr>
+          <w:b/>
+          <w:sz w:val="28"/>
+          <w:szCs w:val="28"/>
+        </w:rPr>
+      </w:pPr>
+      <w:r>
+        <w:rPr>
+          <w:b/>
+          <w:sz w:val="28"/>
+          <w:szCs w:val="28"/>
+        </w:rPr>
+        <w:t>Server: Receive and Respond to Update Requests</w:t>
+      </w:r>
+    </w:p>
+    <w:p>
+      <w:pPr>
+        <w:rPr>
+          <w:b/>
+          <w:sz w:val="28"/>
+          <w:szCs w:val="28"/>
+        </w:rPr>
+      </w:pPr>
+    </w:p>
+    <w:p>
+      <w:pPr>
+        <w:rPr>
+          <w:sz w:val="28"/>
+          <w:szCs w:val="28"/>
+        </w:rPr>
+      </w:pPr>
+      <w:r>
+        <w:rPr>
+          <w:b/>
+          <w:sz w:val="28"/>
+          <w:szCs w:val="28"/>
+        </w:rPr>
+        <w:tab/>
+      </w:r>
+      <w:r>
+        <w:rPr>
+          <w:sz w:val="28"/>
+          <w:szCs w:val="28"/>
+        </w:rPr>
+        <w:t>The observer is the last actor in the system.  It is similar to a player, but cannot directly influence gameplay.  The observer can see all tiles on the board and the robots on them.  The observer has the ability to: Inspect Tiles, and Leave.</w:t>
+      </w:r>
+    </w:p>
+    <w:p>
+      <w:pPr>
+        <w:rPr>
+          <w:sz w:val="28"/>
+          <w:szCs w:val="28"/>
+        </w:rPr>
+      </w:pPr>
+    </w:p>
+    <w:p>
+      <w:pPr>
+        <w:rPr>
+          <w:b/>
+          <w:sz w:val="28"/>
+          <w:szCs w:val="28"/>
+        </w:rPr>
+      </w:pPr>
+      <w:r>
+        <w:rPr>
+          <w:b/>
+          <w:sz w:val="28"/>
+          <w:szCs w:val="28"/>
+        </w:rPr>
+        <w:t>Observer: Inspect Tiles</w:t>
+      </w:r>
+    </w:p>
+    <w:p>
+      <w:pPr>
+        <w:rPr>
+          <w:b/>
+          <w:sz w:val="28"/>
+          <w:szCs w:val="28"/>
+        </w:rPr>
+      </w:pPr>
+    </w:p>
+    <w:p>
+      <w:pPr>
+        <w:rPr>
+          <w:b/>
+          <w:sz w:val="28"/>
+          <w:szCs w:val="28"/>
+        </w:rPr>
+      </w:pPr>
+      <w:r>
+        <w:rPr>
+          <w:b/>
+          <w:sz w:val="28"/>
+          <w:szCs w:val="28"/>
+        </w:rPr>
+        <w:t>Observer: Leave</w:t>
+      </w:r>
+    </w:p>
+    <w:p>
+      <w:pPr>
+        <w:rPr>
+          <w:sz w:val="28"/>
+          <w:szCs w:val="28"/>
+        </w:rPr>
+      </w:pPr>
+      <w:bookmarkStart w:id="0" w:name="_GoBack"/>
+      <w:bookmarkEnd w:id="0"/>
     </w:p>
     <w:p>
       <w:pPr>

</xml_diff>

<commit_message>
Added Mock Ups to Requirements Docutment and 3rd & 4th Meeting Notes to Repository
</commit_message>
<xml_diff>
--- a/doc/REQUIREMENTS.docx
+++ b/doc/REQUIREMENTS.docx
@@ -306,7 +306,28 @@
           <w:sz w:val="28"/>
           <w:szCs w:val="28"/>
         </w:rPr>
-        <w:t xml:space="preserve">One of the main features of the game is a visibility system, where the tank can only see as far as its range, which brings out new strategy and difficulty to the game. In addition, the game can be played over a network </w:t>
+        <w:t xml:space="preserve">One of the main features of the game is a visibility system, where the tank can only see as far as its range, which brings out new strategy and difficulty to the game. </w:t>
+      </w:r>
+      <w:r>
+        <w:rPr>
+          <w:sz w:val="28"/>
+          <w:szCs w:val="28"/>
+        </w:rPr>
+        <w:t>Another feature is that you have the ability to face AI opponents.</w:t>
+      </w:r>
+      <w:r>
+        <w:rPr>
+          <w:sz w:val="28"/>
+          <w:szCs w:val="28"/>
+        </w:rPr>
+        <w:t xml:space="preserve"> </w:t>
+      </w:r>
+      <w:r>
+        <w:rPr>
+          <w:sz w:val="28"/>
+          <w:szCs w:val="28"/>
+        </w:rPr>
+        <w:t xml:space="preserve">In addition, the game can be played over a network </w:t>
       </w:r>
       <w:r>
         <w:rPr>
@@ -402,6 +423,60 @@
           <w:szCs w:val="28"/>
         </w:rPr>
       </w:pPr>
+      <w:r>
+        <w:rPr>
+          <w:sz w:val="28"/>
+          <w:szCs w:val="28"/>
+        </w:rPr>
+        <w:t>+---------------------------------------------------------------------------------------------------------+</w:t>
+      </w:r>
+    </w:p>
+    <w:p>
+      <w:pPr>
+        <w:jc w:val="center"/>
+        <w:rPr>
+          <w:sz w:val="28"/>
+          <w:szCs w:val="28"/>
+        </w:rPr>
+      </w:pPr>
+      <w:r>
+        <w:rPr>
+          <w:sz w:val="28"/>
+          <w:szCs w:val="28"/>
+        </w:rPr>
+        <w:t>TODO</w:t>
+      </w:r>
+    </w:p>
+    <w:p>
+      <w:pPr>
+        <w:rPr>
+          <w:sz w:val="28"/>
+          <w:szCs w:val="28"/>
+        </w:rPr>
+      </w:pPr>
+      <w:r>
+        <w:rPr>
+          <w:sz w:val="28"/>
+          <w:szCs w:val="28"/>
+        </w:rPr>
+        <w:t>+---------------------------------------------------------------------------------------------------------+</w:t>
+      </w:r>
+    </w:p>
+    <w:p>
+      <w:pPr>
+        <w:rPr>
+          <w:sz w:val="28"/>
+          <w:szCs w:val="28"/>
+        </w:rPr>
+      </w:pPr>
+    </w:p>
+    <w:p>
+      <w:pPr>
+        <w:rPr>
+          <w:sz w:val="28"/>
+          <w:szCs w:val="28"/>
+        </w:rPr>
+      </w:pPr>
     </w:p>
     <w:p>
       <w:pPr>
@@ -471,7 +546,6 @@
           <w:sz w:val="28"/>
           <w:szCs w:val="28"/>
         </w:rPr>
-        <w:lastRenderedPageBreak/>
         <w:t>Below is an overview of actions and scenarios compatible with the system.</w:t>
       </w:r>
     </w:p>
@@ -512,89 +586,6 @@
         </w:rPr>
         <w:t>his represents a person who has started the program and is interacting with the system.  The user can take the actions: Navigate Menu, Create Game, and Join Game.</w:t>
       </w:r>
-    </w:p>
-    <w:p>
-      <w:pPr>
-        <w:rPr>
-          <w:b/>
-          <w:sz w:val="28"/>
-          <w:szCs w:val="28"/>
-          <w:highlight w:val="yellow"/>
-        </w:rPr>
-      </w:pPr>
-      <w:r>
-        <w:rPr>
-          <w:b/>
-          <w:sz w:val="28"/>
-          <w:szCs w:val="28"/>
-          <w:highlight w:val="yellow"/>
-        </w:rPr>
-        <w:t>User: Navigate Menu Scenario</w:t>
-      </w:r>
-    </w:p>
-    <w:p>
-      <w:pPr>
-        <w:rPr>
-          <w:sz w:val="28"/>
-          <w:szCs w:val="28"/>
-          <w:highlight w:val="yellow"/>
-        </w:rPr>
-      </w:pPr>
-      <w:r>
-        <w:rPr>
-          <w:sz w:val="28"/>
-          <w:szCs w:val="28"/>
-          <w:highlight w:val="yellow"/>
-        </w:rPr>
-        <w:t>When the user starts the program they are presented with the main menu screen.  The user may navigate the menu which presents options for the game such as choosing to join or create a match, or exit the program.</w:t>
-      </w:r>
-    </w:p>
-    <w:p>
-      <w:pPr>
-        <w:rPr>
-          <w:sz w:val="28"/>
-          <w:szCs w:val="28"/>
-        </w:rPr>
-      </w:pPr>
-      <w:r>
-        <w:rPr>
-          <w:sz w:val="28"/>
-          <w:szCs w:val="28"/>
-          <w:highlight w:val="yellow"/>
-        </w:rPr>
-        <w:t>NEED MORE INFO</w:t>
-      </w:r>
-    </w:p>
-    <w:p>
-      <w:pPr>
-        <w:rPr>
-          <w:sz w:val="28"/>
-          <w:szCs w:val="28"/>
-        </w:rPr>
-      </w:pPr>
-      <w:r>
-        <w:rPr>
-          <w:sz w:val="28"/>
-          <w:szCs w:val="28"/>
-        </w:rPr>
-        <w:t xml:space="preserve"> </w:t>
-      </w:r>
-    </w:p>
-    <w:p>
-      <w:pPr>
-        <w:rPr>
-          <w:sz w:val="28"/>
-          <w:szCs w:val="28"/>
-        </w:rPr>
-      </w:pPr>
-    </w:p>
-    <w:p>
-      <w:pPr>
-        <w:rPr>
-          <w:sz w:val="28"/>
-          <w:szCs w:val="28"/>
-        </w:rPr>
-      </w:pPr>
     </w:p>
     <w:p>
       <w:pPr>
@@ -621,8 +612,6 @@
           <w:szCs w:val="28"/>
         </w:rPr>
       </w:pPr>
-      <w:bookmarkStart w:id="0" w:name="_GoBack"/>
-      <w:bookmarkEnd w:id="0"/>
       <w:r>
         <w:rPr>
           <w:sz w:val="28"/>
@@ -839,14 +828,6 @@
         </w:rPr>
         <w:t xml:space="preserve">  Note that at any time, should the player decide to cancel this action, they are sent back to the main meu screen.</w:t>
       </w:r>
-    </w:p>
-    <w:p>
-      <w:pPr>
-        <w:rPr>
-          <w:sz w:val="28"/>
-          <w:szCs w:val="28"/>
-        </w:rPr>
-      </w:pPr>
     </w:p>
     <w:p>
       <w:pPr>
@@ -1450,7 +1431,7 @@
               </wp:anchor>
             </w:drawing>
           </mc:Choice>
-          <mc:Fallback xmlns:w16se="http://schemas.microsoft.com/office/word/2015/wordml/symex" xmlns:w15="http://schemas.microsoft.com/office/word/2012/wordml" xmlns:cx2="http://schemas.microsoft.com/office/drawing/2015/10/21/chartex" xmlns:cx1="http://schemas.microsoft.com/office/drawing/2015/9/8/chartex" xmlns:cx="http://schemas.microsoft.com/office/drawing/2014/chartex">
+          <mc:Fallback xmlns:cx="http://schemas.microsoft.com/office/drawing/2014/chartex" xmlns:cx1="http://schemas.microsoft.com/office/drawing/2015/9/8/chartex" xmlns:cx2="http://schemas.microsoft.com/office/drawing/2015/10/21/chartex" xmlns:w15="http://schemas.microsoft.com/office/word/2012/wordml" xmlns:w16se="http://schemas.microsoft.com/office/word/2015/wordml/symex">
             <w:pict>
               <v:shapetype w14:anchorId="3EB31238" id="_x0000_t13" coordsize="21600,21600" o:spt="13" adj="16200,5400" path="m@0,l@0@1,0@1,0@2@0@2@0,21600,21600,10800xe">
                 <v:stroke joinstyle="miter"/>
@@ -2047,7 +2028,7 @@
         </w:rPr>
         <w:lastRenderedPageBreak/>
         <w:drawing>
-          <wp:inline distT="0" distB="0" distL="0" distR="0" wp14:anchorId="7822CAA5" wp14:editId="69C52642">
+          <wp:inline distT="0" distB="0" distL="0" distR="0" wp14:anchorId="7822CAA5" wp14:editId="74F7940B">
             <wp:extent cx="6305550" cy="1846053"/>
             <wp:effectExtent l="0" t="0" r="19050" b="0"/>
             <wp:docPr id="8" name="Diagram 8"/>
@@ -2992,6 +2973,14 @@
           <w:szCs w:val="28"/>
         </w:rPr>
       </w:pPr>
+      <w:r>
+        <w:rPr>
+          <w:b/>
+          <w:sz w:val="28"/>
+          <w:szCs w:val="28"/>
+        </w:rPr>
+        <w:t>// TODO</w:t>
+      </w:r>
     </w:p>
     <w:p>
       <w:pPr>
@@ -3013,16 +3002,24 @@
     <w:p>
       <w:pPr>
         <w:rPr>
+          <w:b/>
           <w:sz w:val="28"/>
           <w:szCs w:val="28"/>
         </w:rPr>
       </w:pPr>
+      <w:r>
+        <w:rPr>
+          <w:b/>
+          <w:sz w:val="28"/>
+          <w:szCs w:val="28"/>
+        </w:rPr>
+        <w:lastRenderedPageBreak/>
+        <w:t>// TODO</w:t>
+      </w:r>
     </w:p>
     <w:p>
       <w:pPr>
-        <w:ind w:left="2880" w:hanging="2160"/>
-        <w:rPr>
-          <w:b/>
+        <w:rPr>
           <w:sz w:val="28"/>
           <w:szCs w:val="28"/>
         </w:rPr>
@@ -3033,33 +3030,826 @@
         <w:jc w:val="center"/>
         <w:rPr>
           <w:b/>
-          <w:sz w:val="36"/>
-          <w:szCs w:val="36"/>
+          <w:sz w:val="40"/>
+          <w:szCs w:val="40"/>
         </w:rPr>
       </w:pPr>
       <w:r>
+        <w:rPr>
+          <w:b/>
+          <w:sz w:val="40"/>
+          <w:szCs w:val="40"/>
+        </w:rPr>
+        <w:t>Mock Ups</w:t>
+      </w:r>
+    </w:p>
+    <w:p>
+      <w:pPr>
+        <w:rPr>
+          <w:b/>
+          <w:sz w:val="28"/>
+          <w:szCs w:val="28"/>
+        </w:rPr>
+      </w:pPr>
+      <w:r>
+        <w:rPr>
+          <w:b/>
+          <w:sz w:val="28"/>
+          <w:szCs w:val="28"/>
+        </w:rPr>
+        <w:t>Mock Up: Start Screen</w:t>
+      </w:r>
+    </w:p>
+    <w:p>
+      <w:pPr>
+        <w:jc w:val="center"/>
         <w:rPr>
           <w:b/>
           <w:sz w:val="36"/>
           <w:szCs w:val="36"/>
+        </w:rPr>
+      </w:pPr>
+      <w:r>
+        <w:rPr>
+          <w:b/>
+          <w:noProof/>
+          <w:sz w:val="36"/>
+          <w:szCs w:val="36"/>
+          <w:lang w:val="en-US"/>
+        </w:rPr>
+        <w:drawing>
+          <wp:inline distT="0" distB="0" distL="0" distR="0" wp14:anchorId="1D579E2D" wp14:editId="455BE1A4">
+            <wp:extent cx="5937885" cy="3171190"/>
+            <wp:effectExtent l="0" t="0" r="5715" b="3810"/>
+            <wp:docPr id="14" name="Picture 14" descr="Macintosh HD:private:var:folders:n6:8c1ynts56_l0nsjrrpmhd0k80000gn:T:TemporaryItems:w9XHSLiJZH6gAAAAABJRU5ErkJggg==.png"/>
+            <wp:cNvGraphicFramePr>
+              <a:graphicFrameLocks xmlns:a="http://schemas.openxmlformats.org/drawingml/2006/main" noChangeAspect="1"/>
+            </wp:cNvGraphicFramePr>
+            <a:graphic xmlns:a="http://schemas.openxmlformats.org/drawingml/2006/main">
+              <a:graphicData uri="http://schemas.openxmlformats.org/drawingml/2006/picture">
+                <pic:pic xmlns:pic="http://schemas.openxmlformats.org/drawingml/2006/picture">
+                  <pic:nvPicPr>
+                    <pic:cNvPr id="0" name="Picture 5" descr="Macintosh HD:private:var:folders:n6:8c1ynts56_l0nsjrrpmhd0k80000gn:T:TemporaryItems:w9XHSLiJZH6gAAAAABJRU5ErkJggg==.png"/>
+                    <pic:cNvPicPr>
+                      <a:picLocks noChangeAspect="1" noChangeArrowheads="1"/>
+                    </pic:cNvPicPr>
+                  </pic:nvPicPr>
+                  <pic:blipFill>
+                    <a:blip r:embed="rId46">
+                      <a:extLst>
+                        <a:ext uri="{28A0092B-C50C-407E-A947-70E740481C1C}">
+                          <a14:useLocalDpi xmlns:a14="http://schemas.microsoft.com/office/drawing/2010/main" val="0"/>
+                        </a:ext>
+                      </a:extLst>
+                    </a:blip>
+                    <a:srcRect/>
+                    <a:stretch>
+                      <a:fillRect/>
+                    </a:stretch>
+                  </pic:blipFill>
+                  <pic:spPr bwMode="auto">
+                    <a:xfrm>
+                      <a:off x="0" y="0"/>
+                      <a:ext cx="5937885" cy="3171190"/>
+                    </a:xfrm>
+                    <a:prstGeom prst="rect">
+                      <a:avLst/>
+                    </a:prstGeom>
+                    <a:noFill/>
+                    <a:ln>
+                      <a:noFill/>
+                    </a:ln>
+                  </pic:spPr>
+                </pic:pic>
+              </a:graphicData>
+            </a:graphic>
+          </wp:inline>
+        </w:drawing>
+      </w:r>
+    </w:p>
+    <w:p>
+      <w:pPr>
+        <w:rPr>
+          <w:sz w:val="28"/>
+          <w:szCs w:val="28"/>
+        </w:rPr>
+      </w:pPr>
+      <w:r>
+        <w:rPr>
+          <w:sz w:val="28"/>
+          <w:szCs w:val="28"/>
+        </w:rPr>
+        <w:t>Description:</w:t>
+      </w:r>
+    </w:p>
+    <w:p>
+      <w:pPr>
+        <w:rPr>
+          <w:sz w:val="28"/>
+          <w:szCs w:val="28"/>
+        </w:rPr>
+      </w:pPr>
+      <w:r>
+        <w:rPr>
+          <w:b/>
+          <w:sz w:val="28"/>
+          <w:szCs w:val="28"/>
+        </w:rPr>
+        <w:tab/>
+      </w:r>
+      <w:r>
+        <w:rPr>
+          <w:sz w:val="28"/>
+          <w:szCs w:val="28"/>
+        </w:rPr>
+        <w:t>This is the Start Screen the user first sees when accessing our Robot Game. He will see three buttons right in the middle which are “Join Game”, “Host Game”, and “Exit Game”.</w:t>
+      </w:r>
+    </w:p>
+    <w:p>
+      <w:pPr>
+        <w:rPr>
+          <w:b/>
+          <w:sz w:val="28"/>
+          <w:szCs w:val="28"/>
+        </w:rPr>
+      </w:pPr>
+      <w:r>
+        <w:rPr>
+          <w:b/>
+          <w:sz w:val="28"/>
+          <w:szCs w:val="28"/>
+        </w:rPr>
+        <w:t>Mock up: Game Screen Host</w:t>
+      </w:r>
+    </w:p>
+    <w:p>
+      <w:pPr>
+        <w:rPr>
+          <w:b/>
+          <w:sz w:val="28"/>
+          <w:szCs w:val="28"/>
+        </w:rPr>
+      </w:pPr>
+    </w:p>
+    <w:p>
+      <w:pPr>
+        <w:rPr>
+          <w:sz w:val="28"/>
+          <w:szCs w:val="28"/>
+        </w:rPr>
+      </w:pPr>
+    </w:p>
+    <w:p>
+      <w:pPr>
+        <w:rPr>
+          <w:b/>
+          <w:sz w:val="28"/>
+          <w:szCs w:val="28"/>
+        </w:rPr>
+      </w:pPr>
+      <w:r>
+        <w:rPr>
+          <w:b/>
+          <w:noProof/>
+          <w:sz w:val="28"/>
+          <w:szCs w:val="28"/>
+          <w:lang w:val="en-US"/>
+        </w:rPr>
+        <w:lastRenderedPageBreak/>
+        <w:drawing>
+          <wp:inline distT="0" distB="0" distL="0" distR="0" wp14:anchorId="617296E1" wp14:editId="0413284F">
+            <wp:extent cx="5972810" cy="3657600"/>
+            <wp:effectExtent l="0" t="0" r="0" b="0"/>
+            <wp:docPr id="11" name="Picture 11" descr="Macintosh HD:private:var:folders:n6:8c1ynts56_l0nsjrrpmhd0k80000gn:T:TemporaryItems:wPIzBAHvzxLXQAAAABJRU5ErkJggg==.png"/>
+            <wp:cNvGraphicFramePr>
+              <a:graphicFrameLocks xmlns:a="http://schemas.openxmlformats.org/drawingml/2006/main" noChangeAspect="1"/>
+            </wp:cNvGraphicFramePr>
+            <a:graphic xmlns:a="http://schemas.openxmlformats.org/drawingml/2006/main">
+              <a:graphicData uri="http://schemas.openxmlformats.org/drawingml/2006/picture">
+                <pic:pic xmlns:pic="http://schemas.openxmlformats.org/drawingml/2006/picture">
+                  <pic:nvPicPr>
+                    <pic:cNvPr id="0" name="Picture 2" descr="Macintosh HD:private:var:folders:n6:8c1ynts56_l0nsjrrpmhd0k80000gn:T:TemporaryItems:wPIzBAHvzxLXQAAAABJRU5ErkJggg==.png"/>
+                    <pic:cNvPicPr>
+                      <a:picLocks noChangeAspect="1" noChangeArrowheads="1"/>
+                    </pic:cNvPicPr>
+                  </pic:nvPicPr>
+                  <pic:blipFill>
+                    <a:blip r:embed="rId47">
+                      <a:extLst>
+                        <a:ext uri="{28A0092B-C50C-407E-A947-70E740481C1C}">
+                          <a14:useLocalDpi xmlns:a14="http://schemas.microsoft.com/office/drawing/2010/main" val="0"/>
+                        </a:ext>
+                      </a:extLst>
+                    </a:blip>
+                    <a:srcRect/>
+                    <a:stretch>
+                      <a:fillRect/>
+                    </a:stretch>
+                  </pic:blipFill>
+                  <pic:spPr bwMode="auto">
+                    <a:xfrm>
+                      <a:off x="0" y="0"/>
+                      <a:ext cx="5972810" cy="3657600"/>
+                    </a:xfrm>
+                    <a:prstGeom prst="rect">
+                      <a:avLst/>
+                    </a:prstGeom>
+                    <a:noFill/>
+                    <a:ln>
+                      <a:noFill/>
+                    </a:ln>
+                  </pic:spPr>
+                </pic:pic>
+              </a:graphicData>
+            </a:graphic>
+          </wp:inline>
+        </w:drawing>
+      </w:r>
+    </w:p>
+    <w:p>
+      <w:pPr>
+        <w:rPr>
+          <w:sz w:val="28"/>
+          <w:szCs w:val="28"/>
+        </w:rPr>
+      </w:pPr>
+      <w:r>
+        <w:rPr>
+          <w:sz w:val="28"/>
+          <w:szCs w:val="28"/>
+        </w:rPr>
+        <w:t>Description:</w:t>
+      </w:r>
+    </w:p>
+    <w:p>
+      <w:pPr>
+        <w:rPr>
+          <w:sz w:val="28"/>
+          <w:szCs w:val="28"/>
+        </w:rPr>
+      </w:pPr>
+      <w:r>
+        <w:rPr>
+          <w:sz w:val="28"/>
+          <w:szCs w:val="28"/>
+        </w:rPr>
+        <w:tab/>
+        <w:t>This is what the user sees when “Host Game” is selected</w:t>
+      </w:r>
+      <w:r>
+        <w:rPr>
+          <w:sz w:val="28"/>
+          <w:szCs w:val="28"/>
+        </w:rPr>
+        <w:t xml:space="preserve">. He/She will be required to input a Game Name in the text box which and </w:t>
+      </w:r>
+      <w:r>
+        <w:rPr>
+          <w:sz w:val="28"/>
+          <w:szCs w:val="28"/>
+        </w:rPr>
+        <w:t>the button “Host Game” will be selected once finished.</w:t>
+      </w:r>
+    </w:p>
+    <w:p>
+      <w:pPr>
+        <w:rPr>
+          <w:b/>
+          <w:sz w:val="28"/>
+          <w:szCs w:val="28"/>
+        </w:rPr>
+      </w:pPr>
+      <w:r>
+        <w:rPr>
+          <w:b/>
+          <w:sz w:val="28"/>
+          <w:szCs w:val="28"/>
+        </w:rPr>
+        <w:t xml:space="preserve">Mock up: </w:t>
+      </w:r>
+      <w:r>
+        <w:rPr>
+          <w:b/>
+          <w:sz w:val="28"/>
+          <w:szCs w:val="28"/>
+        </w:rPr>
+        <w:t xml:space="preserve">Game </w:t>
+      </w:r>
+    </w:p>
+    <w:p>
+      <w:pPr>
+        <w:ind w:left="2880" w:hanging="2160"/>
+        <w:rPr>
+          <w:b/>
+          <w:sz w:val="28"/>
+          <w:szCs w:val="28"/>
+        </w:rPr>
+      </w:pPr>
+      <w:r>
+        <w:rPr>
+          <w:b/>
+          <w:noProof/>
+          <w:sz w:val="28"/>
+          <w:szCs w:val="28"/>
+          <w:lang w:val="en-US"/>
+        </w:rPr>
+        <w:lastRenderedPageBreak/>
+        <w:drawing>
+          <wp:inline distT="0" distB="0" distL="0" distR="0" wp14:anchorId="7E26B41B" wp14:editId="7147761D">
+            <wp:extent cx="5937885" cy="3183255"/>
+            <wp:effectExtent l="0" t="0" r="5715" b="0"/>
+            <wp:docPr id="4" name="Picture 4" descr="Macintosh HD:private:var:folders:n6:8c1ynts56_l0nsjrrpmhd0k80000gn:T:TemporaryItems:x+cfKqjB+ZOFQAAAABJRU5ErkJggg==.png"/>
+            <wp:cNvGraphicFramePr>
+              <a:graphicFrameLocks xmlns:a="http://schemas.openxmlformats.org/drawingml/2006/main" noChangeAspect="1"/>
+            </wp:cNvGraphicFramePr>
+            <a:graphic xmlns:a="http://schemas.openxmlformats.org/drawingml/2006/main">
+              <a:graphicData uri="http://schemas.openxmlformats.org/drawingml/2006/picture">
+                <pic:pic xmlns:pic="http://schemas.openxmlformats.org/drawingml/2006/picture">
+                  <pic:nvPicPr>
+                    <pic:cNvPr id="0" name="Picture 1" descr="Macintosh HD:private:var:folders:n6:8c1ynts56_l0nsjrrpmhd0k80000gn:T:TemporaryItems:x+cfKqjB+ZOFQAAAABJRU5ErkJggg==.png"/>
+                    <pic:cNvPicPr>
+                      <a:picLocks noChangeAspect="1" noChangeArrowheads="1"/>
+                    </pic:cNvPicPr>
+                  </pic:nvPicPr>
+                  <pic:blipFill>
+                    <a:blip r:embed="rId48">
+                      <a:extLst>
+                        <a:ext uri="{28A0092B-C50C-407E-A947-70E740481C1C}">
+                          <a14:useLocalDpi xmlns:a14="http://schemas.microsoft.com/office/drawing/2010/main" val="0"/>
+                        </a:ext>
+                      </a:extLst>
+                    </a:blip>
+                    <a:srcRect/>
+                    <a:stretch>
+                      <a:fillRect/>
+                    </a:stretch>
+                  </pic:blipFill>
+                  <pic:spPr bwMode="auto">
+                    <a:xfrm>
+                      <a:off x="0" y="0"/>
+                      <a:ext cx="5937885" cy="3183255"/>
+                    </a:xfrm>
+                    <a:prstGeom prst="rect">
+                      <a:avLst/>
+                    </a:prstGeom>
+                    <a:noFill/>
+                    <a:ln>
+                      <a:noFill/>
+                    </a:ln>
+                  </pic:spPr>
+                </pic:pic>
+              </a:graphicData>
+            </a:graphic>
+          </wp:inline>
+        </w:drawing>
+      </w:r>
+    </w:p>
+    <w:p>
+      <w:pPr>
+        <w:rPr>
+          <w:sz w:val="28"/>
+          <w:szCs w:val="28"/>
+        </w:rPr>
+      </w:pPr>
+      <w:r>
+        <w:rPr>
+          <w:sz w:val="28"/>
+          <w:szCs w:val="28"/>
+        </w:rPr>
+        <w:t>Description:</w:t>
+      </w:r>
+    </w:p>
+    <w:p>
+      <w:pPr>
+        <w:rPr>
+          <w:sz w:val="28"/>
+          <w:szCs w:val="28"/>
+        </w:rPr>
+      </w:pPr>
+      <w:r>
+        <w:rPr>
+          <w:sz w:val="28"/>
+          <w:szCs w:val="28"/>
+        </w:rPr>
+        <w:tab/>
+        <w:t xml:space="preserve">This is the current board as seen by the blue player. White </w:t>
+      </w:r>
+      <w:r>
+        <w:rPr>
+          <w:sz w:val="28"/>
+          <w:szCs w:val="28"/>
+        </w:rPr>
+        <w:t>hexes are board spaces that are within range of the blue player and grey spaces are out of vision. UI is show in both sides of the screen with player moves and statuses on the left side and current players on the right side.</w:t>
+      </w:r>
+      <w:r>
+        <w:rPr>
+          <w:sz w:val="28"/>
+          <w:szCs w:val="28"/>
+        </w:rPr>
+        <w:t xml:space="preserve"> </w:t>
+      </w:r>
+      <w:r>
+        <w:rPr>
+          <w:sz w:val="28"/>
+          <w:szCs w:val="28"/>
+        </w:rPr>
+        <w:t>Blue’s robots will always be shown as singular pieces on their position of the board</w:t>
+      </w:r>
+      <w:r>
+        <w:rPr>
+          <w:sz w:val="28"/>
+          <w:szCs w:val="28"/>
+        </w:rPr>
+        <w:t xml:space="preserve"> as for enemies will be shown as individual pieces if the are solo on a hex and then shown as a number with their corresponding color if there are more than one. In case of more that one enemy player on a square it will be shown as a black Number</w:t>
+      </w:r>
+      <w:r>
+        <w:rPr>
+          <w:sz w:val="28"/>
+          <w:szCs w:val="28"/>
+        </w:rPr>
+        <w:t>.</w:t>
+      </w:r>
+    </w:p>
+    <w:p>
+      <w:pPr>
+        <w:rPr>
+          <w:sz w:val="28"/>
+          <w:szCs w:val="28"/>
+        </w:rPr>
+      </w:pPr>
+    </w:p>
+    <w:p>
+      <w:pPr>
+        <w:rPr>
+          <w:b/>
+          <w:sz w:val="28"/>
+          <w:szCs w:val="28"/>
+        </w:rPr>
+      </w:pPr>
+      <w:r>
+        <w:rPr>
+          <w:b/>
+          <w:sz w:val="28"/>
+          <w:szCs w:val="28"/>
+        </w:rPr>
+        <w:t>Mock Up: Inspect Tile</w:t>
+      </w:r>
+    </w:p>
+    <w:p>
+      <w:pPr>
+        <w:rPr>
+          <w:b/>
+          <w:sz w:val="28"/>
+          <w:szCs w:val="28"/>
+        </w:rPr>
+      </w:pPr>
+      <w:r>
+        <w:rPr>
+          <w:b/>
+          <w:noProof/>
+          <w:sz w:val="28"/>
+          <w:szCs w:val="28"/>
+          <w:lang w:val="en-US"/>
+        </w:rPr>
+        <w:lastRenderedPageBreak/>
+        <w:drawing>
+          <wp:inline distT="0" distB="0" distL="0" distR="0" wp14:anchorId="1C8DB3F7" wp14:editId="2A1A6810">
+            <wp:extent cx="5937885" cy="3183255"/>
+            <wp:effectExtent l="0" t="0" r="5715" b="0"/>
+            <wp:docPr id="12" name="Picture 12" descr="Macintosh HD:private:var:folders:n6:8c1ynts56_l0nsjrrpmhd0k80000gn:T:TemporaryItems:CMZxzvsakiRJkiRpg94P8DkIJEmSJEnSjj1zARXQgH5SiDjPAAAAAElFTkSuQmCC.png"/>
+            <wp:cNvGraphicFramePr>
+              <a:graphicFrameLocks xmlns:a="http://schemas.openxmlformats.org/drawingml/2006/main" noChangeAspect="1"/>
+            </wp:cNvGraphicFramePr>
+            <a:graphic xmlns:a="http://schemas.openxmlformats.org/drawingml/2006/main">
+              <a:graphicData uri="http://schemas.openxmlformats.org/drawingml/2006/picture">
+                <pic:pic xmlns:pic="http://schemas.openxmlformats.org/drawingml/2006/picture">
+                  <pic:nvPicPr>
+                    <pic:cNvPr id="0" name="Picture 3" descr="Macintosh HD:private:var:folders:n6:8c1ynts56_l0nsjrrpmhd0k80000gn:T:TemporaryItems:CMZxzvsakiRJkiRpg94P8DkIJEmSJEnSjj1zARXQgH5SiDjPAAAAAElFTkSuQmCC.png"/>
+                    <pic:cNvPicPr>
+                      <a:picLocks noChangeAspect="1" noChangeArrowheads="1"/>
+                    </pic:cNvPicPr>
+                  </pic:nvPicPr>
+                  <pic:blipFill>
+                    <a:blip r:embed="rId49">
+                      <a:extLst>
+                        <a:ext uri="{28A0092B-C50C-407E-A947-70E740481C1C}">
+                          <a14:useLocalDpi xmlns:a14="http://schemas.microsoft.com/office/drawing/2010/main" val="0"/>
+                        </a:ext>
+                      </a:extLst>
+                    </a:blip>
+                    <a:srcRect/>
+                    <a:stretch>
+                      <a:fillRect/>
+                    </a:stretch>
+                  </pic:blipFill>
+                  <pic:spPr bwMode="auto">
+                    <a:xfrm>
+                      <a:off x="0" y="0"/>
+                      <a:ext cx="5937885" cy="3183255"/>
+                    </a:xfrm>
+                    <a:prstGeom prst="rect">
+                      <a:avLst/>
+                    </a:prstGeom>
+                    <a:noFill/>
+                    <a:ln>
+                      <a:noFill/>
+                    </a:ln>
+                  </pic:spPr>
+                </pic:pic>
+              </a:graphicData>
+            </a:graphic>
+          </wp:inline>
+        </w:drawing>
+      </w:r>
+    </w:p>
+    <w:p>
+      <w:pPr>
+        <w:rPr>
+          <w:sz w:val="28"/>
+          <w:szCs w:val="28"/>
+        </w:rPr>
+      </w:pPr>
+      <w:r>
+        <w:rPr>
+          <w:sz w:val="28"/>
+          <w:szCs w:val="28"/>
+        </w:rPr>
+        <w:t>Description:</w:t>
+      </w:r>
+    </w:p>
+    <w:p>
+      <w:pPr>
+        <w:rPr>
+          <w:sz w:val="28"/>
+          <w:szCs w:val="28"/>
+        </w:rPr>
+      </w:pPr>
+      <w:r>
+        <w:rPr>
+          <w:sz w:val="28"/>
+          <w:szCs w:val="28"/>
+        </w:rPr>
+        <w:tab/>
+        <w:t>// TODO</w:t>
+      </w:r>
+    </w:p>
+    <w:p>
+      <w:pPr>
+        <w:rPr>
+          <w:sz w:val="28"/>
+          <w:szCs w:val="28"/>
+        </w:rPr>
+      </w:pPr>
+    </w:p>
+    <w:p>
+      <w:pPr>
+        <w:rPr>
+          <w:b/>
+          <w:sz w:val="28"/>
+          <w:szCs w:val="28"/>
+        </w:rPr>
+      </w:pPr>
+      <w:r>
+        <w:rPr>
+          <w:b/>
+          <w:sz w:val="28"/>
+          <w:szCs w:val="28"/>
+        </w:rPr>
+        <w:t>Mock Up</w:t>
+      </w:r>
+      <w:r>
+        <w:rPr>
+          <w:b/>
+          <w:sz w:val="28"/>
+          <w:szCs w:val="28"/>
+        </w:rPr>
+        <w:t>: Lobby Sc</w:t>
+      </w:r>
+      <w:r>
+        <w:rPr>
+          <w:b/>
+          <w:sz w:val="28"/>
+          <w:szCs w:val="28"/>
+        </w:rPr>
+        <w:t>reen</w:t>
+      </w:r>
+    </w:p>
+    <w:p>
+      <w:pPr>
+        <w:rPr>
+          <w:b/>
+          <w:sz w:val="28"/>
+          <w:szCs w:val="28"/>
+        </w:rPr>
+      </w:pPr>
+      <w:r>
+        <w:rPr>
+          <w:b/>
+          <w:noProof/>
+          <w:sz w:val="28"/>
+          <w:szCs w:val="28"/>
+          <w:lang w:val="en-US"/>
+        </w:rPr>
+        <w:lastRenderedPageBreak/>
+        <w:drawing>
+          <wp:inline distT="0" distB="0" distL="0" distR="0" wp14:anchorId="5CBC3A92" wp14:editId="1BC227D3">
+            <wp:extent cx="5972810" cy="3669030"/>
+            <wp:effectExtent l="0" t="0" r="0" b="0"/>
+            <wp:docPr id="13" name="Picture 13" descr="Macintosh HD:private:var:folders:n6:8c1ynts56_l0nsjrrpmhd0k80000gn:T:TemporaryItems:P8BCqRz3SJJhkEAAAAASUVORK5CYII=.png"/>
+            <wp:cNvGraphicFramePr>
+              <a:graphicFrameLocks xmlns:a="http://schemas.openxmlformats.org/drawingml/2006/main" noChangeAspect="1"/>
+            </wp:cNvGraphicFramePr>
+            <a:graphic xmlns:a="http://schemas.openxmlformats.org/drawingml/2006/main">
+              <a:graphicData uri="http://schemas.openxmlformats.org/drawingml/2006/picture">
+                <pic:pic xmlns:pic="http://schemas.openxmlformats.org/drawingml/2006/picture">
+                  <pic:nvPicPr>
+                    <pic:cNvPr id="0" name="Picture 4" descr="Macintosh HD:private:var:folders:n6:8c1ynts56_l0nsjrrpmhd0k80000gn:T:TemporaryItems:P8BCqRz3SJJhkEAAAAASUVORK5CYII=.png"/>
+                    <pic:cNvPicPr>
+                      <a:picLocks noChangeAspect="1" noChangeArrowheads="1"/>
+                    </pic:cNvPicPr>
+                  </pic:nvPicPr>
+                  <pic:blipFill>
+                    <a:blip r:embed="rId50">
+                      <a:extLst>
+                        <a:ext uri="{28A0092B-C50C-407E-A947-70E740481C1C}">
+                          <a14:useLocalDpi xmlns:a14="http://schemas.microsoft.com/office/drawing/2010/main" val="0"/>
+                        </a:ext>
+                      </a:extLst>
+                    </a:blip>
+                    <a:srcRect/>
+                    <a:stretch>
+                      <a:fillRect/>
+                    </a:stretch>
+                  </pic:blipFill>
+                  <pic:spPr bwMode="auto">
+                    <a:xfrm>
+                      <a:off x="0" y="0"/>
+                      <a:ext cx="5972810" cy="3669030"/>
+                    </a:xfrm>
+                    <a:prstGeom prst="rect">
+                      <a:avLst/>
+                    </a:prstGeom>
+                    <a:noFill/>
+                    <a:ln>
+                      <a:noFill/>
+                    </a:ln>
+                  </pic:spPr>
+                </pic:pic>
+              </a:graphicData>
+            </a:graphic>
+          </wp:inline>
+        </w:drawing>
+      </w:r>
+    </w:p>
+    <w:p>
+      <w:pPr>
+        <w:rPr>
+          <w:sz w:val="28"/>
+          <w:szCs w:val="28"/>
+        </w:rPr>
+      </w:pPr>
+      <w:r>
+        <w:rPr>
+          <w:sz w:val="28"/>
+          <w:szCs w:val="28"/>
+        </w:rPr>
+        <w:t>Description:</w:t>
+      </w:r>
+    </w:p>
+    <w:p>
+      <w:pPr>
+        <w:rPr>
+          <w:sz w:val="28"/>
+          <w:szCs w:val="28"/>
+        </w:rPr>
+      </w:pPr>
+      <w:r>
+        <w:rPr>
+          <w:sz w:val="28"/>
+          <w:szCs w:val="28"/>
+        </w:rPr>
+        <w:tab/>
+        <w:t>//TODO</w:t>
+      </w:r>
+      <w:bookmarkStart w:id="0" w:name="_GoBack"/>
+      <w:bookmarkEnd w:id="0"/>
+    </w:p>
+    <w:p>
+      <w:pPr>
+        <w:jc w:val="center"/>
+        <w:rPr>
+          <w:b/>
+          <w:sz w:val="36"/>
+          <w:szCs w:val="36"/>
+        </w:rPr>
+      </w:pPr>
+    </w:p>
+    <w:p>
+      <w:pPr>
+        <w:jc w:val="center"/>
+        <w:rPr>
+          <w:b/>
+          <w:sz w:val="40"/>
+          <w:szCs w:val="40"/>
+        </w:rPr>
+      </w:pPr>
+      <w:r>
+        <w:rPr>
+          <w:b/>
+          <w:sz w:val="40"/>
+          <w:szCs w:val="40"/>
         </w:rPr>
         <w:t>PLATFORM</w:t>
       </w:r>
     </w:p>
     <w:p>
       <w:pPr>
-        <w:jc w:val="center"/>
-        <w:rPr>
-          <w:b/>
-          <w:sz w:val="36"/>
-          <w:szCs w:val="36"/>
+        <w:rPr>
+          <w:sz w:val="28"/>
+          <w:szCs w:val="28"/>
         </w:rPr>
       </w:pPr>
       <w:r>
         <w:rPr>
+          <w:sz w:val="28"/>
+          <w:szCs w:val="28"/>
+        </w:rPr>
+        <w:tab/>
+        <w:t>The available platforms for the Robot game will be on WINDOWS and Linux machines with the benefit of facing each other cross Platform.</w:t>
+      </w:r>
+      <w:r>
+        <w:rPr>
+          <w:sz w:val="28"/>
+          <w:szCs w:val="28"/>
+        </w:rPr>
+        <w:t xml:space="preserve"> The Game will be allowed to run in tuxworld aswell</w:t>
+      </w:r>
+      <w:r>
+        <w:rPr>
+          <w:sz w:val="28"/>
+          <w:szCs w:val="28"/>
+        </w:rPr>
+        <w:t>.</w:t>
+      </w:r>
+    </w:p>
+    <w:p>
+      <w:pPr>
+        <w:jc w:val="center"/>
+        <w:rPr>
           <w:b/>
-          <w:sz w:val="36"/>
-          <w:szCs w:val="36"/>
+          <w:sz w:val="40"/>
+          <w:szCs w:val="40"/>
+        </w:rPr>
+      </w:pPr>
+      <w:r>
+        <w:rPr>
+          <w:b/>
+          <w:sz w:val="40"/>
+          <w:szCs w:val="40"/>
+        </w:rPr>
+        <w:t>EXECUTIVE SUM</w:t>
+      </w:r>
+      <w:r>
+        <w:rPr>
+          <w:b/>
+          <w:sz w:val="40"/>
+          <w:szCs w:val="40"/>
+        </w:rPr>
+        <w:t>M</w:t>
+      </w:r>
+      <w:r>
+        <w:rPr>
+          <w:b/>
+          <w:sz w:val="40"/>
+          <w:szCs w:val="40"/>
+        </w:rPr>
+        <w:t>ARY</w:t>
+      </w:r>
+    </w:p>
+    <w:p>
+      <w:pPr>
+        <w:jc w:val="center"/>
+        <w:rPr>
+          <w:b/>
+          <w:sz w:val="40"/>
+          <w:szCs w:val="40"/>
+        </w:rPr>
+      </w:pPr>
+    </w:p>
+    <w:p>
+      <w:pPr>
+        <w:jc w:val="center"/>
+        <w:rPr>
+          <w:b/>
+          <w:sz w:val="40"/>
+          <w:szCs w:val="40"/>
+        </w:rPr>
+      </w:pPr>
+      <w:r>
+        <w:rPr>
+          <w:b/>
+          <w:sz w:val="40"/>
+          <w:szCs w:val="40"/>
         </w:rPr>
         <w:t>SUMMARY</w:t>
       </w:r>
@@ -11193,29 +11983,29 @@
     </dgm:pt>
   </dgm:ptLst>
   <dgm:cxnLst>
+    <dgm:cxn modelId="{37446820-A67B-4465-A652-516F36B9A86C}" type="presOf" srcId="{DAB0999F-4B10-4165-934B-20874CBFEF6C}" destId="{F892DFD7-A2A6-4936-B4F3-1729E57DE099}" srcOrd="1" destOrd="0" presId="urn:microsoft.com/office/officeart/2005/8/layout/process1"/>
+    <dgm:cxn modelId="{01A8CC83-B0C3-4377-9257-A015632727F5}" srcId="{5B25938D-25E8-470F-BB77-49E767AC6C9A}" destId="{5178114B-6E2A-423D-AEA9-802CC01D5A50}" srcOrd="1" destOrd="0" parTransId="{6842E9A1-B52E-40A1-A845-8B1219D688BC}" sibTransId="{DAB0999F-4B10-4165-934B-20874CBFEF6C}"/>
+    <dgm:cxn modelId="{3A7931FC-57B3-4A65-86B9-B256336E4B63}" srcId="{5B25938D-25E8-470F-BB77-49E767AC6C9A}" destId="{CAD9614F-7D78-4B90-A2BB-FFAA9C102798}" srcOrd="2" destOrd="0" parTransId="{058C97D4-41A0-4CC0-A007-4415E71B0FAE}" sibTransId="{553C3C7E-3B52-461C-A6FD-A5356F4176C0}"/>
+    <dgm:cxn modelId="{03973582-1850-4FB0-8278-43369EE360F3}" type="presOf" srcId="{27781301-3A38-46B7-A1D2-25EC6FE81F17}" destId="{2E754026-DFE5-431E-A737-651EC94942D9}" srcOrd="1" destOrd="0" presId="urn:microsoft.com/office/officeart/2005/8/layout/process1"/>
+    <dgm:cxn modelId="{4F892F5E-DBBB-483B-88BD-E44C5CFB2DBE}" type="presOf" srcId="{DAB0999F-4B10-4165-934B-20874CBFEF6C}" destId="{AA83599A-D36A-4980-827D-04D4C351AB4F}" srcOrd="0" destOrd="0" presId="urn:microsoft.com/office/officeart/2005/8/layout/process1"/>
+    <dgm:cxn modelId="{4E9CD658-AEEF-4F99-B466-A99CEE90B4E7}" type="presOf" srcId="{5178114B-6E2A-423D-AEA9-802CC01D5A50}" destId="{A8A65A40-E577-4B50-BDFE-1F13EF034D67}" srcOrd="0" destOrd="0" presId="urn:microsoft.com/office/officeart/2005/8/layout/process1"/>
+    <dgm:cxn modelId="{62836FBD-5D61-4100-B118-664146AF6A71}" srcId="{5B25938D-25E8-470F-BB77-49E767AC6C9A}" destId="{EAD18751-EAB0-419E-A1E0-E6EDE91BF060}" srcOrd="0" destOrd="0" parTransId="{64FFCE10-FF0F-486D-B917-5E75D7CE7C13}" sibTransId="{27781301-3A38-46B7-A1D2-25EC6FE81F17}"/>
+    <dgm:cxn modelId="{5446F779-AE0D-4E8B-AEBC-3900CC18A3CE}" srcId="{5B25938D-25E8-470F-BB77-49E767AC6C9A}" destId="{3CE3EA26-CC0E-4AF3-831A-D8341764069A}" srcOrd="3" destOrd="0" parTransId="{B09B2DA0-111C-48CA-93CA-4193F68C6F53}" sibTransId="{A9E28A9C-9240-4183-B072-1D0708CA8DF0}"/>
+    <dgm:cxn modelId="{4A1BE9E5-6701-458C-A0D3-B6E9D8FE8113}" type="presOf" srcId="{3CE3EA26-CC0E-4AF3-831A-D8341764069A}" destId="{85413A5E-AA3A-487C-B7D5-9B1A9894063E}" srcOrd="0" destOrd="0" presId="urn:microsoft.com/office/officeart/2005/8/layout/process1"/>
+    <dgm:cxn modelId="{8237D35B-2983-47AB-8C87-E97382BE74C8}" type="presOf" srcId="{553C3C7E-3B52-461C-A6FD-A5356F4176C0}" destId="{3C3C8B2D-4D22-4EC9-BB73-6CD8180E0721}" srcOrd="0" destOrd="0" presId="urn:microsoft.com/office/officeart/2005/8/layout/process1"/>
+    <dgm:cxn modelId="{84C48A2D-1465-4747-8386-1ACF3A570D94}" type="presOf" srcId="{B9A99C3F-9B29-4707-84E2-3020C8BA98DA}" destId="{0391870B-35AC-4B8F-9375-947843302067}" srcOrd="0" destOrd="0" presId="urn:microsoft.com/office/officeart/2005/8/layout/process1"/>
+    <dgm:cxn modelId="{CD9E81F7-E367-4E92-9536-ACA75F32D549}" type="presOf" srcId="{27781301-3A38-46B7-A1D2-25EC6FE81F17}" destId="{6D7CBFDD-5D26-48CB-9C49-55CFDD26141B}" srcOrd="0" destOrd="0" presId="urn:microsoft.com/office/officeart/2005/8/layout/process1"/>
+    <dgm:cxn modelId="{E2CF51A7-E52A-47BA-A260-F5026D78E0C5}" type="presOf" srcId="{B9A99C3F-9B29-4707-84E2-3020C8BA98DA}" destId="{D6E3CCB7-4201-4A3A-9615-07931FD1C6F0}" srcOrd="1" destOrd="0" presId="urn:microsoft.com/office/officeart/2005/8/layout/process1"/>
+    <dgm:cxn modelId="{C3C855D6-395F-40AC-9DCD-F54C6623C1C5}" type="presOf" srcId="{A9E28A9C-9240-4183-B072-1D0708CA8DF0}" destId="{E0284569-99EB-487E-98D5-438FD119DAEA}" srcOrd="1" destOrd="0" presId="urn:microsoft.com/office/officeart/2005/8/layout/process1"/>
+    <dgm:cxn modelId="{524E7F0C-8556-4BBA-AAF9-B884FCBFD5C7}" type="presOf" srcId="{A9E28A9C-9240-4183-B072-1D0708CA8DF0}" destId="{9F6FD7BF-2936-4B5F-A85E-D97FA9AA7794}" srcOrd="0" destOrd="0" presId="urn:microsoft.com/office/officeart/2005/8/layout/process1"/>
+    <dgm:cxn modelId="{C10702F9-EDB1-4AE1-ACBA-3986DF03BA4B}" type="presOf" srcId="{553C3C7E-3B52-461C-A6FD-A5356F4176C0}" destId="{25233EEC-41D5-410C-9DBD-44833891CB1A}" srcOrd="1" destOrd="0" presId="urn:microsoft.com/office/officeart/2005/8/layout/process1"/>
+    <dgm:cxn modelId="{9167E3EC-8BC7-4817-8E4C-4618FB7FF5A2}" srcId="{5B25938D-25E8-470F-BB77-49E767AC6C9A}" destId="{0751CF61-B833-4A4C-92F3-2852401A038A}" srcOrd="5" destOrd="0" parTransId="{00E0B774-490E-4976-94A9-EF43720B474B}" sibTransId="{044471FA-BBF7-4226-91C0-EAED09DDB007}"/>
+    <dgm:cxn modelId="{800D12D7-16DC-40EB-9DB5-CA988A0E2B70}" type="presOf" srcId="{CAD9614F-7D78-4B90-A2BB-FFAA9C102798}" destId="{D98034CA-8BBD-4AC8-98A5-F5665B7880E0}" srcOrd="0" destOrd="0" presId="urn:microsoft.com/office/officeart/2005/8/layout/process1"/>
+    <dgm:cxn modelId="{A7D53F4C-0308-47C9-845E-D1296FDD572A}" srcId="{5B25938D-25E8-470F-BB77-49E767AC6C9A}" destId="{3F85571E-242F-4A7B-A2D4-8E8621123CE4}" srcOrd="4" destOrd="0" parTransId="{A13DE2C1-CEE4-4C77-BEC5-6C72884DAFA9}" sibTransId="{B9A99C3F-9B29-4707-84E2-3020C8BA98DA}"/>
+    <dgm:cxn modelId="{BF433FD1-864C-4BC9-9FD4-2D1B296E98AD}" type="presOf" srcId="{5B25938D-25E8-470F-BB77-49E767AC6C9A}" destId="{4E5E9FAE-CFE4-450B-854A-EEC79EFAF9A4}" srcOrd="0" destOrd="0" presId="urn:microsoft.com/office/officeart/2005/8/layout/process1"/>
     <dgm:cxn modelId="{2D09CDA3-02F1-499D-9BB7-CC2169F22355}" type="presOf" srcId="{EAD18751-EAB0-419E-A1E0-E6EDE91BF060}" destId="{BA233F6C-3FC6-44B0-845D-CC0D188F6508}" srcOrd="0" destOrd="0" presId="urn:microsoft.com/office/officeart/2005/8/layout/process1"/>
+    <dgm:cxn modelId="{702129ED-6B7A-48D3-BE72-AD8A476D5F79}" type="presOf" srcId="{3F85571E-242F-4A7B-A2D4-8E8621123CE4}" destId="{B88CAA45-494B-4AB6-B2E2-FD7ACA286771}" srcOrd="0" destOrd="0" presId="urn:microsoft.com/office/officeart/2005/8/layout/process1"/>
     <dgm:cxn modelId="{B2B072FE-CB91-4429-AB88-01545CDC4474}" type="presOf" srcId="{0751CF61-B833-4A4C-92F3-2852401A038A}" destId="{6B18F8E4-9854-4DF9-80D7-B6FF5CC6B90B}" srcOrd="0" destOrd="0" presId="urn:microsoft.com/office/officeart/2005/8/layout/process1"/>
-    <dgm:cxn modelId="{C3C855D6-395F-40AC-9DCD-F54C6623C1C5}" type="presOf" srcId="{A9E28A9C-9240-4183-B072-1D0708CA8DF0}" destId="{E0284569-99EB-487E-98D5-438FD119DAEA}" srcOrd="1" destOrd="0" presId="urn:microsoft.com/office/officeart/2005/8/layout/process1"/>
-    <dgm:cxn modelId="{4A1BE9E5-6701-458C-A0D3-B6E9D8FE8113}" type="presOf" srcId="{3CE3EA26-CC0E-4AF3-831A-D8341764069A}" destId="{85413A5E-AA3A-487C-B7D5-9B1A9894063E}" srcOrd="0" destOrd="0" presId="urn:microsoft.com/office/officeart/2005/8/layout/process1"/>
-    <dgm:cxn modelId="{E2CF51A7-E52A-47BA-A260-F5026D78E0C5}" type="presOf" srcId="{B9A99C3F-9B29-4707-84E2-3020C8BA98DA}" destId="{D6E3CCB7-4201-4A3A-9615-07931FD1C6F0}" srcOrd="1" destOrd="0" presId="urn:microsoft.com/office/officeart/2005/8/layout/process1"/>
-    <dgm:cxn modelId="{A7D53F4C-0308-47C9-845E-D1296FDD572A}" srcId="{5B25938D-25E8-470F-BB77-49E767AC6C9A}" destId="{3F85571E-242F-4A7B-A2D4-8E8621123CE4}" srcOrd="4" destOrd="0" parTransId="{A13DE2C1-CEE4-4C77-BEC5-6C72884DAFA9}" sibTransId="{B9A99C3F-9B29-4707-84E2-3020C8BA98DA}"/>
-    <dgm:cxn modelId="{800D12D7-16DC-40EB-9DB5-CA988A0E2B70}" type="presOf" srcId="{CAD9614F-7D78-4B90-A2BB-FFAA9C102798}" destId="{D98034CA-8BBD-4AC8-98A5-F5665B7880E0}" srcOrd="0" destOrd="0" presId="urn:microsoft.com/office/officeart/2005/8/layout/process1"/>
-    <dgm:cxn modelId="{84C48A2D-1465-4747-8386-1ACF3A570D94}" type="presOf" srcId="{B9A99C3F-9B29-4707-84E2-3020C8BA98DA}" destId="{0391870B-35AC-4B8F-9375-947843302067}" srcOrd="0" destOrd="0" presId="urn:microsoft.com/office/officeart/2005/8/layout/process1"/>
-    <dgm:cxn modelId="{37446820-A67B-4465-A652-516F36B9A86C}" type="presOf" srcId="{DAB0999F-4B10-4165-934B-20874CBFEF6C}" destId="{F892DFD7-A2A6-4936-B4F3-1729E57DE099}" srcOrd="1" destOrd="0" presId="urn:microsoft.com/office/officeart/2005/8/layout/process1"/>
-    <dgm:cxn modelId="{C10702F9-EDB1-4AE1-ACBA-3986DF03BA4B}" type="presOf" srcId="{553C3C7E-3B52-461C-A6FD-A5356F4176C0}" destId="{25233EEC-41D5-410C-9DBD-44833891CB1A}" srcOrd="1" destOrd="0" presId="urn:microsoft.com/office/officeart/2005/8/layout/process1"/>
-    <dgm:cxn modelId="{702129ED-6B7A-48D3-BE72-AD8A476D5F79}" type="presOf" srcId="{3F85571E-242F-4A7B-A2D4-8E8621123CE4}" destId="{B88CAA45-494B-4AB6-B2E2-FD7ACA286771}" srcOrd="0" destOrd="0" presId="urn:microsoft.com/office/officeart/2005/8/layout/process1"/>
-    <dgm:cxn modelId="{BF433FD1-864C-4BC9-9FD4-2D1B296E98AD}" type="presOf" srcId="{5B25938D-25E8-470F-BB77-49E767AC6C9A}" destId="{4E5E9FAE-CFE4-450B-854A-EEC79EFAF9A4}" srcOrd="0" destOrd="0" presId="urn:microsoft.com/office/officeart/2005/8/layout/process1"/>
-    <dgm:cxn modelId="{CD9E81F7-E367-4E92-9536-ACA75F32D549}" type="presOf" srcId="{27781301-3A38-46B7-A1D2-25EC6FE81F17}" destId="{6D7CBFDD-5D26-48CB-9C49-55CFDD26141B}" srcOrd="0" destOrd="0" presId="urn:microsoft.com/office/officeart/2005/8/layout/process1"/>
-    <dgm:cxn modelId="{4F892F5E-DBBB-483B-88BD-E44C5CFB2DBE}" type="presOf" srcId="{DAB0999F-4B10-4165-934B-20874CBFEF6C}" destId="{AA83599A-D36A-4980-827D-04D4C351AB4F}" srcOrd="0" destOrd="0" presId="urn:microsoft.com/office/officeart/2005/8/layout/process1"/>
-    <dgm:cxn modelId="{3A7931FC-57B3-4A65-86B9-B256336E4B63}" srcId="{5B25938D-25E8-470F-BB77-49E767AC6C9A}" destId="{CAD9614F-7D78-4B90-A2BB-FFAA9C102798}" srcOrd="2" destOrd="0" parTransId="{058C97D4-41A0-4CC0-A007-4415E71B0FAE}" sibTransId="{553C3C7E-3B52-461C-A6FD-A5356F4176C0}"/>
-    <dgm:cxn modelId="{8237D35B-2983-47AB-8C87-E97382BE74C8}" type="presOf" srcId="{553C3C7E-3B52-461C-A6FD-A5356F4176C0}" destId="{3C3C8B2D-4D22-4EC9-BB73-6CD8180E0721}" srcOrd="0" destOrd="0" presId="urn:microsoft.com/office/officeart/2005/8/layout/process1"/>
-    <dgm:cxn modelId="{01A8CC83-B0C3-4377-9257-A015632727F5}" srcId="{5B25938D-25E8-470F-BB77-49E767AC6C9A}" destId="{5178114B-6E2A-423D-AEA9-802CC01D5A50}" srcOrd="1" destOrd="0" parTransId="{6842E9A1-B52E-40A1-A845-8B1219D688BC}" sibTransId="{DAB0999F-4B10-4165-934B-20874CBFEF6C}"/>
-    <dgm:cxn modelId="{4E9CD658-AEEF-4F99-B466-A99CEE90B4E7}" type="presOf" srcId="{5178114B-6E2A-423D-AEA9-802CC01D5A50}" destId="{A8A65A40-E577-4B50-BDFE-1F13EF034D67}" srcOrd="0" destOrd="0" presId="urn:microsoft.com/office/officeart/2005/8/layout/process1"/>
-    <dgm:cxn modelId="{9167E3EC-8BC7-4817-8E4C-4618FB7FF5A2}" srcId="{5B25938D-25E8-470F-BB77-49E767AC6C9A}" destId="{0751CF61-B833-4A4C-92F3-2852401A038A}" srcOrd="5" destOrd="0" parTransId="{00E0B774-490E-4976-94A9-EF43720B474B}" sibTransId="{044471FA-BBF7-4226-91C0-EAED09DDB007}"/>
-    <dgm:cxn modelId="{5446F779-AE0D-4E8B-AEBC-3900CC18A3CE}" srcId="{5B25938D-25E8-470F-BB77-49E767AC6C9A}" destId="{3CE3EA26-CC0E-4AF3-831A-D8341764069A}" srcOrd="3" destOrd="0" parTransId="{B09B2DA0-111C-48CA-93CA-4193F68C6F53}" sibTransId="{A9E28A9C-9240-4183-B072-1D0708CA8DF0}"/>
-    <dgm:cxn modelId="{03973582-1850-4FB0-8278-43369EE360F3}" type="presOf" srcId="{27781301-3A38-46B7-A1D2-25EC6FE81F17}" destId="{2E754026-DFE5-431E-A737-651EC94942D9}" srcOrd="1" destOrd="0" presId="urn:microsoft.com/office/officeart/2005/8/layout/process1"/>
-    <dgm:cxn modelId="{62836FBD-5D61-4100-B118-664146AF6A71}" srcId="{5B25938D-25E8-470F-BB77-49E767AC6C9A}" destId="{EAD18751-EAB0-419E-A1E0-E6EDE91BF060}" srcOrd="0" destOrd="0" parTransId="{64FFCE10-FF0F-486D-B917-5E75D7CE7C13}" sibTransId="{27781301-3A38-46B7-A1D2-25EC6FE81F17}"/>
-    <dgm:cxn modelId="{524E7F0C-8556-4BBA-AAF9-B884FCBFD5C7}" type="presOf" srcId="{A9E28A9C-9240-4183-B072-1D0708CA8DF0}" destId="{9F6FD7BF-2936-4B5F-A85E-D97FA9AA7794}" srcOrd="0" destOrd="0" presId="urn:microsoft.com/office/officeart/2005/8/layout/process1"/>
     <dgm:cxn modelId="{95E18E0D-C8EE-4598-AD51-720DD9A8E306}" type="presParOf" srcId="{4E5E9FAE-CFE4-450B-854A-EEC79EFAF9A4}" destId="{BA233F6C-3FC6-44B0-845D-CC0D188F6508}" srcOrd="0" destOrd="0" presId="urn:microsoft.com/office/officeart/2005/8/layout/process1"/>
     <dgm:cxn modelId="{89F85BB6-B453-4FC0-88F8-F43EEF19B2D3}" type="presParOf" srcId="{4E5E9FAE-CFE4-450B-854A-EEC79EFAF9A4}" destId="{6D7CBFDD-5D26-48CB-9C49-55CFDD26141B}" srcOrd="1" destOrd="0" presId="urn:microsoft.com/office/officeart/2005/8/layout/process1"/>
     <dgm:cxn modelId="{8974F475-2A57-4294-A42C-AF8814AB7AC0}" type="presParOf" srcId="{6D7CBFDD-5D26-48CB-9C49-55CFDD26141B}" destId="{2E754026-DFE5-431E-A737-651EC94942D9}" srcOrd="0" destOrd="0" presId="urn:microsoft.com/office/officeart/2005/8/layout/process1"/>
@@ -12099,7 +12889,7 @@
         <a:p>
           <a:r>
             <a:rPr lang="en-US"/>
-            <a:t>4. The players field of view is updated</a:t>
+            <a:t>4. Thce players field of view is updated</a:t>
           </a:r>
         </a:p>
       </dgm:t>
@@ -16217,7 +17007,7 @@
           </a:pPr>
           <a:r>
             <a:rPr lang="en-US" sz="1300" kern="1200"/>
-            <a:t>4. The players field of view is updated</a:t>
+            <a:t>4. Thce players field of view is updated</a:t>
           </a:r>
         </a:p>
       </dsp:txBody>
@@ -27143,7 +27933,7 @@
   <a:extraClrSchemeLst/>
   <a:extLst>
     <a:ext uri="{05A4C25C-085E-4340-85A3-A5531E510DB2}">
-      <thm15:themeFamily xmlns:thm15="http://schemas.microsoft.com/office/thememl/2012/main" xmlns="" name="Office Theme" id="{62F939B6-93AF-4DB8-9C6B-D6C7DFDC589F}" vid="{4A3C46E8-61CC-4603-A589-7422A47A8E4A}"/>
+      <thm15:themeFamily xmlns="" xmlns:thm15="http://schemas.microsoft.com/office/thememl/2012/main" name="Office Theme" id="{62F939B6-93AF-4DB8-9C6B-D6C7DFDC589F}" vid="{4A3C46E8-61CC-4603-A589-7422A47A8E4A}"/>
     </a:ext>
   </a:extLst>
 </a:theme>

</xml_diff>

<commit_message>
Added server: save game state to REQUIREMENTS doc
</commit_message>
<xml_diff>
--- a/doc/REQUIREMENTS.docx
+++ b/doc/REQUIREMENTS.docx
@@ -1568,7 +1568,7 @@
           </mc:Choice>
           <mc:Fallback>
             <w:pict>
-              <v:shapetype w14:anchorId="1BA03016" id="_x0000_t13" coordsize="21600,21600" o:spt="13" adj="16200,5400" path="m@0,l@0@1,0@1,0@2@0@2@0,21600,21600,10800xe">
+              <v:shapetype w14:anchorId="7F368E30" id="_x0000_t13" coordsize="21600,21600" o:spt="13" adj="16200,5400" path="m@0,l@0@1,0@1,0@2@0@2@0,21600,21600,10800xe">
                 <v:stroke joinstyle="miter"/>
                 <v:formulas>
                   <v:f eqn="val #0"/>
@@ -3087,7 +3087,16 @@
           <w:sz w:val="28"/>
           <w:szCs w:val="28"/>
         </w:rPr>
-        <w:t>The server is the actor that handles communications between multiple machines for network gameplay.  It can: Save the Game State and Receive and Respond to Requests for updates.</w:t>
+        <w:t>The server is the actor that handles communications between multiple machines for network gameplay.  It can: Save the Game State and Receive and Respond to R</w:t>
+      </w:r>
+      <w:bookmarkStart w:id="0" w:name="_GoBack"/>
+      <w:bookmarkEnd w:id="0"/>
+      <w:r>
+        <w:rPr>
+          <w:sz w:val="28"/>
+          <w:szCs w:val="28"/>
+        </w:rPr>
+        <w:t>equests for updates.</w:t>
       </w:r>
     </w:p>
     <w:p>
@@ -3119,24 +3128,29 @@
     <w:p>
       <w:pPr>
         <w:rPr>
+          <w:sz w:val="28"/>
+          <w:szCs w:val="28"/>
+        </w:rPr>
+      </w:pPr>
+      <w:r>
+        <w:rPr>
           <w:b/>
           <w:sz w:val="28"/>
           <w:szCs w:val="28"/>
         </w:rPr>
-      </w:pPr>
-      <w:r>
-        <w:rPr>
-          <w:b/>
-          <w:sz w:val="28"/>
-          <w:szCs w:val="28"/>
-        </w:rPr>
         <w:tab/>
+      </w:r>
+      <w:r>
+        <w:rPr>
+          <w:sz w:val="28"/>
+          <w:szCs w:val="28"/>
+        </w:rPr>
+        <w:t>The server periodically saves the state of the game.  This allows it to send updates to other players on request.</w:t>
       </w:r>
     </w:p>
     <w:p>
       <w:pPr>
         <w:rPr>
-          <w:b/>
           <w:sz w:val="28"/>
           <w:szCs w:val="28"/>
         </w:rPr>
@@ -3145,18 +3159,169 @@
     <w:p>
       <w:pPr>
         <w:rPr>
+          <w:sz w:val="28"/>
+          <w:szCs w:val="28"/>
+        </w:rPr>
+      </w:pPr>
+      <w:r>
+        <w:rPr>
+          <w:sz w:val="28"/>
+          <w:szCs w:val="28"/>
+        </w:rPr>
+        <w:tab/>
+      </w:r>
+      <w:r>
+        <w:rPr>
           <w:b/>
           <w:sz w:val="28"/>
           <w:szCs w:val="28"/>
         </w:rPr>
+        <w:t>Preconditions:</w:t>
+      </w:r>
+      <w:r>
+        <w:rPr>
+          <w:b/>
+          <w:sz w:val="28"/>
+          <w:szCs w:val="28"/>
+        </w:rPr>
+        <w:tab/>
+      </w:r>
+      <w:r>
+        <w:rPr>
+          <w:sz w:val="28"/>
+          <w:szCs w:val="28"/>
+        </w:rPr>
+        <w:t>-There is an active game</w:t>
+      </w:r>
+    </w:p>
+    <w:p>
+      <w:pPr>
+        <w:rPr>
+          <w:sz w:val="28"/>
+          <w:szCs w:val="28"/>
+        </w:rPr>
       </w:pPr>
       <w:r>
         <w:rPr>
+          <w:sz w:val="28"/>
+          <w:szCs w:val="28"/>
+        </w:rPr>
+        <w:tab/>
+      </w:r>
+      <w:r>
+        <w:rPr>
           <w:b/>
           <w:sz w:val="28"/>
           <w:szCs w:val="28"/>
         </w:rPr>
-        <w:t>Server: Receive and Respond to Update Requests</w:t>
+        <w:t>Post-conditions:</w:t>
+      </w:r>
+      <w:r>
+        <w:rPr>
+          <w:b/>
+          <w:sz w:val="28"/>
+          <w:szCs w:val="28"/>
+        </w:rPr>
+        <w:tab/>
+      </w:r>
+      <w:r>
+        <w:rPr>
+          <w:sz w:val="28"/>
+          <w:szCs w:val="28"/>
+        </w:rPr>
+        <w:t>-The state of the game has been saved to the server.</w:t>
+      </w:r>
+    </w:p>
+    <w:p>
+      <w:pPr>
+        <w:rPr>
+          <w:sz w:val="28"/>
+          <w:szCs w:val="28"/>
+        </w:rPr>
+      </w:pPr>
+      <w:r>
+        <w:rPr>
+          <w:sz w:val="28"/>
+          <w:szCs w:val="28"/>
+        </w:rPr>
+        <w:tab/>
+      </w:r>
+      <w:r>
+        <w:rPr>
+          <w:b/>
+          <w:sz w:val="28"/>
+          <w:szCs w:val="28"/>
+        </w:rPr>
+        <w:t xml:space="preserve">Error-conditions: </w:t>
+      </w:r>
+      <w:r>
+        <w:rPr>
+          <w:b/>
+          <w:sz w:val="28"/>
+          <w:szCs w:val="28"/>
+        </w:rPr>
+        <w:tab/>
+      </w:r>
+      <w:r>
+        <w:rPr>
+          <w:sz w:val="28"/>
+          <w:szCs w:val="28"/>
+        </w:rPr>
+        <w:t>-The server loses connection to the game</w:t>
+      </w:r>
+    </w:p>
+    <w:p>
+      <w:pPr>
+        <w:rPr>
+          <w:sz w:val="28"/>
+          <w:szCs w:val="28"/>
+        </w:rPr>
+      </w:pPr>
+      <w:r>
+        <w:rPr>
+          <w:sz w:val="28"/>
+          <w:szCs w:val="28"/>
+        </w:rPr>
+        <w:tab/>
+      </w:r>
+      <w:r>
+        <w:rPr>
+          <w:sz w:val="28"/>
+          <w:szCs w:val="28"/>
+        </w:rPr>
+        <w:tab/>
+      </w:r>
+      <w:r>
+        <w:rPr>
+          <w:sz w:val="28"/>
+          <w:szCs w:val="28"/>
+        </w:rPr>
+        <w:tab/>
+      </w:r>
+      <w:r>
+        <w:rPr>
+          <w:sz w:val="28"/>
+          <w:szCs w:val="28"/>
+        </w:rPr>
+        <w:tab/>
+        <w:t>-The game is corrupted upon saving</w:t>
+      </w:r>
+    </w:p>
+    <w:p>
+      <w:pPr>
+        <w:rPr>
+          <w:b/>
+          <w:sz w:val="28"/>
+          <w:szCs w:val="28"/>
+        </w:rPr>
+      </w:pPr>
+      <w:r>
+        <w:rPr>
+          <w:b/>
+          <w:sz w:val="28"/>
+          <w:szCs w:val="28"/>
+        </w:rPr>
+        <w:tab/>
       </w:r>
     </w:p>
     <w:p>
@@ -3171,6 +3336,7 @@
     <w:p>
       <w:pPr>
         <w:rPr>
+          <w:b/>
           <w:sz w:val="28"/>
           <w:szCs w:val="28"/>
         </w:rPr>
@@ -3181,19 +3347,14 @@
           <w:sz w:val="28"/>
           <w:szCs w:val="28"/>
         </w:rPr>
-        <w:tab/>
-      </w:r>
-      <w:r>
-        <w:rPr>
-          <w:sz w:val="28"/>
-          <w:szCs w:val="28"/>
-        </w:rPr>
-        <w:t>The Server is able to receive and respond to update requests.  A player’s computer will periodically request updates of the game state from the server.  The server can respond to these requests with an updated instance of the current match.</w:t>
+        <w:lastRenderedPageBreak/>
+        <w:t>Server: Receive and Respond to Update Requests</w:t>
       </w:r>
     </w:p>
     <w:p>
       <w:pPr>
         <w:rPr>
+          <w:b/>
           <w:sz w:val="28"/>
           <w:szCs w:val="28"/>
         </w:rPr>
@@ -3212,7 +3373,37 @@
           <w:sz w:val="28"/>
           <w:szCs w:val="28"/>
         </w:rPr>
-        <w:lastRenderedPageBreak/>
+        <w:tab/>
+      </w:r>
+      <w:r>
+        <w:rPr>
+          <w:sz w:val="28"/>
+          <w:szCs w:val="28"/>
+        </w:rPr>
+        <w:t>The Server is able to receive and respond to update requests.  A player’s computer will periodically request updates of the game state from the server.  The server can respond to these requests with an updated instance of the current match.</w:t>
+      </w:r>
+    </w:p>
+    <w:p>
+      <w:pPr>
+        <w:rPr>
+          <w:sz w:val="28"/>
+          <w:szCs w:val="28"/>
+        </w:rPr>
+      </w:pPr>
+    </w:p>
+    <w:p>
+      <w:pPr>
+        <w:rPr>
+          <w:sz w:val="28"/>
+          <w:szCs w:val="28"/>
+        </w:rPr>
+      </w:pPr>
+      <w:r>
+        <w:rPr>
+          <w:b/>
+          <w:sz w:val="28"/>
+          <w:szCs w:val="28"/>
+        </w:rPr>
         <w:tab/>
         <w:t>Preconditions:</w:t>
       </w:r>
@@ -3421,8 +3612,6 @@
           <w:szCs w:val="28"/>
         </w:rPr>
       </w:pPr>
-      <w:bookmarkStart w:id="0" w:name="_GoBack"/>
-      <w:bookmarkEnd w:id="0"/>
     </w:p>
     <w:p>
       <w:pPr>
@@ -3437,6 +3626,7 @@
           <w:sz w:val="28"/>
           <w:szCs w:val="28"/>
         </w:rPr>
+        <w:lastRenderedPageBreak/>
         <w:tab/>
       </w:r>
       <w:r>
@@ -3520,7 +3710,6 @@
           <w:sz w:val="28"/>
           <w:szCs w:val="28"/>
         </w:rPr>
-        <w:lastRenderedPageBreak/>
         <w:t>// TODO</w:t>
       </w:r>
     </w:p>
@@ -3686,6 +3875,7 @@
           <w:sz w:val="28"/>
           <w:szCs w:val="28"/>
         </w:rPr>
+        <w:lastRenderedPageBreak/>
         <w:t>Mock up: Game Screen Host</w:t>
       </w:r>
     </w:p>
@@ -3722,7 +3912,6 @@
           <w:szCs w:val="28"/>
           <w:lang w:eastAsia="en-CA"/>
         </w:rPr>
-        <w:lastRenderedPageBreak/>
         <w:drawing>
           <wp:inline distT="0" distB="0" distL="0" distR="0" wp14:anchorId="617296E1" wp14:editId="0413284F">
             <wp:extent cx="5972810" cy="3657600"/>
@@ -14613,6 +14802,13 @@
     <dgm:pt modelId="{5496A4E4-D55B-4573-A119-A848DC0ED401}" type="parTrans" cxnId="{2889FC79-757F-41F4-BE10-1956B85E99BF}">
       <dgm:prSet/>
       <dgm:spPr/>
+      <dgm:t>
+        <a:bodyPr/>
+        <a:lstStyle/>
+        <a:p>
+          <a:endParaRPr lang="en-US"/>
+        </a:p>
+      </dgm:t>
     </dgm:pt>
     <dgm:pt modelId="{CFBF495C-1D7B-420D-97A8-908BB6DA9388}" type="sibTrans" cxnId="{2889FC79-757F-41F4-BE10-1956B85E99BF}">
       <dgm:prSet/>
@@ -14642,6 +14838,13 @@
     <dgm:pt modelId="{62A4CBA7-5D32-4F89-B440-11FBFD215959}" type="parTrans" cxnId="{2B48D5DE-7E33-4087-9506-8C9F9566539A}">
       <dgm:prSet/>
       <dgm:spPr/>
+      <dgm:t>
+        <a:bodyPr/>
+        <a:lstStyle/>
+        <a:p>
+          <a:endParaRPr lang="en-US"/>
+        </a:p>
+      </dgm:t>
     </dgm:pt>
     <dgm:pt modelId="{66C3001B-C2B4-4C82-A76B-6A7F5F6FD67C}" type="sibTrans" cxnId="{2B48D5DE-7E33-4087-9506-8C9F9566539A}">
       <dgm:prSet/>
@@ -14671,6 +14874,13 @@
     <dgm:pt modelId="{3E5B134E-963C-4A34-8C7F-AC362879C885}" type="parTrans" cxnId="{34E3F9AC-272C-4899-8050-CE52C96516A4}">
       <dgm:prSet/>
       <dgm:spPr/>
+      <dgm:t>
+        <a:bodyPr/>
+        <a:lstStyle/>
+        <a:p>
+          <a:endParaRPr lang="en-US"/>
+        </a:p>
+      </dgm:t>
     </dgm:pt>
     <dgm:pt modelId="{43E93CAA-7A6D-4098-AF34-57C1CDD77754}" type="sibTrans" cxnId="{34E3F9AC-272C-4899-8050-CE52C96516A4}">
       <dgm:prSet/>

</xml_diff>

<commit_message>
Added details to platform in REQUIREMENTS doc
</commit_message>
<xml_diff>
--- a/doc/REQUIREMENTS.docx
+++ b/doc/REQUIREMENTS.docx
@@ -1568,7 +1568,7 @@
           </mc:Choice>
           <mc:Fallback>
             <w:pict>
-              <v:shapetype w14:anchorId="7F368E30" id="_x0000_t13" coordsize="21600,21600" o:spt="13" adj="16200,5400" path="m@0,l@0@1,0@1,0@2@0@2@0,21600,21600,10800xe">
+              <v:shapetype w14:anchorId="118221E8" id="_x0000_t13" coordsize="21600,21600" o:spt="13" adj="16200,5400" path="m@0,l@0@1,0@1,0@2@0@2@0,21600,21600,10800xe">
                 <v:stroke joinstyle="miter"/>
                 <v:formulas>
                   <v:f eqn="val #0"/>
@@ -3087,16 +3087,7 @@
           <w:sz w:val="28"/>
           <w:szCs w:val="28"/>
         </w:rPr>
-        <w:t>The server is the actor that handles communications between multiple machines for network gameplay.  It can: Save the Game State and Receive and Respond to R</w:t>
-      </w:r>
-      <w:bookmarkStart w:id="0" w:name="_GoBack"/>
-      <w:bookmarkEnd w:id="0"/>
-      <w:r>
-        <w:rPr>
-          <w:sz w:val="28"/>
-          <w:szCs w:val="28"/>
-        </w:rPr>
-        <w:t>equests for updates.</w:t>
+        <w:t>The server is the actor that handles communications between multiple machines for network gameplay.  It can: Save the Game State and Receive and Respond to Requests for updates.</w:t>
       </w:r>
     </w:p>
     <w:p>
@@ -4531,6 +4522,15 @@
         </w:rPr>
         <w:t>.</w:t>
       </w:r>
+      <w:r>
+        <w:rPr>
+          <w:sz w:val="28"/>
+          <w:szCs w:val="28"/>
+        </w:rPr>
+        <w:t xml:space="preserve">  We will be programming in Java and using Eclipse for editing our code.  Git will be our version control software.  </w:t>
+      </w:r>
+      <w:bookmarkStart w:id="0" w:name="_GoBack"/>
+      <w:bookmarkEnd w:id="0"/>
     </w:p>
     <w:p>
       <w:pPr>

</xml_diff>

<commit_message>
Added sequence digram to RObot Librarian: enumerate
</commit_message>
<xml_diff>
--- a/doc/REQUIREMENTS.docx
+++ b/doc/REQUIREMENTS.docx
@@ -1568,7 +1568,7 @@
           </mc:Choice>
           <mc:Fallback>
             <w:pict>
-              <v:shapetype w14:anchorId="118221E8" id="_x0000_t13" coordsize="21600,21600" o:spt="13" adj="16200,5400" path="m@0,l@0@1,0@1,0@2@0@2@0,21600,21600,10800xe">
+              <v:shapetype w14:anchorId="5BE08485" id="_x0000_t13" coordsize="21600,21600" o:spt="13" adj="16200,5400" path="m@0,l@0@1,0@1,0@2@0@2@0,21600,21600,10800xe">
                 <v:stroke joinstyle="miter"/>
                 <v:formulas>
                   <v:f eqn="val #0"/>
@@ -2867,681 +2867,23 @@
     <w:p>
       <w:pPr>
         <w:rPr>
-          <w:b/>
           <w:sz w:val="28"/>
           <w:szCs w:val="28"/>
         </w:rPr>
       </w:pPr>
       <w:r>
         <w:rPr>
-          <w:b/>
-          <w:sz w:val="28"/>
-          <w:szCs w:val="28"/>
-        </w:rPr>
-        <w:t xml:space="preserve"> </w:t>
-      </w:r>
-    </w:p>
-    <w:p>
-      <w:pPr>
-        <w:rPr>
-          <w:b/>
-          <w:sz w:val="28"/>
-          <w:szCs w:val="28"/>
-        </w:rPr>
-      </w:pPr>
-    </w:p>
-    <w:p>
-      <w:pPr>
-        <w:rPr>
-          <w:b/>
-          <w:sz w:val="28"/>
-          <w:szCs w:val="28"/>
-        </w:rPr>
-      </w:pPr>
-      <w:r>
-        <w:rPr>
-          <w:b/>
-          <w:sz w:val="28"/>
-          <w:szCs w:val="28"/>
-        </w:rPr>
-        <w:t>Robot Librarian: Download</w:t>
-      </w:r>
-    </w:p>
-    <w:p>
-      <w:pPr>
-        <w:rPr>
-          <w:sz w:val="28"/>
-          <w:szCs w:val="28"/>
-        </w:rPr>
-      </w:pPr>
-      <w:r>
-        <w:rPr>
-          <w:b/>
-          <w:sz w:val="28"/>
-          <w:szCs w:val="28"/>
-        </w:rPr>
-        <w:tab/>
-      </w:r>
-      <w:r>
-        <w:rPr>
-          <w:sz w:val="28"/>
-          <w:szCs w:val="28"/>
-        </w:rPr>
-        <w:t xml:space="preserve">The Robot Librarian can download robot programs so they can be run with the system.  </w:t>
-      </w:r>
-    </w:p>
-    <w:p>
-      <w:pPr>
-        <w:rPr>
-          <w:sz w:val="28"/>
-          <w:szCs w:val="28"/>
-        </w:rPr>
-      </w:pPr>
-      <w:r>
-        <w:rPr>
-          <w:b/>
-          <w:sz w:val="28"/>
-          <w:szCs w:val="28"/>
-        </w:rPr>
-        <w:t xml:space="preserve">Preconditions: </w:t>
-      </w:r>
-      <w:r>
-        <w:rPr>
-          <w:sz w:val="28"/>
-          <w:szCs w:val="28"/>
-        </w:rPr>
-        <w:tab/>
-        <w:t>-A robot program is selected</w:t>
-      </w:r>
-    </w:p>
-    <w:p>
-      <w:pPr>
-        <w:rPr>
-          <w:sz w:val="28"/>
-          <w:szCs w:val="28"/>
-        </w:rPr>
-      </w:pPr>
-      <w:r>
-        <w:rPr>
-          <w:b/>
-          <w:sz w:val="28"/>
-          <w:szCs w:val="28"/>
-        </w:rPr>
-        <w:t>Post-conditions:</w:t>
-      </w:r>
-      <w:r>
-        <w:rPr>
-          <w:b/>
-          <w:sz w:val="28"/>
-          <w:szCs w:val="28"/>
-        </w:rPr>
-        <w:tab/>
-      </w:r>
-      <w:r>
-        <w:rPr>
-          <w:sz w:val="28"/>
-          <w:szCs w:val="28"/>
-        </w:rPr>
-        <w:t>-A robot program is downloaded into the system</w:t>
-      </w:r>
-    </w:p>
-    <w:p>
-      <w:pPr>
-        <w:rPr>
-          <w:sz w:val="28"/>
-          <w:szCs w:val="28"/>
-        </w:rPr>
-      </w:pPr>
-      <w:r>
-        <w:rPr>
-          <w:b/>
-          <w:sz w:val="28"/>
-          <w:szCs w:val="28"/>
-        </w:rPr>
-        <w:t xml:space="preserve">Error conditions: </w:t>
-      </w:r>
-      <w:r>
-        <w:rPr>
-          <w:b/>
-          <w:sz w:val="28"/>
-          <w:szCs w:val="28"/>
-        </w:rPr>
-        <w:tab/>
-      </w:r>
-      <w:r>
-        <w:rPr>
-          <w:sz w:val="28"/>
-          <w:szCs w:val="28"/>
-        </w:rPr>
-        <w:t>-The robot programs are unavailable</w:t>
-      </w:r>
-    </w:p>
-    <w:p>
-      <w:pPr>
-        <w:rPr>
-          <w:sz w:val="28"/>
-          <w:szCs w:val="28"/>
-        </w:rPr>
-      </w:pPr>
-    </w:p>
-    <w:p>
-      <w:pPr>
-        <w:rPr>
-          <w:sz w:val="28"/>
-          <w:szCs w:val="28"/>
-        </w:rPr>
-      </w:pPr>
-    </w:p>
-    <w:p>
-      <w:pPr>
-        <w:rPr>
-          <w:b/>
-          <w:sz w:val="28"/>
-          <w:szCs w:val="28"/>
-        </w:rPr>
-      </w:pPr>
-      <w:r>
-        <w:rPr>
-          <w:b/>
-          <w:sz w:val="28"/>
-          <w:szCs w:val="28"/>
-        </w:rPr>
-        <w:t>Robot Librarian: Update Stats</w:t>
-      </w:r>
-    </w:p>
-    <w:p>
-      <w:pPr>
-        <w:rPr>
-          <w:b/>
-          <w:sz w:val="28"/>
-          <w:szCs w:val="28"/>
-        </w:rPr>
-      </w:pPr>
-    </w:p>
-    <w:p>
-      <w:pPr>
-        <w:rPr>
-          <w:b/>
-          <w:sz w:val="28"/>
-          <w:szCs w:val="28"/>
-        </w:rPr>
-      </w:pPr>
-    </w:p>
-    <w:p>
-      <w:pPr>
-        <w:rPr>
-          <w:sz w:val="28"/>
-          <w:szCs w:val="28"/>
-        </w:rPr>
-      </w:pPr>
-      <w:r>
-        <w:rPr>
-          <w:b/>
-          <w:sz w:val="28"/>
-          <w:szCs w:val="28"/>
-        </w:rPr>
-        <w:tab/>
-      </w:r>
-      <w:r>
-        <w:rPr>
-          <w:sz w:val="28"/>
-          <w:szCs w:val="28"/>
-        </w:rPr>
-        <w:t>The server is the actor that handles communications between multiple machines for network gameplay.  It can: Save the Game State and Receive and Respond to Requests for updates.</w:t>
-      </w:r>
-    </w:p>
-    <w:p>
-      <w:pPr>
-        <w:rPr>
-          <w:b/>
-          <w:sz w:val="28"/>
-          <w:szCs w:val="28"/>
-        </w:rPr>
-      </w:pPr>
-    </w:p>
-    <w:p>
-      <w:pPr>
-        <w:rPr>
-          <w:b/>
-          <w:sz w:val="28"/>
-          <w:szCs w:val="28"/>
-        </w:rPr>
-      </w:pPr>
-      <w:r>
-        <w:rPr>
-          <w:b/>
-          <w:sz w:val="28"/>
-          <w:szCs w:val="28"/>
-        </w:rPr>
-        <w:t>Server: Save Game State</w:t>
-      </w:r>
-    </w:p>
-    <w:p>
-      <w:pPr>
-        <w:rPr>
-          <w:sz w:val="28"/>
-          <w:szCs w:val="28"/>
-        </w:rPr>
-      </w:pPr>
-      <w:r>
-        <w:rPr>
-          <w:b/>
-          <w:sz w:val="28"/>
-          <w:szCs w:val="28"/>
-        </w:rPr>
-        <w:tab/>
-      </w:r>
-      <w:r>
-        <w:rPr>
-          <w:sz w:val="28"/>
-          <w:szCs w:val="28"/>
-        </w:rPr>
-        <w:t>The server periodically saves the state of the game.  This allows it to send updates to other players on request.</w:t>
-      </w:r>
-    </w:p>
-    <w:p>
-      <w:pPr>
-        <w:rPr>
-          <w:sz w:val="28"/>
-          <w:szCs w:val="28"/>
-        </w:rPr>
-      </w:pPr>
-    </w:p>
-    <w:p>
-      <w:pPr>
-        <w:rPr>
-          <w:sz w:val="28"/>
-          <w:szCs w:val="28"/>
-        </w:rPr>
-      </w:pPr>
-      <w:r>
-        <w:rPr>
-          <w:sz w:val="28"/>
-          <w:szCs w:val="28"/>
-        </w:rPr>
-        <w:tab/>
-      </w:r>
-      <w:r>
-        <w:rPr>
-          <w:b/>
-          <w:sz w:val="28"/>
-          <w:szCs w:val="28"/>
-        </w:rPr>
-        <w:t>Preconditions:</w:t>
-      </w:r>
-      <w:r>
-        <w:rPr>
-          <w:b/>
-          <w:sz w:val="28"/>
-          <w:szCs w:val="28"/>
-        </w:rPr>
-        <w:tab/>
-      </w:r>
-      <w:r>
-        <w:rPr>
-          <w:sz w:val="28"/>
-          <w:szCs w:val="28"/>
-        </w:rPr>
-        <w:t>-There is an active game</w:t>
-      </w:r>
-    </w:p>
-    <w:p>
-      <w:pPr>
-        <w:rPr>
-          <w:sz w:val="28"/>
-          <w:szCs w:val="28"/>
-        </w:rPr>
-      </w:pPr>
-      <w:r>
-        <w:rPr>
-          <w:sz w:val="28"/>
-          <w:szCs w:val="28"/>
-        </w:rPr>
-        <w:tab/>
-      </w:r>
-      <w:r>
-        <w:rPr>
-          <w:b/>
-          <w:sz w:val="28"/>
-          <w:szCs w:val="28"/>
-        </w:rPr>
-        <w:t>Post-conditions:</w:t>
-      </w:r>
-      <w:r>
-        <w:rPr>
-          <w:b/>
-          <w:sz w:val="28"/>
-          <w:szCs w:val="28"/>
-        </w:rPr>
-        <w:tab/>
-      </w:r>
-      <w:r>
-        <w:rPr>
-          <w:sz w:val="28"/>
-          <w:szCs w:val="28"/>
-        </w:rPr>
-        <w:t>-The state of the game has been saved to the server.</w:t>
-      </w:r>
-    </w:p>
-    <w:p>
-      <w:pPr>
-        <w:rPr>
-          <w:sz w:val="28"/>
-          <w:szCs w:val="28"/>
-        </w:rPr>
-      </w:pPr>
-      <w:r>
-        <w:rPr>
-          <w:sz w:val="28"/>
-          <w:szCs w:val="28"/>
-        </w:rPr>
-        <w:tab/>
-      </w:r>
-      <w:r>
-        <w:rPr>
-          <w:b/>
-          <w:sz w:val="28"/>
-          <w:szCs w:val="28"/>
-        </w:rPr>
-        <w:t xml:space="preserve">Error-conditions: </w:t>
-      </w:r>
-      <w:r>
-        <w:rPr>
-          <w:b/>
-          <w:sz w:val="28"/>
-          <w:szCs w:val="28"/>
-        </w:rPr>
-        <w:tab/>
-      </w:r>
-      <w:r>
-        <w:rPr>
-          <w:sz w:val="28"/>
-          <w:szCs w:val="28"/>
-        </w:rPr>
-        <w:t>-The server loses connection to the game</w:t>
-      </w:r>
-    </w:p>
-    <w:p>
-      <w:pPr>
-        <w:rPr>
-          <w:sz w:val="28"/>
-          <w:szCs w:val="28"/>
-        </w:rPr>
-      </w:pPr>
-      <w:r>
-        <w:rPr>
-          <w:sz w:val="28"/>
-          <w:szCs w:val="28"/>
-        </w:rPr>
-        <w:tab/>
-      </w:r>
-      <w:r>
-        <w:rPr>
-          <w:sz w:val="28"/>
-          <w:szCs w:val="28"/>
-        </w:rPr>
-        <w:tab/>
-      </w:r>
-      <w:r>
-        <w:rPr>
-          <w:sz w:val="28"/>
-          <w:szCs w:val="28"/>
-        </w:rPr>
-        <w:tab/>
-      </w:r>
-      <w:r>
-        <w:rPr>
-          <w:sz w:val="28"/>
-          <w:szCs w:val="28"/>
-        </w:rPr>
-        <w:tab/>
-        <w:t>-The game is corrupted upon saving</w:t>
-      </w:r>
-    </w:p>
-    <w:p>
-      <w:pPr>
-        <w:rPr>
-          <w:b/>
-          <w:sz w:val="28"/>
-          <w:szCs w:val="28"/>
-        </w:rPr>
-      </w:pPr>
-      <w:r>
-        <w:rPr>
-          <w:b/>
-          <w:sz w:val="28"/>
-          <w:szCs w:val="28"/>
-        </w:rPr>
-        <w:tab/>
-      </w:r>
-    </w:p>
-    <w:p>
-      <w:pPr>
-        <w:rPr>
-          <w:b/>
-          <w:sz w:val="28"/>
-          <w:szCs w:val="28"/>
-        </w:rPr>
-      </w:pPr>
-    </w:p>
-    <w:p>
-      <w:pPr>
-        <w:rPr>
-          <w:b/>
-          <w:sz w:val="28"/>
-          <w:szCs w:val="28"/>
-        </w:rPr>
-      </w:pPr>
-      <w:r>
-        <w:rPr>
-          <w:b/>
-          <w:sz w:val="28"/>
-          <w:szCs w:val="28"/>
+          <w:noProof/>
+          <w:sz w:val="28"/>
+          <w:szCs w:val="28"/>
+          <w:lang w:eastAsia="en-CA"/>
         </w:rPr>
         <w:lastRenderedPageBreak/>
-        <w:t>Server: Receive and Respond to Update Requests</w:t>
-      </w:r>
-    </w:p>
-    <w:p>
-      <w:pPr>
-        <w:rPr>
-          <w:b/>
-          <w:sz w:val="28"/>
-          <w:szCs w:val="28"/>
-        </w:rPr>
-      </w:pPr>
-    </w:p>
-    <w:p>
-      <w:pPr>
-        <w:rPr>
-          <w:sz w:val="28"/>
-          <w:szCs w:val="28"/>
-        </w:rPr>
-      </w:pPr>
-      <w:r>
-        <w:rPr>
-          <w:b/>
-          <w:sz w:val="28"/>
-          <w:szCs w:val="28"/>
-        </w:rPr>
-        <w:tab/>
-      </w:r>
-      <w:r>
-        <w:rPr>
-          <w:sz w:val="28"/>
-          <w:szCs w:val="28"/>
-        </w:rPr>
-        <w:t>The Server is able to receive and respond to update requests.  A player’s computer will periodically request updates of the game state from the server.  The server can respond to these requests with an updated instance of the current match.</w:t>
-      </w:r>
-    </w:p>
-    <w:p>
-      <w:pPr>
-        <w:rPr>
-          <w:sz w:val="28"/>
-          <w:szCs w:val="28"/>
-        </w:rPr>
-      </w:pPr>
-    </w:p>
-    <w:p>
-      <w:pPr>
-        <w:rPr>
-          <w:sz w:val="28"/>
-          <w:szCs w:val="28"/>
-        </w:rPr>
-      </w:pPr>
-      <w:r>
-        <w:rPr>
-          <w:b/>
-          <w:sz w:val="28"/>
-          <w:szCs w:val="28"/>
-        </w:rPr>
-        <w:tab/>
-        <w:t>Preconditions:</w:t>
-      </w:r>
-      <w:r>
-        <w:rPr>
-          <w:b/>
-          <w:sz w:val="28"/>
-          <w:szCs w:val="28"/>
-        </w:rPr>
-        <w:tab/>
-      </w:r>
-      <w:r>
-        <w:rPr>
-          <w:sz w:val="28"/>
-          <w:szCs w:val="28"/>
-        </w:rPr>
-        <w:t>-The server is connected to a game</w:t>
-      </w:r>
-    </w:p>
-    <w:p>
-      <w:pPr>
-        <w:ind w:left="2880" w:hanging="2160"/>
-        <w:rPr>
-          <w:sz w:val="28"/>
-          <w:szCs w:val="28"/>
-        </w:rPr>
-      </w:pPr>
-      <w:r>
-        <w:rPr>
-          <w:b/>
-          <w:sz w:val="28"/>
-          <w:szCs w:val="28"/>
-        </w:rPr>
-        <w:t xml:space="preserve">Post-conditions: </w:t>
-      </w:r>
-      <w:r>
-        <w:rPr>
-          <w:b/>
-          <w:sz w:val="28"/>
-          <w:szCs w:val="28"/>
-        </w:rPr>
-        <w:tab/>
-      </w:r>
-      <w:r>
-        <w:rPr>
-          <w:sz w:val="28"/>
-          <w:szCs w:val="28"/>
-        </w:rPr>
-        <w:t>-The server has sent an updated instance of the game to the player</w:t>
-      </w:r>
-    </w:p>
-    <w:p>
-      <w:pPr>
-        <w:ind w:left="2880" w:hanging="2160"/>
-        <w:rPr>
-          <w:sz w:val="28"/>
-          <w:szCs w:val="28"/>
-        </w:rPr>
-      </w:pPr>
-      <w:r>
-        <w:rPr>
-          <w:b/>
-          <w:sz w:val="28"/>
-          <w:szCs w:val="28"/>
-        </w:rPr>
-        <w:t>Error-conditions:</w:t>
-      </w:r>
-      <w:r>
-        <w:rPr>
-          <w:b/>
-          <w:sz w:val="28"/>
-          <w:szCs w:val="28"/>
-        </w:rPr>
-        <w:tab/>
-      </w:r>
-      <w:r>
-        <w:rPr>
-          <w:sz w:val="28"/>
-          <w:szCs w:val="28"/>
-        </w:rPr>
-        <w:t>-The game data is corrupted during transmission</w:t>
-      </w:r>
-    </w:p>
-    <w:p>
-      <w:pPr>
-        <w:rPr>
-          <w:sz w:val="28"/>
-          <w:szCs w:val="28"/>
-        </w:rPr>
-      </w:pPr>
-      <w:r>
-        <w:rPr>
-          <w:sz w:val="28"/>
-          <w:szCs w:val="28"/>
-        </w:rPr>
-        <w:tab/>
-      </w:r>
-      <w:r>
-        <w:rPr>
-          <w:sz w:val="28"/>
-          <w:szCs w:val="28"/>
-        </w:rPr>
-        <w:tab/>
-      </w:r>
-      <w:r>
-        <w:rPr>
-          <w:sz w:val="28"/>
-          <w:szCs w:val="28"/>
-        </w:rPr>
-        <w:tab/>
-      </w:r>
-      <w:r>
-        <w:rPr>
-          <w:sz w:val="28"/>
-          <w:szCs w:val="28"/>
-        </w:rPr>
-        <w:tab/>
-        <w:t>-A player disconnects from the match</w:t>
-      </w:r>
-    </w:p>
-    <w:p>
-      <w:pPr>
-        <w:rPr>
-          <w:sz w:val="28"/>
-          <w:szCs w:val="28"/>
-        </w:rPr>
-      </w:pPr>
-    </w:p>
-    <w:p>
-      <w:pPr>
-        <w:rPr>
-          <w:sz w:val="28"/>
-          <w:szCs w:val="28"/>
-        </w:rPr>
-      </w:pPr>
-      <w:r>
-        <w:rPr>
-          <w:noProof/>
-          <w:sz w:val="28"/>
-          <w:szCs w:val="28"/>
-          <w:lang w:eastAsia="en-CA"/>
-        </w:rPr>
         <w:drawing>
-          <wp:inline distT="0" distB="0" distL="0" distR="0" wp14:anchorId="25D607A7" wp14:editId="4114F7E6">
+          <wp:inline distT="0" distB="0" distL="0" distR="0" wp14:anchorId="1E63D4D3" wp14:editId="6D8AE5A1">
             <wp:extent cx="5486400" cy="3200400"/>
-            <wp:effectExtent l="19050" t="0" r="57150" b="0"/>
-            <wp:docPr id="15" name="Diagram 15"/>
+            <wp:effectExtent l="0" t="0" r="57150" b="0"/>
+            <wp:docPr id="17" name="Diagram 17"/>
             <wp:cNvGraphicFramePr/>
             <a:graphic xmlns:a="http://schemas.openxmlformats.org/drawingml/2006/main">
               <a:graphicData uri="http://schemas.openxmlformats.org/drawingml/2006/diagram">
@@ -3592,6 +2934,739 @@
           <w:sz w:val="28"/>
           <w:szCs w:val="28"/>
         </w:rPr>
+        <w:t>The above sequence diagram illustrates the sequence of events taken by the Robot Librarian when asked to search for robot programs.</w:t>
+      </w:r>
+    </w:p>
+    <w:p>
+      <w:pPr>
+        <w:rPr>
+          <w:b/>
+          <w:sz w:val="28"/>
+          <w:szCs w:val="28"/>
+        </w:rPr>
+      </w:pPr>
+      <w:r>
+        <w:rPr>
+          <w:b/>
+          <w:sz w:val="28"/>
+          <w:szCs w:val="28"/>
+        </w:rPr>
+        <w:t xml:space="preserve"> </w:t>
+      </w:r>
+    </w:p>
+    <w:p>
+      <w:pPr>
+        <w:rPr>
+          <w:b/>
+          <w:sz w:val="28"/>
+          <w:szCs w:val="28"/>
+        </w:rPr>
+      </w:pPr>
+    </w:p>
+    <w:p>
+      <w:pPr>
+        <w:rPr>
+          <w:b/>
+          <w:sz w:val="28"/>
+          <w:szCs w:val="28"/>
+        </w:rPr>
+      </w:pPr>
+      <w:r>
+        <w:rPr>
+          <w:b/>
+          <w:sz w:val="28"/>
+          <w:szCs w:val="28"/>
+        </w:rPr>
+        <w:t>Robot Librarian: Download</w:t>
+      </w:r>
+      <w:bookmarkStart w:id="0" w:name="_GoBack"/>
+      <w:bookmarkEnd w:id="0"/>
+    </w:p>
+    <w:p>
+      <w:pPr>
+        <w:rPr>
+          <w:sz w:val="28"/>
+          <w:szCs w:val="28"/>
+        </w:rPr>
+      </w:pPr>
+      <w:r>
+        <w:rPr>
+          <w:b/>
+          <w:sz w:val="28"/>
+          <w:szCs w:val="28"/>
+        </w:rPr>
+        <w:tab/>
+      </w:r>
+      <w:r>
+        <w:rPr>
+          <w:sz w:val="28"/>
+          <w:szCs w:val="28"/>
+        </w:rPr>
+        <w:t xml:space="preserve">The Robot Librarian can download robot programs so they can be run with the system.  </w:t>
+      </w:r>
+    </w:p>
+    <w:p>
+      <w:pPr>
+        <w:rPr>
+          <w:sz w:val="28"/>
+          <w:szCs w:val="28"/>
+        </w:rPr>
+      </w:pPr>
+      <w:r>
+        <w:rPr>
+          <w:b/>
+          <w:sz w:val="28"/>
+          <w:szCs w:val="28"/>
+        </w:rPr>
+        <w:t xml:space="preserve">Preconditions: </w:t>
+      </w:r>
+      <w:r>
+        <w:rPr>
+          <w:sz w:val="28"/>
+          <w:szCs w:val="28"/>
+        </w:rPr>
+        <w:tab/>
+        <w:t>-A robot program is selected</w:t>
+      </w:r>
+    </w:p>
+    <w:p>
+      <w:pPr>
+        <w:rPr>
+          <w:sz w:val="28"/>
+          <w:szCs w:val="28"/>
+        </w:rPr>
+      </w:pPr>
+      <w:r>
+        <w:rPr>
+          <w:b/>
+          <w:sz w:val="28"/>
+          <w:szCs w:val="28"/>
+        </w:rPr>
+        <w:t>Post-conditions:</w:t>
+      </w:r>
+      <w:r>
+        <w:rPr>
+          <w:b/>
+          <w:sz w:val="28"/>
+          <w:szCs w:val="28"/>
+        </w:rPr>
+        <w:tab/>
+      </w:r>
+      <w:r>
+        <w:rPr>
+          <w:sz w:val="28"/>
+          <w:szCs w:val="28"/>
+        </w:rPr>
+        <w:t>-A robot program is downloaded into the system</w:t>
+      </w:r>
+    </w:p>
+    <w:p>
+      <w:pPr>
+        <w:rPr>
+          <w:sz w:val="28"/>
+          <w:szCs w:val="28"/>
+        </w:rPr>
+      </w:pPr>
+      <w:r>
+        <w:rPr>
+          <w:b/>
+          <w:sz w:val="28"/>
+          <w:szCs w:val="28"/>
+        </w:rPr>
+        <w:t xml:space="preserve">Error conditions: </w:t>
+      </w:r>
+      <w:r>
+        <w:rPr>
+          <w:b/>
+          <w:sz w:val="28"/>
+          <w:szCs w:val="28"/>
+        </w:rPr>
+        <w:tab/>
+      </w:r>
+      <w:r>
+        <w:rPr>
+          <w:sz w:val="28"/>
+          <w:szCs w:val="28"/>
+        </w:rPr>
+        <w:t>-The robot programs are unavailable</w:t>
+      </w:r>
+    </w:p>
+    <w:p>
+      <w:pPr>
+        <w:rPr>
+          <w:sz w:val="28"/>
+          <w:szCs w:val="28"/>
+        </w:rPr>
+      </w:pPr>
+    </w:p>
+    <w:p>
+      <w:pPr>
+        <w:rPr>
+          <w:sz w:val="28"/>
+          <w:szCs w:val="28"/>
+        </w:rPr>
+      </w:pPr>
+    </w:p>
+    <w:p>
+      <w:pPr>
+        <w:rPr>
+          <w:b/>
+          <w:sz w:val="28"/>
+          <w:szCs w:val="28"/>
+        </w:rPr>
+      </w:pPr>
+      <w:r>
+        <w:rPr>
+          <w:b/>
+          <w:sz w:val="28"/>
+          <w:szCs w:val="28"/>
+        </w:rPr>
+        <w:t>Robot Librarian: Update Stats</w:t>
+      </w:r>
+    </w:p>
+    <w:p>
+      <w:pPr>
+        <w:rPr>
+          <w:b/>
+          <w:sz w:val="28"/>
+          <w:szCs w:val="28"/>
+        </w:rPr>
+      </w:pPr>
+    </w:p>
+    <w:p>
+      <w:pPr>
+        <w:rPr>
+          <w:b/>
+          <w:sz w:val="28"/>
+          <w:szCs w:val="28"/>
+        </w:rPr>
+      </w:pPr>
+    </w:p>
+    <w:p>
+      <w:pPr>
+        <w:rPr>
+          <w:sz w:val="28"/>
+          <w:szCs w:val="28"/>
+        </w:rPr>
+      </w:pPr>
+      <w:r>
+        <w:rPr>
+          <w:b/>
+          <w:sz w:val="28"/>
+          <w:szCs w:val="28"/>
+        </w:rPr>
+        <w:lastRenderedPageBreak/>
+        <w:tab/>
+      </w:r>
+      <w:r>
+        <w:rPr>
+          <w:sz w:val="28"/>
+          <w:szCs w:val="28"/>
+        </w:rPr>
+        <w:t>The server is the actor that handles communications between multiple machines for network gameplay.  It can: Save the Game State and Receive and Respond to Requests for updates.</w:t>
+      </w:r>
+    </w:p>
+    <w:p>
+      <w:pPr>
+        <w:rPr>
+          <w:b/>
+          <w:sz w:val="28"/>
+          <w:szCs w:val="28"/>
+        </w:rPr>
+      </w:pPr>
+    </w:p>
+    <w:p>
+      <w:pPr>
+        <w:rPr>
+          <w:b/>
+          <w:sz w:val="28"/>
+          <w:szCs w:val="28"/>
+        </w:rPr>
+      </w:pPr>
+      <w:r>
+        <w:rPr>
+          <w:b/>
+          <w:sz w:val="28"/>
+          <w:szCs w:val="28"/>
+        </w:rPr>
+        <w:t>Server: Save Game State</w:t>
+      </w:r>
+    </w:p>
+    <w:p>
+      <w:pPr>
+        <w:rPr>
+          <w:sz w:val="28"/>
+          <w:szCs w:val="28"/>
+        </w:rPr>
+      </w:pPr>
+      <w:r>
+        <w:rPr>
+          <w:b/>
+          <w:sz w:val="28"/>
+          <w:szCs w:val="28"/>
+        </w:rPr>
+        <w:tab/>
+      </w:r>
+      <w:r>
+        <w:rPr>
+          <w:sz w:val="28"/>
+          <w:szCs w:val="28"/>
+        </w:rPr>
+        <w:t>The server periodically saves the state of the game.  This allows it to send updates to other players on request.</w:t>
+      </w:r>
+    </w:p>
+    <w:p>
+      <w:pPr>
+        <w:rPr>
+          <w:sz w:val="28"/>
+          <w:szCs w:val="28"/>
+        </w:rPr>
+      </w:pPr>
+    </w:p>
+    <w:p>
+      <w:pPr>
+        <w:rPr>
+          <w:sz w:val="28"/>
+          <w:szCs w:val="28"/>
+        </w:rPr>
+      </w:pPr>
+      <w:r>
+        <w:rPr>
+          <w:sz w:val="28"/>
+          <w:szCs w:val="28"/>
+        </w:rPr>
+        <w:tab/>
+      </w:r>
+      <w:r>
+        <w:rPr>
+          <w:b/>
+          <w:sz w:val="28"/>
+          <w:szCs w:val="28"/>
+        </w:rPr>
+        <w:t>Preconditions:</w:t>
+      </w:r>
+      <w:r>
+        <w:rPr>
+          <w:b/>
+          <w:sz w:val="28"/>
+          <w:szCs w:val="28"/>
+        </w:rPr>
+        <w:tab/>
+      </w:r>
+      <w:r>
+        <w:rPr>
+          <w:sz w:val="28"/>
+          <w:szCs w:val="28"/>
+        </w:rPr>
+        <w:t>-There is an active game</w:t>
+      </w:r>
+    </w:p>
+    <w:p>
+      <w:pPr>
+        <w:rPr>
+          <w:sz w:val="28"/>
+          <w:szCs w:val="28"/>
+        </w:rPr>
+      </w:pPr>
+      <w:r>
+        <w:rPr>
+          <w:sz w:val="28"/>
+          <w:szCs w:val="28"/>
+        </w:rPr>
+        <w:tab/>
+      </w:r>
+      <w:r>
+        <w:rPr>
+          <w:b/>
+          <w:sz w:val="28"/>
+          <w:szCs w:val="28"/>
+        </w:rPr>
+        <w:t>Post-conditions:</w:t>
+      </w:r>
+      <w:r>
+        <w:rPr>
+          <w:b/>
+          <w:sz w:val="28"/>
+          <w:szCs w:val="28"/>
+        </w:rPr>
+        <w:tab/>
+      </w:r>
+      <w:r>
+        <w:rPr>
+          <w:sz w:val="28"/>
+          <w:szCs w:val="28"/>
+        </w:rPr>
+        <w:t>-The state of the game has been saved to the server.</w:t>
+      </w:r>
+    </w:p>
+    <w:p>
+      <w:pPr>
+        <w:rPr>
+          <w:sz w:val="28"/>
+          <w:szCs w:val="28"/>
+        </w:rPr>
+      </w:pPr>
+      <w:r>
+        <w:rPr>
+          <w:sz w:val="28"/>
+          <w:szCs w:val="28"/>
+        </w:rPr>
+        <w:tab/>
+      </w:r>
+      <w:r>
+        <w:rPr>
+          <w:b/>
+          <w:sz w:val="28"/>
+          <w:szCs w:val="28"/>
+        </w:rPr>
+        <w:t xml:space="preserve">Error-conditions: </w:t>
+      </w:r>
+      <w:r>
+        <w:rPr>
+          <w:b/>
+          <w:sz w:val="28"/>
+          <w:szCs w:val="28"/>
+        </w:rPr>
+        <w:tab/>
+      </w:r>
+      <w:r>
+        <w:rPr>
+          <w:sz w:val="28"/>
+          <w:szCs w:val="28"/>
+        </w:rPr>
+        <w:t>-The server loses connection to the game</w:t>
+      </w:r>
+    </w:p>
+    <w:p>
+      <w:pPr>
+        <w:rPr>
+          <w:sz w:val="28"/>
+          <w:szCs w:val="28"/>
+        </w:rPr>
+      </w:pPr>
+      <w:r>
+        <w:rPr>
+          <w:sz w:val="28"/>
+          <w:szCs w:val="28"/>
+        </w:rPr>
+        <w:tab/>
+      </w:r>
+      <w:r>
+        <w:rPr>
+          <w:sz w:val="28"/>
+          <w:szCs w:val="28"/>
+        </w:rPr>
+        <w:tab/>
+      </w:r>
+      <w:r>
+        <w:rPr>
+          <w:sz w:val="28"/>
+          <w:szCs w:val="28"/>
+        </w:rPr>
+        <w:tab/>
+      </w:r>
+      <w:r>
+        <w:rPr>
+          <w:sz w:val="28"/>
+          <w:szCs w:val="28"/>
+        </w:rPr>
+        <w:tab/>
+        <w:t>-The game is corrupted upon saving</w:t>
+      </w:r>
+    </w:p>
+    <w:p>
+      <w:pPr>
+        <w:rPr>
+          <w:b/>
+          <w:sz w:val="28"/>
+          <w:szCs w:val="28"/>
+        </w:rPr>
+      </w:pPr>
+      <w:r>
+        <w:rPr>
+          <w:b/>
+          <w:sz w:val="28"/>
+          <w:szCs w:val="28"/>
+        </w:rPr>
+        <w:tab/>
+      </w:r>
+    </w:p>
+    <w:p>
+      <w:pPr>
+        <w:rPr>
+          <w:b/>
+          <w:sz w:val="28"/>
+          <w:szCs w:val="28"/>
+        </w:rPr>
+      </w:pPr>
+    </w:p>
+    <w:p>
+      <w:pPr>
+        <w:rPr>
+          <w:b/>
+          <w:sz w:val="28"/>
+          <w:szCs w:val="28"/>
+        </w:rPr>
+      </w:pPr>
+      <w:r>
+        <w:rPr>
+          <w:b/>
+          <w:sz w:val="28"/>
+          <w:szCs w:val="28"/>
+        </w:rPr>
+        <w:t>Server: Receive and Respond to Update Requests</w:t>
+      </w:r>
+    </w:p>
+    <w:p>
+      <w:pPr>
+        <w:rPr>
+          <w:b/>
+          <w:sz w:val="28"/>
+          <w:szCs w:val="28"/>
+        </w:rPr>
+      </w:pPr>
+    </w:p>
+    <w:p>
+      <w:pPr>
+        <w:rPr>
+          <w:sz w:val="28"/>
+          <w:szCs w:val="28"/>
+        </w:rPr>
+      </w:pPr>
+      <w:r>
+        <w:rPr>
+          <w:b/>
+          <w:sz w:val="28"/>
+          <w:szCs w:val="28"/>
+        </w:rPr>
+        <w:tab/>
+      </w:r>
+      <w:r>
+        <w:rPr>
+          <w:sz w:val="28"/>
+          <w:szCs w:val="28"/>
+        </w:rPr>
+        <w:t>The Server is able to receive and respond to update requests.  A player’s computer will periodically request updates of the game state from the server.  The server can respond to these requests with an updated instance of the current match.</w:t>
+      </w:r>
+    </w:p>
+    <w:p>
+      <w:pPr>
+        <w:rPr>
+          <w:sz w:val="28"/>
+          <w:szCs w:val="28"/>
+        </w:rPr>
+      </w:pPr>
+    </w:p>
+    <w:p>
+      <w:pPr>
+        <w:rPr>
+          <w:sz w:val="28"/>
+          <w:szCs w:val="28"/>
+        </w:rPr>
+      </w:pPr>
+      <w:r>
+        <w:rPr>
+          <w:b/>
+          <w:sz w:val="28"/>
+          <w:szCs w:val="28"/>
+        </w:rPr>
+        <w:tab/>
+        <w:t>Preconditions:</w:t>
+      </w:r>
+      <w:r>
+        <w:rPr>
+          <w:b/>
+          <w:sz w:val="28"/>
+          <w:szCs w:val="28"/>
+        </w:rPr>
+        <w:tab/>
+      </w:r>
+      <w:r>
+        <w:rPr>
+          <w:sz w:val="28"/>
+          <w:szCs w:val="28"/>
+        </w:rPr>
+        <w:t>-The server is connected to a game</w:t>
+      </w:r>
+    </w:p>
+    <w:p>
+      <w:pPr>
+        <w:ind w:left="2880" w:hanging="2160"/>
+        <w:rPr>
+          <w:sz w:val="28"/>
+          <w:szCs w:val="28"/>
+        </w:rPr>
+      </w:pPr>
+      <w:r>
+        <w:rPr>
+          <w:b/>
+          <w:sz w:val="28"/>
+          <w:szCs w:val="28"/>
+        </w:rPr>
+        <w:t xml:space="preserve">Post-conditions: </w:t>
+      </w:r>
+      <w:r>
+        <w:rPr>
+          <w:b/>
+          <w:sz w:val="28"/>
+          <w:szCs w:val="28"/>
+        </w:rPr>
+        <w:tab/>
+      </w:r>
+      <w:r>
+        <w:rPr>
+          <w:sz w:val="28"/>
+          <w:szCs w:val="28"/>
+        </w:rPr>
+        <w:t>-The server has sent an updated instance of the game to the player</w:t>
+      </w:r>
+    </w:p>
+    <w:p>
+      <w:pPr>
+        <w:ind w:left="2880" w:hanging="2160"/>
+        <w:rPr>
+          <w:sz w:val="28"/>
+          <w:szCs w:val="28"/>
+        </w:rPr>
+      </w:pPr>
+      <w:r>
+        <w:rPr>
+          <w:b/>
+          <w:sz w:val="28"/>
+          <w:szCs w:val="28"/>
+        </w:rPr>
+        <w:t>Error-conditions:</w:t>
+      </w:r>
+      <w:r>
+        <w:rPr>
+          <w:b/>
+          <w:sz w:val="28"/>
+          <w:szCs w:val="28"/>
+        </w:rPr>
+        <w:tab/>
+      </w:r>
+      <w:r>
+        <w:rPr>
+          <w:sz w:val="28"/>
+          <w:szCs w:val="28"/>
+        </w:rPr>
+        <w:t>-The game data is corrupted during transmission</w:t>
+      </w:r>
+    </w:p>
+    <w:p>
+      <w:pPr>
+        <w:rPr>
+          <w:sz w:val="28"/>
+          <w:szCs w:val="28"/>
+        </w:rPr>
+      </w:pPr>
+      <w:r>
+        <w:rPr>
+          <w:sz w:val="28"/>
+          <w:szCs w:val="28"/>
+        </w:rPr>
+        <w:tab/>
+      </w:r>
+      <w:r>
+        <w:rPr>
+          <w:sz w:val="28"/>
+          <w:szCs w:val="28"/>
+        </w:rPr>
+        <w:tab/>
+      </w:r>
+      <w:r>
+        <w:rPr>
+          <w:sz w:val="28"/>
+          <w:szCs w:val="28"/>
+        </w:rPr>
+        <w:tab/>
+      </w:r>
+      <w:r>
+        <w:rPr>
+          <w:sz w:val="28"/>
+          <w:szCs w:val="28"/>
+        </w:rPr>
+        <w:tab/>
+        <w:t>-A player disconnects from the match</w:t>
+      </w:r>
+    </w:p>
+    <w:p>
+      <w:pPr>
+        <w:rPr>
+          <w:sz w:val="28"/>
+          <w:szCs w:val="28"/>
+        </w:rPr>
+      </w:pPr>
+    </w:p>
+    <w:p>
+      <w:pPr>
+        <w:rPr>
+          <w:sz w:val="28"/>
+          <w:szCs w:val="28"/>
+        </w:rPr>
+      </w:pPr>
+      <w:r>
+        <w:rPr>
+          <w:noProof/>
+          <w:sz w:val="28"/>
+          <w:szCs w:val="28"/>
+          <w:lang w:eastAsia="en-CA"/>
+        </w:rPr>
+        <w:drawing>
+          <wp:inline distT="0" distB="0" distL="0" distR="0" wp14:anchorId="25D607A7" wp14:editId="4114F7E6">
+            <wp:extent cx="5486400" cy="3200400"/>
+            <wp:effectExtent l="19050" t="0" r="57150" b="0"/>
+            <wp:docPr id="15" name="Diagram 15"/>
+            <wp:cNvGraphicFramePr/>
+            <a:graphic xmlns:a="http://schemas.openxmlformats.org/drawingml/2006/main">
+              <a:graphicData uri="http://schemas.openxmlformats.org/drawingml/2006/diagram">
+                <dgm:relIds xmlns:dgm="http://schemas.openxmlformats.org/drawingml/2006/diagram" xmlns:r="http://schemas.openxmlformats.org/officeDocument/2006/relationships" r:dm="rId50" r:lo="rId51" r:qs="rId52" r:cs="rId53"/>
+              </a:graphicData>
+            </a:graphic>
+          </wp:inline>
+        </w:drawing>
+      </w:r>
+    </w:p>
+    <w:p>
+      <w:pPr>
+        <w:rPr>
+          <w:i/>
+          <w:sz w:val="28"/>
+          <w:szCs w:val="28"/>
+        </w:rPr>
+      </w:pPr>
+      <w:r>
+        <w:rPr>
+          <w:b/>
+          <w:sz w:val="28"/>
+          <w:szCs w:val="28"/>
+        </w:rPr>
+        <w:t xml:space="preserve">FIG </w:t>
+      </w:r>
+      <w:proofErr w:type="spellStart"/>
+      <w:r>
+        <w:rPr>
+          <w:b/>
+          <w:sz w:val="28"/>
+          <w:szCs w:val="28"/>
+        </w:rPr>
+        <w:t>x.x</w:t>
+      </w:r>
+      <w:proofErr w:type="spellEnd"/>
+      <w:r>
+        <w:rPr>
+          <w:b/>
+          <w:sz w:val="28"/>
+          <w:szCs w:val="28"/>
+        </w:rPr>
+        <w:t xml:space="preserve">: </w:t>
+      </w:r>
+      <w:r>
+        <w:rPr>
+          <w:i/>
+          <w:sz w:val="28"/>
+          <w:szCs w:val="28"/>
+        </w:rPr>
         <w:t>The above sequence diagram shows the steps taken by the server when it has received an update request from a player’s computer.</w:t>
       </w:r>
     </w:p>
@@ -3617,7 +3692,6 @@
           <w:sz w:val="28"/>
           <w:szCs w:val="28"/>
         </w:rPr>
-        <w:lastRenderedPageBreak/>
         <w:tab/>
       </w:r>
       <w:r>
@@ -3764,6 +3838,7 @@
           <w:szCs w:val="36"/>
           <w:lang w:eastAsia="en-CA"/>
         </w:rPr>
+        <w:lastRenderedPageBreak/>
         <w:drawing>
           <wp:inline distT="0" distB="0" distL="0" distR="0" wp14:anchorId="1D579E2D" wp14:editId="455BE1A4">
             <wp:extent cx="5937885" cy="3171190"/>
@@ -3782,7 +3857,7 @@
                     </pic:cNvPicPr>
                   </pic:nvPicPr>
                   <pic:blipFill>
-                    <a:blip r:embed="rId50">
+                    <a:blip r:embed="rId55">
                       <a:extLst>
                         <a:ext uri="{28A0092B-C50C-407E-A947-70E740481C1C}">
                           <a14:useLocalDpi xmlns:a14="http://schemas.microsoft.com/office/drawing/2010/main" val="0"/>
@@ -3866,7 +3941,6 @@
           <w:sz w:val="28"/>
           <w:szCs w:val="28"/>
         </w:rPr>
-        <w:lastRenderedPageBreak/>
         <w:t>Mock up: Game Screen Host</w:t>
       </w:r>
     </w:p>
@@ -3903,6 +3977,7 @@
           <w:szCs w:val="28"/>
           <w:lang w:eastAsia="en-CA"/>
         </w:rPr>
+        <w:lastRenderedPageBreak/>
         <w:drawing>
           <wp:inline distT="0" distB="0" distL="0" distR="0" wp14:anchorId="617296E1" wp14:editId="0413284F">
             <wp:extent cx="5972810" cy="3657600"/>
@@ -3921,7 +3996,7 @@
                     </pic:cNvPicPr>
                   </pic:nvPicPr>
                   <pic:blipFill>
-                    <a:blip r:embed="rId51">
+                    <a:blip r:embed="rId56">
                       <a:extLst>
                         <a:ext uri="{28A0092B-C50C-407E-A947-70E740481C1C}">
                           <a14:useLocalDpi xmlns:a14="http://schemas.microsoft.com/office/drawing/2010/main" val="0"/>
@@ -4075,7 +4150,7 @@
                     </pic:cNvPicPr>
                   </pic:nvPicPr>
                   <pic:blipFill>
-                    <a:blip r:embed="rId52">
+                    <a:blip r:embed="rId57">
                       <a:extLst>
                         <a:ext uri="{28A0092B-C50C-407E-A947-70E740481C1C}">
                           <a14:useLocalDpi xmlns:a14="http://schemas.microsoft.com/office/drawing/2010/main" val="0"/>
@@ -4233,7 +4308,7 @@
                     </pic:cNvPicPr>
                   </pic:nvPicPr>
                   <pic:blipFill>
-                    <a:blip r:embed="rId53">
+                    <a:blip r:embed="rId58">
                       <a:extLst>
                         <a:ext uri="{28A0092B-C50C-407E-A947-70E740481C1C}">
                           <a14:useLocalDpi xmlns:a14="http://schemas.microsoft.com/office/drawing/2010/main" val="0"/>
@@ -4372,7 +4447,7 @@
                     </pic:cNvPicPr>
                   </pic:nvPicPr>
                   <pic:blipFill>
-                    <a:blip r:embed="rId54">
+                    <a:blip r:embed="rId59">
                       <a:extLst>
                         <a:ext uri="{28A0092B-C50C-407E-A947-70E740481C1C}">
                           <a14:useLocalDpi xmlns:a14="http://schemas.microsoft.com/office/drawing/2010/main" val="0"/>
@@ -4529,8 +4604,6 @@
         </w:rPr>
         <w:t xml:space="preserve">  We will be programming in Java and using Eclipse for editing our code.  Git will be our version control software.  </w:t>
       </w:r>
-      <w:bookmarkStart w:id="0" w:name="_GoBack"/>
-      <w:bookmarkEnd w:id="0"/>
     </w:p>
     <w:p>
       <w:pPr>
@@ -6704,6 +6777,753 @@
 </dgm:colorsDef>
 </file>
 
+<file path=word/diagrams/colors10.xml><?xml version="1.0" encoding="utf-8"?>
+<dgm:colorsDef xmlns:dgm="http://schemas.openxmlformats.org/drawingml/2006/diagram" xmlns:a="http://schemas.openxmlformats.org/drawingml/2006/main" uniqueId="urn:microsoft.com/office/officeart/2005/8/colors/accent1_2">
+  <dgm:title val=""/>
+  <dgm:desc val=""/>
+  <dgm:catLst>
+    <dgm:cat type="accent1" pri="11200"/>
+  </dgm:catLst>
+  <dgm:styleLbl name="node0">
+    <dgm:fillClrLst meth="repeat">
+      <a:schemeClr val="accent1"/>
+    </dgm:fillClrLst>
+    <dgm:linClrLst meth="repeat">
+      <a:schemeClr val="lt1"/>
+    </dgm:linClrLst>
+    <dgm:effectClrLst/>
+    <dgm:txLinClrLst/>
+    <dgm:txFillClrLst/>
+    <dgm:txEffectClrLst/>
+  </dgm:styleLbl>
+  <dgm:styleLbl name="alignNode1">
+    <dgm:fillClrLst meth="repeat">
+      <a:schemeClr val="accent1"/>
+    </dgm:fillClrLst>
+    <dgm:linClrLst meth="repeat">
+      <a:schemeClr val="accent1"/>
+    </dgm:linClrLst>
+    <dgm:effectClrLst/>
+    <dgm:txLinClrLst/>
+    <dgm:txFillClrLst/>
+    <dgm:txEffectClrLst/>
+  </dgm:styleLbl>
+  <dgm:styleLbl name="node1">
+    <dgm:fillClrLst meth="repeat">
+      <a:schemeClr val="accent1"/>
+    </dgm:fillClrLst>
+    <dgm:linClrLst meth="repeat">
+      <a:schemeClr val="lt1"/>
+    </dgm:linClrLst>
+    <dgm:effectClrLst/>
+    <dgm:txLinClrLst/>
+    <dgm:txFillClrLst/>
+    <dgm:txEffectClrLst/>
+  </dgm:styleLbl>
+  <dgm:styleLbl name="lnNode1">
+    <dgm:fillClrLst meth="repeat">
+      <a:schemeClr val="accent1"/>
+    </dgm:fillClrLst>
+    <dgm:linClrLst meth="repeat">
+      <a:schemeClr val="lt1"/>
+    </dgm:linClrLst>
+    <dgm:effectClrLst/>
+    <dgm:txLinClrLst/>
+    <dgm:txFillClrLst/>
+    <dgm:txEffectClrLst/>
+  </dgm:styleLbl>
+  <dgm:styleLbl name="vennNode1">
+    <dgm:fillClrLst meth="repeat">
+      <a:schemeClr val="accent1">
+        <a:alpha val="50000"/>
+      </a:schemeClr>
+    </dgm:fillClrLst>
+    <dgm:linClrLst meth="repeat">
+      <a:schemeClr val="lt1"/>
+    </dgm:linClrLst>
+    <dgm:effectClrLst/>
+    <dgm:txLinClrLst/>
+    <dgm:txFillClrLst/>
+    <dgm:txEffectClrLst/>
+  </dgm:styleLbl>
+  <dgm:styleLbl name="node2">
+    <dgm:fillClrLst meth="repeat">
+      <a:schemeClr val="accent1"/>
+    </dgm:fillClrLst>
+    <dgm:linClrLst meth="repeat">
+      <a:schemeClr val="lt1"/>
+    </dgm:linClrLst>
+    <dgm:effectClrLst/>
+    <dgm:txLinClrLst/>
+    <dgm:txFillClrLst/>
+    <dgm:txEffectClrLst/>
+  </dgm:styleLbl>
+  <dgm:styleLbl name="node3">
+    <dgm:fillClrLst meth="repeat">
+      <a:schemeClr val="accent1"/>
+    </dgm:fillClrLst>
+    <dgm:linClrLst meth="repeat">
+      <a:schemeClr val="lt1"/>
+    </dgm:linClrLst>
+    <dgm:effectClrLst/>
+    <dgm:txLinClrLst/>
+    <dgm:txFillClrLst/>
+    <dgm:txEffectClrLst/>
+  </dgm:styleLbl>
+  <dgm:styleLbl name="node4">
+    <dgm:fillClrLst meth="repeat">
+      <a:schemeClr val="accent1"/>
+    </dgm:fillClrLst>
+    <dgm:linClrLst meth="repeat">
+      <a:schemeClr val="lt1"/>
+    </dgm:linClrLst>
+    <dgm:effectClrLst/>
+    <dgm:txLinClrLst/>
+    <dgm:txFillClrLst/>
+    <dgm:txEffectClrLst/>
+  </dgm:styleLbl>
+  <dgm:styleLbl name="fgImgPlace1">
+    <dgm:fillClrLst meth="repeat">
+      <a:schemeClr val="accent1">
+        <a:tint val="50000"/>
+      </a:schemeClr>
+    </dgm:fillClrLst>
+    <dgm:linClrLst meth="repeat">
+      <a:schemeClr val="lt1"/>
+    </dgm:linClrLst>
+    <dgm:effectClrLst/>
+    <dgm:txLinClrLst/>
+    <dgm:txFillClrLst meth="repeat">
+      <a:schemeClr val="lt1"/>
+    </dgm:txFillClrLst>
+    <dgm:txEffectClrLst/>
+  </dgm:styleLbl>
+  <dgm:styleLbl name="alignImgPlace1">
+    <dgm:fillClrLst meth="repeat">
+      <a:schemeClr val="accent1">
+        <a:tint val="50000"/>
+      </a:schemeClr>
+    </dgm:fillClrLst>
+    <dgm:linClrLst meth="repeat">
+      <a:schemeClr val="lt1"/>
+    </dgm:linClrLst>
+    <dgm:effectClrLst/>
+    <dgm:txLinClrLst/>
+    <dgm:txFillClrLst meth="repeat">
+      <a:schemeClr val="lt1"/>
+    </dgm:txFillClrLst>
+    <dgm:txEffectClrLst/>
+  </dgm:styleLbl>
+  <dgm:styleLbl name="bgImgPlace1">
+    <dgm:fillClrLst meth="repeat">
+      <a:schemeClr val="accent1">
+        <a:tint val="50000"/>
+      </a:schemeClr>
+    </dgm:fillClrLst>
+    <dgm:linClrLst meth="repeat">
+      <a:schemeClr val="lt1"/>
+    </dgm:linClrLst>
+    <dgm:effectClrLst/>
+    <dgm:txLinClrLst/>
+    <dgm:txFillClrLst meth="repeat">
+      <a:schemeClr val="lt1"/>
+    </dgm:txFillClrLst>
+    <dgm:txEffectClrLst/>
+  </dgm:styleLbl>
+  <dgm:styleLbl name="sibTrans2D1">
+    <dgm:fillClrLst meth="repeat">
+      <a:schemeClr val="accent1">
+        <a:tint val="60000"/>
+      </a:schemeClr>
+    </dgm:fillClrLst>
+    <dgm:linClrLst meth="repeat">
+      <a:schemeClr val="accent1">
+        <a:tint val="60000"/>
+      </a:schemeClr>
+    </dgm:linClrLst>
+    <dgm:effectClrLst/>
+    <dgm:txLinClrLst/>
+    <dgm:txFillClrLst/>
+    <dgm:txEffectClrLst/>
+  </dgm:styleLbl>
+  <dgm:styleLbl name="fgSibTrans2D1">
+    <dgm:fillClrLst meth="repeat">
+      <a:schemeClr val="accent1">
+        <a:tint val="60000"/>
+      </a:schemeClr>
+    </dgm:fillClrLst>
+    <dgm:linClrLst meth="repeat">
+      <a:schemeClr val="accent1">
+        <a:tint val="60000"/>
+      </a:schemeClr>
+    </dgm:linClrLst>
+    <dgm:effectClrLst/>
+    <dgm:txLinClrLst/>
+    <dgm:txFillClrLst/>
+    <dgm:txEffectClrLst/>
+  </dgm:styleLbl>
+  <dgm:styleLbl name="bgSibTrans2D1">
+    <dgm:fillClrLst meth="repeat">
+      <a:schemeClr val="accent1">
+        <a:tint val="60000"/>
+      </a:schemeClr>
+    </dgm:fillClrLst>
+    <dgm:linClrLst meth="repeat">
+      <a:schemeClr val="accent1">
+        <a:tint val="60000"/>
+      </a:schemeClr>
+    </dgm:linClrLst>
+    <dgm:effectClrLst/>
+    <dgm:txLinClrLst/>
+    <dgm:txFillClrLst/>
+    <dgm:txEffectClrLst/>
+  </dgm:styleLbl>
+  <dgm:styleLbl name="sibTrans1D1">
+    <dgm:fillClrLst meth="repeat">
+      <a:schemeClr val="accent1"/>
+    </dgm:fillClrLst>
+    <dgm:linClrLst meth="repeat">
+      <a:schemeClr val="accent1"/>
+    </dgm:linClrLst>
+    <dgm:effectClrLst/>
+    <dgm:txLinClrLst/>
+    <dgm:txFillClrLst meth="repeat">
+      <a:schemeClr val="tx1"/>
+    </dgm:txFillClrLst>
+    <dgm:txEffectClrLst/>
+  </dgm:styleLbl>
+  <dgm:styleLbl name="callout">
+    <dgm:fillClrLst meth="repeat">
+      <a:schemeClr val="accent1"/>
+    </dgm:fillClrLst>
+    <dgm:linClrLst meth="repeat">
+      <a:schemeClr val="accent1">
+        <a:tint val="50000"/>
+      </a:schemeClr>
+    </dgm:linClrLst>
+    <dgm:effectClrLst/>
+    <dgm:txLinClrLst/>
+    <dgm:txFillClrLst meth="repeat">
+      <a:schemeClr val="tx1"/>
+    </dgm:txFillClrLst>
+    <dgm:txEffectClrLst/>
+  </dgm:styleLbl>
+  <dgm:styleLbl name="asst0">
+    <dgm:fillClrLst meth="repeat">
+      <a:schemeClr val="accent1"/>
+    </dgm:fillClrLst>
+    <dgm:linClrLst meth="repeat">
+      <a:schemeClr val="lt1"/>
+    </dgm:linClrLst>
+    <dgm:effectClrLst/>
+    <dgm:txLinClrLst/>
+    <dgm:txFillClrLst/>
+    <dgm:txEffectClrLst/>
+  </dgm:styleLbl>
+  <dgm:styleLbl name="asst1">
+    <dgm:fillClrLst meth="repeat">
+      <a:schemeClr val="accent1"/>
+    </dgm:fillClrLst>
+    <dgm:linClrLst meth="repeat">
+      <a:schemeClr val="lt1"/>
+    </dgm:linClrLst>
+    <dgm:effectClrLst/>
+    <dgm:txLinClrLst/>
+    <dgm:txFillClrLst/>
+    <dgm:txEffectClrLst/>
+  </dgm:styleLbl>
+  <dgm:styleLbl name="asst2">
+    <dgm:fillClrLst meth="repeat">
+      <a:schemeClr val="accent1"/>
+    </dgm:fillClrLst>
+    <dgm:linClrLst meth="repeat">
+      <a:schemeClr val="lt1"/>
+    </dgm:linClrLst>
+    <dgm:effectClrLst/>
+    <dgm:txLinClrLst/>
+    <dgm:txFillClrLst/>
+    <dgm:txEffectClrLst/>
+  </dgm:styleLbl>
+  <dgm:styleLbl name="asst3">
+    <dgm:fillClrLst meth="repeat">
+      <a:schemeClr val="accent1"/>
+    </dgm:fillClrLst>
+    <dgm:linClrLst meth="repeat">
+      <a:schemeClr val="lt1"/>
+    </dgm:linClrLst>
+    <dgm:effectClrLst/>
+    <dgm:txLinClrLst/>
+    <dgm:txFillClrLst/>
+    <dgm:txEffectClrLst/>
+  </dgm:styleLbl>
+  <dgm:styleLbl name="asst4">
+    <dgm:fillClrLst meth="repeat">
+      <a:schemeClr val="accent1"/>
+    </dgm:fillClrLst>
+    <dgm:linClrLst meth="repeat">
+      <a:schemeClr val="lt1"/>
+    </dgm:linClrLst>
+    <dgm:effectClrLst/>
+    <dgm:txLinClrLst/>
+    <dgm:txFillClrLst/>
+    <dgm:txEffectClrLst/>
+  </dgm:styleLbl>
+  <dgm:styleLbl name="parChTrans2D1">
+    <dgm:fillClrLst meth="repeat">
+      <a:schemeClr val="accent1">
+        <a:tint val="60000"/>
+      </a:schemeClr>
+    </dgm:fillClrLst>
+    <dgm:linClrLst meth="repeat">
+      <a:schemeClr val="accent1">
+        <a:tint val="60000"/>
+      </a:schemeClr>
+    </dgm:linClrLst>
+    <dgm:effectClrLst/>
+    <dgm:txLinClrLst/>
+    <dgm:txFillClrLst meth="repeat">
+      <a:schemeClr val="lt1"/>
+    </dgm:txFillClrLst>
+    <dgm:txEffectClrLst/>
+  </dgm:styleLbl>
+  <dgm:styleLbl name="parChTrans2D2">
+    <dgm:fillClrLst meth="repeat">
+      <a:schemeClr val="accent1"/>
+    </dgm:fillClrLst>
+    <dgm:linClrLst meth="repeat">
+      <a:schemeClr val="accent1"/>
+    </dgm:linClrLst>
+    <dgm:effectClrLst/>
+    <dgm:txLinClrLst/>
+    <dgm:txFillClrLst meth="repeat">
+      <a:schemeClr val="lt1"/>
+    </dgm:txFillClrLst>
+    <dgm:txEffectClrLst/>
+  </dgm:styleLbl>
+  <dgm:styleLbl name="parChTrans2D3">
+    <dgm:fillClrLst meth="repeat">
+      <a:schemeClr val="accent1"/>
+    </dgm:fillClrLst>
+    <dgm:linClrLst meth="repeat">
+      <a:schemeClr val="accent1"/>
+    </dgm:linClrLst>
+    <dgm:effectClrLst/>
+    <dgm:txLinClrLst/>
+    <dgm:txFillClrLst meth="repeat">
+      <a:schemeClr val="lt1"/>
+    </dgm:txFillClrLst>
+    <dgm:txEffectClrLst/>
+  </dgm:styleLbl>
+  <dgm:styleLbl name="parChTrans2D4">
+    <dgm:fillClrLst meth="repeat">
+      <a:schemeClr val="accent1"/>
+    </dgm:fillClrLst>
+    <dgm:linClrLst meth="repeat">
+      <a:schemeClr val="accent1"/>
+    </dgm:linClrLst>
+    <dgm:effectClrLst/>
+    <dgm:txLinClrLst/>
+    <dgm:txFillClrLst meth="repeat">
+      <a:schemeClr val="lt1"/>
+    </dgm:txFillClrLst>
+    <dgm:txEffectClrLst/>
+  </dgm:styleLbl>
+  <dgm:styleLbl name="parChTrans1D1">
+    <dgm:fillClrLst meth="repeat">
+      <a:schemeClr val="accent1"/>
+    </dgm:fillClrLst>
+    <dgm:linClrLst meth="repeat">
+      <a:schemeClr val="accent1">
+        <a:shade val="60000"/>
+      </a:schemeClr>
+    </dgm:linClrLst>
+    <dgm:effectClrLst/>
+    <dgm:txLinClrLst/>
+    <dgm:txFillClrLst meth="repeat">
+      <a:schemeClr val="tx1"/>
+    </dgm:txFillClrLst>
+    <dgm:txEffectClrLst/>
+  </dgm:styleLbl>
+  <dgm:styleLbl name="parChTrans1D2">
+    <dgm:fillClrLst meth="repeat">
+      <a:schemeClr val="accent1"/>
+    </dgm:fillClrLst>
+    <dgm:linClrLst meth="repeat">
+      <a:schemeClr val="accent1">
+        <a:shade val="60000"/>
+      </a:schemeClr>
+    </dgm:linClrLst>
+    <dgm:effectClrLst/>
+    <dgm:txLinClrLst/>
+    <dgm:txFillClrLst meth="repeat">
+      <a:schemeClr val="tx1"/>
+    </dgm:txFillClrLst>
+    <dgm:txEffectClrLst/>
+  </dgm:styleLbl>
+  <dgm:styleLbl name="parChTrans1D3">
+    <dgm:fillClrLst meth="repeat">
+      <a:schemeClr val="accent1"/>
+    </dgm:fillClrLst>
+    <dgm:linClrLst meth="repeat">
+      <a:schemeClr val="accent1">
+        <a:shade val="80000"/>
+      </a:schemeClr>
+    </dgm:linClrLst>
+    <dgm:effectClrLst/>
+    <dgm:txLinClrLst/>
+    <dgm:txFillClrLst meth="repeat">
+      <a:schemeClr val="tx1"/>
+    </dgm:txFillClrLst>
+    <dgm:txEffectClrLst/>
+  </dgm:styleLbl>
+  <dgm:styleLbl name="parChTrans1D4">
+    <dgm:fillClrLst meth="repeat">
+      <a:schemeClr val="accent1"/>
+    </dgm:fillClrLst>
+    <dgm:linClrLst meth="repeat">
+      <a:schemeClr val="accent1">
+        <a:shade val="80000"/>
+      </a:schemeClr>
+    </dgm:linClrLst>
+    <dgm:effectClrLst/>
+    <dgm:txLinClrLst/>
+    <dgm:txFillClrLst meth="repeat">
+      <a:schemeClr val="tx1"/>
+    </dgm:txFillClrLst>
+    <dgm:txEffectClrLst/>
+  </dgm:styleLbl>
+  <dgm:styleLbl name="fgAcc1">
+    <dgm:fillClrLst meth="repeat">
+      <a:schemeClr val="lt1">
+        <a:alpha val="90000"/>
+      </a:schemeClr>
+    </dgm:fillClrLst>
+    <dgm:linClrLst meth="repeat">
+      <a:schemeClr val="accent1"/>
+    </dgm:linClrLst>
+    <dgm:effectClrLst/>
+    <dgm:txLinClrLst/>
+    <dgm:txFillClrLst meth="repeat">
+      <a:schemeClr val="dk1"/>
+    </dgm:txFillClrLst>
+    <dgm:txEffectClrLst/>
+  </dgm:styleLbl>
+  <dgm:styleLbl name="conFgAcc1">
+    <dgm:fillClrLst meth="repeat">
+      <a:schemeClr val="lt1">
+        <a:alpha val="90000"/>
+      </a:schemeClr>
+    </dgm:fillClrLst>
+    <dgm:linClrLst meth="repeat">
+      <a:schemeClr val="accent1"/>
+    </dgm:linClrLst>
+    <dgm:effectClrLst/>
+    <dgm:txLinClrLst/>
+    <dgm:txFillClrLst meth="repeat">
+      <a:schemeClr val="dk1"/>
+    </dgm:txFillClrLst>
+    <dgm:txEffectClrLst/>
+  </dgm:styleLbl>
+  <dgm:styleLbl name="alignAcc1">
+    <dgm:fillClrLst meth="repeat">
+      <a:schemeClr val="lt1">
+        <a:alpha val="90000"/>
+      </a:schemeClr>
+    </dgm:fillClrLst>
+    <dgm:linClrLst meth="repeat">
+      <a:schemeClr val="accent1"/>
+    </dgm:linClrLst>
+    <dgm:effectClrLst/>
+    <dgm:txLinClrLst/>
+    <dgm:txFillClrLst meth="repeat">
+      <a:schemeClr val="dk1"/>
+    </dgm:txFillClrLst>
+    <dgm:txEffectClrLst/>
+  </dgm:styleLbl>
+  <dgm:styleLbl name="trAlignAcc1">
+    <dgm:fillClrLst meth="repeat">
+      <a:schemeClr val="lt1">
+        <a:alpha val="40000"/>
+      </a:schemeClr>
+    </dgm:fillClrLst>
+    <dgm:linClrLst meth="repeat">
+      <a:schemeClr val="accent1"/>
+    </dgm:linClrLst>
+    <dgm:effectClrLst/>
+    <dgm:txLinClrLst/>
+    <dgm:txFillClrLst meth="repeat">
+      <a:schemeClr val="dk1"/>
+    </dgm:txFillClrLst>
+    <dgm:txEffectClrLst/>
+  </dgm:styleLbl>
+  <dgm:styleLbl name="bgAcc1">
+    <dgm:fillClrLst meth="repeat">
+      <a:schemeClr val="lt1">
+        <a:alpha val="90000"/>
+      </a:schemeClr>
+    </dgm:fillClrLst>
+    <dgm:linClrLst meth="repeat">
+      <a:schemeClr val="accent1"/>
+    </dgm:linClrLst>
+    <dgm:effectClrLst/>
+    <dgm:txLinClrLst/>
+    <dgm:txFillClrLst meth="repeat">
+      <a:schemeClr val="dk1"/>
+    </dgm:txFillClrLst>
+    <dgm:txEffectClrLst/>
+  </dgm:styleLbl>
+  <dgm:styleLbl name="solidFgAcc1">
+    <dgm:fillClrLst meth="repeat">
+      <a:schemeClr val="lt1"/>
+    </dgm:fillClrLst>
+    <dgm:linClrLst meth="repeat">
+      <a:schemeClr val="accent1"/>
+    </dgm:linClrLst>
+    <dgm:effectClrLst/>
+    <dgm:txLinClrLst/>
+    <dgm:txFillClrLst meth="repeat">
+      <a:schemeClr val="dk1"/>
+    </dgm:txFillClrLst>
+    <dgm:txEffectClrLst/>
+  </dgm:styleLbl>
+  <dgm:styleLbl name="solidAlignAcc1">
+    <dgm:fillClrLst meth="repeat">
+      <a:schemeClr val="lt1"/>
+    </dgm:fillClrLst>
+    <dgm:linClrLst meth="repeat">
+      <a:schemeClr val="accent1"/>
+    </dgm:linClrLst>
+    <dgm:effectClrLst/>
+    <dgm:txLinClrLst/>
+    <dgm:txFillClrLst meth="repeat">
+      <a:schemeClr val="dk1"/>
+    </dgm:txFillClrLst>
+    <dgm:txEffectClrLst/>
+  </dgm:styleLbl>
+  <dgm:styleLbl name="solidBgAcc1">
+    <dgm:fillClrLst meth="repeat">
+      <a:schemeClr val="lt1"/>
+    </dgm:fillClrLst>
+    <dgm:linClrLst meth="repeat">
+      <a:schemeClr val="accent1"/>
+    </dgm:linClrLst>
+    <dgm:effectClrLst/>
+    <dgm:txLinClrLst/>
+    <dgm:txFillClrLst meth="repeat">
+      <a:schemeClr val="dk1"/>
+    </dgm:txFillClrLst>
+    <dgm:txEffectClrLst/>
+  </dgm:styleLbl>
+  <dgm:styleLbl name="fgAccFollowNode1">
+    <dgm:fillClrLst meth="repeat">
+      <a:schemeClr val="accent1">
+        <a:alpha val="90000"/>
+        <a:tint val="40000"/>
+      </a:schemeClr>
+    </dgm:fillClrLst>
+    <dgm:linClrLst meth="repeat">
+      <a:schemeClr val="accent1">
+        <a:alpha val="90000"/>
+        <a:tint val="40000"/>
+      </a:schemeClr>
+    </dgm:linClrLst>
+    <dgm:effectClrLst/>
+    <dgm:txLinClrLst/>
+    <dgm:txFillClrLst meth="repeat">
+      <a:schemeClr val="dk1"/>
+    </dgm:txFillClrLst>
+    <dgm:txEffectClrLst/>
+  </dgm:styleLbl>
+  <dgm:styleLbl name="alignAccFollowNode1">
+    <dgm:fillClrLst meth="repeat">
+      <a:schemeClr val="accent1">
+        <a:alpha val="90000"/>
+        <a:tint val="40000"/>
+      </a:schemeClr>
+    </dgm:fillClrLst>
+    <dgm:linClrLst meth="repeat">
+      <a:schemeClr val="accent1">
+        <a:alpha val="90000"/>
+        <a:tint val="40000"/>
+      </a:schemeClr>
+    </dgm:linClrLst>
+    <dgm:effectClrLst/>
+    <dgm:txLinClrLst/>
+    <dgm:txFillClrLst meth="repeat">
+      <a:schemeClr val="dk1"/>
+    </dgm:txFillClrLst>
+    <dgm:txEffectClrLst/>
+  </dgm:styleLbl>
+  <dgm:styleLbl name="bgAccFollowNode1">
+    <dgm:fillClrLst meth="repeat">
+      <a:schemeClr val="accent1">
+        <a:alpha val="90000"/>
+        <a:tint val="40000"/>
+      </a:schemeClr>
+    </dgm:fillClrLst>
+    <dgm:linClrLst meth="repeat">
+      <a:schemeClr val="accent1">
+        <a:alpha val="90000"/>
+        <a:tint val="40000"/>
+      </a:schemeClr>
+    </dgm:linClrLst>
+    <dgm:effectClrLst/>
+    <dgm:txLinClrLst/>
+    <dgm:txFillClrLst meth="repeat">
+      <a:schemeClr val="dk1"/>
+    </dgm:txFillClrLst>
+    <dgm:txEffectClrLst/>
+  </dgm:styleLbl>
+  <dgm:styleLbl name="fgAcc0">
+    <dgm:fillClrLst meth="repeat">
+      <a:schemeClr val="lt1">
+        <a:alpha val="90000"/>
+      </a:schemeClr>
+    </dgm:fillClrLst>
+    <dgm:linClrLst meth="repeat">
+      <a:schemeClr val="accent1"/>
+    </dgm:linClrLst>
+    <dgm:effectClrLst/>
+    <dgm:txLinClrLst/>
+    <dgm:txFillClrLst meth="repeat">
+      <a:schemeClr val="dk1"/>
+    </dgm:txFillClrLst>
+    <dgm:txEffectClrLst/>
+  </dgm:styleLbl>
+  <dgm:styleLbl name="fgAcc2">
+    <dgm:fillClrLst meth="repeat">
+      <a:schemeClr val="lt1">
+        <a:alpha val="90000"/>
+      </a:schemeClr>
+    </dgm:fillClrLst>
+    <dgm:linClrLst meth="repeat">
+      <a:schemeClr val="accent1"/>
+    </dgm:linClrLst>
+    <dgm:effectClrLst/>
+    <dgm:txLinClrLst/>
+    <dgm:txFillClrLst meth="repeat">
+      <a:schemeClr val="dk1"/>
+    </dgm:txFillClrLst>
+    <dgm:txEffectClrLst/>
+  </dgm:styleLbl>
+  <dgm:styleLbl name="fgAcc3">
+    <dgm:fillClrLst meth="repeat">
+      <a:schemeClr val="lt1">
+        <a:alpha val="90000"/>
+      </a:schemeClr>
+    </dgm:fillClrLst>
+    <dgm:linClrLst meth="repeat">
+      <a:schemeClr val="accent1"/>
+    </dgm:linClrLst>
+    <dgm:effectClrLst/>
+    <dgm:txLinClrLst/>
+    <dgm:txFillClrLst meth="repeat">
+      <a:schemeClr val="dk1"/>
+    </dgm:txFillClrLst>
+    <dgm:txEffectClrLst/>
+  </dgm:styleLbl>
+  <dgm:styleLbl name="fgAcc4">
+    <dgm:fillClrLst meth="repeat">
+      <a:schemeClr val="lt1">
+        <a:alpha val="90000"/>
+      </a:schemeClr>
+    </dgm:fillClrLst>
+    <dgm:linClrLst meth="repeat">
+      <a:schemeClr val="accent1"/>
+    </dgm:linClrLst>
+    <dgm:effectClrLst/>
+    <dgm:txLinClrLst/>
+    <dgm:txFillClrLst meth="repeat">
+      <a:schemeClr val="dk1"/>
+    </dgm:txFillClrLst>
+    <dgm:txEffectClrLst/>
+  </dgm:styleLbl>
+  <dgm:styleLbl name="bgShp">
+    <dgm:fillClrLst meth="repeat">
+      <a:schemeClr val="accent1">
+        <a:tint val="40000"/>
+      </a:schemeClr>
+    </dgm:fillClrLst>
+    <dgm:linClrLst meth="repeat">
+      <a:schemeClr val="accent1"/>
+    </dgm:linClrLst>
+    <dgm:effectClrLst/>
+    <dgm:txLinClrLst/>
+    <dgm:txFillClrLst meth="repeat">
+      <a:schemeClr val="dk1"/>
+    </dgm:txFillClrLst>
+    <dgm:txEffectClrLst/>
+  </dgm:styleLbl>
+  <dgm:styleLbl name="dkBgShp">
+    <dgm:fillClrLst meth="repeat">
+      <a:schemeClr val="accent1">
+        <a:shade val="80000"/>
+      </a:schemeClr>
+    </dgm:fillClrLst>
+    <dgm:linClrLst meth="repeat">
+      <a:schemeClr val="accent1"/>
+    </dgm:linClrLst>
+    <dgm:effectClrLst/>
+    <dgm:txLinClrLst/>
+    <dgm:txFillClrLst meth="repeat">
+      <a:schemeClr val="lt1"/>
+    </dgm:txFillClrLst>
+    <dgm:txEffectClrLst/>
+  </dgm:styleLbl>
+  <dgm:styleLbl name="trBgShp">
+    <dgm:fillClrLst meth="repeat">
+      <a:schemeClr val="accent1">
+        <a:tint val="50000"/>
+        <a:alpha val="40000"/>
+      </a:schemeClr>
+    </dgm:fillClrLst>
+    <dgm:linClrLst meth="repeat">
+      <a:schemeClr val="accent1"/>
+    </dgm:linClrLst>
+    <dgm:effectClrLst/>
+    <dgm:txLinClrLst/>
+    <dgm:txFillClrLst meth="repeat">
+      <a:schemeClr val="lt1"/>
+    </dgm:txFillClrLst>
+    <dgm:txEffectClrLst/>
+  </dgm:styleLbl>
+  <dgm:styleLbl name="fgShp">
+    <dgm:fillClrLst meth="repeat">
+      <a:schemeClr val="accent1">
+        <a:tint val="60000"/>
+      </a:schemeClr>
+    </dgm:fillClrLst>
+    <dgm:linClrLst meth="repeat">
+      <a:schemeClr val="lt1"/>
+    </dgm:linClrLst>
+    <dgm:effectClrLst/>
+    <dgm:txLinClrLst/>
+    <dgm:txFillClrLst meth="repeat">
+      <a:schemeClr val="dk1"/>
+    </dgm:txFillClrLst>
+    <dgm:txEffectClrLst/>
+  </dgm:styleLbl>
+  <dgm:styleLbl name="revTx">
+    <dgm:fillClrLst meth="repeat">
+      <a:schemeClr val="lt1">
+        <a:alpha val="0"/>
+      </a:schemeClr>
+    </dgm:fillClrLst>
+    <dgm:linClrLst meth="repeat">
+      <a:schemeClr val="dk1">
+        <a:alpha val="0"/>
+      </a:schemeClr>
+    </dgm:linClrLst>
+    <dgm:effectClrLst/>
+    <dgm:txLinClrLst/>
+    <dgm:txFillClrLst meth="repeat">
+      <a:schemeClr val="tx1"/>
+    </dgm:txFillClrLst>
+    <dgm:txEffectClrLst/>
+  </dgm:styleLbl>
+</dgm:colorsDef>
+</file>
+
 <file path=word/diagrams/colors2.xml><?xml version="1.0" encoding="utf-8"?>
 <dgm:colorsDef xmlns:dgm="http://schemas.openxmlformats.org/drawingml/2006/diagram" xmlns:a="http://schemas.openxmlformats.org/drawingml/2006/main" uniqueId="urn:microsoft.com/office/officeart/2005/8/colors/accent1_2">
   <dgm:title val=""/>
@@ -12988,6 +13808,201 @@
   <dgm:extLst>
     <a:ext uri="http://schemas.microsoft.com/office/drawing/2008/diagram">
       <dsp:dataModelExt xmlns:dsp="http://schemas.microsoft.com/office/drawing/2008/diagram" relId="rId9" minVer="http://schemas.openxmlformats.org/drawingml/2006/diagram"/>
+    </a:ext>
+  </dgm:extLst>
+</dgm:dataModel>
+</file>
+
+<file path=word/diagrams/data10.xml><?xml version="1.0" encoding="utf-8"?>
+<dgm:dataModel xmlns:dgm="http://schemas.openxmlformats.org/drawingml/2006/diagram" xmlns:a="http://schemas.openxmlformats.org/drawingml/2006/main">
+  <dgm:ptLst>
+    <dgm:pt modelId="{54D133CD-44C3-4D5C-BD35-209B979B1071}" type="doc">
+      <dgm:prSet loTypeId="urn:microsoft.com/office/officeart/2005/8/layout/process1" loCatId="process" qsTypeId="urn:microsoft.com/office/officeart/2005/8/quickstyle/simple1" qsCatId="simple" csTypeId="urn:microsoft.com/office/officeart/2005/8/colors/accent1_2" csCatId="accent1" phldr="1"/>
+      <dgm:spPr/>
+    </dgm:pt>
+    <dgm:pt modelId="{45E11880-323D-4DB6-9061-75571293E43D}">
+      <dgm:prSet phldrT="[Text]"/>
+      <dgm:spPr/>
+      <dgm:t>
+        <a:bodyPr/>
+        <a:lstStyle/>
+        <a:p>
+          <a:r>
+            <a:rPr lang="en-US"/>
+            <a:t>1. The server recieves an update request</a:t>
+          </a:r>
+        </a:p>
+      </dgm:t>
+    </dgm:pt>
+    <dgm:pt modelId="{5496A4E4-D55B-4573-A119-A848DC0ED401}" type="parTrans" cxnId="{2889FC79-757F-41F4-BE10-1956B85E99BF}">
+      <dgm:prSet/>
+      <dgm:spPr/>
+      <dgm:t>
+        <a:bodyPr/>
+        <a:lstStyle/>
+        <a:p>
+          <a:endParaRPr lang="en-US"/>
+        </a:p>
+      </dgm:t>
+    </dgm:pt>
+    <dgm:pt modelId="{CFBF495C-1D7B-420D-97A8-908BB6DA9388}" type="sibTrans" cxnId="{2889FC79-757F-41F4-BE10-1956B85E99BF}">
+      <dgm:prSet/>
+      <dgm:spPr/>
+      <dgm:t>
+        <a:bodyPr/>
+        <a:lstStyle/>
+        <a:p>
+          <a:endParaRPr lang="en-US"/>
+        </a:p>
+      </dgm:t>
+    </dgm:pt>
+    <dgm:pt modelId="{31DE9FDF-8448-4502-9792-40AE3B634A71}">
+      <dgm:prSet phldrT="[Text]"/>
+      <dgm:spPr/>
+      <dgm:t>
+        <a:bodyPr/>
+        <a:lstStyle/>
+        <a:p>
+          <a:r>
+            <a:rPr lang="en-US"/>
+            <a:t>2. The server collects the data needed to respond</a:t>
+          </a:r>
+        </a:p>
+      </dgm:t>
+    </dgm:pt>
+    <dgm:pt modelId="{62A4CBA7-5D32-4F89-B440-11FBFD215959}" type="parTrans" cxnId="{2B48D5DE-7E33-4087-9506-8C9F9566539A}">
+      <dgm:prSet/>
+      <dgm:spPr/>
+      <dgm:t>
+        <a:bodyPr/>
+        <a:lstStyle/>
+        <a:p>
+          <a:endParaRPr lang="en-US"/>
+        </a:p>
+      </dgm:t>
+    </dgm:pt>
+    <dgm:pt modelId="{66C3001B-C2B4-4C82-A76B-6A7F5F6FD67C}" type="sibTrans" cxnId="{2B48D5DE-7E33-4087-9506-8C9F9566539A}">
+      <dgm:prSet/>
+      <dgm:spPr/>
+      <dgm:t>
+        <a:bodyPr/>
+        <a:lstStyle/>
+        <a:p>
+          <a:endParaRPr lang="en-US"/>
+        </a:p>
+      </dgm:t>
+    </dgm:pt>
+    <dgm:pt modelId="{A79272CD-B0A8-4F08-8422-D6B5492B3C7D}">
+      <dgm:prSet phldrT="[Text]"/>
+      <dgm:spPr/>
+      <dgm:t>
+        <a:bodyPr/>
+        <a:lstStyle/>
+        <a:p>
+          <a:r>
+            <a:rPr lang="en-US"/>
+            <a:t>3. The server transmits the data to the requestee</a:t>
+          </a:r>
+        </a:p>
+      </dgm:t>
+    </dgm:pt>
+    <dgm:pt modelId="{3E5B134E-963C-4A34-8C7F-AC362879C885}" type="parTrans" cxnId="{34E3F9AC-272C-4899-8050-CE52C96516A4}">
+      <dgm:prSet/>
+      <dgm:spPr/>
+      <dgm:t>
+        <a:bodyPr/>
+        <a:lstStyle/>
+        <a:p>
+          <a:endParaRPr lang="en-US"/>
+        </a:p>
+      </dgm:t>
+    </dgm:pt>
+    <dgm:pt modelId="{43E93CAA-7A6D-4098-AF34-57C1CDD77754}" type="sibTrans" cxnId="{34E3F9AC-272C-4899-8050-CE52C96516A4}">
+      <dgm:prSet/>
+      <dgm:spPr/>
+      <dgm:t>
+        <a:bodyPr/>
+        <a:lstStyle/>
+        <a:p>
+          <a:endParaRPr lang="en-US"/>
+        </a:p>
+      </dgm:t>
+    </dgm:pt>
+    <dgm:pt modelId="{00C71AED-09B0-4948-BEB5-FCD455981325}" type="pres">
+      <dgm:prSet presAssocID="{54D133CD-44C3-4D5C-BD35-209B979B1071}" presName="Name0" presStyleCnt="0">
+        <dgm:presLayoutVars>
+          <dgm:dir/>
+          <dgm:resizeHandles val="exact"/>
+        </dgm:presLayoutVars>
+      </dgm:prSet>
+      <dgm:spPr/>
+    </dgm:pt>
+    <dgm:pt modelId="{483E28EA-6980-493B-A87F-38040C6F1F1C}" type="pres">
+      <dgm:prSet presAssocID="{45E11880-323D-4DB6-9061-75571293E43D}" presName="node" presStyleLbl="node1" presStyleIdx="0" presStyleCnt="3">
+        <dgm:presLayoutVars>
+          <dgm:bulletEnabled val="1"/>
+        </dgm:presLayoutVars>
+      </dgm:prSet>
+      <dgm:spPr/>
+    </dgm:pt>
+    <dgm:pt modelId="{99904A5E-4AC4-45D3-9058-696595573A65}" type="pres">
+      <dgm:prSet presAssocID="{CFBF495C-1D7B-420D-97A8-908BB6DA9388}" presName="sibTrans" presStyleLbl="sibTrans2D1" presStyleIdx="0" presStyleCnt="2"/>
+      <dgm:spPr/>
+    </dgm:pt>
+    <dgm:pt modelId="{7C6E3039-F1FD-42C4-9BF6-A7394BEC1775}" type="pres">
+      <dgm:prSet presAssocID="{CFBF495C-1D7B-420D-97A8-908BB6DA9388}" presName="connectorText" presStyleLbl="sibTrans2D1" presStyleIdx="0" presStyleCnt="2"/>
+      <dgm:spPr/>
+    </dgm:pt>
+    <dgm:pt modelId="{39A7CA3B-6346-4B9B-A682-0C2DA0328A92}" type="pres">
+      <dgm:prSet presAssocID="{31DE9FDF-8448-4502-9792-40AE3B634A71}" presName="node" presStyleLbl="node1" presStyleIdx="1" presStyleCnt="3">
+        <dgm:presLayoutVars>
+          <dgm:bulletEnabled val="1"/>
+        </dgm:presLayoutVars>
+      </dgm:prSet>
+      <dgm:spPr/>
+    </dgm:pt>
+    <dgm:pt modelId="{DE51DD5E-405F-40DA-AF1D-C468FA9E70DE}" type="pres">
+      <dgm:prSet presAssocID="{66C3001B-C2B4-4C82-A76B-6A7F5F6FD67C}" presName="sibTrans" presStyleLbl="sibTrans2D1" presStyleIdx="1" presStyleCnt="2"/>
+      <dgm:spPr/>
+    </dgm:pt>
+    <dgm:pt modelId="{AD4E5E8D-3A9A-40A9-809F-2092A63B38A8}" type="pres">
+      <dgm:prSet presAssocID="{66C3001B-C2B4-4C82-A76B-6A7F5F6FD67C}" presName="connectorText" presStyleLbl="sibTrans2D1" presStyleIdx="1" presStyleCnt="2"/>
+      <dgm:spPr/>
+    </dgm:pt>
+    <dgm:pt modelId="{6427772D-78C0-4007-9536-D92B4EFA3505}" type="pres">
+      <dgm:prSet presAssocID="{A79272CD-B0A8-4F08-8422-D6B5492B3C7D}" presName="node" presStyleLbl="node1" presStyleIdx="2" presStyleCnt="3">
+        <dgm:presLayoutVars>
+          <dgm:bulletEnabled val="1"/>
+        </dgm:presLayoutVars>
+      </dgm:prSet>
+      <dgm:spPr/>
+    </dgm:pt>
+  </dgm:ptLst>
+  <dgm:cxnLst>
+    <dgm:cxn modelId="{39F8BE30-4939-4E68-81D5-841F668210F3}" type="presOf" srcId="{45E11880-323D-4DB6-9061-75571293E43D}" destId="{483E28EA-6980-493B-A87F-38040C6F1F1C}" srcOrd="0" destOrd="0" presId="urn:microsoft.com/office/officeart/2005/8/layout/process1"/>
+    <dgm:cxn modelId="{2214B3D5-2AFB-4131-B971-CDA0A06F1066}" type="presOf" srcId="{CFBF495C-1D7B-420D-97A8-908BB6DA9388}" destId="{7C6E3039-F1FD-42C4-9BF6-A7394BEC1775}" srcOrd="1" destOrd="0" presId="urn:microsoft.com/office/officeart/2005/8/layout/process1"/>
+    <dgm:cxn modelId="{67196284-D907-4755-892E-326595B661FC}" type="presOf" srcId="{31DE9FDF-8448-4502-9792-40AE3B634A71}" destId="{39A7CA3B-6346-4B9B-A682-0C2DA0328A92}" srcOrd="0" destOrd="0" presId="urn:microsoft.com/office/officeart/2005/8/layout/process1"/>
+    <dgm:cxn modelId="{9BC7F6B6-2503-4B63-9EFF-1CB4025F8B39}" type="presOf" srcId="{66C3001B-C2B4-4C82-A76B-6A7F5F6FD67C}" destId="{AD4E5E8D-3A9A-40A9-809F-2092A63B38A8}" srcOrd="1" destOrd="0" presId="urn:microsoft.com/office/officeart/2005/8/layout/process1"/>
+    <dgm:cxn modelId="{13A08E18-1CBA-4C92-888B-A2D224385274}" type="presOf" srcId="{54D133CD-44C3-4D5C-BD35-209B979B1071}" destId="{00C71AED-09B0-4948-BEB5-FCD455981325}" srcOrd="0" destOrd="0" presId="urn:microsoft.com/office/officeart/2005/8/layout/process1"/>
+    <dgm:cxn modelId="{2889FC79-757F-41F4-BE10-1956B85E99BF}" srcId="{54D133CD-44C3-4D5C-BD35-209B979B1071}" destId="{45E11880-323D-4DB6-9061-75571293E43D}" srcOrd="0" destOrd="0" parTransId="{5496A4E4-D55B-4573-A119-A848DC0ED401}" sibTransId="{CFBF495C-1D7B-420D-97A8-908BB6DA9388}"/>
+    <dgm:cxn modelId="{34E3F9AC-272C-4899-8050-CE52C96516A4}" srcId="{54D133CD-44C3-4D5C-BD35-209B979B1071}" destId="{A79272CD-B0A8-4F08-8422-D6B5492B3C7D}" srcOrd="2" destOrd="0" parTransId="{3E5B134E-963C-4A34-8C7F-AC362879C885}" sibTransId="{43E93CAA-7A6D-4098-AF34-57C1CDD77754}"/>
+    <dgm:cxn modelId="{11405A5D-1A2C-43FD-AE55-2894240C1151}" type="presOf" srcId="{66C3001B-C2B4-4C82-A76B-6A7F5F6FD67C}" destId="{DE51DD5E-405F-40DA-AF1D-C468FA9E70DE}" srcOrd="0" destOrd="0" presId="urn:microsoft.com/office/officeart/2005/8/layout/process1"/>
+    <dgm:cxn modelId="{2B48D5DE-7E33-4087-9506-8C9F9566539A}" srcId="{54D133CD-44C3-4D5C-BD35-209B979B1071}" destId="{31DE9FDF-8448-4502-9792-40AE3B634A71}" srcOrd="1" destOrd="0" parTransId="{62A4CBA7-5D32-4F89-B440-11FBFD215959}" sibTransId="{66C3001B-C2B4-4C82-A76B-6A7F5F6FD67C}"/>
+    <dgm:cxn modelId="{CEB73B58-F285-4C0C-9DD1-C9E0F3810EFA}" type="presOf" srcId="{CFBF495C-1D7B-420D-97A8-908BB6DA9388}" destId="{99904A5E-4AC4-45D3-9058-696595573A65}" srcOrd="0" destOrd="0" presId="urn:microsoft.com/office/officeart/2005/8/layout/process1"/>
+    <dgm:cxn modelId="{CA7F28AC-7DE5-47AB-B73A-3D909E919E84}" type="presOf" srcId="{A79272CD-B0A8-4F08-8422-D6B5492B3C7D}" destId="{6427772D-78C0-4007-9536-D92B4EFA3505}" srcOrd="0" destOrd="0" presId="urn:microsoft.com/office/officeart/2005/8/layout/process1"/>
+    <dgm:cxn modelId="{8DD12604-E794-4F7B-9819-09D905199634}" type="presParOf" srcId="{00C71AED-09B0-4948-BEB5-FCD455981325}" destId="{483E28EA-6980-493B-A87F-38040C6F1F1C}" srcOrd="0" destOrd="0" presId="urn:microsoft.com/office/officeart/2005/8/layout/process1"/>
+    <dgm:cxn modelId="{2B564313-311D-4D22-A411-95F025C25E8C}" type="presParOf" srcId="{00C71AED-09B0-4948-BEB5-FCD455981325}" destId="{99904A5E-4AC4-45D3-9058-696595573A65}" srcOrd="1" destOrd="0" presId="urn:microsoft.com/office/officeart/2005/8/layout/process1"/>
+    <dgm:cxn modelId="{DC2B7B2C-115B-419A-8CFD-64AB2EC54734}" type="presParOf" srcId="{99904A5E-4AC4-45D3-9058-696595573A65}" destId="{7C6E3039-F1FD-42C4-9BF6-A7394BEC1775}" srcOrd="0" destOrd="0" presId="urn:microsoft.com/office/officeart/2005/8/layout/process1"/>
+    <dgm:cxn modelId="{09574E48-DBB5-495A-B9D3-E92165652C10}" type="presParOf" srcId="{00C71AED-09B0-4948-BEB5-FCD455981325}" destId="{39A7CA3B-6346-4B9B-A682-0C2DA0328A92}" srcOrd="2" destOrd="0" presId="urn:microsoft.com/office/officeart/2005/8/layout/process1"/>
+    <dgm:cxn modelId="{10949A28-F9B1-4B4E-A254-B35A47C56D51}" type="presParOf" srcId="{00C71AED-09B0-4948-BEB5-FCD455981325}" destId="{DE51DD5E-405F-40DA-AF1D-C468FA9E70DE}" srcOrd="3" destOrd="0" presId="urn:microsoft.com/office/officeart/2005/8/layout/process1"/>
+    <dgm:cxn modelId="{F81E8C05-49B5-4401-8B93-07242D337903}" type="presParOf" srcId="{DE51DD5E-405F-40DA-AF1D-C468FA9E70DE}" destId="{AD4E5E8D-3A9A-40A9-809F-2092A63B38A8}" srcOrd="0" destOrd="0" presId="urn:microsoft.com/office/officeart/2005/8/layout/process1"/>
+    <dgm:cxn modelId="{3032799E-5AB5-47BE-8D06-F19135B0FB9B}" type="presParOf" srcId="{00C71AED-09B0-4948-BEB5-FCD455981325}" destId="{6427772D-78C0-4007-9536-D92B4EFA3505}" srcOrd="4" destOrd="0" presId="urn:microsoft.com/office/officeart/2005/8/layout/process1"/>
+  </dgm:cxnLst>
+  <dgm:bg/>
+  <dgm:whole/>
+  <dgm:extLst>
+    <a:ext uri="http://schemas.microsoft.com/office/drawing/2008/diagram">
+      <dsp:dataModelExt xmlns:dsp="http://schemas.microsoft.com/office/drawing/2008/diagram" relId="rId54" minVer="http://schemas.openxmlformats.org/drawingml/2006/diagram"/>
     </a:ext>
   </dgm:extLst>
 </dgm:dataModel>
@@ -14781,11 +15796,11 @@
 <file path=word/diagrams/data9.xml><?xml version="1.0" encoding="utf-8"?>
 <dgm:dataModel xmlns:dgm="http://schemas.openxmlformats.org/drawingml/2006/diagram" xmlns:a="http://schemas.openxmlformats.org/drawingml/2006/main">
   <dgm:ptLst>
-    <dgm:pt modelId="{54D133CD-44C3-4D5C-BD35-209B979B1071}" type="doc">
+    <dgm:pt modelId="{5465D170-D673-4001-8A96-0A447419EBB7}" type="doc">
       <dgm:prSet loTypeId="urn:microsoft.com/office/officeart/2005/8/layout/process1" loCatId="process" qsTypeId="urn:microsoft.com/office/officeart/2005/8/quickstyle/simple1" qsCatId="simple" csTypeId="urn:microsoft.com/office/officeart/2005/8/colors/accent1_2" csCatId="accent1" phldr="1"/>
       <dgm:spPr/>
     </dgm:pt>
-    <dgm:pt modelId="{45E11880-323D-4DB6-9061-75571293E43D}">
+    <dgm:pt modelId="{EB6918FB-61DD-4867-A38C-6A21DBB63C29}">
       <dgm:prSet phldrT="[Text]"/>
       <dgm:spPr/>
       <dgm:t>
@@ -14794,12 +15809,12 @@
         <a:p>
           <a:r>
             <a:rPr lang="en-US"/>
-            <a:t>1. The server recieves an update request</a:t>
+            <a:t>1. The Robot Librarian is given a search query</a:t>
           </a:r>
         </a:p>
       </dgm:t>
     </dgm:pt>
-    <dgm:pt modelId="{5496A4E4-D55B-4573-A119-A848DC0ED401}" type="parTrans" cxnId="{2889FC79-757F-41F4-BE10-1956B85E99BF}">
+    <dgm:pt modelId="{AFB55AA3-9F2C-4038-80A5-7251B7B1AD05}" type="parTrans" cxnId="{801F9911-50E3-4CF7-AE08-236E237D51BF}">
       <dgm:prSet/>
       <dgm:spPr/>
       <dgm:t>
@@ -14810,7 +15825,7 @@
         </a:p>
       </dgm:t>
     </dgm:pt>
-    <dgm:pt modelId="{CFBF495C-1D7B-420D-97A8-908BB6DA9388}" type="sibTrans" cxnId="{2889FC79-757F-41F4-BE10-1956B85E99BF}">
+    <dgm:pt modelId="{44E4985F-5A70-4A5D-87ED-D7407A087F51}" type="sibTrans" cxnId="{801F9911-50E3-4CF7-AE08-236E237D51BF}">
       <dgm:prSet/>
       <dgm:spPr/>
       <dgm:t>
@@ -14821,7 +15836,7 @@
         </a:p>
       </dgm:t>
     </dgm:pt>
-    <dgm:pt modelId="{31DE9FDF-8448-4502-9792-40AE3B634A71}">
+    <dgm:pt modelId="{D8511428-9C27-4FA0-AE6A-6E7FE88C644C}">
       <dgm:prSet phldrT="[Text]"/>
       <dgm:spPr/>
       <dgm:t>
@@ -14830,12 +15845,12 @@
         <a:p>
           <a:r>
             <a:rPr lang="en-US"/>
-            <a:t>2. The server collects the data needed to respond</a:t>
+            <a:t>2. The Robot Librarian searches moodle with the query</a:t>
           </a:r>
         </a:p>
       </dgm:t>
     </dgm:pt>
-    <dgm:pt modelId="{62A4CBA7-5D32-4F89-B440-11FBFD215959}" type="parTrans" cxnId="{2B48D5DE-7E33-4087-9506-8C9F9566539A}">
+    <dgm:pt modelId="{192F5801-AC15-4D38-9B9C-3CDA6C8871C1}" type="parTrans" cxnId="{1B3CDC1B-E6FC-435C-943D-989D17171779}">
       <dgm:prSet/>
       <dgm:spPr/>
       <dgm:t>
@@ -14846,7 +15861,7 @@
         </a:p>
       </dgm:t>
     </dgm:pt>
-    <dgm:pt modelId="{66C3001B-C2B4-4C82-A76B-6A7F5F6FD67C}" type="sibTrans" cxnId="{2B48D5DE-7E33-4087-9506-8C9F9566539A}">
+    <dgm:pt modelId="{04E7E0C5-C0D1-423D-80F2-AB8DB2C76778}" type="sibTrans" cxnId="{1B3CDC1B-E6FC-435C-943D-989D17171779}">
       <dgm:prSet/>
       <dgm:spPr/>
       <dgm:t>
@@ -14857,7 +15872,7 @@
         </a:p>
       </dgm:t>
     </dgm:pt>
-    <dgm:pt modelId="{A79272CD-B0A8-4F08-8422-D6B5492B3C7D}">
+    <dgm:pt modelId="{37E587A1-51CA-4E35-B99B-39AA8CCAAA04}">
       <dgm:prSet phldrT="[Text]"/>
       <dgm:spPr/>
       <dgm:t>
@@ -14866,12 +15881,12 @@
         <a:p>
           <a:r>
             <a:rPr lang="en-US"/>
-            <a:t>3. The server transmits the data to the requestee</a:t>
+            <a:t>3. The Robot Librarian returns a list of all robot programs that match  the search</a:t>
           </a:r>
         </a:p>
       </dgm:t>
     </dgm:pt>
-    <dgm:pt modelId="{3E5B134E-963C-4A34-8C7F-AC362879C885}" type="parTrans" cxnId="{34E3F9AC-272C-4899-8050-CE52C96516A4}">
+    <dgm:pt modelId="{2AEB5F54-DF05-4C86-A3FB-7C56775E639B}" type="parTrans" cxnId="{1E7E44D0-9020-434F-AAD3-94E275756FEE}">
       <dgm:prSet/>
       <dgm:spPr/>
       <dgm:t>
@@ -14882,7 +15897,7 @@
         </a:p>
       </dgm:t>
     </dgm:pt>
-    <dgm:pt modelId="{43E93CAA-7A6D-4098-AF34-57C1CDD77754}" type="sibTrans" cxnId="{34E3F9AC-272C-4899-8050-CE52C96516A4}">
+    <dgm:pt modelId="{80E08989-2F15-4A60-A3D2-464D3AD55F10}" type="sibTrans" cxnId="{1E7E44D0-9020-434F-AAD3-94E275756FEE}">
       <dgm:prSet/>
       <dgm:spPr/>
       <dgm:t>
@@ -14893,8 +15908,8 @@
         </a:p>
       </dgm:t>
     </dgm:pt>
-    <dgm:pt modelId="{00C71AED-09B0-4948-BEB5-FCD455981325}" type="pres">
-      <dgm:prSet presAssocID="{54D133CD-44C3-4D5C-BD35-209B979B1071}" presName="Name0" presStyleCnt="0">
+    <dgm:pt modelId="{29590B37-AD68-4144-B3A7-A385872EDA2F}" type="pres">
+      <dgm:prSet presAssocID="{5465D170-D673-4001-8A96-0A447419EBB7}" presName="Name0" presStyleCnt="0">
         <dgm:presLayoutVars>
           <dgm:dir/>
           <dgm:resizeHandles val="exact"/>
@@ -14902,40 +15917,40 @@
       </dgm:prSet>
       <dgm:spPr/>
     </dgm:pt>
-    <dgm:pt modelId="{483E28EA-6980-493B-A87F-38040C6F1F1C}" type="pres">
-      <dgm:prSet presAssocID="{45E11880-323D-4DB6-9061-75571293E43D}" presName="node" presStyleLbl="node1" presStyleIdx="0" presStyleCnt="3">
+    <dgm:pt modelId="{D5D66138-E693-4170-A4D5-CA21C63A7175}" type="pres">
+      <dgm:prSet presAssocID="{EB6918FB-61DD-4867-A38C-6A21DBB63C29}" presName="node" presStyleLbl="node1" presStyleIdx="0" presStyleCnt="3">
         <dgm:presLayoutVars>
           <dgm:bulletEnabled val="1"/>
         </dgm:presLayoutVars>
       </dgm:prSet>
       <dgm:spPr/>
     </dgm:pt>
-    <dgm:pt modelId="{99904A5E-4AC4-45D3-9058-696595573A65}" type="pres">
-      <dgm:prSet presAssocID="{CFBF495C-1D7B-420D-97A8-908BB6DA9388}" presName="sibTrans" presStyleLbl="sibTrans2D1" presStyleIdx="0" presStyleCnt="2"/>
+    <dgm:pt modelId="{EC854EDA-BEC9-4677-9647-1ED5B97FC83A}" type="pres">
+      <dgm:prSet presAssocID="{44E4985F-5A70-4A5D-87ED-D7407A087F51}" presName="sibTrans" presStyleLbl="sibTrans2D1" presStyleIdx="0" presStyleCnt="2"/>
       <dgm:spPr/>
     </dgm:pt>
-    <dgm:pt modelId="{7C6E3039-F1FD-42C4-9BF6-A7394BEC1775}" type="pres">
-      <dgm:prSet presAssocID="{CFBF495C-1D7B-420D-97A8-908BB6DA9388}" presName="connectorText" presStyleLbl="sibTrans2D1" presStyleIdx="0" presStyleCnt="2"/>
+    <dgm:pt modelId="{A9E42399-49C4-4F8D-BFF4-8859A022388C}" type="pres">
+      <dgm:prSet presAssocID="{44E4985F-5A70-4A5D-87ED-D7407A087F51}" presName="connectorText" presStyleLbl="sibTrans2D1" presStyleIdx="0" presStyleCnt="2"/>
       <dgm:spPr/>
     </dgm:pt>
-    <dgm:pt modelId="{39A7CA3B-6346-4B9B-A682-0C2DA0328A92}" type="pres">
-      <dgm:prSet presAssocID="{31DE9FDF-8448-4502-9792-40AE3B634A71}" presName="node" presStyleLbl="node1" presStyleIdx="1" presStyleCnt="3">
+    <dgm:pt modelId="{DDE072DC-1D6D-44DE-8F69-B0ADA339BBD9}" type="pres">
+      <dgm:prSet presAssocID="{D8511428-9C27-4FA0-AE6A-6E7FE88C644C}" presName="node" presStyleLbl="node1" presStyleIdx="1" presStyleCnt="3">
         <dgm:presLayoutVars>
           <dgm:bulletEnabled val="1"/>
         </dgm:presLayoutVars>
       </dgm:prSet>
       <dgm:spPr/>
     </dgm:pt>
-    <dgm:pt modelId="{DE51DD5E-405F-40DA-AF1D-C468FA9E70DE}" type="pres">
-      <dgm:prSet presAssocID="{66C3001B-C2B4-4C82-A76B-6A7F5F6FD67C}" presName="sibTrans" presStyleLbl="sibTrans2D1" presStyleIdx="1" presStyleCnt="2"/>
+    <dgm:pt modelId="{CDE34475-D28C-450B-AA31-1EE388FD411D}" type="pres">
+      <dgm:prSet presAssocID="{04E7E0C5-C0D1-423D-80F2-AB8DB2C76778}" presName="sibTrans" presStyleLbl="sibTrans2D1" presStyleIdx="1" presStyleCnt="2"/>
       <dgm:spPr/>
     </dgm:pt>
-    <dgm:pt modelId="{AD4E5E8D-3A9A-40A9-809F-2092A63B38A8}" type="pres">
-      <dgm:prSet presAssocID="{66C3001B-C2B4-4C82-A76B-6A7F5F6FD67C}" presName="connectorText" presStyleLbl="sibTrans2D1" presStyleIdx="1" presStyleCnt="2"/>
+    <dgm:pt modelId="{22DBD415-F826-4D20-967C-23EDCF7DDD31}" type="pres">
+      <dgm:prSet presAssocID="{04E7E0C5-C0D1-423D-80F2-AB8DB2C76778}" presName="connectorText" presStyleLbl="sibTrans2D1" presStyleIdx="1" presStyleCnt="2"/>
       <dgm:spPr/>
     </dgm:pt>
-    <dgm:pt modelId="{6427772D-78C0-4007-9536-D92B4EFA3505}" type="pres">
-      <dgm:prSet presAssocID="{A79272CD-B0A8-4F08-8422-D6B5492B3C7D}" presName="node" presStyleLbl="node1" presStyleIdx="2" presStyleCnt="3">
+    <dgm:pt modelId="{AC43AA26-023B-4730-B217-2DDA7F699F5A}" type="pres">
+      <dgm:prSet presAssocID="{37E587A1-51CA-4E35-B99B-39AA8CCAAA04}" presName="node" presStyleLbl="node1" presStyleIdx="2" presStyleCnt="3">
         <dgm:presLayoutVars>
           <dgm:bulletEnabled val="1"/>
         </dgm:presLayoutVars>
@@ -14944,24 +15959,24 @@
     </dgm:pt>
   </dgm:ptLst>
   <dgm:cxnLst>
-    <dgm:cxn modelId="{39F8BE30-4939-4E68-81D5-841F668210F3}" type="presOf" srcId="{45E11880-323D-4DB6-9061-75571293E43D}" destId="{483E28EA-6980-493B-A87F-38040C6F1F1C}" srcOrd="0" destOrd="0" presId="urn:microsoft.com/office/officeart/2005/8/layout/process1"/>
-    <dgm:cxn modelId="{2214B3D5-2AFB-4131-B971-CDA0A06F1066}" type="presOf" srcId="{CFBF495C-1D7B-420D-97A8-908BB6DA9388}" destId="{7C6E3039-F1FD-42C4-9BF6-A7394BEC1775}" srcOrd="1" destOrd="0" presId="urn:microsoft.com/office/officeart/2005/8/layout/process1"/>
-    <dgm:cxn modelId="{67196284-D907-4755-892E-326595B661FC}" type="presOf" srcId="{31DE9FDF-8448-4502-9792-40AE3B634A71}" destId="{39A7CA3B-6346-4B9B-A682-0C2DA0328A92}" srcOrd="0" destOrd="0" presId="urn:microsoft.com/office/officeart/2005/8/layout/process1"/>
-    <dgm:cxn modelId="{9BC7F6B6-2503-4B63-9EFF-1CB4025F8B39}" type="presOf" srcId="{66C3001B-C2B4-4C82-A76B-6A7F5F6FD67C}" destId="{AD4E5E8D-3A9A-40A9-809F-2092A63B38A8}" srcOrd="1" destOrd="0" presId="urn:microsoft.com/office/officeart/2005/8/layout/process1"/>
-    <dgm:cxn modelId="{13A08E18-1CBA-4C92-888B-A2D224385274}" type="presOf" srcId="{54D133CD-44C3-4D5C-BD35-209B979B1071}" destId="{00C71AED-09B0-4948-BEB5-FCD455981325}" srcOrd="0" destOrd="0" presId="urn:microsoft.com/office/officeart/2005/8/layout/process1"/>
-    <dgm:cxn modelId="{2889FC79-757F-41F4-BE10-1956B85E99BF}" srcId="{54D133CD-44C3-4D5C-BD35-209B979B1071}" destId="{45E11880-323D-4DB6-9061-75571293E43D}" srcOrd="0" destOrd="0" parTransId="{5496A4E4-D55B-4573-A119-A848DC0ED401}" sibTransId="{CFBF495C-1D7B-420D-97A8-908BB6DA9388}"/>
-    <dgm:cxn modelId="{34E3F9AC-272C-4899-8050-CE52C96516A4}" srcId="{54D133CD-44C3-4D5C-BD35-209B979B1071}" destId="{A79272CD-B0A8-4F08-8422-D6B5492B3C7D}" srcOrd="2" destOrd="0" parTransId="{3E5B134E-963C-4A34-8C7F-AC362879C885}" sibTransId="{43E93CAA-7A6D-4098-AF34-57C1CDD77754}"/>
-    <dgm:cxn modelId="{11405A5D-1A2C-43FD-AE55-2894240C1151}" type="presOf" srcId="{66C3001B-C2B4-4C82-A76B-6A7F5F6FD67C}" destId="{DE51DD5E-405F-40DA-AF1D-C468FA9E70DE}" srcOrd="0" destOrd="0" presId="urn:microsoft.com/office/officeart/2005/8/layout/process1"/>
-    <dgm:cxn modelId="{2B48D5DE-7E33-4087-9506-8C9F9566539A}" srcId="{54D133CD-44C3-4D5C-BD35-209B979B1071}" destId="{31DE9FDF-8448-4502-9792-40AE3B634A71}" srcOrd="1" destOrd="0" parTransId="{62A4CBA7-5D32-4F89-B440-11FBFD215959}" sibTransId="{66C3001B-C2B4-4C82-A76B-6A7F5F6FD67C}"/>
-    <dgm:cxn modelId="{CEB73B58-F285-4C0C-9DD1-C9E0F3810EFA}" type="presOf" srcId="{CFBF495C-1D7B-420D-97A8-908BB6DA9388}" destId="{99904A5E-4AC4-45D3-9058-696595573A65}" srcOrd="0" destOrd="0" presId="urn:microsoft.com/office/officeart/2005/8/layout/process1"/>
-    <dgm:cxn modelId="{CA7F28AC-7DE5-47AB-B73A-3D909E919E84}" type="presOf" srcId="{A79272CD-B0A8-4F08-8422-D6B5492B3C7D}" destId="{6427772D-78C0-4007-9536-D92B4EFA3505}" srcOrd="0" destOrd="0" presId="urn:microsoft.com/office/officeart/2005/8/layout/process1"/>
-    <dgm:cxn modelId="{8DD12604-E794-4F7B-9819-09D905199634}" type="presParOf" srcId="{00C71AED-09B0-4948-BEB5-FCD455981325}" destId="{483E28EA-6980-493B-A87F-38040C6F1F1C}" srcOrd="0" destOrd="0" presId="urn:microsoft.com/office/officeart/2005/8/layout/process1"/>
-    <dgm:cxn modelId="{2B564313-311D-4D22-A411-95F025C25E8C}" type="presParOf" srcId="{00C71AED-09B0-4948-BEB5-FCD455981325}" destId="{99904A5E-4AC4-45D3-9058-696595573A65}" srcOrd="1" destOrd="0" presId="urn:microsoft.com/office/officeart/2005/8/layout/process1"/>
-    <dgm:cxn modelId="{DC2B7B2C-115B-419A-8CFD-64AB2EC54734}" type="presParOf" srcId="{99904A5E-4AC4-45D3-9058-696595573A65}" destId="{7C6E3039-F1FD-42C4-9BF6-A7394BEC1775}" srcOrd="0" destOrd="0" presId="urn:microsoft.com/office/officeart/2005/8/layout/process1"/>
-    <dgm:cxn modelId="{09574E48-DBB5-495A-B9D3-E92165652C10}" type="presParOf" srcId="{00C71AED-09B0-4948-BEB5-FCD455981325}" destId="{39A7CA3B-6346-4B9B-A682-0C2DA0328A92}" srcOrd="2" destOrd="0" presId="urn:microsoft.com/office/officeart/2005/8/layout/process1"/>
-    <dgm:cxn modelId="{10949A28-F9B1-4B4E-A254-B35A47C56D51}" type="presParOf" srcId="{00C71AED-09B0-4948-BEB5-FCD455981325}" destId="{DE51DD5E-405F-40DA-AF1D-C468FA9E70DE}" srcOrd="3" destOrd="0" presId="urn:microsoft.com/office/officeart/2005/8/layout/process1"/>
-    <dgm:cxn modelId="{F81E8C05-49B5-4401-8B93-07242D337903}" type="presParOf" srcId="{DE51DD5E-405F-40DA-AF1D-C468FA9E70DE}" destId="{AD4E5E8D-3A9A-40A9-809F-2092A63B38A8}" srcOrd="0" destOrd="0" presId="urn:microsoft.com/office/officeart/2005/8/layout/process1"/>
-    <dgm:cxn modelId="{3032799E-5AB5-47BE-8D06-F19135B0FB9B}" type="presParOf" srcId="{00C71AED-09B0-4948-BEB5-FCD455981325}" destId="{6427772D-78C0-4007-9536-D92B4EFA3505}" srcOrd="4" destOrd="0" presId="urn:microsoft.com/office/officeart/2005/8/layout/process1"/>
+    <dgm:cxn modelId="{A7C27570-613D-46C8-8E0E-67DF75674C8C}" type="presOf" srcId="{D8511428-9C27-4FA0-AE6A-6E7FE88C644C}" destId="{DDE072DC-1D6D-44DE-8F69-B0ADA339BBD9}" srcOrd="0" destOrd="0" presId="urn:microsoft.com/office/officeart/2005/8/layout/process1"/>
+    <dgm:cxn modelId="{801F9911-50E3-4CF7-AE08-236E237D51BF}" srcId="{5465D170-D673-4001-8A96-0A447419EBB7}" destId="{EB6918FB-61DD-4867-A38C-6A21DBB63C29}" srcOrd="0" destOrd="0" parTransId="{AFB55AA3-9F2C-4038-80A5-7251B7B1AD05}" sibTransId="{44E4985F-5A70-4A5D-87ED-D7407A087F51}"/>
+    <dgm:cxn modelId="{E5293A72-1785-4106-AF2D-B707356B3C1E}" type="presOf" srcId="{04E7E0C5-C0D1-423D-80F2-AB8DB2C76778}" destId="{22DBD415-F826-4D20-967C-23EDCF7DDD31}" srcOrd="1" destOrd="0" presId="urn:microsoft.com/office/officeart/2005/8/layout/process1"/>
+    <dgm:cxn modelId="{F6EE0A22-E5C7-4C92-A822-1CA0D3581DF9}" type="presOf" srcId="{EB6918FB-61DD-4867-A38C-6A21DBB63C29}" destId="{D5D66138-E693-4170-A4D5-CA21C63A7175}" srcOrd="0" destOrd="0" presId="urn:microsoft.com/office/officeart/2005/8/layout/process1"/>
+    <dgm:cxn modelId="{1B3CDC1B-E6FC-435C-943D-989D17171779}" srcId="{5465D170-D673-4001-8A96-0A447419EBB7}" destId="{D8511428-9C27-4FA0-AE6A-6E7FE88C644C}" srcOrd="1" destOrd="0" parTransId="{192F5801-AC15-4D38-9B9C-3CDA6C8871C1}" sibTransId="{04E7E0C5-C0D1-423D-80F2-AB8DB2C76778}"/>
+    <dgm:cxn modelId="{2CDC58A1-31AB-40FB-A39F-78CF46B7FF1F}" type="presOf" srcId="{37E587A1-51CA-4E35-B99B-39AA8CCAAA04}" destId="{AC43AA26-023B-4730-B217-2DDA7F699F5A}" srcOrd="0" destOrd="0" presId="urn:microsoft.com/office/officeart/2005/8/layout/process1"/>
+    <dgm:cxn modelId="{E7D84DD1-CCFD-4B50-BEDA-CB38F78324CF}" type="presOf" srcId="{44E4985F-5A70-4A5D-87ED-D7407A087F51}" destId="{A9E42399-49C4-4F8D-BFF4-8859A022388C}" srcOrd="1" destOrd="0" presId="urn:microsoft.com/office/officeart/2005/8/layout/process1"/>
+    <dgm:cxn modelId="{C23519D7-6C63-40ED-BACF-A63831123AFE}" type="presOf" srcId="{04E7E0C5-C0D1-423D-80F2-AB8DB2C76778}" destId="{CDE34475-D28C-450B-AA31-1EE388FD411D}" srcOrd="0" destOrd="0" presId="urn:microsoft.com/office/officeart/2005/8/layout/process1"/>
+    <dgm:cxn modelId="{1E7E44D0-9020-434F-AAD3-94E275756FEE}" srcId="{5465D170-D673-4001-8A96-0A447419EBB7}" destId="{37E587A1-51CA-4E35-B99B-39AA8CCAAA04}" srcOrd="2" destOrd="0" parTransId="{2AEB5F54-DF05-4C86-A3FB-7C56775E639B}" sibTransId="{80E08989-2F15-4A60-A3D2-464D3AD55F10}"/>
+    <dgm:cxn modelId="{CA885572-A91F-491F-84CB-707A662DC0B3}" type="presOf" srcId="{5465D170-D673-4001-8A96-0A447419EBB7}" destId="{29590B37-AD68-4144-B3A7-A385872EDA2F}" srcOrd="0" destOrd="0" presId="urn:microsoft.com/office/officeart/2005/8/layout/process1"/>
+    <dgm:cxn modelId="{E9B34000-F729-4203-97C5-6442EB124AFF}" type="presOf" srcId="{44E4985F-5A70-4A5D-87ED-D7407A087F51}" destId="{EC854EDA-BEC9-4677-9647-1ED5B97FC83A}" srcOrd="0" destOrd="0" presId="urn:microsoft.com/office/officeart/2005/8/layout/process1"/>
+    <dgm:cxn modelId="{7B88335C-CB97-445E-9E45-6B8EB3977E9E}" type="presParOf" srcId="{29590B37-AD68-4144-B3A7-A385872EDA2F}" destId="{D5D66138-E693-4170-A4D5-CA21C63A7175}" srcOrd="0" destOrd="0" presId="urn:microsoft.com/office/officeart/2005/8/layout/process1"/>
+    <dgm:cxn modelId="{6BBD8E42-CB1F-4AFD-85D1-6281058CF989}" type="presParOf" srcId="{29590B37-AD68-4144-B3A7-A385872EDA2F}" destId="{EC854EDA-BEC9-4677-9647-1ED5B97FC83A}" srcOrd="1" destOrd="0" presId="urn:microsoft.com/office/officeart/2005/8/layout/process1"/>
+    <dgm:cxn modelId="{60C9C2BE-411F-4470-A62A-36A007C4271E}" type="presParOf" srcId="{EC854EDA-BEC9-4677-9647-1ED5B97FC83A}" destId="{A9E42399-49C4-4F8D-BFF4-8859A022388C}" srcOrd="0" destOrd="0" presId="urn:microsoft.com/office/officeart/2005/8/layout/process1"/>
+    <dgm:cxn modelId="{E6EB5548-BB3C-4F44-A42E-125A1B8513B4}" type="presParOf" srcId="{29590B37-AD68-4144-B3A7-A385872EDA2F}" destId="{DDE072DC-1D6D-44DE-8F69-B0ADA339BBD9}" srcOrd="2" destOrd="0" presId="urn:microsoft.com/office/officeart/2005/8/layout/process1"/>
+    <dgm:cxn modelId="{9DE88D5E-51C9-461A-AD61-4E820579D5D1}" type="presParOf" srcId="{29590B37-AD68-4144-B3A7-A385872EDA2F}" destId="{CDE34475-D28C-450B-AA31-1EE388FD411D}" srcOrd="3" destOrd="0" presId="urn:microsoft.com/office/officeart/2005/8/layout/process1"/>
+    <dgm:cxn modelId="{4AD03425-5D4A-4029-9D86-80F9CA3497A0}" type="presParOf" srcId="{CDE34475-D28C-450B-AA31-1EE388FD411D}" destId="{22DBD415-F826-4D20-967C-23EDCF7DDD31}" srcOrd="0" destOrd="0" presId="urn:microsoft.com/office/officeart/2005/8/layout/process1"/>
+    <dgm:cxn modelId="{FEC535B2-0A56-4CBA-81AB-5F5AC67852A2}" type="presParOf" srcId="{29590B37-AD68-4144-B3A7-A385872EDA2F}" destId="{AC43AA26-023B-4730-B217-2DDA7F699F5A}" srcOrd="4" destOrd="0" presId="urn:microsoft.com/office/officeart/2005/8/layout/process1"/>
   </dgm:cxnLst>
   <dgm:bg/>
   <dgm:whole/>
@@ -15659,6 +16674,398 @@
       <dsp:txXfrm>
         <a:off x="4751130" y="298926"/>
         <a:ext cx="794106" cy="954902"/>
+      </dsp:txXfrm>
+    </dsp:sp>
+  </dsp:spTree>
+</dsp:drawing>
+</file>
+
+<file path=word/diagrams/drawing10.xml><?xml version="1.0" encoding="utf-8"?>
+<dsp:drawing xmlns:dgm="http://schemas.openxmlformats.org/drawingml/2006/diagram" xmlns:dsp="http://schemas.microsoft.com/office/drawing/2008/diagram" xmlns:a="http://schemas.openxmlformats.org/drawingml/2006/main">
+  <dsp:spTree>
+    <dsp:nvGrpSpPr>
+      <dsp:cNvPr id="0" name=""/>
+      <dsp:cNvGrpSpPr/>
+    </dsp:nvGrpSpPr>
+    <dsp:grpSpPr/>
+    <dsp:sp modelId="{483E28EA-6980-493B-A87F-38040C6F1F1C}">
+      <dsp:nvSpPr>
+        <dsp:cNvPr id="0" name=""/>
+        <dsp:cNvSpPr/>
+      </dsp:nvSpPr>
+      <dsp:spPr>
+        <a:xfrm>
+          <a:off x="4822" y="854310"/>
+          <a:ext cx="1441251" cy="1491779"/>
+        </a:xfrm>
+        <a:prstGeom prst="roundRect">
+          <a:avLst>
+            <a:gd name="adj" fmla="val 10000"/>
+          </a:avLst>
+        </a:prstGeom>
+        <a:solidFill>
+          <a:schemeClr val="accent1">
+            <a:hueOff val="0"/>
+            <a:satOff val="0"/>
+            <a:lumOff val="0"/>
+            <a:alphaOff val="0"/>
+          </a:schemeClr>
+        </a:solidFill>
+        <a:ln w="12700" cap="flat" cmpd="sng" algn="ctr">
+          <a:solidFill>
+            <a:schemeClr val="lt1">
+              <a:hueOff val="0"/>
+              <a:satOff val="0"/>
+              <a:lumOff val="0"/>
+              <a:alphaOff val="0"/>
+            </a:schemeClr>
+          </a:solidFill>
+          <a:prstDash val="solid"/>
+          <a:miter lim="800000"/>
+        </a:ln>
+        <a:effectLst/>
+      </dsp:spPr>
+      <dsp:style>
+        <a:lnRef idx="2">
+          <a:scrgbClr r="0" g="0" b="0"/>
+        </a:lnRef>
+        <a:fillRef idx="1">
+          <a:scrgbClr r="0" g="0" b="0"/>
+        </a:fillRef>
+        <a:effectRef idx="0">
+          <a:scrgbClr r="0" g="0" b="0"/>
+        </a:effectRef>
+        <a:fontRef idx="minor">
+          <a:schemeClr val="lt1"/>
+        </a:fontRef>
+      </dsp:style>
+      <dsp:txBody>
+        <a:bodyPr spcFirstLastPara="0" vert="horz" wrap="square" lIns="68580" tIns="68580" rIns="68580" bIns="68580" numCol="1" spcCol="1270" anchor="ctr" anchorCtr="0">
+          <a:noAutofit/>
+        </a:bodyPr>
+        <a:lstStyle/>
+        <a:p>
+          <a:pPr marL="0" lvl="0" indent="0" algn="ctr" defTabSz="800100">
+            <a:lnSpc>
+              <a:spcPct val="90000"/>
+            </a:lnSpc>
+            <a:spcBef>
+              <a:spcPct val="0"/>
+            </a:spcBef>
+            <a:spcAft>
+              <a:spcPct val="35000"/>
+            </a:spcAft>
+            <a:buNone/>
+          </a:pPr>
+          <a:r>
+            <a:rPr lang="en-US" sz="1800" kern="1200"/>
+            <a:t>1. The server recieves an update request</a:t>
+          </a:r>
+        </a:p>
+      </dsp:txBody>
+      <dsp:txXfrm>
+        <a:off x="47035" y="896523"/>
+        <a:ext cx="1356825" cy="1407353"/>
+      </dsp:txXfrm>
+    </dsp:sp>
+    <dsp:sp modelId="{99904A5E-4AC4-45D3-9058-696595573A65}">
+      <dsp:nvSpPr>
+        <dsp:cNvPr id="0" name=""/>
+        <dsp:cNvSpPr/>
+      </dsp:nvSpPr>
+      <dsp:spPr>
+        <a:xfrm>
+          <a:off x="1590198" y="1421484"/>
+          <a:ext cx="305545" cy="357430"/>
+        </a:xfrm>
+        <a:prstGeom prst="rightArrow">
+          <a:avLst>
+            <a:gd name="adj1" fmla="val 60000"/>
+            <a:gd name="adj2" fmla="val 50000"/>
+          </a:avLst>
+        </a:prstGeom>
+        <a:solidFill>
+          <a:schemeClr val="accent1">
+            <a:tint val="60000"/>
+            <a:hueOff val="0"/>
+            <a:satOff val="0"/>
+            <a:lumOff val="0"/>
+            <a:alphaOff val="0"/>
+          </a:schemeClr>
+        </a:solidFill>
+        <a:ln>
+          <a:noFill/>
+        </a:ln>
+        <a:effectLst/>
+      </dsp:spPr>
+      <dsp:style>
+        <a:lnRef idx="0">
+          <a:scrgbClr r="0" g="0" b="0"/>
+        </a:lnRef>
+        <a:fillRef idx="1">
+          <a:scrgbClr r="0" g="0" b="0"/>
+        </a:fillRef>
+        <a:effectRef idx="0">
+          <a:scrgbClr r="0" g="0" b="0"/>
+        </a:effectRef>
+        <a:fontRef idx="minor">
+          <a:schemeClr val="lt1"/>
+        </a:fontRef>
+      </dsp:style>
+      <dsp:txBody>
+        <a:bodyPr spcFirstLastPara="0" vert="horz" wrap="square" lIns="0" tIns="0" rIns="0" bIns="0" numCol="1" spcCol="1270" anchor="ctr" anchorCtr="0">
+          <a:noAutofit/>
+        </a:bodyPr>
+        <a:lstStyle/>
+        <a:p>
+          <a:pPr marL="0" lvl="0" indent="0" algn="ctr" defTabSz="622300">
+            <a:lnSpc>
+              <a:spcPct val="90000"/>
+            </a:lnSpc>
+            <a:spcBef>
+              <a:spcPct val="0"/>
+            </a:spcBef>
+            <a:spcAft>
+              <a:spcPct val="35000"/>
+            </a:spcAft>
+            <a:buNone/>
+          </a:pPr>
+          <a:endParaRPr lang="en-US" sz="1400" kern="1200"/>
+        </a:p>
+      </dsp:txBody>
+      <dsp:txXfrm>
+        <a:off x="1590198" y="1492970"/>
+        <a:ext cx="213882" cy="214458"/>
+      </dsp:txXfrm>
+    </dsp:sp>
+    <dsp:sp modelId="{39A7CA3B-6346-4B9B-A682-0C2DA0328A92}">
+      <dsp:nvSpPr>
+        <dsp:cNvPr id="0" name=""/>
+        <dsp:cNvSpPr/>
+      </dsp:nvSpPr>
+      <dsp:spPr>
+        <a:xfrm>
+          <a:off x="2022574" y="854310"/>
+          <a:ext cx="1441251" cy="1491779"/>
+        </a:xfrm>
+        <a:prstGeom prst="roundRect">
+          <a:avLst>
+            <a:gd name="adj" fmla="val 10000"/>
+          </a:avLst>
+        </a:prstGeom>
+        <a:solidFill>
+          <a:schemeClr val="accent1">
+            <a:hueOff val="0"/>
+            <a:satOff val="0"/>
+            <a:lumOff val="0"/>
+            <a:alphaOff val="0"/>
+          </a:schemeClr>
+        </a:solidFill>
+        <a:ln w="12700" cap="flat" cmpd="sng" algn="ctr">
+          <a:solidFill>
+            <a:schemeClr val="lt1">
+              <a:hueOff val="0"/>
+              <a:satOff val="0"/>
+              <a:lumOff val="0"/>
+              <a:alphaOff val="0"/>
+            </a:schemeClr>
+          </a:solidFill>
+          <a:prstDash val="solid"/>
+          <a:miter lim="800000"/>
+        </a:ln>
+        <a:effectLst/>
+      </dsp:spPr>
+      <dsp:style>
+        <a:lnRef idx="2">
+          <a:scrgbClr r="0" g="0" b="0"/>
+        </a:lnRef>
+        <a:fillRef idx="1">
+          <a:scrgbClr r="0" g="0" b="0"/>
+        </a:fillRef>
+        <a:effectRef idx="0">
+          <a:scrgbClr r="0" g="0" b="0"/>
+        </a:effectRef>
+        <a:fontRef idx="minor">
+          <a:schemeClr val="lt1"/>
+        </a:fontRef>
+      </dsp:style>
+      <dsp:txBody>
+        <a:bodyPr spcFirstLastPara="0" vert="horz" wrap="square" lIns="68580" tIns="68580" rIns="68580" bIns="68580" numCol="1" spcCol="1270" anchor="ctr" anchorCtr="0">
+          <a:noAutofit/>
+        </a:bodyPr>
+        <a:lstStyle/>
+        <a:p>
+          <a:pPr marL="0" lvl="0" indent="0" algn="ctr" defTabSz="800100">
+            <a:lnSpc>
+              <a:spcPct val="90000"/>
+            </a:lnSpc>
+            <a:spcBef>
+              <a:spcPct val="0"/>
+            </a:spcBef>
+            <a:spcAft>
+              <a:spcPct val="35000"/>
+            </a:spcAft>
+            <a:buNone/>
+          </a:pPr>
+          <a:r>
+            <a:rPr lang="en-US" sz="1800" kern="1200"/>
+            <a:t>2. The server collects the data needed to respond</a:t>
+          </a:r>
+        </a:p>
+      </dsp:txBody>
+      <dsp:txXfrm>
+        <a:off x="2064787" y="896523"/>
+        <a:ext cx="1356825" cy="1407353"/>
+      </dsp:txXfrm>
+    </dsp:sp>
+    <dsp:sp modelId="{DE51DD5E-405F-40DA-AF1D-C468FA9E70DE}">
+      <dsp:nvSpPr>
+        <dsp:cNvPr id="0" name=""/>
+        <dsp:cNvSpPr/>
+      </dsp:nvSpPr>
+      <dsp:spPr>
+        <a:xfrm>
+          <a:off x="3607950" y="1421484"/>
+          <a:ext cx="305545" cy="357430"/>
+        </a:xfrm>
+        <a:prstGeom prst="rightArrow">
+          <a:avLst>
+            <a:gd name="adj1" fmla="val 60000"/>
+            <a:gd name="adj2" fmla="val 50000"/>
+          </a:avLst>
+        </a:prstGeom>
+        <a:solidFill>
+          <a:schemeClr val="accent1">
+            <a:tint val="60000"/>
+            <a:hueOff val="0"/>
+            <a:satOff val="0"/>
+            <a:lumOff val="0"/>
+            <a:alphaOff val="0"/>
+          </a:schemeClr>
+        </a:solidFill>
+        <a:ln>
+          <a:noFill/>
+        </a:ln>
+        <a:effectLst/>
+      </dsp:spPr>
+      <dsp:style>
+        <a:lnRef idx="0">
+          <a:scrgbClr r="0" g="0" b="0"/>
+        </a:lnRef>
+        <a:fillRef idx="1">
+          <a:scrgbClr r="0" g="0" b="0"/>
+        </a:fillRef>
+        <a:effectRef idx="0">
+          <a:scrgbClr r="0" g="0" b="0"/>
+        </a:effectRef>
+        <a:fontRef idx="minor">
+          <a:schemeClr val="lt1"/>
+        </a:fontRef>
+      </dsp:style>
+      <dsp:txBody>
+        <a:bodyPr spcFirstLastPara="0" vert="horz" wrap="square" lIns="0" tIns="0" rIns="0" bIns="0" numCol="1" spcCol="1270" anchor="ctr" anchorCtr="0">
+          <a:noAutofit/>
+        </a:bodyPr>
+        <a:lstStyle/>
+        <a:p>
+          <a:pPr marL="0" lvl="0" indent="0" algn="ctr" defTabSz="622300">
+            <a:lnSpc>
+              <a:spcPct val="90000"/>
+            </a:lnSpc>
+            <a:spcBef>
+              <a:spcPct val="0"/>
+            </a:spcBef>
+            <a:spcAft>
+              <a:spcPct val="35000"/>
+            </a:spcAft>
+            <a:buNone/>
+          </a:pPr>
+          <a:endParaRPr lang="en-US" sz="1400" kern="1200"/>
+        </a:p>
+      </dsp:txBody>
+      <dsp:txXfrm>
+        <a:off x="3607950" y="1492970"/>
+        <a:ext cx="213882" cy="214458"/>
+      </dsp:txXfrm>
+    </dsp:sp>
+    <dsp:sp modelId="{6427772D-78C0-4007-9536-D92B4EFA3505}">
+      <dsp:nvSpPr>
+        <dsp:cNvPr id="0" name=""/>
+        <dsp:cNvSpPr/>
+      </dsp:nvSpPr>
+      <dsp:spPr>
+        <a:xfrm>
+          <a:off x="4040326" y="854310"/>
+          <a:ext cx="1441251" cy="1491779"/>
+        </a:xfrm>
+        <a:prstGeom prst="roundRect">
+          <a:avLst>
+            <a:gd name="adj" fmla="val 10000"/>
+          </a:avLst>
+        </a:prstGeom>
+        <a:solidFill>
+          <a:schemeClr val="accent1">
+            <a:hueOff val="0"/>
+            <a:satOff val="0"/>
+            <a:lumOff val="0"/>
+            <a:alphaOff val="0"/>
+          </a:schemeClr>
+        </a:solidFill>
+        <a:ln w="12700" cap="flat" cmpd="sng" algn="ctr">
+          <a:solidFill>
+            <a:schemeClr val="lt1">
+              <a:hueOff val="0"/>
+              <a:satOff val="0"/>
+              <a:lumOff val="0"/>
+              <a:alphaOff val="0"/>
+            </a:schemeClr>
+          </a:solidFill>
+          <a:prstDash val="solid"/>
+          <a:miter lim="800000"/>
+        </a:ln>
+        <a:effectLst/>
+      </dsp:spPr>
+      <dsp:style>
+        <a:lnRef idx="2">
+          <a:scrgbClr r="0" g="0" b="0"/>
+        </a:lnRef>
+        <a:fillRef idx="1">
+          <a:scrgbClr r="0" g="0" b="0"/>
+        </a:fillRef>
+        <a:effectRef idx="0">
+          <a:scrgbClr r="0" g="0" b="0"/>
+        </a:effectRef>
+        <a:fontRef idx="minor">
+          <a:schemeClr val="lt1"/>
+        </a:fontRef>
+      </dsp:style>
+      <dsp:txBody>
+        <a:bodyPr spcFirstLastPara="0" vert="horz" wrap="square" lIns="68580" tIns="68580" rIns="68580" bIns="68580" numCol="1" spcCol="1270" anchor="ctr" anchorCtr="0">
+          <a:noAutofit/>
+        </a:bodyPr>
+        <a:lstStyle/>
+        <a:p>
+          <a:pPr marL="0" lvl="0" indent="0" algn="ctr" defTabSz="800100">
+            <a:lnSpc>
+              <a:spcPct val="90000"/>
+            </a:lnSpc>
+            <a:spcBef>
+              <a:spcPct val="0"/>
+            </a:spcBef>
+            <a:spcAft>
+              <a:spcPct val="35000"/>
+            </a:spcAft>
+            <a:buNone/>
+          </a:pPr>
+          <a:r>
+            <a:rPr lang="en-US" sz="1800" kern="1200"/>
+            <a:t>3. The server transmits the data to the requestee</a:t>
+          </a:r>
+        </a:p>
+      </dsp:txBody>
+      <dsp:txXfrm>
+        <a:off x="4082539" y="896523"/>
+        <a:ext cx="1356825" cy="1407353"/>
       </dsp:txXfrm>
     </dsp:sp>
   </dsp:spTree>
@@ -19467,15 +20874,15 @@
       <dsp:cNvGrpSpPr/>
     </dsp:nvGrpSpPr>
     <dsp:grpSpPr/>
-    <dsp:sp modelId="{483E28EA-6980-493B-A87F-38040C6F1F1C}">
+    <dsp:sp modelId="{D5D66138-E693-4170-A4D5-CA21C63A7175}">
       <dsp:nvSpPr>
         <dsp:cNvPr id="0" name=""/>
         <dsp:cNvSpPr/>
       </dsp:nvSpPr>
       <dsp:spPr>
         <a:xfrm>
-          <a:off x="4822" y="854310"/>
-          <a:ext cx="1441251" cy="1491779"/>
+          <a:off x="4822" y="603023"/>
+          <a:ext cx="1441251" cy="1994352"/>
         </a:xfrm>
         <a:prstGeom prst="roundRect">
           <a:avLst>
@@ -19538,16 +20945,16 @@
           </a:pPr>
           <a:r>
             <a:rPr lang="en-US" sz="1800" kern="1200"/>
-            <a:t>1. The server recieves an update request</a:t>
+            <a:t>1. The Robot Librarian is given a search query</a:t>
           </a:r>
         </a:p>
       </dsp:txBody>
       <dsp:txXfrm>
-        <a:off x="47035" y="896523"/>
-        <a:ext cx="1356825" cy="1407353"/>
+        <a:off x="47035" y="645236"/>
+        <a:ext cx="1356825" cy="1909926"/>
       </dsp:txXfrm>
     </dsp:sp>
-    <dsp:sp modelId="{99904A5E-4AC4-45D3-9058-696595573A65}">
+    <dsp:sp modelId="{EC854EDA-BEC9-4677-9647-1ED5B97FC83A}">
       <dsp:nvSpPr>
         <dsp:cNvPr id="0" name=""/>
         <dsp:cNvSpPr/>
@@ -19617,15 +21024,15 @@
         <a:ext cx="213882" cy="214458"/>
       </dsp:txXfrm>
     </dsp:sp>
-    <dsp:sp modelId="{39A7CA3B-6346-4B9B-A682-0C2DA0328A92}">
+    <dsp:sp modelId="{DDE072DC-1D6D-44DE-8F69-B0ADA339BBD9}">
       <dsp:nvSpPr>
         <dsp:cNvPr id="0" name=""/>
         <dsp:cNvSpPr/>
       </dsp:nvSpPr>
       <dsp:spPr>
         <a:xfrm>
-          <a:off x="2022574" y="854310"/>
-          <a:ext cx="1441251" cy="1491779"/>
+          <a:off x="2022574" y="603023"/>
+          <a:ext cx="1441251" cy="1994352"/>
         </a:xfrm>
         <a:prstGeom prst="roundRect">
           <a:avLst>
@@ -19688,16 +21095,16 @@
           </a:pPr>
           <a:r>
             <a:rPr lang="en-US" sz="1800" kern="1200"/>
-            <a:t>2. The server collects the data needed to respond</a:t>
+            <a:t>2. The Robot Librarian searches moodle with the query</a:t>
           </a:r>
         </a:p>
       </dsp:txBody>
       <dsp:txXfrm>
-        <a:off x="2064787" y="896523"/>
-        <a:ext cx="1356825" cy="1407353"/>
+        <a:off x="2064787" y="645236"/>
+        <a:ext cx="1356825" cy="1909926"/>
       </dsp:txXfrm>
     </dsp:sp>
-    <dsp:sp modelId="{DE51DD5E-405F-40DA-AF1D-C468FA9E70DE}">
+    <dsp:sp modelId="{CDE34475-D28C-450B-AA31-1EE388FD411D}">
       <dsp:nvSpPr>
         <dsp:cNvPr id="0" name=""/>
         <dsp:cNvSpPr/>
@@ -19767,15 +21174,15 @@
         <a:ext cx="213882" cy="214458"/>
       </dsp:txXfrm>
     </dsp:sp>
-    <dsp:sp modelId="{6427772D-78C0-4007-9536-D92B4EFA3505}">
+    <dsp:sp modelId="{AC43AA26-023B-4730-B217-2DDA7F699F5A}">
       <dsp:nvSpPr>
         <dsp:cNvPr id="0" name=""/>
         <dsp:cNvSpPr/>
       </dsp:nvSpPr>
       <dsp:spPr>
         <a:xfrm>
-          <a:off x="4040326" y="854310"/>
-          <a:ext cx="1441251" cy="1491779"/>
+          <a:off x="4040326" y="603023"/>
+          <a:ext cx="1441251" cy="1994352"/>
         </a:xfrm>
         <a:prstGeom prst="roundRect">
           <a:avLst>
@@ -19838,13 +21245,13 @@
           </a:pPr>
           <a:r>
             <a:rPr lang="en-US" sz="1800" kern="1200"/>
-            <a:t>3. The server transmits the data to the requestee</a:t>
+            <a:t>3. The Robot Librarian returns a list of all robot programs that match  the search</a:t>
           </a:r>
         </a:p>
       </dsp:txBody>
       <dsp:txXfrm>
-        <a:off x="4082539" y="896523"/>
-        <a:ext cx="1356825" cy="1407353"/>
+        <a:off x="4082539" y="645236"/>
+        <a:ext cx="1356825" cy="1909926"/>
       </dsp:txXfrm>
     </dsp:sp>
   </dsp:spTree>
@@ -19852,6 +21259,152 @@
 </file>
 
 <file path=word/diagrams/layout1.xml><?xml version="1.0" encoding="utf-8"?>
+<dgm:layoutDef xmlns:dgm="http://schemas.openxmlformats.org/drawingml/2006/diagram" xmlns:a="http://schemas.openxmlformats.org/drawingml/2006/main" uniqueId="urn:microsoft.com/office/officeart/2005/8/layout/process1">
+  <dgm:title val=""/>
+  <dgm:desc val=""/>
+  <dgm:catLst>
+    <dgm:cat type="process" pri="1000"/>
+    <dgm:cat type="convert" pri="15000"/>
+  </dgm:catLst>
+  <dgm:sampData useDef="1">
+    <dgm:dataModel>
+      <dgm:ptLst/>
+      <dgm:bg/>
+      <dgm:whole/>
+    </dgm:dataModel>
+  </dgm:sampData>
+  <dgm:styleData>
+    <dgm:dataModel>
+      <dgm:ptLst>
+        <dgm:pt modelId="0" type="doc"/>
+        <dgm:pt modelId="1"/>
+        <dgm:pt modelId="2"/>
+      </dgm:ptLst>
+      <dgm:cxnLst>
+        <dgm:cxn modelId="3" srcId="0" destId="1" srcOrd="0" destOrd="0"/>
+        <dgm:cxn modelId="4" srcId="0" destId="2" srcOrd="1" destOrd="0"/>
+      </dgm:cxnLst>
+      <dgm:bg/>
+      <dgm:whole/>
+    </dgm:dataModel>
+  </dgm:styleData>
+  <dgm:clrData>
+    <dgm:dataModel>
+      <dgm:ptLst>
+        <dgm:pt modelId="0" type="doc"/>
+        <dgm:pt modelId="1"/>
+        <dgm:pt modelId="2"/>
+        <dgm:pt modelId="3"/>
+        <dgm:pt modelId="4"/>
+      </dgm:ptLst>
+      <dgm:cxnLst>
+        <dgm:cxn modelId="5" srcId="0" destId="1" srcOrd="0" destOrd="0"/>
+        <dgm:cxn modelId="6" srcId="0" destId="2" srcOrd="1" destOrd="0"/>
+        <dgm:cxn modelId="7" srcId="0" destId="3" srcOrd="2" destOrd="0"/>
+        <dgm:cxn modelId="8" srcId="0" destId="4" srcOrd="3" destOrd="0"/>
+      </dgm:cxnLst>
+      <dgm:bg/>
+      <dgm:whole/>
+    </dgm:dataModel>
+  </dgm:clrData>
+  <dgm:layoutNode name="Name0">
+    <dgm:varLst>
+      <dgm:dir/>
+      <dgm:resizeHandles val="exact"/>
+    </dgm:varLst>
+    <dgm:choose name="Name1">
+      <dgm:if name="Name2" func="var" arg="dir" op="equ" val="norm">
+        <dgm:alg type="lin"/>
+      </dgm:if>
+      <dgm:else name="Name3">
+        <dgm:alg type="lin">
+          <dgm:param type="linDir" val="fromR"/>
+        </dgm:alg>
+      </dgm:else>
+    </dgm:choose>
+    <dgm:shape xmlns:r="http://schemas.openxmlformats.org/officeDocument/2006/relationships" r:blip="">
+      <dgm:adjLst/>
+    </dgm:shape>
+    <dgm:presOf/>
+    <dgm:constrLst>
+      <dgm:constr type="w" for="ch" ptType="node" refType="w"/>
+      <dgm:constr type="h" for="ch" ptType="node" op="equ"/>
+      <dgm:constr type="primFontSz" for="ch" ptType="node" op="equ" val="65"/>
+      <dgm:constr type="w" for="ch" ptType="sibTrans" refType="w" refFor="ch" refPtType="node" op="equ" fact="0.4"/>
+      <dgm:constr type="h" for="ch" ptType="sibTrans" op="equ"/>
+      <dgm:constr type="primFontSz" for="des" forName="connectorText" op="equ" val="55"/>
+      <dgm:constr type="primFontSz" for="des" forName="connectorText" refType="primFontSz" refFor="ch" refPtType="node" op="lte" fact="0.8"/>
+    </dgm:constrLst>
+    <dgm:ruleLst/>
+    <dgm:forEach name="nodesForEach" axis="ch" ptType="node">
+      <dgm:layoutNode name="node">
+        <dgm:varLst>
+          <dgm:bulletEnabled val="1"/>
+        </dgm:varLst>
+        <dgm:alg type="tx"/>
+        <dgm:shape xmlns:r="http://schemas.openxmlformats.org/officeDocument/2006/relationships" type="roundRect" r:blip="">
+          <dgm:adjLst>
+            <dgm:adj idx="1" val="0.1"/>
+          </dgm:adjLst>
+        </dgm:shape>
+        <dgm:presOf axis="desOrSelf" ptType="node"/>
+        <dgm:constrLst>
+          <dgm:constr type="h" refType="w" fact="0.6"/>
+          <dgm:constr type="tMarg" refType="primFontSz" fact="0.3"/>
+          <dgm:constr type="bMarg" refType="primFontSz" fact="0.3"/>
+          <dgm:constr type="lMarg" refType="primFontSz" fact="0.3"/>
+          <dgm:constr type="rMarg" refType="primFontSz" fact="0.3"/>
+        </dgm:constrLst>
+        <dgm:ruleLst>
+          <dgm:rule type="primFontSz" val="18" fact="NaN" max="NaN"/>
+          <dgm:rule type="h" val="NaN" fact="1.5" max="NaN"/>
+          <dgm:rule type="primFontSz" val="5" fact="NaN" max="NaN"/>
+          <dgm:rule type="h" val="INF" fact="NaN" max="NaN"/>
+        </dgm:ruleLst>
+      </dgm:layoutNode>
+      <dgm:forEach name="sibTransForEach" axis="followSib" ptType="sibTrans" cnt="1">
+        <dgm:layoutNode name="sibTrans">
+          <dgm:alg type="conn">
+            <dgm:param type="begPts" val="auto"/>
+            <dgm:param type="endPts" val="auto"/>
+          </dgm:alg>
+          <dgm:shape xmlns:r="http://schemas.openxmlformats.org/officeDocument/2006/relationships" type="conn" r:blip="">
+            <dgm:adjLst/>
+          </dgm:shape>
+          <dgm:presOf axis="self"/>
+          <dgm:constrLst>
+            <dgm:constr type="h" refType="w" fact="0.62"/>
+            <dgm:constr type="connDist"/>
+            <dgm:constr type="begPad" refType="connDist" fact="0.25"/>
+            <dgm:constr type="endPad" refType="connDist" fact="0.22"/>
+          </dgm:constrLst>
+          <dgm:ruleLst/>
+          <dgm:layoutNode name="connectorText">
+            <dgm:alg type="tx">
+              <dgm:param type="autoTxRot" val="grav"/>
+            </dgm:alg>
+            <dgm:shape xmlns:r="http://schemas.openxmlformats.org/officeDocument/2006/relationships" type="conn" r:blip="" hideGeom="1">
+              <dgm:adjLst/>
+            </dgm:shape>
+            <dgm:presOf axis="self"/>
+            <dgm:constrLst>
+              <dgm:constr type="lMarg"/>
+              <dgm:constr type="rMarg"/>
+              <dgm:constr type="tMarg"/>
+              <dgm:constr type="bMarg"/>
+            </dgm:constrLst>
+            <dgm:ruleLst>
+              <dgm:rule type="primFontSz" val="5" fact="NaN" max="NaN"/>
+            </dgm:ruleLst>
+          </dgm:layoutNode>
+        </dgm:layoutNode>
+      </dgm:forEach>
+    </dgm:forEach>
+  </dgm:layoutNode>
+</dgm:layoutDef>
+</file>
+
+<file path=word/diagrams/layout10.xml><?xml version="1.0" encoding="utf-8"?>
 <dgm:layoutDef xmlns:dgm="http://schemas.openxmlformats.org/drawingml/2006/diagram" xmlns:a="http://schemas.openxmlformats.org/drawingml/2006/main" uniqueId="urn:microsoft.com/office/officeart/2005/8/layout/process1">
   <dgm:title val=""/>
   <dgm:desc val=""/>
@@ -22199,6 +23752,1040 @@
 </dgm:styleDef>
 </file>
 
+<file path=word/diagrams/quickStyle10.xml><?xml version="1.0" encoding="utf-8"?>
+<dgm:styleDef xmlns:dgm="http://schemas.openxmlformats.org/drawingml/2006/diagram" xmlns:a="http://schemas.openxmlformats.org/drawingml/2006/main" uniqueId="urn:microsoft.com/office/officeart/2005/8/quickstyle/simple1">
+  <dgm:title val=""/>
+  <dgm:desc val=""/>
+  <dgm:catLst>
+    <dgm:cat type="simple" pri="10100"/>
+  </dgm:catLst>
+  <dgm:scene3d>
+    <a:camera prst="orthographicFront"/>
+    <a:lightRig rig="threePt" dir="t"/>
+  </dgm:scene3d>
+  <dgm:styleLbl name="node0">
+    <dgm:scene3d>
+      <a:camera prst="orthographicFront"/>
+      <a:lightRig rig="threePt" dir="t"/>
+    </dgm:scene3d>
+    <dgm:sp3d/>
+    <dgm:txPr/>
+    <dgm:style>
+      <a:lnRef idx="2">
+        <a:scrgbClr r="0" g="0" b="0"/>
+      </a:lnRef>
+      <a:fillRef idx="1">
+        <a:scrgbClr r="0" g="0" b="0"/>
+      </a:fillRef>
+      <a:effectRef idx="0">
+        <a:scrgbClr r="0" g="0" b="0"/>
+      </a:effectRef>
+      <a:fontRef idx="minor">
+        <a:schemeClr val="lt1"/>
+      </a:fontRef>
+    </dgm:style>
+  </dgm:styleLbl>
+  <dgm:styleLbl name="lnNode1">
+    <dgm:scene3d>
+      <a:camera prst="orthographicFront"/>
+      <a:lightRig rig="threePt" dir="t"/>
+    </dgm:scene3d>
+    <dgm:sp3d/>
+    <dgm:txPr/>
+    <dgm:style>
+      <a:lnRef idx="2">
+        <a:scrgbClr r="0" g="0" b="0"/>
+      </a:lnRef>
+      <a:fillRef idx="1">
+        <a:scrgbClr r="0" g="0" b="0"/>
+      </a:fillRef>
+      <a:effectRef idx="0">
+        <a:scrgbClr r="0" g="0" b="0"/>
+      </a:effectRef>
+      <a:fontRef idx="minor">
+        <a:schemeClr val="lt1"/>
+      </a:fontRef>
+    </dgm:style>
+  </dgm:styleLbl>
+  <dgm:styleLbl name="vennNode1">
+    <dgm:scene3d>
+      <a:camera prst="orthographicFront"/>
+      <a:lightRig rig="threePt" dir="t"/>
+    </dgm:scene3d>
+    <dgm:sp3d/>
+    <dgm:txPr/>
+    <dgm:style>
+      <a:lnRef idx="2">
+        <a:scrgbClr r="0" g="0" b="0"/>
+      </a:lnRef>
+      <a:fillRef idx="1">
+        <a:scrgbClr r="0" g="0" b="0"/>
+      </a:fillRef>
+      <a:effectRef idx="0">
+        <a:scrgbClr r="0" g="0" b="0"/>
+      </a:effectRef>
+      <a:fontRef idx="minor">
+        <a:schemeClr val="tx1"/>
+      </a:fontRef>
+    </dgm:style>
+  </dgm:styleLbl>
+  <dgm:styleLbl name="alignNode1">
+    <dgm:scene3d>
+      <a:camera prst="orthographicFront"/>
+      <a:lightRig rig="threePt" dir="t"/>
+    </dgm:scene3d>
+    <dgm:sp3d/>
+    <dgm:txPr/>
+    <dgm:style>
+      <a:lnRef idx="2">
+        <a:scrgbClr r="0" g="0" b="0"/>
+      </a:lnRef>
+      <a:fillRef idx="1">
+        <a:scrgbClr r="0" g="0" b="0"/>
+      </a:fillRef>
+      <a:effectRef idx="0">
+        <a:scrgbClr r="0" g="0" b="0"/>
+      </a:effectRef>
+      <a:fontRef idx="minor">
+        <a:schemeClr val="lt1"/>
+      </a:fontRef>
+    </dgm:style>
+  </dgm:styleLbl>
+  <dgm:styleLbl name="node1">
+    <dgm:scene3d>
+      <a:camera prst="orthographicFront"/>
+      <a:lightRig rig="threePt" dir="t"/>
+    </dgm:scene3d>
+    <dgm:sp3d/>
+    <dgm:txPr/>
+    <dgm:style>
+      <a:lnRef idx="2">
+        <a:scrgbClr r="0" g="0" b="0"/>
+      </a:lnRef>
+      <a:fillRef idx="1">
+        <a:scrgbClr r="0" g="0" b="0"/>
+      </a:fillRef>
+      <a:effectRef idx="0">
+        <a:scrgbClr r="0" g="0" b="0"/>
+      </a:effectRef>
+      <a:fontRef idx="minor">
+        <a:schemeClr val="lt1"/>
+      </a:fontRef>
+    </dgm:style>
+  </dgm:styleLbl>
+  <dgm:styleLbl name="node2">
+    <dgm:scene3d>
+      <a:camera prst="orthographicFront"/>
+      <a:lightRig rig="threePt" dir="t"/>
+    </dgm:scene3d>
+    <dgm:sp3d/>
+    <dgm:txPr/>
+    <dgm:style>
+      <a:lnRef idx="2">
+        <a:scrgbClr r="0" g="0" b="0"/>
+      </a:lnRef>
+      <a:fillRef idx="1">
+        <a:scrgbClr r="0" g="0" b="0"/>
+      </a:fillRef>
+      <a:effectRef idx="0">
+        <a:scrgbClr r="0" g="0" b="0"/>
+      </a:effectRef>
+      <a:fontRef idx="minor">
+        <a:schemeClr val="lt1"/>
+      </a:fontRef>
+    </dgm:style>
+  </dgm:styleLbl>
+  <dgm:styleLbl name="node3">
+    <dgm:scene3d>
+      <a:camera prst="orthographicFront"/>
+      <a:lightRig rig="threePt" dir="t"/>
+    </dgm:scene3d>
+    <dgm:sp3d/>
+    <dgm:txPr/>
+    <dgm:style>
+      <a:lnRef idx="2">
+        <a:scrgbClr r="0" g="0" b="0"/>
+      </a:lnRef>
+      <a:fillRef idx="1">
+        <a:scrgbClr r="0" g="0" b="0"/>
+      </a:fillRef>
+      <a:effectRef idx="0">
+        <a:scrgbClr r="0" g="0" b="0"/>
+      </a:effectRef>
+      <a:fontRef idx="minor">
+        <a:schemeClr val="lt1"/>
+      </a:fontRef>
+    </dgm:style>
+  </dgm:styleLbl>
+  <dgm:styleLbl name="node4">
+    <dgm:scene3d>
+      <a:camera prst="orthographicFront"/>
+      <a:lightRig rig="threePt" dir="t"/>
+    </dgm:scene3d>
+    <dgm:sp3d/>
+    <dgm:txPr/>
+    <dgm:style>
+      <a:lnRef idx="2">
+        <a:scrgbClr r="0" g="0" b="0"/>
+      </a:lnRef>
+      <a:fillRef idx="1">
+        <a:scrgbClr r="0" g="0" b="0"/>
+      </a:fillRef>
+      <a:effectRef idx="0">
+        <a:scrgbClr r="0" g="0" b="0"/>
+      </a:effectRef>
+      <a:fontRef idx="minor">
+        <a:schemeClr val="lt1"/>
+      </a:fontRef>
+    </dgm:style>
+  </dgm:styleLbl>
+  <dgm:styleLbl name="fgImgPlace1">
+    <dgm:scene3d>
+      <a:camera prst="orthographicFront"/>
+      <a:lightRig rig="threePt" dir="t"/>
+    </dgm:scene3d>
+    <dgm:sp3d/>
+    <dgm:txPr/>
+    <dgm:style>
+      <a:lnRef idx="2">
+        <a:scrgbClr r="0" g="0" b="0"/>
+      </a:lnRef>
+      <a:fillRef idx="1">
+        <a:scrgbClr r="0" g="0" b="0"/>
+      </a:fillRef>
+      <a:effectRef idx="0">
+        <a:scrgbClr r="0" g="0" b="0"/>
+      </a:effectRef>
+      <a:fontRef idx="minor"/>
+    </dgm:style>
+  </dgm:styleLbl>
+  <dgm:styleLbl name="alignImgPlace1">
+    <dgm:scene3d>
+      <a:camera prst="orthographicFront"/>
+      <a:lightRig rig="threePt" dir="t"/>
+    </dgm:scene3d>
+    <dgm:sp3d/>
+    <dgm:txPr/>
+    <dgm:style>
+      <a:lnRef idx="2">
+        <a:scrgbClr r="0" g="0" b="0"/>
+      </a:lnRef>
+      <a:fillRef idx="1">
+        <a:scrgbClr r="0" g="0" b="0"/>
+      </a:fillRef>
+      <a:effectRef idx="0">
+        <a:scrgbClr r="0" g="0" b="0"/>
+      </a:effectRef>
+      <a:fontRef idx="minor"/>
+    </dgm:style>
+  </dgm:styleLbl>
+  <dgm:styleLbl name="bgImgPlace1">
+    <dgm:scene3d>
+      <a:camera prst="orthographicFront"/>
+      <a:lightRig rig="threePt" dir="t"/>
+    </dgm:scene3d>
+    <dgm:sp3d/>
+    <dgm:txPr/>
+    <dgm:style>
+      <a:lnRef idx="2">
+        <a:scrgbClr r="0" g="0" b="0"/>
+      </a:lnRef>
+      <a:fillRef idx="1">
+        <a:scrgbClr r="0" g="0" b="0"/>
+      </a:fillRef>
+      <a:effectRef idx="0">
+        <a:scrgbClr r="0" g="0" b="0"/>
+      </a:effectRef>
+      <a:fontRef idx="minor"/>
+    </dgm:style>
+  </dgm:styleLbl>
+  <dgm:styleLbl name="sibTrans2D1">
+    <dgm:scene3d>
+      <a:camera prst="orthographicFront"/>
+      <a:lightRig rig="threePt" dir="t"/>
+    </dgm:scene3d>
+    <dgm:sp3d/>
+    <dgm:txPr/>
+    <dgm:style>
+      <a:lnRef idx="0">
+        <a:scrgbClr r="0" g="0" b="0"/>
+      </a:lnRef>
+      <a:fillRef idx="1">
+        <a:scrgbClr r="0" g="0" b="0"/>
+      </a:fillRef>
+      <a:effectRef idx="0">
+        <a:scrgbClr r="0" g="0" b="0"/>
+      </a:effectRef>
+      <a:fontRef idx="minor">
+        <a:schemeClr val="lt1"/>
+      </a:fontRef>
+    </dgm:style>
+  </dgm:styleLbl>
+  <dgm:styleLbl name="fgSibTrans2D1">
+    <dgm:scene3d>
+      <a:camera prst="orthographicFront"/>
+      <a:lightRig rig="threePt" dir="t"/>
+    </dgm:scene3d>
+    <dgm:sp3d/>
+    <dgm:txPr/>
+    <dgm:style>
+      <a:lnRef idx="0">
+        <a:scrgbClr r="0" g="0" b="0"/>
+      </a:lnRef>
+      <a:fillRef idx="1">
+        <a:scrgbClr r="0" g="0" b="0"/>
+      </a:fillRef>
+      <a:effectRef idx="0">
+        <a:scrgbClr r="0" g="0" b="0"/>
+      </a:effectRef>
+      <a:fontRef idx="minor">
+        <a:schemeClr val="lt1"/>
+      </a:fontRef>
+    </dgm:style>
+  </dgm:styleLbl>
+  <dgm:styleLbl name="bgSibTrans2D1">
+    <dgm:scene3d>
+      <a:camera prst="orthographicFront"/>
+      <a:lightRig rig="threePt" dir="t"/>
+    </dgm:scene3d>
+    <dgm:sp3d/>
+    <dgm:txPr/>
+    <dgm:style>
+      <a:lnRef idx="0">
+        <a:scrgbClr r="0" g="0" b="0"/>
+      </a:lnRef>
+      <a:fillRef idx="1">
+        <a:scrgbClr r="0" g="0" b="0"/>
+      </a:fillRef>
+      <a:effectRef idx="0">
+        <a:scrgbClr r="0" g="0" b="0"/>
+      </a:effectRef>
+      <a:fontRef idx="minor">
+        <a:schemeClr val="lt1"/>
+      </a:fontRef>
+    </dgm:style>
+  </dgm:styleLbl>
+  <dgm:styleLbl name="sibTrans1D1">
+    <dgm:scene3d>
+      <a:camera prst="orthographicFront"/>
+      <a:lightRig rig="threePt" dir="t"/>
+    </dgm:scene3d>
+    <dgm:sp3d/>
+    <dgm:txPr/>
+    <dgm:style>
+      <a:lnRef idx="1">
+        <a:scrgbClr r="0" g="0" b="0"/>
+      </a:lnRef>
+      <a:fillRef idx="0">
+        <a:scrgbClr r="0" g="0" b="0"/>
+      </a:fillRef>
+      <a:effectRef idx="0">
+        <a:scrgbClr r="0" g="0" b="0"/>
+      </a:effectRef>
+      <a:fontRef idx="minor"/>
+    </dgm:style>
+  </dgm:styleLbl>
+  <dgm:styleLbl name="callout">
+    <dgm:scene3d>
+      <a:camera prst="orthographicFront"/>
+      <a:lightRig rig="threePt" dir="t"/>
+    </dgm:scene3d>
+    <dgm:sp3d/>
+    <dgm:txPr/>
+    <dgm:style>
+      <a:lnRef idx="2">
+        <a:scrgbClr r="0" g="0" b="0"/>
+      </a:lnRef>
+      <a:fillRef idx="1">
+        <a:scrgbClr r="0" g="0" b="0"/>
+      </a:fillRef>
+      <a:effectRef idx="0">
+        <a:scrgbClr r="0" g="0" b="0"/>
+      </a:effectRef>
+      <a:fontRef idx="minor"/>
+    </dgm:style>
+  </dgm:styleLbl>
+  <dgm:styleLbl name="asst0">
+    <dgm:scene3d>
+      <a:camera prst="orthographicFront"/>
+      <a:lightRig rig="threePt" dir="t"/>
+    </dgm:scene3d>
+    <dgm:sp3d/>
+    <dgm:txPr/>
+    <dgm:style>
+      <a:lnRef idx="2">
+        <a:scrgbClr r="0" g="0" b="0"/>
+      </a:lnRef>
+      <a:fillRef idx="1">
+        <a:scrgbClr r="0" g="0" b="0"/>
+      </a:fillRef>
+      <a:effectRef idx="0">
+        <a:scrgbClr r="0" g="0" b="0"/>
+      </a:effectRef>
+      <a:fontRef idx="minor">
+        <a:schemeClr val="lt1"/>
+      </a:fontRef>
+    </dgm:style>
+  </dgm:styleLbl>
+  <dgm:styleLbl name="asst1">
+    <dgm:scene3d>
+      <a:camera prst="orthographicFront"/>
+      <a:lightRig rig="threePt" dir="t"/>
+    </dgm:scene3d>
+    <dgm:sp3d/>
+    <dgm:txPr/>
+    <dgm:style>
+      <a:lnRef idx="2">
+        <a:scrgbClr r="0" g="0" b="0"/>
+      </a:lnRef>
+      <a:fillRef idx="1">
+        <a:scrgbClr r="0" g="0" b="0"/>
+      </a:fillRef>
+      <a:effectRef idx="0">
+        <a:scrgbClr r="0" g="0" b="0"/>
+      </a:effectRef>
+      <a:fontRef idx="minor">
+        <a:schemeClr val="lt1"/>
+      </a:fontRef>
+    </dgm:style>
+  </dgm:styleLbl>
+  <dgm:styleLbl name="asst2">
+    <dgm:scene3d>
+      <a:camera prst="orthographicFront"/>
+      <a:lightRig rig="threePt" dir="t"/>
+    </dgm:scene3d>
+    <dgm:sp3d/>
+    <dgm:txPr/>
+    <dgm:style>
+      <a:lnRef idx="2">
+        <a:scrgbClr r="0" g="0" b="0"/>
+      </a:lnRef>
+      <a:fillRef idx="1">
+        <a:scrgbClr r="0" g="0" b="0"/>
+      </a:fillRef>
+      <a:effectRef idx="0">
+        <a:scrgbClr r="0" g="0" b="0"/>
+      </a:effectRef>
+      <a:fontRef idx="minor">
+        <a:schemeClr val="lt1"/>
+      </a:fontRef>
+    </dgm:style>
+  </dgm:styleLbl>
+  <dgm:styleLbl name="asst3">
+    <dgm:scene3d>
+      <a:camera prst="orthographicFront"/>
+      <a:lightRig rig="threePt" dir="t"/>
+    </dgm:scene3d>
+    <dgm:sp3d/>
+    <dgm:txPr/>
+    <dgm:style>
+      <a:lnRef idx="2">
+        <a:scrgbClr r="0" g="0" b="0"/>
+      </a:lnRef>
+      <a:fillRef idx="1">
+        <a:scrgbClr r="0" g="0" b="0"/>
+      </a:fillRef>
+      <a:effectRef idx="0">
+        <a:scrgbClr r="0" g="0" b="0"/>
+      </a:effectRef>
+      <a:fontRef idx="minor">
+        <a:schemeClr val="lt1"/>
+      </a:fontRef>
+    </dgm:style>
+  </dgm:styleLbl>
+  <dgm:styleLbl name="asst4">
+    <dgm:scene3d>
+      <a:camera prst="orthographicFront"/>
+      <a:lightRig rig="threePt" dir="t"/>
+    </dgm:scene3d>
+    <dgm:sp3d/>
+    <dgm:txPr/>
+    <dgm:style>
+      <a:lnRef idx="2">
+        <a:scrgbClr r="0" g="0" b="0"/>
+      </a:lnRef>
+      <a:fillRef idx="1">
+        <a:scrgbClr r="0" g="0" b="0"/>
+      </a:fillRef>
+      <a:effectRef idx="0">
+        <a:scrgbClr r="0" g="0" b="0"/>
+      </a:effectRef>
+      <a:fontRef idx="minor">
+        <a:schemeClr val="lt1"/>
+      </a:fontRef>
+    </dgm:style>
+  </dgm:styleLbl>
+  <dgm:styleLbl name="parChTrans2D1">
+    <dgm:scene3d>
+      <a:camera prst="orthographicFront"/>
+      <a:lightRig rig="threePt" dir="t"/>
+    </dgm:scene3d>
+    <dgm:sp3d/>
+    <dgm:txPr/>
+    <dgm:style>
+      <a:lnRef idx="2">
+        <a:scrgbClr r="0" g="0" b="0"/>
+      </a:lnRef>
+      <a:fillRef idx="1">
+        <a:scrgbClr r="0" g="0" b="0"/>
+      </a:fillRef>
+      <a:effectRef idx="0">
+        <a:scrgbClr r="0" g="0" b="0"/>
+      </a:effectRef>
+      <a:fontRef idx="minor">
+        <a:schemeClr val="lt1"/>
+      </a:fontRef>
+    </dgm:style>
+  </dgm:styleLbl>
+  <dgm:styleLbl name="parChTrans2D2">
+    <dgm:scene3d>
+      <a:camera prst="orthographicFront"/>
+      <a:lightRig rig="threePt" dir="t"/>
+    </dgm:scene3d>
+    <dgm:sp3d/>
+    <dgm:txPr/>
+    <dgm:style>
+      <a:lnRef idx="2">
+        <a:scrgbClr r="0" g="0" b="0"/>
+      </a:lnRef>
+      <a:fillRef idx="1">
+        <a:scrgbClr r="0" g="0" b="0"/>
+      </a:fillRef>
+      <a:effectRef idx="0">
+        <a:scrgbClr r="0" g="0" b="0"/>
+      </a:effectRef>
+      <a:fontRef idx="minor">
+        <a:schemeClr val="lt1"/>
+      </a:fontRef>
+    </dgm:style>
+  </dgm:styleLbl>
+  <dgm:styleLbl name="parChTrans2D3">
+    <dgm:scene3d>
+      <a:camera prst="orthographicFront"/>
+      <a:lightRig rig="threePt" dir="t"/>
+    </dgm:scene3d>
+    <dgm:sp3d/>
+    <dgm:txPr/>
+    <dgm:style>
+      <a:lnRef idx="2">
+        <a:scrgbClr r="0" g="0" b="0"/>
+      </a:lnRef>
+      <a:fillRef idx="1">
+        <a:scrgbClr r="0" g="0" b="0"/>
+      </a:fillRef>
+      <a:effectRef idx="0">
+        <a:scrgbClr r="0" g="0" b="0"/>
+      </a:effectRef>
+      <a:fontRef idx="minor">
+        <a:schemeClr val="lt1"/>
+      </a:fontRef>
+    </dgm:style>
+  </dgm:styleLbl>
+  <dgm:styleLbl name="parChTrans2D4">
+    <dgm:scene3d>
+      <a:camera prst="orthographicFront"/>
+      <a:lightRig rig="threePt" dir="t"/>
+    </dgm:scene3d>
+    <dgm:sp3d/>
+    <dgm:txPr/>
+    <dgm:style>
+      <a:lnRef idx="2">
+        <a:scrgbClr r="0" g="0" b="0"/>
+      </a:lnRef>
+      <a:fillRef idx="1">
+        <a:scrgbClr r="0" g="0" b="0"/>
+      </a:fillRef>
+      <a:effectRef idx="0">
+        <a:scrgbClr r="0" g="0" b="0"/>
+      </a:effectRef>
+      <a:fontRef idx="minor">
+        <a:schemeClr val="lt1"/>
+      </a:fontRef>
+    </dgm:style>
+  </dgm:styleLbl>
+  <dgm:styleLbl name="parChTrans1D1">
+    <dgm:scene3d>
+      <a:camera prst="orthographicFront"/>
+      <a:lightRig rig="threePt" dir="t"/>
+    </dgm:scene3d>
+    <dgm:sp3d/>
+    <dgm:txPr/>
+    <dgm:style>
+      <a:lnRef idx="2">
+        <a:scrgbClr r="0" g="0" b="0"/>
+      </a:lnRef>
+      <a:fillRef idx="0">
+        <a:scrgbClr r="0" g="0" b="0"/>
+      </a:fillRef>
+      <a:effectRef idx="0">
+        <a:scrgbClr r="0" g="0" b="0"/>
+      </a:effectRef>
+      <a:fontRef idx="minor"/>
+    </dgm:style>
+  </dgm:styleLbl>
+  <dgm:styleLbl name="parChTrans1D2">
+    <dgm:scene3d>
+      <a:camera prst="orthographicFront"/>
+      <a:lightRig rig="threePt" dir="t"/>
+    </dgm:scene3d>
+    <dgm:sp3d/>
+    <dgm:txPr/>
+    <dgm:style>
+      <a:lnRef idx="2">
+        <a:scrgbClr r="0" g="0" b="0"/>
+      </a:lnRef>
+      <a:fillRef idx="0">
+        <a:scrgbClr r="0" g="0" b="0"/>
+      </a:fillRef>
+      <a:effectRef idx="0">
+        <a:scrgbClr r="0" g="0" b="0"/>
+      </a:effectRef>
+      <a:fontRef idx="minor"/>
+    </dgm:style>
+  </dgm:styleLbl>
+  <dgm:styleLbl name="parChTrans1D3">
+    <dgm:scene3d>
+      <a:camera prst="orthographicFront"/>
+      <a:lightRig rig="threePt" dir="t"/>
+    </dgm:scene3d>
+    <dgm:sp3d/>
+    <dgm:txPr/>
+    <dgm:style>
+      <a:lnRef idx="2">
+        <a:scrgbClr r="0" g="0" b="0"/>
+      </a:lnRef>
+      <a:fillRef idx="0">
+        <a:scrgbClr r="0" g="0" b="0"/>
+      </a:fillRef>
+      <a:effectRef idx="0">
+        <a:scrgbClr r="0" g="0" b="0"/>
+      </a:effectRef>
+      <a:fontRef idx="minor"/>
+    </dgm:style>
+  </dgm:styleLbl>
+  <dgm:styleLbl name="parChTrans1D4">
+    <dgm:scene3d>
+      <a:camera prst="orthographicFront"/>
+      <a:lightRig rig="threePt" dir="t"/>
+    </dgm:scene3d>
+    <dgm:sp3d/>
+    <dgm:txPr/>
+    <dgm:style>
+      <a:lnRef idx="2">
+        <a:scrgbClr r="0" g="0" b="0"/>
+      </a:lnRef>
+      <a:fillRef idx="0">
+        <a:scrgbClr r="0" g="0" b="0"/>
+      </a:fillRef>
+      <a:effectRef idx="0">
+        <a:scrgbClr r="0" g="0" b="0"/>
+      </a:effectRef>
+      <a:fontRef idx="minor"/>
+    </dgm:style>
+  </dgm:styleLbl>
+  <dgm:styleLbl name="fgAcc1">
+    <dgm:scene3d>
+      <a:camera prst="orthographicFront"/>
+      <a:lightRig rig="threePt" dir="t"/>
+    </dgm:scene3d>
+    <dgm:sp3d/>
+    <dgm:txPr/>
+    <dgm:style>
+      <a:lnRef idx="2">
+        <a:scrgbClr r="0" g="0" b="0"/>
+      </a:lnRef>
+      <a:fillRef idx="1">
+        <a:scrgbClr r="0" g="0" b="0"/>
+      </a:fillRef>
+      <a:effectRef idx="0">
+        <a:scrgbClr r="0" g="0" b="0"/>
+      </a:effectRef>
+      <a:fontRef idx="minor"/>
+    </dgm:style>
+  </dgm:styleLbl>
+  <dgm:styleLbl name="conFgAcc1">
+    <dgm:scene3d>
+      <a:camera prst="orthographicFront"/>
+      <a:lightRig rig="threePt" dir="t"/>
+    </dgm:scene3d>
+    <dgm:sp3d/>
+    <dgm:txPr/>
+    <dgm:style>
+      <a:lnRef idx="2">
+        <a:scrgbClr r="0" g="0" b="0"/>
+      </a:lnRef>
+      <a:fillRef idx="1">
+        <a:scrgbClr r="0" g="0" b="0"/>
+      </a:fillRef>
+      <a:effectRef idx="0">
+        <a:scrgbClr r="0" g="0" b="0"/>
+      </a:effectRef>
+      <a:fontRef idx="minor"/>
+    </dgm:style>
+  </dgm:styleLbl>
+  <dgm:styleLbl name="alignAcc1">
+    <dgm:scene3d>
+      <a:camera prst="orthographicFront"/>
+      <a:lightRig rig="threePt" dir="t"/>
+    </dgm:scene3d>
+    <dgm:sp3d/>
+    <dgm:txPr/>
+    <dgm:style>
+      <a:lnRef idx="2">
+        <a:scrgbClr r="0" g="0" b="0"/>
+      </a:lnRef>
+      <a:fillRef idx="1">
+        <a:scrgbClr r="0" g="0" b="0"/>
+      </a:fillRef>
+      <a:effectRef idx="0">
+        <a:scrgbClr r="0" g="0" b="0"/>
+      </a:effectRef>
+      <a:fontRef idx="minor"/>
+    </dgm:style>
+  </dgm:styleLbl>
+  <dgm:styleLbl name="trAlignAcc1">
+    <dgm:scene3d>
+      <a:camera prst="orthographicFront"/>
+      <a:lightRig rig="threePt" dir="t"/>
+    </dgm:scene3d>
+    <dgm:sp3d/>
+    <dgm:txPr/>
+    <dgm:style>
+      <a:lnRef idx="1">
+        <a:scrgbClr r="0" g="0" b="0"/>
+      </a:lnRef>
+      <a:fillRef idx="1">
+        <a:scrgbClr r="0" g="0" b="0"/>
+      </a:fillRef>
+      <a:effectRef idx="0">
+        <a:scrgbClr r="0" g="0" b="0"/>
+      </a:effectRef>
+      <a:fontRef idx="minor"/>
+    </dgm:style>
+  </dgm:styleLbl>
+  <dgm:styleLbl name="bgAcc1">
+    <dgm:scene3d>
+      <a:camera prst="orthographicFront"/>
+      <a:lightRig rig="threePt" dir="t"/>
+    </dgm:scene3d>
+    <dgm:sp3d/>
+    <dgm:txPr/>
+    <dgm:style>
+      <a:lnRef idx="2">
+        <a:scrgbClr r="0" g="0" b="0"/>
+      </a:lnRef>
+      <a:fillRef idx="1">
+        <a:scrgbClr r="0" g="0" b="0"/>
+      </a:fillRef>
+      <a:effectRef idx="0">
+        <a:scrgbClr r="0" g="0" b="0"/>
+      </a:effectRef>
+      <a:fontRef idx="minor"/>
+    </dgm:style>
+  </dgm:styleLbl>
+  <dgm:styleLbl name="solidFgAcc1">
+    <dgm:scene3d>
+      <a:camera prst="orthographicFront"/>
+      <a:lightRig rig="threePt" dir="t"/>
+    </dgm:scene3d>
+    <dgm:sp3d/>
+    <dgm:txPr/>
+    <dgm:style>
+      <a:lnRef idx="2">
+        <a:scrgbClr r="0" g="0" b="0"/>
+      </a:lnRef>
+      <a:fillRef idx="1">
+        <a:scrgbClr r="0" g="0" b="0"/>
+      </a:fillRef>
+      <a:effectRef idx="0">
+        <a:scrgbClr r="0" g="0" b="0"/>
+      </a:effectRef>
+      <a:fontRef idx="minor"/>
+    </dgm:style>
+  </dgm:styleLbl>
+  <dgm:styleLbl name="solidAlignAcc1">
+    <dgm:scene3d>
+      <a:camera prst="orthographicFront"/>
+      <a:lightRig rig="threePt" dir="t"/>
+    </dgm:scene3d>
+    <dgm:sp3d/>
+    <dgm:txPr/>
+    <dgm:style>
+      <a:lnRef idx="2">
+        <a:scrgbClr r="0" g="0" b="0"/>
+      </a:lnRef>
+      <a:fillRef idx="1">
+        <a:scrgbClr r="0" g="0" b="0"/>
+      </a:fillRef>
+      <a:effectRef idx="0">
+        <a:scrgbClr r="0" g="0" b="0"/>
+      </a:effectRef>
+      <a:fontRef idx="minor"/>
+    </dgm:style>
+  </dgm:styleLbl>
+  <dgm:styleLbl name="solidBgAcc1">
+    <dgm:scene3d>
+      <a:camera prst="orthographicFront"/>
+      <a:lightRig rig="threePt" dir="t"/>
+    </dgm:scene3d>
+    <dgm:sp3d/>
+    <dgm:txPr/>
+    <dgm:style>
+      <a:lnRef idx="2">
+        <a:scrgbClr r="0" g="0" b="0"/>
+      </a:lnRef>
+      <a:fillRef idx="1">
+        <a:scrgbClr r="0" g="0" b="0"/>
+      </a:fillRef>
+      <a:effectRef idx="0">
+        <a:scrgbClr r="0" g="0" b="0"/>
+      </a:effectRef>
+      <a:fontRef idx="minor"/>
+    </dgm:style>
+  </dgm:styleLbl>
+  <dgm:styleLbl name="fgAccFollowNode1">
+    <dgm:scene3d>
+      <a:camera prst="orthographicFront"/>
+      <a:lightRig rig="threePt" dir="t"/>
+    </dgm:scene3d>
+    <dgm:sp3d/>
+    <dgm:txPr/>
+    <dgm:style>
+      <a:lnRef idx="2">
+        <a:scrgbClr r="0" g="0" b="0"/>
+      </a:lnRef>
+      <a:fillRef idx="1">
+        <a:scrgbClr r="0" g="0" b="0"/>
+      </a:fillRef>
+      <a:effectRef idx="0">
+        <a:scrgbClr r="0" g="0" b="0"/>
+      </a:effectRef>
+      <a:fontRef idx="minor"/>
+    </dgm:style>
+  </dgm:styleLbl>
+  <dgm:styleLbl name="alignAccFollowNode1">
+    <dgm:scene3d>
+      <a:camera prst="orthographicFront"/>
+      <a:lightRig rig="threePt" dir="t"/>
+    </dgm:scene3d>
+    <dgm:sp3d/>
+    <dgm:txPr/>
+    <dgm:style>
+      <a:lnRef idx="2">
+        <a:scrgbClr r="0" g="0" b="0"/>
+      </a:lnRef>
+      <a:fillRef idx="1">
+        <a:scrgbClr r="0" g="0" b="0"/>
+      </a:fillRef>
+      <a:effectRef idx="0">
+        <a:scrgbClr r="0" g="0" b="0"/>
+      </a:effectRef>
+      <a:fontRef idx="minor"/>
+    </dgm:style>
+  </dgm:styleLbl>
+  <dgm:styleLbl name="bgAccFollowNode1">
+    <dgm:scene3d>
+      <a:camera prst="orthographicFront"/>
+      <a:lightRig rig="threePt" dir="t"/>
+    </dgm:scene3d>
+    <dgm:sp3d/>
+    <dgm:txPr/>
+    <dgm:style>
+      <a:lnRef idx="2">
+        <a:scrgbClr r="0" g="0" b="0"/>
+      </a:lnRef>
+      <a:fillRef idx="1">
+        <a:scrgbClr r="0" g="0" b="0"/>
+      </a:fillRef>
+      <a:effectRef idx="0">
+        <a:scrgbClr r="0" g="0" b="0"/>
+      </a:effectRef>
+      <a:fontRef idx="minor"/>
+    </dgm:style>
+  </dgm:styleLbl>
+  <dgm:styleLbl name="fgAcc0">
+    <dgm:scene3d>
+      <a:camera prst="orthographicFront"/>
+      <a:lightRig rig="threePt" dir="t"/>
+    </dgm:scene3d>
+    <dgm:sp3d/>
+    <dgm:txPr/>
+    <dgm:style>
+      <a:lnRef idx="2">
+        <a:scrgbClr r="0" g="0" b="0"/>
+      </a:lnRef>
+      <a:fillRef idx="1">
+        <a:scrgbClr r="0" g="0" b="0"/>
+      </a:fillRef>
+      <a:effectRef idx="0">
+        <a:scrgbClr r="0" g="0" b="0"/>
+      </a:effectRef>
+      <a:fontRef idx="minor"/>
+    </dgm:style>
+  </dgm:styleLbl>
+  <dgm:styleLbl name="fgAcc2">
+    <dgm:scene3d>
+      <a:camera prst="orthographicFront"/>
+      <a:lightRig rig="threePt" dir="t"/>
+    </dgm:scene3d>
+    <dgm:sp3d/>
+    <dgm:txPr/>
+    <dgm:style>
+      <a:lnRef idx="2">
+        <a:scrgbClr r="0" g="0" b="0"/>
+      </a:lnRef>
+      <a:fillRef idx="1">
+        <a:scrgbClr r="0" g="0" b="0"/>
+      </a:fillRef>
+      <a:effectRef idx="0">
+        <a:scrgbClr r="0" g="0" b="0"/>
+      </a:effectRef>
+      <a:fontRef idx="minor"/>
+    </dgm:style>
+  </dgm:styleLbl>
+  <dgm:styleLbl name="fgAcc3">
+    <dgm:scene3d>
+      <a:camera prst="orthographicFront"/>
+      <a:lightRig rig="threePt" dir="t"/>
+    </dgm:scene3d>
+    <dgm:sp3d/>
+    <dgm:txPr/>
+    <dgm:style>
+      <a:lnRef idx="2">
+        <a:scrgbClr r="0" g="0" b="0"/>
+      </a:lnRef>
+      <a:fillRef idx="1">
+        <a:scrgbClr r="0" g="0" b="0"/>
+      </a:fillRef>
+      <a:effectRef idx="0">
+        <a:scrgbClr r="0" g="0" b="0"/>
+      </a:effectRef>
+      <a:fontRef idx="minor"/>
+    </dgm:style>
+  </dgm:styleLbl>
+  <dgm:styleLbl name="fgAcc4">
+    <dgm:scene3d>
+      <a:camera prst="orthographicFront"/>
+      <a:lightRig rig="threePt" dir="t"/>
+    </dgm:scene3d>
+    <dgm:sp3d/>
+    <dgm:txPr/>
+    <dgm:style>
+      <a:lnRef idx="2">
+        <a:scrgbClr r="0" g="0" b="0"/>
+      </a:lnRef>
+      <a:fillRef idx="1">
+        <a:scrgbClr r="0" g="0" b="0"/>
+      </a:fillRef>
+      <a:effectRef idx="0">
+        <a:scrgbClr r="0" g="0" b="0"/>
+      </a:effectRef>
+      <a:fontRef idx="minor"/>
+    </dgm:style>
+  </dgm:styleLbl>
+  <dgm:styleLbl name="bgShp">
+    <dgm:scene3d>
+      <a:camera prst="orthographicFront"/>
+      <a:lightRig rig="threePt" dir="t"/>
+    </dgm:scene3d>
+    <dgm:sp3d/>
+    <dgm:txPr/>
+    <dgm:style>
+      <a:lnRef idx="0">
+        <a:scrgbClr r="0" g="0" b="0"/>
+      </a:lnRef>
+      <a:fillRef idx="1">
+        <a:scrgbClr r="0" g="0" b="0"/>
+      </a:fillRef>
+      <a:effectRef idx="0">
+        <a:scrgbClr r="0" g="0" b="0"/>
+      </a:effectRef>
+      <a:fontRef idx="minor"/>
+    </dgm:style>
+  </dgm:styleLbl>
+  <dgm:styleLbl name="dkBgShp">
+    <dgm:scene3d>
+      <a:camera prst="orthographicFront"/>
+      <a:lightRig rig="threePt" dir="t"/>
+    </dgm:scene3d>
+    <dgm:sp3d/>
+    <dgm:txPr/>
+    <dgm:style>
+      <a:lnRef idx="0">
+        <a:scrgbClr r="0" g="0" b="0"/>
+      </a:lnRef>
+      <a:fillRef idx="1">
+        <a:scrgbClr r="0" g="0" b="0"/>
+      </a:fillRef>
+      <a:effectRef idx="0">
+        <a:scrgbClr r="0" g="0" b="0"/>
+      </a:effectRef>
+      <a:fontRef idx="minor"/>
+    </dgm:style>
+  </dgm:styleLbl>
+  <dgm:styleLbl name="trBgShp">
+    <dgm:scene3d>
+      <a:camera prst="orthographicFront"/>
+      <a:lightRig rig="threePt" dir="t"/>
+    </dgm:scene3d>
+    <dgm:sp3d/>
+    <dgm:txPr/>
+    <dgm:style>
+      <a:lnRef idx="0">
+        <a:scrgbClr r="0" g="0" b="0"/>
+      </a:lnRef>
+      <a:fillRef idx="1">
+        <a:scrgbClr r="0" g="0" b="0"/>
+      </a:fillRef>
+      <a:effectRef idx="0">
+        <a:scrgbClr r="0" g="0" b="0"/>
+      </a:effectRef>
+      <a:fontRef idx="minor"/>
+    </dgm:style>
+  </dgm:styleLbl>
+  <dgm:styleLbl name="fgShp">
+    <dgm:scene3d>
+      <a:camera prst="orthographicFront"/>
+      <a:lightRig rig="threePt" dir="t"/>
+    </dgm:scene3d>
+    <dgm:sp3d/>
+    <dgm:txPr/>
+    <dgm:style>
+      <a:lnRef idx="2">
+        <a:scrgbClr r="0" g="0" b="0"/>
+      </a:lnRef>
+      <a:fillRef idx="1">
+        <a:scrgbClr r="0" g="0" b="0"/>
+      </a:fillRef>
+      <a:effectRef idx="0">
+        <a:scrgbClr r="0" g="0" b="0"/>
+      </a:effectRef>
+      <a:fontRef idx="minor"/>
+    </dgm:style>
+  </dgm:styleLbl>
+  <dgm:styleLbl name="revTx">
+    <dgm:scene3d>
+      <a:camera prst="orthographicFront"/>
+      <a:lightRig rig="threePt" dir="t"/>
+    </dgm:scene3d>
+    <dgm:sp3d/>
+    <dgm:txPr/>
+    <dgm:style>
+      <a:lnRef idx="0">
+        <a:scrgbClr r="0" g="0" b="0"/>
+      </a:lnRef>
+      <a:fillRef idx="0">
+        <a:scrgbClr r="0" g="0" b="0"/>
+      </a:fillRef>
+      <a:effectRef idx="0">
+        <a:scrgbClr r="0" g="0" b="0"/>
+      </a:effectRef>
+      <a:fontRef idx="minor"/>
+    </dgm:style>
+  </dgm:styleLbl>
+</dgm:styleDef>
+</file>
+
 <file path=word/diagrams/quickStyle2.xml><?xml version="1.0" encoding="utf-8"?>
 <dgm:styleDef xmlns:dgm="http://schemas.openxmlformats.org/drawingml/2006/diagram" xmlns:a="http://schemas.openxmlformats.org/drawingml/2006/main" uniqueId="urn:microsoft.com/office/officeart/2005/8/quickstyle/simple1">
   <dgm:title val=""/>

</xml_diff>

<commit_message>
Added sequence diagram to robot librarian: download
</commit_message>
<xml_diff>
--- a/doc/REQUIREMENTS.docx
+++ b/doc/REQUIREMENTS.docx
@@ -1568,7 +1568,7 @@
           </mc:Choice>
           <mc:Fallback>
             <w:pict>
-              <v:shapetype w14:anchorId="5BE08485" id="_x0000_t13" coordsize="21600,21600" o:spt="13" adj="16200,5400" path="m@0,l@0@1,0@1,0@2@0@2@0,21600,21600,10800xe">
+              <v:shapetype w14:anchorId="2552EA7C" id="_x0000_t13" coordsize="21600,21600" o:spt="13" adj="16200,5400" path="m@0,l@0@1,0@1,0@2@0@2@0,21600,21600,10800xe">
                 <v:stroke joinstyle="miter"/>
                 <v:formulas>
                   <v:f eqn="val #0"/>
@@ -2979,8 +2979,6 @@
         </w:rPr>
         <w:t>Robot Librarian: Download</w:t>
       </w:r>
-      <w:bookmarkStart w:id="0" w:name="_GoBack"/>
-      <w:bookmarkEnd w:id="0"/>
     </w:p>
     <w:p>
       <w:pPr>
@@ -3106,6 +3104,81 @@
           <w:szCs w:val="28"/>
         </w:rPr>
       </w:pPr>
+      <w:r>
+        <w:rPr>
+          <w:noProof/>
+          <w:sz w:val="28"/>
+          <w:szCs w:val="28"/>
+          <w:lang w:eastAsia="en-CA"/>
+        </w:rPr>
+        <w:lastRenderedPageBreak/>
+        <w:drawing>
+          <wp:inline distT="0" distB="0" distL="0" distR="0" wp14:anchorId="556862A3" wp14:editId="5225BA48">
+            <wp:extent cx="5486400" cy="3200400"/>
+            <wp:effectExtent l="0" t="0" r="57150" b="0"/>
+            <wp:docPr id="18" name="Diagram 18"/>
+            <wp:cNvGraphicFramePr/>
+            <a:graphic xmlns:a="http://schemas.openxmlformats.org/drawingml/2006/main">
+              <a:graphicData uri="http://schemas.openxmlformats.org/drawingml/2006/diagram">
+                <dgm:relIds xmlns:dgm="http://schemas.openxmlformats.org/drawingml/2006/diagram" xmlns:r="http://schemas.openxmlformats.org/officeDocument/2006/relationships" r:dm="rId50" r:lo="rId51" r:qs="rId52" r:cs="rId53"/>
+              </a:graphicData>
+            </a:graphic>
+          </wp:inline>
+        </w:drawing>
+      </w:r>
+    </w:p>
+    <w:p>
+      <w:pPr>
+        <w:rPr>
+          <w:i/>
+          <w:sz w:val="28"/>
+          <w:szCs w:val="28"/>
+        </w:rPr>
+      </w:pPr>
+      <w:r>
+        <w:rPr>
+          <w:b/>
+          <w:sz w:val="28"/>
+          <w:szCs w:val="28"/>
+        </w:rPr>
+        <w:t xml:space="preserve">FIG </w:t>
+      </w:r>
+      <w:proofErr w:type="spellStart"/>
+      <w:r>
+        <w:rPr>
+          <w:b/>
+          <w:sz w:val="28"/>
+          <w:szCs w:val="28"/>
+        </w:rPr>
+        <w:t>x.x</w:t>
+      </w:r>
+      <w:proofErr w:type="spellEnd"/>
+      <w:r>
+        <w:rPr>
+          <w:b/>
+          <w:sz w:val="28"/>
+          <w:szCs w:val="28"/>
+        </w:rPr>
+        <w:t xml:space="preserve">: </w:t>
+      </w:r>
+      <w:r>
+        <w:rPr>
+          <w:i/>
+          <w:sz w:val="28"/>
+          <w:szCs w:val="28"/>
+        </w:rPr>
+        <w:t>The above sequence diagram shows the sequence of events taken by the Robot Librarian when it is required to download a robot program.  The program can then be used by the system.</w:t>
+      </w:r>
+      <w:bookmarkStart w:id="0" w:name="_GoBack"/>
+      <w:bookmarkEnd w:id="0"/>
+    </w:p>
+    <w:p>
+      <w:pPr>
+        <w:rPr>
+          <w:sz w:val="28"/>
+          <w:szCs w:val="28"/>
+        </w:rPr>
+      </w:pPr>
     </w:p>
     <w:p>
       <w:pPr>
@@ -3155,7 +3228,6 @@
           <w:sz w:val="28"/>
           <w:szCs w:val="28"/>
         </w:rPr>
-        <w:lastRenderedPageBreak/>
         <w:tab/>
       </w:r>
       <w:r>
@@ -3273,6 +3345,7 @@
           <w:sz w:val="28"/>
           <w:szCs w:val="28"/>
         </w:rPr>
+        <w:lastRenderedPageBreak/>
         <w:tab/>
       </w:r>
       <w:r>
@@ -3612,6 +3685,7 @@
           <w:szCs w:val="28"/>
           <w:lang w:eastAsia="en-CA"/>
         </w:rPr>
+        <w:lastRenderedPageBreak/>
         <w:drawing>
           <wp:inline distT="0" distB="0" distL="0" distR="0" wp14:anchorId="25D607A7" wp14:editId="4114F7E6">
             <wp:extent cx="5486400" cy="3200400"/>
@@ -3620,7 +3694,7 @@
             <wp:cNvGraphicFramePr/>
             <a:graphic xmlns:a="http://schemas.openxmlformats.org/drawingml/2006/main">
               <a:graphicData uri="http://schemas.openxmlformats.org/drawingml/2006/diagram">
-                <dgm:relIds xmlns:dgm="http://schemas.openxmlformats.org/drawingml/2006/diagram" xmlns:r="http://schemas.openxmlformats.org/officeDocument/2006/relationships" r:dm="rId50" r:lo="rId51" r:qs="rId52" r:cs="rId53"/>
+                <dgm:relIds xmlns:dgm="http://schemas.openxmlformats.org/drawingml/2006/diagram" xmlns:r="http://schemas.openxmlformats.org/officeDocument/2006/relationships" r:dm="rId55" r:lo="rId56" r:qs="rId57" r:cs="rId58"/>
               </a:graphicData>
             </a:graphic>
           </wp:inline>
@@ -3857,7 +3931,7 @@
                     </pic:cNvPicPr>
                   </pic:nvPicPr>
                   <pic:blipFill>
-                    <a:blip r:embed="rId55">
+                    <a:blip r:embed="rId60">
                       <a:extLst>
                         <a:ext uri="{28A0092B-C50C-407E-A947-70E740481C1C}">
                           <a14:useLocalDpi xmlns:a14="http://schemas.microsoft.com/office/drawing/2010/main" val="0"/>
@@ -3996,7 +4070,7 @@
                     </pic:cNvPicPr>
                   </pic:nvPicPr>
                   <pic:blipFill>
-                    <a:blip r:embed="rId56">
+                    <a:blip r:embed="rId61">
                       <a:extLst>
                         <a:ext uri="{28A0092B-C50C-407E-A947-70E740481C1C}">
                           <a14:useLocalDpi xmlns:a14="http://schemas.microsoft.com/office/drawing/2010/main" val="0"/>
@@ -4150,7 +4224,7 @@
                     </pic:cNvPicPr>
                   </pic:nvPicPr>
                   <pic:blipFill>
-                    <a:blip r:embed="rId57">
+                    <a:blip r:embed="rId62">
                       <a:extLst>
                         <a:ext uri="{28A0092B-C50C-407E-A947-70E740481C1C}">
                           <a14:useLocalDpi xmlns:a14="http://schemas.microsoft.com/office/drawing/2010/main" val="0"/>
@@ -4308,7 +4382,7 @@
                     </pic:cNvPicPr>
                   </pic:nvPicPr>
                   <pic:blipFill>
-                    <a:blip r:embed="rId58">
+                    <a:blip r:embed="rId63">
                       <a:extLst>
                         <a:ext uri="{28A0092B-C50C-407E-A947-70E740481C1C}">
                           <a14:useLocalDpi xmlns:a14="http://schemas.microsoft.com/office/drawing/2010/main" val="0"/>
@@ -4447,7 +4521,7 @@
                     </pic:cNvPicPr>
                   </pic:nvPicPr>
                   <pic:blipFill>
-                    <a:blip r:embed="rId59">
+                    <a:blip r:embed="rId64">
                       <a:extLst>
                         <a:ext uri="{28A0092B-C50C-407E-A947-70E740481C1C}">
                           <a14:useLocalDpi xmlns:a14="http://schemas.microsoft.com/office/drawing/2010/main" val="0"/>
@@ -7524,6 +7598,753 @@
 </dgm:colorsDef>
 </file>
 
+<file path=word/diagrams/colors11.xml><?xml version="1.0" encoding="utf-8"?>
+<dgm:colorsDef xmlns:dgm="http://schemas.openxmlformats.org/drawingml/2006/diagram" xmlns:a="http://schemas.openxmlformats.org/drawingml/2006/main" uniqueId="urn:microsoft.com/office/officeart/2005/8/colors/accent1_2">
+  <dgm:title val=""/>
+  <dgm:desc val=""/>
+  <dgm:catLst>
+    <dgm:cat type="accent1" pri="11200"/>
+  </dgm:catLst>
+  <dgm:styleLbl name="node0">
+    <dgm:fillClrLst meth="repeat">
+      <a:schemeClr val="accent1"/>
+    </dgm:fillClrLst>
+    <dgm:linClrLst meth="repeat">
+      <a:schemeClr val="lt1"/>
+    </dgm:linClrLst>
+    <dgm:effectClrLst/>
+    <dgm:txLinClrLst/>
+    <dgm:txFillClrLst/>
+    <dgm:txEffectClrLst/>
+  </dgm:styleLbl>
+  <dgm:styleLbl name="alignNode1">
+    <dgm:fillClrLst meth="repeat">
+      <a:schemeClr val="accent1"/>
+    </dgm:fillClrLst>
+    <dgm:linClrLst meth="repeat">
+      <a:schemeClr val="accent1"/>
+    </dgm:linClrLst>
+    <dgm:effectClrLst/>
+    <dgm:txLinClrLst/>
+    <dgm:txFillClrLst/>
+    <dgm:txEffectClrLst/>
+  </dgm:styleLbl>
+  <dgm:styleLbl name="node1">
+    <dgm:fillClrLst meth="repeat">
+      <a:schemeClr val="accent1"/>
+    </dgm:fillClrLst>
+    <dgm:linClrLst meth="repeat">
+      <a:schemeClr val="lt1"/>
+    </dgm:linClrLst>
+    <dgm:effectClrLst/>
+    <dgm:txLinClrLst/>
+    <dgm:txFillClrLst/>
+    <dgm:txEffectClrLst/>
+  </dgm:styleLbl>
+  <dgm:styleLbl name="lnNode1">
+    <dgm:fillClrLst meth="repeat">
+      <a:schemeClr val="accent1"/>
+    </dgm:fillClrLst>
+    <dgm:linClrLst meth="repeat">
+      <a:schemeClr val="lt1"/>
+    </dgm:linClrLst>
+    <dgm:effectClrLst/>
+    <dgm:txLinClrLst/>
+    <dgm:txFillClrLst/>
+    <dgm:txEffectClrLst/>
+  </dgm:styleLbl>
+  <dgm:styleLbl name="vennNode1">
+    <dgm:fillClrLst meth="repeat">
+      <a:schemeClr val="accent1">
+        <a:alpha val="50000"/>
+      </a:schemeClr>
+    </dgm:fillClrLst>
+    <dgm:linClrLst meth="repeat">
+      <a:schemeClr val="lt1"/>
+    </dgm:linClrLst>
+    <dgm:effectClrLst/>
+    <dgm:txLinClrLst/>
+    <dgm:txFillClrLst/>
+    <dgm:txEffectClrLst/>
+  </dgm:styleLbl>
+  <dgm:styleLbl name="node2">
+    <dgm:fillClrLst meth="repeat">
+      <a:schemeClr val="accent1"/>
+    </dgm:fillClrLst>
+    <dgm:linClrLst meth="repeat">
+      <a:schemeClr val="lt1"/>
+    </dgm:linClrLst>
+    <dgm:effectClrLst/>
+    <dgm:txLinClrLst/>
+    <dgm:txFillClrLst/>
+    <dgm:txEffectClrLst/>
+  </dgm:styleLbl>
+  <dgm:styleLbl name="node3">
+    <dgm:fillClrLst meth="repeat">
+      <a:schemeClr val="accent1"/>
+    </dgm:fillClrLst>
+    <dgm:linClrLst meth="repeat">
+      <a:schemeClr val="lt1"/>
+    </dgm:linClrLst>
+    <dgm:effectClrLst/>
+    <dgm:txLinClrLst/>
+    <dgm:txFillClrLst/>
+    <dgm:txEffectClrLst/>
+  </dgm:styleLbl>
+  <dgm:styleLbl name="node4">
+    <dgm:fillClrLst meth="repeat">
+      <a:schemeClr val="accent1"/>
+    </dgm:fillClrLst>
+    <dgm:linClrLst meth="repeat">
+      <a:schemeClr val="lt1"/>
+    </dgm:linClrLst>
+    <dgm:effectClrLst/>
+    <dgm:txLinClrLst/>
+    <dgm:txFillClrLst/>
+    <dgm:txEffectClrLst/>
+  </dgm:styleLbl>
+  <dgm:styleLbl name="fgImgPlace1">
+    <dgm:fillClrLst meth="repeat">
+      <a:schemeClr val="accent1">
+        <a:tint val="50000"/>
+      </a:schemeClr>
+    </dgm:fillClrLst>
+    <dgm:linClrLst meth="repeat">
+      <a:schemeClr val="lt1"/>
+    </dgm:linClrLst>
+    <dgm:effectClrLst/>
+    <dgm:txLinClrLst/>
+    <dgm:txFillClrLst meth="repeat">
+      <a:schemeClr val="lt1"/>
+    </dgm:txFillClrLst>
+    <dgm:txEffectClrLst/>
+  </dgm:styleLbl>
+  <dgm:styleLbl name="alignImgPlace1">
+    <dgm:fillClrLst meth="repeat">
+      <a:schemeClr val="accent1">
+        <a:tint val="50000"/>
+      </a:schemeClr>
+    </dgm:fillClrLst>
+    <dgm:linClrLst meth="repeat">
+      <a:schemeClr val="lt1"/>
+    </dgm:linClrLst>
+    <dgm:effectClrLst/>
+    <dgm:txLinClrLst/>
+    <dgm:txFillClrLst meth="repeat">
+      <a:schemeClr val="lt1"/>
+    </dgm:txFillClrLst>
+    <dgm:txEffectClrLst/>
+  </dgm:styleLbl>
+  <dgm:styleLbl name="bgImgPlace1">
+    <dgm:fillClrLst meth="repeat">
+      <a:schemeClr val="accent1">
+        <a:tint val="50000"/>
+      </a:schemeClr>
+    </dgm:fillClrLst>
+    <dgm:linClrLst meth="repeat">
+      <a:schemeClr val="lt1"/>
+    </dgm:linClrLst>
+    <dgm:effectClrLst/>
+    <dgm:txLinClrLst/>
+    <dgm:txFillClrLst meth="repeat">
+      <a:schemeClr val="lt1"/>
+    </dgm:txFillClrLst>
+    <dgm:txEffectClrLst/>
+  </dgm:styleLbl>
+  <dgm:styleLbl name="sibTrans2D1">
+    <dgm:fillClrLst meth="repeat">
+      <a:schemeClr val="accent1">
+        <a:tint val="60000"/>
+      </a:schemeClr>
+    </dgm:fillClrLst>
+    <dgm:linClrLst meth="repeat">
+      <a:schemeClr val="accent1">
+        <a:tint val="60000"/>
+      </a:schemeClr>
+    </dgm:linClrLst>
+    <dgm:effectClrLst/>
+    <dgm:txLinClrLst/>
+    <dgm:txFillClrLst/>
+    <dgm:txEffectClrLst/>
+  </dgm:styleLbl>
+  <dgm:styleLbl name="fgSibTrans2D1">
+    <dgm:fillClrLst meth="repeat">
+      <a:schemeClr val="accent1">
+        <a:tint val="60000"/>
+      </a:schemeClr>
+    </dgm:fillClrLst>
+    <dgm:linClrLst meth="repeat">
+      <a:schemeClr val="accent1">
+        <a:tint val="60000"/>
+      </a:schemeClr>
+    </dgm:linClrLst>
+    <dgm:effectClrLst/>
+    <dgm:txLinClrLst/>
+    <dgm:txFillClrLst/>
+    <dgm:txEffectClrLst/>
+  </dgm:styleLbl>
+  <dgm:styleLbl name="bgSibTrans2D1">
+    <dgm:fillClrLst meth="repeat">
+      <a:schemeClr val="accent1">
+        <a:tint val="60000"/>
+      </a:schemeClr>
+    </dgm:fillClrLst>
+    <dgm:linClrLst meth="repeat">
+      <a:schemeClr val="accent1">
+        <a:tint val="60000"/>
+      </a:schemeClr>
+    </dgm:linClrLst>
+    <dgm:effectClrLst/>
+    <dgm:txLinClrLst/>
+    <dgm:txFillClrLst/>
+    <dgm:txEffectClrLst/>
+  </dgm:styleLbl>
+  <dgm:styleLbl name="sibTrans1D1">
+    <dgm:fillClrLst meth="repeat">
+      <a:schemeClr val="accent1"/>
+    </dgm:fillClrLst>
+    <dgm:linClrLst meth="repeat">
+      <a:schemeClr val="accent1"/>
+    </dgm:linClrLst>
+    <dgm:effectClrLst/>
+    <dgm:txLinClrLst/>
+    <dgm:txFillClrLst meth="repeat">
+      <a:schemeClr val="tx1"/>
+    </dgm:txFillClrLst>
+    <dgm:txEffectClrLst/>
+  </dgm:styleLbl>
+  <dgm:styleLbl name="callout">
+    <dgm:fillClrLst meth="repeat">
+      <a:schemeClr val="accent1"/>
+    </dgm:fillClrLst>
+    <dgm:linClrLst meth="repeat">
+      <a:schemeClr val="accent1">
+        <a:tint val="50000"/>
+      </a:schemeClr>
+    </dgm:linClrLst>
+    <dgm:effectClrLst/>
+    <dgm:txLinClrLst/>
+    <dgm:txFillClrLst meth="repeat">
+      <a:schemeClr val="tx1"/>
+    </dgm:txFillClrLst>
+    <dgm:txEffectClrLst/>
+  </dgm:styleLbl>
+  <dgm:styleLbl name="asst0">
+    <dgm:fillClrLst meth="repeat">
+      <a:schemeClr val="accent1"/>
+    </dgm:fillClrLst>
+    <dgm:linClrLst meth="repeat">
+      <a:schemeClr val="lt1"/>
+    </dgm:linClrLst>
+    <dgm:effectClrLst/>
+    <dgm:txLinClrLst/>
+    <dgm:txFillClrLst/>
+    <dgm:txEffectClrLst/>
+  </dgm:styleLbl>
+  <dgm:styleLbl name="asst1">
+    <dgm:fillClrLst meth="repeat">
+      <a:schemeClr val="accent1"/>
+    </dgm:fillClrLst>
+    <dgm:linClrLst meth="repeat">
+      <a:schemeClr val="lt1"/>
+    </dgm:linClrLst>
+    <dgm:effectClrLst/>
+    <dgm:txLinClrLst/>
+    <dgm:txFillClrLst/>
+    <dgm:txEffectClrLst/>
+  </dgm:styleLbl>
+  <dgm:styleLbl name="asst2">
+    <dgm:fillClrLst meth="repeat">
+      <a:schemeClr val="accent1"/>
+    </dgm:fillClrLst>
+    <dgm:linClrLst meth="repeat">
+      <a:schemeClr val="lt1"/>
+    </dgm:linClrLst>
+    <dgm:effectClrLst/>
+    <dgm:txLinClrLst/>
+    <dgm:txFillClrLst/>
+    <dgm:txEffectClrLst/>
+  </dgm:styleLbl>
+  <dgm:styleLbl name="asst3">
+    <dgm:fillClrLst meth="repeat">
+      <a:schemeClr val="accent1"/>
+    </dgm:fillClrLst>
+    <dgm:linClrLst meth="repeat">
+      <a:schemeClr val="lt1"/>
+    </dgm:linClrLst>
+    <dgm:effectClrLst/>
+    <dgm:txLinClrLst/>
+    <dgm:txFillClrLst/>
+    <dgm:txEffectClrLst/>
+  </dgm:styleLbl>
+  <dgm:styleLbl name="asst4">
+    <dgm:fillClrLst meth="repeat">
+      <a:schemeClr val="accent1"/>
+    </dgm:fillClrLst>
+    <dgm:linClrLst meth="repeat">
+      <a:schemeClr val="lt1"/>
+    </dgm:linClrLst>
+    <dgm:effectClrLst/>
+    <dgm:txLinClrLst/>
+    <dgm:txFillClrLst/>
+    <dgm:txEffectClrLst/>
+  </dgm:styleLbl>
+  <dgm:styleLbl name="parChTrans2D1">
+    <dgm:fillClrLst meth="repeat">
+      <a:schemeClr val="accent1">
+        <a:tint val="60000"/>
+      </a:schemeClr>
+    </dgm:fillClrLst>
+    <dgm:linClrLst meth="repeat">
+      <a:schemeClr val="accent1">
+        <a:tint val="60000"/>
+      </a:schemeClr>
+    </dgm:linClrLst>
+    <dgm:effectClrLst/>
+    <dgm:txLinClrLst/>
+    <dgm:txFillClrLst meth="repeat">
+      <a:schemeClr val="lt1"/>
+    </dgm:txFillClrLst>
+    <dgm:txEffectClrLst/>
+  </dgm:styleLbl>
+  <dgm:styleLbl name="parChTrans2D2">
+    <dgm:fillClrLst meth="repeat">
+      <a:schemeClr val="accent1"/>
+    </dgm:fillClrLst>
+    <dgm:linClrLst meth="repeat">
+      <a:schemeClr val="accent1"/>
+    </dgm:linClrLst>
+    <dgm:effectClrLst/>
+    <dgm:txLinClrLst/>
+    <dgm:txFillClrLst meth="repeat">
+      <a:schemeClr val="lt1"/>
+    </dgm:txFillClrLst>
+    <dgm:txEffectClrLst/>
+  </dgm:styleLbl>
+  <dgm:styleLbl name="parChTrans2D3">
+    <dgm:fillClrLst meth="repeat">
+      <a:schemeClr val="accent1"/>
+    </dgm:fillClrLst>
+    <dgm:linClrLst meth="repeat">
+      <a:schemeClr val="accent1"/>
+    </dgm:linClrLst>
+    <dgm:effectClrLst/>
+    <dgm:txLinClrLst/>
+    <dgm:txFillClrLst meth="repeat">
+      <a:schemeClr val="lt1"/>
+    </dgm:txFillClrLst>
+    <dgm:txEffectClrLst/>
+  </dgm:styleLbl>
+  <dgm:styleLbl name="parChTrans2D4">
+    <dgm:fillClrLst meth="repeat">
+      <a:schemeClr val="accent1"/>
+    </dgm:fillClrLst>
+    <dgm:linClrLst meth="repeat">
+      <a:schemeClr val="accent1"/>
+    </dgm:linClrLst>
+    <dgm:effectClrLst/>
+    <dgm:txLinClrLst/>
+    <dgm:txFillClrLst meth="repeat">
+      <a:schemeClr val="lt1"/>
+    </dgm:txFillClrLst>
+    <dgm:txEffectClrLst/>
+  </dgm:styleLbl>
+  <dgm:styleLbl name="parChTrans1D1">
+    <dgm:fillClrLst meth="repeat">
+      <a:schemeClr val="accent1"/>
+    </dgm:fillClrLst>
+    <dgm:linClrLst meth="repeat">
+      <a:schemeClr val="accent1">
+        <a:shade val="60000"/>
+      </a:schemeClr>
+    </dgm:linClrLst>
+    <dgm:effectClrLst/>
+    <dgm:txLinClrLst/>
+    <dgm:txFillClrLst meth="repeat">
+      <a:schemeClr val="tx1"/>
+    </dgm:txFillClrLst>
+    <dgm:txEffectClrLst/>
+  </dgm:styleLbl>
+  <dgm:styleLbl name="parChTrans1D2">
+    <dgm:fillClrLst meth="repeat">
+      <a:schemeClr val="accent1"/>
+    </dgm:fillClrLst>
+    <dgm:linClrLst meth="repeat">
+      <a:schemeClr val="accent1">
+        <a:shade val="60000"/>
+      </a:schemeClr>
+    </dgm:linClrLst>
+    <dgm:effectClrLst/>
+    <dgm:txLinClrLst/>
+    <dgm:txFillClrLst meth="repeat">
+      <a:schemeClr val="tx1"/>
+    </dgm:txFillClrLst>
+    <dgm:txEffectClrLst/>
+  </dgm:styleLbl>
+  <dgm:styleLbl name="parChTrans1D3">
+    <dgm:fillClrLst meth="repeat">
+      <a:schemeClr val="accent1"/>
+    </dgm:fillClrLst>
+    <dgm:linClrLst meth="repeat">
+      <a:schemeClr val="accent1">
+        <a:shade val="80000"/>
+      </a:schemeClr>
+    </dgm:linClrLst>
+    <dgm:effectClrLst/>
+    <dgm:txLinClrLst/>
+    <dgm:txFillClrLst meth="repeat">
+      <a:schemeClr val="tx1"/>
+    </dgm:txFillClrLst>
+    <dgm:txEffectClrLst/>
+  </dgm:styleLbl>
+  <dgm:styleLbl name="parChTrans1D4">
+    <dgm:fillClrLst meth="repeat">
+      <a:schemeClr val="accent1"/>
+    </dgm:fillClrLst>
+    <dgm:linClrLst meth="repeat">
+      <a:schemeClr val="accent1">
+        <a:shade val="80000"/>
+      </a:schemeClr>
+    </dgm:linClrLst>
+    <dgm:effectClrLst/>
+    <dgm:txLinClrLst/>
+    <dgm:txFillClrLst meth="repeat">
+      <a:schemeClr val="tx1"/>
+    </dgm:txFillClrLst>
+    <dgm:txEffectClrLst/>
+  </dgm:styleLbl>
+  <dgm:styleLbl name="fgAcc1">
+    <dgm:fillClrLst meth="repeat">
+      <a:schemeClr val="lt1">
+        <a:alpha val="90000"/>
+      </a:schemeClr>
+    </dgm:fillClrLst>
+    <dgm:linClrLst meth="repeat">
+      <a:schemeClr val="accent1"/>
+    </dgm:linClrLst>
+    <dgm:effectClrLst/>
+    <dgm:txLinClrLst/>
+    <dgm:txFillClrLst meth="repeat">
+      <a:schemeClr val="dk1"/>
+    </dgm:txFillClrLst>
+    <dgm:txEffectClrLst/>
+  </dgm:styleLbl>
+  <dgm:styleLbl name="conFgAcc1">
+    <dgm:fillClrLst meth="repeat">
+      <a:schemeClr val="lt1">
+        <a:alpha val="90000"/>
+      </a:schemeClr>
+    </dgm:fillClrLst>
+    <dgm:linClrLst meth="repeat">
+      <a:schemeClr val="accent1"/>
+    </dgm:linClrLst>
+    <dgm:effectClrLst/>
+    <dgm:txLinClrLst/>
+    <dgm:txFillClrLst meth="repeat">
+      <a:schemeClr val="dk1"/>
+    </dgm:txFillClrLst>
+    <dgm:txEffectClrLst/>
+  </dgm:styleLbl>
+  <dgm:styleLbl name="alignAcc1">
+    <dgm:fillClrLst meth="repeat">
+      <a:schemeClr val="lt1">
+        <a:alpha val="90000"/>
+      </a:schemeClr>
+    </dgm:fillClrLst>
+    <dgm:linClrLst meth="repeat">
+      <a:schemeClr val="accent1"/>
+    </dgm:linClrLst>
+    <dgm:effectClrLst/>
+    <dgm:txLinClrLst/>
+    <dgm:txFillClrLst meth="repeat">
+      <a:schemeClr val="dk1"/>
+    </dgm:txFillClrLst>
+    <dgm:txEffectClrLst/>
+  </dgm:styleLbl>
+  <dgm:styleLbl name="trAlignAcc1">
+    <dgm:fillClrLst meth="repeat">
+      <a:schemeClr val="lt1">
+        <a:alpha val="40000"/>
+      </a:schemeClr>
+    </dgm:fillClrLst>
+    <dgm:linClrLst meth="repeat">
+      <a:schemeClr val="accent1"/>
+    </dgm:linClrLst>
+    <dgm:effectClrLst/>
+    <dgm:txLinClrLst/>
+    <dgm:txFillClrLst meth="repeat">
+      <a:schemeClr val="dk1"/>
+    </dgm:txFillClrLst>
+    <dgm:txEffectClrLst/>
+  </dgm:styleLbl>
+  <dgm:styleLbl name="bgAcc1">
+    <dgm:fillClrLst meth="repeat">
+      <a:schemeClr val="lt1">
+        <a:alpha val="90000"/>
+      </a:schemeClr>
+    </dgm:fillClrLst>
+    <dgm:linClrLst meth="repeat">
+      <a:schemeClr val="accent1"/>
+    </dgm:linClrLst>
+    <dgm:effectClrLst/>
+    <dgm:txLinClrLst/>
+    <dgm:txFillClrLst meth="repeat">
+      <a:schemeClr val="dk1"/>
+    </dgm:txFillClrLst>
+    <dgm:txEffectClrLst/>
+  </dgm:styleLbl>
+  <dgm:styleLbl name="solidFgAcc1">
+    <dgm:fillClrLst meth="repeat">
+      <a:schemeClr val="lt1"/>
+    </dgm:fillClrLst>
+    <dgm:linClrLst meth="repeat">
+      <a:schemeClr val="accent1"/>
+    </dgm:linClrLst>
+    <dgm:effectClrLst/>
+    <dgm:txLinClrLst/>
+    <dgm:txFillClrLst meth="repeat">
+      <a:schemeClr val="dk1"/>
+    </dgm:txFillClrLst>
+    <dgm:txEffectClrLst/>
+  </dgm:styleLbl>
+  <dgm:styleLbl name="solidAlignAcc1">
+    <dgm:fillClrLst meth="repeat">
+      <a:schemeClr val="lt1"/>
+    </dgm:fillClrLst>
+    <dgm:linClrLst meth="repeat">
+      <a:schemeClr val="accent1"/>
+    </dgm:linClrLst>
+    <dgm:effectClrLst/>
+    <dgm:txLinClrLst/>
+    <dgm:txFillClrLst meth="repeat">
+      <a:schemeClr val="dk1"/>
+    </dgm:txFillClrLst>
+    <dgm:txEffectClrLst/>
+  </dgm:styleLbl>
+  <dgm:styleLbl name="solidBgAcc1">
+    <dgm:fillClrLst meth="repeat">
+      <a:schemeClr val="lt1"/>
+    </dgm:fillClrLst>
+    <dgm:linClrLst meth="repeat">
+      <a:schemeClr val="accent1"/>
+    </dgm:linClrLst>
+    <dgm:effectClrLst/>
+    <dgm:txLinClrLst/>
+    <dgm:txFillClrLst meth="repeat">
+      <a:schemeClr val="dk1"/>
+    </dgm:txFillClrLst>
+    <dgm:txEffectClrLst/>
+  </dgm:styleLbl>
+  <dgm:styleLbl name="fgAccFollowNode1">
+    <dgm:fillClrLst meth="repeat">
+      <a:schemeClr val="accent1">
+        <a:alpha val="90000"/>
+        <a:tint val="40000"/>
+      </a:schemeClr>
+    </dgm:fillClrLst>
+    <dgm:linClrLst meth="repeat">
+      <a:schemeClr val="accent1">
+        <a:alpha val="90000"/>
+        <a:tint val="40000"/>
+      </a:schemeClr>
+    </dgm:linClrLst>
+    <dgm:effectClrLst/>
+    <dgm:txLinClrLst/>
+    <dgm:txFillClrLst meth="repeat">
+      <a:schemeClr val="dk1"/>
+    </dgm:txFillClrLst>
+    <dgm:txEffectClrLst/>
+  </dgm:styleLbl>
+  <dgm:styleLbl name="alignAccFollowNode1">
+    <dgm:fillClrLst meth="repeat">
+      <a:schemeClr val="accent1">
+        <a:alpha val="90000"/>
+        <a:tint val="40000"/>
+      </a:schemeClr>
+    </dgm:fillClrLst>
+    <dgm:linClrLst meth="repeat">
+      <a:schemeClr val="accent1">
+        <a:alpha val="90000"/>
+        <a:tint val="40000"/>
+      </a:schemeClr>
+    </dgm:linClrLst>
+    <dgm:effectClrLst/>
+    <dgm:txLinClrLst/>
+    <dgm:txFillClrLst meth="repeat">
+      <a:schemeClr val="dk1"/>
+    </dgm:txFillClrLst>
+    <dgm:txEffectClrLst/>
+  </dgm:styleLbl>
+  <dgm:styleLbl name="bgAccFollowNode1">
+    <dgm:fillClrLst meth="repeat">
+      <a:schemeClr val="accent1">
+        <a:alpha val="90000"/>
+        <a:tint val="40000"/>
+      </a:schemeClr>
+    </dgm:fillClrLst>
+    <dgm:linClrLst meth="repeat">
+      <a:schemeClr val="accent1">
+        <a:alpha val="90000"/>
+        <a:tint val="40000"/>
+      </a:schemeClr>
+    </dgm:linClrLst>
+    <dgm:effectClrLst/>
+    <dgm:txLinClrLst/>
+    <dgm:txFillClrLst meth="repeat">
+      <a:schemeClr val="dk1"/>
+    </dgm:txFillClrLst>
+    <dgm:txEffectClrLst/>
+  </dgm:styleLbl>
+  <dgm:styleLbl name="fgAcc0">
+    <dgm:fillClrLst meth="repeat">
+      <a:schemeClr val="lt1">
+        <a:alpha val="90000"/>
+      </a:schemeClr>
+    </dgm:fillClrLst>
+    <dgm:linClrLst meth="repeat">
+      <a:schemeClr val="accent1"/>
+    </dgm:linClrLst>
+    <dgm:effectClrLst/>
+    <dgm:txLinClrLst/>
+    <dgm:txFillClrLst meth="repeat">
+      <a:schemeClr val="dk1"/>
+    </dgm:txFillClrLst>
+    <dgm:txEffectClrLst/>
+  </dgm:styleLbl>
+  <dgm:styleLbl name="fgAcc2">
+    <dgm:fillClrLst meth="repeat">
+      <a:schemeClr val="lt1">
+        <a:alpha val="90000"/>
+      </a:schemeClr>
+    </dgm:fillClrLst>
+    <dgm:linClrLst meth="repeat">
+      <a:schemeClr val="accent1"/>
+    </dgm:linClrLst>
+    <dgm:effectClrLst/>
+    <dgm:txLinClrLst/>
+    <dgm:txFillClrLst meth="repeat">
+      <a:schemeClr val="dk1"/>
+    </dgm:txFillClrLst>
+    <dgm:txEffectClrLst/>
+  </dgm:styleLbl>
+  <dgm:styleLbl name="fgAcc3">
+    <dgm:fillClrLst meth="repeat">
+      <a:schemeClr val="lt1">
+        <a:alpha val="90000"/>
+      </a:schemeClr>
+    </dgm:fillClrLst>
+    <dgm:linClrLst meth="repeat">
+      <a:schemeClr val="accent1"/>
+    </dgm:linClrLst>
+    <dgm:effectClrLst/>
+    <dgm:txLinClrLst/>
+    <dgm:txFillClrLst meth="repeat">
+      <a:schemeClr val="dk1"/>
+    </dgm:txFillClrLst>
+    <dgm:txEffectClrLst/>
+  </dgm:styleLbl>
+  <dgm:styleLbl name="fgAcc4">
+    <dgm:fillClrLst meth="repeat">
+      <a:schemeClr val="lt1">
+        <a:alpha val="90000"/>
+      </a:schemeClr>
+    </dgm:fillClrLst>
+    <dgm:linClrLst meth="repeat">
+      <a:schemeClr val="accent1"/>
+    </dgm:linClrLst>
+    <dgm:effectClrLst/>
+    <dgm:txLinClrLst/>
+    <dgm:txFillClrLst meth="repeat">
+      <a:schemeClr val="dk1"/>
+    </dgm:txFillClrLst>
+    <dgm:txEffectClrLst/>
+  </dgm:styleLbl>
+  <dgm:styleLbl name="bgShp">
+    <dgm:fillClrLst meth="repeat">
+      <a:schemeClr val="accent1">
+        <a:tint val="40000"/>
+      </a:schemeClr>
+    </dgm:fillClrLst>
+    <dgm:linClrLst meth="repeat">
+      <a:schemeClr val="accent1"/>
+    </dgm:linClrLst>
+    <dgm:effectClrLst/>
+    <dgm:txLinClrLst/>
+    <dgm:txFillClrLst meth="repeat">
+      <a:schemeClr val="dk1"/>
+    </dgm:txFillClrLst>
+    <dgm:txEffectClrLst/>
+  </dgm:styleLbl>
+  <dgm:styleLbl name="dkBgShp">
+    <dgm:fillClrLst meth="repeat">
+      <a:schemeClr val="accent1">
+        <a:shade val="80000"/>
+      </a:schemeClr>
+    </dgm:fillClrLst>
+    <dgm:linClrLst meth="repeat">
+      <a:schemeClr val="accent1"/>
+    </dgm:linClrLst>
+    <dgm:effectClrLst/>
+    <dgm:txLinClrLst/>
+    <dgm:txFillClrLst meth="repeat">
+      <a:schemeClr val="lt1"/>
+    </dgm:txFillClrLst>
+    <dgm:txEffectClrLst/>
+  </dgm:styleLbl>
+  <dgm:styleLbl name="trBgShp">
+    <dgm:fillClrLst meth="repeat">
+      <a:schemeClr val="accent1">
+        <a:tint val="50000"/>
+        <a:alpha val="40000"/>
+      </a:schemeClr>
+    </dgm:fillClrLst>
+    <dgm:linClrLst meth="repeat">
+      <a:schemeClr val="accent1"/>
+    </dgm:linClrLst>
+    <dgm:effectClrLst/>
+    <dgm:txLinClrLst/>
+    <dgm:txFillClrLst meth="repeat">
+      <a:schemeClr val="lt1"/>
+    </dgm:txFillClrLst>
+    <dgm:txEffectClrLst/>
+  </dgm:styleLbl>
+  <dgm:styleLbl name="fgShp">
+    <dgm:fillClrLst meth="repeat">
+      <a:schemeClr val="accent1">
+        <a:tint val="60000"/>
+      </a:schemeClr>
+    </dgm:fillClrLst>
+    <dgm:linClrLst meth="repeat">
+      <a:schemeClr val="lt1"/>
+    </dgm:linClrLst>
+    <dgm:effectClrLst/>
+    <dgm:txLinClrLst/>
+    <dgm:txFillClrLst meth="repeat">
+      <a:schemeClr val="dk1"/>
+    </dgm:txFillClrLst>
+    <dgm:txEffectClrLst/>
+  </dgm:styleLbl>
+  <dgm:styleLbl name="revTx">
+    <dgm:fillClrLst meth="repeat">
+      <a:schemeClr val="lt1">
+        <a:alpha val="0"/>
+      </a:schemeClr>
+    </dgm:fillClrLst>
+    <dgm:linClrLst meth="repeat">
+      <a:schemeClr val="dk1">
+        <a:alpha val="0"/>
+      </a:schemeClr>
+    </dgm:linClrLst>
+    <dgm:effectClrLst/>
+    <dgm:txLinClrLst/>
+    <dgm:txFillClrLst meth="repeat">
+      <a:schemeClr val="tx1"/>
+    </dgm:txFillClrLst>
+    <dgm:txEffectClrLst/>
+  </dgm:styleLbl>
+</dgm:colorsDef>
+</file>
+
 <file path=word/diagrams/colors2.xml><?xml version="1.0" encoding="utf-8"?>
 <dgm:colorsDef xmlns:dgm="http://schemas.openxmlformats.org/drawingml/2006/diagram" xmlns:a="http://schemas.openxmlformats.org/drawingml/2006/main" uniqueId="urn:microsoft.com/office/officeart/2005/8/colors/accent1_2">
   <dgm:title val=""/>
@@ -13816,6 +14637,173 @@
 <file path=word/diagrams/data10.xml><?xml version="1.0" encoding="utf-8"?>
 <dgm:dataModel xmlns:dgm="http://schemas.openxmlformats.org/drawingml/2006/diagram" xmlns:a="http://schemas.openxmlformats.org/drawingml/2006/main">
   <dgm:ptLst>
+    <dgm:pt modelId="{7E873F73-B040-4B4D-ABD1-6E0F8096585D}" type="doc">
+      <dgm:prSet loTypeId="urn:microsoft.com/office/officeart/2005/8/layout/process1" loCatId="process" qsTypeId="urn:microsoft.com/office/officeart/2005/8/quickstyle/simple1" qsCatId="simple" csTypeId="urn:microsoft.com/office/officeart/2005/8/colors/accent1_2" csCatId="accent1" phldr="1"/>
+      <dgm:spPr/>
+    </dgm:pt>
+    <dgm:pt modelId="{1A172854-0893-4C92-9E13-81F8E0898A86}">
+      <dgm:prSet phldrT="[Text]"/>
+      <dgm:spPr/>
+      <dgm:t>
+        <a:bodyPr/>
+        <a:lstStyle/>
+        <a:p>
+          <a:r>
+            <a:rPr lang="en-US"/>
+            <a:t>1. The Robot Librarian is asked to download a robot program</a:t>
+          </a:r>
+        </a:p>
+      </dgm:t>
+    </dgm:pt>
+    <dgm:pt modelId="{D0B524CD-E171-4C75-9FB3-F39F3B9F53E4}" type="parTrans" cxnId="{CF2B3A45-9434-4274-8ABF-1336C953F971}">
+      <dgm:prSet/>
+      <dgm:spPr/>
+    </dgm:pt>
+    <dgm:pt modelId="{60D1B6A6-5C2C-41F2-BEE8-FC57AD47ACBE}" type="sibTrans" cxnId="{CF2B3A45-9434-4274-8ABF-1336C953F971}">
+      <dgm:prSet/>
+      <dgm:spPr/>
+      <dgm:t>
+        <a:bodyPr/>
+        <a:lstStyle/>
+        <a:p>
+          <a:endParaRPr lang="en-US"/>
+        </a:p>
+      </dgm:t>
+    </dgm:pt>
+    <dgm:pt modelId="{CC7BD3F0-61E8-472C-B510-3070288CAD9C}">
+      <dgm:prSet phldrT="[Text]"/>
+      <dgm:spPr/>
+      <dgm:t>
+        <a:bodyPr/>
+        <a:lstStyle/>
+        <a:p>
+          <a:r>
+            <a:rPr lang="en-US"/>
+            <a:t>2. The Robot Librarian locates the desired program</a:t>
+          </a:r>
+        </a:p>
+      </dgm:t>
+    </dgm:pt>
+    <dgm:pt modelId="{F4F576DC-3F95-4F8E-A5A8-5614507C6C1D}" type="parTrans" cxnId="{0299F457-7B4A-49F2-A598-8718C29143BF}">
+      <dgm:prSet/>
+      <dgm:spPr/>
+    </dgm:pt>
+    <dgm:pt modelId="{4A938BF2-3E91-437D-933D-718193A52BA8}" type="sibTrans" cxnId="{0299F457-7B4A-49F2-A598-8718C29143BF}">
+      <dgm:prSet/>
+      <dgm:spPr/>
+      <dgm:t>
+        <a:bodyPr/>
+        <a:lstStyle/>
+        <a:p>
+          <a:endParaRPr lang="en-US"/>
+        </a:p>
+      </dgm:t>
+    </dgm:pt>
+    <dgm:pt modelId="{976389A0-BC90-48B4-BD9D-0E58800445C3}">
+      <dgm:prSet phldrT="[Text]"/>
+      <dgm:spPr/>
+      <dgm:t>
+        <a:bodyPr/>
+        <a:lstStyle/>
+        <a:p>
+          <a:r>
+            <a:rPr lang="en-US"/>
+            <a:t>3. The program is downloaded into the system </a:t>
+          </a:r>
+        </a:p>
+      </dgm:t>
+    </dgm:pt>
+    <dgm:pt modelId="{4DB582F2-3FA8-4C7E-9123-58D9F3CEBB24}" type="parTrans" cxnId="{EC1B95C7-A94D-44C5-BE4A-8633F248987A}">
+      <dgm:prSet/>
+      <dgm:spPr/>
+    </dgm:pt>
+    <dgm:pt modelId="{1FEF1BBB-B2CD-40F7-BC0E-C3F6C586A536}" type="sibTrans" cxnId="{EC1B95C7-A94D-44C5-BE4A-8633F248987A}">
+      <dgm:prSet/>
+      <dgm:spPr/>
+    </dgm:pt>
+    <dgm:pt modelId="{CA457752-E888-40C2-AEE7-3D6EA7BA4DB5}" type="pres">
+      <dgm:prSet presAssocID="{7E873F73-B040-4B4D-ABD1-6E0F8096585D}" presName="Name0" presStyleCnt="0">
+        <dgm:presLayoutVars>
+          <dgm:dir/>
+          <dgm:resizeHandles val="exact"/>
+        </dgm:presLayoutVars>
+      </dgm:prSet>
+      <dgm:spPr/>
+    </dgm:pt>
+    <dgm:pt modelId="{84BBCAA3-8C2B-4B82-8320-A62E71E1C446}" type="pres">
+      <dgm:prSet presAssocID="{1A172854-0893-4C92-9E13-81F8E0898A86}" presName="node" presStyleLbl="node1" presStyleIdx="0" presStyleCnt="3">
+        <dgm:presLayoutVars>
+          <dgm:bulletEnabled val="1"/>
+        </dgm:presLayoutVars>
+      </dgm:prSet>
+      <dgm:spPr/>
+    </dgm:pt>
+    <dgm:pt modelId="{9F387AA6-9283-4817-BDA4-396ECA8ACA39}" type="pres">
+      <dgm:prSet presAssocID="{60D1B6A6-5C2C-41F2-BEE8-FC57AD47ACBE}" presName="sibTrans" presStyleLbl="sibTrans2D1" presStyleIdx="0" presStyleCnt="2"/>
+      <dgm:spPr/>
+    </dgm:pt>
+    <dgm:pt modelId="{87565AC6-ADC7-4C51-BB9D-53FE7BD94C77}" type="pres">
+      <dgm:prSet presAssocID="{60D1B6A6-5C2C-41F2-BEE8-FC57AD47ACBE}" presName="connectorText" presStyleLbl="sibTrans2D1" presStyleIdx="0" presStyleCnt="2"/>
+      <dgm:spPr/>
+    </dgm:pt>
+    <dgm:pt modelId="{5A0976C1-414C-415E-BB15-FCF78A898558}" type="pres">
+      <dgm:prSet presAssocID="{CC7BD3F0-61E8-472C-B510-3070288CAD9C}" presName="node" presStyleLbl="node1" presStyleIdx="1" presStyleCnt="3">
+        <dgm:presLayoutVars>
+          <dgm:bulletEnabled val="1"/>
+        </dgm:presLayoutVars>
+      </dgm:prSet>
+      <dgm:spPr/>
+    </dgm:pt>
+    <dgm:pt modelId="{ED218C0F-D678-47BF-9C26-E04C47E92FAE}" type="pres">
+      <dgm:prSet presAssocID="{4A938BF2-3E91-437D-933D-718193A52BA8}" presName="sibTrans" presStyleLbl="sibTrans2D1" presStyleIdx="1" presStyleCnt="2"/>
+      <dgm:spPr/>
+    </dgm:pt>
+    <dgm:pt modelId="{5723049E-85A4-424F-91B4-66C5E48ACBB0}" type="pres">
+      <dgm:prSet presAssocID="{4A938BF2-3E91-437D-933D-718193A52BA8}" presName="connectorText" presStyleLbl="sibTrans2D1" presStyleIdx="1" presStyleCnt="2"/>
+      <dgm:spPr/>
+    </dgm:pt>
+    <dgm:pt modelId="{A534CAC0-8B9D-43D0-89C2-B2EA6C4E0C30}" type="pres">
+      <dgm:prSet presAssocID="{976389A0-BC90-48B4-BD9D-0E58800445C3}" presName="node" presStyleLbl="node1" presStyleIdx="2" presStyleCnt="3">
+        <dgm:presLayoutVars>
+          <dgm:bulletEnabled val="1"/>
+        </dgm:presLayoutVars>
+      </dgm:prSet>
+      <dgm:spPr/>
+    </dgm:pt>
+  </dgm:ptLst>
+  <dgm:cxnLst>
+    <dgm:cxn modelId="{D073C31E-C51F-4646-89A8-7AA1C178074B}" type="presOf" srcId="{4A938BF2-3E91-437D-933D-718193A52BA8}" destId="{ED218C0F-D678-47BF-9C26-E04C47E92FAE}" srcOrd="0" destOrd="0" presId="urn:microsoft.com/office/officeart/2005/8/layout/process1"/>
+    <dgm:cxn modelId="{EEBBDBE4-D3AD-4FB0-B107-0FF79BE6C617}" type="presOf" srcId="{4A938BF2-3E91-437D-933D-718193A52BA8}" destId="{5723049E-85A4-424F-91B4-66C5E48ACBB0}" srcOrd="1" destOrd="0" presId="urn:microsoft.com/office/officeart/2005/8/layout/process1"/>
+    <dgm:cxn modelId="{0299F457-7B4A-49F2-A598-8718C29143BF}" srcId="{7E873F73-B040-4B4D-ABD1-6E0F8096585D}" destId="{CC7BD3F0-61E8-472C-B510-3070288CAD9C}" srcOrd="1" destOrd="0" parTransId="{F4F576DC-3F95-4F8E-A5A8-5614507C6C1D}" sibTransId="{4A938BF2-3E91-437D-933D-718193A52BA8}"/>
+    <dgm:cxn modelId="{EC1B95C7-A94D-44C5-BE4A-8633F248987A}" srcId="{7E873F73-B040-4B4D-ABD1-6E0F8096585D}" destId="{976389A0-BC90-48B4-BD9D-0E58800445C3}" srcOrd="2" destOrd="0" parTransId="{4DB582F2-3FA8-4C7E-9123-58D9F3CEBB24}" sibTransId="{1FEF1BBB-B2CD-40F7-BC0E-C3F6C586A536}"/>
+    <dgm:cxn modelId="{3854D526-A5ED-44A4-BCB5-1656DD86990A}" type="presOf" srcId="{7E873F73-B040-4B4D-ABD1-6E0F8096585D}" destId="{CA457752-E888-40C2-AEE7-3D6EA7BA4DB5}" srcOrd="0" destOrd="0" presId="urn:microsoft.com/office/officeart/2005/8/layout/process1"/>
+    <dgm:cxn modelId="{B172010B-437A-42B5-9860-7529830D14F9}" type="presOf" srcId="{60D1B6A6-5C2C-41F2-BEE8-FC57AD47ACBE}" destId="{87565AC6-ADC7-4C51-BB9D-53FE7BD94C77}" srcOrd="1" destOrd="0" presId="urn:microsoft.com/office/officeart/2005/8/layout/process1"/>
+    <dgm:cxn modelId="{976F6BA9-3299-4BC2-8886-C914BEE9C194}" type="presOf" srcId="{CC7BD3F0-61E8-472C-B510-3070288CAD9C}" destId="{5A0976C1-414C-415E-BB15-FCF78A898558}" srcOrd="0" destOrd="0" presId="urn:microsoft.com/office/officeart/2005/8/layout/process1"/>
+    <dgm:cxn modelId="{4EC30DD2-4C39-4957-92D4-2E4C9A92CA2E}" type="presOf" srcId="{976389A0-BC90-48B4-BD9D-0E58800445C3}" destId="{A534CAC0-8B9D-43D0-89C2-B2EA6C4E0C30}" srcOrd="0" destOrd="0" presId="urn:microsoft.com/office/officeart/2005/8/layout/process1"/>
+    <dgm:cxn modelId="{CF2B3A45-9434-4274-8ABF-1336C953F971}" srcId="{7E873F73-B040-4B4D-ABD1-6E0F8096585D}" destId="{1A172854-0893-4C92-9E13-81F8E0898A86}" srcOrd="0" destOrd="0" parTransId="{D0B524CD-E171-4C75-9FB3-F39F3B9F53E4}" sibTransId="{60D1B6A6-5C2C-41F2-BEE8-FC57AD47ACBE}"/>
+    <dgm:cxn modelId="{54C7C2DC-976A-4CE2-AC9B-59E5CC2150B6}" type="presOf" srcId="{60D1B6A6-5C2C-41F2-BEE8-FC57AD47ACBE}" destId="{9F387AA6-9283-4817-BDA4-396ECA8ACA39}" srcOrd="0" destOrd="0" presId="urn:microsoft.com/office/officeart/2005/8/layout/process1"/>
+    <dgm:cxn modelId="{5BF16BEF-1CAB-470C-B145-5967CB85968B}" type="presOf" srcId="{1A172854-0893-4C92-9E13-81F8E0898A86}" destId="{84BBCAA3-8C2B-4B82-8320-A62E71E1C446}" srcOrd="0" destOrd="0" presId="urn:microsoft.com/office/officeart/2005/8/layout/process1"/>
+    <dgm:cxn modelId="{290BD308-FB5F-44A1-A303-544F599C6A33}" type="presParOf" srcId="{CA457752-E888-40C2-AEE7-3D6EA7BA4DB5}" destId="{84BBCAA3-8C2B-4B82-8320-A62E71E1C446}" srcOrd="0" destOrd="0" presId="urn:microsoft.com/office/officeart/2005/8/layout/process1"/>
+    <dgm:cxn modelId="{9315BB16-B2C4-46A2-9A9C-1E53A1212185}" type="presParOf" srcId="{CA457752-E888-40C2-AEE7-3D6EA7BA4DB5}" destId="{9F387AA6-9283-4817-BDA4-396ECA8ACA39}" srcOrd="1" destOrd="0" presId="urn:microsoft.com/office/officeart/2005/8/layout/process1"/>
+    <dgm:cxn modelId="{2CAC59C6-AD49-4274-B70F-11E998EC00A6}" type="presParOf" srcId="{9F387AA6-9283-4817-BDA4-396ECA8ACA39}" destId="{87565AC6-ADC7-4C51-BB9D-53FE7BD94C77}" srcOrd="0" destOrd="0" presId="urn:microsoft.com/office/officeart/2005/8/layout/process1"/>
+    <dgm:cxn modelId="{8AE3C421-937E-4A74-814A-1E008A858D63}" type="presParOf" srcId="{CA457752-E888-40C2-AEE7-3D6EA7BA4DB5}" destId="{5A0976C1-414C-415E-BB15-FCF78A898558}" srcOrd="2" destOrd="0" presId="urn:microsoft.com/office/officeart/2005/8/layout/process1"/>
+    <dgm:cxn modelId="{3B623E3F-1AF2-4D9A-B0AB-2CA69C3333CD}" type="presParOf" srcId="{CA457752-E888-40C2-AEE7-3D6EA7BA4DB5}" destId="{ED218C0F-D678-47BF-9C26-E04C47E92FAE}" srcOrd="3" destOrd="0" presId="urn:microsoft.com/office/officeart/2005/8/layout/process1"/>
+    <dgm:cxn modelId="{F611750B-058D-48D1-9701-E02CA2406EEA}" type="presParOf" srcId="{ED218C0F-D678-47BF-9C26-E04C47E92FAE}" destId="{5723049E-85A4-424F-91B4-66C5E48ACBB0}" srcOrd="0" destOrd="0" presId="urn:microsoft.com/office/officeart/2005/8/layout/process1"/>
+    <dgm:cxn modelId="{C4F37B81-546E-431C-8B5C-D2F054724F06}" type="presParOf" srcId="{CA457752-E888-40C2-AEE7-3D6EA7BA4DB5}" destId="{A534CAC0-8B9D-43D0-89C2-B2EA6C4E0C30}" srcOrd="4" destOrd="0" presId="urn:microsoft.com/office/officeart/2005/8/layout/process1"/>
+  </dgm:cxnLst>
+  <dgm:bg/>
+  <dgm:whole/>
+  <dgm:extLst>
+    <a:ext uri="http://schemas.microsoft.com/office/drawing/2008/diagram">
+      <dsp:dataModelExt xmlns:dsp="http://schemas.microsoft.com/office/drawing/2008/diagram" relId="rId54" minVer="http://schemas.openxmlformats.org/drawingml/2006/diagram"/>
+    </a:ext>
+  </dgm:extLst>
+</dgm:dataModel>
+</file>
+
+<file path=word/diagrams/data11.xml><?xml version="1.0" encoding="utf-8"?>
+<dgm:dataModel xmlns:dgm="http://schemas.openxmlformats.org/drawingml/2006/diagram" xmlns:a="http://schemas.openxmlformats.org/drawingml/2006/main">
+  <dgm:ptLst>
     <dgm:pt modelId="{54D133CD-44C3-4D5C-BD35-209B979B1071}" type="doc">
       <dgm:prSet loTypeId="urn:microsoft.com/office/officeart/2005/8/layout/process1" loCatId="process" qsTypeId="urn:microsoft.com/office/officeart/2005/8/quickstyle/simple1" qsCatId="simple" csTypeId="urn:microsoft.com/office/officeart/2005/8/colors/accent1_2" csCatId="accent1" phldr="1"/>
       <dgm:spPr/>
@@ -14002,7 +14990,7 @@
   <dgm:whole/>
   <dgm:extLst>
     <a:ext uri="http://schemas.microsoft.com/office/drawing/2008/diagram">
-      <dsp:dataModelExt xmlns:dsp="http://schemas.microsoft.com/office/drawing/2008/diagram" relId="rId54" minVer="http://schemas.openxmlformats.org/drawingml/2006/diagram"/>
+      <dsp:dataModelExt xmlns:dsp="http://schemas.microsoft.com/office/drawing/2008/diagram" relId="rId59" minVer="http://schemas.openxmlformats.org/drawingml/2006/diagram"/>
     </a:ext>
   </dgm:extLst>
 </dgm:dataModel>
@@ -16681,6 +17669,398 @@
 </file>
 
 <file path=word/diagrams/drawing10.xml><?xml version="1.0" encoding="utf-8"?>
+<dsp:drawing xmlns:dgm="http://schemas.openxmlformats.org/drawingml/2006/diagram" xmlns:dsp="http://schemas.microsoft.com/office/drawing/2008/diagram" xmlns:a="http://schemas.openxmlformats.org/drawingml/2006/main">
+  <dsp:spTree>
+    <dsp:nvGrpSpPr>
+      <dsp:cNvPr id="0" name=""/>
+      <dsp:cNvGrpSpPr/>
+    </dsp:nvGrpSpPr>
+    <dsp:grpSpPr/>
+    <dsp:sp modelId="{84BBCAA3-8C2B-4B82-8320-A62E71E1C446}">
+      <dsp:nvSpPr>
+        <dsp:cNvPr id="0" name=""/>
+        <dsp:cNvSpPr/>
+      </dsp:nvSpPr>
+      <dsp:spPr>
+        <a:xfrm>
+          <a:off x="4822" y="721937"/>
+          <a:ext cx="1441251" cy="1756525"/>
+        </a:xfrm>
+        <a:prstGeom prst="roundRect">
+          <a:avLst>
+            <a:gd name="adj" fmla="val 10000"/>
+          </a:avLst>
+        </a:prstGeom>
+        <a:solidFill>
+          <a:schemeClr val="accent1">
+            <a:hueOff val="0"/>
+            <a:satOff val="0"/>
+            <a:lumOff val="0"/>
+            <a:alphaOff val="0"/>
+          </a:schemeClr>
+        </a:solidFill>
+        <a:ln w="12700" cap="flat" cmpd="sng" algn="ctr">
+          <a:solidFill>
+            <a:schemeClr val="lt1">
+              <a:hueOff val="0"/>
+              <a:satOff val="0"/>
+              <a:lumOff val="0"/>
+              <a:alphaOff val="0"/>
+            </a:schemeClr>
+          </a:solidFill>
+          <a:prstDash val="solid"/>
+          <a:miter lim="800000"/>
+        </a:ln>
+        <a:effectLst/>
+      </dsp:spPr>
+      <dsp:style>
+        <a:lnRef idx="2">
+          <a:scrgbClr r="0" g="0" b="0"/>
+        </a:lnRef>
+        <a:fillRef idx="1">
+          <a:scrgbClr r="0" g="0" b="0"/>
+        </a:fillRef>
+        <a:effectRef idx="0">
+          <a:scrgbClr r="0" g="0" b="0"/>
+        </a:effectRef>
+        <a:fontRef idx="minor">
+          <a:schemeClr val="lt1"/>
+        </a:fontRef>
+      </dsp:style>
+      <dsp:txBody>
+        <a:bodyPr spcFirstLastPara="0" vert="horz" wrap="square" lIns="68580" tIns="68580" rIns="68580" bIns="68580" numCol="1" spcCol="1270" anchor="ctr" anchorCtr="0">
+          <a:noAutofit/>
+        </a:bodyPr>
+        <a:lstStyle/>
+        <a:p>
+          <a:pPr marL="0" lvl="0" indent="0" algn="ctr" defTabSz="800100">
+            <a:lnSpc>
+              <a:spcPct val="90000"/>
+            </a:lnSpc>
+            <a:spcBef>
+              <a:spcPct val="0"/>
+            </a:spcBef>
+            <a:spcAft>
+              <a:spcPct val="35000"/>
+            </a:spcAft>
+            <a:buNone/>
+          </a:pPr>
+          <a:r>
+            <a:rPr lang="en-US" sz="1800" kern="1200"/>
+            <a:t>1. The Robot Librarian is asked to download a robot program</a:t>
+          </a:r>
+        </a:p>
+      </dsp:txBody>
+      <dsp:txXfrm>
+        <a:off x="47035" y="764150"/>
+        <a:ext cx="1356825" cy="1672099"/>
+      </dsp:txXfrm>
+    </dsp:sp>
+    <dsp:sp modelId="{9F387AA6-9283-4817-BDA4-396ECA8ACA39}">
+      <dsp:nvSpPr>
+        <dsp:cNvPr id="0" name=""/>
+        <dsp:cNvSpPr/>
+      </dsp:nvSpPr>
+      <dsp:spPr>
+        <a:xfrm>
+          <a:off x="1590198" y="1421484"/>
+          <a:ext cx="305545" cy="357430"/>
+        </a:xfrm>
+        <a:prstGeom prst="rightArrow">
+          <a:avLst>
+            <a:gd name="adj1" fmla="val 60000"/>
+            <a:gd name="adj2" fmla="val 50000"/>
+          </a:avLst>
+        </a:prstGeom>
+        <a:solidFill>
+          <a:schemeClr val="accent1">
+            <a:tint val="60000"/>
+            <a:hueOff val="0"/>
+            <a:satOff val="0"/>
+            <a:lumOff val="0"/>
+            <a:alphaOff val="0"/>
+          </a:schemeClr>
+        </a:solidFill>
+        <a:ln>
+          <a:noFill/>
+        </a:ln>
+        <a:effectLst/>
+      </dsp:spPr>
+      <dsp:style>
+        <a:lnRef idx="0">
+          <a:scrgbClr r="0" g="0" b="0"/>
+        </a:lnRef>
+        <a:fillRef idx="1">
+          <a:scrgbClr r="0" g="0" b="0"/>
+        </a:fillRef>
+        <a:effectRef idx="0">
+          <a:scrgbClr r="0" g="0" b="0"/>
+        </a:effectRef>
+        <a:fontRef idx="minor">
+          <a:schemeClr val="lt1"/>
+        </a:fontRef>
+      </dsp:style>
+      <dsp:txBody>
+        <a:bodyPr spcFirstLastPara="0" vert="horz" wrap="square" lIns="0" tIns="0" rIns="0" bIns="0" numCol="1" spcCol="1270" anchor="ctr" anchorCtr="0">
+          <a:noAutofit/>
+        </a:bodyPr>
+        <a:lstStyle/>
+        <a:p>
+          <a:pPr marL="0" lvl="0" indent="0" algn="ctr" defTabSz="622300">
+            <a:lnSpc>
+              <a:spcPct val="90000"/>
+            </a:lnSpc>
+            <a:spcBef>
+              <a:spcPct val="0"/>
+            </a:spcBef>
+            <a:spcAft>
+              <a:spcPct val="35000"/>
+            </a:spcAft>
+            <a:buNone/>
+          </a:pPr>
+          <a:endParaRPr lang="en-US" sz="1400" kern="1200"/>
+        </a:p>
+      </dsp:txBody>
+      <dsp:txXfrm>
+        <a:off x="1590198" y="1492970"/>
+        <a:ext cx="213882" cy="214458"/>
+      </dsp:txXfrm>
+    </dsp:sp>
+    <dsp:sp modelId="{5A0976C1-414C-415E-BB15-FCF78A898558}">
+      <dsp:nvSpPr>
+        <dsp:cNvPr id="0" name=""/>
+        <dsp:cNvSpPr/>
+      </dsp:nvSpPr>
+      <dsp:spPr>
+        <a:xfrm>
+          <a:off x="2022574" y="721937"/>
+          <a:ext cx="1441251" cy="1756525"/>
+        </a:xfrm>
+        <a:prstGeom prst="roundRect">
+          <a:avLst>
+            <a:gd name="adj" fmla="val 10000"/>
+          </a:avLst>
+        </a:prstGeom>
+        <a:solidFill>
+          <a:schemeClr val="accent1">
+            <a:hueOff val="0"/>
+            <a:satOff val="0"/>
+            <a:lumOff val="0"/>
+            <a:alphaOff val="0"/>
+          </a:schemeClr>
+        </a:solidFill>
+        <a:ln w="12700" cap="flat" cmpd="sng" algn="ctr">
+          <a:solidFill>
+            <a:schemeClr val="lt1">
+              <a:hueOff val="0"/>
+              <a:satOff val="0"/>
+              <a:lumOff val="0"/>
+              <a:alphaOff val="0"/>
+            </a:schemeClr>
+          </a:solidFill>
+          <a:prstDash val="solid"/>
+          <a:miter lim="800000"/>
+        </a:ln>
+        <a:effectLst/>
+      </dsp:spPr>
+      <dsp:style>
+        <a:lnRef idx="2">
+          <a:scrgbClr r="0" g="0" b="0"/>
+        </a:lnRef>
+        <a:fillRef idx="1">
+          <a:scrgbClr r="0" g="0" b="0"/>
+        </a:fillRef>
+        <a:effectRef idx="0">
+          <a:scrgbClr r="0" g="0" b="0"/>
+        </a:effectRef>
+        <a:fontRef idx="minor">
+          <a:schemeClr val="lt1"/>
+        </a:fontRef>
+      </dsp:style>
+      <dsp:txBody>
+        <a:bodyPr spcFirstLastPara="0" vert="horz" wrap="square" lIns="68580" tIns="68580" rIns="68580" bIns="68580" numCol="1" spcCol="1270" anchor="ctr" anchorCtr="0">
+          <a:noAutofit/>
+        </a:bodyPr>
+        <a:lstStyle/>
+        <a:p>
+          <a:pPr marL="0" lvl="0" indent="0" algn="ctr" defTabSz="800100">
+            <a:lnSpc>
+              <a:spcPct val="90000"/>
+            </a:lnSpc>
+            <a:spcBef>
+              <a:spcPct val="0"/>
+            </a:spcBef>
+            <a:spcAft>
+              <a:spcPct val="35000"/>
+            </a:spcAft>
+            <a:buNone/>
+          </a:pPr>
+          <a:r>
+            <a:rPr lang="en-US" sz="1800" kern="1200"/>
+            <a:t>2. The Robot Librarian locates the desired program</a:t>
+          </a:r>
+        </a:p>
+      </dsp:txBody>
+      <dsp:txXfrm>
+        <a:off x="2064787" y="764150"/>
+        <a:ext cx="1356825" cy="1672099"/>
+      </dsp:txXfrm>
+    </dsp:sp>
+    <dsp:sp modelId="{ED218C0F-D678-47BF-9C26-E04C47E92FAE}">
+      <dsp:nvSpPr>
+        <dsp:cNvPr id="0" name=""/>
+        <dsp:cNvSpPr/>
+      </dsp:nvSpPr>
+      <dsp:spPr>
+        <a:xfrm>
+          <a:off x="3607950" y="1421484"/>
+          <a:ext cx="305545" cy="357430"/>
+        </a:xfrm>
+        <a:prstGeom prst="rightArrow">
+          <a:avLst>
+            <a:gd name="adj1" fmla="val 60000"/>
+            <a:gd name="adj2" fmla="val 50000"/>
+          </a:avLst>
+        </a:prstGeom>
+        <a:solidFill>
+          <a:schemeClr val="accent1">
+            <a:tint val="60000"/>
+            <a:hueOff val="0"/>
+            <a:satOff val="0"/>
+            <a:lumOff val="0"/>
+            <a:alphaOff val="0"/>
+          </a:schemeClr>
+        </a:solidFill>
+        <a:ln>
+          <a:noFill/>
+        </a:ln>
+        <a:effectLst/>
+      </dsp:spPr>
+      <dsp:style>
+        <a:lnRef idx="0">
+          <a:scrgbClr r="0" g="0" b="0"/>
+        </a:lnRef>
+        <a:fillRef idx="1">
+          <a:scrgbClr r="0" g="0" b="0"/>
+        </a:fillRef>
+        <a:effectRef idx="0">
+          <a:scrgbClr r="0" g="0" b="0"/>
+        </a:effectRef>
+        <a:fontRef idx="minor">
+          <a:schemeClr val="lt1"/>
+        </a:fontRef>
+      </dsp:style>
+      <dsp:txBody>
+        <a:bodyPr spcFirstLastPara="0" vert="horz" wrap="square" lIns="0" tIns="0" rIns="0" bIns="0" numCol="1" spcCol="1270" anchor="ctr" anchorCtr="0">
+          <a:noAutofit/>
+        </a:bodyPr>
+        <a:lstStyle/>
+        <a:p>
+          <a:pPr marL="0" lvl="0" indent="0" algn="ctr" defTabSz="622300">
+            <a:lnSpc>
+              <a:spcPct val="90000"/>
+            </a:lnSpc>
+            <a:spcBef>
+              <a:spcPct val="0"/>
+            </a:spcBef>
+            <a:spcAft>
+              <a:spcPct val="35000"/>
+            </a:spcAft>
+            <a:buNone/>
+          </a:pPr>
+          <a:endParaRPr lang="en-US" sz="1400" kern="1200"/>
+        </a:p>
+      </dsp:txBody>
+      <dsp:txXfrm>
+        <a:off x="3607950" y="1492970"/>
+        <a:ext cx="213882" cy="214458"/>
+      </dsp:txXfrm>
+    </dsp:sp>
+    <dsp:sp modelId="{A534CAC0-8B9D-43D0-89C2-B2EA6C4E0C30}">
+      <dsp:nvSpPr>
+        <dsp:cNvPr id="0" name=""/>
+        <dsp:cNvSpPr/>
+      </dsp:nvSpPr>
+      <dsp:spPr>
+        <a:xfrm>
+          <a:off x="4040326" y="721937"/>
+          <a:ext cx="1441251" cy="1756525"/>
+        </a:xfrm>
+        <a:prstGeom prst="roundRect">
+          <a:avLst>
+            <a:gd name="adj" fmla="val 10000"/>
+          </a:avLst>
+        </a:prstGeom>
+        <a:solidFill>
+          <a:schemeClr val="accent1">
+            <a:hueOff val="0"/>
+            <a:satOff val="0"/>
+            <a:lumOff val="0"/>
+            <a:alphaOff val="0"/>
+          </a:schemeClr>
+        </a:solidFill>
+        <a:ln w="12700" cap="flat" cmpd="sng" algn="ctr">
+          <a:solidFill>
+            <a:schemeClr val="lt1">
+              <a:hueOff val="0"/>
+              <a:satOff val="0"/>
+              <a:lumOff val="0"/>
+              <a:alphaOff val="0"/>
+            </a:schemeClr>
+          </a:solidFill>
+          <a:prstDash val="solid"/>
+          <a:miter lim="800000"/>
+        </a:ln>
+        <a:effectLst/>
+      </dsp:spPr>
+      <dsp:style>
+        <a:lnRef idx="2">
+          <a:scrgbClr r="0" g="0" b="0"/>
+        </a:lnRef>
+        <a:fillRef idx="1">
+          <a:scrgbClr r="0" g="0" b="0"/>
+        </a:fillRef>
+        <a:effectRef idx="0">
+          <a:scrgbClr r="0" g="0" b="0"/>
+        </a:effectRef>
+        <a:fontRef idx="minor">
+          <a:schemeClr val="lt1"/>
+        </a:fontRef>
+      </dsp:style>
+      <dsp:txBody>
+        <a:bodyPr spcFirstLastPara="0" vert="horz" wrap="square" lIns="68580" tIns="68580" rIns="68580" bIns="68580" numCol="1" spcCol="1270" anchor="ctr" anchorCtr="0">
+          <a:noAutofit/>
+        </a:bodyPr>
+        <a:lstStyle/>
+        <a:p>
+          <a:pPr marL="0" lvl="0" indent="0" algn="ctr" defTabSz="800100">
+            <a:lnSpc>
+              <a:spcPct val="90000"/>
+            </a:lnSpc>
+            <a:spcBef>
+              <a:spcPct val="0"/>
+            </a:spcBef>
+            <a:spcAft>
+              <a:spcPct val="35000"/>
+            </a:spcAft>
+            <a:buNone/>
+          </a:pPr>
+          <a:r>
+            <a:rPr lang="en-US" sz="1800" kern="1200"/>
+            <a:t>3. The program is downloaded into the system </a:t>
+          </a:r>
+        </a:p>
+      </dsp:txBody>
+      <dsp:txXfrm>
+        <a:off x="4082539" y="764150"/>
+        <a:ext cx="1356825" cy="1672099"/>
+      </dsp:txXfrm>
+    </dsp:sp>
+  </dsp:spTree>
+</dsp:drawing>
+</file>
+
+<file path=word/diagrams/drawing11.xml><?xml version="1.0" encoding="utf-8"?>
 <dsp:drawing xmlns:dgm="http://schemas.openxmlformats.org/drawingml/2006/diagram" xmlns:dsp="http://schemas.microsoft.com/office/drawing/2008/diagram" xmlns:a="http://schemas.openxmlformats.org/drawingml/2006/main">
   <dsp:spTree>
     <dsp:nvGrpSpPr>
@@ -21550,6 +22930,152 @@
 </dgm:layoutDef>
 </file>
 
+<file path=word/diagrams/layout11.xml><?xml version="1.0" encoding="utf-8"?>
+<dgm:layoutDef xmlns:dgm="http://schemas.openxmlformats.org/drawingml/2006/diagram" xmlns:a="http://schemas.openxmlformats.org/drawingml/2006/main" uniqueId="urn:microsoft.com/office/officeart/2005/8/layout/process1">
+  <dgm:title val=""/>
+  <dgm:desc val=""/>
+  <dgm:catLst>
+    <dgm:cat type="process" pri="1000"/>
+    <dgm:cat type="convert" pri="15000"/>
+  </dgm:catLst>
+  <dgm:sampData useDef="1">
+    <dgm:dataModel>
+      <dgm:ptLst/>
+      <dgm:bg/>
+      <dgm:whole/>
+    </dgm:dataModel>
+  </dgm:sampData>
+  <dgm:styleData>
+    <dgm:dataModel>
+      <dgm:ptLst>
+        <dgm:pt modelId="0" type="doc"/>
+        <dgm:pt modelId="1"/>
+        <dgm:pt modelId="2"/>
+      </dgm:ptLst>
+      <dgm:cxnLst>
+        <dgm:cxn modelId="3" srcId="0" destId="1" srcOrd="0" destOrd="0"/>
+        <dgm:cxn modelId="4" srcId="0" destId="2" srcOrd="1" destOrd="0"/>
+      </dgm:cxnLst>
+      <dgm:bg/>
+      <dgm:whole/>
+    </dgm:dataModel>
+  </dgm:styleData>
+  <dgm:clrData>
+    <dgm:dataModel>
+      <dgm:ptLst>
+        <dgm:pt modelId="0" type="doc"/>
+        <dgm:pt modelId="1"/>
+        <dgm:pt modelId="2"/>
+        <dgm:pt modelId="3"/>
+        <dgm:pt modelId="4"/>
+      </dgm:ptLst>
+      <dgm:cxnLst>
+        <dgm:cxn modelId="5" srcId="0" destId="1" srcOrd="0" destOrd="0"/>
+        <dgm:cxn modelId="6" srcId="0" destId="2" srcOrd="1" destOrd="0"/>
+        <dgm:cxn modelId="7" srcId="0" destId="3" srcOrd="2" destOrd="0"/>
+        <dgm:cxn modelId="8" srcId="0" destId="4" srcOrd="3" destOrd="0"/>
+      </dgm:cxnLst>
+      <dgm:bg/>
+      <dgm:whole/>
+    </dgm:dataModel>
+  </dgm:clrData>
+  <dgm:layoutNode name="Name0">
+    <dgm:varLst>
+      <dgm:dir/>
+      <dgm:resizeHandles val="exact"/>
+    </dgm:varLst>
+    <dgm:choose name="Name1">
+      <dgm:if name="Name2" func="var" arg="dir" op="equ" val="norm">
+        <dgm:alg type="lin"/>
+      </dgm:if>
+      <dgm:else name="Name3">
+        <dgm:alg type="lin">
+          <dgm:param type="linDir" val="fromR"/>
+        </dgm:alg>
+      </dgm:else>
+    </dgm:choose>
+    <dgm:shape xmlns:r="http://schemas.openxmlformats.org/officeDocument/2006/relationships" r:blip="">
+      <dgm:adjLst/>
+    </dgm:shape>
+    <dgm:presOf/>
+    <dgm:constrLst>
+      <dgm:constr type="w" for="ch" ptType="node" refType="w"/>
+      <dgm:constr type="h" for="ch" ptType="node" op="equ"/>
+      <dgm:constr type="primFontSz" for="ch" ptType="node" op="equ" val="65"/>
+      <dgm:constr type="w" for="ch" ptType="sibTrans" refType="w" refFor="ch" refPtType="node" op="equ" fact="0.4"/>
+      <dgm:constr type="h" for="ch" ptType="sibTrans" op="equ"/>
+      <dgm:constr type="primFontSz" for="des" forName="connectorText" op="equ" val="55"/>
+      <dgm:constr type="primFontSz" for="des" forName="connectorText" refType="primFontSz" refFor="ch" refPtType="node" op="lte" fact="0.8"/>
+    </dgm:constrLst>
+    <dgm:ruleLst/>
+    <dgm:forEach name="nodesForEach" axis="ch" ptType="node">
+      <dgm:layoutNode name="node">
+        <dgm:varLst>
+          <dgm:bulletEnabled val="1"/>
+        </dgm:varLst>
+        <dgm:alg type="tx"/>
+        <dgm:shape xmlns:r="http://schemas.openxmlformats.org/officeDocument/2006/relationships" type="roundRect" r:blip="">
+          <dgm:adjLst>
+            <dgm:adj idx="1" val="0.1"/>
+          </dgm:adjLst>
+        </dgm:shape>
+        <dgm:presOf axis="desOrSelf" ptType="node"/>
+        <dgm:constrLst>
+          <dgm:constr type="h" refType="w" fact="0.6"/>
+          <dgm:constr type="tMarg" refType="primFontSz" fact="0.3"/>
+          <dgm:constr type="bMarg" refType="primFontSz" fact="0.3"/>
+          <dgm:constr type="lMarg" refType="primFontSz" fact="0.3"/>
+          <dgm:constr type="rMarg" refType="primFontSz" fact="0.3"/>
+        </dgm:constrLst>
+        <dgm:ruleLst>
+          <dgm:rule type="primFontSz" val="18" fact="NaN" max="NaN"/>
+          <dgm:rule type="h" val="NaN" fact="1.5" max="NaN"/>
+          <dgm:rule type="primFontSz" val="5" fact="NaN" max="NaN"/>
+          <dgm:rule type="h" val="INF" fact="NaN" max="NaN"/>
+        </dgm:ruleLst>
+      </dgm:layoutNode>
+      <dgm:forEach name="sibTransForEach" axis="followSib" ptType="sibTrans" cnt="1">
+        <dgm:layoutNode name="sibTrans">
+          <dgm:alg type="conn">
+            <dgm:param type="begPts" val="auto"/>
+            <dgm:param type="endPts" val="auto"/>
+          </dgm:alg>
+          <dgm:shape xmlns:r="http://schemas.openxmlformats.org/officeDocument/2006/relationships" type="conn" r:blip="">
+            <dgm:adjLst/>
+          </dgm:shape>
+          <dgm:presOf axis="self"/>
+          <dgm:constrLst>
+            <dgm:constr type="h" refType="w" fact="0.62"/>
+            <dgm:constr type="connDist"/>
+            <dgm:constr type="begPad" refType="connDist" fact="0.25"/>
+            <dgm:constr type="endPad" refType="connDist" fact="0.22"/>
+          </dgm:constrLst>
+          <dgm:ruleLst/>
+          <dgm:layoutNode name="connectorText">
+            <dgm:alg type="tx">
+              <dgm:param type="autoTxRot" val="grav"/>
+            </dgm:alg>
+            <dgm:shape xmlns:r="http://schemas.openxmlformats.org/officeDocument/2006/relationships" type="conn" r:blip="" hideGeom="1">
+              <dgm:adjLst/>
+            </dgm:shape>
+            <dgm:presOf axis="self"/>
+            <dgm:constrLst>
+              <dgm:constr type="lMarg"/>
+              <dgm:constr type="rMarg"/>
+              <dgm:constr type="tMarg"/>
+              <dgm:constr type="bMarg"/>
+            </dgm:constrLst>
+            <dgm:ruleLst>
+              <dgm:rule type="primFontSz" val="5" fact="NaN" max="NaN"/>
+            </dgm:ruleLst>
+          </dgm:layoutNode>
+        </dgm:layoutNode>
+      </dgm:forEach>
+    </dgm:forEach>
+  </dgm:layoutNode>
+</dgm:layoutDef>
+</file>
+
 <file path=word/diagrams/layout2.xml><?xml version="1.0" encoding="utf-8"?>
 <dgm:layoutDef xmlns:dgm="http://schemas.openxmlformats.org/drawingml/2006/diagram" xmlns:a="http://schemas.openxmlformats.org/drawingml/2006/main" uniqueId="urn:microsoft.com/office/officeart/2005/8/layout/process1">
   <dgm:title val=""/>
@@ -24786,6 +26312,1040 @@
 </dgm:styleDef>
 </file>
 
+<file path=word/diagrams/quickStyle11.xml><?xml version="1.0" encoding="utf-8"?>
+<dgm:styleDef xmlns:dgm="http://schemas.openxmlformats.org/drawingml/2006/diagram" xmlns:a="http://schemas.openxmlformats.org/drawingml/2006/main" uniqueId="urn:microsoft.com/office/officeart/2005/8/quickstyle/simple1">
+  <dgm:title val=""/>
+  <dgm:desc val=""/>
+  <dgm:catLst>
+    <dgm:cat type="simple" pri="10100"/>
+  </dgm:catLst>
+  <dgm:scene3d>
+    <a:camera prst="orthographicFront"/>
+    <a:lightRig rig="threePt" dir="t"/>
+  </dgm:scene3d>
+  <dgm:styleLbl name="node0">
+    <dgm:scene3d>
+      <a:camera prst="orthographicFront"/>
+      <a:lightRig rig="threePt" dir="t"/>
+    </dgm:scene3d>
+    <dgm:sp3d/>
+    <dgm:txPr/>
+    <dgm:style>
+      <a:lnRef idx="2">
+        <a:scrgbClr r="0" g="0" b="0"/>
+      </a:lnRef>
+      <a:fillRef idx="1">
+        <a:scrgbClr r="0" g="0" b="0"/>
+      </a:fillRef>
+      <a:effectRef idx="0">
+        <a:scrgbClr r="0" g="0" b="0"/>
+      </a:effectRef>
+      <a:fontRef idx="minor">
+        <a:schemeClr val="lt1"/>
+      </a:fontRef>
+    </dgm:style>
+  </dgm:styleLbl>
+  <dgm:styleLbl name="lnNode1">
+    <dgm:scene3d>
+      <a:camera prst="orthographicFront"/>
+      <a:lightRig rig="threePt" dir="t"/>
+    </dgm:scene3d>
+    <dgm:sp3d/>
+    <dgm:txPr/>
+    <dgm:style>
+      <a:lnRef idx="2">
+        <a:scrgbClr r="0" g="0" b="0"/>
+      </a:lnRef>
+      <a:fillRef idx="1">
+        <a:scrgbClr r="0" g="0" b="0"/>
+      </a:fillRef>
+      <a:effectRef idx="0">
+        <a:scrgbClr r="0" g="0" b="0"/>
+      </a:effectRef>
+      <a:fontRef idx="minor">
+        <a:schemeClr val="lt1"/>
+      </a:fontRef>
+    </dgm:style>
+  </dgm:styleLbl>
+  <dgm:styleLbl name="vennNode1">
+    <dgm:scene3d>
+      <a:camera prst="orthographicFront"/>
+      <a:lightRig rig="threePt" dir="t"/>
+    </dgm:scene3d>
+    <dgm:sp3d/>
+    <dgm:txPr/>
+    <dgm:style>
+      <a:lnRef idx="2">
+        <a:scrgbClr r="0" g="0" b="0"/>
+      </a:lnRef>
+      <a:fillRef idx="1">
+        <a:scrgbClr r="0" g="0" b="0"/>
+      </a:fillRef>
+      <a:effectRef idx="0">
+        <a:scrgbClr r="0" g="0" b="0"/>
+      </a:effectRef>
+      <a:fontRef idx="minor">
+        <a:schemeClr val="tx1"/>
+      </a:fontRef>
+    </dgm:style>
+  </dgm:styleLbl>
+  <dgm:styleLbl name="alignNode1">
+    <dgm:scene3d>
+      <a:camera prst="orthographicFront"/>
+      <a:lightRig rig="threePt" dir="t"/>
+    </dgm:scene3d>
+    <dgm:sp3d/>
+    <dgm:txPr/>
+    <dgm:style>
+      <a:lnRef idx="2">
+        <a:scrgbClr r="0" g="0" b="0"/>
+      </a:lnRef>
+      <a:fillRef idx="1">
+        <a:scrgbClr r="0" g="0" b="0"/>
+      </a:fillRef>
+      <a:effectRef idx="0">
+        <a:scrgbClr r="0" g="0" b="0"/>
+      </a:effectRef>
+      <a:fontRef idx="minor">
+        <a:schemeClr val="lt1"/>
+      </a:fontRef>
+    </dgm:style>
+  </dgm:styleLbl>
+  <dgm:styleLbl name="node1">
+    <dgm:scene3d>
+      <a:camera prst="orthographicFront"/>
+      <a:lightRig rig="threePt" dir="t"/>
+    </dgm:scene3d>
+    <dgm:sp3d/>
+    <dgm:txPr/>
+    <dgm:style>
+      <a:lnRef idx="2">
+        <a:scrgbClr r="0" g="0" b="0"/>
+      </a:lnRef>
+      <a:fillRef idx="1">
+        <a:scrgbClr r="0" g="0" b="0"/>
+      </a:fillRef>
+      <a:effectRef idx="0">
+        <a:scrgbClr r="0" g="0" b="0"/>
+      </a:effectRef>
+      <a:fontRef idx="minor">
+        <a:schemeClr val="lt1"/>
+      </a:fontRef>
+    </dgm:style>
+  </dgm:styleLbl>
+  <dgm:styleLbl name="node2">
+    <dgm:scene3d>
+      <a:camera prst="orthographicFront"/>
+      <a:lightRig rig="threePt" dir="t"/>
+    </dgm:scene3d>
+    <dgm:sp3d/>
+    <dgm:txPr/>
+    <dgm:style>
+      <a:lnRef idx="2">
+        <a:scrgbClr r="0" g="0" b="0"/>
+      </a:lnRef>
+      <a:fillRef idx="1">
+        <a:scrgbClr r="0" g="0" b="0"/>
+      </a:fillRef>
+      <a:effectRef idx="0">
+        <a:scrgbClr r="0" g="0" b="0"/>
+      </a:effectRef>
+      <a:fontRef idx="minor">
+        <a:schemeClr val="lt1"/>
+      </a:fontRef>
+    </dgm:style>
+  </dgm:styleLbl>
+  <dgm:styleLbl name="node3">
+    <dgm:scene3d>
+      <a:camera prst="orthographicFront"/>
+      <a:lightRig rig="threePt" dir="t"/>
+    </dgm:scene3d>
+    <dgm:sp3d/>
+    <dgm:txPr/>
+    <dgm:style>
+      <a:lnRef idx="2">
+        <a:scrgbClr r="0" g="0" b="0"/>
+      </a:lnRef>
+      <a:fillRef idx="1">
+        <a:scrgbClr r="0" g="0" b="0"/>
+      </a:fillRef>
+      <a:effectRef idx="0">
+        <a:scrgbClr r="0" g="0" b="0"/>
+      </a:effectRef>
+      <a:fontRef idx="minor">
+        <a:schemeClr val="lt1"/>
+      </a:fontRef>
+    </dgm:style>
+  </dgm:styleLbl>
+  <dgm:styleLbl name="node4">
+    <dgm:scene3d>
+      <a:camera prst="orthographicFront"/>
+      <a:lightRig rig="threePt" dir="t"/>
+    </dgm:scene3d>
+    <dgm:sp3d/>
+    <dgm:txPr/>
+    <dgm:style>
+      <a:lnRef idx="2">
+        <a:scrgbClr r="0" g="0" b="0"/>
+      </a:lnRef>
+      <a:fillRef idx="1">
+        <a:scrgbClr r="0" g="0" b="0"/>
+      </a:fillRef>
+      <a:effectRef idx="0">
+        <a:scrgbClr r="0" g="0" b="0"/>
+      </a:effectRef>
+      <a:fontRef idx="minor">
+        <a:schemeClr val="lt1"/>
+      </a:fontRef>
+    </dgm:style>
+  </dgm:styleLbl>
+  <dgm:styleLbl name="fgImgPlace1">
+    <dgm:scene3d>
+      <a:camera prst="orthographicFront"/>
+      <a:lightRig rig="threePt" dir="t"/>
+    </dgm:scene3d>
+    <dgm:sp3d/>
+    <dgm:txPr/>
+    <dgm:style>
+      <a:lnRef idx="2">
+        <a:scrgbClr r="0" g="0" b="0"/>
+      </a:lnRef>
+      <a:fillRef idx="1">
+        <a:scrgbClr r="0" g="0" b="0"/>
+      </a:fillRef>
+      <a:effectRef idx="0">
+        <a:scrgbClr r="0" g="0" b="0"/>
+      </a:effectRef>
+      <a:fontRef idx="minor"/>
+    </dgm:style>
+  </dgm:styleLbl>
+  <dgm:styleLbl name="alignImgPlace1">
+    <dgm:scene3d>
+      <a:camera prst="orthographicFront"/>
+      <a:lightRig rig="threePt" dir="t"/>
+    </dgm:scene3d>
+    <dgm:sp3d/>
+    <dgm:txPr/>
+    <dgm:style>
+      <a:lnRef idx="2">
+        <a:scrgbClr r="0" g="0" b="0"/>
+      </a:lnRef>
+      <a:fillRef idx="1">
+        <a:scrgbClr r="0" g="0" b="0"/>
+      </a:fillRef>
+      <a:effectRef idx="0">
+        <a:scrgbClr r="0" g="0" b="0"/>
+      </a:effectRef>
+      <a:fontRef idx="minor"/>
+    </dgm:style>
+  </dgm:styleLbl>
+  <dgm:styleLbl name="bgImgPlace1">
+    <dgm:scene3d>
+      <a:camera prst="orthographicFront"/>
+      <a:lightRig rig="threePt" dir="t"/>
+    </dgm:scene3d>
+    <dgm:sp3d/>
+    <dgm:txPr/>
+    <dgm:style>
+      <a:lnRef idx="2">
+        <a:scrgbClr r="0" g="0" b="0"/>
+      </a:lnRef>
+      <a:fillRef idx="1">
+        <a:scrgbClr r="0" g="0" b="0"/>
+      </a:fillRef>
+      <a:effectRef idx="0">
+        <a:scrgbClr r="0" g="0" b="0"/>
+      </a:effectRef>
+      <a:fontRef idx="minor"/>
+    </dgm:style>
+  </dgm:styleLbl>
+  <dgm:styleLbl name="sibTrans2D1">
+    <dgm:scene3d>
+      <a:camera prst="orthographicFront"/>
+      <a:lightRig rig="threePt" dir="t"/>
+    </dgm:scene3d>
+    <dgm:sp3d/>
+    <dgm:txPr/>
+    <dgm:style>
+      <a:lnRef idx="0">
+        <a:scrgbClr r="0" g="0" b="0"/>
+      </a:lnRef>
+      <a:fillRef idx="1">
+        <a:scrgbClr r="0" g="0" b="0"/>
+      </a:fillRef>
+      <a:effectRef idx="0">
+        <a:scrgbClr r="0" g="0" b="0"/>
+      </a:effectRef>
+      <a:fontRef idx="minor">
+        <a:schemeClr val="lt1"/>
+      </a:fontRef>
+    </dgm:style>
+  </dgm:styleLbl>
+  <dgm:styleLbl name="fgSibTrans2D1">
+    <dgm:scene3d>
+      <a:camera prst="orthographicFront"/>
+      <a:lightRig rig="threePt" dir="t"/>
+    </dgm:scene3d>
+    <dgm:sp3d/>
+    <dgm:txPr/>
+    <dgm:style>
+      <a:lnRef idx="0">
+        <a:scrgbClr r="0" g="0" b="0"/>
+      </a:lnRef>
+      <a:fillRef idx="1">
+        <a:scrgbClr r="0" g="0" b="0"/>
+      </a:fillRef>
+      <a:effectRef idx="0">
+        <a:scrgbClr r="0" g="0" b="0"/>
+      </a:effectRef>
+      <a:fontRef idx="minor">
+        <a:schemeClr val="lt1"/>
+      </a:fontRef>
+    </dgm:style>
+  </dgm:styleLbl>
+  <dgm:styleLbl name="bgSibTrans2D1">
+    <dgm:scene3d>
+      <a:camera prst="orthographicFront"/>
+      <a:lightRig rig="threePt" dir="t"/>
+    </dgm:scene3d>
+    <dgm:sp3d/>
+    <dgm:txPr/>
+    <dgm:style>
+      <a:lnRef idx="0">
+        <a:scrgbClr r="0" g="0" b="0"/>
+      </a:lnRef>
+      <a:fillRef idx="1">
+        <a:scrgbClr r="0" g="0" b="0"/>
+      </a:fillRef>
+      <a:effectRef idx="0">
+        <a:scrgbClr r="0" g="0" b="0"/>
+      </a:effectRef>
+      <a:fontRef idx="minor">
+        <a:schemeClr val="lt1"/>
+      </a:fontRef>
+    </dgm:style>
+  </dgm:styleLbl>
+  <dgm:styleLbl name="sibTrans1D1">
+    <dgm:scene3d>
+      <a:camera prst="orthographicFront"/>
+      <a:lightRig rig="threePt" dir="t"/>
+    </dgm:scene3d>
+    <dgm:sp3d/>
+    <dgm:txPr/>
+    <dgm:style>
+      <a:lnRef idx="1">
+        <a:scrgbClr r="0" g="0" b="0"/>
+      </a:lnRef>
+      <a:fillRef idx="0">
+        <a:scrgbClr r="0" g="0" b="0"/>
+      </a:fillRef>
+      <a:effectRef idx="0">
+        <a:scrgbClr r="0" g="0" b="0"/>
+      </a:effectRef>
+      <a:fontRef idx="minor"/>
+    </dgm:style>
+  </dgm:styleLbl>
+  <dgm:styleLbl name="callout">
+    <dgm:scene3d>
+      <a:camera prst="orthographicFront"/>
+      <a:lightRig rig="threePt" dir="t"/>
+    </dgm:scene3d>
+    <dgm:sp3d/>
+    <dgm:txPr/>
+    <dgm:style>
+      <a:lnRef idx="2">
+        <a:scrgbClr r="0" g="0" b="0"/>
+      </a:lnRef>
+      <a:fillRef idx="1">
+        <a:scrgbClr r="0" g="0" b="0"/>
+      </a:fillRef>
+      <a:effectRef idx="0">
+        <a:scrgbClr r="0" g="0" b="0"/>
+      </a:effectRef>
+      <a:fontRef idx="minor"/>
+    </dgm:style>
+  </dgm:styleLbl>
+  <dgm:styleLbl name="asst0">
+    <dgm:scene3d>
+      <a:camera prst="orthographicFront"/>
+      <a:lightRig rig="threePt" dir="t"/>
+    </dgm:scene3d>
+    <dgm:sp3d/>
+    <dgm:txPr/>
+    <dgm:style>
+      <a:lnRef idx="2">
+        <a:scrgbClr r="0" g="0" b="0"/>
+      </a:lnRef>
+      <a:fillRef idx="1">
+        <a:scrgbClr r="0" g="0" b="0"/>
+      </a:fillRef>
+      <a:effectRef idx="0">
+        <a:scrgbClr r="0" g="0" b="0"/>
+      </a:effectRef>
+      <a:fontRef idx="minor">
+        <a:schemeClr val="lt1"/>
+      </a:fontRef>
+    </dgm:style>
+  </dgm:styleLbl>
+  <dgm:styleLbl name="asst1">
+    <dgm:scene3d>
+      <a:camera prst="orthographicFront"/>
+      <a:lightRig rig="threePt" dir="t"/>
+    </dgm:scene3d>
+    <dgm:sp3d/>
+    <dgm:txPr/>
+    <dgm:style>
+      <a:lnRef idx="2">
+        <a:scrgbClr r="0" g="0" b="0"/>
+      </a:lnRef>
+      <a:fillRef idx="1">
+        <a:scrgbClr r="0" g="0" b="0"/>
+      </a:fillRef>
+      <a:effectRef idx="0">
+        <a:scrgbClr r="0" g="0" b="0"/>
+      </a:effectRef>
+      <a:fontRef idx="minor">
+        <a:schemeClr val="lt1"/>
+      </a:fontRef>
+    </dgm:style>
+  </dgm:styleLbl>
+  <dgm:styleLbl name="asst2">
+    <dgm:scene3d>
+      <a:camera prst="orthographicFront"/>
+      <a:lightRig rig="threePt" dir="t"/>
+    </dgm:scene3d>
+    <dgm:sp3d/>
+    <dgm:txPr/>
+    <dgm:style>
+      <a:lnRef idx="2">
+        <a:scrgbClr r="0" g="0" b="0"/>
+      </a:lnRef>
+      <a:fillRef idx="1">
+        <a:scrgbClr r="0" g="0" b="0"/>
+      </a:fillRef>
+      <a:effectRef idx="0">
+        <a:scrgbClr r="0" g="0" b="0"/>
+      </a:effectRef>
+      <a:fontRef idx="minor">
+        <a:schemeClr val="lt1"/>
+      </a:fontRef>
+    </dgm:style>
+  </dgm:styleLbl>
+  <dgm:styleLbl name="asst3">
+    <dgm:scene3d>
+      <a:camera prst="orthographicFront"/>
+      <a:lightRig rig="threePt" dir="t"/>
+    </dgm:scene3d>
+    <dgm:sp3d/>
+    <dgm:txPr/>
+    <dgm:style>
+      <a:lnRef idx="2">
+        <a:scrgbClr r="0" g="0" b="0"/>
+      </a:lnRef>
+      <a:fillRef idx="1">
+        <a:scrgbClr r="0" g="0" b="0"/>
+      </a:fillRef>
+      <a:effectRef idx="0">
+        <a:scrgbClr r="0" g="0" b="0"/>
+      </a:effectRef>
+      <a:fontRef idx="minor">
+        <a:schemeClr val="lt1"/>
+      </a:fontRef>
+    </dgm:style>
+  </dgm:styleLbl>
+  <dgm:styleLbl name="asst4">
+    <dgm:scene3d>
+      <a:camera prst="orthographicFront"/>
+      <a:lightRig rig="threePt" dir="t"/>
+    </dgm:scene3d>
+    <dgm:sp3d/>
+    <dgm:txPr/>
+    <dgm:style>
+      <a:lnRef idx="2">
+        <a:scrgbClr r="0" g="0" b="0"/>
+      </a:lnRef>
+      <a:fillRef idx="1">
+        <a:scrgbClr r="0" g="0" b="0"/>
+      </a:fillRef>
+      <a:effectRef idx="0">
+        <a:scrgbClr r="0" g="0" b="0"/>
+      </a:effectRef>
+      <a:fontRef idx="minor">
+        <a:schemeClr val="lt1"/>
+      </a:fontRef>
+    </dgm:style>
+  </dgm:styleLbl>
+  <dgm:styleLbl name="parChTrans2D1">
+    <dgm:scene3d>
+      <a:camera prst="orthographicFront"/>
+      <a:lightRig rig="threePt" dir="t"/>
+    </dgm:scene3d>
+    <dgm:sp3d/>
+    <dgm:txPr/>
+    <dgm:style>
+      <a:lnRef idx="2">
+        <a:scrgbClr r="0" g="0" b="0"/>
+      </a:lnRef>
+      <a:fillRef idx="1">
+        <a:scrgbClr r="0" g="0" b="0"/>
+      </a:fillRef>
+      <a:effectRef idx="0">
+        <a:scrgbClr r="0" g="0" b="0"/>
+      </a:effectRef>
+      <a:fontRef idx="minor">
+        <a:schemeClr val="lt1"/>
+      </a:fontRef>
+    </dgm:style>
+  </dgm:styleLbl>
+  <dgm:styleLbl name="parChTrans2D2">
+    <dgm:scene3d>
+      <a:camera prst="orthographicFront"/>
+      <a:lightRig rig="threePt" dir="t"/>
+    </dgm:scene3d>
+    <dgm:sp3d/>
+    <dgm:txPr/>
+    <dgm:style>
+      <a:lnRef idx="2">
+        <a:scrgbClr r="0" g="0" b="0"/>
+      </a:lnRef>
+      <a:fillRef idx="1">
+        <a:scrgbClr r="0" g="0" b="0"/>
+      </a:fillRef>
+      <a:effectRef idx="0">
+        <a:scrgbClr r="0" g="0" b="0"/>
+      </a:effectRef>
+      <a:fontRef idx="minor">
+        <a:schemeClr val="lt1"/>
+      </a:fontRef>
+    </dgm:style>
+  </dgm:styleLbl>
+  <dgm:styleLbl name="parChTrans2D3">
+    <dgm:scene3d>
+      <a:camera prst="orthographicFront"/>
+      <a:lightRig rig="threePt" dir="t"/>
+    </dgm:scene3d>
+    <dgm:sp3d/>
+    <dgm:txPr/>
+    <dgm:style>
+      <a:lnRef idx="2">
+        <a:scrgbClr r="0" g="0" b="0"/>
+      </a:lnRef>
+      <a:fillRef idx="1">
+        <a:scrgbClr r="0" g="0" b="0"/>
+      </a:fillRef>
+      <a:effectRef idx="0">
+        <a:scrgbClr r="0" g="0" b="0"/>
+      </a:effectRef>
+      <a:fontRef idx="minor">
+        <a:schemeClr val="lt1"/>
+      </a:fontRef>
+    </dgm:style>
+  </dgm:styleLbl>
+  <dgm:styleLbl name="parChTrans2D4">
+    <dgm:scene3d>
+      <a:camera prst="orthographicFront"/>
+      <a:lightRig rig="threePt" dir="t"/>
+    </dgm:scene3d>
+    <dgm:sp3d/>
+    <dgm:txPr/>
+    <dgm:style>
+      <a:lnRef idx="2">
+        <a:scrgbClr r="0" g="0" b="0"/>
+      </a:lnRef>
+      <a:fillRef idx="1">
+        <a:scrgbClr r="0" g="0" b="0"/>
+      </a:fillRef>
+      <a:effectRef idx="0">
+        <a:scrgbClr r="0" g="0" b="0"/>
+      </a:effectRef>
+      <a:fontRef idx="minor">
+        <a:schemeClr val="lt1"/>
+      </a:fontRef>
+    </dgm:style>
+  </dgm:styleLbl>
+  <dgm:styleLbl name="parChTrans1D1">
+    <dgm:scene3d>
+      <a:camera prst="orthographicFront"/>
+      <a:lightRig rig="threePt" dir="t"/>
+    </dgm:scene3d>
+    <dgm:sp3d/>
+    <dgm:txPr/>
+    <dgm:style>
+      <a:lnRef idx="2">
+        <a:scrgbClr r="0" g="0" b="0"/>
+      </a:lnRef>
+      <a:fillRef idx="0">
+        <a:scrgbClr r="0" g="0" b="0"/>
+      </a:fillRef>
+      <a:effectRef idx="0">
+        <a:scrgbClr r="0" g="0" b="0"/>
+      </a:effectRef>
+      <a:fontRef idx="minor"/>
+    </dgm:style>
+  </dgm:styleLbl>
+  <dgm:styleLbl name="parChTrans1D2">
+    <dgm:scene3d>
+      <a:camera prst="orthographicFront"/>
+      <a:lightRig rig="threePt" dir="t"/>
+    </dgm:scene3d>
+    <dgm:sp3d/>
+    <dgm:txPr/>
+    <dgm:style>
+      <a:lnRef idx="2">
+        <a:scrgbClr r="0" g="0" b="0"/>
+      </a:lnRef>
+      <a:fillRef idx="0">
+        <a:scrgbClr r="0" g="0" b="0"/>
+      </a:fillRef>
+      <a:effectRef idx="0">
+        <a:scrgbClr r="0" g="0" b="0"/>
+      </a:effectRef>
+      <a:fontRef idx="minor"/>
+    </dgm:style>
+  </dgm:styleLbl>
+  <dgm:styleLbl name="parChTrans1D3">
+    <dgm:scene3d>
+      <a:camera prst="orthographicFront"/>
+      <a:lightRig rig="threePt" dir="t"/>
+    </dgm:scene3d>
+    <dgm:sp3d/>
+    <dgm:txPr/>
+    <dgm:style>
+      <a:lnRef idx="2">
+        <a:scrgbClr r="0" g="0" b="0"/>
+      </a:lnRef>
+      <a:fillRef idx="0">
+        <a:scrgbClr r="0" g="0" b="0"/>
+      </a:fillRef>
+      <a:effectRef idx="0">
+        <a:scrgbClr r="0" g="0" b="0"/>
+      </a:effectRef>
+      <a:fontRef idx="minor"/>
+    </dgm:style>
+  </dgm:styleLbl>
+  <dgm:styleLbl name="parChTrans1D4">
+    <dgm:scene3d>
+      <a:camera prst="orthographicFront"/>
+      <a:lightRig rig="threePt" dir="t"/>
+    </dgm:scene3d>
+    <dgm:sp3d/>
+    <dgm:txPr/>
+    <dgm:style>
+      <a:lnRef idx="2">
+        <a:scrgbClr r="0" g="0" b="0"/>
+      </a:lnRef>
+      <a:fillRef idx="0">
+        <a:scrgbClr r="0" g="0" b="0"/>
+      </a:fillRef>
+      <a:effectRef idx="0">
+        <a:scrgbClr r="0" g="0" b="0"/>
+      </a:effectRef>
+      <a:fontRef idx="minor"/>
+    </dgm:style>
+  </dgm:styleLbl>
+  <dgm:styleLbl name="fgAcc1">
+    <dgm:scene3d>
+      <a:camera prst="orthographicFront"/>
+      <a:lightRig rig="threePt" dir="t"/>
+    </dgm:scene3d>
+    <dgm:sp3d/>
+    <dgm:txPr/>
+    <dgm:style>
+      <a:lnRef idx="2">
+        <a:scrgbClr r="0" g="0" b="0"/>
+      </a:lnRef>
+      <a:fillRef idx="1">
+        <a:scrgbClr r="0" g="0" b="0"/>
+      </a:fillRef>
+      <a:effectRef idx="0">
+        <a:scrgbClr r="0" g="0" b="0"/>
+      </a:effectRef>
+      <a:fontRef idx="minor"/>
+    </dgm:style>
+  </dgm:styleLbl>
+  <dgm:styleLbl name="conFgAcc1">
+    <dgm:scene3d>
+      <a:camera prst="orthographicFront"/>
+      <a:lightRig rig="threePt" dir="t"/>
+    </dgm:scene3d>
+    <dgm:sp3d/>
+    <dgm:txPr/>
+    <dgm:style>
+      <a:lnRef idx="2">
+        <a:scrgbClr r="0" g="0" b="0"/>
+      </a:lnRef>
+      <a:fillRef idx="1">
+        <a:scrgbClr r="0" g="0" b="0"/>
+      </a:fillRef>
+      <a:effectRef idx="0">
+        <a:scrgbClr r="0" g="0" b="0"/>
+      </a:effectRef>
+      <a:fontRef idx="minor"/>
+    </dgm:style>
+  </dgm:styleLbl>
+  <dgm:styleLbl name="alignAcc1">
+    <dgm:scene3d>
+      <a:camera prst="orthographicFront"/>
+      <a:lightRig rig="threePt" dir="t"/>
+    </dgm:scene3d>
+    <dgm:sp3d/>
+    <dgm:txPr/>
+    <dgm:style>
+      <a:lnRef idx="2">
+        <a:scrgbClr r="0" g="0" b="0"/>
+      </a:lnRef>
+      <a:fillRef idx="1">
+        <a:scrgbClr r="0" g="0" b="0"/>
+      </a:fillRef>
+      <a:effectRef idx="0">
+        <a:scrgbClr r="0" g="0" b="0"/>
+      </a:effectRef>
+      <a:fontRef idx="minor"/>
+    </dgm:style>
+  </dgm:styleLbl>
+  <dgm:styleLbl name="trAlignAcc1">
+    <dgm:scene3d>
+      <a:camera prst="orthographicFront"/>
+      <a:lightRig rig="threePt" dir="t"/>
+    </dgm:scene3d>
+    <dgm:sp3d/>
+    <dgm:txPr/>
+    <dgm:style>
+      <a:lnRef idx="1">
+        <a:scrgbClr r="0" g="0" b="0"/>
+      </a:lnRef>
+      <a:fillRef idx="1">
+        <a:scrgbClr r="0" g="0" b="0"/>
+      </a:fillRef>
+      <a:effectRef idx="0">
+        <a:scrgbClr r="0" g="0" b="0"/>
+      </a:effectRef>
+      <a:fontRef idx="minor"/>
+    </dgm:style>
+  </dgm:styleLbl>
+  <dgm:styleLbl name="bgAcc1">
+    <dgm:scene3d>
+      <a:camera prst="orthographicFront"/>
+      <a:lightRig rig="threePt" dir="t"/>
+    </dgm:scene3d>
+    <dgm:sp3d/>
+    <dgm:txPr/>
+    <dgm:style>
+      <a:lnRef idx="2">
+        <a:scrgbClr r="0" g="0" b="0"/>
+      </a:lnRef>
+      <a:fillRef idx="1">
+        <a:scrgbClr r="0" g="0" b="0"/>
+      </a:fillRef>
+      <a:effectRef idx="0">
+        <a:scrgbClr r="0" g="0" b="0"/>
+      </a:effectRef>
+      <a:fontRef idx="minor"/>
+    </dgm:style>
+  </dgm:styleLbl>
+  <dgm:styleLbl name="solidFgAcc1">
+    <dgm:scene3d>
+      <a:camera prst="orthographicFront"/>
+      <a:lightRig rig="threePt" dir="t"/>
+    </dgm:scene3d>
+    <dgm:sp3d/>
+    <dgm:txPr/>
+    <dgm:style>
+      <a:lnRef idx="2">
+        <a:scrgbClr r="0" g="0" b="0"/>
+      </a:lnRef>
+      <a:fillRef idx="1">
+        <a:scrgbClr r="0" g="0" b="0"/>
+      </a:fillRef>
+      <a:effectRef idx="0">
+        <a:scrgbClr r="0" g="0" b="0"/>
+      </a:effectRef>
+      <a:fontRef idx="minor"/>
+    </dgm:style>
+  </dgm:styleLbl>
+  <dgm:styleLbl name="solidAlignAcc1">
+    <dgm:scene3d>
+      <a:camera prst="orthographicFront"/>
+      <a:lightRig rig="threePt" dir="t"/>
+    </dgm:scene3d>
+    <dgm:sp3d/>
+    <dgm:txPr/>
+    <dgm:style>
+      <a:lnRef idx="2">
+        <a:scrgbClr r="0" g="0" b="0"/>
+      </a:lnRef>
+      <a:fillRef idx="1">
+        <a:scrgbClr r="0" g="0" b="0"/>
+      </a:fillRef>
+      <a:effectRef idx="0">
+        <a:scrgbClr r="0" g="0" b="0"/>
+      </a:effectRef>
+      <a:fontRef idx="minor"/>
+    </dgm:style>
+  </dgm:styleLbl>
+  <dgm:styleLbl name="solidBgAcc1">
+    <dgm:scene3d>
+      <a:camera prst="orthographicFront"/>
+      <a:lightRig rig="threePt" dir="t"/>
+    </dgm:scene3d>
+    <dgm:sp3d/>
+    <dgm:txPr/>
+    <dgm:style>
+      <a:lnRef idx="2">
+        <a:scrgbClr r="0" g="0" b="0"/>
+      </a:lnRef>
+      <a:fillRef idx="1">
+        <a:scrgbClr r="0" g="0" b="0"/>
+      </a:fillRef>
+      <a:effectRef idx="0">
+        <a:scrgbClr r="0" g="0" b="0"/>
+      </a:effectRef>
+      <a:fontRef idx="minor"/>
+    </dgm:style>
+  </dgm:styleLbl>
+  <dgm:styleLbl name="fgAccFollowNode1">
+    <dgm:scene3d>
+      <a:camera prst="orthographicFront"/>
+      <a:lightRig rig="threePt" dir="t"/>
+    </dgm:scene3d>
+    <dgm:sp3d/>
+    <dgm:txPr/>
+    <dgm:style>
+      <a:lnRef idx="2">
+        <a:scrgbClr r="0" g="0" b="0"/>
+      </a:lnRef>
+      <a:fillRef idx="1">
+        <a:scrgbClr r="0" g="0" b="0"/>
+      </a:fillRef>
+      <a:effectRef idx="0">
+        <a:scrgbClr r="0" g="0" b="0"/>
+      </a:effectRef>
+      <a:fontRef idx="minor"/>
+    </dgm:style>
+  </dgm:styleLbl>
+  <dgm:styleLbl name="alignAccFollowNode1">
+    <dgm:scene3d>
+      <a:camera prst="orthographicFront"/>
+      <a:lightRig rig="threePt" dir="t"/>
+    </dgm:scene3d>
+    <dgm:sp3d/>
+    <dgm:txPr/>
+    <dgm:style>
+      <a:lnRef idx="2">
+        <a:scrgbClr r="0" g="0" b="0"/>
+      </a:lnRef>
+      <a:fillRef idx="1">
+        <a:scrgbClr r="0" g="0" b="0"/>
+      </a:fillRef>
+      <a:effectRef idx="0">
+        <a:scrgbClr r="0" g="0" b="0"/>
+      </a:effectRef>
+      <a:fontRef idx="minor"/>
+    </dgm:style>
+  </dgm:styleLbl>
+  <dgm:styleLbl name="bgAccFollowNode1">
+    <dgm:scene3d>
+      <a:camera prst="orthographicFront"/>
+      <a:lightRig rig="threePt" dir="t"/>
+    </dgm:scene3d>
+    <dgm:sp3d/>
+    <dgm:txPr/>
+    <dgm:style>
+      <a:lnRef idx="2">
+        <a:scrgbClr r="0" g="0" b="0"/>
+      </a:lnRef>
+      <a:fillRef idx="1">
+        <a:scrgbClr r="0" g="0" b="0"/>
+      </a:fillRef>
+      <a:effectRef idx="0">
+        <a:scrgbClr r="0" g="0" b="0"/>
+      </a:effectRef>
+      <a:fontRef idx="minor"/>
+    </dgm:style>
+  </dgm:styleLbl>
+  <dgm:styleLbl name="fgAcc0">
+    <dgm:scene3d>
+      <a:camera prst="orthographicFront"/>
+      <a:lightRig rig="threePt" dir="t"/>
+    </dgm:scene3d>
+    <dgm:sp3d/>
+    <dgm:txPr/>
+    <dgm:style>
+      <a:lnRef idx="2">
+        <a:scrgbClr r="0" g="0" b="0"/>
+      </a:lnRef>
+      <a:fillRef idx="1">
+        <a:scrgbClr r="0" g="0" b="0"/>
+      </a:fillRef>
+      <a:effectRef idx="0">
+        <a:scrgbClr r="0" g="0" b="0"/>
+      </a:effectRef>
+      <a:fontRef idx="minor"/>
+    </dgm:style>
+  </dgm:styleLbl>
+  <dgm:styleLbl name="fgAcc2">
+    <dgm:scene3d>
+      <a:camera prst="orthographicFront"/>
+      <a:lightRig rig="threePt" dir="t"/>
+    </dgm:scene3d>
+    <dgm:sp3d/>
+    <dgm:txPr/>
+    <dgm:style>
+      <a:lnRef idx="2">
+        <a:scrgbClr r="0" g="0" b="0"/>
+      </a:lnRef>
+      <a:fillRef idx="1">
+        <a:scrgbClr r="0" g="0" b="0"/>
+      </a:fillRef>
+      <a:effectRef idx="0">
+        <a:scrgbClr r="0" g="0" b="0"/>
+      </a:effectRef>
+      <a:fontRef idx="minor"/>
+    </dgm:style>
+  </dgm:styleLbl>
+  <dgm:styleLbl name="fgAcc3">
+    <dgm:scene3d>
+      <a:camera prst="orthographicFront"/>
+      <a:lightRig rig="threePt" dir="t"/>
+    </dgm:scene3d>
+    <dgm:sp3d/>
+    <dgm:txPr/>
+    <dgm:style>
+      <a:lnRef idx="2">
+        <a:scrgbClr r="0" g="0" b="0"/>
+      </a:lnRef>
+      <a:fillRef idx="1">
+        <a:scrgbClr r="0" g="0" b="0"/>
+      </a:fillRef>
+      <a:effectRef idx="0">
+        <a:scrgbClr r="0" g="0" b="0"/>
+      </a:effectRef>
+      <a:fontRef idx="minor"/>
+    </dgm:style>
+  </dgm:styleLbl>
+  <dgm:styleLbl name="fgAcc4">
+    <dgm:scene3d>
+      <a:camera prst="orthographicFront"/>
+      <a:lightRig rig="threePt" dir="t"/>
+    </dgm:scene3d>
+    <dgm:sp3d/>
+    <dgm:txPr/>
+    <dgm:style>
+      <a:lnRef idx="2">
+        <a:scrgbClr r="0" g="0" b="0"/>
+      </a:lnRef>
+      <a:fillRef idx="1">
+        <a:scrgbClr r="0" g="0" b="0"/>
+      </a:fillRef>
+      <a:effectRef idx="0">
+        <a:scrgbClr r="0" g="0" b="0"/>
+      </a:effectRef>
+      <a:fontRef idx="minor"/>
+    </dgm:style>
+  </dgm:styleLbl>
+  <dgm:styleLbl name="bgShp">
+    <dgm:scene3d>
+      <a:camera prst="orthographicFront"/>
+      <a:lightRig rig="threePt" dir="t"/>
+    </dgm:scene3d>
+    <dgm:sp3d/>
+    <dgm:txPr/>
+    <dgm:style>
+      <a:lnRef idx="0">
+        <a:scrgbClr r="0" g="0" b="0"/>
+      </a:lnRef>
+      <a:fillRef idx="1">
+        <a:scrgbClr r="0" g="0" b="0"/>
+      </a:fillRef>
+      <a:effectRef idx="0">
+        <a:scrgbClr r="0" g="0" b="0"/>
+      </a:effectRef>
+      <a:fontRef idx="minor"/>
+    </dgm:style>
+  </dgm:styleLbl>
+  <dgm:styleLbl name="dkBgShp">
+    <dgm:scene3d>
+      <a:camera prst="orthographicFront"/>
+      <a:lightRig rig="threePt" dir="t"/>
+    </dgm:scene3d>
+    <dgm:sp3d/>
+    <dgm:txPr/>
+    <dgm:style>
+      <a:lnRef idx="0">
+        <a:scrgbClr r="0" g="0" b="0"/>
+      </a:lnRef>
+      <a:fillRef idx="1">
+        <a:scrgbClr r="0" g="0" b="0"/>
+      </a:fillRef>
+      <a:effectRef idx="0">
+        <a:scrgbClr r="0" g="0" b="0"/>
+      </a:effectRef>
+      <a:fontRef idx="minor"/>
+    </dgm:style>
+  </dgm:styleLbl>
+  <dgm:styleLbl name="trBgShp">
+    <dgm:scene3d>
+      <a:camera prst="orthographicFront"/>
+      <a:lightRig rig="threePt" dir="t"/>
+    </dgm:scene3d>
+    <dgm:sp3d/>
+    <dgm:txPr/>
+    <dgm:style>
+      <a:lnRef idx="0">
+        <a:scrgbClr r="0" g="0" b="0"/>
+      </a:lnRef>
+      <a:fillRef idx="1">
+        <a:scrgbClr r="0" g="0" b="0"/>
+      </a:fillRef>
+      <a:effectRef idx="0">
+        <a:scrgbClr r="0" g="0" b="0"/>
+      </a:effectRef>
+      <a:fontRef idx="minor"/>
+    </dgm:style>
+  </dgm:styleLbl>
+  <dgm:styleLbl name="fgShp">
+    <dgm:scene3d>
+      <a:camera prst="orthographicFront"/>
+      <a:lightRig rig="threePt" dir="t"/>
+    </dgm:scene3d>
+    <dgm:sp3d/>
+    <dgm:txPr/>
+    <dgm:style>
+      <a:lnRef idx="2">
+        <a:scrgbClr r="0" g="0" b="0"/>
+      </a:lnRef>
+      <a:fillRef idx="1">
+        <a:scrgbClr r="0" g="0" b="0"/>
+      </a:fillRef>
+      <a:effectRef idx="0">
+        <a:scrgbClr r="0" g="0" b="0"/>
+      </a:effectRef>
+      <a:fontRef idx="minor"/>
+    </dgm:style>
+  </dgm:styleLbl>
+  <dgm:styleLbl name="revTx">
+    <dgm:scene3d>
+      <a:camera prst="orthographicFront"/>
+      <a:lightRig rig="threePt" dir="t"/>
+    </dgm:scene3d>
+    <dgm:sp3d/>
+    <dgm:txPr/>
+    <dgm:style>
+      <a:lnRef idx="0">
+        <a:scrgbClr r="0" g="0" b="0"/>
+      </a:lnRef>
+      <a:fillRef idx="0">
+        <a:scrgbClr r="0" g="0" b="0"/>
+      </a:fillRef>
+      <a:effectRef idx="0">
+        <a:scrgbClr r="0" g="0" b="0"/>
+      </a:effectRef>
+      <a:fontRef idx="minor"/>
+    </dgm:style>
+  </dgm:styleLbl>
+</dgm:styleDef>
+</file>
+
 <file path=word/diagrams/quickStyle2.xml><?xml version="1.0" encoding="utf-8"?>
 <dgm:styleDef xmlns:dgm="http://schemas.openxmlformats.org/drawingml/2006/diagram" xmlns:a="http://schemas.openxmlformats.org/drawingml/2006/main" uniqueId="urn:microsoft.com/office/officeart/2005/8/quickstyle/simple1">
   <dgm:title val=""/>

</xml_diff>

<commit_message>
Finished requrements for Robot Librarian
</commit_message>
<xml_diff>
--- a/doc/REQUIREMENTS.docx
+++ b/doc/REQUIREMENTS.docx
@@ -1568,7 +1568,7 @@
           </mc:Choice>
           <mc:Fallback>
             <w:pict>
-              <v:shapetype w14:anchorId="2552EA7C" id="_x0000_t13" coordsize="21600,21600" o:spt="13" adj="16200,5400" path="m@0,l@0@1,0@1,0@2@0@2@0,21600,21600,10800xe">
+              <v:shapetype w14:anchorId="77BFAAB5" id="_x0000_t13" coordsize="21600,21600" o:spt="13" adj="16200,5400" path="m@0,l@0@1,0@1,0@2@0@2@0,21600,21600,10800xe">
                 <v:stroke joinstyle="miter"/>
                 <v:formulas>
                   <v:f eqn="val #0"/>
@@ -3169,12 +3169,20 @@
         </w:rPr>
         <w:t>The above sequence diagram shows the sequence of events taken by the Robot Librarian when it is required to download a robot program.  The program can then be used by the system.</w:t>
       </w:r>
-      <w:bookmarkStart w:id="0" w:name="_GoBack"/>
-      <w:bookmarkEnd w:id="0"/>
     </w:p>
     <w:p>
       <w:pPr>
         <w:rPr>
+          <w:i/>
+          <w:sz w:val="28"/>
+          <w:szCs w:val="28"/>
+        </w:rPr>
+      </w:pPr>
+    </w:p>
+    <w:p>
+      <w:pPr>
+        <w:rPr>
+          <w:i/>
           <w:sz w:val="28"/>
           <w:szCs w:val="28"/>
         </w:rPr>
@@ -3200,7 +3208,167 @@
     <w:p>
       <w:pPr>
         <w:rPr>
+          <w:sz w:val="28"/>
+          <w:szCs w:val="28"/>
+        </w:rPr>
+      </w:pPr>
+      <w:r>
+        <w:rPr>
           <w:b/>
+          <w:sz w:val="28"/>
+          <w:szCs w:val="28"/>
+        </w:rPr>
+        <w:tab/>
+      </w:r>
+      <w:r>
+        <w:rPr>
+          <w:sz w:val="28"/>
+          <w:szCs w:val="28"/>
+        </w:rPr>
+        <w:t>The Robot Librarian is also able to update the stats for a robot program.  After a match has finished, the Robot Librarian uploads the new stats for the selected program to moodle.cs.usask.ca.</w:t>
+      </w:r>
+    </w:p>
+    <w:p>
+      <w:pPr>
+        <w:rPr>
+          <w:sz w:val="28"/>
+          <w:szCs w:val="28"/>
+        </w:rPr>
+      </w:pPr>
+      <w:r>
+        <w:rPr>
+          <w:sz w:val="28"/>
+          <w:szCs w:val="28"/>
+        </w:rPr>
+        <w:tab/>
+      </w:r>
+      <w:r>
+        <w:rPr>
+          <w:b/>
+          <w:sz w:val="28"/>
+          <w:szCs w:val="28"/>
+        </w:rPr>
+        <w:t xml:space="preserve">Preconditions: </w:t>
+      </w:r>
+      <w:r>
+        <w:rPr>
+          <w:b/>
+          <w:sz w:val="28"/>
+          <w:szCs w:val="28"/>
+        </w:rPr>
+        <w:tab/>
+      </w:r>
+      <w:r>
+        <w:rPr>
+          <w:sz w:val="28"/>
+          <w:szCs w:val="28"/>
+        </w:rPr>
+        <w:t>-A match has finished with the selected robot program</w:t>
+      </w:r>
+    </w:p>
+    <w:p>
+      <w:pPr>
+        <w:rPr>
+          <w:sz w:val="28"/>
+          <w:szCs w:val="28"/>
+        </w:rPr>
+      </w:pPr>
+      <w:r>
+        <w:rPr>
+          <w:sz w:val="28"/>
+          <w:szCs w:val="28"/>
+        </w:rPr>
+        <w:tab/>
+      </w:r>
+      <w:r>
+        <w:rPr>
+          <w:sz w:val="28"/>
+          <w:szCs w:val="28"/>
+        </w:rPr>
+        <w:tab/>
+      </w:r>
+      <w:r>
+        <w:rPr>
+          <w:sz w:val="28"/>
+          <w:szCs w:val="28"/>
+        </w:rPr>
+        <w:tab/>
+      </w:r>
+      <w:r>
+        <w:rPr>
+          <w:sz w:val="28"/>
+          <w:szCs w:val="28"/>
+        </w:rPr>
+        <w:tab/>
+        <w:t>-There is a valid network connection</w:t>
+      </w:r>
+    </w:p>
+    <w:p>
+      <w:pPr>
+        <w:ind w:left="2880" w:hanging="2160"/>
+        <w:rPr>
+          <w:sz w:val="28"/>
+          <w:szCs w:val="28"/>
+        </w:rPr>
+      </w:pPr>
+      <w:r>
+        <w:rPr>
+          <w:b/>
+          <w:sz w:val="28"/>
+          <w:szCs w:val="28"/>
+        </w:rPr>
+        <w:t>Post-conditions:</w:t>
+      </w:r>
+      <w:r>
+        <w:rPr>
+          <w:sz w:val="28"/>
+          <w:szCs w:val="28"/>
+        </w:rPr>
+        <w:tab/>
+        <w:t>-The stats of the robot program are uploaded to moodle.cs.usask.ca</w:t>
+      </w:r>
+    </w:p>
+    <w:p>
+      <w:pPr>
+        <w:rPr>
+          <w:sz w:val="28"/>
+          <w:szCs w:val="28"/>
+        </w:rPr>
+      </w:pPr>
+      <w:r>
+        <w:rPr>
+          <w:sz w:val="28"/>
+          <w:szCs w:val="28"/>
+        </w:rPr>
+        <w:tab/>
+      </w:r>
+      <w:r>
+        <w:rPr>
+          <w:b/>
+          <w:sz w:val="28"/>
+          <w:szCs w:val="28"/>
+        </w:rPr>
+        <w:t>Error Conditions:</w:t>
+      </w:r>
+      <w:r>
+        <w:rPr>
+          <w:b/>
+          <w:sz w:val="28"/>
+          <w:szCs w:val="28"/>
+        </w:rPr>
+        <w:tab/>
+      </w:r>
+      <w:r>
+        <w:rPr>
+          <w:sz w:val="28"/>
+          <w:szCs w:val="28"/>
+        </w:rPr>
+        <w:t>-Data is unable to be sent to moodle.cs.usask.ca</w:t>
+      </w:r>
+    </w:p>
+    <w:p>
+      <w:pPr>
+        <w:rPr>
           <w:sz w:val="28"/>
           <w:szCs w:val="28"/>
         </w:rPr>
@@ -3209,11 +3377,135 @@
     <w:p>
       <w:pPr>
         <w:rPr>
+          <w:sz w:val="28"/>
+          <w:szCs w:val="28"/>
+        </w:rPr>
+      </w:pPr>
+      <w:r>
+        <w:rPr>
+          <w:sz w:val="28"/>
+          <w:szCs w:val="28"/>
+        </w:rPr>
+        <w:lastRenderedPageBreak/>
+        <w:tab/>
+      </w:r>
+      <w:r>
+        <w:rPr>
           <w:b/>
           <w:sz w:val="28"/>
           <w:szCs w:val="28"/>
         </w:rPr>
+        <w:tab/>
+      </w:r>
+      <w:r>
+        <w:rPr>
+          <w:noProof/>
+          <w:sz w:val="28"/>
+          <w:szCs w:val="28"/>
+          <w:lang w:eastAsia="en-CA"/>
+        </w:rPr>
+        <w:drawing>
+          <wp:inline distT="0" distB="0" distL="0" distR="0" wp14:anchorId="31DA40F4" wp14:editId="28B67E7D">
+            <wp:extent cx="5486400" cy="3200400"/>
+            <wp:effectExtent l="38100" t="0" r="57150" b="0"/>
+            <wp:docPr id="19" name="Diagram 19"/>
+            <wp:cNvGraphicFramePr/>
+            <a:graphic xmlns:a="http://schemas.openxmlformats.org/drawingml/2006/main">
+              <a:graphicData uri="http://schemas.openxmlformats.org/drawingml/2006/diagram">
+                <dgm:relIds xmlns:dgm="http://schemas.openxmlformats.org/drawingml/2006/diagram" xmlns:r="http://schemas.openxmlformats.org/officeDocument/2006/relationships" r:dm="rId55" r:lo="rId56" r:qs="rId57" r:cs="rId58"/>
+              </a:graphicData>
+            </a:graphic>
+          </wp:inline>
+        </w:drawing>
+      </w:r>
+    </w:p>
+    <w:p>
+      <w:pPr>
+        <w:rPr>
+          <w:i/>
+          <w:sz w:val="28"/>
+          <w:szCs w:val="28"/>
+        </w:rPr>
       </w:pPr>
+      <w:r>
+        <w:rPr>
+          <w:b/>
+          <w:sz w:val="28"/>
+          <w:szCs w:val="28"/>
+        </w:rPr>
+        <w:t xml:space="preserve">FIG </w:t>
+      </w:r>
+      <w:proofErr w:type="spellStart"/>
+      <w:r>
+        <w:rPr>
+          <w:b/>
+          <w:sz w:val="28"/>
+          <w:szCs w:val="28"/>
+        </w:rPr>
+        <w:t>x.x</w:t>
+      </w:r>
+      <w:proofErr w:type="spellEnd"/>
+      <w:r>
+        <w:rPr>
+          <w:b/>
+          <w:sz w:val="28"/>
+          <w:szCs w:val="28"/>
+        </w:rPr>
+        <w:t xml:space="preserve">: </w:t>
+      </w:r>
+      <w:r>
+        <w:rPr>
+          <w:i/>
+          <w:sz w:val="28"/>
+          <w:szCs w:val="28"/>
+        </w:rPr>
+        <w:t>The above sequence diagram shows the sequence of events for a Robot Librarian uploading new stats to moodle</w:t>
+      </w:r>
+      <w:r>
+        <w:rPr>
+          <w:i/>
+          <w:sz w:val="28"/>
+          <w:szCs w:val="28"/>
+        </w:rPr>
+        <w:t>.cs.usask.ca</w:t>
+      </w:r>
+      <w:r>
+        <w:rPr>
+          <w:i/>
+          <w:sz w:val="28"/>
+          <w:szCs w:val="28"/>
+        </w:rPr>
+        <w:t>.</w:t>
+      </w:r>
+    </w:p>
+    <w:p>
+      <w:pPr>
+        <w:rPr>
+          <w:b/>
+          <w:sz w:val="28"/>
+          <w:szCs w:val="28"/>
+        </w:rPr>
+      </w:pPr>
+    </w:p>
+    <w:p>
+      <w:pPr>
+        <w:rPr>
+          <w:b/>
+          <w:sz w:val="28"/>
+          <w:szCs w:val="28"/>
+        </w:rPr>
+      </w:pPr>
+    </w:p>
+    <w:p>
+      <w:pPr>
+        <w:rPr>
+          <w:b/>
+          <w:sz w:val="28"/>
+          <w:szCs w:val="28"/>
+        </w:rPr>
+      </w:pPr>
+      <w:bookmarkStart w:id="0" w:name="_GoBack"/>
+      <w:bookmarkEnd w:id="0"/>
     </w:p>
     <w:p>
       <w:pPr>
@@ -3694,7 +3986,7 @@
             <wp:cNvGraphicFramePr/>
             <a:graphic xmlns:a="http://schemas.openxmlformats.org/drawingml/2006/main">
               <a:graphicData uri="http://schemas.openxmlformats.org/drawingml/2006/diagram">
-                <dgm:relIds xmlns:dgm="http://schemas.openxmlformats.org/drawingml/2006/diagram" xmlns:r="http://schemas.openxmlformats.org/officeDocument/2006/relationships" r:dm="rId55" r:lo="rId56" r:qs="rId57" r:cs="rId58"/>
+                <dgm:relIds xmlns:dgm="http://schemas.openxmlformats.org/drawingml/2006/diagram" xmlns:r="http://schemas.openxmlformats.org/officeDocument/2006/relationships" r:dm="rId60" r:lo="rId61" r:qs="rId62" r:cs="rId63"/>
               </a:graphicData>
             </a:graphic>
           </wp:inline>
@@ -3931,7 +4223,7 @@
                     </pic:cNvPicPr>
                   </pic:nvPicPr>
                   <pic:blipFill>
-                    <a:blip r:embed="rId60">
+                    <a:blip r:embed="rId65">
                       <a:extLst>
                         <a:ext uri="{28A0092B-C50C-407E-A947-70E740481C1C}">
                           <a14:useLocalDpi xmlns:a14="http://schemas.microsoft.com/office/drawing/2010/main" val="0"/>
@@ -4070,7 +4362,7 @@
                     </pic:cNvPicPr>
                   </pic:nvPicPr>
                   <pic:blipFill>
-                    <a:blip r:embed="rId61">
+                    <a:blip r:embed="rId66">
                       <a:extLst>
                         <a:ext uri="{28A0092B-C50C-407E-A947-70E740481C1C}">
                           <a14:useLocalDpi xmlns:a14="http://schemas.microsoft.com/office/drawing/2010/main" val="0"/>
@@ -4224,7 +4516,7 @@
                     </pic:cNvPicPr>
                   </pic:nvPicPr>
                   <pic:blipFill>
-                    <a:blip r:embed="rId62">
+                    <a:blip r:embed="rId67">
                       <a:extLst>
                         <a:ext uri="{28A0092B-C50C-407E-A947-70E740481C1C}">
                           <a14:useLocalDpi xmlns:a14="http://schemas.microsoft.com/office/drawing/2010/main" val="0"/>
@@ -4382,7 +4674,7 @@
                     </pic:cNvPicPr>
                   </pic:nvPicPr>
                   <pic:blipFill>
-                    <a:blip r:embed="rId63">
+                    <a:blip r:embed="rId68">
                       <a:extLst>
                         <a:ext uri="{28A0092B-C50C-407E-A947-70E740481C1C}">
                           <a14:useLocalDpi xmlns:a14="http://schemas.microsoft.com/office/drawing/2010/main" val="0"/>
@@ -4521,7 +4813,7 @@
                     </pic:cNvPicPr>
                   </pic:nvPicPr>
                   <pic:blipFill>
-                    <a:blip r:embed="rId64">
+                    <a:blip r:embed="rId69">
                       <a:extLst>
                         <a:ext uri="{28A0092B-C50C-407E-A947-70E740481C1C}">
                           <a14:useLocalDpi xmlns:a14="http://schemas.microsoft.com/office/drawing/2010/main" val="0"/>
@@ -8345,6 +8637,753 @@
 </dgm:colorsDef>
 </file>
 
+<file path=word/diagrams/colors12.xml><?xml version="1.0" encoding="utf-8"?>
+<dgm:colorsDef xmlns:dgm="http://schemas.openxmlformats.org/drawingml/2006/diagram" xmlns:a="http://schemas.openxmlformats.org/drawingml/2006/main" uniqueId="urn:microsoft.com/office/officeart/2005/8/colors/accent1_2">
+  <dgm:title val=""/>
+  <dgm:desc val=""/>
+  <dgm:catLst>
+    <dgm:cat type="accent1" pri="11200"/>
+  </dgm:catLst>
+  <dgm:styleLbl name="node0">
+    <dgm:fillClrLst meth="repeat">
+      <a:schemeClr val="accent1"/>
+    </dgm:fillClrLst>
+    <dgm:linClrLst meth="repeat">
+      <a:schemeClr val="lt1"/>
+    </dgm:linClrLst>
+    <dgm:effectClrLst/>
+    <dgm:txLinClrLst/>
+    <dgm:txFillClrLst/>
+    <dgm:txEffectClrLst/>
+  </dgm:styleLbl>
+  <dgm:styleLbl name="alignNode1">
+    <dgm:fillClrLst meth="repeat">
+      <a:schemeClr val="accent1"/>
+    </dgm:fillClrLst>
+    <dgm:linClrLst meth="repeat">
+      <a:schemeClr val="accent1"/>
+    </dgm:linClrLst>
+    <dgm:effectClrLst/>
+    <dgm:txLinClrLst/>
+    <dgm:txFillClrLst/>
+    <dgm:txEffectClrLst/>
+  </dgm:styleLbl>
+  <dgm:styleLbl name="node1">
+    <dgm:fillClrLst meth="repeat">
+      <a:schemeClr val="accent1"/>
+    </dgm:fillClrLst>
+    <dgm:linClrLst meth="repeat">
+      <a:schemeClr val="lt1"/>
+    </dgm:linClrLst>
+    <dgm:effectClrLst/>
+    <dgm:txLinClrLst/>
+    <dgm:txFillClrLst/>
+    <dgm:txEffectClrLst/>
+  </dgm:styleLbl>
+  <dgm:styleLbl name="lnNode1">
+    <dgm:fillClrLst meth="repeat">
+      <a:schemeClr val="accent1"/>
+    </dgm:fillClrLst>
+    <dgm:linClrLst meth="repeat">
+      <a:schemeClr val="lt1"/>
+    </dgm:linClrLst>
+    <dgm:effectClrLst/>
+    <dgm:txLinClrLst/>
+    <dgm:txFillClrLst/>
+    <dgm:txEffectClrLst/>
+  </dgm:styleLbl>
+  <dgm:styleLbl name="vennNode1">
+    <dgm:fillClrLst meth="repeat">
+      <a:schemeClr val="accent1">
+        <a:alpha val="50000"/>
+      </a:schemeClr>
+    </dgm:fillClrLst>
+    <dgm:linClrLst meth="repeat">
+      <a:schemeClr val="lt1"/>
+    </dgm:linClrLst>
+    <dgm:effectClrLst/>
+    <dgm:txLinClrLst/>
+    <dgm:txFillClrLst/>
+    <dgm:txEffectClrLst/>
+  </dgm:styleLbl>
+  <dgm:styleLbl name="node2">
+    <dgm:fillClrLst meth="repeat">
+      <a:schemeClr val="accent1"/>
+    </dgm:fillClrLst>
+    <dgm:linClrLst meth="repeat">
+      <a:schemeClr val="lt1"/>
+    </dgm:linClrLst>
+    <dgm:effectClrLst/>
+    <dgm:txLinClrLst/>
+    <dgm:txFillClrLst/>
+    <dgm:txEffectClrLst/>
+  </dgm:styleLbl>
+  <dgm:styleLbl name="node3">
+    <dgm:fillClrLst meth="repeat">
+      <a:schemeClr val="accent1"/>
+    </dgm:fillClrLst>
+    <dgm:linClrLst meth="repeat">
+      <a:schemeClr val="lt1"/>
+    </dgm:linClrLst>
+    <dgm:effectClrLst/>
+    <dgm:txLinClrLst/>
+    <dgm:txFillClrLst/>
+    <dgm:txEffectClrLst/>
+  </dgm:styleLbl>
+  <dgm:styleLbl name="node4">
+    <dgm:fillClrLst meth="repeat">
+      <a:schemeClr val="accent1"/>
+    </dgm:fillClrLst>
+    <dgm:linClrLst meth="repeat">
+      <a:schemeClr val="lt1"/>
+    </dgm:linClrLst>
+    <dgm:effectClrLst/>
+    <dgm:txLinClrLst/>
+    <dgm:txFillClrLst/>
+    <dgm:txEffectClrLst/>
+  </dgm:styleLbl>
+  <dgm:styleLbl name="fgImgPlace1">
+    <dgm:fillClrLst meth="repeat">
+      <a:schemeClr val="accent1">
+        <a:tint val="50000"/>
+      </a:schemeClr>
+    </dgm:fillClrLst>
+    <dgm:linClrLst meth="repeat">
+      <a:schemeClr val="lt1"/>
+    </dgm:linClrLst>
+    <dgm:effectClrLst/>
+    <dgm:txLinClrLst/>
+    <dgm:txFillClrLst meth="repeat">
+      <a:schemeClr val="lt1"/>
+    </dgm:txFillClrLst>
+    <dgm:txEffectClrLst/>
+  </dgm:styleLbl>
+  <dgm:styleLbl name="alignImgPlace1">
+    <dgm:fillClrLst meth="repeat">
+      <a:schemeClr val="accent1">
+        <a:tint val="50000"/>
+      </a:schemeClr>
+    </dgm:fillClrLst>
+    <dgm:linClrLst meth="repeat">
+      <a:schemeClr val="lt1"/>
+    </dgm:linClrLst>
+    <dgm:effectClrLst/>
+    <dgm:txLinClrLst/>
+    <dgm:txFillClrLst meth="repeat">
+      <a:schemeClr val="lt1"/>
+    </dgm:txFillClrLst>
+    <dgm:txEffectClrLst/>
+  </dgm:styleLbl>
+  <dgm:styleLbl name="bgImgPlace1">
+    <dgm:fillClrLst meth="repeat">
+      <a:schemeClr val="accent1">
+        <a:tint val="50000"/>
+      </a:schemeClr>
+    </dgm:fillClrLst>
+    <dgm:linClrLst meth="repeat">
+      <a:schemeClr val="lt1"/>
+    </dgm:linClrLst>
+    <dgm:effectClrLst/>
+    <dgm:txLinClrLst/>
+    <dgm:txFillClrLst meth="repeat">
+      <a:schemeClr val="lt1"/>
+    </dgm:txFillClrLst>
+    <dgm:txEffectClrLst/>
+  </dgm:styleLbl>
+  <dgm:styleLbl name="sibTrans2D1">
+    <dgm:fillClrLst meth="repeat">
+      <a:schemeClr val="accent1">
+        <a:tint val="60000"/>
+      </a:schemeClr>
+    </dgm:fillClrLst>
+    <dgm:linClrLst meth="repeat">
+      <a:schemeClr val="accent1">
+        <a:tint val="60000"/>
+      </a:schemeClr>
+    </dgm:linClrLst>
+    <dgm:effectClrLst/>
+    <dgm:txLinClrLst/>
+    <dgm:txFillClrLst/>
+    <dgm:txEffectClrLst/>
+  </dgm:styleLbl>
+  <dgm:styleLbl name="fgSibTrans2D1">
+    <dgm:fillClrLst meth="repeat">
+      <a:schemeClr val="accent1">
+        <a:tint val="60000"/>
+      </a:schemeClr>
+    </dgm:fillClrLst>
+    <dgm:linClrLst meth="repeat">
+      <a:schemeClr val="accent1">
+        <a:tint val="60000"/>
+      </a:schemeClr>
+    </dgm:linClrLst>
+    <dgm:effectClrLst/>
+    <dgm:txLinClrLst/>
+    <dgm:txFillClrLst/>
+    <dgm:txEffectClrLst/>
+  </dgm:styleLbl>
+  <dgm:styleLbl name="bgSibTrans2D1">
+    <dgm:fillClrLst meth="repeat">
+      <a:schemeClr val="accent1">
+        <a:tint val="60000"/>
+      </a:schemeClr>
+    </dgm:fillClrLst>
+    <dgm:linClrLst meth="repeat">
+      <a:schemeClr val="accent1">
+        <a:tint val="60000"/>
+      </a:schemeClr>
+    </dgm:linClrLst>
+    <dgm:effectClrLst/>
+    <dgm:txLinClrLst/>
+    <dgm:txFillClrLst/>
+    <dgm:txEffectClrLst/>
+  </dgm:styleLbl>
+  <dgm:styleLbl name="sibTrans1D1">
+    <dgm:fillClrLst meth="repeat">
+      <a:schemeClr val="accent1"/>
+    </dgm:fillClrLst>
+    <dgm:linClrLst meth="repeat">
+      <a:schemeClr val="accent1"/>
+    </dgm:linClrLst>
+    <dgm:effectClrLst/>
+    <dgm:txLinClrLst/>
+    <dgm:txFillClrLst meth="repeat">
+      <a:schemeClr val="tx1"/>
+    </dgm:txFillClrLst>
+    <dgm:txEffectClrLst/>
+  </dgm:styleLbl>
+  <dgm:styleLbl name="callout">
+    <dgm:fillClrLst meth="repeat">
+      <a:schemeClr val="accent1"/>
+    </dgm:fillClrLst>
+    <dgm:linClrLst meth="repeat">
+      <a:schemeClr val="accent1">
+        <a:tint val="50000"/>
+      </a:schemeClr>
+    </dgm:linClrLst>
+    <dgm:effectClrLst/>
+    <dgm:txLinClrLst/>
+    <dgm:txFillClrLst meth="repeat">
+      <a:schemeClr val="tx1"/>
+    </dgm:txFillClrLst>
+    <dgm:txEffectClrLst/>
+  </dgm:styleLbl>
+  <dgm:styleLbl name="asst0">
+    <dgm:fillClrLst meth="repeat">
+      <a:schemeClr val="accent1"/>
+    </dgm:fillClrLst>
+    <dgm:linClrLst meth="repeat">
+      <a:schemeClr val="lt1"/>
+    </dgm:linClrLst>
+    <dgm:effectClrLst/>
+    <dgm:txLinClrLst/>
+    <dgm:txFillClrLst/>
+    <dgm:txEffectClrLst/>
+  </dgm:styleLbl>
+  <dgm:styleLbl name="asst1">
+    <dgm:fillClrLst meth="repeat">
+      <a:schemeClr val="accent1"/>
+    </dgm:fillClrLst>
+    <dgm:linClrLst meth="repeat">
+      <a:schemeClr val="lt1"/>
+    </dgm:linClrLst>
+    <dgm:effectClrLst/>
+    <dgm:txLinClrLst/>
+    <dgm:txFillClrLst/>
+    <dgm:txEffectClrLst/>
+  </dgm:styleLbl>
+  <dgm:styleLbl name="asst2">
+    <dgm:fillClrLst meth="repeat">
+      <a:schemeClr val="accent1"/>
+    </dgm:fillClrLst>
+    <dgm:linClrLst meth="repeat">
+      <a:schemeClr val="lt1"/>
+    </dgm:linClrLst>
+    <dgm:effectClrLst/>
+    <dgm:txLinClrLst/>
+    <dgm:txFillClrLst/>
+    <dgm:txEffectClrLst/>
+  </dgm:styleLbl>
+  <dgm:styleLbl name="asst3">
+    <dgm:fillClrLst meth="repeat">
+      <a:schemeClr val="accent1"/>
+    </dgm:fillClrLst>
+    <dgm:linClrLst meth="repeat">
+      <a:schemeClr val="lt1"/>
+    </dgm:linClrLst>
+    <dgm:effectClrLst/>
+    <dgm:txLinClrLst/>
+    <dgm:txFillClrLst/>
+    <dgm:txEffectClrLst/>
+  </dgm:styleLbl>
+  <dgm:styleLbl name="asst4">
+    <dgm:fillClrLst meth="repeat">
+      <a:schemeClr val="accent1"/>
+    </dgm:fillClrLst>
+    <dgm:linClrLst meth="repeat">
+      <a:schemeClr val="lt1"/>
+    </dgm:linClrLst>
+    <dgm:effectClrLst/>
+    <dgm:txLinClrLst/>
+    <dgm:txFillClrLst/>
+    <dgm:txEffectClrLst/>
+  </dgm:styleLbl>
+  <dgm:styleLbl name="parChTrans2D1">
+    <dgm:fillClrLst meth="repeat">
+      <a:schemeClr val="accent1">
+        <a:tint val="60000"/>
+      </a:schemeClr>
+    </dgm:fillClrLst>
+    <dgm:linClrLst meth="repeat">
+      <a:schemeClr val="accent1">
+        <a:tint val="60000"/>
+      </a:schemeClr>
+    </dgm:linClrLst>
+    <dgm:effectClrLst/>
+    <dgm:txLinClrLst/>
+    <dgm:txFillClrLst meth="repeat">
+      <a:schemeClr val="lt1"/>
+    </dgm:txFillClrLst>
+    <dgm:txEffectClrLst/>
+  </dgm:styleLbl>
+  <dgm:styleLbl name="parChTrans2D2">
+    <dgm:fillClrLst meth="repeat">
+      <a:schemeClr val="accent1"/>
+    </dgm:fillClrLst>
+    <dgm:linClrLst meth="repeat">
+      <a:schemeClr val="accent1"/>
+    </dgm:linClrLst>
+    <dgm:effectClrLst/>
+    <dgm:txLinClrLst/>
+    <dgm:txFillClrLst meth="repeat">
+      <a:schemeClr val="lt1"/>
+    </dgm:txFillClrLst>
+    <dgm:txEffectClrLst/>
+  </dgm:styleLbl>
+  <dgm:styleLbl name="parChTrans2D3">
+    <dgm:fillClrLst meth="repeat">
+      <a:schemeClr val="accent1"/>
+    </dgm:fillClrLst>
+    <dgm:linClrLst meth="repeat">
+      <a:schemeClr val="accent1"/>
+    </dgm:linClrLst>
+    <dgm:effectClrLst/>
+    <dgm:txLinClrLst/>
+    <dgm:txFillClrLst meth="repeat">
+      <a:schemeClr val="lt1"/>
+    </dgm:txFillClrLst>
+    <dgm:txEffectClrLst/>
+  </dgm:styleLbl>
+  <dgm:styleLbl name="parChTrans2D4">
+    <dgm:fillClrLst meth="repeat">
+      <a:schemeClr val="accent1"/>
+    </dgm:fillClrLst>
+    <dgm:linClrLst meth="repeat">
+      <a:schemeClr val="accent1"/>
+    </dgm:linClrLst>
+    <dgm:effectClrLst/>
+    <dgm:txLinClrLst/>
+    <dgm:txFillClrLst meth="repeat">
+      <a:schemeClr val="lt1"/>
+    </dgm:txFillClrLst>
+    <dgm:txEffectClrLst/>
+  </dgm:styleLbl>
+  <dgm:styleLbl name="parChTrans1D1">
+    <dgm:fillClrLst meth="repeat">
+      <a:schemeClr val="accent1"/>
+    </dgm:fillClrLst>
+    <dgm:linClrLst meth="repeat">
+      <a:schemeClr val="accent1">
+        <a:shade val="60000"/>
+      </a:schemeClr>
+    </dgm:linClrLst>
+    <dgm:effectClrLst/>
+    <dgm:txLinClrLst/>
+    <dgm:txFillClrLst meth="repeat">
+      <a:schemeClr val="tx1"/>
+    </dgm:txFillClrLst>
+    <dgm:txEffectClrLst/>
+  </dgm:styleLbl>
+  <dgm:styleLbl name="parChTrans1D2">
+    <dgm:fillClrLst meth="repeat">
+      <a:schemeClr val="accent1"/>
+    </dgm:fillClrLst>
+    <dgm:linClrLst meth="repeat">
+      <a:schemeClr val="accent1">
+        <a:shade val="60000"/>
+      </a:schemeClr>
+    </dgm:linClrLst>
+    <dgm:effectClrLst/>
+    <dgm:txLinClrLst/>
+    <dgm:txFillClrLst meth="repeat">
+      <a:schemeClr val="tx1"/>
+    </dgm:txFillClrLst>
+    <dgm:txEffectClrLst/>
+  </dgm:styleLbl>
+  <dgm:styleLbl name="parChTrans1D3">
+    <dgm:fillClrLst meth="repeat">
+      <a:schemeClr val="accent1"/>
+    </dgm:fillClrLst>
+    <dgm:linClrLst meth="repeat">
+      <a:schemeClr val="accent1">
+        <a:shade val="80000"/>
+      </a:schemeClr>
+    </dgm:linClrLst>
+    <dgm:effectClrLst/>
+    <dgm:txLinClrLst/>
+    <dgm:txFillClrLst meth="repeat">
+      <a:schemeClr val="tx1"/>
+    </dgm:txFillClrLst>
+    <dgm:txEffectClrLst/>
+  </dgm:styleLbl>
+  <dgm:styleLbl name="parChTrans1D4">
+    <dgm:fillClrLst meth="repeat">
+      <a:schemeClr val="accent1"/>
+    </dgm:fillClrLst>
+    <dgm:linClrLst meth="repeat">
+      <a:schemeClr val="accent1">
+        <a:shade val="80000"/>
+      </a:schemeClr>
+    </dgm:linClrLst>
+    <dgm:effectClrLst/>
+    <dgm:txLinClrLst/>
+    <dgm:txFillClrLst meth="repeat">
+      <a:schemeClr val="tx1"/>
+    </dgm:txFillClrLst>
+    <dgm:txEffectClrLst/>
+  </dgm:styleLbl>
+  <dgm:styleLbl name="fgAcc1">
+    <dgm:fillClrLst meth="repeat">
+      <a:schemeClr val="lt1">
+        <a:alpha val="90000"/>
+      </a:schemeClr>
+    </dgm:fillClrLst>
+    <dgm:linClrLst meth="repeat">
+      <a:schemeClr val="accent1"/>
+    </dgm:linClrLst>
+    <dgm:effectClrLst/>
+    <dgm:txLinClrLst/>
+    <dgm:txFillClrLst meth="repeat">
+      <a:schemeClr val="dk1"/>
+    </dgm:txFillClrLst>
+    <dgm:txEffectClrLst/>
+  </dgm:styleLbl>
+  <dgm:styleLbl name="conFgAcc1">
+    <dgm:fillClrLst meth="repeat">
+      <a:schemeClr val="lt1">
+        <a:alpha val="90000"/>
+      </a:schemeClr>
+    </dgm:fillClrLst>
+    <dgm:linClrLst meth="repeat">
+      <a:schemeClr val="accent1"/>
+    </dgm:linClrLst>
+    <dgm:effectClrLst/>
+    <dgm:txLinClrLst/>
+    <dgm:txFillClrLst meth="repeat">
+      <a:schemeClr val="dk1"/>
+    </dgm:txFillClrLst>
+    <dgm:txEffectClrLst/>
+  </dgm:styleLbl>
+  <dgm:styleLbl name="alignAcc1">
+    <dgm:fillClrLst meth="repeat">
+      <a:schemeClr val="lt1">
+        <a:alpha val="90000"/>
+      </a:schemeClr>
+    </dgm:fillClrLst>
+    <dgm:linClrLst meth="repeat">
+      <a:schemeClr val="accent1"/>
+    </dgm:linClrLst>
+    <dgm:effectClrLst/>
+    <dgm:txLinClrLst/>
+    <dgm:txFillClrLst meth="repeat">
+      <a:schemeClr val="dk1"/>
+    </dgm:txFillClrLst>
+    <dgm:txEffectClrLst/>
+  </dgm:styleLbl>
+  <dgm:styleLbl name="trAlignAcc1">
+    <dgm:fillClrLst meth="repeat">
+      <a:schemeClr val="lt1">
+        <a:alpha val="40000"/>
+      </a:schemeClr>
+    </dgm:fillClrLst>
+    <dgm:linClrLst meth="repeat">
+      <a:schemeClr val="accent1"/>
+    </dgm:linClrLst>
+    <dgm:effectClrLst/>
+    <dgm:txLinClrLst/>
+    <dgm:txFillClrLst meth="repeat">
+      <a:schemeClr val="dk1"/>
+    </dgm:txFillClrLst>
+    <dgm:txEffectClrLst/>
+  </dgm:styleLbl>
+  <dgm:styleLbl name="bgAcc1">
+    <dgm:fillClrLst meth="repeat">
+      <a:schemeClr val="lt1">
+        <a:alpha val="90000"/>
+      </a:schemeClr>
+    </dgm:fillClrLst>
+    <dgm:linClrLst meth="repeat">
+      <a:schemeClr val="accent1"/>
+    </dgm:linClrLst>
+    <dgm:effectClrLst/>
+    <dgm:txLinClrLst/>
+    <dgm:txFillClrLst meth="repeat">
+      <a:schemeClr val="dk1"/>
+    </dgm:txFillClrLst>
+    <dgm:txEffectClrLst/>
+  </dgm:styleLbl>
+  <dgm:styleLbl name="solidFgAcc1">
+    <dgm:fillClrLst meth="repeat">
+      <a:schemeClr val="lt1"/>
+    </dgm:fillClrLst>
+    <dgm:linClrLst meth="repeat">
+      <a:schemeClr val="accent1"/>
+    </dgm:linClrLst>
+    <dgm:effectClrLst/>
+    <dgm:txLinClrLst/>
+    <dgm:txFillClrLst meth="repeat">
+      <a:schemeClr val="dk1"/>
+    </dgm:txFillClrLst>
+    <dgm:txEffectClrLst/>
+  </dgm:styleLbl>
+  <dgm:styleLbl name="solidAlignAcc1">
+    <dgm:fillClrLst meth="repeat">
+      <a:schemeClr val="lt1"/>
+    </dgm:fillClrLst>
+    <dgm:linClrLst meth="repeat">
+      <a:schemeClr val="accent1"/>
+    </dgm:linClrLst>
+    <dgm:effectClrLst/>
+    <dgm:txLinClrLst/>
+    <dgm:txFillClrLst meth="repeat">
+      <a:schemeClr val="dk1"/>
+    </dgm:txFillClrLst>
+    <dgm:txEffectClrLst/>
+  </dgm:styleLbl>
+  <dgm:styleLbl name="solidBgAcc1">
+    <dgm:fillClrLst meth="repeat">
+      <a:schemeClr val="lt1"/>
+    </dgm:fillClrLst>
+    <dgm:linClrLst meth="repeat">
+      <a:schemeClr val="accent1"/>
+    </dgm:linClrLst>
+    <dgm:effectClrLst/>
+    <dgm:txLinClrLst/>
+    <dgm:txFillClrLst meth="repeat">
+      <a:schemeClr val="dk1"/>
+    </dgm:txFillClrLst>
+    <dgm:txEffectClrLst/>
+  </dgm:styleLbl>
+  <dgm:styleLbl name="fgAccFollowNode1">
+    <dgm:fillClrLst meth="repeat">
+      <a:schemeClr val="accent1">
+        <a:alpha val="90000"/>
+        <a:tint val="40000"/>
+      </a:schemeClr>
+    </dgm:fillClrLst>
+    <dgm:linClrLst meth="repeat">
+      <a:schemeClr val="accent1">
+        <a:alpha val="90000"/>
+        <a:tint val="40000"/>
+      </a:schemeClr>
+    </dgm:linClrLst>
+    <dgm:effectClrLst/>
+    <dgm:txLinClrLst/>
+    <dgm:txFillClrLst meth="repeat">
+      <a:schemeClr val="dk1"/>
+    </dgm:txFillClrLst>
+    <dgm:txEffectClrLst/>
+  </dgm:styleLbl>
+  <dgm:styleLbl name="alignAccFollowNode1">
+    <dgm:fillClrLst meth="repeat">
+      <a:schemeClr val="accent1">
+        <a:alpha val="90000"/>
+        <a:tint val="40000"/>
+      </a:schemeClr>
+    </dgm:fillClrLst>
+    <dgm:linClrLst meth="repeat">
+      <a:schemeClr val="accent1">
+        <a:alpha val="90000"/>
+        <a:tint val="40000"/>
+      </a:schemeClr>
+    </dgm:linClrLst>
+    <dgm:effectClrLst/>
+    <dgm:txLinClrLst/>
+    <dgm:txFillClrLst meth="repeat">
+      <a:schemeClr val="dk1"/>
+    </dgm:txFillClrLst>
+    <dgm:txEffectClrLst/>
+  </dgm:styleLbl>
+  <dgm:styleLbl name="bgAccFollowNode1">
+    <dgm:fillClrLst meth="repeat">
+      <a:schemeClr val="accent1">
+        <a:alpha val="90000"/>
+        <a:tint val="40000"/>
+      </a:schemeClr>
+    </dgm:fillClrLst>
+    <dgm:linClrLst meth="repeat">
+      <a:schemeClr val="accent1">
+        <a:alpha val="90000"/>
+        <a:tint val="40000"/>
+      </a:schemeClr>
+    </dgm:linClrLst>
+    <dgm:effectClrLst/>
+    <dgm:txLinClrLst/>
+    <dgm:txFillClrLst meth="repeat">
+      <a:schemeClr val="dk1"/>
+    </dgm:txFillClrLst>
+    <dgm:txEffectClrLst/>
+  </dgm:styleLbl>
+  <dgm:styleLbl name="fgAcc0">
+    <dgm:fillClrLst meth="repeat">
+      <a:schemeClr val="lt1">
+        <a:alpha val="90000"/>
+      </a:schemeClr>
+    </dgm:fillClrLst>
+    <dgm:linClrLst meth="repeat">
+      <a:schemeClr val="accent1"/>
+    </dgm:linClrLst>
+    <dgm:effectClrLst/>
+    <dgm:txLinClrLst/>
+    <dgm:txFillClrLst meth="repeat">
+      <a:schemeClr val="dk1"/>
+    </dgm:txFillClrLst>
+    <dgm:txEffectClrLst/>
+  </dgm:styleLbl>
+  <dgm:styleLbl name="fgAcc2">
+    <dgm:fillClrLst meth="repeat">
+      <a:schemeClr val="lt1">
+        <a:alpha val="90000"/>
+      </a:schemeClr>
+    </dgm:fillClrLst>
+    <dgm:linClrLst meth="repeat">
+      <a:schemeClr val="accent1"/>
+    </dgm:linClrLst>
+    <dgm:effectClrLst/>
+    <dgm:txLinClrLst/>
+    <dgm:txFillClrLst meth="repeat">
+      <a:schemeClr val="dk1"/>
+    </dgm:txFillClrLst>
+    <dgm:txEffectClrLst/>
+  </dgm:styleLbl>
+  <dgm:styleLbl name="fgAcc3">
+    <dgm:fillClrLst meth="repeat">
+      <a:schemeClr val="lt1">
+        <a:alpha val="90000"/>
+      </a:schemeClr>
+    </dgm:fillClrLst>
+    <dgm:linClrLst meth="repeat">
+      <a:schemeClr val="accent1"/>
+    </dgm:linClrLst>
+    <dgm:effectClrLst/>
+    <dgm:txLinClrLst/>
+    <dgm:txFillClrLst meth="repeat">
+      <a:schemeClr val="dk1"/>
+    </dgm:txFillClrLst>
+    <dgm:txEffectClrLst/>
+  </dgm:styleLbl>
+  <dgm:styleLbl name="fgAcc4">
+    <dgm:fillClrLst meth="repeat">
+      <a:schemeClr val="lt1">
+        <a:alpha val="90000"/>
+      </a:schemeClr>
+    </dgm:fillClrLst>
+    <dgm:linClrLst meth="repeat">
+      <a:schemeClr val="accent1"/>
+    </dgm:linClrLst>
+    <dgm:effectClrLst/>
+    <dgm:txLinClrLst/>
+    <dgm:txFillClrLst meth="repeat">
+      <a:schemeClr val="dk1"/>
+    </dgm:txFillClrLst>
+    <dgm:txEffectClrLst/>
+  </dgm:styleLbl>
+  <dgm:styleLbl name="bgShp">
+    <dgm:fillClrLst meth="repeat">
+      <a:schemeClr val="accent1">
+        <a:tint val="40000"/>
+      </a:schemeClr>
+    </dgm:fillClrLst>
+    <dgm:linClrLst meth="repeat">
+      <a:schemeClr val="accent1"/>
+    </dgm:linClrLst>
+    <dgm:effectClrLst/>
+    <dgm:txLinClrLst/>
+    <dgm:txFillClrLst meth="repeat">
+      <a:schemeClr val="dk1"/>
+    </dgm:txFillClrLst>
+    <dgm:txEffectClrLst/>
+  </dgm:styleLbl>
+  <dgm:styleLbl name="dkBgShp">
+    <dgm:fillClrLst meth="repeat">
+      <a:schemeClr val="accent1">
+        <a:shade val="80000"/>
+      </a:schemeClr>
+    </dgm:fillClrLst>
+    <dgm:linClrLst meth="repeat">
+      <a:schemeClr val="accent1"/>
+    </dgm:linClrLst>
+    <dgm:effectClrLst/>
+    <dgm:txLinClrLst/>
+    <dgm:txFillClrLst meth="repeat">
+      <a:schemeClr val="lt1"/>
+    </dgm:txFillClrLst>
+    <dgm:txEffectClrLst/>
+  </dgm:styleLbl>
+  <dgm:styleLbl name="trBgShp">
+    <dgm:fillClrLst meth="repeat">
+      <a:schemeClr val="accent1">
+        <a:tint val="50000"/>
+        <a:alpha val="40000"/>
+      </a:schemeClr>
+    </dgm:fillClrLst>
+    <dgm:linClrLst meth="repeat">
+      <a:schemeClr val="accent1"/>
+    </dgm:linClrLst>
+    <dgm:effectClrLst/>
+    <dgm:txLinClrLst/>
+    <dgm:txFillClrLst meth="repeat">
+      <a:schemeClr val="lt1"/>
+    </dgm:txFillClrLst>
+    <dgm:txEffectClrLst/>
+  </dgm:styleLbl>
+  <dgm:styleLbl name="fgShp">
+    <dgm:fillClrLst meth="repeat">
+      <a:schemeClr val="accent1">
+        <a:tint val="60000"/>
+      </a:schemeClr>
+    </dgm:fillClrLst>
+    <dgm:linClrLst meth="repeat">
+      <a:schemeClr val="lt1"/>
+    </dgm:linClrLst>
+    <dgm:effectClrLst/>
+    <dgm:txLinClrLst/>
+    <dgm:txFillClrLst meth="repeat">
+      <a:schemeClr val="dk1"/>
+    </dgm:txFillClrLst>
+    <dgm:txEffectClrLst/>
+  </dgm:styleLbl>
+  <dgm:styleLbl name="revTx">
+    <dgm:fillClrLst meth="repeat">
+      <a:schemeClr val="lt1">
+        <a:alpha val="0"/>
+      </a:schemeClr>
+    </dgm:fillClrLst>
+    <dgm:linClrLst meth="repeat">
+      <a:schemeClr val="dk1">
+        <a:alpha val="0"/>
+      </a:schemeClr>
+    </dgm:linClrLst>
+    <dgm:effectClrLst/>
+    <dgm:txLinClrLst/>
+    <dgm:txFillClrLst meth="repeat">
+      <a:schemeClr val="tx1"/>
+    </dgm:txFillClrLst>
+    <dgm:txEffectClrLst/>
+  </dgm:styleLbl>
+</dgm:colorsDef>
+</file>
+
 <file path=word/diagrams/colors2.xml><?xml version="1.0" encoding="utf-8"?>
 <dgm:colorsDef xmlns:dgm="http://schemas.openxmlformats.org/drawingml/2006/diagram" xmlns:a="http://schemas.openxmlformats.org/drawingml/2006/main" uniqueId="urn:microsoft.com/office/officeart/2005/8/colors/accent1_2">
   <dgm:title val=""/>
@@ -14658,6 +15697,13 @@
     <dgm:pt modelId="{D0B524CD-E171-4C75-9FB3-F39F3B9F53E4}" type="parTrans" cxnId="{CF2B3A45-9434-4274-8ABF-1336C953F971}">
       <dgm:prSet/>
       <dgm:spPr/>
+      <dgm:t>
+        <a:bodyPr/>
+        <a:lstStyle/>
+        <a:p>
+          <a:endParaRPr lang="en-US"/>
+        </a:p>
+      </dgm:t>
     </dgm:pt>
     <dgm:pt modelId="{60D1B6A6-5C2C-41F2-BEE8-FC57AD47ACBE}" type="sibTrans" cxnId="{CF2B3A45-9434-4274-8ABF-1336C953F971}">
       <dgm:prSet/>
@@ -14687,6 +15733,13 @@
     <dgm:pt modelId="{F4F576DC-3F95-4F8E-A5A8-5614507C6C1D}" type="parTrans" cxnId="{0299F457-7B4A-49F2-A598-8718C29143BF}">
       <dgm:prSet/>
       <dgm:spPr/>
+      <dgm:t>
+        <a:bodyPr/>
+        <a:lstStyle/>
+        <a:p>
+          <a:endParaRPr lang="en-US"/>
+        </a:p>
+      </dgm:t>
     </dgm:pt>
     <dgm:pt modelId="{4A938BF2-3E91-437D-933D-718193A52BA8}" type="sibTrans" cxnId="{0299F457-7B4A-49F2-A598-8718C29143BF}">
       <dgm:prSet/>
@@ -14716,10 +15769,24 @@
     <dgm:pt modelId="{4DB582F2-3FA8-4C7E-9123-58D9F3CEBB24}" type="parTrans" cxnId="{EC1B95C7-A94D-44C5-BE4A-8633F248987A}">
       <dgm:prSet/>
       <dgm:spPr/>
+      <dgm:t>
+        <a:bodyPr/>
+        <a:lstStyle/>
+        <a:p>
+          <a:endParaRPr lang="en-US"/>
+        </a:p>
+      </dgm:t>
     </dgm:pt>
     <dgm:pt modelId="{1FEF1BBB-B2CD-40F7-BC0E-C3F6C586A536}" type="sibTrans" cxnId="{EC1B95C7-A94D-44C5-BE4A-8633F248987A}">
       <dgm:prSet/>
       <dgm:spPr/>
+      <dgm:t>
+        <a:bodyPr/>
+        <a:lstStyle/>
+        <a:p>
+          <a:endParaRPr lang="en-US"/>
+        </a:p>
+      </dgm:t>
     </dgm:pt>
     <dgm:pt modelId="{CA457752-E888-40C2-AEE7-3D6EA7BA4DB5}" type="pres">
       <dgm:prSet presAssocID="{7E873F73-B040-4B4D-ABD1-6E0F8096585D}" presName="Name0" presStyleCnt="0">
@@ -14802,6 +15869,128 @@
 </file>
 
 <file path=word/diagrams/data11.xml><?xml version="1.0" encoding="utf-8"?>
+<dgm:dataModel xmlns:dgm="http://schemas.openxmlformats.org/drawingml/2006/diagram" xmlns:a="http://schemas.openxmlformats.org/drawingml/2006/main">
+  <dgm:ptLst>
+    <dgm:pt modelId="{23A34D55-3087-4DF7-BD2E-968EC8C7B9B1}" type="doc">
+      <dgm:prSet loTypeId="urn:microsoft.com/office/officeart/2005/8/layout/process1" loCatId="process" qsTypeId="urn:microsoft.com/office/officeart/2005/8/quickstyle/simple1" qsCatId="simple" csTypeId="urn:microsoft.com/office/officeart/2005/8/colors/accent1_2" csCatId="accent1" phldr="1"/>
+      <dgm:spPr/>
+    </dgm:pt>
+    <dgm:pt modelId="{E4E8C5D1-95B8-4584-99DF-B139CAAF199F}">
+      <dgm:prSet phldrT="[Text]"/>
+      <dgm:spPr/>
+      <dgm:t>
+        <a:bodyPr/>
+        <a:lstStyle/>
+        <a:p>
+          <a:r>
+            <a:rPr lang="en-US"/>
+            <a:t>1. The Robot Librarian recieves the stats of a robot program after a finished match</a:t>
+          </a:r>
+        </a:p>
+      </dgm:t>
+    </dgm:pt>
+    <dgm:pt modelId="{35D4F1AB-3B34-4534-8328-3D58BD19F602}" type="parTrans" cxnId="{2507DF04-771F-4C8E-ABBF-76DB87CD7C62}">
+      <dgm:prSet/>
+      <dgm:spPr/>
+    </dgm:pt>
+    <dgm:pt modelId="{2ED9734E-C2AA-4CA8-9F5D-C8EB574D34C7}" type="sibTrans" cxnId="{2507DF04-771F-4C8E-ABBF-76DB87CD7C62}">
+      <dgm:prSet/>
+      <dgm:spPr/>
+      <dgm:t>
+        <a:bodyPr/>
+        <a:lstStyle/>
+        <a:p>
+          <a:endParaRPr lang="en-US"/>
+        </a:p>
+      </dgm:t>
+    </dgm:pt>
+    <dgm:pt modelId="{9BE3CB31-5C59-4AEC-9FC9-2412C7DBE53F}">
+      <dgm:prSet phldrT="[Text]"/>
+      <dgm:spPr/>
+      <dgm:t>
+        <a:bodyPr/>
+        <a:lstStyle/>
+        <a:p>
+          <a:r>
+            <a:rPr lang="en-US"/>
+            <a:t>2. The Robot Librarian sends the new data to moodle.cs.usask.ca</a:t>
+          </a:r>
+        </a:p>
+      </dgm:t>
+    </dgm:pt>
+    <dgm:pt modelId="{BB8BCE33-FA80-48B8-B2EF-9FE364857A09}" type="parTrans" cxnId="{E79F1C3F-103F-4B84-B3F4-3DB4611AD9E7}">
+      <dgm:prSet/>
+      <dgm:spPr/>
+    </dgm:pt>
+    <dgm:pt modelId="{359FA1DE-0EF4-45D5-8828-73CB40C080F1}" type="sibTrans" cxnId="{E79F1C3F-103F-4B84-B3F4-3DB4611AD9E7}">
+      <dgm:prSet/>
+      <dgm:spPr/>
+      <dgm:t>
+        <a:bodyPr/>
+        <a:lstStyle/>
+        <a:p>
+          <a:endParaRPr lang="en-US"/>
+        </a:p>
+      </dgm:t>
+    </dgm:pt>
+    <dgm:pt modelId="{8BB91292-A9E2-432E-903B-0207988E7FC8}" type="pres">
+      <dgm:prSet presAssocID="{23A34D55-3087-4DF7-BD2E-968EC8C7B9B1}" presName="Name0" presStyleCnt="0">
+        <dgm:presLayoutVars>
+          <dgm:dir/>
+          <dgm:resizeHandles val="exact"/>
+        </dgm:presLayoutVars>
+      </dgm:prSet>
+      <dgm:spPr/>
+    </dgm:pt>
+    <dgm:pt modelId="{A550190A-889F-4E05-BD7D-E81BB07F7D22}" type="pres">
+      <dgm:prSet presAssocID="{E4E8C5D1-95B8-4584-99DF-B139CAAF199F}" presName="node" presStyleLbl="node1" presStyleIdx="0" presStyleCnt="2">
+        <dgm:presLayoutVars>
+          <dgm:bulletEnabled val="1"/>
+        </dgm:presLayoutVars>
+      </dgm:prSet>
+      <dgm:spPr/>
+    </dgm:pt>
+    <dgm:pt modelId="{89A767F9-3CFC-4846-BE5E-0E645F91857C}" type="pres">
+      <dgm:prSet presAssocID="{2ED9734E-C2AA-4CA8-9F5D-C8EB574D34C7}" presName="sibTrans" presStyleLbl="sibTrans2D1" presStyleIdx="0" presStyleCnt="1"/>
+      <dgm:spPr/>
+    </dgm:pt>
+    <dgm:pt modelId="{2CB3795E-683B-4738-B302-9D5201B2F3C0}" type="pres">
+      <dgm:prSet presAssocID="{2ED9734E-C2AA-4CA8-9F5D-C8EB574D34C7}" presName="connectorText" presStyleLbl="sibTrans2D1" presStyleIdx="0" presStyleCnt="1"/>
+      <dgm:spPr/>
+    </dgm:pt>
+    <dgm:pt modelId="{86EDD919-38C0-46F8-A20D-7C77BA15791F}" type="pres">
+      <dgm:prSet presAssocID="{9BE3CB31-5C59-4AEC-9FC9-2412C7DBE53F}" presName="node" presStyleLbl="node1" presStyleIdx="1" presStyleCnt="2">
+        <dgm:presLayoutVars>
+          <dgm:bulletEnabled val="1"/>
+        </dgm:presLayoutVars>
+      </dgm:prSet>
+      <dgm:spPr/>
+    </dgm:pt>
+  </dgm:ptLst>
+  <dgm:cxnLst>
+    <dgm:cxn modelId="{E5797A5B-A487-41DA-9936-C4697E1C6204}" type="presOf" srcId="{9BE3CB31-5C59-4AEC-9FC9-2412C7DBE53F}" destId="{86EDD919-38C0-46F8-A20D-7C77BA15791F}" srcOrd="0" destOrd="0" presId="urn:microsoft.com/office/officeart/2005/8/layout/process1"/>
+    <dgm:cxn modelId="{22E3F09B-8EE6-4CAF-9CAA-5E305A8D386F}" type="presOf" srcId="{2ED9734E-C2AA-4CA8-9F5D-C8EB574D34C7}" destId="{2CB3795E-683B-4738-B302-9D5201B2F3C0}" srcOrd="1" destOrd="0" presId="urn:microsoft.com/office/officeart/2005/8/layout/process1"/>
+    <dgm:cxn modelId="{2507DF04-771F-4C8E-ABBF-76DB87CD7C62}" srcId="{23A34D55-3087-4DF7-BD2E-968EC8C7B9B1}" destId="{E4E8C5D1-95B8-4584-99DF-B139CAAF199F}" srcOrd="0" destOrd="0" parTransId="{35D4F1AB-3B34-4534-8328-3D58BD19F602}" sibTransId="{2ED9734E-C2AA-4CA8-9F5D-C8EB574D34C7}"/>
+    <dgm:cxn modelId="{223AC4C3-B309-4E06-A802-D12313909B55}" type="presOf" srcId="{2ED9734E-C2AA-4CA8-9F5D-C8EB574D34C7}" destId="{89A767F9-3CFC-4846-BE5E-0E645F91857C}" srcOrd="0" destOrd="0" presId="urn:microsoft.com/office/officeart/2005/8/layout/process1"/>
+    <dgm:cxn modelId="{E79F1C3F-103F-4B84-B3F4-3DB4611AD9E7}" srcId="{23A34D55-3087-4DF7-BD2E-968EC8C7B9B1}" destId="{9BE3CB31-5C59-4AEC-9FC9-2412C7DBE53F}" srcOrd="1" destOrd="0" parTransId="{BB8BCE33-FA80-48B8-B2EF-9FE364857A09}" sibTransId="{359FA1DE-0EF4-45D5-8828-73CB40C080F1}"/>
+    <dgm:cxn modelId="{93D7E1E5-61DA-4FCC-ABCE-6DD1B3686854}" type="presOf" srcId="{23A34D55-3087-4DF7-BD2E-968EC8C7B9B1}" destId="{8BB91292-A9E2-432E-903B-0207988E7FC8}" srcOrd="0" destOrd="0" presId="urn:microsoft.com/office/officeart/2005/8/layout/process1"/>
+    <dgm:cxn modelId="{3C687F85-EADD-4DA5-A755-F49D12F0B52D}" type="presOf" srcId="{E4E8C5D1-95B8-4584-99DF-B139CAAF199F}" destId="{A550190A-889F-4E05-BD7D-E81BB07F7D22}" srcOrd="0" destOrd="0" presId="urn:microsoft.com/office/officeart/2005/8/layout/process1"/>
+    <dgm:cxn modelId="{5EF2C877-1B06-40CC-B0B7-449CCA3CF530}" type="presParOf" srcId="{8BB91292-A9E2-432E-903B-0207988E7FC8}" destId="{A550190A-889F-4E05-BD7D-E81BB07F7D22}" srcOrd="0" destOrd="0" presId="urn:microsoft.com/office/officeart/2005/8/layout/process1"/>
+    <dgm:cxn modelId="{1B3890A4-CC35-4770-B666-625FB87AA813}" type="presParOf" srcId="{8BB91292-A9E2-432E-903B-0207988E7FC8}" destId="{89A767F9-3CFC-4846-BE5E-0E645F91857C}" srcOrd="1" destOrd="0" presId="urn:microsoft.com/office/officeart/2005/8/layout/process1"/>
+    <dgm:cxn modelId="{B3D20B16-E9D2-4EA7-9808-07D3ED1886EF}" type="presParOf" srcId="{89A767F9-3CFC-4846-BE5E-0E645F91857C}" destId="{2CB3795E-683B-4738-B302-9D5201B2F3C0}" srcOrd="0" destOrd="0" presId="urn:microsoft.com/office/officeart/2005/8/layout/process1"/>
+    <dgm:cxn modelId="{10A69BEA-50B4-4B7F-85D9-5FE5A9B0F1A6}" type="presParOf" srcId="{8BB91292-A9E2-432E-903B-0207988E7FC8}" destId="{86EDD919-38C0-46F8-A20D-7C77BA15791F}" srcOrd="2" destOrd="0" presId="urn:microsoft.com/office/officeart/2005/8/layout/process1"/>
+  </dgm:cxnLst>
+  <dgm:bg/>
+  <dgm:whole/>
+  <dgm:extLst>
+    <a:ext uri="http://schemas.microsoft.com/office/drawing/2008/diagram">
+      <dsp:dataModelExt xmlns:dsp="http://schemas.microsoft.com/office/drawing/2008/diagram" relId="rId59" minVer="http://schemas.openxmlformats.org/drawingml/2006/diagram"/>
+    </a:ext>
+  </dgm:extLst>
+</dgm:dataModel>
+</file>
+
+<file path=word/diagrams/data12.xml><?xml version="1.0" encoding="utf-8"?>
 <dgm:dataModel xmlns:dgm="http://schemas.openxmlformats.org/drawingml/2006/diagram" xmlns:a="http://schemas.openxmlformats.org/drawingml/2006/main">
   <dgm:ptLst>
     <dgm:pt modelId="{54D133CD-44C3-4D5C-BD35-209B979B1071}" type="doc">
@@ -14990,7 +16179,7 @@
   <dgm:whole/>
   <dgm:extLst>
     <a:ext uri="http://schemas.microsoft.com/office/drawing/2008/diagram">
-      <dsp:dataModelExt xmlns:dsp="http://schemas.microsoft.com/office/drawing/2008/diagram" relId="rId59" minVer="http://schemas.openxmlformats.org/drawingml/2006/diagram"/>
+      <dsp:dataModelExt xmlns:dsp="http://schemas.microsoft.com/office/drawing/2008/diagram" relId="rId64" minVer="http://schemas.openxmlformats.org/drawingml/2006/diagram"/>
     </a:ext>
   </dgm:extLst>
 </dgm:dataModel>
@@ -18061,6 +19250,248 @@
 </file>
 
 <file path=word/diagrams/drawing11.xml><?xml version="1.0" encoding="utf-8"?>
+<dsp:drawing xmlns:dgm="http://schemas.openxmlformats.org/drawingml/2006/diagram" xmlns:dsp="http://schemas.microsoft.com/office/drawing/2008/diagram" xmlns:a="http://schemas.openxmlformats.org/drawingml/2006/main">
+  <dsp:spTree>
+    <dsp:nvGrpSpPr>
+      <dsp:cNvPr id="0" name=""/>
+      <dsp:cNvGrpSpPr/>
+    </dsp:nvGrpSpPr>
+    <dsp:grpSpPr/>
+    <dsp:sp modelId="{A550190A-889F-4E05-BD7D-E81BB07F7D22}">
+      <dsp:nvSpPr>
+        <dsp:cNvPr id="0" name=""/>
+        <dsp:cNvSpPr/>
+      </dsp:nvSpPr>
+      <dsp:spPr>
+        <a:xfrm>
+          <a:off x="1071" y="914667"/>
+          <a:ext cx="2285107" cy="1371064"/>
+        </a:xfrm>
+        <a:prstGeom prst="roundRect">
+          <a:avLst>
+            <a:gd name="adj" fmla="val 10000"/>
+          </a:avLst>
+        </a:prstGeom>
+        <a:solidFill>
+          <a:schemeClr val="accent1">
+            <a:hueOff val="0"/>
+            <a:satOff val="0"/>
+            <a:lumOff val="0"/>
+            <a:alphaOff val="0"/>
+          </a:schemeClr>
+        </a:solidFill>
+        <a:ln w="12700" cap="flat" cmpd="sng" algn="ctr">
+          <a:solidFill>
+            <a:schemeClr val="lt1">
+              <a:hueOff val="0"/>
+              <a:satOff val="0"/>
+              <a:lumOff val="0"/>
+              <a:alphaOff val="0"/>
+            </a:schemeClr>
+          </a:solidFill>
+          <a:prstDash val="solid"/>
+          <a:miter lim="800000"/>
+        </a:ln>
+        <a:effectLst/>
+      </dsp:spPr>
+      <dsp:style>
+        <a:lnRef idx="2">
+          <a:scrgbClr r="0" g="0" b="0"/>
+        </a:lnRef>
+        <a:fillRef idx="1">
+          <a:scrgbClr r="0" g="0" b="0"/>
+        </a:fillRef>
+        <a:effectRef idx="0">
+          <a:scrgbClr r="0" g="0" b="0"/>
+        </a:effectRef>
+        <a:fontRef idx="minor">
+          <a:schemeClr val="lt1"/>
+        </a:fontRef>
+      </dsp:style>
+      <dsp:txBody>
+        <a:bodyPr spcFirstLastPara="0" vert="horz" wrap="square" lIns="68580" tIns="68580" rIns="68580" bIns="68580" numCol="1" spcCol="1270" anchor="ctr" anchorCtr="0">
+          <a:noAutofit/>
+        </a:bodyPr>
+        <a:lstStyle/>
+        <a:p>
+          <a:pPr marL="0" lvl="0" indent="0" algn="ctr" defTabSz="800100">
+            <a:lnSpc>
+              <a:spcPct val="90000"/>
+            </a:lnSpc>
+            <a:spcBef>
+              <a:spcPct val="0"/>
+            </a:spcBef>
+            <a:spcAft>
+              <a:spcPct val="35000"/>
+            </a:spcAft>
+            <a:buNone/>
+          </a:pPr>
+          <a:r>
+            <a:rPr lang="en-US" sz="1800" kern="1200"/>
+            <a:t>1. The Robot Librarian recieves the stats of a robot program after a finished match</a:t>
+          </a:r>
+        </a:p>
+      </dsp:txBody>
+      <dsp:txXfrm>
+        <a:off x="41228" y="954824"/>
+        <a:ext cx="2204793" cy="1290750"/>
+      </dsp:txXfrm>
+    </dsp:sp>
+    <dsp:sp modelId="{89A767F9-3CFC-4846-BE5E-0E645F91857C}">
+      <dsp:nvSpPr>
+        <dsp:cNvPr id="0" name=""/>
+        <dsp:cNvSpPr/>
+      </dsp:nvSpPr>
+      <dsp:spPr>
+        <a:xfrm>
+          <a:off x="2514689" y="1316846"/>
+          <a:ext cx="484442" cy="566706"/>
+        </a:xfrm>
+        <a:prstGeom prst="rightArrow">
+          <a:avLst>
+            <a:gd name="adj1" fmla="val 60000"/>
+            <a:gd name="adj2" fmla="val 50000"/>
+          </a:avLst>
+        </a:prstGeom>
+        <a:solidFill>
+          <a:schemeClr val="accent1">
+            <a:tint val="60000"/>
+            <a:hueOff val="0"/>
+            <a:satOff val="0"/>
+            <a:lumOff val="0"/>
+            <a:alphaOff val="0"/>
+          </a:schemeClr>
+        </a:solidFill>
+        <a:ln>
+          <a:noFill/>
+        </a:ln>
+        <a:effectLst/>
+      </dsp:spPr>
+      <dsp:style>
+        <a:lnRef idx="0">
+          <a:scrgbClr r="0" g="0" b="0"/>
+        </a:lnRef>
+        <a:fillRef idx="1">
+          <a:scrgbClr r="0" g="0" b="0"/>
+        </a:fillRef>
+        <a:effectRef idx="0">
+          <a:scrgbClr r="0" g="0" b="0"/>
+        </a:effectRef>
+        <a:fontRef idx="minor">
+          <a:schemeClr val="lt1"/>
+        </a:fontRef>
+      </dsp:style>
+      <dsp:txBody>
+        <a:bodyPr spcFirstLastPara="0" vert="horz" wrap="square" lIns="0" tIns="0" rIns="0" bIns="0" numCol="1" spcCol="1270" anchor="ctr" anchorCtr="0">
+          <a:noAutofit/>
+        </a:bodyPr>
+        <a:lstStyle/>
+        <a:p>
+          <a:pPr marL="0" lvl="0" indent="0" algn="ctr" defTabSz="622300">
+            <a:lnSpc>
+              <a:spcPct val="90000"/>
+            </a:lnSpc>
+            <a:spcBef>
+              <a:spcPct val="0"/>
+            </a:spcBef>
+            <a:spcAft>
+              <a:spcPct val="35000"/>
+            </a:spcAft>
+            <a:buNone/>
+          </a:pPr>
+          <a:endParaRPr lang="en-US" sz="1400" kern="1200"/>
+        </a:p>
+      </dsp:txBody>
+      <dsp:txXfrm>
+        <a:off x="2514689" y="1430187"/>
+        <a:ext cx="339109" cy="340024"/>
+      </dsp:txXfrm>
+    </dsp:sp>
+    <dsp:sp modelId="{86EDD919-38C0-46F8-A20D-7C77BA15791F}">
+      <dsp:nvSpPr>
+        <dsp:cNvPr id="0" name=""/>
+        <dsp:cNvSpPr/>
+      </dsp:nvSpPr>
+      <dsp:spPr>
+        <a:xfrm>
+          <a:off x="3200221" y="914667"/>
+          <a:ext cx="2285107" cy="1371064"/>
+        </a:xfrm>
+        <a:prstGeom prst="roundRect">
+          <a:avLst>
+            <a:gd name="adj" fmla="val 10000"/>
+          </a:avLst>
+        </a:prstGeom>
+        <a:solidFill>
+          <a:schemeClr val="accent1">
+            <a:hueOff val="0"/>
+            <a:satOff val="0"/>
+            <a:lumOff val="0"/>
+            <a:alphaOff val="0"/>
+          </a:schemeClr>
+        </a:solidFill>
+        <a:ln w="12700" cap="flat" cmpd="sng" algn="ctr">
+          <a:solidFill>
+            <a:schemeClr val="lt1">
+              <a:hueOff val="0"/>
+              <a:satOff val="0"/>
+              <a:lumOff val="0"/>
+              <a:alphaOff val="0"/>
+            </a:schemeClr>
+          </a:solidFill>
+          <a:prstDash val="solid"/>
+          <a:miter lim="800000"/>
+        </a:ln>
+        <a:effectLst/>
+      </dsp:spPr>
+      <dsp:style>
+        <a:lnRef idx="2">
+          <a:scrgbClr r="0" g="0" b="0"/>
+        </a:lnRef>
+        <a:fillRef idx="1">
+          <a:scrgbClr r="0" g="0" b="0"/>
+        </a:fillRef>
+        <a:effectRef idx="0">
+          <a:scrgbClr r="0" g="0" b="0"/>
+        </a:effectRef>
+        <a:fontRef idx="minor">
+          <a:schemeClr val="lt1"/>
+        </a:fontRef>
+      </dsp:style>
+      <dsp:txBody>
+        <a:bodyPr spcFirstLastPara="0" vert="horz" wrap="square" lIns="68580" tIns="68580" rIns="68580" bIns="68580" numCol="1" spcCol="1270" anchor="ctr" anchorCtr="0">
+          <a:noAutofit/>
+        </a:bodyPr>
+        <a:lstStyle/>
+        <a:p>
+          <a:pPr marL="0" lvl="0" indent="0" algn="ctr" defTabSz="800100">
+            <a:lnSpc>
+              <a:spcPct val="90000"/>
+            </a:lnSpc>
+            <a:spcBef>
+              <a:spcPct val="0"/>
+            </a:spcBef>
+            <a:spcAft>
+              <a:spcPct val="35000"/>
+            </a:spcAft>
+            <a:buNone/>
+          </a:pPr>
+          <a:r>
+            <a:rPr lang="en-US" sz="1800" kern="1200"/>
+            <a:t>2. The Robot Librarian sends the new data to moodle.cs.usask.ca</a:t>
+          </a:r>
+        </a:p>
+      </dsp:txBody>
+      <dsp:txXfrm>
+        <a:off x="3240378" y="954824"/>
+        <a:ext cx="2204793" cy="1290750"/>
+      </dsp:txXfrm>
+    </dsp:sp>
+  </dsp:spTree>
+</dsp:drawing>
+</file>
+
+<file path=word/diagrams/drawing12.xml><?xml version="1.0" encoding="utf-8"?>
 <dsp:drawing xmlns:dgm="http://schemas.openxmlformats.org/drawingml/2006/diagram" xmlns:dsp="http://schemas.microsoft.com/office/drawing/2008/diagram" xmlns:a="http://schemas.openxmlformats.org/drawingml/2006/main">
   <dsp:spTree>
     <dsp:nvGrpSpPr>
@@ -23076,6 +24507,152 @@
 </dgm:layoutDef>
 </file>
 
+<file path=word/diagrams/layout12.xml><?xml version="1.0" encoding="utf-8"?>
+<dgm:layoutDef xmlns:dgm="http://schemas.openxmlformats.org/drawingml/2006/diagram" xmlns:a="http://schemas.openxmlformats.org/drawingml/2006/main" uniqueId="urn:microsoft.com/office/officeart/2005/8/layout/process1">
+  <dgm:title val=""/>
+  <dgm:desc val=""/>
+  <dgm:catLst>
+    <dgm:cat type="process" pri="1000"/>
+    <dgm:cat type="convert" pri="15000"/>
+  </dgm:catLst>
+  <dgm:sampData useDef="1">
+    <dgm:dataModel>
+      <dgm:ptLst/>
+      <dgm:bg/>
+      <dgm:whole/>
+    </dgm:dataModel>
+  </dgm:sampData>
+  <dgm:styleData>
+    <dgm:dataModel>
+      <dgm:ptLst>
+        <dgm:pt modelId="0" type="doc"/>
+        <dgm:pt modelId="1"/>
+        <dgm:pt modelId="2"/>
+      </dgm:ptLst>
+      <dgm:cxnLst>
+        <dgm:cxn modelId="3" srcId="0" destId="1" srcOrd="0" destOrd="0"/>
+        <dgm:cxn modelId="4" srcId="0" destId="2" srcOrd="1" destOrd="0"/>
+      </dgm:cxnLst>
+      <dgm:bg/>
+      <dgm:whole/>
+    </dgm:dataModel>
+  </dgm:styleData>
+  <dgm:clrData>
+    <dgm:dataModel>
+      <dgm:ptLst>
+        <dgm:pt modelId="0" type="doc"/>
+        <dgm:pt modelId="1"/>
+        <dgm:pt modelId="2"/>
+        <dgm:pt modelId="3"/>
+        <dgm:pt modelId="4"/>
+      </dgm:ptLst>
+      <dgm:cxnLst>
+        <dgm:cxn modelId="5" srcId="0" destId="1" srcOrd="0" destOrd="0"/>
+        <dgm:cxn modelId="6" srcId="0" destId="2" srcOrd="1" destOrd="0"/>
+        <dgm:cxn modelId="7" srcId="0" destId="3" srcOrd="2" destOrd="0"/>
+        <dgm:cxn modelId="8" srcId="0" destId="4" srcOrd="3" destOrd="0"/>
+      </dgm:cxnLst>
+      <dgm:bg/>
+      <dgm:whole/>
+    </dgm:dataModel>
+  </dgm:clrData>
+  <dgm:layoutNode name="Name0">
+    <dgm:varLst>
+      <dgm:dir/>
+      <dgm:resizeHandles val="exact"/>
+    </dgm:varLst>
+    <dgm:choose name="Name1">
+      <dgm:if name="Name2" func="var" arg="dir" op="equ" val="norm">
+        <dgm:alg type="lin"/>
+      </dgm:if>
+      <dgm:else name="Name3">
+        <dgm:alg type="lin">
+          <dgm:param type="linDir" val="fromR"/>
+        </dgm:alg>
+      </dgm:else>
+    </dgm:choose>
+    <dgm:shape xmlns:r="http://schemas.openxmlformats.org/officeDocument/2006/relationships" r:blip="">
+      <dgm:adjLst/>
+    </dgm:shape>
+    <dgm:presOf/>
+    <dgm:constrLst>
+      <dgm:constr type="w" for="ch" ptType="node" refType="w"/>
+      <dgm:constr type="h" for="ch" ptType="node" op="equ"/>
+      <dgm:constr type="primFontSz" for="ch" ptType="node" op="equ" val="65"/>
+      <dgm:constr type="w" for="ch" ptType="sibTrans" refType="w" refFor="ch" refPtType="node" op="equ" fact="0.4"/>
+      <dgm:constr type="h" for="ch" ptType="sibTrans" op="equ"/>
+      <dgm:constr type="primFontSz" for="des" forName="connectorText" op="equ" val="55"/>
+      <dgm:constr type="primFontSz" for="des" forName="connectorText" refType="primFontSz" refFor="ch" refPtType="node" op="lte" fact="0.8"/>
+    </dgm:constrLst>
+    <dgm:ruleLst/>
+    <dgm:forEach name="nodesForEach" axis="ch" ptType="node">
+      <dgm:layoutNode name="node">
+        <dgm:varLst>
+          <dgm:bulletEnabled val="1"/>
+        </dgm:varLst>
+        <dgm:alg type="tx"/>
+        <dgm:shape xmlns:r="http://schemas.openxmlformats.org/officeDocument/2006/relationships" type="roundRect" r:blip="">
+          <dgm:adjLst>
+            <dgm:adj idx="1" val="0.1"/>
+          </dgm:adjLst>
+        </dgm:shape>
+        <dgm:presOf axis="desOrSelf" ptType="node"/>
+        <dgm:constrLst>
+          <dgm:constr type="h" refType="w" fact="0.6"/>
+          <dgm:constr type="tMarg" refType="primFontSz" fact="0.3"/>
+          <dgm:constr type="bMarg" refType="primFontSz" fact="0.3"/>
+          <dgm:constr type="lMarg" refType="primFontSz" fact="0.3"/>
+          <dgm:constr type="rMarg" refType="primFontSz" fact="0.3"/>
+        </dgm:constrLst>
+        <dgm:ruleLst>
+          <dgm:rule type="primFontSz" val="18" fact="NaN" max="NaN"/>
+          <dgm:rule type="h" val="NaN" fact="1.5" max="NaN"/>
+          <dgm:rule type="primFontSz" val="5" fact="NaN" max="NaN"/>
+          <dgm:rule type="h" val="INF" fact="NaN" max="NaN"/>
+        </dgm:ruleLst>
+      </dgm:layoutNode>
+      <dgm:forEach name="sibTransForEach" axis="followSib" ptType="sibTrans" cnt="1">
+        <dgm:layoutNode name="sibTrans">
+          <dgm:alg type="conn">
+            <dgm:param type="begPts" val="auto"/>
+            <dgm:param type="endPts" val="auto"/>
+          </dgm:alg>
+          <dgm:shape xmlns:r="http://schemas.openxmlformats.org/officeDocument/2006/relationships" type="conn" r:blip="">
+            <dgm:adjLst/>
+          </dgm:shape>
+          <dgm:presOf axis="self"/>
+          <dgm:constrLst>
+            <dgm:constr type="h" refType="w" fact="0.62"/>
+            <dgm:constr type="connDist"/>
+            <dgm:constr type="begPad" refType="connDist" fact="0.25"/>
+            <dgm:constr type="endPad" refType="connDist" fact="0.22"/>
+          </dgm:constrLst>
+          <dgm:ruleLst/>
+          <dgm:layoutNode name="connectorText">
+            <dgm:alg type="tx">
+              <dgm:param type="autoTxRot" val="grav"/>
+            </dgm:alg>
+            <dgm:shape xmlns:r="http://schemas.openxmlformats.org/officeDocument/2006/relationships" type="conn" r:blip="" hideGeom="1">
+              <dgm:adjLst/>
+            </dgm:shape>
+            <dgm:presOf axis="self"/>
+            <dgm:constrLst>
+              <dgm:constr type="lMarg"/>
+              <dgm:constr type="rMarg"/>
+              <dgm:constr type="tMarg"/>
+              <dgm:constr type="bMarg"/>
+            </dgm:constrLst>
+            <dgm:ruleLst>
+              <dgm:rule type="primFontSz" val="5" fact="NaN" max="NaN"/>
+            </dgm:ruleLst>
+          </dgm:layoutNode>
+        </dgm:layoutNode>
+      </dgm:forEach>
+    </dgm:forEach>
+  </dgm:layoutNode>
+</dgm:layoutDef>
+</file>
+
 <file path=word/diagrams/layout2.xml><?xml version="1.0" encoding="utf-8"?>
 <dgm:layoutDef xmlns:dgm="http://schemas.openxmlformats.org/drawingml/2006/diagram" xmlns:a="http://schemas.openxmlformats.org/drawingml/2006/main" uniqueId="urn:microsoft.com/office/officeart/2005/8/layout/process1">
   <dgm:title val=""/>
@@ -27346,6 +28923,1040 @@
 </dgm:styleDef>
 </file>
 
+<file path=word/diagrams/quickStyle12.xml><?xml version="1.0" encoding="utf-8"?>
+<dgm:styleDef xmlns:dgm="http://schemas.openxmlformats.org/drawingml/2006/diagram" xmlns:a="http://schemas.openxmlformats.org/drawingml/2006/main" uniqueId="urn:microsoft.com/office/officeart/2005/8/quickstyle/simple1">
+  <dgm:title val=""/>
+  <dgm:desc val=""/>
+  <dgm:catLst>
+    <dgm:cat type="simple" pri="10100"/>
+  </dgm:catLst>
+  <dgm:scene3d>
+    <a:camera prst="orthographicFront"/>
+    <a:lightRig rig="threePt" dir="t"/>
+  </dgm:scene3d>
+  <dgm:styleLbl name="node0">
+    <dgm:scene3d>
+      <a:camera prst="orthographicFront"/>
+      <a:lightRig rig="threePt" dir="t"/>
+    </dgm:scene3d>
+    <dgm:sp3d/>
+    <dgm:txPr/>
+    <dgm:style>
+      <a:lnRef idx="2">
+        <a:scrgbClr r="0" g="0" b="0"/>
+      </a:lnRef>
+      <a:fillRef idx="1">
+        <a:scrgbClr r="0" g="0" b="0"/>
+      </a:fillRef>
+      <a:effectRef idx="0">
+        <a:scrgbClr r="0" g="0" b="0"/>
+      </a:effectRef>
+      <a:fontRef idx="minor">
+        <a:schemeClr val="lt1"/>
+      </a:fontRef>
+    </dgm:style>
+  </dgm:styleLbl>
+  <dgm:styleLbl name="lnNode1">
+    <dgm:scene3d>
+      <a:camera prst="orthographicFront"/>
+      <a:lightRig rig="threePt" dir="t"/>
+    </dgm:scene3d>
+    <dgm:sp3d/>
+    <dgm:txPr/>
+    <dgm:style>
+      <a:lnRef idx="2">
+        <a:scrgbClr r="0" g="0" b="0"/>
+      </a:lnRef>
+      <a:fillRef idx="1">
+        <a:scrgbClr r="0" g="0" b="0"/>
+      </a:fillRef>
+      <a:effectRef idx="0">
+        <a:scrgbClr r="0" g="0" b="0"/>
+      </a:effectRef>
+      <a:fontRef idx="minor">
+        <a:schemeClr val="lt1"/>
+      </a:fontRef>
+    </dgm:style>
+  </dgm:styleLbl>
+  <dgm:styleLbl name="vennNode1">
+    <dgm:scene3d>
+      <a:camera prst="orthographicFront"/>
+      <a:lightRig rig="threePt" dir="t"/>
+    </dgm:scene3d>
+    <dgm:sp3d/>
+    <dgm:txPr/>
+    <dgm:style>
+      <a:lnRef idx="2">
+        <a:scrgbClr r="0" g="0" b="0"/>
+      </a:lnRef>
+      <a:fillRef idx="1">
+        <a:scrgbClr r="0" g="0" b="0"/>
+      </a:fillRef>
+      <a:effectRef idx="0">
+        <a:scrgbClr r="0" g="0" b="0"/>
+      </a:effectRef>
+      <a:fontRef idx="minor">
+        <a:schemeClr val="tx1"/>
+      </a:fontRef>
+    </dgm:style>
+  </dgm:styleLbl>
+  <dgm:styleLbl name="alignNode1">
+    <dgm:scene3d>
+      <a:camera prst="orthographicFront"/>
+      <a:lightRig rig="threePt" dir="t"/>
+    </dgm:scene3d>
+    <dgm:sp3d/>
+    <dgm:txPr/>
+    <dgm:style>
+      <a:lnRef idx="2">
+        <a:scrgbClr r="0" g="0" b="0"/>
+      </a:lnRef>
+      <a:fillRef idx="1">
+        <a:scrgbClr r="0" g="0" b="0"/>
+      </a:fillRef>
+      <a:effectRef idx="0">
+        <a:scrgbClr r="0" g="0" b="0"/>
+      </a:effectRef>
+      <a:fontRef idx="minor">
+        <a:schemeClr val="lt1"/>
+      </a:fontRef>
+    </dgm:style>
+  </dgm:styleLbl>
+  <dgm:styleLbl name="node1">
+    <dgm:scene3d>
+      <a:camera prst="orthographicFront"/>
+      <a:lightRig rig="threePt" dir="t"/>
+    </dgm:scene3d>
+    <dgm:sp3d/>
+    <dgm:txPr/>
+    <dgm:style>
+      <a:lnRef idx="2">
+        <a:scrgbClr r="0" g="0" b="0"/>
+      </a:lnRef>
+      <a:fillRef idx="1">
+        <a:scrgbClr r="0" g="0" b="0"/>
+      </a:fillRef>
+      <a:effectRef idx="0">
+        <a:scrgbClr r="0" g="0" b="0"/>
+      </a:effectRef>
+      <a:fontRef idx="minor">
+        <a:schemeClr val="lt1"/>
+      </a:fontRef>
+    </dgm:style>
+  </dgm:styleLbl>
+  <dgm:styleLbl name="node2">
+    <dgm:scene3d>
+      <a:camera prst="orthographicFront"/>
+      <a:lightRig rig="threePt" dir="t"/>
+    </dgm:scene3d>
+    <dgm:sp3d/>
+    <dgm:txPr/>
+    <dgm:style>
+      <a:lnRef idx="2">
+        <a:scrgbClr r="0" g="0" b="0"/>
+      </a:lnRef>
+      <a:fillRef idx="1">
+        <a:scrgbClr r="0" g="0" b="0"/>
+      </a:fillRef>
+      <a:effectRef idx="0">
+        <a:scrgbClr r="0" g="0" b="0"/>
+      </a:effectRef>
+      <a:fontRef idx="minor">
+        <a:schemeClr val="lt1"/>
+      </a:fontRef>
+    </dgm:style>
+  </dgm:styleLbl>
+  <dgm:styleLbl name="node3">
+    <dgm:scene3d>
+      <a:camera prst="orthographicFront"/>
+      <a:lightRig rig="threePt" dir="t"/>
+    </dgm:scene3d>
+    <dgm:sp3d/>
+    <dgm:txPr/>
+    <dgm:style>
+      <a:lnRef idx="2">
+        <a:scrgbClr r="0" g="0" b="0"/>
+      </a:lnRef>
+      <a:fillRef idx="1">
+        <a:scrgbClr r="0" g="0" b="0"/>
+      </a:fillRef>
+      <a:effectRef idx="0">
+        <a:scrgbClr r="0" g="0" b="0"/>
+      </a:effectRef>
+      <a:fontRef idx="minor">
+        <a:schemeClr val="lt1"/>
+      </a:fontRef>
+    </dgm:style>
+  </dgm:styleLbl>
+  <dgm:styleLbl name="node4">
+    <dgm:scene3d>
+      <a:camera prst="orthographicFront"/>
+      <a:lightRig rig="threePt" dir="t"/>
+    </dgm:scene3d>
+    <dgm:sp3d/>
+    <dgm:txPr/>
+    <dgm:style>
+      <a:lnRef idx="2">
+        <a:scrgbClr r="0" g="0" b="0"/>
+      </a:lnRef>
+      <a:fillRef idx="1">
+        <a:scrgbClr r="0" g="0" b="0"/>
+      </a:fillRef>
+      <a:effectRef idx="0">
+        <a:scrgbClr r="0" g="0" b="0"/>
+      </a:effectRef>
+      <a:fontRef idx="minor">
+        <a:schemeClr val="lt1"/>
+      </a:fontRef>
+    </dgm:style>
+  </dgm:styleLbl>
+  <dgm:styleLbl name="fgImgPlace1">
+    <dgm:scene3d>
+      <a:camera prst="orthographicFront"/>
+      <a:lightRig rig="threePt" dir="t"/>
+    </dgm:scene3d>
+    <dgm:sp3d/>
+    <dgm:txPr/>
+    <dgm:style>
+      <a:lnRef idx="2">
+        <a:scrgbClr r="0" g="0" b="0"/>
+      </a:lnRef>
+      <a:fillRef idx="1">
+        <a:scrgbClr r="0" g="0" b="0"/>
+      </a:fillRef>
+      <a:effectRef idx="0">
+        <a:scrgbClr r="0" g="0" b="0"/>
+      </a:effectRef>
+      <a:fontRef idx="minor"/>
+    </dgm:style>
+  </dgm:styleLbl>
+  <dgm:styleLbl name="alignImgPlace1">
+    <dgm:scene3d>
+      <a:camera prst="orthographicFront"/>
+      <a:lightRig rig="threePt" dir="t"/>
+    </dgm:scene3d>
+    <dgm:sp3d/>
+    <dgm:txPr/>
+    <dgm:style>
+      <a:lnRef idx="2">
+        <a:scrgbClr r="0" g="0" b="0"/>
+      </a:lnRef>
+      <a:fillRef idx="1">
+        <a:scrgbClr r="0" g="0" b="0"/>
+      </a:fillRef>
+      <a:effectRef idx="0">
+        <a:scrgbClr r="0" g="0" b="0"/>
+      </a:effectRef>
+      <a:fontRef idx="minor"/>
+    </dgm:style>
+  </dgm:styleLbl>
+  <dgm:styleLbl name="bgImgPlace1">
+    <dgm:scene3d>
+      <a:camera prst="orthographicFront"/>
+      <a:lightRig rig="threePt" dir="t"/>
+    </dgm:scene3d>
+    <dgm:sp3d/>
+    <dgm:txPr/>
+    <dgm:style>
+      <a:lnRef idx="2">
+        <a:scrgbClr r="0" g="0" b="0"/>
+      </a:lnRef>
+      <a:fillRef idx="1">
+        <a:scrgbClr r="0" g="0" b="0"/>
+      </a:fillRef>
+      <a:effectRef idx="0">
+        <a:scrgbClr r="0" g="0" b="0"/>
+      </a:effectRef>
+      <a:fontRef idx="minor"/>
+    </dgm:style>
+  </dgm:styleLbl>
+  <dgm:styleLbl name="sibTrans2D1">
+    <dgm:scene3d>
+      <a:camera prst="orthographicFront"/>
+      <a:lightRig rig="threePt" dir="t"/>
+    </dgm:scene3d>
+    <dgm:sp3d/>
+    <dgm:txPr/>
+    <dgm:style>
+      <a:lnRef idx="0">
+        <a:scrgbClr r="0" g="0" b="0"/>
+      </a:lnRef>
+      <a:fillRef idx="1">
+        <a:scrgbClr r="0" g="0" b="0"/>
+      </a:fillRef>
+      <a:effectRef idx="0">
+        <a:scrgbClr r="0" g="0" b="0"/>
+      </a:effectRef>
+      <a:fontRef idx="minor">
+        <a:schemeClr val="lt1"/>
+      </a:fontRef>
+    </dgm:style>
+  </dgm:styleLbl>
+  <dgm:styleLbl name="fgSibTrans2D1">
+    <dgm:scene3d>
+      <a:camera prst="orthographicFront"/>
+      <a:lightRig rig="threePt" dir="t"/>
+    </dgm:scene3d>
+    <dgm:sp3d/>
+    <dgm:txPr/>
+    <dgm:style>
+      <a:lnRef idx="0">
+        <a:scrgbClr r="0" g="0" b="0"/>
+      </a:lnRef>
+      <a:fillRef idx="1">
+        <a:scrgbClr r="0" g="0" b="0"/>
+      </a:fillRef>
+      <a:effectRef idx="0">
+        <a:scrgbClr r="0" g="0" b="0"/>
+      </a:effectRef>
+      <a:fontRef idx="minor">
+        <a:schemeClr val="lt1"/>
+      </a:fontRef>
+    </dgm:style>
+  </dgm:styleLbl>
+  <dgm:styleLbl name="bgSibTrans2D1">
+    <dgm:scene3d>
+      <a:camera prst="orthographicFront"/>
+      <a:lightRig rig="threePt" dir="t"/>
+    </dgm:scene3d>
+    <dgm:sp3d/>
+    <dgm:txPr/>
+    <dgm:style>
+      <a:lnRef idx="0">
+        <a:scrgbClr r="0" g="0" b="0"/>
+      </a:lnRef>
+      <a:fillRef idx="1">
+        <a:scrgbClr r="0" g="0" b="0"/>
+      </a:fillRef>
+      <a:effectRef idx="0">
+        <a:scrgbClr r="0" g="0" b="0"/>
+      </a:effectRef>
+      <a:fontRef idx="minor">
+        <a:schemeClr val="lt1"/>
+      </a:fontRef>
+    </dgm:style>
+  </dgm:styleLbl>
+  <dgm:styleLbl name="sibTrans1D1">
+    <dgm:scene3d>
+      <a:camera prst="orthographicFront"/>
+      <a:lightRig rig="threePt" dir="t"/>
+    </dgm:scene3d>
+    <dgm:sp3d/>
+    <dgm:txPr/>
+    <dgm:style>
+      <a:lnRef idx="1">
+        <a:scrgbClr r="0" g="0" b="0"/>
+      </a:lnRef>
+      <a:fillRef idx="0">
+        <a:scrgbClr r="0" g="0" b="0"/>
+      </a:fillRef>
+      <a:effectRef idx="0">
+        <a:scrgbClr r="0" g="0" b="0"/>
+      </a:effectRef>
+      <a:fontRef idx="minor"/>
+    </dgm:style>
+  </dgm:styleLbl>
+  <dgm:styleLbl name="callout">
+    <dgm:scene3d>
+      <a:camera prst="orthographicFront"/>
+      <a:lightRig rig="threePt" dir="t"/>
+    </dgm:scene3d>
+    <dgm:sp3d/>
+    <dgm:txPr/>
+    <dgm:style>
+      <a:lnRef idx="2">
+        <a:scrgbClr r="0" g="0" b="0"/>
+      </a:lnRef>
+      <a:fillRef idx="1">
+        <a:scrgbClr r="0" g="0" b="0"/>
+      </a:fillRef>
+      <a:effectRef idx="0">
+        <a:scrgbClr r="0" g="0" b="0"/>
+      </a:effectRef>
+      <a:fontRef idx="minor"/>
+    </dgm:style>
+  </dgm:styleLbl>
+  <dgm:styleLbl name="asst0">
+    <dgm:scene3d>
+      <a:camera prst="orthographicFront"/>
+      <a:lightRig rig="threePt" dir="t"/>
+    </dgm:scene3d>
+    <dgm:sp3d/>
+    <dgm:txPr/>
+    <dgm:style>
+      <a:lnRef idx="2">
+        <a:scrgbClr r="0" g="0" b="0"/>
+      </a:lnRef>
+      <a:fillRef idx="1">
+        <a:scrgbClr r="0" g="0" b="0"/>
+      </a:fillRef>
+      <a:effectRef idx="0">
+        <a:scrgbClr r="0" g="0" b="0"/>
+      </a:effectRef>
+      <a:fontRef idx="minor">
+        <a:schemeClr val="lt1"/>
+      </a:fontRef>
+    </dgm:style>
+  </dgm:styleLbl>
+  <dgm:styleLbl name="asst1">
+    <dgm:scene3d>
+      <a:camera prst="orthographicFront"/>
+      <a:lightRig rig="threePt" dir="t"/>
+    </dgm:scene3d>
+    <dgm:sp3d/>
+    <dgm:txPr/>
+    <dgm:style>
+      <a:lnRef idx="2">
+        <a:scrgbClr r="0" g="0" b="0"/>
+      </a:lnRef>
+      <a:fillRef idx="1">
+        <a:scrgbClr r="0" g="0" b="0"/>
+      </a:fillRef>
+      <a:effectRef idx="0">
+        <a:scrgbClr r="0" g="0" b="0"/>
+      </a:effectRef>
+      <a:fontRef idx="minor">
+        <a:schemeClr val="lt1"/>
+      </a:fontRef>
+    </dgm:style>
+  </dgm:styleLbl>
+  <dgm:styleLbl name="asst2">
+    <dgm:scene3d>
+      <a:camera prst="orthographicFront"/>
+      <a:lightRig rig="threePt" dir="t"/>
+    </dgm:scene3d>
+    <dgm:sp3d/>
+    <dgm:txPr/>
+    <dgm:style>
+      <a:lnRef idx="2">
+        <a:scrgbClr r="0" g="0" b="0"/>
+      </a:lnRef>
+      <a:fillRef idx="1">
+        <a:scrgbClr r="0" g="0" b="0"/>
+      </a:fillRef>
+      <a:effectRef idx="0">
+        <a:scrgbClr r="0" g="0" b="0"/>
+      </a:effectRef>
+      <a:fontRef idx="minor">
+        <a:schemeClr val="lt1"/>
+      </a:fontRef>
+    </dgm:style>
+  </dgm:styleLbl>
+  <dgm:styleLbl name="asst3">
+    <dgm:scene3d>
+      <a:camera prst="orthographicFront"/>
+      <a:lightRig rig="threePt" dir="t"/>
+    </dgm:scene3d>
+    <dgm:sp3d/>
+    <dgm:txPr/>
+    <dgm:style>
+      <a:lnRef idx="2">
+        <a:scrgbClr r="0" g="0" b="0"/>
+      </a:lnRef>
+      <a:fillRef idx="1">
+        <a:scrgbClr r="0" g="0" b="0"/>
+      </a:fillRef>
+      <a:effectRef idx="0">
+        <a:scrgbClr r="0" g="0" b="0"/>
+      </a:effectRef>
+      <a:fontRef idx="minor">
+        <a:schemeClr val="lt1"/>
+      </a:fontRef>
+    </dgm:style>
+  </dgm:styleLbl>
+  <dgm:styleLbl name="asst4">
+    <dgm:scene3d>
+      <a:camera prst="orthographicFront"/>
+      <a:lightRig rig="threePt" dir="t"/>
+    </dgm:scene3d>
+    <dgm:sp3d/>
+    <dgm:txPr/>
+    <dgm:style>
+      <a:lnRef idx="2">
+        <a:scrgbClr r="0" g="0" b="0"/>
+      </a:lnRef>
+      <a:fillRef idx="1">
+        <a:scrgbClr r="0" g="0" b="0"/>
+      </a:fillRef>
+      <a:effectRef idx="0">
+        <a:scrgbClr r="0" g="0" b="0"/>
+      </a:effectRef>
+      <a:fontRef idx="minor">
+        <a:schemeClr val="lt1"/>
+      </a:fontRef>
+    </dgm:style>
+  </dgm:styleLbl>
+  <dgm:styleLbl name="parChTrans2D1">
+    <dgm:scene3d>
+      <a:camera prst="orthographicFront"/>
+      <a:lightRig rig="threePt" dir="t"/>
+    </dgm:scene3d>
+    <dgm:sp3d/>
+    <dgm:txPr/>
+    <dgm:style>
+      <a:lnRef idx="2">
+        <a:scrgbClr r="0" g="0" b="0"/>
+      </a:lnRef>
+      <a:fillRef idx="1">
+        <a:scrgbClr r="0" g="0" b="0"/>
+      </a:fillRef>
+      <a:effectRef idx="0">
+        <a:scrgbClr r="0" g="0" b="0"/>
+      </a:effectRef>
+      <a:fontRef idx="minor">
+        <a:schemeClr val="lt1"/>
+      </a:fontRef>
+    </dgm:style>
+  </dgm:styleLbl>
+  <dgm:styleLbl name="parChTrans2D2">
+    <dgm:scene3d>
+      <a:camera prst="orthographicFront"/>
+      <a:lightRig rig="threePt" dir="t"/>
+    </dgm:scene3d>
+    <dgm:sp3d/>
+    <dgm:txPr/>
+    <dgm:style>
+      <a:lnRef idx="2">
+        <a:scrgbClr r="0" g="0" b="0"/>
+      </a:lnRef>
+      <a:fillRef idx="1">
+        <a:scrgbClr r="0" g="0" b="0"/>
+      </a:fillRef>
+      <a:effectRef idx="0">
+        <a:scrgbClr r="0" g="0" b="0"/>
+      </a:effectRef>
+      <a:fontRef idx="minor">
+        <a:schemeClr val="lt1"/>
+      </a:fontRef>
+    </dgm:style>
+  </dgm:styleLbl>
+  <dgm:styleLbl name="parChTrans2D3">
+    <dgm:scene3d>
+      <a:camera prst="orthographicFront"/>
+      <a:lightRig rig="threePt" dir="t"/>
+    </dgm:scene3d>
+    <dgm:sp3d/>
+    <dgm:txPr/>
+    <dgm:style>
+      <a:lnRef idx="2">
+        <a:scrgbClr r="0" g="0" b="0"/>
+      </a:lnRef>
+      <a:fillRef idx="1">
+        <a:scrgbClr r="0" g="0" b="0"/>
+      </a:fillRef>
+      <a:effectRef idx="0">
+        <a:scrgbClr r="0" g="0" b="0"/>
+      </a:effectRef>
+      <a:fontRef idx="minor">
+        <a:schemeClr val="lt1"/>
+      </a:fontRef>
+    </dgm:style>
+  </dgm:styleLbl>
+  <dgm:styleLbl name="parChTrans2D4">
+    <dgm:scene3d>
+      <a:camera prst="orthographicFront"/>
+      <a:lightRig rig="threePt" dir="t"/>
+    </dgm:scene3d>
+    <dgm:sp3d/>
+    <dgm:txPr/>
+    <dgm:style>
+      <a:lnRef idx="2">
+        <a:scrgbClr r="0" g="0" b="0"/>
+      </a:lnRef>
+      <a:fillRef idx="1">
+        <a:scrgbClr r="0" g="0" b="0"/>
+      </a:fillRef>
+      <a:effectRef idx="0">
+        <a:scrgbClr r="0" g="0" b="0"/>
+      </a:effectRef>
+      <a:fontRef idx="minor">
+        <a:schemeClr val="lt1"/>
+      </a:fontRef>
+    </dgm:style>
+  </dgm:styleLbl>
+  <dgm:styleLbl name="parChTrans1D1">
+    <dgm:scene3d>
+      <a:camera prst="orthographicFront"/>
+      <a:lightRig rig="threePt" dir="t"/>
+    </dgm:scene3d>
+    <dgm:sp3d/>
+    <dgm:txPr/>
+    <dgm:style>
+      <a:lnRef idx="2">
+        <a:scrgbClr r="0" g="0" b="0"/>
+      </a:lnRef>
+      <a:fillRef idx="0">
+        <a:scrgbClr r="0" g="0" b="0"/>
+      </a:fillRef>
+      <a:effectRef idx="0">
+        <a:scrgbClr r="0" g="0" b="0"/>
+      </a:effectRef>
+      <a:fontRef idx="minor"/>
+    </dgm:style>
+  </dgm:styleLbl>
+  <dgm:styleLbl name="parChTrans1D2">
+    <dgm:scene3d>
+      <a:camera prst="orthographicFront"/>
+      <a:lightRig rig="threePt" dir="t"/>
+    </dgm:scene3d>
+    <dgm:sp3d/>
+    <dgm:txPr/>
+    <dgm:style>
+      <a:lnRef idx="2">
+        <a:scrgbClr r="0" g="0" b="0"/>
+      </a:lnRef>
+      <a:fillRef idx="0">
+        <a:scrgbClr r="0" g="0" b="0"/>
+      </a:fillRef>
+      <a:effectRef idx="0">
+        <a:scrgbClr r="0" g="0" b="0"/>
+      </a:effectRef>
+      <a:fontRef idx="minor"/>
+    </dgm:style>
+  </dgm:styleLbl>
+  <dgm:styleLbl name="parChTrans1D3">
+    <dgm:scene3d>
+      <a:camera prst="orthographicFront"/>
+      <a:lightRig rig="threePt" dir="t"/>
+    </dgm:scene3d>
+    <dgm:sp3d/>
+    <dgm:txPr/>
+    <dgm:style>
+      <a:lnRef idx="2">
+        <a:scrgbClr r="0" g="0" b="0"/>
+      </a:lnRef>
+      <a:fillRef idx="0">
+        <a:scrgbClr r="0" g="0" b="0"/>
+      </a:fillRef>
+      <a:effectRef idx="0">
+        <a:scrgbClr r="0" g="0" b="0"/>
+      </a:effectRef>
+      <a:fontRef idx="minor"/>
+    </dgm:style>
+  </dgm:styleLbl>
+  <dgm:styleLbl name="parChTrans1D4">
+    <dgm:scene3d>
+      <a:camera prst="orthographicFront"/>
+      <a:lightRig rig="threePt" dir="t"/>
+    </dgm:scene3d>
+    <dgm:sp3d/>
+    <dgm:txPr/>
+    <dgm:style>
+      <a:lnRef idx="2">
+        <a:scrgbClr r="0" g="0" b="0"/>
+      </a:lnRef>
+      <a:fillRef idx="0">
+        <a:scrgbClr r="0" g="0" b="0"/>
+      </a:fillRef>
+      <a:effectRef idx="0">
+        <a:scrgbClr r="0" g="0" b="0"/>
+      </a:effectRef>
+      <a:fontRef idx="minor"/>
+    </dgm:style>
+  </dgm:styleLbl>
+  <dgm:styleLbl name="fgAcc1">
+    <dgm:scene3d>
+      <a:camera prst="orthographicFront"/>
+      <a:lightRig rig="threePt" dir="t"/>
+    </dgm:scene3d>
+    <dgm:sp3d/>
+    <dgm:txPr/>
+    <dgm:style>
+      <a:lnRef idx="2">
+        <a:scrgbClr r="0" g="0" b="0"/>
+      </a:lnRef>
+      <a:fillRef idx="1">
+        <a:scrgbClr r="0" g="0" b="0"/>
+      </a:fillRef>
+      <a:effectRef idx="0">
+        <a:scrgbClr r="0" g="0" b="0"/>
+      </a:effectRef>
+      <a:fontRef idx="minor"/>
+    </dgm:style>
+  </dgm:styleLbl>
+  <dgm:styleLbl name="conFgAcc1">
+    <dgm:scene3d>
+      <a:camera prst="orthographicFront"/>
+      <a:lightRig rig="threePt" dir="t"/>
+    </dgm:scene3d>
+    <dgm:sp3d/>
+    <dgm:txPr/>
+    <dgm:style>
+      <a:lnRef idx="2">
+        <a:scrgbClr r="0" g="0" b="0"/>
+      </a:lnRef>
+      <a:fillRef idx="1">
+        <a:scrgbClr r="0" g="0" b="0"/>
+      </a:fillRef>
+      <a:effectRef idx="0">
+        <a:scrgbClr r="0" g="0" b="0"/>
+      </a:effectRef>
+      <a:fontRef idx="minor"/>
+    </dgm:style>
+  </dgm:styleLbl>
+  <dgm:styleLbl name="alignAcc1">
+    <dgm:scene3d>
+      <a:camera prst="orthographicFront"/>
+      <a:lightRig rig="threePt" dir="t"/>
+    </dgm:scene3d>
+    <dgm:sp3d/>
+    <dgm:txPr/>
+    <dgm:style>
+      <a:lnRef idx="2">
+        <a:scrgbClr r="0" g="0" b="0"/>
+      </a:lnRef>
+      <a:fillRef idx="1">
+        <a:scrgbClr r="0" g="0" b="0"/>
+      </a:fillRef>
+      <a:effectRef idx="0">
+        <a:scrgbClr r="0" g="0" b="0"/>
+      </a:effectRef>
+      <a:fontRef idx="minor"/>
+    </dgm:style>
+  </dgm:styleLbl>
+  <dgm:styleLbl name="trAlignAcc1">
+    <dgm:scene3d>
+      <a:camera prst="orthographicFront"/>
+      <a:lightRig rig="threePt" dir="t"/>
+    </dgm:scene3d>
+    <dgm:sp3d/>
+    <dgm:txPr/>
+    <dgm:style>
+      <a:lnRef idx="1">
+        <a:scrgbClr r="0" g="0" b="0"/>
+      </a:lnRef>
+      <a:fillRef idx="1">
+        <a:scrgbClr r="0" g="0" b="0"/>
+      </a:fillRef>
+      <a:effectRef idx="0">
+        <a:scrgbClr r="0" g="0" b="0"/>
+      </a:effectRef>
+      <a:fontRef idx="minor"/>
+    </dgm:style>
+  </dgm:styleLbl>
+  <dgm:styleLbl name="bgAcc1">
+    <dgm:scene3d>
+      <a:camera prst="orthographicFront"/>
+      <a:lightRig rig="threePt" dir="t"/>
+    </dgm:scene3d>
+    <dgm:sp3d/>
+    <dgm:txPr/>
+    <dgm:style>
+      <a:lnRef idx="2">
+        <a:scrgbClr r="0" g="0" b="0"/>
+      </a:lnRef>
+      <a:fillRef idx="1">
+        <a:scrgbClr r="0" g="0" b="0"/>
+      </a:fillRef>
+      <a:effectRef idx="0">
+        <a:scrgbClr r="0" g="0" b="0"/>
+      </a:effectRef>
+      <a:fontRef idx="minor"/>
+    </dgm:style>
+  </dgm:styleLbl>
+  <dgm:styleLbl name="solidFgAcc1">
+    <dgm:scene3d>
+      <a:camera prst="orthographicFront"/>
+      <a:lightRig rig="threePt" dir="t"/>
+    </dgm:scene3d>
+    <dgm:sp3d/>
+    <dgm:txPr/>
+    <dgm:style>
+      <a:lnRef idx="2">
+        <a:scrgbClr r="0" g="0" b="0"/>
+      </a:lnRef>
+      <a:fillRef idx="1">
+        <a:scrgbClr r="0" g="0" b="0"/>
+      </a:fillRef>
+      <a:effectRef idx="0">
+        <a:scrgbClr r="0" g="0" b="0"/>
+      </a:effectRef>
+      <a:fontRef idx="minor"/>
+    </dgm:style>
+  </dgm:styleLbl>
+  <dgm:styleLbl name="solidAlignAcc1">
+    <dgm:scene3d>
+      <a:camera prst="orthographicFront"/>
+      <a:lightRig rig="threePt" dir="t"/>
+    </dgm:scene3d>
+    <dgm:sp3d/>
+    <dgm:txPr/>
+    <dgm:style>
+      <a:lnRef idx="2">
+        <a:scrgbClr r="0" g="0" b="0"/>
+      </a:lnRef>
+      <a:fillRef idx="1">
+        <a:scrgbClr r="0" g="0" b="0"/>
+      </a:fillRef>
+      <a:effectRef idx="0">
+        <a:scrgbClr r="0" g="0" b="0"/>
+      </a:effectRef>
+      <a:fontRef idx="minor"/>
+    </dgm:style>
+  </dgm:styleLbl>
+  <dgm:styleLbl name="solidBgAcc1">
+    <dgm:scene3d>
+      <a:camera prst="orthographicFront"/>
+      <a:lightRig rig="threePt" dir="t"/>
+    </dgm:scene3d>
+    <dgm:sp3d/>
+    <dgm:txPr/>
+    <dgm:style>
+      <a:lnRef idx="2">
+        <a:scrgbClr r="0" g="0" b="0"/>
+      </a:lnRef>
+      <a:fillRef idx="1">
+        <a:scrgbClr r="0" g="0" b="0"/>
+      </a:fillRef>
+      <a:effectRef idx="0">
+        <a:scrgbClr r="0" g="0" b="0"/>
+      </a:effectRef>
+      <a:fontRef idx="minor"/>
+    </dgm:style>
+  </dgm:styleLbl>
+  <dgm:styleLbl name="fgAccFollowNode1">
+    <dgm:scene3d>
+      <a:camera prst="orthographicFront"/>
+      <a:lightRig rig="threePt" dir="t"/>
+    </dgm:scene3d>
+    <dgm:sp3d/>
+    <dgm:txPr/>
+    <dgm:style>
+      <a:lnRef idx="2">
+        <a:scrgbClr r="0" g="0" b="0"/>
+      </a:lnRef>
+      <a:fillRef idx="1">
+        <a:scrgbClr r="0" g="0" b="0"/>
+      </a:fillRef>
+      <a:effectRef idx="0">
+        <a:scrgbClr r="0" g="0" b="0"/>
+      </a:effectRef>
+      <a:fontRef idx="minor"/>
+    </dgm:style>
+  </dgm:styleLbl>
+  <dgm:styleLbl name="alignAccFollowNode1">
+    <dgm:scene3d>
+      <a:camera prst="orthographicFront"/>
+      <a:lightRig rig="threePt" dir="t"/>
+    </dgm:scene3d>
+    <dgm:sp3d/>
+    <dgm:txPr/>
+    <dgm:style>
+      <a:lnRef idx="2">
+        <a:scrgbClr r="0" g="0" b="0"/>
+      </a:lnRef>
+      <a:fillRef idx="1">
+        <a:scrgbClr r="0" g="0" b="0"/>
+      </a:fillRef>
+      <a:effectRef idx="0">
+        <a:scrgbClr r="0" g="0" b="0"/>
+      </a:effectRef>
+      <a:fontRef idx="minor"/>
+    </dgm:style>
+  </dgm:styleLbl>
+  <dgm:styleLbl name="bgAccFollowNode1">
+    <dgm:scene3d>
+      <a:camera prst="orthographicFront"/>
+      <a:lightRig rig="threePt" dir="t"/>
+    </dgm:scene3d>
+    <dgm:sp3d/>
+    <dgm:txPr/>
+    <dgm:style>
+      <a:lnRef idx="2">
+        <a:scrgbClr r="0" g="0" b="0"/>
+      </a:lnRef>
+      <a:fillRef idx="1">
+        <a:scrgbClr r="0" g="0" b="0"/>
+      </a:fillRef>
+      <a:effectRef idx="0">
+        <a:scrgbClr r="0" g="0" b="0"/>
+      </a:effectRef>
+      <a:fontRef idx="minor"/>
+    </dgm:style>
+  </dgm:styleLbl>
+  <dgm:styleLbl name="fgAcc0">
+    <dgm:scene3d>
+      <a:camera prst="orthographicFront"/>
+      <a:lightRig rig="threePt" dir="t"/>
+    </dgm:scene3d>
+    <dgm:sp3d/>
+    <dgm:txPr/>
+    <dgm:style>
+      <a:lnRef idx="2">
+        <a:scrgbClr r="0" g="0" b="0"/>
+      </a:lnRef>
+      <a:fillRef idx="1">
+        <a:scrgbClr r="0" g="0" b="0"/>
+      </a:fillRef>
+      <a:effectRef idx="0">
+        <a:scrgbClr r="0" g="0" b="0"/>
+      </a:effectRef>
+      <a:fontRef idx="minor"/>
+    </dgm:style>
+  </dgm:styleLbl>
+  <dgm:styleLbl name="fgAcc2">
+    <dgm:scene3d>
+      <a:camera prst="orthographicFront"/>
+      <a:lightRig rig="threePt" dir="t"/>
+    </dgm:scene3d>
+    <dgm:sp3d/>
+    <dgm:txPr/>
+    <dgm:style>
+      <a:lnRef idx="2">
+        <a:scrgbClr r="0" g="0" b="0"/>
+      </a:lnRef>
+      <a:fillRef idx="1">
+        <a:scrgbClr r="0" g="0" b="0"/>
+      </a:fillRef>
+      <a:effectRef idx="0">
+        <a:scrgbClr r="0" g="0" b="0"/>
+      </a:effectRef>
+      <a:fontRef idx="minor"/>
+    </dgm:style>
+  </dgm:styleLbl>
+  <dgm:styleLbl name="fgAcc3">
+    <dgm:scene3d>
+      <a:camera prst="orthographicFront"/>
+      <a:lightRig rig="threePt" dir="t"/>
+    </dgm:scene3d>
+    <dgm:sp3d/>
+    <dgm:txPr/>
+    <dgm:style>
+      <a:lnRef idx="2">
+        <a:scrgbClr r="0" g="0" b="0"/>
+      </a:lnRef>
+      <a:fillRef idx="1">
+        <a:scrgbClr r="0" g="0" b="0"/>
+      </a:fillRef>
+      <a:effectRef idx="0">
+        <a:scrgbClr r="0" g="0" b="0"/>
+      </a:effectRef>
+      <a:fontRef idx="minor"/>
+    </dgm:style>
+  </dgm:styleLbl>
+  <dgm:styleLbl name="fgAcc4">
+    <dgm:scene3d>
+      <a:camera prst="orthographicFront"/>
+      <a:lightRig rig="threePt" dir="t"/>
+    </dgm:scene3d>
+    <dgm:sp3d/>
+    <dgm:txPr/>
+    <dgm:style>
+      <a:lnRef idx="2">
+        <a:scrgbClr r="0" g="0" b="0"/>
+      </a:lnRef>
+      <a:fillRef idx="1">
+        <a:scrgbClr r="0" g="0" b="0"/>
+      </a:fillRef>
+      <a:effectRef idx="0">
+        <a:scrgbClr r="0" g="0" b="0"/>
+      </a:effectRef>
+      <a:fontRef idx="minor"/>
+    </dgm:style>
+  </dgm:styleLbl>
+  <dgm:styleLbl name="bgShp">
+    <dgm:scene3d>
+      <a:camera prst="orthographicFront"/>
+      <a:lightRig rig="threePt" dir="t"/>
+    </dgm:scene3d>
+    <dgm:sp3d/>
+    <dgm:txPr/>
+    <dgm:style>
+      <a:lnRef idx="0">
+        <a:scrgbClr r="0" g="0" b="0"/>
+      </a:lnRef>
+      <a:fillRef idx="1">
+        <a:scrgbClr r="0" g="0" b="0"/>
+      </a:fillRef>
+      <a:effectRef idx="0">
+        <a:scrgbClr r="0" g="0" b="0"/>
+      </a:effectRef>
+      <a:fontRef idx="minor"/>
+    </dgm:style>
+  </dgm:styleLbl>
+  <dgm:styleLbl name="dkBgShp">
+    <dgm:scene3d>
+      <a:camera prst="orthographicFront"/>
+      <a:lightRig rig="threePt" dir="t"/>
+    </dgm:scene3d>
+    <dgm:sp3d/>
+    <dgm:txPr/>
+    <dgm:style>
+      <a:lnRef idx="0">
+        <a:scrgbClr r="0" g="0" b="0"/>
+      </a:lnRef>
+      <a:fillRef idx="1">
+        <a:scrgbClr r="0" g="0" b="0"/>
+      </a:fillRef>
+      <a:effectRef idx="0">
+        <a:scrgbClr r="0" g="0" b="0"/>
+      </a:effectRef>
+      <a:fontRef idx="minor"/>
+    </dgm:style>
+  </dgm:styleLbl>
+  <dgm:styleLbl name="trBgShp">
+    <dgm:scene3d>
+      <a:camera prst="orthographicFront"/>
+      <a:lightRig rig="threePt" dir="t"/>
+    </dgm:scene3d>
+    <dgm:sp3d/>
+    <dgm:txPr/>
+    <dgm:style>
+      <a:lnRef idx="0">
+        <a:scrgbClr r="0" g="0" b="0"/>
+      </a:lnRef>
+      <a:fillRef idx="1">
+        <a:scrgbClr r="0" g="0" b="0"/>
+      </a:fillRef>
+      <a:effectRef idx="0">
+        <a:scrgbClr r="0" g="0" b="0"/>
+      </a:effectRef>
+      <a:fontRef idx="minor"/>
+    </dgm:style>
+  </dgm:styleLbl>
+  <dgm:styleLbl name="fgShp">
+    <dgm:scene3d>
+      <a:camera prst="orthographicFront"/>
+      <a:lightRig rig="threePt" dir="t"/>
+    </dgm:scene3d>
+    <dgm:sp3d/>
+    <dgm:txPr/>
+    <dgm:style>
+      <a:lnRef idx="2">
+        <a:scrgbClr r="0" g="0" b="0"/>
+      </a:lnRef>
+      <a:fillRef idx="1">
+        <a:scrgbClr r="0" g="0" b="0"/>
+      </a:fillRef>
+      <a:effectRef idx="0">
+        <a:scrgbClr r="0" g="0" b="0"/>
+      </a:effectRef>
+      <a:fontRef idx="minor"/>
+    </dgm:style>
+  </dgm:styleLbl>
+  <dgm:styleLbl name="revTx">
+    <dgm:scene3d>
+      <a:camera prst="orthographicFront"/>
+      <a:lightRig rig="threePt" dir="t"/>
+    </dgm:scene3d>
+    <dgm:sp3d/>
+    <dgm:txPr/>
+    <dgm:style>
+      <a:lnRef idx="0">
+        <a:scrgbClr r="0" g="0" b="0"/>
+      </a:lnRef>
+      <a:fillRef idx="0">
+        <a:scrgbClr r="0" g="0" b="0"/>
+      </a:fillRef>
+      <a:effectRef idx="0">
+        <a:scrgbClr r="0" g="0" b="0"/>
+      </a:effectRef>
+      <a:fontRef idx="minor"/>
+    </dgm:style>
+  </dgm:styleLbl>
+</dgm:styleDef>
+</file>
+
 <file path=word/diagrams/quickStyle2.xml><?xml version="1.0" encoding="utf-8"?>
 <dgm:styleDef xmlns:dgm="http://schemas.openxmlformats.org/drawingml/2006/diagram" xmlns:a="http://schemas.openxmlformats.org/drawingml/2006/main" uniqueId="urn:microsoft.com/office/officeart/2005/8/quickstyle/simple1">
   <dgm:title val=""/>

</xml_diff>

<commit_message>
Edited descriptions of mockups to match other diagrams in the document
</commit_message>
<xml_diff>
--- a/doc/REQUIREMENTS.docx
+++ b/doc/REQUIREMENTS.docx
@@ -1568,7 +1568,7 @@
           </mc:Choice>
           <mc:Fallback>
             <w:pict>
-              <v:shapetype w14:anchorId="77BFAAB5" id="_x0000_t13" coordsize="21600,21600" o:spt="13" adj="16200,5400" path="m@0,l@0@1,0@1,0@2@0@2@0,21600,21600,10800xe">
+              <v:shapetype w14:anchorId="083FB1BB" id="_x0000_t13" coordsize="21600,21600" o:spt="13" adj="16200,5400" path="m@0,l@0@1,0@1,0@2@0@2@0,21600,21600,10800xe">
                 <v:stroke joinstyle="miter"/>
                 <v:formulas>
                   <v:f eqn="val #0"/>
@@ -3504,8 +3504,6 @@
           <w:szCs w:val="28"/>
         </w:rPr>
       </w:pPr>
-      <w:bookmarkStart w:id="0" w:name="_GoBack"/>
-      <w:bookmarkEnd w:id="0"/>
     </w:p>
     <w:p>
       <w:pPr>
@@ -4264,19 +4262,30 @@
       </w:pPr>
       <w:r>
         <w:rPr>
-          <w:sz w:val="28"/>
-          <w:szCs w:val="28"/>
-        </w:rPr>
-        <w:t>Description:</w:t>
+          <w:b/>
+          <w:sz w:val="28"/>
+          <w:szCs w:val="28"/>
+        </w:rPr>
+        <w:t xml:space="preserve">FIG </w:t>
       </w:r>
-    </w:p>
-    <w:p>
-      <w:pPr>
-        <w:rPr>
-          <w:sz w:val="28"/>
-          <w:szCs w:val="28"/>
-        </w:rPr>
-      </w:pPr>
+      <w:proofErr w:type="spellStart"/>
+      <w:r>
+        <w:rPr>
+          <w:b/>
+          <w:sz w:val="28"/>
+          <w:szCs w:val="28"/>
+        </w:rPr>
+        <w:t>x.x</w:t>
+      </w:r>
+      <w:proofErr w:type="spellEnd"/>
+      <w:r>
+        <w:rPr>
+          <w:b/>
+          <w:sz w:val="28"/>
+          <w:szCs w:val="28"/>
+        </w:rPr>
+        <w:t>:</w:t>
+      </w:r>
       <w:r>
         <w:rPr>
           <w:b/>
@@ -4287,10 +4296,35 @@
       </w:r>
       <w:r>
         <w:rPr>
-          <w:sz w:val="28"/>
-          <w:szCs w:val="28"/>
-        </w:rPr>
-        <w:t>This is the Start Screen the user first sees when accessing our Robot Game. He will see three buttons right in the middle which are “Join Game”, “Host Game”, and “Exit Game”.</w:t>
+          <w:i/>
+          <w:sz w:val="28"/>
+          <w:szCs w:val="28"/>
+        </w:rPr>
+        <w:t>The above diagram shows</w:t>
+      </w:r>
+      <w:r>
+        <w:rPr>
+          <w:i/>
+          <w:sz w:val="28"/>
+          <w:szCs w:val="28"/>
+        </w:rPr>
+        <w:t xml:space="preserve"> the Start Screen the user first sees w</w:t>
+      </w:r>
+      <w:r>
+        <w:rPr>
+          <w:i/>
+          <w:sz w:val="28"/>
+          <w:szCs w:val="28"/>
+        </w:rPr>
+        <w:t>hen accessing our Robot Game. They</w:t>
+      </w:r>
+      <w:r>
+        <w:rPr>
+          <w:i/>
+          <w:sz w:val="28"/>
+          <w:szCs w:val="28"/>
+        </w:rPr>
+        <w:t xml:space="preserve"> will see three buttons right in the middle which are “Join Game”, “Host Game”, and “Exit Game”.</w:t>
       </w:r>
     </w:p>
     <w:p>
@@ -4403,52 +4437,88 @@
       </w:pPr>
       <w:r>
         <w:rPr>
-          <w:sz w:val="28"/>
-          <w:szCs w:val="28"/>
-        </w:rPr>
-        <w:t>Description:</w:t>
-      </w:r>
-    </w:p>
-    <w:p>
-      <w:pPr>
-        <w:rPr>
-          <w:sz w:val="28"/>
-          <w:szCs w:val="28"/>
-        </w:rPr>
-      </w:pPr>
-      <w:r>
-        <w:rPr>
-          <w:sz w:val="28"/>
-          <w:szCs w:val="28"/>
-        </w:rPr>
-        <w:tab/>
-        <w:t>This is what the user sees when “Host Game” is selected</w:t>
-      </w:r>
-      <w:r>
-        <w:rPr>
-          <w:sz w:val="28"/>
-          <w:szCs w:val="28"/>
-        </w:rPr>
-        <w:t xml:space="preserve">. </w:t>
+          <w:b/>
+          <w:sz w:val="28"/>
+          <w:szCs w:val="28"/>
+        </w:rPr>
+        <w:t xml:space="preserve">FIG </w:t>
       </w:r>
       <w:proofErr w:type="spellStart"/>
       <w:r>
         <w:rPr>
-          <w:sz w:val="28"/>
-          <w:szCs w:val="28"/>
-        </w:rPr>
-        <w:t>He/She</w:t>
+          <w:b/>
+          <w:sz w:val="28"/>
+          <w:szCs w:val="28"/>
+        </w:rPr>
+        <w:t>x.x</w:t>
       </w:r>
       <w:proofErr w:type="spellEnd"/>
       <w:r>
         <w:rPr>
-          <w:sz w:val="28"/>
-          <w:szCs w:val="28"/>
-        </w:rPr>
-        <w:t xml:space="preserve"> will be required to input a Game Name in the text box which and </w:t>
+          <w:b/>
+          <w:sz w:val="28"/>
+          <w:szCs w:val="28"/>
+        </w:rPr>
+        <w:t>:</w:t>
       </w:r>
       <w:r>
         <w:rPr>
+          <w:sz w:val="28"/>
+          <w:szCs w:val="28"/>
+        </w:rPr>
+        <w:tab/>
+      </w:r>
+      <w:r>
+        <w:rPr>
+          <w:i/>
+          <w:sz w:val="28"/>
+          <w:szCs w:val="28"/>
+        </w:rPr>
+        <w:t>The above figure shows</w:t>
+      </w:r>
+      <w:r>
+        <w:rPr>
+          <w:i/>
+          <w:sz w:val="28"/>
+          <w:szCs w:val="28"/>
+        </w:rPr>
+        <w:t xml:space="preserve"> what the user sees when “Host Game” is selected</w:t>
+      </w:r>
+      <w:r>
+        <w:rPr>
+          <w:i/>
+          <w:sz w:val="28"/>
+          <w:szCs w:val="28"/>
+        </w:rPr>
+        <w:t>. The user</w:t>
+      </w:r>
+      <w:r>
+        <w:rPr>
+          <w:i/>
+          <w:sz w:val="28"/>
+          <w:szCs w:val="28"/>
+        </w:rPr>
+        <w:t xml:space="preserve"> will be required to input a</w:t>
+      </w:r>
+      <w:r>
+        <w:rPr>
+          <w:i/>
+          <w:sz w:val="28"/>
+          <w:szCs w:val="28"/>
+        </w:rPr>
+        <w:t xml:space="preserve"> Game Name in the text box</w:t>
+      </w:r>
+      <w:r>
+        <w:rPr>
+          <w:i/>
+          <w:sz w:val="28"/>
+          <w:szCs w:val="28"/>
+        </w:rPr>
+        <w:t xml:space="preserve"> and </w:t>
+      </w:r>
+      <w:r>
+        <w:rPr>
+          <w:i/>
           <w:sz w:val="28"/>
           <w:szCs w:val="28"/>
         </w:rPr>
@@ -4497,7 +4567,6 @@
           <w:szCs w:val="28"/>
           <w:lang w:eastAsia="en-CA"/>
         </w:rPr>
-        <w:lastRenderedPageBreak/>
         <w:drawing>
           <wp:inline distT="0" distB="0" distL="0" distR="0" wp14:anchorId="7E26B41B" wp14:editId="7147761D">
             <wp:extent cx="5937885" cy="3183255"/>
@@ -4555,13 +4624,6 @@
           <w:szCs w:val="28"/>
         </w:rPr>
       </w:pPr>
-      <w:r>
-        <w:rPr>
-          <w:sz w:val="28"/>
-          <w:szCs w:val="28"/>
-        </w:rPr>
-        <w:t>Description:</w:t>
-      </w:r>
     </w:p>
     <w:p>
       <w:pPr>
@@ -4572,21 +4634,80 @@
       </w:pPr>
       <w:r>
         <w:rPr>
-          <w:sz w:val="28"/>
-          <w:szCs w:val="28"/>
-        </w:rPr>
-        <w:tab/>
-        <w:t xml:space="preserve">This is the current board as seen by the blue player. White </w:t>
+          <w:b/>
+          <w:sz w:val="28"/>
+          <w:szCs w:val="28"/>
+        </w:rPr>
+        <w:t xml:space="preserve">FIG </w:t>
+      </w:r>
+      <w:proofErr w:type="spellStart"/>
+      <w:r>
+        <w:rPr>
+          <w:b/>
+          <w:sz w:val="28"/>
+          <w:szCs w:val="28"/>
+        </w:rPr>
+        <w:t>x.x</w:t>
+      </w:r>
+      <w:proofErr w:type="spellEnd"/>
+      <w:r>
+        <w:rPr>
+          <w:b/>
+          <w:sz w:val="28"/>
+          <w:szCs w:val="28"/>
+        </w:rPr>
+        <w:t>:</w:t>
       </w:r>
       <w:r>
         <w:rPr>
           <w:sz w:val="28"/>
           <w:szCs w:val="28"/>
         </w:rPr>
-        <w:t>hexes are board spaces that are within range of the blue player and grey spaces are out of vision. UI is show in both sides of the screen with player moves and statuses on the left side and current players on the right side.</w:t>
+        <w:tab/>
       </w:r>
       <w:r>
         <w:rPr>
+          <w:i/>
+          <w:sz w:val="28"/>
+          <w:szCs w:val="28"/>
+        </w:rPr>
+        <w:t>The above diagram shows</w:t>
+      </w:r>
+      <w:r>
+        <w:rPr>
+          <w:i/>
+          <w:sz w:val="28"/>
+          <w:szCs w:val="28"/>
+        </w:rPr>
+        <w:t xml:space="preserve"> the current board as seen by the blue player. White </w:t>
+      </w:r>
+      <w:r>
+        <w:rPr>
+          <w:i/>
+          <w:sz w:val="28"/>
+          <w:szCs w:val="28"/>
+        </w:rPr>
+        <w:t>hexes are board spaces that are within range of the blue player and grey spaces are out of vision. UI is show</w:t>
+      </w:r>
+      <w:r>
+        <w:rPr>
+          <w:i/>
+          <w:sz w:val="28"/>
+          <w:szCs w:val="28"/>
+        </w:rPr>
+        <w:t>n o</w:t>
+      </w:r>
+      <w:r>
+        <w:rPr>
+          <w:i/>
+          <w:sz w:val="28"/>
+          <w:szCs w:val="28"/>
+        </w:rPr>
+        <w:t>n both sides of the screen with player moves and statuses on the left side and current players on the right side.</w:t>
+      </w:r>
+      <w:r>
+        <w:rPr>
+          <w:i/>
           <w:sz w:val="28"/>
           <w:szCs w:val="28"/>
         </w:rPr>
@@ -4594,6 +4715,7 @@
       </w:r>
       <w:r>
         <w:rPr>
+          <w:i/>
           <w:sz w:val="28"/>
           <w:szCs w:val="28"/>
         </w:rPr>
@@ -4601,13 +4723,87 @@
       </w:r>
       <w:r>
         <w:rPr>
-          <w:sz w:val="28"/>
-          <w:szCs w:val="28"/>
-        </w:rPr>
-        <w:t xml:space="preserve"> as for enemies will be shown as individual pieces if the are solo on a hex and then shown as a number with their corresponding color if there are more than one. In case of more that one enemy player on a square it will be shown as a black Number</w:t>
+          <w:i/>
+          <w:sz w:val="28"/>
+          <w:szCs w:val="28"/>
+        </w:rPr>
+        <w:t>.   E</w:t>
       </w:r>
       <w:r>
         <w:rPr>
+          <w:i/>
+          <w:sz w:val="28"/>
+          <w:szCs w:val="28"/>
+        </w:rPr>
+        <w:t>nemies will be shown as individual pieces if the</w:t>
+      </w:r>
+      <w:r>
+        <w:rPr>
+          <w:i/>
+          <w:sz w:val="28"/>
+          <w:szCs w:val="28"/>
+        </w:rPr>
+        <w:t>y</w:t>
+      </w:r>
+      <w:r>
+        <w:rPr>
+          <w:i/>
+          <w:sz w:val="28"/>
+          <w:szCs w:val="28"/>
+        </w:rPr>
+        <w:t xml:space="preserve"> are solo on a hex</w:t>
+      </w:r>
+      <w:r>
+        <w:rPr>
+          <w:i/>
+          <w:sz w:val="28"/>
+          <w:szCs w:val="28"/>
+        </w:rPr>
+        <w:t>, and</w:t>
+      </w:r>
+      <w:r>
+        <w:rPr>
+          <w:i/>
+          <w:sz w:val="28"/>
+          <w:szCs w:val="28"/>
+        </w:rPr>
+        <w:t xml:space="preserve"> shown as a number with their corresponding color if the</w:t>
+      </w:r>
+      <w:r>
+        <w:rPr>
+          <w:i/>
+          <w:sz w:val="28"/>
+          <w:szCs w:val="28"/>
+        </w:rPr>
+        <w:t>re are more than one. If more than</w:t>
+      </w:r>
+      <w:r>
+        <w:rPr>
+          <w:i/>
+          <w:sz w:val="28"/>
+          <w:szCs w:val="28"/>
+        </w:rPr>
+        <w:t xml:space="preserve"> one enemy player</w:t>
+      </w:r>
+      <w:r>
+        <w:rPr>
+          <w:i/>
+          <w:sz w:val="28"/>
+          <w:szCs w:val="28"/>
+        </w:rPr>
+        <w:t xml:space="preserve"> is</w:t>
+      </w:r>
+      <w:r>
+        <w:rPr>
+          <w:i/>
+          <w:sz w:val="28"/>
+          <w:szCs w:val="28"/>
+        </w:rPr>
+        <w:t xml:space="preserve"> on a square it will be shown as a black Number</w:t>
+      </w:r>
+      <w:r>
+        <w:rPr>
+          <w:i/>
           <w:sz w:val="28"/>
           <w:szCs w:val="28"/>
         </w:rPr>
@@ -4655,7 +4851,6 @@
           <w:szCs w:val="28"/>
           <w:lang w:eastAsia="en-CA"/>
         </w:rPr>
-        <w:lastRenderedPageBreak/>
         <w:drawing>
           <wp:inline distT="0" distB="0" distL="0" distR="0" wp14:anchorId="1C8DB3F7" wp14:editId="2A1A6810">
             <wp:extent cx="5937885" cy="3183255"/>
@@ -4709,16 +4904,44 @@
     <w:p>
       <w:pPr>
         <w:rPr>
+          <w:i/>
           <w:sz w:val="28"/>
           <w:szCs w:val="28"/>
         </w:rPr>
       </w:pPr>
       <w:r>
         <w:rPr>
-          <w:sz w:val="28"/>
-          <w:szCs w:val="28"/>
-        </w:rPr>
-        <w:t>Description:</w:t>
+          <w:b/>
+          <w:sz w:val="28"/>
+          <w:szCs w:val="28"/>
+        </w:rPr>
+        <w:t xml:space="preserve">FIG </w:t>
+      </w:r>
+      <w:proofErr w:type="spellStart"/>
+      <w:r>
+        <w:rPr>
+          <w:b/>
+          <w:sz w:val="28"/>
+          <w:szCs w:val="28"/>
+        </w:rPr>
+        <w:t>x.x</w:t>
+      </w:r>
+      <w:proofErr w:type="spellEnd"/>
+      <w:r>
+        <w:rPr>
+          <w:b/>
+          <w:sz w:val="28"/>
+          <w:szCs w:val="28"/>
+        </w:rPr>
+        <w:t xml:space="preserve">: </w:t>
+      </w:r>
+      <w:r>
+        <w:rPr>
+          <w:i/>
+          <w:sz w:val="28"/>
+          <w:szCs w:val="28"/>
+        </w:rPr>
+        <w:t xml:space="preserve">The above figure shows what the player sees when they choose to inspect a tile.  Once a tile has been chosen, a menu showing the information about the tanks on that tile is shown. </w:t>
       </w:r>
     </w:p>
     <w:p>
@@ -4734,7 +4957,6 @@
           <w:szCs w:val="28"/>
         </w:rPr>
         <w:tab/>
-        <w:t>// TODO</w:t>
       </w:r>
     </w:p>
     <w:p>
@@ -4848,33 +5070,55 @@
     <w:p>
       <w:pPr>
         <w:rPr>
+          <w:i/>
           <w:sz w:val="28"/>
           <w:szCs w:val="28"/>
         </w:rPr>
       </w:pPr>
       <w:r>
         <w:rPr>
-          <w:sz w:val="28"/>
-          <w:szCs w:val="28"/>
-        </w:rPr>
-        <w:t>Description:</w:t>
+          <w:b/>
+          <w:sz w:val="28"/>
+          <w:szCs w:val="28"/>
+        </w:rPr>
+        <w:t xml:space="preserve">FIG </w:t>
       </w:r>
-    </w:p>
-    <w:p>
-      <w:pPr>
-        <w:rPr>
-          <w:sz w:val="28"/>
-          <w:szCs w:val="28"/>
-        </w:rPr>
-      </w:pPr>
+      <w:proofErr w:type="spellStart"/>
       <w:r>
         <w:rPr>
-          <w:sz w:val="28"/>
-          <w:szCs w:val="28"/>
-        </w:rPr>
-        <w:tab/>
-        <w:t>//TODO</w:t>
+          <w:b/>
+          <w:sz w:val="28"/>
+          <w:szCs w:val="28"/>
+        </w:rPr>
+        <w:t>x.x</w:t>
       </w:r>
+      <w:proofErr w:type="spellEnd"/>
+      <w:r>
+        <w:rPr>
+          <w:b/>
+          <w:sz w:val="28"/>
+          <w:szCs w:val="28"/>
+        </w:rPr>
+        <w:t xml:space="preserve">: </w:t>
+      </w:r>
+      <w:r>
+        <w:rPr>
+          <w:i/>
+          <w:sz w:val="28"/>
+          <w:szCs w:val="28"/>
+        </w:rPr>
+        <w:t xml:space="preserve">The figure above shows what the user sees when in the lobby screen.  </w:t>
+      </w:r>
+      <w:r>
+        <w:rPr>
+          <w:i/>
+          <w:sz w:val="28"/>
+          <w:szCs w:val="28"/>
+        </w:rPr>
+        <w:t>They are able to choose to be an observer or a player.  They may also determine the number of AI players are to be in the match.  When the begin game button is selected, the match is begun.</w:t>
+      </w:r>
+      <w:bookmarkStart w:id="0" w:name="_GoBack"/>
+      <w:bookmarkEnd w:id="0"/>
     </w:p>
     <w:p>
       <w:pPr>

</xml_diff>

<commit_message>
Modified Create/Join game scenarios, removed Game Screen Host as extraneous
</commit_message>
<xml_diff>
--- a/doc/REQUIREMENTS.docx
+++ b/doc/REQUIREMENTS.docx
@@ -588,7 +588,7 @@
           <w:szCs w:val="28"/>
           <w:rtl w:val="0"/>
         </w:rPr>
-        <w:t xml:space="preserve">When the user has chosen to create a game from the menu, they are presented with option regarding the number of human and non-human players are to be part of the match.  A new game is initiated and the user becomes a player in the system.  Should the player decide to cancel, they are sent back to the main menu.</w:t>
+        <w:t xml:space="preserve">When the user has chosen to create a game from the menu, they entered into a lobby, where they can choose how many computers players will participate while users connect. Once they have the required number of players, they may initiate a new game and the user becomes a player in the system.  Should the player decide to cancel, they are sent back to the main menu.</w:t>
       </w:r>
     </w:p>
     <w:p>
@@ -709,9 +709,9 @@
           <mc:Choice Requires="wpg">
             <w:drawing>
               <wp:inline distB="0" distT="0" distL="0" distR="0">
-                <wp:extent cx="5562600" cy="1549400"/>
+                <wp:extent cx="5562600" cy="1556769"/>
                 <wp:effectExtent b="0" l="0" r="0" t="0"/>
-                <wp:docPr id="14" name=""/>
+                <wp:docPr id="13" name=""/>
                 <a:graphic>
                   <a:graphicData uri="http://schemas.microsoft.com/office/word/2010/wordprocessingGroup">
                     <wpg:wgp>
@@ -719,7 +719,7 @@
                       <wpg:grpSpPr>
                         <a:xfrm>
                           <a:off x="0" y="0"/>
-                          <a:ext cx="5562600" cy="1549400"/>
+                          <a:ext cx="5562600" cy="1556769"/>
                           <a:chOff x="0" y="0"/>
                           <a:chExt cx="5572650" cy="1552750"/>
                         </a:xfrm>
@@ -766,7 +766,7 @@
                         </wps:wsp>
                         <wps:wsp>
                           <wps:cNvSpPr/>
-                          <wps:cNvPr id="90" name="Shape 90"/>
+                          <wps:cNvPr id="82" name="Shape 82"/>
                           <wps:spPr>
                             <a:xfrm>
                               <a:off x="2720" y="274219"/>
@@ -806,7 +806,7 @@
                         </wps:wsp>
                         <wps:wsp>
                           <wps:cNvSpPr txBox="1"/>
-                          <wps:cNvPr id="91" name="Shape 91"/>
+                          <wps:cNvPr id="83" name="Shape 83"/>
                           <wps:spPr>
                             <a:xfrm>
                               <a:off x="27426" y="298926"/>
@@ -849,7 +849,7 @@
                         </wps:wsp>
                         <wps:wsp>
                           <wps:cNvSpPr/>
-                          <wps:cNvPr id="92" name="Shape 92"/>
+                          <wps:cNvPr id="84" name="Shape 84"/>
                           <wps:spPr>
                             <a:xfrm>
                               <a:off x="930591" y="671781"/>
@@ -884,7 +884,7 @@
                         </wps:wsp>
                         <wps:wsp>
                           <wps:cNvSpPr txBox="1"/>
-                          <wps:cNvPr id="93" name="Shape 93"/>
+                          <wps:cNvPr id="85" name="Shape 85"/>
                           <wps:spPr>
                             <a:xfrm>
                               <a:off x="930591" y="713618"/>
@@ -914,7 +914,7 @@
                         </wps:wsp>
                         <wps:wsp>
                           <wps:cNvSpPr/>
-                          <wps:cNvPr id="94" name="Shape 94"/>
+                          <wps:cNvPr id="86" name="Shape 86"/>
                           <wps:spPr>
                             <a:xfrm>
                               <a:off x="1183645" y="274219"/>
@@ -954,7 +954,7 @@
                         </wps:wsp>
                         <wps:wsp>
                           <wps:cNvSpPr txBox="1"/>
-                          <wps:cNvPr id="95" name="Shape 95"/>
+                          <wps:cNvPr id="87" name="Shape 87"/>
                           <wps:spPr>
                             <a:xfrm>
                               <a:off x="1208351" y="298926"/>
@@ -988,7 +988,7 @@
                                     <w:sz w:val="14"/>
                                     <w:vertAlign w:val="baseline"/>
                                   </w:rPr>
-                                  <w:t xml:space="preserve">2. The user is presented with a menu allowing them to determine the number of human and non-human players that will participate in the game</w:t>
+                                  <w:t xml:space="preserve">2.The user enters a lobby where they can choose the number of computer players as users connect</w:t>
                                 </w:r>
                               </w:p>
                             </w:txbxContent>
@@ -997,7 +997,7 @@
                         </wps:wsp>
                         <wps:wsp>
                           <wps:cNvSpPr/>
-                          <wps:cNvPr id="96" name="Shape 96"/>
+                          <wps:cNvPr id="88" name="Shape 88"/>
                           <wps:spPr>
                             <a:xfrm>
                               <a:off x="2111516" y="671781"/>
@@ -1032,7 +1032,7 @@
                         </wps:wsp>
                         <wps:wsp>
                           <wps:cNvSpPr txBox="1"/>
-                          <wps:cNvPr id="97" name="Shape 97"/>
+                          <wps:cNvPr id="89" name="Shape 89"/>
                           <wps:spPr>
                             <a:xfrm>
                               <a:off x="2111516" y="713618"/>
@@ -1062,7 +1062,7 @@
                         </wps:wsp>
                         <wps:wsp>
                           <wps:cNvSpPr/>
-                          <wps:cNvPr id="98" name="Shape 98"/>
+                          <wps:cNvPr id="90" name="Shape 90"/>
                           <wps:spPr>
                             <a:xfrm>
                               <a:off x="2364572" y="274219"/>
@@ -1102,7 +1102,7 @@
                         </wps:wsp>
                         <wps:wsp>
                           <wps:cNvSpPr txBox="1"/>
-                          <wps:cNvPr id="99" name="Shape 99"/>
+                          <wps:cNvPr id="91" name="Shape 91"/>
                           <wps:spPr>
                             <a:xfrm>
                               <a:off x="2389277" y="298926"/>
@@ -1136,7 +1136,7 @@
                                     <w:sz w:val="14"/>
                                     <w:vertAlign w:val="baseline"/>
                                   </w:rPr>
-                                  <w:t xml:space="preserve">3. The user chooses a combination of human and non-human players.</w:t>
+                                  <w:t xml:space="preserve">3. Once a valid number of players are present the user may initiate the game</w:t>
                                 </w:r>
                               </w:p>
                             </w:txbxContent>
@@ -1145,7 +1145,7 @@
                         </wps:wsp>
                         <wps:wsp>
                           <wps:cNvSpPr/>
-                          <wps:cNvPr id="100" name="Shape 100"/>
+                          <wps:cNvPr id="92" name="Shape 92"/>
                           <wps:spPr>
                             <a:xfrm>
                               <a:off x="3292442" y="671781"/>
@@ -1180,7 +1180,7 @@
                         </wps:wsp>
                         <wps:wsp>
                           <wps:cNvSpPr txBox="1"/>
-                          <wps:cNvPr id="101" name="Shape 101"/>
+                          <wps:cNvPr id="93" name="Shape 93"/>
                           <wps:spPr>
                             <a:xfrm>
                               <a:off x="3292442" y="713618"/>
@@ -1210,7 +1210,7 @@
                         </wps:wsp>
                         <wps:wsp>
                           <wps:cNvSpPr/>
-                          <wps:cNvPr id="102" name="Shape 102"/>
+                          <wps:cNvPr id="94" name="Shape 94"/>
                           <wps:spPr>
                             <a:xfrm>
                               <a:off x="3545498" y="274219"/>
@@ -1250,7 +1250,7 @@
                         </wps:wsp>
                         <wps:wsp>
                           <wps:cNvSpPr txBox="1"/>
-                          <wps:cNvPr id="103" name="Shape 103"/>
+                          <wps:cNvPr id="95" name="Shape 95"/>
                           <wps:spPr>
                             <a:xfrm>
                               <a:off x="3570203" y="298926"/>
@@ -1293,7 +1293,7 @@
                         </wps:wsp>
                         <wps:wsp>
                           <wps:cNvSpPr/>
-                          <wps:cNvPr id="104" name="Shape 104"/>
+                          <wps:cNvPr id="96" name="Shape 96"/>
                           <wps:spPr>
                             <a:xfrm>
                               <a:off x="4473367" y="671781"/>
@@ -1328,7 +1328,7 @@
                         </wps:wsp>
                         <wps:wsp>
                           <wps:cNvSpPr txBox="1"/>
-                          <wps:cNvPr id="105" name="Shape 105"/>
+                          <wps:cNvPr id="97" name="Shape 97"/>
                           <wps:spPr>
                             <a:xfrm>
                               <a:off x="4473367" y="713618"/>
@@ -1358,7 +1358,7 @@
                         </wps:wsp>
                         <wps:wsp>
                           <wps:cNvSpPr/>
-                          <wps:cNvPr id="106" name="Shape 106"/>
+                          <wps:cNvPr id="98" name="Shape 98"/>
                           <wps:spPr>
                             <a:xfrm>
                               <a:off x="4726423" y="274219"/>
@@ -1398,7 +1398,7 @@
                         </wps:wsp>
                         <wps:wsp>
                           <wps:cNvSpPr txBox="1"/>
-                          <wps:cNvPr id="107" name="Shape 107"/>
+                          <wps:cNvPr id="99" name="Shape 99"/>
                           <wps:spPr>
                             <a:xfrm>
                               <a:off x="4751130" y="298926"/>
@@ -1449,14 +1449,14 @@
           <mc:Fallback>
             <w:drawing>
               <wp:inline distB="0" distT="0" distL="0" distR="0">
-                <wp:extent cx="5562600" cy="1549400"/>
+                <wp:extent cx="5562600" cy="1556769"/>
                 <wp:effectExtent b="0" l="0" r="0" t="0"/>
-                <wp:docPr id="14" name="image27.png"/>
+                <wp:docPr id="13" name="image25.png"/>
                 <a:graphic>
                   <a:graphicData uri="http://schemas.openxmlformats.org/drawingml/2006/picture">
                     <pic:pic>
                       <pic:nvPicPr>
-                        <pic:cNvPr id="0" name="image27.png"/>
+                        <pic:cNvPr id="0" name="image25.png"/>
                         <pic:cNvPicPr preferRelativeResize="0"/>
                       </pic:nvPicPr>
                       <pic:blipFill>
@@ -1469,7 +1469,7 @@
                       <pic:spPr>
                         <a:xfrm>
                           <a:off x="0" y="0"/>
-                          <a:ext cx="5562600" cy="1549400"/>
+                          <a:ext cx="5562600" cy="1556769"/>
                         </a:xfrm>
                         <a:prstGeom prst="rect"/>
                         <a:ln/>
@@ -1517,7 +1517,7 @@
           <w:szCs w:val="28"/>
           <w:rtl w:val="0"/>
         </w:rPr>
-        <w:t xml:space="preserve">The above figure shows the sequence of events taken by a user who has chosen to create a new game.  Note that at any time, should the player decide to cancel this action, they are sent back to the main meu screen.</w:t>
+        <w:t xml:space="preserve">The above figure shows the sequence of events taken by a user who has chosen to create a new game.  Note that at any time, should the player decide to cancel this action, they are sent back to the main menu screen.</w:t>
       </w:r>
       <w:r>
         <w:rPr>
@@ -1560,7 +1560,7 @@
           <w:szCs w:val="28"/>
           <w:rtl w:val="0"/>
         </w:rPr>
-        <w:t xml:space="preserve">The user may also choose to join a game as a player.  In this scenario, the user choses the “Join Game” option from the menu screen.  The user is then prompted to enter a form of match identification for the match they would like to join.  If the user has a valid network connection, they are prompted to choose to be a player or an observer.  connected to the match as a player.</w:t>
+        <w:t xml:space="preserve">The user may also choose to join a game lobby.  In this scenario, the user chooses the “Join Game” option from the menu screen.  The user is then prompted to enter a form of match identification for the match they would like to join.  If the user has a valid network connection, they enter the lobby as an observer.</w:t>
       </w:r>
     </w:p>
     <w:p>
@@ -1596,23 +1596,6 @@
     </w:p>
     <w:p>
       <w:pPr>
-        <w:contextualSpacing w:val="0"/>
-      </w:pPr>
-      <w:r>
-        <w:rPr>
-          <w:sz w:val="28"/>
-          <w:szCs w:val="28"/>
-          <w:rtl w:val="0"/>
-        </w:rPr>
-        <w:tab/>
-        <w:tab/>
-        <w:tab/>
-        <w:tab/>
-        <w:t xml:space="preserve">-There must be an empty player slot in the game</w:t>
-      </w:r>
-    </w:p>
-    <w:p>
-      <w:pPr>
         <w:ind w:left="2880" w:firstLine="0"/>
         <w:contextualSpacing w:val="0"/>
       </w:pPr>
@@ -1653,7 +1636,7 @@
           <w:szCs w:val="28"/>
           <w:rtl w:val="0"/>
         </w:rPr>
-        <w:t xml:space="preserve">-The user becomes a player</w:t>
+        <w:t xml:space="preserve">-The user becomes an Observer</w:t>
       </w:r>
     </w:p>
     <w:p>
@@ -1724,7 +1707,7 @@
           <w:szCs w:val="28"/>
           <w:rtl w:val="0"/>
         </w:rPr>
-        <w:t xml:space="preserve">The above figure shows the sequence of events when the user chooses to join a match as a player.</w:t>
+        <w:t xml:space="preserve">The above figure shows the sequence of events when the user chooses to enter the lobby.</w:t>
       </w:r>
       <w:r>
         <mc:AlternateContent>
@@ -1738,10 +1721,10 @@
                 <wp:positionV relativeFrom="paragraph">
                   <wp:posOffset>0</wp:posOffset>
                 </wp:positionV>
-                <wp:extent cx="6692900" cy="2552700"/>
+                <wp:extent cx="6692900" cy="2746327"/>
                 <wp:effectExtent b="0" l="0" r="0" t="0"/>
                 <wp:wrapTopAndBottom distB="0" distT="0"/>
-                <wp:docPr id="12" name=""/>
+                <wp:docPr id="11" name=""/>
                 <a:graphic>
                   <a:graphicData uri="http://schemas.microsoft.com/office/word/2010/wordprocessingGroup">
                     <wpg:wgp>
@@ -1749,9 +1732,9 @@
                       <wpg:grpSpPr>
                         <a:xfrm>
                           <a:off x="0" y="0"/>
-                          <a:ext cx="6692900" cy="2552700"/>
+                          <a:ext cx="6692900" cy="2746327"/>
                           <a:chOff x="0" y="0"/>
-                          <a:chExt cx="6702722" cy="2561600"/>
+                          <a:chExt cx="6254289" cy="2561600"/>
                         </a:xfrm>
                       </wpg:grpSpPr>
                       <wpg:grpSp>
@@ -1759,9 +1742,9 @@
                         <wpg:grpSpPr>
                           <a:xfrm>
                             <a:off x="0" y="0"/>
-                            <a:ext cx="6702722" cy="2561600"/>
+                            <a:ext cx="6254289" cy="2561600"/>
                             <a:chOff x="0" y="0"/>
-                            <a:chExt cx="6702722" cy="2561600"/>
+                            <a:chExt cx="6702700" cy="2561600"/>
                           </a:xfrm>
                         </wpg:grpSpPr>
                         <wps:wsp>
@@ -1800,7 +1783,7 @@
                           <wps:spPr>
                             <a:xfrm>
                               <a:off x="0" y="793806"/>
-                              <a:ext cx="837840" cy="973989"/>
+                              <a:ext cx="837900" cy="974100"/>
                             </a:xfrm>
                             <a:prstGeom prst="roundRect">
                               <a:avLst>
@@ -1840,7 +1823,7 @@
                           <wps:spPr>
                             <a:xfrm>
                               <a:off x="24538" y="818345"/>
-                              <a:ext cx="788762" cy="924910"/>
+                              <a:ext cx="788700" cy="924900"/>
                             </a:xfrm>
                             <a:prstGeom prst="rect">
                               <a:avLst/>
@@ -1883,7 +1866,7 @@
                           <wps:spPr>
                             <a:xfrm>
                               <a:off x="921624" y="1176908"/>
-                              <a:ext cx="177622" cy="207784"/>
+                              <a:ext cx="177600" cy="207900"/>
                             </a:xfrm>
                             <a:prstGeom prst="rightArrow">
                               <a:avLst>
@@ -1918,7 +1901,7 @@
                           <wps:spPr>
                             <a:xfrm>
                               <a:off x="921624" y="1218465"/>
-                              <a:ext cx="124334" cy="124670"/>
+                              <a:ext cx="124200" cy="124800"/>
                             </a:xfrm>
                             <a:prstGeom prst="rect">
                               <a:avLst/>
@@ -1948,7 +1931,7 @@
                           <wps:spPr>
                             <a:xfrm>
                               <a:off x="1172975" y="793806"/>
-                              <a:ext cx="837840" cy="973989"/>
+                              <a:ext cx="837899" cy="974100"/>
                             </a:xfrm>
                             <a:prstGeom prst="roundRect">
                               <a:avLst>
@@ -1988,7 +1971,7 @@
                           <wps:spPr>
                             <a:xfrm>
                               <a:off x="1197515" y="818345"/>
-                              <a:ext cx="788762" cy="924910"/>
+                              <a:ext cx="788700" cy="924900"/>
                             </a:xfrm>
                             <a:prstGeom prst="rect">
                               <a:avLst/>
@@ -2031,7 +2014,7 @@
                           <wps:spPr>
                             <a:xfrm>
                               <a:off x="2094600" y="1176908"/>
-                              <a:ext cx="177622" cy="207784"/>
+                              <a:ext cx="177600" cy="207900"/>
                             </a:xfrm>
                             <a:prstGeom prst="rightArrow">
                               <a:avLst>
@@ -2066,7 +2049,7 @@
                           <wps:spPr>
                             <a:xfrm>
                               <a:off x="2094600" y="1218465"/>
-                              <a:ext cx="124334" cy="124670"/>
+                              <a:ext cx="124200" cy="124800"/>
                             </a:xfrm>
                             <a:prstGeom prst="rect">
                               <a:avLst/>
@@ -2096,7 +2079,7 @@
                           <wps:spPr>
                             <a:xfrm>
                               <a:off x="2345952" y="793806"/>
-                              <a:ext cx="837840" cy="973989"/>
+                              <a:ext cx="837900" cy="974100"/>
                             </a:xfrm>
                             <a:prstGeom prst="roundRect">
                               <a:avLst>
@@ -2136,7 +2119,7 @@
                           <wps:spPr>
                             <a:xfrm>
                               <a:off x="2370491" y="818345"/>
-                              <a:ext cx="788762" cy="924910"/>
+                              <a:ext cx="788700" cy="924900"/>
                             </a:xfrm>
                             <a:prstGeom prst="rect">
                               <a:avLst/>
@@ -2179,7 +2162,7 @@
                           <wps:spPr>
                             <a:xfrm>
                               <a:off x="3267576" y="1176908"/>
-                              <a:ext cx="177622" cy="207784"/>
+                              <a:ext cx="177599" cy="207900"/>
                             </a:xfrm>
                             <a:prstGeom prst="rightArrow">
                               <a:avLst>
@@ -2214,7 +2197,7 @@
                           <wps:spPr>
                             <a:xfrm>
                               <a:off x="3267576" y="1218465"/>
-                              <a:ext cx="124334" cy="124670"/>
+                              <a:ext cx="124199" cy="124800"/>
                             </a:xfrm>
                             <a:prstGeom prst="rect">
                               <a:avLst/>
@@ -2244,7 +2227,7 @@
                           <wps:spPr>
                             <a:xfrm>
                               <a:off x="3518930" y="793806"/>
-                              <a:ext cx="837840" cy="973989"/>
+                              <a:ext cx="837900" cy="974100"/>
                             </a:xfrm>
                             <a:prstGeom prst="roundRect">
                               <a:avLst>
@@ -2284,7 +2267,7 @@
                           <wps:spPr>
                             <a:xfrm>
                               <a:off x="3543469" y="818345"/>
-                              <a:ext cx="788762" cy="924910"/>
+                              <a:ext cx="788700" cy="924900"/>
                             </a:xfrm>
                             <a:prstGeom prst="rect">
                               <a:avLst/>
@@ -2314,303 +2297,7 @@
                                     <w:sz w:val="20"/>
                                     <w:vertAlign w:val="baseline"/>
                                   </w:rPr>
-                                  <w:t xml:space="preserve">4. The user is prompted to choose either player or observer</w:t>
-                                </w:r>
-                              </w:p>
-                            </w:txbxContent>
-                          </wps:txbx>
-                          <wps:bodyPr anchorCtr="0" anchor="ctr" bIns="38100" lIns="38100" rIns="38100" tIns="38100"/>
-                        </wps:wsp>
-                        <wps:wsp>
-                          <wps:cNvSpPr/>
-                          <wps:cNvPr id="66" name="Shape 66"/>
-                          <wps:spPr>
-                            <a:xfrm>
-                              <a:off x="4440553" y="1176908"/>
-                              <a:ext cx="177622" cy="207784"/>
-                            </a:xfrm>
-                            <a:prstGeom prst="rightArrow">
-                              <a:avLst>
-                                <a:gd fmla="val 60000" name="adj1"/>
-                                <a:gd fmla="val 50000" name="adj2"/>
-                              </a:avLst>
-                            </a:prstGeom>
-                            <a:solidFill>
-                              <a:srgbClr val="B3CAE7"/>
-                            </a:solidFill>
-                            <a:ln>
-                              <a:noFill/>
-                            </a:ln>
-                          </wps:spPr>
-                          <wps:txbx>
-                            <w:txbxContent>
-                              <w:p>
-                                <w:pPr>
-                                  <w:spacing w:after="0" w:before="0" w:line="240"/>
-                                  <w:ind w:left="0" w:right="0" w:firstLine="0"/>
-                                  <w:jc w:val="left"/>
-                                  <w:textDirection w:val="btLr"/>
-                                </w:pPr>
-                              </w:p>
-                            </w:txbxContent>
-                          </wps:txbx>
-                          <wps:bodyPr anchorCtr="0" anchor="ctr" bIns="91425" lIns="91425" rIns="91425" tIns="91425"/>
-                        </wps:wsp>
-                        <wps:wsp>
-                          <wps:cNvSpPr txBox="1"/>
-                          <wps:cNvPr id="67" name="Shape 67"/>
-                          <wps:spPr>
-                            <a:xfrm>
-                              <a:off x="4440553" y="1218465"/>
-                              <a:ext cx="124334" cy="124670"/>
-                            </a:xfrm>
-                            <a:prstGeom prst="rect">
-                              <a:avLst/>
-                            </a:prstGeom>
-                            <a:noFill/>
-                            <a:ln>
-                              <a:noFill/>
-                            </a:ln>
-                          </wps:spPr>
-                          <wps:txbx>
-                            <w:txbxContent>
-                              <w:p>
-                                <w:pPr>
-                                  <w:spacing w:after="0" w:before="0" w:line="215.9999942779541"/>
-                                  <w:ind w:left="0" w:right="0" w:firstLine="0"/>
-                                  <w:jc w:val="center"/>
-                                  <w:textDirection w:val="btLr"/>
-                                </w:pPr>
-                              </w:p>
-                            </w:txbxContent>
-                          </wps:txbx>
-                          <wps:bodyPr anchorCtr="0" anchor="ctr" bIns="0" lIns="0" rIns="0" tIns="0"/>
-                        </wps:wsp>
-                        <wps:wsp>
-                          <wps:cNvSpPr/>
-                          <wps:cNvPr id="68" name="Shape 68"/>
-                          <wps:spPr>
-                            <a:xfrm>
-                              <a:off x="4691905" y="793806"/>
-                              <a:ext cx="837840" cy="973989"/>
-                            </a:xfrm>
-                            <a:prstGeom prst="roundRect">
-                              <a:avLst>
-                                <a:gd fmla="val 10000" name="adj"/>
-                              </a:avLst>
-                            </a:prstGeom>
-                            <a:solidFill>
-                              <a:srgbClr val="599BD5"/>
-                            </a:solidFill>
-                            <a:ln cap="flat" cmpd="sng" w="12700">
-                              <a:solidFill>
-                                <a:schemeClr val="lt1"/>
-                              </a:solidFill>
-                              <a:prstDash val="solid"/>
-                              <a:miter/>
-                              <a:headEnd len="med" w="med" type="none"/>
-                              <a:tailEnd len="med" w="med" type="none"/>
-                            </a:ln>
-                          </wps:spPr>
-                          <wps:txbx>
-                            <w:txbxContent>
-                              <w:p>
-                                <w:pPr>
-                                  <w:spacing w:after="0" w:before="0" w:line="240"/>
-                                  <w:ind w:left="0" w:right="0" w:firstLine="0"/>
-                                  <w:jc w:val="left"/>
-                                  <w:textDirection w:val="btLr"/>
-                                </w:pPr>
-                              </w:p>
-                            </w:txbxContent>
-                          </wps:txbx>
-                          <wps:bodyPr anchorCtr="0" anchor="ctr" bIns="91425" lIns="91425" rIns="91425" tIns="91425"/>
-                        </wps:wsp>
-                        <wps:wsp>
-                          <wps:cNvSpPr txBox="1"/>
-                          <wps:cNvPr id="69" name="Shape 69"/>
-                          <wps:spPr>
-                            <a:xfrm>
-                              <a:off x="4716444" y="818345"/>
-                              <a:ext cx="788762" cy="924910"/>
-                            </a:xfrm>
-                            <a:prstGeom prst="rect">
-                              <a:avLst/>
-                            </a:prstGeom>
-                            <a:noFill/>
-                            <a:ln>
-                              <a:noFill/>
-                            </a:ln>
-                          </wps:spPr>
-                          <wps:txbx>
-                            <w:txbxContent>
-                              <w:p>
-                                <w:pPr>
-                                  <w:spacing w:after="0" w:before="0" w:line="215.9999942779541"/>
-                                  <w:ind w:left="0" w:right="0" w:firstLine="0"/>
-                                  <w:jc w:val="left"/>
-                                  <w:textDirection w:val="btLr"/>
-                                </w:pPr>
-                                <w:r>
-                                  <w:rPr>
-                                    <w:rFonts w:ascii="Calibri" w:cs="Calibri" w:eastAsia="Calibri" w:hAnsi="Calibri"/>
-                                    <w:b w:val="0"/>
-                                    <w:i w:val="0"/>
-                                    <w:smallCaps w:val="0"/>
-                                    <w:strike w:val="0"/>
-                                    <w:color w:val="000000"/>
-                                    <w:sz w:val="20"/>
-                                    <w:vertAlign w:val="baseline"/>
-                                  </w:rPr>
-                                  <w:t xml:space="preserve">5. The user chooses player</w:t>
-                                </w:r>
-                              </w:p>
-                            </w:txbxContent>
-                          </wps:txbx>
-                          <wps:bodyPr anchorCtr="0" anchor="ctr" bIns="38100" lIns="38100" rIns="38100" tIns="38100"/>
-                        </wps:wsp>
-                        <wps:wsp>
-                          <wps:cNvSpPr/>
-                          <wps:cNvPr id="70" name="Shape 70"/>
-                          <wps:spPr>
-                            <a:xfrm>
-                              <a:off x="5613530" y="1176908"/>
-                              <a:ext cx="177622" cy="207784"/>
-                            </a:xfrm>
-                            <a:prstGeom prst="rightArrow">
-                              <a:avLst>
-                                <a:gd fmla="val 60000" name="adj1"/>
-                                <a:gd fmla="val 50000" name="adj2"/>
-                              </a:avLst>
-                            </a:prstGeom>
-                            <a:solidFill>
-                              <a:srgbClr val="B3CAE7"/>
-                            </a:solidFill>
-                            <a:ln>
-                              <a:noFill/>
-                            </a:ln>
-                          </wps:spPr>
-                          <wps:txbx>
-                            <w:txbxContent>
-                              <w:p>
-                                <w:pPr>
-                                  <w:spacing w:after="0" w:before="0" w:line="240"/>
-                                  <w:ind w:left="0" w:right="0" w:firstLine="0"/>
-                                  <w:jc w:val="left"/>
-                                  <w:textDirection w:val="btLr"/>
-                                </w:pPr>
-                              </w:p>
-                            </w:txbxContent>
-                          </wps:txbx>
-                          <wps:bodyPr anchorCtr="0" anchor="ctr" bIns="91425" lIns="91425" rIns="91425" tIns="91425"/>
-                        </wps:wsp>
-                        <wps:wsp>
-                          <wps:cNvSpPr txBox="1"/>
-                          <wps:cNvPr id="71" name="Shape 71"/>
-                          <wps:spPr>
-                            <a:xfrm>
-                              <a:off x="5613530" y="1218465"/>
-                              <a:ext cx="124334" cy="124670"/>
-                            </a:xfrm>
-                            <a:prstGeom prst="rect">
-                              <a:avLst/>
-                            </a:prstGeom>
-                            <a:noFill/>
-                            <a:ln>
-                              <a:noFill/>
-                            </a:ln>
-                          </wps:spPr>
-                          <wps:txbx>
-                            <w:txbxContent>
-                              <w:p>
-                                <w:pPr>
-                                  <w:spacing w:after="0" w:before="0" w:line="215.9999942779541"/>
-                                  <w:ind w:left="0" w:right="0" w:firstLine="0"/>
-                                  <w:jc w:val="center"/>
-                                  <w:textDirection w:val="btLr"/>
-                                </w:pPr>
-                              </w:p>
-                            </w:txbxContent>
-                          </wps:txbx>
-                          <wps:bodyPr anchorCtr="0" anchor="ctr" bIns="0" lIns="0" rIns="0" tIns="0"/>
-                        </wps:wsp>
-                        <wps:wsp>
-                          <wps:cNvSpPr/>
-                          <wps:cNvPr id="72" name="Shape 72"/>
-                          <wps:spPr>
-                            <a:xfrm>
-                              <a:off x="5864882" y="793806"/>
-                              <a:ext cx="837840" cy="973989"/>
-                            </a:xfrm>
-                            <a:prstGeom prst="roundRect">
-                              <a:avLst>
-                                <a:gd fmla="val 10000" name="adj"/>
-                              </a:avLst>
-                            </a:prstGeom>
-                            <a:solidFill>
-                              <a:srgbClr val="599BD5"/>
-                            </a:solidFill>
-                            <a:ln cap="flat" cmpd="sng" w="12700">
-                              <a:solidFill>
-                                <a:schemeClr val="lt1"/>
-                              </a:solidFill>
-                              <a:prstDash val="solid"/>
-                              <a:miter/>
-                              <a:headEnd len="med" w="med" type="none"/>
-                              <a:tailEnd len="med" w="med" type="none"/>
-                            </a:ln>
-                          </wps:spPr>
-                          <wps:txbx>
-                            <w:txbxContent>
-                              <w:p>
-                                <w:pPr>
-                                  <w:spacing w:after="0" w:before="0" w:line="240"/>
-                                  <w:ind w:left="0" w:right="0" w:firstLine="0"/>
-                                  <w:jc w:val="left"/>
-                                  <w:textDirection w:val="btLr"/>
-                                </w:pPr>
-                              </w:p>
-                            </w:txbxContent>
-                          </wps:txbx>
-                          <wps:bodyPr anchorCtr="0" anchor="ctr" bIns="91425" lIns="91425" rIns="91425" tIns="91425"/>
-                        </wps:wsp>
-                        <wps:wsp>
-                          <wps:cNvSpPr txBox="1"/>
-                          <wps:cNvPr id="73" name="Shape 73"/>
-                          <wps:spPr>
-                            <a:xfrm>
-                              <a:off x="5889421" y="818345"/>
-                              <a:ext cx="788762" cy="924910"/>
-                            </a:xfrm>
-                            <a:prstGeom prst="rect">
-                              <a:avLst/>
-                            </a:prstGeom>
-                            <a:noFill/>
-                            <a:ln>
-                              <a:noFill/>
-                            </a:ln>
-                          </wps:spPr>
-                          <wps:txbx>
-                            <w:txbxContent>
-                              <w:p>
-                                <w:pPr>
-                                  <w:spacing w:after="0" w:before="0" w:line="215.9999942779541"/>
-                                  <w:ind w:left="0" w:right="0" w:firstLine="0"/>
-                                  <w:jc w:val="left"/>
-                                  <w:textDirection w:val="btLr"/>
-                                </w:pPr>
-                                <w:r>
-                                  <w:rPr>
-                                    <w:rFonts w:ascii="Calibri" w:cs="Calibri" w:eastAsia="Calibri" w:hAnsi="Calibri"/>
-                                    <w:b w:val="0"/>
-                                    <w:i w:val="0"/>
-                                    <w:smallCaps w:val="0"/>
-                                    <w:strike w:val="0"/>
-                                    <w:color w:val="000000"/>
-                                    <w:sz w:val="20"/>
-                                    <w:vertAlign w:val="baseline"/>
-                                  </w:rPr>
-                                  <w:t xml:space="preserve">6. The user becomes a player</w:t>
+                                  <w:t xml:space="preserve">4. The user enters the lobby as an observer</w:t>
                                 </w:r>
                               </w:p>
                             </w:txbxContent>
@@ -2634,15 +2321,15 @@
                 <wp:positionV relativeFrom="paragraph">
                   <wp:posOffset>0</wp:posOffset>
                 </wp:positionV>
-                <wp:extent cx="6692900" cy="2552700"/>
+                <wp:extent cx="6692900" cy="2746327"/>
                 <wp:effectExtent b="0" l="0" r="0" t="0"/>
                 <wp:wrapTopAndBottom distB="0" distT="0"/>
-                <wp:docPr id="12" name="image23.png"/>
+                <wp:docPr id="11" name="image21.png"/>
                 <a:graphic>
                   <a:graphicData uri="http://schemas.openxmlformats.org/drawingml/2006/picture">
                     <pic:pic>
                       <pic:nvPicPr>
-                        <pic:cNvPr id="0" name="image23.png"/>
+                        <pic:cNvPr id="0" name="image21.png"/>
                         <pic:cNvPicPr preferRelativeResize="0"/>
                       </pic:nvPicPr>
                       <pic:blipFill>
@@ -2655,7 +2342,7 @@
                       <pic:spPr>
                         <a:xfrm>
                           <a:off x="0" y="0"/>
-                          <a:ext cx="6692900" cy="2552700"/>
+                          <a:ext cx="6692900" cy="2746327"/>
                         </a:xfrm>
                         <a:prstGeom prst="rect"/>
                         <a:ln/>
@@ -2691,7 +2378,7 @@
           <w:rtl w:val="0"/>
         </w:rPr>
         <w:tab/>
-        <w:t xml:space="preserve">Secondary scenario:  User – Join as observer</w:t>
+        <w:t xml:space="preserve">Secondary scenario:  User – Join as Player</w:t>
       </w:r>
     </w:p>
     <w:p>
@@ -2714,30 +2401,44 @@
           <w:szCs w:val="28"/>
           <w:rtl w:val="0"/>
         </w:rPr>
-        <w:t xml:space="preserve">Should the player choose to join the game as an observer instead of as a player (as in step 5 of the diagram above) they are connected to the game as an observer.  This allows them only to watch a game in progress.</w:t>
-      </w:r>
-    </w:p>
-    <w:p>
-      <w:pPr>
-        <w:contextualSpacing w:val="0"/>
-      </w:pPr>
-      <w:r>
-        <w:rPr>
-          <w:rtl w:val="0"/>
-        </w:rPr>
-      </w:r>
-    </w:p>
-    <w:p>
-      <w:pPr>
-        <w:contextualSpacing w:val="0"/>
-      </w:pPr>
-      <w:r>
-        <w:rPr>
-          <w:sz w:val="28"/>
-          <w:szCs w:val="28"/>
-          <w:rtl w:val="0"/>
-        </w:rPr>
-        <w:t xml:space="preserve">When a user has successfully joined a match, they become a player.  The player is part of a match and as such can take turns.  On their turn, they can take the actions: Forfeit, Inspect Tile, Move, Attack, and End Turn.</w:t>
+        <w:t xml:space="preserve">Should the user wish to be a player, they may click the switch button in the lobby screen to switch between being an observer or player if there is enough room for an extra player.</w:t>
+      </w:r>
+    </w:p>
+    <w:p>
+      <w:pPr>
+        <w:ind w:left="720" w:firstLine="720"/>
+        <w:contextualSpacing w:val="0"/>
+      </w:pPr>
+      <w:r>
+        <w:rPr>
+          <w:sz w:val="28"/>
+          <w:szCs w:val="28"/>
+          <w:rtl w:val="0"/>
+        </w:rPr>
+        <w:t xml:space="preserve">When a user has successfully joined the lobby, and registered as a player, once the game starts they become a player. The player is part of a match and as such can take turns.  On their turn, they can take the actions: Forfeit, Inspect Tile, Move, Attack, and End Turn.</w:t>
+      </w:r>
+    </w:p>
+    <w:p>
+      <w:pPr>
+        <w:contextualSpacing w:val="0"/>
+      </w:pPr>
+      <w:r>
+        <w:rPr>
+          <w:rtl w:val="0"/>
+        </w:rPr>
+      </w:r>
+    </w:p>
+    <w:p>
+      <w:pPr>
+        <w:contextualSpacing w:val="0"/>
+      </w:pPr>
+      <w:r>
+        <w:rPr>
+          <w:sz w:val="28"/>
+          <w:szCs w:val="28"/>
+          <w:rtl w:val="0"/>
+        </w:rPr>
+        <w:t xml:space="preserve">When a user has successfully joined the lobby, once the game starts they become an observer. An observer sees the entire board and may take the actions: Inspect Tile, or Leave.</w:t>
       </w:r>
     </w:p>
     <w:p>
@@ -2852,7 +2553,7 @@
               <wp:inline distB="0" distT="0" distL="0" distR="0">
                 <wp:extent cx="6057900" cy="1689100"/>
                 <wp:effectExtent b="0" l="0" r="0" t="0"/>
-                <wp:docPr id="15" name=""/>
+                <wp:docPr id="14" name=""/>
                 <a:graphic>
                   <a:graphicData uri="http://schemas.microsoft.com/office/word/2010/wordprocessingGroup">
                     <wpg:wgp>
@@ -2907,7 +2608,7 @@
                         </wps:wsp>
                         <wps:wsp>
                           <wps:cNvSpPr/>
-                          <wps:cNvPr id="75" name="Shape 75"/>
+                          <wps:cNvPr id="67" name="Shape 67"/>
                           <wps:spPr>
                             <a:xfrm>
                               <a:off x="2664" y="375201"/>
@@ -2947,7 +2648,7 @@
                         </wps:wsp>
                         <wps:wsp>
                           <wps:cNvSpPr txBox="1"/>
-                          <wps:cNvPr id="76" name="Shape 76"/>
+                          <wps:cNvPr id="68" name="Shape 68"/>
                           <wps:spPr>
                             <a:xfrm>
                               <a:off x="30460" y="402995"/>
@@ -2990,7 +2691,7 @@
                         </wps:wsp>
                         <wps:wsp>
                           <wps:cNvSpPr/>
-                          <wps:cNvPr id="77" name="Shape 77"/>
+                          <wps:cNvPr id="69" name="Shape 69"/>
                           <wps:spPr>
                             <a:xfrm>
                               <a:off x="1284384" y="705216"/>
@@ -3025,7 +2726,7 @@
                         </wps:wsp>
                         <wps:wsp>
                           <wps:cNvSpPr txBox="1"/>
-                          <wps:cNvPr id="78" name="Shape 78"/>
+                          <wps:cNvPr id="70" name="Shape 70"/>
                           <wps:spPr>
                             <a:xfrm>
                               <a:off x="1284384" y="763010"/>
@@ -3055,7 +2756,7 @@
                         </wps:wsp>
                         <wps:wsp>
                           <wps:cNvSpPr/>
-                          <wps:cNvPr id="79" name="Shape 79"/>
+                          <wps:cNvPr id="71" name="Shape 71"/>
                           <wps:spPr>
                             <a:xfrm>
                               <a:off x="1633945" y="375201"/>
@@ -3095,7 +2796,7 @@
                         </wps:wsp>
                         <wps:wsp>
                           <wps:cNvSpPr txBox="1"/>
-                          <wps:cNvPr id="80" name="Shape 80"/>
+                          <wps:cNvPr id="72" name="Shape 72"/>
                           <wps:spPr>
                             <a:xfrm>
                               <a:off x="1661740" y="402995"/>
@@ -3138,7 +2839,7 @@
                         </wps:wsp>
                         <wps:wsp>
                           <wps:cNvSpPr/>
-                          <wps:cNvPr id="81" name="Shape 81"/>
+                          <wps:cNvPr id="73" name="Shape 73"/>
                           <wps:spPr>
                             <a:xfrm>
                               <a:off x="2915665" y="705216"/>
@@ -3173,7 +2874,7 @@
                         </wps:wsp>
                         <wps:wsp>
                           <wps:cNvSpPr txBox="1"/>
-                          <wps:cNvPr id="82" name="Shape 82"/>
+                          <wps:cNvPr id="74" name="Shape 74"/>
                           <wps:spPr>
                             <a:xfrm>
                               <a:off x="2915665" y="763010"/>
@@ -3203,7 +2904,7 @@
                         </wps:wsp>
                         <wps:wsp>
                           <wps:cNvSpPr/>
-                          <wps:cNvPr id="83" name="Shape 83"/>
+                          <wps:cNvPr id="75" name="Shape 75"/>
                           <wps:spPr>
                             <a:xfrm>
                               <a:off x="3265224" y="375201"/>
@@ -3243,7 +2944,7 @@
                         </wps:wsp>
                         <wps:wsp>
                           <wps:cNvSpPr txBox="1"/>
-                          <wps:cNvPr id="84" name="Shape 84"/>
+                          <wps:cNvPr id="76" name="Shape 76"/>
                           <wps:spPr>
                             <a:xfrm>
                               <a:off x="3293019" y="402995"/>
@@ -3286,7 +2987,7 @@
                         </wps:wsp>
                         <wps:wsp>
                           <wps:cNvSpPr/>
-                          <wps:cNvPr id="85" name="Shape 85"/>
+                          <wps:cNvPr id="77" name="Shape 77"/>
                           <wps:spPr>
                             <a:xfrm>
                               <a:off x="4546944" y="705216"/>
@@ -3321,7 +3022,7 @@
                         </wps:wsp>
                         <wps:wsp>
                           <wps:cNvSpPr txBox="1"/>
-                          <wps:cNvPr id="86" name="Shape 86"/>
+                          <wps:cNvPr id="78" name="Shape 78"/>
                           <wps:spPr>
                             <a:xfrm>
                               <a:off x="4546944" y="763010"/>
@@ -3351,7 +3052,7 @@
                         </wps:wsp>
                         <wps:wsp>
                           <wps:cNvSpPr/>
-                          <wps:cNvPr id="87" name="Shape 87"/>
+                          <wps:cNvPr id="79" name="Shape 79"/>
                           <wps:spPr>
                             <a:xfrm>
                               <a:off x="4896503" y="375201"/>
@@ -3391,7 +3092,7 @@
                         </wps:wsp>
                         <wps:wsp>
                           <wps:cNvSpPr txBox="1"/>
-                          <wps:cNvPr id="88" name="Shape 88"/>
+                          <wps:cNvPr id="80" name="Shape 80"/>
                           <wps:spPr>
                             <a:xfrm>
                               <a:off x="4924298" y="402995"/>
@@ -3444,12 +3145,12 @@
               <wp:inline distB="0" distT="0" distL="0" distR="0">
                 <wp:extent cx="6057900" cy="1689100"/>
                 <wp:effectExtent b="0" l="0" r="0" t="0"/>
-                <wp:docPr id="15" name="image29.png"/>
+                <wp:docPr id="14" name="image27.png"/>
                 <a:graphic>
                   <a:graphicData uri="http://schemas.openxmlformats.org/drawingml/2006/picture">
                     <pic:pic>
                       <pic:nvPicPr>
-                        <pic:cNvPr id="0" name="image29.png"/>
+                        <pic:cNvPr id="0" name="image27.png"/>
                         <pic:cNvPicPr preferRelativeResize="0"/>
                       </pic:nvPicPr>
                       <pic:blipFill>
@@ -3495,7 +3196,7 @@
                 <wp:extent cx="355600" cy="254000"/>
                 <wp:effectExtent b="0" l="0" r="0" t="0"/>
                 <wp:wrapNone/>
-                <wp:docPr id="6" name=""/>
+                <wp:docPr id="5" name=""/>
                 <a:graphic>
                   <a:graphicData uri="http://schemas.microsoft.com/office/word/2010/wordprocessingShape">
                     <wps:wsp>
@@ -3557,12 +3258,12 @@
                 <wp:extent cx="355600" cy="254000"/>
                 <wp:effectExtent b="0" l="0" r="0" t="0"/>
                 <wp:wrapNone/>
-                <wp:docPr id="6" name="image11.png"/>
+                <wp:docPr id="5" name="image09.png"/>
                 <a:graphic>
                   <a:graphicData uri="http://schemas.openxmlformats.org/drawingml/2006/picture">
                     <pic:pic>
                       <pic:nvPicPr>
-                        <pic:cNvPr id="0" name="image11.png"/>
+                        <pic:cNvPr id="0" name="image09.png"/>
                         <pic:cNvPicPr preferRelativeResize="0"/>
                       </pic:nvPicPr>
                       <pic:blipFill>
@@ -3601,7 +3302,7 @@
               <wp:inline distB="0" distT="0" distL="0" distR="0">
                 <wp:extent cx="2197100" cy="965200"/>
                 <wp:effectExtent b="0" l="0" r="0" t="0"/>
-                <wp:docPr id="17" name=""/>
+                <wp:docPr id="16" name=""/>
                 <a:graphic>
                   <a:graphicData uri="http://schemas.microsoft.com/office/word/2010/wordprocessingGroup">
                     <wpg:wgp>
@@ -3897,12 +3598,12 @@
               <wp:inline distB="0" distT="0" distL="0" distR="0">
                 <wp:extent cx="2197100" cy="965200"/>
                 <wp:effectExtent b="0" l="0" r="0" t="0"/>
-                <wp:docPr id="17" name="image33.png"/>
+                <wp:docPr id="16" name="image31.png"/>
                 <a:graphic>
                   <a:graphicData uri="http://schemas.openxmlformats.org/drawingml/2006/picture">
                     <pic:pic>
                       <pic:nvPicPr>
-                        <pic:cNvPr id="0" name="image33.png"/>
+                        <pic:cNvPr id="0" name="image31.png"/>
                         <pic:cNvPicPr preferRelativeResize="0"/>
                       </pic:nvPicPr>
                       <pic:blipFill>
@@ -4067,7 +3768,7 @@
               <wp:inline distB="0" distT="0" distL="0" distR="0">
                 <wp:extent cx="6070600" cy="1257300"/>
                 <wp:effectExtent b="0" l="0" r="0" t="0"/>
-                <wp:docPr id="16" name=""/>
+                <wp:docPr id="15" name=""/>
                 <a:graphic>
                   <a:graphicData uri="http://schemas.microsoft.com/office/word/2010/wordprocessingGroup">
                     <wpg:wgp>
@@ -4511,12 +4212,12 @@
               <wp:inline distB="0" distT="0" distL="0" distR="0">
                 <wp:extent cx="6070600" cy="1257300"/>
                 <wp:effectExtent b="0" l="0" r="0" t="0"/>
-                <wp:docPr id="16" name="image31.png"/>
+                <wp:docPr id="15" name="image29.png"/>
                 <a:graphic>
                   <a:graphicData uri="http://schemas.openxmlformats.org/drawingml/2006/picture">
                     <pic:pic>
                       <pic:nvPicPr>
-                        <pic:cNvPr id="0" name="image31.png"/>
+                        <pic:cNvPr id="0" name="image29.png"/>
                         <pic:cNvPicPr preferRelativeResize="0"/>
                       </pic:nvPicPr>
                       <pic:blipFill>
@@ -4785,7 +4486,7 @@
               <wp:inline distB="0" distT="0" distL="0" distR="0">
                 <wp:extent cx="6299200" cy="1841500"/>
                 <wp:effectExtent b="0" l="0" r="0" t="0"/>
-                <wp:docPr id="20" name=""/>
+                <wp:docPr id="19" name=""/>
                 <a:graphic>
                   <a:graphicData uri="http://schemas.microsoft.com/office/word/2010/wordprocessingGroup">
                     <wpg:wgp>
@@ -4840,7 +4541,7 @@
                         </wps:wsp>
                         <wps:wsp>
                           <wps:cNvSpPr/>
-                          <wps:cNvPr id="124" name="Shape 124"/>
+                          <wps:cNvPr id="116" name="Shape 116"/>
                           <wps:spPr>
                             <a:xfrm>
                               <a:off x="3078" y="207186"/>
@@ -4880,7 +4581,7 @@
                         </wps:wsp>
                         <wps:wsp>
                           <wps:cNvSpPr txBox="1"/>
-                          <wps:cNvPr id="125" name="Shape 125"/>
+                          <wps:cNvPr id="117" name="Shape 117"/>
                           <wps:spPr>
                             <a:xfrm>
                               <a:off x="31032" y="235140"/>
@@ -4923,7 +4624,7 @@
                         </wps:wsp>
                         <wps:wsp>
                           <wps:cNvSpPr/>
-                          <wps:cNvPr id="126" name="Shape 126"/>
+                          <wps:cNvPr id="118" name="Shape 118"/>
                           <wps:spPr>
                             <a:xfrm>
                               <a:off x="1052976" y="804674"/>
@@ -4958,7 +4659,7 @@
                         </wps:wsp>
                         <wps:wsp>
                           <wps:cNvSpPr txBox="1"/>
-                          <wps:cNvPr id="127" name="Shape 127"/>
+                          <wps:cNvPr id="119" name="Shape 119"/>
                           <wps:spPr>
                             <a:xfrm>
                               <a:off x="1052976" y="852015"/>
@@ -4988,7 +4689,7 @@
                         </wps:wsp>
                         <wps:wsp>
                           <wps:cNvSpPr/>
-                          <wps:cNvPr id="128" name="Shape 128"/>
+                          <wps:cNvPr id="120" name="Shape 120"/>
                           <wps:spPr>
                             <a:xfrm>
                               <a:off x="1339312" y="207186"/>
@@ -5028,7 +4729,7 @@
                         </wps:wsp>
                         <wps:wsp>
                           <wps:cNvSpPr txBox="1"/>
-                          <wps:cNvPr id="129" name="Shape 129"/>
+                          <wps:cNvPr id="121" name="Shape 121"/>
                           <wps:spPr>
                             <a:xfrm>
                               <a:off x="1367267" y="235140"/>
@@ -5071,7 +4772,7 @@
                         </wps:wsp>
                         <wps:wsp>
                           <wps:cNvSpPr/>
-                          <wps:cNvPr id="130" name="Shape 130"/>
+                          <wps:cNvPr id="122" name="Shape 122"/>
                           <wps:spPr>
                             <a:xfrm>
                               <a:off x="2389211" y="804674"/>
@@ -5106,7 +4807,7 @@
                         </wps:wsp>
                         <wps:wsp>
                           <wps:cNvSpPr txBox="1"/>
-                          <wps:cNvPr id="131" name="Shape 131"/>
+                          <wps:cNvPr id="123" name="Shape 123"/>
                           <wps:spPr>
                             <a:xfrm>
                               <a:off x="2389211" y="852015"/>
@@ -5136,7 +4837,7 @@
                         </wps:wsp>
                         <wps:wsp>
                           <wps:cNvSpPr/>
-                          <wps:cNvPr id="132" name="Shape 132"/>
+                          <wps:cNvPr id="124" name="Shape 124"/>
                           <wps:spPr>
                             <a:xfrm>
                               <a:off x="2675548" y="207186"/>
@@ -5176,7 +4877,7 @@
                         </wps:wsp>
                         <wps:wsp>
                           <wps:cNvSpPr txBox="1"/>
-                          <wps:cNvPr id="133" name="Shape 133"/>
+                          <wps:cNvPr id="125" name="Shape 125"/>
                           <wps:spPr>
                             <a:xfrm>
                               <a:off x="2703502" y="235140"/>
@@ -5219,7 +4920,7 @@
                         </wps:wsp>
                         <wps:wsp>
                           <wps:cNvSpPr/>
-                          <wps:cNvPr id="134" name="Shape 134"/>
+                          <wps:cNvPr id="126" name="Shape 126"/>
                           <wps:spPr>
                             <a:xfrm>
                               <a:off x="3725446" y="804674"/>
@@ -5254,7 +4955,7 @@
                         </wps:wsp>
                         <wps:wsp>
                           <wps:cNvSpPr txBox="1"/>
-                          <wps:cNvPr id="135" name="Shape 135"/>
+                          <wps:cNvPr id="127" name="Shape 127"/>
                           <wps:spPr>
                             <a:xfrm>
                               <a:off x="3725446" y="852015"/>
@@ -5284,7 +4985,7 @@
                         </wps:wsp>
                         <wps:wsp>
                           <wps:cNvSpPr/>
-                          <wps:cNvPr id="136" name="Shape 136"/>
+                          <wps:cNvPr id="128" name="Shape 128"/>
                           <wps:spPr>
                             <a:xfrm>
                               <a:off x="4011782" y="207186"/>
@@ -5324,7 +5025,7 @@
                         </wps:wsp>
                         <wps:wsp>
                           <wps:cNvSpPr txBox="1"/>
-                          <wps:cNvPr id="137" name="Shape 137"/>
+                          <wps:cNvPr id="129" name="Shape 129"/>
                           <wps:spPr>
                             <a:xfrm>
                               <a:off x="4039737" y="235140"/>
@@ -5367,7 +5068,7 @@
                         </wps:wsp>
                         <wps:wsp>
                           <wps:cNvSpPr/>
-                          <wps:cNvPr id="138" name="Shape 138"/>
+                          <wps:cNvPr id="130" name="Shape 130"/>
                           <wps:spPr>
                             <a:xfrm>
                               <a:off x="5061680" y="804674"/>
@@ -5402,7 +5103,7 @@
                         </wps:wsp>
                         <wps:wsp>
                           <wps:cNvSpPr txBox="1"/>
-                          <wps:cNvPr id="139" name="Shape 139"/>
+                          <wps:cNvPr id="131" name="Shape 131"/>
                           <wps:spPr>
                             <a:xfrm>
                               <a:off x="5061680" y="852015"/>
@@ -5432,7 +5133,7 @@
                         </wps:wsp>
                         <wps:wsp>
                           <wps:cNvSpPr/>
-                          <wps:cNvPr id="140" name="Shape 140"/>
+                          <wps:cNvPr id="132" name="Shape 132"/>
                           <wps:spPr>
                             <a:xfrm>
                               <a:off x="5348017" y="207186"/>
@@ -5472,7 +5173,7 @@
                         </wps:wsp>
                         <wps:wsp>
                           <wps:cNvSpPr txBox="1"/>
-                          <wps:cNvPr id="141" name="Shape 141"/>
+                          <wps:cNvPr id="133" name="Shape 133"/>
                           <wps:spPr>
                             <a:xfrm>
                               <a:off x="5375971" y="235140"/>
@@ -5525,12 +5226,12 @@
               <wp:inline distB="0" distT="0" distL="0" distR="0">
                 <wp:extent cx="6299200" cy="1841500"/>
                 <wp:effectExtent b="0" l="0" r="0" t="0"/>
-                <wp:docPr id="20" name="image39.png"/>
+                <wp:docPr id="19" name="image37.png"/>
                 <a:graphic>
                   <a:graphicData uri="http://schemas.openxmlformats.org/drawingml/2006/picture">
                     <pic:pic>
                       <pic:nvPicPr>
-                        <pic:cNvPr id="0" name="image39.png"/>
+                        <pic:cNvPr id="0" name="image37.png"/>
                         <pic:cNvPicPr preferRelativeResize="0"/>
                       </pic:nvPicPr>
                       <pic:blipFill>
@@ -5714,7 +5415,7 @@
               <wp:inline distB="0" distT="0" distL="0" distR="0">
                 <wp:extent cx="5486400" cy="3200400"/>
                 <wp:effectExtent b="0" l="0" r="0" t="0"/>
-                <wp:docPr id="18" name=""/>
+                <wp:docPr id="17" name=""/>
                 <a:graphic>
                   <a:graphicData uri="http://schemas.microsoft.com/office/word/2010/wordprocessingGroup">
                     <wpg:wgp>
@@ -5769,7 +5470,7 @@
                         </wps:wsp>
                         <wps:wsp>
                           <wps:cNvSpPr/>
-                          <wps:cNvPr id="109" name="Shape 109"/>
+                          <wps:cNvPr id="101" name="Shape 101"/>
                           <wps:spPr>
                             <a:xfrm>
                               <a:off x="2411" y="930032"/>
@@ -5809,7 +5510,7 @@
                         </wps:wsp>
                         <wps:wsp>
                           <wps:cNvSpPr txBox="1"/>
-                          <wps:cNvPr id="110" name="Shape 110"/>
+                          <wps:cNvPr id="102" name="Shape 102"/>
                           <wps:spPr>
                             <a:xfrm>
                               <a:off x="33285" y="960907"/>
@@ -5852,7 +5553,7 @@
                         </wps:wsp>
                         <wps:wsp>
                           <wps:cNvSpPr/>
-                          <wps:cNvPr id="111" name="Shape 111"/>
+                          <wps:cNvPr id="103" name="Shape 103"/>
                           <wps:spPr>
                             <a:xfrm>
                               <a:off x="1161975" y="1469484"/>
@@ -5887,7 +5588,7 @@
                         </wps:wsp>
                         <wps:wsp>
                           <wps:cNvSpPr txBox="1"/>
-                          <wps:cNvPr id="112" name="Shape 112"/>
+                          <wps:cNvPr id="104" name="Shape 104"/>
                           <wps:spPr>
                             <a:xfrm>
                               <a:off x="1161975" y="1521770"/>
@@ -5917,7 +5618,7 @@
                         </wps:wsp>
                         <wps:wsp>
                           <wps:cNvSpPr/>
-                          <wps:cNvPr id="113" name="Shape 113"/>
+                          <wps:cNvPr id="105" name="Shape 105"/>
                           <wps:spPr>
                             <a:xfrm>
                               <a:off x="1478220" y="930032"/>
@@ -5957,7 +5658,7 @@
                         </wps:wsp>
                         <wps:wsp>
                           <wps:cNvSpPr txBox="1"/>
-                          <wps:cNvPr id="114" name="Shape 114"/>
+                          <wps:cNvPr id="106" name="Shape 106"/>
                           <wps:spPr>
                             <a:xfrm>
                               <a:off x="1509095" y="960907"/>
@@ -6000,7 +5701,7 @@
                         </wps:wsp>
                         <wps:wsp>
                           <wps:cNvSpPr/>
-                          <wps:cNvPr id="115" name="Shape 115"/>
+                          <wps:cNvPr id="107" name="Shape 107"/>
                           <wps:spPr>
                             <a:xfrm>
                               <a:off x="2637784" y="1469484"/>
@@ -6035,7 +5736,7 @@
                         </wps:wsp>
                         <wps:wsp>
                           <wps:cNvSpPr txBox="1"/>
-                          <wps:cNvPr id="116" name="Shape 116"/>
+                          <wps:cNvPr id="108" name="Shape 108"/>
                           <wps:spPr>
                             <a:xfrm>
                               <a:off x="2637784" y="1521770"/>
@@ -6065,7 +5766,7 @@
                         </wps:wsp>
                         <wps:wsp>
                           <wps:cNvSpPr/>
-                          <wps:cNvPr id="117" name="Shape 117"/>
+                          <wps:cNvPr id="109" name="Shape 109"/>
                           <wps:spPr>
                             <a:xfrm>
                               <a:off x="2954028" y="930032"/>
@@ -6105,7 +5806,7 @@
                         </wps:wsp>
                         <wps:wsp>
                           <wps:cNvSpPr txBox="1"/>
-                          <wps:cNvPr id="118" name="Shape 118"/>
+                          <wps:cNvPr id="110" name="Shape 110"/>
                           <wps:spPr>
                             <a:xfrm>
                               <a:off x="2984903" y="960907"/>
@@ -6148,7 +5849,7 @@
                         </wps:wsp>
                         <wps:wsp>
                           <wps:cNvSpPr/>
-                          <wps:cNvPr id="119" name="Shape 119"/>
+                          <wps:cNvPr id="111" name="Shape 111"/>
                           <wps:spPr>
                             <a:xfrm>
                               <a:off x="4113594" y="1469484"/>
@@ -6183,7 +5884,7 @@
                         </wps:wsp>
                         <wps:wsp>
                           <wps:cNvSpPr txBox="1"/>
-                          <wps:cNvPr id="120" name="Shape 120"/>
+                          <wps:cNvPr id="112" name="Shape 112"/>
                           <wps:spPr>
                             <a:xfrm>
                               <a:off x="4113594" y="1521770"/>
@@ -6213,7 +5914,7 @@
                         </wps:wsp>
                         <wps:wsp>
                           <wps:cNvSpPr/>
-                          <wps:cNvPr id="121" name="Shape 121"/>
+                          <wps:cNvPr id="113" name="Shape 113"/>
                           <wps:spPr>
                             <a:xfrm>
                               <a:off x="4429839" y="930032"/>
@@ -6253,7 +5954,7 @@
                         </wps:wsp>
                         <wps:wsp>
                           <wps:cNvSpPr txBox="1"/>
-                          <wps:cNvPr id="122" name="Shape 122"/>
+                          <wps:cNvPr id="114" name="Shape 114"/>
                           <wps:spPr>
                             <a:xfrm>
                               <a:off x="4460714" y="960907"/>
@@ -6306,12 +6007,12 @@
               <wp:inline distB="0" distT="0" distL="0" distR="0">
                 <wp:extent cx="5486400" cy="3200400"/>
                 <wp:effectExtent b="0" l="0" r="0" t="0"/>
-                <wp:docPr id="18" name="image35.png"/>
+                <wp:docPr id="17" name="image33.png"/>
                 <a:graphic>
                   <a:graphicData uri="http://schemas.openxmlformats.org/drawingml/2006/picture">
                     <pic:pic>
                       <pic:nvPicPr>
-                        <pic:cNvPr id="0" name="image35.png"/>
+                        <pic:cNvPr id="0" name="image33.png"/>
                         <pic:cNvPicPr preferRelativeResize="0"/>
                       </pic:nvPicPr>
                       <pic:blipFill>
@@ -6492,7 +6193,7 @@
               <wp:inline distB="0" distT="0" distL="0" distR="0">
                 <wp:extent cx="5727700" cy="2921000"/>
                 <wp:effectExtent b="0" l="0" r="0" t="0"/>
-                <wp:docPr id="22" name=""/>
+                <wp:docPr id="21" name=""/>
                 <a:graphic>
                   <a:graphicData uri="http://schemas.microsoft.com/office/word/2010/wordprocessingGroup">
                     <wpg:wgp>
@@ -6547,7 +6248,7 @@
                         </wps:wsp>
                         <wps:wsp>
                           <wps:cNvSpPr/>
-                          <wps:cNvPr id="154" name="Shape 154"/>
+                          <wps:cNvPr id="146" name="Shape 146"/>
                           <wps:spPr>
                             <a:xfrm>
                               <a:off x="2517" y="830241"/>
@@ -6587,7 +6288,7 @@
                         </wps:wsp>
                         <wps:wsp>
                           <wps:cNvSpPr txBox="1"/>
-                          <wps:cNvPr id="155" name="Shape 155"/>
+                          <wps:cNvPr id="147" name="Shape 147"/>
                           <wps:spPr>
                             <a:xfrm>
                               <a:off x="34750" y="862475"/>
@@ -6630,7 +6331,7 @@
                         </wps:wsp>
                         <wps:wsp>
                           <wps:cNvSpPr/>
-                          <wps:cNvPr id="156" name="Shape 156"/>
+                          <wps:cNvPr id="148" name="Shape 148"/>
                           <wps:spPr>
                             <a:xfrm>
                               <a:off x="1213079" y="1325712"/>
@@ -6665,7 +6366,7 @@
                         </wps:wsp>
                         <wps:wsp>
                           <wps:cNvSpPr txBox="1"/>
-                          <wps:cNvPr id="157" name="Shape 157"/>
+                          <wps:cNvPr id="149" name="Shape 149"/>
                           <wps:spPr>
                             <a:xfrm>
                               <a:off x="1213079" y="1380298"/>
@@ -6695,7 +6396,7 @@
                         </wps:wsp>
                         <wps:wsp>
                           <wps:cNvSpPr/>
-                          <wps:cNvPr id="158" name="Shape 158"/>
+                          <wps:cNvPr id="150" name="Shape 150"/>
                           <wps:spPr>
                             <a:xfrm>
                               <a:off x="1543233" y="830241"/>
@@ -6735,7 +6436,7 @@
                         </wps:wsp>
                         <wps:wsp>
                           <wps:cNvSpPr txBox="1"/>
-                          <wps:cNvPr id="159" name="Shape 159"/>
+                          <wps:cNvPr id="151" name="Shape 151"/>
                           <wps:spPr>
                             <a:xfrm>
                               <a:off x="1575466" y="862475"/>
@@ -6778,7 +6479,7 @@
                         </wps:wsp>
                         <wps:wsp>
                           <wps:cNvSpPr/>
-                          <wps:cNvPr id="160" name="Shape 160"/>
+                          <wps:cNvPr id="152" name="Shape 152"/>
                           <wps:spPr>
                             <a:xfrm>
                               <a:off x="2753798" y="1325712"/>
@@ -6813,7 +6514,7 @@
                         </wps:wsp>
                         <wps:wsp>
                           <wps:cNvSpPr txBox="1"/>
-                          <wps:cNvPr id="161" name="Shape 161"/>
+                          <wps:cNvPr id="153" name="Shape 153"/>
                           <wps:spPr>
                             <a:xfrm>
                               <a:off x="2753798" y="1380298"/>
@@ -6843,7 +6544,7 @@
                         </wps:wsp>
                         <wps:wsp>
                           <wps:cNvSpPr/>
-                          <wps:cNvPr id="162" name="Shape 162"/>
+                          <wps:cNvPr id="154" name="Shape 154"/>
                           <wps:spPr>
                             <a:xfrm>
                               <a:off x="3083951" y="830241"/>
@@ -6883,7 +6584,7 @@
                         </wps:wsp>
                         <wps:wsp>
                           <wps:cNvSpPr txBox="1"/>
-                          <wps:cNvPr id="163" name="Shape 163"/>
+                          <wps:cNvPr id="155" name="Shape 155"/>
                           <wps:spPr>
                             <a:xfrm>
                               <a:off x="3116184" y="862475"/>
@@ -6926,7 +6627,7 @@
                         </wps:wsp>
                         <wps:wsp>
                           <wps:cNvSpPr/>
-                          <wps:cNvPr id="164" name="Shape 164"/>
+                          <wps:cNvPr id="156" name="Shape 156"/>
                           <wps:spPr>
                             <a:xfrm>
                               <a:off x="4294516" y="1325712"/>
@@ -6961,7 +6662,7 @@
                         </wps:wsp>
                         <wps:wsp>
                           <wps:cNvSpPr txBox="1"/>
-                          <wps:cNvPr id="165" name="Shape 165"/>
+                          <wps:cNvPr id="157" name="Shape 157"/>
                           <wps:spPr>
                             <a:xfrm>
                               <a:off x="4294516" y="1380298"/>
@@ -6991,7 +6692,7 @@
                         </wps:wsp>
                         <wps:wsp>
                           <wps:cNvSpPr/>
-                          <wps:cNvPr id="166" name="Shape 166"/>
+                          <wps:cNvPr id="158" name="Shape 158"/>
                           <wps:spPr>
                             <a:xfrm>
                               <a:off x="4624669" y="830241"/>
@@ -7031,7 +6732,7 @@
                         </wps:wsp>
                         <wps:wsp>
                           <wps:cNvSpPr txBox="1"/>
-                          <wps:cNvPr id="167" name="Shape 167"/>
+                          <wps:cNvPr id="159" name="Shape 159"/>
                           <wps:spPr>
                             <a:xfrm>
                               <a:off x="4656903" y="862475"/>
@@ -7084,12 +6785,12 @@
               <wp:inline distB="0" distT="0" distL="0" distR="0">
                 <wp:extent cx="5727700" cy="2921000"/>
                 <wp:effectExtent b="0" l="0" r="0" t="0"/>
-                <wp:docPr id="22" name="image43.png"/>
+                <wp:docPr id="21" name="image41.png"/>
                 <a:graphic>
                   <a:graphicData uri="http://schemas.openxmlformats.org/drawingml/2006/picture">
                     <pic:pic>
                       <pic:nvPicPr>
-                        <pic:cNvPr id="0" name="image43.png"/>
+                        <pic:cNvPr id="0" name="image41.png"/>
                         <pic:cNvPicPr preferRelativeResize="0"/>
                       </pic:nvPicPr>
                       <pic:blipFill>
@@ -7302,7 +7003,7 @@
               <wp:inline distB="0" distT="0" distL="0" distR="0">
                 <wp:extent cx="5486400" cy="3200400"/>
                 <wp:effectExtent b="0" l="0" r="0" t="0"/>
-                <wp:docPr id="21" name=""/>
+                <wp:docPr id="20" name=""/>
                 <a:graphic>
                   <a:graphicData uri="http://schemas.microsoft.com/office/word/2010/wordprocessingGroup">
                     <wpg:wgp>
@@ -7357,7 +7058,7 @@
                         </wps:wsp>
                         <wps:wsp>
                           <wps:cNvSpPr/>
-                          <wps:cNvPr id="143" name="Shape 143"/>
+                          <wps:cNvPr id="135" name="Shape 135"/>
                           <wps:spPr>
                             <a:xfrm>
                               <a:off x="4822" y="603022"/>
@@ -7397,7 +7098,7 @@
                         </wps:wsp>
                         <wps:wsp>
                           <wps:cNvSpPr txBox="1"/>
-                          <wps:cNvPr id="144" name="Shape 144"/>
+                          <wps:cNvPr id="136" name="Shape 136"/>
                           <wps:spPr>
                             <a:xfrm>
                               <a:off x="47035" y="645235"/>
@@ -7440,7 +7141,7 @@
                         </wps:wsp>
                         <wps:wsp>
                           <wps:cNvSpPr/>
-                          <wps:cNvPr id="145" name="Shape 145"/>
+                          <wps:cNvPr id="137" name="Shape 137"/>
                           <wps:spPr>
                             <a:xfrm>
                               <a:off x="1590198" y="1421483"/>
@@ -7475,7 +7176,7 @@
                         </wps:wsp>
                         <wps:wsp>
                           <wps:cNvSpPr txBox="1"/>
-                          <wps:cNvPr id="146" name="Shape 146"/>
+                          <wps:cNvPr id="138" name="Shape 138"/>
                           <wps:spPr>
                             <a:xfrm>
                               <a:off x="1590198" y="1492970"/>
@@ -7505,7 +7206,7 @@
                         </wps:wsp>
                         <wps:wsp>
                           <wps:cNvSpPr/>
-                          <wps:cNvPr id="147" name="Shape 147"/>
+                          <wps:cNvPr id="139" name="Shape 139"/>
                           <wps:spPr>
                             <a:xfrm>
                               <a:off x="2022574" y="603022"/>
@@ -7545,7 +7246,7 @@
                         </wps:wsp>
                         <wps:wsp>
                           <wps:cNvSpPr txBox="1"/>
-                          <wps:cNvPr id="148" name="Shape 148"/>
+                          <wps:cNvPr id="140" name="Shape 140"/>
                           <wps:spPr>
                             <a:xfrm>
                               <a:off x="2064786" y="645235"/>
@@ -7588,7 +7289,7 @@
                         </wps:wsp>
                         <wps:wsp>
                           <wps:cNvSpPr/>
-                          <wps:cNvPr id="149" name="Shape 149"/>
+                          <wps:cNvPr id="141" name="Shape 141"/>
                           <wps:spPr>
                             <a:xfrm>
                               <a:off x="3607950" y="1421483"/>
@@ -7623,7 +7324,7 @@
                         </wps:wsp>
                         <wps:wsp>
                           <wps:cNvSpPr txBox="1"/>
-                          <wps:cNvPr id="150" name="Shape 150"/>
+                          <wps:cNvPr id="142" name="Shape 142"/>
                           <wps:spPr>
                             <a:xfrm>
                               <a:off x="3607950" y="1492970"/>
@@ -7653,7 +7354,7 @@
                         </wps:wsp>
                         <wps:wsp>
                           <wps:cNvSpPr/>
-                          <wps:cNvPr id="151" name="Shape 151"/>
+                          <wps:cNvPr id="143" name="Shape 143"/>
                           <wps:spPr>
                             <a:xfrm>
                               <a:off x="4040326" y="603022"/>
@@ -7693,7 +7394,7 @@
                         </wps:wsp>
                         <wps:wsp>
                           <wps:cNvSpPr txBox="1"/>
-                          <wps:cNvPr id="152" name="Shape 152"/>
+                          <wps:cNvPr id="144" name="Shape 144"/>
                           <wps:spPr>
                             <a:xfrm>
                               <a:off x="4082539" y="645235"/>
@@ -7746,12 +7447,12 @@
               <wp:inline distB="0" distT="0" distL="0" distR="0">
                 <wp:extent cx="5486400" cy="3200400"/>
                 <wp:effectExtent b="0" l="0" r="0" t="0"/>
-                <wp:docPr id="21" name="image41.png"/>
+                <wp:docPr id="20" name="image39.png"/>
                 <a:graphic>
                   <a:graphicData uri="http://schemas.openxmlformats.org/drawingml/2006/picture">
                     <pic:pic>
                       <pic:nvPicPr>
-                        <pic:cNvPr id="0" name="image41.png"/>
+                        <pic:cNvPr id="0" name="image39.png"/>
                         <pic:cNvPicPr preferRelativeResize="0"/>
                       </pic:nvPicPr>
                       <pic:blipFill>
@@ -7956,7 +7657,7 @@
               <wp:inline distB="0" distT="0" distL="0" distR="0">
                 <wp:extent cx="5486400" cy="3200400"/>
                 <wp:effectExtent b="0" l="0" r="0" t="0"/>
-                <wp:docPr id="9" name=""/>
+                <wp:docPr id="8" name=""/>
                 <a:graphic>
                   <a:graphicData uri="http://schemas.microsoft.com/office/word/2010/wordprocessingGroup">
                     <wpg:wgp>
@@ -8400,12 +8101,12 @@
               <wp:inline distB="0" distT="0" distL="0" distR="0">
                 <wp:extent cx="5486400" cy="3200400"/>
                 <wp:effectExtent b="0" l="0" r="0" t="0"/>
-                <wp:docPr id="9" name="image17.png"/>
+                <wp:docPr id="8" name="image15.png"/>
                 <a:graphic>
                   <a:graphicData uri="http://schemas.openxmlformats.org/drawingml/2006/picture">
                     <pic:pic>
                       <pic:nvPicPr>
-                        <pic:cNvPr id="0" name="image17.png"/>
+                        <pic:cNvPr id="0" name="image15.png"/>
                         <pic:cNvPicPr preferRelativeResize="0"/>
                       </pic:nvPicPr>
                       <pic:blipFill>
@@ -8650,6 +8351,770 @@
         </w:rPr>
         <w:tab/>
       </w:r>
+      <w:r>
+        <mc:AlternateContent>
+          <mc:Choice Requires="wpg">
+            <w:drawing>
+              <wp:inline distB="0" distT="0" distL="0" distR="0">
+                <wp:extent cx="5486400" cy="3200400"/>
+                <wp:effectExtent b="0" l="0" r="0" t="0"/>
+                <wp:docPr id="6" name=""/>
+                <a:graphic>
+                  <a:graphicData uri="http://schemas.microsoft.com/office/word/2010/wordprocessingGroup">
+                    <wpg:wgp>
+                      <wpg:cNvGrpSpPr/>
+                      <wpg:grpSpPr>
+                        <a:xfrm>
+                          <a:off x="0" y="0"/>
+                          <a:ext cx="5486400" cy="3200400"/>
+                          <a:chOff x="0" y="0"/>
+                          <a:chExt cx="5486400" cy="3200400"/>
+                        </a:xfrm>
+                      </wpg:grpSpPr>
+                      <wpg:grpSp>
+                        <wpg:cNvGrpSpPr/>
+                        <wpg:grpSpPr>
+                          <a:xfrm>
+                            <a:off x="0" y="0"/>
+                            <a:ext cx="5486400" cy="3200400"/>
+                            <a:chOff x="0" y="0"/>
+                            <a:chExt cx="5486400" cy="3200400"/>
+                          </a:xfrm>
+                        </wpg:grpSpPr>
+                        <wps:wsp>
+                          <wps:cNvSpPr/>
+                          <wps:cNvPr id="4" name="Shape 4"/>
+                          <wps:spPr>
+                            <a:xfrm>
+                              <a:off x="0" y="0"/>
+                              <a:ext cx="5486400" cy="3200400"/>
+                            </a:xfrm>
+                            <a:prstGeom prst="rect">
+                              <a:avLst/>
+                            </a:prstGeom>
+                            <a:noFill/>
+                            <a:ln>
+                              <a:noFill/>
+                            </a:ln>
+                          </wps:spPr>
+                          <wps:txbx>
+                            <w:txbxContent>
+                              <w:p>
+                                <w:pPr>
+                                  <w:spacing w:after="0" w:before="0" w:line="240"/>
+                                  <w:ind w:left="0" w:right="0" w:firstLine="0"/>
+                                  <w:jc w:val="left"/>
+                                  <w:textDirection w:val="btLr"/>
+                                </w:pPr>
+                              </w:p>
+                            </w:txbxContent>
+                          </wps:txbx>
+                          <wps:bodyPr anchorCtr="0" anchor="ctr" bIns="91425" lIns="91425" rIns="91425" tIns="91425"/>
+                        </wps:wsp>
+                        <wps:wsp>
+                          <wps:cNvSpPr/>
+                          <wps:cNvPr id="5" name="Shape 5"/>
+                          <wps:spPr>
+                            <a:xfrm>
+                              <a:off x="1071" y="914666"/>
+                              <a:ext cx="2285107" cy="1371063"/>
+                            </a:xfrm>
+                            <a:prstGeom prst="roundRect">
+                              <a:avLst>
+                                <a:gd fmla="val 10000" name="adj"/>
+                              </a:avLst>
+                            </a:prstGeom>
+                            <a:solidFill>
+                              <a:srgbClr val="599BD5"/>
+                            </a:solidFill>
+                            <a:ln cap="flat" cmpd="sng" w="12700">
+                              <a:solidFill>
+                                <a:schemeClr val="lt1"/>
+                              </a:solidFill>
+                              <a:prstDash val="solid"/>
+                              <a:miter/>
+                              <a:headEnd len="med" w="med" type="none"/>
+                              <a:tailEnd len="med" w="med" type="none"/>
+                            </a:ln>
+                          </wps:spPr>
+                          <wps:txbx>
+                            <w:txbxContent>
+                              <w:p>
+                                <w:pPr>
+                                  <w:spacing w:after="0" w:before="0" w:line="240"/>
+                                  <w:ind w:left="0" w:right="0" w:firstLine="0"/>
+                                  <w:jc w:val="left"/>
+                                  <w:textDirection w:val="btLr"/>
+                                </w:pPr>
+                              </w:p>
+                            </w:txbxContent>
+                          </wps:txbx>
+                          <wps:bodyPr anchorCtr="0" anchor="ctr" bIns="91425" lIns="91425" rIns="91425" tIns="91425"/>
+                        </wps:wsp>
+                        <wps:wsp>
+                          <wps:cNvSpPr txBox="1"/>
+                          <wps:cNvPr id="6" name="Shape 6"/>
+                          <wps:spPr>
+                            <a:xfrm>
+                              <a:off x="41227" y="954824"/>
+                              <a:ext cx="2204792" cy="1290749"/>
+                            </a:xfrm>
+                            <a:prstGeom prst="rect">
+                              <a:avLst/>
+                            </a:prstGeom>
+                            <a:noFill/>
+                            <a:ln>
+                              <a:noFill/>
+                            </a:ln>
+                          </wps:spPr>
+                          <wps:txbx>
+                            <w:txbxContent>
+                              <w:p>
+                                <w:pPr>
+                                  <w:spacing w:after="0" w:before="0" w:line="215.9999942779541"/>
+                                  <w:ind w:left="0" w:right="0" w:firstLine="0"/>
+                                  <w:jc w:val="center"/>
+                                  <w:textDirection w:val="btLr"/>
+                                </w:pPr>
+                                <w:r>
+                                  <w:rPr>
+                                    <w:rFonts w:ascii="Calibri" w:cs="Calibri" w:eastAsia="Calibri" w:hAnsi="Calibri"/>
+                                    <w:b w:val="0"/>
+                                    <w:i w:val="0"/>
+                                    <w:smallCaps w:val="0"/>
+                                    <w:strike w:val="0"/>
+                                    <w:color w:val="000000"/>
+                                    <w:sz w:val="36"/>
+                                    <w:vertAlign w:val="baseline"/>
+                                  </w:rPr>
+                                  <w:t xml:space="preserve">1. The Robot Librarian recieves the stats of a robot program after a finished match</w:t>
+                                </w:r>
+                              </w:p>
+                            </w:txbxContent>
+                          </wps:txbx>
+                          <wps:bodyPr anchorCtr="0" anchor="ctr" bIns="68575" lIns="68575" rIns="68575" tIns="68575"/>
+                        </wps:wsp>
+                        <wps:wsp>
+                          <wps:cNvSpPr/>
+                          <wps:cNvPr id="7" name="Shape 7"/>
+                          <wps:spPr>
+                            <a:xfrm>
+                              <a:off x="2514689" y="1316845"/>
+                              <a:ext cx="484441" cy="566706"/>
+                            </a:xfrm>
+                            <a:prstGeom prst="rightArrow">
+                              <a:avLst>
+                                <a:gd fmla="val 60000" name="adj1"/>
+                                <a:gd fmla="val 50000" name="adj2"/>
+                              </a:avLst>
+                            </a:prstGeom>
+                            <a:solidFill>
+                              <a:srgbClr val="B3CAE7"/>
+                            </a:solidFill>
+                            <a:ln>
+                              <a:noFill/>
+                            </a:ln>
+                          </wps:spPr>
+                          <wps:txbx>
+                            <w:txbxContent>
+                              <w:p>
+                                <w:pPr>
+                                  <w:spacing w:after="0" w:before="0" w:line="240"/>
+                                  <w:ind w:left="0" w:right="0" w:firstLine="0"/>
+                                  <w:jc w:val="left"/>
+                                  <w:textDirection w:val="btLr"/>
+                                </w:pPr>
+                              </w:p>
+                            </w:txbxContent>
+                          </wps:txbx>
+                          <wps:bodyPr anchorCtr="0" anchor="ctr" bIns="91425" lIns="91425" rIns="91425" tIns="91425"/>
+                        </wps:wsp>
+                        <wps:wsp>
+                          <wps:cNvSpPr txBox="1"/>
+                          <wps:cNvPr id="8" name="Shape 8"/>
+                          <wps:spPr>
+                            <a:xfrm>
+                              <a:off x="2514689" y="1430187"/>
+                              <a:ext cx="339109" cy="340023"/>
+                            </a:xfrm>
+                            <a:prstGeom prst="rect">
+                              <a:avLst/>
+                            </a:prstGeom>
+                            <a:noFill/>
+                            <a:ln>
+                              <a:noFill/>
+                            </a:ln>
+                          </wps:spPr>
+                          <wps:txbx>
+                            <w:txbxContent>
+                              <w:p>
+                                <w:pPr>
+                                  <w:spacing w:after="0" w:before="0" w:line="215.9999942779541"/>
+                                  <w:ind w:left="0" w:right="0" w:firstLine="0"/>
+                                  <w:jc w:val="center"/>
+                                  <w:textDirection w:val="btLr"/>
+                                </w:pPr>
+                              </w:p>
+                            </w:txbxContent>
+                          </wps:txbx>
+                          <wps:bodyPr anchorCtr="0" anchor="ctr" bIns="0" lIns="0" rIns="0" tIns="0"/>
+                        </wps:wsp>
+                        <wps:wsp>
+                          <wps:cNvSpPr/>
+                          <wps:cNvPr id="9" name="Shape 9"/>
+                          <wps:spPr>
+                            <a:xfrm>
+                              <a:off x="3200221" y="914666"/>
+                              <a:ext cx="2285107" cy="1371063"/>
+                            </a:xfrm>
+                            <a:prstGeom prst="roundRect">
+                              <a:avLst>
+                                <a:gd fmla="val 10000" name="adj"/>
+                              </a:avLst>
+                            </a:prstGeom>
+                            <a:solidFill>
+                              <a:srgbClr val="599BD5"/>
+                            </a:solidFill>
+                            <a:ln cap="flat" cmpd="sng" w="12700">
+                              <a:solidFill>
+                                <a:schemeClr val="lt1"/>
+                              </a:solidFill>
+                              <a:prstDash val="solid"/>
+                              <a:miter/>
+                              <a:headEnd len="med" w="med" type="none"/>
+                              <a:tailEnd len="med" w="med" type="none"/>
+                            </a:ln>
+                          </wps:spPr>
+                          <wps:txbx>
+                            <w:txbxContent>
+                              <w:p>
+                                <w:pPr>
+                                  <w:spacing w:after="0" w:before="0" w:line="240"/>
+                                  <w:ind w:left="0" w:right="0" w:firstLine="0"/>
+                                  <w:jc w:val="left"/>
+                                  <w:textDirection w:val="btLr"/>
+                                </w:pPr>
+                              </w:p>
+                            </w:txbxContent>
+                          </wps:txbx>
+                          <wps:bodyPr anchorCtr="0" anchor="ctr" bIns="91425" lIns="91425" rIns="91425" tIns="91425"/>
+                        </wps:wsp>
+                        <wps:wsp>
+                          <wps:cNvSpPr txBox="1"/>
+                          <wps:cNvPr id="10" name="Shape 10"/>
+                          <wps:spPr>
+                            <a:xfrm>
+                              <a:off x="3240377" y="954824"/>
+                              <a:ext cx="2204792" cy="1290749"/>
+                            </a:xfrm>
+                            <a:prstGeom prst="rect">
+                              <a:avLst/>
+                            </a:prstGeom>
+                            <a:noFill/>
+                            <a:ln>
+                              <a:noFill/>
+                            </a:ln>
+                          </wps:spPr>
+                          <wps:txbx>
+                            <w:txbxContent>
+                              <w:p>
+                                <w:pPr>
+                                  <w:spacing w:after="0" w:before="0" w:line="215.9999942779541"/>
+                                  <w:ind w:left="0" w:right="0" w:firstLine="0"/>
+                                  <w:jc w:val="center"/>
+                                  <w:textDirection w:val="btLr"/>
+                                </w:pPr>
+                                <w:r>
+                                  <w:rPr>
+                                    <w:rFonts w:ascii="Calibri" w:cs="Calibri" w:eastAsia="Calibri" w:hAnsi="Calibri"/>
+                                    <w:b w:val="0"/>
+                                    <w:i w:val="0"/>
+                                    <w:smallCaps w:val="0"/>
+                                    <w:strike w:val="0"/>
+                                    <w:color w:val="000000"/>
+                                    <w:sz w:val="36"/>
+                                    <w:vertAlign w:val="baseline"/>
+                                  </w:rPr>
+                                  <w:t xml:space="preserve">2. The Robot Librarian sends the new data to moodle.cs.usask.ca</w:t>
+                                </w:r>
+                              </w:p>
+                            </w:txbxContent>
+                          </wps:txbx>
+                          <wps:bodyPr anchorCtr="0" anchor="ctr" bIns="68575" lIns="68575" rIns="68575" tIns="68575"/>
+                        </wps:wsp>
+                      </wpg:grpSp>
+                    </wpg:wgp>
+                  </a:graphicData>
+                </a:graphic>
+              </wp:inline>
+            </w:drawing>
+          </mc:Choice>
+          <mc:Fallback>
+            <w:drawing>
+              <wp:inline distB="0" distT="0" distL="0" distR="0">
+                <wp:extent cx="5486400" cy="3200400"/>
+                <wp:effectExtent b="0" l="0" r="0" t="0"/>
+                <wp:docPr id="6" name="image11.png"/>
+                <a:graphic>
+                  <a:graphicData uri="http://schemas.openxmlformats.org/drawingml/2006/picture">
+                    <pic:pic>
+                      <pic:nvPicPr>
+                        <pic:cNvPr id="0" name="image11.png"/>
+                        <pic:cNvPicPr preferRelativeResize="0"/>
+                      </pic:nvPicPr>
+                      <pic:blipFill>
+                        <a:blip r:embed="rId16"/>
+                        <a:srcRect/>
+                        <a:stretch>
+                          <a:fillRect/>
+                        </a:stretch>
+                      </pic:blipFill>
+                      <pic:spPr>
+                        <a:xfrm>
+                          <a:off x="0" y="0"/>
+                          <a:ext cx="5486400" cy="3200400"/>
+                        </a:xfrm>
+                        <a:prstGeom prst="rect"/>
+                        <a:ln/>
+                      </pic:spPr>
+                    </pic:pic>
+                  </a:graphicData>
+                </a:graphic>
+              </wp:inline>
+            </w:drawing>
+          </mc:Fallback>
+        </mc:AlternateContent>
+      </w:r>
+      <w:r>
+        <w:rPr>
+          <w:rtl w:val="0"/>
+        </w:rPr>
+      </w:r>
+    </w:p>
+    <w:p>
+      <w:pPr>
+        <w:contextualSpacing w:val="0"/>
+      </w:pPr>
+      <w:r>
+        <w:rPr>
+          <w:b w:val="1"/>
+          <w:sz w:val="28"/>
+          <w:szCs w:val="28"/>
+          <w:rtl w:val="0"/>
+        </w:rPr>
+        <w:t xml:space="preserve">FIG x.x: </w:t>
+      </w:r>
+      <w:r>
+        <w:rPr>
+          <w:i w:val="1"/>
+          <w:sz w:val="28"/>
+          <w:szCs w:val="28"/>
+          <w:rtl w:val="0"/>
+        </w:rPr>
+        <w:t xml:space="preserve">The above sequence diagram shows the sequence of events for a Robot Librarian uploading new stats to moodle.cs.usask.ca.</w:t>
+      </w:r>
+    </w:p>
+    <w:p>
+      <w:pPr>
+        <w:contextualSpacing w:val="0"/>
+      </w:pPr>
+      <w:r>
+        <w:rPr>
+          <w:rtl w:val="0"/>
+        </w:rPr>
+      </w:r>
+    </w:p>
+    <w:p>
+      <w:pPr>
+        <w:contextualSpacing w:val="0"/>
+      </w:pPr>
+      <w:r>
+        <w:rPr>
+          <w:rtl w:val="0"/>
+        </w:rPr>
+      </w:r>
+    </w:p>
+    <w:p>
+      <w:pPr>
+        <w:contextualSpacing w:val="0"/>
+      </w:pPr>
+      <w:r>
+        <w:rPr>
+          <w:rtl w:val="0"/>
+        </w:rPr>
+      </w:r>
+    </w:p>
+    <w:p>
+      <w:pPr>
+        <w:contextualSpacing w:val="0"/>
+      </w:pPr>
+      <w:r>
+        <w:rPr>
+          <w:b w:val="1"/>
+          <w:sz w:val="28"/>
+          <w:szCs w:val="28"/>
+          <w:rtl w:val="0"/>
+        </w:rPr>
+        <w:tab/>
+      </w:r>
+      <w:r>
+        <w:rPr>
+          <w:sz w:val="28"/>
+          <w:szCs w:val="28"/>
+          <w:rtl w:val="0"/>
+        </w:rPr>
+        <w:t xml:space="preserve">The server is the actor that handles communications between multiple machines for network gameplay.  It can: Save the Game State and Receive and Respond to Requests for updates.</w:t>
+      </w:r>
+    </w:p>
+    <w:p>
+      <w:pPr>
+        <w:contextualSpacing w:val="0"/>
+      </w:pPr>
+      <w:r>
+        <w:rPr>
+          <w:rtl w:val="0"/>
+        </w:rPr>
+      </w:r>
+    </w:p>
+    <w:p>
+      <w:pPr>
+        <w:contextualSpacing w:val="0"/>
+      </w:pPr>
+      <w:r>
+        <w:rPr>
+          <w:b w:val="1"/>
+          <w:sz w:val="28"/>
+          <w:szCs w:val="28"/>
+          <w:rtl w:val="0"/>
+        </w:rPr>
+        <w:t xml:space="preserve">Server: Save Game State</w:t>
+      </w:r>
+    </w:p>
+    <w:p>
+      <w:pPr>
+        <w:contextualSpacing w:val="0"/>
+      </w:pPr>
+      <w:r>
+        <w:rPr>
+          <w:b w:val="1"/>
+          <w:sz w:val="28"/>
+          <w:szCs w:val="28"/>
+          <w:rtl w:val="0"/>
+        </w:rPr>
+        <w:tab/>
+      </w:r>
+      <w:r>
+        <w:rPr>
+          <w:sz w:val="28"/>
+          <w:szCs w:val="28"/>
+          <w:rtl w:val="0"/>
+        </w:rPr>
+        <w:t xml:space="preserve">The server periodically saves the state of the game.  This allows it to send updates to other players on request.</w:t>
+      </w:r>
+    </w:p>
+    <w:p>
+      <w:pPr>
+        <w:contextualSpacing w:val="0"/>
+      </w:pPr>
+      <w:r>
+        <w:rPr>
+          <w:rtl w:val="0"/>
+        </w:rPr>
+      </w:r>
+    </w:p>
+    <w:p>
+      <w:pPr>
+        <w:contextualSpacing w:val="0"/>
+      </w:pPr>
+      <w:r>
+        <w:rPr>
+          <w:sz w:val="28"/>
+          <w:szCs w:val="28"/>
+          <w:rtl w:val="0"/>
+        </w:rPr>
+        <w:tab/>
+      </w:r>
+      <w:r>
+        <w:rPr>
+          <w:b w:val="1"/>
+          <w:sz w:val="28"/>
+          <w:szCs w:val="28"/>
+          <w:rtl w:val="0"/>
+        </w:rPr>
+        <w:t xml:space="preserve">Preconditions:</w:t>
+        <w:tab/>
+      </w:r>
+      <w:r>
+        <w:rPr>
+          <w:sz w:val="28"/>
+          <w:szCs w:val="28"/>
+          <w:rtl w:val="0"/>
+        </w:rPr>
+        <w:t xml:space="preserve">-There is an active game</w:t>
+      </w:r>
+    </w:p>
+    <w:p>
+      <w:pPr>
+        <w:contextualSpacing w:val="0"/>
+      </w:pPr>
+      <w:r>
+        <w:rPr>
+          <w:sz w:val="28"/>
+          <w:szCs w:val="28"/>
+          <w:rtl w:val="0"/>
+        </w:rPr>
+        <w:tab/>
+      </w:r>
+      <w:r>
+        <w:rPr>
+          <w:b w:val="1"/>
+          <w:sz w:val="28"/>
+          <w:szCs w:val="28"/>
+          <w:rtl w:val="0"/>
+        </w:rPr>
+        <w:t xml:space="preserve">Post-conditions:</w:t>
+        <w:tab/>
+      </w:r>
+      <w:r>
+        <w:rPr>
+          <w:sz w:val="28"/>
+          <w:szCs w:val="28"/>
+          <w:rtl w:val="0"/>
+        </w:rPr>
+        <w:t xml:space="preserve">-The state of the game has been saved to the server.</w:t>
+      </w:r>
+    </w:p>
+    <w:p>
+      <w:pPr>
+        <w:contextualSpacing w:val="0"/>
+      </w:pPr>
+      <w:r>
+        <w:rPr>
+          <w:sz w:val="28"/>
+          <w:szCs w:val="28"/>
+          <w:rtl w:val="0"/>
+        </w:rPr>
+        <w:tab/>
+      </w:r>
+      <w:r>
+        <w:rPr>
+          <w:b w:val="1"/>
+          <w:sz w:val="28"/>
+          <w:szCs w:val="28"/>
+          <w:rtl w:val="0"/>
+        </w:rPr>
+        <w:t xml:space="preserve">Error-conditions: </w:t>
+        <w:tab/>
+      </w:r>
+      <w:r>
+        <w:rPr>
+          <w:sz w:val="28"/>
+          <w:szCs w:val="28"/>
+          <w:rtl w:val="0"/>
+        </w:rPr>
+        <w:t xml:space="preserve">-The server loses connection to the game</w:t>
+      </w:r>
+    </w:p>
+    <w:p>
+      <w:pPr>
+        <w:contextualSpacing w:val="0"/>
+      </w:pPr>
+      <w:r>
+        <w:rPr>
+          <w:sz w:val="28"/>
+          <w:szCs w:val="28"/>
+          <w:rtl w:val="0"/>
+        </w:rPr>
+        <w:tab/>
+        <w:tab/>
+        <w:tab/>
+        <w:tab/>
+        <w:t xml:space="preserve">-The game is corrupted upon saving</w:t>
+      </w:r>
+    </w:p>
+    <w:p>
+      <w:pPr>
+        <w:contextualSpacing w:val="0"/>
+      </w:pPr>
+      <w:r>
+        <w:rPr>
+          <w:b w:val="1"/>
+          <w:sz w:val="28"/>
+          <w:szCs w:val="28"/>
+          <w:rtl w:val="0"/>
+        </w:rPr>
+        <w:tab/>
+      </w:r>
+    </w:p>
+    <w:p>
+      <w:pPr>
+        <w:contextualSpacing w:val="0"/>
+      </w:pPr>
+      <w:r>
+        <w:rPr>
+          <w:rtl w:val="0"/>
+        </w:rPr>
+      </w:r>
+    </w:p>
+    <w:p>
+      <w:pPr>
+        <w:contextualSpacing w:val="0"/>
+      </w:pPr>
+      <w:r>
+        <w:rPr>
+          <w:b w:val="1"/>
+          <w:sz w:val="28"/>
+          <w:szCs w:val="28"/>
+          <w:rtl w:val="0"/>
+        </w:rPr>
+        <w:t xml:space="preserve">Server: Receive and Respond to Update Requests</w:t>
+      </w:r>
+    </w:p>
+    <w:p>
+      <w:pPr>
+        <w:contextualSpacing w:val="0"/>
+      </w:pPr>
+      <w:r>
+        <w:rPr>
+          <w:rtl w:val="0"/>
+        </w:rPr>
+      </w:r>
+    </w:p>
+    <w:p>
+      <w:pPr>
+        <w:contextualSpacing w:val="0"/>
+      </w:pPr>
+      <w:r>
+        <w:rPr>
+          <w:b w:val="1"/>
+          <w:sz w:val="28"/>
+          <w:szCs w:val="28"/>
+          <w:rtl w:val="0"/>
+        </w:rPr>
+        <w:tab/>
+      </w:r>
+      <w:r>
+        <w:rPr>
+          <w:sz w:val="28"/>
+          <w:szCs w:val="28"/>
+          <w:rtl w:val="0"/>
+        </w:rPr>
+        <w:t xml:space="preserve">The Server is able to receive and respond to update requests.  A player’s computer will periodically request updates of the game state from the server.  The server can respond to these requests with an updated instance of the current match.</w:t>
+      </w:r>
+    </w:p>
+    <w:p>
+      <w:pPr>
+        <w:contextualSpacing w:val="0"/>
+      </w:pPr>
+      <w:r>
+        <w:rPr>
+          <w:rtl w:val="0"/>
+        </w:rPr>
+      </w:r>
+    </w:p>
+    <w:p>
+      <w:pPr>
+        <w:contextualSpacing w:val="0"/>
+      </w:pPr>
+      <w:r>
+        <w:rPr>
+          <w:b w:val="1"/>
+          <w:sz w:val="28"/>
+          <w:szCs w:val="28"/>
+          <w:rtl w:val="0"/>
+        </w:rPr>
+        <w:tab/>
+        <w:t xml:space="preserve">Preconditions:</w:t>
+        <w:tab/>
+      </w:r>
+      <w:r>
+        <w:rPr>
+          <w:sz w:val="28"/>
+          <w:szCs w:val="28"/>
+          <w:rtl w:val="0"/>
+        </w:rPr>
+        <w:t xml:space="preserve">-The server is connected to a game</w:t>
+      </w:r>
+    </w:p>
+    <w:p>
+      <w:pPr>
+        <w:ind w:left="2880" w:hanging="2160"/>
+        <w:contextualSpacing w:val="0"/>
+      </w:pPr>
+      <w:r>
+        <w:rPr>
+          <w:b w:val="1"/>
+          <w:sz w:val="28"/>
+          <w:szCs w:val="28"/>
+          <w:rtl w:val="0"/>
+        </w:rPr>
+        <w:t xml:space="preserve">Post-conditions: </w:t>
+        <w:tab/>
+      </w:r>
+      <w:r>
+        <w:rPr>
+          <w:sz w:val="28"/>
+          <w:szCs w:val="28"/>
+          <w:rtl w:val="0"/>
+        </w:rPr>
+        <w:t xml:space="preserve">-The server has sent an updated instance of the game to the player</w:t>
+      </w:r>
+    </w:p>
+    <w:p>
+      <w:pPr>
+        <w:ind w:left="2880" w:hanging="2160"/>
+        <w:contextualSpacing w:val="0"/>
+      </w:pPr>
+      <w:r>
+        <w:rPr>
+          <w:b w:val="1"/>
+          <w:sz w:val="28"/>
+          <w:szCs w:val="28"/>
+          <w:rtl w:val="0"/>
+        </w:rPr>
+        <w:t xml:space="preserve">Error-conditions:</w:t>
+        <w:tab/>
+      </w:r>
+      <w:r>
+        <w:rPr>
+          <w:sz w:val="28"/>
+          <w:szCs w:val="28"/>
+          <w:rtl w:val="0"/>
+        </w:rPr>
+        <w:t xml:space="preserve">-The game data is corrupted during transmission</w:t>
+      </w:r>
+    </w:p>
+    <w:p>
+      <w:pPr>
+        <w:contextualSpacing w:val="0"/>
+      </w:pPr>
+      <w:r>
+        <w:rPr>
+          <w:sz w:val="28"/>
+          <w:szCs w:val="28"/>
+          <w:rtl w:val="0"/>
+        </w:rPr>
+        <w:tab/>
+        <w:tab/>
+        <w:tab/>
+        <w:tab/>
+        <w:t xml:space="preserve">-A player disconnects from the match</w:t>
+      </w:r>
+    </w:p>
+    <w:p>
+      <w:pPr>
+        <w:contextualSpacing w:val="0"/>
+      </w:pPr>
+      <w:r>
+        <w:rPr>
+          <w:rtl w:val="0"/>
+        </w:rPr>
+      </w:r>
+    </w:p>
+    <w:p>
+      <w:pPr>
+        <w:contextualSpacing w:val="0"/>
+      </w:pPr>
       <w:r>
         <mc:AlternateContent>
           <mc:Choice Requires="wpg">
@@ -8712,11 +9177,11 @@
                         </wps:wsp>
                         <wps:wsp>
                           <wps:cNvSpPr/>
-                          <wps:cNvPr id="5" name="Shape 5"/>
-                          <wps:spPr>
-                            <a:xfrm>
-                              <a:off x="1071" y="914666"/>
-                              <a:ext cx="2285107" cy="1371063"/>
+                          <wps:cNvPr id="12" name="Shape 12"/>
+                          <wps:spPr>
+                            <a:xfrm>
+                              <a:off x="4822" y="854309"/>
+                              <a:ext cx="1441251" cy="1491779"/>
                             </a:xfrm>
                             <a:prstGeom prst="roundRect">
                               <a:avLst>
@@ -8752,11 +9217,11 @@
                         </wps:wsp>
                         <wps:wsp>
                           <wps:cNvSpPr txBox="1"/>
-                          <wps:cNvPr id="6" name="Shape 6"/>
-                          <wps:spPr>
-                            <a:xfrm>
-                              <a:off x="41227" y="954824"/>
-                              <a:ext cx="2204792" cy="1290749"/>
+                          <wps:cNvPr id="13" name="Shape 13"/>
+                          <wps:spPr>
+                            <a:xfrm>
+                              <a:off x="47035" y="896523"/>
+                              <a:ext cx="1356825" cy="1407353"/>
                             </a:xfrm>
                             <a:prstGeom prst="rect">
                               <a:avLst/>
@@ -8786,7 +9251,7 @@
                                     <w:sz w:val="36"/>
                                     <w:vertAlign w:val="baseline"/>
                                   </w:rPr>
-                                  <w:t xml:space="preserve">1. The Robot Librarian recieves the stats of a robot program after a finished match</w:t>
+                                  <w:t xml:space="preserve">1. The server recieves an update request</w:t>
                                 </w:r>
                               </w:p>
                             </w:txbxContent>
@@ -8795,11 +9260,11 @@
                         </wps:wsp>
                         <wps:wsp>
                           <wps:cNvSpPr/>
-                          <wps:cNvPr id="7" name="Shape 7"/>
-                          <wps:spPr>
-                            <a:xfrm>
-                              <a:off x="2514689" y="1316845"/>
-                              <a:ext cx="484441" cy="566706"/>
+                          <wps:cNvPr id="14" name="Shape 14"/>
+                          <wps:spPr>
+                            <a:xfrm>
+                              <a:off x="1590198" y="1421483"/>
+                              <a:ext cx="305545" cy="357430"/>
                             </a:xfrm>
                             <a:prstGeom prst="rightArrow">
                               <a:avLst>
@@ -8830,11 +9295,11 @@
                         </wps:wsp>
                         <wps:wsp>
                           <wps:cNvSpPr txBox="1"/>
-                          <wps:cNvPr id="8" name="Shape 8"/>
-                          <wps:spPr>
-                            <a:xfrm>
-                              <a:off x="2514689" y="1430187"/>
-                              <a:ext cx="339109" cy="340023"/>
+                          <wps:cNvPr id="15" name="Shape 15"/>
+                          <wps:spPr>
+                            <a:xfrm>
+                              <a:off x="1590198" y="1492970"/>
+                              <a:ext cx="213882" cy="214458"/>
                             </a:xfrm>
                             <a:prstGeom prst="rect">
                               <a:avLst/>
@@ -8860,11 +9325,11 @@
                         </wps:wsp>
                         <wps:wsp>
                           <wps:cNvSpPr/>
-                          <wps:cNvPr id="9" name="Shape 9"/>
-                          <wps:spPr>
-                            <a:xfrm>
-                              <a:off x="3200221" y="914666"/>
-                              <a:ext cx="2285107" cy="1371063"/>
+                          <wps:cNvPr id="16" name="Shape 16"/>
+                          <wps:spPr>
+                            <a:xfrm>
+                              <a:off x="2022574" y="854309"/>
+                              <a:ext cx="1441251" cy="1491779"/>
                             </a:xfrm>
                             <a:prstGeom prst="roundRect">
                               <a:avLst>
@@ -8900,11 +9365,11 @@
                         </wps:wsp>
                         <wps:wsp>
                           <wps:cNvSpPr txBox="1"/>
-                          <wps:cNvPr id="10" name="Shape 10"/>
-                          <wps:spPr>
-                            <a:xfrm>
-                              <a:off x="3240377" y="954824"/>
-                              <a:ext cx="2204792" cy="1290749"/>
+                          <wps:cNvPr id="17" name="Shape 17"/>
+                          <wps:spPr>
+                            <a:xfrm>
+                              <a:off x="2064786" y="896523"/>
+                              <a:ext cx="1356825" cy="1407353"/>
                             </a:xfrm>
                             <a:prstGeom prst="rect">
                               <a:avLst/>
@@ -8934,7 +9399,155 @@
                                     <w:sz w:val="36"/>
                                     <w:vertAlign w:val="baseline"/>
                                   </w:rPr>
-                                  <w:t xml:space="preserve">2. The Robot Librarian sends the new data to moodle.cs.usask.ca</w:t>
+                                  <w:t xml:space="preserve">2. The server collects the data needed to respond</w:t>
+                                </w:r>
+                              </w:p>
+                            </w:txbxContent>
+                          </wps:txbx>
+                          <wps:bodyPr anchorCtr="0" anchor="ctr" bIns="68575" lIns="68575" rIns="68575" tIns="68575"/>
+                        </wps:wsp>
+                        <wps:wsp>
+                          <wps:cNvSpPr/>
+                          <wps:cNvPr id="18" name="Shape 18"/>
+                          <wps:spPr>
+                            <a:xfrm>
+                              <a:off x="3607950" y="1421483"/>
+                              <a:ext cx="305545" cy="357430"/>
+                            </a:xfrm>
+                            <a:prstGeom prst="rightArrow">
+                              <a:avLst>
+                                <a:gd fmla="val 60000" name="adj1"/>
+                                <a:gd fmla="val 50000" name="adj2"/>
+                              </a:avLst>
+                            </a:prstGeom>
+                            <a:solidFill>
+                              <a:srgbClr val="B3CAE7"/>
+                            </a:solidFill>
+                            <a:ln>
+                              <a:noFill/>
+                            </a:ln>
+                          </wps:spPr>
+                          <wps:txbx>
+                            <w:txbxContent>
+                              <w:p>
+                                <w:pPr>
+                                  <w:spacing w:after="0" w:before="0" w:line="240"/>
+                                  <w:ind w:left="0" w:right="0" w:firstLine="0"/>
+                                  <w:jc w:val="left"/>
+                                  <w:textDirection w:val="btLr"/>
+                                </w:pPr>
+                              </w:p>
+                            </w:txbxContent>
+                          </wps:txbx>
+                          <wps:bodyPr anchorCtr="0" anchor="ctr" bIns="91425" lIns="91425" rIns="91425" tIns="91425"/>
+                        </wps:wsp>
+                        <wps:wsp>
+                          <wps:cNvSpPr txBox="1"/>
+                          <wps:cNvPr id="19" name="Shape 19"/>
+                          <wps:spPr>
+                            <a:xfrm>
+                              <a:off x="3607950" y="1492970"/>
+                              <a:ext cx="213882" cy="214458"/>
+                            </a:xfrm>
+                            <a:prstGeom prst="rect">
+                              <a:avLst/>
+                            </a:prstGeom>
+                            <a:noFill/>
+                            <a:ln>
+                              <a:noFill/>
+                            </a:ln>
+                          </wps:spPr>
+                          <wps:txbx>
+                            <w:txbxContent>
+                              <w:p>
+                                <w:pPr>
+                                  <w:spacing w:after="0" w:before="0" w:line="215.9999942779541"/>
+                                  <w:ind w:left="0" w:right="0" w:firstLine="0"/>
+                                  <w:jc w:val="center"/>
+                                  <w:textDirection w:val="btLr"/>
+                                </w:pPr>
+                              </w:p>
+                            </w:txbxContent>
+                          </wps:txbx>
+                          <wps:bodyPr anchorCtr="0" anchor="ctr" bIns="0" lIns="0" rIns="0" tIns="0"/>
+                        </wps:wsp>
+                        <wps:wsp>
+                          <wps:cNvSpPr/>
+                          <wps:cNvPr id="20" name="Shape 20"/>
+                          <wps:spPr>
+                            <a:xfrm>
+                              <a:off x="4040326" y="854309"/>
+                              <a:ext cx="1441251" cy="1491779"/>
+                            </a:xfrm>
+                            <a:prstGeom prst="roundRect">
+                              <a:avLst>
+                                <a:gd fmla="val 10000" name="adj"/>
+                              </a:avLst>
+                            </a:prstGeom>
+                            <a:solidFill>
+                              <a:srgbClr val="599BD5"/>
+                            </a:solidFill>
+                            <a:ln cap="flat" cmpd="sng" w="12700">
+                              <a:solidFill>
+                                <a:schemeClr val="lt1"/>
+                              </a:solidFill>
+                              <a:prstDash val="solid"/>
+                              <a:miter/>
+                              <a:headEnd len="med" w="med" type="none"/>
+                              <a:tailEnd len="med" w="med" type="none"/>
+                            </a:ln>
+                          </wps:spPr>
+                          <wps:txbx>
+                            <w:txbxContent>
+                              <w:p>
+                                <w:pPr>
+                                  <w:spacing w:after="0" w:before="0" w:line="240"/>
+                                  <w:ind w:left="0" w:right="0" w:firstLine="0"/>
+                                  <w:jc w:val="left"/>
+                                  <w:textDirection w:val="btLr"/>
+                                </w:pPr>
+                              </w:p>
+                            </w:txbxContent>
+                          </wps:txbx>
+                          <wps:bodyPr anchorCtr="0" anchor="ctr" bIns="91425" lIns="91425" rIns="91425" tIns="91425"/>
+                        </wps:wsp>
+                        <wps:wsp>
+                          <wps:cNvSpPr txBox="1"/>
+                          <wps:cNvPr id="21" name="Shape 21"/>
+                          <wps:spPr>
+                            <a:xfrm>
+                              <a:off x="4082539" y="896523"/>
+                              <a:ext cx="1356825" cy="1407353"/>
+                            </a:xfrm>
+                            <a:prstGeom prst="rect">
+                              <a:avLst/>
+                            </a:prstGeom>
+                            <a:noFill/>
+                            <a:ln>
+                              <a:noFill/>
+                            </a:ln>
+                          </wps:spPr>
+                          <wps:txbx>
+                            <w:txbxContent>
+                              <w:p>
+                                <w:pPr>
+                                  <w:spacing w:after="0" w:before="0" w:line="215.9999942779541"/>
+                                  <w:ind w:left="0" w:right="0" w:firstLine="0"/>
+                                  <w:jc w:val="center"/>
+                                  <w:textDirection w:val="btLr"/>
+                                </w:pPr>
+                                <w:r>
+                                  <w:rPr>
+                                    <w:rFonts w:ascii="Calibri" w:cs="Calibri" w:eastAsia="Calibri" w:hAnsi="Calibri"/>
+                                    <w:b w:val="0"/>
+                                    <w:i w:val="0"/>
+                                    <w:smallCaps w:val="0"/>
+                                    <w:strike w:val="0"/>
+                                    <w:color w:val="000000"/>
+                                    <w:sz w:val="36"/>
+                                    <w:vertAlign w:val="baseline"/>
+                                  </w:rPr>
+                                  <w:t xml:space="preserve">3. The server transmits the data to the requestee</w:t>
                                 </w:r>
                               </w:p>
                             </w:txbxContent>
@@ -8959,918 +9572,6 @@
                     <pic:pic>
                       <pic:nvPicPr>
                         <pic:cNvPr id="0" name="image13.png"/>
-                        <pic:cNvPicPr preferRelativeResize="0"/>
-                      </pic:nvPicPr>
-                      <pic:blipFill>
-                        <a:blip r:embed="rId16"/>
-                        <a:srcRect/>
-                        <a:stretch>
-                          <a:fillRect/>
-                        </a:stretch>
-                      </pic:blipFill>
-                      <pic:spPr>
-                        <a:xfrm>
-                          <a:off x="0" y="0"/>
-                          <a:ext cx="5486400" cy="3200400"/>
-                        </a:xfrm>
-                        <a:prstGeom prst="rect"/>
-                        <a:ln/>
-                      </pic:spPr>
-                    </pic:pic>
-                  </a:graphicData>
-                </a:graphic>
-              </wp:inline>
-            </w:drawing>
-          </mc:Fallback>
-        </mc:AlternateContent>
-      </w:r>
-      <w:r>
-        <w:rPr>
-          <w:rtl w:val="0"/>
-        </w:rPr>
-      </w:r>
-    </w:p>
-    <w:p>
-      <w:pPr>
-        <w:contextualSpacing w:val="0"/>
-      </w:pPr>
-      <w:r>
-        <w:rPr>
-          <w:b w:val="1"/>
-          <w:sz w:val="28"/>
-          <w:szCs w:val="28"/>
-          <w:rtl w:val="0"/>
-        </w:rPr>
-        <w:t xml:space="preserve">FIG x.x: </w:t>
-      </w:r>
-      <w:r>
-        <w:rPr>
-          <w:i w:val="1"/>
-          <w:sz w:val="28"/>
-          <w:szCs w:val="28"/>
-          <w:rtl w:val="0"/>
-        </w:rPr>
-        <w:t xml:space="preserve">The above sequence diagram shows the sequence of events for a Robot Librarian uploading new stats to moodle.cs.usask.ca.</w:t>
-      </w:r>
-    </w:p>
-    <w:p>
-      <w:pPr>
-        <w:contextualSpacing w:val="0"/>
-      </w:pPr>
-      <w:r>
-        <w:rPr>
-          <w:rtl w:val="0"/>
-        </w:rPr>
-      </w:r>
-    </w:p>
-    <w:p>
-      <w:pPr>
-        <w:contextualSpacing w:val="0"/>
-      </w:pPr>
-      <w:r>
-        <w:rPr>
-          <w:rtl w:val="0"/>
-        </w:rPr>
-      </w:r>
-    </w:p>
-    <w:p>
-      <w:pPr>
-        <w:contextualSpacing w:val="0"/>
-      </w:pPr>
-      <w:r>
-        <w:rPr>
-          <w:rtl w:val="0"/>
-        </w:rPr>
-      </w:r>
-    </w:p>
-    <w:p>
-      <w:pPr>
-        <w:contextualSpacing w:val="0"/>
-      </w:pPr>
-      <w:r>
-        <w:rPr>
-          <w:b w:val="1"/>
-          <w:sz w:val="28"/>
-          <w:szCs w:val="28"/>
-          <w:rtl w:val="0"/>
-        </w:rPr>
-        <w:tab/>
-      </w:r>
-      <w:r>
-        <w:rPr>
-          <w:sz w:val="28"/>
-          <w:szCs w:val="28"/>
-          <w:rtl w:val="0"/>
-        </w:rPr>
-        <w:t xml:space="preserve">The server is the actor that handles communications between multiple machines for network gameplay.  It can: Save the Game State and Receive and Respond to Requests for updates.</w:t>
-      </w:r>
-    </w:p>
-    <w:p>
-      <w:pPr>
-        <w:contextualSpacing w:val="0"/>
-      </w:pPr>
-      <w:r>
-        <w:rPr>
-          <w:rtl w:val="0"/>
-        </w:rPr>
-      </w:r>
-    </w:p>
-    <w:p>
-      <w:pPr>
-        <w:contextualSpacing w:val="0"/>
-      </w:pPr>
-      <w:r>
-        <w:rPr>
-          <w:b w:val="1"/>
-          <w:sz w:val="28"/>
-          <w:szCs w:val="28"/>
-          <w:rtl w:val="0"/>
-        </w:rPr>
-        <w:t xml:space="preserve">Server: Save Game State</w:t>
-      </w:r>
-    </w:p>
-    <w:p>
-      <w:pPr>
-        <w:contextualSpacing w:val="0"/>
-      </w:pPr>
-      <w:r>
-        <w:rPr>
-          <w:b w:val="1"/>
-          <w:sz w:val="28"/>
-          <w:szCs w:val="28"/>
-          <w:rtl w:val="0"/>
-        </w:rPr>
-        <w:tab/>
-      </w:r>
-      <w:r>
-        <w:rPr>
-          <w:sz w:val="28"/>
-          <w:szCs w:val="28"/>
-          <w:rtl w:val="0"/>
-        </w:rPr>
-        <w:t xml:space="preserve">The server periodically saves the state of the game.  This allows it to send updates to other players on request.</w:t>
-      </w:r>
-    </w:p>
-    <w:p>
-      <w:pPr>
-        <w:contextualSpacing w:val="0"/>
-      </w:pPr>
-      <w:r>
-        <w:rPr>
-          <w:rtl w:val="0"/>
-        </w:rPr>
-      </w:r>
-    </w:p>
-    <w:p>
-      <w:pPr>
-        <w:contextualSpacing w:val="0"/>
-      </w:pPr>
-      <w:r>
-        <w:rPr>
-          <w:sz w:val="28"/>
-          <w:szCs w:val="28"/>
-          <w:rtl w:val="0"/>
-        </w:rPr>
-        <w:tab/>
-      </w:r>
-      <w:r>
-        <w:rPr>
-          <w:b w:val="1"/>
-          <w:sz w:val="28"/>
-          <w:szCs w:val="28"/>
-          <w:rtl w:val="0"/>
-        </w:rPr>
-        <w:t xml:space="preserve">Preconditions:</w:t>
-        <w:tab/>
-      </w:r>
-      <w:r>
-        <w:rPr>
-          <w:sz w:val="28"/>
-          <w:szCs w:val="28"/>
-          <w:rtl w:val="0"/>
-        </w:rPr>
-        <w:t xml:space="preserve">-There is an active game</w:t>
-      </w:r>
-    </w:p>
-    <w:p>
-      <w:pPr>
-        <w:contextualSpacing w:val="0"/>
-      </w:pPr>
-      <w:r>
-        <w:rPr>
-          <w:sz w:val="28"/>
-          <w:szCs w:val="28"/>
-          <w:rtl w:val="0"/>
-        </w:rPr>
-        <w:tab/>
-      </w:r>
-      <w:r>
-        <w:rPr>
-          <w:b w:val="1"/>
-          <w:sz w:val="28"/>
-          <w:szCs w:val="28"/>
-          <w:rtl w:val="0"/>
-        </w:rPr>
-        <w:t xml:space="preserve">Post-conditions:</w:t>
-        <w:tab/>
-      </w:r>
-      <w:r>
-        <w:rPr>
-          <w:sz w:val="28"/>
-          <w:szCs w:val="28"/>
-          <w:rtl w:val="0"/>
-        </w:rPr>
-        <w:t xml:space="preserve">-The state of the game has been saved to the server.</w:t>
-      </w:r>
-    </w:p>
-    <w:p>
-      <w:pPr>
-        <w:contextualSpacing w:val="0"/>
-      </w:pPr>
-      <w:r>
-        <w:rPr>
-          <w:sz w:val="28"/>
-          <w:szCs w:val="28"/>
-          <w:rtl w:val="0"/>
-        </w:rPr>
-        <w:tab/>
-      </w:r>
-      <w:r>
-        <w:rPr>
-          <w:b w:val="1"/>
-          <w:sz w:val="28"/>
-          <w:szCs w:val="28"/>
-          <w:rtl w:val="0"/>
-        </w:rPr>
-        <w:t xml:space="preserve">Error-conditions: </w:t>
-        <w:tab/>
-      </w:r>
-      <w:r>
-        <w:rPr>
-          <w:sz w:val="28"/>
-          <w:szCs w:val="28"/>
-          <w:rtl w:val="0"/>
-        </w:rPr>
-        <w:t xml:space="preserve">-The server loses connection to the game</w:t>
-      </w:r>
-    </w:p>
-    <w:p>
-      <w:pPr>
-        <w:contextualSpacing w:val="0"/>
-      </w:pPr>
-      <w:r>
-        <w:rPr>
-          <w:sz w:val="28"/>
-          <w:szCs w:val="28"/>
-          <w:rtl w:val="0"/>
-        </w:rPr>
-        <w:tab/>
-        <w:tab/>
-        <w:tab/>
-        <w:tab/>
-        <w:t xml:space="preserve">-The game is corrupted upon saving</w:t>
-      </w:r>
-    </w:p>
-    <w:p>
-      <w:pPr>
-        <w:contextualSpacing w:val="0"/>
-      </w:pPr>
-      <w:r>
-        <w:rPr>
-          <w:b w:val="1"/>
-          <w:sz w:val="28"/>
-          <w:szCs w:val="28"/>
-          <w:rtl w:val="0"/>
-        </w:rPr>
-        <w:tab/>
-      </w:r>
-    </w:p>
-    <w:p>
-      <w:pPr>
-        <w:contextualSpacing w:val="0"/>
-      </w:pPr>
-      <w:r>
-        <w:rPr>
-          <w:rtl w:val="0"/>
-        </w:rPr>
-      </w:r>
-    </w:p>
-    <w:p>
-      <w:pPr>
-        <w:contextualSpacing w:val="0"/>
-      </w:pPr>
-      <w:r>
-        <w:rPr>
-          <w:b w:val="1"/>
-          <w:sz w:val="28"/>
-          <w:szCs w:val="28"/>
-          <w:rtl w:val="0"/>
-        </w:rPr>
-        <w:t xml:space="preserve">Server: Receive and Respond to Update Requests</w:t>
-      </w:r>
-    </w:p>
-    <w:p>
-      <w:pPr>
-        <w:contextualSpacing w:val="0"/>
-      </w:pPr>
-      <w:r>
-        <w:rPr>
-          <w:rtl w:val="0"/>
-        </w:rPr>
-      </w:r>
-    </w:p>
-    <w:p>
-      <w:pPr>
-        <w:contextualSpacing w:val="0"/>
-      </w:pPr>
-      <w:r>
-        <w:rPr>
-          <w:b w:val="1"/>
-          <w:sz w:val="28"/>
-          <w:szCs w:val="28"/>
-          <w:rtl w:val="0"/>
-        </w:rPr>
-        <w:tab/>
-      </w:r>
-      <w:r>
-        <w:rPr>
-          <w:sz w:val="28"/>
-          <w:szCs w:val="28"/>
-          <w:rtl w:val="0"/>
-        </w:rPr>
-        <w:t xml:space="preserve">The Server is able to receive and respond to update requests.  A player’s computer will periodically request updates of the game state from the server.  The server can respond to these requests with an updated instance of the current match.</w:t>
-      </w:r>
-    </w:p>
-    <w:p>
-      <w:pPr>
-        <w:contextualSpacing w:val="0"/>
-      </w:pPr>
-      <w:r>
-        <w:rPr>
-          <w:rtl w:val="0"/>
-        </w:rPr>
-      </w:r>
-    </w:p>
-    <w:p>
-      <w:pPr>
-        <w:contextualSpacing w:val="0"/>
-      </w:pPr>
-      <w:r>
-        <w:rPr>
-          <w:b w:val="1"/>
-          <w:sz w:val="28"/>
-          <w:szCs w:val="28"/>
-          <w:rtl w:val="0"/>
-        </w:rPr>
-        <w:tab/>
-        <w:t xml:space="preserve">Preconditions:</w:t>
-        <w:tab/>
-      </w:r>
-      <w:r>
-        <w:rPr>
-          <w:sz w:val="28"/>
-          <w:szCs w:val="28"/>
-          <w:rtl w:val="0"/>
-        </w:rPr>
-        <w:t xml:space="preserve">-The server is connected to a game</w:t>
-      </w:r>
-    </w:p>
-    <w:p>
-      <w:pPr>
-        <w:ind w:left="2880" w:hanging="2160"/>
-        <w:contextualSpacing w:val="0"/>
-      </w:pPr>
-      <w:r>
-        <w:rPr>
-          <w:b w:val="1"/>
-          <w:sz w:val="28"/>
-          <w:szCs w:val="28"/>
-          <w:rtl w:val="0"/>
-        </w:rPr>
-        <w:t xml:space="preserve">Post-conditions: </w:t>
-        <w:tab/>
-      </w:r>
-      <w:r>
-        <w:rPr>
-          <w:sz w:val="28"/>
-          <w:szCs w:val="28"/>
-          <w:rtl w:val="0"/>
-        </w:rPr>
-        <w:t xml:space="preserve">-The server has sent an updated instance of the game to the player</w:t>
-      </w:r>
-    </w:p>
-    <w:p>
-      <w:pPr>
-        <w:ind w:left="2880" w:hanging="2160"/>
-        <w:contextualSpacing w:val="0"/>
-      </w:pPr>
-      <w:r>
-        <w:rPr>
-          <w:b w:val="1"/>
-          <w:sz w:val="28"/>
-          <w:szCs w:val="28"/>
-          <w:rtl w:val="0"/>
-        </w:rPr>
-        <w:t xml:space="preserve">Error-conditions:</w:t>
-        <w:tab/>
-      </w:r>
-      <w:r>
-        <w:rPr>
-          <w:sz w:val="28"/>
-          <w:szCs w:val="28"/>
-          <w:rtl w:val="0"/>
-        </w:rPr>
-        <w:t xml:space="preserve">-The game data is corrupted during transmission</w:t>
-      </w:r>
-    </w:p>
-    <w:p>
-      <w:pPr>
-        <w:contextualSpacing w:val="0"/>
-      </w:pPr>
-      <w:r>
-        <w:rPr>
-          <w:sz w:val="28"/>
-          <w:szCs w:val="28"/>
-          <w:rtl w:val="0"/>
-        </w:rPr>
-        <w:tab/>
-        <w:tab/>
-        <w:tab/>
-        <w:tab/>
-        <w:t xml:space="preserve">-A player disconnects from the match</w:t>
-      </w:r>
-    </w:p>
-    <w:p>
-      <w:pPr>
-        <w:contextualSpacing w:val="0"/>
-      </w:pPr>
-      <w:r>
-        <w:rPr>
-          <w:rtl w:val="0"/>
-        </w:rPr>
-      </w:r>
-    </w:p>
-    <w:p>
-      <w:pPr>
-        <w:contextualSpacing w:val="0"/>
-      </w:pPr>
-      <w:r>
-        <mc:AlternateContent>
-          <mc:Choice Requires="wpg">
-            <w:drawing>
-              <wp:inline distB="0" distT="0" distL="0" distR="0">
-                <wp:extent cx="5486400" cy="3200400"/>
-                <wp:effectExtent b="0" l="0" r="0" t="0"/>
-                <wp:docPr id="8" name=""/>
-                <a:graphic>
-                  <a:graphicData uri="http://schemas.microsoft.com/office/word/2010/wordprocessingGroup">
-                    <wpg:wgp>
-                      <wpg:cNvGrpSpPr/>
-                      <wpg:grpSpPr>
-                        <a:xfrm>
-                          <a:off x="0" y="0"/>
-                          <a:ext cx="5486400" cy="3200400"/>
-                          <a:chOff x="0" y="0"/>
-                          <a:chExt cx="5486400" cy="3200400"/>
-                        </a:xfrm>
-                      </wpg:grpSpPr>
-                      <wpg:grpSp>
-                        <wpg:cNvGrpSpPr/>
-                        <wpg:grpSpPr>
-                          <a:xfrm>
-                            <a:off x="0" y="0"/>
-                            <a:ext cx="5486400" cy="3200400"/>
-                            <a:chOff x="0" y="0"/>
-                            <a:chExt cx="5486400" cy="3200400"/>
-                          </a:xfrm>
-                        </wpg:grpSpPr>
-                        <wps:wsp>
-                          <wps:cNvSpPr/>
-                          <wps:cNvPr id="4" name="Shape 4"/>
-                          <wps:spPr>
-                            <a:xfrm>
-                              <a:off x="0" y="0"/>
-                              <a:ext cx="5486400" cy="3200400"/>
-                            </a:xfrm>
-                            <a:prstGeom prst="rect">
-                              <a:avLst/>
-                            </a:prstGeom>
-                            <a:noFill/>
-                            <a:ln>
-                              <a:noFill/>
-                            </a:ln>
-                          </wps:spPr>
-                          <wps:txbx>
-                            <w:txbxContent>
-                              <w:p>
-                                <w:pPr>
-                                  <w:spacing w:after="0" w:before="0" w:line="240"/>
-                                  <w:ind w:left="0" w:right="0" w:firstLine="0"/>
-                                  <w:jc w:val="left"/>
-                                  <w:textDirection w:val="btLr"/>
-                                </w:pPr>
-                              </w:p>
-                            </w:txbxContent>
-                          </wps:txbx>
-                          <wps:bodyPr anchorCtr="0" anchor="ctr" bIns="91425" lIns="91425" rIns="91425" tIns="91425"/>
-                        </wps:wsp>
-                        <wps:wsp>
-                          <wps:cNvSpPr/>
-                          <wps:cNvPr id="12" name="Shape 12"/>
-                          <wps:spPr>
-                            <a:xfrm>
-                              <a:off x="4822" y="854309"/>
-                              <a:ext cx="1441251" cy="1491779"/>
-                            </a:xfrm>
-                            <a:prstGeom prst="roundRect">
-                              <a:avLst>
-                                <a:gd fmla="val 10000" name="adj"/>
-                              </a:avLst>
-                            </a:prstGeom>
-                            <a:solidFill>
-                              <a:srgbClr val="599BD5"/>
-                            </a:solidFill>
-                            <a:ln cap="flat" cmpd="sng" w="12700">
-                              <a:solidFill>
-                                <a:schemeClr val="lt1"/>
-                              </a:solidFill>
-                              <a:prstDash val="solid"/>
-                              <a:miter/>
-                              <a:headEnd len="med" w="med" type="none"/>
-                              <a:tailEnd len="med" w="med" type="none"/>
-                            </a:ln>
-                          </wps:spPr>
-                          <wps:txbx>
-                            <w:txbxContent>
-                              <w:p>
-                                <w:pPr>
-                                  <w:spacing w:after="0" w:before="0" w:line="240"/>
-                                  <w:ind w:left="0" w:right="0" w:firstLine="0"/>
-                                  <w:jc w:val="left"/>
-                                  <w:textDirection w:val="btLr"/>
-                                </w:pPr>
-                              </w:p>
-                            </w:txbxContent>
-                          </wps:txbx>
-                          <wps:bodyPr anchorCtr="0" anchor="ctr" bIns="91425" lIns="91425" rIns="91425" tIns="91425"/>
-                        </wps:wsp>
-                        <wps:wsp>
-                          <wps:cNvSpPr txBox="1"/>
-                          <wps:cNvPr id="13" name="Shape 13"/>
-                          <wps:spPr>
-                            <a:xfrm>
-                              <a:off x="47035" y="896523"/>
-                              <a:ext cx="1356825" cy="1407353"/>
-                            </a:xfrm>
-                            <a:prstGeom prst="rect">
-                              <a:avLst/>
-                            </a:prstGeom>
-                            <a:noFill/>
-                            <a:ln>
-                              <a:noFill/>
-                            </a:ln>
-                          </wps:spPr>
-                          <wps:txbx>
-                            <w:txbxContent>
-                              <w:p>
-                                <w:pPr>
-                                  <w:spacing w:after="0" w:before="0" w:line="215.9999942779541"/>
-                                  <w:ind w:left="0" w:right="0" w:firstLine="0"/>
-                                  <w:jc w:val="center"/>
-                                  <w:textDirection w:val="btLr"/>
-                                </w:pPr>
-                                <w:r>
-                                  <w:rPr>
-                                    <w:rFonts w:ascii="Calibri" w:cs="Calibri" w:eastAsia="Calibri" w:hAnsi="Calibri"/>
-                                    <w:b w:val="0"/>
-                                    <w:i w:val="0"/>
-                                    <w:smallCaps w:val="0"/>
-                                    <w:strike w:val="0"/>
-                                    <w:color w:val="000000"/>
-                                    <w:sz w:val="36"/>
-                                    <w:vertAlign w:val="baseline"/>
-                                  </w:rPr>
-                                  <w:t xml:space="preserve">1. The server recieves an update request</w:t>
-                                </w:r>
-                              </w:p>
-                            </w:txbxContent>
-                          </wps:txbx>
-                          <wps:bodyPr anchorCtr="0" anchor="ctr" bIns="68575" lIns="68575" rIns="68575" tIns="68575"/>
-                        </wps:wsp>
-                        <wps:wsp>
-                          <wps:cNvSpPr/>
-                          <wps:cNvPr id="14" name="Shape 14"/>
-                          <wps:spPr>
-                            <a:xfrm>
-                              <a:off x="1590198" y="1421483"/>
-                              <a:ext cx="305545" cy="357430"/>
-                            </a:xfrm>
-                            <a:prstGeom prst="rightArrow">
-                              <a:avLst>
-                                <a:gd fmla="val 60000" name="adj1"/>
-                                <a:gd fmla="val 50000" name="adj2"/>
-                              </a:avLst>
-                            </a:prstGeom>
-                            <a:solidFill>
-                              <a:srgbClr val="B3CAE7"/>
-                            </a:solidFill>
-                            <a:ln>
-                              <a:noFill/>
-                            </a:ln>
-                          </wps:spPr>
-                          <wps:txbx>
-                            <w:txbxContent>
-                              <w:p>
-                                <w:pPr>
-                                  <w:spacing w:after="0" w:before="0" w:line="240"/>
-                                  <w:ind w:left="0" w:right="0" w:firstLine="0"/>
-                                  <w:jc w:val="left"/>
-                                  <w:textDirection w:val="btLr"/>
-                                </w:pPr>
-                              </w:p>
-                            </w:txbxContent>
-                          </wps:txbx>
-                          <wps:bodyPr anchorCtr="0" anchor="ctr" bIns="91425" lIns="91425" rIns="91425" tIns="91425"/>
-                        </wps:wsp>
-                        <wps:wsp>
-                          <wps:cNvSpPr txBox="1"/>
-                          <wps:cNvPr id="15" name="Shape 15"/>
-                          <wps:spPr>
-                            <a:xfrm>
-                              <a:off x="1590198" y="1492970"/>
-                              <a:ext cx="213882" cy="214458"/>
-                            </a:xfrm>
-                            <a:prstGeom prst="rect">
-                              <a:avLst/>
-                            </a:prstGeom>
-                            <a:noFill/>
-                            <a:ln>
-                              <a:noFill/>
-                            </a:ln>
-                          </wps:spPr>
-                          <wps:txbx>
-                            <w:txbxContent>
-                              <w:p>
-                                <w:pPr>
-                                  <w:spacing w:after="0" w:before="0" w:line="215.9999942779541"/>
-                                  <w:ind w:left="0" w:right="0" w:firstLine="0"/>
-                                  <w:jc w:val="center"/>
-                                  <w:textDirection w:val="btLr"/>
-                                </w:pPr>
-                              </w:p>
-                            </w:txbxContent>
-                          </wps:txbx>
-                          <wps:bodyPr anchorCtr="0" anchor="ctr" bIns="0" lIns="0" rIns="0" tIns="0"/>
-                        </wps:wsp>
-                        <wps:wsp>
-                          <wps:cNvSpPr/>
-                          <wps:cNvPr id="16" name="Shape 16"/>
-                          <wps:spPr>
-                            <a:xfrm>
-                              <a:off x="2022574" y="854309"/>
-                              <a:ext cx="1441251" cy="1491779"/>
-                            </a:xfrm>
-                            <a:prstGeom prst="roundRect">
-                              <a:avLst>
-                                <a:gd fmla="val 10000" name="adj"/>
-                              </a:avLst>
-                            </a:prstGeom>
-                            <a:solidFill>
-                              <a:srgbClr val="599BD5"/>
-                            </a:solidFill>
-                            <a:ln cap="flat" cmpd="sng" w="12700">
-                              <a:solidFill>
-                                <a:schemeClr val="lt1"/>
-                              </a:solidFill>
-                              <a:prstDash val="solid"/>
-                              <a:miter/>
-                              <a:headEnd len="med" w="med" type="none"/>
-                              <a:tailEnd len="med" w="med" type="none"/>
-                            </a:ln>
-                          </wps:spPr>
-                          <wps:txbx>
-                            <w:txbxContent>
-                              <w:p>
-                                <w:pPr>
-                                  <w:spacing w:after="0" w:before="0" w:line="240"/>
-                                  <w:ind w:left="0" w:right="0" w:firstLine="0"/>
-                                  <w:jc w:val="left"/>
-                                  <w:textDirection w:val="btLr"/>
-                                </w:pPr>
-                              </w:p>
-                            </w:txbxContent>
-                          </wps:txbx>
-                          <wps:bodyPr anchorCtr="0" anchor="ctr" bIns="91425" lIns="91425" rIns="91425" tIns="91425"/>
-                        </wps:wsp>
-                        <wps:wsp>
-                          <wps:cNvSpPr txBox="1"/>
-                          <wps:cNvPr id="17" name="Shape 17"/>
-                          <wps:spPr>
-                            <a:xfrm>
-                              <a:off x="2064786" y="896523"/>
-                              <a:ext cx="1356825" cy="1407353"/>
-                            </a:xfrm>
-                            <a:prstGeom prst="rect">
-                              <a:avLst/>
-                            </a:prstGeom>
-                            <a:noFill/>
-                            <a:ln>
-                              <a:noFill/>
-                            </a:ln>
-                          </wps:spPr>
-                          <wps:txbx>
-                            <w:txbxContent>
-                              <w:p>
-                                <w:pPr>
-                                  <w:spacing w:after="0" w:before="0" w:line="215.9999942779541"/>
-                                  <w:ind w:left="0" w:right="0" w:firstLine="0"/>
-                                  <w:jc w:val="center"/>
-                                  <w:textDirection w:val="btLr"/>
-                                </w:pPr>
-                                <w:r>
-                                  <w:rPr>
-                                    <w:rFonts w:ascii="Calibri" w:cs="Calibri" w:eastAsia="Calibri" w:hAnsi="Calibri"/>
-                                    <w:b w:val="0"/>
-                                    <w:i w:val="0"/>
-                                    <w:smallCaps w:val="0"/>
-                                    <w:strike w:val="0"/>
-                                    <w:color w:val="000000"/>
-                                    <w:sz w:val="36"/>
-                                    <w:vertAlign w:val="baseline"/>
-                                  </w:rPr>
-                                  <w:t xml:space="preserve">2. The server collects the data needed to respond</w:t>
-                                </w:r>
-                              </w:p>
-                            </w:txbxContent>
-                          </wps:txbx>
-                          <wps:bodyPr anchorCtr="0" anchor="ctr" bIns="68575" lIns="68575" rIns="68575" tIns="68575"/>
-                        </wps:wsp>
-                        <wps:wsp>
-                          <wps:cNvSpPr/>
-                          <wps:cNvPr id="18" name="Shape 18"/>
-                          <wps:spPr>
-                            <a:xfrm>
-                              <a:off x="3607950" y="1421483"/>
-                              <a:ext cx="305545" cy="357430"/>
-                            </a:xfrm>
-                            <a:prstGeom prst="rightArrow">
-                              <a:avLst>
-                                <a:gd fmla="val 60000" name="adj1"/>
-                                <a:gd fmla="val 50000" name="adj2"/>
-                              </a:avLst>
-                            </a:prstGeom>
-                            <a:solidFill>
-                              <a:srgbClr val="B3CAE7"/>
-                            </a:solidFill>
-                            <a:ln>
-                              <a:noFill/>
-                            </a:ln>
-                          </wps:spPr>
-                          <wps:txbx>
-                            <w:txbxContent>
-                              <w:p>
-                                <w:pPr>
-                                  <w:spacing w:after="0" w:before="0" w:line="240"/>
-                                  <w:ind w:left="0" w:right="0" w:firstLine="0"/>
-                                  <w:jc w:val="left"/>
-                                  <w:textDirection w:val="btLr"/>
-                                </w:pPr>
-                              </w:p>
-                            </w:txbxContent>
-                          </wps:txbx>
-                          <wps:bodyPr anchorCtr="0" anchor="ctr" bIns="91425" lIns="91425" rIns="91425" tIns="91425"/>
-                        </wps:wsp>
-                        <wps:wsp>
-                          <wps:cNvSpPr txBox="1"/>
-                          <wps:cNvPr id="19" name="Shape 19"/>
-                          <wps:spPr>
-                            <a:xfrm>
-                              <a:off x="3607950" y="1492970"/>
-                              <a:ext cx="213882" cy="214458"/>
-                            </a:xfrm>
-                            <a:prstGeom prst="rect">
-                              <a:avLst/>
-                            </a:prstGeom>
-                            <a:noFill/>
-                            <a:ln>
-                              <a:noFill/>
-                            </a:ln>
-                          </wps:spPr>
-                          <wps:txbx>
-                            <w:txbxContent>
-                              <w:p>
-                                <w:pPr>
-                                  <w:spacing w:after="0" w:before="0" w:line="215.9999942779541"/>
-                                  <w:ind w:left="0" w:right="0" w:firstLine="0"/>
-                                  <w:jc w:val="center"/>
-                                  <w:textDirection w:val="btLr"/>
-                                </w:pPr>
-                              </w:p>
-                            </w:txbxContent>
-                          </wps:txbx>
-                          <wps:bodyPr anchorCtr="0" anchor="ctr" bIns="0" lIns="0" rIns="0" tIns="0"/>
-                        </wps:wsp>
-                        <wps:wsp>
-                          <wps:cNvSpPr/>
-                          <wps:cNvPr id="20" name="Shape 20"/>
-                          <wps:spPr>
-                            <a:xfrm>
-                              <a:off x="4040326" y="854309"/>
-                              <a:ext cx="1441251" cy="1491779"/>
-                            </a:xfrm>
-                            <a:prstGeom prst="roundRect">
-                              <a:avLst>
-                                <a:gd fmla="val 10000" name="adj"/>
-                              </a:avLst>
-                            </a:prstGeom>
-                            <a:solidFill>
-                              <a:srgbClr val="599BD5"/>
-                            </a:solidFill>
-                            <a:ln cap="flat" cmpd="sng" w="12700">
-                              <a:solidFill>
-                                <a:schemeClr val="lt1"/>
-                              </a:solidFill>
-                              <a:prstDash val="solid"/>
-                              <a:miter/>
-                              <a:headEnd len="med" w="med" type="none"/>
-                              <a:tailEnd len="med" w="med" type="none"/>
-                            </a:ln>
-                          </wps:spPr>
-                          <wps:txbx>
-                            <w:txbxContent>
-                              <w:p>
-                                <w:pPr>
-                                  <w:spacing w:after="0" w:before="0" w:line="240"/>
-                                  <w:ind w:left="0" w:right="0" w:firstLine="0"/>
-                                  <w:jc w:val="left"/>
-                                  <w:textDirection w:val="btLr"/>
-                                </w:pPr>
-                              </w:p>
-                            </w:txbxContent>
-                          </wps:txbx>
-                          <wps:bodyPr anchorCtr="0" anchor="ctr" bIns="91425" lIns="91425" rIns="91425" tIns="91425"/>
-                        </wps:wsp>
-                        <wps:wsp>
-                          <wps:cNvSpPr txBox="1"/>
-                          <wps:cNvPr id="21" name="Shape 21"/>
-                          <wps:spPr>
-                            <a:xfrm>
-                              <a:off x="4082539" y="896523"/>
-                              <a:ext cx="1356825" cy="1407353"/>
-                            </a:xfrm>
-                            <a:prstGeom prst="rect">
-                              <a:avLst/>
-                            </a:prstGeom>
-                            <a:noFill/>
-                            <a:ln>
-                              <a:noFill/>
-                            </a:ln>
-                          </wps:spPr>
-                          <wps:txbx>
-                            <w:txbxContent>
-                              <w:p>
-                                <w:pPr>
-                                  <w:spacing w:after="0" w:before="0" w:line="215.9999942779541"/>
-                                  <w:ind w:left="0" w:right="0" w:firstLine="0"/>
-                                  <w:jc w:val="center"/>
-                                  <w:textDirection w:val="btLr"/>
-                                </w:pPr>
-                                <w:r>
-                                  <w:rPr>
-                                    <w:rFonts w:ascii="Calibri" w:cs="Calibri" w:eastAsia="Calibri" w:hAnsi="Calibri"/>
-                                    <w:b w:val="0"/>
-                                    <w:i w:val="0"/>
-                                    <w:smallCaps w:val="0"/>
-                                    <w:strike w:val="0"/>
-                                    <w:color w:val="000000"/>
-                                    <w:sz w:val="36"/>
-                                    <w:vertAlign w:val="baseline"/>
-                                  </w:rPr>
-                                  <w:t xml:space="preserve">3. The server transmits the data to the requestee</w:t>
-                                </w:r>
-                              </w:p>
-                            </w:txbxContent>
-                          </wps:txbx>
-                          <wps:bodyPr anchorCtr="0" anchor="ctr" bIns="68575" lIns="68575" rIns="68575" tIns="68575"/>
-                        </wps:wsp>
-                      </wpg:grpSp>
-                    </wpg:wgp>
-                  </a:graphicData>
-                </a:graphic>
-              </wp:inline>
-            </w:drawing>
-          </mc:Choice>
-          <mc:Fallback>
-            <w:drawing>
-              <wp:inline distB="0" distT="0" distL="0" distR="0">
-                <wp:extent cx="5486400" cy="3200400"/>
-                <wp:effectExtent b="0" l="0" r="0" t="0"/>
-                <wp:docPr id="8" name="image15.png"/>
-                <a:graphic>
-                  <a:graphicData uri="http://schemas.openxmlformats.org/drawingml/2006/picture">
-                    <pic:pic>
-                      <pic:nvPicPr>
-                        <pic:cNvPr id="0" name="image15.png"/>
                         <pic:cNvPicPr preferRelativeResize="0"/>
                       </pic:nvPicPr>
                       <pic:blipFill>
@@ -10023,7 +9724,7 @@
               <wp:inline distB="0" distT="0" distL="0" distR="0">
                 <wp:extent cx="5943600" cy="1246389"/>
                 <wp:effectExtent b="0" l="0" r="0" t="0"/>
-                <wp:docPr id="11" name=""/>
+                <wp:docPr id="10" name=""/>
                 <a:graphic>
                   <a:graphicData uri="http://schemas.microsoft.com/office/word/2010/wordprocessingGroup">
                     <wpg:wgp>
@@ -10493,12 +10194,12 @@
               <wp:inline distB="0" distT="0" distL="0" distR="0">
                 <wp:extent cx="5943600" cy="1246389"/>
                 <wp:effectExtent b="0" l="0" r="0" t="0"/>
-                <wp:docPr id="11" name="image21.png"/>
+                <wp:docPr id="10" name="image19.png"/>
                 <a:graphic>
                   <a:graphicData uri="http://schemas.openxmlformats.org/drawingml/2006/picture">
                     <pic:pic>
                       <pic:nvPicPr>
-                        <pic:cNvPr id="0" name="image21.png"/>
+                        <pic:cNvPr id="0" name="image19.png"/>
                         <pic:cNvPicPr preferRelativeResize="0"/>
                       </pic:nvPicPr>
                       <pic:blipFill>
@@ -10650,7 +10351,7 @@
               <wp:inline distB="0" distT="0" distL="0" distR="0">
                 <wp:extent cx="5943600" cy="1667562"/>
                 <wp:effectExtent b="0" l="0" r="0" t="0"/>
-                <wp:docPr id="13" name=""/>
+                <wp:docPr id="12" name=""/>
                 <a:graphic>
                   <a:graphicData uri="http://schemas.microsoft.com/office/word/2010/wordprocessingGroup">
                     <wpg:wgp>
@@ -10705,7 +10406,7 @@
                         </wps:wsp>
                         <wps:wsp>
                           <wps:cNvSpPr/>
-                          <wps:cNvPr id="75" name="Shape 75"/>
+                          <wps:cNvPr id="67" name="Shape 67"/>
                           <wps:spPr>
                             <a:xfrm>
                               <a:off x="2664" y="375201"/>
@@ -10745,7 +10446,7 @@
                         </wps:wsp>
                         <wps:wsp>
                           <wps:cNvSpPr txBox="1"/>
-                          <wps:cNvPr id="76" name="Shape 76"/>
+                          <wps:cNvPr id="68" name="Shape 68"/>
                           <wps:spPr>
                             <a:xfrm>
                               <a:off x="30460" y="402995"/>
@@ -10840,7 +10541,7 @@
                         </wps:wsp>
                         <wps:wsp>
                           <wps:cNvSpPr/>
-                          <wps:cNvPr id="77" name="Shape 77"/>
+                          <wps:cNvPr id="69" name="Shape 69"/>
                           <wps:spPr>
                             <a:xfrm>
                               <a:off x="1284384" y="705216"/>
@@ -10875,7 +10576,7 @@
                         </wps:wsp>
                         <wps:wsp>
                           <wps:cNvSpPr txBox="1"/>
-                          <wps:cNvPr id="78" name="Shape 78"/>
+                          <wps:cNvPr id="70" name="Shape 70"/>
                           <wps:spPr>
                             <a:xfrm>
                               <a:off x="1284384" y="763010"/>
@@ -10905,7 +10606,7 @@
                         </wps:wsp>
                         <wps:wsp>
                           <wps:cNvSpPr/>
-                          <wps:cNvPr id="79" name="Shape 79"/>
+                          <wps:cNvPr id="71" name="Shape 71"/>
                           <wps:spPr>
                             <a:xfrm>
                               <a:off x="1633945" y="375201"/>
@@ -10945,7 +10646,7 @@
                         </wps:wsp>
                         <wps:wsp>
                           <wps:cNvSpPr txBox="1"/>
-                          <wps:cNvPr id="80" name="Shape 80"/>
+                          <wps:cNvPr id="72" name="Shape 72"/>
                           <wps:spPr>
                             <a:xfrm>
                               <a:off x="1661740" y="402995"/>
@@ -10988,7 +10689,7 @@
                         </wps:wsp>
                         <wps:wsp>
                           <wps:cNvSpPr/>
-                          <wps:cNvPr id="81" name="Shape 81"/>
+                          <wps:cNvPr id="73" name="Shape 73"/>
                           <wps:spPr>
                             <a:xfrm>
                               <a:off x="2915665" y="705216"/>
@@ -11023,7 +10724,7 @@
                         </wps:wsp>
                         <wps:wsp>
                           <wps:cNvSpPr txBox="1"/>
-                          <wps:cNvPr id="82" name="Shape 82"/>
+                          <wps:cNvPr id="74" name="Shape 74"/>
                           <wps:spPr>
                             <a:xfrm>
                               <a:off x="2915665" y="763010"/>
@@ -11053,7 +10754,7 @@
                         </wps:wsp>
                         <wps:wsp>
                           <wps:cNvSpPr/>
-                          <wps:cNvPr id="83" name="Shape 83"/>
+                          <wps:cNvPr id="75" name="Shape 75"/>
                           <wps:spPr>
                             <a:xfrm>
                               <a:off x="3265224" y="375201"/>
@@ -11093,7 +10794,7 @@
                         </wps:wsp>
                         <wps:wsp>
                           <wps:cNvSpPr txBox="1"/>
-                          <wps:cNvPr id="84" name="Shape 84"/>
+                          <wps:cNvPr id="76" name="Shape 76"/>
                           <wps:spPr>
                             <a:xfrm>
                               <a:off x="3293019" y="402995"/>
@@ -11175,7 +10876,7 @@
                         </wps:wsp>
                         <wps:wsp>
                           <wps:cNvSpPr/>
-                          <wps:cNvPr id="85" name="Shape 85"/>
+                          <wps:cNvPr id="77" name="Shape 77"/>
                           <wps:spPr>
                             <a:xfrm>
                               <a:off x="4546944" y="705216"/>
@@ -11210,7 +10911,7 @@
                         </wps:wsp>
                         <wps:wsp>
                           <wps:cNvSpPr txBox="1"/>
-                          <wps:cNvPr id="86" name="Shape 86"/>
+                          <wps:cNvPr id="78" name="Shape 78"/>
                           <wps:spPr>
                             <a:xfrm>
                               <a:off x="4546944" y="763010"/>
@@ -11240,7 +10941,7 @@
                         </wps:wsp>
                         <wps:wsp>
                           <wps:cNvSpPr/>
-                          <wps:cNvPr id="87" name="Shape 87"/>
+                          <wps:cNvPr id="79" name="Shape 79"/>
                           <wps:spPr>
                             <a:xfrm>
                               <a:off x="4896503" y="375201"/>
@@ -11280,7 +10981,7 @@
                         </wps:wsp>
                         <wps:wsp>
                           <wps:cNvSpPr txBox="1"/>
-                          <wps:cNvPr id="88" name="Shape 88"/>
+                          <wps:cNvPr id="80" name="Shape 80"/>
                           <wps:spPr>
                             <a:xfrm>
                               <a:off x="4924298" y="402995"/>
@@ -11346,12 +11047,12 @@
               <wp:inline distB="0" distT="0" distL="0" distR="0">
                 <wp:extent cx="5943600" cy="1667562"/>
                 <wp:effectExtent b="0" l="0" r="0" t="0"/>
-                <wp:docPr id="13" name="image25.png"/>
+                <wp:docPr id="12" name="image23.png"/>
                 <a:graphic>
                   <a:graphicData uri="http://schemas.openxmlformats.org/drawingml/2006/picture">
                     <pic:pic>
                       <pic:nvPicPr>
-                        <pic:cNvPr id="0" name="image25.png"/>
+                        <pic:cNvPr id="0" name="image23.png"/>
                         <pic:cNvPicPr preferRelativeResize="0"/>
                       </pic:nvPicPr>
                       <pic:blipFill>
@@ -11397,7 +11098,7 @@
                 <wp:extent cx="355600" cy="254000"/>
                 <wp:effectExtent b="0" l="0" r="0" t="0"/>
                 <wp:wrapNone/>
-                <wp:docPr id="19" name=""/>
+                <wp:docPr id="18" name=""/>
                 <a:graphic>
                   <a:graphicData uri="http://schemas.microsoft.com/office/word/2010/wordprocessingShape">
                     <wps:wsp>
@@ -11459,12 +11160,12 @@
                 <wp:extent cx="355600" cy="254000"/>
                 <wp:effectExtent b="0" l="0" r="0" t="0"/>
                 <wp:wrapNone/>
-                <wp:docPr id="19" name="image37.png"/>
+                <wp:docPr id="18" name="image35.png"/>
                 <a:graphic>
                   <a:graphicData uri="http://schemas.openxmlformats.org/drawingml/2006/picture">
                     <pic:pic>
                       <pic:nvPicPr>
-                        <pic:cNvPr id="0" name="image37.png"/>
+                        <pic:cNvPr id="0" name="image35.png"/>
                         <pic:cNvPicPr preferRelativeResize="0"/>
                       </pic:nvPicPr>
                       <pic:blipFill>
@@ -11503,7 +11204,7 @@
               <wp:inline distB="0" distT="0" distL="0" distR="0">
                 <wp:extent cx="2197100" cy="1013318"/>
                 <wp:effectExtent b="0" l="0" r="0" t="0"/>
-                <wp:docPr id="10" name=""/>
+                <wp:docPr id="9" name=""/>
                 <a:graphic>
                   <a:graphicData uri="http://schemas.microsoft.com/office/word/2010/wordprocessingGroup">
                     <wpg:wgp>
@@ -11890,12 +11591,12 @@
               <wp:inline distB="0" distT="0" distL="0" distR="0">
                 <wp:extent cx="2197100" cy="1013318"/>
                 <wp:effectExtent b="0" l="0" r="0" t="0"/>
-                <wp:docPr id="10" name="image19.png"/>
+                <wp:docPr id="9" name="image17.png"/>
                 <a:graphic>
                   <a:graphicData uri="http://schemas.openxmlformats.org/drawingml/2006/picture">
                     <pic:pic>
                       <pic:nvPicPr>
-                        <pic:cNvPr id="0" name="image19.png"/>
+                        <pic:cNvPr id="0" name="image17.png"/>
                         <pic:cNvPicPr preferRelativeResize="0"/>
                       </pic:nvPicPr>
                       <pic:blipFill>
@@ -12085,44 +11786,25 @@
           <w:szCs w:val="28"/>
           <w:rtl w:val="0"/>
         </w:rPr>
-        <w:t xml:space="preserve">Mock up: Game Screen Host</w:t>
-      </w:r>
-    </w:p>
-    <w:p>
-      <w:pPr>
-        <w:contextualSpacing w:val="0"/>
-      </w:pPr>
-      <w:r>
-        <w:rPr>
-          <w:rtl w:val="0"/>
-        </w:rPr>
-      </w:r>
-    </w:p>
-    <w:p>
-      <w:pPr>
-        <w:contextualSpacing w:val="0"/>
-      </w:pPr>
-      <w:r>
-        <w:rPr>
-          <w:rtl w:val="0"/>
-        </w:rPr>
-      </w:r>
-    </w:p>
-    <w:p>
-      <w:pPr>
+        <w:t xml:space="preserve">Mock up: Game </w:t>
+      </w:r>
+    </w:p>
+    <w:p>
+      <w:pPr>
+        <w:ind w:left="2880" w:hanging="2160"/>
         <w:contextualSpacing w:val="0"/>
       </w:pPr>
       <w:r>
         <w:drawing>
           <wp:inline distB="0" distT="0" distL="0" distR="0">
-            <wp:extent cx="5972810" cy="3657600"/>
+            <wp:extent cx="5937885" cy="3183255"/>
             <wp:effectExtent b="0" l="0" r="0" t="0"/>
-            <wp:docPr descr="Macintosh HD:private:var:folders:n6:8c1ynts56_l0nsjrrpmhd0k80000gn:T:TemporaryItems:wPIzBAHvzxLXQAAAABJRU5ErkJggg==.png" id="3" name="image05.png"/>
+            <wp:docPr descr="Macintosh HD:private:var:folders:n6:8c1ynts56_l0nsjrrpmhd0k80000gn:T:TemporaryItems:x+cfKqjB+ZOFQAAAABJRU5ErkJggg==.png" id="2" name="image03.png"/>
             <a:graphic>
               <a:graphicData uri="http://schemas.openxmlformats.org/drawingml/2006/picture">
                 <pic:pic>
                   <pic:nvPicPr>
-                    <pic:cNvPr descr="Macintosh HD:private:var:folders:n6:8c1ynts56_l0nsjrrpmhd0k80000gn:T:TemporaryItems:wPIzBAHvzxLXQAAAABJRU5ErkJggg==.png" id="0" name="image05.png"/>
+                    <pic:cNvPr descr="Macintosh HD:private:var:folders:n6:8c1ynts56_l0nsjrrpmhd0k80000gn:T:TemporaryItems:x+cfKqjB+ZOFQAAAABJRU5ErkJggg==.png" id="0" name="image03.png"/>
                     <pic:cNvPicPr preferRelativeResize="0"/>
                   </pic:nvPicPr>
                   <pic:blipFill>
@@ -12135,7 +11817,7 @@
                   <pic:spPr>
                     <a:xfrm>
                       <a:off x="0" y="0"/>
-                      <a:ext cx="5972810" cy="3657600"/>
+                      <a:ext cx="5937885" cy="3183255"/>
                     </a:xfrm>
                     <a:prstGeom prst="rect"/>
                     <a:ln/>
@@ -12158,6 +11840,16 @@
       </w:pPr>
       <w:r>
         <w:rPr>
+          <w:rtl w:val="0"/>
+        </w:rPr>
+      </w:r>
+    </w:p>
+    <w:p>
+      <w:pPr>
+        <w:contextualSpacing w:val="0"/>
+      </w:pPr>
+      <w:r>
+        <w:rPr>
           <w:b w:val="1"/>
           <w:sz w:val="28"/>
           <w:szCs w:val="28"/>
@@ -12180,8 +11872,18 @@
           <w:szCs w:val="28"/>
           <w:rtl w:val="0"/>
         </w:rPr>
-        <w:t xml:space="preserve">The above figure shows what the user sees when “Host Game” is selected. The user will be required to input a Game Name in the text box and the button “Host Game” will be selected once finished.</w:t>
-      </w:r>
+        <w:t xml:space="preserve">The above diagram shows the current board as seen by the blue player. White hexes are board spaces that are within range of the blue player and grey spaces are out of vision. UI is shown on both sides of the screen with player moves and statuses on the left side and current players on the right side. Blue’s robots will always be shown as singular pieces on their position of the board.   Enemies will be shown as individual pieces if they are solo on a hex, and shown as a number with their corresponding color if there are more than one. If more than one enemy player is on a square it will be shown as a black Number.</w:t>
+      </w:r>
+      <w:r>
+        <w:rPr>
+          <w:rtl w:val="0"/>
+        </w:rPr>
+      </w:r>
+    </w:p>
+    <w:p>
+      <w:pPr>
+        <w:contextualSpacing w:val="0"/>
+      </w:pPr>
       <w:r>
         <w:rPr>
           <w:rtl w:val="0"/>
@@ -12199,12 +11901,11 @@
           <w:szCs w:val="28"/>
           <w:rtl w:val="0"/>
         </w:rPr>
-        <w:t xml:space="preserve">Mock up: Game </w:t>
-      </w:r>
-    </w:p>
-    <w:p>
-      <w:pPr>
-        <w:ind w:left="2880" w:hanging="2160"/>
+        <w:t xml:space="preserve">Mock Up: Inspect Tile</w:t>
+      </w:r>
+    </w:p>
+    <w:p>
+      <w:pPr>
         <w:contextualSpacing w:val="0"/>
       </w:pPr>
       <w:r>
@@ -12212,12 +11913,12 @@
           <wp:inline distB="0" distT="0" distL="0" distR="0">
             <wp:extent cx="5937885" cy="3183255"/>
             <wp:effectExtent b="0" l="0" r="0" t="0"/>
-            <wp:docPr descr="Macintosh HD:private:var:folders:n6:8c1ynts56_l0nsjrrpmhd0k80000gn:T:TemporaryItems:x+cfKqjB+ZOFQAAAABJRU5ErkJggg==.png" id="2" name="image03.png"/>
+            <wp:docPr descr="Macintosh HD:private:var:folders:n6:8c1ynts56_l0nsjrrpmhd0k80000gn:T:TemporaryItems:CMZxzvsakiRJkiRpg94P8DkIJEmSJEnSjj1zARXQgH5SiDjPAAAAAElFTkSuQmCC.png" id="4" name="image07.png"/>
             <a:graphic>
               <a:graphicData uri="http://schemas.openxmlformats.org/drawingml/2006/picture">
                 <pic:pic>
                   <pic:nvPicPr>
-                    <pic:cNvPr descr="Macintosh HD:private:var:folders:n6:8c1ynts56_l0nsjrrpmhd0k80000gn:T:TemporaryItems:x+cfKqjB+ZOFQAAAABJRU5ErkJggg==.png" id="0" name="image03.png"/>
+                    <pic:cNvPr descr="Macintosh HD:private:var:folders:n6:8c1ynts56_l0nsjrrpmhd0k80000gn:T:TemporaryItems:CMZxzvsakiRJkiRpg94P8DkIJEmSJEnSjj1zARXQgH5SiDjPAAAAAElFTkSuQmCC.png" id="0" name="image07.png"/>
                     <pic:cNvPicPr preferRelativeResize="0"/>
                   </pic:nvPicPr>
                   <pic:blipFill>
@@ -12253,23 +11954,27 @@
       </w:pPr>
       <w:r>
         <w:rPr>
-          <w:rtl w:val="0"/>
-        </w:rPr>
-      </w:r>
-    </w:p>
-    <w:p>
-      <w:pPr>
-        <w:contextualSpacing w:val="0"/>
-      </w:pPr>
-      <w:r>
-        <w:rPr>
           <w:b w:val="1"/>
           <w:sz w:val="28"/>
           <w:szCs w:val="28"/>
           <w:rtl w:val="0"/>
         </w:rPr>
-        <w:t xml:space="preserve">FIG x.x:</w:t>
-      </w:r>
+        <w:t xml:space="preserve">FIG x.x: </w:t>
+      </w:r>
+      <w:r>
+        <w:rPr>
+          <w:i w:val="1"/>
+          <w:sz w:val="28"/>
+          <w:szCs w:val="28"/>
+          <w:rtl w:val="0"/>
+        </w:rPr>
+        <w:t xml:space="preserve">The above figure shows what the player sees when they choose to inspect a tile.  Once a tile has been chosen, a menu showing the information about the tanks on that tile is shown. </w:t>
+      </w:r>
+    </w:p>
+    <w:p>
+      <w:pPr>
+        <w:contextualSpacing w:val="0"/>
+      </w:pPr>
       <w:r>
         <w:rPr>
           <w:sz w:val="28"/>
@@ -12278,20 +11983,6 @@
         </w:rPr>
         <w:tab/>
       </w:r>
-      <w:r>
-        <w:rPr>
-          <w:i w:val="1"/>
-          <w:sz w:val="28"/>
-          <w:szCs w:val="28"/>
-          <w:rtl w:val="0"/>
-        </w:rPr>
-        <w:t xml:space="preserve">The above diagram shows the current board as seen by the blue player. White hexes are board spaces that are within range of the blue player and grey spaces are out of vision. UI is shown on both sides of the screen with player moves and statuses on the left side and current players on the right side. Blue’s robots will always be shown as singular pieces on their position of the board.   Enemies will be shown as individual pieces if they are solo on a hex, and shown as a number with their corresponding color if there are more than one. If more than one enemy player is on a square it will be shown as a black Number.</w:t>
-      </w:r>
-      <w:r>
-        <w:rPr>
-          <w:rtl w:val="0"/>
-        </w:rPr>
-      </w:r>
     </w:p>
     <w:p>
       <w:pPr>
@@ -12314,7 +12005,7 @@
           <w:szCs w:val="28"/>
           <w:rtl w:val="0"/>
         </w:rPr>
-        <w:t xml:space="preserve">Mock Up: Inspect Tile</w:t>
+        <w:t xml:space="preserve">Mock Up: Lobby Screen</w:t>
       </w:r>
     </w:p>
     <w:p>
@@ -12324,122 +12015,18 @@
       <w:r>
         <w:drawing>
           <wp:inline distB="0" distT="0" distL="0" distR="0">
-            <wp:extent cx="5937885" cy="3183255"/>
+            <wp:extent cx="5972810" cy="3669030"/>
             <wp:effectExtent b="0" l="0" r="0" t="0"/>
-            <wp:docPr descr="Macintosh HD:private:var:folders:n6:8c1ynts56_l0nsjrrpmhd0k80000gn:T:TemporaryItems:CMZxzvsakiRJkiRpg94P8DkIJEmSJEnSjj1zARXQgH5SiDjPAAAAAElFTkSuQmCC.png" id="5" name="image09.png"/>
+            <wp:docPr descr="Macintosh HD:private:var:folders:n6:8c1ynts56_l0nsjrrpmhd0k80000gn:T:TemporaryItems:P8BCqRz3SJJhkEAAAAASUVORK5CYII=.png" id="3" name="image05.png"/>
             <a:graphic>
               <a:graphicData uri="http://schemas.openxmlformats.org/drawingml/2006/picture">
                 <pic:pic>
                   <pic:nvPicPr>
-                    <pic:cNvPr descr="Macintosh HD:private:var:folders:n6:8c1ynts56_l0nsjrrpmhd0k80000gn:T:TemporaryItems:CMZxzvsakiRJkiRpg94P8DkIJEmSJEnSjj1zARXQgH5SiDjPAAAAAElFTkSuQmCC.png" id="0" name="image09.png"/>
+                    <pic:cNvPr descr="Macintosh HD:private:var:folders:n6:8c1ynts56_l0nsjrrpmhd0k80000gn:T:TemporaryItems:P8BCqRz3SJJhkEAAAAASUVORK5CYII=.png" id="0" name="image05.png"/>
                     <pic:cNvPicPr preferRelativeResize="0"/>
                   </pic:nvPicPr>
                   <pic:blipFill>
                     <a:blip r:embed="rId25"/>
-                    <a:srcRect b="0" l="0" r="0" t="0"/>
-                    <a:stretch>
-                      <a:fillRect/>
-                    </a:stretch>
-                  </pic:blipFill>
-                  <pic:spPr>
-                    <a:xfrm>
-                      <a:off x="0" y="0"/>
-                      <a:ext cx="5937885" cy="3183255"/>
-                    </a:xfrm>
-                    <a:prstGeom prst="rect"/>
-                    <a:ln/>
-                  </pic:spPr>
-                </pic:pic>
-              </a:graphicData>
-            </a:graphic>
-          </wp:inline>
-        </w:drawing>
-      </w:r>
-      <w:r>
-        <w:rPr>
-          <w:rtl w:val="0"/>
-        </w:rPr>
-      </w:r>
-    </w:p>
-    <w:p>
-      <w:pPr>
-        <w:contextualSpacing w:val="0"/>
-      </w:pPr>
-      <w:r>
-        <w:rPr>
-          <w:b w:val="1"/>
-          <w:sz w:val="28"/>
-          <w:szCs w:val="28"/>
-          <w:rtl w:val="0"/>
-        </w:rPr>
-        <w:t xml:space="preserve">FIG x.x: </w:t>
-      </w:r>
-      <w:r>
-        <w:rPr>
-          <w:i w:val="1"/>
-          <w:sz w:val="28"/>
-          <w:szCs w:val="28"/>
-          <w:rtl w:val="0"/>
-        </w:rPr>
-        <w:t xml:space="preserve">The above figure shows what the player sees when they choose to inspect a tile.  Once a tile has been chosen, a menu showing the information about the tanks on that tile is shown. </w:t>
-      </w:r>
-    </w:p>
-    <w:p>
-      <w:pPr>
-        <w:contextualSpacing w:val="0"/>
-      </w:pPr>
-      <w:r>
-        <w:rPr>
-          <w:sz w:val="28"/>
-          <w:szCs w:val="28"/>
-          <w:rtl w:val="0"/>
-        </w:rPr>
-        <w:tab/>
-      </w:r>
-    </w:p>
-    <w:p>
-      <w:pPr>
-        <w:contextualSpacing w:val="0"/>
-      </w:pPr>
-      <w:r>
-        <w:rPr>
-          <w:rtl w:val="0"/>
-        </w:rPr>
-      </w:r>
-    </w:p>
-    <w:p>
-      <w:pPr>
-        <w:contextualSpacing w:val="0"/>
-      </w:pPr>
-      <w:r>
-        <w:rPr>
-          <w:b w:val="1"/>
-          <w:sz w:val="28"/>
-          <w:szCs w:val="28"/>
-          <w:rtl w:val="0"/>
-        </w:rPr>
-        <w:t xml:space="preserve">Mock Up: Lobby Screen</w:t>
-      </w:r>
-    </w:p>
-    <w:p>
-      <w:pPr>
-        <w:contextualSpacing w:val="0"/>
-      </w:pPr>
-      <w:r>
-        <w:drawing>
-          <wp:inline distB="0" distT="0" distL="0" distR="0">
-            <wp:extent cx="5972810" cy="3669030"/>
-            <wp:effectExtent b="0" l="0" r="0" t="0"/>
-            <wp:docPr descr="Macintosh HD:private:var:folders:n6:8c1ynts56_l0nsjrrpmhd0k80000gn:T:TemporaryItems:P8BCqRz3SJJhkEAAAAASUVORK5CYII=.png" id="4" name="image07.png"/>
-            <a:graphic>
-              <a:graphicData uri="http://schemas.openxmlformats.org/drawingml/2006/picture">
-                <pic:pic>
-                  <pic:nvPicPr>
-                    <pic:cNvPr descr="Macintosh HD:private:var:folders:n6:8c1ynts56_l0nsjrrpmhd0k80000gn:T:TemporaryItems:P8BCqRz3SJJhkEAAAAASUVORK5CYII=.png" id="0" name="image07.png"/>
-                    <pic:cNvPicPr preferRelativeResize="0"/>
-                  </pic:nvPicPr>
-                  <pic:blipFill>
-                    <a:blip r:embed="rId26"/>
                     <a:srcRect b="0" l="0" r="0" t="0"/>
                     <a:stretch>
                       <a:fillRect/>
@@ -12487,7 +12074,7 @@
           <w:szCs w:val="28"/>
           <w:rtl w:val="0"/>
         </w:rPr>
-        <w:t xml:space="preserve">The figure above shows what the user sees when in the lobby screen.  They are able to choose to be an observer or a player.  They may also determine the number of AI players are to be in the match.  When the begin game button is selected, the match is begun.</w:t>
+        <w:t xml:space="preserve">The figure above shows what the user sees when are in the lobby screen.  They are able to choose to be an observer or a player. They may also determine the number of AI players are to be in the match.  When the begin game button is selected, the match is begun.</w:t>
       </w:r>
     </w:p>
     <w:p>

</xml_diff>

<commit_message>
Fixed some spelling and removed all instances of the word tank
</commit_message>
<xml_diff>
--- a/doc/REQUIREMENTS.docx
+++ b/doc/REQUIREMENTS.docx
@@ -234,7 +234,23 @@
           <w:sz w:val="28"/>
           <w:szCs w:val="28"/>
         </w:rPr>
-        <w:t>itional tabletop board.  One of the main features of the game is a visibility system, where the tank can only see as far as its range, which brings out new strategy and difficulty to the game. Another feature is that you have the ability to face AI opponen</w:t>
+        <w:t xml:space="preserve">itional tabletop board.  One of the main features of the game is a visibility system, where the </w:t>
+      </w:r>
+      <w:bookmarkStart w:id="0" w:name="_GoBack"/>
+      <w:r>
+        <w:rPr>
+          <w:sz w:val="28"/>
+          <w:szCs w:val="28"/>
+        </w:rPr>
+        <w:t>robot</w:t>
+      </w:r>
+      <w:bookmarkEnd w:id="0"/>
+      <w:r>
+        <w:rPr>
+          <w:sz w:val="28"/>
+          <w:szCs w:val="28"/>
+        </w:rPr>
+        <w:t xml:space="preserve"> can only see as far as its range, which brings out new strategy and difficulty to the game. Another feature is that you have the ability to face AI opponen</w:t>
       </w:r>
       <w:r>
         <w:rPr>
@@ -400,7 +416,35 @@
           <w:sz w:val="28"/>
           <w:szCs w:val="28"/>
         </w:rPr>
-        <w:t>e menu, they entered into a lobby, where they can choose how many computers players will participate while users connect. Once they have the required number of players, they may initiate a new game and the user becomes a player in the system.  Should the p</w:t>
+        <w:t xml:space="preserve">e menu, they </w:t>
+      </w:r>
+      <w:r>
+        <w:rPr>
+          <w:sz w:val="28"/>
+          <w:szCs w:val="28"/>
+        </w:rPr>
+        <w:t xml:space="preserve">are </w:t>
+      </w:r>
+      <w:r>
+        <w:rPr>
+          <w:sz w:val="28"/>
+          <w:szCs w:val="28"/>
+        </w:rPr>
+        <w:t>entered into a lobby, where th</w:t>
+      </w:r>
+      <w:r>
+        <w:rPr>
+          <w:sz w:val="28"/>
+          <w:szCs w:val="28"/>
+        </w:rPr>
+        <w:t>ey can choose how many computer</w:t>
+      </w:r>
+      <w:r>
+        <w:rPr>
+          <w:sz w:val="28"/>
+          <w:szCs w:val="28"/>
+        </w:rPr>
+        <w:t xml:space="preserve"> players will participate while users connect. Once they have the required number of players, they may initiate a new game and the user becomes a player in the system.  Should the p</w:t>
       </w:r>
       <w:r>
         <w:rPr>
@@ -438,11 +482,6 @@
         </w:rPr>
         <w:t>The player has successfully started the program and can navigate the menu screen.</w:t>
       </w:r>
-    </w:p>
-    <w:p>
-      <w:pPr>
-        <w:ind w:left="2880" w:hanging="2160"/>
-      </w:pPr>
     </w:p>
     <w:p>
       <w:pPr>
@@ -1522,41 +1561,49 @@
           <w:sz w:val="28"/>
           <w:szCs w:val="28"/>
         </w:rPr>
+        <w:t xml:space="preserve">FIG </w:t>
+      </w:r>
+      <w:proofErr w:type="spellStart"/>
+      <w:r>
+        <w:rPr>
+          <w:b/>
+          <w:sz w:val="28"/>
+          <w:szCs w:val="28"/>
+        </w:rPr>
+        <w:t>x.x</w:t>
+      </w:r>
+      <w:proofErr w:type="spellEnd"/>
+      <w:r>
+        <w:rPr>
+          <w:b/>
+          <w:sz w:val="28"/>
+          <w:szCs w:val="28"/>
+        </w:rPr>
+        <w:t xml:space="preserve">: </w:t>
+      </w:r>
+      <w:r>
+        <w:rPr>
+          <w:sz w:val="28"/>
+          <w:szCs w:val="28"/>
+        </w:rPr>
+        <w:t xml:space="preserve"> </w:t>
+      </w:r>
+      <w:r>
+        <w:rPr>
+          <w:i/>
+          <w:sz w:val="28"/>
+          <w:szCs w:val="28"/>
+        </w:rPr>
+        <w:t xml:space="preserve">The above figure shows the sequence of events taken by a user who has chosen to create a new game.  Note that at any time, should the </w:t>
+      </w:r>
+      <w:r>
+        <w:rPr>
+          <w:i/>
+          <w:sz w:val="28"/>
+          <w:szCs w:val="28"/>
+        </w:rPr>
         <w:lastRenderedPageBreak/>
-        <w:t xml:space="preserve">FIG </w:t>
-      </w:r>
-      <w:proofErr w:type="spellStart"/>
-      <w:r>
-        <w:rPr>
-          <w:b/>
-          <w:sz w:val="28"/>
-          <w:szCs w:val="28"/>
-        </w:rPr>
-        <w:t>x.x</w:t>
-      </w:r>
-      <w:proofErr w:type="spellEnd"/>
-      <w:r>
-        <w:rPr>
-          <w:b/>
-          <w:sz w:val="28"/>
-          <w:szCs w:val="28"/>
-        </w:rPr>
-        <w:t xml:space="preserve">: </w:t>
-      </w:r>
-      <w:r>
-        <w:rPr>
-          <w:sz w:val="28"/>
-          <w:szCs w:val="28"/>
-        </w:rPr>
-        <w:t xml:space="preserve"> </w:t>
-      </w:r>
-      <w:r>
-        <w:rPr>
-          <w:i/>
-          <w:sz w:val="28"/>
-          <w:szCs w:val="28"/>
-        </w:rPr>
-        <w:t>The above figure shows the sequence of events taken by a user who has chosen to create a new game.  Note that at any time, should the player decide to cancel this action, they are sent back to the main menu screen.</w:t>
+        <w:t>player decide to cancel this action, they are sent back to the main menu screen.</w:t>
       </w:r>
     </w:p>
     <w:p/>
@@ -2591,6 +2638,15 @@
     <w:p>
       <w:pPr>
         <w:ind w:left="720" w:firstLine="720"/>
+        <w:rPr>
+          <w:sz w:val="28"/>
+          <w:szCs w:val="28"/>
+        </w:rPr>
+      </w:pPr>
+    </w:p>
+    <w:p>
+      <w:pPr>
+        <w:ind w:firstLine="720"/>
       </w:pPr>
       <w:r>
         <w:rPr>
@@ -4029,7 +4085,21 @@
           <w:szCs w:val="28"/>
         </w:rPr>
         <w:tab/>
-        <w:t xml:space="preserve">On their turn, a player may inspect a tile. A tile can only be inspected if it is in range of one of the player’s robots.  If the tile has any tanks on it, a window with a list of all robots on the tile and their stats will be shown to the player.  If </w:t>
+        <w:t>On their turn, a player may inspect a tile. A tile can only be inspected if it is in range of one of the player’s ro</w:t>
+      </w:r>
+      <w:r>
+        <w:rPr>
+          <w:sz w:val="28"/>
+          <w:szCs w:val="28"/>
+        </w:rPr>
+        <w:t>bots.  If the tile has any robots</w:t>
+      </w:r>
+      <w:r>
+        <w:rPr>
+          <w:sz w:val="28"/>
+          <w:szCs w:val="28"/>
+        </w:rPr>
+        <w:t xml:space="preserve"> on it, a window with a list of all robots on the tile and their stats will be shown to the player.  If </w:t>
       </w:r>
       <w:r>
         <w:rPr>
@@ -4729,7 +4799,21 @@
           <w:sz w:val="28"/>
           <w:szCs w:val="28"/>
         </w:rPr>
-        <w:t xml:space="preserve">Along with inspecting a tile, on their turn a player may move one of their robots to a tile within range of the robot.  They do so by selecting the move option and selecting a tile in range and confirming their choice via a confirm button.  The robot will </w:t>
+        <w:t xml:space="preserve">Along with inspecting a tile, on their turn a player may move one of their robots to a tile within range of the robot.  They do so </w:t>
+      </w:r>
+      <w:r>
+        <w:rPr>
+          <w:sz w:val="28"/>
+          <w:szCs w:val="28"/>
+        </w:rPr>
+        <w:t xml:space="preserve">by selecting the move option, </w:t>
+      </w:r>
+      <w:r>
+        <w:rPr>
+          <w:sz w:val="28"/>
+          <w:szCs w:val="28"/>
+        </w:rPr>
+        <w:t xml:space="preserve">selecting a tile in range and confirming their choice via a confirm button.  The robot will </w:t>
       </w:r>
       <w:r>
         <w:rPr>
@@ -10406,7 +10490,7 @@
           <mc:Choice Requires="wpg">
             <w:drawing>
               <wp:inline distT="0" distB="0" distL="0" distR="0">
-                <wp:extent cx="5486400" cy="3200400"/>
+                <wp:extent cx="5895833" cy="3200400"/>
                 <wp:effectExtent l="0" t="0" r="0" b="0"/>
                 <wp:docPr id="169" name="Group 169"/>
                 <wp:cNvGraphicFramePr/>
@@ -10417,9 +10501,9 @@
                       <wpg:grpSpPr>
                         <a:xfrm>
                           <a:off x="0" y="0"/>
-                          <a:ext cx="5486400" cy="3200400"/>
+                          <a:ext cx="5895833" cy="3200400"/>
                           <a:chOff x="0" y="0"/>
-                          <a:chExt cx="5486400" cy="3200400"/>
+                          <a:chExt cx="5554423" cy="3200400"/>
                         </a:xfrm>
                       </wpg:grpSpPr>
                       <wpg:grpSp>
@@ -10428,9 +10512,9 @@
                         <wpg:grpSpPr>
                           <a:xfrm>
                             <a:off x="0" y="0"/>
-                            <a:ext cx="5486400" cy="3200400"/>
+                            <a:ext cx="5554423" cy="3200400"/>
                             <a:chOff x="0" y="0"/>
-                            <a:chExt cx="5486400" cy="3200400"/>
+                            <a:chExt cx="5554423" cy="3200400"/>
                           </a:xfrm>
                         </wpg:grpSpPr>
                         <wps:wsp>
@@ -10527,14 +10611,7 @@
                                   <w:rPr>
                                     <w:sz w:val="36"/>
                                   </w:rPr>
-                                  <w:t xml:space="preserve">1. The server </w:t>
-                                </w:r>
-                                <w:proofErr w:type="spellStart"/>
-                                <w:r>
-                                  <w:rPr>
-                                    <w:sz w:val="36"/>
-                                  </w:rPr>
-                                  <w:t>reci</w:t>
+                                  <w:t>1. The server rec</w:t>
                                 </w:r>
                                 <w:r>
                                   <w:rPr>
@@ -10546,14 +10623,13 @@
                                   <w:rPr>
                                     <w:sz w:val="36"/>
                                   </w:rPr>
-                                  <w:t>ves</w:t>
+                                  <w:t>i</w:t>
                                 </w:r>
-                                <w:proofErr w:type="spellEnd"/>
                                 <w:r>
                                   <w:rPr>
                                     <w:sz w:val="36"/>
                                   </w:rPr>
-                                  <w:t xml:space="preserve"> an update request</w:t>
+                                  <w:t>ves an update request</w:t>
                                 </w:r>
                               </w:p>
                             </w:txbxContent>
@@ -10800,8 +10876,8 @@
                           <wps:cNvSpPr txBox="1"/>
                           <wps:spPr>
                             <a:xfrm>
-                              <a:off x="4082539" y="896523"/>
-                              <a:ext cx="1356825" cy="1407353"/>
+                              <a:off x="4082324" y="896523"/>
+                              <a:ext cx="1472099" cy="1580546"/>
                             </a:xfrm>
                             <a:prstGeom prst="rect">
                               <a:avLst/>
@@ -10818,21 +10894,22 @@
                                   <w:spacing w:after="0" w:line="215" w:lineRule="auto"/>
                                   <w:jc w:val="center"/>
                                   <w:textDirection w:val="btLr"/>
+                                  <w:rPr>
+                                    <w:sz w:val="36"/>
+                                  </w:rPr>
                                 </w:pPr>
                                 <w:r>
                                   <w:rPr>
                                     <w:sz w:val="36"/>
                                   </w:rPr>
-                                  <w:t xml:space="preserve">3. The server transmits the data to the </w:t>
+                                  <w:t>3. The s</w:t>
                                 </w:r>
-                                <w:proofErr w:type="spellStart"/>
                                 <w:r>
                                   <w:rPr>
                                     <w:sz w:val="36"/>
                                   </w:rPr>
-                                  <w:t>requestee</w:t>
+                                  <w:t>erver transmits the data to the computer who requested it</w:t>
                                 </w:r>
-                                <w:proofErr w:type="spellEnd"/>
                               </w:p>
                             </w:txbxContent>
                           </wps:txbx>
@@ -10847,8 +10924,8 @@
           </mc:Choice>
           <mc:Fallback>
             <w:pict>
-              <v:group id="Group 169" o:spid="_x0000_s1194" style="width:6in;height:252pt;mso-position-horizontal-relative:char;mso-position-vertical-relative:line" coordsize="54864,32004" o:gfxdata="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">
-                <v:group id="Group 170" o:spid="_x0000_s1195" style="position:absolute;width:54864;height:32004" coordsize="54864,32004" o:gfxdata="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">
+              <v:group id="Group 169" o:spid="_x0000_s1194" style="width:464.25pt;height:252pt;mso-position-horizontal-relative:char;mso-position-vertical-relative:line" coordsize="55544,32004" o:gfxdata="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">
+                <v:group id="Group 170" o:spid="_x0000_s1195" style="position:absolute;width:55544;height:32004" coordsize="55544,32004" o:gfxdata="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">
                   <v:rect id="Rectangle 171" o:spid="_x0000_s1196" style="position:absolute;width:54864;height:32004;visibility:visible;mso-wrap-style:square;v-text-anchor:middle" o:gfxdata="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" filled="f" stroked="f">
                     <v:textbox inset="2.53958mm,2.53958mm,2.53958mm,2.53958mm">
                       <w:txbxContent>
@@ -10887,14 +10964,7 @@
                             <w:rPr>
                               <w:sz w:val="36"/>
                             </w:rPr>
-                            <w:t xml:space="preserve">1. The server </w:t>
-                          </w:r>
-                          <w:proofErr w:type="spellStart"/>
-                          <w:r>
-                            <w:rPr>
-                              <w:sz w:val="36"/>
-                            </w:rPr>
-                            <w:t>reci</w:t>
+                            <w:t>1. The server rec</w:t>
                           </w:r>
                           <w:r>
                             <w:rPr>
@@ -10906,14 +10976,13 @@
                             <w:rPr>
                               <w:sz w:val="36"/>
                             </w:rPr>
-                            <w:t>ves</w:t>
+                            <w:t>i</w:t>
                           </w:r>
-                          <w:proofErr w:type="spellEnd"/>
                           <w:r>
                             <w:rPr>
                               <w:sz w:val="36"/>
                             </w:rPr>
-                            <w:t xml:space="preserve"> an update request</w:t>
+                            <w:t>ves an update request</w:t>
                           </w:r>
                         </w:p>
                       </w:txbxContent>
@@ -11014,7 +11083,7 @@
                       </w:txbxContent>
                     </v:textbox>
                   </v:roundrect>
-                  <v:shape id="Text Box 181" o:spid="_x0000_s1206" type="#_x0000_t202" style="position:absolute;left:40825;top:8965;width:13568;height:14073;visibility:visible;mso-wrap-style:square;v-text-anchor:middle" o:gfxdata="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" filled="f" stroked="f">
+                  <v:shape id="Text Box 181" o:spid="_x0000_s1206" type="#_x0000_t202" style="position:absolute;left:40823;top:8965;width:14721;height:15805;visibility:visible;mso-wrap-style:square;v-text-anchor:middle" o:gfxdata="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" filled="f" stroked="f">
                     <v:textbox inset="1.90486mm,1.90486mm,1.90486mm,1.90486mm">
                       <w:txbxContent>
                         <w:p>
@@ -11022,21 +11091,22 @@
                             <w:spacing w:after="0" w:line="215" w:lineRule="auto"/>
                             <w:jc w:val="center"/>
                             <w:textDirection w:val="btLr"/>
+                            <w:rPr>
+                              <w:sz w:val="36"/>
+                            </w:rPr>
                           </w:pPr>
                           <w:r>
                             <w:rPr>
                               <w:sz w:val="36"/>
                             </w:rPr>
-                            <w:t xml:space="preserve">3. The server transmits the data to the </w:t>
+                            <w:t>3. The s</w:t>
                           </w:r>
-                          <w:proofErr w:type="spellStart"/>
                           <w:r>
                             <w:rPr>
                               <w:sz w:val="36"/>
                             </w:rPr>
-                            <w:t>requestee</w:t>
+                            <w:t>erver transmits the data to the computer who requested it</w:t>
                           </w:r>
-                          <w:proofErr w:type="spellEnd"/>
                         </w:p>
                       </w:txbxContent>
                     </v:textbox>
@@ -11131,7 +11201,14 @@
           <w:sz w:val="28"/>
           <w:szCs w:val="28"/>
         </w:rPr>
-        <w:t>An observer may inspect a tile. If the tile has any tanks on it, a window with a list of all robots on the tile an</w:t>
+        <w:t>An observer may inspect a tile. If the tile has any robot</w:t>
+      </w:r>
+      <w:r>
+        <w:rPr>
+          <w:sz w:val="28"/>
+          <w:szCs w:val="28"/>
+        </w:rPr>
+        <w:t>s on it, a window with a list of all robots on the tile an</w:t>
       </w:r>
       <w:r>
         <w:rPr>
@@ -13311,15 +13388,7 @@
           <w:sz w:val="28"/>
           <w:szCs w:val="28"/>
         </w:rPr>
-        <w:t>:</w:t>
-      </w:r>
-      <w:r>
-        <w:rPr>
-          <w:b/>
-          <w:sz w:val="28"/>
-          <w:szCs w:val="28"/>
-        </w:rPr>
-        <w:tab/>
+        <w:t xml:space="preserve">: </w:t>
       </w:r>
       <w:r>
         <w:rPr>
@@ -13420,8 +13489,6 @@
         </w:rPr>
         <w:t xml:space="preserve"> </w:t>
       </w:r>
-      <w:bookmarkStart w:id="0" w:name="_GoBack"/>
-      <w:bookmarkEnd w:id="0"/>
       <w:r>
         <w:rPr>
           <w:i/>
@@ -13542,7 +13609,15 @@
           <w:sz w:val="28"/>
           <w:szCs w:val="28"/>
         </w:rPr>
-        <w:t xml:space="preserve">The above figure shows what the player sees when they choose to inspect a tile.  Once a tile has been chosen, a menu showing the information about the tanks on that tile is shown. </w:t>
+        <w:t>The above figure shows what the player sees when they choose to inspect a tile.  Once a tile has been chosen, a menu showing the information about the robots</w:t>
+      </w:r>
+      <w:r>
+        <w:rPr>
+          <w:i/>
+          <w:sz w:val="28"/>
+          <w:szCs w:val="28"/>
+        </w:rPr>
+        <w:t xml:space="preserve"> on that tile is shown. </w:t>
       </w:r>
     </w:p>
     <w:p>

</xml_diff>

<commit_message>
Made some formatting changes
</commit_message>
<xml_diff>
--- a/doc/REQUIREMENTS.docx
+++ b/doc/REQUIREMENTS.docx
@@ -67,6 +67,8 @@
       </w:pPr>
     </w:p>
     <w:p/>
+    <w:p/>
+    <w:p/>
     <w:p>
       <w:r>
         <w:rPr>
@@ -184,17 +186,6 @@
         </w:rPr>
         <w:t>, jiz457</w:t>
       </w:r>
-    </w:p>
-    <w:p/>
-    <w:p>
-      <w:pPr>
-        <w:jc w:val="center"/>
-        <w:rPr>
-          <w:b/>
-          <w:sz w:val="32"/>
-          <w:szCs w:val="32"/>
-        </w:rPr>
-      </w:pPr>
     </w:p>
     <w:p>
       <w:pPr>
@@ -2482,6 +2473,9 @@
       </w:r>
     </w:p>
     <w:p>
+      <w:pPr>
+        <w:ind w:firstLine="720"/>
+      </w:pPr>
       <w:r>
         <w:rPr>
           <w:sz w:val="28"/>
@@ -13445,8 +13439,19 @@
           <w:szCs w:val="28"/>
           <w:shd w:val="clear" w:color="auto" w:fill="FFFFFF"/>
         </w:rPr>
+        <w:t xml:space="preserve"> will use teamwork, Java</w:t>
+      </w:r>
+      <w:r>
+        <w:rPr>
+          <w:rFonts w:eastAsia="Times New Roman" w:cs="Times New Roman"/>
+          <w:sz w:val="28"/>
+          <w:szCs w:val="28"/>
+          <w:shd w:val="clear" w:color="auto" w:fill="FFFFFF"/>
+        </w:rPr>
         <w:t>,</w:t>
       </w:r>
+      <w:bookmarkStart w:id="1" w:name="_GoBack"/>
+      <w:bookmarkEnd w:id="1"/>
       <w:r>
         <w:rPr>
           <w:rFonts w:eastAsia="Times New Roman" w:cs="Times New Roman"/>
@@ -13454,25 +13459,7 @@
           <w:szCs w:val="28"/>
           <w:shd w:val="clear" w:color="auto" w:fill="FFFFFF"/>
         </w:rPr>
-        <w:t xml:space="preserve"> a team of five</w:t>
-      </w:r>
-      <w:r>
-        <w:rPr>
-          <w:rFonts w:eastAsia="Times New Roman" w:cs="Times New Roman"/>
-          <w:sz w:val="28"/>
-          <w:szCs w:val="28"/>
-          <w:shd w:val="clear" w:color="auto" w:fill="FFFFFF"/>
-        </w:rPr>
-        <w:t>,</w:t>
-      </w:r>
-      <w:r>
-        <w:rPr>
-          <w:rFonts w:eastAsia="Times New Roman" w:cs="Times New Roman"/>
-          <w:sz w:val="28"/>
-          <w:szCs w:val="28"/>
-          <w:shd w:val="clear" w:color="auto" w:fill="FFFFFF"/>
-        </w:rPr>
-        <w:t xml:space="preserve"> will use teamwork, Java and the basic Software Engineering Method. </w:t>
+        <w:t xml:space="preserve"> and the basic Software Engineering Method. </w:t>
       </w:r>
     </w:p>
     <w:p>
@@ -13603,8 +13590,6 @@
         </w:rPr>
         <w:t xml:space="preserve"> the game</w:t>
       </w:r>
-      <w:bookmarkStart w:id="1" w:name="_GoBack"/>
-      <w:bookmarkEnd w:id="1"/>
       <w:r>
         <w:rPr>
           <w:rFonts w:eastAsia="Times New Roman" w:cs="Times New Roman"/>

</xml_diff>

<commit_message>
Added system diagram to requirements doc
</commit_message>
<xml_diff>
--- a/doc/REQUIREMENTS.docx
+++ b/doc/REQUIREMENTS.docx
@@ -248,36 +248,86 @@
     <w:p>
       <w:r>
         <w:rPr>
-          <w:sz w:val="28"/>
-          <w:szCs w:val="28"/>
-        </w:rPr>
-        <w:t>+---------------------------------------------------------------------------------------------------------+</w:t>
-      </w:r>
-    </w:p>
+          <w:noProof/>
+        </w:rPr>
+        <w:lastRenderedPageBreak/>
+        <w:drawing>
+          <wp:inline distT="0" distB="0" distL="0" distR="0" wp14:anchorId="4E16C637" wp14:editId="1665B904">
+            <wp:extent cx="5943600" cy="4457700"/>
+            <wp:effectExtent l="0" t="0" r="0" b="0"/>
+            <wp:docPr id="226" name="Picture 226"/>
+            <wp:cNvGraphicFramePr>
+              <a:graphicFrameLocks xmlns:a="http://schemas.openxmlformats.org/drawingml/2006/main" noChangeAspect="1"/>
+            </wp:cNvGraphicFramePr>
+            <a:graphic xmlns:a="http://schemas.openxmlformats.org/drawingml/2006/main">
+              <a:graphicData uri="http://schemas.openxmlformats.org/drawingml/2006/picture">
+                <pic:pic xmlns:pic="http://schemas.openxmlformats.org/drawingml/2006/picture">
+                  <pic:nvPicPr>
+                    <pic:cNvPr id="226" name="actormap.jpg"/>
+                    <pic:cNvPicPr/>
+                  </pic:nvPicPr>
+                  <pic:blipFill>
+                    <a:blip r:embed="rId4"/>
+                    <a:stretch>
+                      <a:fillRect/>
+                    </a:stretch>
+                  </pic:blipFill>
+                  <pic:spPr>
+                    <a:xfrm>
+                      <a:off x="0" y="0"/>
+                      <a:ext cx="5943600" cy="4457700"/>
+                    </a:xfrm>
+                    <a:prstGeom prst="rect">
+                      <a:avLst/>
+                    </a:prstGeom>
+                  </pic:spPr>
+                </pic:pic>
+              </a:graphicData>
+            </a:graphic>
+          </wp:inline>
+        </w:drawing>
+      </w:r>
+    </w:p>
+    <w:p>
+      <w:pPr>
+        <w:rPr>
+          <w:i/>
+        </w:rPr>
+      </w:pPr>
+      <w:r>
+        <w:rPr>
+          <w:b/>
+        </w:rPr>
+        <w:t xml:space="preserve">FIG </w:t>
+      </w:r>
+      <w:proofErr w:type="spellStart"/>
+      <w:r>
+        <w:rPr>
+          <w:b/>
+        </w:rPr>
+        <w:t>x.x</w:t>
+      </w:r>
+      <w:proofErr w:type="spellEnd"/>
+      <w:r>
+        <w:rPr>
+          <w:b/>
+        </w:rPr>
+        <w:t xml:space="preserve">: </w:t>
+      </w:r>
+      <w:r>
+        <w:rPr>
+          <w:i/>
+        </w:rPr>
+        <w:t>The above diagram shows the actors for the system, as well as their actions.  The actors include: User, Server, Player, Robot Librarian, and Observer.  Their actions will be defined in detail in the Actors and their Actions section below.</w:t>
+      </w:r>
+    </w:p>
+    <w:p/>
+    <w:p/>
     <w:p>
       <w:pPr>
         <w:jc w:val="center"/>
       </w:pPr>
-      <w:r>
-        <w:rPr>
-          <w:sz w:val="28"/>
-          <w:szCs w:val="28"/>
-        </w:rPr>
-        <w:t>TODO</w:t>
-      </w:r>
-    </w:p>
-    <w:p>
-      <w:r>
-        <w:rPr>
-          <w:sz w:val="28"/>
-          <w:szCs w:val="28"/>
-        </w:rPr>
-        <w:t>+---------------------------------------------------------------------------------------------------------+</w:t>
-      </w:r>
-    </w:p>
-    <w:p/>
-    <w:p/>
-    <w:p/>
+    </w:p>
     <w:p>
       <w:pPr>
         <w:jc w:val="center"/>
@@ -292,11 +342,6 @@
       <w:pPr>
         <w:jc w:val="center"/>
       </w:pPr>
-    </w:p>
-    <w:p>
-      <w:pPr>
-        <w:jc w:val="center"/>
-      </w:pPr>
       <w:r>
         <w:rPr>
           <w:b/>
@@ -322,8 +367,18 @@
           <w:sz w:val="28"/>
           <w:szCs w:val="28"/>
         </w:rPr>
+        <w:lastRenderedPageBreak/>
         <w:tab/>
-        <w:t>One of the actors in this system is the user this represents a person who has started the program and is interacting with the system.  The user can take the actions: Navigate Menu, Create Game, and Join Game.</w:t>
+        <w:t xml:space="preserve">One of the actors in this system is the user this represents a person who has started the program </w:t>
+      </w:r>
+      <w:bookmarkStart w:id="0" w:name="_GoBack"/>
+      <w:bookmarkEnd w:id="0"/>
+      <w:r>
+        <w:rPr>
+          <w:sz w:val="28"/>
+          <w:szCs w:val="28"/>
+        </w:rPr>
+        <w:t>and is interacting with the system.  The user can take the actions: Navigate Menu, Create Game, and Join Game.</w:t>
       </w:r>
     </w:p>
     <w:p/>
@@ -1461,59 +1516,59 @@
           <w:sz w:val="28"/>
           <w:szCs w:val="28"/>
         </w:rPr>
+        <w:t xml:space="preserve">FIG </w:t>
+      </w:r>
+      <w:proofErr w:type="spellStart"/>
+      <w:r>
+        <w:rPr>
+          <w:b/>
+          <w:sz w:val="28"/>
+          <w:szCs w:val="28"/>
+        </w:rPr>
+        <w:t>x.x</w:t>
+      </w:r>
+      <w:proofErr w:type="spellEnd"/>
+      <w:r>
+        <w:rPr>
+          <w:b/>
+          <w:sz w:val="28"/>
+          <w:szCs w:val="28"/>
+        </w:rPr>
+        <w:t xml:space="preserve">: </w:t>
+      </w:r>
+      <w:r>
+        <w:rPr>
+          <w:sz w:val="28"/>
+          <w:szCs w:val="28"/>
+        </w:rPr>
+        <w:t xml:space="preserve"> </w:t>
+      </w:r>
+      <w:r>
+        <w:rPr>
+          <w:i/>
+          <w:sz w:val="28"/>
+          <w:szCs w:val="28"/>
+        </w:rPr>
+        <w:t>The above figure shows the sequence of events taken by a user who has chosen to create a new game.  Note that at any time, should the player decide to cancel this action, they are sent back to the main menu screen.</w:t>
+      </w:r>
+    </w:p>
+    <w:p>
+      <w:pPr>
+        <w:rPr>
+          <w:b/>
+          <w:sz w:val="28"/>
+          <w:szCs w:val="28"/>
+        </w:rPr>
+      </w:pPr>
+    </w:p>
+    <w:p>
+      <w:r>
+        <w:rPr>
+          <w:b/>
+          <w:sz w:val="28"/>
+          <w:szCs w:val="28"/>
+        </w:rPr>
         <w:lastRenderedPageBreak/>
-        <w:t xml:space="preserve">FIG </w:t>
-      </w:r>
-      <w:proofErr w:type="spellStart"/>
-      <w:r>
-        <w:rPr>
-          <w:b/>
-          <w:sz w:val="28"/>
-          <w:szCs w:val="28"/>
-        </w:rPr>
-        <w:t>x.x</w:t>
-      </w:r>
-      <w:proofErr w:type="spellEnd"/>
-      <w:r>
-        <w:rPr>
-          <w:b/>
-          <w:sz w:val="28"/>
-          <w:szCs w:val="28"/>
-        </w:rPr>
-        <w:t xml:space="preserve">: </w:t>
-      </w:r>
-      <w:r>
-        <w:rPr>
-          <w:sz w:val="28"/>
-          <w:szCs w:val="28"/>
-        </w:rPr>
-        <w:t xml:space="preserve"> </w:t>
-      </w:r>
-      <w:r>
-        <w:rPr>
-          <w:i/>
-          <w:sz w:val="28"/>
-          <w:szCs w:val="28"/>
-        </w:rPr>
-        <w:t>The above figure shows the sequence of events taken by a user who has chosen to create a new game.  Note that at any time, should the player decide to cancel this action, they are sent back to the main menu screen.</w:t>
-      </w:r>
-    </w:p>
-    <w:p>
-      <w:pPr>
-        <w:rPr>
-          <w:b/>
-          <w:sz w:val="28"/>
-          <w:szCs w:val="28"/>
-        </w:rPr>
-      </w:pPr>
-    </w:p>
-    <w:p>
-      <w:r>
-        <w:rPr>
-          <w:b/>
-          <w:sz w:val="28"/>
-          <w:szCs w:val="28"/>
-        </w:rPr>
         <w:t>User: Join Game</w:t>
       </w:r>
     </w:p>
@@ -2481,18 +2536,18 @@
           <w:sz w:val="28"/>
           <w:szCs w:val="28"/>
         </w:rPr>
+        <w:t>When a user has successfully joined the lobby, once the game starts they become an observer. An observer sees the entire board and may take the actions: Inspect Tile, or Leave.</w:t>
+      </w:r>
+    </w:p>
+    <w:p/>
+    <w:p>
+      <w:r>
+        <w:rPr>
+          <w:b/>
+          <w:sz w:val="28"/>
+          <w:szCs w:val="28"/>
+        </w:rPr>
         <w:lastRenderedPageBreak/>
-        <w:t>When a user has successfully joined the lobby, once the game starts they become an observer. An observer sees the entire board and may take the actions: Inspect Tile, or Leave.</w:t>
-      </w:r>
-    </w:p>
-    <w:p/>
-    <w:p>
-      <w:r>
-        <w:rPr>
-          <w:b/>
-          <w:sz w:val="28"/>
-          <w:szCs w:val="28"/>
-        </w:rPr>
         <w:tab/>
         <w:t>Secondary scenario:  User – Join as Player</w:t>
       </w:r>
@@ -2622,7 +2677,6 @@
         <w:rPr>
           <w:noProof/>
         </w:rPr>
-        <w:lastRenderedPageBreak/>
         <mc:AlternateContent>
           <mc:Choice Requires="wpg">
             <w:drawing>
@@ -3486,6 +3540,7 @@
         <w:rPr>
           <w:noProof/>
         </w:rPr>
+        <w:lastRenderedPageBreak/>
         <mc:AlternateContent>
           <mc:Choice Requires="wpg">
             <w:drawing>
@@ -4615,7 +4670,15 @@
           <w:szCs w:val="28"/>
         </w:rPr>
         <w:tab/>
-        <w:t>Along with inspecting a tile, on their turn a player may move one of their robots to a tile within range of the robot.  They do so by selecting the move option and selecting a tile in range and confirming their choice via a confirm button.  The robot will then move to the selected tile, and the line of sight for the player will be updated.  Note that a player can repeat this action as long as the robot has not moved a number of tiles equal to its movement range.</w:t>
+        <w:t xml:space="preserve">Along with inspecting a tile, on their turn a player may move one of their robots to a tile within range of the robot.  They do so by selecting the move option and selecting a tile in range and confirming their choice via a confirm button.  The robot will then move to the selected tile, and the line of sight for the </w:t>
+      </w:r>
+      <w:r>
+        <w:rPr>
+          <w:sz w:val="28"/>
+          <w:szCs w:val="28"/>
+        </w:rPr>
+        <w:lastRenderedPageBreak/>
+        <w:t>player will be updated.  Note that a player can repeat this action as long as the robot has not moved a number of tiles equal to its movement range.</w:t>
       </w:r>
     </w:p>
     <w:p/>
@@ -5872,7 +5935,15 @@
           <w:szCs w:val="28"/>
         </w:rPr>
         <w:tab/>
-        <w:t>Along with moving, a player can attack on their turn.  The player can attack a tile if it is in the shooting range of one of their robots.  The selected tile then takes the amount of damage the player’s robot can give, and subtracts it from the health of all robots on the tile.  Note that a player can move and shoot in the same turn, and can move after shooting, provided the robot’s movement range has not been exceeded. Also, a player can damage their own robot.</w:t>
+        <w:t xml:space="preserve">Along with moving, a player can attack on their turn.  The player can attack a tile if it is in the shooting range of one of their robots.  The selected tile then takes the amount of damage the player’s robot can give, and subtracts it from the health of all robots on the tile.  Note that a player can move and shoot in the </w:t>
+      </w:r>
+      <w:r>
+        <w:rPr>
+          <w:sz w:val="28"/>
+          <w:szCs w:val="28"/>
+        </w:rPr>
+        <w:lastRenderedPageBreak/>
+        <w:t>same turn, and can move after shooting, provided the robot’s movement range has not been exceeded. Also, a player can damage their own robot.</w:t>
       </w:r>
     </w:p>
     <w:p/>
@@ -6791,7 +6862,6 @@
           <w:sz w:val="28"/>
           <w:szCs w:val="28"/>
         </w:rPr>
-        <w:lastRenderedPageBreak/>
         <w:t>Player: End Turn</w:t>
       </w:r>
     </w:p>
@@ -6845,6 +6915,7 @@
           <w:sz w:val="28"/>
           <w:szCs w:val="28"/>
         </w:rPr>
+        <w:lastRenderedPageBreak/>
         <w:t xml:space="preserve">Post-conditions: </w:t>
       </w:r>
       <w:r>
@@ -7728,87 +7799,87 @@
           <w:sz w:val="28"/>
           <w:szCs w:val="28"/>
         </w:rPr>
+        <w:tab/>
+      </w:r>
+      <w:r>
+        <w:rPr>
+          <w:sz w:val="28"/>
+          <w:szCs w:val="28"/>
+        </w:rPr>
+        <w:t>The Robot Librarian can query for robot programs by different fields such as: Team, Name, Wins, Matches Played, Win/Loss Ratio.  The Robot Librarian can also display statistics.</w:t>
+      </w:r>
+    </w:p>
+    <w:p/>
+    <w:p>
+      <w:r>
+        <w:rPr>
+          <w:sz w:val="28"/>
+          <w:szCs w:val="28"/>
+        </w:rPr>
+        <w:tab/>
+      </w:r>
+      <w:r>
+        <w:rPr>
+          <w:b/>
+          <w:sz w:val="28"/>
+          <w:szCs w:val="28"/>
+        </w:rPr>
+        <w:t>Post-conditions:</w:t>
+      </w:r>
+      <w:r>
+        <w:rPr>
+          <w:b/>
+          <w:sz w:val="28"/>
+          <w:szCs w:val="28"/>
+        </w:rPr>
+        <w:tab/>
+      </w:r>
+      <w:r>
+        <w:rPr>
+          <w:sz w:val="28"/>
+          <w:szCs w:val="28"/>
+        </w:rPr>
+        <w:t>-The query returns the list of robots in a sorted order</w:t>
+      </w:r>
+    </w:p>
+    <w:p>
+      <w:r>
+        <w:rPr>
+          <w:sz w:val="28"/>
+          <w:szCs w:val="28"/>
+        </w:rPr>
+        <w:tab/>
+      </w:r>
+      <w:r>
+        <w:rPr>
+          <w:b/>
+          <w:sz w:val="28"/>
+          <w:szCs w:val="28"/>
+        </w:rPr>
+        <w:t xml:space="preserve">Error conditions: </w:t>
+      </w:r>
+      <w:r>
+        <w:rPr>
+          <w:b/>
+          <w:sz w:val="28"/>
+          <w:szCs w:val="28"/>
+        </w:rPr>
+        <w:tab/>
+      </w:r>
+      <w:r>
+        <w:rPr>
+          <w:sz w:val="28"/>
+          <w:szCs w:val="28"/>
+        </w:rPr>
+        <w:t>-The robot programs cannot be accessed</w:t>
+      </w:r>
+    </w:p>
+    <w:p>
+      <w:r>
+        <w:rPr>
+          <w:noProof/>
+        </w:rPr>
         <w:lastRenderedPageBreak/>
-        <w:tab/>
-      </w:r>
-      <w:r>
-        <w:rPr>
-          <w:sz w:val="28"/>
-          <w:szCs w:val="28"/>
-        </w:rPr>
-        <w:t>The Robot Librarian can query for robot programs by different fields such as: Team, Name, Wins, Matches Played, Win/Loss Ratio.  The Robot Librarian can also display statistics.</w:t>
-      </w:r>
-    </w:p>
-    <w:p/>
-    <w:p>
-      <w:r>
-        <w:rPr>
-          <w:sz w:val="28"/>
-          <w:szCs w:val="28"/>
-        </w:rPr>
-        <w:tab/>
-      </w:r>
-      <w:r>
-        <w:rPr>
-          <w:b/>
-          <w:sz w:val="28"/>
-          <w:szCs w:val="28"/>
-        </w:rPr>
-        <w:t>Post-conditions:</w:t>
-      </w:r>
-      <w:r>
-        <w:rPr>
-          <w:b/>
-          <w:sz w:val="28"/>
-          <w:szCs w:val="28"/>
-        </w:rPr>
-        <w:tab/>
-      </w:r>
-      <w:r>
-        <w:rPr>
-          <w:sz w:val="28"/>
-          <w:szCs w:val="28"/>
-        </w:rPr>
-        <w:t>-The query returns the list of robots in a sorted order</w:t>
-      </w:r>
-    </w:p>
-    <w:p>
-      <w:r>
-        <w:rPr>
-          <w:sz w:val="28"/>
-          <w:szCs w:val="28"/>
-        </w:rPr>
-        <w:tab/>
-      </w:r>
-      <w:r>
-        <w:rPr>
-          <w:b/>
-          <w:sz w:val="28"/>
-          <w:szCs w:val="28"/>
-        </w:rPr>
-        <w:t xml:space="preserve">Error conditions: </w:t>
-      </w:r>
-      <w:r>
-        <w:rPr>
-          <w:b/>
-          <w:sz w:val="28"/>
-          <w:szCs w:val="28"/>
-        </w:rPr>
-        <w:tab/>
-      </w:r>
-      <w:r>
-        <w:rPr>
-          <w:sz w:val="28"/>
-          <w:szCs w:val="28"/>
-        </w:rPr>
-        <w:t>-The robot programs cannot be accessed</w:t>
-      </w:r>
-    </w:p>
-    <w:p>
-      <w:r>
-        <w:rPr>
-          <w:noProof/>
-        </w:rPr>
         <mc:AlternateContent>
           <mc:Choice Requires="wpg">
             <w:drawing>
@@ -8592,6 +8663,7 @@
         <w:rPr>
           <w:noProof/>
         </w:rPr>
+        <w:lastRenderedPageBreak/>
         <mc:AlternateContent>
           <mc:Choice Requires="wpg">
             <w:drawing>
@@ -12926,7 +12998,7 @@
                     <pic:cNvPicPr preferRelativeResize="0"/>
                   </pic:nvPicPr>
                   <pic:blipFill>
-                    <a:blip r:embed="rId4"/>
+                    <a:blip r:embed="rId5"/>
                     <a:srcRect/>
                     <a:stretch>
                       <a:fillRect/>
@@ -13023,104 +13095,6 @@
                 <pic:pic xmlns:pic="http://schemas.openxmlformats.org/drawingml/2006/picture">
                   <pic:nvPicPr>
                     <pic:cNvPr id="0" name="image03.png" descr="Macintosh HD:private:var:folders:n6:8c1ynts56_l0nsjrrpmhd0k80000gn:T:TemporaryItems:x+cfKqjB+ZOFQAAAABJRU5ErkJggg==.png"/>
-                    <pic:cNvPicPr preferRelativeResize="0"/>
-                  </pic:nvPicPr>
-                  <pic:blipFill>
-                    <a:blip r:embed="rId5"/>
-                    <a:srcRect/>
-                    <a:stretch>
-                      <a:fillRect/>
-                    </a:stretch>
-                  </pic:blipFill>
-                  <pic:spPr>
-                    <a:xfrm>
-                      <a:off x="0" y="0"/>
-                      <a:ext cx="5937885" cy="3183255"/>
-                    </a:xfrm>
-                    <a:prstGeom prst="rect">
-                      <a:avLst/>
-                    </a:prstGeom>
-                    <a:ln/>
-                  </pic:spPr>
-                </pic:pic>
-              </a:graphicData>
-            </a:graphic>
-          </wp:inline>
-        </w:drawing>
-      </w:r>
-    </w:p>
-    <w:p/>
-    <w:p>
-      <w:r>
-        <w:rPr>
-          <w:b/>
-          <w:sz w:val="28"/>
-          <w:szCs w:val="28"/>
-        </w:rPr>
-        <w:t xml:space="preserve">FIG </w:t>
-      </w:r>
-      <w:proofErr w:type="spellStart"/>
-      <w:r>
-        <w:rPr>
-          <w:b/>
-          <w:sz w:val="28"/>
-          <w:szCs w:val="28"/>
-        </w:rPr>
-        <w:t>x.x</w:t>
-      </w:r>
-      <w:proofErr w:type="spellEnd"/>
-      <w:r>
-        <w:rPr>
-          <w:b/>
-          <w:sz w:val="28"/>
-          <w:szCs w:val="28"/>
-        </w:rPr>
-        <w:t>:</w:t>
-      </w:r>
-      <w:r>
-        <w:rPr>
-          <w:sz w:val="28"/>
-          <w:szCs w:val="28"/>
-        </w:rPr>
-        <w:t xml:space="preserve"> </w:t>
-      </w:r>
-      <w:r>
-        <w:rPr>
-          <w:i/>
-          <w:sz w:val="28"/>
-          <w:szCs w:val="28"/>
-        </w:rPr>
-        <w:t>The above diagram shows the current board as seen by the blue player. White hexes are board spaces that are within range of the blue player and grey spaces are out of vision. UI is shown on both sides of the screen with player moves and statuses on the left side and current players on the right side. Blue’s robots will always be shown as singular pieces on their position of the board.   Enemies will be shown as individual pieces if they are solo on a hex, and shown as a number with their corresponding color if there are more than one. If more than one enemy player is on a square it will be shown as a black Number.</w:t>
-      </w:r>
-    </w:p>
-    <w:p/>
-    <w:p>
-      <w:r>
-        <w:rPr>
-          <w:b/>
-          <w:sz w:val="28"/>
-          <w:szCs w:val="28"/>
-        </w:rPr>
-        <w:t>Mock Up: Inspect Tile</w:t>
-      </w:r>
-    </w:p>
-    <w:p>
-      <w:r>
-        <w:rPr>
-          <w:noProof/>
-        </w:rPr>
-        <w:lastRenderedPageBreak/>
-        <w:drawing>
-          <wp:inline distT="0" distB="0" distL="0" distR="0" wp14:anchorId="73F9FD85" wp14:editId="587FDE7C">
-            <wp:extent cx="5937885" cy="3183255"/>
-            <wp:effectExtent l="0" t="0" r="0" b="0"/>
-            <wp:docPr id="224" name="image07.png" descr="Macintosh HD:private:var:folders:n6:8c1ynts56_l0nsjrrpmhd0k80000gn:T:TemporaryItems:CMZxzvsakiRJkiRpg94P8DkIJEmSJEnSjj1zARXQgH5SiDjPAAAAAElFTkSuQmCC.png"/>
-            <wp:cNvGraphicFramePr/>
-            <a:graphic xmlns:a="http://schemas.openxmlformats.org/drawingml/2006/main">
-              <a:graphicData uri="http://schemas.openxmlformats.org/drawingml/2006/picture">
-                <pic:pic xmlns:pic="http://schemas.openxmlformats.org/drawingml/2006/picture">
-                  <pic:nvPicPr>
-                    <pic:cNvPr id="0" name="image07.png" descr="Macintosh HD:private:var:folders:n6:8c1ynts56_l0nsjrrpmhd0k80000gn:T:TemporaryItems:CMZxzvsakiRJkiRpg94P8DkIJEmSJEnSjj1zARXQgH5SiDjPAAAAAElFTkSuQmCC.png"/>
                     <pic:cNvPicPr preferRelativeResize="0"/>
                   </pic:nvPicPr>
                   <pic:blipFill>
@@ -13147,6 +13121,104 @@
         </w:drawing>
       </w:r>
     </w:p>
+    <w:p/>
+    <w:p>
+      <w:r>
+        <w:rPr>
+          <w:b/>
+          <w:sz w:val="28"/>
+          <w:szCs w:val="28"/>
+        </w:rPr>
+        <w:t xml:space="preserve">FIG </w:t>
+      </w:r>
+      <w:proofErr w:type="spellStart"/>
+      <w:r>
+        <w:rPr>
+          <w:b/>
+          <w:sz w:val="28"/>
+          <w:szCs w:val="28"/>
+        </w:rPr>
+        <w:t>x.x</w:t>
+      </w:r>
+      <w:proofErr w:type="spellEnd"/>
+      <w:r>
+        <w:rPr>
+          <w:b/>
+          <w:sz w:val="28"/>
+          <w:szCs w:val="28"/>
+        </w:rPr>
+        <w:t>:</w:t>
+      </w:r>
+      <w:r>
+        <w:rPr>
+          <w:sz w:val="28"/>
+          <w:szCs w:val="28"/>
+        </w:rPr>
+        <w:t xml:space="preserve"> </w:t>
+      </w:r>
+      <w:r>
+        <w:rPr>
+          <w:i/>
+          <w:sz w:val="28"/>
+          <w:szCs w:val="28"/>
+        </w:rPr>
+        <w:t>The above diagram shows the current board as seen by the blue player. White hexes are board spaces that are within range of the blue player and grey spaces are out of vision. UI is shown on both sides of the screen with player moves and statuses on the left side and current players on the right side. Blue’s robots will always be shown as singular pieces on their position of the board.   Enemies will be shown as individual pieces if they are solo on a hex, and shown as a number with their corresponding color if there are more than one. If more than one enemy player is on a square it will be shown as a black Number.</w:t>
+      </w:r>
+    </w:p>
+    <w:p/>
+    <w:p>
+      <w:r>
+        <w:rPr>
+          <w:b/>
+          <w:sz w:val="28"/>
+          <w:szCs w:val="28"/>
+        </w:rPr>
+        <w:t>Mock Up: Inspect Tile</w:t>
+      </w:r>
+    </w:p>
+    <w:p>
+      <w:r>
+        <w:rPr>
+          <w:noProof/>
+        </w:rPr>
+        <w:lastRenderedPageBreak/>
+        <w:drawing>
+          <wp:inline distT="0" distB="0" distL="0" distR="0" wp14:anchorId="73F9FD85" wp14:editId="587FDE7C">
+            <wp:extent cx="5937885" cy="3183255"/>
+            <wp:effectExtent l="0" t="0" r="0" b="0"/>
+            <wp:docPr id="224" name="image07.png" descr="Macintosh HD:private:var:folders:n6:8c1ynts56_l0nsjrrpmhd0k80000gn:T:TemporaryItems:CMZxzvsakiRJkiRpg94P8DkIJEmSJEnSjj1zARXQgH5SiDjPAAAAAElFTkSuQmCC.png"/>
+            <wp:cNvGraphicFramePr/>
+            <a:graphic xmlns:a="http://schemas.openxmlformats.org/drawingml/2006/main">
+              <a:graphicData uri="http://schemas.openxmlformats.org/drawingml/2006/picture">
+                <pic:pic xmlns:pic="http://schemas.openxmlformats.org/drawingml/2006/picture">
+                  <pic:nvPicPr>
+                    <pic:cNvPr id="0" name="image07.png" descr="Macintosh HD:private:var:folders:n6:8c1ynts56_l0nsjrrpmhd0k80000gn:T:TemporaryItems:CMZxzvsakiRJkiRpg94P8DkIJEmSJEnSjj1zARXQgH5SiDjPAAAAAElFTkSuQmCC.png"/>
+                    <pic:cNvPicPr preferRelativeResize="0"/>
+                  </pic:nvPicPr>
+                  <pic:blipFill>
+                    <a:blip r:embed="rId7"/>
+                    <a:srcRect/>
+                    <a:stretch>
+                      <a:fillRect/>
+                    </a:stretch>
+                  </pic:blipFill>
+                  <pic:spPr>
+                    <a:xfrm>
+                      <a:off x="0" y="0"/>
+                      <a:ext cx="5937885" cy="3183255"/>
+                    </a:xfrm>
+                    <a:prstGeom prst="rect">
+                      <a:avLst/>
+                    </a:prstGeom>
+                    <a:ln/>
+                  </pic:spPr>
+                </pic:pic>
+              </a:graphicData>
+            </a:graphic>
+          </wp:inline>
+        </w:drawing>
+      </w:r>
+    </w:p>
     <w:p>
       <w:r>
         <w:rPr>
@@ -13223,7 +13295,7 @@
                     <pic:cNvPicPr preferRelativeResize="0"/>
                   </pic:nvPicPr>
                   <pic:blipFill>
-                    <a:blip r:embed="rId7"/>
+                    <a:blip r:embed="rId8"/>
                     <a:srcRect/>
                     <a:stretch>
                       <a:fillRect/>
@@ -13247,8 +13319,8 @@
       </w:r>
     </w:p>
     <w:p>
-      <w:bookmarkStart w:id="0" w:name="_gjdgxs" w:colFirst="0" w:colLast="0"/>
-      <w:bookmarkEnd w:id="0"/>
+      <w:bookmarkStart w:id="1" w:name="_gjdgxs" w:colFirst="0" w:colLast="0"/>
+      <w:bookmarkEnd w:id="1"/>
       <w:r>
         <w:rPr>
           <w:b/>
@@ -13450,8 +13522,6 @@
         </w:rPr>
         <w:t>,</w:t>
       </w:r>
-      <w:bookmarkStart w:id="1" w:name="_GoBack"/>
-      <w:bookmarkEnd w:id="1"/>
       <w:r>
         <w:rPr>
           <w:rFonts w:eastAsia="Times New Roman" w:cs="Times New Roman"/>
@@ -13911,8 +13981,6 @@
     <w:lsdException w:name="Book Title" w:uiPriority="33" w:qFormat="1"/>
     <w:lsdException w:name="Bibliography" w:semiHidden="1" w:uiPriority="37" w:unhideWhenUsed="1"/>
     <w:lsdException w:name="TOC Heading" w:semiHidden="1" w:uiPriority="39" w:unhideWhenUsed="1" w:qFormat="1"/>
-    <w:lsdException w:name="Grid Table 2" w:semiHidden="1" w:unhideWhenUsed="1"/>
-    <w:lsdException w:name="Grid Table 3" w:semiHidden="1" w:unhideWhenUsed="1"/>
     <w:lsdException w:name="Grid Table 4" w:uiPriority="49"/>
     <w:lsdException w:name="Grid Table 5 Dark" w:uiPriority="50"/>
     <w:lsdException w:name="Grid Table 6 Colorful" w:uiPriority="51"/>

</xml_diff>

<commit_message>
Added diagrams and formatted document to look nice
</commit_message>
<xml_diff>
--- a/doc/REQUIREMENTS.docx
+++ b/doc/REQUIREMENTS.docx
@@ -226,13 +226,84 @@
     <w:p>
       <w:pPr>
         <w:jc w:val="center"/>
-      </w:pPr>
-      <w:r>
         <w:rPr>
           <w:b/>
           <w:sz w:val="36"/>
           <w:szCs w:val="36"/>
         </w:rPr>
+      </w:pPr>
+    </w:p>
+    <w:p>
+      <w:pPr>
+        <w:jc w:val="center"/>
+        <w:rPr>
+          <w:b/>
+          <w:sz w:val="36"/>
+          <w:szCs w:val="36"/>
+        </w:rPr>
+      </w:pPr>
+    </w:p>
+    <w:p>
+      <w:pPr>
+        <w:jc w:val="center"/>
+        <w:rPr>
+          <w:b/>
+          <w:sz w:val="36"/>
+          <w:szCs w:val="36"/>
+        </w:rPr>
+      </w:pPr>
+    </w:p>
+    <w:p>
+      <w:pPr>
+        <w:jc w:val="center"/>
+        <w:rPr>
+          <w:b/>
+          <w:sz w:val="36"/>
+          <w:szCs w:val="36"/>
+        </w:rPr>
+      </w:pPr>
+    </w:p>
+    <w:p>
+      <w:pPr>
+        <w:jc w:val="center"/>
+        <w:rPr>
+          <w:b/>
+          <w:sz w:val="36"/>
+          <w:szCs w:val="36"/>
+        </w:rPr>
+      </w:pPr>
+    </w:p>
+    <w:p>
+      <w:pPr>
+        <w:jc w:val="center"/>
+        <w:rPr>
+          <w:b/>
+          <w:sz w:val="36"/>
+          <w:szCs w:val="36"/>
+        </w:rPr>
+      </w:pPr>
+    </w:p>
+    <w:p>
+      <w:pPr>
+        <w:jc w:val="center"/>
+        <w:rPr>
+          <w:b/>
+          <w:sz w:val="36"/>
+          <w:szCs w:val="36"/>
+        </w:rPr>
+      </w:pPr>
+    </w:p>
+    <w:p>
+      <w:pPr>
+        <w:jc w:val="center"/>
+      </w:pPr>
+      <w:r>
+        <w:rPr>
+          <w:b/>
+          <w:sz w:val="36"/>
+          <w:szCs w:val="36"/>
+        </w:rPr>
+        <w:lastRenderedPageBreak/>
         <w:t>SYSTEM DIAGRAM</w:t>
       </w:r>
     </w:p>
@@ -246,15 +317,17 @@
       </w:r>
     </w:p>
     <w:p>
+      <w:pPr>
+        <w:jc w:val="center"/>
+      </w:pPr>
       <w:r>
         <w:rPr>
           <w:noProof/>
         </w:rPr>
-        <w:lastRenderedPageBreak/>
         <w:drawing>
-          <wp:inline distT="0" distB="0" distL="0" distR="0" wp14:anchorId="4E16C637" wp14:editId="1665B904">
-            <wp:extent cx="5943600" cy="4457700"/>
-            <wp:effectExtent l="0" t="0" r="0" b="0"/>
+          <wp:inline distT="0" distB="0" distL="0" distR="0" wp14:anchorId="1B7D7DB8" wp14:editId="1FB3381E">
+            <wp:extent cx="5007935" cy="3755953"/>
+            <wp:effectExtent l="0" t="0" r="2540" b="0"/>
             <wp:docPr id="226" name="Picture 226"/>
             <wp:cNvGraphicFramePr>
               <a:graphicFrameLocks xmlns:a="http://schemas.openxmlformats.org/drawingml/2006/main" noChangeAspect="1"/>
@@ -275,7 +348,7 @@
                   <pic:spPr>
                     <a:xfrm>
                       <a:off x="0" y="0"/>
-                      <a:ext cx="5943600" cy="4457700"/>
+                      <a:ext cx="5040018" cy="3780016"/>
                     </a:xfrm>
                     <a:prstGeom prst="rect">
                       <a:avLst/>
@@ -292,36 +365,35 @@
       <w:pPr>
         <w:rPr>
           <w:i/>
+          <w:sz w:val="28"/>
+          <w:szCs w:val="28"/>
         </w:rPr>
       </w:pPr>
       <w:r>
         <w:rPr>
           <w:b/>
-        </w:rPr>
-        <w:t xml:space="preserve">FIG </w:t>
-      </w:r>
-      <w:proofErr w:type="spellStart"/>
-      <w:r>
-        <w:rPr>
-          <w:b/>
-        </w:rPr>
-        <w:t>x.x</w:t>
-      </w:r>
-      <w:proofErr w:type="spellEnd"/>
-      <w:r>
-        <w:rPr>
-          <w:b/>
+          <w:sz w:val="28"/>
+          <w:szCs w:val="28"/>
+        </w:rPr>
+        <w:t>FIG 1.1</w:t>
+      </w:r>
+      <w:r>
+        <w:rPr>
+          <w:b/>
+          <w:sz w:val="28"/>
+          <w:szCs w:val="28"/>
         </w:rPr>
         <w:t xml:space="preserve">: </w:t>
       </w:r>
       <w:r>
         <w:rPr>
           <w:i/>
+          <w:sz w:val="28"/>
+          <w:szCs w:val="28"/>
         </w:rPr>
         <w:t>The above diagram shows the actors for the system, as well as their actions.  The actors include: User, Server, Player, Robot Librarian, and Observer.  Their actions will be defined in detail in the Actors and their Actions section below.</w:t>
       </w:r>
     </w:p>
-    <w:p/>
     <w:p/>
     <w:p>
       <w:pPr>
@@ -337,11 +409,6 @@
       <w:pPr>
         <w:jc w:val="center"/>
       </w:pPr>
-    </w:p>
-    <w:p>
-      <w:pPr>
-        <w:jc w:val="center"/>
-      </w:pPr>
       <w:r>
         <w:rPr>
           <w:b/>
@@ -367,18 +434,8 @@
           <w:sz w:val="28"/>
           <w:szCs w:val="28"/>
         </w:rPr>
-        <w:lastRenderedPageBreak/>
         <w:tab/>
-        <w:t xml:space="preserve">One of the actors in this system is the user this represents a person who has started the program </w:t>
-      </w:r>
-      <w:bookmarkStart w:id="0" w:name="_GoBack"/>
-      <w:bookmarkEnd w:id="0"/>
-      <w:r>
-        <w:rPr>
-          <w:sz w:val="28"/>
-          <w:szCs w:val="28"/>
-        </w:rPr>
-        <w:t>and is interacting with the system.  The user can take the actions: Navigate Menu, Create Game, and Join Game.</w:t>
+        <w:t>One of the actors in this system is the user this represents a person who has started the program and is interacting with the system.  The user can take the actions: Navigate Menu, Create Game, and Join Game.</w:t>
       </w:r>
     </w:p>
     <w:p/>
@@ -1516,18 +1573,8 @@
           <w:sz w:val="28"/>
           <w:szCs w:val="28"/>
         </w:rPr>
-        <w:t xml:space="preserve">FIG </w:t>
-      </w:r>
-      <w:proofErr w:type="spellStart"/>
-      <w:r>
-        <w:rPr>
-          <w:b/>
-          <w:sz w:val="28"/>
-          <w:szCs w:val="28"/>
-        </w:rPr>
-        <w:t>x.x</w:t>
-      </w:r>
-      <w:proofErr w:type="spellEnd"/>
+        <w:t>FIG 2.1</w:t>
+      </w:r>
       <w:r>
         <w:rPr>
           <w:b/>
@@ -1551,6 +1598,33 @@
         </w:rPr>
         <w:t>The above figure shows the sequence of events taken by a user who has chosen to create a new game.  Note that at any time, should the player decide to cancel this action, they are sent back to the main menu screen.</w:t>
       </w:r>
+    </w:p>
+    <w:p>
+      <w:pPr>
+        <w:rPr>
+          <w:b/>
+          <w:sz w:val="28"/>
+          <w:szCs w:val="28"/>
+        </w:rPr>
+      </w:pPr>
+    </w:p>
+    <w:p>
+      <w:pPr>
+        <w:rPr>
+          <w:b/>
+          <w:sz w:val="28"/>
+          <w:szCs w:val="28"/>
+        </w:rPr>
+      </w:pPr>
+    </w:p>
+    <w:p>
+      <w:pPr>
+        <w:rPr>
+          <w:b/>
+          <w:sz w:val="28"/>
+          <w:szCs w:val="28"/>
+        </w:rPr>
+      </w:pPr>
     </w:p>
     <w:p>
       <w:pPr>
@@ -1661,6 +1735,12 @@
       </w:r>
     </w:p>
     <w:p>
+      <w:pPr>
+        <w:rPr>
+          <w:sz w:val="28"/>
+          <w:szCs w:val="28"/>
+        </w:rPr>
+      </w:pPr>
       <w:r>
         <w:rPr>
           <w:sz w:val="28"/>
@@ -1692,8 +1772,20 @@
       </w:r>
     </w:p>
     <w:p>
-      <w:r>
-        <w:rPr>
+      <w:pPr>
+        <w:ind w:firstLine="720"/>
+      </w:pPr>
+      <w:r>
+        <w:rPr>
+          <w:b/>
+          <w:sz w:val="28"/>
+          <w:szCs w:val="28"/>
+        </w:rPr>
+        <w:t>Error-conditions:</w:t>
+      </w:r>
+      <w:r>
+        <w:rPr>
+          <w:b/>
           <w:sz w:val="28"/>
           <w:szCs w:val="28"/>
         </w:rPr>
@@ -1701,22 +1793,6 @@
       </w:r>
       <w:r>
         <w:rPr>
-          <w:b/>
-          <w:sz w:val="28"/>
-          <w:szCs w:val="28"/>
-        </w:rPr>
-        <w:t>Error-conditions:</w:t>
-      </w:r>
-      <w:r>
-        <w:rPr>
-          <w:b/>
-          <w:sz w:val="28"/>
-          <w:szCs w:val="28"/>
-        </w:rPr>
-        <w:tab/>
-      </w:r>
-      <w:r>
-        <w:rPr>
           <w:sz w:val="28"/>
           <w:szCs w:val="28"/>
         </w:rPr>
@@ -1724,40 +1800,6 @@
       </w:r>
     </w:p>
     <w:p>
-      <w:r>
-        <w:rPr>
-          <w:b/>
-          <w:sz w:val="28"/>
-          <w:szCs w:val="28"/>
-        </w:rPr>
-        <w:t xml:space="preserve">FIG </w:t>
-      </w:r>
-      <w:proofErr w:type="spellStart"/>
-      <w:r>
-        <w:rPr>
-          <w:b/>
-          <w:sz w:val="28"/>
-          <w:szCs w:val="28"/>
-        </w:rPr>
-        <w:t>x.x</w:t>
-      </w:r>
-      <w:proofErr w:type="spellEnd"/>
-      <w:r>
-        <w:rPr>
-          <w:b/>
-          <w:sz w:val="28"/>
-          <w:szCs w:val="28"/>
-        </w:rPr>
-        <w:t xml:space="preserve">: </w:t>
-      </w:r>
-      <w:r>
-        <w:rPr>
-          <w:i/>
-          <w:sz w:val="28"/>
-          <w:szCs w:val="28"/>
-        </w:rPr>
-        <w:t>The above figure shows the sequence of events when the user chooses to enter the lobby.</w:t>
-      </w:r>
       <w:r>
         <w:rPr>
           <w:noProof/>
@@ -1765,15 +1807,15 @@
         <mc:AlternateContent>
           <mc:Choice Requires="wpg">
             <w:drawing>
-              <wp:anchor distT="0" distB="0" distL="114300" distR="114300" simplePos="0" relativeHeight="251659264" behindDoc="1" locked="0" layoutInCell="0" hidden="0" allowOverlap="1" wp14:anchorId="486D9C77" wp14:editId="30185BF9">
+              <wp:anchor distT="0" distB="0" distL="114300" distR="114300" simplePos="0" relativeHeight="251650560" behindDoc="1" locked="0" layoutInCell="0" hidden="0" allowOverlap="1" wp14:anchorId="486D9C77" wp14:editId="6A37ABD7">
                 <wp:simplePos x="0" y="0"/>
                 <wp:positionH relativeFrom="margin">
-                  <wp:posOffset>12700</wp:posOffset>
+                  <wp:posOffset>13335</wp:posOffset>
                 </wp:positionH>
                 <wp:positionV relativeFrom="paragraph">
-                  <wp:posOffset>0</wp:posOffset>
+                  <wp:posOffset>321310</wp:posOffset>
                 </wp:positionV>
-                <wp:extent cx="6692900" cy="2746327"/>
+                <wp:extent cx="6733540" cy="2745740"/>
                 <wp:effectExtent l="0" t="0" r="0" b="0"/>
                 <wp:wrapTopAndBottom distT="0" distB="0"/>
                 <wp:docPr id="22" name="Group 22"/>
@@ -1785,9 +1827,9 @@
                       <wpg:grpSpPr>
                         <a:xfrm>
                           <a:off x="0" y="0"/>
-                          <a:ext cx="6692900" cy="2746327"/>
-                          <a:chOff x="0" y="0"/>
-                          <a:chExt cx="6254289" cy="2561600"/>
+                          <a:ext cx="6733540" cy="2745740"/>
+                          <a:chOff x="0" y="-12788"/>
+                          <a:chExt cx="6292548" cy="2561600"/>
                         </a:xfrm>
                       </wpg:grpSpPr>
                       <wpg:grpSp>
@@ -1795,10 +1837,10 @@
                         <wpg:cNvGrpSpPr/>
                         <wpg:grpSpPr>
                           <a:xfrm>
-                            <a:off x="0" y="0"/>
-                            <a:ext cx="6254289" cy="2561600"/>
-                            <a:chOff x="0" y="0"/>
-                            <a:chExt cx="6702700" cy="2561600"/>
+                            <a:off x="0" y="-12788"/>
+                            <a:ext cx="6292548" cy="2561600"/>
+                            <a:chOff x="0" y="-12788"/>
+                            <a:chExt cx="6743702" cy="2561600"/>
                           </a:xfrm>
                         </wpg:grpSpPr>
                         <wps:wsp>
@@ -1806,7 +1848,7 @@
                           <wps:cNvSpPr/>
                           <wps:spPr>
                             <a:xfrm>
-                              <a:off x="0" y="0"/>
+                              <a:off x="41002" y="-12788"/>
                               <a:ext cx="6702700" cy="2561600"/>
                             </a:xfrm>
                             <a:prstGeom prst="rect">
@@ -2304,14 +2346,17 @@
                     </wpg:wgp>
                   </a:graphicData>
                 </a:graphic>
+                <wp14:sizeRelH relativeFrom="margin">
+                  <wp14:pctWidth>0</wp14:pctWidth>
+                </wp14:sizeRelH>
               </wp:anchor>
             </w:drawing>
           </mc:Choice>
           <mc:Fallback>
             <w:pict>
-              <v:group w14:anchorId="486D9C77" id="Group 22" o:spid="_x0000_s1047" style="position:absolute;margin-left:1pt;margin-top:0;width:527pt;height:216.25pt;z-index:-251657216;mso-position-horizontal-relative:margin;mso-position-vertical-relative:text" coordsize="62542,25616" o:gfxdata="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" o:allowincell="f">
-                <v:group id="Group 23" o:spid="_x0000_s1048" style="position:absolute;width:62542;height:25616" coordsize="67027,25616" o:gfxdata="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">
-                  <v:rect id="Rectangle 24" o:spid="_x0000_s1049" style="position:absolute;width:67027;height:25616;visibility:visible;mso-wrap-style:square;v-text-anchor:middle" o:gfxdata="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" filled="f" stroked="f">
+              <v:group w14:anchorId="486D9C77" id="Group 22" o:spid="_x0000_s1047" style="position:absolute;margin-left:1.05pt;margin-top:25.3pt;width:530.2pt;height:216.2pt;z-index:-251665920;mso-position-horizontal-relative:margin;mso-position-vertical-relative:text;mso-width-relative:margin" coordorigin=",-127" coordsize="62925,25616" o:gfxdata="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" o:allowincell="f">
+                <v:group id="Group 23" o:spid="_x0000_s1048" style="position:absolute;top:-127;width:62925;height:25615" coordorigin=",-127" coordsize="67437,25616" o:gfxdata="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">
+                  <v:rect id="Rectangle 24" o:spid="_x0000_s1049" style="position:absolute;left:410;top:-127;width:67027;height:25615;visibility:visible;mso-wrap-style:square;v-text-anchor:middle" o:gfxdata="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" filled="f" stroked="f">
                     <v:textbox inset="2.53958mm,2.53958mm,2.53958mm,2.53958mm">
                       <w:txbxContent>
                         <w:p>
@@ -2526,6 +2571,39 @@
           </mc:Fallback>
         </mc:AlternateContent>
       </w:r>
+      <w:r>
+        <w:rPr>
+          <w:sz w:val="28"/>
+          <w:szCs w:val="28"/>
+        </w:rPr>
+        <w:tab/>
+      </w:r>
+    </w:p>
+    <w:p>
+      <w:r>
+        <w:rPr>
+          <w:b/>
+          <w:sz w:val="28"/>
+          <w:szCs w:val="28"/>
+        </w:rPr>
+        <w:t>FIG 2.2</w:t>
+      </w:r>
+      <w:r>
+        <w:rPr>
+          <w:b/>
+          <w:sz w:val="28"/>
+          <w:szCs w:val="28"/>
+        </w:rPr>
+        <w:t xml:space="preserve">: </w:t>
+      </w:r>
+      <w:r>
+        <w:rPr>
+          <w:i/>
+          <w:sz w:val="28"/>
+          <w:szCs w:val="28"/>
+        </w:rPr>
+        <w:t>The above figure shows the sequence of events when the user chooses to enter the lobby.</w:t>
+      </w:r>
     </w:p>
     <w:p>
       <w:pPr>
@@ -2541,6 +2619,13 @@
     </w:p>
     <w:p/>
     <w:p>
+      <w:pPr>
+        <w:rPr>
+          <w:b/>
+          <w:sz w:val="28"/>
+          <w:szCs w:val="28"/>
+        </w:rPr>
+      </w:pPr>
       <w:r>
         <w:rPr>
           <w:b/>
@@ -2549,38 +2634,165 @@
         </w:rPr>
         <w:lastRenderedPageBreak/>
         <w:tab/>
+      </w:r>
+    </w:p>
+    <w:p>
+      <w:pPr>
+        <w:ind w:firstLine="720"/>
+      </w:pPr>
+      <w:r>
+        <w:rPr>
+          <w:b/>
+          <w:sz w:val="28"/>
+          <w:szCs w:val="28"/>
+        </w:rPr>
         <w:t>Secondary scenario:  User – Join as Player</w:t>
       </w:r>
+    </w:p>
+    <w:p>
+      <w:pPr>
+        <w:ind w:left="720"/>
+        <w:rPr>
+          <w:sz w:val="28"/>
+          <w:szCs w:val="28"/>
+        </w:rPr>
+      </w:pPr>
+      <w:r>
+        <w:rPr>
+          <w:b/>
+          <w:sz w:val="28"/>
+          <w:szCs w:val="28"/>
+        </w:rPr>
+        <w:tab/>
+      </w:r>
+      <w:r>
+        <w:rPr>
+          <w:sz w:val="28"/>
+          <w:szCs w:val="28"/>
+        </w:rPr>
+        <w:t>Should the user wish to be a player, they may click the switch button in the lobby screen to switch between being an observer or player if there is enough room for an extra player.</w:t>
+      </w:r>
+    </w:p>
+    <w:p>
+      <w:pPr>
+        <w:ind w:left="720"/>
+        <w:rPr>
+          <w:sz w:val="28"/>
+          <w:szCs w:val="28"/>
+        </w:rPr>
+      </w:pPr>
+      <w:r>
+        <w:rPr>
+          <w:noProof/>
+        </w:rPr>
+        <w:drawing>
+          <wp:anchor distT="0" distB="0" distL="114300" distR="114300" simplePos="0" relativeHeight="251652608" behindDoc="1" locked="0" layoutInCell="1" allowOverlap="1" wp14:anchorId="0ABF05B3" wp14:editId="74C852F6">
+            <wp:simplePos x="0" y="0"/>
+            <wp:positionH relativeFrom="column">
+              <wp:posOffset>0</wp:posOffset>
+            </wp:positionH>
+            <wp:positionV relativeFrom="paragraph">
+              <wp:posOffset>327187</wp:posOffset>
+            </wp:positionV>
+            <wp:extent cx="5943600" cy="4457700"/>
+            <wp:effectExtent l="0" t="0" r="0" b="0"/>
+            <wp:wrapTight wrapText="bothSides">
+              <wp:wrapPolygon edited="0">
+                <wp:start x="0" y="0"/>
+                <wp:lineTo x="0" y="21508"/>
+                <wp:lineTo x="21531" y="21508"/>
+                <wp:lineTo x="21531" y="0"/>
+                <wp:lineTo x="0" y="0"/>
+              </wp:wrapPolygon>
+            </wp:wrapTight>
+            <wp:docPr id="228" name="Picture 228"/>
+            <wp:cNvGraphicFramePr>
+              <a:graphicFrameLocks xmlns:a="http://schemas.openxmlformats.org/drawingml/2006/main" noChangeAspect="1"/>
+            </wp:cNvGraphicFramePr>
+            <a:graphic xmlns:a="http://schemas.openxmlformats.org/drawingml/2006/main">
+              <a:graphicData uri="http://schemas.openxmlformats.org/drawingml/2006/picture">
+                <pic:pic xmlns:pic="http://schemas.openxmlformats.org/drawingml/2006/picture">
+                  <pic:nvPicPr>
+                    <pic:cNvPr id="228" name="useractionchart.jpg"/>
+                    <pic:cNvPicPr/>
+                  </pic:nvPicPr>
+                  <pic:blipFill>
+                    <a:blip r:embed="rId5"/>
+                    <a:stretch>
+                      <a:fillRect/>
+                    </a:stretch>
+                  </pic:blipFill>
+                  <pic:spPr>
+                    <a:xfrm>
+                      <a:off x="0" y="0"/>
+                      <a:ext cx="5943600" cy="4457700"/>
+                    </a:xfrm>
+                    <a:prstGeom prst="rect">
+                      <a:avLst/>
+                    </a:prstGeom>
+                  </pic:spPr>
+                </pic:pic>
+              </a:graphicData>
+            </a:graphic>
+          </wp:anchor>
+        </w:drawing>
+      </w:r>
+    </w:p>
+    <w:p>
+      <w:pPr>
+        <w:ind w:left="720"/>
+        <w:rPr>
+          <w:i/>
+          <w:sz w:val="28"/>
+          <w:szCs w:val="28"/>
+        </w:rPr>
+      </w:pPr>
+      <w:r>
+        <w:rPr>
+          <w:b/>
+          <w:sz w:val="28"/>
+          <w:szCs w:val="28"/>
+        </w:rPr>
+        <w:t xml:space="preserve">FIG 2.3: </w:t>
+      </w:r>
+      <w:r>
+        <w:rPr>
+          <w:i/>
+          <w:sz w:val="28"/>
+          <w:szCs w:val="28"/>
+        </w:rPr>
+        <w:t>The above diagram shows an overview of the user and the actions they can take.  Notice that a user can Create or Join a game.  Both actions result in the user becoming player.</w:t>
+      </w:r>
+    </w:p>
+    <w:p>
+      <w:pPr>
+        <w:ind w:left="720"/>
+        <w:rPr>
+          <w:i/>
+          <w:sz w:val="28"/>
+          <w:szCs w:val="28"/>
+        </w:rPr>
+      </w:pPr>
     </w:p>
     <w:p>
       <w:pPr>
         <w:ind w:left="720"/>
       </w:pPr>
-      <w:r>
-        <w:rPr>
-          <w:b/>
-          <w:sz w:val="28"/>
-          <w:szCs w:val="28"/>
-        </w:rPr>
-        <w:tab/>
-      </w:r>
-      <w:r>
-        <w:rPr>
-          <w:sz w:val="28"/>
-          <w:szCs w:val="28"/>
-        </w:rPr>
-        <w:t>Should the user wish to be a player, they may click the switch button in the lobby screen to switch between being an observer or player if there is enough room for an extra player.</w:t>
-      </w:r>
     </w:p>
     <w:p>
       <w:pPr>
-        <w:ind w:left="720" w:firstLine="720"/>
+        <w:ind w:firstLine="720"/>
+        <w:rPr>
+          <w:sz w:val="28"/>
+          <w:szCs w:val="28"/>
+        </w:rPr>
       </w:pPr>
       <w:r>
         <w:rPr>
           <w:sz w:val="28"/>
           <w:szCs w:val="28"/>
         </w:rPr>
+        <w:lastRenderedPageBreak/>
         <w:t>When a user has successfully joined the lobby, and registered as a player, once the game starts they become a player. The player is part of a match and as such can take turns.  On their turn, they can take the actions: Forfeit, Inspect Tile, Move, Attack, and End Turn.</w:t>
       </w:r>
     </w:p>
@@ -2680,7 +2892,7 @@
         <mc:AlternateContent>
           <mc:Choice Requires="wpg">
             <w:drawing>
-              <wp:inline distT="0" distB="0" distL="0" distR="0" wp14:anchorId="318D28AA" wp14:editId="0F5DC6FF">
+              <wp:inline distT="0" distB="0" distL="0" distR="0" wp14:anchorId="318D28AA" wp14:editId="44238ADF">
                 <wp:extent cx="6057900" cy="1689100"/>
                 <wp:effectExtent l="0" t="0" r="0" b="0"/>
                 <wp:docPr id="39" name="Group 39"/>
@@ -3454,7 +3666,7 @@
         <mc:AlternateContent>
           <mc:Choice Requires="wps">
             <w:drawing>
-              <wp:anchor distT="0" distB="0" distL="114300" distR="114300" simplePos="0" relativeHeight="251660288" behindDoc="0" locked="0" layoutInCell="0" hidden="0" allowOverlap="1" wp14:anchorId="1BA7D1D2" wp14:editId="10292D13">
+              <wp:anchor distT="0" distB="0" distL="114300" distR="114300" simplePos="0" relativeHeight="251656704" behindDoc="0" locked="0" layoutInCell="0" hidden="0" allowOverlap="1" wp14:anchorId="1BA7D1D2" wp14:editId="22936F3F">
                 <wp:simplePos x="0" y="0"/>
                 <wp:positionH relativeFrom="margin">
                   <wp:posOffset>2146300</wp:posOffset>
@@ -3514,7 +3726,7 @@
           </mc:Choice>
           <mc:Fallback>
             <w:pict>
-              <v:shape w14:anchorId="1BA7D1D2" id="Arrow: Right 56" o:spid="_x0000_s1081" type="#_x0000_t13" style="position:absolute;margin-left:169pt;margin-top:112pt;width:28pt;height:20pt;rotation:90;z-index:251660288;visibility:visible;mso-wrap-style:square;mso-wrap-distance-left:9pt;mso-wrap-distance-top:0;mso-wrap-distance-right:9pt;mso-wrap-distance-bottom:0;mso-position-horizontal:absolute;mso-position-horizontal-relative:margin;mso-position-vertical:absolute;mso-position-vertical-relative:text;v-text-anchor:middle" o:gfxdata="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" o:allowincell="f" adj="10800" fillcolor="#5b9bd5 [3204]" strokecolor="#42719b" strokeweight="1pt">
+              <v:shape w14:anchorId="1BA7D1D2" id="Arrow: Right 56" o:spid="_x0000_s1081" type="#_x0000_t13" style="position:absolute;margin-left:169pt;margin-top:112pt;width:28pt;height:20pt;rotation:90;z-index:251656704;visibility:visible;mso-wrap-style:square;mso-wrap-distance-left:9pt;mso-wrap-distance-top:0;mso-wrap-distance-right:9pt;mso-wrap-distance-bottom:0;mso-position-horizontal:absolute;mso-position-horizontal-relative:margin;mso-position-vertical:absolute;mso-position-vertical-relative:text;v-text-anchor:middle" o:gfxdata="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" o:allowincell="f" adj="10800" fillcolor="#5b9bd5 [3204]" strokecolor="#42719b" strokeweight="1pt">
                 <v:textbox inset="2.53958mm,2.53958mm,2.53958mm,2.53958mm">
                   <w:txbxContent>
                     <w:p>
@@ -3540,11 +3752,10 @@
         <w:rPr>
           <w:noProof/>
         </w:rPr>
-        <w:lastRenderedPageBreak/>
         <mc:AlternateContent>
           <mc:Choice Requires="wpg">
             <w:drawing>
-              <wp:inline distT="0" distB="0" distL="0" distR="0" wp14:anchorId="16B2E5D5" wp14:editId="6827CB22">
+              <wp:inline distT="0" distB="0" distL="0" distR="0" wp14:anchorId="16B2E5D5" wp14:editId="0D1F7C63">
                 <wp:extent cx="2197100" cy="965200"/>
                 <wp:effectExtent l="0" t="0" r="0" b="0"/>
                 <wp:docPr id="57" name="Group 57"/>
@@ -3936,18 +4147,8 @@
           <w:szCs w:val="28"/>
         </w:rPr>
         <w:tab/>
-        <w:t xml:space="preserve">FIG </w:t>
-      </w:r>
-      <w:proofErr w:type="spellStart"/>
-      <w:r>
-        <w:rPr>
-          <w:b/>
-          <w:sz w:val="28"/>
-          <w:szCs w:val="28"/>
-        </w:rPr>
-        <w:t>x.x</w:t>
-      </w:r>
-      <w:proofErr w:type="spellEnd"/>
+        <w:t>FIG 2.4</w:t>
+      </w:r>
       <w:r>
         <w:rPr>
           <w:b/>
@@ -3965,14 +4166,14 @@
         <w:t>The above figure shows the sequence of events taken by a player who considers forfeiting the game.  When the player forfeits, they become an observer.  They may also cancel their forfeit.</w:t>
       </w:r>
     </w:p>
-    <w:p/>
-    <w:p>
-      <w:r>
-        <w:rPr>
-          <w:b/>
-          <w:sz w:val="28"/>
-          <w:szCs w:val="28"/>
-        </w:rPr>
+    <w:p>
+      <w:r>
+        <w:rPr>
+          <w:b/>
+          <w:sz w:val="28"/>
+          <w:szCs w:val="28"/>
+        </w:rPr>
+        <w:lastRenderedPageBreak/>
         <w:t>Player: Inspect Tile</w:t>
       </w:r>
     </w:p>
@@ -4040,7 +4241,7 @@
         <mc:AlternateContent>
           <mc:Choice Requires="wpg">
             <w:drawing>
-              <wp:inline distT="0" distB="0" distL="0" distR="0" wp14:anchorId="59A8BE60" wp14:editId="399C5FB6">
+              <wp:inline distT="0" distB="0" distL="0" distR="0" wp14:anchorId="59A8BE60" wp14:editId="0BF393CC">
                 <wp:extent cx="6070600" cy="1257300"/>
                 <wp:effectExtent l="0" t="0" r="0" b="0"/>
                 <wp:docPr id="66" name="Group 66"/>
@@ -4623,18 +4824,8 @@
           <w:sz w:val="28"/>
           <w:szCs w:val="28"/>
         </w:rPr>
-        <w:t xml:space="preserve">FIG </w:t>
-      </w:r>
-      <w:proofErr w:type="spellStart"/>
-      <w:r>
-        <w:rPr>
-          <w:b/>
-          <w:sz w:val="28"/>
-          <w:szCs w:val="28"/>
-        </w:rPr>
-        <w:t>x.x</w:t>
-      </w:r>
-      <w:proofErr w:type="spellEnd"/>
+        <w:t>FIG 2.5</w:t>
+      </w:r>
       <w:r>
         <w:rPr>
           <w:b/>
@@ -4670,18 +4861,9 @@
           <w:szCs w:val="28"/>
         </w:rPr>
         <w:tab/>
-        <w:t xml:space="preserve">Along with inspecting a tile, on their turn a player may move one of their robots to a tile within range of the robot.  They do so by selecting the move option and selecting a tile in range and confirming their choice via a confirm button.  The robot will then move to the selected tile, and the line of sight for the </w:t>
-      </w:r>
-      <w:r>
-        <w:rPr>
-          <w:sz w:val="28"/>
-          <w:szCs w:val="28"/>
-        </w:rPr>
-        <w:lastRenderedPageBreak/>
-        <w:t>player will be updated.  Note that a player can repeat this action as long as the robot has not moved a number of tiles equal to its movement range.</w:t>
-      </w:r>
-    </w:p>
-    <w:p/>
+        <w:t>Along with inspecting a tile, on their turn a player may move one of their robots to a tile within range of the robot.  They do so by selecting the move option and selecting a tile in range and confirming their choice via a confirm button.  The robot will then move to the selected tile, and the line of sight for the player will be updated.  Note that a player can repeat this action as long as the robot has not moved a number of tiles equal to its movement range.</w:t>
+      </w:r>
+    </w:p>
     <w:p>
       <w:r>
         <w:rPr>
@@ -4819,6 +5001,7 @@
           <w:sz w:val="28"/>
           <w:szCs w:val="28"/>
         </w:rPr>
+        <w:lastRenderedPageBreak/>
         <w:tab/>
       </w:r>
       <w:r>
@@ -4865,7 +5048,7 @@
         <mc:AlternateContent>
           <mc:Choice Requires="wpg">
             <w:drawing>
-              <wp:inline distT="0" distB="0" distL="0" distR="0" wp14:anchorId="3F10A61B" wp14:editId="7CC11D3E">
+              <wp:inline distT="0" distB="0" distL="0" distR="0" wp14:anchorId="3F10A61B" wp14:editId="1A79A492">
                 <wp:extent cx="6299200" cy="1841500"/>
                 <wp:effectExtent l="0" t="0" r="0" b="0"/>
                 <wp:docPr id="79" name="Group 79"/>
@@ -5888,18 +6071,8 @@
           <w:sz w:val="28"/>
           <w:szCs w:val="28"/>
         </w:rPr>
-        <w:t xml:space="preserve">FIG </w:t>
-      </w:r>
-      <w:proofErr w:type="spellStart"/>
-      <w:r>
-        <w:rPr>
-          <w:b/>
-          <w:sz w:val="28"/>
-          <w:szCs w:val="28"/>
-        </w:rPr>
-        <w:t>x.x</w:t>
-      </w:r>
-      <w:proofErr w:type="spellEnd"/>
+        <w:t>FIG 2.6</w:t>
+      </w:r>
       <w:r>
         <w:rPr>
           <w:b/>
@@ -5935,15 +6108,7 @@
           <w:szCs w:val="28"/>
         </w:rPr>
         <w:tab/>
-        <w:t xml:space="preserve">Along with moving, a player can attack on their turn.  The player can attack a tile if it is in the shooting range of one of their robots.  The selected tile then takes the amount of damage the player’s robot can give, and subtracts it from the health of all robots on the tile.  Note that a player can move and shoot in the </w:t>
-      </w:r>
-      <w:r>
-        <w:rPr>
-          <w:sz w:val="28"/>
-          <w:szCs w:val="28"/>
-        </w:rPr>
-        <w:lastRenderedPageBreak/>
-        <w:t>same turn, and can move after shooting, provided the robot’s movement range has not been exceeded. Also, a player can damage their own robot.</w:t>
+        <w:t>Along with moving, a player can attack on their turn.  The player can attack a tile if it is in the shooting range of one of their robots.  The selected tile then takes the amount of damage the player’s robot can give, and subtracts it from the health of all robots on the tile.  Note that a player can move and shoot in the same turn, and can move after shooting, provided the robot’s movement range has not been exceeded. Also, a player can damage their own robot.</w:t>
       </w:r>
     </w:p>
     <w:p/>
@@ -6027,10 +6192,11 @@
         <w:rPr>
           <w:noProof/>
         </w:rPr>
+        <w:lastRenderedPageBreak/>
         <mc:AlternateContent>
           <mc:Choice Requires="wpg">
             <w:drawing>
-              <wp:inline distT="0" distB="0" distL="0" distR="0" wp14:anchorId="178BBFA6" wp14:editId="6743FAF9">
+              <wp:inline distT="0" distB="0" distL="0" distR="0" wp14:anchorId="178BBFA6" wp14:editId="47AB3600">
                 <wp:extent cx="5486400" cy="3200400"/>
                 <wp:effectExtent l="0" t="0" r="0" b="0"/>
                 <wp:docPr id="100" name="Group 100"/>
@@ -6808,18 +6974,8 @@
           <w:sz w:val="28"/>
           <w:szCs w:val="28"/>
         </w:rPr>
-        <w:t xml:space="preserve">FIG </w:t>
-      </w:r>
-      <w:proofErr w:type="spellStart"/>
-      <w:r>
-        <w:rPr>
-          <w:b/>
-          <w:sz w:val="28"/>
-          <w:szCs w:val="28"/>
-        </w:rPr>
-        <w:t>x.x</w:t>
-      </w:r>
-      <w:proofErr w:type="spellEnd"/>
+        <w:t>FIG 2.7</w:t>
+      </w:r>
       <w:r>
         <w:rPr>
           <w:b/>
@@ -6915,7 +7071,6 @@
           <w:sz w:val="28"/>
           <w:szCs w:val="28"/>
         </w:rPr>
-        <w:lastRenderedPageBreak/>
         <w:t xml:space="preserve">Post-conditions: </w:t>
       </w:r>
       <w:r>
@@ -6938,19 +7093,15 @@
       <w:pPr>
         <w:ind w:left="2880" w:hanging="2160"/>
       </w:pPr>
-    </w:p>
-    <w:p>
-      <w:pPr>
-        <w:ind w:left="2880" w:hanging="2160"/>
-      </w:pPr>
       <w:r>
         <w:rPr>
           <w:noProof/>
         </w:rPr>
+        <w:lastRenderedPageBreak/>
         <mc:AlternateContent>
           <mc:Choice Requires="wpg">
             <w:drawing>
-              <wp:inline distT="0" distB="0" distL="0" distR="0" wp14:anchorId="36002116" wp14:editId="3E0221C8">
+              <wp:inline distT="0" distB="0" distL="0" distR="0" wp14:anchorId="36002116" wp14:editId="0E438A5A">
                 <wp:extent cx="5727700" cy="2921000"/>
                 <wp:effectExtent l="0" t="0" r="0" b="0"/>
                 <wp:docPr id="117" name="Group 117"/>
@@ -7728,6 +7879,11 @@
     <w:p>
       <w:pPr>
         <w:ind w:left="720"/>
+        <w:rPr>
+          <w:i/>
+          <w:sz w:val="28"/>
+          <w:szCs w:val="28"/>
+        </w:rPr>
       </w:pPr>
       <w:r>
         <w:rPr>
@@ -7735,18 +7891,8 @@
           <w:sz w:val="28"/>
           <w:szCs w:val="28"/>
         </w:rPr>
-        <w:t xml:space="preserve">FIG </w:t>
-      </w:r>
-      <w:proofErr w:type="spellStart"/>
-      <w:r>
-        <w:rPr>
-          <w:b/>
-          <w:sz w:val="28"/>
-          <w:szCs w:val="28"/>
-        </w:rPr>
-        <w:t>x.x</w:t>
-      </w:r>
-      <w:proofErr w:type="spellEnd"/>
+        <w:t>FIG 2.8</w:t>
+      </w:r>
       <w:r>
         <w:rPr>
           <w:b/>
@@ -7762,22 +7908,124 @@
           <w:szCs w:val="28"/>
         </w:rPr>
         <w:t>The above figure shows the sequence of events taken by a player choosing to end their turn.  This can be done at any time during the player’s turn.  The next player gets their turn after this action.</w:t>
+      </w:r>
+    </w:p>
+    <w:p>
+      <w:pPr>
+        <w:ind w:left="720"/>
+      </w:pPr>
+    </w:p>
+    <w:p>
+      <w:pPr>
+        <w:ind w:left="720"/>
+      </w:pPr>
+      <w:r>
+        <w:rPr>
+          <w:noProof/>
+        </w:rPr>
+        <w:drawing>
+          <wp:anchor distT="0" distB="0" distL="114300" distR="114300" simplePos="0" relativeHeight="251654656" behindDoc="1" locked="0" layoutInCell="1" allowOverlap="1" wp14:anchorId="4C9CEA79" wp14:editId="501F44D5">
+            <wp:simplePos x="0" y="0"/>
+            <wp:positionH relativeFrom="column">
+              <wp:posOffset>-606056</wp:posOffset>
+            </wp:positionH>
+            <wp:positionV relativeFrom="paragraph">
+              <wp:posOffset>444662</wp:posOffset>
+            </wp:positionV>
+            <wp:extent cx="7952740" cy="2551430"/>
+            <wp:effectExtent l="0" t="0" r="0" b="1270"/>
+            <wp:wrapTight wrapText="bothSides">
+              <wp:wrapPolygon edited="0">
+                <wp:start x="0" y="0"/>
+                <wp:lineTo x="0" y="21449"/>
+                <wp:lineTo x="21524" y="21449"/>
+                <wp:lineTo x="21524" y="0"/>
+                <wp:lineTo x="0" y="0"/>
+              </wp:wrapPolygon>
+            </wp:wrapTight>
+            <wp:docPr id="229" name="Picture 229"/>
+            <wp:cNvGraphicFramePr>
+              <a:graphicFrameLocks xmlns:a="http://schemas.openxmlformats.org/drawingml/2006/main" noChangeAspect="1"/>
+            </wp:cNvGraphicFramePr>
+            <a:graphic xmlns:a="http://schemas.openxmlformats.org/drawingml/2006/main">
+              <a:graphicData uri="http://schemas.openxmlformats.org/drawingml/2006/picture">
+                <pic:pic xmlns:pic="http://schemas.openxmlformats.org/drawingml/2006/picture">
+                  <pic:nvPicPr>
+                    <pic:cNvPr id="229" name="playeractionchart.jpg"/>
+                    <pic:cNvPicPr/>
+                  </pic:nvPicPr>
+                  <pic:blipFill>
+                    <a:blip r:embed="rId6"/>
+                    <a:stretch>
+                      <a:fillRect/>
+                    </a:stretch>
+                  </pic:blipFill>
+                  <pic:spPr>
+                    <a:xfrm>
+                      <a:off x="0" y="0"/>
+                      <a:ext cx="7952740" cy="2551430"/>
+                    </a:xfrm>
+                    <a:prstGeom prst="rect">
+                      <a:avLst/>
+                    </a:prstGeom>
+                  </pic:spPr>
+                </pic:pic>
+              </a:graphicData>
+            </a:graphic>
+            <wp14:sizeRelH relativeFrom="margin">
+              <wp14:pctWidth>0</wp14:pctWidth>
+            </wp14:sizeRelH>
+            <wp14:sizeRelV relativeFrom="margin">
+              <wp14:pctHeight>0</wp14:pctHeight>
+            </wp14:sizeRelV>
+          </wp:anchor>
+        </w:drawing>
+      </w:r>
+    </w:p>
+    <w:p>
+      <w:pPr>
+        <w:ind w:firstLine="720"/>
+        <w:rPr>
+          <w:i/>
+          <w:sz w:val="28"/>
+          <w:szCs w:val="28"/>
+        </w:rPr>
+      </w:pPr>
+      <w:r>
+        <w:rPr>
+          <w:b/>
+          <w:sz w:val="28"/>
+          <w:szCs w:val="28"/>
+        </w:rPr>
+        <w:t xml:space="preserve">FIG 2.9: </w:t>
+      </w:r>
+      <w:r>
+        <w:rPr>
+          <w:i/>
+          <w:sz w:val="28"/>
+          <w:szCs w:val="28"/>
+        </w:rPr>
+        <w:t xml:space="preserve">The </w:t>
+      </w:r>
+      <w:r>
+        <w:rPr>
+          <w:i/>
+          <w:sz w:val="28"/>
+          <w:szCs w:val="28"/>
+        </w:rPr>
+        <w:t>above diagram shows an overview of the Player actor.  The player can take actions that progress the game, such as moving and shooting.</w:t>
       </w:r>
     </w:p>
     <w:p>
       <w:pPr>
         <w:ind w:firstLine="720"/>
       </w:pPr>
-    </w:p>
-    <w:p>
-      <w:pPr>
-        <w:ind w:firstLine="720"/>
-      </w:pPr>
-      <w:r>
-        <w:rPr>
-          <w:sz w:val="28"/>
-          <w:szCs w:val="28"/>
-        </w:rPr>
+      <w:r>
+        <w:rPr>
+          <w:sz w:val="28"/>
+          <w:szCs w:val="28"/>
+        </w:rPr>
+        <w:lastRenderedPageBreak/>
         <w:t>The Robot librarian is another actor in the system.  It is used to manage robot programs.  The Robot Librarian can: Enumerate, Download robot programs, and Update Match Statistics after a match.</w:t>
       </w:r>
     </w:p>
@@ -7879,11 +8127,10 @@
         <w:rPr>
           <w:noProof/>
         </w:rPr>
-        <w:lastRenderedPageBreak/>
         <mc:AlternateContent>
           <mc:Choice Requires="wpg">
             <w:drawing>
-              <wp:inline distT="0" distB="0" distL="0" distR="0" wp14:anchorId="72D6D8DC" wp14:editId="374A5CA5">
+              <wp:inline distT="0" distB="0" distL="0" distR="0" wp14:anchorId="72D6D8DC" wp14:editId="5AA08AAD">
                 <wp:extent cx="5486400" cy="3200400"/>
                 <wp:effectExtent l="0" t="0" r="0" b="0"/>
                 <wp:docPr id="134" name="Group 134"/>
@@ -8140,16 +8387,14 @@
                                   <w:rPr>
                                     <w:sz w:val="36"/>
                                   </w:rPr>
-                                  <w:t xml:space="preserve">2. The Robot Librarian searches </w:t>
+                                  <w:t>2. The Robot Librarian searches moodle</w:t>
                                 </w:r>
-                                <w:proofErr w:type="spellStart"/>
                                 <w:r>
                                   <w:rPr>
                                     <w:sz w:val="36"/>
                                   </w:rPr>
-                                  <w:t>moodle</w:t>
+                                  <w:t>.cs.usask.ca</w:t>
                                 </w:r>
-                                <w:proofErr w:type="spellEnd"/>
                                 <w:r>
                                   <w:rPr>
                                     <w:sz w:val="36"/>
@@ -8416,16 +8661,14 @@
                             <w:rPr>
                               <w:sz w:val="36"/>
                             </w:rPr>
-                            <w:t xml:space="preserve">2. The Robot Librarian searches </w:t>
+                            <w:t>2. The Robot Librarian searches moodle</w:t>
                           </w:r>
-                          <w:proofErr w:type="spellStart"/>
                           <w:r>
                             <w:rPr>
                               <w:sz w:val="36"/>
                             </w:rPr>
-                            <w:t>moodle</w:t>
+                            <w:t>.cs.usask.ca</w:t>
                           </w:r>
-                          <w:proofErr w:type="spellEnd"/>
                           <w:r>
                             <w:rPr>
                               <w:sz w:val="36"/>
@@ -8522,18 +8765,8 @@
           <w:sz w:val="28"/>
           <w:szCs w:val="28"/>
         </w:rPr>
-        <w:t xml:space="preserve">FIG </w:t>
-      </w:r>
-      <w:proofErr w:type="spellStart"/>
-      <w:r>
-        <w:rPr>
-          <w:b/>
-          <w:sz w:val="28"/>
-          <w:szCs w:val="28"/>
-        </w:rPr>
-        <w:t>x.x</w:t>
-      </w:r>
-      <w:proofErr w:type="spellEnd"/>
+        <w:t>FIG 2.10</w:t>
+      </w:r>
       <w:r>
         <w:rPr>
           <w:b/>
@@ -8562,13 +8795,16 @@
       </w:r>
     </w:p>
     <w:p/>
-    <w:p>
-      <w:r>
-        <w:rPr>
-          <w:b/>
-          <w:sz w:val="28"/>
-          <w:szCs w:val="28"/>
-        </w:rPr>
+    <w:p/>
+    <w:p/>
+    <w:p>
+      <w:r>
+        <w:rPr>
+          <w:b/>
+          <w:sz w:val="28"/>
+          <w:szCs w:val="28"/>
+        </w:rPr>
+        <w:lastRenderedPageBreak/>
         <w:t>Robot Librarian: Download</w:t>
       </w:r>
     </w:p>
@@ -8663,11 +8899,10 @@
         <w:rPr>
           <w:noProof/>
         </w:rPr>
-        <w:lastRenderedPageBreak/>
         <mc:AlternateContent>
           <mc:Choice Requires="wpg">
             <w:drawing>
-              <wp:inline distT="0" distB="0" distL="0" distR="0" wp14:anchorId="3AD0EEFF" wp14:editId="7C6D8A4B">
+              <wp:inline distT="0" distB="0" distL="0" distR="0" wp14:anchorId="3AD0EEFF" wp14:editId="5BF4ECE2">
                 <wp:extent cx="5486400" cy="3200400"/>
                 <wp:effectExtent l="0" t="0" r="0" b="0"/>
                 <wp:docPr id="147" name="Group 147"/>
@@ -9250,18 +9485,8 @@
           <w:sz w:val="28"/>
           <w:szCs w:val="28"/>
         </w:rPr>
-        <w:t xml:space="preserve">FIG </w:t>
-      </w:r>
-      <w:proofErr w:type="spellStart"/>
-      <w:r>
-        <w:rPr>
-          <w:b/>
-          <w:sz w:val="28"/>
-          <w:szCs w:val="28"/>
-        </w:rPr>
-        <w:t>x.x</w:t>
-      </w:r>
-      <w:proofErr w:type="spellEnd"/>
+        <w:t>FIG 2.11</w:t>
+      </w:r>
       <w:r>
         <w:rPr>
           <w:b/>
@@ -9314,6 +9539,7 @@
           <w:sz w:val="28"/>
           <w:szCs w:val="28"/>
         </w:rPr>
+        <w:lastRenderedPageBreak/>
         <w:tab/>
       </w:r>
       <w:r>
@@ -9428,14 +9654,6 @@
     <w:p>
       <w:r>
         <w:rPr>
-          <w:sz w:val="28"/>
-          <w:szCs w:val="28"/>
-        </w:rPr>
-        <w:lastRenderedPageBreak/>
-        <w:tab/>
-      </w:r>
-      <w:r>
-        <w:rPr>
           <w:b/>
           <w:sz w:val="28"/>
           <w:szCs w:val="28"/>
@@ -9449,9 +9667,9 @@
         <mc:AlternateContent>
           <mc:Choice Requires="wpg">
             <w:drawing>
-              <wp:inline distT="0" distB="0" distL="0" distR="0" wp14:anchorId="115F6166" wp14:editId="13284D2A">
-                <wp:extent cx="5486400" cy="3200400"/>
-                <wp:effectExtent l="0" t="0" r="0" b="0"/>
+              <wp:inline distT="0" distB="0" distL="0" distR="0" wp14:anchorId="115F6166" wp14:editId="7D638999">
+                <wp:extent cx="5605813" cy="2959768"/>
+                <wp:effectExtent l="0" t="0" r="13970" b="0"/>
                 <wp:docPr id="160" name="Group 160"/>
                 <wp:cNvGraphicFramePr/>
                 <a:graphic xmlns:a="http://schemas.openxmlformats.org/drawingml/2006/main">
@@ -9461,7 +9679,7 @@
                       <wpg:grpSpPr>
                         <a:xfrm>
                           <a:off x="0" y="0"/>
-                          <a:ext cx="5486400" cy="3200400"/>
+                          <a:ext cx="5605813" cy="2959768"/>
                           <a:chOff x="0" y="0"/>
                           <a:chExt cx="5486400" cy="3200400"/>
                         </a:xfrm>
@@ -9736,7 +9954,7 @@
           </mc:Choice>
           <mc:Fallback>
             <w:pict>
-              <v:group w14:anchorId="115F6166" id="Group 160" o:spid="_x0000_s1185" style="width:6in;height:252pt;mso-position-horizontal-relative:char;mso-position-vertical-relative:line" coordsize="54864,32004" o:gfxdata="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">
+              <v:group w14:anchorId="115F6166" id="Group 160" o:spid="_x0000_s1185" style="width:441.4pt;height:233.05pt;mso-position-horizontal-relative:char;mso-position-vertical-relative:line" coordsize="54864,32004" o:gfxdata="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">
                 <v:group id="Group 161" o:spid="_x0000_s1186" style="position:absolute;width:54864;height:32004" coordsize="54864,32004" o:gfxdata="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">
                   <v:rect id="Rectangle 162" o:spid="_x0000_s1187" style="position:absolute;width:54864;height:32004;visibility:visible;mso-wrap-style:square;v-text-anchor:middle" o:gfxdata="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" filled="f" stroked="f">
                     <v:textbox inset="2.53958mm,2.53958mm,2.53958mm,2.53958mm">
@@ -9862,24 +10080,21 @@
       </w:r>
     </w:p>
     <w:p>
-      <w:r>
-        <w:rPr>
-          <w:b/>
-          <w:sz w:val="28"/>
-          <w:szCs w:val="28"/>
-        </w:rPr>
-        <w:t xml:space="preserve">FIG </w:t>
-      </w:r>
-      <w:proofErr w:type="spellStart"/>
-      <w:r>
-        <w:rPr>
-          <w:b/>
-          <w:sz w:val="28"/>
-          <w:szCs w:val="28"/>
-        </w:rPr>
-        <w:t>x.x</w:t>
-      </w:r>
-      <w:proofErr w:type="spellEnd"/>
+      <w:pPr>
+        <w:rPr>
+          <w:i/>
+          <w:sz w:val="28"/>
+          <w:szCs w:val="28"/>
+        </w:rPr>
+      </w:pPr>
+      <w:r>
+        <w:rPr>
+          <w:b/>
+          <w:sz w:val="28"/>
+          <w:szCs w:val="28"/>
+        </w:rPr>
+        <w:t>FIG 2.12</w:t>
+      </w:r>
       <w:r>
         <w:rPr>
           <w:b/>
@@ -9895,6 +10110,74 @@
           <w:szCs w:val="28"/>
         </w:rPr>
         <w:t>The above sequence diagram shows the sequence of events for a Robot Librarian uploading new stats to moodle.cs.usask.ca.</w:t>
+      </w:r>
+    </w:p>
+    <w:p>
+      <w:r>
+        <w:rPr>
+          <w:noProof/>
+        </w:rPr>
+        <w:lastRenderedPageBreak/>
+        <w:drawing>
+          <wp:inline distT="0" distB="0" distL="0" distR="0" wp14:anchorId="5300E83C" wp14:editId="03A058F1">
+            <wp:extent cx="5943600" cy="2971800"/>
+            <wp:effectExtent l="0" t="0" r="0" b="0"/>
+            <wp:docPr id="230" name="Picture 230"/>
+            <wp:cNvGraphicFramePr>
+              <a:graphicFrameLocks xmlns:a="http://schemas.openxmlformats.org/drawingml/2006/main" noChangeAspect="1"/>
+            </wp:cNvGraphicFramePr>
+            <a:graphic xmlns:a="http://schemas.openxmlformats.org/drawingml/2006/main">
+              <a:graphicData uri="http://schemas.openxmlformats.org/drawingml/2006/picture">
+                <pic:pic xmlns:pic="http://schemas.openxmlformats.org/drawingml/2006/picture">
+                  <pic:nvPicPr>
+                    <pic:cNvPr id="230" name="librarianactionchart.jpg"/>
+                    <pic:cNvPicPr/>
+                  </pic:nvPicPr>
+                  <pic:blipFill>
+                    <a:blip r:embed="rId7"/>
+                    <a:stretch>
+                      <a:fillRect/>
+                    </a:stretch>
+                  </pic:blipFill>
+                  <pic:spPr>
+                    <a:xfrm>
+                      <a:off x="0" y="0"/>
+                      <a:ext cx="5943600" cy="2971800"/>
+                    </a:xfrm>
+                    <a:prstGeom prst="rect">
+                      <a:avLst/>
+                    </a:prstGeom>
+                  </pic:spPr>
+                </pic:pic>
+              </a:graphicData>
+            </a:graphic>
+          </wp:inline>
+        </w:drawing>
+      </w:r>
+    </w:p>
+    <w:p>
+      <w:pPr>
+        <w:rPr>
+          <w:i/>
+          <w:sz w:val="28"/>
+          <w:szCs w:val="28"/>
+        </w:rPr>
+      </w:pPr>
+      <w:r>
+        <w:rPr>
+          <w:b/>
+          <w:sz w:val="28"/>
+          <w:szCs w:val="28"/>
+        </w:rPr>
+        <w:t xml:space="preserve">FIG 2.13: </w:t>
+      </w:r>
+      <w:r>
+        <w:rPr>
+          <w:i/>
+          <w:sz w:val="28"/>
+          <w:szCs w:val="28"/>
+        </w:rPr>
+        <w:t>The above diagram shows an overview of the Robot Librarian.  The main purpose of the Robot Librarian is to keep track of robot programs for the system, and update their stats when necessary.</w:t>
       </w:r>
     </w:p>
     <w:p/>
@@ -9945,7 +10228,6 @@
         <w:t>The server periodically saves the state of the game.  This allows it to send updates to other players on request.</w:t>
       </w:r>
     </w:p>
-    <w:p/>
     <w:p>
       <w:r>
         <w:rPr>
@@ -10048,7 +10330,6 @@
           <w:sz w:val="28"/>
           <w:szCs w:val="28"/>
         </w:rPr>
-        <w:lastRenderedPageBreak/>
         <w:tab/>
       </w:r>
       <w:r>
@@ -10226,7 +10507,7 @@
         <mc:AlternateContent>
           <mc:Choice Requires="wpg">
             <w:drawing>
-              <wp:inline distT="0" distB="0" distL="0" distR="0" wp14:anchorId="0C250633" wp14:editId="036B8003">
+              <wp:inline distT="0" distB="0" distL="0" distR="0" wp14:anchorId="0C250633" wp14:editId="3980D265">
                 <wp:extent cx="5486400" cy="3200400"/>
                 <wp:effectExtent l="0" t="0" r="0" b="0"/>
                 <wp:docPr id="169" name="Group 169"/>
@@ -10847,24 +11128,21 @@
       </w:r>
     </w:p>
     <w:p>
-      <w:r>
-        <w:rPr>
-          <w:b/>
-          <w:sz w:val="28"/>
-          <w:szCs w:val="28"/>
-        </w:rPr>
-        <w:t xml:space="preserve">FIG </w:t>
-      </w:r>
-      <w:proofErr w:type="spellStart"/>
-      <w:r>
-        <w:rPr>
-          <w:b/>
-          <w:sz w:val="28"/>
-          <w:szCs w:val="28"/>
-        </w:rPr>
-        <w:t>x.x</w:t>
-      </w:r>
-      <w:proofErr w:type="spellEnd"/>
+      <w:pPr>
+        <w:rPr>
+          <w:i/>
+          <w:sz w:val="28"/>
+          <w:szCs w:val="28"/>
+        </w:rPr>
+      </w:pPr>
+      <w:r>
+        <w:rPr>
+          <w:b/>
+          <w:sz w:val="28"/>
+          <w:szCs w:val="28"/>
+        </w:rPr>
+        <w:t>FIG 2.14</w:t>
+      </w:r>
       <w:r>
         <w:rPr>
           <w:b/>
@@ -10880,6 +11158,74 @@
           <w:szCs w:val="28"/>
         </w:rPr>
         <w:t>The above sequence diagram shows the steps taken by the server when it has received an update request from a player’s computer.</w:t>
+      </w:r>
+    </w:p>
+    <w:p>
+      <w:r>
+        <w:rPr>
+          <w:noProof/>
+        </w:rPr>
+        <w:lastRenderedPageBreak/>
+        <w:drawing>
+          <wp:inline distT="0" distB="0" distL="0" distR="0" wp14:anchorId="28647D4E" wp14:editId="1E14330D">
+            <wp:extent cx="5943600" cy="4457700"/>
+            <wp:effectExtent l="0" t="0" r="0" b="0"/>
+            <wp:docPr id="231" name="Picture 231"/>
+            <wp:cNvGraphicFramePr>
+              <a:graphicFrameLocks xmlns:a="http://schemas.openxmlformats.org/drawingml/2006/main" noChangeAspect="1"/>
+            </wp:cNvGraphicFramePr>
+            <a:graphic xmlns:a="http://schemas.openxmlformats.org/drawingml/2006/main">
+              <a:graphicData uri="http://schemas.openxmlformats.org/drawingml/2006/picture">
+                <pic:pic xmlns:pic="http://schemas.openxmlformats.org/drawingml/2006/picture">
+                  <pic:nvPicPr>
+                    <pic:cNvPr id="231" name="serveractionchart.jpg"/>
+                    <pic:cNvPicPr/>
+                  </pic:nvPicPr>
+                  <pic:blipFill>
+                    <a:blip r:embed="rId8"/>
+                    <a:stretch>
+                      <a:fillRect/>
+                    </a:stretch>
+                  </pic:blipFill>
+                  <pic:spPr>
+                    <a:xfrm>
+                      <a:off x="0" y="0"/>
+                      <a:ext cx="5943600" cy="4457700"/>
+                    </a:xfrm>
+                    <a:prstGeom prst="rect">
+                      <a:avLst/>
+                    </a:prstGeom>
+                  </pic:spPr>
+                </pic:pic>
+              </a:graphicData>
+            </a:graphic>
+          </wp:inline>
+        </w:drawing>
+      </w:r>
+    </w:p>
+    <w:p>
+      <w:pPr>
+        <w:rPr>
+          <w:i/>
+          <w:sz w:val="28"/>
+          <w:szCs w:val="28"/>
+        </w:rPr>
+      </w:pPr>
+      <w:r>
+        <w:rPr>
+          <w:b/>
+          <w:sz w:val="28"/>
+          <w:szCs w:val="28"/>
+        </w:rPr>
+        <w:t xml:space="preserve">FIG 2.15: </w:t>
+      </w:r>
+      <w:r>
+        <w:rPr>
+          <w:i/>
+          <w:sz w:val="28"/>
+          <w:szCs w:val="28"/>
+        </w:rPr>
+        <w:t xml:space="preserve">The above diagram shows an overview of the server.  The server is in charge of updating all computers with the most recent game states.  </w:t>
       </w:r>
     </w:p>
     <w:p/>
@@ -10937,10 +11283,11 @@
         <w:rPr>
           <w:noProof/>
         </w:rPr>
+        <w:lastRenderedPageBreak/>
         <mc:AlternateContent>
           <mc:Choice Requires="wpg">
             <w:drawing>
-              <wp:inline distT="0" distB="0" distL="0" distR="0" wp14:anchorId="4E1AB061" wp14:editId="70ED6967">
+              <wp:inline distT="0" distB="0" distL="0" distR="0" wp14:anchorId="4E1AB061" wp14:editId="07F742B5">
                 <wp:extent cx="5943600" cy="1246389"/>
                 <wp:effectExtent l="0" t="0" r="0" b="0"/>
                 <wp:docPr id="182" name="Group 182"/>
@@ -11517,24 +11864,21 @@
       </w:r>
     </w:p>
     <w:p>
-      <w:r>
-        <w:rPr>
-          <w:b/>
-          <w:sz w:val="28"/>
-          <w:szCs w:val="28"/>
-        </w:rPr>
-        <w:t xml:space="preserve">FIG </w:t>
-      </w:r>
-      <w:proofErr w:type="spellStart"/>
-      <w:r>
-        <w:rPr>
-          <w:b/>
-          <w:sz w:val="28"/>
-          <w:szCs w:val="28"/>
-        </w:rPr>
-        <w:t>x.x</w:t>
-      </w:r>
-      <w:proofErr w:type="spellEnd"/>
+      <w:pPr>
+        <w:rPr>
+          <w:i/>
+          <w:sz w:val="28"/>
+          <w:szCs w:val="28"/>
+        </w:rPr>
+      </w:pPr>
+      <w:r>
+        <w:rPr>
+          <w:b/>
+          <w:sz w:val="28"/>
+          <w:szCs w:val="28"/>
+        </w:rPr>
+        <w:t>FIG 2.16</w:t>
+      </w:r>
       <w:r>
         <w:rPr>
           <w:b/>
@@ -11635,11 +11979,10 @@
         <w:rPr>
           <w:noProof/>
         </w:rPr>
-        <w:lastRenderedPageBreak/>
         <mc:AlternateContent>
           <mc:Choice Requires="wpg">
             <w:drawing>
-              <wp:inline distT="0" distB="0" distL="0" distR="0" wp14:anchorId="5EF19166" wp14:editId="7463CEFE">
+              <wp:inline distT="0" distB="0" distL="0" distR="0" wp14:anchorId="5EF19166" wp14:editId="33C6CA15">
                 <wp:extent cx="5943600" cy="1667562"/>
                 <wp:effectExtent l="0" t="0" r="0" b="0"/>
                 <wp:docPr id="195" name="Group 195"/>
@@ -12441,7 +12784,7 @@
         <mc:AlternateContent>
           <mc:Choice Requires="wps">
             <w:drawing>
-              <wp:anchor distT="0" distB="0" distL="114300" distR="114300" simplePos="0" relativeHeight="251661312" behindDoc="0" locked="0" layoutInCell="0" hidden="0" allowOverlap="1" wp14:anchorId="3408D76B" wp14:editId="523CE223">
+              <wp:anchor distT="0" distB="0" distL="114300" distR="114300" simplePos="0" relativeHeight="251658752" behindDoc="0" locked="0" layoutInCell="0" hidden="0" allowOverlap="1" wp14:anchorId="3408D76B" wp14:editId="6C436789">
                 <wp:simplePos x="0" y="0"/>
                 <wp:positionH relativeFrom="margin">
                   <wp:posOffset>2146300</wp:posOffset>
@@ -12501,7 +12844,7 @@
           </mc:Choice>
           <mc:Fallback>
             <w:pict>
-              <v:shape w14:anchorId="3408D76B" id="Arrow: Right 212" o:spid="_x0000_s1237" type="#_x0000_t13" style="position:absolute;margin-left:169pt;margin-top:112pt;width:28pt;height:20pt;rotation:90;z-index:251661312;visibility:visible;mso-wrap-style:square;mso-wrap-distance-left:9pt;mso-wrap-distance-top:0;mso-wrap-distance-right:9pt;mso-wrap-distance-bottom:0;mso-position-horizontal:absolute;mso-position-horizontal-relative:margin;mso-position-vertical:absolute;mso-position-vertical-relative:text;v-text-anchor:middle" o:gfxdata="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" o:allowincell="f" adj="10800" fillcolor="#5b9bd5 [3204]" strokecolor="#42719b" strokeweight="1pt">
+              <v:shape w14:anchorId="3408D76B" id="Arrow: Right 212" o:spid="_x0000_s1237" type="#_x0000_t13" style="position:absolute;margin-left:169pt;margin-top:112pt;width:28pt;height:20pt;rotation:90;z-index:251658752;visibility:visible;mso-wrap-style:square;mso-wrap-distance-left:9pt;mso-wrap-distance-top:0;mso-wrap-distance-right:9pt;mso-wrap-distance-bottom:0;mso-position-horizontal:absolute;mso-position-horizontal-relative:margin;mso-position-vertical:absolute;mso-position-vertical-relative:text;v-text-anchor:middle" o:gfxdata="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" o:allowincell="f" adj="10800" fillcolor="#5b9bd5 [3204]" strokecolor="#42719b" strokeweight="1pt">
                 <v:textbox inset="2.53958mm,2.53958mm,2.53958mm,2.53958mm">
                   <w:txbxContent>
                     <w:p>
@@ -12915,25 +13258,23 @@
       </w:r>
     </w:p>
     <w:p>
-      <w:r>
-        <w:rPr>
-          <w:b/>
-          <w:sz w:val="28"/>
-          <w:szCs w:val="28"/>
-        </w:rPr>
+      <w:pPr>
+        <w:rPr>
+          <w:i/>
+          <w:sz w:val="28"/>
+          <w:szCs w:val="28"/>
+        </w:rPr>
+      </w:pPr>
+      <w:r>
+        <w:rPr>
+          <w:b/>
+          <w:sz w:val="28"/>
+          <w:szCs w:val="28"/>
+        </w:rPr>
+        <w:lastRenderedPageBreak/>
         <w:tab/>
-        <w:t xml:space="preserve">FIG </w:t>
-      </w:r>
-      <w:proofErr w:type="spellStart"/>
-      <w:r>
-        <w:rPr>
-          <w:b/>
-          <w:sz w:val="28"/>
-          <w:szCs w:val="28"/>
-        </w:rPr>
-        <w:t>x.x</w:t>
-      </w:r>
-      <w:proofErr w:type="spellEnd"/>
+        <w:t>FIG 2.17</w:t>
+      </w:r>
       <w:r>
         <w:rPr>
           <w:b/>
@@ -12951,6 +13292,107 @@
         <w:t>The above figure shows the sequence of events taken by an observer who considers leaving the game.  When the observer leaves, they return to the opening screen.  They may also cancel their leave.</w:t>
       </w:r>
     </w:p>
+    <w:p>
+      <w:pPr>
+        <w:rPr>
+          <w:i/>
+          <w:sz w:val="28"/>
+          <w:szCs w:val="28"/>
+        </w:rPr>
+      </w:pPr>
+    </w:p>
+    <w:p>
+      <w:r>
+        <w:rPr>
+          <w:noProof/>
+        </w:rPr>
+        <w:drawing>
+          <wp:inline distT="0" distB="0" distL="0" distR="0" wp14:anchorId="283B35BB" wp14:editId="1318CEB0">
+            <wp:extent cx="5943600" cy="2622885"/>
+            <wp:effectExtent l="0" t="0" r="0" b="6350"/>
+            <wp:docPr id="232" name="Picture 232"/>
+            <wp:cNvGraphicFramePr>
+              <a:graphicFrameLocks xmlns:a="http://schemas.openxmlformats.org/drawingml/2006/main" noChangeAspect="1"/>
+            </wp:cNvGraphicFramePr>
+            <a:graphic xmlns:a="http://schemas.openxmlformats.org/drawingml/2006/main">
+              <a:graphicData uri="http://schemas.openxmlformats.org/drawingml/2006/picture">
+                <pic:pic xmlns:pic="http://schemas.openxmlformats.org/drawingml/2006/picture">
+                  <pic:nvPicPr>
+                    <pic:cNvPr id="232" name="observeractionchart.jpg"/>
+                    <pic:cNvPicPr/>
+                  </pic:nvPicPr>
+                  <pic:blipFill rotWithShape="1">
+                    <a:blip r:embed="rId9"/>
+                    <a:srcRect b="41161"/>
+                    <a:stretch/>
+                  </pic:blipFill>
+                  <pic:spPr bwMode="auto">
+                    <a:xfrm>
+                      <a:off x="0" y="0"/>
+                      <a:ext cx="5943600" cy="2622885"/>
+                    </a:xfrm>
+                    <a:prstGeom prst="rect">
+                      <a:avLst/>
+                    </a:prstGeom>
+                    <a:ln>
+                      <a:noFill/>
+                    </a:ln>
+                    <a:extLst>
+                      <a:ext uri="{53640926-AAD7-44D8-BBD7-CCE9431645EC}">
+                        <a14:shadowObscured xmlns:a14="http://schemas.microsoft.com/office/drawing/2010/main"/>
+                      </a:ext>
+                    </a:extLst>
+                  </pic:spPr>
+                </pic:pic>
+              </a:graphicData>
+            </a:graphic>
+          </wp:inline>
+        </w:drawing>
+      </w:r>
+    </w:p>
+    <w:p>
+      <w:pPr>
+        <w:rPr>
+          <w:i/>
+          <w:sz w:val="28"/>
+          <w:szCs w:val="28"/>
+        </w:rPr>
+      </w:pPr>
+      <w:r>
+        <w:rPr>
+          <w:b/>
+          <w:sz w:val="28"/>
+          <w:szCs w:val="28"/>
+        </w:rPr>
+        <w:t xml:space="preserve">FIG 2.18: </w:t>
+      </w:r>
+      <w:r>
+        <w:rPr>
+          <w:i/>
+          <w:sz w:val="28"/>
+          <w:szCs w:val="28"/>
+        </w:rPr>
+        <w:t xml:space="preserve">The above diagram shows an overview of the observer.  An observer is a human player who does not interact directly with gameplay. </w:t>
+      </w:r>
+      <w:r>
+        <w:rPr>
+          <w:i/>
+          <w:sz w:val="28"/>
+          <w:szCs w:val="28"/>
+        </w:rPr>
+        <w:t>They can see the whole board and inspect tiles, but are not on a team and cannot move robots.</w:t>
+      </w:r>
+    </w:p>
+    <w:p/>
+    <w:p/>
+    <w:p/>
+    <w:p/>
+    <w:p/>
+    <w:p/>
+    <w:p/>
+    <w:p/>
+    <w:p/>
+    <w:p/>
     <w:p/>
     <w:p/>
     <w:p>
@@ -12963,31 +13405,35 @@
           <w:sz w:val="40"/>
           <w:szCs w:val="40"/>
         </w:rPr>
+        <w:lastRenderedPageBreak/>
         <w:t>Mock Ups</w:t>
       </w:r>
     </w:p>
     <w:p>
       <w:r>
         <w:rPr>
-          <w:b/>
-          <w:sz w:val="28"/>
-          <w:szCs w:val="28"/>
-        </w:rPr>
-        <w:t>Mock Up: Start Screen</w:t>
-      </w:r>
-    </w:p>
-    <w:p>
-      <w:pPr>
-        <w:jc w:val="center"/>
-      </w:pPr>
-      <w:r>
-        <w:rPr>
           <w:noProof/>
         </w:rPr>
         <w:drawing>
-          <wp:inline distT="0" distB="0" distL="0" distR="0" wp14:anchorId="7EE31589" wp14:editId="68BE127E">
-            <wp:extent cx="5937885" cy="3171190"/>
-            <wp:effectExtent l="0" t="0" r="0" b="0"/>
+          <wp:anchor distT="0" distB="0" distL="114300" distR="114300" simplePos="0" relativeHeight="251661824" behindDoc="1" locked="0" layoutInCell="1" allowOverlap="1" wp14:anchorId="696BD056" wp14:editId="11484656">
+            <wp:simplePos x="0" y="0"/>
+            <wp:positionH relativeFrom="column">
+              <wp:posOffset>307975</wp:posOffset>
+            </wp:positionH>
+            <wp:positionV relativeFrom="paragraph">
+              <wp:posOffset>335915</wp:posOffset>
+            </wp:positionV>
+            <wp:extent cx="5307965" cy="2220595"/>
+            <wp:effectExtent l="0" t="0" r="6985" b="8255"/>
+            <wp:wrapTight wrapText="bothSides">
+              <wp:wrapPolygon edited="0">
+                <wp:start x="0" y="0"/>
+                <wp:lineTo x="0" y="21495"/>
+                <wp:lineTo x="21551" y="21495"/>
+                <wp:lineTo x="21551" y="0"/>
+                <wp:lineTo x="0" y="0"/>
+              </wp:wrapPolygon>
+            </wp:wrapTight>
             <wp:docPr id="222" name="image01.png" descr="Macintosh HD:private:var:folders:n6:8c1ynts56_l0nsjrrpmhd0k80000gn:T:TemporaryItems:w9XHSLiJZH6gAAAAABJRU5ErkJggg==.png"/>
             <wp:cNvGraphicFramePr/>
             <a:graphic xmlns:a="http://schemas.openxmlformats.org/drawingml/2006/main">
@@ -12998,7 +13444,7 @@
                     <pic:cNvPicPr preferRelativeResize="0"/>
                   </pic:nvPicPr>
                   <pic:blipFill>
-                    <a:blip r:embed="rId5"/>
+                    <a:blip r:embed="rId10"/>
                     <a:srcRect/>
                     <a:stretch>
                       <a:fillRect/>
@@ -13007,7 +13453,7 @@
                   <pic:spPr>
                     <a:xfrm>
                       <a:off x="0" y="0"/>
-                      <a:ext cx="5937885" cy="3171190"/>
+                      <a:ext cx="5307965" cy="2220595"/>
                     </a:xfrm>
                     <a:prstGeom prst="rect">
                       <a:avLst/>
@@ -13017,45 +13463,50 @@
                 </pic:pic>
               </a:graphicData>
             </a:graphic>
-          </wp:inline>
+          </wp:anchor>
         </w:drawing>
       </w:r>
-    </w:p>
-    <w:p>
-      <w:r>
-        <w:rPr>
-          <w:b/>
-          <w:sz w:val="28"/>
-          <w:szCs w:val="28"/>
-        </w:rPr>
-        <w:lastRenderedPageBreak/>
-        <w:t xml:space="preserve">FIG </w:t>
-      </w:r>
-      <w:proofErr w:type="spellStart"/>
-      <w:r>
-        <w:rPr>
-          <w:b/>
-          <w:sz w:val="28"/>
-          <w:szCs w:val="28"/>
-        </w:rPr>
-        <w:t>x.x</w:t>
-      </w:r>
-      <w:proofErr w:type="spellEnd"/>
-      <w:r>
-        <w:rPr>
-          <w:b/>
-          <w:sz w:val="28"/>
-          <w:szCs w:val="28"/>
-        </w:rPr>
-        <w:t>:</w:t>
-      </w:r>
-      <w:r>
-        <w:rPr>
-          <w:b/>
-          <w:sz w:val="28"/>
-          <w:szCs w:val="28"/>
-        </w:rPr>
-        <w:tab/>
+      <w:r>
+        <w:rPr>
+          <w:b/>
+          <w:sz w:val="28"/>
+          <w:szCs w:val="28"/>
+        </w:rPr>
+        <w:t xml:space="preserve">       </w:t>
+      </w:r>
+      <w:r>
+        <w:rPr>
+          <w:b/>
+          <w:sz w:val="28"/>
+          <w:szCs w:val="28"/>
+        </w:rPr>
+        <w:t>Mock Up: Start Screen</w:t>
+      </w:r>
+    </w:p>
+    <w:p>
+      <w:r>
+        <w:br w:type="textWrapping" w:clear="all"/>
+      </w:r>
+    </w:p>
+    <w:p>
+      <w:pPr>
+        <w:ind w:left="720"/>
+      </w:pPr>
+      <w:r>
+        <w:rPr>
+          <w:b/>
+          <w:sz w:val="28"/>
+          <w:szCs w:val="28"/>
+        </w:rPr>
+        <w:t>FIG 3.1</w:t>
+      </w:r>
+      <w:r>
+        <w:rPr>
+          <w:b/>
+          <w:sz w:val="28"/>
+          <w:szCs w:val="28"/>
+        </w:rPr>
+        <w:t xml:space="preserve">: </w:t>
       </w:r>
       <w:r>
         <w:rPr>
@@ -13067,27 +13518,39 @@
       </w:r>
     </w:p>
     <w:p>
-      <w:r>
-        <w:rPr>
-          <w:b/>
-          <w:sz w:val="28"/>
-          <w:szCs w:val="28"/>
-        </w:rPr>
-        <w:t xml:space="preserve">Mock up: Game </w:t>
-      </w:r>
-    </w:p>
-    <w:p>
       <w:pPr>
-        <w:ind w:left="2880" w:hanging="2160"/>
+        <w:rPr>
+          <w:b/>
+          <w:sz w:val="28"/>
+          <w:szCs w:val="28"/>
+        </w:rPr>
       </w:pPr>
+    </w:p>
+    <w:p>
       <w:r>
         <w:rPr>
           <w:noProof/>
         </w:rPr>
         <w:drawing>
-          <wp:inline distT="0" distB="0" distL="0" distR="0" wp14:anchorId="5ED85100" wp14:editId="2BA8560D">
+          <wp:anchor distT="0" distB="0" distL="114300" distR="114300" simplePos="0" relativeHeight="251658752" behindDoc="1" locked="0" layoutInCell="1" allowOverlap="1" wp14:anchorId="71D4EBF7" wp14:editId="34D549F2">
+            <wp:simplePos x="0" y="0"/>
+            <wp:positionH relativeFrom="column">
+              <wp:posOffset>-525</wp:posOffset>
+            </wp:positionH>
+            <wp:positionV relativeFrom="paragraph">
+              <wp:posOffset>441303</wp:posOffset>
+            </wp:positionV>
             <wp:extent cx="5937885" cy="3183255"/>
-            <wp:effectExtent l="0" t="0" r="0" b="0"/>
+            <wp:effectExtent l="0" t="0" r="5715" b="0"/>
+            <wp:wrapTight wrapText="bothSides">
+              <wp:wrapPolygon edited="0">
+                <wp:start x="0" y="0"/>
+                <wp:lineTo x="0" y="21458"/>
+                <wp:lineTo x="21551" y="21458"/>
+                <wp:lineTo x="21551" y="0"/>
+                <wp:lineTo x="0" y="0"/>
+              </wp:wrapPolygon>
+            </wp:wrapTight>
             <wp:docPr id="223" name="image03.png" descr="Macintosh HD:private:var:folders:n6:8c1ynts56_l0nsjrrpmhd0k80000gn:T:TemporaryItems:x+cfKqjB+ZOFQAAAABJRU5ErkJggg==.png"/>
             <wp:cNvGraphicFramePr/>
             <a:graphic xmlns:a="http://schemas.openxmlformats.org/drawingml/2006/main">
@@ -13098,7 +13561,110 @@
                     <pic:cNvPicPr preferRelativeResize="0"/>
                   </pic:nvPicPr>
                   <pic:blipFill>
-                    <a:blip r:embed="rId6"/>
+                    <a:blip r:embed="rId11"/>
+                    <a:srcRect/>
+                    <a:stretch>
+                      <a:fillRect/>
+                    </a:stretch>
+                  </pic:blipFill>
+                  <pic:spPr>
+                    <a:xfrm>
+                      <a:off x="0" y="0"/>
+                      <a:ext cx="5937885" cy="3183255"/>
+                    </a:xfrm>
+                    <a:prstGeom prst="rect">
+                      <a:avLst/>
+                    </a:prstGeom>
+                    <a:ln/>
+                  </pic:spPr>
+                </pic:pic>
+              </a:graphicData>
+            </a:graphic>
+          </wp:anchor>
+        </w:drawing>
+      </w:r>
+      <w:r>
+        <w:rPr>
+          <w:b/>
+          <w:sz w:val="28"/>
+          <w:szCs w:val="28"/>
+        </w:rPr>
+        <w:t xml:space="preserve">Mock up: Game </w:t>
+      </w:r>
+    </w:p>
+    <w:p>
+      <w:r>
+        <w:rPr>
+          <w:b/>
+          <w:sz w:val="28"/>
+          <w:szCs w:val="28"/>
+        </w:rPr>
+        <w:lastRenderedPageBreak/>
+        <w:t>FIG 3.2</w:t>
+      </w:r>
+      <w:r>
+        <w:rPr>
+          <w:b/>
+          <w:sz w:val="28"/>
+          <w:szCs w:val="28"/>
+        </w:rPr>
+        <w:t>:</w:t>
+      </w:r>
+      <w:r>
+        <w:rPr>
+          <w:sz w:val="28"/>
+          <w:szCs w:val="28"/>
+        </w:rPr>
+        <w:t xml:space="preserve"> </w:t>
+      </w:r>
+      <w:r>
+        <w:rPr>
+          <w:i/>
+          <w:sz w:val="28"/>
+          <w:szCs w:val="28"/>
+        </w:rPr>
+        <w:t>The above diagram shows the current board as seen by the blue player. White hexes are board spaces that are within range of the blue player and grey spaces are out of vision. UI is shown on both sides of the screen with player moves and statuses on the left side and current players on the right side. Blue’s robots will always be shown as singular pieces on their position of the board.   Enemies will be shown as individual pieces if they are solo on a hex, and shown as a number with their corresponding color if there are more than one. If more than one enemy player is on a square it will be shown as a black Number.</w:t>
+      </w:r>
+    </w:p>
+    <w:p>
+      <w:pPr>
+        <w:rPr>
+          <w:b/>
+          <w:sz w:val="28"/>
+          <w:szCs w:val="28"/>
+        </w:rPr>
+      </w:pPr>
+    </w:p>
+    <w:p>
+      <w:r>
+        <w:rPr>
+          <w:b/>
+          <w:sz w:val="28"/>
+          <w:szCs w:val="28"/>
+        </w:rPr>
+        <w:t>Mock Up: Inspect Tile</w:t>
+      </w:r>
+    </w:p>
+    <w:p>
+      <w:r>
+        <w:rPr>
+          <w:noProof/>
+        </w:rPr>
+        <w:drawing>
+          <wp:inline distT="0" distB="0" distL="0" distR="0" wp14:anchorId="73F9FD85" wp14:editId="587FDE7C">
+            <wp:extent cx="5937885" cy="3183255"/>
+            <wp:effectExtent l="0" t="0" r="0" b="0"/>
+            <wp:docPr id="224" name="image07.png" descr="Macintosh HD:private:var:folders:n6:8c1ynts56_l0nsjrrpmhd0k80000gn:T:TemporaryItems:CMZxzvsakiRJkiRpg94P8DkIJEmSJEnSjj1zARXQgH5SiDjPAAAAAElFTkSuQmCC.png"/>
+            <wp:cNvGraphicFramePr/>
+            <a:graphic xmlns:a="http://schemas.openxmlformats.org/drawingml/2006/main">
+              <a:graphicData uri="http://schemas.openxmlformats.org/drawingml/2006/picture">
+                <pic:pic xmlns:pic="http://schemas.openxmlformats.org/drawingml/2006/picture">
+                  <pic:nvPicPr>
+                    <pic:cNvPr id="0" name="image07.png" descr="Macintosh HD:private:var:folders:n6:8c1ynts56_l0nsjrrpmhd0k80000gn:T:TemporaryItems:CMZxzvsakiRJkiRpg94P8DkIJEmSJEnSjj1zARXQgH5SiDjPAAAAAElFTkSuQmCC.png"/>
+                    <pic:cNvPicPr preferRelativeResize="0"/>
+                  </pic:nvPicPr>
+                  <pic:blipFill>
+                    <a:blip r:embed="rId12"/>
                     <a:srcRect/>
                     <a:stretch>
                       <a:fillRect/>
@@ -13121,59 +13687,80 @@
         </w:drawing>
       </w:r>
     </w:p>
+    <w:p>
+      <w:r>
+        <w:rPr>
+          <w:b/>
+          <w:sz w:val="28"/>
+          <w:szCs w:val="28"/>
+        </w:rPr>
+        <w:t>FIG 3.3</w:t>
+      </w:r>
+      <w:r>
+        <w:rPr>
+          <w:b/>
+          <w:sz w:val="28"/>
+          <w:szCs w:val="28"/>
+        </w:rPr>
+        <w:t xml:space="preserve">: </w:t>
+      </w:r>
+      <w:r>
+        <w:rPr>
+          <w:i/>
+          <w:sz w:val="28"/>
+          <w:szCs w:val="28"/>
+        </w:rPr>
+        <w:t xml:space="preserve">The above figure shows what the player sees when they choose to inspect a tile.  Once a tile has been chosen, a menu showing the information about the tanks on that tile is shown. </w:t>
+      </w:r>
+    </w:p>
+    <w:p>
+      <w:r>
+        <w:rPr>
+          <w:sz w:val="28"/>
+          <w:szCs w:val="28"/>
+        </w:rPr>
+        <w:tab/>
+      </w:r>
+    </w:p>
     <w:p/>
     <w:p>
-      <w:r>
-        <w:rPr>
-          <w:b/>
-          <w:sz w:val="28"/>
-          <w:szCs w:val="28"/>
-        </w:rPr>
-        <w:t xml:space="preserve">FIG </w:t>
-      </w:r>
-      <w:proofErr w:type="spellStart"/>
-      <w:r>
-        <w:rPr>
-          <w:b/>
-          <w:sz w:val="28"/>
-          <w:szCs w:val="28"/>
-        </w:rPr>
-        <w:t>x.x</w:t>
-      </w:r>
-      <w:proofErr w:type="spellEnd"/>
-      <w:r>
-        <w:rPr>
-          <w:b/>
-          <w:sz w:val="28"/>
-          <w:szCs w:val="28"/>
-        </w:rPr>
-        <w:t>:</w:t>
-      </w:r>
-      <w:r>
-        <w:rPr>
-          <w:sz w:val="28"/>
-          <w:szCs w:val="28"/>
-        </w:rPr>
-        <w:t xml:space="preserve"> </w:t>
-      </w:r>
-      <w:r>
-        <w:rPr>
-          <w:i/>
-          <w:sz w:val="28"/>
-          <w:szCs w:val="28"/>
-        </w:rPr>
-        <w:t>The above diagram shows the current board as seen by the blue player. White hexes are board spaces that are within range of the blue player and grey spaces are out of vision. UI is shown on both sides of the screen with player moves and statuses on the left side and current players on the right side. Blue’s robots will always be shown as singular pieces on their position of the board.   Enemies will be shown as individual pieces if they are solo on a hex, and shown as a number with their corresponding color if there are more than one. If more than one enemy player is on a square it will be shown as a black Number.</w:t>
-      </w:r>
-    </w:p>
-    <w:p/>
-    <w:p>
-      <w:r>
-        <w:rPr>
-          <w:b/>
-          <w:sz w:val="28"/>
-          <w:szCs w:val="28"/>
-        </w:rPr>
-        <w:t>Mock Up: Inspect Tile</w:t>
+      <w:pPr>
+        <w:rPr>
+          <w:b/>
+          <w:sz w:val="28"/>
+          <w:szCs w:val="28"/>
+        </w:rPr>
+      </w:pPr>
+    </w:p>
+    <w:p>
+      <w:pPr>
+        <w:rPr>
+          <w:b/>
+          <w:sz w:val="28"/>
+          <w:szCs w:val="28"/>
+        </w:rPr>
+      </w:pPr>
+    </w:p>
+    <w:p>
+      <w:pPr>
+        <w:rPr>
+          <w:b/>
+          <w:sz w:val="28"/>
+          <w:szCs w:val="28"/>
+        </w:rPr>
+      </w:pPr>
+      <w:bookmarkStart w:id="0" w:name="_GoBack"/>
+      <w:bookmarkEnd w:id="0"/>
+    </w:p>
+    <w:p>
+      <w:r>
+        <w:rPr>
+          <w:b/>
+          <w:sz w:val="28"/>
+          <w:szCs w:val="28"/>
+        </w:rPr>
+        <w:lastRenderedPageBreak/>
+        <w:t>Mock Up: Lobby Screen</w:t>
       </w:r>
     </w:p>
     <w:p>
@@ -13181,106 +13768,6 @@
         <w:rPr>
           <w:noProof/>
         </w:rPr>
-        <w:lastRenderedPageBreak/>
-        <w:drawing>
-          <wp:inline distT="0" distB="0" distL="0" distR="0" wp14:anchorId="73F9FD85" wp14:editId="587FDE7C">
-            <wp:extent cx="5937885" cy="3183255"/>
-            <wp:effectExtent l="0" t="0" r="0" b="0"/>
-            <wp:docPr id="224" name="image07.png" descr="Macintosh HD:private:var:folders:n6:8c1ynts56_l0nsjrrpmhd0k80000gn:T:TemporaryItems:CMZxzvsakiRJkiRpg94P8DkIJEmSJEnSjj1zARXQgH5SiDjPAAAAAElFTkSuQmCC.png"/>
-            <wp:cNvGraphicFramePr/>
-            <a:graphic xmlns:a="http://schemas.openxmlformats.org/drawingml/2006/main">
-              <a:graphicData uri="http://schemas.openxmlformats.org/drawingml/2006/picture">
-                <pic:pic xmlns:pic="http://schemas.openxmlformats.org/drawingml/2006/picture">
-                  <pic:nvPicPr>
-                    <pic:cNvPr id="0" name="image07.png" descr="Macintosh HD:private:var:folders:n6:8c1ynts56_l0nsjrrpmhd0k80000gn:T:TemporaryItems:CMZxzvsakiRJkiRpg94P8DkIJEmSJEnSjj1zARXQgH5SiDjPAAAAAElFTkSuQmCC.png"/>
-                    <pic:cNvPicPr preferRelativeResize="0"/>
-                  </pic:nvPicPr>
-                  <pic:blipFill>
-                    <a:blip r:embed="rId7"/>
-                    <a:srcRect/>
-                    <a:stretch>
-                      <a:fillRect/>
-                    </a:stretch>
-                  </pic:blipFill>
-                  <pic:spPr>
-                    <a:xfrm>
-                      <a:off x="0" y="0"/>
-                      <a:ext cx="5937885" cy="3183255"/>
-                    </a:xfrm>
-                    <a:prstGeom prst="rect">
-                      <a:avLst/>
-                    </a:prstGeom>
-                    <a:ln/>
-                  </pic:spPr>
-                </pic:pic>
-              </a:graphicData>
-            </a:graphic>
-          </wp:inline>
-        </w:drawing>
-      </w:r>
-    </w:p>
-    <w:p>
-      <w:r>
-        <w:rPr>
-          <w:b/>
-          <w:sz w:val="28"/>
-          <w:szCs w:val="28"/>
-        </w:rPr>
-        <w:t xml:space="preserve">FIG </w:t>
-      </w:r>
-      <w:proofErr w:type="spellStart"/>
-      <w:r>
-        <w:rPr>
-          <w:b/>
-          <w:sz w:val="28"/>
-          <w:szCs w:val="28"/>
-        </w:rPr>
-        <w:t>x.x</w:t>
-      </w:r>
-      <w:proofErr w:type="spellEnd"/>
-      <w:r>
-        <w:rPr>
-          <w:b/>
-          <w:sz w:val="28"/>
-          <w:szCs w:val="28"/>
-        </w:rPr>
-        <w:t xml:space="preserve">: </w:t>
-      </w:r>
-      <w:r>
-        <w:rPr>
-          <w:i/>
-          <w:sz w:val="28"/>
-          <w:szCs w:val="28"/>
-        </w:rPr>
-        <w:t xml:space="preserve">The above figure shows what the player sees when they choose to inspect a tile.  Once a tile has been chosen, a menu showing the information about the tanks on that tile is shown. </w:t>
-      </w:r>
-    </w:p>
-    <w:p>
-      <w:r>
-        <w:rPr>
-          <w:sz w:val="28"/>
-          <w:szCs w:val="28"/>
-        </w:rPr>
-        <w:tab/>
-      </w:r>
-    </w:p>
-    <w:p/>
-    <w:p>
-      <w:r>
-        <w:rPr>
-          <w:b/>
-          <w:sz w:val="28"/>
-          <w:szCs w:val="28"/>
-        </w:rPr>
-        <w:t>Mock Up: Lobby Screen</w:t>
-      </w:r>
-    </w:p>
-    <w:p>
-      <w:r>
-        <w:rPr>
-          <w:noProof/>
-        </w:rPr>
-        <w:lastRenderedPageBreak/>
         <w:drawing>
           <wp:inline distT="0" distB="0" distL="0" distR="0" wp14:anchorId="3C872EF6" wp14:editId="29216D22">
             <wp:extent cx="5972810" cy="3669030"/>
@@ -13295,7 +13782,7 @@
                     <pic:cNvPicPr preferRelativeResize="0"/>
                   </pic:nvPicPr>
                   <pic:blipFill>
-                    <a:blip r:embed="rId8"/>
+                    <a:blip r:embed="rId13"/>
                     <a:srcRect/>
                     <a:stretch>
                       <a:fillRect/>
@@ -13327,18 +13814,8 @@
           <w:sz w:val="28"/>
           <w:szCs w:val="28"/>
         </w:rPr>
-        <w:t xml:space="preserve">FIG </w:t>
-      </w:r>
-      <w:proofErr w:type="spellStart"/>
-      <w:r>
-        <w:rPr>
-          <w:b/>
-          <w:sz w:val="28"/>
-          <w:szCs w:val="28"/>
-        </w:rPr>
-        <w:t>x.x</w:t>
-      </w:r>
-      <w:proofErr w:type="spellEnd"/>
+        <w:t>FIG 3.4</w:t>
+      </w:r>
       <w:r>
         <w:rPr>
           <w:b/>
@@ -13415,33 +13892,36 @@
           <w:szCs w:val="40"/>
         </w:rPr>
       </w:pPr>
-      <w:r>
+    </w:p>
+    <w:p>
+      <w:pPr>
+        <w:pStyle w:val="Normal1"/>
+        <w:jc w:val="center"/>
         <w:rPr>
           <w:b/>
           <w:sz w:val="40"/>
           <w:szCs w:val="40"/>
         </w:rPr>
+      </w:pPr>
+    </w:p>
+    <w:p>
+      <w:pPr>
+        <w:pStyle w:val="Normal1"/>
+        <w:jc w:val="center"/>
+        <w:rPr>
+          <w:b/>
+          <w:sz w:val="40"/>
+          <w:szCs w:val="40"/>
+        </w:rPr>
+      </w:pPr>
+      <w:r>
+        <w:rPr>
+          <w:b/>
+          <w:sz w:val="40"/>
+          <w:szCs w:val="40"/>
+        </w:rPr>
+        <w:lastRenderedPageBreak/>
         <w:t>SUMMARY</w:t>
-      </w:r>
-    </w:p>
-    <w:p>
-      <w:pPr>
-        <w:spacing w:after="0" w:line="240" w:lineRule="auto"/>
-        <w:rPr>
-          <w:rFonts w:ascii="Verdana" w:eastAsia="Times New Roman" w:hAnsi="Verdana" w:cs="Times New Roman"/>
-          <w:sz w:val="24"/>
-          <w:szCs w:val="24"/>
-          <w:shd w:val="clear" w:color="auto" w:fill="FFFFFF"/>
-        </w:rPr>
-      </w:pPr>
-      <w:r>
-        <w:rPr>
-          <w:rFonts w:ascii="Verdana" w:eastAsia="Times New Roman" w:hAnsi="Verdana" w:cs="Times New Roman"/>
-          <w:sz w:val="24"/>
-          <w:szCs w:val="24"/>
-          <w:shd w:val="clear" w:color="auto" w:fill="FFFFFF"/>
-        </w:rPr>
-        <w:tab/>
       </w:r>
     </w:p>
     <w:p>
@@ -13449,42 +13929,20 @@
         <w:spacing w:after="0" w:line="240" w:lineRule="auto"/>
         <w:ind w:firstLine="720"/>
         <w:rPr>
-          <w:rFonts w:ascii="Verdana" w:eastAsia="Times New Roman" w:hAnsi="Verdana" w:cs="Times New Roman"/>
-          <w:sz w:val="24"/>
-          <w:szCs w:val="24"/>
+          <w:rFonts w:eastAsia="Times New Roman" w:cs="Times New Roman"/>
+          <w:sz w:val="28"/>
+          <w:szCs w:val="28"/>
           <w:shd w:val="clear" w:color="auto" w:fill="FFFFFF"/>
         </w:rPr>
       </w:pPr>
-    </w:p>
-    <w:p>
-      <w:pPr>
-        <w:spacing w:after="0" w:line="240" w:lineRule="auto"/>
-        <w:ind w:firstLine="720"/>
+      <w:r>
         <w:rPr>
           <w:rFonts w:eastAsia="Times New Roman" w:cs="Times New Roman"/>
           <w:sz w:val="28"/>
           <w:szCs w:val="28"/>
           <w:shd w:val="clear" w:color="auto" w:fill="FFFFFF"/>
         </w:rPr>
-      </w:pPr>
-      <w:r>
-        <w:rPr>
-          <w:rFonts w:eastAsia="Times New Roman" w:cs="Times New Roman"/>
-          <w:sz w:val="28"/>
-          <w:szCs w:val="28"/>
-          <w:shd w:val="clear" w:color="auto" w:fill="FFFFFF"/>
-        </w:rPr>
-        <w:t xml:space="preserve">The Robot game is a turn based multiplayer game with three different robots. The Robot Game provides a more comfortable experience than the usual </w:t>
-      </w:r>
-      <w:r>
-        <w:rPr>
-          <w:rFonts w:eastAsia="Times New Roman" w:cs="Times New Roman"/>
-          <w:sz w:val="28"/>
-          <w:szCs w:val="28"/>
-          <w:shd w:val="clear" w:color="auto" w:fill="FFFFFF"/>
-        </w:rPr>
-        <w:lastRenderedPageBreak/>
-        <w:t>tabletop experience with features like Visibility System, online battle, AI opponents, Cross platforming, multiple players and strategic robots. To achieve this</w:t>
+        <w:t>The Robot game is a turn based multiplayer game with three different robots. The Robot Game provides a more comfortable experience than the usual tabletop experience with features like Visibility System, online battle, AI opponents, Cross platforming, multiple players and strategic robots. To achieve this</w:t>
       </w:r>
       <w:r>
         <w:rPr>

</xml_diff>

<commit_message>
Fixed some spelling and grammar
</commit_message>
<xml_diff>
--- a/doc/REQUIREMENTS.docx
+++ b/doc/REQUIREMENTS.docx
@@ -208,7 +208,35 @@
           <w:szCs w:val="28"/>
         </w:rPr>
         <w:tab/>
-        <w:t>This document outlines the requirements for creating a system for the “Robot Arena” game.  The “Robot Arena” game is a simple turn-based game, played on a board.  There can be 2, 3 or 6 players at a time.  Each player begins with three robots, each with different statistics.  The players take turns moving their robots, starting with the robot with the highest movement.  On their turn, a player may move, shoot or do nothing.  The last player with a robot on the board wins the game.  The system we are creating will implement this game and its rules on a computer system that allows the game to be played by multiple players at once.  This will make the game less tedious to keep track of, and allow a comfortable gameplay experience than playing the game on a traditional tabletop board.  One of the main features of the game is a visibility system, where the tank can only see as far as its range, which brings out new strategy and difficulty to the game. Another feature is that you have the ability to face AI opponents. In addition, the game can be played over a network to allow the player to conveniently play from his or her own machine. The rest of this document will outline what such a system will require to be successful.</w:t>
+        <w:t xml:space="preserve">This document outlines the requirements for creating a system for the “Robot Arena” game.  The “Robot Arena” game is a simple turn-based game, played on a board.  There can be 2, 3 or 6 players at a time.  Each player begins with three robots, each with different statistics.  The players take turns moving their robots, starting with the robot with the highest movement.  On their turn, a player may move, shoot or do nothing.  The last player with a robot on the board wins the game.  The system we are creating will implement this game and its rules on a computer system that allows the game to be played by multiple players at once.  This will make the game less tedious to keep track of, and allow a </w:t>
+      </w:r>
+      <w:r>
+        <w:rPr>
+          <w:sz w:val="28"/>
+          <w:szCs w:val="28"/>
+        </w:rPr>
+        <w:t xml:space="preserve">more </w:t>
+      </w:r>
+      <w:r>
+        <w:rPr>
+          <w:sz w:val="28"/>
+          <w:szCs w:val="28"/>
+        </w:rPr>
+        <w:t xml:space="preserve">comfortable gameplay experience than playing the game on a traditional tabletop board.  One of the main features of the game is a visibility system, where the </w:t>
+      </w:r>
+      <w:r>
+        <w:rPr>
+          <w:sz w:val="28"/>
+          <w:szCs w:val="28"/>
+        </w:rPr>
+        <w:t>robot</w:t>
+      </w:r>
+      <w:r>
+        <w:rPr>
+          <w:sz w:val="28"/>
+          <w:szCs w:val="28"/>
+        </w:rPr>
+        <w:t xml:space="preserve"> can only see as far as its range, which brings out new strategy and difficulty to the game. Another feature is that you have the ability to face AI opponents. In addition, the game can be played over a network to allow the player to conveniently play from his or her own machine. The rest of this document will outline what such a system will require to be successful.</w:t>
       </w:r>
     </w:p>
     <w:p/>
@@ -391,7 +419,23 @@
           <w:sz w:val="28"/>
           <w:szCs w:val="28"/>
         </w:rPr>
-        <w:t>The above diagram shows the actors for the system, as well as their actions.  The actors include: User, Server, Player, Robot Librarian, and Observer.  Their actions will be defined in detail in the Actors and their Actions section below.</w:t>
+        <w:t>The above diagram shows the actors for the system, as well as their actions.  The actors include: User, Server, Player, Robot Librarian, and Observer.  Their actions will be defined in detail in the Ac</w:t>
+      </w:r>
+      <w:r>
+        <w:rPr>
+          <w:i/>
+          <w:sz w:val="28"/>
+          <w:szCs w:val="28"/>
+        </w:rPr>
+        <w:t>tions and their Scenarios</w:t>
+      </w:r>
+      <w:r>
+        <w:rPr>
+          <w:i/>
+          <w:sz w:val="28"/>
+          <w:szCs w:val="28"/>
+        </w:rPr>
+        <w:t xml:space="preserve"> section below.</w:t>
       </w:r>
     </w:p>
     <w:p/>
@@ -435,7 +479,21 @@
           <w:szCs w:val="28"/>
         </w:rPr>
         <w:tab/>
-        <w:t>One of the actors in this system is the user this represents a person who has started the program and is interacting with the system.  The user can take the actions: Navigate Menu, Create Game, and Join Game.</w:t>
+        <w:t>One of the actors in this system is the user</w:t>
+      </w:r>
+      <w:r>
+        <w:rPr>
+          <w:sz w:val="28"/>
+          <w:szCs w:val="28"/>
+        </w:rPr>
+        <w:t>.  The user</w:t>
+      </w:r>
+      <w:r>
+        <w:rPr>
+          <w:sz w:val="28"/>
+          <w:szCs w:val="28"/>
+        </w:rPr>
+        <w:t xml:space="preserve"> represents a person who has started the program and is interacting with the system.  The user can take the actions: Navigate Menu, Create Game, and Join Game.</w:t>
       </w:r>
     </w:p>
     <w:p/>
@@ -458,7 +516,35 @@
           <w:sz w:val="28"/>
           <w:szCs w:val="28"/>
         </w:rPr>
-        <w:t>When the user has chosen to create a game from the menu, they entered into a lobby, where they can choose how many computers players will participate while users connect. Once they have the required number of players, they may initiate a new game and the user becomes a player in the system.  Should the player decide to cancel, they are sent back to the main menu.</w:t>
+        <w:t xml:space="preserve">When the user has chosen to create a game from the menu, they </w:t>
+      </w:r>
+      <w:r>
+        <w:rPr>
+          <w:sz w:val="28"/>
+          <w:szCs w:val="28"/>
+        </w:rPr>
+        <w:t xml:space="preserve">are </w:t>
+      </w:r>
+      <w:r>
+        <w:rPr>
+          <w:sz w:val="28"/>
+          <w:szCs w:val="28"/>
+        </w:rPr>
+        <w:t>entered into a lobby, where th</w:t>
+      </w:r>
+      <w:r>
+        <w:rPr>
+          <w:sz w:val="28"/>
+          <w:szCs w:val="28"/>
+        </w:rPr>
+        <w:t>ey can choose how many computer</w:t>
+      </w:r>
+      <w:r>
+        <w:rPr>
+          <w:sz w:val="28"/>
+          <w:szCs w:val="28"/>
+        </w:rPr>
+        <w:t xml:space="preserve"> players will participate while users connect. Once they have the required number of players, they may initiate a new game and the user becomes a player in the system.  Should the player decide to cancel, they are sent back to the main menu.</w:t>
       </w:r>
     </w:p>
     <w:p>
@@ -1807,7 +1893,7 @@
         <mc:AlternateContent>
           <mc:Choice Requires="wpg">
             <w:drawing>
-              <wp:anchor distT="0" distB="0" distL="114300" distR="114300" simplePos="0" relativeHeight="251650560" behindDoc="1" locked="0" layoutInCell="0" hidden="0" allowOverlap="1" wp14:anchorId="486D9C77" wp14:editId="6A37ABD7">
+              <wp:anchor distT="0" distB="0" distL="114300" distR="114300" simplePos="0" relativeHeight="251654656" behindDoc="1" locked="0" layoutInCell="0" hidden="0" allowOverlap="1" wp14:anchorId="486D9C77" wp14:editId="6A37ABD7">
                 <wp:simplePos x="0" y="0"/>
                 <wp:positionH relativeFrom="margin">
                   <wp:posOffset>13335</wp:posOffset>
@@ -2354,7 +2440,7 @@
           </mc:Choice>
           <mc:Fallback>
             <w:pict>
-              <v:group w14:anchorId="486D9C77" id="Group 22" o:spid="_x0000_s1047" style="position:absolute;margin-left:1.05pt;margin-top:25.3pt;width:530.2pt;height:216.2pt;z-index:-251665920;mso-position-horizontal-relative:margin;mso-position-vertical-relative:text;mso-width-relative:margin" coordorigin=",-127" coordsize="62925,25616" o:gfxdata="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" o:allowincell="f">
+              <v:group w14:anchorId="486D9C77" id="Group 22" o:spid="_x0000_s1047" style="position:absolute;margin-left:1.05pt;margin-top:25.3pt;width:530.2pt;height:216.2pt;z-index:-251661824;mso-position-horizontal-relative:margin;mso-position-vertical-relative:text;mso-width-relative:margin" coordorigin=",-127" coordsize="62925,25616" o:gfxdata="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" o:allowincell="f">
                 <v:group id="Group 23" o:spid="_x0000_s1048" style="position:absolute;top:-127;width:62925;height:25615" coordorigin=",-127" coordsize="67437,25616" o:gfxdata="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">
                   <v:rect id="Rectangle 24" o:spid="_x0000_s1049" style="position:absolute;left:410;top:-127;width:67027;height:25615;visibility:visible;mso-wrap-style:square;v-text-anchor:middle" o:gfxdata="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" filled="f" stroked="f">
                     <v:textbox inset="2.53958mm,2.53958mm,2.53958mm,2.53958mm">
@@ -2686,7 +2772,7 @@
           <w:noProof/>
         </w:rPr>
         <w:drawing>
-          <wp:anchor distT="0" distB="0" distL="114300" distR="114300" simplePos="0" relativeHeight="251652608" behindDoc="1" locked="0" layoutInCell="1" allowOverlap="1" wp14:anchorId="0ABF05B3" wp14:editId="74C852F6">
+          <wp:anchor distT="0" distB="0" distL="114300" distR="114300" simplePos="0" relativeHeight="251655680" behindDoc="1" locked="0" layoutInCell="1" allowOverlap="1" wp14:anchorId="0ABF05B3" wp14:editId="74C852F6">
             <wp:simplePos x="0" y="0"/>
             <wp:positionH relativeFrom="column">
               <wp:posOffset>0</wp:posOffset>
@@ -2793,7 +2879,35 @@
           <w:szCs w:val="28"/>
         </w:rPr>
         <w:lastRenderedPageBreak/>
-        <w:t>When a user has successfully joined the lobby, and registered as a player, once the game starts they become a player. The player is part of a match and as such can take turns.  On their turn, they can take the actions: Forfeit, Inspect Tile, Move, Attack, and End Turn.</w:t>
+        <w:t>When a user has</w:t>
+      </w:r>
+      <w:r>
+        <w:rPr>
+          <w:sz w:val="28"/>
+          <w:szCs w:val="28"/>
+        </w:rPr>
+        <w:t xml:space="preserve"> successfully joined the lobby </w:t>
+      </w:r>
+      <w:r>
+        <w:rPr>
+          <w:sz w:val="28"/>
+          <w:szCs w:val="28"/>
+        </w:rPr>
+        <w:t xml:space="preserve">and </w:t>
+      </w:r>
+      <w:r>
+        <w:rPr>
+          <w:sz w:val="28"/>
+          <w:szCs w:val="28"/>
+        </w:rPr>
+        <w:t xml:space="preserve">is </w:t>
+      </w:r>
+      <w:r>
+        <w:rPr>
+          <w:sz w:val="28"/>
+          <w:szCs w:val="28"/>
+        </w:rPr>
+        <w:t>registered as a player, once the game starts they become a player. The player is part of a match and as such can take turns.  On their turn, they can take the actions: Forfeit, Inspect Tile, Move, Attack, and End Turn.</w:t>
       </w:r>
     </w:p>
     <w:p/>
@@ -3666,7 +3780,7 @@
         <mc:AlternateContent>
           <mc:Choice Requires="wps">
             <w:drawing>
-              <wp:anchor distT="0" distB="0" distL="114300" distR="114300" simplePos="0" relativeHeight="251656704" behindDoc="0" locked="0" layoutInCell="0" hidden="0" allowOverlap="1" wp14:anchorId="1BA7D1D2" wp14:editId="22936F3F">
+              <wp:anchor distT="0" distB="0" distL="114300" distR="114300" simplePos="0" relativeHeight="251657728" behindDoc="0" locked="0" layoutInCell="0" hidden="0" allowOverlap="1" wp14:anchorId="1BA7D1D2" wp14:editId="22936F3F">
                 <wp:simplePos x="0" y="0"/>
                 <wp:positionH relativeFrom="margin">
                   <wp:posOffset>2146300</wp:posOffset>
@@ -3726,7 +3840,7 @@
           </mc:Choice>
           <mc:Fallback>
             <w:pict>
-              <v:shape w14:anchorId="1BA7D1D2" id="Arrow: Right 56" o:spid="_x0000_s1081" type="#_x0000_t13" style="position:absolute;margin-left:169pt;margin-top:112pt;width:28pt;height:20pt;rotation:90;z-index:251656704;visibility:visible;mso-wrap-style:square;mso-wrap-distance-left:9pt;mso-wrap-distance-top:0;mso-wrap-distance-right:9pt;mso-wrap-distance-bottom:0;mso-position-horizontal:absolute;mso-position-horizontal-relative:margin;mso-position-vertical:absolute;mso-position-vertical-relative:text;v-text-anchor:middle" o:gfxdata="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" o:allowincell="f" adj="10800" fillcolor="#5b9bd5 [3204]" strokecolor="#42719b" strokeweight="1pt">
+              <v:shape w14:anchorId="1BA7D1D2" id="Arrow: Right 56" o:spid="_x0000_s1081" type="#_x0000_t13" style="position:absolute;margin-left:169pt;margin-top:112pt;width:28pt;height:20pt;rotation:90;z-index:251657728;visibility:visible;mso-wrap-style:square;mso-wrap-distance-left:9pt;mso-wrap-distance-top:0;mso-wrap-distance-right:9pt;mso-wrap-distance-bottom:0;mso-position-horizontal:absolute;mso-position-horizontal-relative:margin;mso-position-vertical:absolute;mso-position-vertical-relative:text;v-text-anchor:middle" o:gfxdata="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" o:allowincell="f" adj="10800" fillcolor="#5b9bd5 [3204]" strokecolor="#42719b" strokeweight="1pt">
                 <v:textbox inset="2.53958mm,2.53958mm,2.53958mm,2.53958mm">
                   <w:txbxContent>
                     <w:p>
@@ -4184,7 +4298,21 @@
           <w:szCs w:val="28"/>
         </w:rPr>
         <w:tab/>
-        <w:t xml:space="preserve">On their turn, a player may inspect a tile. A tile can only be inspected if it is in range of one of the player’s robots.  If the tile has any tanks on it, a window with a list of all robots on the tile and their stats will be shown to the player.  If the tile is empty, the window will not be shown.  </w:t>
+        <w:t xml:space="preserve">On their turn, a player may inspect a tile. A tile can only be inspected if it is in range of one of the player’s robots.  If the tile has any </w:t>
+      </w:r>
+      <w:r>
+        <w:rPr>
+          <w:sz w:val="28"/>
+          <w:szCs w:val="28"/>
+        </w:rPr>
+        <w:t>robot</w:t>
+      </w:r>
+      <w:r>
+        <w:rPr>
+          <w:sz w:val="28"/>
+          <w:szCs w:val="28"/>
+        </w:rPr>
+        <w:t xml:space="preserve">s on it, a window with a list of all robots on the tile and their stats will be shown to the player.  If the tile is empty, the window will not be shown.  </w:t>
       </w:r>
     </w:p>
     <w:p>
@@ -7924,7 +8052,7 @@
           <w:noProof/>
         </w:rPr>
         <w:drawing>
-          <wp:anchor distT="0" distB="0" distL="114300" distR="114300" simplePos="0" relativeHeight="251654656" behindDoc="1" locked="0" layoutInCell="1" allowOverlap="1" wp14:anchorId="4C9CEA79" wp14:editId="501F44D5">
+          <wp:anchor distT="0" distB="0" distL="114300" distR="114300" simplePos="0" relativeHeight="251656704" behindDoc="1" locked="0" layoutInCell="1" allowOverlap="1" wp14:anchorId="4C9CEA79" wp14:editId="501F44D5">
             <wp:simplePos x="0" y="0"/>
             <wp:positionH relativeFrom="column">
               <wp:posOffset>-606056</wp:posOffset>
@@ -8054,7 +8182,21 @@
           <w:sz w:val="28"/>
           <w:szCs w:val="28"/>
         </w:rPr>
-        <w:t>The Robot Librarian can query for robot programs by different fields such as: Team, Name, Wins, Matches Played, Win/Loss Ratio.  The Robot Librarian can also display statistics.</w:t>
+        <w:t xml:space="preserve">The Robot Librarian can query for robot programs by different fields such as: Team, Name, Wins, Matches Played, </w:t>
+      </w:r>
+      <w:r>
+        <w:rPr>
+          <w:sz w:val="28"/>
+          <w:szCs w:val="28"/>
+        </w:rPr>
+        <w:t xml:space="preserve">and </w:t>
+      </w:r>
+      <w:r>
+        <w:rPr>
+          <w:sz w:val="28"/>
+          <w:szCs w:val="28"/>
+        </w:rPr>
+        <w:t>Win/Loss Ratio.  The Robot Librarian can also display statistics.</w:t>
       </w:r>
     </w:p>
     <w:p/>
@@ -9789,21 +9931,19 @@
                                   <w:rPr>
                                     <w:sz w:val="36"/>
                                   </w:rPr>
-                                  <w:t xml:space="preserve">1. The Robot Librarian </w:t>
+                                  <w:t>1. The Robot Librarian rec</w:t>
                                 </w:r>
-                                <w:proofErr w:type="spellStart"/>
                                 <w:r>
                                   <w:rPr>
                                     <w:sz w:val="36"/>
                                   </w:rPr>
-                                  <w:t>recieves</w:t>
+                                  <w:t>e</w:t>
                                 </w:r>
-                                <w:proofErr w:type="spellEnd"/>
                                 <w:r>
                                   <w:rPr>
                                     <w:sz w:val="36"/>
                                   </w:rPr>
-                                  <w:t xml:space="preserve"> the stats of a robot program after a finished match</w:t>
+                                  <w:t>ives the stats of a robot program after a finished match</w:t>
                                 </w:r>
                               </w:p>
                             </w:txbxContent>
@@ -9994,21 +10134,19 @@
                             <w:rPr>
                               <w:sz w:val="36"/>
                             </w:rPr>
-                            <w:t xml:space="preserve">1. The Robot Librarian </w:t>
+                            <w:t>1. The Robot Librarian rec</w:t>
                           </w:r>
-                          <w:proofErr w:type="spellStart"/>
                           <w:r>
                             <w:rPr>
                               <w:sz w:val="36"/>
                             </w:rPr>
-                            <w:t>recieves</w:t>
+                            <w:t>e</w:t>
                           </w:r>
-                          <w:proofErr w:type="spellEnd"/>
                           <w:r>
                             <w:rPr>
                               <w:sz w:val="36"/>
                             </w:rPr>
-                            <w:t xml:space="preserve"> the stats of a robot program after a finished match</w:t>
+                            <w:t>ives the stats of a robot program after a finished match</w:t>
                           </w:r>
                         </w:p>
                       </w:txbxContent>
@@ -11225,7 +11363,23 @@
           <w:sz w:val="28"/>
           <w:szCs w:val="28"/>
         </w:rPr>
-        <w:t xml:space="preserve">The above diagram shows an overview of the server.  The server is in charge of updating all computers with the most recent game states.  </w:t>
+        <w:t xml:space="preserve">The above diagram shows an overview of the server.  The server is in charge of updating all computers </w:t>
+      </w:r>
+      <w:r>
+        <w:rPr>
+          <w:i/>
+          <w:sz w:val="28"/>
+          <w:szCs w:val="28"/>
+        </w:rPr>
+        <w:t>with the most recent game state</w:t>
+      </w:r>
+      <w:r>
+        <w:rPr>
+          <w:i/>
+          <w:sz w:val="28"/>
+          <w:szCs w:val="28"/>
+        </w:rPr>
+        <w:t xml:space="preserve">.  </w:t>
       </w:r>
     </w:p>
     <w:p/>
@@ -11266,7 +11420,21 @@
           <w:sz w:val="28"/>
           <w:szCs w:val="28"/>
         </w:rPr>
-        <w:t xml:space="preserve">An observer may inspect a tile. If the tile has any tanks on it, a window with a list of all robots on the tile and their stats will be shown to the observer.  If the tile is empty, the window will not be shown.  </w:t>
+        <w:t xml:space="preserve">An observer may inspect a tile. If the tile has any </w:t>
+      </w:r>
+      <w:r>
+        <w:rPr>
+          <w:sz w:val="28"/>
+          <w:szCs w:val="28"/>
+        </w:rPr>
+        <w:t>robot</w:t>
+      </w:r>
+      <w:r>
+        <w:rPr>
+          <w:sz w:val="28"/>
+          <w:szCs w:val="28"/>
+        </w:rPr>
+        <w:t xml:space="preserve">s on it, a window with a list of all robots on the tile and their stats will be shown to the observer.  If the tile is empty, the window will not be shown.  </w:t>
       </w:r>
     </w:p>
     <w:p>
@@ -13415,7 +13583,7 @@
           <w:noProof/>
         </w:rPr>
         <w:drawing>
-          <wp:anchor distT="0" distB="0" distL="114300" distR="114300" simplePos="0" relativeHeight="251661824" behindDoc="1" locked="0" layoutInCell="1" allowOverlap="1" wp14:anchorId="696BD056" wp14:editId="11484656">
+          <wp:anchor distT="0" distB="0" distL="114300" distR="114300" simplePos="0" relativeHeight="251660800" behindDoc="1" locked="0" layoutInCell="1" allowOverlap="1" wp14:anchorId="696BD056" wp14:editId="11484656">
             <wp:simplePos x="0" y="0"/>
             <wp:positionH relativeFrom="column">
               <wp:posOffset>307975</wp:posOffset>
@@ -13514,7 +13682,39 @@
           <w:sz w:val="28"/>
           <w:szCs w:val="28"/>
         </w:rPr>
-        <w:t>The above diagram shows the Start Screen the user first sees when accessing our Robot Game. They will see three buttons right in the middle which are “Join Game”, “Host Game”, and “Exit Game”.</w:t>
+        <w:t>The above diagram shows the Start Screen the us</w:t>
+      </w:r>
+      <w:r>
+        <w:rPr>
+          <w:i/>
+          <w:sz w:val="28"/>
+          <w:szCs w:val="28"/>
+        </w:rPr>
+        <w:t>er first sees when accessing the</w:t>
+      </w:r>
+      <w:r>
+        <w:rPr>
+          <w:i/>
+          <w:sz w:val="28"/>
+          <w:szCs w:val="28"/>
+        </w:rPr>
+        <w:t xml:space="preserve"> Robot Game. T</w:t>
+      </w:r>
+      <w:r>
+        <w:rPr>
+          <w:i/>
+          <w:sz w:val="28"/>
+          <w:szCs w:val="28"/>
+        </w:rPr>
+        <w:t xml:space="preserve">hey will see three buttons </w:t>
+      </w:r>
+      <w:r>
+        <w:rPr>
+          <w:i/>
+          <w:sz w:val="28"/>
+          <w:szCs w:val="28"/>
+        </w:rPr>
+        <w:t>in the middle which are “Join Game”, “Host Game”, and “Exit Game”.</w:t>
       </w:r>
     </w:p>
     <w:p>
@@ -13532,7 +13732,7 @@
           <w:noProof/>
         </w:rPr>
         <w:drawing>
-          <wp:anchor distT="0" distB="0" distL="114300" distR="114300" simplePos="0" relativeHeight="251658752" behindDoc="1" locked="0" layoutInCell="1" allowOverlap="1" wp14:anchorId="71D4EBF7" wp14:editId="34D549F2">
+          <wp:anchor distT="0" distB="0" distL="114300" distR="114300" simplePos="0" relativeHeight="251659776" behindDoc="1" locked="0" layoutInCell="1" allowOverlap="1" wp14:anchorId="71D4EBF7" wp14:editId="34D549F2">
             <wp:simplePos x="0" y="0"/>
             <wp:positionH relativeFrom="column">
               <wp:posOffset>-525</wp:posOffset>
@@ -13710,7 +13910,23 @@
           <w:sz w:val="28"/>
           <w:szCs w:val="28"/>
         </w:rPr>
-        <w:t xml:space="preserve">The above figure shows what the player sees when they choose to inspect a tile.  Once a tile has been chosen, a menu showing the information about the tanks on that tile is shown. </w:t>
+        <w:t xml:space="preserve">The above figure shows what the player sees when they choose to inspect a tile.  Once a tile has been chosen, a menu showing the information about the </w:t>
+      </w:r>
+      <w:r>
+        <w:rPr>
+          <w:i/>
+          <w:sz w:val="28"/>
+          <w:szCs w:val="28"/>
+        </w:rPr>
+        <w:t>robot</w:t>
+      </w:r>
+      <w:r>
+        <w:rPr>
+          <w:i/>
+          <w:sz w:val="28"/>
+          <w:szCs w:val="28"/>
+        </w:rPr>
+        <w:t xml:space="preserve">s on that tile is shown. </w:t>
       </w:r>
     </w:p>
     <w:p>
@@ -13749,8 +13965,6 @@
           <w:szCs w:val="28"/>
         </w:rPr>
       </w:pPr>
-      <w:bookmarkStart w:id="0" w:name="_GoBack"/>
-      <w:bookmarkEnd w:id="0"/>
     </w:p>
     <w:p>
       <w:r>
@@ -13806,8 +14020,8 @@
       </w:r>
     </w:p>
     <w:p>
-      <w:bookmarkStart w:id="1" w:name="_gjdgxs" w:colFirst="0" w:colLast="0"/>
-      <w:bookmarkEnd w:id="1"/>
+      <w:bookmarkStart w:id="0" w:name="_gjdgxs" w:colFirst="0" w:colLast="0"/>
+      <w:bookmarkEnd w:id="0"/>
       <w:r>
         <w:rPr>
           <w:b/>
@@ -13830,7 +14044,39 @@
           <w:sz w:val="28"/>
           <w:szCs w:val="28"/>
         </w:rPr>
-        <w:t>The figure above shows what the user sees when are in the lobby screen.  They are able to choose to be an observer or a player. They may also determine the number of AI players are to be in the match.  When the begin game button is selected, the match is begun.</w:t>
+        <w:t xml:space="preserve">The figure above shows what the user sees when </w:t>
+      </w:r>
+      <w:r>
+        <w:rPr>
+          <w:i/>
+          <w:sz w:val="28"/>
+          <w:szCs w:val="28"/>
+        </w:rPr>
+        <w:t xml:space="preserve">they </w:t>
+      </w:r>
+      <w:r>
+        <w:rPr>
+          <w:i/>
+          <w:sz w:val="28"/>
+          <w:szCs w:val="28"/>
+        </w:rPr>
+        <w:t xml:space="preserve">are in the lobby screen.  They are able to choose to be an observer or a player. They may also determine the number of AI players </w:t>
+      </w:r>
+      <w:r>
+        <w:rPr>
+          <w:i/>
+          <w:sz w:val="28"/>
+          <w:szCs w:val="28"/>
+        </w:rPr>
+        <w:t xml:space="preserve">that </w:t>
+      </w:r>
+      <w:r>
+        <w:rPr>
+          <w:i/>
+          <w:sz w:val="28"/>
+          <w:szCs w:val="28"/>
+        </w:rPr>
+        <w:t>are to be in the match.  When the begin game button is selected, the match is begun.</w:t>
       </w:r>
     </w:p>
     <w:p>
@@ -13858,17 +14104,43 @@
           <w:szCs w:val="28"/>
         </w:rPr>
         <w:tab/>
-        <w:t xml:space="preserve">The available platforms for the Robot game will be on WINDOWS and Linux machines with the benefit of facing each other cross Platform. The Game will be allowed to run in </w:t>
-      </w:r>
-      <w:proofErr w:type="spellStart"/>
-      <w:r>
-        <w:rPr>
-          <w:sz w:val="28"/>
-          <w:szCs w:val="28"/>
-        </w:rPr>
-        <w:t>tuxworld</w:t>
-      </w:r>
-      <w:proofErr w:type="spellEnd"/>
+        <w:t>The available platfor</w:t>
+      </w:r>
+      <w:r>
+        <w:rPr>
+          <w:sz w:val="28"/>
+          <w:szCs w:val="28"/>
+        </w:rPr>
+        <w:t>ms for the Robot game will be</w:t>
+      </w:r>
+      <w:r>
+        <w:rPr>
+          <w:sz w:val="28"/>
+          <w:szCs w:val="28"/>
+        </w:rPr>
+        <w:t xml:space="preserve"> WINDOWS and Linux machines with the benefit of facing each other cross Platform. Th</w:t>
+      </w:r>
+      <w:r>
+        <w:rPr>
+          <w:sz w:val="28"/>
+          <w:szCs w:val="28"/>
+        </w:rPr>
+        <w:t>e Game will be allowed to run on</w:t>
+      </w:r>
+      <w:r>
+        <w:rPr>
+          <w:sz w:val="28"/>
+          <w:szCs w:val="28"/>
+        </w:rPr>
+        <w:t xml:space="preserve"> tuxworld</w:t>
+      </w:r>
+      <w:r>
+        <w:rPr>
+          <w:sz w:val="28"/>
+          <w:szCs w:val="28"/>
+        </w:rPr>
+        <w:t>.usask.ca</w:t>
+      </w:r>
       <w:r>
         <w:rPr>
           <w:sz w:val="28"/>
@@ -13942,7 +14214,25 @@
           <w:szCs w:val="28"/>
           <w:shd w:val="clear" w:color="auto" w:fill="FFFFFF"/>
         </w:rPr>
-        <w:t>The Robot game is a turn based multiplayer game with three different robots. The Robot Game provides a more comfortable experience than the usual tabletop experience with features like Visibility System, online battle, AI opponents, Cross platforming, multiple players and strategic robots. To achieve this</w:t>
+        <w:t>The Robot game is a turn based multiplayer game with three different robots. The Robot Game provides a more comfortable experience than the usual tabletop experience with features like Visibility System, online battle, A</w:t>
+      </w:r>
+      <w:r>
+        <w:rPr>
+          <w:rFonts w:eastAsia="Times New Roman" w:cs="Times New Roman"/>
+          <w:sz w:val="28"/>
+          <w:szCs w:val="28"/>
+          <w:shd w:val="clear" w:color="auto" w:fill="FFFFFF"/>
+        </w:rPr>
+        <w:t xml:space="preserve">I opponents, </w:t>
+      </w:r>
+      <w:r>
+        <w:rPr>
+          <w:rFonts w:eastAsia="Times New Roman" w:cs="Times New Roman"/>
+          <w:sz w:val="28"/>
+          <w:szCs w:val="28"/>
+          <w:shd w:val="clear" w:color="auto" w:fill="FFFFFF"/>
+        </w:rPr>
+        <w:t>and strategic robots. To achieve this</w:t>
       </w:r>
       <w:r>
         <w:rPr>
@@ -14139,6 +14429,8 @@
           <w:shd w:val="clear" w:color="auto" w:fill="FFFFFF"/>
         </w:rPr>
       </w:pPr>
+      <w:bookmarkStart w:id="1" w:name="_GoBack"/>
+      <w:bookmarkEnd w:id="1"/>
     </w:p>
     <w:p/>
     <w:p/>

</xml_diff>

<commit_message>
Created final version of requirements PDF
</commit_message>
<xml_diff>
--- a/doc/REQUIREMENTS.docx
+++ b/doc/REQUIREMENTS.docx
@@ -241,13 +241,12 @@
     </w:p>
     <w:p/>
     <w:p>
-      <w:r>
-        <w:rPr>
-          <w:sz w:val="28"/>
-          <w:szCs w:val="28"/>
-        </w:rPr>
-        <w:t>GIT TAG GOES HERE WHEN COMPLETE --------------------------------------------------------</w:t>
-      </w:r>
+      <w:pPr>
+        <w:rPr>
+          <w:sz w:val="28"/>
+          <w:szCs w:val="28"/>
+        </w:rPr>
+      </w:pPr>
     </w:p>
     <w:p/>
     <w:p/>
@@ -368,7 +367,7 @@
                     <pic:cNvPicPr/>
                   </pic:nvPicPr>
                   <pic:blipFill>
-                    <a:blip r:embed="rId4"/>
+                    <a:blip r:embed="rId5"/>
                     <a:stretch>
                       <a:fillRect/>
                     </a:stretch>
@@ -2803,7 +2802,7 @@
                     <pic:cNvPicPr/>
                   </pic:nvPicPr>
                   <pic:blipFill>
-                    <a:blip r:embed="rId5"/>
+                    <a:blip r:embed="rId6"/>
                     <a:stretch>
                       <a:fillRect/>
                     </a:stretch>
@@ -8083,7 +8082,7 @@
                     <pic:cNvPicPr/>
                   </pic:nvPicPr>
                   <pic:blipFill>
-                    <a:blip r:embed="rId6"/>
+                    <a:blip r:embed="rId7"/>
                     <a:stretch>
                       <a:fillRect/>
                     </a:stretch>
@@ -10272,7 +10271,7 @@
                     <pic:cNvPicPr/>
                   </pic:nvPicPr>
                   <pic:blipFill>
-                    <a:blip r:embed="rId7"/>
+                    <a:blip r:embed="rId8"/>
                     <a:stretch>
                       <a:fillRect/>
                     </a:stretch>
@@ -11320,7 +11319,7 @@
                     <pic:cNvPicPr/>
                   </pic:nvPicPr>
                   <pic:blipFill>
-                    <a:blip r:embed="rId8"/>
+                    <a:blip r:embed="rId9"/>
                     <a:stretch>
                       <a:fillRect/>
                     </a:stretch>
@@ -13490,7 +13489,7 @@
                     <pic:cNvPicPr/>
                   </pic:nvPicPr>
                   <pic:blipFill rotWithShape="1">
-                    <a:blip r:embed="rId9"/>
+                    <a:blip r:embed="rId10"/>
                     <a:srcRect b="41161"/>
                     <a:stretch/>
                   </pic:blipFill>
@@ -13612,7 +13611,7 @@
                     <pic:cNvPicPr preferRelativeResize="0"/>
                   </pic:nvPicPr>
                   <pic:blipFill>
-                    <a:blip r:embed="rId10"/>
+                    <a:blip r:embed="rId11"/>
                     <a:srcRect/>
                     <a:stretch>
                       <a:fillRect/>
@@ -13761,7 +13760,7 @@
                     <pic:cNvPicPr preferRelativeResize="0"/>
                   </pic:nvPicPr>
                   <pic:blipFill>
-                    <a:blip r:embed="rId11"/>
+                    <a:blip r:embed="rId12"/>
                     <a:srcRect/>
                     <a:stretch>
                       <a:fillRect/>
@@ -13864,7 +13863,7 @@
                     <pic:cNvPicPr preferRelativeResize="0"/>
                   </pic:nvPicPr>
                   <pic:blipFill>
-                    <a:blip r:embed="rId12"/>
+                    <a:blip r:embed="rId13"/>
                     <a:srcRect/>
                     <a:stretch>
                       <a:fillRect/>
@@ -13996,7 +13995,7 @@
                     <pic:cNvPicPr preferRelativeResize="0"/>
                   </pic:nvPicPr>
                   <pic:blipFill>
-                    <a:blip r:embed="rId13"/>
+                    <a:blip r:embed="rId14"/>
                     <a:srcRect/>
                     <a:stretch>
                       <a:fillRect/>
@@ -14429,12 +14428,85 @@
           <w:shd w:val="clear" w:color="auto" w:fill="FFFFFF"/>
         </w:rPr>
       </w:pPr>
-      <w:bookmarkStart w:id="1" w:name="_GoBack"/>
-      <w:bookmarkEnd w:id="1"/>
     </w:p>
     <w:p/>
     <w:p/>
     <w:p/>
+    <w:p/>
+    <w:p/>
+    <w:p/>
+    <w:p/>
+    <w:p/>
+    <w:p/>
+    <w:p/>
+    <w:p/>
+    <w:p/>
+    <w:p/>
+    <w:p>
+      <w:pPr>
+        <w:rPr>
+          <w:b/>
+          <w:sz w:val="28"/>
+          <w:szCs w:val="28"/>
+        </w:rPr>
+      </w:pPr>
+      <w:r>
+        <w:rPr>
+          <w:b/>
+          <w:sz w:val="28"/>
+          <w:szCs w:val="28"/>
+        </w:rPr>
+        <w:t>Version History:</w:t>
+      </w:r>
+    </w:p>
+    <w:p>
+      <w:pPr>
+        <w:pStyle w:val="ListParagraph"/>
+        <w:numPr>
+          <w:ilvl w:val="0"/>
+          <w:numId w:val="1"/>
+        </w:numPr>
+        <w:rPr>
+          <w:b/>
+          <w:sz w:val="28"/>
+          <w:szCs w:val="28"/>
+        </w:rPr>
+      </w:pPr>
+      <w:r>
+        <w:rPr>
+          <w:b/>
+          <w:sz w:val="28"/>
+          <w:szCs w:val="28"/>
+        </w:rPr>
+        <w:t>10/02/</w:t>
+      </w:r>
+      <w:r>
+        <w:rPr>
+          <w:b/>
+          <w:sz w:val="28"/>
+          <w:szCs w:val="28"/>
+        </w:rPr>
+        <w:t xml:space="preserve">2016 – Initial Requirements version – </w:t>
+      </w:r>
+      <w:r>
+        <w:rPr>
+          <w:b/>
+          <w:sz w:val="28"/>
+          <w:szCs w:val="28"/>
+        </w:rPr>
+        <w:t>REQ-</w:t>
+      </w:r>
+      <w:r>
+        <w:rPr>
+          <w:b/>
+          <w:sz w:val="28"/>
+          <w:szCs w:val="28"/>
+        </w:rPr>
+        <w:t>V1.0</w:t>
+      </w:r>
+      <w:bookmarkStart w:id="1" w:name="_GoBack"/>
+      <w:bookmarkEnd w:id="1"/>
+    </w:p>
     <w:sectPr>
       <w:pgSz w:w="12240" w:h="15840"/>
       <w:pgMar w:top="1440" w:right="1440" w:bottom="1440" w:left="1440" w:header="720" w:footer="720" w:gutter="0"/>
@@ -14443,6 +14515,126 @@
     </w:sectPr>
   </w:body>
 </w:document>
+</file>
+
+<file path=word/numbering.xml><?xml version="1.0" encoding="utf-8"?>
+<w:numbering xmlns:wpc="http://schemas.microsoft.com/office/word/2010/wordprocessingCanvas" xmlns:cx="http://schemas.microsoft.com/office/drawing/2014/chartex" xmlns:cx1="http://schemas.microsoft.com/office/drawing/2015/9/8/chartex" xmlns:cx2="http://schemas.microsoft.com/office/drawing/2015/10/21/chartex" xmlns:mc="http://schemas.openxmlformats.org/markup-compatibility/2006" xmlns:o="urn:schemas-microsoft-com:office:office" xmlns:r="http://schemas.openxmlformats.org/officeDocument/2006/relationships" xmlns:m="http://schemas.openxmlformats.org/officeDocument/2006/math" xmlns:v="urn:schemas-microsoft-com:vml" xmlns:wp14="http://schemas.microsoft.com/office/word/2010/wordprocessingDrawing" xmlns:wp="http://schemas.openxmlformats.org/drawingml/2006/wordprocessingDrawing" xmlns:w10="urn:schemas-microsoft-com:office:word" xmlns:w="http://schemas.openxmlformats.org/wordprocessingml/2006/main" xmlns:w14="http://schemas.microsoft.com/office/word/2010/wordml" xmlns:w15="http://schemas.microsoft.com/office/word/2012/wordml" xmlns:w16se="http://schemas.microsoft.com/office/word/2015/wordml/symex" xmlns:wpg="http://schemas.microsoft.com/office/word/2010/wordprocessingGroup" xmlns:wpi="http://schemas.microsoft.com/office/word/2010/wordprocessingInk" xmlns:wne="http://schemas.microsoft.com/office/word/2006/wordml" xmlns:wps="http://schemas.microsoft.com/office/word/2010/wordprocessingShape" mc:Ignorable="w14 w15 w16se wp14">
+  <w:abstractNum w:abstractNumId="0" w15:restartNumberingAfterBreak="0">
+    <w:nsid w:val="7D3D6937"/>
+    <w:multiLevelType w:val="hybridMultilevel"/>
+    <w:tmpl w:val="BD620372"/>
+    <w:lvl w:ilvl="0" w:tplc="B31A69AE">
+      <w:numFmt w:val="bullet"/>
+      <w:lvlText w:val="-"/>
+      <w:lvlJc w:val="left"/>
+      <w:pPr>
+        <w:ind w:left="1080" w:hanging="360"/>
+      </w:pPr>
+      <w:rPr>
+        <w:rFonts w:ascii="Calibri" w:eastAsia="Calibri" w:hAnsi="Calibri" w:cs="Calibri" w:hint="default"/>
+      </w:rPr>
+    </w:lvl>
+    <w:lvl w:ilvl="1" w:tplc="10090003" w:tentative="1">
+      <w:start w:val="1"/>
+      <w:numFmt w:val="bullet"/>
+      <w:lvlText w:val="o"/>
+      <w:lvlJc w:val="left"/>
+      <w:pPr>
+        <w:ind w:left="1800" w:hanging="360"/>
+      </w:pPr>
+      <w:rPr>
+        <w:rFonts w:ascii="Courier New" w:hAnsi="Courier New" w:cs="Courier New" w:hint="default"/>
+      </w:rPr>
+    </w:lvl>
+    <w:lvl w:ilvl="2" w:tplc="10090005" w:tentative="1">
+      <w:start w:val="1"/>
+      <w:numFmt w:val="bullet"/>
+      <w:lvlText w:val=""/>
+      <w:lvlJc w:val="left"/>
+      <w:pPr>
+        <w:ind w:left="2520" w:hanging="360"/>
+      </w:pPr>
+      <w:rPr>
+        <w:rFonts w:ascii="Wingdings" w:hAnsi="Wingdings" w:hint="default"/>
+      </w:rPr>
+    </w:lvl>
+    <w:lvl w:ilvl="3" w:tplc="10090001" w:tentative="1">
+      <w:start w:val="1"/>
+      <w:numFmt w:val="bullet"/>
+      <w:lvlText w:val=""/>
+      <w:lvlJc w:val="left"/>
+      <w:pPr>
+        <w:ind w:left="3240" w:hanging="360"/>
+      </w:pPr>
+      <w:rPr>
+        <w:rFonts w:ascii="Symbol" w:hAnsi="Symbol" w:hint="default"/>
+      </w:rPr>
+    </w:lvl>
+    <w:lvl w:ilvl="4" w:tplc="10090003" w:tentative="1">
+      <w:start w:val="1"/>
+      <w:numFmt w:val="bullet"/>
+      <w:lvlText w:val="o"/>
+      <w:lvlJc w:val="left"/>
+      <w:pPr>
+        <w:ind w:left="3960" w:hanging="360"/>
+      </w:pPr>
+      <w:rPr>
+        <w:rFonts w:ascii="Courier New" w:hAnsi="Courier New" w:cs="Courier New" w:hint="default"/>
+      </w:rPr>
+    </w:lvl>
+    <w:lvl w:ilvl="5" w:tplc="10090005" w:tentative="1">
+      <w:start w:val="1"/>
+      <w:numFmt w:val="bullet"/>
+      <w:lvlText w:val=""/>
+      <w:lvlJc w:val="left"/>
+      <w:pPr>
+        <w:ind w:left="4680" w:hanging="360"/>
+      </w:pPr>
+      <w:rPr>
+        <w:rFonts w:ascii="Wingdings" w:hAnsi="Wingdings" w:hint="default"/>
+      </w:rPr>
+    </w:lvl>
+    <w:lvl w:ilvl="6" w:tplc="10090001" w:tentative="1">
+      <w:start w:val="1"/>
+      <w:numFmt w:val="bullet"/>
+      <w:lvlText w:val=""/>
+      <w:lvlJc w:val="left"/>
+      <w:pPr>
+        <w:ind w:left="5400" w:hanging="360"/>
+      </w:pPr>
+      <w:rPr>
+        <w:rFonts w:ascii="Symbol" w:hAnsi="Symbol" w:hint="default"/>
+      </w:rPr>
+    </w:lvl>
+    <w:lvl w:ilvl="7" w:tplc="10090003" w:tentative="1">
+      <w:start w:val="1"/>
+      <w:numFmt w:val="bullet"/>
+      <w:lvlText w:val="o"/>
+      <w:lvlJc w:val="left"/>
+      <w:pPr>
+        <w:ind w:left="6120" w:hanging="360"/>
+      </w:pPr>
+      <w:rPr>
+        <w:rFonts w:ascii="Courier New" w:hAnsi="Courier New" w:cs="Courier New" w:hint="default"/>
+      </w:rPr>
+    </w:lvl>
+    <w:lvl w:ilvl="8" w:tplc="10090005" w:tentative="1">
+      <w:start w:val="1"/>
+      <w:numFmt w:val="bullet"/>
+      <w:lvlText w:val=""/>
+      <w:lvlJc w:val="left"/>
+      <w:pPr>
+        <w:ind w:left="6840" w:hanging="360"/>
+      </w:pPr>
+      <w:rPr>
+        <w:rFonts w:ascii="Wingdings" w:hAnsi="Wingdings" w:hint="default"/>
+      </w:rPr>
+    </w:lvl>
+  </w:abstractNum>
+  <w:num w:numId="1">
+    <w:abstractNumId w:val="0"/>
+  </w:num>
+</w:numbering>
 </file>
 
 <file path=word/styles.xml><?xml version="1.0" encoding="utf-8"?>
@@ -15030,6 +15222,17 @@
       <w:lang w:eastAsia="en-US"/>
     </w:rPr>
   </w:style>
+  <w:style w:type="paragraph" w:styleId="ListParagraph">
+    <w:name w:val="List Paragraph"/>
+    <w:basedOn w:val="Normal"/>
+    <w:uiPriority w:val="34"/>
+    <w:qFormat/>
+    <w:rsid w:val="004F06CC"/>
+    <w:pPr>
+      <w:ind w:left="720"/>
+      <w:contextualSpacing/>
+    </w:pPr>
+  </w:style>
 </w:styles>
 </file>
 

</xml_diff>